<commit_message>
Start modeling UML classes in Visio.
</commit_message>
<xml_diff>
--- a/Pw.Elka.TIN/dokumentacja.docx
+++ b/Pw.Elka.TIN/dokumentacja.docx
@@ -1,10 +1,10 @@
 
 <file path=word/document.xml><?xml version="1.0" encoding="utf-8"?>
-<w:document xmlns:ve="http://schemas.openxmlformats.org/markup-compatibility/2006" xmlns:o="urn:schemas-microsoft-com:office:office" xmlns:r="http://schemas.openxmlformats.org/officeDocument/2006/relationships" xmlns:m="http://schemas.openxmlformats.org/officeDocument/2006/math" xmlns:v="urn:schemas-microsoft-com:vml" xmlns:wp="http://schemas.openxmlformats.org/drawingml/2006/wordprocessingDrawing" xmlns:w10="urn:schemas-microsoft-com:office:word" xmlns:w="http://schemas.openxmlformats.org/wordprocessingml/2006/main" xmlns:wne="http://schemas.microsoft.com/office/word/2006/wordml">
+<w:document xmlns:wpc="http://schemas.microsoft.com/office/word/2010/wordprocessingCanvas" xmlns:mc="http://schemas.openxmlformats.org/markup-compatibility/2006" xmlns:o="urn:schemas-microsoft-com:office:office" xmlns:r="http://schemas.openxmlformats.org/officeDocument/2006/relationships" xmlns:m="http://schemas.openxmlformats.org/officeDocument/2006/math" xmlns:v="urn:schemas-microsoft-com:vml" xmlns:wp14="http://schemas.microsoft.com/office/word/2010/wordprocessingDrawing" xmlns:wp="http://schemas.openxmlformats.org/drawingml/2006/wordprocessingDrawing" xmlns:w10="urn:schemas-microsoft-com:office:word" xmlns:w="http://schemas.openxmlformats.org/wordprocessingml/2006/main" xmlns:w14="http://schemas.microsoft.com/office/word/2010/wordml" xmlns:w15="http://schemas.microsoft.com/office/word/2012/wordml" xmlns:wpg="http://schemas.microsoft.com/office/word/2010/wordprocessingGroup" xmlns:wpi="http://schemas.microsoft.com/office/word/2010/wordprocessingInk" xmlns:wne="http://schemas.microsoft.com/office/word/2006/wordml" xmlns:wps="http://schemas.microsoft.com/office/word/2010/wordprocessingShape" mc:Ignorable="w14 w15 wp14">
   <w:body>
     <w:p>
       <w:pPr>
-        <w:pStyle w:val="Tytu"/>
+        <w:pStyle w:val="Title"/>
       </w:pPr>
       <w:r>
         <w:t>Dokumentacja</w:t>
@@ -18,7 +18,7 @@
     </w:p>
     <w:p>
       <w:pPr>
-        <w:pStyle w:val="Podtytu"/>
+        <w:pStyle w:val="Subtitle"/>
         <w:spacing w:after="0"/>
       </w:pPr>
       <w:r>
@@ -27,7 +27,7 @@
     </w:p>
     <w:p>
       <w:pPr>
-        <w:pStyle w:val="Podtytu"/>
+        <w:pStyle w:val="Subtitle"/>
         <w:spacing w:after="0"/>
       </w:pPr>
       <w:r>
@@ -36,7 +36,7 @@
     </w:p>
     <w:p>
       <w:pPr>
-        <w:pStyle w:val="Nagwek1"/>
+        <w:pStyle w:val="Heading1"/>
       </w:pPr>
       <w:r>
         <w:t>1.Wstęp</w:t>
@@ -82,7 +82,7 @@
     </w:p>
     <w:p>
       <w:pPr>
-        <w:pStyle w:val="Nagwek1"/>
+        <w:pStyle w:val="Heading1"/>
         <w:spacing w:before="0"/>
       </w:pPr>
       <w:r>
@@ -171,7 +171,7 @@
     </w:p>
     <w:p>
       <w:pPr>
-        <w:pStyle w:val="Nagwek1"/>
+        <w:pStyle w:val="Heading1"/>
         <w:spacing w:before="0"/>
       </w:pPr>
       <w:r>
@@ -218,7 +218,13 @@
         <w:spacing w:after="0"/>
       </w:pPr>
       <w:r>
-        <w:t>3.5 Klient wyświetla początkowe fragmentu wszystkich szablonów wiadomości.</w:t>
+        <w:t xml:space="preserve">3.5 Klient wyświetla </w:t>
+      </w:r>
+      <w:r>
+        <w:t>nazwy</w:t>
+      </w:r>
+      <w:r>
+        <w:t xml:space="preserve"> wszystkich szablonów wiadomości.</w:t>
       </w:r>
     </w:p>
     <w:p>
@@ -321,7 +327,39 @@
     </w:p>
     <w:p>
       <w:pPr>
-        <w:pStyle w:val="Nagwek1"/>
+        <w:spacing w:after="0"/>
+      </w:pPr>
+      <w:r>
+        <w:t>3.15 Administrator blokuje wybranego klienta.</w:t>
+      </w:r>
+    </w:p>
+    <w:p>
+      <w:pPr>
+        <w:spacing w:after="0"/>
+      </w:pPr>
+      <w:r>
+        <w:t>3.16 Administrator odblokowuje wybranego klienta.</w:t>
+      </w:r>
+    </w:p>
+    <w:p>
+      <w:pPr>
+        <w:spacing w:after="0"/>
+      </w:pPr>
+      <w:r>
+        <w:t>3.17 Administrator tworzy nowego klienta.</w:t>
+      </w:r>
+    </w:p>
+    <w:p>
+      <w:pPr>
+        <w:spacing w:after="0"/>
+      </w:pPr>
+      <w:r>
+        <w:t>3.18 Administrator usuwa wybranego klienta.</w:t>
+      </w:r>
+    </w:p>
+    <w:p>
+      <w:pPr>
+        <w:pStyle w:val="Heading1"/>
         <w:spacing w:before="0"/>
       </w:pPr>
       <w:r>
@@ -347,7 +385,7 @@
         <w:t xml:space="preserve">4.2 </w:t>
       </w:r>
       <w:r>
-        <w:t>Aplikacja serwera będzie uruchamiana na platformach Windows 7, Windows 8, Windows 10, Windows Server 2008, Windows Server 2012.</w:t>
+        <w:t>Aplikacja serwera będzie uruchamiana na platformach Windows 7, Windows 8, Windows 10, Windows Server 2012.</w:t>
       </w:r>
     </w:p>
     <w:p>
@@ -389,6 +427,7 @@
         <w:spacing w:after="0"/>
       </w:pPr>
       <w:r>
+        <w:lastRenderedPageBreak/>
         <w:t>4.5 Sesja kliencka jest kończona po 5 minutach braku komunikacji.</w:t>
       </w:r>
     </w:p>
@@ -413,20 +452,10 @@
         <w:spacing w:after="0"/>
       </w:pPr>
       <w:r>
-        <w:lastRenderedPageBreak/>
         <w:t xml:space="preserve">4.8 W przypadkach 4.6 i 4.7 konto klienta </w:t>
       </w:r>
       <w:r>
-        <w:t>jest blokowane na 5</w:t>
-      </w:r>
-      <w:r>
-        <w:rPr>
-          <w:vertAlign w:val="superscript"/>
-        </w:rPr>
-        <w:t>n</w:t>
-      </w:r>
-      <w:r>
-        <w:t xml:space="preserve"> minut, gdzie n oznacza liczbę innych zablokowań tego klienta w przeciągu ostatniego dnia.</w:t>
+        <w:t>jest blokowane.</w:t>
       </w:r>
     </w:p>
     <w:p>
@@ -439,147 +468,183 @@
     </w:p>
     <w:p>
       <w:pPr>
-        <w:pStyle w:val="Nagwek1"/>
-      </w:pPr>
-      <w:r>
-        <w:t>5. Szczegółowy opis modułów aplikacji</w:t>
-      </w:r>
-      <w:r>
-        <w:t xml:space="preserve"> i interfejsów pomiędzy nimi.</w:t>
-      </w:r>
-      <w:r>
-        <w:t xml:space="preserve"> (</w:t>
-      </w:r>
-      <w:r>
-        <w:t xml:space="preserve">  musi być kompletny i jednoznaczny )</w:t>
-      </w:r>
-    </w:p>
-    <w:p>
-      <w:pPr>
-        <w:pStyle w:val="Nagwek1"/>
-      </w:pPr>
-      <w:r>
-        <w:t xml:space="preserve"> </w:t>
-      </w:r>
-      <w:r>
-        <w:t>6. Opis protokołu SMTP</w:t>
-      </w:r>
-    </w:p>
-    <w:p>
-      <w:r>
-        <w:t xml:space="preserve">Komunikacja między klientem a serwerem odbywa się </w:t>
-      </w:r>
-      <w:r>
-        <w:t xml:space="preserve">za pomocą </w:t>
-      </w:r>
-      <w:r>
-        <w:t xml:space="preserve"> ASCII</w:t>
-      </w:r>
-    </w:p>
-    <w:p>
-      <w:r>
-        <w:t>Schemat</w:t>
-      </w:r>
-      <w:r>
-        <w:t xml:space="preserve"> działania</w:t>
-      </w:r>
-      <w:r>
-        <w:t xml:space="preserve"> połączenia</w:t>
-      </w:r>
-      <w:r>
-        <w:t>:</w:t>
-      </w:r>
-    </w:p>
-    <w:p>
-      <w:r>
-        <w:t>Wątek rozsyłający</w:t>
-      </w:r>
-      <w:r>
-        <w:t xml:space="preserve"> zwany dalej kentem</w:t>
-      </w:r>
-      <w:r>
-        <w:t xml:space="preserve"> ustanawia połączenie z serwerem SMTP</w:t>
-      </w:r>
-      <w:r>
-        <w:t xml:space="preserve"> osoby do której wysyłamy wiadomość</w:t>
-      </w:r>
-      <w:r>
-        <w:t xml:space="preserve"> i czeka aż ten odeśle komunikat 220 READY FOR MAIL. Po odebraniu komunikatu klient odpowiada HELO</w:t>
-      </w:r>
-      <w:r>
-        <w:t xml:space="preserve"> </w:t>
-      </w:r>
-      <w:r>
-        <w:t xml:space="preserve"> a serwer odpowiada własnym identyfikatorem. Po ustanowieniu połączenia wątek może wysłać jeden lub więcej</w:t>
-      </w:r>
-      <w:r>
-        <w:t xml:space="preserve"> wiadomości. Może również w każdym momencie</w:t>
-      </w:r>
-      <w:r>
-        <w:t xml:space="preserve"> zakończyć połączenie.</w:t>
-      </w:r>
-    </w:p>
-    <w:p>
-      <w:r>
-        <w:t>Wymiana poczty rozpoczyna się poleceniem MAIL ( definiuje nadawcę ) FROM  adres ( pod ten adres wysłane zostaną wszystkie informacje o błędach ) Po pomyślnym wykonaniu plecenia MAIL nadawca wysyła serię poleceń RCPT</w:t>
-      </w:r>
-      <w:r>
-        <w:t xml:space="preserve"> adres</w:t>
-      </w:r>
-      <w:r>
-        <w:t xml:space="preserve"> ( </w:t>
-      </w:r>
-      <w:r>
-        <w:t>identyfikując odbiorcę/ów</w:t>
-      </w:r>
-      <w:r>
-        <w:t xml:space="preserve"> listu )</w:t>
-      </w:r>
-      <w:r>
-        <w:t xml:space="preserve"> i czeka na ich potwierdzenie przez serwer. Następnie nadawca wysyła polecenie DATA określające gotowość do przesłania całego listu. Odbiorca odpowiada komunikatem 354 Start mail </w:t>
-      </w:r>
-      <w:proofErr w:type="spellStart"/>
-      <w:r>
-        <w:t>input</w:t>
-      </w:r>
-      <w:proofErr w:type="spellEnd"/>
-      <w:r>
-        <w:t xml:space="preserve"> i określa ciąg znaków odpowiadających zakończeniu listu. </w:t>
-      </w:r>
-    </w:p>
-    <w:p>
-      <w:r>
-        <w:t>Gdy klient kończy wysyłanie listów do danego odbiorcy, może wysłać plecenie TURN, które odwraca połączenie i sprawia że odbiorca przejmuje nad nim kontrolę. Zakończenie połączenia można wykonać wysyłając polecenie QUIT i czekając na odpowiedzą 221 ( zgoda na rozłączenie )</w:t>
-      </w:r>
-    </w:p>
-    <w:p>
-      <w:pPr>
-        <w:pStyle w:val="Nagwek1"/>
-      </w:pPr>
-      <w:r>
-        <w:t xml:space="preserve">7. Opis </w:t>
-      </w:r>
-      <w:r>
-        <w:t xml:space="preserve">autoryskiego </w:t>
-      </w:r>
-      <w:r>
-        <w:t>protokołu</w:t>
-      </w:r>
-      <w:r>
-        <w:t xml:space="preserve"> o nazwie ASIA (Automated Sen</w:t>
-      </w:r>
-      <w:r>
-        <w:t>ding Information to Address</w:t>
-      </w:r>
-      <w:r>
-        <w:t>es)</w:t>
+        <w:spacing w:after="0"/>
+      </w:pPr>
+      <w:r>
+        <w:t>4.10 Docelowo aplikacja serwerowa będzie urucha</w:t>
       </w:r>
       <w:bookmarkStart w:id="0" w:name="_GoBack"/>
       <w:bookmarkEnd w:id="0"/>
-    </w:p>
-    <w:p>
-      <w:pPr>
-        <w:pStyle w:val="Nagwek1"/>
+      <w:r>
+        <w:t xml:space="preserve">miana na systemie operacyjnym Windows Server 2012, na platformie Microsoft </w:t>
+      </w:r>
+      <w:proofErr w:type="spellStart"/>
+      <w:r>
+        <w:t>Azure</w:t>
+      </w:r>
+      <w:proofErr w:type="spellEnd"/>
+      <w:r>
+        <w:t>.</w:t>
+      </w:r>
+    </w:p>
+    <w:p>
+      <w:pPr>
+        <w:pStyle w:val="Heading1"/>
+      </w:pPr>
+      <w:r>
+        <w:t>5. Szczegółowy opis modułów aplikacji</w:t>
+      </w:r>
+      <w:r>
+        <w:t xml:space="preserve"> i interfejsów pomiędzy nimi.</w:t>
+      </w:r>
+      <w:r>
+        <w:t xml:space="preserve"> (</w:t>
+      </w:r>
+      <w:r>
+        <w:t xml:space="preserve">  musi być kompletny i jednoznaczny )</w:t>
+      </w:r>
+    </w:p>
+    <w:p>
+      <w:pPr>
+        <w:pStyle w:val="Heading1"/>
+      </w:pPr>
+      <w:r>
+        <w:t xml:space="preserve"> </w:t>
+      </w:r>
+      <w:r>
+        <w:t>6. Opis protokołu SMTP</w:t>
+      </w:r>
+    </w:p>
+    <w:p/>
+    <w:p>
+      <w:pPr>
+        <w:pStyle w:val="todo"/>
+      </w:pPr>
+      <w:r>
+        <w:t xml:space="preserve">Struktura ramek </w:t>
+      </w:r>
+      <w:proofErr w:type="spellStart"/>
+      <w:r>
+        <w:t>smtp</w:t>
+      </w:r>
+      <w:proofErr w:type="spellEnd"/>
+      <w:r>
+        <w:t xml:space="preserve"> by się przydała jakaś? Co jest na jakim bajcie i co to oznacza.</w:t>
+      </w:r>
+    </w:p>
+    <w:p>
+      <w:r>
+        <w:t xml:space="preserve">Komunikacja między klientem a serwerem odbywa się </w:t>
+      </w:r>
+      <w:r>
+        <w:t xml:space="preserve">za pomocą </w:t>
+      </w:r>
+      <w:r>
+        <w:t xml:space="preserve"> ASCII</w:t>
+      </w:r>
+    </w:p>
+    <w:p>
+      <w:r>
+        <w:t>Schemat</w:t>
+      </w:r>
+      <w:r>
+        <w:t xml:space="preserve"> działania</w:t>
+      </w:r>
+      <w:r>
+        <w:t xml:space="preserve"> połączenia</w:t>
+      </w:r>
+      <w:r>
+        <w:t>:</w:t>
+      </w:r>
+    </w:p>
+    <w:p>
+      <w:r>
+        <w:t>Wątek rozsyłający</w:t>
+      </w:r>
+      <w:r>
+        <w:t xml:space="preserve"> zwany dalej kentem</w:t>
+      </w:r>
+      <w:r>
+        <w:t xml:space="preserve"> ustanawia połączenie z serwerem SMTP</w:t>
+      </w:r>
+      <w:r>
+        <w:t xml:space="preserve"> osoby do której wysyłamy wiadomość</w:t>
+      </w:r>
+      <w:r>
+        <w:t xml:space="preserve"> i czeka aż ten odeśle komunikat 220 READY FOR MAIL. Po odebraniu komunikatu klient odpowiada HELO</w:t>
+      </w:r>
+      <w:r>
+        <w:t xml:space="preserve"> </w:t>
+      </w:r>
+      <w:r>
+        <w:t xml:space="preserve"> a serwer odpowiada własnym identyfikatorem. Po ustanowieniu połączenia wątek może wysłać jeden lub więcej</w:t>
+      </w:r>
+      <w:r>
+        <w:t xml:space="preserve"> wiadomości. Może również w każdym momencie</w:t>
+      </w:r>
+      <w:r>
+        <w:t xml:space="preserve"> zakończyć połączenie.</w:t>
+      </w:r>
+    </w:p>
+    <w:p>
+      <w:r>
+        <w:t>Wymiana poczty rozpoczyna się poleceniem MAIL ( definiuje nadawcę ) FROM  adres ( pod ten adres wysłane zostaną wszystkie informacje o błędach ) Po pomyślnym wykonaniu plecenia MAIL nadawca wysyła serię poleceń RCPT</w:t>
+      </w:r>
+      <w:r>
+        <w:t xml:space="preserve"> adres</w:t>
+      </w:r>
+      <w:r>
+        <w:t xml:space="preserve"> ( </w:t>
+      </w:r>
+      <w:r>
+        <w:t>identyfikując odbiorcę/ów</w:t>
+      </w:r>
+      <w:r>
+        <w:t xml:space="preserve"> listu )</w:t>
+      </w:r>
+      <w:r>
+        <w:t xml:space="preserve"> i czeka na ich potwierdzenie przez serwer. Następnie nadawca wysyła polecenie DATA określające gotowość do przesłania całego listu. Odbiorca odpowiada komunikatem 354 Start mail </w:t>
+      </w:r>
+      <w:proofErr w:type="spellStart"/>
+      <w:r>
+        <w:t>input</w:t>
+      </w:r>
+      <w:proofErr w:type="spellEnd"/>
+      <w:r>
+        <w:t xml:space="preserve"> i określa ciąg znaków odpowiadających zakończeniu listu. </w:t>
+      </w:r>
+    </w:p>
+    <w:p>
+      <w:r>
+        <w:t>Gdy klient kończy wysyłanie listów do danego odbiorcy, może wysłać plecenie TURN, które odwraca połączenie i sprawia że odbiorca przejmuje nad nim kontrolę. Zakończenie połączenia można wykonać wysyłając polecenie QUIT i czekając na odpowiedzą 221 ( zgoda na rozłączenie )</w:t>
+      </w:r>
+    </w:p>
+    <w:p>
+      <w:pPr>
+        <w:pStyle w:val="Heading1"/>
+      </w:pPr>
+      <w:r>
+        <w:t xml:space="preserve">7. Opis </w:t>
+      </w:r>
+      <w:r>
+        <w:t xml:space="preserve">autoryskiego </w:t>
+      </w:r>
+      <w:r>
+        <w:t>protokołu</w:t>
+      </w:r>
+      <w:r>
+        <w:t xml:space="preserve"> o nazwie ASIA (Automated Sen</w:t>
+      </w:r>
+      <w:r>
+        <w:t>ding Information to Address</w:t>
+      </w:r>
+      <w:r>
+        <w:t>es)</w:t>
+      </w:r>
+    </w:p>
+    <w:p>
+      <w:pPr>
+        <w:pStyle w:val="Heading1"/>
       </w:pPr>
       <w:r>
         <w:t>9. Scenariusze użycia</w:t>
@@ -587,7 +652,7 @@
     </w:p>
     <w:p>
       <w:pPr>
-        <w:pStyle w:val="Nagwek1"/>
+        <w:pStyle w:val="Heading1"/>
       </w:pPr>
       <w:r>
         <w:t>10. Diagram stanów sesji klienta</w:t>
@@ -595,7 +660,7 @@
     </w:p>
     <w:p>
       <w:pPr>
-        <w:pStyle w:val="Nagwek1"/>
+        <w:pStyle w:val="Heading1"/>
       </w:pPr>
       <w:r>
         <w:t>11. Przykłady testowe</w:t>
@@ -635,7 +700,7 @@
     </w:p>
     <w:p>
       <w:pPr>
-        <w:pStyle w:val="Nagwek1"/>
+        <w:pStyle w:val="Heading1"/>
       </w:pPr>
       <w:r>
         <w:t>12. Podział pracy pomiędzy członków zespołu</w:t>
@@ -681,6 +746,7 @@
           <w:sz w:val="32"/>
           <w:szCs w:val="32"/>
         </w:rPr>
+        <w:lastRenderedPageBreak/>
         <w:t>13. Analiza sytuacji krytycznych i propozycje ich rozwiązania</w:t>
       </w:r>
     </w:p>
@@ -862,7 +928,7 @@
     </w:p>
     <w:p>
       <w:pPr>
-        <w:pStyle w:val="Nagwek1"/>
+        <w:pStyle w:val="Heading1"/>
       </w:pPr>
       <w:r>
         <w:t>2.Szkic rozwiązania</w:t>
@@ -979,7 +1045,7 @@
     </w:p>
     <w:p>
       <w:pPr>
-        <w:pStyle w:val="Nagwek1"/>
+        <w:pStyle w:val="Heading1"/>
       </w:pPr>
       <w:r>
         <w:t>3.Interfejs użytkownika</w:t>
@@ -1026,7 +1092,7 @@
     </w:p>
     <w:p>
       <w:pPr>
-        <w:pStyle w:val="Nagwek1"/>
+        <w:pStyle w:val="Heading1"/>
       </w:pPr>
       <w:r>
         <w:t>4. Szkic implementacji</w:t>
@@ -1045,7 +1111,7 @@
     </w:p>
     <w:p>
       <w:pPr>
-        <w:pStyle w:val="Nagwek2"/>
+        <w:pStyle w:val="Heading2"/>
       </w:pPr>
       <w:r>
         <w:t>4.1 Moduł Klienta</w:t>
@@ -1062,9 +1128,10 @@
     </w:p>
     <w:p>
       <w:pPr>
-        <w:pStyle w:val="Nagwek2"/>
-      </w:pPr>
-      <w:r>
+        <w:pStyle w:val="Heading2"/>
+      </w:pPr>
+      <w:r>
+        <w:lastRenderedPageBreak/>
         <w:t>4.2 Moduł komunikacji</w:t>
       </w:r>
     </w:p>
@@ -1084,7 +1151,7 @@
     </w:p>
     <w:p>
       <w:pPr>
-        <w:pStyle w:val="Akapitzlist"/>
+        <w:pStyle w:val="ListParagraph"/>
         <w:numPr>
           <w:ilvl w:val="0"/>
           <w:numId w:val="1"/>
@@ -1097,7 +1164,7 @@
     </w:p>
     <w:p>
       <w:pPr>
-        <w:pStyle w:val="Akapitzlist"/>
+        <w:pStyle w:val="ListParagraph"/>
         <w:numPr>
           <w:ilvl w:val="0"/>
           <w:numId w:val="1"/>
@@ -1105,7 +1172,6 @@
         <w:spacing w:after="0"/>
       </w:pPr>
       <w:r>
-        <w:lastRenderedPageBreak/>
         <w:t>Wątek kliencki – jest to pierwszy wątek jaki powstaje po podłączeniu się klienta do serwera.</w:t>
       </w:r>
       <w:r>
@@ -1126,7 +1192,7 @@
     </w:p>
     <w:p>
       <w:pPr>
-        <w:pStyle w:val="Akapitzlist"/>
+        <w:pStyle w:val="ListParagraph"/>
         <w:numPr>
           <w:ilvl w:val="0"/>
           <w:numId w:val="1"/>
@@ -1139,7 +1205,7 @@
     </w:p>
     <w:p>
       <w:pPr>
-        <w:pStyle w:val="Akapitzlist"/>
+        <w:pStyle w:val="ListParagraph"/>
         <w:numPr>
           <w:ilvl w:val="0"/>
           <w:numId w:val="1"/>
@@ -1152,7 +1218,7 @@
     </w:p>
     <w:p>
       <w:pPr>
-        <w:pStyle w:val="Akapitzlist"/>
+        <w:pStyle w:val="ListParagraph"/>
         <w:numPr>
           <w:ilvl w:val="0"/>
           <w:numId w:val="1"/>
@@ -1165,7 +1231,7 @@
     </w:p>
     <w:p>
       <w:pPr>
-        <w:pStyle w:val="Nagwek2"/>
+        <w:pStyle w:val="Heading2"/>
       </w:pPr>
     </w:p>
     <w:p>
@@ -1326,7 +1392,7 @@
 </file>
 
 <file path=word/numbering.xml><?xml version="1.0" encoding="utf-8"?>
-<w:numbering xmlns:ve="http://schemas.openxmlformats.org/markup-compatibility/2006" xmlns:o="urn:schemas-microsoft-com:office:office" xmlns:r="http://schemas.openxmlformats.org/officeDocument/2006/relationships" xmlns:m="http://schemas.openxmlformats.org/officeDocument/2006/math" xmlns:v="urn:schemas-microsoft-com:vml" xmlns:wp="http://schemas.openxmlformats.org/drawingml/2006/wordprocessingDrawing" xmlns:w10="urn:schemas-microsoft-com:office:word" xmlns:w="http://schemas.openxmlformats.org/wordprocessingml/2006/main" xmlns:wne="http://schemas.microsoft.com/office/word/2006/wordml">
+<w:numbering xmlns:wpc="http://schemas.microsoft.com/office/word/2010/wordprocessingCanvas" xmlns:mc="http://schemas.openxmlformats.org/markup-compatibility/2006" xmlns:o="urn:schemas-microsoft-com:office:office" xmlns:r="http://schemas.openxmlformats.org/officeDocument/2006/relationships" xmlns:m="http://schemas.openxmlformats.org/officeDocument/2006/math" xmlns:v="urn:schemas-microsoft-com:vml" xmlns:wp14="http://schemas.microsoft.com/office/word/2010/wordprocessingDrawing" xmlns:wp="http://schemas.openxmlformats.org/drawingml/2006/wordprocessingDrawing" xmlns:w10="urn:schemas-microsoft-com:office:word" xmlns:w="http://schemas.openxmlformats.org/wordprocessingml/2006/main" xmlns:w14="http://schemas.microsoft.com/office/word/2010/wordml" xmlns:w15="http://schemas.microsoft.com/office/word/2012/wordml" xmlns:wpg="http://schemas.microsoft.com/office/word/2010/wordprocessingGroup" xmlns:wpi="http://schemas.microsoft.com/office/word/2010/wordprocessingInk" xmlns:wne="http://schemas.microsoft.com/office/word/2006/wordml" xmlns:wps="http://schemas.microsoft.com/office/word/2010/wordprocessingShape" mc:Ignorable="w14 w15 wp14">
   <w:abstractNum w:abstractNumId="0">
     <w:nsid w:val="5DF9606B"/>
     <w:multiLevelType w:val="hybridMultilevel"/>
@@ -1447,7 +1513,7 @@
 </file>
 
 <file path=word/styles.xml><?xml version="1.0" encoding="utf-8"?>
-<w:styles xmlns:r="http://schemas.openxmlformats.org/officeDocument/2006/relationships" xmlns:w="http://schemas.openxmlformats.org/wordprocessingml/2006/main">
+<w:styles xmlns:mc="http://schemas.openxmlformats.org/markup-compatibility/2006" xmlns:r="http://schemas.openxmlformats.org/officeDocument/2006/relationships" xmlns:w="http://schemas.openxmlformats.org/wordprocessingml/2006/main" xmlns:w14="http://schemas.microsoft.com/office/word/2010/wordml" xmlns:w15="http://schemas.microsoft.com/office/word/2012/wordml" mc:Ignorable="w14 w15">
   <w:docDefaults>
     <w:rPrDefault>
       <w:rPr>
@@ -1463,155 +1529,389 @@
       </w:pPr>
     </w:pPrDefault>
   </w:docDefaults>
-  <w:latentStyles w:defLockedState="0" w:defUIPriority="99" w:defSemiHidden="1" w:defUnhideWhenUsed="1" w:defQFormat="0" w:count="267">
-    <w:lsdException w:name="Normal" w:semiHidden="0" w:uiPriority="0" w:unhideWhenUsed="0" w:qFormat="1"/>
-    <w:lsdException w:name="heading 1" w:semiHidden="0" w:uiPriority="9" w:unhideWhenUsed="0" w:qFormat="1"/>
-    <w:lsdException w:name="heading 2" w:uiPriority="9" w:qFormat="1"/>
-    <w:lsdException w:name="heading 3" w:uiPriority="9" w:qFormat="1"/>
-    <w:lsdException w:name="heading 4" w:uiPriority="9" w:qFormat="1"/>
-    <w:lsdException w:name="heading 5" w:uiPriority="9" w:qFormat="1"/>
-    <w:lsdException w:name="heading 6" w:uiPriority="9" w:qFormat="1"/>
-    <w:lsdException w:name="heading 7" w:uiPriority="9" w:qFormat="1"/>
-    <w:lsdException w:name="heading 8" w:uiPriority="9" w:qFormat="1"/>
-    <w:lsdException w:name="heading 9" w:uiPriority="9" w:qFormat="1"/>
-    <w:lsdException w:name="toc 1" w:uiPriority="39"/>
-    <w:lsdException w:name="toc 2" w:uiPriority="39"/>
-    <w:lsdException w:name="toc 3" w:uiPriority="39"/>
-    <w:lsdException w:name="toc 4" w:uiPriority="39"/>
-    <w:lsdException w:name="toc 5" w:uiPriority="39"/>
-    <w:lsdException w:name="toc 6" w:uiPriority="39"/>
-    <w:lsdException w:name="toc 7" w:uiPriority="39"/>
-    <w:lsdException w:name="toc 8" w:uiPriority="39"/>
-    <w:lsdException w:name="toc 9" w:uiPriority="39"/>
-    <w:lsdException w:name="caption" w:uiPriority="35" w:qFormat="1"/>
-    <w:lsdException w:name="Title" w:semiHidden="0" w:uiPriority="10" w:unhideWhenUsed="0" w:qFormat="1"/>
-    <w:lsdException w:name="Default Paragraph Font" w:uiPriority="1"/>
-    <w:lsdException w:name="Subtitle" w:semiHidden="0" w:uiPriority="11" w:unhideWhenUsed="0" w:qFormat="1"/>
-    <w:lsdException w:name="Strong" w:semiHidden="0" w:uiPriority="22" w:unhideWhenUsed="0" w:qFormat="1"/>
-    <w:lsdException w:name="Emphasis" w:semiHidden="0" w:uiPriority="20" w:unhideWhenUsed="0" w:qFormat="1"/>
-    <w:lsdException w:name="Table Grid" w:semiHidden="0" w:uiPriority="39" w:unhideWhenUsed="0"/>
-    <w:lsdException w:name="Placeholder Text" w:unhideWhenUsed="0"/>
-    <w:lsdException w:name="No Spacing" w:semiHidden="0" w:uiPriority="1" w:unhideWhenUsed="0" w:qFormat="1"/>
-    <w:lsdException w:name="Light Shading" w:semiHidden="0" w:uiPriority="60" w:unhideWhenUsed="0"/>
-    <w:lsdException w:name="Light List" w:semiHidden="0" w:uiPriority="61" w:unhideWhenUsed="0"/>
-    <w:lsdException w:name="Light Grid" w:semiHidden="0" w:uiPriority="62" w:unhideWhenUsed="0"/>
-    <w:lsdException w:name="Medium Shading 1" w:semiHidden="0" w:uiPriority="63" w:unhideWhenUsed="0"/>
-    <w:lsdException w:name="Medium Shading 2" w:semiHidden="0" w:uiPriority="64" w:unhideWhenUsed="0"/>
-    <w:lsdException w:name="Medium List 1" w:semiHidden="0" w:uiPriority="65" w:unhideWhenUsed="0"/>
-    <w:lsdException w:name="Medium List 2" w:semiHidden="0" w:uiPriority="66" w:unhideWhenUsed="0"/>
-    <w:lsdException w:name="Medium Grid 1" w:semiHidden="0" w:uiPriority="67" w:unhideWhenUsed="0"/>
-    <w:lsdException w:name="Medium Grid 2" w:semiHidden="0" w:uiPriority="68" w:unhideWhenUsed="0"/>
-    <w:lsdException w:name="Medium Grid 3" w:semiHidden="0" w:uiPriority="69" w:unhideWhenUsed="0"/>
-    <w:lsdException w:name="Dark List" w:semiHidden="0" w:uiPriority="70" w:unhideWhenUsed="0"/>
-    <w:lsdException w:name="Colorful Shading" w:semiHidden="0" w:uiPriority="71" w:unhideWhenUsed="0"/>
-    <w:lsdException w:name="Colorful List" w:semiHidden="0" w:uiPriority="72" w:unhideWhenUsed="0"/>
-    <w:lsdException w:name="Colorful Grid" w:semiHidden="0" w:uiPriority="73" w:unhideWhenUsed="0"/>
-    <w:lsdException w:name="Light Shading Accent 1" w:semiHidden="0" w:uiPriority="60" w:unhideWhenUsed="0"/>
-    <w:lsdException w:name="Light List Accent 1" w:semiHidden="0" w:uiPriority="61" w:unhideWhenUsed="0"/>
-    <w:lsdException w:name="Light Grid Accent 1" w:semiHidden="0" w:uiPriority="62" w:unhideWhenUsed="0"/>
-    <w:lsdException w:name="Medium Shading 1 Accent 1" w:semiHidden="0" w:uiPriority="63" w:unhideWhenUsed="0"/>
-    <w:lsdException w:name="Medium Shading 2 Accent 1" w:semiHidden="0" w:uiPriority="64" w:unhideWhenUsed="0"/>
-    <w:lsdException w:name="Medium List 1 Accent 1" w:semiHidden="0" w:uiPriority="65" w:unhideWhenUsed="0"/>
-    <w:lsdException w:name="Revision" w:unhideWhenUsed="0"/>
-    <w:lsdException w:name="List Paragraph" w:semiHidden="0" w:uiPriority="34" w:unhideWhenUsed="0" w:qFormat="1"/>
-    <w:lsdException w:name="Quote" w:semiHidden="0" w:uiPriority="29" w:unhideWhenUsed="0" w:qFormat="1"/>
-    <w:lsdException w:name="Intense Quote" w:semiHidden="0" w:uiPriority="30" w:unhideWhenUsed="0" w:qFormat="1"/>
-    <w:lsdException w:name="Medium List 2 Accent 1" w:semiHidden="0" w:uiPriority="66" w:unhideWhenUsed="0"/>
-    <w:lsdException w:name="Medium Grid 1 Accent 1" w:semiHidden="0" w:uiPriority="67" w:unhideWhenUsed="0"/>
-    <w:lsdException w:name="Medium Grid 2 Accent 1" w:semiHidden="0" w:uiPriority="68" w:unhideWhenUsed="0"/>
-    <w:lsdException w:name="Medium Grid 3 Accent 1" w:semiHidden="0" w:uiPriority="69" w:unhideWhenUsed="0"/>
-    <w:lsdException w:name="Dark List Accent 1" w:semiHidden="0" w:uiPriority="70" w:unhideWhenUsed="0"/>
-    <w:lsdException w:name="Colorful Shading Accent 1" w:semiHidden="0" w:uiPriority="71" w:unhideWhenUsed="0"/>
-    <w:lsdException w:name="Colorful List Accent 1" w:semiHidden="0" w:uiPriority="72" w:unhideWhenUsed="0"/>
-    <w:lsdException w:name="Colorful Grid Accent 1" w:semiHidden="0" w:uiPriority="73" w:unhideWhenUsed="0"/>
-    <w:lsdException w:name="Light Shading Accent 2" w:semiHidden="0" w:uiPriority="60" w:unhideWhenUsed="0"/>
-    <w:lsdException w:name="Light List Accent 2" w:semiHidden="0" w:uiPriority="61" w:unhideWhenUsed="0"/>
-    <w:lsdException w:name="Light Grid Accent 2" w:semiHidden="0" w:uiPriority="62" w:unhideWhenUsed="0"/>
-    <w:lsdException w:name="Medium Shading 1 Accent 2" w:semiHidden="0" w:uiPriority="63" w:unhideWhenUsed="0"/>
-    <w:lsdException w:name="Medium Shading 2 Accent 2" w:semiHidden="0" w:uiPriority="64" w:unhideWhenUsed="0"/>
-    <w:lsdException w:name="Medium List 1 Accent 2" w:semiHidden="0" w:uiPriority="65" w:unhideWhenUsed="0"/>
-    <w:lsdException w:name="Medium List 2 Accent 2" w:semiHidden="0" w:uiPriority="66" w:unhideWhenUsed="0"/>
-    <w:lsdException w:name="Medium Grid 1 Accent 2" w:semiHidden="0" w:uiPriority="67" w:unhideWhenUsed="0"/>
-    <w:lsdException w:name="Medium Grid 2 Accent 2" w:semiHidden="0" w:uiPriority="68" w:unhideWhenUsed="0"/>
-    <w:lsdException w:name="Medium Grid 3 Accent 2" w:semiHidden="0" w:uiPriority="69" w:unhideWhenUsed="0"/>
-    <w:lsdException w:name="Dark List Accent 2" w:semiHidden="0" w:uiPriority="70" w:unhideWhenUsed="0"/>
-    <w:lsdException w:name="Colorful Shading Accent 2" w:semiHidden="0" w:uiPriority="71" w:unhideWhenUsed="0"/>
-    <w:lsdException w:name="Colorful List Accent 2" w:semiHidden="0" w:uiPriority="72" w:unhideWhenUsed="0"/>
-    <w:lsdException w:name="Colorful Grid Accent 2" w:semiHidden="0" w:uiPriority="73" w:unhideWhenUsed="0"/>
-    <w:lsdException w:name="Light Shading Accent 3" w:semiHidden="0" w:uiPriority="60" w:unhideWhenUsed="0"/>
-    <w:lsdException w:name="Light List Accent 3" w:semiHidden="0" w:uiPriority="61" w:unhideWhenUsed="0"/>
-    <w:lsdException w:name="Light Grid Accent 3" w:semiHidden="0" w:uiPriority="62" w:unhideWhenUsed="0"/>
-    <w:lsdException w:name="Medium Shading 1 Accent 3" w:semiHidden="0" w:uiPriority="63" w:unhideWhenUsed="0"/>
-    <w:lsdException w:name="Medium Shading 2 Accent 3" w:semiHidden="0" w:uiPriority="64" w:unhideWhenUsed="0"/>
-    <w:lsdException w:name="Medium List 1 Accent 3" w:semiHidden="0" w:uiPriority="65" w:unhideWhenUsed="0"/>
-    <w:lsdException w:name="Medium List 2 Accent 3" w:semiHidden="0" w:uiPriority="66" w:unhideWhenUsed="0"/>
-    <w:lsdException w:name="Medium Grid 1 Accent 3" w:semiHidden="0" w:uiPriority="67" w:unhideWhenUsed="0"/>
-    <w:lsdException w:name="Medium Grid 2 Accent 3" w:semiHidden="0" w:uiPriority="68" w:unhideWhenUsed="0"/>
-    <w:lsdException w:name="Medium Grid 3 Accent 3" w:semiHidden="0" w:uiPriority="69" w:unhideWhenUsed="0"/>
-    <w:lsdException w:name="Dark List Accent 3" w:semiHidden="0" w:uiPriority="70" w:unhideWhenUsed="0"/>
-    <w:lsdException w:name="Colorful Shading Accent 3" w:semiHidden="0" w:uiPriority="71" w:unhideWhenUsed="0"/>
-    <w:lsdException w:name="Colorful List Accent 3" w:semiHidden="0" w:uiPriority="72" w:unhideWhenUsed="0"/>
-    <w:lsdException w:name="Colorful Grid Accent 3" w:semiHidden="0" w:uiPriority="73" w:unhideWhenUsed="0"/>
-    <w:lsdException w:name="Light Shading Accent 4" w:semiHidden="0" w:uiPriority="60" w:unhideWhenUsed="0"/>
-    <w:lsdException w:name="Light List Accent 4" w:semiHidden="0" w:uiPriority="61" w:unhideWhenUsed="0"/>
-    <w:lsdException w:name="Light Grid Accent 4" w:semiHidden="0" w:uiPriority="62" w:unhideWhenUsed="0"/>
-    <w:lsdException w:name="Medium Shading 1 Accent 4" w:semiHidden="0" w:uiPriority="63" w:unhideWhenUsed="0"/>
-    <w:lsdException w:name="Medium Shading 2 Accent 4" w:semiHidden="0" w:uiPriority="64" w:unhideWhenUsed="0"/>
-    <w:lsdException w:name="Medium List 1 Accent 4" w:semiHidden="0" w:uiPriority="65" w:unhideWhenUsed="0"/>
-    <w:lsdException w:name="Medium List 2 Accent 4" w:semiHidden="0" w:uiPriority="66" w:unhideWhenUsed="0"/>
-    <w:lsdException w:name="Medium Grid 1 Accent 4" w:semiHidden="0" w:uiPriority="67" w:unhideWhenUsed="0"/>
-    <w:lsdException w:name="Medium Grid 2 Accent 4" w:semiHidden="0" w:uiPriority="68" w:unhideWhenUsed="0"/>
-    <w:lsdException w:name="Medium Grid 3 Accent 4" w:semiHidden="0" w:uiPriority="69" w:unhideWhenUsed="0"/>
-    <w:lsdException w:name="Dark List Accent 4" w:semiHidden="0" w:uiPriority="70" w:unhideWhenUsed="0"/>
-    <w:lsdException w:name="Colorful Shading Accent 4" w:semiHidden="0" w:uiPriority="71" w:unhideWhenUsed="0"/>
-    <w:lsdException w:name="Colorful List Accent 4" w:semiHidden="0" w:uiPriority="72" w:unhideWhenUsed="0"/>
-    <w:lsdException w:name="Colorful Grid Accent 4" w:semiHidden="0" w:uiPriority="73" w:unhideWhenUsed="0"/>
-    <w:lsdException w:name="Light Shading Accent 5" w:semiHidden="0" w:uiPriority="60" w:unhideWhenUsed="0"/>
-    <w:lsdException w:name="Light List Accent 5" w:semiHidden="0" w:uiPriority="61" w:unhideWhenUsed="0"/>
-    <w:lsdException w:name="Light Grid Accent 5" w:semiHidden="0" w:uiPriority="62" w:unhideWhenUsed="0"/>
-    <w:lsdException w:name="Medium Shading 1 Accent 5" w:semiHidden="0" w:uiPriority="63" w:unhideWhenUsed="0"/>
-    <w:lsdException w:name="Medium Shading 2 Accent 5" w:semiHidden="0" w:uiPriority="64" w:unhideWhenUsed="0"/>
-    <w:lsdException w:name="Medium List 1 Accent 5" w:semiHidden="0" w:uiPriority="65" w:unhideWhenUsed="0"/>
-    <w:lsdException w:name="Medium List 2 Accent 5" w:semiHidden="0" w:uiPriority="66" w:unhideWhenUsed="0"/>
-    <w:lsdException w:name="Medium Grid 1 Accent 5" w:semiHidden="0" w:uiPriority="67" w:unhideWhenUsed="0"/>
-    <w:lsdException w:name="Medium Grid 2 Accent 5" w:semiHidden="0" w:uiPriority="68" w:unhideWhenUsed="0"/>
-    <w:lsdException w:name="Medium Grid 3 Accent 5" w:semiHidden="0" w:uiPriority="69" w:unhideWhenUsed="0"/>
-    <w:lsdException w:name="Dark List Accent 5" w:semiHidden="0" w:uiPriority="70" w:unhideWhenUsed="0"/>
-    <w:lsdException w:name="Colorful Shading Accent 5" w:semiHidden="0" w:uiPriority="71" w:unhideWhenUsed="0"/>
-    <w:lsdException w:name="Colorful List Accent 5" w:semiHidden="0" w:uiPriority="72" w:unhideWhenUsed="0"/>
-    <w:lsdException w:name="Colorful Grid Accent 5" w:semiHidden="0" w:uiPriority="73" w:unhideWhenUsed="0"/>
-    <w:lsdException w:name="Light Shading Accent 6" w:semiHidden="0" w:uiPriority="60" w:unhideWhenUsed="0"/>
-    <w:lsdException w:name="Light List Accent 6" w:semiHidden="0" w:uiPriority="61" w:unhideWhenUsed="0"/>
-    <w:lsdException w:name="Light Grid Accent 6" w:semiHidden="0" w:uiPriority="62" w:unhideWhenUsed="0"/>
-    <w:lsdException w:name="Medium Shading 1 Accent 6" w:semiHidden="0" w:uiPriority="63" w:unhideWhenUsed="0"/>
-    <w:lsdException w:name="Medium Shading 2 Accent 6" w:semiHidden="0" w:uiPriority="64" w:unhideWhenUsed="0"/>
-    <w:lsdException w:name="Medium List 1 Accent 6" w:semiHidden="0" w:uiPriority="65" w:unhideWhenUsed="0"/>
-    <w:lsdException w:name="Medium List 2 Accent 6" w:semiHidden="0" w:uiPriority="66" w:unhideWhenUsed="0"/>
-    <w:lsdException w:name="Medium Grid 1 Accent 6" w:semiHidden="0" w:uiPriority="67" w:unhideWhenUsed="0"/>
-    <w:lsdException w:name="Medium Grid 2 Accent 6" w:semiHidden="0" w:uiPriority="68" w:unhideWhenUsed="0"/>
-    <w:lsdException w:name="Medium Grid 3 Accent 6" w:semiHidden="0" w:uiPriority="69" w:unhideWhenUsed="0"/>
-    <w:lsdException w:name="Dark List Accent 6" w:semiHidden="0" w:uiPriority="70" w:unhideWhenUsed="0"/>
-    <w:lsdException w:name="Colorful Shading Accent 6" w:semiHidden="0" w:uiPriority="71" w:unhideWhenUsed="0"/>
-    <w:lsdException w:name="Colorful List Accent 6" w:semiHidden="0" w:uiPriority="72" w:unhideWhenUsed="0"/>
-    <w:lsdException w:name="Colorful Grid Accent 6" w:semiHidden="0" w:uiPriority="73" w:unhideWhenUsed="0"/>
-    <w:lsdException w:name="Subtle Emphasis" w:semiHidden="0" w:uiPriority="19" w:unhideWhenUsed="0" w:qFormat="1"/>
-    <w:lsdException w:name="Intense Emphasis" w:semiHidden="0" w:uiPriority="21" w:unhideWhenUsed="0" w:qFormat="1"/>
-    <w:lsdException w:name="Subtle Reference" w:semiHidden="0" w:uiPriority="31" w:unhideWhenUsed="0" w:qFormat="1"/>
-    <w:lsdException w:name="Intense Reference" w:semiHidden="0" w:uiPriority="32" w:unhideWhenUsed="0" w:qFormat="1"/>
-    <w:lsdException w:name="Book Title" w:semiHidden="0" w:uiPriority="33" w:unhideWhenUsed="0" w:qFormat="1"/>
-    <w:lsdException w:name="Bibliography" w:uiPriority="37"/>
-    <w:lsdException w:name="TOC Heading" w:uiPriority="39" w:qFormat="1"/>
+  <w:latentStyles w:defLockedState="0" w:defUIPriority="99" w:defSemiHidden="0" w:defUnhideWhenUsed="0" w:defQFormat="0" w:count="371">
+    <w:lsdException w:name="Normal" w:uiPriority="0" w:qFormat="1"/>
+    <w:lsdException w:name="heading 1" w:uiPriority="9" w:qFormat="1"/>
+    <w:lsdException w:name="heading 2" w:semiHidden="1" w:uiPriority="9" w:unhideWhenUsed="1" w:qFormat="1"/>
+    <w:lsdException w:name="heading 3" w:semiHidden="1" w:uiPriority="9" w:unhideWhenUsed="1" w:qFormat="1"/>
+    <w:lsdException w:name="heading 4" w:semiHidden="1" w:uiPriority="9" w:unhideWhenUsed="1" w:qFormat="1"/>
+    <w:lsdException w:name="heading 5" w:semiHidden="1" w:uiPriority="9" w:unhideWhenUsed="1" w:qFormat="1"/>
+    <w:lsdException w:name="heading 6" w:semiHidden="1" w:uiPriority="9" w:unhideWhenUsed="1" w:qFormat="1"/>
+    <w:lsdException w:name="heading 7" w:semiHidden="1" w:uiPriority="9" w:unhideWhenUsed="1" w:qFormat="1"/>
+    <w:lsdException w:name="heading 8" w:semiHidden="1" w:uiPriority="9" w:unhideWhenUsed="1" w:qFormat="1"/>
+    <w:lsdException w:name="heading 9" w:semiHidden="1" w:uiPriority="9" w:unhideWhenUsed="1" w:qFormat="1"/>
+    <w:lsdException w:name="index 1" w:semiHidden="1" w:unhideWhenUsed="1"/>
+    <w:lsdException w:name="index 2" w:semiHidden="1" w:unhideWhenUsed="1"/>
+    <w:lsdException w:name="index 3" w:semiHidden="1" w:unhideWhenUsed="1"/>
+    <w:lsdException w:name="index 4" w:semiHidden="1" w:unhideWhenUsed="1"/>
+    <w:lsdException w:name="index 5" w:semiHidden="1" w:unhideWhenUsed="1"/>
+    <w:lsdException w:name="index 6" w:semiHidden="1" w:unhideWhenUsed="1"/>
+    <w:lsdException w:name="index 7" w:semiHidden="1" w:unhideWhenUsed="1"/>
+    <w:lsdException w:name="index 8" w:semiHidden="1" w:unhideWhenUsed="1"/>
+    <w:lsdException w:name="index 9" w:semiHidden="1" w:unhideWhenUsed="1"/>
+    <w:lsdException w:name="toc 1" w:semiHidden="1" w:uiPriority="39" w:unhideWhenUsed="1"/>
+    <w:lsdException w:name="toc 2" w:semiHidden="1" w:uiPriority="39" w:unhideWhenUsed="1"/>
+    <w:lsdException w:name="toc 3" w:semiHidden="1" w:uiPriority="39" w:unhideWhenUsed="1"/>
+    <w:lsdException w:name="toc 4" w:semiHidden="1" w:uiPriority="39" w:unhideWhenUsed="1"/>
+    <w:lsdException w:name="toc 5" w:semiHidden="1" w:uiPriority="39" w:unhideWhenUsed="1"/>
+    <w:lsdException w:name="toc 6" w:semiHidden="1" w:uiPriority="39" w:unhideWhenUsed="1"/>
+    <w:lsdException w:name="toc 7" w:semiHidden="1" w:uiPriority="39" w:unhideWhenUsed="1"/>
+    <w:lsdException w:name="toc 8" w:semiHidden="1" w:uiPriority="39" w:unhideWhenUsed="1"/>
+    <w:lsdException w:name="toc 9" w:semiHidden="1" w:uiPriority="39" w:unhideWhenUsed="1"/>
+    <w:lsdException w:name="Normal Indent" w:semiHidden="1" w:unhideWhenUsed="1"/>
+    <w:lsdException w:name="footnote text" w:semiHidden="1" w:unhideWhenUsed="1"/>
+    <w:lsdException w:name="annotation text" w:semiHidden="1" w:unhideWhenUsed="1"/>
+    <w:lsdException w:name="header" w:semiHidden="1" w:unhideWhenUsed="1"/>
+    <w:lsdException w:name="footer" w:semiHidden="1" w:unhideWhenUsed="1"/>
+    <w:lsdException w:name="index heading" w:semiHidden="1" w:unhideWhenUsed="1"/>
+    <w:lsdException w:name="caption" w:semiHidden="1" w:uiPriority="35" w:unhideWhenUsed="1" w:qFormat="1"/>
+    <w:lsdException w:name="table of figures" w:semiHidden="1" w:unhideWhenUsed="1"/>
+    <w:lsdException w:name="envelope address" w:semiHidden="1" w:unhideWhenUsed="1"/>
+    <w:lsdException w:name="envelope return" w:semiHidden="1" w:unhideWhenUsed="1"/>
+    <w:lsdException w:name="footnote reference" w:semiHidden="1" w:unhideWhenUsed="1"/>
+    <w:lsdException w:name="annotation reference" w:semiHidden="1" w:unhideWhenUsed="1"/>
+    <w:lsdException w:name="line number" w:semiHidden="1" w:unhideWhenUsed="1"/>
+    <w:lsdException w:name="page number" w:semiHidden="1" w:unhideWhenUsed="1"/>
+    <w:lsdException w:name="endnote reference" w:semiHidden="1" w:unhideWhenUsed="1"/>
+    <w:lsdException w:name="endnote text" w:semiHidden="1" w:unhideWhenUsed="1"/>
+    <w:lsdException w:name="table of authorities" w:semiHidden="1" w:unhideWhenUsed="1"/>
+    <w:lsdException w:name="macro" w:semiHidden="1" w:unhideWhenUsed="1"/>
+    <w:lsdException w:name="toa heading" w:semiHidden="1" w:unhideWhenUsed="1"/>
+    <w:lsdException w:name="List" w:semiHidden="1" w:unhideWhenUsed="1"/>
+    <w:lsdException w:name="List Bullet" w:semiHidden="1" w:unhideWhenUsed="1"/>
+    <w:lsdException w:name="List Number" w:semiHidden="1" w:unhideWhenUsed="1"/>
+    <w:lsdException w:name="List 2" w:semiHidden="1" w:unhideWhenUsed="1"/>
+    <w:lsdException w:name="List 3" w:semiHidden="1" w:unhideWhenUsed="1"/>
+    <w:lsdException w:name="List 4" w:semiHidden="1" w:unhideWhenUsed="1"/>
+    <w:lsdException w:name="List 5" w:semiHidden="1" w:unhideWhenUsed="1"/>
+    <w:lsdException w:name="List Bullet 2" w:semiHidden="1" w:unhideWhenUsed="1"/>
+    <w:lsdException w:name="List Bullet 3" w:semiHidden="1" w:unhideWhenUsed="1"/>
+    <w:lsdException w:name="List Bullet 4" w:semiHidden="1" w:unhideWhenUsed="1"/>
+    <w:lsdException w:name="List Bullet 5" w:semiHidden="1" w:unhideWhenUsed="1"/>
+    <w:lsdException w:name="List Number 2" w:semiHidden="1" w:unhideWhenUsed="1"/>
+    <w:lsdException w:name="List Number 3" w:semiHidden="1" w:unhideWhenUsed="1"/>
+    <w:lsdException w:name="List Number 4" w:semiHidden="1" w:unhideWhenUsed="1"/>
+    <w:lsdException w:name="List Number 5" w:semiHidden="1" w:unhideWhenUsed="1"/>
+    <w:lsdException w:name="Title" w:uiPriority="10" w:qFormat="1"/>
+    <w:lsdException w:name="Closing" w:semiHidden="1" w:unhideWhenUsed="1"/>
+    <w:lsdException w:name="Signature" w:semiHidden="1" w:unhideWhenUsed="1"/>
+    <w:lsdException w:name="Default Paragraph Font" w:semiHidden="1" w:uiPriority="1" w:unhideWhenUsed="1"/>
+    <w:lsdException w:name="Body Text" w:semiHidden="1" w:unhideWhenUsed="1"/>
+    <w:lsdException w:name="Body Text Indent" w:semiHidden="1" w:unhideWhenUsed="1"/>
+    <w:lsdException w:name="List Continue" w:semiHidden="1" w:unhideWhenUsed="1"/>
+    <w:lsdException w:name="List Continue 2" w:semiHidden="1" w:unhideWhenUsed="1"/>
+    <w:lsdException w:name="List Continue 3" w:semiHidden="1" w:unhideWhenUsed="1"/>
+    <w:lsdException w:name="List Continue 4" w:semiHidden="1" w:unhideWhenUsed="1"/>
+    <w:lsdException w:name="List Continue 5" w:semiHidden="1" w:unhideWhenUsed="1"/>
+    <w:lsdException w:name="Message Header" w:semiHidden="1" w:unhideWhenUsed="1"/>
+    <w:lsdException w:name="Subtitle" w:uiPriority="11" w:qFormat="1"/>
+    <w:lsdException w:name="Salutation" w:semiHidden="1" w:unhideWhenUsed="1"/>
+    <w:lsdException w:name="Date" w:semiHidden="1" w:unhideWhenUsed="1"/>
+    <w:lsdException w:name="Body Text First Indent" w:semiHidden="1" w:unhideWhenUsed="1"/>
+    <w:lsdException w:name="Body Text First Indent 2" w:semiHidden="1" w:unhideWhenUsed="1"/>
+    <w:lsdException w:name="Note Heading" w:semiHidden="1" w:unhideWhenUsed="1"/>
+    <w:lsdException w:name="Body Text 2" w:semiHidden="1" w:unhideWhenUsed="1"/>
+    <w:lsdException w:name="Body Text 3" w:semiHidden="1" w:unhideWhenUsed="1"/>
+    <w:lsdException w:name="Body Text Indent 2" w:semiHidden="1" w:unhideWhenUsed="1"/>
+    <w:lsdException w:name="Body Text Indent 3" w:semiHidden="1" w:unhideWhenUsed="1"/>
+    <w:lsdException w:name="Block Text" w:semiHidden="1" w:unhideWhenUsed="1"/>
+    <w:lsdException w:name="Hyperlink" w:semiHidden="1" w:unhideWhenUsed="1"/>
+    <w:lsdException w:name="FollowedHyperlink" w:semiHidden="1" w:unhideWhenUsed="1"/>
+    <w:lsdException w:name="Strong" w:uiPriority="22" w:qFormat="1"/>
+    <w:lsdException w:name="Emphasis" w:uiPriority="20" w:qFormat="1"/>
+    <w:lsdException w:name="Document Map" w:semiHidden="1" w:unhideWhenUsed="1"/>
+    <w:lsdException w:name="Plain Text" w:semiHidden="1" w:unhideWhenUsed="1"/>
+    <w:lsdException w:name="E-mail Signature" w:semiHidden="1" w:unhideWhenUsed="1"/>
+    <w:lsdException w:name="HTML Top of Form" w:semiHidden="1" w:unhideWhenUsed="1"/>
+    <w:lsdException w:name="HTML Bottom of Form" w:semiHidden="1" w:unhideWhenUsed="1"/>
+    <w:lsdException w:name="Normal (Web)" w:semiHidden="1" w:unhideWhenUsed="1"/>
+    <w:lsdException w:name="HTML Acronym" w:semiHidden="1" w:unhideWhenUsed="1"/>
+    <w:lsdException w:name="HTML Address" w:semiHidden="1" w:unhideWhenUsed="1"/>
+    <w:lsdException w:name="HTML Cite" w:semiHidden="1" w:unhideWhenUsed="1"/>
+    <w:lsdException w:name="HTML Code" w:semiHidden="1" w:unhideWhenUsed="1"/>
+    <w:lsdException w:name="HTML Definition" w:semiHidden="1" w:unhideWhenUsed="1"/>
+    <w:lsdException w:name="HTML Keyboard" w:semiHidden="1" w:unhideWhenUsed="1"/>
+    <w:lsdException w:name="HTML Preformatted" w:semiHidden="1" w:unhideWhenUsed="1"/>
+    <w:lsdException w:name="HTML Sample" w:semiHidden="1" w:unhideWhenUsed="1"/>
+    <w:lsdException w:name="HTML Typewriter" w:semiHidden="1" w:unhideWhenUsed="1"/>
+    <w:lsdException w:name="HTML Variable" w:semiHidden="1" w:unhideWhenUsed="1"/>
+    <w:lsdException w:name="Normal Table" w:semiHidden="1" w:unhideWhenUsed="1"/>
+    <w:lsdException w:name="annotation subject" w:semiHidden="1" w:unhideWhenUsed="1"/>
+    <w:lsdException w:name="No List" w:semiHidden="1" w:unhideWhenUsed="1"/>
+    <w:lsdException w:name="Outline List 1" w:semiHidden="1" w:unhideWhenUsed="1"/>
+    <w:lsdException w:name="Outline List 2" w:semiHidden="1" w:unhideWhenUsed="1"/>
+    <w:lsdException w:name="Outline List 3" w:semiHidden="1" w:unhideWhenUsed="1"/>
+    <w:lsdException w:name="Table Simple 1" w:semiHidden="1" w:unhideWhenUsed="1"/>
+    <w:lsdException w:name="Table Simple 2" w:semiHidden="1" w:unhideWhenUsed="1"/>
+    <w:lsdException w:name="Table Simple 3" w:semiHidden="1" w:unhideWhenUsed="1"/>
+    <w:lsdException w:name="Table Classic 1" w:semiHidden="1" w:unhideWhenUsed="1"/>
+    <w:lsdException w:name="Table Classic 2" w:semiHidden="1" w:unhideWhenUsed="1"/>
+    <w:lsdException w:name="Table Classic 3" w:semiHidden="1" w:unhideWhenUsed="1"/>
+    <w:lsdException w:name="Table Classic 4" w:semiHidden="1" w:unhideWhenUsed="1"/>
+    <w:lsdException w:name="Table Colorful 1" w:semiHidden="1" w:unhideWhenUsed="1"/>
+    <w:lsdException w:name="Table Colorful 2" w:semiHidden="1" w:unhideWhenUsed="1"/>
+    <w:lsdException w:name="Table Colorful 3" w:semiHidden="1" w:unhideWhenUsed="1"/>
+    <w:lsdException w:name="Table Columns 1" w:semiHidden="1" w:unhideWhenUsed="1"/>
+    <w:lsdException w:name="Table Columns 2" w:semiHidden="1" w:unhideWhenUsed="1"/>
+    <w:lsdException w:name="Table Columns 3" w:semiHidden="1" w:unhideWhenUsed="1"/>
+    <w:lsdException w:name="Table Columns 4" w:semiHidden="1" w:unhideWhenUsed="1"/>
+    <w:lsdException w:name="Table Columns 5" w:semiHidden="1" w:unhideWhenUsed="1"/>
+    <w:lsdException w:name="Table Grid 1" w:semiHidden="1" w:unhideWhenUsed="1"/>
+    <w:lsdException w:name="Table Grid 2" w:semiHidden="1" w:unhideWhenUsed="1"/>
+    <w:lsdException w:name="Table Grid 3" w:semiHidden="1" w:unhideWhenUsed="1"/>
+    <w:lsdException w:name="Table Grid 4" w:semiHidden="1" w:unhideWhenUsed="1"/>
+    <w:lsdException w:name="Table Grid 5" w:semiHidden="1" w:unhideWhenUsed="1"/>
+    <w:lsdException w:name="Table Grid 6" w:semiHidden="1" w:unhideWhenUsed="1"/>
+    <w:lsdException w:name="Table Grid 7" w:semiHidden="1" w:unhideWhenUsed="1"/>
+    <w:lsdException w:name="Table Grid 8" w:semiHidden="1" w:unhideWhenUsed="1"/>
+    <w:lsdException w:name="Table List 1" w:semiHidden="1" w:unhideWhenUsed="1"/>
+    <w:lsdException w:name="Table List 2" w:semiHidden="1" w:unhideWhenUsed="1"/>
+    <w:lsdException w:name="Table List 3" w:semiHidden="1" w:unhideWhenUsed="1"/>
+    <w:lsdException w:name="Table List 4" w:semiHidden="1" w:unhideWhenUsed="1"/>
+    <w:lsdException w:name="Table List 5" w:semiHidden="1" w:unhideWhenUsed="1"/>
+    <w:lsdException w:name="Table List 6" w:semiHidden="1" w:unhideWhenUsed="1"/>
+    <w:lsdException w:name="Table List 7" w:semiHidden="1" w:unhideWhenUsed="1"/>
+    <w:lsdException w:name="Table List 8" w:semiHidden="1" w:unhideWhenUsed="1"/>
+    <w:lsdException w:name="Table 3D effects 1" w:semiHidden="1" w:unhideWhenUsed="1"/>
+    <w:lsdException w:name="Table 3D effects 2" w:semiHidden="1" w:unhideWhenUsed="1"/>
+    <w:lsdException w:name="Table 3D effects 3" w:semiHidden="1" w:unhideWhenUsed="1"/>
+    <w:lsdException w:name="Table Contemporary" w:semiHidden="1" w:unhideWhenUsed="1"/>
+    <w:lsdException w:name="Table Elegant" w:semiHidden="1" w:unhideWhenUsed="1"/>
+    <w:lsdException w:name="Table Professional" w:semiHidden="1" w:unhideWhenUsed="1"/>
+    <w:lsdException w:name="Table Subtle 1" w:semiHidden="1" w:unhideWhenUsed="1"/>
+    <w:lsdException w:name="Table Subtle 2" w:semiHidden="1" w:unhideWhenUsed="1"/>
+    <w:lsdException w:name="Table Web 1" w:semiHidden="1" w:unhideWhenUsed="1"/>
+    <w:lsdException w:name="Table Web 2" w:semiHidden="1" w:unhideWhenUsed="1"/>
+    <w:lsdException w:name="Table Web 3" w:semiHidden="1" w:unhideWhenUsed="1"/>
+    <w:lsdException w:name="Balloon Text" w:semiHidden="1" w:unhideWhenUsed="1"/>
+    <w:lsdException w:name="Table Grid" w:uiPriority="39"/>
+    <w:lsdException w:name="Table Theme" w:semiHidden="1" w:unhideWhenUsed="1"/>
+    <w:lsdException w:name="Placeholder Text" w:semiHidden="1"/>
+    <w:lsdException w:name="No Spacing" w:uiPriority="1" w:qFormat="1"/>
+    <w:lsdException w:name="Light Shading" w:uiPriority="60"/>
+    <w:lsdException w:name="Light List" w:uiPriority="61"/>
+    <w:lsdException w:name="Light Grid" w:uiPriority="62"/>
+    <w:lsdException w:name="Medium Shading 1" w:uiPriority="63"/>
+    <w:lsdException w:name="Medium Shading 2" w:uiPriority="64"/>
+    <w:lsdException w:name="Medium List 1" w:uiPriority="65"/>
+    <w:lsdException w:name="Medium List 2" w:uiPriority="66"/>
+    <w:lsdException w:name="Medium Grid 1" w:uiPriority="67"/>
+    <w:lsdException w:name="Medium Grid 2" w:uiPriority="68"/>
+    <w:lsdException w:name="Medium Grid 3" w:uiPriority="69"/>
+    <w:lsdException w:name="Dark List" w:uiPriority="70"/>
+    <w:lsdException w:name="Colorful Shading" w:uiPriority="71"/>
+    <w:lsdException w:name="Colorful List" w:uiPriority="72"/>
+    <w:lsdException w:name="Colorful Grid" w:uiPriority="73"/>
+    <w:lsdException w:name="Light Shading Accent 1" w:uiPriority="60"/>
+    <w:lsdException w:name="Light List Accent 1" w:uiPriority="61"/>
+    <w:lsdException w:name="Light Grid Accent 1" w:uiPriority="62"/>
+    <w:lsdException w:name="Medium Shading 1 Accent 1" w:uiPriority="63"/>
+    <w:lsdException w:name="Medium Shading 2 Accent 1" w:uiPriority="64"/>
+    <w:lsdException w:name="Medium List 1 Accent 1" w:uiPriority="65"/>
+    <w:lsdException w:name="Revision" w:semiHidden="1"/>
+    <w:lsdException w:name="List Paragraph" w:uiPriority="34" w:qFormat="1"/>
+    <w:lsdException w:name="Quote" w:uiPriority="29" w:qFormat="1"/>
+    <w:lsdException w:name="Intense Quote" w:uiPriority="30" w:qFormat="1"/>
+    <w:lsdException w:name="Medium List 2 Accent 1" w:uiPriority="66"/>
+    <w:lsdException w:name="Medium Grid 1 Accent 1" w:uiPriority="67"/>
+    <w:lsdException w:name="Medium Grid 2 Accent 1" w:uiPriority="68"/>
+    <w:lsdException w:name="Medium Grid 3 Accent 1" w:uiPriority="69"/>
+    <w:lsdException w:name="Dark List Accent 1" w:uiPriority="70"/>
+    <w:lsdException w:name="Colorful Shading Accent 1" w:uiPriority="71"/>
+    <w:lsdException w:name="Colorful List Accent 1" w:uiPriority="72"/>
+    <w:lsdException w:name="Colorful Grid Accent 1" w:uiPriority="73"/>
+    <w:lsdException w:name="Light Shading Accent 2" w:uiPriority="60"/>
+    <w:lsdException w:name="Light List Accent 2" w:uiPriority="61"/>
+    <w:lsdException w:name="Light Grid Accent 2" w:uiPriority="62"/>
+    <w:lsdException w:name="Medium Shading 1 Accent 2" w:uiPriority="63"/>
+    <w:lsdException w:name="Medium Shading 2 Accent 2" w:uiPriority="64"/>
+    <w:lsdException w:name="Medium List 1 Accent 2" w:uiPriority="65"/>
+    <w:lsdException w:name="Medium List 2 Accent 2" w:uiPriority="66"/>
+    <w:lsdException w:name="Medium Grid 1 Accent 2" w:uiPriority="67"/>
+    <w:lsdException w:name="Medium Grid 2 Accent 2" w:uiPriority="68"/>
+    <w:lsdException w:name="Medium Grid 3 Accent 2" w:uiPriority="69"/>
+    <w:lsdException w:name="Dark List Accent 2" w:uiPriority="70"/>
+    <w:lsdException w:name="Colorful Shading Accent 2" w:uiPriority="71"/>
+    <w:lsdException w:name="Colorful List Accent 2" w:uiPriority="72"/>
+    <w:lsdException w:name="Colorful Grid Accent 2" w:uiPriority="73"/>
+    <w:lsdException w:name="Light Shading Accent 3" w:uiPriority="60"/>
+    <w:lsdException w:name="Light List Accent 3" w:uiPriority="61"/>
+    <w:lsdException w:name="Light Grid Accent 3" w:uiPriority="62"/>
+    <w:lsdException w:name="Medium Shading 1 Accent 3" w:uiPriority="63"/>
+    <w:lsdException w:name="Medium Shading 2 Accent 3" w:uiPriority="64"/>
+    <w:lsdException w:name="Medium List 1 Accent 3" w:uiPriority="65"/>
+    <w:lsdException w:name="Medium List 2 Accent 3" w:uiPriority="66"/>
+    <w:lsdException w:name="Medium Grid 1 Accent 3" w:uiPriority="67"/>
+    <w:lsdException w:name="Medium Grid 2 Accent 3" w:uiPriority="68"/>
+    <w:lsdException w:name="Medium Grid 3 Accent 3" w:uiPriority="69"/>
+    <w:lsdException w:name="Dark List Accent 3" w:uiPriority="70"/>
+    <w:lsdException w:name="Colorful Shading Accent 3" w:uiPriority="71"/>
+    <w:lsdException w:name="Colorful List Accent 3" w:uiPriority="72"/>
+    <w:lsdException w:name="Colorful Grid Accent 3" w:uiPriority="73"/>
+    <w:lsdException w:name="Light Shading Accent 4" w:uiPriority="60"/>
+    <w:lsdException w:name="Light List Accent 4" w:uiPriority="61"/>
+    <w:lsdException w:name="Light Grid Accent 4" w:uiPriority="62"/>
+    <w:lsdException w:name="Medium Shading 1 Accent 4" w:uiPriority="63"/>
+    <w:lsdException w:name="Medium Shading 2 Accent 4" w:uiPriority="64"/>
+    <w:lsdException w:name="Medium List 1 Accent 4" w:uiPriority="65"/>
+    <w:lsdException w:name="Medium List 2 Accent 4" w:uiPriority="66"/>
+    <w:lsdException w:name="Medium Grid 1 Accent 4" w:uiPriority="67"/>
+    <w:lsdException w:name="Medium Grid 2 Accent 4" w:uiPriority="68"/>
+    <w:lsdException w:name="Medium Grid 3 Accent 4" w:uiPriority="69"/>
+    <w:lsdException w:name="Dark List Accent 4" w:uiPriority="70"/>
+    <w:lsdException w:name="Colorful Shading Accent 4" w:uiPriority="71"/>
+    <w:lsdException w:name="Colorful List Accent 4" w:uiPriority="72"/>
+    <w:lsdException w:name="Colorful Grid Accent 4" w:uiPriority="73"/>
+    <w:lsdException w:name="Light Shading Accent 5" w:uiPriority="60"/>
+    <w:lsdException w:name="Light List Accent 5" w:uiPriority="61"/>
+    <w:lsdException w:name="Light Grid Accent 5" w:uiPriority="62"/>
+    <w:lsdException w:name="Medium Shading 1 Accent 5" w:uiPriority="63"/>
+    <w:lsdException w:name="Medium Shading 2 Accent 5" w:uiPriority="64"/>
+    <w:lsdException w:name="Medium List 1 Accent 5" w:uiPriority="65"/>
+    <w:lsdException w:name="Medium List 2 Accent 5" w:uiPriority="66"/>
+    <w:lsdException w:name="Medium Grid 1 Accent 5" w:uiPriority="67"/>
+    <w:lsdException w:name="Medium Grid 2 Accent 5" w:uiPriority="68"/>
+    <w:lsdException w:name="Medium Grid 3 Accent 5" w:uiPriority="69"/>
+    <w:lsdException w:name="Dark List Accent 5" w:uiPriority="70"/>
+    <w:lsdException w:name="Colorful Shading Accent 5" w:uiPriority="71"/>
+    <w:lsdException w:name="Colorful List Accent 5" w:uiPriority="72"/>
+    <w:lsdException w:name="Colorful Grid Accent 5" w:uiPriority="73"/>
+    <w:lsdException w:name="Light Shading Accent 6" w:uiPriority="60"/>
+    <w:lsdException w:name="Light List Accent 6" w:uiPriority="61"/>
+    <w:lsdException w:name="Light Grid Accent 6" w:uiPriority="62"/>
+    <w:lsdException w:name="Medium Shading 1 Accent 6" w:uiPriority="63"/>
+    <w:lsdException w:name="Medium Shading 2 Accent 6" w:uiPriority="64"/>
+    <w:lsdException w:name="Medium List 1 Accent 6" w:uiPriority="65"/>
+    <w:lsdException w:name="Medium List 2 Accent 6" w:uiPriority="66"/>
+    <w:lsdException w:name="Medium Grid 1 Accent 6" w:uiPriority="67"/>
+    <w:lsdException w:name="Medium Grid 2 Accent 6" w:uiPriority="68"/>
+    <w:lsdException w:name="Medium Grid 3 Accent 6" w:uiPriority="69"/>
+    <w:lsdException w:name="Dark List Accent 6" w:uiPriority="70"/>
+    <w:lsdException w:name="Colorful Shading Accent 6" w:uiPriority="71"/>
+    <w:lsdException w:name="Colorful List Accent 6" w:uiPriority="72"/>
+    <w:lsdException w:name="Colorful Grid Accent 6" w:uiPriority="73"/>
+    <w:lsdException w:name="Subtle Emphasis" w:uiPriority="19" w:qFormat="1"/>
+    <w:lsdException w:name="Intense Emphasis" w:uiPriority="21" w:qFormat="1"/>
+    <w:lsdException w:name="Subtle Reference" w:uiPriority="31" w:qFormat="1"/>
+    <w:lsdException w:name="Intense Reference" w:uiPriority="32" w:qFormat="1"/>
+    <w:lsdException w:name="Book Title" w:uiPriority="33" w:qFormat="1"/>
+    <w:lsdException w:name="Bibliography" w:semiHidden="1" w:uiPriority="37" w:unhideWhenUsed="1"/>
+    <w:lsdException w:name="TOC Heading" w:semiHidden="1" w:uiPriority="39" w:unhideWhenUsed="1" w:qFormat="1"/>
+    <w:lsdException w:name="Plain Table 1" w:uiPriority="41"/>
+    <w:lsdException w:name="Plain Table 2" w:uiPriority="42"/>
+    <w:lsdException w:name="Plain Table 3" w:uiPriority="43"/>
+    <w:lsdException w:name="Plain Table 4" w:uiPriority="44"/>
+    <w:lsdException w:name="Plain Table 5" w:uiPriority="45"/>
+    <w:lsdException w:name="Grid Table Light" w:uiPriority="40"/>
+    <w:lsdException w:name="Grid Table 1 Light" w:uiPriority="46"/>
+    <w:lsdException w:name="Grid Table 2" w:uiPriority="47"/>
+    <w:lsdException w:name="Grid Table 3" w:uiPriority="48"/>
+    <w:lsdException w:name="Grid Table 4" w:uiPriority="49"/>
+    <w:lsdException w:name="Grid Table 5 Dark" w:uiPriority="50"/>
+    <w:lsdException w:name="Grid Table 6 Colorful" w:uiPriority="51"/>
+    <w:lsdException w:name="Grid Table 7 Colorful" w:uiPriority="52"/>
+    <w:lsdException w:name="Grid Table 1 Light Accent 1" w:uiPriority="46"/>
+    <w:lsdException w:name="Grid Table 2 Accent 1" w:uiPriority="47"/>
+    <w:lsdException w:name="Grid Table 3 Accent 1" w:uiPriority="48"/>
+    <w:lsdException w:name="Grid Table 4 Accent 1" w:uiPriority="49"/>
+    <w:lsdException w:name="Grid Table 5 Dark Accent 1" w:uiPriority="50"/>
+    <w:lsdException w:name="Grid Table 6 Colorful Accent 1" w:uiPriority="51"/>
+    <w:lsdException w:name="Grid Table 7 Colorful Accent 1" w:uiPriority="52"/>
+    <w:lsdException w:name="Grid Table 1 Light Accent 2" w:uiPriority="46"/>
+    <w:lsdException w:name="Grid Table 2 Accent 2" w:uiPriority="47"/>
+    <w:lsdException w:name="Grid Table 3 Accent 2" w:uiPriority="48"/>
+    <w:lsdException w:name="Grid Table 4 Accent 2" w:uiPriority="49"/>
+    <w:lsdException w:name="Grid Table 5 Dark Accent 2" w:uiPriority="50"/>
+    <w:lsdException w:name="Grid Table 6 Colorful Accent 2" w:uiPriority="51"/>
+    <w:lsdException w:name="Grid Table 7 Colorful Accent 2" w:uiPriority="52"/>
+    <w:lsdException w:name="Grid Table 1 Light Accent 3" w:uiPriority="46"/>
+    <w:lsdException w:name="Grid Table 2 Accent 3" w:uiPriority="47"/>
+    <w:lsdException w:name="Grid Table 3 Accent 3" w:uiPriority="48"/>
+    <w:lsdException w:name="Grid Table 4 Accent 3" w:uiPriority="49"/>
+    <w:lsdException w:name="Grid Table 5 Dark Accent 3" w:uiPriority="50"/>
+    <w:lsdException w:name="Grid Table 6 Colorful Accent 3" w:uiPriority="51"/>
+    <w:lsdException w:name="Grid Table 7 Colorful Accent 3" w:uiPriority="52"/>
+    <w:lsdException w:name="Grid Table 1 Light Accent 4" w:uiPriority="46"/>
+    <w:lsdException w:name="Grid Table 2 Accent 4" w:uiPriority="47"/>
+    <w:lsdException w:name="Grid Table 3 Accent 4" w:uiPriority="48"/>
+    <w:lsdException w:name="Grid Table 4 Accent 4" w:uiPriority="49"/>
+    <w:lsdException w:name="Grid Table 5 Dark Accent 4" w:uiPriority="50"/>
+    <w:lsdException w:name="Grid Table 6 Colorful Accent 4" w:uiPriority="51"/>
+    <w:lsdException w:name="Grid Table 7 Colorful Accent 4" w:uiPriority="52"/>
+    <w:lsdException w:name="Grid Table 1 Light Accent 5" w:uiPriority="46"/>
+    <w:lsdException w:name="Grid Table 2 Accent 5" w:uiPriority="47"/>
+    <w:lsdException w:name="Grid Table 3 Accent 5" w:uiPriority="48"/>
+    <w:lsdException w:name="Grid Table 4 Accent 5" w:uiPriority="49"/>
+    <w:lsdException w:name="Grid Table 5 Dark Accent 5" w:uiPriority="50"/>
+    <w:lsdException w:name="Grid Table 6 Colorful Accent 5" w:uiPriority="51"/>
+    <w:lsdException w:name="Grid Table 7 Colorful Accent 5" w:uiPriority="52"/>
+    <w:lsdException w:name="Grid Table 1 Light Accent 6" w:uiPriority="46"/>
+    <w:lsdException w:name="Grid Table 2 Accent 6" w:uiPriority="47"/>
+    <w:lsdException w:name="Grid Table 3 Accent 6" w:uiPriority="48"/>
+    <w:lsdException w:name="Grid Table 4 Accent 6" w:uiPriority="49"/>
+    <w:lsdException w:name="Grid Table 5 Dark Accent 6" w:uiPriority="50"/>
+    <w:lsdException w:name="Grid Table 6 Colorful Accent 6" w:uiPriority="51"/>
+    <w:lsdException w:name="Grid Table 7 Colorful Accent 6" w:uiPriority="52"/>
+    <w:lsdException w:name="List Table 1 Light" w:uiPriority="46"/>
+    <w:lsdException w:name="List Table 2" w:uiPriority="47"/>
+    <w:lsdException w:name="List Table 3" w:uiPriority="48"/>
+    <w:lsdException w:name="List Table 4" w:uiPriority="49"/>
+    <w:lsdException w:name="List Table 5 Dark" w:uiPriority="50"/>
+    <w:lsdException w:name="List Table 6 Colorful" w:uiPriority="51"/>
+    <w:lsdException w:name="List Table 7 Colorful" w:uiPriority="52"/>
+    <w:lsdException w:name="List Table 1 Light Accent 1" w:uiPriority="46"/>
+    <w:lsdException w:name="List Table 2 Accent 1" w:uiPriority="47"/>
+    <w:lsdException w:name="List Table 3 Accent 1" w:uiPriority="48"/>
+    <w:lsdException w:name="List Table 4 Accent 1" w:uiPriority="49"/>
+    <w:lsdException w:name="List Table 5 Dark Accent 1" w:uiPriority="50"/>
+    <w:lsdException w:name="List Table 6 Colorful Accent 1" w:uiPriority="51"/>
+    <w:lsdException w:name="List Table 7 Colorful Accent 1" w:uiPriority="52"/>
+    <w:lsdException w:name="List Table 1 Light Accent 2" w:uiPriority="46"/>
+    <w:lsdException w:name="List Table 2 Accent 2" w:uiPriority="47"/>
+    <w:lsdException w:name="List Table 3 Accent 2" w:uiPriority="48"/>
+    <w:lsdException w:name="List Table 4 Accent 2" w:uiPriority="49"/>
+    <w:lsdException w:name="List Table 5 Dark Accent 2" w:uiPriority="50"/>
+    <w:lsdException w:name="List Table 6 Colorful Accent 2" w:uiPriority="51"/>
+    <w:lsdException w:name="List Table 7 Colorful Accent 2" w:uiPriority="52"/>
+    <w:lsdException w:name="List Table 1 Light Accent 3" w:uiPriority="46"/>
+    <w:lsdException w:name="List Table 2 Accent 3" w:uiPriority="47"/>
+    <w:lsdException w:name="List Table 3 Accent 3" w:uiPriority="48"/>
+    <w:lsdException w:name="List Table 4 Accent 3" w:uiPriority="49"/>
+    <w:lsdException w:name="List Table 5 Dark Accent 3" w:uiPriority="50"/>
+    <w:lsdException w:name="List Table 6 Colorful Accent 3" w:uiPriority="51"/>
+    <w:lsdException w:name="List Table 7 Colorful Accent 3" w:uiPriority="52"/>
+    <w:lsdException w:name="List Table 1 Light Accent 4" w:uiPriority="46"/>
+    <w:lsdException w:name="List Table 2 Accent 4" w:uiPriority="47"/>
+    <w:lsdException w:name="List Table 3 Accent 4" w:uiPriority="48"/>
+    <w:lsdException w:name="List Table 4 Accent 4" w:uiPriority="49"/>
+    <w:lsdException w:name="List Table 5 Dark Accent 4" w:uiPriority="50"/>
+    <w:lsdException w:name="List Table 6 Colorful Accent 4" w:uiPriority="51"/>
+    <w:lsdException w:name="List Table 7 Colorful Accent 4" w:uiPriority="52"/>
+    <w:lsdException w:name="List Table 1 Light Accent 5" w:uiPriority="46"/>
+    <w:lsdException w:name="List Table 2 Accent 5" w:uiPriority="47"/>
+    <w:lsdException w:name="List Table 3 Accent 5" w:uiPriority="48"/>
+    <w:lsdException w:name="List Table 4 Accent 5" w:uiPriority="49"/>
+    <w:lsdException w:name="List Table 5 Dark Accent 5" w:uiPriority="50"/>
+    <w:lsdException w:name="List Table 6 Colorful Accent 5" w:uiPriority="51"/>
+    <w:lsdException w:name="List Table 7 Colorful Accent 5" w:uiPriority="52"/>
+    <w:lsdException w:name="List Table 1 Light Accent 6" w:uiPriority="46"/>
+    <w:lsdException w:name="List Table 2 Accent 6" w:uiPriority="47"/>
+    <w:lsdException w:name="List Table 3 Accent 6" w:uiPriority="48"/>
+    <w:lsdException w:name="List Table 4 Accent 6" w:uiPriority="49"/>
+    <w:lsdException w:name="List Table 5 Dark Accent 6" w:uiPriority="50"/>
+    <w:lsdException w:name="List Table 6 Colorful Accent 6" w:uiPriority="51"/>
+    <w:lsdException w:name="List Table 7 Colorful Accent 6" w:uiPriority="52"/>
   </w:latentStyles>
-  <w:style w:type="paragraph" w:default="1" w:styleId="Normalny">
+  <w:style w:type="paragraph" w:default="1" w:styleId="Normal">
     <w:name w:val="Normal"/>
     <w:qFormat/>
     <w:rsid w:val="00F001BB"/>
   </w:style>
-  <w:style w:type="paragraph" w:styleId="Nagwek1">
+  <w:style w:type="paragraph" w:styleId="Heading1">
     <w:name w:val="heading 1"/>
-    <w:basedOn w:val="Normalny"/>
-    <w:next w:val="Normalny"/>
-    <w:link w:val="Nagwek1Znak"/>
+    <w:basedOn w:val="Normal"/>
+    <w:next w:val="Normal"/>
+    <w:link w:val="Heading1Char"/>
     <w:uiPriority w:val="9"/>
     <w:qFormat/>
     <w:rsid w:val="00FC5B20"/>
@@ -1628,11 +1928,11 @@
       <w:szCs w:val="32"/>
     </w:rPr>
   </w:style>
-  <w:style w:type="paragraph" w:styleId="Nagwek2">
+  <w:style w:type="paragraph" w:styleId="Heading2">
     <w:name w:val="heading 2"/>
-    <w:basedOn w:val="Normalny"/>
-    <w:next w:val="Normalny"/>
-    <w:link w:val="Nagwek2Znak"/>
+    <w:basedOn w:val="Normal"/>
+    <w:next w:val="Normal"/>
+    <w:link w:val="Heading2Char"/>
     <w:uiPriority w:val="9"/>
     <w:unhideWhenUsed/>
     <w:qFormat/>
@@ -1652,11 +1952,11 @@
       <w:szCs w:val="26"/>
     </w:rPr>
   </w:style>
-  <w:style w:type="paragraph" w:styleId="Nagwek3">
+  <w:style w:type="paragraph" w:styleId="Heading3">
     <w:name w:val="heading 3"/>
-    <w:basedOn w:val="Normalny"/>
-    <w:next w:val="Normalny"/>
-    <w:link w:val="Nagwek3Znak"/>
+    <w:basedOn w:val="Normal"/>
+    <w:next w:val="Normal"/>
+    <w:link w:val="Heading3Char"/>
     <w:uiPriority w:val="9"/>
     <w:unhideWhenUsed/>
     <w:qFormat/>
@@ -1674,18 +1974,17 @@
       <w:color w:val="5B9BD5" w:themeColor="accent1"/>
     </w:rPr>
   </w:style>
-  <w:style w:type="character" w:default="1" w:styleId="Domylnaczcionkaakapitu">
+  <w:style w:type="character" w:default="1" w:styleId="DefaultParagraphFont">
     <w:name w:val="Default Paragraph Font"/>
     <w:uiPriority w:val="1"/>
     <w:semiHidden/>
     <w:unhideWhenUsed/>
   </w:style>
-  <w:style w:type="table" w:default="1" w:styleId="Standardowy">
+  <w:style w:type="table" w:default="1" w:styleId="TableNormal">
     <w:name w:val="Normal Table"/>
     <w:uiPriority w:val="99"/>
     <w:semiHidden/>
     <w:unhideWhenUsed/>
-    <w:qFormat/>
     <w:tblPr>
       <w:tblInd w:w="0" w:type="dxa"/>
       <w:tblCellMar>
@@ -1696,16 +1995,16 @@
       </w:tblCellMar>
     </w:tblPr>
   </w:style>
-  <w:style w:type="numbering" w:default="1" w:styleId="Bezlisty">
+  <w:style w:type="numbering" w:default="1" w:styleId="NoList">
     <w:name w:val="No List"/>
     <w:uiPriority w:val="99"/>
     <w:semiHidden/>
     <w:unhideWhenUsed/>
   </w:style>
-  <w:style w:type="character" w:customStyle="1" w:styleId="Nagwek1Znak">
-    <w:name w:val="Nagłówek 1 Znak"/>
-    <w:basedOn w:val="Domylnaczcionkaakapitu"/>
-    <w:link w:val="Nagwek1"/>
+  <w:style w:type="character" w:customStyle="1" w:styleId="Heading1Char">
+    <w:name w:val="Heading 1 Char"/>
+    <w:basedOn w:val="DefaultParagraphFont"/>
+    <w:link w:val="Heading1"/>
     <w:uiPriority w:val="9"/>
     <w:rsid w:val="00FC5B20"/>
     <w:rPr>
@@ -1715,11 +2014,11 @@
       <w:szCs w:val="32"/>
     </w:rPr>
   </w:style>
-  <w:style w:type="paragraph" w:styleId="Tytu">
+  <w:style w:type="paragraph" w:styleId="Title">
     <w:name w:val="Title"/>
-    <w:basedOn w:val="Normalny"/>
-    <w:next w:val="Normalny"/>
-    <w:link w:val="TytuZnak"/>
+    <w:basedOn w:val="Normal"/>
+    <w:next w:val="Normal"/>
+    <w:link w:val="TitleChar"/>
     <w:uiPriority w:val="10"/>
     <w:qFormat/>
     <w:rsid w:val="00FC5B20"/>
@@ -1735,10 +2034,10 @@
       <w:szCs w:val="56"/>
     </w:rPr>
   </w:style>
-  <w:style w:type="character" w:customStyle="1" w:styleId="TytuZnak">
-    <w:name w:val="Tytuł Znak"/>
-    <w:basedOn w:val="Domylnaczcionkaakapitu"/>
-    <w:link w:val="Tytu"/>
+  <w:style w:type="character" w:customStyle="1" w:styleId="TitleChar">
+    <w:name w:val="Title Char"/>
+    <w:basedOn w:val="DefaultParagraphFont"/>
+    <w:link w:val="Title"/>
     <w:uiPriority w:val="10"/>
     <w:rsid w:val="00FC5B20"/>
     <w:rPr>
@@ -1749,11 +2048,11 @@
       <w:szCs w:val="56"/>
     </w:rPr>
   </w:style>
-  <w:style w:type="paragraph" w:styleId="Podtytu">
+  <w:style w:type="paragraph" w:styleId="Subtitle">
     <w:name w:val="Subtitle"/>
-    <w:basedOn w:val="Normalny"/>
-    <w:next w:val="Normalny"/>
-    <w:link w:val="PodtytuZnak"/>
+    <w:basedOn w:val="Normal"/>
+    <w:next w:val="Normal"/>
+    <w:link w:val="SubtitleChar"/>
     <w:uiPriority w:val="11"/>
     <w:qFormat/>
     <w:rsid w:val="00FC5B20"/>
@@ -1768,10 +2067,10 @@
       <w:spacing w:val="15"/>
     </w:rPr>
   </w:style>
-  <w:style w:type="character" w:customStyle="1" w:styleId="PodtytuZnak">
-    <w:name w:val="Podtytuł Znak"/>
-    <w:basedOn w:val="Domylnaczcionkaakapitu"/>
-    <w:link w:val="Podtytu"/>
+  <w:style w:type="character" w:customStyle="1" w:styleId="SubtitleChar">
+    <w:name w:val="Subtitle Char"/>
+    <w:basedOn w:val="DefaultParagraphFont"/>
+    <w:link w:val="Subtitle"/>
     <w:uiPriority w:val="11"/>
     <w:rsid w:val="00FC5B20"/>
     <w:rPr>
@@ -1780,10 +2079,10 @@
       <w:spacing w:val="15"/>
     </w:rPr>
   </w:style>
-  <w:style w:type="character" w:customStyle="1" w:styleId="Nagwek2Znak">
-    <w:name w:val="Nagłówek 2 Znak"/>
-    <w:basedOn w:val="Domylnaczcionkaakapitu"/>
-    <w:link w:val="Nagwek2"/>
+  <w:style w:type="character" w:customStyle="1" w:styleId="Heading2Char">
+    <w:name w:val="Heading 2 Char"/>
+    <w:basedOn w:val="DefaultParagraphFont"/>
+    <w:link w:val="Heading2"/>
     <w:uiPriority w:val="9"/>
     <w:rsid w:val="00822C2C"/>
     <w:rPr>
@@ -1797,7 +2096,7 @@
   </w:style>
   <w:style w:type="paragraph" w:customStyle="1" w:styleId="todo">
     <w:name w:val="todo"/>
-    <w:basedOn w:val="Normalny"/>
+    <w:basedOn w:val="Normal"/>
     <w:link w:val="todoZnak"/>
     <w:qFormat/>
     <w:rsid w:val="00384450"/>
@@ -1807,10 +2106,10 @@
       <w:szCs w:val="24"/>
     </w:rPr>
   </w:style>
-  <w:style w:type="character" w:customStyle="1" w:styleId="Nagwek3Znak">
-    <w:name w:val="Nagłówek 3 Znak"/>
-    <w:basedOn w:val="Domylnaczcionkaakapitu"/>
-    <w:link w:val="Nagwek3"/>
+  <w:style w:type="character" w:customStyle="1" w:styleId="Heading3Char">
+    <w:name w:val="Heading 3 Char"/>
+    <w:basedOn w:val="DefaultParagraphFont"/>
+    <w:link w:val="Heading3"/>
     <w:uiPriority w:val="9"/>
     <w:rsid w:val="005C18BE"/>
     <w:rPr>
@@ -1822,7 +2121,7 @@
   </w:style>
   <w:style w:type="character" w:customStyle="1" w:styleId="todoZnak">
     <w:name w:val="todo Znak"/>
-    <w:basedOn w:val="Domylnaczcionkaakapitu"/>
+    <w:basedOn w:val="DefaultParagraphFont"/>
     <w:link w:val="todo"/>
     <w:rsid w:val="00384450"/>
     <w:rPr>
@@ -1832,9 +2131,9 @@
       <w:szCs w:val="24"/>
     </w:rPr>
   </w:style>
-  <w:style w:type="paragraph" w:styleId="Akapitzlist">
+  <w:style w:type="paragraph" w:styleId="ListParagraph">
     <w:name w:val="List Paragraph"/>
-    <w:basedOn w:val="Normalny"/>
+    <w:basedOn w:val="Normal"/>
     <w:uiPriority w:val="34"/>
     <w:qFormat/>
     <w:rsid w:val="00C52114"/>
@@ -1843,10 +2142,10 @@
       <w:contextualSpacing/>
     </w:pPr>
   </w:style>
-  <w:style w:type="paragraph" w:styleId="Tekstdymka">
+  <w:style w:type="paragraph" w:styleId="BalloonText">
     <w:name w:val="Balloon Text"/>
-    <w:basedOn w:val="Normalny"/>
-    <w:link w:val="TekstdymkaZnak"/>
+    <w:basedOn w:val="Normal"/>
+    <w:link w:val="BalloonTextChar"/>
     <w:uiPriority w:val="99"/>
     <w:semiHidden/>
     <w:unhideWhenUsed/>
@@ -1860,10 +2159,10 @@
       <w:szCs w:val="16"/>
     </w:rPr>
   </w:style>
-  <w:style w:type="character" w:customStyle="1" w:styleId="TekstdymkaZnak">
-    <w:name w:val="Tekst dymka Znak"/>
-    <w:basedOn w:val="Domylnaczcionkaakapitu"/>
-    <w:link w:val="Tekstdymka"/>
+  <w:style w:type="character" w:customStyle="1" w:styleId="BalloonTextChar">
+    <w:name w:val="Balloon Text Char"/>
+    <w:basedOn w:val="DefaultParagraphFont"/>
+    <w:link w:val="BalloonText"/>
     <w:uiPriority w:val="99"/>
     <w:semiHidden/>
     <w:rsid w:val="00986E87"/>
@@ -2131,7 +2430,7 @@
   <a:extraClrSchemeLst/>
   <a:extLst>
     <a:ext uri="{05A4C25C-085E-4340-85A3-A5531E510DB2}">
-      <thm15:themeFamily xmlns:thm15="http://schemas.microsoft.com/office/thememl/2012/main" xmlns="" name="Office Theme" id="{62F939B6-93AF-4DB8-9C6B-D6C7DFDC589F}" vid="{4A3C46E8-61CC-4603-A589-7422A47A8E4A}"/>
+      <thm15:themeFamily xmlns:thm15="http://schemas.microsoft.com/office/thememl/2012/main" name="Office Theme" id="{62F939B6-93AF-4DB8-9C6B-D6C7DFDC589F}" vid="{4A3C46E8-61CC-4603-A589-7422A47A8E4A}"/>
     </a:ext>
   </a:extLst>
 </a:theme>
@@ -2142,7 +2441,7 @@
 </file>
 
 <file path=customXml/itemProps1.xml><?xml version="1.0" encoding="utf-8"?>
-<ds:datastoreItem xmlns:ds="http://schemas.openxmlformats.org/officeDocument/2006/customXml" ds:itemID="{1DB3B262-DD16-42CC-BA13-8DEAC47A1E5F}">
+<ds:datastoreItem xmlns:ds="http://schemas.openxmlformats.org/officeDocument/2006/customXml" ds:itemID="{AD7A068A-608F-402F-860B-4A354C3E53DD}">
   <ds:schemaRefs>
     <ds:schemaRef ds:uri="http://schemas.openxmlformats.org/officeDocument/2006/bibliography"/>
   </ds:schemaRefs>

</xml_diff>

<commit_message>
Further work on Visio document, created components interfaces, created client session UML state diagram.
</commit_message>
<xml_diff>
--- a/Pw.Elka.TIN/dokumentacja.docx
+++ b/Pw.Elka.TIN/dokumentacja.docx
@@ -1,6 +1,6 @@
 
 <file path=word/document.xml><?xml version="1.0" encoding="utf-8"?>
-<w:document xmlns:wpc="http://schemas.microsoft.com/office/word/2010/wordprocessingCanvas" xmlns:mc="http://schemas.openxmlformats.org/markup-compatibility/2006" xmlns:o="urn:schemas-microsoft-com:office:office" xmlns:r="http://schemas.openxmlformats.org/officeDocument/2006/relationships" xmlns:m="http://schemas.openxmlformats.org/officeDocument/2006/math" xmlns:v="urn:schemas-microsoft-com:vml" xmlns:wp14="http://schemas.microsoft.com/office/word/2010/wordprocessingDrawing" xmlns:wp="http://schemas.openxmlformats.org/drawingml/2006/wordprocessingDrawing" xmlns:w10="urn:schemas-microsoft-com:office:word" xmlns:w="http://schemas.openxmlformats.org/wordprocessingml/2006/main" xmlns:w14="http://schemas.microsoft.com/office/word/2010/wordml" xmlns:w15="http://schemas.microsoft.com/office/word/2012/wordml" xmlns:wpg="http://schemas.microsoft.com/office/word/2010/wordprocessingGroup" xmlns:wpi="http://schemas.microsoft.com/office/word/2010/wordprocessingInk" xmlns:wne="http://schemas.microsoft.com/office/word/2006/wordml" xmlns:wps="http://schemas.microsoft.com/office/word/2010/wordprocessingShape" mc:Ignorable="w14 w15 wp14">
+<w:document xmlns:wpc="http://schemas.microsoft.com/office/word/2010/wordprocessingCanvas" xmlns:cx="http://schemas.microsoft.com/office/drawing/2014/chartex" xmlns:cx1="http://schemas.microsoft.com/office/drawing/2015/9/8/chartex" xmlns:mc="http://schemas.openxmlformats.org/markup-compatibility/2006" xmlns:o="urn:schemas-microsoft-com:office:office" xmlns:r="http://schemas.openxmlformats.org/officeDocument/2006/relationships" xmlns:m="http://schemas.openxmlformats.org/officeDocument/2006/math" xmlns:v="urn:schemas-microsoft-com:vml" xmlns:wp14="http://schemas.microsoft.com/office/word/2010/wordprocessingDrawing" xmlns:wp="http://schemas.openxmlformats.org/drawingml/2006/wordprocessingDrawing" xmlns:w10="urn:schemas-microsoft-com:office:word" xmlns:w="http://schemas.openxmlformats.org/wordprocessingml/2006/main" xmlns:w14="http://schemas.microsoft.com/office/word/2010/wordml" xmlns:w15="http://schemas.microsoft.com/office/word/2012/wordml" xmlns:w16se="http://schemas.microsoft.com/office/word/2015/wordml/symex" xmlns:wpg="http://schemas.microsoft.com/office/word/2010/wordprocessingGroup" xmlns:wpi="http://schemas.microsoft.com/office/word/2010/wordprocessingInk" xmlns:wne="http://schemas.microsoft.com/office/word/2006/wordml" xmlns:wps="http://schemas.microsoft.com/office/word/2010/wordprocessingShape" mc:Ignorable="w14 w15 w16se wp14">
   <w:body>
     <w:p>
       <w:pPr>
@@ -436,15 +436,27 @@
         <w:spacing w:after="0"/>
       </w:pPr>
       <w:r>
-        <w:t>4.6 Sesja kliencka jest kończona jeśli wysłane przez klienta rządanie jest niezgodne z protokołem ASIA.</w:t>
-      </w:r>
-    </w:p>
-    <w:p>
-      <w:pPr>
-        <w:spacing w:after="0"/>
-      </w:pPr>
-      <w:r>
-        <w:t>4.7 Sesja kliencka jest kończona jeśli klient wysyła więcej niż 1 rządanie na sekundę.</w:t>
+        <w:t xml:space="preserve">4.6 Sesja kliencka jest kończona jeśli wysłane przez klienta </w:t>
+      </w:r>
+      <w:r>
+        <w:t>żądanie</w:t>
+      </w:r>
+      <w:r>
+        <w:t xml:space="preserve"> jest niezgodne z protokołem ASIA.</w:t>
+      </w:r>
+    </w:p>
+    <w:p>
+      <w:pPr>
+        <w:spacing w:after="0"/>
+      </w:pPr>
+      <w:r>
+        <w:t xml:space="preserve">4.7 Sesja kliencka jest kończona jeśli klient wysyła więcej niż 1 </w:t>
+      </w:r>
+      <w:r>
+        <w:t>żądanie</w:t>
+      </w:r>
+      <w:r>
+        <w:t xml:space="preserve"> na sekundę.</w:t>
       </w:r>
     </w:p>
     <w:p>
@@ -471,20 +483,10 @@
         <w:spacing w:after="0"/>
       </w:pPr>
       <w:r>
-        <w:t>4.10 Docelowo aplikacja serwerowa będzie urucha</w:t>
-      </w:r>
-      <w:bookmarkStart w:id="0" w:name="_GoBack"/>
-      <w:bookmarkEnd w:id="0"/>
-      <w:r>
-        <w:t xml:space="preserve">miana na systemie operacyjnym Windows Server 2012, na platformie Microsoft </w:t>
-      </w:r>
-      <w:proofErr w:type="spellStart"/>
-      <w:r>
-        <w:t>Azure</w:t>
-      </w:r>
-      <w:proofErr w:type="spellEnd"/>
-      <w:r>
-        <w:t>.</w:t>
+        <w:t xml:space="preserve">4.10 </w:t>
+      </w:r>
+      <w:r>
+        <w:t>Jako baza danych zostanie wykorzystany MS SQL Server 2014 Standard Edition with Service Pack 1.</w:t>
       </w:r>
     </w:p>
     <w:p>
@@ -521,26 +523,7 @@
         <w:pStyle w:val="todo"/>
       </w:pPr>
       <w:r>
-        <w:t xml:space="preserve">Struktura ramek </w:t>
-      </w:r>
-      <w:proofErr w:type="spellStart"/>
-      <w:r>
-        <w:t>smtp</w:t>
-      </w:r>
-      <w:proofErr w:type="spellEnd"/>
-      <w:r>
-        <w:t xml:space="preserve"> by się przydała jakaś? Co jest na jakim bajcie i co to oznacza.</w:t>
-      </w:r>
-    </w:p>
-    <w:p>
-      <w:r>
-        <w:t xml:space="preserve">Komunikacja między klientem a serwerem odbywa się </w:t>
-      </w:r>
-      <w:r>
-        <w:t xml:space="preserve">za pomocą </w:t>
-      </w:r>
-      <w:r>
-        <w:t xml:space="preserve"> ASCII</w:t>
+        <w:t>Struktura ramek smtp by się przydała jakaś? Co jest na jakim bajcie i co to oznacza.</w:t>
       </w:r>
     </w:p>
     <w:p>
@@ -603,15 +586,7 @@
         <w:t xml:space="preserve"> listu )</w:t>
       </w:r>
       <w:r>
-        <w:t xml:space="preserve"> i czeka na ich potwierdzenie przez serwer. Następnie nadawca wysyła polecenie DATA określające gotowość do przesłania całego listu. Odbiorca odpowiada komunikatem 354 Start mail </w:t>
-      </w:r>
-      <w:proofErr w:type="spellStart"/>
-      <w:r>
-        <w:t>input</w:t>
-      </w:r>
-      <w:proofErr w:type="spellEnd"/>
-      <w:r>
-        <w:t xml:space="preserve"> i określa ciąg znaków odpowiadających zakończeniu listu. </w:t>
+        <w:t xml:space="preserve"> i czeka na ich potwierdzenie przez serwer. Następnie nadawca wysyła polecenie DATA określające gotowość do przesłania całego listu. Odbiorca odpowiada komunikatem 354 Start mail input i określa ciąg znaków odpowiadających zakończeniu listu. </w:t>
       </w:r>
     </w:p>
     <w:p>
@@ -703,7 +678,12 @@
         <w:pStyle w:val="Heading1"/>
       </w:pPr>
       <w:r>
-        <w:t>12. Podział pracy pomiędzy członków zespołu</w:t>
+        <w:t>12. Podział pracy pomiędzy członków zesp</w:t>
+      </w:r>
+      <w:bookmarkStart w:id="0" w:name="_GoBack"/>
+      <w:bookmarkEnd w:id="0"/>
+      <w:r>
+        <w:t>ołu</w:t>
       </w:r>
       <w:r>
         <w:t xml:space="preserve"> (</w:t>
@@ -746,7 +726,6 @@
           <w:sz w:val="32"/>
           <w:szCs w:val="32"/>
         </w:rPr>
-        <w:lastRenderedPageBreak/>
         <w:t>13. Analiza sytuacji krytycznych i propozycje ich rozwiązania</w:t>
       </w:r>
     </w:p>
@@ -792,6 +771,7 @@
           <w:szCs w:val="18"/>
           <w:lang w:eastAsia="pl-PL"/>
         </w:rPr>
+        <w:lastRenderedPageBreak/>
         <w:t xml:space="preserve">b) </w:t>
       </w:r>
       <w:r>
@@ -1392,8 +1372,8 @@
 </file>
 
 <file path=word/numbering.xml><?xml version="1.0" encoding="utf-8"?>
-<w:numbering xmlns:wpc="http://schemas.microsoft.com/office/word/2010/wordprocessingCanvas" xmlns:mc="http://schemas.openxmlformats.org/markup-compatibility/2006" xmlns:o="urn:schemas-microsoft-com:office:office" xmlns:r="http://schemas.openxmlformats.org/officeDocument/2006/relationships" xmlns:m="http://schemas.openxmlformats.org/officeDocument/2006/math" xmlns:v="urn:schemas-microsoft-com:vml" xmlns:wp14="http://schemas.microsoft.com/office/word/2010/wordprocessingDrawing" xmlns:wp="http://schemas.openxmlformats.org/drawingml/2006/wordprocessingDrawing" xmlns:w10="urn:schemas-microsoft-com:office:word" xmlns:w="http://schemas.openxmlformats.org/wordprocessingml/2006/main" xmlns:w14="http://schemas.microsoft.com/office/word/2010/wordml" xmlns:w15="http://schemas.microsoft.com/office/word/2012/wordml" xmlns:wpg="http://schemas.microsoft.com/office/word/2010/wordprocessingGroup" xmlns:wpi="http://schemas.microsoft.com/office/word/2010/wordprocessingInk" xmlns:wne="http://schemas.microsoft.com/office/word/2006/wordml" xmlns:wps="http://schemas.microsoft.com/office/word/2010/wordprocessingShape" mc:Ignorable="w14 w15 wp14">
-  <w:abstractNum w:abstractNumId="0">
+<w:numbering xmlns:wpc="http://schemas.microsoft.com/office/word/2010/wordprocessingCanvas" xmlns:cx="http://schemas.microsoft.com/office/drawing/2014/chartex" xmlns:cx1="http://schemas.microsoft.com/office/drawing/2015/9/8/chartex" xmlns:mc="http://schemas.openxmlformats.org/markup-compatibility/2006" xmlns:o="urn:schemas-microsoft-com:office:office" xmlns:r="http://schemas.openxmlformats.org/officeDocument/2006/relationships" xmlns:m="http://schemas.openxmlformats.org/officeDocument/2006/math" xmlns:v="urn:schemas-microsoft-com:vml" xmlns:wp14="http://schemas.microsoft.com/office/word/2010/wordprocessingDrawing" xmlns:wp="http://schemas.openxmlformats.org/drawingml/2006/wordprocessingDrawing" xmlns:w10="urn:schemas-microsoft-com:office:word" xmlns:w="http://schemas.openxmlformats.org/wordprocessingml/2006/main" xmlns:w14="http://schemas.microsoft.com/office/word/2010/wordml" xmlns:w15="http://schemas.microsoft.com/office/word/2012/wordml" xmlns:w16se="http://schemas.microsoft.com/office/word/2015/wordml/symex" xmlns:wpg="http://schemas.microsoft.com/office/word/2010/wordprocessingGroup" xmlns:wpi="http://schemas.microsoft.com/office/word/2010/wordprocessingInk" xmlns:wne="http://schemas.microsoft.com/office/word/2006/wordml" xmlns:wps="http://schemas.microsoft.com/office/word/2010/wordprocessingShape" mc:Ignorable="w14 w15 w16se wp14">
+  <w:abstractNum w:abstractNumId="0" w15:restartNumberingAfterBreak="0">
     <w:nsid w:val="5DF9606B"/>
     <w:multiLevelType w:val="hybridMultilevel"/>
     <w:tmpl w:val="79E6F378"/>
@@ -1513,7 +1493,7 @@
 </file>
 
 <file path=word/styles.xml><?xml version="1.0" encoding="utf-8"?>
-<w:styles xmlns:mc="http://schemas.openxmlformats.org/markup-compatibility/2006" xmlns:r="http://schemas.openxmlformats.org/officeDocument/2006/relationships" xmlns:w="http://schemas.openxmlformats.org/wordprocessingml/2006/main" xmlns:w14="http://schemas.microsoft.com/office/word/2010/wordml" xmlns:w15="http://schemas.microsoft.com/office/word/2012/wordml" mc:Ignorable="w14 w15">
+<w:styles xmlns:mc="http://schemas.openxmlformats.org/markup-compatibility/2006" xmlns:r="http://schemas.openxmlformats.org/officeDocument/2006/relationships" xmlns:w="http://schemas.openxmlformats.org/wordprocessingml/2006/main" xmlns:w14="http://schemas.microsoft.com/office/word/2010/wordml" xmlns:w15="http://schemas.microsoft.com/office/word/2012/wordml" xmlns:w16se="http://schemas.microsoft.com/office/word/2015/wordml/symex" mc:Ignorable="w14 w15 w16se">
   <w:docDefaults>
     <w:rPrDefault>
       <w:rPr>
@@ -2441,7 +2421,7 @@
 </file>
 
 <file path=customXml/itemProps1.xml><?xml version="1.0" encoding="utf-8"?>
-<ds:datastoreItem xmlns:ds="http://schemas.openxmlformats.org/officeDocument/2006/customXml" ds:itemID="{AD7A068A-608F-402F-860B-4A354C3E53DD}">
+<ds:datastoreItem xmlns:ds="http://schemas.openxmlformats.org/officeDocument/2006/customXml" ds:itemID="{5F2C3FF5-3F37-4B8D-946A-60DF7BCEB0EA}">
   <ds:schemaRefs>
     <ds:schemaRef ds:uri="http://schemas.openxmlformats.org/officeDocument/2006/bibliography"/>
   </ds:schemaRefs>

</xml_diff>

<commit_message>
Document the fact that users have private sets of messages and groups. Start sketching ASIA protocol authorization.
</commit_message>
<xml_diff>
--- a/Pw.Elka.TIN/dokumentacja.docx
+++ b/Pw.Elka.TIN/dokumentacja.docx
@@ -79,6 +79,12 @@
         </w:rPr>
         <w:t xml:space="preserve"> pt. „Rozsyłacz pocztowy” realizowanego w ramach przedmiotu TIN na wydziale EiTI Politechniki Warszawskiej. Głównym założeniem projektu jest stworzenie aplikacji, umożliwiającej proste i szybkie wysyłanie wiadomości – powiadomień do wybranej grupy odbiorców.</w:t>
       </w:r>
+      <w:r>
+        <w:rPr>
+          <w:szCs w:val="24"/>
+        </w:rPr>
+        <w:t xml:space="preserve"> Każdy klient posiada własne grupy i szablony wiadomości. Na ich podstawie wysyła wiadomości mailowe.</w:t>
+      </w:r>
     </w:p>
     <w:p>
       <w:pPr>
@@ -413,6 +419,7 @@
         <w:spacing w:after="0"/>
       </w:pPr>
       <w:r>
+        <w:lastRenderedPageBreak/>
         <w:t>4.4 Aplikacja serwerowa zostanie wykonana za pomocą języka C++</w:t>
       </w:r>
       <w:r>
@@ -427,7 +434,6 @@
         <w:spacing w:after="0"/>
       </w:pPr>
       <w:r>
-        <w:lastRenderedPageBreak/>
         <w:t>4.5 Sesja kliencka jest kończona po 5 minutach braku komunikacji.</w:t>
       </w:r>
     </w:p>
@@ -450,21 +456,49 @@
         <w:spacing w:after="0"/>
       </w:pPr>
       <w:r>
-        <w:t xml:space="preserve">4.7 Sesja kliencka jest kończona jeśli klient wysyła więcej niż 1 </w:t>
-      </w:r>
-      <w:r>
-        <w:t>żądanie</w:t>
-      </w:r>
-      <w:r>
-        <w:t xml:space="preserve"> na sekundę.</w:t>
-      </w:r>
-    </w:p>
-    <w:p>
-      <w:pPr>
-        <w:spacing w:after="0"/>
-      </w:pPr>
-      <w:r>
-        <w:t xml:space="preserve">4.8 W przypadkach 4.6 i 4.7 konto klienta </w:t>
+        <w:t>4.7</w:t>
+      </w:r>
+      <w:r>
+        <w:t xml:space="preserve"> Sesja klien</w:t>
+      </w:r>
+      <w:r>
+        <w:t xml:space="preserve">cka jest kończona </w:t>
+      </w:r>
+      <w:r>
+        <w:t>jeśli wysyła więcej niż 10 żądań na sekundę.</w:t>
+      </w:r>
+    </w:p>
+    <w:p>
+      <w:pPr>
+        <w:spacing w:after="0"/>
+      </w:pPr>
+      <w:r>
+        <w:t>4.8</w:t>
+      </w:r>
+      <w:r>
+        <w:t xml:space="preserve"> </w:t>
+      </w:r>
+      <w:r>
+        <w:t>Wszystkie sesje klienckie są zamykane jeśli do serwera przychodzi więcej niż 100</w:t>
+      </w:r>
+      <w:r>
+        <w:t>0</w:t>
+      </w:r>
+      <w:bookmarkStart w:id="0" w:name="_GoBack"/>
+      <w:bookmarkEnd w:id="0"/>
+      <w:r>
+        <w:t>0 żądań na sekundę.</w:t>
+      </w:r>
+    </w:p>
+    <w:p>
+      <w:pPr>
+        <w:spacing w:after="0"/>
+      </w:pPr>
+      <w:r>
+        <w:t>4.9</w:t>
+      </w:r>
+      <w:r>
+        <w:t xml:space="preserve"> W przypadkach 4.6 i 4.7 konto klienta </w:t>
       </w:r>
       <w:r>
         <w:t>jest blokowane.</w:t>
@@ -475,15 +509,21 @@
         <w:spacing w:after="0"/>
       </w:pPr>
       <w:r>
-        <w:t xml:space="preserve">4.9 Natychmiast po utracie łączności wszystkie wątki składające się na komunikacje klienta z serwerem są  zakańczane a gniazda zamykane. </w:t>
-      </w:r>
-    </w:p>
-    <w:p>
-      <w:pPr>
-        <w:spacing w:after="0"/>
-      </w:pPr>
-      <w:r>
-        <w:t xml:space="preserve">4.10 </w:t>
+        <w:t>4.10</w:t>
+      </w:r>
+      <w:r>
+        <w:t xml:space="preserve"> Natychmiast po utracie łączności wszystkie wątki składające się na komunikacje klienta z serwerem są  zakańczane a gniazda zamykane. </w:t>
+      </w:r>
+    </w:p>
+    <w:p>
+      <w:pPr>
+        <w:spacing w:after="0"/>
+      </w:pPr>
+      <w:r>
+        <w:t>4.11</w:t>
+      </w:r>
+      <w:r>
+        <w:t xml:space="preserve"> </w:t>
       </w:r>
       <w:r>
         <w:t>Jako baza danych zostanie wykorzystany MS SQL Server 2014 Standard Edition with Service Pack 1.</w:t>
@@ -617,6 +657,7 @@
         <w:t>es)</w:t>
       </w:r>
     </w:p>
+    <w:p/>
     <w:p>
       <w:pPr>
         <w:pStyle w:val="Heading1"/>
@@ -678,12 +719,7 @@
         <w:pStyle w:val="Heading1"/>
       </w:pPr>
       <w:r>
-        <w:t>12. Podział pracy pomiędzy członków zesp</w:t>
-      </w:r>
-      <w:bookmarkStart w:id="0" w:name="_GoBack"/>
-      <w:bookmarkEnd w:id="0"/>
-      <w:r>
-        <w:t>ołu</w:t>
+        <w:t>12. Podział pracy pomiędzy członków zespołu</w:t>
       </w:r>
       <w:r>
         <w:t xml:space="preserve"> (</w:t>
@@ -726,6 +762,7 @@
           <w:sz w:val="32"/>
           <w:szCs w:val="32"/>
         </w:rPr>
+        <w:lastRenderedPageBreak/>
         <w:t>13. Analiza sytuacji krytycznych i propozycje ich rozwiązania</w:t>
       </w:r>
     </w:p>
@@ -771,7 +808,6 @@
           <w:szCs w:val="18"/>
           <w:lang w:eastAsia="pl-PL"/>
         </w:rPr>
-        <w:lastRenderedPageBreak/>
         <w:t xml:space="preserve">b) </w:t>
       </w:r>
       <w:r>
@@ -2421,7 +2457,7 @@
 </file>
 
 <file path=customXml/itemProps1.xml><?xml version="1.0" encoding="utf-8"?>
-<ds:datastoreItem xmlns:ds="http://schemas.openxmlformats.org/officeDocument/2006/customXml" ds:itemID="{5F2C3FF5-3F37-4B8D-946A-60DF7BCEB0EA}">
+<ds:datastoreItem xmlns:ds="http://schemas.openxmlformats.org/officeDocument/2006/customXml" ds:itemID="{0F58CC1D-83B7-4D11-B29C-CF0C6819BF55}">
   <ds:schemaRefs>
     <ds:schemaRef ds:uri="http://schemas.openxmlformats.org/officeDocument/2006/bibliography"/>
   </ds:schemaRefs>

</xml_diff>

<commit_message>
Start documenting ASIA protocol communication.
</commit_message>
<xml_diff>
--- a/Pw.Elka.TIN/dokumentacja.docx
+++ b/Pw.Elka.TIN/dokumentacja.docx
@@ -484,8 +484,6 @@
       <w:r>
         <w:t>0</w:t>
       </w:r>
-      <w:bookmarkStart w:id="0" w:name="_GoBack"/>
-      <w:bookmarkEnd w:id="0"/>
       <w:r>
         <w:t>0 żądań na sekundę.</w:t>
       </w:r>
@@ -657,12 +655,3546 @@
         <w:t>es)</w:t>
       </w:r>
     </w:p>
+    <w:tbl>
+      <w:tblPr>
+        <w:tblStyle w:val="TableGrid"/>
+        <w:tblW w:w="0" w:type="auto"/>
+        <w:tblLook w:val="04A0" w:firstRow="1" w:lastRow="0" w:firstColumn="1" w:lastColumn="0" w:noHBand="0" w:noVBand="1"/>
+      </w:tblPr>
+      <w:tblGrid>
+        <w:gridCol w:w="3876"/>
+        <w:gridCol w:w="6806"/>
+      </w:tblGrid>
+      <w:tr>
+        <w:tc>
+          <w:tcPr>
+            <w:tcW w:w="3876" w:type="dxa"/>
+            <w:tcBorders>
+              <w:top w:val="single" w:sz="18" w:space="0" w:color="auto"/>
+              <w:left w:val="single" w:sz="18" w:space="0" w:color="auto"/>
+              <w:bottom w:val="single" w:sz="18" w:space="0" w:color="auto"/>
+              <w:right w:val="single" w:sz="4" w:space="0" w:color="auto"/>
+            </w:tcBorders>
+          </w:tcPr>
+          <w:p>
+            <w:pPr>
+              <w:jc w:val="center"/>
+            </w:pPr>
+            <w:r>
+              <w:t>KOD KOMUNIKATU</w:t>
+            </w:r>
+          </w:p>
+        </w:tc>
+        <w:tc>
+          <w:tcPr>
+            <w:tcW w:w="6806" w:type="dxa"/>
+            <w:tcBorders>
+              <w:top w:val="single" w:sz="18" w:space="0" w:color="auto"/>
+              <w:left w:val="single" w:sz="4" w:space="0" w:color="auto"/>
+              <w:bottom w:val="single" w:sz="18" w:space="0" w:color="auto"/>
+              <w:right w:val="single" w:sz="18" w:space="0" w:color="auto"/>
+            </w:tcBorders>
+          </w:tcPr>
+          <w:p>
+            <w:pPr>
+              <w:jc w:val="center"/>
+            </w:pPr>
+            <w:r>
+              <w:t>LICZBA DANYCH</w:t>
+            </w:r>
+          </w:p>
+        </w:tc>
+      </w:tr>
+      <w:tr>
+        <w:tc>
+          <w:tcPr>
+            <w:tcW w:w="3876" w:type="dxa"/>
+            <w:tcBorders>
+              <w:top w:val="single" w:sz="18" w:space="0" w:color="auto"/>
+              <w:left w:val="single" w:sz="18" w:space="0" w:color="auto"/>
+              <w:right w:val="single" w:sz="4" w:space="0" w:color="auto"/>
+            </w:tcBorders>
+          </w:tcPr>
+          <w:p>
+            <w:pPr>
+              <w:jc w:val="center"/>
+            </w:pPr>
+            <w:r>
+              <w:t>KOD</w:t>
+            </w:r>
+            <w:r>
+              <w:t xml:space="preserve"> DANEJ</w:t>
+            </w:r>
+          </w:p>
+        </w:tc>
+        <w:tc>
+          <w:tcPr>
+            <w:tcW w:w="6806" w:type="dxa"/>
+            <w:tcBorders>
+              <w:top w:val="single" w:sz="18" w:space="0" w:color="auto"/>
+              <w:left w:val="single" w:sz="4" w:space="0" w:color="auto"/>
+              <w:right w:val="single" w:sz="18" w:space="0" w:color="auto"/>
+            </w:tcBorders>
+          </w:tcPr>
+          <w:p>
+            <w:pPr>
+              <w:jc w:val="center"/>
+            </w:pPr>
+            <w:r>
+              <w:t>DŁUGOŚĆ DANEJ</w:t>
+            </w:r>
+          </w:p>
+        </w:tc>
+      </w:tr>
+      <w:tr>
+        <w:tc>
+          <w:tcPr>
+            <w:tcW w:w="10682" w:type="dxa"/>
+            <w:gridSpan w:val="2"/>
+            <w:tcBorders>
+              <w:left w:val="single" w:sz="18" w:space="0" w:color="auto"/>
+              <w:bottom w:val="single" w:sz="12" w:space="0" w:color="auto"/>
+              <w:right w:val="single" w:sz="18" w:space="0" w:color="auto"/>
+            </w:tcBorders>
+          </w:tcPr>
+          <w:p>
+            <w:pPr>
+              <w:jc w:val="center"/>
+            </w:pPr>
+            <w:r>
+              <w:t>DANA</w:t>
+            </w:r>
+          </w:p>
+          <w:p>
+            <w:pPr>
+              <w:jc w:val="center"/>
+            </w:pPr>
+            <w:r>
+              <w:t>.....</w:t>
+            </w:r>
+          </w:p>
+          <w:p>
+            <w:pPr>
+              <w:jc w:val="center"/>
+            </w:pPr>
+          </w:p>
+        </w:tc>
+      </w:tr>
+      <w:tr>
+        <w:tc>
+          <w:tcPr>
+            <w:tcW w:w="10682" w:type="dxa"/>
+            <w:gridSpan w:val="2"/>
+            <w:tcBorders>
+              <w:left w:val="single" w:sz="18" w:space="0" w:color="auto"/>
+              <w:bottom w:val="single" w:sz="12" w:space="0" w:color="auto"/>
+              <w:right w:val="single" w:sz="18" w:space="0" w:color="auto"/>
+            </w:tcBorders>
+          </w:tcPr>
+          <w:p>
+            <w:pPr>
+              <w:jc w:val="center"/>
+            </w:pPr>
+            <w:r>
+              <w:t>.....</w:t>
+            </w:r>
+          </w:p>
+          <w:p/>
+        </w:tc>
+      </w:tr>
+      <w:tr>
+        <w:tc>
+          <w:tcPr>
+            <w:tcW w:w="3876" w:type="dxa"/>
+            <w:tcBorders>
+              <w:top w:val="single" w:sz="18" w:space="0" w:color="auto"/>
+              <w:left w:val="single" w:sz="18" w:space="0" w:color="auto"/>
+              <w:right w:val="single" w:sz="4" w:space="0" w:color="auto"/>
+            </w:tcBorders>
+          </w:tcPr>
+          <w:p>
+            <w:pPr>
+              <w:jc w:val="center"/>
+            </w:pPr>
+            <w:r>
+              <w:t>KOD</w:t>
+            </w:r>
+            <w:r>
+              <w:t xml:space="preserve"> DANEJ</w:t>
+            </w:r>
+          </w:p>
+        </w:tc>
+        <w:tc>
+          <w:tcPr>
+            <w:tcW w:w="6806" w:type="dxa"/>
+            <w:tcBorders>
+              <w:top w:val="single" w:sz="18" w:space="0" w:color="auto"/>
+              <w:left w:val="single" w:sz="4" w:space="0" w:color="auto"/>
+              <w:right w:val="single" w:sz="18" w:space="0" w:color="auto"/>
+            </w:tcBorders>
+          </w:tcPr>
+          <w:p>
+            <w:pPr>
+              <w:jc w:val="center"/>
+            </w:pPr>
+            <w:r>
+              <w:t>DŁUGOŚĆ DANEJ</w:t>
+            </w:r>
+          </w:p>
+        </w:tc>
+      </w:tr>
+      <w:tr>
+        <w:trPr>
+          <w:trHeight w:val="167"/>
+        </w:trPr>
+        <w:tc>
+          <w:tcPr>
+            <w:tcW w:w="10682" w:type="dxa"/>
+            <w:gridSpan w:val="2"/>
+            <w:tcBorders>
+              <w:left w:val="single" w:sz="18" w:space="0" w:color="auto"/>
+              <w:bottom w:val="single" w:sz="18" w:space="0" w:color="auto"/>
+              <w:right w:val="single" w:sz="18" w:space="0" w:color="auto"/>
+            </w:tcBorders>
+          </w:tcPr>
+          <w:p>
+            <w:pPr>
+              <w:jc w:val="center"/>
+            </w:pPr>
+            <w:r>
+              <w:t>DANA</w:t>
+            </w:r>
+          </w:p>
+          <w:p>
+            <w:pPr>
+              <w:jc w:val="center"/>
+            </w:pPr>
+            <w:r>
+              <w:t>......</w:t>
+            </w:r>
+          </w:p>
+          <w:p>
+            <w:pPr>
+              <w:jc w:val="center"/>
+            </w:pPr>
+          </w:p>
+        </w:tc>
+      </w:tr>
+    </w:tbl>
+    <w:p>
+      <w:r>
+        <w:rPr>
+          <w:noProof/>
+          <w:lang w:eastAsia="pl-PL"/>
+        </w:rPr>
+        <w:pict>
+          <v:shapetype id="_x0000_t32" coordsize="21600,21600" o:spt="32" o:oned="t" path="m,l21600,21600e" filled="f">
+            <v:path arrowok="t" fillok="f" o:connecttype="none"/>
+            <o:lock v:ext="edit" shapetype="t"/>
+          </v:shapetype>
+          <v:shape id="_x0000_s1026" type="#_x0000_t32" style="position:absolute;margin-left:.75pt;margin-top:12.05pt;width:530.25pt;height:2.25pt;z-index:251660288;mso-position-horizontal-relative:text;mso-position-vertical-relative:text" o:connectortype="straight">
+            <v:stroke startarrow="block" endarrow="block"/>
+          </v:shape>
+        </w:pict>
+      </w:r>
+    </w:p>
+    <w:p>
+      <w:pPr>
+        <w:jc w:val="center"/>
+      </w:pPr>
+      <w:r>
+        <w:t>3</w:t>
+      </w:r>
+      <w:r>
+        <w:t xml:space="preserve"> BAJTY</w:t>
+      </w:r>
+    </w:p>
+    <w:p>
+      <w:pPr>
+        <w:pStyle w:val="Heading2"/>
+      </w:pPr>
+      <w:r>
+        <w:lastRenderedPageBreak/>
+        <w:t>7.1 Typy komunikatów</w:t>
+      </w:r>
+    </w:p>
+    <w:tbl>
+      <w:tblPr>
+        <w:tblStyle w:val="TableGrid"/>
+        <w:tblW w:w="0" w:type="auto"/>
+        <w:tblLook w:val="04A0" w:firstRow="1" w:lastRow="0" w:firstColumn="1" w:lastColumn="0" w:noHBand="0" w:noVBand="1"/>
+      </w:tblPr>
+      <w:tblGrid>
+        <w:gridCol w:w="1008"/>
+        <w:gridCol w:w="1686"/>
+        <w:gridCol w:w="1129"/>
+        <w:gridCol w:w="1686"/>
+        <w:gridCol w:w="1250"/>
+        <w:gridCol w:w="3923"/>
+      </w:tblGrid>
+      <w:tr>
+        <w:tc>
+          <w:tcPr>
+            <w:tcW w:w="817" w:type="dxa"/>
+          </w:tcPr>
+          <w:p/>
+        </w:tc>
+        <w:tc>
+          <w:tcPr>
+            <w:tcW w:w="1701" w:type="dxa"/>
+          </w:tcPr>
+          <w:p>
+            <w:r>
+              <w:t>Nazwa</w:t>
+            </w:r>
+          </w:p>
+        </w:tc>
+        <w:tc>
+          <w:tcPr>
+            <w:tcW w:w="1134" w:type="dxa"/>
+          </w:tcPr>
+          <w:p>
+            <w:pPr>
+              <w:jc w:val="center"/>
+            </w:pPr>
+            <w:r>
+              <w:t>Inicjator</w:t>
+            </w:r>
+          </w:p>
+        </w:tc>
+        <w:tc>
+          <w:tcPr>
+            <w:tcW w:w="1701" w:type="dxa"/>
+          </w:tcPr>
+          <w:p>
+            <w:r>
+              <w:t>Odpowiedź</w:t>
+            </w:r>
+          </w:p>
+        </w:tc>
+        <w:tc>
+          <w:tcPr>
+            <w:tcW w:w="1276" w:type="dxa"/>
+          </w:tcPr>
+          <w:p>
+            <w:r>
+              <w:t>Kod</w:t>
+            </w:r>
+          </w:p>
+        </w:tc>
+        <w:tc>
+          <w:tcPr>
+            <w:tcW w:w="4053" w:type="dxa"/>
+          </w:tcPr>
+          <w:p>
+            <w:r>
+              <w:t>Dane</w:t>
+            </w:r>
+          </w:p>
+        </w:tc>
+      </w:tr>
+      <w:tr>
+        <w:tc>
+          <w:tcPr>
+            <w:tcW w:w="817" w:type="dxa"/>
+            <w:vMerge w:val="restart"/>
+          </w:tcPr>
+          <w:p>
+            <w:pPr>
+              <w:rPr>
+                <w:rFonts w:ascii="Consolas" w:hAnsi="Consolas" w:cs="Consolas"/>
+              </w:rPr>
+            </w:pPr>
+            <w:r>
+              <w:rPr>
+                <w:rFonts w:ascii="Consolas" w:hAnsi="Consolas" w:cs="Consolas"/>
+              </w:rPr>
+              <w:t>7.1.1</w:t>
+            </w:r>
+          </w:p>
+        </w:tc>
+        <w:tc>
+          <w:tcPr>
+            <w:tcW w:w="1701" w:type="dxa"/>
+          </w:tcPr>
+          <w:p>
+            <w:pPr>
+              <w:rPr>
+                <w:rFonts w:ascii="Consolas" w:hAnsi="Consolas" w:cs="Consolas"/>
+              </w:rPr>
+            </w:pPr>
+            <w:r>
+              <w:rPr>
+                <w:rFonts w:ascii="Consolas" w:hAnsi="Consolas" w:cs="Consolas"/>
+              </w:rPr>
+              <w:t>AUTH</w:t>
+            </w:r>
+          </w:p>
+        </w:tc>
+        <w:tc>
+          <w:tcPr>
+            <w:tcW w:w="1134" w:type="dxa"/>
+          </w:tcPr>
+          <w:p>
+            <w:pPr>
+              <w:rPr>
+                <w:rFonts w:ascii="Consolas" w:hAnsi="Consolas" w:cs="Consolas"/>
+              </w:rPr>
+            </w:pPr>
+            <w:r>
+              <w:rPr>
+                <w:rFonts w:ascii="Consolas" w:hAnsi="Consolas" w:cs="Consolas"/>
+              </w:rPr>
+              <w:t>S</w:t>
+            </w:r>
+            <w:r>
+              <w:rPr>
+                <w:rFonts w:ascii="Consolas" w:hAnsi="Consolas" w:cs="Consolas"/>
+              </w:rPr>
+              <w:t>erwer</w:t>
+            </w:r>
+          </w:p>
+        </w:tc>
+        <w:tc>
+          <w:tcPr>
+            <w:tcW w:w="1701" w:type="dxa"/>
+          </w:tcPr>
+          <w:p>
+            <w:pPr>
+              <w:rPr>
+                <w:rFonts w:ascii="Consolas" w:hAnsi="Consolas" w:cs="Consolas"/>
+              </w:rPr>
+            </w:pPr>
+            <w:r>
+              <w:rPr>
+                <w:rFonts w:ascii="Consolas" w:hAnsi="Consolas" w:cs="Consolas"/>
+              </w:rPr>
+              <w:t>AUTH</w:t>
+            </w:r>
+          </w:p>
+        </w:tc>
+        <w:tc>
+          <w:tcPr>
+            <w:tcW w:w="1276" w:type="dxa"/>
+          </w:tcPr>
+          <w:p>
+            <w:pPr>
+              <w:rPr>
+                <w:rFonts w:ascii="Consolas" w:hAnsi="Consolas" w:cs="Consolas"/>
+              </w:rPr>
+            </w:pPr>
+            <w:r>
+              <w:rPr>
+                <w:rFonts w:ascii="Consolas" w:hAnsi="Consolas" w:cs="Consolas"/>
+              </w:rPr>
+              <w:t>0x00</w:t>
+            </w:r>
+          </w:p>
+        </w:tc>
+        <w:tc>
+          <w:tcPr>
+            <w:tcW w:w="4053" w:type="dxa"/>
+          </w:tcPr>
+          <w:p>
+            <w:pPr>
+              <w:rPr>
+                <w:rFonts w:ascii="Consolas" w:hAnsi="Consolas" w:cs="Consolas"/>
+              </w:rPr>
+            </w:pPr>
+            <w:r>
+              <w:rPr>
+                <w:rFonts w:ascii="Consolas" w:hAnsi="Consolas" w:cs="Consolas"/>
+              </w:rPr>
+              <w:t>ASYMKEY</w:t>
+            </w:r>
+          </w:p>
+        </w:tc>
+      </w:tr>
+      <w:tr>
+        <w:tc>
+          <w:tcPr>
+            <w:tcW w:w="817" w:type="dxa"/>
+            <w:vMerge/>
+          </w:tcPr>
+          <w:p>
+            <w:pPr>
+              <w:rPr>
+                <w:rFonts w:ascii="Consolas" w:hAnsi="Consolas" w:cs="Consolas"/>
+              </w:rPr>
+            </w:pPr>
+          </w:p>
+        </w:tc>
+        <w:tc>
+          <w:tcPr>
+            <w:tcW w:w="9865" w:type="dxa"/>
+            <w:gridSpan w:val="5"/>
+          </w:tcPr>
+          <w:p>
+            <w:pPr>
+              <w:rPr>
+                <w:rFonts w:ascii="Consolas" w:hAnsi="Consolas" w:cs="Consolas"/>
+              </w:rPr>
+            </w:pPr>
+            <w:r>
+              <w:rPr>
+                <w:rFonts w:ascii="Consolas" w:hAnsi="Consolas" w:cs="Consolas"/>
+              </w:rPr>
+              <w:t>Serwer wysyła asymetryczny klucz publiczny</w:t>
+            </w:r>
+          </w:p>
+        </w:tc>
+      </w:tr>
+      <w:tr>
+        <w:tc>
+          <w:tcPr>
+            <w:tcW w:w="817" w:type="dxa"/>
+            <w:vMerge w:val="restart"/>
+          </w:tcPr>
+          <w:p>
+            <w:pPr>
+              <w:rPr>
+                <w:rFonts w:ascii="Consolas" w:hAnsi="Consolas" w:cs="Consolas"/>
+              </w:rPr>
+            </w:pPr>
+            <w:r>
+              <w:rPr>
+                <w:rFonts w:ascii="Consolas" w:hAnsi="Consolas" w:cs="Consolas"/>
+              </w:rPr>
+              <w:t>7.1.2</w:t>
+            </w:r>
+          </w:p>
+        </w:tc>
+        <w:tc>
+          <w:tcPr>
+            <w:tcW w:w="1701" w:type="dxa"/>
+          </w:tcPr>
+          <w:p>
+            <w:pPr>
+              <w:rPr>
+                <w:rFonts w:ascii="Consolas" w:hAnsi="Consolas" w:cs="Consolas"/>
+              </w:rPr>
+            </w:pPr>
+            <w:r>
+              <w:rPr>
+                <w:rFonts w:ascii="Consolas" w:hAnsi="Consolas" w:cs="Consolas"/>
+              </w:rPr>
+              <w:t>AUTH</w:t>
+            </w:r>
+          </w:p>
+        </w:tc>
+        <w:tc>
+          <w:tcPr>
+            <w:tcW w:w="1134" w:type="dxa"/>
+          </w:tcPr>
+          <w:p>
+            <w:pPr>
+              <w:rPr>
+                <w:rFonts w:ascii="Consolas" w:hAnsi="Consolas" w:cs="Consolas"/>
+              </w:rPr>
+            </w:pPr>
+            <w:r>
+              <w:rPr>
+                <w:rFonts w:ascii="Consolas" w:hAnsi="Consolas" w:cs="Consolas"/>
+              </w:rPr>
+              <w:t>K</w:t>
+            </w:r>
+            <w:r>
+              <w:rPr>
+                <w:rFonts w:ascii="Consolas" w:hAnsi="Consolas" w:cs="Consolas"/>
+              </w:rPr>
+              <w:t>lient</w:t>
+            </w:r>
+          </w:p>
+        </w:tc>
+        <w:tc>
+          <w:tcPr>
+            <w:tcW w:w="1701" w:type="dxa"/>
+          </w:tcPr>
+          <w:p>
+            <w:pPr>
+              <w:rPr>
+                <w:rFonts w:ascii="Consolas" w:hAnsi="Consolas" w:cs="Consolas"/>
+              </w:rPr>
+            </w:pPr>
+            <w:r>
+              <w:rPr>
+                <w:rFonts w:ascii="Consolas" w:hAnsi="Consolas" w:cs="Consolas"/>
+              </w:rPr>
+              <w:t>ACK</w:t>
+            </w:r>
+          </w:p>
+        </w:tc>
+        <w:tc>
+          <w:tcPr>
+            <w:tcW w:w="1276" w:type="dxa"/>
+          </w:tcPr>
+          <w:p>
+            <w:pPr>
+              <w:rPr>
+                <w:rFonts w:ascii="Consolas" w:hAnsi="Consolas" w:cs="Consolas"/>
+              </w:rPr>
+            </w:pPr>
+            <w:r>
+              <w:rPr>
+                <w:rFonts w:ascii="Consolas" w:hAnsi="Consolas" w:cs="Consolas"/>
+              </w:rPr>
+              <w:t>0x00</w:t>
+            </w:r>
+          </w:p>
+        </w:tc>
+        <w:tc>
+          <w:tcPr>
+            <w:tcW w:w="4053" w:type="dxa"/>
+          </w:tcPr>
+          <w:p>
+            <w:pPr>
+              <w:rPr>
+                <w:rFonts w:ascii="Consolas" w:hAnsi="Consolas" w:cs="Consolas"/>
+              </w:rPr>
+            </w:pPr>
+            <w:r>
+              <w:rPr>
+                <w:rFonts w:ascii="Consolas" w:hAnsi="Consolas" w:cs="Consolas"/>
+              </w:rPr>
+              <w:t>SYMKEY, LOGIN,</w:t>
+            </w:r>
+            <w:r>
+              <w:rPr>
+                <w:rFonts w:ascii="Consolas" w:hAnsi="Consolas" w:cs="Consolas"/>
+              </w:rPr>
+              <w:t xml:space="preserve"> PASS</w:t>
+            </w:r>
+            <w:r>
+              <w:rPr>
+                <w:rFonts w:ascii="Consolas" w:hAnsi="Consolas" w:cs="Consolas"/>
+              </w:rPr>
+              <w:t>W</w:t>
+            </w:r>
+          </w:p>
+        </w:tc>
+      </w:tr>
+      <w:tr>
+        <w:tc>
+          <w:tcPr>
+            <w:tcW w:w="817" w:type="dxa"/>
+            <w:vMerge/>
+          </w:tcPr>
+          <w:p>
+            <w:pPr>
+              <w:rPr>
+                <w:rFonts w:ascii="Consolas" w:hAnsi="Consolas" w:cs="Consolas"/>
+              </w:rPr>
+            </w:pPr>
+          </w:p>
+        </w:tc>
+        <w:tc>
+          <w:tcPr>
+            <w:tcW w:w="9865" w:type="dxa"/>
+            <w:gridSpan w:val="5"/>
+          </w:tcPr>
+          <w:p>
+            <w:pPr>
+              <w:rPr>
+                <w:rFonts w:ascii="Consolas" w:hAnsi="Consolas" w:cs="Consolas"/>
+              </w:rPr>
+            </w:pPr>
+            <w:r>
+              <w:rPr>
+                <w:rFonts w:ascii="Consolas" w:hAnsi="Consolas" w:cs="Consolas"/>
+              </w:rPr>
+              <w:t>Klient wysyła zaszyfrowany klucz symetryczny i dane do autoryzacji</w:t>
+            </w:r>
+          </w:p>
+        </w:tc>
+      </w:tr>
+      <w:tr>
+        <w:tc>
+          <w:tcPr>
+            <w:tcW w:w="817" w:type="dxa"/>
+            <w:vMerge w:val="restart"/>
+          </w:tcPr>
+          <w:p>
+            <w:pPr>
+              <w:rPr>
+                <w:rFonts w:ascii="Consolas" w:hAnsi="Consolas" w:cs="Consolas"/>
+              </w:rPr>
+            </w:pPr>
+            <w:r>
+              <w:rPr>
+                <w:rFonts w:ascii="Consolas" w:hAnsi="Consolas" w:cs="Consolas"/>
+              </w:rPr>
+              <w:t>7.1.3</w:t>
+            </w:r>
+          </w:p>
+        </w:tc>
+        <w:tc>
+          <w:tcPr>
+            <w:tcW w:w="1701" w:type="dxa"/>
+          </w:tcPr>
+          <w:p>
+            <w:pPr>
+              <w:rPr>
+                <w:rFonts w:ascii="Consolas" w:hAnsi="Consolas" w:cs="Consolas"/>
+              </w:rPr>
+            </w:pPr>
+            <w:r>
+              <w:rPr>
+                <w:rFonts w:ascii="Consolas" w:hAnsi="Consolas" w:cs="Consolas"/>
+              </w:rPr>
+              <w:t>ACK</w:t>
+            </w:r>
+          </w:p>
+        </w:tc>
+        <w:tc>
+          <w:tcPr>
+            <w:tcW w:w="1134" w:type="dxa"/>
+          </w:tcPr>
+          <w:p>
+            <w:pPr>
+              <w:rPr>
+                <w:rFonts w:ascii="Consolas" w:hAnsi="Consolas" w:cs="Consolas"/>
+              </w:rPr>
+            </w:pPr>
+            <w:r>
+              <w:rPr>
+                <w:rFonts w:ascii="Consolas" w:hAnsi="Consolas" w:cs="Consolas"/>
+              </w:rPr>
+              <w:t>S</w:t>
+            </w:r>
+            <w:r>
+              <w:rPr>
+                <w:rFonts w:ascii="Consolas" w:hAnsi="Consolas" w:cs="Consolas"/>
+              </w:rPr>
+              <w:t>erwer</w:t>
+            </w:r>
+          </w:p>
+        </w:tc>
+        <w:tc>
+          <w:tcPr>
+            <w:tcW w:w="1701" w:type="dxa"/>
+          </w:tcPr>
+          <w:p>
+            <w:pPr>
+              <w:rPr>
+                <w:rFonts w:ascii="Consolas" w:hAnsi="Consolas" w:cs="Consolas"/>
+              </w:rPr>
+            </w:pPr>
+            <w:r>
+              <w:rPr>
+                <w:rFonts w:ascii="Consolas" w:hAnsi="Consolas" w:cs="Consolas"/>
+              </w:rPr>
+              <w:t>-</w:t>
+            </w:r>
+          </w:p>
+        </w:tc>
+        <w:tc>
+          <w:tcPr>
+            <w:tcW w:w="1276" w:type="dxa"/>
+          </w:tcPr>
+          <w:p>
+            <w:pPr>
+              <w:rPr>
+                <w:rFonts w:ascii="Consolas" w:hAnsi="Consolas" w:cs="Consolas"/>
+              </w:rPr>
+            </w:pPr>
+            <w:r>
+              <w:rPr>
+                <w:rFonts w:ascii="Consolas" w:hAnsi="Consolas" w:cs="Consolas"/>
+              </w:rPr>
+              <w:t>0x01</w:t>
+            </w:r>
+          </w:p>
+        </w:tc>
+        <w:tc>
+          <w:tcPr>
+            <w:tcW w:w="4053" w:type="dxa"/>
+          </w:tcPr>
+          <w:p>
+            <w:pPr>
+              <w:rPr>
+                <w:rFonts w:ascii="Consolas" w:hAnsi="Consolas" w:cs="Consolas"/>
+              </w:rPr>
+            </w:pPr>
+            <w:r>
+              <w:rPr>
+                <w:rFonts w:ascii="Consolas" w:hAnsi="Consolas" w:cs="Consolas"/>
+              </w:rPr>
+              <w:t>-</w:t>
+            </w:r>
+          </w:p>
+        </w:tc>
+      </w:tr>
+      <w:tr>
+        <w:tc>
+          <w:tcPr>
+            <w:tcW w:w="817" w:type="dxa"/>
+            <w:vMerge/>
+          </w:tcPr>
+          <w:p>
+            <w:pPr>
+              <w:rPr>
+                <w:rFonts w:ascii="Consolas" w:hAnsi="Consolas" w:cs="Consolas"/>
+              </w:rPr>
+            </w:pPr>
+          </w:p>
+        </w:tc>
+        <w:tc>
+          <w:tcPr>
+            <w:tcW w:w="9865" w:type="dxa"/>
+            <w:gridSpan w:val="5"/>
+          </w:tcPr>
+          <w:p>
+            <w:pPr>
+              <w:rPr>
+                <w:rFonts w:ascii="Consolas" w:hAnsi="Consolas" w:cs="Consolas"/>
+              </w:rPr>
+            </w:pPr>
+            <w:r>
+              <w:rPr>
+                <w:rFonts w:ascii="Consolas" w:hAnsi="Consolas" w:cs="Consolas"/>
+              </w:rPr>
+              <w:t>Serwer potwierdza poprzednie żądanie klienta</w:t>
+            </w:r>
+          </w:p>
+        </w:tc>
+      </w:tr>
+      <w:tr>
+        <w:tc>
+          <w:tcPr>
+            <w:tcW w:w="817" w:type="dxa"/>
+            <w:vMerge w:val="restart"/>
+          </w:tcPr>
+          <w:p>
+            <w:pPr>
+              <w:rPr>
+                <w:rFonts w:ascii="Consolas" w:hAnsi="Consolas" w:cs="Consolas"/>
+              </w:rPr>
+            </w:pPr>
+            <w:r>
+              <w:rPr>
+                <w:rFonts w:ascii="Consolas" w:hAnsi="Consolas" w:cs="Consolas"/>
+              </w:rPr>
+              <w:t>7.1.4</w:t>
+            </w:r>
+          </w:p>
+        </w:tc>
+        <w:tc>
+          <w:tcPr>
+            <w:tcW w:w="1701" w:type="dxa"/>
+          </w:tcPr>
+          <w:p>
+            <w:pPr>
+              <w:rPr>
+                <w:rFonts w:ascii="Consolas" w:hAnsi="Consolas" w:cs="Consolas"/>
+              </w:rPr>
+            </w:pPr>
+            <w:r>
+              <w:rPr>
+                <w:rFonts w:ascii="Consolas" w:hAnsi="Consolas" w:cs="Consolas"/>
+              </w:rPr>
+              <w:t>MSG</w:t>
+            </w:r>
+            <w:r>
+              <w:rPr>
+                <w:rFonts w:ascii="Consolas" w:hAnsi="Consolas" w:cs="Consolas"/>
+              </w:rPr>
+              <w:t>CREATE</w:t>
+            </w:r>
+          </w:p>
+        </w:tc>
+        <w:tc>
+          <w:tcPr>
+            <w:tcW w:w="1134" w:type="dxa"/>
+          </w:tcPr>
+          <w:p>
+            <w:pPr>
+              <w:rPr>
+                <w:rFonts w:ascii="Consolas" w:hAnsi="Consolas" w:cs="Consolas"/>
+              </w:rPr>
+            </w:pPr>
+            <w:r>
+              <w:rPr>
+                <w:rFonts w:ascii="Consolas" w:hAnsi="Consolas" w:cs="Consolas"/>
+              </w:rPr>
+              <w:t>K</w:t>
+            </w:r>
+            <w:r>
+              <w:rPr>
+                <w:rFonts w:ascii="Consolas" w:hAnsi="Consolas" w:cs="Consolas"/>
+              </w:rPr>
+              <w:t>lient</w:t>
+            </w:r>
+          </w:p>
+        </w:tc>
+        <w:tc>
+          <w:tcPr>
+            <w:tcW w:w="1701" w:type="dxa"/>
+          </w:tcPr>
+          <w:p>
+            <w:pPr>
+              <w:rPr>
+                <w:rFonts w:ascii="Consolas" w:hAnsi="Consolas" w:cs="Consolas"/>
+              </w:rPr>
+            </w:pPr>
+            <w:r>
+              <w:rPr>
+                <w:rFonts w:ascii="Consolas" w:hAnsi="Consolas" w:cs="Consolas"/>
+              </w:rPr>
+              <w:t>ACK</w:t>
+            </w:r>
+          </w:p>
+        </w:tc>
+        <w:tc>
+          <w:tcPr>
+            <w:tcW w:w="1276" w:type="dxa"/>
+          </w:tcPr>
+          <w:p>
+            <w:pPr>
+              <w:rPr>
+                <w:rFonts w:ascii="Consolas" w:hAnsi="Consolas" w:cs="Consolas"/>
+              </w:rPr>
+            </w:pPr>
+            <w:r>
+              <w:rPr>
+                <w:rFonts w:ascii="Consolas" w:hAnsi="Consolas" w:cs="Consolas"/>
+              </w:rPr>
+              <w:t>0x02</w:t>
+            </w:r>
+          </w:p>
+        </w:tc>
+        <w:tc>
+          <w:tcPr>
+            <w:tcW w:w="4053" w:type="dxa"/>
+          </w:tcPr>
+          <w:p>
+            <w:pPr>
+              <w:rPr>
+                <w:rFonts w:ascii="Consolas" w:hAnsi="Consolas" w:cs="Consolas"/>
+                <w:lang w:val="en-US"/>
+              </w:rPr>
+            </w:pPr>
+            <w:r>
+              <w:rPr>
+                <w:rFonts w:ascii="Consolas" w:hAnsi="Consolas" w:cs="Consolas"/>
+                <w:lang w:val="en-US"/>
+              </w:rPr>
+              <w:t>MSG</w:t>
+            </w:r>
+            <w:r>
+              <w:rPr>
+                <w:rFonts w:ascii="Consolas" w:hAnsi="Consolas" w:cs="Consolas"/>
+                <w:lang w:val="en-US"/>
+              </w:rPr>
+              <w:t>TMPLT,</w:t>
+            </w:r>
+            <w:r>
+              <w:rPr>
+                <w:rFonts w:ascii="Consolas" w:hAnsi="Consolas" w:cs="Consolas"/>
+                <w:lang w:val="en-US"/>
+              </w:rPr>
+              <w:t xml:space="preserve"> MSGNAME</w:t>
+            </w:r>
+          </w:p>
+        </w:tc>
+      </w:tr>
+      <w:tr>
+        <w:tc>
+          <w:tcPr>
+            <w:tcW w:w="817" w:type="dxa"/>
+            <w:vMerge/>
+          </w:tcPr>
+          <w:p>
+            <w:pPr>
+              <w:rPr>
+                <w:rFonts w:ascii="Consolas" w:hAnsi="Consolas" w:cs="Consolas"/>
+                <w:lang w:val="en-US"/>
+              </w:rPr>
+            </w:pPr>
+          </w:p>
+        </w:tc>
+        <w:tc>
+          <w:tcPr>
+            <w:tcW w:w="9865" w:type="dxa"/>
+            <w:gridSpan w:val="5"/>
+          </w:tcPr>
+          <w:p>
+            <w:pPr>
+              <w:rPr>
+                <w:rFonts w:ascii="Consolas" w:hAnsi="Consolas" w:cs="Consolas"/>
+              </w:rPr>
+            </w:pPr>
+            <w:r>
+              <w:rPr>
+                <w:rFonts w:ascii="Consolas" w:hAnsi="Consolas" w:cs="Consolas"/>
+              </w:rPr>
+              <w:t>Klient tworzy nowy szablon wiadomości</w:t>
+            </w:r>
+          </w:p>
+        </w:tc>
+      </w:tr>
+      <w:tr>
+        <w:tc>
+          <w:tcPr>
+            <w:tcW w:w="817" w:type="dxa"/>
+            <w:vMerge w:val="restart"/>
+          </w:tcPr>
+          <w:p>
+            <w:pPr>
+              <w:rPr>
+                <w:rFonts w:ascii="Consolas" w:hAnsi="Consolas" w:cs="Consolas"/>
+              </w:rPr>
+            </w:pPr>
+            <w:r>
+              <w:rPr>
+                <w:rFonts w:ascii="Consolas" w:hAnsi="Consolas" w:cs="Consolas"/>
+              </w:rPr>
+              <w:t>7.1.5</w:t>
+            </w:r>
+          </w:p>
+        </w:tc>
+        <w:tc>
+          <w:tcPr>
+            <w:tcW w:w="1701" w:type="dxa"/>
+          </w:tcPr>
+          <w:p>
+            <w:pPr>
+              <w:rPr>
+                <w:rFonts w:ascii="Consolas" w:hAnsi="Consolas" w:cs="Consolas"/>
+              </w:rPr>
+            </w:pPr>
+            <w:r>
+              <w:rPr>
+                <w:rFonts w:ascii="Consolas" w:hAnsi="Consolas" w:cs="Consolas"/>
+              </w:rPr>
+              <w:t>MSG</w:t>
+            </w:r>
+            <w:r>
+              <w:rPr>
+                <w:rFonts w:ascii="Consolas" w:hAnsi="Consolas" w:cs="Consolas"/>
+              </w:rPr>
+              <w:t>MODIFY</w:t>
+            </w:r>
+          </w:p>
+        </w:tc>
+        <w:tc>
+          <w:tcPr>
+            <w:tcW w:w="1134" w:type="dxa"/>
+          </w:tcPr>
+          <w:p>
+            <w:pPr>
+              <w:rPr>
+                <w:rFonts w:ascii="Consolas" w:hAnsi="Consolas" w:cs="Consolas"/>
+              </w:rPr>
+            </w:pPr>
+            <w:r>
+              <w:rPr>
+                <w:rFonts w:ascii="Consolas" w:hAnsi="Consolas" w:cs="Consolas"/>
+              </w:rPr>
+              <w:t>K</w:t>
+            </w:r>
+            <w:r>
+              <w:rPr>
+                <w:rFonts w:ascii="Consolas" w:hAnsi="Consolas" w:cs="Consolas"/>
+              </w:rPr>
+              <w:t>lient</w:t>
+            </w:r>
+          </w:p>
+        </w:tc>
+        <w:tc>
+          <w:tcPr>
+            <w:tcW w:w="1701" w:type="dxa"/>
+          </w:tcPr>
+          <w:p>
+            <w:pPr>
+              <w:rPr>
+                <w:rFonts w:ascii="Consolas" w:hAnsi="Consolas" w:cs="Consolas"/>
+              </w:rPr>
+            </w:pPr>
+            <w:r>
+              <w:rPr>
+                <w:rFonts w:ascii="Consolas" w:hAnsi="Consolas" w:cs="Consolas"/>
+              </w:rPr>
+              <w:t>ACK</w:t>
+            </w:r>
+          </w:p>
+        </w:tc>
+        <w:tc>
+          <w:tcPr>
+            <w:tcW w:w="1276" w:type="dxa"/>
+          </w:tcPr>
+          <w:p>
+            <w:pPr>
+              <w:rPr>
+                <w:rFonts w:ascii="Consolas" w:hAnsi="Consolas" w:cs="Consolas"/>
+              </w:rPr>
+            </w:pPr>
+            <w:r>
+              <w:rPr>
+                <w:rFonts w:ascii="Consolas" w:hAnsi="Consolas" w:cs="Consolas"/>
+              </w:rPr>
+              <w:t>0x03</w:t>
+            </w:r>
+          </w:p>
+        </w:tc>
+        <w:tc>
+          <w:tcPr>
+            <w:tcW w:w="4053" w:type="dxa"/>
+          </w:tcPr>
+          <w:p>
+            <w:pPr>
+              <w:rPr>
+                <w:rFonts w:ascii="Consolas" w:hAnsi="Consolas" w:cs="Consolas"/>
+                <w:lang w:val="en-US"/>
+              </w:rPr>
+            </w:pPr>
+            <w:r>
+              <w:rPr>
+                <w:rFonts w:ascii="Consolas" w:hAnsi="Consolas" w:cs="Consolas"/>
+                <w:lang w:val="en-US"/>
+              </w:rPr>
+              <w:t>MSGID,</w:t>
+            </w:r>
+            <w:r>
+              <w:rPr>
+                <w:rFonts w:ascii="Consolas" w:hAnsi="Consolas" w:cs="Consolas"/>
+                <w:lang w:val="en-US"/>
+              </w:rPr>
+              <w:t xml:space="preserve"> MSGTMPLT</w:t>
+            </w:r>
+            <w:r>
+              <w:rPr>
+                <w:rFonts w:ascii="Consolas" w:hAnsi="Consolas" w:cs="Consolas"/>
+                <w:lang w:val="en-US"/>
+              </w:rPr>
+              <w:t>,</w:t>
+            </w:r>
+            <w:r>
+              <w:rPr>
+                <w:rFonts w:ascii="Consolas" w:hAnsi="Consolas" w:cs="Consolas"/>
+                <w:lang w:val="en-US"/>
+              </w:rPr>
+              <w:t xml:space="preserve"> MSGNAME</w:t>
+            </w:r>
+          </w:p>
+        </w:tc>
+      </w:tr>
+      <w:tr>
+        <w:tc>
+          <w:tcPr>
+            <w:tcW w:w="817" w:type="dxa"/>
+            <w:vMerge/>
+          </w:tcPr>
+          <w:p>
+            <w:pPr>
+              <w:rPr>
+                <w:rFonts w:ascii="Consolas" w:hAnsi="Consolas" w:cs="Consolas"/>
+                <w:lang w:val="en-US"/>
+              </w:rPr>
+            </w:pPr>
+          </w:p>
+        </w:tc>
+        <w:tc>
+          <w:tcPr>
+            <w:tcW w:w="9865" w:type="dxa"/>
+            <w:gridSpan w:val="5"/>
+          </w:tcPr>
+          <w:p>
+            <w:pPr>
+              <w:rPr>
+                <w:rFonts w:ascii="Consolas" w:hAnsi="Consolas" w:cs="Consolas"/>
+                <w:lang w:val="en-US"/>
+              </w:rPr>
+            </w:pPr>
+            <w:proofErr w:type="spellStart"/>
+            <w:r>
+              <w:rPr>
+                <w:rFonts w:ascii="Consolas" w:hAnsi="Consolas" w:cs="Consolas"/>
+                <w:lang w:val="en-US"/>
+              </w:rPr>
+              <w:t>Klient</w:t>
+            </w:r>
+            <w:proofErr w:type="spellEnd"/>
+            <w:r>
+              <w:rPr>
+                <w:rFonts w:ascii="Consolas" w:hAnsi="Consolas" w:cs="Consolas"/>
+                <w:lang w:val="en-US"/>
+              </w:rPr>
+              <w:t xml:space="preserve"> </w:t>
+            </w:r>
+            <w:proofErr w:type="spellStart"/>
+            <w:r>
+              <w:rPr>
+                <w:rFonts w:ascii="Consolas" w:hAnsi="Consolas" w:cs="Consolas"/>
+                <w:lang w:val="en-US"/>
+              </w:rPr>
+              <w:t>modyfikuje</w:t>
+            </w:r>
+            <w:proofErr w:type="spellEnd"/>
+            <w:r>
+              <w:rPr>
+                <w:rFonts w:ascii="Consolas" w:hAnsi="Consolas" w:cs="Consolas"/>
+                <w:lang w:val="en-US"/>
+              </w:rPr>
+              <w:t xml:space="preserve"> </w:t>
+            </w:r>
+            <w:proofErr w:type="spellStart"/>
+            <w:r>
+              <w:rPr>
+                <w:rFonts w:ascii="Consolas" w:hAnsi="Consolas" w:cs="Consolas"/>
+                <w:lang w:val="en-US"/>
+              </w:rPr>
+              <w:t>szablon</w:t>
+            </w:r>
+            <w:proofErr w:type="spellEnd"/>
+            <w:r>
+              <w:rPr>
+                <w:rFonts w:ascii="Consolas" w:hAnsi="Consolas" w:cs="Consolas"/>
+                <w:lang w:val="en-US"/>
+              </w:rPr>
+              <w:t xml:space="preserve"> </w:t>
+            </w:r>
+            <w:proofErr w:type="spellStart"/>
+            <w:r>
+              <w:rPr>
+                <w:rFonts w:ascii="Consolas" w:hAnsi="Consolas" w:cs="Consolas"/>
+                <w:lang w:val="en-US"/>
+              </w:rPr>
+              <w:t>wiadomości</w:t>
+            </w:r>
+            <w:proofErr w:type="spellEnd"/>
+          </w:p>
+        </w:tc>
+      </w:tr>
+      <w:tr>
+        <w:tc>
+          <w:tcPr>
+            <w:tcW w:w="817" w:type="dxa"/>
+            <w:vMerge w:val="restart"/>
+          </w:tcPr>
+          <w:p>
+            <w:pPr>
+              <w:rPr>
+                <w:rFonts w:ascii="Consolas" w:hAnsi="Consolas" w:cs="Consolas"/>
+              </w:rPr>
+            </w:pPr>
+            <w:r>
+              <w:rPr>
+                <w:rFonts w:ascii="Consolas" w:hAnsi="Consolas" w:cs="Consolas"/>
+              </w:rPr>
+              <w:t>7.1.6</w:t>
+            </w:r>
+          </w:p>
+        </w:tc>
+        <w:tc>
+          <w:tcPr>
+            <w:tcW w:w="1701" w:type="dxa"/>
+          </w:tcPr>
+          <w:p>
+            <w:pPr>
+              <w:rPr>
+                <w:rFonts w:ascii="Consolas" w:hAnsi="Consolas" w:cs="Consolas"/>
+              </w:rPr>
+            </w:pPr>
+            <w:r>
+              <w:rPr>
+                <w:rFonts w:ascii="Consolas" w:hAnsi="Consolas" w:cs="Consolas"/>
+              </w:rPr>
+              <w:t>MSG</w:t>
+            </w:r>
+            <w:r>
+              <w:rPr>
+                <w:rFonts w:ascii="Consolas" w:hAnsi="Consolas" w:cs="Consolas"/>
+              </w:rPr>
+              <w:t>DELETE</w:t>
+            </w:r>
+          </w:p>
+        </w:tc>
+        <w:tc>
+          <w:tcPr>
+            <w:tcW w:w="1134" w:type="dxa"/>
+          </w:tcPr>
+          <w:p>
+            <w:pPr>
+              <w:rPr>
+                <w:rFonts w:ascii="Consolas" w:hAnsi="Consolas" w:cs="Consolas"/>
+              </w:rPr>
+            </w:pPr>
+            <w:r>
+              <w:rPr>
+                <w:rFonts w:ascii="Consolas" w:hAnsi="Consolas" w:cs="Consolas"/>
+              </w:rPr>
+              <w:t>K</w:t>
+            </w:r>
+            <w:r>
+              <w:rPr>
+                <w:rFonts w:ascii="Consolas" w:hAnsi="Consolas" w:cs="Consolas"/>
+              </w:rPr>
+              <w:t>lient</w:t>
+            </w:r>
+          </w:p>
+        </w:tc>
+        <w:tc>
+          <w:tcPr>
+            <w:tcW w:w="1701" w:type="dxa"/>
+          </w:tcPr>
+          <w:p>
+            <w:pPr>
+              <w:rPr>
+                <w:rFonts w:ascii="Consolas" w:hAnsi="Consolas" w:cs="Consolas"/>
+              </w:rPr>
+            </w:pPr>
+            <w:r>
+              <w:rPr>
+                <w:rFonts w:ascii="Consolas" w:hAnsi="Consolas" w:cs="Consolas"/>
+              </w:rPr>
+              <w:t>ACK</w:t>
+            </w:r>
+          </w:p>
+        </w:tc>
+        <w:tc>
+          <w:tcPr>
+            <w:tcW w:w="1276" w:type="dxa"/>
+          </w:tcPr>
+          <w:p>
+            <w:pPr>
+              <w:rPr>
+                <w:rFonts w:ascii="Consolas" w:hAnsi="Consolas" w:cs="Consolas"/>
+              </w:rPr>
+            </w:pPr>
+            <w:r>
+              <w:rPr>
+                <w:rFonts w:ascii="Consolas" w:hAnsi="Consolas" w:cs="Consolas"/>
+              </w:rPr>
+              <w:t>0x04</w:t>
+            </w:r>
+          </w:p>
+        </w:tc>
+        <w:tc>
+          <w:tcPr>
+            <w:tcW w:w="4053" w:type="dxa"/>
+          </w:tcPr>
+          <w:p>
+            <w:pPr>
+              <w:rPr>
+                <w:rFonts w:ascii="Consolas" w:hAnsi="Consolas" w:cs="Consolas"/>
+              </w:rPr>
+            </w:pPr>
+            <w:r>
+              <w:rPr>
+                <w:rFonts w:ascii="Consolas" w:hAnsi="Consolas" w:cs="Consolas"/>
+              </w:rPr>
+              <w:t>MSGID</w:t>
+            </w:r>
+          </w:p>
+        </w:tc>
+      </w:tr>
+      <w:tr>
+        <w:tc>
+          <w:tcPr>
+            <w:tcW w:w="817" w:type="dxa"/>
+            <w:vMerge/>
+          </w:tcPr>
+          <w:p>
+            <w:pPr>
+              <w:rPr>
+                <w:rFonts w:ascii="Consolas" w:hAnsi="Consolas" w:cs="Consolas"/>
+              </w:rPr>
+            </w:pPr>
+          </w:p>
+        </w:tc>
+        <w:tc>
+          <w:tcPr>
+            <w:tcW w:w="9865" w:type="dxa"/>
+            <w:gridSpan w:val="5"/>
+          </w:tcPr>
+          <w:p>
+            <w:pPr>
+              <w:rPr>
+                <w:rFonts w:ascii="Consolas" w:hAnsi="Consolas" w:cs="Consolas"/>
+              </w:rPr>
+            </w:pPr>
+            <w:r>
+              <w:rPr>
+                <w:rFonts w:ascii="Consolas" w:hAnsi="Consolas" w:cs="Consolas"/>
+              </w:rPr>
+              <w:t>Klient usuwa szablon wiadomości</w:t>
+            </w:r>
+          </w:p>
+        </w:tc>
+      </w:tr>
+      <w:tr>
+        <w:tc>
+          <w:tcPr>
+            <w:tcW w:w="817" w:type="dxa"/>
+            <w:vMerge w:val="restart"/>
+          </w:tcPr>
+          <w:p>
+            <w:pPr>
+              <w:rPr>
+                <w:rFonts w:ascii="Consolas" w:hAnsi="Consolas" w:cs="Consolas"/>
+              </w:rPr>
+            </w:pPr>
+            <w:r>
+              <w:rPr>
+                <w:rFonts w:ascii="Consolas" w:hAnsi="Consolas" w:cs="Consolas"/>
+              </w:rPr>
+              <w:t>7.1.7</w:t>
+            </w:r>
+          </w:p>
+        </w:tc>
+        <w:tc>
+          <w:tcPr>
+            <w:tcW w:w="1701" w:type="dxa"/>
+          </w:tcPr>
+          <w:p>
+            <w:pPr>
+              <w:rPr>
+                <w:rFonts w:ascii="Consolas" w:hAnsi="Consolas" w:cs="Consolas"/>
+              </w:rPr>
+            </w:pPr>
+            <w:r>
+              <w:rPr>
+                <w:rFonts w:ascii="Consolas" w:hAnsi="Consolas" w:cs="Consolas"/>
+              </w:rPr>
+              <w:t>MSG</w:t>
+            </w:r>
+            <w:r>
+              <w:rPr>
+                <w:rFonts w:ascii="Consolas" w:hAnsi="Consolas" w:cs="Consolas"/>
+              </w:rPr>
+              <w:t>GETALL</w:t>
+            </w:r>
+          </w:p>
+        </w:tc>
+        <w:tc>
+          <w:tcPr>
+            <w:tcW w:w="1134" w:type="dxa"/>
+          </w:tcPr>
+          <w:p>
+            <w:pPr>
+              <w:rPr>
+                <w:rFonts w:ascii="Consolas" w:hAnsi="Consolas" w:cs="Consolas"/>
+              </w:rPr>
+            </w:pPr>
+            <w:r>
+              <w:rPr>
+                <w:rFonts w:ascii="Consolas" w:hAnsi="Consolas" w:cs="Consolas"/>
+              </w:rPr>
+              <w:t>K</w:t>
+            </w:r>
+            <w:r>
+              <w:rPr>
+                <w:rFonts w:ascii="Consolas" w:hAnsi="Consolas" w:cs="Consolas"/>
+              </w:rPr>
+              <w:t>lient</w:t>
+            </w:r>
+          </w:p>
+        </w:tc>
+        <w:tc>
+          <w:tcPr>
+            <w:tcW w:w="1701" w:type="dxa"/>
+          </w:tcPr>
+          <w:p>
+            <w:pPr>
+              <w:rPr>
+                <w:rFonts w:ascii="Consolas" w:hAnsi="Consolas" w:cs="Consolas"/>
+              </w:rPr>
+            </w:pPr>
+            <w:r>
+              <w:rPr>
+                <w:rFonts w:ascii="Consolas" w:hAnsi="Consolas" w:cs="Consolas"/>
+              </w:rPr>
+              <w:t>MSGGETALL</w:t>
+            </w:r>
+          </w:p>
+        </w:tc>
+        <w:tc>
+          <w:tcPr>
+            <w:tcW w:w="1276" w:type="dxa"/>
+          </w:tcPr>
+          <w:p>
+            <w:pPr>
+              <w:rPr>
+                <w:rFonts w:ascii="Consolas" w:hAnsi="Consolas" w:cs="Consolas"/>
+              </w:rPr>
+            </w:pPr>
+            <w:r>
+              <w:rPr>
+                <w:rFonts w:ascii="Consolas" w:hAnsi="Consolas" w:cs="Consolas"/>
+              </w:rPr>
+              <w:t>0x05</w:t>
+            </w:r>
+          </w:p>
+        </w:tc>
+        <w:tc>
+          <w:tcPr>
+            <w:tcW w:w="4053" w:type="dxa"/>
+          </w:tcPr>
+          <w:p>
+            <w:pPr>
+              <w:rPr>
+                <w:rFonts w:ascii="Consolas" w:hAnsi="Consolas" w:cs="Consolas"/>
+              </w:rPr>
+            </w:pPr>
+            <w:r>
+              <w:rPr>
+                <w:rFonts w:ascii="Consolas" w:hAnsi="Consolas" w:cs="Consolas"/>
+              </w:rPr>
+              <w:t>-</w:t>
+            </w:r>
+          </w:p>
+        </w:tc>
+      </w:tr>
+      <w:tr>
+        <w:tc>
+          <w:tcPr>
+            <w:tcW w:w="817" w:type="dxa"/>
+            <w:vMerge/>
+          </w:tcPr>
+          <w:p>
+            <w:pPr>
+              <w:rPr>
+                <w:rFonts w:ascii="Consolas" w:hAnsi="Consolas" w:cs="Consolas"/>
+              </w:rPr>
+            </w:pPr>
+          </w:p>
+        </w:tc>
+        <w:tc>
+          <w:tcPr>
+            <w:tcW w:w="9865" w:type="dxa"/>
+            <w:gridSpan w:val="5"/>
+          </w:tcPr>
+          <w:p>
+            <w:pPr>
+              <w:rPr>
+                <w:rFonts w:ascii="Consolas" w:hAnsi="Consolas" w:cs="Consolas"/>
+              </w:rPr>
+            </w:pPr>
+            <w:r>
+              <w:rPr>
+                <w:rFonts w:ascii="Consolas" w:hAnsi="Consolas" w:cs="Consolas"/>
+              </w:rPr>
+              <w:t>Klient pobiera wszystkie szablony wiadomosci</w:t>
+            </w:r>
+          </w:p>
+        </w:tc>
+      </w:tr>
+      <w:tr>
+        <w:tc>
+          <w:tcPr>
+            <w:tcW w:w="817" w:type="dxa"/>
+            <w:vMerge w:val="restart"/>
+          </w:tcPr>
+          <w:p>
+            <w:pPr>
+              <w:rPr>
+                <w:rFonts w:ascii="Consolas" w:hAnsi="Consolas" w:cs="Consolas"/>
+              </w:rPr>
+            </w:pPr>
+            <w:r>
+              <w:rPr>
+                <w:rFonts w:ascii="Consolas" w:hAnsi="Consolas" w:cs="Consolas"/>
+              </w:rPr>
+              <w:t>7.1.</w:t>
+            </w:r>
+            <w:r>
+              <w:rPr>
+                <w:rFonts w:ascii="Consolas" w:hAnsi="Consolas" w:cs="Consolas"/>
+              </w:rPr>
+              <w:t>8</w:t>
+            </w:r>
+          </w:p>
+        </w:tc>
+        <w:tc>
+          <w:tcPr>
+            <w:tcW w:w="1701" w:type="dxa"/>
+          </w:tcPr>
+          <w:p>
+            <w:pPr>
+              <w:rPr>
+                <w:rFonts w:ascii="Consolas" w:hAnsi="Consolas" w:cs="Consolas"/>
+              </w:rPr>
+            </w:pPr>
+            <w:r>
+              <w:rPr>
+                <w:rFonts w:ascii="Consolas" w:hAnsi="Consolas" w:cs="Consolas"/>
+              </w:rPr>
+              <w:t>MSGGETALL</w:t>
+            </w:r>
+          </w:p>
+        </w:tc>
+        <w:tc>
+          <w:tcPr>
+            <w:tcW w:w="1134" w:type="dxa"/>
+          </w:tcPr>
+          <w:p>
+            <w:pPr>
+              <w:rPr>
+                <w:rFonts w:ascii="Consolas" w:hAnsi="Consolas" w:cs="Consolas"/>
+              </w:rPr>
+            </w:pPr>
+            <w:r>
+              <w:rPr>
+                <w:rFonts w:ascii="Consolas" w:hAnsi="Consolas" w:cs="Consolas"/>
+              </w:rPr>
+              <w:t>S</w:t>
+            </w:r>
+            <w:r>
+              <w:rPr>
+                <w:rFonts w:ascii="Consolas" w:hAnsi="Consolas" w:cs="Consolas"/>
+              </w:rPr>
+              <w:t>erwer</w:t>
+            </w:r>
+          </w:p>
+        </w:tc>
+        <w:tc>
+          <w:tcPr>
+            <w:tcW w:w="1701" w:type="dxa"/>
+          </w:tcPr>
+          <w:p>
+            <w:pPr>
+              <w:rPr>
+                <w:rFonts w:ascii="Consolas" w:hAnsi="Consolas" w:cs="Consolas"/>
+              </w:rPr>
+            </w:pPr>
+            <w:r>
+              <w:rPr>
+                <w:rFonts w:ascii="Consolas" w:hAnsi="Consolas" w:cs="Consolas"/>
+              </w:rPr>
+              <w:t>-</w:t>
+            </w:r>
+          </w:p>
+        </w:tc>
+        <w:tc>
+          <w:tcPr>
+            <w:tcW w:w="1276" w:type="dxa"/>
+          </w:tcPr>
+          <w:p>
+            <w:pPr>
+              <w:rPr>
+                <w:rFonts w:ascii="Consolas" w:hAnsi="Consolas" w:cs="Consolas"/>
+              </w:rPr>
+            </w:pPr>
+            <w:r>
+              <w:rPr>
+                <w:rFonts w:ascii="Consolas" w:hAnsi="Consolas" w:cs="Consolas"/>
+              </w:rPr>
+              <w:t>0x05</w:t>
+            </w:r>
+          </w:p>
+        </w:tc>
+        <w:tc>
+          <w:tcPr>
+            <w:tcW w:w="4053" w:type="dxa"/>
+          </w:tcPr>
+          <w:p>
+            <w:pPr>
+              <w:rPr>
+                <w:rFonts w:ascii="Consolas" w:hAnsi="Consolas" w:cs="Consolas"/>
+              </w:rPr>
+            </w:pPr>
+            <w:r>
+              <w:rPr>
+                <w:rFonts w:ascii="Consolas" w:hAnsi="Consolas" w:cs="Consolas"/>
+              </w:rPr>
+              <w:t>{MSG}</w:t>
+            </w:r>
+          </w:p>
+        </w:tc>
+      </w:tr>
+      <w:tr>
+        <w:tc>
+          <w:tcPr>
+            <w:tcW w:w="817" w:type="dxa"/>
+            <w:vMerge/>
+          </w:tcPr>
+          <w:p>
+            <w:pPr>
+              <w:rPr>
+                <w:rFonts w:ascii="Consolas" w:hAnsi="Consolas" w:cs="Consolas"/>
+              </w:rPr>
+            </w:pPr>
+          </w:p>
+        </w:tc>
+        <w:tc>
+          <w:tcPr>
+            <w:tcW w:w="9865" w:type="dxa"/>
+            <w:gridSpan w:val="5"/>
+          </w:tcPr>
+          <w:p>
+            <w:pPr>
+              <w:rPr>
+                <w:rFonts w:ascii="Consolas" w:hAnsi="Consolas" w:cs="Consolas"/>
+              </w:rPr>
+            </w:pPr>
+            <w:r>
+              <w:rPr>
+                <w:rFonts w:ascii="Consolas" w:hAnsi="Consolas" w:cs="Consolas"/>
+              </w:rPr>
+              <w:t>Serwer wysyła wszystkie szablony wiadomosci</w:t>
+            </w:r>
+          </w:p>
+        </w:tc>
+      </w:tr>
+      <w:tr>
+        <w:tc>
+          <w:tcPr>
+            <w:tcW w:w="817" w:type="dxa"/>
+            <w:vMerge w:val="restart"/>
+          </w:tcPr>
+          <w:p>
+            <w:pPr>
+              <w:rPr>
+                <w:rFonts w:ascii="Consolas" w:hAnsi="Consolas" w:cs="Consolas"/>
+              </w:rPr>
+            </w:pPr>
+            <w:r>
+              <w:rPr>
+                <w:rFonts w:ascii="Consolas" w:hAnsi="Consolas" w:cs="Consolas"/>
+              </w:rPr>
+              <w:t>7.1.9</w:t>
+            </w:r>
+          </w:p>
+        </w:tc>
+        <w:tc>
+          <w:tcPr>
+            <w:tcW w:w="1701" w:type="dxa"/>
+          </w:tcPr>
+          <w:p>
+            <w:pPr>
+              <w:rPr>
+                <w:rFonts w:ascii="Consolas" w:hAnsi="Consolas" w:cs="Consolas"/>
+              </w:rPr>
+            </w:pPr>
+            <w:r>
+              <w:rPr>
+                <w:rFonts w:ascii="Consolas" w:hAnsi="Consolas" w:cs="Consolas"/>
+              </w:rPr>
+              <w:t>MSGGETONE</w:t>
+            </w:r>
+          </w:p>
+        </w:tc>
+        <w:tc>
+          <w:tcPr>
+            <w:tcW w:w="1134" w:type="dxa"/>
+          </w:tcPr>
+          <w:p>
+            <w:pPr>
+              <w:rPr>
+                <w:rFonts w:ascii="Consolas" w:hAnsi="Consolas" w:cs="Consolas"/>
+              </w:rPr>
+            </w:pPr>
+            <w:r>
+              <w:rPr>
+                <w:rFonts w:ascii="Consolas" w:hAnsi="Consolas" w:cs="Consolas"/>
+              </w:rPr>
+              <w:t>K</w:t>
+            </w:r>
+            <w:r>
+              <w:rPr>
+                <w:rFonts w:ascii="Consolas" w:hAnsi="Consolas" w:cs="Consolas"/>
+              </w:rPr>
+              <w:t>lient</w:t>
+            </w:r>
+          </w:p>
+        </w:tc>
+        <w:tc>
+          <w:tcPr>
+            <w:tcW w:w="1701" w:type="dxa"/>
+          </w:tcPr>
+          <w:p>
+            <w:pPr>
+              <w:rPr>
+                <w:rFonts w:ascii="Consolas" w:hAnsi="Consolas" w:cs="Consolas"/>
+              </w:rPr>
+            </w:pPr>
+            <w:r>
+              <w:rPr>
+                <w:rFonts w:ascii="Consolas" w:hAnsi="Consolas" w:cs="Consolas"/>
+              </w:rPr>
+              <w:t>MSGGETONE</w:t>
+            </w:r>
+          </w:p>
+        </w:tc>
+        <w:tc>
+          <w:tcPr>
+            <w:tcW w:w="1276" w:type="dxa"/>
+          </w:tcPr>
+          <w:p>
+            <w:pPr>
+              <w:rPr>
+                <w:rFonts w:ascii="Consolas" w:hAnsi="Consolas" w:cs="Consolas"/>
+              </w:rPr>
+            </w:pPr>
+            <w:r>
+              <w:rPr>
+                <w:rFonts w:ascii="Consolas" w:hAnsi="Consolas" w:cs="Consolas"/>
+              </w:rPr>
+              <w:t>0x06</w:t>
+            </w:r>
+          </w:p>
+        </w:tc>
+        <w:tc>
+          <w:tcPr>
+            <w:tcW w:w="4053" w:type="dxa"/>
+          </w:tcPr>
+          <w:p>
+            <w:pPr>
+              <w:rPr>
+                <w:rFonts w:ascii="Consolas" w:hAnsi="Consolas" w:cs="Consolas"/>
+              </w:rPr>
+            </w:pPr>
+            <w:r>
+              <w:rPr>
+                <w:rFonts w:ascii="Consolas" w:hAnsi="Consolas" w:cs="Consolas"/>
+              </w:rPr>
+              <w:t>MSGID</w:t>
+            </w:r>
+          </w:p>
+        </w:tc>
+      </w:tr>
+      <w:tr>
+        <w:tc>
+          <w:tcPr>
+            <w:tcW w:w="817" w:type="dxa"/>
+            <w:vMerge/>
+          </w:tcPr>
+          <w:p>
+            <w:pPr>
+              <w:rPr>
+                <w:rFonts w:ascii="Consolas" w:hAnsi="Consolas" w:cs="Consolas"/>
+              </w:rPr>
+            </w:pPr>
+          </w:p>
+        </w:tc>
+        <w:tc>
+          <w:tcPr>
+            <w:tcW w:w="9865" w:type="dxa"/>
+            <w:gridSpan w:val="5"/>
+          </w:tcPr>
+          <w:p>
+            <w:pPr>
+              <w:rPr>
+                <w:rFonts w:ascii="Consolas" w:hAnsi="Consolas" w:cs="Consolas"/>
+              </w:rPr>
+            </w:pPr>
+            <w:r>
+              <w:rPr>
+                <w:rFonts w:ascii="Consolas" w:hAnsi="Consolas" w:cs="Consolas"/>
+              </w:rPr>
+              <w:t>Klient pobiera wybraną wiadomość</w:t>
+            </w:r>
+          </w:p>
+        </w:tc>
+      </w:tr>
+      <w:tr>
+        <w:tc>
+          <w:tcPr>
+            <w:tcW w:w="817" w:type="dxa"/>
+            <w:vMerge w:val="restart"/>
+          </w:tcPr>
+          <w:p>
+            <w:pPr>
+              <w:rPr>
+                <w:rFonts w:ascii="Consolas" w:hAnsi="Consolas" w:cs="Consolas"/>
+              </w:rPr>
+            </w:pPr>
+            <w:r>
+              <w:rPr>
+                <w:rFonts w:ascii="Consolas" w:hAnsi="Consolas" w:cs="Consolas"/>
+              </w:rPr>
+              <w:t>7.1.1</w:t>
+            </w:r>
+            <w:r>
+              <w:rPr>
+                <w:rFonts w:ascii="Consolas" w:hAnsi="Consolas" w:cs="Consolas"/>
+              </w:rPr>
+              <w:t>0</w:t>
+            </w:r>
+          </w:p>
+        </w:tc>
+        <w:tc>
+          <w:tcPr>
+            <w:tcW w:w="1701" w:type="dxa"/>
+          </w:tcPr>
+          <w:p>
+            <w:pPr>
+              <w:rPr>
+                <w:rFonts w:ascii="Consolas" w:hAnsi="Consolas" w:cs="Consolas"/>
+              </w:rPr>
+            </w:pPr>
+            <w:r>
+              <w:rPr>
+                <w:rFonts w:ascii="Consolas" w:hAnsi="Consolas" w:cs="Consolas"/>
+              </w:rPr>
+              <w:t>MSGGETONE</w:t>
+            </w:r>
+          </w:p>
+        </w:tc>
+        <w:tc>
+          <w:tcPr>
+            <w:tcW w:w="1134" w:type="dxa"/>
+          </w:tcPr>
+          <w:p>
+            <w:pPr>
+              <w:rPr>
+                <w:rFonts w:ascii="Consolas" w:hAnsi="Consolas" w:cs="Consolas"/>
+              </w:rPr>
+            </w:pPr>
+            <w:r>
+              <w:rPr>
+                <w:rFonts w:ascii="Consolas" w:hAnsi="Consolas" w:cs="Consolas"/>
+              </w:rPr>
+              <w:t>S</w:t>
+            </w:r>
+            <w:r>
+              <w:rPr>
+                <w:rFonts w:ascii="Consolas" w:hAnsi="Consolas" w:cs="Consolas"/>
+              </w:rPr>
+              <w:t>erwer</w:t>
+            </w:r>
+          </w:p>
+        </w:tc>
+        <w:tc>
+          <w:tcPr>
+            <w:tcW w:w="1701" w:type="dxa"/>
+          </w:tcPr>
+          <w:p>
+            <w:pPr>
+              <w:rPr>
+                <w:rFonts w:ascii="Consolas" w:hAnsi="Consolas" w:cs="Consolas"/>
+              </w:rPr>
+            </w:pPr>
+            <w:r>
+              <w:rPr>
+                <w:rFonts w:ascii="Consolas" w:hAnsi="Consolas" w:cs="Consolas"/>
+              </w:rPr>
+              <w:t>-</w:t>
+            </w:r>
+          </w:p>
+        </w:tc>
+        <w:tc>
+          <w:tcPr>
+            <w:tcW w:w="1276" w:type="dxa"/>
+          </w:tcPr>
+          <w:p>
+            <w:pPr>
+              <w:rPr>
+                <w:rFonts w:ascii="Consolas" w:hAnsi="Consolas" w:cs="Consolas"/>
+              </w:rPr>
+            </w:pPr>
+            <w:r>
+              <w:rPr>
+                <w:rFonts w:ascii="Consolas" w:hAnsi="Consolas" w:cs="Consolas"/>
+              </w:rPr>
+              <w:t>0x06</w:t>
+            </w:r>
+          </w:p>
+        </w:tc>
+        <w:tc>
+          <w:tcPr>
+            <w:tcW w:w="4053" w:type="dxa"/>
+          </w:tcPr>
+          <w:p>
+            <w:pPr>
+              <w:rPr>
+                <w:rFonts w:ascii="Consolas" w:hAnsi="Consolas" w:cs="Consolas"/>
+              </w:rPr>
+            </w:pPr>
+            <w:r>
+              <w:rPr>
+                <w:rFonts w:ascii="Consolas" w:hAnsi="Consolas" w:cs="Consolas"/>
+              </w:rPr>
+              <w:t>MSG</w:t>
+            </w:r>
+          </w:p>
+        </w:tc>
+      </w:tr>
+      <w:tr>
+        <w:tc>
+          <w:tcPr>
+            <w:tcW w:w="817" w:type="dxa"/>
+            <w:vMerge/>
+          </w:tcPr>
+          <w:p>
+            <w:pPr>
+              <w:rPr>
+                <w:rFonts w:ascii="Consolas" w:hAnsi="Consolas" w:cs="Consolas"/>
+                <w:b/>
+              </w:rPr>
+            </w:pPr>
+          </w:p>
+        </w:tc>
+        <w:tc>
+          <w:tcPr>
+            <w:tcW w:w="9865" w:type="dxa"/>
+            <w:gridSpan w:val="5"/>
+          </w:tcPr>
+          <w:p>
+            <w:pPr>
+              <w:rPr>
+                <w:rFonts w:ascii="Consolas" w:hAnsi="Consolas" w:cs="Consolas"/>
+              </w:rPr>
+            </w:pPr>
+            <w:r>
+              <w:rPr>
+                <w:rFonts w:ascii="Consolas" w:hAnsi="Consolas" w:cs="Consolas"/>
+              </w:rPr>
+              <w:t>Serwer wysyła jedną wiadomość</w:t>
+            </w:r>
+          </w:p>
+        </w:tc>
+      </w:tr>
+      <w:tr>
+        <w:tc>
+          <w:tcPr>
+            <w:tcW w:w="817" w:type="dxa"/>
+            <w:vMerge w:val="restart"/>
+          </w:tcPr>
+          <w:p>
+            <w:pPr>
+              <w:rPr>
+                <w:rFonts w:ascii="Consolas" w:hAnsi="Consolas" w:cs="Consolas"/>
+              </w:rPr>
+            </w:pPr>
+            <w:r>
+              <w:rPr>
+                <w:rFonts w:ascii="Consolas" w:hAnsi="Consolas" w:cs="Consolas"/>
+              </w:rPr>
+              <w:t>7.1.1</w:t>
+            </w:r>
+            <w:r>
+              <w:rPr>
+                <w:rFonts w:ascii="Consolas" w:hAnsi="Consolas" w:cs="Consolas"/>
+              </w:rPr>
+              <w:t>1</w:t>
+            </w:r>
+          </w:p>
+        </w:tc>
+        <w:tc>
+          <w:tcPr>
+            <w:tcW w:w="1701" w:type="dxa"/>
+          </w:tcPr>
+          <w:p>
+            <w:pPr>
+              <w:rPr>
+                <w:rFonts w:ascii="Consolas" w:hAnsi="Consolas" w:cs="Consolas"/>
+              </w:rPr>
+            </w:pPr>
+            <w:r>
+              <w:rPr>
+                <w:rFonts w:ascii="Consolas" w:hAnsi="Consolas" w:cs="Consolas"/>
+              </w:rPr>
+              <w:t>GRPCREATE</w:t>
+            </w:r>
+          </w:p>
+        </w:tc>
+        <w:tc>
+          <w:tcPr>
+            <w:tcW w:w="1134" w:type="dxa"/>
+          </w:tcPr>
+          <w:p>
+            <w:pPr>
+              <w:rPr>
+                <w:rFonts w:ascii="Consolas" w:hAnsi="Consolas" w:cs="Consolas"/>
+              </w:rPr>
+            </w:pPr>
+            <w:r>
+              <w:rPr>
+                <w:rFonts w:ascii="Consolas" w:hAnsi="Consolas" w:cs="Consolas"/>
+              </w:rPr>
+              <w:t>K</w:t>
+            </w:r>
+            <w:r>
+              <w:rPr>
+                <w:rFonts w:ascii="Consolas" w:hAnsi="Consolas" w:cs="Consolas"/>
+              </w:rPr>
+              <w:t>lient</w:t>
+            </w:r>
+          </w:p>
+        </w:tc>
+        <w:tc>
+          <w:tcPr>
+            <w:tcW w:w="1701" w:type="dxa"/>
+          </w:tcPr>
+          <w:p>
+            <w:pPr>
+              <w:rPr>
+                <w:rFonts w:ascii="Consolas" w:hAnsi="Consolas" w:cs="Consolas"/>
+              </w:rPr>
+            </w:pPr>
+            <w:r>
+              <w:rPr>
+                <w:rFonts w:ascii="Consolas" w:hAnsi="Consolas" w:cs="Consolas"/>
+              </w:rPr>
+              <w:t>ACK</w:t>
+            </w:r>
+          </w:p>
+        </w:tc>
+        <w:tc>
+          <w:tcPr>
+            <w:tcW w:w="1276" w:type="dxa"/>
+          </w:tcPr>
+          <w:p>
+            <w:pPr>
+              <w:rPr>
+                <w:rFonts w:ascii="Consolas" w:hAnsi="Consolas" w:cs="Consolas"/>
+              </w:rPr>
+            </w:pPr>
+            <w:r>
+              <w:rPr>
+                <w:rFonts w:ascii="Consolas" w:hAnsi="Consolas" w:cs="Consolas"/>
+              </w:rPr>
+              <w:t>0x07</w:t>
+            </w:r>
+          </w:p>
+        </w:tc>
+        <w:tc>
+          <w:tcPr>
+            <w:tcW w:w="4053" w:type="dxa"/>
+          </w:tcPr>
+          <w:p>
+            <w:pPr>
+              <w:rPr>
+                <w:rFonts w:ascii="Consolas" w:hAnsi="Consolas" w:cs="Consolas"/>
+              </w:rPr>
+            </w:pPr>
+            <w:r>
+              <w:rPr>
+                <w:rFonts w:ascii="Consolas" w:hAnsi="Consolas" w:cs="Consolas"/>
+              </w:rPr>
+              <w:t>GRP</w:t>
+            </w:r>
+            <w:r>
+              <w:rPr>
+                <w:rFonts w:ascii="Consolas" w:hAnsi="Consolas" w:cs="Consolas"/>
+              </w:rPr>
+              <w:t>NAME</w:t>
+            </w:r>
+          </w:p>
+        </w:tc>
+      </w:tr>
+      <w:tr>
+        <w:tc>
+          <w:tcPr>
+            <w:tcW w:w="817" w:type="dxa"/>
+            <w:vMerge/>
+          </w:tcPr>
+          <w:p>
+            <w:pPr>
+              <w:rPr>
+                <w:rFonts w:ascii="Consolas" w:hAnsi="Consolas" w:cs="Consolas"/>
+              </w:rPr>
+            </w:pPr>
+          </w:p>
+        </w:tc>
+        <w:tc>
+          <w:tcPr>
+            <w:tcW w:w="9865" w:type="dxa"/>
+            <w:gridSpan w:val="5"/>
+          </w:tcPr>
+          <w:p>
+            <w:pPr>
+              <w:rPr>
+                <w:rFonts w:ascii="Consolas" w:hAnsi="Consolas" w:cs="Consolas"/>
+              </w:rPr>
+            </w:pPr>
+            <w:r>
+              <w:rPr>
+                <w:rFonts w:ascii="Consolas" w:hAnsi="Consolas" w:cs="Consolas"/>
+              </w:rPr>
+              <w:t>Klient tworzy grupę</w:t>
+            </w:r>
+          </w:p>
+        </w:tc>
+      </w:tr>
+      <w:tr>
+        <w:tc>
+          <w:tcPr>
+            <w:tcW w:w="817" w:type="dxa"/>
+            <w:vMerge w:val="restart"/>
+          </w:tcPr>
+          <w:p>
+            <w:pPr>
+              <w:rPr>
+                <w:rFonts w:ascii="Consolas" w:hAnsi="Consolas" w:cs="Consolas"/>
+              </w:rPr>
+            </w:pPr>
+            <w:r>
+              <w:rPr>
+                <w:rFonts w:ascii="Consolas" w:hAnsi="Consolas" w:cs="Consolas"/>
+              </w:rPr>
+              <w:t>7.1.1</w:t>
+            </w:r>
+            <w:r>
+              <w:rPr>
+                <w:rFonts w:ascii="Consolas" w:hAnsi="Consolas" w:cs="Consolas"/>
+              </w:rPr>
+              <w:t>2</w:t>
+            </w:r>
+          </w:p>
+        </w:tc>
+        <w:tc>
+          <w:tcPr>
+            <w:tcW w:w="1701" w:type="dxa"/>
+          </w:tcPr>
+          <w:p>
+            <w:pPr>
+              <w:rPr>
+                <w:rFonts w:ascii="Consolas" w:hAnsi="Consolas" w:cs="Consolas"/>
+              </w:rPr>
+            </w:pPr>
+            <w:r>
+              <w:rPr>
+                <w:rFonts w:ascii="Consolas" w:hAnsi="Consolas" w:cs="Consolas"/>
+              </w:rPr>
+              <w:t>GRPDELETE</w:t>
+            </w:r>
+          </w:p>
+        </w:tc>
+        <w:tc>
+          <w:tcPr>
+            <w:tcW w:w="1134" w:type="dxa"/>
+          </w:tcPr>
+          <w:p>
+            <w:pPr>
+              <w:rPr>
+                <w:rFonts w:ascii="Consolas" w:hAnsi="Consolas" w:cs="Consolas"/>
+              </w:rPr>
+            </w:pPr>
+            <w:r>
+              <w:rPr>
+                <w:rFonts w:ascii="Consolas" w:hAnsi="Consolas" w:cs="Consolas"/>
+              </w:rPr>
+              <w:t>K</w:t>
+            </w:r>
+            <w:r>
+              <w:rPr>
+                <w:rFonts w:ascii="Consolas" w:hAnsi="Consolas" w:cs="Consolas"/>
+              </w:rPr>
+              <w:t>lient</w:t>
+            </w:r>
+          </w:p>
+        </w:tc>
+        <w:tc>
+          <w:tcPr>
+            <w:tcW w:w="1701" w:type="dxa"/>
+          </w:tcPr>
+          <w:p>
+            <w:pPr>
+              <w:rPr>
+                <w:rFonts w:ascii="Consolas" w:hAnsi="Consolas" w:cs="Consolas"/>
+              </w:rPr>
+            </w:pPr>
+            <w:r>
+              <w:rPr>
+                <w:rFonts w:ascii="Consolas" w:hAnsi="Consolas" w:cs="Consolas"/>
+              </w:rPr>
+              <w:t>ACK</w:t>
+            </w:r>
+          </w:p>
+        </w:tc>
+        <w:tc>
+          <w:tcPr>
+            <w:tcW w:w="1276" w:type="dxa"/>
+          </w:tcPr>
+          <w:p>
+            <w:pPr>
+              <w:rPr>
+                <w:rFonts w:ascii="Consolas" w:hAnsi="Consolas" w:cs="Consolas"/>
+              </w:rPr>
+            </w:pPr>
+            <w:r>
+              <w:rPr>
+                <w:rFonts w:ascii="Consolas" w:hAnsi="Consolas" w:cs="Consolas"/>
+              </w:rPr>
+              <w:t>0x08</w:t>
+            </w:r>
+          </w:p>
+        </w:tc>
+        <w:tc>
+          <w:tcPr>
+            <w:tcW w:w="4053" w:type="dxa"/>
+          </w:tcPr>
+          <w:p>
+            <w:pPr>
+              <w:rPr>
+                <w:rFonts w:ascii="Consolas" w:hAnsi="Consolas" w:cs="Consolas"/>
+              </w:rPr>
+            </w:pPr>
+            <w:r>
+              <w:rPr>
+                <w:rFonts w:ascii="Consolas" w:hAnsi="Consolas" w:cs="Consolas"/>
+              </w:rPr>
+              <w:t>GRPID</w:t>
+            </w:r>
+            <w:bookmarkStart w:id="0" w:name="_GoBack"/>
+            <w:bookmarkEnd w:id="0"/>
+          </w:p>
+        </w:tc>
+      </w:tr>
+      <w:tr>
+        <w:tc>
+          <w:tcPr>
+            <w:tcW w:w="817" w:type="dxa"/>
+            <w:vMerge/>
+          </w:tcPr>
+          <w:p>
+            <w:pPr>
+              <w:rPr>
+                <w:rFonts w:ascii="Consolas" w:hAnsi="Consolas" w:cs="Consolas"/>
+              </w:rPr>
+            </w:pPr>
+          </w:p>
+        </w:tc>
+        <w:tc>
+          <w:tcPr>
+            <w:tcW w:w="9865" w:type="dxa"/>
+            <w:gridSpan w:val="5"/>
+          </w:tcPr>
+          <w:p>
+            <w:pPr>
+              <w:rPr>
+                <w:rFonts w:ascii="Consolas" w:hAnsi="Consolas" w:cs="Consolas"/>
+              </w:rPr>
+            </w:pPr>
+            <w:r>
+              <w:rPr>
+                <w:rFonts w:ascii="Consolas" w:hAnsi="Consolas" w:cs="Consolas"/>
+              </w:rPr>
+              <w:t>Klient usuwa grupę</w:t>
+            </w:r>
+          </w:p>
+        </w:tc>
+      </w:tr>
+      <w:tr>
+        <w:tc>
+          <w:tcPr>
+            <w:tcW w:w="817" w:type="dxa"/>
+            <w:vMerge w:val="restart"/>
+          </w:tcPr>
+          <w:p>
+            <w:pPr>
+              <w:rPr>
+                <w:rFonts w:ascii="Consolas" w:hAnsi="Consolas" w:cs="Consolas"/>
+              </w:rPr>
+            </w:pPr>
+            <w:r>
+              <w:rPr>
+                <w:rFonts w:ascii="Consolas" w:hAnsi="Consolas" w:cs="Consolas"/>
+              </w:rPr>
+              <w:t>7.1.1</w:t>
+            </w:r>
+            <w:r>
+              <w:rPr>
+                <w:rFonts w:ascii="Consolas" w:hAnsi="Consolas" w:cs="Consolas"/>
+              </w:rPr>
+              <w:t>3</w:t>
+            </w:r>
+          </w:p>
+        </w:tc>
+        <w:tc>
+          <w:tcPr>
+            <w:tcW w:w="1701" w:type="dxa"/>
+          </w:tcPr>
+          <w:p>
+            <w:pPr>
+              <w:rPr>
+                <w:rFonts w:ascii="Consolas" w:hAnsi="Consolas" w:cs="Consolas"/>
+              </w:rPr>
+            </w:pPr>
+            <w:r>
+              <w:rPr>
+                <w:rFonts w:ascii="Consolas" w:hAnsi="Consolas" w:cs="Consolas"/>
+              </w:rPr>
+              <w:t>GRPGETONE</w:t>
+            </w:r>
+          </w:p>
+        </w:tc>
+        <w:tc>
+          <w:tcPr>
+            <w:tcW w:w="1134" w:type="dxa"/>
+          </w:tcPr>
+          <w:p>
+            <w:pPr>
+              <w:rPr>
+                <w:rFonts w:ascii="Consolas" w:hAnsi="Consolas" w:cs="Consolas"/>
+              </w:rPr>
+            </w:pPr>
+            <w:r>
+              <w:rPr>
+                <w:rFonts w:ascii="Consolas" w:hAnsi="Consolas" w:cs="Consolas"/>
+              </w:rPr>
+              <w:t>K</w:t>
+            </w:r>
+            <w:r>
+              <w:rPr>
+                <w:rFonts w:ascii="Consolas" w:hAnsi="Consolas" w:cs="Consolas"/>
+              </w:rPr>
+              <w:t>lient</w:t>
+            </w:r>
+          </w:p>
+        </w:tc>
+        <w:tc>
+          <w:tcPr>
+            <w:tcW w:w="1701" w:type="dxa"/>
+          </w:tcPr>
+          <w:p>
+            <w:pPr>
+              <w:rPr>
+                <w:rFonts w:ascii="Consolas" w:hAnsi="Consolas" w:cs="Consolas"/>
+              </w:rPr>
+            </w:pPr>
+            <w:r>
+              <w:rPr>
+                <w:rFonts w:ascii="Consolas" w:hAnsi="Consolas" w:cs="Consolas"/>
+              </w:rPr>
+              <w:t>GR</w:t>
+            </w:r>
+            <w:r>
+              <w:rPr>
+                <w:rFonts w:ascii="Consolas" w:hAnsi="Consolas" w:cs="Consolas"/>
+              </w:rPr>
+              <w:t>PGETONE</w:t>
+            </w:r>
+          </w:p>
+        </w:tc>
+        <w:tc>
+          <w:tcPr>
+            <w:tcW w:w="1276" w:type="dxa"/>
+          </w:tcPr>
+          <w:p>
+            <w:pPr>
+              <w:rPr>
+                <w:rFonts w:ascii="Consolas" w:hAnsi="Consolas" w:cs="Consolas"/>
+              </w:rPr>
+            </w:pPr>
+            <w:r>
+              <w:rPr>
+                <w:rFonts w:ascii="Consolas" w:hAnsi="Consolas" w:cs="Consolas"/>
+              </w:rPr>
+              <w:t>0x09</w:t>
+            </w:r>
+          </w:p>
+        </w:tc>
+        <w:tc>
+          <w:tcPr>
+            <w:tcW w:w="4053" w:type="dxa"/>
+          </w:tcPr>
+          <w:p>
+            <w:pPr>
+              <w:rPr>
+                <w:rFonts w:ascii="Consolas" w:hAnsi="Consolas" w:cs="Consolas"/>
+              </w:rPr>
+            </w:pPr>
+            <w:r>
+              <w:rPr>
+                <w:rFonts w:ascii="Consolas" w:hAnsi="Consolas" w:cs="Consolas"/>
+              </w:rPr>
+              <w:t>GRPID</w:t>
+            </w:r>
+          </w:p>
+        </w:tc>
+      </w:tr>
+      <w:tr>
+        <w:tc>
+          <w:tcPr>
+            <w:tcW w:w="817" w:type="dxa"/>
+            <w:vMerge/>
+          </w:tcPr>
+          <w:p>
+            <w:pPr>
+              <w:rPr>
+                <w:rFonts w:ascii="Consolas" w:hAnsi="Consolas" w:cs="Consolas"/>
+              </w:rPr>
+            </w:pPr>
+          </w:p>
+        </w:tc>
+        <w:tc>
+          <w:tcPr>
+            <w:tcW w:w="9865" w:type="dxa"/>
+            <w:gridSpan w:val="5"/>
+          </w:tcPr>
+          <w:p>
+            <w:pPr>
+              <w:rPr>
+                <w:rFonts w:ascii="Consolas" w:hAnsi="Consolas" w:cs="Consolas"/>
+              </w:rPr>
+            </w:pPr>
+            <w:r>
+              <w:rPr>
+                <w:rFonts w:ascii="Consolas" w:hAnsi="Consolas" w:cs="Consolas"/>
+              </w:rPr>
+              <w:t>Klient pobiera jedną grupę</w:t>
+            </w:r>
+          </w:p>
+        </w:tc>
+      </w:tr>
+      <w:tr>
+        <w:tc>
+          <w:tcPr>
+            <w:tcW w:w="817" w:type="dxa"/>
+            <w:vMerge w:val="restart"/>
+          </w:tcPr>
+          <w:p>
+            <w:pPr>
+              <w:rPr>
+                <w:rFonts w:ascii="Consolas" w:hAnsi="Consolas" w:cs="Consolas"/>
+              </w:rPr>
+            </w:pPr>
+            <w:r>
+              <w:rPr>
+                <w:rFonts w:ascii="Consolas" w:hAnsi="Consolas" w:cs="Consolas"/>
+              </w:rPr>
+              <w:t>7.1.1</w:t>
+            </w:r>
+            <w:r>
+              <w:rPr>
+                <w:rFonts w:ascii="Consolas" w:hAnsi="Consolas" w:cs="Consolas"/>
+              </w:rPr>
+              <w:t>4</w:t>
+            </w:r>
+          </w:p>
+        </w:tc>
+        <w:tc>
+          <w:tcPr>
+            <w:tcW w:w="1701" w:type="dxa"/>
+          </w:tcPr>
+          <w:p>
+            <w:pPr>
+              <w:rPr>
+                <w:rFonts w:ascii="Consolas" w:hAnsi="Consolas" w:cs="Consolas"/>
+              </w:rPr>
+            </w:pPr>
+            <w:r>
+              <w:rPr>
+                <w:rFonts w:ascii="Consolas" w:hAnsi="Consolas" w:cs="Consolas"/>
+              </w:rPr>
+              <w:t>GRPGETONE</w:t>
+            </w:r>
+          </w:p>
+        </w:tc>
+        <w:tc>
+          <w:tcPr>
+            <w:tcW w:w="1134" w:type="dxa"/>
+          </w:tcPr>
+          <w:p>
+            <w:pPr>
+              <w:rPr>
+                <w:rFonts w:ascii="Consolas" w:hAnsi="Consolas" w:cs="Consolas"/>
+              </w:rPr>
+            </w:pPr>
+            <w:r>
+              <w:rPr>
+                <w:rFonts w:ascii="Consolas" w:hAnsi="Consolas" w:cs="Consolas"/>
+              </w:rPr>
+              <w:t>S</w:t>
+            </w:r>
+            <w:r>
+              <w:rPr>
+                <w:rFonts w:ascii="Consolas" w:hAnsi="Consolas" w:cs="Consolas"/>
+              </w:rPr>
+              <w:t>erwer</w:t>
+            </w:r>
+          </w:p>
+        </w:tc>
+        <w:tc>
+          <w:tcPr>
+            <w:tcW w:w="1701" w:type="dxa"/>
+          </w:tcPr>
+          <w:p>
+            <w:pPr>
+              <w:rPr>
+                <w:rFonts w:ascii="Consolas" w:hAnsi="Consolas" w:cs="Consolas"/>
+              </w:rPr>
+            </w:pPr>
+            <w:r>
+              <w:rPr>
+                <w:rFonts w:ascii="Consolas" w:hAnsi="Consolas" w:cs="Consolas"/>
+              </w:rPr>
+              <w:t>-</w:t>
+            </w:r>
+          </w:p>
+        </w:tc>
+        <w:tc>
+          <w:tcPr>
+            <w:tcW w:w="1276" w:type="dxa"/>
+          </w:tcPr>
+          <w:p>
+            <w:pPr>
+              <w:rPr>
+                <w:rFonts w:ascii="Consolas" w:hAnsi="Consolas" w:cs="Consolas"/>
+              </w:rPr>
+            </w:pPr>
+            <w:r>
+              <w:rPr>
+                <w:rFonts w:ascii="Consolas" w:hAnsi="Consolas" w:cs="Consolas"/>
+              </w:rPr>
+              <w:t>0x09</w:t>
+            </w:r>
+          </w:p>
+        </w:tc>
+        <w:tc>
+          <w:tcPr>
+            <w:tcW w:w="4053" w:type="dxa"/>
+          </w:tcPr>
+          <w:p>
+            <w:pPr>
+              <w:rPr>
+                <w:rFonts w:ascii="Consolas" w:hAnsi="Consolas" w:cs="Consolas"/>
+                <w:lang w:val="en-US"/>
+              </w:rPr>
+            </w:pPr>
+            <w:r>
+              <w:rPr>
+                <w:rFonts w:ascii="Consolas" w:hAnsi="Consolas" w:cs="Consolas"/>
+                <w:lang w:val="en-US"/>
+              </w:rPr>
+              <w:t>GRP</w:t>
+            </w:r>
+          </w:p>
+        </w:tc>
+      </w:tr>
+      <w:tr>
+        <w:tc>
+          <w:tcPr>
+            <w:tcW w:w="817" w:type="dxa"/>
+            <w:vMerge/>
+          </w:tcPr>
+          <w:p>
+            <w:pPr>
+              <w:rPr>
+                <w:rFonts w:ascii="Consolas" w:hAnsi="Consolas" w:cs="Consolas"/>
+                <w:b/>
+                <w:lang w:val="en-US"/>
+              </w:rPr>
+            </w:pPr>
+          </w:p>
+        </w:tc>
+        <w:tc>
+          <w:tcPr>
+            <w:tcW w:w="9865" w:type="dxa"/>
+            <w:gridSpan w:val="5"/>
+          </w:tcPr>
+          <w:p>
+            <w:pPr>
+              <w:rPr>
+                <w:rFonts w:ascii="Consolas" w:hAnsi="Consolas" w:cs="Consolas"/>
+                <w:lang w:val="en-US"/>
+              </w:rPr>
+            </w:pPr>
+            <w:proofErr w:type="spellStart"/>
+            <w:r>
+              <w:rPr>
+                <w:rFonts w:ascii="Consolas" w:hAnsi="Consolas" w:cs="Consolas"/>
+                <w:lang w:val="en-US"/>
+              </w:rPr>
+              <w:t>Serwer</w:t>
+            </w:r>
+            <w:proofErr w:type="spellEnd"/>
+            <w:r>
+              <w:rPr>
+                <w:rFonts w:ascii="Consolas" w:hAnsi="Consolas" w:cs="Consolas"/>
+                <w:lang w:val="en-US"/>
+              </w:rPr>
+              <w:t xml:space="preserve"> </w:t>
+            </w:r>
+            <w:proofErr w:type="spellStart"/>
+            <w:r>
+              <w:rPr>
+                <w:rFonts w:ascii="Consolas" w:hAnsi="Consolas" w:cs="Consolas"/>
+                <w:lang w:val="en-US"/>
+              </w:rPr>
+              <w:t>wysyła</w:t>
+            </w:r>
+            <w:proofErr w:type="spellEnd"/>
+            <w:r>
+              <w:rPr>
+                <w:rFonts w:ascii="Consolas" w:hAnsi="Consolas" w:cs="Consolas"/>
+                <w:lang w:val="en-US"/>
+              </w:rPr>
+              <w:t xml:space="preserve"> </w:t>
+            </w:r>
+            <w:proofErr w:type="spellStart"/>
+            <w:r>
+              <w:rPr>
+                <w:rFonts w:ascii="Consolas" w:hAnsi="Consolas" w:cs="Consolas"/>
+                <w:lang w:val="en-US"/>
+              </w:rPr>
+              <w:t>jedną</w:t>
+            </w:r>
+            <w:proofErr w:type="spellEnd"/>
+            <w:r>
+              <w:rPr>
+                <w:rFonts w:ascii="Consolas" w:hAnsi="Consolas" w:cs="Consolas"/>
+                <w:lang w:val="en-US"/>
+              </w:rPr>
+              <w:t xml:space="preserve"> </w:t>
+            </w:r>
+            <w:proofErr w:type="spellStart"/>
+            <w:r>
+              <w:rPr>
+                <w:rFonts w:ascii="Consolas" w:hAnsi="Consolas" w:cs="Consolas"/>
+                <w:lang w:val="en-US"/>
+              </w:rPr>
+              <w:t>grupę</w:t>
+            </w:r>
+            <w:proofErr w:type="spellEnd"/>
+          </w:p>
+        </w:tc>
+      </w:tr>
+      <w:tr>
+        <w:tc>
+          <w:tcPr>
+            <w:tcW w:w="817" w:type="dxa"/>
+            <w:vMerge w:val="restart"/>
+          </w:tcPr>
+          <w:p>
+            <w:pPr>
+              <w:rPr>
+                <w:rFonts w:ascii="Consolas" w:hAnsi="Consolas" w:cs="Consolas"/>
+              </w:rPr>
+            </w:pPr>
+            <w:r>
+              <w:rPr>
+                <w:rFonts w:ascii="Consolas" w:hAnsi="Consolas" w:cs="Consolas"/>
+              </w:rPr>
+              <w:t>7.1.1</w:t>
+            </w:r>
+            <w:r>
+              <w:rPr>
+                <w:rFonts w:ascii="Consolas" w:hAnsi="Consolas" w:cs="Consolas"/>
+              </w:rPr>
+              <w:t>5</w:t>
+            </w:r>
+          </w:p>
+        </w:tc>
+        <w:tc>
+          <w:tcPr>
+            <w:tcW w:w="1701" w:type="dxa"/>
+          </w:tcPr>
+          <w:p>
+            <w:pPr>
+              <w:rPr>
+                <w:rFonts w:ascii="Consolas" w:hAnsi="Consolas" w:cs="Consolas"/>
+              </w:rPr>
+            </w:pPr>
+            <w:r>
+              <w:rPr>
+                <w:rFonts w:ascii="Consolas" w:hAnsi="Consolas" w:cs="Consolas"/>
+              </w:rPr>
+              <w:t>GRPGETALL</w:t>
+            </w:r>
+          </w:p>
+        </w:tc>
+        <w:tc>
+          <w:tcPr>
+            <w:tcW w:w="1134" w:type="dxa"/>
+          </w:tcPr>
+          <w:p>
+            <w:pPr>
+              <w:rPr>
+                <w:rFonts w:ascii="Consolas" w:hAnsi="Consolas" w:cs="Consolas"/>
+              </w:rPr>
+            </w:pPr>
+            <w:r>
+              <w:rPr>
+                <w:rFonts w:ascii="Consolas" w:hAnsi="Consolas" w:cs="Consolas"/>
+              </w:rPr>
+              <w:t>K</w:t>
+            </w:r>
+            <w:r>
+              <w:rPr>
+                <w:rFonts w:ascii="Consolas" w:hAnsi="Consolas" w:cs="Consolas"/>
+              </w:rPr>
+              <w:t>lient</w:t>
+            </w:r>
+          </w:p>
+        </w:tc>
+        <w:tc>
+          <w:tcPr>
+            <w:tcW w:w="1701" w:type="dxa"/>
+          </w:tcPr>
+          <w:p>
+            <w:pPr>
+              <w:rPr>
+                <w:rFonts w:ascii="Consolas" w:hAnsi="Consolas" w:cs="Consolas"/>
+              </w:rPr>
+            </w:pPr>
+            <w:r>
+              <w:rPr>
+                <w:rFonts w:ascii="Consolas" w:hAnsi="Consolas" w:cs="Consolas"/>
+              </w:rPr>
+              <w:t>GR</w:t>
+            </w:r>
+            <w:r>
+              <w:rPr>
+                <w:rFonts w:ascii="Consolas" w:hAnsi="Consolas" w:cs="Consolas"/>
+              </w:rPr>
+              <w:t>PGETALL</w:t>
+            </w:r>
+          </w:p>
+        </w:tc>
+        <w:tc>
+          <w:tcPr>
+            <w:tcW w:w="1276" w:type="dxa"/>
+          </w:tcPr>
+          <w:p>
+            <w:pPr>
+              <w:rPr>
+                <w:rFonts w:ascii="Consolas" w:hAnsi="Consolas" w:cs="Consolas"/>
+              </w:rPr>
+            </w:pPr>
+            <w:r>
+              <w:rPr>
+                <w:rFonts w:ascii="Consolas" w:hAnsi="Consolas" w:cs="Consolas"/>
+              </w:rPr>
+              <w:t>0x0A</w:t>
+            </w:r>
+          </w:p>
+        </w:tc>
+        <w:tc>
+          <w:tcPr>
+            <w:tcW w:w="4053" w:type="dxa"/>
+          </w:tcPr>
+          <w:p>
+            <w:pPr>
+              <w:rPr>
+                <w:rFonts w:ascii="Consolas" w:hAnsi="Consolas" w:cs="Consolas"/>
+              </w:rPr>
+            </w:pPr>
+            <w:r>
+              <w:rPr>
+                <w:rFonts w:ascii="Consolas" w:hAnsi="Consolas" w:cs="Consolas"/>
+              </w:rPr>
+              <w:t>-</w:t>
+            </w:r>
+          </w:p>
+        </w:tc>
+      </w:tr>
+      <w:tr>
+        <w:tc>
+          <w:tcPr>
+            <w:tcW w:w="817" w:type="dxa"/>
+            <w:vMerge/>
+          </w:tcPr>
+          <w:p>
+            <w:pPr>
+              <w:rPr>
+                <w:rFonts w:ascii="Consolas" w:hAnsi="Consolas" w:cs="Consolas"/>
+              </w:rPr>
+            </w:pPr>
+          </w:p>
+        </w:tc>
+        <w:tc>
+          <w:tcPr>
+            <w:tcW w:w="9865" w:type="dxa"/>
+            <w:gridSpan w:val="5"/>
+          </w:tcPr>
+          <w:p>
+            <w:pPr>
+              <w:rPr>
+                <w:rFonts w:ascii="Consolas" w:hAnsi="Consolas" w:cs="Consolas"/>
+              </w:rPr>
+            </w:pPr>
+            <w:r>
+              <w:rPr>
+                <w:rFonts w:ascii="Consolas" w:hAnsi="Consolas" w:cs="Consolas"/>
+              </w:rPr>
+              <w:t>Klient pobiera wszystkie grupy</w:t>
+            </w:r>
+          </w:p>
+        </w:tc>
+      </w:tr>
+      <w:tr>
+        <w:tc>
+          <w:tcPr>
+            <w:tcW w:w="817" w:type="dxa"/>
+            <w:vMerge w:val="restart"/>
+          </w:tcPr>
+          <w:p>
+            <w:pPr>
+              <w:rPr>
+                <w:rFonts w:ascii="Consolas" w:hAnsi="Consolas" w:cs="Consolas"/>
+              </w:rPr>
+            </w:pPr>
+            <w:r>
+              <w:rPr>
+                <w:rFonts w:ascii="Consolas" w:hAnsi="Consolas" w:cs="Consolas"/>
+              </w:rPr>
+              <w:t>7.1.1</w:t>
+            </w:r>
+            <w:r>
+              <w:rPr>
+                <w:rFonts w:ascii="Consolas" w:hAnsi="Consolas" w:cs="Consolas"/>
+              </w:rPr>
+              <w:t>6</w:t>
+            </w:r>
+          </w:p>
+        </w:tc>
+        <w:tc>
+          <w:tcPr>
+            <w:tcW w:w="1701" w:type="dxa"/>
+          </w:tcPr>
+          <w:p>
+            <w:pPr>
+              <w:rPr>
+                <w:rFonts w:ascii="Consolas" w:hAnsi="Consolas" w:cs="Consolas"/>
+              </w:rPr>
+            </w:pPr>
+            <w:r>
+              <w:rPr>
+                <w:rFonts w:ascii="Consolas" w:hAnsi="Consolas" w:cs="Consolas"/>
+              </w:rPr>
+              <w:t>GRPGETALL</w:t>
+            </w:r>
+          </w:p>
+        </w:tc>
+        <w:tc>
+          <w:tcPr>
+            <w:tcW w:w="1134" w:type="dxa"/>
+          </w:tcPr>
+          <w:p>
+            <w:pPr>
+              <w:rPr>
+                <w:rFonts w:ascii="Consolas" w:hAnsi="Consolas" w:cs="Consolas"/>
+              </w:rPr>
+            </w:pPr>
+            <w:r>
+              <w:rPr>
+                <w:rFonts w:ascii="Consolas" w:hAnsi="Consolas" w:cs="Consolas"/>
+              </w:rPr>
+              <w:t>S</w:t>
+            </w:r>
+            <w:r>
+              <w:rPr>
+                <w:rFonts w:ascii="Consolas" w:hAnsi="Consolas" w:cs="Consolas"/>
+              </w:rPr>
+              <w:t>erwer</w:t>
+            </w:r>
+          </w:p>
+        </w:tc>
+        <w:tc>
+          <w:tcPr>
+            <w:tcW w:w="1701" w:type="dxa"/>
+          </w:tcPr>
+          <w:p>
+            <w:pPr>
+              <w:rPr>
+                <w:rFonts w:ascii="Consolas" w:hAnsi="Consolas" w:cs="Consolas"/>
+              </w:rPr>
+            </w:pPr>
+            <w:r>
+              <w:rPr>
+                <w:rFonts w:ascii="Consolas" w:hAnsi="Consolas" w:cs="Consolas"/>
+              </w:rPr>
+              <w:t>-</w:t>
+            </w:r>
+          </w:p>
+        </w:tc>
+        <w:tc>
+          <w:tcPr>
+            <w:tcW w:w="1276" w:type="dxa"/>
+          </w:tcPr>
+          <w:p>
+            <w:pPr>
+              <w:rPr>
+                <w:rFonts w:ascii="Consolas" w:hAnsi="Consolas" w:cs="Consolas"/>
+              </w:rPr>
+            </w:pPr>
+            <w:r>
+              <w:rPr>
+                <w:rFonts w:ascii="Consolas" w:hAnsi="Consolas" w:cs="Consolas"/>
+              </w:rPr>
+              <w:t>0x0A</w:t>
+            </w:r>
+          </w:p>
+        </w:tc>
+        <w:tc>
+          <w:tcPr>
+            <w:tcW w:w="4053" w:type="dxa"/>
+          </w:tcPr>
+          <w:p>
+            <w:pPr>
+              <w:rPr>
+                <w:rFonts w:ascii="Consolas" w:hAnsi="Consolas" w:cs="Consolas"/>
+              </w:rPr>
+            </w:pPr>
+            <w:r>
+              <w:rPr>
+                <w:rFonts w:ascii="Consolas" w:hAnsi="Consolas" w:cs="Consolas"/>
+              </w:rPr>
+              <w:t>{GRP}</w:t>
+            </w:r>
+          </w:p>
+        </w:tc>
+      </w:tr>
+      <w:tr>
+        <w:tc>
+          <w:tcPr>
+            <w:tcW w:w="817" w:type="dxa"/>
+            <w:vMerge/>
+          </w:tcPr>
+          <w:p>
+            <w:pPr>
+              <w:rPr>
+                <w:rFonts w:ascii="Consolas" w:hAnsi="Consolas" w:cs="Consolas"/>
+              </w:rPr>
+            </w:pPr>
+          </w:p>
+        </w:tc>
+        <w:tc>
+          <w:tcPr>
+            <w:tcW w:w="9865" w:type="dxa"/>
+            <w:gridSpan w:val="5"/>
+          </w:tcPr>
+          <w:p>
+            <w:pPr>
+              <w:rPr>
+                <w:rFonts w:ascii="Consolas" w:hAnsi="Consolas" w:cs="Consolas"/>
+              </w:rPr>
+            </w:pPr>
+            <w:r>
+              <w:rPr>
+                <w:rFonts w:ascii="Consolas" w:hAnsi="Consolas" w:cs="Consolas"/>
+              </w:rPr>
+              <w:t>Serwer wysyła wszystkie grupy</w:t>
+            </w:r>
+          </w:p>
+        </w:tc>
+      </w:tr>
+      <w:tr>
+        <w:tc>
+          <w:tcPr>
+            <w:tcW w:w="817" w:type="dxa"/>
+            <w:vMerge w:val="restart"/>
+          </w:tcPr>
+          <w:p>
+            <w:pPr>
+              <w:rPr>
+                <w:rFonts w:ascii="Consolas" w:hAnsi="Consolas" w:cs="Consolas"/>
+              </w:rPr>
+            </w:pPr>
+            <w:r>
+              <w:rPr>
+                <w:rFonts w:ascii="Consolas" w:hAnsi="Consolas" w:cs="Consolas"/>
+              </w:rPr>
+              <w:t>7.1.1</w:t>
+            </w:r>
+            <w:r>
+              <w:rPr>
+                <w:rFonts w:ascii="Consolas" w:hAnsi="Consolas" w:cs="Consolas"/>
+              </w:rPr>
+              <w:t>7</w:t>
+            </w:r>
+          </w:p>
+        </w:tc>
+        <w:tc>
+          <w:tcPr>
+            <w:tcW w:w="1701" w:type="dxa"/>
+          </w:tcPr>
+          <w:p>
+            <w:pPr>
+              <w:rPr>
+                <w:rFonts w:ascii="Consolas" w:hAnsi="Consolas" w:cs="Consolas"/>
+              </w:rPr>
+            </w:pPr>
+            <w:r>
+              <w:rPr>
+                <w:rFonts w:ascii="Consolas" w:hAnsi="Consolas" w:cs="Consolas"/>
+              </w:rPr>
+              <w:t>GRPADRADD</w:t>
+            </w:r>
+          </w:p>
+        </w:tc>
+        <w:tc>
+          <w:tcPr>
+            <w:tcW w:w="1134" w:type="dxa"/>
+          </w:tcPr>
+          <w:p>
+            <w:pPr>
+              <w:rPr>
+                <w:rFonts w:ascii="Consolas" w:hAnsi="Consolas" w:cs="Consolas"/>
+              </w:rPr>
+            </w:pPr>
+            <w:r>
+              <w:rPr>
+                <w:rFonts w:ascii="Consolas" w:hAnsi="Consolas" w:cs="Consolas"/>
+              </w:rPr>
+              <w:t>K</w:t>
+            </w:r>
+            <w:r>
+              <w:rPr>
+                <w:rFonts w:ascii="Consolas" w:hAnsi="Consolas" w:cs="Consolas"/>
+              </w:rPr>
+              <w:t>lient</w:t>
+            </w:r>
+          </w:p>
+        </w:tc>
+        <w:tc>
+          <w:tcPr>
+            <w:tcW w:w="1701" w:type="dxa"/>
+          </w:tcPr>
+          <w:p>
+            <w:pPr>
+              <w:rPr>
+                <w:rFonts w:ascii="Consolas" w:hAnsi="Consolas" w:cs="Consolas"/>
+              </w:rPr>
+            </w:pPr>
+            <w:r>
+              <w:rPr>
+                <w:rFonts w:ascii="Consolas" w:hAnsi="Consolas" w:cs="Consolas"/>
+              </w:rPr>
+              <w:t>ACK</w:t>
+            </w:r>
+          </w:p>
+        </w:tc>
+        <w:tc>
+          <w:tcPr>
+            <w:tcW w:w="1276" w:type="dxa"/>
+          </w:tcPr>
+          <w:p>
+            <w:pPr>
+              <w:rPr>
+                <w:rFonts w:ascii="Consolas" w:hAnsi="Consolas" w:cs="Consolas"/>
+              </w:rPr>
+            </w:pPr>
+            <w:r>
+              <w:rPr>
+                <w:rFonts w:ascii="Consolas" w:hAnsi="Consolas" w:cs="Consolas"/>
+              </w:rPr>
+              <w:t>0x0B</w:t>
+            </w:r>
+          </w:p>
+        </w:tc>
+        <w:tc>
+          <w:tcPr>
+            <w:tcW w:w="4053" w:type="dxa"/>
+          </w:tcPr>
+          <w:p>
+            <w:pPr>
+              <w:rPr>
+                <w:rFonts w:ascii="Consolas" w:hAnsi="Consolas" w:cs="Consolas"/>
+              </w:rPr>
+            </w:pPr>
+            <w:r>
+              <w:rPr>
+                <w:rFonts w:ascii="Consolas" w:hAnsi="Consolas" w:cs="Consolas"/>
+              </w:rPr>
+              <w:t>GRPID, ADDRVAL</w:t>
+            </w:r>
+          </w:p>
+        </w:tc>
+      </w:tr>
+      <w:tr>
+        <w:tc>
+          <w:tcPr>
+            <w:tcW w:w="817" w:type="dxa"/>
+            <w:vMerge/>
+          </w:tcPr>
+          <w:p>
+            <w:pPr>
+              <w:rPr>
+                <w:rFonts w:ascii="Consolas" w:hAnsi="Consolas" w:cs="Consolas"/>
+              </w:rPr>
+            </w:pPr>
+          </w:p>
+        </w:tc>
+        <w:tc>
+          <w:tcPr>
+            <w:tcW w:w="9865" w:type="dxa"/>
+            <w:gridSpan w:val="5"/>
+          </w:tcPr>
+          <w:p>
+            <w:pPr>
+              <w:rPr>
+                <w:rFonts w:ascii="Consolas" w:hAnsi="Consolas" w:cs="Consolas"/>
+              </w:rPr>
+            </w:pPr>
+            <w:r>
+              <w:rPr>
+                <w:rFonts w:ascii="Consolas" w:hAnsi="Consolas" w:cs="Consolas"/>
+              </w:rPr>
+              <w:t>Klient dodaje adres do grupy</w:t>
+            </w:r>
+          </w:p>
+        </w:tc>
+      </w:tr>
+      <w:tr>
+        <w:tc>
+          <w:tcPr>
+            <w:tcW w:w="817" w:type="dxa"/>
+            <w:vMerge w:val="restart"/>
+          </w:tcPr>
+          <w:p>
+            <w:pPr>
+              <w:rPr>
+                <w:rFonts w:ascii="Consolas" w:hAnsi="Consolas" w:cs="Consolas"/>
+              </w:rPr>
+            </w:pPr>
+            <w:r>
+              <w:rPr>
+                <w:rFonts w:ascii="Consolas" w:hAnsi="Consolas" w:cs="Consolas"/>
+              </w:rPr>
+              <w:t>7.1.1</w:t>
+            </w:r>
+            <w:r>
+              <w:rPr>
+                <w:rFonts w:ascii="Consolas" w:hAnsi="Consolas" w:cs="Consolas"/>
+              </w:rPr>
+              <w:t>8</w:t>
+            </w:r>
+          </w:p>
+        </w:tc>
+        <w:tc>
+          <w:tcPr>
+            <w:tcW w:w="1701" w:type="dxa"/>
+          </w:tcPr>
+          <w:p>
+            <w:pPr>
+              <w:rPr>
+                <w:rFonts w:ascii="Consolas" w:hAnsi="Consolas" w:cs="Consolas"/>
+              </w:rPr>
+            </w:pPr>
+            <w:r>
+              <w:rPr>
+                <w:rFonts w:ascii="Consolas" w:hAnsi="Consolas" w:cs="Consolas"/>
+              </w:rPr>
+              <w:t>GRPADRRMV</w:t>
+            </w:r>
+          </w:p>
+        </w:tc>
+        <w:tc>
+          <w:tcPr>
+            <w:tcW w:w="1134" w:type="dxa"/>
+          </w:tcPr>
+          <w:p>
+            <w:pPr>
+              <w:rPr>
+                <w:rFonts w:ascii="Consolas" w:hAnsi="Consolas" w:cs="Consolas"/>
+              </w:rPr>
+            </w:pPr>
+            <w:r>
+              <w:rPr>
+                <w:rFonts w:ascii="Consolas" w:hAnsi="Consolas" w:cs="Consolas"/>
+              </w:rPr>
+              <w:t>K</w:t>
+            </w:r>
+            <w:r>
+              <w:rPr>
+                <w:rFonts w:ascii="Consolas" w:hAnsi="Consolas" w:cs="Consolas"/>
+              </w:rPr>
+              <w:t>lient</w:t>
+            </w:r>
+          </w:p>
+        </w:tc>
+        <w:tc>
+          <w:tcPr>
+            <w:tcW w:w="1701" w:type="dxa"/>
+          </w:tcPr>
+          <w:p>
+            <w:pPr>
+              <w:rPr>
+                <w:rFonts w:ascii="Consolas" w:hAnsi="Consolas" w:cs="Consolas"/>
+              </w:rPr>
+            </w:pPr>
+            <w:r>
+              <w:rPr>
+                <w:rFonts w:ascii="Consolas" w:hAnsi="Consolas" w:cs="Consolas"/>
+              </w:rPr>
+              <w:t>ACK</w:t>
+            </w:r>
+          </w:p>
+        </w:tc>
+        <w:tc>
+          <w:tcPr>
+            <w:tcW w:w="1276" w:type="dxa"/>
+          </w:tcPr>
+          <w:p>
+            <w:pPr>
+              <w:rPr>
+                <w:rFonts w:ascii="Consolas" w:hAnsi="Consolas" w:cs="Consolas"/>
+              </w:rPr>
+            </w:pPr>
+            <w:r>
+              <w:rPr>
+                <w:rFonts w:ascii="Consolas" w:hAnsi="Consolas" w:cs="Consolas"/>
+              </w:rPr>
+              <w:t>0x0C</w:t>
+            </w:r>
+          </w:p>
+        </w:tc>
+        <w:tc>
+          <w:tcPr>
+            <w:tcW w:w="4053" w:type="dxa"/>
+          </w:tcPr>
+          <w:p>
+            <w:pPr>
+              <w:rPr>
+                <w:rFonts w:ascii="Consolas" w:hAnsi="Consolas" w:cs="Consolas"/>
+              </w:rPr>
+            </w:pPr>
+            <w:r>
+              <w:rPr>
+                <w:rFonts w:ascii="Consolas" w:hAnsi="Consolas" w:cs="Consolas"/>
+              </w:rPr>
+              <w:t>GRPID, ADDRID</w:t>
+            </w:r>
+          </w:p>
+        </w:tc>
+      </w:tr>
+      <w:tr>
+        <w:tc>
+          <w:tcPr>
+            <w:tcW w:w="817" w:type="dxa"/>
+            <w:vMerge/>
+          </w:tcPr>
+          <w:p>
+            <w:pPr>
+              <w:rPr>
+                <w:rFonts w:ascii="Consolas" w:hAnsi="Consolas" w:cs="Consolas"/>
+              </w:rPr>
+            </w:pPr>
+          </w:p>
+        </w:tc>
+        <w:tc>
+          <w:tcPr>
+            <w:tcW w:w="9865" w:type="dxa"/>
+            <w:gridSpan w:val="5"/>
+          </w:tcPr>
+          <w:p>
+            <w:pPr>
+              <w:rPr>
+                <w:rFonts w:ascii="Consolas" w:hAnsi="Consolas" w:cs="Consolas"/>
+              </w:rPr>
+            </w:pPr>
+            <w:r>
+              <w:rPr>
+                <w:rFonts w:ascii="Consolas" w:hAnsi="Consolas" w:cs="Consolas"/>
+              </w:rPr>
+              <w:t>Klient usuwa adres z grupy</w:t>
+            </w:r>
+          </w:p>
+        </w:tc>
+      </w:tr>
+      <w:tr>
+        <w:tc>
+          <w:tcPr>
+            <w:tcW w:w="817" w:type="dxa"/>
+            <w:vMerge w:val="restart"/>
+          </w:tcPr>
+          <w:p>
+            <w:pPr>
+              <w:rPr>
+                <w:rFonts w:ascii="Consolas" w:hAnsi="Consolas" w:cs="Consolas"/>
+              </w:rPr>
+            </w:pPr>
+            <w:r>
+              <w:rPr>
+                <w:rFonts w:ascii="Consolas" w:hAnsi="Consolas" w:cs="Consolas"/>
+              </w:rPr>
+              <w:t>7.1.1</w:t>
+            </w:r>
+            <w:r>
+              <w:rPr>
+                <w:rFonts w:ascii="Consolas" w:hAnsi="Consolas" w:cs="Consolas"/>
+              </w:rPr>
+              <w:t>9</w:t>
+            </w:r>
+          </w:p>
+        </w:tc>
+        <w:tc>
+          <w:tcPr>
+            <w:tcW w:w="1701" w:type="dxa"/>
+          </w:tcPr>
+          <w:p>
+            <w:pPr>
+              <w:rPr>
+                <w:rFonts w:ascii="Consolas" w:hAnsi="Consolas" w:cs="Consolas"/>
+              </w:rPr>
+            </w:pPr>
+            <w:r>
+              <w:rPr>
+                <w:rFonts w:ascii="Consolas" w:hAnsi="Consolas" w:cs="Consolas"/>
+              </w:rPr>
+              <w:t>SEND</w:t>
+            </w:r>
+          </w:p>
+        </w:tc>
+        <w:tc>
+          <w:tcPr>
+            <w:tcW w:w="1134" w:type="dxa"/>
+          </w:tcPr>
+          <w:p>
+            <w:pPr>
+              <w:rPr>
+                <w:rFonts w:ascii="Consolas" w:hAnsi="Consolas" w:cs="Consolas"/>
+              </w:rPr>
+            </w:pPr>
+            <w:r>
+              <w:rPr>
+                <w:rFonts w:ascii="Consolas" w:hAnsi="Consolas" w:cs="Consolas"/>
+              </w:rPr>
+              <w:t>K</w:t>
+            </w:r>
+            <w:r>
+              <w:rPr>
+                <w:rFonts w:ascii="Consolas" w:hAnsi="Consolas" w:cs="Consolas"/>
+              </w:rPr>
+              <w:t>lient</w:t>
+            </w:r>
+          </w:p>
+        </w:tc>
+        <w:tc>
+          <w:tcPr>
+            <w:tcW w:w="1701" w:type="dxa"/>
+          </w:tcPr>
+          <w:p>
+            <w:pPr>
+              <w:rPr>
+                <w:rFonts w:ascii="Consolas" w:hAnsi="Consolas" w:cs="Consolas"/>
+              </w:rPr>
+            </w:pPr>
+            <w:r>
+              <w:rPr>
+                <w:rFonts w:ascii="Consolas" w:hAnsi="Consolas" w:cs="Consolas"/>
+              </w:rPr>
+              <w:t>ACK</w:t>
+            </w:r>
+          </w:p>
+        </w:tc>
+        <w:tc>
+          <w:tcPr>
+            <w:tcW w:w="1276" w:type="dxa"/>
+          </w:tcPr>
+          <w:p>
+            <w:pPr>
+              <w:rPr>
+                <w:rFonts w:ascii="Consolas" w:hAnsi="Consolas" w:cs="Consolas"/>
+              </w:rPr>
+            </w:pPr>
+            <w:r>
+              <w:rPr>
+                <w:rFonts w:ascii="Consolas" w:hAnsi="Consolas" w:cs="Consolas"/>
+              </w:rPr>
+              <w:t>0x0D</w:t>
+            </w:r>
+          </w:p>
+        </w:tc>
+        <w:tc>
+          <w:tcPr>
+            <w:tcW w:w="4053" w:type="dxa"/>
+          </w:tcPr>
+          <w:p>
+            <w:pPr>
+              <w:rPr>
+                <w:rFonts w:ascii="Consolas" w:hAnsi="Consolas" w:cs="Consolas"/>
+                <w:lang w:val="en-US"/>
+              </w:rPr>
+            </w:pPr>
+            <w:r>
+              <w:rPr>
+                <w:rFonts w:ascii="Consolas" w:hAnsi="Consolas" w:cs="Consolas"/>
+                <w:lang w:val="en-US"/>
+              </w:rPr>
+              <w:t xml:space="preserve">GRPID, MSGID, </w:t>
+            </w:r>
+            <w:r>
+              <w:rPr>
+                <w:rFonts w:ascii="Consolas" w:hAnsi="Consolas" w:cs="Consolas"/>
+                <w:lang w:val="en-US"/>
+              </w:rPr>
+              <w:t>{TMPLT}</w:t>
+            </w:r>
+          </w:p>
+        </w:tc>
+      </w:tr>
+      <w:tr>
+        <w:tc>
+          <w:tcPr>
+            <w:tcW w:w="817" w:type="dxa"/>
+            <w:vMerge/>
+          </w:tcPr>
+          <w:p>
+            <w:pPr>
+              <w:rPr>
+                <w:rFonts w:ascii="Consolas" w:hAnsi="Consolas" w:cs="Consolas"/>
+              </w:rPr>
+            </w:pPr>
+          </w:p>
+        </w:tc>
+        <w:tc>
+          <w:tcPr>
+            <w:tcW w:w="9865" w:type="dxa"/>
+            <w:gridSpan w:val="5"/>
+          </w:tcPr>
+          <w:p>
+            <w:pPr>
+              <w:rPr>
+                <w:rFonts w:ascii="Consolas" w:hAnsi="Consolas" w:cs="Consolas"/>
+                <w:lang w:val="en-US"/>
+              </w:rPr>
+            </w:pPr>
+            <w:proofErr w:type="spellStart"/>
+            <w:r>
+              <w:rPr>
+                <w:rFonts w:ascii="Consolas" w:hAnsi="Consolas" w:cs="Consolas"/>
+                <w:lang w:val="en-US"/>
+              </w:rPr>
+              <w:t>Klient</w:t>
+            </w:r>
+            <w:proofErr w:type="spellEnd"/>
+            <w:r>
+              <w:rPr>
+                <w:rFonts w:ascii="Consolas" w:hAnsi="Consolas" w:cs="Consolas"/>
+                <w:lang w:val="en-US"/>
+              </w:rPr>
+              <w:t xml:space="preserve"> </w:t>
+            </w:r>
+            <w:proofErr w:type="spellStart"/>
+            <w:r>
+              <w:rPr>
+                <w:rFonts w:ascii="Consolas" w:hAnsi="Consolas" w:cs="Consolas"/>
+                <w:lang w:val="en-US"/>
+              </w:rPr>
+              <w:t>wysyła</w:t>
+            </w:r>
+            <w:proofErr w:type="spellEnd"/>
+            <w:r>
+              <w:rPr>
+                <w:rFonts w:ascii="Consolas" w:hAnsi="Consolas" w:cs="Consolas"/>
+                <w:lang w:val="en-US"/>
+              </w:rPr>
+              <w:t xml:space="preserve"> </w:t>
+            </w:r>
+            <w:proofErr w:type="spellStart"/>
+            <w:r>
+              <w:rPr>
+                <w:rFonts w:ascii="Consolas" w:hAnsi="Consolas" w:cs="Consolas"/>
+                <w:lang w:val="en-US"/>
+              </w:rPr>
+              <w:t>wiadomość</w:t>
+            </w:r>
+            <w:proofErr w:type="spellEnd"/>
+          </w:p>
+        </w:tc>
+      </w:tr>
+    </w:tbl>
+    <w:p>
+      <w:pPr>
+        <w:pStyle w:val="Heading2"/>
+      </w:pPr>
+      <w:r>
+        <w:t>7.2 Typy Danych</w:t>
+      </w:r>
+    </w:p>
     <w:p/>
     <w:p>
       <w:pPr>
         <w:pStyle w:val="Heading1"/>
       </w:pPr>
       <w:r>
+        <w:lastRenderedPageBreak/>
         <w:t>9. Scenariusze użycia</w:t>
       </w:r>
     </w:p>
@@ -762,7 +4294,6 @@
           <w:sz w:val="32"/>
           <w:szCs w:val="32"/>
         </w:rPr>
-        <w:lastRenderedPageBreak/>
         <w:t>13. Analiza sytuacji krytycznych i propozycje ich rozwiązania</w:t>
       </w:r>
     </w:p>
@@ -1111,6 +4642,7 @@
         <w:pStyle w:val="Heading1"/>
       </w:pPr>
       <w:r>
+        <w:lastRenderedPageBreak/>
         <w:t>4. Szkic implementacji</w:t>
       </w:r>
     </w:p>
@@ -1147,7 +4679,6 @@
         <w:pStyle w:val="Heading2"/>
       </w:pPr>
       <w:r>
-        <w:lastRenderedPageBreak/>
         <w:t>4.2 Moduł komunikacji</w:t>
       </w:r>
     </w:p>
@@ -2188,6 +5719,95 @@
       <w:szCs w:val="16"/>
     </w:rPr>
   </w:style>
+  <w:style w:type="table" w:styleId="TableGrid">
+    <w:name w:val="Table Grid"/>
+    <w:basedOn w:val="TableNormal"/>
+    <w:uiPriority w:val="39"/>
+    <w:rsid w:val="00C5580E"/>
+    <w:pPr>
+      <w:spacing w:after="0" w:line="240" w:lineRule="auto"/>
+    </w:pPr>
+    <w:tblPr>
+      <w:tblBorders>
+        <w:top w:val="single" w:sz="4" w:space="0" w:color="auto"/>
+        <w:left w:val="single" w:sz="4" w:space="0" w:color="auto"/>
+        <w:bottom w:val="single" w:sz="4" w:space="0" w:color="auto"/>
+        <w:right w:val="single" w:sz="4" w:space="0" w:color="auto"/>
+        <w:insideH w:val="single" w:sz="4" w:space="0" w:color="auto"/>
+        <w:insideV w:val="single" w:sz="4" w:space="0" w:color="auto"/>
+      </w:tblBorders>
+    </w:tblPr>
+  </w:style>
+  <w:style w:type="paragraph" w:styleId="List2">
+    <w:name w:val="List 2"/>
+    <w:basedOn w:val="Normal"/>
+    <w:uiPriority w:val="99"/>
+    <w:unhideWhenUsed/>
+    <w:rsid w:val="00471F3D"/>
+    <w:pPr>
+      <w:ind w:left="566" w:hanging="283"/>
+      <w:contextualSpacing/>
+    </w:pPr>
+  </w:style>
+  <w:style w:type="paragraph" w:styleId="List4">
+    <w:name w:val="List 4"/>
+    <w:basedOn w:val="Normal"/>
+    <w:uiPriority w:val="99"/>
+    <w:unhideWhenUsed/>
+    <w:rsid w:val="00471F3D"/>
+    <w:pPr>
+      <w:ind w:left="1132" w:hanging="283"/>
+      <w:contextualSpacing/>
+    </w:pPr>
+  </w:style>
+  <w:style w:type="paragraph" w:styleId="List5">
+    <w:name w:val="List 5"/>
+    <w:basedOn w:val="Normal"/>
+    <w:uiPriority w:val="99"/>
+    <w:unhideWhenUsed/>
+    <w:rsid w:val="00471F3D"/>
+    <w:pPr>
+      <w:ind w:left="1415" w:hanging="283"/>
+      <w:contextualSpacing/>
+    </w:pPr>
+  </w:style>
+  <w:style w:type="paragraph" w:styleId="BodyText">
+    <w:name w:val="Body Text"/>
+    <w:basedOn w:val="Normal"/>
+    <w:link w:val="BodyTextChar"/>
+    <w:uiPriority w:val="99"/>
+    <w:unhideWhenUsed/>
+    <w:rsid w:val="00471F3D"/>
+    <w:pPr>
+      <w:spacing w:after="120"/>
+    </w:pPr>
+  </w:style>
+  <w:style w:type="character" w:customStyle="1" w:styleId="BodyTextChar">
+    <w:name w:val="Body Text Char"/>
+    <w:basedOn w:val="DefaultParagraphFont"/>
+    <w:link w:val="BodyText"/>
+    <w:uiPriority w:val="99"/>
+    <w:rsid w:val="00471F3D"/>
+  </w:style>
+  <w:style w:type="paragraph" w:styleId="BodyTextFirstIndent">
+    <w:name w:val="Body Text First Indent"/>
+    <w:basedOn w:val="BodyText"/>
+    <w:link w:val="BodyTextFirstIndentChar"/>
+    <w:uiPriority w:val="99"/>
+    <w:unhideWhenUsed/>
+    <w:rsid w:val="00471F3D"/>
+    <w:pPr>
+      <w:spacing w:after="160"/>
+      <w:ind w:firstLine="360"/>
+    </w:pPr>
+  </w:style>
+  <w:style w:type="character" w:customStyle="1" w:styleId="BodyTextFirstIndentChar">
+    <w:name w:val="Body Text First Indent Char"/>
+    <w:basedOn w:val="BodyTextChar"/>
+    <w:link w:val="BodyTextFirstIndent"/>
+    <w:uiPriority w:val="99"/>
+    <w:rsid w:val="00471F3D"/>
+  </w:style>
 </w:styles>
 </file>
 
@@ -2457,7 +6077,7 @@
 </file>
 
 <file path=customXml/itemProps1.xml><?xml version="1.0" encoding="utf-8"?>
-<ds:datastoreItem xmlns:ds="http://schemas.openxmlformats.org/officeDocument/2006/customXml" ds:itemID="{0F58CC1D-83B7-4D11-B29C-CF0C6819BF55}">
+<ds:datastoreItem xmlns:ds="http://schemas.openxmlformats.org/officeDocument/2006/customXml" ds:itemID="{A3A47564-0C16-4CE5-9052-583DD5FFDBA2}">
   <ds:schemaRefs>
     <ds:schemaRef ds:uri="http://schemas.openxmlformats.org/officeDocument/2006/bibliography"/>
   </ds:schemaRefs>

</xml_diff>

<commit_message>
Complete first version of ASIA documentation, migrate current VISIO diagrams to WORD document.
</commit_message>
<xml_diff>
--- a/Pw.Elka.TIN/dokumentacja.docx
+++ b/Pw.Elka.TIN/dokumentacja.docx
@@ -532,16 +532,10 @@
         <w:pStyle w:val="Heading1"/>
       </w:pPr>
       <w:r>
-        <w:t>5. Szczegółowy opis modułów aplikacji</w:t>
-      </w:r>
-      <w:r>
-        <w:t xml:space="preserve"> i interfejsów pomiędzy nimi.</w:t>
-      </w:r>
-      <w:r>
-        <w:t xml:space="preserve"> (</w:t>
-      </w:r>
-      <w:r>
-        <w:t xml:space="preserve">  musi być kompletny i jednoznaczny )</w:t>
+        <w:t xml:space="preserve">5. </w:t>
+      </w:r>
+      <w:r>
+        <w:t>Model komunikacji między modułami aplikacji</w:t>
       </w:r>
     </w:p>
     <w:p>
@@ -549,8 +543,128 @@
         <w:pStyle w:val="Heading1"/>
       </w:pPr>
       <w:r>
+        <w:object w:dxaOrig="15031" w:dyaOrig="10935">
+          <v:shapetype id="_x0000_t75" coordsize="21600,21600" o:spt="75" o:preferrelative="t" path="m@4@5l@4@11@9@11@9@5xe" filled="f" stroked="f">
+            <v:stroke joinstyle="miter"/>
+            <v:formulas>
+              <v:f eqn="if lineDrawn pixelLineWidth 0"/>
+              <v:f eqn="sum @0 1 0"/>
+              <v:f eqn="sum 0 0 @1"/>
+              <v:f eqn="prod @2 1 2"/>
+              <v:f eqn="prod @3 21600 pixelWidth"/>
+              <v:f eqn="prod @3 21600 pixelHeight"/>
+              <v:f eqn="sum @0 0 1"/>
+              <v:f eqn="prod @6 1 2"/>
+              <v:f eqn="prod @7 21600 pixelWidth"/>
+              <v:f eqn="sum @8 21600 0"/>
+              <v:f eqn="prod @7 21600 pixelHeight"/>
+              <v:f eqn="sum @10 21600 0"/>
+            </v:formulas>
+            <v:path o:extrusionok="f" gradientshapeok="t" o:connecttype="rect"/>
+            <o:lock v:ext="edit" aspectratio="t"/>
+          </v:shapetype>
+          <v:shape id="_x0000_i1057" type="#_x0000_t75" style="width:522.75pt;height:380.25pt" o:ole="">
+            <v:imagedata r:id="rId6" o:title=""/>
+          </v:shape>
+          <o:OLEObject Type="Embed" ProgID="Visio.Drawing.15" ShapeID="_x0000_i1057" DrawAspect="Content" ObjectID="_1510772661" r:id="rId7"/>
+        </w:object>
+      </w:r>
+      <w:r>
+        <w:t xml:space="preserve">6. </w:t>
+      </w:r>
+      <w:r>
+        <w:t>O</w:t>
+      </w:r>
+      <w:r>
+        <w:t>pis komunikacji</w:t>
+      </w:r>
+      <w:r>
+        <w:t xml:space="preserve"> komponentów serwera</w:t>
+      </w:r>
+    </w:p>
+    <w:p>
+      <w:r>
+        <w:t xml:space="preserve">Funkcja main konfiguruje statyczny obiekt DependencyInjector, za pomocą którego pobierane będą wszelkie </w:t>
+      </w:r>
+      <w:r>
+        <w:t>obecne w aplikacji oraz będą tworzone nowe instancje obiektów</w:t>
+      </w:r>
+      <w:r>
+        <w:t xml:space="preserve">. Funkcja main uruchamia </w:t>
+      </w:r>
+      <w:r>
+        <w:t>obiekt</w:t>
+      </w:r>
+      <w:r>
+        <w:t xml:space="preserve"> RootManager.</w:t>
+      </w:r>
+      <w:r>
+        <w:t xml:space="preserve"> RootManager uruc</w:t>
+      </w:r>
+      <w:r>
+        <w:t>hamia obiekty SessionsListener,</w:t>
+      </w:r>
+      <w:r>
+        <w:t xml:space="preserve"> SmtpLayer na osobnych wątkach. SessionsListener przekazuje RootManagerowi</w:t>
+      </w:r>
+      <w:r>
+        <w:t xml:space="preserve"> informacje o nowych połączeniach i dla każdego z nich które są dozwolone uruchamia obiekty ClientSession. Obiekty ClientSession uruchamiają obiekty Cipher które służą do szyfrowania i obiekty TcpLayer które służą do komunikacji z klientem. ClientSession komunikuje się z SmtpLayer poprzez kolekję obiektów MessagesQueue. Obiekty ClientSession i obiekt RootManager mają dostęp do DAL ze swoich wątków.</w:t>
+      </w:r>
+    </w:p>
+    <w:p/>
+    <w:p>
+      <w:pPr>
+        <w:pStyle w:val="Heading1"/>
+      </w:pPr>
+      <w:r>
+        <w:lastRenderedPageBreak/>
+        <w:t>6. Mode interfejsów i klas aplikacji</w:t>
+      </w:r>
+    </w:p>
+    <w:p>
+      <w:r>
+        <w:object w:dxaOrig="11310" w:dyaOrig="10410">
+          <v:shape id="_x0000_i1091" type="#_x0000_t75" style="width:523.5pt;height:475.5pt" o:ole="">
+            <v:imagedata r:id="rId8" o:title=""/>
+          </v:shape>
+          <o:OLEObject Type="Embed" ProgID="Visio.Drawing.15" ShapeID="_x0000_i1091" DrawAspect="Content" ObjectID="_1510772662" r:id="rId9"/>
+        </w:object>
+      </w:r>
+    </w:p>
+    <w:p>
+      <w:pPr>
+        <w:pStyle w:val="Heading1"/>
+      </w:pPr>
+      <w:r>
+        <w:object w:dxaOrig="8251" w:dyaOrig="4066">
+          <v:shape id="_x0000_i1080" type="#_x0000_t75" style="width:412.5pt;height:217.5pt" o:ole="">
+            <v:imagedata r:id="rId10" o:title=""/>
+          </v:shape>
+          <o:OLEObject Type="Embed" ProgID="Visio.Drawing.15" ShapeID="_x0000_i1080" DrawAspect="Content" ObjectID="_1510772663" r:id="rId11"/>
+        </w:object>
+      </w:r>
+    </w:p>
+    <w:p/>
+    <w:p>
+      <w:pPr>
+        <w:pStyle w:val="Heading1"/>
+      </w:pPr>
+      <w:r>
+        <w:object w:dxaOrig="8251" w:dyaOrig="7575">
+          <v:shape id="_x0000_i1089" type="#_x0000_t75" style="width:412.5pt;height:378.75pt" o:ole="">
+            <v:imagedata r:id="rId12" o:title=""/>
+          </v:shape>
+          <o:OLEObject Type="Embed" ProgID="Visio.Drawing.15" ShapeID="_x0000_i1089" DrawAspect="Content" ObjectID="_1510772664" r:id="rId13"/>
+        </w:object>
+      </w:r>
+      <w:r>
         <w:t xml:space="preserve"> </w:t>
       </w:r>
+    </w:p>
+    <w:p>
+      <w:pPr>
+        <w:pStyle w:val="Heading1"/>
+      </w:pPr>
       <w:r>
         <w:t>6. Opis protokołu SMTP</w:t>
       </w:r>
@@ -629,14 +743,21 @@
     </w:p>
     <w:p>
       <w:r>
-        <w:t>Gdy klient kończy wysyłanie listów do danego odbiorcy, może wysłać plecenie TURN, które odwraca połączenie i sprawia że odbiorca przejmuje nad nim kontrolę. Zakończenie połączenia można wykonać wysyłając polecenie QUIT i czekając na odpowiedzą 221 ( zgoda na rozłączenie )</w:t>
-      </w:r>
-    </w:p>
+        <w:t>Gdy klient kończy wysyłanie listó</w:t>
+      </w:r>
+      <w:bookmarkStart w:id="0" w:name="_GoBack"/>
+      <w:bookmarkEnd w:id="0"/>
+      <w:r>
+        <w:t>w do danego odbiorcy, może wysłać plecenie TURN, które odwraca połączenie i sprawia że odbiorca przejmuje nad nim kontrolę. Zakończenie połączenia można wykonać wysyłając polecenie QUIT i czekając na odpowiedzą 221 ( zgoda na rozłączenie )</w:t>
+      </w:r>
+    </w:p>
+    <w:p/>
     <w:p>
       <w:pPr>
         <w:pStyle w:val="Heading1"/>
       </w:pPr>
       <w:r>
+        <w:lastRenderedPageBreak/>
         <w:t xml:space="preserve">7. Opis </w:t>
       </w:r>
       <w:r>
@@ -662,36 +783,21 @@
         <w:tblLook w:val="04A0" w:firstRow="1" w:lastRow="0" w:firstColumn="1" w:lastColumn="0" w:noHBand="0" w:noVBand="1"/>
       </w:tblPr>
       <w:tblGrid>
-        <w:gridCol w:w="3876"/>
-        <w:gridCol w:w="6806"/>
+        <w:gridCol w:w="5353"/>
+        <w:gridCol w:w="5329"/>
       </w:tblGrid>
       <w:tr>
-        <w:tc>
-          <w:tcPr>
-            <w:tcW w:w="3876" w:type="dxa"/>
+        <w:trPr>
+          <w:gridAfter w:val="1"/>
+          <w:wAfter w:w="5329" w:type="dxa"/>
+        </w:trPr>
+        <w:tc>
+          <w:tcPr>
+            <w:tcW w:w="5353" w:type="dxa"/>
             <w:tcBorders>
               <w:top w:val="single" w:sz="18" w:space="0" w:color="auto"/>
               <w:left w:val="single" w:sz="18" w:space="0" w:color="auto"/>
               <w:bottom w:val="single" w:sz="18" w:space="0" w:color="auto"/>
-              <w:right w:val="single" w:sz="4" w:space="0" w:color="auto"/>
-            </w:tcBorders>
-          </w:tcPr>
-          <w:p>
-            <w:pPr>
-              <w:jc w:val="center"/>
-            </w:pPr>
-            <w:r>
-              <w:t>KOD KOMUNIKATU</w:t>
-            </w:r>
-          </w:p>
-        </w:tc>
-        <w:tc>
-          <w:tcPr>
-            <w:tcW w:w="6806" w:type="dxa"/>
-            <w:tcBorders>
-              <w:top w:val="single" w:sz="18" w:space="0" w:color="auto"/>
-              <w:left w:val="single" w:sz="4" w:space="0" w:color="auto"/>
-              <w:bottom w:val="single" w:sz="18" w:space="0" w:color="auto"/>
               <w:right w:val="single" w:sz="18" w:space="0" w:color="auto"/>
             </w:tcBorders>
           </w:tcPr>
@@ -700,7 +806,7 @@
               <w:jc w:val="center"/>
             </w:pPr>
             <w:r>
-              <w:t>LICZBA DANYCH</w:t>
+              <w:t>KOD KOMUNIKATU</w:t>
             </w:r>
           </w:p>
         </w:tc>
@@ -708,31 +814,11 @@
       <w:tr>
         <w:tc>
           <w:tcPr>
-            <w:tcW w:w="3876" w:type="dxa"/>
+            <w:tcW w:w="10682" w:type="dxa"/>
+            <w:gridSpan w:val="2"/>
             <w:tcBorders>
               <w:top w:val="single" w:sz="18" w:space="0" w:color="auto"/>
               <w:left w:val="single" w:sz="18" w:space="0" w:color="auto"/>
-              <w:right w:val="single" w:sz="4" w:space="0" w:color="auto"/>
-            </w:tcBorders>
-          </w:tcPr>
-          <w:p>
-            <w:pPr>
-              <w:jc w:val="center"/>
-            </w:pPr>
-            <w:r>
-              <w:t>KOD</w:t>
-            </w:r>
-            <w:r>
-              <w:t xml:space="preserve"> DANEJ</w:t>
-            </w:r>
-          </w:p>
-        </w:tc>
-        <w:tc>
-          <w:tcPr>
-            <w:tcW w:w="6806" w:type="dxa"/>
-            <w:tcBorders>
-              <w:top w:val="single" w:sz="18" w:space="0" w:color="auto"/>
-              <w:left w:val="single" w:sz="4" w:space="0" w:color="auto"/>
               <w:right w:val="single" w:sz="18" w:space="0" w:color="auto"/>
             </w:tcBorders>
           </w:tcPr>
@@ -753,7 +839,7 @@
             <w:gridSpan w:val="2"/>
             <w:tcBorders>
               <w:left w:val="single" w:sz="18" w:space="0" w:color="auto"/>
-              <w:bottom w:val="single" w:sz="12" w:space="0" w:color="auto"/>
+              <w:bottom w:val="single" w:sz="18" w:space="0" w:color="auto"/>
               <w:right w:val="single" w:sz="18" w:space="0" w:color="auto"/>
             </w:tcBorders>
           </w:tcPr>
@@ -786,6 +872,7 @@
             <w:tcW w:w="10682" w:type="dxa"/>
             <w:gridSpan w:val="2"/>
             <w:tcBorders>
+              <w:top w:val="single" w:sz="18" w:space="0" w:color="auto"/>
               <w:left w:val="single" w:sz="18" w:space="0" w:color="auto"/>
               <w:bottom w:val="single" w:sz="12" w:space="0" w:color="auto"/>
               <w:right w:val="single" w:sz="18" w:space="0" w:color="auto"/>
@@ -805,31 +892,11 @@
       <w:tr>
         <w:tc>
           <w:tcPr>
-            <w:tcW w:w="3876" w:type="dxa"/>
+            <w:tcW w:w="10682" w:type="dxa"/>
+            <w:gridSpan w:val="2"/>
             <w:tcBorders>
               <w:top w:val="single" w:sz="18" w:space="0" w:color="auto"/>
               <w:left w:val="single" w:sz="18" w:space="0" w:color="auto"/>
-              <w:right w:val="single" w:sz="4" w:space="0" w:color="auto"/>
-            </w:tcBorders>
-          </w:tcPr>
-          <w:p>
-            <w:pPr>
-              <w:jc w:val="center"/>
-            </w:pPr>
-            <w:r>
-              <w:t>KOD</w:t>
-            </w:r>
-            <w:r>
-              <w:t xml:space="preserve"> DANEJ</w:t>
-            </w:r>
-          </w:p>
-        </w:tc>
-        <w:tc>
-          <w:tcPr>
-            <w:tcW w:w="6806" w:type="dxa"/>
-            <w:tcBorders>
-              <w:top w:val="single" w:sz="18" w:space="0" w:color="auto"/>
-              <w:left w:val="single" w:sz="4" w:space="0" w:color="auto"/>
               <w:right w:val="single" w:sz="18" w:space="0" w:color="auto"/>
             </w:tcBorders>
           </w:tcPr>
@@ -903,7 +970,7 @@
         <w:jc w:val="center"/>
       </w:pPr>
       <w:r>
-        <w:t>3</w:t>
+        <w:t>2</w:t>
       </w:r>
       <w:r>
         <w:t xml:space="preserve"> BAJTY</w:t>
@@ -914,8 +981,21 @@
         <w:pStyle w:val="Heading2"/>
       </w:pPr>
       <w:r>
-        <w:lastRenderedPageBreak/>
         <w:t>7.1 Typy komunikatów</w:t>
+      </w:r>
+    </w:p>
+    <w:p>
+      <w:r>
+        <w:t>Każdy komunikat posiada swój kod komunikatu po którym jest identyfikowany Kod zajmuje 1 bajt</w:t>
+      </w:r>
+      <w:r>
+        <w:t>. Każdy komunikat posiada określoną liczbę danych</w:t>
+      </w:r>
+      <w:r>
+        <w:t>. Pozostała część komunikatu zawiera dane, które same określają swoją długość. Pakiet komunikatu AUTH-Serwer jest niekodowany. Pakiet komunikatu AUTH-Klient jest kodowany kluczem asymetrycznym. Pakiety pozostałych komunikatów są kodoowane kluczem symetrycznym.</w:t>
+      </w:r>
+      <w:r>
+        <w:t xml:space="preserve"> Oznaczenie {...} określa kolekcję danych, której długość jest określona w niej samej.</w:t>
       </w:r>
     </w:p>
     <w:tbl>
@@ -926,22 +1006,26 @@
       </w:tblPr>
       <w:tblGrid>
         <w:gridCol w:w="1008"/>
-        <w:gridCol w:w="1686"/>
-        <w:gridCol w:w="1129"/>
-        <w:gridCol w:w="1686"/>
-        <w:gridCol w:w="1250"/>
-        <w:gridCol w:w="3923"/>
+        <w:gridCol w:w="1404"/>
+        <w:gridCol w:w="1240"/>
+        <w:gridCol w:w="1559"/>
+        <w:gridCol w:w="851"/>
+        <w:gridCol w:w="4620"/>
       </w:tblGrid>
       <w:tr>
         <w:tc>
           <w:tcPr>
-            <w:tcW w:w="817" w:type="dxa"/>
-          </w:tcPr>
-          <w:p/>
-        </w:tc>
-        <w:tc>
-          <w:tcPr>
-            <w:tcW w:w="1701" w:type="dxa"/>
+            <w:tcW w:w="1008" w:type="dxa"/>
+          </w:tcPr>
+          <w:p>
+            <w:r>
+              <w:t>Numer</w:t>
+            </w:r>
+          </w:p>
+        </w:tc>
+        <w:tc>
+          <w:tcPr>
+            <w:tcW w:w="1404" w:type="dxa"/>
           </w:tcPr>
           <w:p>
             <w:r>
@@ -951,7 +1035,7 @@
         </w:tc>
         <w:tc>
           <w:tcPr>
-            <w:tcW w:w="1134" w:type="dxa"/>
+            <w:tcW w:w="1240" w:type="dxa"/>
           </w:tcPr>
           <w:p>
             <w:pPr>
@@ -964,7 +1048,7 @@
         </w:tc>
         <w:tc>
           <w:tcPr>
-            <w:tcW w:w="1701" w:type="dxa"/>
+            <w:tcW w:w="1559" w:type="dxa"/>
           </w:tcPr>
           <w:p>
             <w:r>
@@ -974,7 +1058,7 @@
         </w:tc>
         <w:tc>
           <w:tcPr>
-            <w:tcW w:w="1276" w:type="dxa"/>
+            <w:tcW w:w="851" w:type="dxa"/>
           </w:tcPr>
           <w:p>
             <w:r>
@@ -984,7 +1068,7 @@
         </w:tc>
         <w:tc>
           <w:tcPr>
-            <w:tcW w:w="4053" w:type="dxa"/>
+            <w:tcW w:w="4620" w:type="dxa"/>
           </w:tcPr>
           <w:p>
             <w:r>
@@ -996,7 +1080,7 @@
       <w:tr>
         <w:tc>
           <w:tcPr>
-            <w:tcW w:w="817" w:type="dxa"/>
+            <w:tcW w:w="1008" w:type="dxa"/>
             <w:vMerge w:val="restart"/>
           </w:tcPr>
           <w:p>
@@ -1015,7 +1099,7 @@
         </w:tc>
         <w:tc>
           <w:tcPr>
-            <w:tcW w:w="1701" w:type="dxa"/>
+            <w:tcW w:w="1404" w:type="dxa"/>
           </w:tcPr>
           <w:p>
             <w:pPr>
@@ -1033,7 +1117,7 @@
         </w:tc>
         <w:tc>
           <w:tcPr>
-            <w:tcW w:w="1134" w:type="dxa"/>
+            <w:tcW w:w="1240" w:type="dxa"/>
           </w:tcPr>
           <w:p>
             <w:pPr>
@@ -1057,7 +1141,7 @@
         </w:tc>
         <w:tc>
           <w:tcPr>
-            <w:tcW w:w="1701" w:type="dxa"/>
+            <w:tcW w:w="1559" w:type="dxa"/>
           </w:tcPr>
           <w:p>
             <w:pPr>
@@ -1075,7 +1159,7 @@
         </w:tc>
         <w:tc>
           <w:tcPr>
-            <w:tcW w:w="1276" w:type="dxa"/>
+            <w:tcW w:w="851" w:type="dxa"/>
           </w:tcPr>
           <w:p>
             <w:pPr>
@@ -1093,7 +1177,7 @@
         </w:tc>
         <w:tc>
           <w:tcPr>
-            <w:tcW w:w="4053" w:type="dxa"/>
+            <w:tcW w:w="4620" w:type="dxa"/>
           </w:tcPr>
           <w:p>
             <w:pPr>
@@ -1113,7 +1197,7 @@
       <w:tr>
         <w:tc>
           <w:tcPr>
-            <w:tcW w:w="817" w:type="dxa"/>
+            <w:tcW w:w="1008" w:type="dxa"/>
             <w:vMerge/>
           </w:tcPr>
           <w:p>
@@ -1126,7 +1210,7 @@
         </w:tc>
         <w:tc>
           <w:tcPr>
-            <w:tcW w:w="9865" w:type="dxa"/>
+            <w:tcW w:w="9674" w:type="dxa"/>
             <w:gridSpan w:val="5"/>
           </w:tcPr>
           <w:p>
@@ -1147,7 +1231,7 @@
       <w:tr>
         <w:tc>
           <w:tcPr>
-            <w:tcW w:w="817" w:type="dxa"/>
+            <w:tcW w:w="1008" w:type="dxa"/>
             <w:vMerge w:val="restart"/>
           </w:tcPr>
           <w:p>
@@ -1166,7 +1250,7 @@
         </w:tc>
         <w:tc>
           <w:tcPr>
-            <w:tcW w:w="1701" w:type="dxa"/>
+            <w:tcW w:w="1404" w:type="dxa"/>
           </w:tcPr>
           <w:p>
             <w:pPr>
@@ -1184,7 +1268,7 @@
         </w:tc>
         <w:tc>
           <w:tcPr>
-            <w:tcW w:w="1134" w:type="dxa"/>
+            <w:tcW w:w="1240" w:type="dxa"/>
           </w:tcPr>
           <w:p>
             <w:pPr>
@@ -1208,7 +1292,7 @@
         </w:tc>
         <w:tc>
           <w:tcPr>
-            <w:tcW w:w="1701" w:type="dxa"/>
+            <w:tcW w:w="1559" w:type="dxa"/>
           </w:tcPr>
           <w:p>
             <w:pPr>
@@ -1226,7 +1310,7 @@
         </w:tc>
         <w:tc>
           <w:tcPr>
-            <w:tcW w:w="1276" w:type="dxa"/>
+            <w:tcW w:w="851" w:type="dxa"/>
           </w:tcPr>
           <w:p>
             <w:pPr>
@@ -1244,7 +1328,7 @@
         </w:tc>
         <w:tc>
           <w:tcPr>
-            <w:tcW w:w="4053" w:type="dxa"/>
+            <w:tcW w:w="4620" w:type="dxa"/>
           </w:tcPr>
           <w:p>
             <w:pPr>
@@ -1276,7 +1360,7 @@
       <w:tr>
         <w:tc>
           <w:tcPr>
-            <w:tcW w:w="817" w:type="dxa"/>
+            <w:tcW w:w="1008" w:type="dxa"/>
             <w:vMerge/>
           </w:tcPr>
           <w:p>
@@ -1289,7 +1373,7 @@
         </w:tc>
         <w:tc>
           <w:tcPr>
-            <w:tcW w:w="9865" w:type="dxa"/>
+            <w:tcW w:w="9674" w:type="dxa"/>
             <w:gridSpan w:val="5"/>
           </w:tcPr>
           <w:p>
@@ -1310,7 +1394,7 @@
       <w:tr>
         <w:tc>
           <w:tcPr>
-            <w:tcW w:w="817" w:type="dxa"/>
+            <w:tcW w:w="1008" w:type="dxa"/>
             <w:vMerge w:val="restart"/>
           </w:tcPr>
           <w:p>
@@ -1329,7 +1413,7 @@
         </w:tc>
         <w:tc>
           <w:tcPr>
-            <w:tcW w:w="1701" w:type="dxa"/>
+            <w:tcW w:w="1404" w:type="dxa"/>
           </w:tcPr>
           <w:p>
             <w:pPr>
@@ -1347,7 +1431,7 @@
         </w:tc>
         <w:tc>
           <w:tcPr>
-            <w:tcW w:w="1134" w:type="dxa"/>
+            <w:tcW w:w="1240" w:type="dxa"/>
           </w:tcPr>
           <w:p>
             <w:pPr>
@@ -1371,7 +1455,7 @@
         </w:tc>
         <w:tc>
           <w:tcPr>
-            <w:tcW w:w="1701" w:type="dxa"/>
+            <w:tcW w:w="1559" w:type="dxa"/>
           </w:tcPr>
           <w:p>
             <w:pPr>
@@ -1389,7 +1473,7 @@
         </w:tc>
         <w:tc>
           <w:tcPr>
-            <w:tcW w:w="1276" w:type="dxa"/>
+            <w:tcW w:w="851" w:type="dxa"/>
           </w:tcPr>
           <w:p>
             <w:pPr>
@@ -1407,7 +1491,7 @@
         </w:tc>
         <w:tc>
           <w:tcPr>
-            <w:tcW w:w="4053" w:type="dxa"/>
+            <w:tcW w:w="4620" w:type="dxa"/>
           </w:tcPr>
           <w:p>
             <w:pPr>
@@ -1427,7 +1511,7 @@
       <w:tr>
         <w:tc>
           <w:tcPr>
-            <w:tcW w:w="817" w:type="dxa"/>
+            <w:tcW w:w="1008" w:type="dxa"/>
             <w:vMerge/>
           </w:tcPr>
           <w:p>
@@ -1440,7 +1524,7 @@
         </w:tc>
         <w:tc>
           <w:tcPr>
-            <w:tcW w:w="9865" w:type="dxa"/>
+            <w:tcW w:w="9674" w:type="dxa"/>
             <w:gridSpan w:val="5"/>
           </w:tcPr>
           <w:p>
@@ -1461,7 +1545,7 @@
       <w:tr>
         <w:tc>
           <w:tcPr>
-            <w:tcW w:w="817" w:type="dxa"/>
+            <w:tcW w:w="1008" w:type="dxa"/>
             <w:vMerge w:val="restart"/>
           </w:tcPr>
           <w:p>
@@ -1480,7 +1564,7 @@
         </w:tc>
         <w:tc>
           <w:tcPr>
-            <w:tcW w:w="1701" w:type="dxa"/>
+            <w:tcW w:w="1404" w:type="dxa"/>
           </w:tcPr>
           <w:p>
             <w:pPr>
@@ -1504,7 +1588,7 @@
         </w:tc>
         <w:tc>
           <w:tcPr>
-            <w:tcW w:w="1134" w:type="dxa"/>
+            <w:tcW w:w="1240" w:type="dxa"/>
           </w:tcPr>
           <w:p>
             <w:pPr>
@@ -1528,25 +1612,25 @@
         </w:tc>
         <w:tc>
           <w:tcPr>
-            <w:tcW w:w="1701" w:type="dxa"/>
-          </w:tcPr>
-          <w:p>
-            <w:pPr>
-              <w:rPr>
-                <w:rFonts w:ascii="Consolas" w:hAnsi="Consolas" w:cs="Consolas"/>
-              </w:rPr>
-            </w:pPr>
-            <w:r>
-              <w:rPr>
-                <w:rFonts w:ascii="Consolas" w:hAnsi="Consolas" w:cs="Consolas"/>
-              </w:rPr>
-              <w:t>ACK</w:t>
-            </w:r>
-          </w:p>
-        </w:tc>
-        <w:tc>
-          <w:tcPr>
-            <w:tcW w:w="1276" w:type="dxa"/>
+            <w:tcW w:w="1559" w:type="dxa"/>
+          </w:tcPr>
+          <w:p>
+            <w:pPr>
+              <w:rPr>
+                <w:rFonts w:ascii="Consolas" w:hAnsi="Consolas" w:cs="Consolas"/>
+              </w:rPr>
+            </w:pPr>
+            <w:r>
+              <w:rPr>
+                <w:rFonts w:ascii="Consolas" w:hAnsi="Consolas" w:cs="Consolas"/>
+              </w:rPr>
+              <w:t>MSGGETONE</w:t>
+            </w:r>
+          </w:p>
+        </w:tc>
+        <w:tc>
+          <w:tcPr>
+            <w:tcW w:w="851" w:type="dxa"/>
           </w:tcPr>
           <w:p>
             <w:pPr>
@@ -1564,7 +1648,7 @@
         </w:tc>
         <w:tc>
           <w:tcPr>
-            <w:tcW w:w="4053" w:type="dxa"/>
+            <w:tcW w:w="4620" w:type="dxa"/>
           </w:tcPr>
           <w:p>
             <w:pPr>
@@ -1600,7 +1684,7 @@
       <w:tr>
         <w:tc>
           <w:tcPr>
-            <w:tcW w:w="817" w:type="dxa"/>
+            <w:tcW w:w="1008" w:type="dxa"/>
             <w:vMerge/>
           </w:tcPr>
           <w:p>
@@ -1614,7 +1698,7 @@
         </w:tc>
         <w:tc>
           <w:tcPr>
-            <w:tcW w:w="9865" w:type="dxa"/>
+            <w:tcW w:w="9674" w:type="dxa"/>
             <w:gridSpan w:val="5"/>
           </w:tcPr>
           <w:p>
@@ -1635,7 +1719,7 @@
       <w:tr>
         <w:tc>
           <w:tcPr>
-            <w:tcW w:w="817" w:type="dxa"/>
+            <w:tcW w:w="1008" w:type="dxa"/>
             <w:vMerge w:val="restart"/>
           </w:tcPr>
           <w:p>
@@ -1654,7 +1738,7 @@
         </w:tc>
         <w:tc>
           <w:tcPr>
-            <w:tcW w:w="1701" w:type="dxa"/>
+            <w:tcW w:w="1404" w:type="dxa"/>
           </w:tcPr>
           <w:p>
             <w:pPr>
@@ -1678,7 +1762,7 @@
         </w:tc>
         <w:tc>
           <w:tcPr>
-            <w:tcW w:w="1134" w:type="dxa"/>
+            <w:tcW w:w="1240" w:type="dxa"/>
           </w:tcPr>
           <w:p>
             <w:pPr>
@@ -1702,7 +1786,7 @@
         </w:tc>
         <w:tc>
           <w:tcPr>
-            <w:tcW w:w="1701" w:type="dxa"/>
+            <w:tcW w:w="1559" w:type="dxa"/>
           </w:tcPr>
           <w:p>
             <w:pPr>
@@ -1720,7 +1804,7 @@
         </w:tc>
         <w:tc>
           <w:tcPr>
-            <w:tcW w:w="1276" w:type="dxa"/>
+            <w:tcW w:w="851" w:type="dxa"/>
           </w:tcPr>
           <w:p>
             <w:pPr>
@@ -1738,7 +1822,7 @@
         </w:tc>
         <w:tc>
           <w:tcPr>
-            <w:tcW w:w="4053" w:type="dxa"/>
+            <w:tcW w:w="4620" w:type="dxa"/>
           </w:tcPr>
           <w:p>
             <w:pPr>
@@ -1781,7 +1865,7 @@
       <w:tr>
         <w:tc>
           <w:tcPr>
-            <w:tcW w:w="817" w:type="dxa"/>
+            <w:tcW w:w="1008" w:type="dxa"/>
             <w:vMerge/>
           </w:tcPr>
           <w:p>
@@ -1795,7 +1879,7 @@
         </w:tc>
         <w:tc>
           <w:tcPr>
-            <w:tcW w:w="9865" w:type="dxa"/>
+            <w:tcW w:w="9674" w:type="dxa"/>
             <w:gridSpan w:val="5"/>
           </w:tcPr>
           <w:p>
@@ -1868,7 +1952,7 @@
       <w:tr>
         <w:tc>
           <w:tcPr>
-            <w:tcW w:w="817" w:type="dxa"/>
+            <w:tcW w:w="1008" w:type="dxa"/>
             <w:vMerge w:val="restart"/>
           </w:tcPr>
           <w:p>
@@ -1887,7 +1971,7 @@
         </w:tc>
         <w:tc>
           <w:tcPr>
-            <w:tcW w:w="1701" w:type="dxa"/>
+            <w:tcW w:w="1404" w:type="dxa"/>
           </w:tcPr>
           <w:p>
             <w:pPr>
@@ -1911,7 +1995,7 @@
         </w:tc>
         <w:tc>
           <w:tcPr>
-            <w:tcW w:w="1134" w:type="dxa"/>
+            <w:tcW w:w="1240" w:type="dxa"/>
           </w:tcPr>
           <w:p>
             <w:pPr>
@@ -1935,7 +2019,7 @@
         </w:tc>
         <w:tc>
           <w:tcPr>
-            <w:tcW w:w="1701" w:type="dxa"/>
+            <w:tcW w:w="1559" w:type="dxa"/>
           </w:tcPr>
           <w:p>
             <w:pPr>
@@ -1953,7 +2037,7 @@
         </w:tc>
         <w:tc>
           <w:tcPr>
-            <w:tcW w:w="1276" w:type="dxa"/>
+            <w:tcW w:w="851" w:type="dxa"/>
           </w:tcPr>
           <w:p>
             <w:pPr>
@@ -1971,7 +2055,7 @@
         </w:tc>
         <w:tc>
           <w:tcPr>
-            <w:tcW w:w="4053" w:type="dxa"/>
+            <w:tcW w:w="4620" w:type="dxa"/>
           </w:tcPr>
           <w:p>
             <w:pPr>
@@ -1991,7 +2075,7 @@
       <w:tr>
         <w:tc>
           <w:tcPr>
-            <w:tcW w:w="817" w:type="dxa"/>
+            <w:tcW w:w="1008" w:type="dxa"/>
             <w:vMerge/>
           </w:tcPr>
           <w:p>
@@ -2004,7 +2088,7 @@
         </w:tc>
         <w:tc>
           <w:tcPr>
-            <w:tcW w:w="9865" w:type="dxa"/>
+            <w:tcW w:w="9674" w:type="dxa"/>
             <w:gridSpan w:val="5"/>
           </w:tcPr>
           <w:p>
@@ -2025,7 +2109,7 @@
       <w:tr>
         <w:tc>
           <w:tcPr>
-            <w:tcW w:w="817" w:type="dxa"/>
+            <w:tcW w:w="1008" w:type="dxa"/>
             <w:vMerge w:val="restart"/>
           </w:tcPr>
           <w:p>
@@ -2044,7 +2128,7 @@
         </w:tc>
         <w:tc>
           <w:tcPr>
-            <w:tcW w:w="1701" w:type="dxa"/>
+            <w:tcW w:w="1404" w:type="dxa"/>
           </w:tcPr>
           <w:p>
             <w:pPr>
@@ -2068,7 +2152,7 @@
         </w:tc>
         <w:tc>
           <w:tcPr>
-            <w:tcW w:w="1134" w:type="dxa"/>
+            <w:tcW w:w="1240" w:type="dxa"/>
           </w:tcPr>
           <w:p>
             <w:pPr>
@@ -2092,7 +2176,7 @@
         </w:tc>
         <w:tc>
           <w:tcPr>
-            <w:tcW w:w="1701" w:type="dxa"/>
+            <w:tcW w:w="1559" w:type="dxa"/>
           </w:tcPr>
           <w:p>
             <w:pPr>
@@ -2110,7 +2194,7 @@
         </w:tc>
         <w:tc>
           <w:tcPr>
-            <w:tcW w:w="1276" w:type="dxa"/>
+            <w:tcW w:w="851" w:type="dxa"/>
           </w:tcPr>
           <w:p>
             <w:pPr>
@@ -2128,7 +2212,7 @@
         </w:tc>
         <w:tc>
           <w:tcPr>
-            <w:tcW w:w="4053" w:type="dxa"/>
+            <w:tcW w:w="4620" w:type="dxa"/>
           </w:tcPr>
           <w:p>
             <w:pPr>
@@ -2148,7 +2232,7 @@
       <w:tr>
         <w:tc>
           <w:tcPr>
-            <w:tcW w:w="817" w:type="dxa"/>
+            <w:tcW w:w="1008" w:type="dxa"/>
             <w:vMerge/>
           </w:tcPr>
           <w:p>
@@ -2161,7 +2245,7 @@
         </w:tc>
         <w:tc>
           <w:tcPr>
-            <w:tcW w:w="9865" w:type="dxa"/>
+            <w:tcW w:w="9674" w:type="dxa"/>
             <w:gridSpan w:val="5"/>
           </w:tcPr>
           <w:p>
@@ -2182,7 +2266,7 @@
       <w:tr>
         <w:tc>
           <w:tcPr>
-            <w:tcW w:w="817" w:type="dxa"/>
+            <w:tcW w:w="1008" w:type="dxa"/>
             <w:vMerge w:val="restart"/>
           </w:tcPr>
           <w:p>
@@ -2195,19 +2279,13 @@
               <w:rPr>
                 <w:rFonts w:ascii="Consolas" w:hAnsi="Consolas" w:cs="Consolas"/>
               </w:rPr>
-              <w:t>7.1.</w:t>
-            </w:r>
-            <w:r>
-              <w:rPr>
-                <w:rFonts w:ascii="Consolas" w:hAnsi="Consolas" w:cs="Consolas"/>
-              </w:rPr>
-              <w:t>8</w:t>
-            </w:r>
-          </w:p>
-        </w:tc>
-        <w:tc>
-          <w:tcPr>
-            <w:tcW w:w="1701" w:type="dxa"/>
+              <w:t>7.1.8</w:t>
+            </w:r>
+          </w:p>
+        </w:tc>
+        <w:tc>
+          <w:tcPr>
+            <w:tcW w:w="1404" w:type="dxa"/>
           </w:tcPr>
           <w:p>
             <w:pPr>
@@ -2225,7 +2303,7 @@
         </w:tc>
         <w:tc>
           <w:tcPr>
-            <w:tcW w:w="1134" w:type="dxa"/>
+            <w:tcW w:w="1240" w:type="dxa"/>
           </w:tcPr>
           <w:p>
             <w:pPr>
@@ -2249,7 +2327,7 @@
         </w:tc>
         <w:tc>
           <w:tcPr>
-            <w:tcW w:w="1701" w:type="dxa"/>
+            <w:tcW w:w="1559" w:type="dxa"/>
           </w:tcPr>
           <w:p>
             <w:pPr>
@@ -2267,7 +2345,7 @@
         </w:tc>
         <w:tc>
           <w:tcPr>
-            <w:tcW w:w="1276" w:type="dxa"/>
+            <w:tcW w:w="851" w:type="dxa"/>
           </w:tcPr>
           <w:p>
             <w:pPr>
@@ -2285,19 +2363,19 @@
         </w:tc>
         <w:tc>
           <w:tcPr>
-            <w:tcW w:w="4053" w:type="dxa"/>
-          </w:tcPr>
-          <w:p>
-            <w:pPr>
-              <w:rPr>
-                <w:rFonts w:ascii="Consolas" w:hAnsi="Consolas" w:cs="Consolas"/>
-              </w:rPr>
-            </w:pPr>
-            <w:r>
-              <w:rPr>
-                <w:rFonts w:ascii="Consolas" w:hAnsi="Consolas" w:cs="Consolas"/>
-              </w:rPr>
-              <w:t>{MSG}</w:t>
+            <w:tcW w:w="4620" w:type="dxa"/>
+          </w:tcPr>
+          <w:p>
+            <w:pPr>
+              <w:rPr>
+                <w:rFonts w:ascii="Consolas" w:hAnsi="Consolas" w:cs="Consolas"/>
+              </w:rPr>
+            </w:pPr>
+            <w:r>
+              <w:rPr>
+                <w:rFonts w:ascii="Consolas" w:hAnsi="Consolas" w:cs="Consolas"/>
+              </w:rPr>
+              <w:t>{MSGID, MSGNAME}</w:t>
             </w:r>
           </w:p>
         </w:tc>
@@ -2305,7 +2383,7 @@
       <w:tr>
         <w:tc>
           <w:tcPr>
-            <w:tcW w:w="817" w:type="dxa"/>
+            <w:tcW w:w="1008" w:type="dxa"/>
             <w:vMerge/>
           </w:tcPr>
           <w:p>
@@ -2318,7 +2396,7 @@
         </w:tc>
         <w:tc>
           <w:tcPr>
-            <w:tcW w:w="9865" w:type="dxa"/>
+            <w:tcW w:w="9674" w:type="dxa"/>
             <w:gridSpan w:val="5"/>
           </w:tcPr>
           <w:p>
@@ -2339,7 +2417,7 @@
       <w:tr>
         <w:tc>
           <w:tcPr>
-            <w:tcW w:w="817" w:type="dxa"/>
+            <w:tcW w:w="1008" w:type="dxa"/>
             <w:vMerge w:val="restart"/>
           </w:tcPr>
           <w:p>
@@ -2358,7 +2436,7 @@
         </w:tc>
         <w:tc>
           <w:tcPr>
-            <w:tcW w:w="1701" w:type="dxa"/>
+            <w:tcW w:w="1404" w:type="dxa"/>
           </w:tcPr>
           <w:p>
             <w:pPr>
@@ -2376,7 +2454,7 @@
         </w:tc>
         <w:tc>
           <w:tcPr>
-            <w:tcW w:w="1134" w:type="dxa"/>
+            <w:tcW w:w="1240" w:type="dxa"/>
           </w:tcPr>
           <w:p>
             <w:pPr>
@@ -2400,7 +2478,7 @@
         </w:tc>
         <w:tc>
           <w:tcPr>
-            <w:tcW w:w="1701" w:type="dxa"/>
+            <w:tcW w:w="1559" w:type="dxa"/>
           </w:tcPr>
           <w:p>
             <w:pPr>
@@ -2418,7 +2496,7 @@
         </w:tc>
         <w:tc>
           <w:tcPr>
-            <w:tcW w:w="1276" w:type="dxa"/>
+            <w:tcW w:w="851" w:type="dxa"/>
           </w:tcPr>
           <w:p>
             <w:pPr>
@@ -2436,7 +2514,7 @@
         </w:tc>
         <w:tc>
           <w:tcPr>
-            <w:tcW w:w="4053" w:type="dxa"/>
+            <w:tcW w:w="4620" w:type="dxa"/>
           </w:tcPr>
           <w:p>
             <w:pPr>
@@ -2456,7 +2534,7 @@
       <w:tr>
         <w:tc>
           <w:tcPr>
-            <w:tcW w:w="817" w:type="dxa"/>
+            <w:tcW w:w="1008" w:type="dxa"/>
             <w:vMerge/>
           </w:tcPr>
           <w:p>
@@ -2469,7 +2547,7 @@
         </w:tc>
         <w:tc>
           <w:tcPr>
-            <w:tcW w:w="9865" w:type="dxa"/>
+            <w:tcW w:w="9674" w:type="dxa"/>
             <w:gridSpan w:val="5"/>
           </w:tcPr>
           <w:p>
@@ -2490,7 +2568,7 @@
       <w:tr>
         <w:tc>
           <w:tcPr>
-            <w:tcW w:w="817" w:type="dxa"/>
+            <w:tcW w:w="1008" w:type="dxa"/>
             <w:vMerge w:val="restart"/>
           </w:tcPr>
           <w:p>
@@ -2503,19 +2581,13 @@
               <w:rPr>
                 <w:rFonts w:ascii="Consolas" w:hAnsi="Consolas" w:cs="Consolas"/>
               </w:rPr>
-              <w:t>7.1.1</w:t>
-            </w:r>
-            <w:r>
-              <w:rPr>
-                <w:rFonts w:ascii="Consolas" w:hAnsi="Consolas" w:cs="Consolas"/>
-              </w:rPr>
-              <w:t>0</w:t>
-            </w:r>
-          </w:p>
-        </w:tc>
-        <w:tc>
-          <w:tcPr>
-            <w:tcW w:w="1701" w:type="dxa"/>
+              <w:t>7.1.10</w:t>
+            </w:r>
+          </w:p>
+        </w:tc>
+        <w:tc>
+          <w:tcPr>
+            <w:tcW w:w="1404" w:type="dxa"/>
           </w:tcPr>
           <w:p>
             <w:pPr>
@@ -2533,7 +2605,7 @@
         </w:tc>
         <w:tc>
           <w:tcPr>
-            <w:tcW w:w="1134" w:type="dxa"/>
+            <w:tcW w:w="1240" w:type="dxa"/>
           </w:tcPr>
           <w:p>
             <w:pPr>
@@ -2557,7 +2629,7 @@
         </w:tc>
         <w:tc>
           <w:tcPr>
-            <w:tcW w:w="1701" w:type="dxa"/>
+            <w:tcW w:w="1559" w:type="dxa"/>
           </w:tcPr>
           <w:p>
             <w:pPr>
@@ -2575,7 +2647,7 @@
         </w:tc>
         <w:tc>
           <w:tcPr>
-            <w:tcW w:w="1276" w:type="dxa"/>
+            <w:tcW w:w="851" w:type="dxa"/>
           </w:tcPr>
           <w:p>
             <w:pPr>
@@ -2593,19 +2665,31 @@
         </w:tc>
         <w:tc>
           <w:tcPr>
-            <w:tcW w:w="4053" w:type="dxa"/>
-          </w:tcPr>
-          <w:p>
-            <w:pPr>
-              <w:rPr>
-                <w:rFonts w:ascii="Consolas" w:hAnsi="Consolas" w:cs="Consolas"/>
-              </w:rPr>
-            </w:pPr>
-            <w:r>
-              <w:rPr>
-                <w:rFonts w:ascii="Consolas" w:hAnsi="Consolas" w:cs="Consolas"/>
-              </w:rPr>
-              <w:t>MSG</w:t>
+            <w:tcW w:w="4620" w:type="dxa"/>
+          </w:tcPr>
+          <w:p>
+            <w:pPr>
+              <w:rPr>
+                <w:rFonts w:ascii="Consolas" w:hAnsi="Consolas" w:cs="Consolas"/>
+              </w:rPr>
+            </w:pPr>
+            <w:r>
+              <w:rPr>
+                <w:rFonts w:ascii="Consolas" w:hAnsi="Consolas" w:cs="Consolas"/>
+              </w:rPr>
+              <w:t xml:space="preserve">MSGID, </w:t>
+            </w:r>
+            <w:r>
+              <w:rPr>
+                <w:rFonts w:ascii="Consolas" w:hAnsi="Consolas" w:cs="Consolas"/>
+              </w:rPr>
+              <w:t>MSGTMPLT</w:t>
+            </w:r>
+            <w:r>
+              <w:rPr>
+                <w:rFonts w:ascii="Consolas" w:hAnsi="Consolas" w:cs="Consolas"/>
+              </w:rPr>
+              <w:t>, MSGNAME</w:t>
             </w:r>
           </w:p>
         </w:tc>
@@ -2613,7 +2697,7 @@
       <w:tr>
         <w:tc>
           <w:tcPr>
-            <w:tcW w:w="817" w:type="dxa"/>
+            <w:tcW w:w="1008" w:type="dxa"/>
             <w:vMerge/>
           </w:tcPr>
           <w:p>
@@ -2627,7 +2711,7 @@
         </w:tc>
         <w:tc>
           <w:tcPr>
-            <w:tcW w:w="9865" w:type="dxa"/>
+            <w:tcW w:w="9674" w:type="dxa"/>
             <w:gridSpan w:val="5"/>
           </w:tcPr>
           <w:p>
@@ -2648,7 +2732,7 @@
       <w:tr>
         <w:tc>
           <w:tcPr>
-            <w:tcW w:w="817" w:type="dxa"/>
+            <w:tcW w:w="1008" w:type="dxa"/>
             <w:vMerge w:val="restart"/>
           </w:tcPr>
           <w:p>
@@ -2661,19 +2745,13 @@
               <w:rPr>
                 <w:rFonts w:ascii="Consolas" w:hAnsi="Consolas" w:cs="Consolas"/>
               </w:rPr>
-              <w:t>7.1.1</w:t>
-            </w:r>
-            <w:r>
-              <w:rPr>
-                <w:rFonts w:ascii="Consolas" w:hAnsi="Consolas" w:cs="Consolas"/>
-              </w:rPr>
-              <w:t>1</w:t>
-            </w:r>
-          </w:p>
-        </w:tc>
-        <w:tc>
-          <w:tcPr>
-            <w:tcW w:w="1701" w:type="dxa"/>
+              <w:t>7.1.11</w:t>
+            </w:r>
+          </w:p>
+        </w:tc>
+        <w:tc>
+          <w:tcPr>
+            <w:tcW w:w="1404" w:type="dxa"/>
           </w:tcPr>
           <w:p>
             <w:pPr>
@@ -2691,7 +2769,7 @@
         </w:tc>
         <w:tc>
           <w:tcPr>
-            <w:tcW w:w="1134" w:type="dxa"/>
+            <w:tcW w:w="1240" w:type="dxa"/>
           </w:tcPr>
           <w:p>
             <w:pPr>
@@ -2715,25 +2793,25 @@
         </w:tc>
         <w:tc>
           <w:tcPr>
-            <w:tcW w:w="1701" w:type="dxa"/>
-          </w:tcPr>
-          <w:p>
-            <w:pPr>
-              <w:rPr>
-                <w:rFonts w:ascii="Consolas" w:hAnsi="Consolas" w:cs="Consolas"/>
-              </w:rPr>
-            </w:pPr>
-            <w:r>
-              <w:rPr>
-                <w:rFonts w:ascii="Consolas" w:hAnsi="Consolas" w:cs="Consolas"/>
-              </w:rPr>
-              <w:t>ACK</w:t>
-            </w:r>
-          </w:p>
-        </w:tc>
-        <w:tc>
-          <w:tcPr>
-            <w:tcW w:w="1276" w:type="dxa"/>
+            <w:tcW w:w="1559" w:type="dxa"/>
+          </w:tcPr>
+          <w:p>
+            <w:pPr>
+              <w:rPr>
+                <w:rFonts w:ascii="Consolas" w:hAnsi="Consolas" w:cs="Consolas"/>
+              </w:rPr>
+            </w:pPr>
+            <w:r>
+              <w:rPr>
+                <w:rFonts w:ascii="Consolas" w:hAnsi="Consolas" w:cs="Consolas"/>
+              </w:rPr>
+              <w:t>GRPGETONE</w:t>
+            </w:r>
+          </w:p>
+        </w:tc>
+        <w:tc>
+          <w:tcPr>
+            <w:tcW w:w="851" w:type="dxa"/>
           </w:tcPr>
           <w:p>
             <w:pPr>
@@ -2751,7 +2829,7 @@
         </w:tc>
         <w:tc>
           <w:tcPr>
-            <w:tcW w:w="4053" w:type="dxa"/>
+            <w:tcW w:w="4620" w:type="dxa"/>
           </w:tcPr>
           <w:p>
             <w:pPr>
@@ -2777,7 +2855,7 @@
       <w:tr>
         <w:tc>
           <w:tcPr>
-            <w:tcW w:w="817" w:type="dxa"/>
+            <w:tcW w:w="1008" w:type="dxa"/>
             <w:vMerge/>
           </w:tcPr>
           <w:p>
@@ -2790,7 +2868,7 @@
         </w:tc>
         <w:tc>
           <w:tcPr>
-            <w:tcW w:w="9865" w:type="dxa"/>
+            <w:tcW w:w="9674" w:type="dxa"/>
             <w:gridSpan w:val="5"/>
           </w:tcPr>
           <w:p>
@@ -2811,7 +2889,7 @@
       <w:tr>
         <w:tc>
           <w:tcPr>
-            <w:tcW w:w="817" w:type="dxa"/>
+            <w:tcW w:w="1008" w:type="dxa"/>
             <w:vMerge w:val="restart"/>
           </w:tcPr>
           <w:p>
@@ -2824,19 +2902,13 @@
               <w:rPr>
                 <w:rFonts w:ascii="Consolas" w:hAnsi="Consolas" w:cs="Consolas"/>
               </w:rPr>
-              <w:t>7.1.1</w:t>
-            </w:r>
-            <w:r>
-              <w:rPr>
-                <w:rFonts w:ascii="Consolas" w:hAnsi="Consolas" w:cs="Consolas"/>
-              </w:rPr>
-              <w:t>2</w:t>
-            </w:r>
-          </w:p>
-        </w:tc>
-        <w:tc>
-          <w:tcPr>
-            <w:tcW w:w="1701" w:type="dxa"/>
+              <w:t>7.1.12</w:t>
+            </w:r>
+          </w:p>
+        </w:tc>
+        <w:tc>
+          <w:tcPr>
+            <w:tcW w:w="1404" w:type="dxa"/>
           </w:tcPr>
           <w:p>
             <w:pPr>
@@ -2854,7 +2926,7 @@
         </w:tc>
         <w:tc>
           <w:tcPr>
-            <w:tcW w:w="1134" w:type="dxa"/>
+            <w:tcW w:w="1240" w:type="dxa"/>
           </w:tcPr>
           <w:p>
             <w:pPr>
@@ -2878,7 +2950,7 @@
         </w:tc>
         <w:tc>
           <w:tcPr>
-            <w:tcW w:w="1701" w:type="dxa"/>
+            <w:tcW w:w="1559" w:type="dxa"/>
           </w:tcPr>
           <w:p>
             <w:pPr>
@@ -2896,7 +2968,7 @@
         </w:tc>
         <w:tc>
           <w:tcPr>
-            <w:tcW w:w="1276" w:type="dxa"/>
+            <w:tcW w:w="851" w:type="dxa"/>
           </w:tcPr>
           <w:p>
             <w:pPr>
@@ -2914,7 +2986,7 @@
         </w:tc>
         <w:tc>
           <w:tcPr>
-            <w:tcW w:w="4053" w:type="dxa"/>
+            <w:tcW w:w="4620" w:type="dxa"/>
           </w:tcPr>
           <w:p>
             <w:pPr>
@@ -2928,15 +3000,13 @@
               </w:rPr>
               <w:t>GRPID</w:t>
             </w:r>
-            <w:bookmarkStart w:id="0" w:name="_GoBack"/>
-            <w:bookmarkEnd w:id="0"/>
           </w:p>
         </w:tc>
       </w:tr>
       <w:tr>
         <w:tc>
           <w:tcPr>
-            <w:tcW w:w="817" w:type="dxa"/>
+            <w:tcW w:w="1008" w:type="dxa"/>
             <w:vMerge/>
           </w:tcPr>
           <w:p>
@@ -2949,7 +3019,7 @@
         </w:tc>
         <w:tc>
           <w:tcPr>
-            <w:tcW w:w="9865" w:type="dxa"/>
+            <w:tcW w:w="9674" w:type="dxa"/>
             <w:gridSpan w:val="5"/>
           </w:tcPr>
           <w:p>
@@ -2970,7 +3040,7 @@
       <w:tr>
         <w:tc>
           <w:tcPr>
-            <w:tcW w:w="817" w:type="dxa"/>
+            <w:tcW w:w="1008" w:type="dxa"/>
             <w:vMerge w:val="restart"/>
           </w:tcPr>
           <w:p>
@@ -2983,19 +3053,13 @@
               <w:rPr>
                 <w:rFonts w:ascii="Consolas" w:hAnsi="Consolas" w:cs="Consolas"/>
               </w:rPr>
-              <w:t>7.1.1</w:t>
-            </w:r>
-            <w:r>
-              <w:rPr>
-                <w:rFonts w:ascii="Consolas" w:hAnsi="Consolas" w:cs="Consolas"/>
-              </w:rPr>
-              <w:t>3</w:t>
-            </w:r>
-          </w:p>
-        </w:tc>
-        <w:tc>
-          <w:tcPr>
-            <w:tcW w:w="1701" w:type="dxa"/>
+              <w:t>7.1.13</w:t>
+            </w:r>
+          </w:p>
+        </w:tc>
+        <w:tc>
+          <w:tcPr>
+            <w:tcW w:w="1404" w:type="dxa"/>
           </w:tcPr>
           <w:p>
             <w:pPr>
@@ -3013,7 +3077,7 @@
         </w:tc>
         <w:tc>
           <w:tcPr>
-            <w:tcW w:w="1134" w:type="dxa"/>
+            <w:tcW w:w="1240" w:type="dxa"/>
           </w:tcPr>
           <w:p>
             <w:pPr>
@@ -3037,7 +3101,7 @@
         </w:tc>
         <w:tc>
           <w:tcPr>
-            <w:tcW w:w="1701" w:type="dxa"/>
+            <w:tcW w:w="1559" w:type="dxa"/>
           </w:tcPr>
           <w:p>
             <w:pPr>
@@ -3061,7 +3125,7 @@
         </w:tc>
         <w:tc>
           <w:tcPr>
-            <w:tcW w:w="1276" w:type="dxa"/>
+            <w:tcW w:w="851" w:type="dxa"/>
           </w:tcPr>
           <w:p>
             <w:pPr>
@@ -3079,7 +3143,7 @@
         </w:tc>
         <w:tc>
           <w:tcPr>
-            <w:tcW w:w="4053" w:type="dxa"/>
+            <w:tcW w:w="4620" w:type="dxa"/>
           </w:tcPr>
           <w:p>
             <w:pPr>
@@ -3099,7 +3163,7 @@
       <w:tr>
         <w:tc>
           <w:tcPr>
-            <w:tcW w:w="817" w:type="dxa"/>
+            <w:tcW w:w="1008" w:type="dxa"/>
             <w:vMerge/>
           </w:tcPr>
           <w:p>
@@ -3112,7 +3176,7 @@
         </w:tc>
         <w:tc>
           <w:tcPr>
-            <w:tcW w:w="9865" w:type="dxa"/>
+            <w:tcW w:w="9674" w:type="dxa"/>
             <w:gridSpan w:val="5"/>
           </w:tcPr>
           <w:p>
@@ -3133,7 +3197,7 @@
       <w:tr>
         <w:tc>
           <w:tcPr>
-            <w:tcW w:w="817" w:type="dxa"/>
+            <w:tcW w:w="1008" w:type="dxa"/>
             <w:vMerge w:val="restart"/>
           </w:tcPr>
           <w:p>
@@ -3146,19 +3210,13 @@
               <w:rPr>
                 <w:rFonts w:ascii="Consolas" w:hAnsi="Consolas" w:cs="Consolas"/>
               </w:rPr>
-              <w:t>7.1.1</w:t>
-            </w:r>
-            <w:r>
-              <w:rPr>
-                <w:rFonts w:ascii="Consolas" w:hAnsi="Consolas" w:cs="Consolas"/>
-              </w:rPr>
-              <w:t>4</w:t>
-            </w:r>
-          </w:p>
-        </w:tc>
-        <w:tc>
-          <w:tcPr>
-            <w:tcW w:w="1701" w:type="dxa"/>
+              <w:t>7.1.14</w:t>
+            </w:r>
+          </w:p>
+        </w:tc>
+        <w:tc>
+          <w:tcPr>
+            <w:tcW w:w="1404" w:type="dxa"/>
           </w:tcPr>
           <w:p>
             <w:pPr>
@@ -3176,7 +3234,7 @@
         </w:tc>
         <w:tc>
           <w:tcPr>
-            <w:tcW w:w="1134" w:type="dxa"/>
+            <w:tcW w:w="1240" w:type="dxa"/>
           </w:tcPr>
           <w:p>
             <w:pPr>
@@ -3200,7 +3258,7 @@
         </w:tc>
         <w:tc>
           <w:tcPr>
-            <w:tcW w:w="1701" w:type="dxa"/>
+            <w:tcW w:w="1559" w:type="dxa"/>
           </w:tcPr>
           <w:p>
             <w:pPr>
@@ -3218,7 +3276,7 @@
         </w:tc>
         <w:tc>
           <w:tcPr>
-            <w:tcW w:w="1276" w:type="dxa"/>
+            <w:tcW w:w="851" w:type="dxa"/>
           </w:tcPr>
           <w:p>
             <w:pPr>
@@ -3236,7 +3294,7 @@
         </w:tc>
         <w:tc>
           <w:tcPr>
-            <w:tcW w:w="4053" w:type="dxa"/>
+            <w:tcW w:w="4620" w:type="dxa"/>
           </w:tcPr>
           <w:p>
             <w:pPr>
@@ -3250,7 +3308,7 @@
                 <w:rFonts w:ascii="Consolas" w:hAnsi="Consolas" w:cs="Consolas"/>
                 <w:lang w:val="en-US"/>
               </w:rPr>
-              <w:t>GRP</w:t>
+              <w:t>GRPID, GRPNAME, {ADDRID, ADDRVAL}</w:t>
             </w:r>
           </w:p>
         </w:tc>
@@ -3258,7 +3316,7 @@
       <w:tr>
         <w:tc>
           <w:tcPr>
-            <w:tcW w:w="817" w:type="dxa"/>
+            <w:tcW w:w="1008" w:type="dxa"/>
             <w:vMerge/>
           </w:tcPr>
           <w:p>
@@ -3273,7 +3331,7 @@
         </w:tc>
         <w:tc>
           <w:tcPr>
-            <w:tcW w:w="9865" w:type="dxa"/>
+            <w:tcW w:w="9674" w:type="dxa"/>
             <w:gridSpan w:val="5"/>
           </w:tcPr>
           <w:p>
@@ -3346,7 +3404,7 @@
       <w:tr>
         <w:tc>
           <w:tcPr>
-            <w:tcW w:w="817" w:type="dxa"/>
+            <w:tcW w:w="1008" w:type="dxa"/>
             <w:vMerge w:val="restart"/>
           </w:tcPr>
           <w:p>
@@ -3359,19 +3417,14 @@
               <w:rPr>
                 <w:rFonts w:ascii="Consolas" w:hAnsi="Consolas" w:cs="Consolas"/>
               </w:rPr>
-              <w:t>7.1.1</w:t>
-            </w:r>
-            <w:r>
-              <w:rPr>
-                <w:rFonts w:ascii="Consolas" w:hAnsi="Consolas" w:cs="Consolas"/>
-              </w:rPr>
-              <w:t>5</w:t>
-            </w:r>
-          </w:p>
-        </w:tc>
-        <w:tc>
-          <w:tcPr>
-            <w:tcW w:w="1701" w:type="dxa"/>
+              <w:lastRenderedPageBreak/>
+              <w:t>7.1.15</w:t>
+            </w:r>
+          </w:p>
+        </w:tc>
+        <w:tc>
+          <w:tcPr>
+            <w:tcW w:w="1404" w:type="dxa"/>
           </w:tcPr>
           <w:p>
             <w:pPr>
@@ -3389,7 +3442,7 @@
         </w:tc>
         <w:tc>
           <w:tcPr>
-            <w:tcW w:w="1134" w:type="dxa"/>
+            <w:tcW w:w="1240" w:type="dxa"/>
           </w:tcPr>
           <w:p>
             <w:pPr>
@@ -3413,7 +3466,7 @@
         </w:tc>
         <w:tc>
           <w:tcPr>
-            <w:tcW w:w="1701" w:type="dxa"/>
+            <w:tcW w:w="1559" w:type="dxa"/>
           </w:tcPr>
           <w:p>
             <w:pPr>
@@ -3437,7 +3490,7 @@
         </w:tc>
         <w:tc>
           <w:tcPr>
-            <w:tcW w:w="1276" w:type="dxa"/>
+            <w:tcW w:w="851" w:type="dxa"/>
           </w:tcPr>
           <w:p>
             <w:pPr>
@@ -3455,7 +3508,7 @@
         </w:tc>
         <w:tc>
           <w:tcPr>
-            <w:tcW w:w="4053" w:type="dxa"/>
+            <w:tcW w:w="4620" w:type="dxa"/>
           </w:tcPr>
           <w:p>
             <w:pPr>
@@ -3475,7 +3528,7 @@
       <w:tr>
         <w:tc>
           <w:tcPr>
-            <w:tcW w:w="817" w:type="dxa"/>
+            <w:tcW w:w="1008" w:type="dxa"/>
             <w:vMerge/>
           </w:tcPr>
           <w:p>
@@ -3488,7 +3541,7 @@
         </w:tc>
         <w:tc>
           <w:tcPr>
-            <w:tcW w:w="9865" w:type="dxa"/>
+            <w:tcW w:w="9674" w:type="dxa"/>
             <w:gridSpan w:val="5"/>
           </w:tcPr>
           <w:p>
@@ -3509,7 +3562,7 @@
       <w:tr>
         <w:tc>
           <w:tcPr>
-            <w:tcW w:w="817" w:type="dxa"/>
+            <w:tcW w:w="1008" w:type="dxa"/>
             <w:vMerge w:val="restart"/>
           </w:tcPr>
           <w:p>
@@ -3522,19 +3575,13 @@
               <w:rPr>
                 <w:rFonts w:ascii="Consolas" w:hAnsi="Consolas" w:cs="Consolas"/>
               </w:rPr>
-              <w:t>7.1.1</w:t>
-            </w:r>
-            <w:r>
-              <w:rPr>
-                <w:rFonts w:ascii="Consolas" w:hAnsi="Consolas" w:cs="Consolas"/>
-              </w:rPr>
-              <w:t>6</w:t>
-            </w:r>
-          </w:p>
-        </w:tc>
-        <w:tc>
-          <w:tcPr>
-            <w:tcW w:w="1701" w:type="dxa"/>
+              <w:t>7.1.16</w:t>
+            </w:r>
+          </w:p>
+        </w:tc>
+        <w:tc>
+          <w:tcPr>
+            <w:tcW w:w="1404" w:type="dxa"/>
           </w:tcPr>
           <w:p>
             <w:pPr>
@@ -3552,7 +3599,7 @@
         </w:tc>
         <w:tc>
           <w:tcPr>
-            <w:tcW w:w="1134" w:type="dxa"/>
+            <w:tcW w:w="1240" w:type="dxa"/>
           </w:tcPr>
           <w:p>
             <w:pPr>
@@ -3576,7 +3623,7 @@
         </w:tc>
         <w:tc>
           <w:tcPr>
-            <w:tcW w:w="1701" w:type="dxa"/>
+            <w:tcW w:w="1559" w:type="dxa"/>
           </w:tcPr>
           <w:p>
             <w:pPr>
@@ -3594,7 +3641,7 @@
         </w:tc>
         <w:tc>
           <w:tcPr>
-            <w:tcW w:w="1276" w:type="dxa"/>
+            <w:tcW w:w="851" w:type="dxa"/>
           </w:tcPr>
           <w:p>
             <w:pPr>
@@ -3612,19 +3659,19 @@
         </w:tc>
         <w:tc>
           <w:tcPr>
-            <w:tcW w:w="4053" w:type="dxa"/>
-          </w:tcPr>
-          <w:p>
-            <w:pPr>
-              <w:rPr>
-                <w:rFonts w:ascii="Consolas" w:hAnsi="Consolas" w:cs="Consolas"/>
-              </w:rPr>
-            </w:pPr>
-            <w:r>
-              <w:rPr>
-                <w:rFonts w:ascii="Consolas" w:hAnsi="Consolas" w:cs="Consolas"/>
-              </w:rPr>
-              <w:t>{GRP}</w:t>
+            <w:tcW w:w="4620" w:type="dxa"/>
+          </w:tcPr>
+          <w:p>
+            <w:pPr>
+              <w:rPr>
+                <w:rFonts w:ascii="Consolas" w:hAnsi="Consolas" w:cs="Consolas"/>
+              </w:rPr>
+            </w:pPr>
+            <w:r>
+              <w:rPr>
+                <w:rFonts w:ascii="Consolas" w:hAnsi="Consolas" w:cs="Consolas"/>
+              </w:rPr>
+              <w:t>{GRPID, GRPNAME}</w:t>
             </w:r>
           </w:p>
         </w:tc>
@@ -3632,7 +3679,7 @@
       <w:tr>
         <w:tc>
           <w:tcPr>
-            <w:tcW w:w="817" w:type="dxa"/>
+            <w:tcW w:w="1008" w:type="dxa"/>
             <w:vMerge/>
           </w:tcPr>
           <w:p>
@@ -3645,7 +3692,7 @@
         </w:tc>
         <w:tc>
           <w:tcPr>
-            <w:tcW w:w="9865" w:type="dxa"/>
+            <w:tcW w:w="9674" w:type="dxa"/>
             <w:gridSpan w:val="5"/>
           </w:tcPr>
           <w:p>
@@ -3666,7 +3713,7 @@
       <w:tr>
         <w:tc>
           <w:tcPr>
-            <w:tcW w:w="817" w:type="dxa"/>
+            <w:tcW w:w="1008" w:type="dxa"/>
             <w:vMerge w:val="restart"/>
           </w:tcPr>
           <w:p>
@@ -3679,19 +3726,13 @@
               <w:rPr>
                 <w:rFonts w:ascii="Consolas" w:hAnsi="Consolas" w:cs="Consolas"/>
               </w:rPr>
-              <w:t>7.1.1</w:t>
-            </w:r>
-            <w:r>
-              <w:rPr>
-                <w:rFonts w:ascii="Consolas" w:hAnsi="Consolas" w:cs="Consolas"/>
-              </w:rPr>
-              <w:t>7</w:t>
-            </w:r>
-          </w:p>
-        </w:tc>
-        <w:tc>
-          <w:tcPr>
-            <w:tcW w:w="1701" w:type="dxa"/>
+              <w:t>7.1.17</w:t>
+            </w:r>
+          </w:p>
+        </w:tc>
+        <w:tc>
+          <w:tcPr>
+            <w:tcW w:w="1404" w:type="dxa"/>
           </w:tcPr>
           <w:p>
             <w:pPr>
@@ -3709,7 +3750,7 @@
         </w:tc>
         <w:tc>
           <w:tcPr>
-            <w:tcW w:w="1134" w:type="dxa"/>
+            <w:tcW w:w="1240" w:type="dxa"/>
           </w:tcPr>
           <w:p>
             <w:pPr>
@@ -3733,7 +3774,7 @@
         </w:tc>
         <w:tc>
           <w:tcPr>
-            <w:tcW w:w="1701" w:type="dxa"/>
+            <w:tcW w:w="1559" w:type="dxa"/>
           </w:tcPr>
           <w:p>
             <w:pPr>
@@ -3751,7 +3792,7 @@
         </w:tc>
         <w:tc>
           <w:tcPr>
-            <w:tcW w:w="1276" w:type="dxa"/>
+            <w:tcW w:w="851" w:type="dxa"/>
           </w:tcPr>
           <w:p>
             <w:pPr>
@@ -3769,7 +3810,7 @@
         </w:tc>
         <w:tc>
           <w:tcPr>
-            <w:tcW w:w="4053" w:type="dxa"/>
+            <w:tcW w:w="4620" w:type="dxa"/>
           </w:tcPr>
           <w:p>
             <w:pPr>
@@ -3789,7 +3830,7 @@
       <w:tr>
         <w:tc>
           <w:tcPr>
-            <w:tcW w:w="817" w:type="dxa"/>
+            <w:tcW w:w="1008" w:type="dxa"/>
             <w:vMerge/>
           </w:tcPr>
           <w:p>
@@ -3802,7 +3843,7 @@
         </w:tc>
         <w:tc>
           <w:tcPr>
-            <w:tcW w:w="9865" w:type="dxa"/>
+            <w:tcW w:w="9674" w:type="dxa"/>
             <w:gridSpan w:val="5"/>
           </w:tcPr>
           <w:p>
@@ -3823,7 +3864,7 @@
       <w:tr>
         <w:tc>
           <w:tcPr>
-            <w:tcW w:w="817" w:type="dxa"/>
+            <w:tcW w:w="1008" w:type="dxa"/>
             <w:vMerge w:val="restart"/>
           </w:tcPr>
           <w:p>
@@ -3836,19 +3877,13 @@
               <w:rPr>
                 <w:rFonts w:ascii="Consolas" w:hAnsi="Consolas" w:cs="Consolas"/>
               </w:rPr>
-              <w:t>7.1.1</w:t>
-            </w:r>
-            <w:r>
-              <w:rPr>
-                <w:rFonts w:ascii="Consolas" w:hAnsi="Consolas" w:cs="Consolas"/>
-              </w:rPr>
-              <w:t>8</w:t>
-            </w:r>
-          </w:p>
-        </w:tc>
-        <w:tc>
-          <w:tcPr>
-            <w:tcW w:w="1701" w:type="dxa"/>
+              <w:t>7.1.18</w:t>
+            </w:r>
+          </w:p>
+        </w:tc>
+        <w:tc>
+          <w:tcPr>
+            <w:tcW w:w="1404" w:type="dxa"/>
           </w:tcPr>
           <w:p>
             <w:pPr>
@@ -3866,7 +3901,7 @@
         </w:tc>
         <w:tc>
           <w:tcPr>
-            <w:tcW w:w="1134" w:type="dxa"/>
+            <w:tcW w:w="1240" w:type="dxa"/>
           </w:tcPr>
           <w:p>
             <w:pPr>
@@ -3890,7 +3925,7 @@
         </w:tc>
         <w:tc>
           <w:tcPr>
-            <w:tcW w:w="1701" w:type="dxa"/>
+            <w:tcW w:w="1559" w:type="dxa"/>
           </w:tcPr>
           <w:p>
             <w:pPr>
@@ -3908,7 +3943,7 @@
         </w:tc>
         <w:tc>
           <w:tcPr>
-            <w:tcW w:w="1276" w:type="dxa"/>
+            <w:tcW w:w="851" w:type="dxa"/>
           </w:tcPr>
           <w:p>
             <w:pPr>
@@ -3926,7 +3961,7 @@
         </w:tc>
         <w:tc>
           <w:tcPr>
-            <w:tcW w:w="4053" w:type="dxa"/>
+            <w:tcW w:w="4620" w:type="dxa"/>
           </w:tcPr>
           <w:p>
             <w:pPr>
@@ -3946,7 +3981,7 @@
       <w:tr>
         <w:tc>
           <w:tcPr>
-            <w:tcW w:w="817" w:type="dxa"/>
+            <w:tcW w:w="1008" w:type="dxa"/>
             <w:vMerge/>
           </w:tcPr>
           <w:p>
@@ -3959,7 +3994,7 @@
         </w:tc>
         <w:tc>
           <w:tcPr>
-            <w:tcW w:w="9865" w:type="dxa"/>
+            <w:tcW w:w="9674" w:type="dxa"/>
             <w:gridSpan w:val="5"/>
           </w:tcPr>
           <w:p>
@@ -3980,7 +4015,7 @@
       <w:tr>
         <w:tc>
           <w:tcPr>
-            <w:tcW w:w="817" w:type="dxa"/>
+            <w:tcW w:w="1008" w:type="dxa"/>
             <w:vMerge w:val="restart"/>
           </w:tcPr>
           <w:p>
@@ -3993,19 +4028,13 @@
               <w:rPr>
                 <w:rFonts w:ascii="Consolas" w:hAnsi="Consolas" w:cs="Consolas"/>
               </w:rPr>
-              <w:t>7.1.1</w:t>
-            </w:r>
-            <w:r>
-              <w:rPr>
-                <w:rFonts w:ascii="Consolas" w:hAnsi="Consolas" w:cs="Consolas"/>
-              </w:rPr>
-              <w:t>9</w:t>
-            </w:r>
-          </w:p>
-        </w:tc>
-        <w:tc>
-          <w:tcPr>
-            <w:tcW w:w="1701" w:type="dxa"/>
+              <w:t>7.1.19</w:t>
+            </w:r>
+          </w:p>
+        </w:tc>
+        <w:tc>
+          <w:tcPr>
+            <w:tcW w:w="1404" w:type="dxa"/>
           </w:tcPr>
           <w:p>
             <w:pPr>
@@ -4023,7 +4052,7 @@
         </w:tc>
         <w:tc>
           <w:tcPr>
-            <w:tcW w:w="1134" w:type="dxa"/>
+            <w:tcW w:w="1240" w:type="dxa"/>
           </w:tcPr>
           <w:p>
             <w:pPr>
@@ -4047,7 +4076,7 @@
         </w:tc>
         <w:tc>
           <w:tcPr>
-            <w:tcW w:w="1701" w:type="dxa"/>
+            <w:tcW w:w="1559" w:type="dxa"/>
           </w:tcPr>
           <w:p>
             <w:pPr>
@@ -4065,7 +4094,7 @@
         </w:tc>
         <w:tc>
           <w:tcPr>
-            <w:tcW w:w="1276" w:type="dxa"/>
+            <w:tcW w:w="851" w:type="dxa"/>
           </w:tcPr>
           <w:p>
             <w:pPr>
@@ -4083,7 +4112,7 @@
         </w:tc>
         <w:tc>
           <w:tcPr>
-            <w:tcW w:w="4053" w:type="dxa"/>
+            <w:tcW w:w="4620" w:type="dxa"/>
           </w:tcPr>
           <w:p>
             <w:pPr>
@@ -4104,7 +4133,21 @@
                 <w:rFonts w:ascii="Consolas" w:hAnsi="Consolas" w:cs="Consolas"/>
                 <w:lang w:val="en-US"/>
               </w:rPr>
-              <w:t>{TMPLT}</w:t>
+              <w:t>{</w:t>
+            </w:r>
+            <w:r>
+              <w:rPr>
+                <w:rFonts w:ascii="Consolas" w:hAnsi="Consolas" w:cs="Consolas"/>
+                <w:lang w:val="en-US"/>
+              </w:rPr>
+              <w:t>VAL</w:t>
+            </w:r>
+            <w:r>
+              <w:rPr>
+                <w:rFonts w:ascii="Consolas" w:hAnsi="Consolas" w:cs="Consolas"/>
+                <w:lang w:val="en-US"/>
+              </w:rPr>
+              <w:t>}</w:t>
             </w:r>
           </w:p>
         </w:tc>
@@ -4112,7 +4155,7 @@
       <w:tr>
         <w:tc>
           <w:tcPr>
-            <w:tcW w:w="817" w:type="dxa"/>
+            <w:tcW w:w="1008" w:type="dxa"/>
             <w:vMerge/>
           </w:tcPr>
           <w:p>
@@ -4125,7 +4168,7 @@
         </w:tc>
         <w:tc>
           <w:tcPr>
-            <w:tcW w:w="9865" w:type="dxa"/>
+            <w:tcW w:w="9674" w:type="dxa"/>
             <w:gridSpan w:val="5"/>
           </w:tcPr>
           <w:p>
@@ -4188,7 +4231,996 @@
         <w:t>7.2 Typy Danych</w:t>
       </w:r>
     </w:p>
-    <w:p/>
+    <w:p>
+      <w:r>
+        <w:t xml:space="preserve">Każdy typ danych </w:t>
+      </w:r>
+      <w:r>
+        <w:t>p</w:t>
+      </w:r>
+      <w:r>
+        <w:t>osiada pole okręslające długość danych. Pojęcie długości jest rozumiane zależnie od danej – może być to długość w bajtach, może być to liczba danych zawartych w tej danej (tylko dla danych złożonych).</w:t>
+      </w:r>
+      <w:r>
+        <w:t xml:space="preserve"> Długość może być też określona przez typ danej – wtedy wartości zawarte w polu DŁUGOŚĆ DANEJ nie mają znaczenia.</w:t>
+      </w:r>
+      <w:r>
+        <w:t xml:space="preserve"> Dane wystepuję w pakiecie w kolejności w jakiej są określone w tabeli 7.1.</w:t>
+      </w:r>
+    </w:p>
+    <w:tbl>
+      <w:tblPr>
+        <w:tblStyle w:val="TableGrid"/>
+        <w:tblW w:w="10740" w:type="dxa"/>
+        <w:tblLayout w:type="fixed"/>
+        <w:tblLook w:val="04A0" w:firstRow="1" w:lastRow="0" w:firstColumn="1" w:lastColumn="0" w:noHBand="0" w:noVBand="1"/>
+      </w:tblPr>
+      <w:tblGrid>
+        <w:gridCol w:w="1008"/>
+        <w:gridCol w:w="1365"/>
+        <w:gridCol w:w="7374"/>
+        <w:gridCol w:w="993"/>
+      </w:tblGrid>
+      <w:tr>
+        <w:tc>
+          <w:tcPr>
+            <w:tcW w:w="1008" w:type="dxa"/>
+          </w:tcPr>
+          <w:p>
+            <w:r>
+              <w:t>Numer</w:t>
+            </w:r>
+          </w:p>
+        </w:tc>
+        <w:tc>
+          <w:tcPr>
+            <w:tcW w:w="1365" w:type="dxa"/>
+          </w:tcPr>
+          <w:p>
+            <w:r>
+              <w:t>Nazwa</w:t>
+            </w:r>
+          </w:p>
+        </w:tc>
+        <w:tc>
+          <w:tcPr>
+            <w:tcW w:w="7374" w:type="dxa"/>
+          </w:tcPr>
+          <w:p>
+            <w:r>
+              <w:t>Opis</w:t>
+            </w:r>
+          </w:p>
+        </w:tc>
+        <w:tc>
+          <w:tcPr>
+            <w:tcW w:w="993" w:type="dxa"/>
+          </w:tcPr>
+          <w:p>
+            <w:r>
+              <w:t>Typ</w:t>
+            </w:r>
+          </w:p>
+        </w:tc>
+      </w:tr>
+      <w:tr>
+        <w:tc>
+          <w:tcPr>
+            <w:tcW w:w="1008" w:type="dxa"/>
+          </w:tcPr>
+          <w:p>
+            <w:pPr>
+              <w:rPr>
+                <w:rFonts w:ascii="Consolas" w:hAnsi="Consolas" w:cs="Consolas"/>
+              </w:rPr>
+            </w:pPr>
+            <w:r>
+              <w:rPr>
+                <w:rFonts w:ascii="Consolas" w:hAnsi="Consolas" w:cs="Consolas"/>
+              </w:rPr>
+              <w:t>7.2.1</w:t>
+            </w:r>
+          </w:p>
+        </w:tc>
+        <w:tc>
+          <w:tcPr>
+            <w:tcW w:w="1365" w:type="dxa"/>
+          </w:tcPr>
+          <w:p>
+            <w:pPr>
+              <w:rPr>
+                <w:rFonts w:ascii="Consolas" w:hAnsi="Consolas" w:cs="Consolas"/>
+              </w:rPr>
+            </w:pPr>
+            <w:r>
+              <w:rPr>
+                <w:rFonts w:ascii="Consolas" w:hAnsi="Consolas" w:cs="Consolas"/>
+              </w:rPr>
+              <w:t>ASYMKEY</w:t>
+            </w:r>
+          </w:p>
+        </w:tc>
+        <w:tc>
+          <w:tcPr>
+            <w:tcW w:w="7374" w:type="dxa"/>
+          </w:tcPr>
+          <w:p>
+            <w:pPr>
+              <w:rPr>
+                <w:rFonts w:ascii="Consolas" w:hAnsi="Consolas" w:cs="Consolas"/>
+              </w:rPr>
+            </w:pPr>
+            <w:r>
+              <w:rPr>
+                <w:rFonts w:ascii="Consolas" w:hAnsi="Consolas" w:cs="Consolas"/>
+              </w:rPr>
+              <w:t>1024 bajtowy symetryczny klucz publiczny</w:t>
+            </w:r>
+          </w:p>
+        </w:tc>
+        <w:tc>
+          <w:tcPr>
+            <w:tcW w:w="993" w:type="dxa"/>
+          </w:tcPr>
+          <w:p>
+            <w:pPr>
+              <w:rPr>
+                <w:rFonts w:ascii="Consolas" w:hAnsi="Consolas" w:cs="Consolas"/>
+              </w:rPr>
+            </w:pPr>
+            <w:r>
+              <w:rPr>
+                <w:rFonts w:ascii="Consolas" w:hAnsi="Consolas" w:cs="Consolas"/>
+              </w:rPr>
+              <w:t>ASCII</w:t>
+            </w:r>
+          </w:p>
+        </w:tc>
+      </w:tr>
+      <w:tr>
+        <w:tc>
+          <w:tcPr>
+            <w:tcW w:w="1008" w:type="dxa"/>
+          </w:tcPr>
+          <w:p>
+            <w:pPr>
+              <w:rPr>
+                <w:rFonts w:ascii="Consolas" w:hAnsi="Consolas" w:cs="Consolas"/>
+              </w:rPr>
+            </w:pPr>
+            <w:r>
+              <w:rPr>
+                <w:rFonts w:ascii="Consolas" w:hAnsi="Consolas" w:cs="Consolas"/>
+              </w:rPr>
+              <w:t>7.2.2</w:t>
+            </w:r>
+          </w:p>
+        </w:tc>
+        <w:tc>
+          <w:tcPr>
+            <w:tcW w:w="1365" w:type="dxa"/>
+          </w:tcPr>
+          <w:p>
+            <w:pPr>
+              <w:rPr>
+                <w:rFonts w:ascii="Consolas" w:hAnsi="Consolas" w:cs="Consolas"/>
+              </w:rPr>
+            </w:pPr>
+            <w:r>
+              <w:rPr>
+                <w:rFonts w:ascii="Consolas" w:hAnsi="Consolas" w:cs="Consolas"/>
+              </w:rPr>
+              <w:t>SYMKEY</w:t>
+            </w:r>
+          </w:p>
+        </w:tc>
+        <w:tc>
+          <w:tcPr>
+            <w:tcW w:w="7374" w:type="dxa"/>
+          </w:tcPr>
+          <w:p>
+            <w:pPr>
+              <w:rPr>
+                <w:rFonts w:ascii="Consolas" w:hAnsi="Consolas" w:cs="Consolas"/>
+              </w:rPr>
+            </w:pPr>
+            <w:r>
+              <w:rPr>
+                <w:rFonts w:ascii="Consolas" w:hAnsi="Consolas" w:cs="Consolas"/>
+              </w:rPr>
+              <w:t>256 bitowy asymetryczny klucz</w:t>
+            </w:r>
+          </w:p>
+        </w:tc>
+        <w:tc>
+          <w:tcPr>
+            <w:tcW w:w="993" w:type="dxa"/>
+          </w:tcPr>
+          <w:p>
+            <w:pPr>
+              <w:rPr>
+                <w:rFonts w:ascii="Consolas" w:hAnsi="Consolas" w:cs="Consolas"/>
+              </w:rPr>
+            </w:pPr>
+            <w:r>
+              <w:rPr>
+                <w:rFonts w:ascii="Consolas" w:hAnsi="Consolas" w:cs="Consolas"/>
+              </w:rPr>
+              <w:t>ASCII</w:t>
+            </w:r>
+          </w:p>
+        </w:tc>
+      </w:tr>
+      <w:tr>
+        <w:tc>
+          <w:tcPr>
+            <w:tcW w:w="1008" w:type="dxa"/>
+          </w:tcPr>
+          <w:p>
+            <w:pPr>
+              <w:rPr>
+                <w:rFonts w:ascii="Consolas" w:hAnsi="Consolas" w:cs="Consolas"/>
+              </w:rPr>
+            </w:pPr>
+            <w:r>
+              <w:rPr>
+                <w:rFonts w:ascii="Consolas" w:hAnsi="Consolas" w:cs="Consolas"/>
+              </w:rPr>
+              <w:t>7.2.3</w:t>
+            </w:r>
+          </w:p>
+        </w:tc>
+        <w:tc>
+          <w:tcPr>
+            <w:tcW w:w="1365" w:type="dxa"/>
+          </w:tcPr>
+          <w:p>
+            <w:pPr>
+              <w:rPr>
+                <w:rFonts w:ascii="Consolas" w:hAnsi="Consolas" w:cs="Consolas"/>
+              </w:rPr>
+            </w:pPr>
+            <w:r>
+              <w:rPr>
+                <w:rFonts w:ascii="Consolas" w:hAnsi="Consolas" w:cs="Consolas"/>
+              </w:rPr>
+              <w:t>LOGIN</w:t>
+            </w:r>
+          </w:p>
+        </w:tc>
+        <w:tc>
+          <w:tcPr>
+            <w:tcW w:w="7374" w:type="dxa"/>
+          </w:tcPr>
+          <w:p>
+            <w:pPr>
+              <w:rPr>
+                <w:rFonts w:ascii="Consolas" w:hAnsi="Consolas" w:cs="Consolas"/>
+              </w:rPr>
+            </w:pPr>
+            <w:r>
+              <w:rPr>
+                <w:rFonts w:ascii="Consolas" w:hAnsi="Consolas" w:cs="Consolas"/>
+              </w:rPr>
+              <w:t xml:space="preserve">Login </w:t>
+            </w:r>
+            <w:r>
+              <w:rPr>
+                <w:rFonts w:ascii="Consolas" w:hAnsi="Consolas" w:cs="Consolas"/>
+              </w:rPr>
+              <w:t>klienta</w:t>
+            </w:r>
+          </w:p>
+        </w:tc>
+        <w:tc>
+          <w:tcPr>
+            <w:tcW w:w="993" w:type="dxa"/>
+          </w:tcPr>
+          <w:p>
+            <w:pPr>
+              <w:rPr>
+                <w:rFonts w:ascii="Consolas" w:hAnsi="Consolas" w:cs="Consolas"/>
+              </w:rPr>
+            </w:pPr>
+            <w:r>
+              <w:rPr>
+                <w:rFonts w:ascii="Consolas" w:hAnsi="Consolas" w:cs="Consolas"/>
+              </w:rPr>
+              <w:t>ASCII</w:t>
+            </w:r>
+          </w:p>
+        </w:tc>
+      </w:tr>
+      <w:tr>
+        <w:tc>
+          <w:tcPr>
+            <w:tcW w:w="1008" w:type="dxa"/>
+          </w:tcPr>
+          <w:p>
+            <w:pPr>
+              <w:rPr>
+                <w:rFonts w:ascii="Consolas" w:hAnsi="Consolas" w:cs="Consolas"/>
+              </w:rPr>
+            </w:pPr>
+            <w:r>
+              <w:rPr>
+                <w:rFonts w:ascii="Consolas" w:hAnsi="Consolas" w:cs="Consolas"/>
+              </w:rPr>
+              <w:t>7.2.4</w:t>
+            </w:r>
+          </w:p>
+        </w:tc>
+        <w:tc>
+          <w:tcPr>
+            <w:tcW w:w="1365" w:type="dxa"/>
+          </w:tcPr>
+          <w:p>
+            <w:pPr>
+              <w:rPr>
+                <w:rFonts w:ascii="Consolas" w:hAnsi="Consolas" w:cs="Consolas"/>
+              </w:rPr>
+            </w:pPr>
+            <w:r>
+              <w:rPr>
+                <w:rFonts w:ascii="Consolas" w:hAnsi="Consolas" w:cs="Consolas"/>
+              </w:rPr>
+              <w:t>PASSW</w:t>
+            </w:r>
+          </w:p>
+        </w:tc>
+        <w:tc>
+          <w:tcPr>
+            <w:tcW w:w="7374" w:type="dxa"/>
+          </w:tcPr>
+          <w:p>
+            <w:pPr>
+              <w:rPr>
+                <w:rFonts w:ascii="Consolas" w:hAnsi="Consolas" w:cs="Consolas"/>
+              </w:rPr>
+            </w:pPr>
+            <w:r>
+              <w:rPr>
+                <w:rFonts w:ascii="Consolas" w:hAnsi="Consolas" w:cs="Consolas"/>
+              </w:rPr>
+              <w:t>Hasło klienta</w:t>
+            </w:r>
+          </w:p>
+        </w:tc>
+        <w:tc>
+          <w:tcPr>
+            <w:tcW w:w="993" w:type="dxa"/>
+          </w:tcPr>
+          <w:p>
+            <w:pPr>
+              <w:rPr>
+                <w:rFonts w:ascii="Consolas" w:hAnsi="Consolas" w:cs="Consolas"/>
+              </w:rPr>
+            </w:pPr>
+            <w:r>
+              <w:rPr>
+                <w:rFonts w:ascii="Consolas" w:hAnsi="Consolas" w:cs="Consolas"/>
+              </w:rPr>
+              <w:t>ASCII</w:t>
+            </w:r>
+          </w:p>
+        </w:tc>
+      </w:tr>
+      <w:tr>
+        <w:tc>
+          <w:tcPr>
+            <w:tcW w:w="1008" w:type="dxa"/>
+          </w:tcPr>
+          <w:p>
+            <w:pPr>
+              <w:rPr>
+                <w:rFonts w:ascii="Consolas" w:hAnsi="Consolas" w:cs="Consolas"/>
+              </w:rPr>
+            </w:pPr>
+            <w:r>
+              <w:rPr>
+                <w:rFonts w:ascii="Consolas" w:hAnsi="Consolas" w:cs="Consolas"/>
+              </w:rPr>
+              <w:t>7.2.5</w:t>
+            </w:r>
+          </w:p>
+        </w:tc>
+        <w:tc>
+          <w:tcPr>
+            <w:tcW w:w="1365" w:type="dxa"/>
+          </w:tcPr>
+          <w:p>
+            <w:pPr>
+              <w:rPr>
+                <w:rFonts w:ascii="Consolas" w:hAnsi="Consolas" w:cs="Consolas"/>
+              </w:rPr>
+            </w:pPr>
+            <w:r>
+              <w:rPr>
+                <w:rFonts w:ascii="Consolas" w:hAnsi="Consolas" w:cs="Consolas"/>
+              </w:rPr>
+              <w:t>MSGTMPLT</w:t>
+            </w:r>
+          </w:p>
+        </w:tc>
+        <w:tc>
+          <w:tcPr>
+            <w:tcW w:w="7374" w:type="dxa"/>
+          </w:tcPr>
+          <w:p>
+            <w:pPr>
+              <w:rPr>
+                <w:rFonts w:ascii="Consolas" w:hAnsi="Consolas" w:cs="Consolas"/>
+              </w:rPr>
+            </w:pPr>
+            <w:r>
+              <w:rPr>
+                <w:rFonts w:ascii="Consolas" w:hAnsi="Consolas" w:cs="Consolas"/>
+              </w:rPr>
+              <w:t>Treść wiadomości. Wypełnialne pola wiadomości są oznaczane w następujący sposób - „{nazwapola}”. Parzyste ciągi znaków „{„ są w szablonie oznaczają dwa razy krótsze ciągi znaków „{„. Dla „}” analogicznie</w:t>
+            </w:r>
+          </w:p>
+        </w:tc>
+        <w:tc>
+          <w:tcPr>
+            <w:tcW w:w="993" w:type="dxa"/>
+          </w:tcPr>
+          <w:p>
+            <w:pPr>
+              <w:rPr>
+                <w:rFonts w:ascii="Consolas" w:hAnsi="Consolas" w:cs="Consolas"/>
+              </w:rPr>
+            </w:pPr>
+            <w:r>
+              <w:rPr>
+                <w:rFonts w:ascii="Consolas" w:hAnsi="Consolas" w:cs="Consolas"/>
+              </w:rPr>
+              <w:t>ASCII</w:t>
+            </w:r>
+          </w:p>
+        </w:tc>
+      </w:tr>
+      <w:tr>
+        <w:tc>
+          <w:tcPr>
+            <w:tcW w:w="1008" w:type="dxa"/>
+          </w:tcPr>
+          <w:p>
+            <w:pPr>
+              <w:rPr>
+                <w:rFonts w:ascii="Consolas" w:hAnsi="Consolas" w:cs="Consolas"/>
+              </w:rPr>
+            </w:pPr>
+            <w:r>
+              <w:rPr>
+                <w:rFonts w:ascii="Consolas" w:hAnsi="Consolas" w:cs="Consolas"/>
+              </w:rPr>
+              <w:t>7.2.6</w:t>
+            </w:r>
+          </w:p>
+        </w:tc>
+        <w:tc>
+          <w:tcPr>
+            <w:tcW w:w="1365" w:type="dxa"/>
+          </w:tcPr>
+          <w:p>
+            <w:pPr>
+              <w:rPr>
+                <w:rFonts w:ascii="Consolas" w:hAnsi="Consolas" w:cs="Consolas"/>
+              </w:rPr>
+            </w:pPr>
+            <w:r>
+              <w:rPr>
+                <w:rFonts w:ascii="Consolas" w:hAnsi="Consolas" w:cs="Consolas"/>
+              </w:rPr>
+              <w:t>MSGNAME</w:t>
+            </w:r>
+          </w:p>
+        </w:tc>
+        <w:tc>
+          <w:tcPr>
+            <w:tcW w:w="7374" w:type="dxa"/>
+          </w:tcPr>
+          <w:p>
+            <w:pPr>
+              <w:rPr>
+                <w:rFonts w:ascii="Consolas" w:hAnsi="Consolas" w:cs="Consolas"/>
+              </w:rPr>
+            </w:pPr>
+            <w:r>
+              <w:rPr>
+                <w:rFonts w:ascii="Consolas" w:hAnsi="Consolas" w:cs="Consolas"/>
+              </w:rPr>
+              <w:t>Nazwa szablonu wiadomości</w:t>
+            </w:r>
+          </w:p>
+        </w:tc>
+        <w:tc>
+          <w:tcPr>
+            <w:tcW w:w="993" w:type="dxa"/>
+          </w:tcPr>
+          <w:p>
+            <w:pPr>
+              <w:rPr>
+                <w:rFonts w:ascii="Consolas" w:hAnsi="Consolas" w:cs="Consolas"/>
+              </w:rPr>
+            </w:pPr>
+            <w:r>
+              <w:rPr>
+                <w:rFonts w:ascii="Consolas" w:hAnsi="Consolas" w:cs="Consolas"/>
+              </w:rPr>
+              <w:t>ASCII</w:t>
+            </w:r>
+          </w:p>
+        </w:tc>
+      </w:tr>
+      <w:tr>
+        <w:tc>
+          <w:tcPr>
+            <w:tcW w:w="1008" w:type="dxa"/>
+          </w:tcPr>
+          <w:p>
+            <w:pPr>
+              <w:rPr>
+                <w:rFonts w:ascii="Consolas" w:hAnsi="Consolas" w:cs="Consolas"/>
+              </w:rPr>
+            </w:pPr>
+            <w:r>
+              <w:rPr>
+                <w:rFonts w:ascii="Consolas" w:hAnsi="Consolas" w:cs="Consolas"/>
+              </w:rPr>
+              <w:t>7.2.7</w:t>
+            </w:r>
+          </w:p>
+        </w:tc>
+        <w:tc>
+          <w:tcPr>
+            <w:tcW w:w="1365" w:type="dxa"/>
+          </w:tcPr>
+          <w:p>
+            <w:pPr>
+              <w:rPr>
+                <w:rFonts w:ascii="Consolas" w:hAnsi="Consolas" w:cs="Consolas"/>
+              </w:rPr>
+            </w:pPr>
+            <w:r>
+              <w:rPr>
+                <w:rFonts w:ascii="Consolas" w:hAnsi="Consolas" w:cs="Consolas"/>
+              </w:rPr>
+              <w:t>MSGID</w:t>
+            </w:r>
+          </w:p>
+        </w:tc>
+        <w:tc>
+          <w:tcPr>
+            <w:tcW w:w="7374" w:type="dxa"/>
+          </w:tcPr>
+          <w:p>
+            <w:pPr>
+              <w:rPr>
+                <w:rFonts w:ascii="Consolas" w:hAnsi="Consolas" w:cs="Consolas"/>
+              </w:rPr>
+            </w:pPr>
+            <w:r>
+              <w:rPr>
+                <w:rFonts w:ascii="Consolas" w:hAnsi="Consolas" w:cs="Consolas"/>
+              </w:rPr>
+              <w:t>ID szablonu wiadomości</w:t>
+            </w:r>
+          </w:p>
+        </w:tc>
+        <w:tc>
+          <w:tcPr>
+            <w:tcW w:w="993" w:type="dxa"/>
+          </w:tcPr>
+          <w:p>
+            <w:pPr>
+              <w:rPr>
+                <w:rFonts w:ascii="Consolas" w:hAnsi="Consolas" w:cs="Consolas"/>
+              </w:rPr>
+            </w:pPr>
+            <w:r>
+              <w:rPr>
+                <w:rFonts w:ascii="Consolas" w:hAnsi="Consolas" w:cs="Consolas"/>
+              </w:rPr>
+              <w:t>INT</w:t>
+            </w:r>
+          </w:p>
+        </w:tc>
+      </w:tr>
+      <w:tr>
+        <w:tc>
+          <w:tcPr>
+            <w:tcW w:w="1008" w:type="dxa"/>
+          </w:tcPr>
+          <w:p>
+            <w:pPr>
+              <w:rPr>
+                <w:rFonts w:ascii="Consolas" w:hAnsi="Consolas" w:cs="Consolas"/>
+              </w:rPr>
+            </w:pPr>
+            <w:r>
+              <w:rPr>
+                <w:rFonts w:ascii="Consolas" w:hAnsi="Consolas" w:cs="Consolas"/>
+              </w:rPr>
+              <w:t>7.2.8</w:t>
+            </w:r>
+          </w:p>
+        </w:tc>
+        <w:tc>
+          <w:tcPr>
+            <w:tcW w:w="1365" w:type="dxa"/>
+          </w:tcPr>
+          <w:p>
+            <w:pPr>
+              <w:rPr>
+                <w:rFonts w:ascii="Consolas" w:hAnsi="Consolas" w:cs="Consolas"/>
+              </w:rPr>
+            </w:pPr>
+            <w:r>
+              <w:rPr>
+                <w:rFonts w:ascii="Consolas" w:hAnsi="Consolas" w:cs="Consolas"/>
+              </w:rPr>
+              <w:t>GRPNAME</w:t>
+            </w:r>
+          </w:p>
+        </w:tc>
+        <w:tc>
+          <w:tcPr>
+            <w:tcW w:w="7374" w:type="dxa"/>
+          </w:tcPr>
+          <w:p>
+            <w:pPr>
+              <w:rPr>
+                <w:rFonts w:ascii="Consolas" w:hAnsi="Consolas" w:cs="Consolas"/>
+              </w:rPr>
+            </w:pPr>
+            <w:r>
+              <w:rPr>
+                <w:rFonts w:ascii="Consolas" w:hAnsi="Consolas" w:cs="Consolas"/>
+              </w:rPr>
+              <w:t>Nazwa grupy</w:t>
+            </w:r>
+          </w:p>
+        </w:tc>
+        <w:tc>
+          <w:tcPr>
+            <w:tcW w:w="993" w:type="dxa"/>
+          </w:tcPr>
+          <w:p>
+            <w:pPr>
+              <w:rPr>
+                <w:rFonts w:ascii="Consolas" w:hAnsi="Consolas" w:cs="Consolas"/>
+              </w:rPr>
+            </w:pPr>
+            <w:r>
+              <w:rPr>
+                <w:rFonts w:ascii="Consolas" w:hAnsi="Consolas" w:cs="Consolas"/>
+              </w:rPr>
+              <w:t>ASCII</w:t>
+            </w:r>
+          </w:p>
+        </w:tc>
+      </w:tr>
+      <w:tr>
+        <w:tc>
+          <w:tcPr>
+            <w:tcW w:w="1008" w:type="dxa"/>
+          </w:tcPr>
+          <w:p>
+            <w:pPr>
+              <w:rPr>
+                <w:rFonts w:ascii="Consolas" w:hAnsi="Consolas" w:cs="Consolas"/>
+              </w:rPr>
+            </w:pPr>
+            <w:r>
+              <w:rPr>
+                <w:rFonts w:ascii="Consolas" w:hAnsi="Consolas" w:cs="Consolas"/>
+              </w:rPr>
+              <w:t>7.2.9</w:t>
+            </w:r>
+          </w:p>
+        </w:tc>
+        <w:tc>
+          <w:tcPr>
+            <w:tcW w:w="1365" w:type="dxa"/>
+          </w:tcPr>
+          <w:p>
+            <w:pPr>
+              <w:rPr>
+                <w:rFonts w:ascii="Consolas" w:hAnsi="Consolas" w:cs="Consolas"/>
+              </w:rPr>
+            </w:pPr>
+            <w:r>
+              <w:rPr>
+                <w:rFonts w:ascii="Consolas" w:hAnsi="Consolas" w:cs="Consolas"/>
+              </w:rPr>
+              <w:t>GRPID</w:t>
+            </w:r>
+          </w:p>
+        </w:tc>
+        <w:tc>
+          <w:tcPr>
+            <w:tcW w:w="7374" w:type="dxa"/>
+          </w:tcPr>
+          <w:p>
+            <w:pPr>
+              <w:rPr>
+                <w:rFonts w:ascii="Consolas" w:hAnsi="Consolas" w:cs="Consolas"/>
+              </w:rPr>
+            </w:pPr>
+            <w:r>
+              <w:rPr>
+                <w:rFonts w:ascii="Consolas" w:hAnsi="Consolas" w:cs="Consolas"/>
+              </w:rPr>
+              <w:t>ID grupy</w:t>
+            </w:r>
+          </w:p>
+        </w:tc>
+        <w:tc>
+          <w:tcPr>
+            <w:tcW w:w="993" w:type="dxa"/>
+          </w:tcPr>
+          <w:p>
+            <w:pPr>
+              <w:rPr>
+                <w:rFonts w:ascii="Consolas" w:hAnsi="Consolas" w:cs="Consolas"/>
+              </w:rPr>
+            </w:pPr>
+            <w:r>
+              <w:rPr>
+                <w:rFonts w:ascii="Consolas" w:hAnsi="Consolas" w:cs="Consolas"/>
+              </w:rPr>
+              <w:t>INT</w:t>
+            </w:r>
+          </w:p>
+        </w:tc>
+      </w:tr>
+      <w:tr>
+        <w:tc>
+          <w:tcPr>
+            <w:tcW w:w="1008" w:type="dxa"/>
+          </w:tcPr>
+          <w:p>
+            <w:pPr>
+              <w:rPr>
+                <w:rFonts w:ascii="Consolas" w:hAnsi="Consolas" w:cs="Consolas"/>
+              </w:rPr>
+            </w:pPr>
+            <w:r>
+              <w:rPr>
+                <w:rFonts w:ascii="Consolas" w:hAnsi="Consolas" w:cs="Consolas"/>
+              </w:rPr>
+              <w:t>7.2.1</w:t>
+            </w:r>
+            <w:r>
+              <w:rPr>
+                <w:rFonts w:ascii="Consolas" w:hAnsi="Consolas" w:cs="Consolas"/>
+              </w:rPr>
+              <w:t>0</w:t>
+            </w:r>
+          </w:p>
+        </w:tc>
+        <w:tc>
+          <w:tcPr>
+            <w:tcW w:w="1365" w:type="dxa"/>
+          </w:tcPr>
+          <w:p>
+            <w:pPr>
+              <w:rPr>
+                <w:rFonts w:ascii="Consolas" w:hAnsi="Consolas" w:cs="Consolas"/>
+              </w:rPr>
+            </w:pPr>
+            <w:r>
+              <w:rPr>
+                <w:rFonts w:ascii="Consolas" w:hAnsi="Consolas" w:cs="Consolas"/>
+              </w:rPr>
+              <w:t>ADDRVAL</w:t>
+            </w:r>
+          </w:p>
+        </w:tc>
+        <w:tc>
+          <w:tcPr>
+            <w:tcW w:w="7374" w:type="dxa"/>
+          </w:tcPr>
+          <w:p>
+            <w:pPr>
+              <w:rPr>
+                <w:rFonts w:ascii="Consolas" w:hAnsi="Consolas" w:cs="Consolas"/>
+              </w:rPr>
+            </w:pPr>
+            <w:r>
+              <w:rPr>
+                <w:rFonts w:ascii="Consolas" w:hAnsi="Consolas" w:cs="Consolas"/>
+              </w:rPr>
+              <w:t>Adres e-mail</w:t>
+            </w:r>
+          </w:p>
+        </w:tc>
+        <w:tc>
+          <w:tcPr>
+            <w:tcW w:w="993" w:type="dxa"/>
+          </w:tcPr>
+          <w:p>
+            <w:pPr>
+              <w:rPr>
+                <w:rFonts w:ascii="Consolas" w:hAnsi="Consolas" w:cs="Consolas"/>
+              </w:rPr>
+            </w:pPr>
+            <w:r>
+              <w:rPr>
+                <w:rFonts w:ascii="Consolas" w:hAnsi="Consolas" w:cs="Consolas"/>
+              </w:rPr>
+              <w:t>ASCII</w:t>
+            </w:r>
+          </w:p>
+        </w:tc>
+      </w:tr>
+      <w:tr>
+        <w:tc>
+          <w:tcPr>
+            <w:tcW w:w="1008" w:type="dxa"/>
+          </w:tcPr>
+          <w:p>
+            <w:pPr>
+              <w:rPr>
+                <w:rFonts w:ascii="Consolas" w:hAnsi="Consolas" w:cs="Consolas"/>
+              </w:rPr>
+            </w:pPr>
+            <w:r>
+              <w:rPr>
+                <w:rFonts w:ascii="Consolas" w:hAnsi="Consolas" w:cs="Consolas"/>
+              </w:rPr>
+              <w:t>7.2.1</w:t>
+            </w:r>
+            <w:r>
+              <w:rPr>
+                <w:rFonts w:ascii="Consolas" w:hAnsi="Consolas" w:cs="Consolas"/>
+              </w:rPr>
+              <w:t>1</w:t>
+            </w:r>
+          </w:p>
+        </w:tc>
+        <w:tc>
+          <w:tcPr>
+            <w:tcW w:w="1365" w:type="dxa"/>
+          </w:tcPr>
+          <w:p>
+            <w:pPr>
+              <w:rPr>
+                <w:rFonts w:ascii="Consolas" w:hAnsi="Consolas" w:cs="Consolas"/>
+              </w:rPr>
+            </w:pPr>
+            <w:r>
+              <w:rPr>
+                <w:rFonts w:ascii="Consolas" w:hAnsi="Consolas" w:cs="Consolas"/>
+              </w:rPr>
+              <w:t>ADDRID</w:t>
+            </w:r>
+          </w:p>
+        </w:tc>
+        <w:tc>
+          <w:tcPr>
+            <w:tcW w:w="7374" w:type="dxa"/>
+          </w:tcPr>
+          <w:p>
+            <w:pPr>
+              <w:rPr>
+                <w:rFonts w:ascii="Consolas" w:hAnsi="Consolas" w:cs="Consolas"/>
+              </w:rPr>
+            </w:pPr>
+            <w:r>
+              <w:rPr>
+                <w:rFonts w:ascii="Consolas" w:hAnsi="Consolas" w:cs="Consolas"/>
+              </w:rPr>
+              <w:t>ID adresu e-mail</w:t>
+            </w:r>
+          </w:p>
+        </w:tc>
+        <w:tc>
+          <w:tcPr>
+            <w:tcW w:w="993" w:type="dxa"/>
+          </w:tcPr>
+          <w:p>
+            <w:pPr>
+              <w:rPr>
+                <w:rFonts w:ascii="Consolas" w:hAnsi="Consolas" w:cs="Consolas"/>
+              </w:rPr>
+            </w:pPr>
+            <w:r>
+              <w:rPr>
+                <w:rFonts w:ascii="Consolas" w:hAnsi="Consolas" w:cs="Consolas"/>
+              </w:rPr>
+              <w:t>INT</w:t>
+            </w:r>
+          </w:p>
+        </w:tc>
+      </w:tr>
+      <w:tr>
+        <w:tc>
+          <w:tcPr>
+            <w:tcW w:w="1008" w:type="dxa"/>
+          </w:tcPr>
+          <w:p>
+            <w:pPr>
+              <w:rPr>
+                <w:rFonts w:ascii="Consolas" w:hAnsi="Consolas" w:cs="Consolas"/>
+              </w:rPr>
+            </w:pPr>
+            <w:r>
+              <w:rPr>
+                <w:rFonts w:ascii="Consolas" w:hAnsi="Consolas" w:cs="Consolas"/>
+              </w:rPr>
+              <w:t>7.2.1</w:t>
+            </w:r>
+            <w:r>
+              <w:rPr>
+                <w:rFonts w:ascii="Consolas" w:hAnsi="Consolas" w:cs="Consolas"/>
+              </w:rPr>
+              <w:t>2</w:t>
+            </w:r>
+          </w:p>
+        </w:tc>
+        <w:tc>
+          <w:tcPr>
+            <w:tcW w:w="1365" w:type="dxa"/>
+          </w:tcPr>
+          <w:p>
+            <w:pPr>
+              <w:rPr>
+                <w:rFonts w:ascii="Consolas" w:hAnsi="Consolas" w:cs="Consolas"/>
+              </w:rPr>
+            </w:pPr>
+            <w:r>
+              <w:rPr>
+                <w:rFonts w:ascii="Consolas" w:hAnsi="Consolas" w:cs="Consolas"/>
+              </w:rPr>
+              <w:t>VAL</w:t>
+            </w:r>
+          </w:p>
+        </w:tc>
+        <w:tc>
+          <w:tcPr>
+            <w:tcW w:w="7374" w:type="dxa"/>
+          </w:tcPr>
+          <w:p>
+            <w:pPr>
+              <w:rPr>
+                <w:rFonts w:ascii="Consolas" w:hAnsi="Consolas" w:cs="Consolas"/>
+              </w:rPr>
+            </w:pPr>
+            <w:r>
+              <w:rPr>
+                <w:rFonts w:ascii="Consolas" w:hAnsi="Consolas" w:cs="Consolas"/>
+              </w:rPr>
+              <w:t>Wartość pola szablonu wiadomości.</w:t>
+            </w:r>
+          </w:p>
+        </w:tc>
+        <w:tc>
+          <w:tcPr>
+            <w:tcW w:w="993" w:type="dxa"/>
+          </w:tcPr>
+          <w:p>
+            <w:pPr>
+              <w:rPr>
+                <w:rFonts w:ascii="Consolas" w:hAnsi="Consolas" w:cs="Consolas"/>
+              </w:rPr>
+            </w:pPr>
+            <w:r>
+              <w:rPr>
+                <w:rFonts w:ascii="Consolas" w:hAnsi="Consolas" w:cs="Consolas"/>
+              </w:rPr>
+              <w:t>ASCII</w:t>
+            </w:r>
+          </w:p>
+        </w:tc>
+      </w:tr>
+    </w:tbl>
+    <w:p>
+      <w:r>
+        <w:t>Każda kolekcja danych w polu DŁUGOŚĆ DANEJ zawiera liczbę elementów w kolekcji które zawiera. Wszystkie dane wysyłane w komunikacje są podane w kolejności podanej w tabeli 7.1. Wszystkie pola wiadomości VAL wystepują w takiej kolejności w jakiej występują w szablonie wiadomości.</w:t>
+      </w:r>
+    </w:p>
     <w:p>
       <w:pPr>
         <w:pStyle w:val="Heading1"/>
@@ -4207,8 +5239,19 @@
       </w:r>
     </w:p>
     <w:p>
+      <w:r>
+        <w:object w:dxaOrig="13366" w:dyaOrig="6091">
+          <v:shape id="_x0000_i1031" type="#_x0000_t75" style="width:523.5pt;height:238.5pt" o:ole="">
+            <v:imagedata r:id="rId14" o:title=""/>
+          </v:shape>
+          <o:OLEObject Type="Embed" ProgID="Visio.Drawing.15" ShapeID="_x0000_i1031" DrawAspect="Content" ObjectID="_1510772665" r:id="rId15"/>
+        </w:object>
+      </w:r>
+    </w:p>
+    <w:p>
       <w:pPr>
         <w:pStyle w:val="Heading1"/>
+        <w:spacing w:before="0"/>
       </w:pPr>
       <w:r>
         <w:t>11. Przykłady testowe</w:t>
@@ -4248,7 +5291,13 @@
     </w:p>
     <w:p>
       <w:pPr>
+        <w:spacing w:after="0"/>
+      </w:pPr>
+    </w:p>
+    <w:p>
+      <w:pPr>
         <w:pStyle w:val="Heading1"/>
+        <w:spacing w:before="0"/>
       </w:pPr>
       <w:r>
         <w:t>12. Podział pracy pomiędzy członków zespołu</w:t>
@@ -4277,9 +5326,220 @@
         <w:t>)</w:t>
       </w:r>
     </w:p>
-    <w:p/>
-    <w:p>
-      <w:pPr>
+    <w:p>
+      <w:pPr>
+        <w:pStyle w:val="Heading2"/>
+        <w:spacing w:before="0"/>
+      </w:pPr>
+      <w:r>
+        <w:t>12.1 Joanna Raczyńska</w:t>
+      </w:r>
+    </w:p>
+    <w:p>
+      <w:pPr>
+        <w:spacing w:after="0"/>
+        <w:rPr>
+          <w:lang w:val="en-US"/>
+        </w:rPr>
+      </w:pPr>
+      <w:r>
+        <w:rPr>
+          <w:lang w:val="en-US"/>
+        </w:rPr>
+        <w:t xml:space="preserve">12.1.1 </w:t>
+      </w:r>
+      <w:proofErr w:type="spellStart"/>
+      <w:r>
+        <w:rPr>
+          <w:lang w:val="en-US"/>
+        </w:rPr>
+        <w:t>Implementacja</w:t>
+      </w:r>
+      <w:proofErr w:type="spellEnd"/>
+      <w:r>
+        <w:rPr>
+          <w:lang w:val="en-US"/>
+        </w:rPr>
+        <w:t xml:space="preserve"> </w:t>
+      </w:r>
+      <w:proofErr w:type="spellStart"/>
+      <w:r>
+        <w:rPr>
+          <w:lang w:val="en-US"/>
+        </w:rPr>
+        <w:t>komponentu</w:t>
+      </w:r>
+      <w:proofErr w:type="spellEnd"/>
+      <w:r>
+        <w:rPr>
+          <w:lang w:val="en-US"/>
+        </w:rPr>
+        <w:t xml:space="preserve"> </w:t>
+      </w:r>
+      <w:proofErr w:type="spellStart"/>
+      <w:r>
+        <w:rPr>
+          <w:lang w:val="en-US"/>
+        </w:rPr>
+        <w:t>TcpLayer</w:t>
+      </w:r>
+      <w:proofErr w:type="spellEnd"/>
+    </w:p>
+    <w:p>
+      <w:pPr>
+        <w:spacing w:after="0"/>
+        <w:rPr>
+          <w:lang w:val="en-US"/>
+        </w:rPr>
+      </w:pPr>
+      <w:r>
+        <w:rPr>
+          <w:lang w:val="en-US"/>
+        </w:rPr>
+        <w:t xml:space="preserve">12.1.2 </w:t>
+      </w:r>
+      <w:proofErr w:type="spellStart"/>
+      <w:r>
+        <w:rPr>
+          <w:lang w:val="en-US"/>
+        </w:rPr>
+        <w:t>Implementacja</w:t>
+      </w:r>
+      <w:proofErr w:type="spellEnd"/>
+      <w:r>
+        <w:rPr>
+          <w:lang w:val="en-US"/>
+        </w:rPr>
+        <w:t xml:space="preserve"> </w:t>
+      </w:r>
+      <w:proofErr w:type="spellStart"/>
+      <w:r>
+        <w:rPr>
+          <w:lang w:val="en-US"/>
+        </w:rPr>
+        <w:t>koponentu</w:t>
+      </w:r>
+      <w:proofErr w:type="spellEnd"/>
+      <w:r>
+        <w:rPr>
+          <w:lang w:val="en-US"/>
+        </w:rPr>
+        <w:t xml:space="preserve"> </w:t>
+      </w:r>
+      <w:proofErr w:type="spellStart"/>
+      <w:r>
+        <w:rPr>
+          <w:lang w:val="en-US"/>
+        </w:rPr>
+        <w:t>ClientSession</w:t>
+      </w:r>
+      <w:proofErr w:type="spellEnd"/>
+    </w:p>
+    <w:p>
+      <w:pPr>
+        <w:pStyle w:val="Heading2"/>
+        <w:spacing w:before="0"/>
+      </w:pPr>
+      <w:r>
+        <w:t>12.2 Kamil Kacperski</w:t>
+      </w:r>
+    </w:p>
+    <w:p>
+      <w:pPr>
+        <w:spacing w:after="0"/>
+      </w:pPr>
+      <w:r>
+        <w:t>12.2.1 Implmenetacja komponentu DAL</w:t>
+      </w:r>
+    </w:p>
+    <w:p>
+      <w:pPr>
+        <w:spacing w:after="0"/>
+      </w:pPr>
+      <w:r>
+        <w:t>12.2.2 Implementacja komponentu SessionsListener</w:t>
+      </w:r>
+    </w:p>
+    <w:p>
+      <w:pPr>
+        <w:pStyle w:val="Heading2"/>
+        <w:spacing w:before="0"/>
+      </w:pPr>
+      <w:r>
+        <w:t>12.3 Michał Mudel</w:t>
+      </w:r>
+    </w:p>
+    <w:p>
+      <w:pPr>
+        <w:spacing w:after="0"/>
+      </w:pPr>
+      <w:r>
+        <w:t>12.3.1 Implementacja komponentu SmtpLayer</w:t>
+      </w:r>
+    </w:p>
+    <w:p>
+      <w:pPr>
+        <w:spacing w:after="0"/>
+      </w:pPr>
+      <w:r>
+        <w:t>12.3.2 Implementacja komponentu Cipher</w:t>
+      </w:r>
+    </w:p>
+    <w:p>
+      <w:pPr>
+        <w:pStyle w:val="Heading2"/>
+        <w:spacing w:before="0"/>
+      </w:pPr>
+      <w:r>
+        <w:t xml:space="preserve">12.4 </w:t>
+      </w:r>
+      <w:r>
+        <w:t>Wojciech Zieliński</w:t>
+      </w:r>
+    </w:p>
+    <w:p>
+      <w:pPr>
+        <w:spacing w:after="0"/>
+      </w:pPr>
+      <w:r>
+        <w:t>12.4.1 Projekt architektury systemu</w:t>
+      </w:r>
+      <w:r>
+        <w:t xml:space="preserve"> i zarządzanie projektem</w:t>
+      </w:r>
+    </w:p>
+    <w:p>
+      <w:pPr>
+        <w:spacing w:after="0"/>
+      </w:pPr>
+      <w:r>
+        <w:t>12.4.2 Implementacja aplikacji klienckiej</w:t>
+      </w:r>
+    </w:p>
+    <w:p>
+      <w:pPr>
+        <w:spacing w:after="0"/>
+      </w:pPr>
+      <w:r>
+        <w:t>12.4.3 Implementacja komponentu RootManager</w:t>
+      </w:r>
+    </w:p>
+    <w:p>
+      <w:pPr>
+        <w:spacing w:after="0"/>
+      </w:pPr>
+      <w:r>
+        <w:t>12.4.4 Implementacja klasy MessagesQueue</w:t>
+      </w:r>
+    </w:p>
+    <w:p>
+      <w:pPr>
+        <w:spacing w:after="0"/>
+      </w:pPr>
+    </w:p>
+    <w:p>
+      <w:pPr>
+        <w:spacing w:after="0"/>
         <w:rPr>
           <w:rFonts w:asciiTheme="majorHAnsi" w:hAnsiTheme="majorHAnsi"/>
           <w:color w:val="4472C4" w:themeColor="accent5"/>
@@ -4299,6 +5559,7 @@
     </w:p>
     <w:p>
       <w:pPr>
+        <w:spacing w:after="0"/>
         <w:rPr>
           <w:rFonts w:eastAsia="Times New Roman"/>
           <w:color w:val="000000"/>
@@ -4323,6 +5584,7 @@
     </w:p>
     <w:p>
       <w:pPr>
+        <w:spacing w:after="0"/>
         <w:rPr>
           <w:rFonts w:eastAsia="Times New Roman"/>
           <w:color w:val="000000"/>
@@ -4364,6 +5626,7 @@
     </w:p>
     <w:p>
       <w:pPr>
+        <w:spacing w:after="0"/>
         <w:rPr>
           <w:rFonts w:eastAsia="Times New Roman"/>
           <w:color w:val="000000"/>
@@ -4405,6 +5668,7 @@
     </w:p>
     <w:p>
       <w:pPr>
+        <w:spacing w:after="0"/>
         <w:rPr>
           <w:rFonts w:eastAsia="Times New Roman"/>
           <w:color w:val="000000"/>
@@ -4444,9 +5708,14 @@
         <w:t>scenariusz "wstawania" poszczególnych węzłów systemu</w:t>
       </w:r>
     </w:p>
-    <w:p/>
-    <w:p>
-      <w:pPr>
+    <w:p>
+      <w:pPr>
+        <w:spacing w:after="0"/>
+      </w:pPr>
+    </w:p>
+    <w:p>
+      <w:pPr>
+        <w:spacing w:after="0"/>
         <w:rPr>
           <w:rFonts w:asciiTheme="majorHAnsi" w:hAnsiTheme="majorHAnsi"/>
           <w:color w:val="4472C4" w:themeColor="accent5"/>
@@ -4461,10 +5730,42 @@
           <w:sz w:val="32"/>
           <w:szCs w:val="32"/>
         </w:rPr>
-        <w:t>14. Diagram sekwencji dla modułu klienta i serwera</w:t>
-      </w:r>
-    </w:p>
-    <w:p/>
+        <w:t xml:space="preserve">14. </w:t>
+      </w:r>
+      <w:r>
+        <w:rPr>
+          <w:rFonts w:asciiTheme="majorHAnsi" w:hAnsiTheme="majorHAnsi"/>
+          <w:color w:val="4472C4" w:themeColor="accent5"/>
+          <w:sz w:val="32"/>
+          <w:szCs w:val="32"/>
+        </w:rPr>
+        <w:t>Nawiązywanie połączenia między klientem a serwerem</w:t>
+      </w:r>
+    </w:p>
+    <w:p>
+      <w:pPr>
+        <w:spacing w:after="0"/>
+        <w:rPr>
+          <w:rFonts w:asciiTheme="majorHAnsi" w:hAnsiTheme="majorHAnsi"/>
+          <w:color w:val="4472C4" w:themeColor="accent5"/>
+          <w:sz w:val="32"/>
+          <w:szCs w:val="32"/>
+        </w:rPr>
+      </w:pPr>
+      <w:r>
+        <w:object w:dxaOrig="7606" w:dyaOrig="7426">
+          <v:shape id="_x0000_i1033" type="#_x0000_t75" style="width:380.25pt;height:371.25pt" o:ole="">
+            <v:imagedata r:id="rId16" o:title=""/>
+          </v:shape>
+          <o:OLEObject Type="Embed" ProgID="Visio.Drawing.15" ShapeID="_x0000_i1033" DrawAspect="Content" ObjectID="_1510772666" r:id="rId17"/>
+        </w:object>
+      </w:r>
+    </w:p>
+    <w:p>
+      <w:pPr>
+        <w:spacing w:after="0"/>
+      </w:pPr>
+    </w:p>
     <w:p>
       <w:pPr>
         <w:spacing w:after="0"/>
@@ -4825,7 +6126,7 @@
                     </pic:cNvPicPr>
                   </pic:nvPicPr>
                   <pic:blipFill>
-                    <a:blip r:embed="rId6" cstate="print"/>
+                    <a:blip r:embed="rId18" cstate="print"/>
                     <a:srcRect/>
                     <a:stretch>
                       <a:fillRect/>
@@ -4899,7 +6200,7 @@
                     </pic:cNvPicPr>
                   </pic:nvPicPr>
                   <pic:blipFill>
-                    <a:blip r:embed="rId7" cstate="print"/>
+                    <a:blip r:embed="rId19" cstate="print"/>
                     <a:srcRect l="-1089" t="18495" b="16614"/>
                     <a:stretch>
                       <a:fillRect/>
@@ -6077,7 +7378,7 @@
 </file>
 
 <file path=customXml/itemProps1.xml><?xml version="1.0" encoding="utf-8"?>
-<ds:datastoreItem xmlns:ds="http://schemas.openxmlformats.org/officeDocument/2006/customXml" ds:itemID="{A3A47564-0C16-4CE5-9052-583DD5FFDBA2}">
+<ds:datastoreItem xmlns:ds="http://schemas.openxmlformats.org/officeDocument/2006/customXml" ds:itemID="{96755026-604C-4EEB-B8EC-F369AED5E53A}">
   <ds:schemaRefs>
     <ds:schemaRef ds:uri="http://schemas.openxmlformats.org/officeDocument/2006/bibliography"/>
   </ds:schemaRefs>

</xml_diff>

<commit_message>
Few small fixes, add functional requirement (password change)
</commit_message>
<xml_diff>
--- a/Pw.Elka.TIN/dokumentacja.docx
+++ b/Pw.Elka.TIN/dokumentacja.docx
@@ -1,10 +1,10 @@
 
 <file path=word/document.xml><?xml version="1.0" encoding="utf-8"?>
-<w:document xmlns:wpc="http://schemas.microsoft.com/office/word/2010/wordprocessingCanvas" xmlns:cx="http://schemas.microsoft.com/office/drawing/2014/chartex" xmlns:cx1="http://schemas.microsoft.com/office/drawing/2015/9/8/chartex" xmlns:mc="http://schemas.openxmlformats.org/markup-compatibility/2006" xmlns:o="urn:schemas-microsoft-com:office:office" xmlns:r="http://schemas.openxmlformats.org/officeDocument/2006/relationships" xmlns:m="http://schemas.openxmlformats.org/officeDocument/2006/math" xmlns:v="urn:schemas-microsoft-com:vml" xmlns:wp14="http://schemas.microsoft.com/office/word/2010/wordprocessingDrawing" xmlns:wp="http://schemas.openxmlformats.org/drawingml/2006/wordprocessingDrawing" xmlns:w10="urn:schemas-microsoft-com:office:word" xmlns:w="http://schemas.openxmlformats.org/wordprocessingml/2006/main" xmlns:w14="http://schemas.microsoft.com/office/word/2010/wordml" xmlns:w15="http://schemas.microsoft.com/office/word/2012/wordml" xmlns:w16se="http://schemas.microsoft.com/office/word/2015/wordml/symex" xmlns:wpg="http://schemas.microsoft.com/office/word/2010/wordprocessingGroup" xmlns:wpi="http://schemas.microsoft.com/office/word/2010/wordprocessingInk" xmlns:wne="http://schemas.microsoft.com/office/word/2006/wordml" xmlns:wps="http://schemas.microsoft.com/office/word/2010/wordprocessingShape" mc:Ignorable="w14 w15 w16se wp14">
+<w:document xmlns:ve="http://schemas.openxmlformats.org/markup-compatibility/2006" xmlns:o="urn:schemas-microsoft-com:office:office" xmlns:r="http://schemas.openxmlformats.org/officeDocument/2006/relationships" xmlns:m="http://schemas.openxmlformats.org/officeDocument/2006/math" xmlns:v="urn:schemas-microsoft-com:vml" xmlns:wp="http://schemas.openxmlformats.org/drawingml/2006/wordprocessingDrawing" xmlns:w10="urn:schemas-microsoft-com:office:word" xmlns:w="http://schemas.openxmlformats.org/wordprocessingml/2006/main" xmlns:wne="http://schemas.microsoft.com/office/word/2006/wordml">
   <w:body>
     <w:p>
       <w:pPr>
-        <w:pStyle w:val="Title"/>
+        <w:pStyle w:val="Tytu"/>
       </w:pPr>
       <w:r>
         <w:t>Dokumentacja</w:t>
@@ -18,16 +18,19 @@
     </w:p>
     <w:p>
       <w:pPr>
-        <w:pStyle w:val="Subtitle"/>
-        <w:spacing w:after="0"/>
-      </w:pPr>
-      <w:r>
-        <w:t>Autorzy: Joanna Raczyńśka, Kamil Kacperski, Michał Mudel, Wojciech Zieliński</w:t>
-      </w:r>
-    </w:p>
-    <w:p>
-      <w:pPr>
-        <w:pStyle w:val="Subtitle"/>
+        <w:pStyle w:val="Podtytu"/>
+        <w:spacing w:after="0"/>
+      </w:pPr>
+      <w:r>
+        <w:t>Autorzy: Joanna Raczyńs</w:t>
+      </w:r>
+      <w:r>
+        <w:t>ka, Kamil Kacperski, Michał Mudel, Wojciech Zieliński</w:t>
+      </w:r>
+    </w:p>
+    <w:p>
+      <w:pPr>
+        <w:pStyle w:val="Podtytu"/>
         <w:spacing w:after="0"/>
       </w:pPr>
       <w:r>
@@ -36,7 +39,7 @@
     </w:p>
     <w:p>
       <w:pPr>
-        <w:pStyle w:val="Heading1"/>
+        <w:pStyle w:val="Nagwek1"/>
       </w:pPr>
       <w:r>
         <w:t>1.Wstęp</w:t>
@@ -88,7 +91,7 @@
     </w:p>
     <w:p>
       <w:pPr>
-        <w:pStyle w:val="Heading1"/>
+        <w:pStyle w:val="Nagwek1"/>
         <w:spacing w:before="0"/>
       </w:pPr>
       <w:r>
@@ -177,7 +180,7 @@
     </w:p>
     <w:p>
       <w:pPr>
-        <w:pStyle w:val="Heading1"/>
+        <w:pStyle w:val="Nagwek1"/>
         <w:spacing w:before="0"/>
       </w:pPr>
       <w:r>
@@ -282,39 +285,65 @@
         <w:spacing w:after="0"/>
       </w:pPr>
       <w:r>
-        <w:t>3.9 Klient dodaje adres do grupy.</w:t>
-      </w:r>
-    </w:p>
-    <w:p>
-      <w:pPr>
-        <w:spacing w:after="0"/>
-      </w:pPr>
-      <w:r>
-        <w:t>3.10 Klient usuwa adres z grupy.</w:t>
-      </w:r>
-    </w:p>
-    <w:p>
-      <w:pPr>
-        <w:spacing w:after="0"/>
-      </w:pPr>
-      <w:r>
-        <w:t>3.11 Klient wysyła wiadomość.</w:t>
-      </w:r>
-    </w:p>
-    <w:p>
-      <w:pPr>
-        <w:spacing w:after="0"/>
-      </w:pPr>
-      <w:r>
-        <w:t>3.12 Klient wylogowuje się z systemu.</w:t>
-      </w:r>
-    </w:p>
-    <w:p>
-      <w:pPr>
-        <w:spacing w:after="0"/>
-      </w:pPr>
-      <w:r>
-        <w:t>3.13 Administrator wyświetla wszystkie ob</w:t>
+        <w:t>3.10</w:t>
+      </w:r>
+      <w:r>
+        <w:t xml:space="preserve"> Klient dodaje adres do grupy.</w:t>
+      </w:r>
+    </w:p>
+    <w:p>
+      <w:pPr>
+        <w:spacing w:after="0"/>
+      </w:pPr>
+      <w:r>
+        <w:t>3.11</w:t>
+      </w:r>
+      <w:r>
+        <w:t xml:space="preserve"> Klient usuwa adres z grupy.</w:t>
+      </w:r>
+    </w:p>
+    <w:p>
+      <w:pPr>
+        <w:spacing w:after="0"/>
+      </w:pPr>
+      <w:r>
+        <w:t>3.12</w:t>
+      </w:r>
+      <w:r>
+        <w:t xml:space="preserve"> Klient wysyła wiadomość.</w:t>
+      </w:r>
+    </w:p>
+    <w:p>
+      <w:pPr>
+        <w:spacing w:after="0"/>
+      </w:pPr>
+      <w:r>
+        <w:t>3.13 Klient zmienia swoje hasło.</w:t>
+      </w:r>
+    </w:p>
+    <w:p>
+      <w:pPr>
+        <w:spacing w:after="0"/>
+      </w:pPr>
+      <w:r>
+        <w:t>3.14</w:t>
+      </w:r>
+      <w:r>
+        <w:t xml:space="preserve"> Klient wylogowuje się z systemu.</w:t>
+      </w:r>
+    </w:p>
+    <w:p>
+      <w:pPr>
+        <w:spacing w:after="0"/>
+        <w:rPr>
+          <w:color w:val="4472C4" w:themeColor="accent5"/>
+        </w:rPr>
+      </w:pPr>
+      <w:r>
+        <w:t>3.15</w:t>
+      </w:r>
+      <w:r>
+        <w:t xml:space="preserve"> Administrator wyświetla wszystkie ob</w:t>
       </w:r>
       <w:r>
         <w:t>e</w:t>
@@ -326,46 +355,67 @@
     <w:p>
       <w:pPr>
         <w:spacing w:after="0"/>
-      </w:pPr>
-      <w:r>
-        <w:t>3.14 Administrator kończy wybraną sesję z klientem.</w:t>
-      </w:r>
-    </w:p>
-    <w:p>
-      <w:pPr>
-        <w:spacing w:after="0"/>
-      </w:pPr>
-      <w:r>
-        <w:t>3.15 Administrator blokuje wybranego klienta.</w:t>
-      </w:r>
-    </w:p>
-    <w:p>
-      <w:pPr>
-        <w:spacing w:after="0"/>
-      </w:pPr>
-      <w:r>
-        <w:t>3.16 Administrator odblokowuje wybranego klienta.</w:t>
-      </w:r>
-    </w:p>
-    <w:p>
-      <w:pPr>
-        <w:spacing w:after="0"/>
-      </w:pPr>
-      <w:r>
-        <w:t>3.17 Administrator tworzy nowego klienta.</w:t>
-      </w:r>
-    </w:p>
-    <w:p>
-      <w:pPr>
-        <w:spacing w:after="0"/>
-      </w:pPr>
-      <w:r>
-        <w:t>3.18 Administrator usuwa wybranego klienta.</w:t>
-      </w:r>
-    </w:p>
-    <w:p>
-      <w:pPr>
-        <w:pStyle w:val="Heading1"/>
+        <w:rPr>
+          <w:color w:val="4472C4" w:themeColor="accent5"/>
+        </w:rPr>
+      </w:pPr>
+      <w:r>
+        <w:t>3.16</w:t>
+      </w:r>
+      <w:r>
+        <w:t xml:space="preserve"> Administrator </w:t>
+      </w:r>
+      <w:r>
+        <w:t>kończy wybraną sesję z klientem.</w:t>
+      </w:r>
+    </w:p>
+    <w:p>
+      <w:pPr>
+        <w:spacing w:after="0"/>
+      </w:pPr>
+      <w:r>
+        <w:t>3.17</w:t>
+      </w:r>
+      <w:r>
+        <w:t xml:space="preserve"> Administrator blokuje wybranego klienta.</w:t>
+      </w:r>
+    </w:p>
+    <w:p>
+      <w:pPr>
+        <w:spacing w:after="0"/>
+      </w:pPr>
+      <w:r>
+        <w:t>3.18</w:t>
+      </w:r>
+      <w:r>
+        <w:t xml:space="preserve"> Administrator odblokowuje wybranego klienta.</w:t>
+      </w:r>
+    </w:p>
+    <w:p>
+      <w:pPr>
+        <w:spacing w:after="0"/>
+      </w:pPr>
+      <w:r>
+        <w:t>3.19</w:t>
+      </w:r>
+      <w:r>
+        <w:t xml:space="preserve"> Administrator tworzy nowego klienta.</w:t>
+      </w:r>
+    </w:p>
+    <w:p>
+      <w:pPr>
+        <w:spacing w:after="0"/>
+      </w:pPr>
+      <w:r>
+        <w:t>3.20</w:t>
+      </w:r>
+      <w:r>
+        <w:t xml:space="preserve"> Administrator usuwa wybranego klienta.</w:t>
+      </w:r>
+    </w:p>
+    <w:p>
+      <w:pPr>
+        <w:pStyle w:val="Nagwek1"/>
         <w:spacing w:before="0"/>
       </w:pPr>
       <w:r>
@@ -399,6 +449,7 @@
         <w:spacing w:after="0"/>
       </w:pPr>
       <w:r>
+        <w:lastRenderedPageBreak/>
         <w:t>4.3 Aplikacja kliencka zostanie wykonana w technologi Wind</w:t>
       </w:r>
       <w:r>
@@ -419,7 +470,6 @@
         <w:spacing w:after="0"/>
       </w:pPr>
       <w:r>
-        <w:lastRenderedPageBreak/>
         <w:t>4.4 Aplikacja serwerowa zostanie wykonana za pomocą języka C++</w:t>
       </w:r>
       <w:r>
@@ -529,7 +579,7 @@
     </w:p>
     <w:p>
       <w:pPr>
-        <w:pStyle w:val="Heading1"/>
+        <w:pStyle w:val="Nagwek1"/>
       </w:pPr>
       <w:r>
         <w:t xml:space="preserve">5. </w:t>
@@ -540,7 +590,7 @@
     </w:p>
     <w:p>
       <w:pPr>
-        <w:pStyle w:val="Heading1"/>
+        <w:pStyle w:val="Nagwek1"/>
       </w:pPr>
       <w:r>
         <w:object w:dxaOrig="15031" w:dyaOrig="10935">
@@ -563,10 +613,10 @@
             <v:path o:extrusionok="f" gradientshapeok="t" o:connecttype="rect"/>
             <o:lock v:ext="edit" aspectratio="t"/>
           </v:shapetype>
-          <v:shape id="_x0000_i1057" type="#_x0000_t75" style="width:522.75pt;height:380.25pt" o:ole="">
+          <v:shape id="_x0000_i1025" type="#_x0000_t75" style="width:523.25pt;height:379.95pt" o:ole="">
             <v:imagedata r:id="rId6" o:title=""/>
           </v:shape>
-          <o:OLEObject Type="Embed" ProgID="Visio.Drawing.15" ShapeID="_x0000_i1057" DrawAspect="Content" ObjectID="_1510772661" r:id="rId7"/>
+          <o:OLEObject Type="Embed" ProgID="Visio.Drawing.15" ShapeID="_x0000_i1025" DrawAspect="Content" ObjectID="_1510875231" r:id="rId7"/>
         </w:object>
       </w:r>
       <w:r>
@@ -614,47 +664,56 @@
     <w:p/>
     <w:p>
       <w:pPr>
-        <w:pStyle w:val="Heading1"/>
+        <w:pStyle w:val="Nagwek1"/>
       </w:pPr>
       <w:r>
         <w:lastRenderedPageBreak/>
-        <w:t>6. Mode interfejsów i klas aplikacji</w:t>
+        <w:t>7</w:t>
+      </w:r>
+      <w:r>
+        <w:t>. Mode</w:t>
+      </w:r>
+      <w:r>
+        <w:t>l</w:t>
+      </w:r>
+      <w:r>
+        <w:t xml:space="preserve"> interfejsów i klas aplikacji</w:t>
       </w:r>
     </w:p>
     <w:p>
       <w:r>
         <w:object w:dxaOrig="11310" w:dyaOrig="10410">
-          <v:shape id="_x0000_i1091" type="#_x0000_t75" style="width:523.5pt;height:475.5pt" o:ole="">
+          <v:shape id="_x0000_i1026" type="#_x0000_t75" style="width:523.95pt;height:475.5pt" o:ole="">
             <v:imagedata r:id="rId8" o:title=""/>
           </v:shape>
-          <o:OLEObject Type="Embed" ProgID="Visio.Drawing.15" ShapeID="_x0000_i1091" DrawAspect="Content" ObjectID="_1510772662" r:id="rId9"/>
+          <o:OLEObject Type="Embed" ProgID="Visio.Drawing.15" ShapeID="_x0000_i1026" DrawAspect="Content" ObjectID="_1510875232" r:id="rId9"/>
         </w:object>
       </w:r>
     </w:p>
     <w:p>
       <w:pPr>
-        <w:pStyle w:val="Heading1"/>
+        <w:pStyle w:val="Nagwek1"/>
       </w:pPr>
       <w:r>
         <w:object w:dxaOrig="8251" w:dyaOrig="4066">
-          <v:shape id="_x0000_i1080" type="#_x0000_t75" style="width:412.5pt;height:217.5pt" o:ole="">
+          <v:shape id="_x0000_i1027" type="#_x0000_t75" style="width:412.75pt;height:217.45pt" o:ole="">
             <v:imagedata r:id="rId10" o:title=""/>
           </v:shape>
-          <o:OLEObject Type="Embed" ProgID="Visio.Drawing.15" ShapeID="_x0000_i1080" DrawAspect="Content" ObjectID="_1510772663" r:id="rId11"/>
+          <o:OLEObject Type="Embed" ProgID="Visio.Drawing.15" ShapeID="_x0000_i1027" DrawAspect="Content" ObjectID="_1510875233" r:id="rId11"/>
         </w:object>
       </w:r>
     </w:p>
     <w:p/>
     <w:p>
       <w:pPr>
-        <w:pStyle w:val="Heading1"/>
+        <w:pStyle w:val="Nagwek1"/>
       </w:pPr>
       <w:r>
         <w:object w:dxaOrig="8251" w:dyaOrig="7575">
-          <v:shape id="_x0000_i1089" type="#_x0000_t75" style="width:412.5pt;height:378.75pt" o:ole="">
+          <v:shape id="_x0000_i1028" type="#_x0000_t75" style="width:412.75pt;height:378.55pt" o:ole="">
             <v:imagedata r:id="rId12" o:title=""/>
           </v:shape>
-          <o:OLEObject Type="Embed" ProgID="Visio.Drawing.15" ShapeID="_x0000_i1089" DrawAspect="Content" ObjectID="_1510772664" r:id="rId13"/>
+          <o:OLEObject Type="Embed" ProgID="Visio.Drawing.15" ShapeID="_x0000_i1028" DrawAspect="Content" ObjectID="_1510875234" r:id="rId13"/>
         </w:object>
       </w:r>
       <w:r>
@@ -663,10 +722,13 @@
     </w:p>
     <w:p>
       <w:pPr>
-        <w:pStyle w:val="Heading1"/>
-      </w:pPr>
-      <w:r>
-        <w:t>6. Opis protokołu SMTP</w:t>
+        <w:pStyle w:val="Nagwek1"/>
+      </w:pPr>
+      <w:r>
+        <w:t>8</w:t>
+      </w:r>
+      <w:r>
+        <w:t>. Opis protokołu SMTP</w:t>
       </w:r>
     </w:p>
     <w:p/>
@@ -748,20 +810,32 @@
       <w:bookmarkStart w:id="0" w:name="_GoBack"/>
       <w:bookmarkEnd w:id="0"/>
       <w:r>
-        <w:t>w do danego odbiorcy, może wysłać plecenie TURN, które odwraca połączenie i sprawia że odbiorca przejmuje nad nim kontrolę. Zakończenie połączenia można wykonać wysyłając polecenie QUIT i czekając na odpowiedzą 221 ( zgoda na rozłączenie )</w:t>
+        <w:t>w do danego odbiorcy, może wysłać plecenie TURN, które odwraca połączenie i sprawia że odbiorca przejmuje nad nim kontrolę. Zakończenie połączenia można wykonać wysyłając polecen</w:t>
+      </w:r>
+      <w:r>
+        <w:t>ie QUIT i czekając na odpowiedź</w:t>
+      </w:r>
+      <w:r>
+        <w:t xml:space="preserve"> 221 ( zgoda na rozłączenie )</w:t>
       </w:r>
     </w:p>
     <w:p/>
     <w:p>
       <w:pPr>
-        <w:pStyle w:val="Heading1"/>
+        <w:pStyle w:val="Nagwek1"/>
       </w:pPr>
       <w:r>
         <w:lastRenderedPageBreak/>
-        <w:t xml:space="preserve">7. Opis </w:t>
-      </w:r>
-      <w:r>
-        <w:t xml:space="preserve">autoryskiego </w:t>
+        <w:t>9</w:t>
+      </w:r>
+      <w:r>
+        <w:t xml:space="preserve">. Opis </w:t>
+      </w:r>
+      <w:r>
+        <w:t>autor</w:t>
+      </w:r>
+      <w:r>
+        <w:t xml:space="preserve">skiego </w:t>
       </w:r>
       <w:r>
         <w:t>protokołu</w:t>
@@ -778,9 +852,9 @@
     </w:p>
     <w:tbl>
       <w:tblPr>
-        <w:tblStyle w:val="TableGrid"/>
+        <w:tblStyle w:val="Tabela-Siatka"/>
         <w:tblW w:w="0" w:type="auto"/>
-        <w:tblLook w:val="04A0" w:firstRow="1" w:lastRow="0" w:firstColumn="1" w:lastColumn="0" w:noHBand="0" w:noVBand="1"/>
+        <w:tblLook w:val="04A0"/>
       </w:tblPr>
       <w:tblGrid>
         <w:gridCol w:w="5353"/>
@@ -978,10 +1052,13 @@
     </w:p>
     <w:p>
       <w:pPr>
-        <w:pStyle w:val="Heading2"/>
-      </w:pPr>
-      <w:r>
-        <w:t>7.1 Typy komunikatów</w:t>
+        <w:pStyle w:val="Nagwek2"/>
+      </w:pPr>
+      <w:r>
+        <w:t>9</w:t>
+      </w:r>
+      <w:r>
+        <w:t>.1 Typy komunikatów</w:t>
       </w:r>
     </w:p>
     <w:p>
@@ -992,7 +1069,13 @@
         <w:t>. Każdy komunikat posiada określoną liczbę danych</w:t>
       </w:r>
       <w:r>
-        <w:t>. Pozostała część komunikatu zawiera dane, które same określają swoją długość. Pakiet komunikatu AUTH-Serwer jest niekodowany. Pakiet komunikatu AUTH-Klient jest kodowany kluczem asymetrycznym. Pakiety pozostałych komunikatów są kodoowane kluczem symetrycznym.</w:t>
+        <w:t>. Pozostała część komunikatu zawiera dane, które same określają swoją długość. Pakiet komunikatu AUTH-Serwer jest niekodowany. Pakiet komunikatu AUTH-Klient jest kodowany kluczem asymetrycznym. Pakiety</w:t>
+      </w:r>
+      <w:r>
+        <w:t xml:space="preserve"> pozostałych komunikatów są kod</w:t>
+      </w:r>
+      <w:r>
+        <w:t>owane kluczem symetrycznym.</w:t>
       </w:r>
       <w:r>
         <w:t xml:space="preserve"> Oznaczenie {...} określa kolekcję danych, której długość jest określona w niej samej.</w:t>
@@ -1000,9 +1083,9 @@
     </w:p>
     <w:tbl>
       <w:tblPr>
-        <w:tblStyle w:val="TableGrid"/>
+        <w:tblStyle w:val="Tabela-Siatka"/>
         <w:tblW w:w="0" w:type="auto"/>
-        <w:tblLook w:val="04A0" w:firstRow="1" w:lastRow="0" w:firstColumn="1" w:lastColumn="0" w:noHBand="0" w:noVBand="1"/>
+        <w:tblLook w:val="04A0"/>
       </w:tblPr>
       <w:tblGrid>
         <w:gridCol w:w="1008"/>
@@ -1093,7 +1176,13 @@
               <w:rPr>
                 <w:rFonts w:ascii="Consolas" w:hAnsi="Consolas" w:cs="Consolas"/>
               </w:rPr>
-              <w:t>7.1.1</w:t>
+              <w:t>9</w:t>
+            </w:r>
+            <w:r>
+              <w:rPr>
+                <w:rFonts w:ascii="Consolas" w:hAnsi="Consolas" w:cs="Consolas"/>
+              </w:rPr>
+              <w:t>.1.1</w:t>
             </w:r>
           </w:p>
         </w:tc>
@@ -1244,7 +1333,13 @@
               <w:rPr>
                 <w:rFonts w:ascii="Consolas" w:hAnsi="Consolas" w:cs="Consolas"/>
               </w:rPr>
-              <w:t>7.1.2</w:t>
+              <w:t>9</w:t>
+            </w:r>
+            <w:r>
+              <w:rPr>
+                <w:rFonts w:ascii="Consolas" w:hAnsi="Consolas" w:cs="Consolas"/>
+              </w:rPr>
+              <w:t>.1.2</w:t>
             </w:r>
           </w:p>
         </w:tc>
@@ -1407,7 +1502,13 @@
               <w:rPr>
                 <w:rFonts w:ascii="Consolas" w:hAnsi="Consolas" w:cs="Consolas"/>
               </w:rPr>
-              <w:t>7.1.3</w:t>
+              <w:t>9</w:t>
+            </w:r>
+            <w:r>
+              <w:rPr>
+                <w:rFonts w:ascii="Consolas" w:hAnsi="Consolas" w:cs="Consolas"/>
+              </w:rPr>
+              <w:t>.1.3</w:t>
             </w:r>
           </w:p>
         </w:tc>
@@ -1558,7 +1659,13 @@
               <w:rPr>
                 <w:rFonts w:ascii="Consolas" w:hAnsi="Consolas" w:cs="Consolas"/>
               </w:rPr>
-              <w:t>7.1.4</w:t>
+              <w:t>9</w:t>
+            </w:r>
+            <w:r>
+              <w:rPr>
+                <w:rFonts w:ascii="Consolas" w:hAnsi="Consolas" w:cs="Consolas"/>
+              </w:rPr>
+              <w:t>.1.4</w:t>
             </w:r>
           </w:p>
         </w:tc>
@@ -1732,7 +1839,13 @@
               <w:rPr>
                 <w:rFonts w:ascii="Consolas" w:hAnsi="Consolas" w:cs="Consolas"/>
               </w:rPr>
-              <w:t>7.1.5</w:t>
+              <w:t>9</w:t>
+            </w:r>
+            <w:r>
+              <w:rPr>
+                <w:rFonts w:ascii="Consolas" w:hAnsi="Consolas" w:cs="Consolas"/>
+              </w:rPr>
+              <w:t>.1.5</w:t>
             </w:r>
           </w:p>
         </w:tc>
@@ -1965,7 +2078,13 @@
               <w:rPr>
                 <w:rFonts w:ascii="Consolas" w:hAnsi="Consolas" w:cs="Consolas"/>
               </w:rPr>
-              <w:t>7.1.6</w:t>
+              <w:t>9</w:t>
+            </w:r>
+            <w:r>
+              <w:rPr>
+                <w:rFonts w:ascii="Consolas" w:hAnsi="Consolas" w:cs="Consolas"/>
+              </w:rPr>
+              <w:t>.1.6</w:t>
             </w:r>
           </w:p>
         </w:tc>
@@ -2122,7 +2241,13 @@
               <w:rPr>
                 <w:rFonts w:ascii="Consolas" w:hAnsi="Consolas" w:cs="Consolas"/>
               </w:rPr>
-              <w:t>7.1.7</w:t>
+              <w:t>9</w:t>
+            </w:r>
+            <w:r>
+              <w:rPr>
+                <w:rFonts w:ascii="Consolas" w:hAnsi="Consolas" w:cs="Consolas"/>
+              </w:rPr>
+              <w:t>.1.7</w:t>
             </w:r>
           </w:p>
         </w:tc>
@@ -2279,7 +2404,13 @@
               <w:rPr>
                 <w:rFonts w:ascii="Consolas" w:hAnsi="Consolas" w:cs="Consolas"/>
               </w:rPr>
-              <w:t>7.1.8</w:t>
+              <w:t>9</w:t>
+            </w:r>
+            <w:r>
+              <w:rPr>
+                <w:rFonts w:ascii="Consolas" w:hAnsi="Consolas" w:cs="Consolas"/>
+              </w:rPr>
+              <w:t>.1.8</w:t>
             </w:r>
           </w:p>
         </w:tc>
@@ -2430,7 +2561,13 @@
               <w:rPr>
                 <w:rFonts w:ascii="Consolas" w:hAnsi="Consolas" w:cs="Consolas"/>
               </w:rPr>
-              <w:t>7.1.9</w:t>
+              <w:t>9</w:t>
+            </w:r>
+            <w:r>
+              <w:rPr>
+                <w:rFonts w:ascii="Consolas" w:hAnsi="Consolas" w:cs="Consolas"/>
+              </w:rPr>
+              <w:t>.1.9</w:t>
             </w:r>
           </w:p>
         </w:tc>
@@ -2581,7 +2718,13 @@
               <w:rPr>
                 <w:rFonts w:ascii="Consolas" w:hAnsi="Consolas" w:cs="Consolas"/>
               </w:rPr>
-              <w:t>7.1.10</w:t>
+              <w:t>9</w:t>
+            </w:r>
+            <w:r>
+              <w:rPr>
+                <w:rFonts w:ascii="Consolas" w:hAnsi="Consolas" w:cs="Consolas"/>
+              </w:rPr>
+              <w:t>.1.10</w:t>
             </w:r>
           </w:p>
         </w:tc>
@@ -2677,19 +2820,7 @@
               <w:rPr>
                 <w:rFonts w:ascii="Consolas" w:hAnsi="Consolas" w:cs="Consolas"/>
               </w:rPr>
-              <w:t xml:space="preserve">MSGID, </w:t>
-            </w:r>
-            <w:r>
-              <w:rPr>
-                <w:rFonts w:ascii="Consolas" w:hAnsi="Consolas" w:cs="Consolas"/>
-              </w:rPr>
-              <w:t>MSGTMPLT</w:t>
-            </w:r>
-            <w:r>
-              <w:rPr>
-                <w:rFonts w:ascii="Consolas" w:hAnsi="Consolas" w:cs="Consolas"/>
-              </w:rPr>
-              <w:t>, MSGNAME</w:t>
+              <w:t>MSGID, MSGTMPLT, MSGNAME</w:t>
             </w:r>
           </w:p>
         </w:tc>
@@ -2745,7 +2876,13 @@
               <w:rPr>
                 <w:rFonts w:ascii="Consolas" w:hAnsi="Consolas" w:cs="Consolas"/>
               </w:rPr>
-              <w:t>7.1.11</w:t>
+              <w:t>9</w:t>
+            </w:r>
+            <w:r>
+              <w:rPr>
+                <w:rFonts w:ascii="Consolas" w:hAnsi="Consolas" w:cs="Consolas"/>
+              </w:rPr>
+              <w:t>.1.11</w:t>
             </w:r>
           </w:p>
         </w:tc>
@@ -2902,7 +3039,13 @@
               <w:rPr>
                 <w:rFonts w:ascii="Consolas" w:hAnsi="Consolas" w:cs="Consolas"/>
               </w:rPr>
-              <w:t>7.1.12</w:t>
+              <w:t>9</w:t>
+            </w:r>
+            <w:r>
+              <w:rPr>
+                <w:rFonts w:ascii="Consolas" w:hAnsi="Consolas" w:cs="Consolas"/>
+              </w:rPr>
+              <w:t>.1.12</w:t>
             </w:r>
           </w:p>
         </w:tc>
@@ -3053,7 +3196,13 @@
               <w:rPr>
                 <w:rFonts w:ascii="Consolas" w:hAnsi="Consolas" w:cs="Consolas"/>
               </w:rPr>
-              <w:t>7.1.13</w:t>
+              <w:t>9</w:t>
+            </w:r>
+            <w:r>
+              <w:rPr>
+                <w:rFonts w:ascii="Consolas" w:hAnsi="Consolas" w:cs="Consolas"/>
+              </w:rPr>
+              <w:t>.1.13</w:t>
             </w:r>
           </w:p>
         </w:tc>
@@ -3210,7 +3359,13 @@
               <w:rPr>
                 <w:rFonts w:ascii="Consolas" w:hAnsi="Consolas" w:cs="Consolas"/>
               </w:rPr>
-              <w:t>7.1.14</w:t>
+              <w:t>9</w:t>
+            </w:r>
+            <w:r>
+              <w:rPr>
+                <w:rFonts w:ascii="Consolas" w:hAnsi="Consolas" w:cs="Consolas"/>
+              </w:rPr>
+              <w:t>.1.14</w:t>
             </w:r>
           </w:p>
         </w:tc>
@@ -3417,8 +3572,13 @@
               <w:rPr>
                 <w:rFonts w:ascii="Consolas" w:hAnsi="Consolas" w:cs="Consolas"/>
               </w:rPr>
-              <w:lastRenderedPageBreak/>
-              <w:t>7.1.15</w:t>
+              <w:t>9</w:t>
+            </w:r>
+            <w:r>
+              <w:rPr>
+                <w:rFonts w:ascii="Consolas" w:hAnsi="Consolas" w:cs="Consolas"/>
+              </w:rPr>
+              <w:t>.1.15</w:t>
             </w:r>
           </w:p>
         </w:tc>
@@ -3575,7 +3735,13 @@
               <w:rPr>
                 <w:rFonts w:ascii="Consolas" w:hAnsi="Consolas" w:cs="Consolas"/>
               </w:rPr>
-              <w:t>7.1.16</w:t>
+              <w:t>9</w:t>
+            </w:r>
+            <w:r>
+              <w:rPr>
+                <w:rFonts w:ascii="Consolas" w:hAnsi="Consolas" w:cs="Consolas"/>
+              </w:rPr>
+              <w:t>.1.16</w:t>
             </w:r>
           </w:p>
         </w:tc>
@@ -3726,7 +3892,13 @@
               <w:rPr>
                 <w:rFonts w:ascii="Consolas" w:hAnsi="Consolas" w:cs="Consolas"/>
               </w:rPr>
-              <w:t>7.1.17</w:t>
+              <w:t>9</w:t>
+            </w:r>
+            <w:r>
+              <w:rPr>
+                <w:rFonts w:ascii="Consolas" w:hAnsi="Consolas" w:cs="Consolas"/>
+              </w:rPr>
+              <w:t>.1.17</w:t>
             </w:r>
           </w:p>
         </w:tc>
@@ -3877,7 +4049,13 @@
               <w:rPr>
                 <w:rFonts w:ascii="Consolas" w:hAnsi="Consolas" w:cs="Consolas"/>
               </w:rPr>
-              <w:t>7.1.18</w:t>
+              <w:t>9</w:t>
+            </w:r>
+            <w:r>
+              <w:rPr>
+                <w:rFonts w:ascii="Consolas" w:hAnsi="Consolas" w:cs="Consolas"/>
+              </w:rPr>
+              <w:t>.1.18</w:t>
             </w:r>
           </w:p>
         </w:tc>
@@ -4028,7 +4206,13 @@
               <w:rPr>
                 <w:rFonts w:ascii="Consolas" w:hAnsi="Consolas" w:cs="Consolas"/>
               </w:rPr>
-              <w:t>7.1.19</w:t>
+              <w:t>9</w:t>
+            </w:r>
+            <w:r>
+              <w:rPr>
+                <w:rFonts w:ascii="Consolas" w:hAnsi="Consolas" w:cs="Consolas"/>
+              </w:rPr>
+              <w:t>.1.19</w:t>
             </w:r>
           </w:p>
         </w:tc>
@@ -4222,13 +4406,295 @@
           </w:p>
         </w:tc>
       </w:tr>
+      <w:tr>
+        <w:tc>
+          <w:tcPr>
+            <w:tcW w:w="1008" w:type="dxa"/>
+            <w:vMerge w:val="restart"/>
+          </w:tcPr>
+          <w:p>
+            <w:pPr>
+              <w:rPr>
+                <w:rFonts w:ascii="Consolas" w:hAnsi="Consolas" w:cs="Consolas"/>
+              </w:rPr>
+            </w:pPr>
+            <w:r>
+              <w:rPr>
+                <w:rFonts w:ascii="Consolas" w:hAnsi="Consolas" w:cs="Consolas"/>
+              </w:rPr>
+              <w:t>9</w:t>
+            </w:r>
+            <w:r>
+              <w:rPr>
+                <w:rFonts w:ascii="Consolas" w:hAnsi="Consolas" w:cs="Consolas"/>
+              </w:rPr>
+              <w:t>.1.20</w:t>
+            </w:r>
+          </w:p>
+        </w:tc>
+        <w:tc>
+          <w:tcPr>
+            <w:tcW w:w="1404" w:type="dxa"/>
+          </w:tcPr>
+          <w:p>
+            <w:pPr>
+              <w:rPr>
+                <w:rFonts w:ascii="Consolas" w:hAnsi="Consolas" w:cs="Consolas"/>
+                <w:lang w:val="en-US"/>
+              </w:rPr>
+            </w:pPr>
+            <w:r>
+              <w:rPr>
+                <w:rFonts w:ascii="Consolas" w:hAnsi="Consolas" w:cs="Consolas"/>
+                <w:lang w:val="en-US"/>
+              </w:rPr>
+              <w:t>PSSWCHG</w:t>
+            </w:r>
+          </w:p>
+        </w:tc>
+        <w:tc>
+          <w:tcPr>
+            <w:tcW w:w="1240" w:type="dxa"/>
+          </w:tcPr>
+          <w:p>
+            <w:pPr>
+              <w:rPr>
+                <w:rFonts w:ascii="Consolas" w:hAnsi="Consolas" w:cs="Consolas"/>
+                <w:lang w:val="en-US"/>
+              </w:rPr>
+            </w:pPr>
+            <w:proofErr w:type="spellStart"/>
+            <w:r>
+              <w:rPr>
+                <w:rFonts w:ascii="Consolas" w:hAnsi="Consolas" w:cs="Consolas"/>
+                <w:lang w:val="en-US"/>
+              </w:rPr>
+              <w:t>Klient</w:t>
+            </w:r>
+            <w:proofErr w:type="spellEnd"/>
+          </w:p>
+        </w:tc>
+        <w:tc>
+          <w:tcPr>
+            <w:tcW w:w="1559" w:type="dxa"/>
+          </w:tcPr>
+          <w:p>
+            <w:pPr>
+              <w:rPr>
+                <w:rFonts w:ascii="Consolas" w:hAnsi="Consolas" w:cs="Consolas"/>
+                <w:lang w:val="en-US"/>
+              </w:rPr>
+            </w:pPr>
+            <w:r>
+              <w:rPr>
+                <w:rFonts w:ascii="Consolas" w:hAnsi="Consolas" w:cs="Consolas"/>
+                <w:lang w:val="en-US"/>
+              </w:rPr>
+              <w:t>ACK</w:t>
+            </w:r>
+          </w:p>
+        </w:tc>
+        <w:tc>
+          <w:tcPr>
+            <w:tcW w:w="851" w:type="dxa"/>
+          </w:tcPr>
+          <w:p>
+            <w:pPr>
+              <w:rPr>
+                <w:rFonts w:ascii="Consolas" w:hAnsi="Consolas" w:cs="Consolas"/>
+                <w:lang w:val="en-US"/>
+              </w:rPr>
+            </w:pPr>
+            <w:r>
+              <w:rPr>
+                <w:rFonts w:ascii="Consolas" w:hAnsi="Consolas" w:cs="Consolas"/>
+                <w:lang w:val="en-US"/>
+              </w:rPr>
+              <w:t>0x0E</w:t>
+            </w:r>
+          </w:p>
+        </w:tc>
+        <w:tc>
+          <w:tcPr>
+            <w:tcW w:w="4620" w:type="dxa"/>
+          </w:tcPr>
+          <w:p>
+            <w:pPr>
+              <w:rPr>
+                <w:rFonts w:ascii="Consolas" w:hAnsi="Consolas" w:cs="Consolas"/>
+                <w:lang w:val="en-US"/>
+              </w:rPr>
+            </w:pPr>
+            <w:r>
+              <w:rPr>
+                <w:rFonts w:ascii="Consolas" w:hAnsi="Consolas" w:cs="Consolas"/>
+                <w:lang w:val="en-US"/>
+              </w:rPr>
+              <w:t>PASSW, NEWPASSW</w:t>
+            </w:r>
+          </w:p>
+        </w:tc>
+      </w:tr>
+      <w:tr>
+        <w:tc>
+          <w:tcPr>
+            <w:tcW w:w="1008" w:type="dxa"/>
+            <w:vMerge/>
+          </w:tcPr>
+          <w:p>
+            <w:pPr>
+              <w:rPr>
+                <w:rFonts w:ascii="Consolas" w:hAnsi="Consolas" w:cs="Consolas"/>
+              </w:rPr>
+            </w:pPr>
+          </w:p>
+        </w:tc>
+        <w:tc>
+          <w:tcPr>
+            <w:tcW w:w="9674" w:type="dxa"/>
+            <w:gridSpan w:val="5"/>
+          </w:tcPr>
+          <w:p>
+            <w:pPr>
+              <w:rPr>
+                <w:rFonts w:ascii="Consolas" w:hAnsi="Consolas" w:cs="Consolas"/>
+                <w:lang w:val="en-US"/>
+              </w:rPr>
+            </w:pPr>
+            <w:proofErr w:type="spellStart"/>
+            <w:r>
+              <w:rPr>
+                <w:rFonts w:ascii="Consolas" w:hAnsi="Consolas" w:cs="Consolas"/>
+                <w:lang w:val="en-US"/>
+              </w:rPr>
+              <w:t>Klient</w:t>
+            </w:r>
+            <w:proofErr w:type="spellEnd"/>
+            <w:r>
+              <w:rPr>
+                <w:rFonts w:ascii="Consolas" w:hAnsi="Consolas" w:cs="Consolas"/>
+                <w:lang w:val="en-US"/>
+              </w:rPr>
+              <w:t xml:space="preserve"> </w:t>
+            </w:r>
+            <w:proofErr w:type="spellStart"/>
+            <w:r>
+              <w:rPr>
+                <w:rFonts w:ascii="Consolas" w:hAnsi="Consolas" w:cs="Consolas"/>
+                <w:lang w:val="en-US"/>
+              </w:rPr>
+              <w:t>wysyła</w:t>
+            </w:r>
+            <w:proofErr w:type="spellEnd"/>
+            <w:r>
+              <w:rPr>
+                <w:rFonts w:ascii="Consolas" w:hAnsi="Consolas" w:cs="Consolas"/>
+                <w:lang w:val="en-US"/>
+              </w:rPr>
+              <w:t xml:space="preserve"> stare </w:t>
+            </w:r>
+            <w:proofErr w:type="spellStart"/>
+            <w:r>
+              <w:rPr>
+                <w:rFonts w:ascii="Consolas" w:hAnsi="Consolas" w:cs="Consolas"/>
+                <w:lang w:val="en-US"/>
+              </w:rPr>
+              <w:t>i</w:t>
+            </w:r>
+            <w:proofErr w:type="spellEnd"/>
+            <w:r>
+              <w:rPr>
+                <w:rFonts w:ascii="Consolas" w:hAnsi="Consolas" w:cs="Consolas"/>
+                <w:lang w:val="en-US"/>
+              </w:rPr>
+              <w:t xml:space="preserve"> </w:t>
+            </w:r>
+            <w:proofErr w:type="spellStart"/>
+            <w:r>
+              <w:rPr>
+                <w:rFonts w:ascii="Consolas" w:hAnsi="Consolas" w:cs="Consolas"/>
+                <w:lang w:val="en-US"/>
+              </w:rPr>
+              <w:t>nowe</w:t>
+            </w:r>
+            <w:proofErr w:type="spellEnd"/>
+            <w:r>
+              <w:rPr>
+                <w:rFonts w:ascii="Consolas" w:hAnsi="Consolas" w:cs="Consolas"/>
+                <w:lang w:val="en-US"/>
+              </w:rPr>
+              <w:t xml:space="preserve"> </w:t>
+            </w:r>
+            <w:proofErr w:type="spellStart"/>
+            <w:r>
+              <w:rPr>
+                <w:rFonts w:ascii="Consolas" w:hAnsi="Consolas" w:cs="Consolas"/>
+                <w:lang w:val="en-US"/>
+              </w:rPr>
+              <w:t>hasło</w:t>
+            </w:r>
+            <w:proofErr w:type="spellEnd"/>
+            <w:r>
+              <w:rPr>
+                <w:rFonts w:ascii="Consolas" w:hAnsi="Consolas" w:cs="Consolas"/>
+                <w:lang w:val="en-US"/>
+              </w:rPr>
+              <w:t xml:space="preserve"> w </w:t>
+            </w:r>
+            <w:proofErr w:type="spellStart"/>
+            <w:r>
+              <w:rPr>
+                <w:rFonts w:ascii="Consolas" w:hAnsi="Consolas" w:cs="Consolas"/>
+                <w:lang w:val="en-US"/>
+              </w:rPr>
+              <w:t>celu</w:t>
+            </w:r>
+            <w:proofErr w:type="spellEnd"/>
+            <w:r>
+              <w:rPr>
+                <w:rFonts w:ascii="Consolas" w:hAnsi="Consolas" w:cs="Consolas"/>
+                <w:lang w:val="en-US"/>
+              </w:rPr>
+              <w:t xml:space="preserve"> </w:t>
+            </w:r>
+            <w:proofErr w:type="spellStart"/>
+            <w:r>
+              <w:rPr>
+                <w:rFonts w:ascii="Consolas" w:hAnsi="Consolas" w:cs="Consolas"/>
+                <w:lang w:val="en-US"/>
+              </w:rPr>
+              <w:t>jego</w:t>
+            </w:r>
+            <w:proofErr w:type="spellEnd"/>
+            <w:r>
+              <w:rPr>
+                <w:rFonts w:ascii="Consolas" w:hAnsi="Consolas" w:cs="Consolas"/>
+                <w:lang w:val="en-US"/>
+              </w:rPr>
+              <w:t xml:space="preserve"> </w:t>
+            </w:r>
+            <w:proofErr w:type="spellStart"/>
+            <w:r>
+              <w:rPr>
+                <w:rFonts w:ascii="Consolas" w:hAnsi="Consolas" w:cs="Consolas"/>
+                <w:lang w:val="en-US"/>
+              </w:rPr>
+              <w:t>zmiany</w:t>
+            </w:r>
+            <w:proofErr w:type="spellEnd"/>
+          </w:p>
+        </w:tc>
+      </w:tr>
     </w:tbl>
     <w:p>
       <w:pPr>
-        <w:pStyle w:val="Heading2"/>
-      </w:pPr>
-      <w:r>
-        <w:t>7.2 Typy Danych</w:t>
+        <w:pStyle w:val="Nagwek2"/>
+      </w:pPr>
+      <w:r>
+        <w:t>9</w:t>
+      </w:r>
+      <w:r>
+        <w:t>.2 Typy Danych</w:t>
       </w:r>
     </w:p>
     <w:p>
@@ -4245,15 +4711,21 @@
         <w:t xml:space="preserve"> Długość może być też określona przez typ danej – wtedy wartości zawarte w polu DŁUGOŚĆ DANEJ nie mają znaczenia.</w:t>
       </w:r>
       <w:r>
-        <w:t xml:space="preserve"> Dane wystepuję w pakiecie w kolejności w jakiej są określone w tabeli 7.1.</w:t>
+        <w:t xml:space="preserve"> Dane wystepuję w pakiecie w kolejności </w:t>
+      </w:r>
+      <w:r>
+        <w:t>w jakiej są określone w tabeli 9</w:t>
+      </w:r>
+      <w:r>
+        <w:t>.1.</w:t>
       </w:r>
     </w:p>
     <w:tbl>
       <w:tblPr>
-        <w:tblStyle w:val="TableGrid"/>
+        <w:tblStyle w:val="Tabela-Siatka"/>
         <w:tblW w:w="10740" w:type="dxa"/>
         <w:tblLayout w:type="fixed"/>
-        <w:tblLook w:val="04A0" w:firstRow="1" w:lastRow="0" w:firstColumn="1" w:lastColumn="0" w:noHBand="0" w:noVBand="1"/>
+        <w:tblLook w:val="04A0"/>
       </w:tblPr>
       <w:tblGrid>
         <w:gridCol w:w="1008"/>
@@ -4318,7 +4790,13 @@
               <w:rPr>
                 <w:rFonts w:ascii="Consolas" w:hAnsi="Consolas" w:cs="Consolas"/>
               </w:rPr>
-              <w:t>7.2.1</w:t>
+              <w:t>9</w:t>
+            </w:r>
+            <w:r>
+              <w:rPr>
+                <w:rFonts w:ascii="Consolas" w:hAnsi="Consolas" w:cs="Consolas"/>
+              </w:rPr>
+              <w:t>.2.1</w:t>
             </w:r>
           </w:p>
         </w:tc>
@@ -4392,7 +4870,13 @@
               <w:rPr>
                 <w:rFonts w:ascii="Consolas" w:hAnsi="Consolas" w:cs="Consolas"/>
               </w:rPr>
-              <w:t>7.2.2</w:t>
+              <w:t>9</w:t>
+            </w:r>
+            <w:r>
+              <w:rPr>
+                <w:rFonts w:ascii="Consolas" w:hAnsi="Consolas" w:cs="Consolas"/>
+              </w:rPr>
+              <w:t>.2.2</w:t>
             </w:r>
           </w:p>
         </w:tc>
@@ -4466,7 +4950,13 @@
               <w:rPr>
                 <w:rFonts w:ascii="Consolas" w:hAnsi="Consolas" w:cs="Consolas"/>
               </w:rPr>
-              <w:t>7.2.3</w:t>
+              <w:t>9</w:t>
+            </w:r>
+            <w:r>
+              <w:rPr>
+                <w:rFonts w:ascii="Consolas" w:hAnsi="Consolas" w:cs="Consolas"/>
+              </w:rPr>
+              <w:t>.2.3</w:t>
             </w:r>
           </w:p>
         </w:tc>
@@ -4546,7 +5036,13 @@
               <w:rPr>
                 <w:rFonts w:ascii="Consolas" w:hAnsi="Consolas" w:cs="Consolas"/>
               </w:rPr>
-              <w:t>7.2.4</w:t>
+              <w:t>9</w:t>
+            </w:r>
+            <w:r>
+              <w:rPr>
+                <w:rFonts w:ascii="Consolas" w:hAnsi="Consolas" w:cs="Consolas"/>
+              </w:rPr>
+              <w:t>.2.4</w:t>
             </w:r>
           </w:p>
         </w:tc>
@@ -4620,7 +5116,13 @@
               <w:rPr>
                 <w:rFonts w:ascii="Consolas" w:hAnsi="Consolas" w:cs="Consolas"/>
               </w:rPr>
-              <w:t>7.2.5</w:t>
+              <w:t>9</w:t>
+            </w:r>
+            <w:r>
+              <w:rPr>
+                <w:rFonts w:ascii="Consolas" w:hAnsi="Consolas" w:cs="Consolas"/>
+              </w:rPr>
+              <w:t>.2.5</w:t>
             </w:r>
           </w:p>
         </w:tc>
@@ -4694,7 +5196,13 @@
               <w:rPr>
                 <w:rFonts w:ascii="Consolas" w:hAnsi="Consolas" w:cs="Consolas"/>
               </w:rPr>
-              <w:t>7.2.6</w:t>
+              <w:t>9</w:t>
+            </w:r>
+            <w:r>
+              <w:rPr>
+                <w:rFonts w:ascii="Consolas" w:hAnsi="Consolas" w:cs="Consolas"/>
+              </w:rPr>
+              <w:t>.2.6</w:t>
             </w:r>
           </w:p>
         </w:tc>
@@ -4768,7 +5276,13 @@
               <w:rPr>
                 <w:rFonts w:ascii="Consolas" w:hAnsi="Consolas" w:cs="Consolas"/>
               </w:rPr>
-              <w:t>7.2.7</w:t>
+              <w:t>9</w:t>
+            </w:r>
+            <w:r>
+              <w:rPr>
+                <w:rFonts w:ascii="Consolas" w:hAnsi="Consolas" w:cs="Consolas"/>
+              </w:rPr>
+              <w:t>.2.7</w:t>
             </w:r>
           </w:p>
         </w:tc>
@@ -4842,7 +5356,13 @@
               <w:rPr>
                 <w:rFonts w:ascii="Consolas" w:hAnsi="Consolas" w:cs="Consolas"/>
               </w:rPr>
-              <w:t>7.2.8</w:t>
+              <w:t>9</w:t>
+            </w:r>
+            <w:r>
+              <w:rPr>
+                <w:rFonts w:ascii="Consolas" w:hAnsi="Consolas" w:cs="Consolas"/>
+              </w:rPr>
+              <w:t>.2.8</w:t>
             </w:r>
           </w:p>
         </w:tc>
@@ -4916,7 +5436,13 @@
               <w:rPr>
                 <w:rFonts w:ascii="Consolas" w:hAnsi="Consolas" w:cs="Consolas"/>
               </w:rPr>
-              <w:t>7.2.9</w:t>
+              <w:t>9</w:t>
+            </w:r>
+            <w:r>
+              <w:rPr>
+                <w:rFonts w:ascii="Consolas" w:hAnsi="Consolas" w:cs="Consolas"/>
+              </w:rPr>
+              <w:t>.2.9</w:t>
             </w:r>
           </w:p>
         </w:tc>
@@ -4990,7 +5516,13 @@
               <w:rPr>
                 <w:rFonts w:ascii="Consolas" w:hAnsi="Consolas" w:cs="Consolas"/>
               </w:rPr>
-              <w:t>7.2.1</w:t>
+              <w:t>9</w:t>
+            </w:r>
+            <w:r>
+              <w:rPr>
+                <w:rFonts w:ascii="Consolas" w:hAnsi="Consolas" w:cs="Consolas"/>
+              </w:rPr>
+              <w:t>.2.1</w:t>
             </w:r>
             <w:r>
               <w:rPr>
@@ -5070,7 +5602,13 @@
               <w:rPr>
                 <w:rFonts w:ascii="Consolas" w:hAnsi="Consolas" w:cs="Consolas"/>
               </w:rPr>
-              <w:t>7.2.1</w:t>
+              <w:t>9</w:t>
+            </w:r>
+            <w:r>
+              <w:rPr>
+                <w:rFonts w:ascii="Consolas" w:hAnsi="Consolas" w:cs="Consolas"/>
+              </w:rPr>
+              <w:t>.2.1</w:t>
             </w:r>
             <w:r>
               <w:rPr>
@@ -5150,7 +5688,13 @@
               <w:rPr>
                 <w:rFonts w:ascii="Consolas" w:hAnsi="Consolas" w:cs="Consolas"/>
               </w:rPr>
-              <w:t>7.2.1</w:t>
+              <w:t>9</w:t>
+            </w:r>
+            <w:r>
+              <w:rPr>
+                <w:rFonts w:ascii="Consolas" w:hAnsi="Consolas" w:cs="Consolas"/>
+              </w:rPr>
+              <w:t>.2.1</w:t>
             </w:r>
             <w:r>
               <w:rPr>
@@ -5193,6 +5737,86 @@
                 <w:rFonts w:ascii="Consolas" w:hAnsi="Consolas" w:cs="Consolas"/>
               </w:rPr>
               <w:t>Wartość pola szablonu wiadomości.</w:t>
+            </w:r>
+          </w:p>
+        </w:tc>
+        <w:tc>
+          <w:tcPr>
+            <w:tcW w:w="993" w:type="dxa"/>
+          </w:tcPr>
+          <w:p>
+            <w:pPr>
+              <w:rPr>
+                <w:rFonts w:ascii="Consolas" w:hAnsi="Consolas" w:cs="Consolas"/>
+              </w:rPr>
+            </w:pPr>
+            <w:r>
+              <w:rPr>
+                <w:rFonts w:ascii="Consolas" w:hAnsi="Consolas" w:cs="Consolas"/>
+              </w:rPr>
+              <w:t>ASCII</w:t>
+            </w:r>
+          </w:p>
+        </w:tc>
+      </w:tr>
+      <w:tr>
+        <w:tc>
+          <w:tcPr>
+            <w:tcW w:w="1008" w:type="dxa"/>
+          </w:tcPr>
+          <w:p>
+            <w:pPr>
+              <w:rPr>
+                <w:rFonts w:ascii="Consolas" w:hAnsi="Consolas" w:cs="Consolas"/>
+              </w:rPr>
+            </w:pPr>
+            <w:r>
+              <w:rPr>
+                <w:rFonts w:ascii="Consolas" w:hAnsi="Consolas" w:cs="Consolas"/>
+              </w:rPr>
+              <w:t>9</w:t>
+            </w:r>
+            <w:r>
+              <w:rPr>
+                <w:rFonts w:ascii="Consolas" w:hAnsi="Consolas" w:cs="Consolas"/>
+              </w:rPr>
+              <w:t>.2.13</w:t>
+            </w:r>
+          </w:p>
+        </w:tc>
+        <w:tc>
+          <w:tcPr>
+            <w:tcW w:w="1365" w:type="dxa"/>
+          </w:tcPr>
+          <w:p>
+            <w:pPr>
+              <w:rPr>
+                <w:rFonts w:ascii="Consolas" w:hAnsi="Consolas" w:cs="Consolas"/>
+              </w:rPr>
+            </w:pPr>
+            <w:r>
+              <w:rPr>
+                <w:rFonts w:ascii="Consolas" w:hAnsi="Consolas" w:cs="Consolas"/>
+              </w:rPr>
+              <w:t>NEWPASSW</w:t>
+            </w:r>
+          </w:p>
+        </w:tc>
+        <w:tc>
+          <w:tcPr>
+            <w:tcW w:w="7374" w:type="dxa"/>
+          </w:tcPr>
+          <w:p>
+            <w:pPr>
+              <w:rPr>
+                <w:rFonts w:ascii="Consolas" w:hAnsi="Consolas" w:cs="Consolas"/>
+              </w:rPr>
+            </w:pPr>
+            <w:r>
+              <w:rPr>
+                <w:rFonts w:ascii="Consolas" w:hAnsi="Consolas" w:cs="Consolas"/>
+              </w:rPr>
+              <w:t>Nowe hasło klienta</w:t>
             </w:r>
           </w:p>
         </w:tc>
@@ -5218,43 +5842,64 @@
     </w:tbl>
     <w:p>
       <w:r>
-        <w:t>Każda kolekcja danych w polu DŁUGOŚĆ DANEJ zawiera liczbę elementów w kolekcji które zawiera. Wszystkie dane wysyłane w komunikacje są podane w kolejności podanej w tabeli 7.1. Wszystkie pola wiadomości VAL wystepują w takiej kolejności w jakiej występują w szablonie wiadomości.</w:t>
-      </w:r>
-    </w:p>
-    <w:p>
-      <w:pPr>
-        <w:pStyle w:val="Heading1"/>
+        <w:t xml:space="preserve">Każda kolekcja danych w polu DŁUGOŚĆ DANEJ zawiera liczbę elementów w kolekcji które zawiera. Wszystkie </w:t>
+      </w:r>
+      <w:r>
+        <w:t>dane wysyłane w komunikacie są pod</w:t>
+      </w:r>
+      <w:r>
+        <w:t>ane</w:t>
+      </w:r>
+      <w:r>
+        <w:t xml:space="preserve"> w kolejności podanej w tabeli 9</w:t>
+      </w:r>
+      <w:r>
+        <w:t>.1. Wszystkie pola wiadomości VAL wystepują w takiej kolejności w jakiej występują w szablonie wiadomości.</w:t>
+      </w:r>
+    </w:p>
+    <w:p>
+      <w:pPr>
+        <w:pStyle w:val="Nagwek1"/>
       </w:pPr>
       <w:r>
         <w:lastRenderedPageBreak/>
-        <w:t>9. Scenariusze użycia</w:t>
-      </w:r>
-    </w:p>
-    <w:p>
-      <w:pPr>
-        <w:pStyle w:val="Heading1"/>
-      </w:pPr>
-      <w:r>
-        <w:t>10. Diagram stanów sesji klienta</w:t>
+        <w:t>10</w:t>
+      </w:r>
+      <w:r>
+        <w:t>. Scenariusze użycia</w:t>
+      </w:r>
+    </w:p>
+    <w:p>
+      <w:pPr>
+        <w:pStyle w:val="Nagwek1"/>
+      </w:pPr>
+      <w:r>
+        <w:t>11</w:t>
+      </w:r>
+      <w:r>
+        <w:t>. Diagram stanów sesji klienta</w:t>
       </w:r>
     </w:p>
     <w:p>
       <w:r>
         <w:object w:dxaOrig="13366" w:dyaOrig="6091">
-          <v:shape id="_x0000_i1031" type="#_x0000_t75" style="width:523.5pt;height:238.5pt" o:ole="">
+          <v:shape id="_x0000_i1029" type="#_x0000_t75" style="width:523.25pt;height:238.8pt" o:ole="">
             <v:imagedata r:id="rId14" o:title=""/>
           </v:shape>
-          <o:OLEObject Type="Embed" ProgID="Visio.Drawing.15" ShapeID="_x0000_i1031" DrawAspect="Content" ObjectID="_1510772665" r:id="rId15"/>
+          <o:OLEObject Type="Embed" ProgID="Visio.Drawing.15" ShapeID="_x0000_i1029" DrawAspect="Content" ObjectID="_1510875235" r:id="rId15"/>
         </w:object>
       </w:r>
     </w:p>
     <w:p>
       <w:pPr>
-        <w:pStyle w:val="Heading1"/>
+        <w:pStyle w:val="Nagwek1"/>
         <w:spacing w:before="0"/>
       </w:pPr>
       <w:r>
-        <w:t>11. Przykłady testowe</w:t>
+        <w:t>12</w:t>
+      </w:r>
+      <w:r>
+        <w:t>. Przykłady testowe</w:t>
       </w:r>
       <w:r>
         <w:t xml:space="preserve"> (</w:t>
@@ -5296,11 +5941,14 @@
     </w:p>
     <w:p>
       <w:pPr>
-        <w:pStyle w:val="Heading1"/>
+        <w:pStyle w:val="Nagwek1"/>
         <w:spacing w:before="0"/>
       </w:pPr>
       <w:r>
-        <w:t>12. Podział pracy pomiędzy członków zespołu</w:t>
+        <w:t>13</w:t>
+      </w:r>
+      <w:r>
+        <w:t>. Podział pracy pomiędzy członków zespołu</w:t>
       </w:r>
       <w:r>
         <w:t xml:space="preserve"> (</w:t>
@@ -5328,11 +5976,14 @@
     </w:p>
     <w:p>
       <w:pPr>
-        <w:pStyle w:val="Heading2"/>
+        <w:pStyle w:val="Nagwek2"/>
         <w:spacing w:before="0"/>
       </w:pPr>
       <w:r>
-        <w:t>12.1 Joanna Raczyńska</w:t>
+        <w:t>13</w:t>
+      </w:r>
+      <w:r>
+        <w:t>.1 Joanna Raczyńska</w:t>
       </w:r>
     </w:p>
     <w:p>
@@ -5346,7 +5997,13 @@
         <w:rPr>
           <w:lang w:val="en-US"/>
         </w:rPr>
-        <w:t xml:space="preserve">12.1.1 </w:t>
+        <w:t>13</w:t>
+      </w:r>
+      <w:r>
+        <w:rPr>
+          <w:lang w:val="en-US"/>
+        </w:rPr>
+        <w:t xml:space="preserve">.1.1 </w:t>
       </w:r>
       <w:proofErr w:type="spellStart"/>
       <w:r>
@@ -5396,7 +6053,13 @@
         <w:rPr>
           <w:lang w:val="en-US"/>
         </w:rPr>
-        <w:t xml:space="preserve">12.1.2 </w:t>
+        <w:t>13</w:t>
+      </w:r>
+      <w:r>
+        <w:rPr>
+          <w:lang w:val="en-US"/>
+        </w:rPr>
+        <w:t xml:space="preserve">.1.2 </w:t>
       </w:r>
       <w:proofErr w:type="spellStart"/>
       <w:r>
@@ -5437,72 +6100,121 @@
     </w:p>
     <w:p>
       <w:pPr>
-        <w:pStyle w:val="Heading2"/>
+        <w:pStyle w:val="Nagwek2"/>
         <w:spacing w:before="0"/>
       </w:pPr>
       <w:r>
-        <w:t>12.2 Kamil Kacperski</w:t>
-      </w:r>
-    </w:p>
-    <w:p>
-      <w:pPr>
-        <w:spacing w:after="0"/>
-      </w:pPr>
-      <w:r>
-        <w:t>12.2.1 Implmenetacja komponentu DAL</w:t>
-      </w:r>
-    </w:p>
-    <w:p>
-      <w:pPr>
-        <w:spacing w:after="0"/>
-      </w:pPr>
-      <w:r>
-        <w:t>12.2.2 Implementacja komponentu SessionsListener</w:t>
-      </w:r>
-    </w:p>
-    <w:p>
-      <w:pPr>
-        <w:pStyle w:val="Heading2"/>
+        <w:t>13</w:t>
+      </w:r>
+      <w:r>
+        <w:t>.2 Kamil Kacperski</w:t>
+      </w:r>
+    </w:p>
+    <w:p>
+      <w:pPr>
+        <w:spacing w:after="0"/>
+      </w:pPr>
+      <w:r>
+        <w:t>13</w:t>
+      </w:r>
+      <w:r>
+        <w:t xml:space="preserve">.2.1 </w:t>
+      </w:r>
+      <w:proofErr w:type="spellStart"/>
+      <w:r>
+        <w:t>Implmenetacja</w:t>
+      </w:r>
+      <w:proofErr w:type="spellEnd"/>
+      <w:r>
+        <w:t xml:space="preserve"> komponentu DAL</w:t>
+      </w:r>
+    </w:p>
+    <w:p>
+      <w:pPr>
+        <w:spacing w:after="0"/>
+      </w:pPr>
+      <w:r>
+        <w:t>13</w:t>
+      </w:r>
+      <w:r>
+        <w:t xml:space="preserve">.2.2 Implementacja komponentu </w:t>
+      </w:r>
+      <w:proofErr w:type="spellStart"/>
+      <w:r>
+        <w:t>SessionsListener</w:t>
+      </w:r>
+      <w:proofErr w:type="spellEnd"/>
+    </w:p>
+    <w:p>
+      <w:pPr>
+        <w:pStyle w:val="Nagwek2"/>
         <w:spacing w:before="0"/>
       </w:pPr>
       <w:r>
-        <w:t>12.3 Michał Mudel</w:t>
-      </w:r>
-    </w:p>
-    <w:p>
-      <w:pPr>
-        <w:spacing w:after="0"/>
-      </w:pPr>
-      <w:r>
-        <w:t>12.3.1 Implementacja komponentu SmtpLayer</w:t>
-      </w:r>
-    </w:p>
-    <w:p>
-      <w:pPr>
-        <w:spacing w:after="0"/>
-      </w:pPr>
-      <w:r>
-        <w:t>12.3.2 Implementacja komponentu Cipher</w:t>
-      </w:r>
-    </w:p>
-    <w:p>
-      <w:pPr>
-        <w:pStyle w:val="Heading2"/>
+        <w:t>13</w:t>
+      </w:r>
+      <w:r>
+        <w:t xml:space="preserve">.3 Michał </w:t>
+      </w:r>
+      <w:proofErr w:type="spellStart"/>
+      <w:r>
+        <w:t>Mudel</w:t>
+      </w:r>
+      <w:proofErr w:type="spellEnd"/>
+    </w:p>
+    <w:p>
+      <w:pPr>
+        <w:spacing w:after="0"/>
+      </w:pPr>
+      <w:r>
+        <w:t>13</w:t>
+      </w:r>
+      <w:r>
+        <w:t xml:space="preserve">.3.1 Implementacja komponentu </w:t>
+      </w:r>
+      <w:proofErr w:type="spellStart"/>
+      <w:r>
+        <w:t>SmtpLayer</w:t>
+      </w:r>
+      <w:proofErr w:type="spellEnd"/>
+    </w:p>
+    <w:p>
+      <w:pPr>
+        <w:spacing w:after="0"/>
+      </w:pPr>
+      <w:r>
+        <w:t>13</w:t>
+      </w:r>
+      <w:r>
+        <w:t xml:space="preserve">.3.2 Implementacja komponentu </w:t>
+      </w:r>
+      <w:proofErr w:type="spellStart"/>
+      <w:r>
+        <w:t>Cipher</w:t>
+      </w:r>
+      <w:proofErr w:type="spellEnd"/>
+    </w:p>
+    <w:p>
+      <w:pPr>
+        <w:pStyle w:val="Nagwek2"/>
         <w:spacing w:before="0"/>
       </w:pPr>
       <w:r>
-        <w:t xml:space="preserve">12.4 </w:t>
-      </w:r>
-      <w:r>
-        <w:t>Wojciech Zieliński</w:t>
-      </w:r>
-    </w:p>
-    <w:p>
-      <w:pPr>
-        <w:spacing w:after="0"/>
-      </w:pPr>
-      <w:r>
-        <w:t>12.4.1 Projekt architektury systemu</w:t>
+        <w:t>13</w:t>
+      </w:r>
+      <w:r>
+        <w:t>.4 Wojciech Zieliński</w:t>
+      </w:r>
+    </w:p>
+    <w:p>
+      <w:pPr>
+        <w:spacing w:after="0"/>
+      </w:pPr>
+      <w:r>
+        <w:t>13</w:t>
+      </w:r>
+      <w:r>
+        <w:t>.4.1 Projekt architektury systemu</w:t>
       </w:r>
       <w:r>
         <w:t xml:space="preserve"> i zarządzanie projektem</w:t>
@@ -5513,24 +6225,43 @@
         <w:spacing w:after="0"/>
       </w:pPr>
       <w:r>
-        <w:t>12.4.2 Implementacja aplikacji klienckiej</w:t>
-      </w:r>
-    </w:p>
-    <w:p>
-      <w:pPr>
-        <w:spacing w:after="0"/>
-      </w:pPr>
-      <w:r>
-        <w:t>12.4.3 Implementacja komponentu RootManager</w:t>
-      </w:r>
-    </w:p>
-    <w:p>
-      <w:pPr>
-        <w:spacing w:after="0"/>
-      </w:pPr>
-      <w:r>
-        <w:t>12.4.4 Implementacja klasy MessagesQueue</w:t>
-      </w:r>
+        <w:t>13</w:t>
+      </w:r>
+      <w:r>
+        <w:t>.4.2 Implementacja aplikacji klienckiej</w:t>
+      </w:r>
+    </w:p>
+    <w:p>
+      <w:pPr>
+        <w:spacing w:after="0"/>
+      </w:pPr>
+      <w:r>
+        <w:t>13</w:t>
+      </w:r>
+      <w:r>
+        <w:t xml:space="preserve">.4.3 Implementacja komponentu </w:t>
+      </w:r>
+      <w:proofErr w:type="spellStart"/>
+      <w:r>
+        <w:t>RootManager</w:t>
+      </w:r>
+      <w:proofErr w:type="spellEnd"/>
+    </w:p>
+    <w:p>
+      <w:pPr>
+        <w:spacing w:after="0"/>
+      </w:pPr>
+      <w:r>
+        <w:t>13</w:t>
+      </w:r>
+      <w:r>
+        <w:t xml:space="preserve">.4.4 Implementacja klasy </w:t>
+      </w:r>
+      <w:proofErr w:type="spellStart"/>
+      <w:r>
+        <w:t>MessagesQueue</w:t>
+      </w:r>
+      <w:proofErr w:type="spellEnd"/>
     </w:p>
     <w:p>
       <w:pPr>
@@ -5554,7 +6285,16 @@
           <w:sz w:val="32"/>
           <w:szCs w:val="32"/>
         </w:rPr>
-        <w:t>13. Analiza sytuacji krytycznych i propozycje ich rozwiązania</w:t>
+        <w:t>14</w:t>
+      </w:r>
+      <w:r>
+        <w:rPr>
+          <w:rFonts w:asciiTheme="majorHAnsi" w:hAnsiTheme="majorHAnsi"/>
+          <w:color w:val="4472C4" w:themeColor="accent5"/>
+          <w:sz w:val="32"/>
+          <w:szCs w:val="32"/>
+        </w:rPr>
+        <w:t>. Analiza sytuacji krytycznych i propozycje ich rozwiązania</w:t>
       </w:r>
     </w:p>
     <w:p>
@@ -5630,8 +6370,7 @@
         <w:rPr>
           <w:rFonts w:eastAsia="Times New Roman"/>
           <w:color w:val="000000"/>
-          <w:sz w:val="18"/>
-          <w:szCs w:val="18"/>
+          <w:szCs w:val="24"/>
           <w:lang w:eastAsia="pl-PL"/>
         </w:rPr>
       </w:pPr>
@@ -5643,9 +6382,30 @@
           <w:szCs w:val="18"/>
           <w:lang w:eastAsia="pl-PL"/>
         </w:rPr>
-        <w:t xml:space="preserve">c) </w:t>
-      </w:r>
-      <w:r>
+        <w:t xml:space="preserve">     </w:t>
+      </w:r>
+      <w:r>
+        <w:rPr>
+          <w:rFonts w:eastAsia="Times New Roman"/>
+          <w:color w:val="000000"/>
+          <w:szCs w:val="24"/>
+          <w:lang w:eastAsia="pl-PL"/>
+        </w:rPr>
+        <w:t xml:space="preserve">W przypadku </w:t>
+      </w:r>
+      <w:r>
+        <w:rPr>
+          <w:rFonts w:eastAsia="Times New Roman"/>
+          <w:color w:val="000000"/>
+          <w:szCs w:val="24"/>
+          <w:lang w:eastAsia="pl-PL"/>
+        </w:rPr>
+        <w:t>błędnych pakietów od klienta następuję natychmiastowe zakończenie połączenia z klientem i zamknięcie wszystkich wątków z nim związanych.</w:t>
+      </w:r>
+    </w:p>
+    <w:p>
+      <w:pPr>
+        <w:spacing w:after="0"/>
         <w:rPr>
           <w:rFonts w:eastAsia="Times New Roman"/>
           <w:color w:val="000000"/>
@@ -5653,8 +6413,7 @@
           <w:szCs w:val="18"/>
           <w:lang w:eastAsia="pl-PL"/>
         </w:rPr>
-        <w:t xml:space="preserve"> </w:t>
-      </w:r>
+      </w:pPr>
       <w:r>
         <w:rPr>
           <w:rFonts w:eastAsia="Times New Roman"/>
@@ -5663,12 +6422,9 @@
           <w:szCs w:val="18"/>
           <w:lang w:eastAsia="pl-PL"/>
         </w:rPr>
-        <w:t>przekroczone limity czasowe</w:t>
-      </w:r>
-    </w:p>
-    <w:p>
-      <w:pPr>
-        <w:spacing w:after="0"/>
+        <w:t xml:space="preserve">c) </w:t>
+      </w:r>
+      <w:r>
         <w:rPr>
           <w:rFonts w:eastAsia="Times New Roman"/>
           <w:color w:val="000000"/>
@@ -5676,7 +6432,8 @@
           <w:szCs w:val="18"/>
           <w:lang w:eastAsia="pl-PL"/>
         </w:rPr>
-      </w:pPr>
+        <w:t xml:space="preserve"> </w:t>
+      </w:r>
       <w:r>
         <w:rPr>
           <w:rFonts w:eastAsia="Times New Roman"/>
@@ -5685,8 +6442,19 @@
           <w:szCs w:val="18"/>
           <w:lang w:eastAsia="pl-PL"/>
         </w:rPr>
-        <w:t xml:space="preserve">d) </w:t>
-      </w:r>
+        <w:t>przekroczone limity czasowe</w:t>
+      </w:r>
+    </w:p>
+    <w:p>
+      <w:pPr>
+        <w:spacing w:after="0"/>
+        <w:rPr>
+          <w:rFonts w:eastAsia="Times New Roman"/>
+          <w:color w:val="000000"/>
+          <w:szCs w:val="24"/>
+          <w:lang w:eastAsia="pl-PL"/>
+        </w:rPr>
+      </w:pPr>
       <w:r>
         <w:rPr>
           <w:rFonts w:eastAsia="Times New Roman"/>
@@ -5695,9 +6463,30 @@
           <w:szCs w:val="18"/>
           <w:lang w:eastAsia="pl-PL"/>
         </w:rPr>
-        <w:t xml:space="preserve"> </w:t>
-      </w:r>
-      <w:r>
+        <w:t xml:space="preserve">     </w:t>
+      </w:r>
+      <w:r>
+        <w:rPr>
+          <w:rFonts w:eastAsia="Times New Roman"/>
+          <w:color w:val="000000"/>
+          <w:szCs w:val="24"/>
+          <w:lang w:eastAsia="pl-PL"/>
+        </w:rPr>
+        <w:t xml:space="preserve">W przypadku przekroczenia limitów czasowych przez </w:t>
+      </w:r>
+      <w:r>
+        <w:rPr>
+          <w:rFonts w:eastAsia="Times New Roman"/>
+          <w:color w:val="000000"/>
+          <w:szCs w:val="24"/>
+          <w:lang w:eastAsia="pl-PL"/>
+        </w:rPr>
+        <w:t>klienta następuję natychmiastowe zakończenie połączenia z klientem i zamknięcie wszystkich wątków z nim związanych.</w:t>
+      </w:r>
+    </w:p>
+    <w:p>
+      <w:pPr>
+        <w:spacing w:after="0"/>
         <w:rPr>
           <w:rFonts w:eastAsia="Times New Roman"/>
           <w:color w:val="000000"/>
@@ -5705,6 +6494,48 @@
           <w:szCs w:val="18"/>
           <w:lang w:eastAsia="pl-PL"/>
         </w:rPr>
+      </w:pPr>
+    </w:p>
+    <w:p>
+      <w:pPr>
+        <w:spacing w:after="0"/>
+        <w:rPr>
+          <w:rFonts w:eastAsia="Times New Roman"/>
+          <w:color w:val="000000"/>
+          <w:sz w:val="18"/>
+          <w:szCs w:val="18"/>
+          <w:lang w:eastAsia="pl-PL"/>
+        </w:rPr>
+      </w:pPr>
+      <w:r>
+        <w:rPr>
+          <w:rFonts w:eastAsia="Times New Roman"/>
+          <w:color w:val="000000"/>
+          <w:sz w:val="18"/>
+          <w:szCs w:val="18"/>
+          <w:lang w:eastAsia="pl-PL"/>
+        </w:rPr>
+        <w:lastRenderedPageBreak/>
+        <w:t xml:space="preserve">d) </w:t>
+      </w:r>
+      <w:r>
+        <w:rPr>
+          <w:rFonts w:eastAsia="Times New Roman"/>
+          <w:color w:val="000000"/>
+          <w:sz w:val="18"/>
+          <w:szCs w:val="18"/>
+          <w:lang w:eastAsia="pl-PL"/>
+        </w:rPr>
+        <w:t xml:space="preserve"> </w:t>
+      </w:r>
+      <w:r>
+        <w:rPr>
+          <w:rFonts w:eastAsia="Times New Roman"/>
+          <w:color w:val="000000"/>
+          <w:sz w:val="18"/>
+          <w:szCs w:val="18"/>
+          <w:lang w:eastAsia="pl-PL"/>
+        </w:rPr>
         <w:t>scenariusz "wstawania" poszczególnych węzłów systemu</w:t>
       </w:r>
     </w:p>
@@ -5730,7 +6561,7 @@
           <w:sz w:val="32"/>
           <w:szCs w:val="32"/>
         </w:rPr>
-        <w:t xml:space="preserve">14. </w:t>
+        <w:t>15</w:t>
       </w:r>
       <w:r>
         <w:rPr>
@@ -5739,25 +6570,34 @@
           <w:sz w:val="32"/>
           <w:szCs w:val="32"/>
         </w:rPr>
-        <w:t>Nawiązywanie połączenia między klientem a serwerem</w:t>
-      </w:r>
-    </w:p>
-    <w:p>
-      <w:pPr>
-        <w:spacing w:after="0"/>
+        <w:t xml:space="preserve">. </w:t>
+      </w:r>
+      <w:r>
         <w:rPr>
           <w:rFonts w:asciiTheme="majorHAnsi" w:hAnsiTheme="majorHAnsi"/>
           <w:color w:val="4472C4" w:themeColor="accent5"/>
           <w:sz w:val="32"/>
           <w:szCs w:val="32"/>
         </w:rPr>
+        <w:t>Nawiązywanie połączenia między klientem a serwerem</w:t>
+      </w:r>
+    </w:p>
+    <w:p>
+      <w:pPr>
+        <w:spacing w:after="0"/>
+        <w:rPr>
+          <w:rFonts w:asciiTheme="majorHAnsi" w:hAnsiTheme="majorHAnsi"/>
+          <w:color w:val="4472C4" w:themeColor="accent5"/>
+          <w:sz w:val="32"/>
+          <w:szCs w:val="32"/>
+        </w:rPr>
       </w:pPr>
       <w:r>
         <w:object w:dxaOrig="7606" w:dyaOrig="7426">
-          <v:shape id="_x0000_i1033" type="#_x0000_t75" style="width:380.25pt;height:371.25pt" o:ole="">
+          <v:shape id="_x0000_i1030" type="#_x0000_t75" style="width:379.95pt;height:371.4pt" o:ole="">
             <v:imagedata r:id="rId16" o:title=""/>
           </v:shape>
-          <o:OLEObject Type="Embed" ProgID="Visio.Drawing.15" ShapeID="_x0000_i1033" DrawAspect="Content" ObjectID="_1510772666" r:id="rId17"/>
+          <o:OLEObject Type="Embed" ProgID="Visio.Drawing.15" ShapeID="_x0000_i1030" DrawAspect="Content" ObjectID="_1510875236" r:id="rId17"/>
         </w:object>
       </w:r>
     </w:p>
@@ -5776,7 +6616,7 @@
     </w:p>
     <w:p>
       <w:pPr>
-        <w:pStyle w:val="Heading1"/>
+        <w:pStyle w:val="Nagwek1"/>
       </w:pPr>
       <w:r>
         <w:t>2.Szkic rozwiązania</w:t>
@@ -5893,7 +6733,7 @@
     </w:p>
     <w:p>
       <w:pPr>
-        <w:pStyle w:val="Heading1"/>
+        <w:pStyle w:val="Nagwek1"/>
       </w:pPr>
       <w:r>
         <w:t>3.Interfejs użytkownika</w:t>
@@ -5923,12 +6763,19 @@
         <w:rPr>
           <w:szCs w:val="24"/>
         </w:rPr>
-        <w:t xml:space="preserve"> wiadomość, następnie dodaje wymagane do uzupełnienia szczegóły wiadomości (na przykład godzinę na którą chce przełożyć spotkanie) i klika wyślij. W razie potrzeby istnieje również możliwość modyfikacji domyślnego szablonu wiadomości</w:t>
+        <w:t xml:space="preserve"> wiadomość, następnie dodaje wymagane do uzupełnienia szczegóły wiadomości (na przykład godzinę na </w:t>
       </w:r>
       <w:r>
         <w:rPr>
           <w:szCs w:val="24"/>
         </w:rPr>
+        <w:lastRenderedPageBreak/>
+        <w:t>którą chce przełożyć spotkanie) i klika wyślij. W razie potrzeby istnieje również możliwość modyfikacji domyślnego szablonu wiadomości</w:t>
+      </w:r>
+      <w:r>
+        <w:rPr>
+          <w:szCs w:val="24"/>
+        </w:rPr>
         <w:t xml:space="preserve"> czy też modyfikacja grup odbiorców</w:t>
       </w:r>
       <w:r>
@@ -5940,10 +6787,9 @@
     </w:p>
     <w:p>
       <w:pPr>
-        <w:pStyle w:val="Heading1"/>
-      </w:pPr>
-      <w:r>
-        <w:lastRenderedPageBreak/>
+        <w:pStyle w:val="Nagwek1"/>
+      </w:pPr>
+      <w:r>
         <w:t>4. Szkic implementacji</w:t>
       </w:r>
     </w:p>
@@ -5960,7 +6806,7 @@
     </w:p>
     <w:p>
       <w:pPr>
-        <w:pStyle w:val="Heading2"/>
+        <w:pStyle w:val="Nagwek2"/>
       </w:pPr>
       <w:r>
         <w:t>4.1 Moduł Klienta</w:t>
@@ -5977,7 +6823,7 @@
     </w:p>
     <w:p>
       <w:pPr>
-        <w:pStyle w:val="Heading2"/>
+        <w:pStyle w:val="Nagwek2"/>
       </w:pPr>
       <w:r>
         <w:t>4.2 Moduł komunikacji</w:t>
@@ -5999,7 +6845,7 @@
     </w:p>
     <w:p>
       <w:pPr>
-        <w:pStyle w:val="ListParagraph"/>
+        <w:pStyle w:val="Akapitzlist"/>
         <w:numPr>
           <w:ilvl w:val="0"/>
           <w:numId w:val="1"/>
@@ -6012,7 +6858,7 @@
     </w:p>
     <w:p>
       <w:pPr>
-        <w:pStyle w:val="ListParagraph"/>
+        <w:pStyle w:val="Akapitzlist"/>
         <w:numPr>
           <w:ilvl w:val="0"/>
           <w:numId w:val="1"/>
@@ -6040,7 +6886,7 @@
     </w:p>
     <w:p>
       <w:pPr>
-        <w:pStyle w:val="ListParagraph"/>
+        <w:pStyle w:val="Akapitzlist"/>
         <w:numPr>
           <w:ilvl w:val="0"/>
           <w:numId w:val="1"/>
@@ -6053,7 +6899,7 @@
     </w:p>
     <w:p>
       <w:pPr>
-        <w:pStyle w:val="ListParagraph"/>
+        <w:pStyle w:val="Akapitzlist"/>
         <w:numPr>
           <w:ilvl w:val="0"/>
           <w:numId w:val="1"/>
@@ -6066,7 +6912,7 @@
     </w:p>
     <w:p>
       <w:pPr>
-        <w:pStyle w:val="ListParagraph"/>
+        <w:pStyle w:val="Akapitzlist"/>
         <w:numPr>
           <w:ilvl w:val="0"/>
           <w:numId w:val="1"/>
@@ -6079,37 +6925,23 @@
     </w:p>
     <w:p>
       <w:pPr>
-        <w:pStyle w:val="Heading2"/>
-      </w:pPr>
-    </w:p>
-    <w:p>
-      <w:pPr>
-        <w:spacing w:after="0"/>
-      </w:pPr>
-    </w:p>
-    <w:p>
-      <w:pPr>
-        <w:spacing w:after="0"/>
-        <w:rPr>
-          <w:szCs w:val="24"/>
-        </w:rPr>
+        <w:pStyle w:val="Nagwek2"/>
       </w:pPr>
       <w:r>
         <w:rPr>
           <w:noProof/>
-          <w:szCs w:val="24"/>
           <w:lang w:eastAsia="pl-PL"/>
         </w:rPr>
         <w:drawing>
           <wp:anchor distT="0" distB="0" distL="114300" distR="114300" simplePos="0" relativeHeight="251657216" behindDoc="0" locked="0" layoutInCell="1" allowOverlap="1">
             <wp:simplePos x="0" y="0"/>
             <wp:positionH relativeFrom="column">
-              <wp:posOffset>-40640</wp:posOffset>
+              <wp:posOffset>13970</wp:posOffset>
             </wp:positionH>
             <wp:positionV relativeFrom="paragraph">
-              <wp:posOffset>135890</wp:posOffset>
+              <wp:posOffset>241300</wp:posOffset>
             </wp:positionV>
-            <wp:extent cx="5756910" cy="2286000"/>
+            <wp:extent cx="5756910" cy="2290445"/>
             <wp:effectExtent l="19050" t="0" r="0" b="0"/>
             <wp:wrapSquare wrapText="bothSides"/>
             <wp:docPr id="5" name="Obraz 2"/>
@@ -6135,7 +6967,7 @@
                   <pic:spPr bwMode="auto">
                     <a:xfrm>
                       <a:off x="0" y="0"/>
-                      <a:ext cx="5756910" cy="2286000"/>
+                      <a:ext cx="5756910" cy="2290445"/>
                     </a:xfrm>
                     <a:prstGeom prst="rect">
                       <a:avLst/>
@@ -6158,11 +6990,59 @@
     <w:p>
       <w:pPr>
         <w:spacing w:after="0"/>
+      </w:pPr>
+    </w:p>
+    <w:p>
+      <w:pPr>
+        <w:spacing w:after="0"/>
+        <w:rPr>
+          <w:szCs w:val="24"/>
+        </w:rPr>
+      </w:pPr>
+    </w:p>
+    <w:p>
+      <w:pPr>
+        <w:spacing w:after="0"/>
         <w:rPr>
           <w:rFonts w:eastAsia="Times New Roman"/>
           <w:szCs w:val="24"/>
           <w:lang w:eastAsia="pl-PL"/>
         </w:rPr>
+      </w:pPr>
+    </w:p>
+    <w:p>
+      <w:pPr>
+        <w:spacing w:after="0"/>
+      </w:pPr>
+    </w:p>
+    <w:p>
+      <w:pPr>
+        <w:spacing w:after="0"/>
+      </w:pPr>
+    </w:p>
+    <w:p>
+      <w:pPr>
+        <w:spacing w:after="0"/>
+      </w:pPr>
+    </w:p>
+    <w:p>
+      <w:pPr>
+        <w:spacing w:after="0"/>
+      </w:pPr>
+    </w:p>
+    <w:p>
+      <w:pPr>
+        <w:spacing w:after="0"/>
+      </w:pPr>
+    </w:p>
+    <w:p>
+      <w:pPr>
+        <w:spacing w:after="0"/>
+      </w:pPr>
+    </w:p>
+    <w:p>
+      <w:pPr>
+        <w:spacing w:after="0"/>
       </w:pPr>
     </w:p>
     <w:p>
@@ -6178,13 +7058,13 @@
           <wp:anchor distT="0" distB="0" distL="114300" distR="114300" simplePos="0" relativeHeight="251659264" behindDoc="0" locked="0" layoutInCell="1" allowOverlap="1">
             <wp:simplePos x="0" y="0"/>
             <wp:positionH relativeFrom="column">
-              <wp:posOffset>-5735320</wp:posOffset>
+              <wp:posOffset>-5871210</wp:posOffset>
             </wp:positionH>
             <wp:positionV relativeFrom="paragraph">
-              <wp:posOffset>1875155</wp:posOffset>
+              <wp:posOffset>73025</wp:posOffset>
             </wp:positionV>
-            <wp:extent cx="6012180" cy="1581150"/>
-            <wp:effectExtent l="0" t="0" r="7620" b="0"/>
+            <wp:extent cx="6016625" cy="1584325"/>
+            <wp:effectExtent l="0" t="0" r="3175" b="0"/>
             <wp:wrapSquare wrapText="bothSides"/>
             <wp:docPr id="1" name="Obraz 1"/>
             <wp:cNvGraphicFramePr>
@@ -6209,7 +7089,7 @@
                   <pic:spPr bwMode="auto">
                     <a:xfrm>
                       <a:off x="0" y="0"/>
-                      <a:ext cx="6012180" cy="1581150"/>
+                      <a:ext cx="6016625" cy="1584325"/>
                     </a:xfrm>
                     <a:prstGeom prst="rect">
                       <a:avLst/>
@@ -6229,6 +7109,61 @@
         </w:drawing>
       </w:r>
     </w:p>
+    <w:p>
+      <w:pPr>
+        <w:spacing w:after="0"/>
+      </w:pPr>
+    </w:p>
+    <w:p>
+      <w:pPr>
+        <w:spacing w:after="0"/>
+      </w:pPr>
+    </w:p>
+    <w:p>
+      <w:pPr>
+        <w:spacing w:after="0"/>
+      </w:pPr>
+    </w:p>
+    <w:p>
+      <w:pPr>
+        <w:spacing w:after="0"/>
+      </w:pPr>
+    </w:p>
+    <w:p>
+      <w:pPr>
+        <w:spacing w:after="0"/>
+      </w:pPr>
+    </w:p>
+    <w:p>
+      <w:pPr>
+        <w:spacing w:after="0"/>
+      </w:pPr>
+    </w:p>
+    <w:p>
+      <w:pPr>
+        <w:spacing w:after="0"/>
+      </w:pPr>
+    </w:p>
+    <w:p>
+      <w:pPr>
+        <w:spacing w:after="0"/>
+      </w:pPr>
+    </w:p>
+    <w:p>
+      <w:pPr>
+        <w:spacing w:after="0"/>
+      </w:pPr>
+    </w:p>
+    <w:p>
+      <w:pPr>
+        <w:spacing w:after="0"/>
+      </w:pPr>
+    </w:p>
+    <w:p>
+      <w:pPr>
+        <w:spacing w:after="0"/>
+      </w:pPr>
+    </w:p>
     <w:sectPr>
       <w:pgSz w:w="11906" w:h="16838"/>
       <w:pgMar w:top="720" w:right="720" w:bottom="720" w:left="720" w:header="708" w:footer="708" w:gutter="0"/>
@@ -6240,8 +7175,8 @@
 </file>
 
 <file path=word/numbering.xml><?xml version="1.0" encoding="utf-8"?>
-<w:numbering xmlns:wpc="http://schemas.microsoft.com/office/word/2010/wordprocessingCanvas" xmlns:cx="http://schemas.microsoft.com/office/drawing/2014/chartex" xmlns:cx1="http://schemas.microsoft.com/office/drawing/2015/9/8/chartex" xmlns:mc="http://schemas.openxmlformats.org/markup-compatibility/2006" xmlns:o="urn:schemas-microsoft-com:office:office" xmlns:r="http://schemas.openxmlformats.org/officeDocument/2006/relationships" xmlns:m="http://schemas.openxmlformats.org/officeDocument/2006/math" xmlns:v="urn:schemas-microsoft-com:vml" xmlns:wp14="http://schemas.microsoft.com/office/word/2010/wordprocessingDrawing" xmlns:wp="http://schemas.openxmlformats.org/drawingml/2006/wordprocessingDrawing" xmlns:w10="urn:schemas-microsoft-com:office:word" xmlns:w="http://schemas.openxmlformats.org/wordprocessingml/2006/main" xmlns:w14="http://schemas.microsoft.com/office/word/2010/wordml" xmlns:w15="http://schemas.microsoft.com/office/word/2012/wordml" xmlns:w16se="http://schemas.microsoft.com/office/word/2015/wordml/symex" xmlns:wpg="http://schemas.microsoft.com/office/word/2010/wordprocessingGroup" xmlns:wpi="http://schemas.microsoft.com/office/word/2010/wordprocessingInk" xmlns:wne="http://schemas.microsoft.com/office/word/2006/wordml" xmlns:wps="http://schemas.microsoft.com/office/word/2010/wordprocessingShape" mc:Ignorable="w14 w15 w16se wp14">
-  <w:abstractNum w:abstractNumId="0" w15:restartNumberingAfterBreak="0">
+<w:numbering xmlns:ve="http://schemas.openxmlformats.org/markup-compatibility/2006" xmlns:o="urn:schemas-microsoft-com:office:office" xmlns:r="http://schemas.openxmlformats.org/officeDocument/2006/relationships" xmlns:m="http://schemas.openxmlformats.org/officeDocument/2006/math" xmlns:v="urn:schemas-microsoft-com:vml" xmlns:wp="http://schemas.openxmlformats.org/drawingml/2006/wordprocessingDrawing" xmlns:w10="urn:schemas-microsoft-com:office:word" xmlns:w="http://schemas.openxmlformats.org/wordprocessingml/2006/main" xmlns:wne="http://schemas.microsoft.com/office/word/2006/wordml">
+  <w:abstractNum w:abstractNumId="0">
     <w:nsid w:val="5DF9606B"/>
     <w:multiLevelType w:val="hybridMultilevel"/>
     <w:tmpl w:val="79E6F378"/>
@@ -6361,7 +7296,7 @@
 </file>
 
 <file path=word/styles.xml><?xml version="1.0" encoding="utf-8"?>
-<w:styles xmlns:mc="http://schemas.openxmlformats.org/markup-compatibility/2006" xmlns:r="http://schemas.openxmlformats.org/officeDocument/2006/relationships" xmlns:w="http://schemas.openxmlformats.org/wordprocessingml/2006/main" xmlns:w14="http://schemas.microsoft.com/office/word/2010/wordml" xmlns:w15="http://schemas.microsoft.com/office/word/2012/wordml" xmlns:w16se="http://schemas.microsoft.com/office/word/2015/wordml/symex" mc:Ignorable="w14 w15 w16se">
+<w:styles xmlns:r="http://schemas.openxmlformats.org/officeDocument/2006/relationships" xmlns:w="http://schemas.openxmlformats.org/wordprocessingml/2006/main">
   <w:docDefaults>
     <w:rPrDefault>
       <w:rPr>
@@ -6377,389 +7312,155 @@
       </w:pPr>
     </w:pPrDefault>
   </w:docDefaults>
-  <w:latentStyles w:defLockedState="0" w:defUIPriority="99" w:defSemiHidden="0" w:defUnhideWhenUsed="0" w:defQFormat="0" w:count="371">
-    <w:lsdException w:name="Normal" w:uiPriority="0" w:qFormat="1"/>
-    <w:lsdException w:name="heading 1" w:uiPriority="9" w:qFormat="1"/>
-    <w:lsdException w:name="heading 2" w:semiHidden="1" w:uiPriority="9" w:unhideWhenUsed="1" w:qFormat="1"/>
-    <w:lsdException w:name="heading 3" w:semiHidden="1" w:uiPriority="9" w:unhideWhenUsed="1" w:qFormat="1"/>
-    <w:lsdException w:name="heading 4" w:semiHidden="1" w:uiPriority="9" w:unhideWhenUsed="1" w:qFormat="1"/>
-    <w:lsdException w:name="heading 5" w:semiHidden="1" w:uiPriority="9" w:unhideWhenUsed="1" w:qFormat="1"/>
-    <w:lsdException w:name="heading 6" w:semiHidden="1" w:uiPriority="9" w:unhideWhenUsed="1" w:qFormat="1"/>
-    <w:lsdException w:name="heading 7" w:semiHidden="1" w:uiPriority="9" w:unhideWhenUsed="1" w:qFormat="1"/>
-    <w:lsdException w:name="heading 8" w:semiHidden="1" w:uiPriority="9" w:unhideWhenUsed="1" w:qFormat="1"/>
-    <w:lsdException w:name="heading 9" w:semiHidden="1" w:uiPriority="9" w:unhideWhenUsed="1" w:qFormat="1"/>
-    <w:lsdException w:name="index 1" w:semiHidden="1" w:unhideWhenUsed="1"/>
-    <w:lsdException w:name="index 2" w:semiHidden="1" w:unhideWhenUsed="1"/>
-    <w:lsdException w:name="index 3" w:semiHidden="1" w:unhideWhenUsed="1"/>
-    <w:lsdException w:name="index 4" w:semiHidden="1" w:unhideWhenUsed="1"/>
-    <w:lsdException w:name="index 5" w:semiHidden="1" w:unhideWhenUsed="1"/>
-    <w:lsdException w:name="index 6" w:semiHidden="1" w:unhideWhenUsed="1"/>
-    <w:lsdException w:name="index 7" w:semiHidden="1" w:unhideWhenUsed="1"/>
-    <w:lsdException w:name="index 8" w:semiHidden="1" w:unhideWhenUsed="1"/>
-    <w:lsdException w:name="index 9" w:semiHidden="1" w:unhideWhenUsed="1"/>
-    <w:lsdException w:name="toc 1" w:semiHidden="1" w:uiPriority="39" w:unhideWhenUsed="1"/>
-    <w:lsdException w:name="toc 2" w:semiHidden="1" w:uiPriority="39" w:unhideWhenUsed="1"/>
-    <w:lsdException w:name="toc 3" w:semiHidden="1" w:uiPriority="39" w:unhideWhenUsed="1"/>
-    <w:lsdException w:name="toc 4" w:semiHidden="1" w:uiPriority="39" w:unhideWhenUsed="1"/>
-    <w:lsdException w:name="toc 5" w:semiHidden="1" w:uiPriority="39" w:unhideWhenUsed="1"/>
-    <w:lsdException w:name="toc 6" w:semiHidden="1" w:uiPriority="39" w:unhideWhenUsed="1"/>
-    <w:lsdException w:name="toc 7" w:semiHidden="1" w:uiPriority="39" w:unhideWhenUsed="1"/>
-    <w:lsdException w:name="toc 8" w:semiHidden="1" w:uiPriority="39" w:unhideWhenUsed="1"/>
-    <w:lsdException w:name="toc 9" w:semiHidden="1" w:uiPriority="39" w:unhideWhenUsed="1"/>
-    <w:lsdException w:name="Normal Indent" w:semiHidden="1" w:unhideWhenUsed="1"/>
-    <w:lsdException w:name="footnote text" w:semiHidden="1" w:unhideWhenUsed="1"/>
-    <w:lsdException w:name="annotation text" w:semiHidden="1" w:unhideWhenUsed="1"/>
-    <w:lsdException w:name="header" w:semiHidden="1" w:unhideWhenUsed="1"/>
-    <w:lsdException w:name="footer" w:semiHidden="1" w:unhideWhenUsed="1"/>
-    <w:lsdException w:name="index heading" w:semiHidden="1" w:unhideWhenUsed="1"/>
-    <w:lsdException w:name="caption" w:semiHidden="1" w:uiPriority="35" w:unhideWhenUsed="1" w:qFormat="1"/>
-    <w:lsdException w:name="table of figures" w:semiHidden="1" w:unhideWhenUsed="1"/>
-    <w:lsdException w:name="envelope address" w:semiHidden="1" w:unhideWhenUsed="1"/>
-    <w:lsdException w:name="envelope return" w:semiHidden="1" w:unhideWhenUsed="1"/>
-    <w:lsdException w:name="footnote reference" w:semiHidden="1" w:unhideWhenUsed="1"/>
-    <w:lsdException w:name="annotation reference" w:semiHidden="1" w:unhideWhenUsed="1"/>
-    <w:lsdException w:name="line number" w:semiHidden="1" w:unhideWhenUsed="1"/>
-    <w:lsdException w:name="page number" w:semiHidden="1" w:unhideWhenUsed="1"/>
-    <w:lsdException w:name="endnote reference" w:semiHidden="1" w:unhideWhenUsed="1"/>
-    <w:lsdException w:name="endnote text" w:semiHidden="1" w:unhideWhenUsed="1"/>
-    <w:lsdException w:name="table of authorities" w:semiHidden="1" w:unhideWhenUsed="1"/>
-    <w:lsdException w:name="macro" w:semiHidden="1" w:unhideWhenUsed="1"/>
-    <w:lsdException w:name="toa heading" w:semiHidden="1" w:unhideWhenUsed="1"/>
-    <w:lsdException w:name="List" w:semiHidden="1" w:unhideWhenUsed="1"/>
-    <w:lsdException w:name="List Bullet" w:semiHidden="1" w:unhideWhenUsed="1"/>
-    <w:lsdException w:name="List Number" w:semiHidden="1" w:unhideWhenUsed="1"/>
-    <w:lsdException w:name="List 2" w:semiHidden="1" w:unhideWhenUsed="1"/>
-    <w:lsdException w:name="List 3" w:semiHidden="1" w:unhideWhenUsed="1"/>
-    <w:lsdException w:name="List 4" w:semiHidden="1" w:unhideWhenUsed="1"/>
-    <w:lsdException w:name="List 5" w:semiHidden="1" w:unhideWhenUsed="1"/>
-    <w:lsdException w:name="List Bullet 2" w:semiHidden="1" w:unhideWhenUsed="1"/>
-    <w:lsdException w:name="List Bullet 3" w:semiHidden="1" w:unhideWhenUsed="1"/>
-    <w:lsdException w:name="List Bullet 4" w:semiHidden="1" w:unhideWhenUsed="1"/>
-    <w:lsdException w:name="List Bullet 5" w:semiHidden="1" w:unhideWhenUsed="1"/>
-    <w:lsdException w:name="List Number 2" w:semiHidden="1" w:unhideWhenUsed="1"/>
-    <w:lsdException w:name="List Number 3" w:semiHidden="1" w:unhideWhenUsed="1"/>
-    <w:lsdException w:name="List Number 4" w:semiHidden="1" w:unhideWhenUsed="1"/>
-    <w:lsdException w:name="List Number 5" w:semiHidden="1" w:unhideWhenUsed="1"/>
-    <w:lsdException w:name="Title" w:uiPriority="10" w:qFormat="1"/>
-    <w:lsdException w:name="Closing" w:semiHidden="1" w:unhideWhenUsed="1"/>
-    <w:lsdException w:name="Signature" w:semiHidden="1" w:unhideWhenUsed="1"/>
-    <w:lsdException w:name="Default Paragraph Font" w:semiHidden="1" w:uiPriority="1" w:unhideWhenUsed="1"/>
-    <w:lsdException w:name="Body Text" w:semiHidden="1" w:unhideWhenUsed="1"/>
-    <w:lsdException w:name="Body Text Indent" w:semiHidden="1" w:unhideWhenUsed="1"/>
-    <w:lsdException w:name="List Continue" w:semiHidden="1" w:unhideWhenUsed="1"/>
-    <w:lsdException w:name="List Continue 2" w:semiHidden="1" w:unhideWhenUsed="1"/>
-    <w:lsdException w:name="List Continue 3" w:semiHidden="1" w:unhideWhenUsed="1"/>
-    <w:lsdException w:name="List Continue 4" w:semiHidden="1" w:unhideWhenUsed="1"/>
-    <w:lsdException w:name="List Continue 5" w:semiHidden="1" w:unhideWhenUsed="1"/>
-    <w:lsdException w:name="Message Header" w:semiHidden="1" w:unhideWhenUsed="1"/>
-    <w:lsdException w:name="Subtitle" w:uiPriority="11" w:qFormat="1"/>
-    <w:lsdException w:name="Salutation" w:semiHidden="1" w:unhideWhenUsed="1"/>
-    <w:lsdException w:name="Date" w:semiHidden="1" w:unhideWhenUsed="1"/>
-    <w:lsdException w:name="Body Text First Indent" w:semiHidden="1" w:unhideWhenUsed="1"/>
-    <w:lsdException w:name="Body Text First Indent 2" w:semiHidden="1" w:unhideWhenUsed="1"/>
-    <w:lsdException w:name="Note Heading" w:semiHidden="1" w:unhideWhenUsed="1"/>
-    <w:lsdException w:name="Body Text 2" w:semiHidden="1" w:unhideWhenUsed="1"/>
-    <w:lsdException w:name="Body Text 3" w:semiHidden="1" w:unhideWhenUsed="1"/>
-    <w:lsdException w:name="Body Text Indent 2" w:semiHidden="1" w:unhideWhenUsed="1"/>
-    <w:lsdException w:name="Body Text Indent 3" w:semiHidden="1" w:unhideWhenUsed="1"/>
-    <w:lsdException w:name="Block Text" w:semiHidden="1" w:unhideWhenUsed="1"/>
-    <w:lsdException w:name="Hyperlink" w:semiHidden="1" w:unhideWhenUsed="1"/>
-    <w:lsdException w:name="FollowedHyperlink" w:semiHidden="1" w:unhideWhenUsed="1"/>
-    <w:lsdException w:name="Strong" w:uiPriority="22" w:qFormat="1"/>
-    <w:lsdException w:name="Emphasis" w:uiPriority="20" w:qFormat="1"/>
-    <w:lsdException w:name="Document Map" w:semiHidden="1" w:unhideWhenUsed="1"/>
-    <w:lsdException w:name="Plain Text" w:semiHidden="1" w:unhideWhenUsed="1"/>
-    <w:lsdException w:name="E-mail Signature" w:semiHidden="1" w:unhideWhenUsed="1"/>
-    <w:lsdException w:name="HTML Top of Form" w:semiHidden="1" w:unhideWhenUsed="1"/>
-    <w:lsdException w:name="HTML Bottom of Form" w:semiHidden="1" w:unhideWhenUsed="1"/>
-    <w:lsdException w:name="Normal (Web)" w:semiHidden="1" w:unhideWhenUsed="1"/>
-    <w:lsdException w:name="HTML Acronym" w:semiHidden="1" w:unhideWhenUsed="1"/>
-    <w:lsdException w:name="HTML Address" w:semiHidden="1" w:unhideWhenUsed="1"/>
-    <w:lsdException w:name="HTML Cite" w:semiHidden="1" w:unhideWhenUsed="1"/>
-    <w:lsdException w:name="HTML Code" w:semiHidden="1" w:unhideWhenUsed="1"/>
-    <w:lsdException w:name="HTML Definition" w:semiHidden="1" w:unhideWhenUsed="1"/>
-    <w:lsdException w:name="HTML Keyboard" w:semiHidden="1" w:unhideWhenUsed="1"/>
-    <w:lsdException w:name="HTML Preformatted" w:semiHidden="1" w:unhideWhenUsed="1"/>
-    <w:lsdException w:name="HTML Sample" w:semiHidden="1" w:unhideWhenUsed="1"/>
-    <w:lsdException w:name="HTML Typewriter" w:semiHidden="1" w:unhideWhenUsed="1"/>
-    <w:lsdException w:name="HTML Variable" w:semiHidden="1" w:unhideWhenUsed="1"/>
-    <w:lsdException w:name="Normal Table" w:semiHidden="1" w:unhideWhenUsed="1"/>
-    <w:lsdException w:name="annotation subject" w:semiHidden="1" w:unhideWhenUsed="1"/>
-    <w:lsdException w:name="No List" w:semiHidden="1" w:unhideWhenUsed="1"/>
-    <w:lsdException w:name="Outline List 1" w:semiHidden="1" w:unhideWhenUsed="1"/>
-    <w:lsdException w:name="Outline List 2" w:semiHidden="1" w:unhideWhenUsed="1"/>
-    <w:lsdException w:name="Outline List 3" w:semiHidden="1" w:unhideWhenUsed="1"/>
-    <w:lsdException w:name="Table Simple 1" w:semiHidden="1" w:unhideWhenUsed="1"/>
-    <w:lsdException w:name="Table Simple 2" w:semiHidden="1" w:unhideWhenUsed="1"/>
-    <w:lsdException w:name="Table Simple 3" w:semiHidden="1" w:unhideWhenUsed="1"/>
-    <w:lsdException w:name="Table Classic 1" w:semiHidden="1" w:unhideWhenUsed="1"/>
-    <w:lsdException w:name="Table Classic 2" w:semiHidden="1" w:unhideWhenUsed="1"/>
-    <w:lsdException w:name="Table Classic 3" w:semiHidden="1" w:unhideWhenUsed="1"/>
-    <w:lsdException w:name="Table Classic 4" w:semiHidden="1" w:unhideWhenUsed="1"/>
-    <w:lsdException w:name="Table Colorful 1" w:semiHidden="1" w:unhideWhenUsed="1"/>
-    <w:lsdException w:name="Table Colorful 2" w:semiHidden="1" w:unhideWhenUsed="1"/>
-    <w:lsdException w:name="Table Colorful 3" w:semiHidden="1" w:unhideWhenUsed="1"/>
-    <w:lsdException w:name="Table Columns 1" w:semiHidden="1" w:unhideWhenUsed="1"/>
-    <w:lsdException w:name="Table Columns 2" w:semiHidden="1" w:unhideWhenUsed="1"/>
-    <w:lsdException w:name="Table Columns 3" w:semiHidden="1" w:unhideWhenUsed="1"/>
-    <w:lsdException w:name="Table Columns 4" w:semiHidden="1" w:unhideWhenUsed="1"/>
-    <w:lsdException w:name="Table Columns 5" w:semiHidden="1" w:unhideWhenUsed="1"/>
-    <w:lsdException w:name="Table Grid 1" w:semiHidden="1" w:unhideWhenUsed="1"/>
-    <w:lsdException w:name="Table Grid 2" w:semiHidden="1" w:unhideWhenUsed="1"/>
-    <w:lsdException w:name="Table Grid 3" w:semiHidden="1" w:unhideWhenUsed="1"/>
-    <w:lsdException w:name="Table Grid 4" w:semiHidden="1" w:unhideWhenUsed="1"/>
-    <w:lsdException w:name="Table Grid 5" w:semiHidden="1" w:unhideWhenUsed="1"/>
-    <w:lsdException w:name="Table Grid 6" w:semiHidden="1" w:unhideWhenUsed="1"/>
-    <w:lsdException w:name="Table Grid 7" w:semiHidden="1" w:unhideWhenUsed="1"/>
-    <w:lsdException w:name="Table Grid 8" w:semiHidden="1" w:unhideWhenUsed="1"/>
-    <w:lsdException w:name="Table List 1" w:semiHidden="1" w:unhideWhenUsed="1"/>
-    <w:lsdException w:name="Table List 2" w:semiHidden="1" w:unhideWhenUsed="1"/>
-    <w:lsdException w:name="Table List 3" w:semiHidden="1" w:unhideWhenUsed="1"/>
-    <w:lsdException w:name="Table List 4" w:semiHidden="1" w:unhideWhenUsed="1"/>
-    <w:lsdException w:name="Table List 5" w:semiHidden="1" w:unhideWhenUsed="1"/>
-    <w:lsdException w:name="Table List 6" w:semiHidden="1" w:unhideWhenUsed="1"/>
-    <w:lsdException w:name="Table List 7" w:semiHidden="1" w:unhideWhenUsed="1"/>
-    <w:lsdException w:name="Table List 8" w:semiHidden="1" w:unhideWhenUsed="1"/>
-    <w:lsdException w:name="Table 3D effects 1" w:semiHidden="1" w:unhideWhenUsed="1"/>
-    <w:lsdException w:name="Table 3D effects 2" w:semiHidden="1" w:unhideWhenUsed="1"/>
-    <w:lsdException w:name="Table 3D effects 3" w:semiHidden="1" w:unhideWhenUsed="1"/>
-    <w:lsdException w:name="Table Contemporary" w:semiHidden="1" w:unhideWhenUsed="1"/>
-    <w:lsdException w:name="Table Elegant" w:semiHidden="1" w:unhideWhenUsed="1"/>
-    <w:lsdException w:name="Table Professional" w:semiHidden="1" w:unhideWhenUsed="1"/>
-    <w:lsdException w:name="Table Subtle 1" w:semiHidden="1" w:unhideWhenUsed="1"/>
-    <w:lsdException w:name="Table Subtle 2" w:semiHidden="1" w:unhideWhenUsed="1"/>
-    <w:lsdException w:name="Table Web 1" w:semiHidden="1" w:unhideWhenUsed="1"/>
-    <w:lsdException w:name="Table Web 2" w:semiHidden="1" w:unhideWhenUsed="1"/>
-    <w:lsdException w:name="Table Web 3" w:semiHidden="1" w:unhideWhenUsed="1"/>
-    <w:lsdException w:name="Balloon Text" w:semiHidden="1" w:unhideWhenUsed="1"/>
-    <w:lsdException w:name="Table Grid" w:uiPriority="39"/>
-    <w:lsdException w:name="Table Theme" w:semiHidden="1" w:unhideWhenUsed="1"/>
-    <w:lsdException w:name="Placeholder Text" w:semiHidden="1"/>
-    <w:lsdException w:name="No Spacing" w:uiPriority="1" w:qFormat="1"/>
-    <w:lsdException w:name="Light Shading" w:uiPriority="60"/>
-    <w:lsdException w:name="Light List" w:uiPriority="61"/>
-    <w:lsdException w:name="Light Grid" w:uiPriority="62"/>
-    <w:lsdException w:name="Medium Shading 1" w:uiPriority="63"/>
-    <w:lsdException w:name="Medium Shading 2" w:uiPriority="64"/>
-    <w:lsdException w:name="Medium List 1" w:uiPriority="65"/>
-    <w:lsdException w:name="Medium List 2" w:uiPriority="66"/>
-    <w:lsdException w:name="Medium Grid 1" w:uiPriority="67"/>
-    <w:lsdException w:name="Medium Grid 2" w:uiPriority="68"/>
-    <w:lsdException w:name="Medium Grid 3" w:uiPriority="69"/>
-    <w:lsdException w:name="Dark List" w:uiPriority="70"/>
-    <w:lsdException w:name="Colorful Shading" w:uiPriority="71"/>
-    <w:lsdException w:name="Colorful List" w:uiPriority="72"/>
-    <w:lsdException w:name="Colorful Grid" w:uiPriority="73"/>
-    <w:lsdException w:name="Light Shading Accent 1" w:uiPriority="60"/>
-    <w:lsdException w:name="Light List Accent 1" w:uiPriority="61"/>
-    <w:lsdException w:name="Light Grid Accent 1" w:uiPriority="62"/>
-    <w:lsdException w:name="Medium Shading 1 Accent 1" w:uiPriority="63"/>
-    <w:lsdException w:name="Medium Shading 2 Accent 1" w:uiPriority="64"/>
-    <w:lsdException w:name="Medium List 1 Accent 1" w:uiPriority="65"/>
-    <w:lsdException w:name="Revision" w:semiHidden="1"/>
-    <w:lsdException w:name="List Paragraph" w:uiPriority="34" w:qFormat="1"/>
-    <w:lsdException w:name="Quote" w:uiPriority="29" w:qFormat="1"/>
-    <w:lsdException w:name="Intense Quote" w:uiPriority="30" w:qFormat="1"/>
-    <w:lsdException w:name="Medium List 2 Accent 1" w:uiPriority="66"/>
-    <w:lsdException w:name="Medium Grid 1 Accent 1" w:uiPriority="67"/>
-    <w:lsdException w:name="Medium Grid 2 Accent 1" w:uiPriority="68"/>
-    <w:lsdException w:name="Medium Grid 3 Accent 1" w:uiPriority="69"/>
-    <w:lsdException w:name="Dark List Accent 1" w:uiPriority="70"/>
-    <w:lsdException w:name="Colorful Shading Accent 1" w:uiPriority="71"/>
-    <w:lsdException w:name="Colorful List Accent 1" w:uiPriority="72"/>
-    <w:lsdException w:name="Colorful Grid Accent 1" w:uiPriority="73"/>
-    <w:lsdException w:name="Light Shading Accent 2" w:uiPriority="60"/>
-    <w:lsdException w:name="Light List Accent 2" w:uiPriority="61"/>
-    <w:lsdException w:name="Light Grid Accent 2" w:uiPriority="62"/>
-    <w:lsdException w:name="Medium Shading 1 Accent 2" w:uiPriority="63"/>
-    <w:lsdException w:name="Medium Shading 2 Accent 2" w:uiPriority="64"/>
-    <w:lsdException w:name="Medium List 1 Accent 2" w:uiPriority="65"/>
-    <w:lsdException w:name="Medium List 2 Accent 2" w:uiPriority="66"/>
-    <w:lsdException w:name="Medium Grid 1 Accent 2" w:uiPriority="67"/>
-    <w:lsdException w:name="Medium Grid 2 Accent 2" w:uiPriority="68"/>
-    <w:lsdException w:name="Medium Grid 3 Accent 2" w:uiPriority="69"/>
-    <w:lsdException w:name="Dark List Accent 2" w:uiPriority="70"/>
-    <w:lsdException w:name="Colorful Shading Accent 2" w:uiPriority="71"/>
-    <w:lsdException w:name="Colorful List Accent 2" w:uiPriority="72"/>
-    <w:lsdException w:name="Colorful Grid Accent 2" w:uiPriority="73"/>
-    <w:lsdException w:name="Light Shading Accent 3" w:uiPriority="60"/>
-    <w:lsdException w:name="Light List Accent 3" w:uiPriority="61"/>
-    <w:lsdException w:name="Light Grid Accent 3" w:uiPriority="62"/>
-    <w:lsdException w:name="Medium Shading 1 Accent 3" w:uiPriority="63"/>
-    <w:lsdException w:name="Medium Shading 2 Accent 3" w:uiPriority="64"/>
-    <w:lsdException w:name="Medium List 1 Accent 3" w:uiPriority="65"/>
-    <w:lsdException w:name="Medium List 2 Accent 3" w:uiPriority="66"/>
-    <w:lsdException w:name="Medium Grid 1 Accent 3" w:uiPriority="67"/>
-    <w:lsdException w:name="Medium Grid 2 Accent 3" w:uiPriority="68"/>
-    <w:lsdException w:name="Medium Grid 3 Accent 3" w:uiPriority="69"/>
-    <w:lsdException w:name="Dark List Accent 3" w:uiPriority="70"/>
-    <w:lsdException w:name="Colorful Shading Accent 3" w:uiPriority="71"/>
-    <w:lsdException w:name="Colorful List Accent 3" w:uiPriority="72"/>
-    <w:lsdException w:name="Colorful Grid Accent 3" w:uiPriority="73"/>
-    <w:lsdException w:name="Light Shading Accent 4" w:uiPriority="60"/>
-    <w:lsdException w:name="Light List Accent 4" w:uiPriority="61"/>
-    <w:lsdException w:name="Light Grid Accent 4" w:uiPriority="62"/>
-    <w:lsdException w:name="Medium Shading 1 Accent 4" w:uiPriority="63"/>
-    <w:lsdException w:name="Medium Shading 2 Accent 4" w:uiPriority="64"/>
-    <w:lsdException w:name="Medium List 1 Accent 4" w:uiPriority="65"/>
-    <w:lsdException w:name="Medium List 2 Accent 4" w:uiPriority="66"/>
-    <w:lsdException w:name="Medium Grid 1 Accent 4" w:uiPriority="67"/>
-    <w:lsdException w:name="Medium Grid 2 Accent 4" w:uiPriority="68"/>
-    <w:lsdException w:name="Medium Grid 3 Accent 4" w:uiPriority="69"/>
-    <w:lsdException w:name="Dark List Accent 4" w:uiPriority="70"/>
-    <w:lsdException w:name="Colorful Shading Accent 4" w:uiPriority="71"/>
-    <w:lsdException w:name="Colorful List Accent 4" w:uiPriority="72"/>
-    <w:lsdException w:name="Colorful Grid Accent 4" w:uiPriority="73"/>
-    <w:lsdException w:name="Light Shading Accent 5" w:uiPriority="60"/>
-    <w:lsdException w:name="Light List Accent 5" w:uiPriority="61"/>
-    <w:lsdException w:name="Light Grid Accent 5" w:uiPriority="62"/>
-    <w:lsdException w:name="Medium Shading 1 Accent 5" w:uiPriority="63"/>
-    <w:lsdException w:name="Medium Shading 2 Accent 5" w:uiPriority="64"/>
-    <w:lsdException w:name="Medium List 1 Accent 5" w:uiPriority="65"/>
-    <w:lsdException w:name="Medium List 2 Accent 5" w:uiPriority="66"/>
-    <w:lsdException w:name="Medium Grid 1 Accent 5" w:uiPriority="67"/>
-    <w:lsdException w:name="Medium Grid 2 Accent 5" w:uiPriority="68"/>
-    <w:lsdException w:name="Medium Grid 3 Accent 5" w:uiPriority="69"/>
-    <w:lsdException w:name="Dark List Accent 5" w:uiPriority="70"/>
-    <w:lsdException w:name="Colorful Shading Accent 5" w:uiPriority="71"/>
-    <w:lsdException w:name="Colorful List Accent 5" w:uiPriority="72"/>
-    <w:lsdException w:name="Colorful Grid Accent 5" w:uiPriority="73"/>
-    <w:lsdException w:name="Light Shading Accent 6" w:uiPriority="60"/>
-    <w:lsdException w:name="Light List Accent 6" w:uiPriority="61"/>
-    <w:lsdException w:name="Light Grid Accent 6" w:uiPriority="62"/>
-    <w:lsdException w:name="Medium Shading 1 Accent 6" w:uiPriority="63"/>
-    <w:lsdException w:name="Medium Shading 2 Accent 6" w:uiPriority="64"/>
-    <w:lsdException w:name="Medium List 1 Accent 6" w:uiPriority="65"/>
-    <w:lsdException w:name="Medium List 2 Accent 6" w:uiPriority="66"/>
-    <w:lsdException w:name="Medium Grid 1 Accent 6" w:uiPriority="67"/>
-    <w:lsdException w:name="Medium Grid 2 Accent 6" w:uiPriority="68"/>
-    <w:lsdException w:name="Medium Grid 3 Accent 6" w:uiPriority="69"/>
-    <w:lsdException w:name="Dark List Accent 6" w:uiPriority="70"/>
-    <w:lsdException w:name="Colorful Shading Accent 6" w:uiPriority="71"/>
-    <w:lsdException w:name="Colorful List Accent 6" w:uiPriority="72"/>
-    <w:lsdException w:name="Colorful Grid Accent 6" w:uiPriority="73"/>
-    <w:lsdException w:name="Subtle Emphasis" w:uiPriority="19" w:qFormat="1"/>
-    <w:lsdException w:name="Intense Emphasis" w:uiPriority="21" w:qFormat="1"/>
-    <w:lsdException w:name="Subtle Reference" w:uiPriority="31" w:qFormat="1"/>
-    <w:lsdException w:name="Intense Reference" w:uiPriority="32" w:qFormat="1"/>
-    <w:lsdException w:name="Book Title" w:uiPriority="33" w:qFormat="1"/>
-    <w:lsdException w:name="Bibliography" w:semiHidden="1" w:uiPriority="37" w:unhideWhenUsed="1"/>
-    <w:lsdException w:name="TOC Heading" w:semiHidden="1" w:uiPriority="39" w:unhideWhenUsed="1" w:qFormat="1"/>
-    <w:lsdException w:name="Plain Table 1" w:uiPriority="41"/>
-    <w:lsdException w:name="Plain Table 2" w:uiPriority="42"/>
-    <w:lsdException w:name="Plain Table 3" w:uiPriority="43"/>
-    <w:lsdException w:name="Plain Table 4" w:uiPriority="44"/>
-    <w:lsdException w:name="Plain Table 5" w:uiPriority="45"/>
-    <w:lsdException w:name="Grid Table Light" w:uiPriority="40"/>
-    <w:lsdException w:name="Grid Table 1 Light" w:uiPriority="46"/>
-    <w:lsdException w:name="Grid Table 2" w:uiPriority="47"/>
-    <w:lsdException w:name="Grid Table 3" w:uiPriority="48"/>
-    <w:lsdException w:name="Grid Table 4" w:uiPriority="49"/>
-    <w:lsdException w:name="Grid Table 5 Dark" w:uiPriority="50"/>
-    <w:lsdException w:name="Grid Table 6 Colorful" w:uiPriority="51"/>
-    <w:lsdException w:name="Grid Table 7 Colorful" w:uiPriority="52"/>
-    <w:lsdException w:name="Grid Table 1 Light Accent 1" w:uiPriority="46"/>
-    <w:lsdException w:name="Grid Table 2 Accent 1" w:uiPriority="47"/>
-    <w:lsdException w:name="Grid Table 3 Accent 1" w:uiPriority="48"/>
-    <w:lsdException w:name="Grid Table 4 Accent 1" w:uiPriority="49"/>
-    <w:lsdException w:name="Grid Table 5 Dark Accent 1" w:uiPriority="50"/>
-    <w:lsdException w:name="Grid Table 6 Colorful Accent 1" w:uiPriority="51"/>
-    <w:lsdException w:name="Grid Table 7 Colorful Accent 1" w:uiPriority="52"/>
-    <w:lsdException w:name="Grid Table 1 Light Accent 2" w:uiPriority="46"/>
-    <w:lsdException w:name="Grid Table 2 Accent 2" w:uiPriority="47"/>
-    <w:lsdException w:name="Grid Table 3 Accent 2" w:uiPriority="48"/>
-    <w:lsdException w:name="Grid Table 4 Accent 2" w:uiPriority="49"/>
-    <w:lsdException w:name="Grid Table 5 Dark Accent 2" w:uiPriority="50"/>
-    <w:lsdException w:name="Grid Table 6 Colorful Accent 2" w:uiPriority="51"/>
-    <w:lsdException w:name="Grid Table 7 Colorful Accent 2" w:uiPriority="52"/>
-    <w:lsdException w:name="Grid Table 1 Light Accent 3" w:uiPriority="46"/>
-    <w:lsdException w:name="Grid Table 2 Accent 3" w:uiPriority="47"/>
-    <w:lsdException w:name="Grid Table 3 Accent 3" w:uiPriority="48"/>
-    <w:lsdException w:name="Grid Table 4 Accent 3" w:uiPriority="49"/>
-    <w:lsdException w:name="Grid Table 5 Dark Accent 3" w:uiPriority="50"/>
-    <w:lsdException w:name="Grid Table 6 Colorful Accent 3" w:uiPriority="51"/>
-    <w:lsdException w:name="Grid Table 7 Colorful Accent 3" w:uiPriority="52"/>
-    <w:lsdException w:name="Grid Table 1 Light Accent 4" w:uiPriority="46"/>
-    <w:lsdException w:name="Grid Table 2 Accent 4" w:uiPriority="47"/>
-    <w:lsdException w:name="Grid Table 3 Accent 4" w:uiPriority="48"/>
-    <w:lsdException w:name="Grid Table 4 Accent 4" w:uiPriority="49"/>
-    <w:lsdException w:name="Grid Table 5 Dark Accent 4" w:uiPriority="50"/>
-    <w:lsdException w:name="Grid Table 6 Colorful Accent 4" w:uiPriority="51"/>
-    <w:lsdException w:name="Grid Table 7 Colorful Accent 4" w:uiPriority="52"/>
-    <w:lsdException w:name="Grid Table 1 Light Accent 5" w:uiPriority="46"/>
-    <w:lsdException w:name="Grid Table 2 Accent 5" w:uiPriority="47"/>
-    <w:lsdException w:name="Grid Table 3 Accent 5" w:uiPriority="48"/>
-    <w:lsdException w:name="Grid Table 4 Accent 5" w:uiPriority="49"/>
-    <w:lsdException w:name="Grid Table 5 Dark Accent 5" w:uiPriority="50"/>
-    <w:lsdException w:name="Grid Table 6 Colorful Accent 5" w:uiPriority="51"/>
-    <w:lsdException w:name="Grid Table 7 Colorful Accent 5" w:uiPriority="52"/>
-    <w:lsdException w:name="Grid Table 1 Light Accent 6" w:uiPriority="46"/>
-    <w:lsdException w:name="Grid Table 2 Accent 6" w:uiPriority="47"/>
-    <w:lsdException w:name="Grid Table 3 Accent 6" w:uiPriority="48"/>
-    <w:lsdException w:name="Grid Table 4 Accent 6" w:uiPriority="49"/>
-    <w:lsdException w:name="Grid Table 5 Dark Accent 6" w:uiPriority="50"/>
-    <w:lsdException w:name="Grid Table 6 Colorful Accent 6" w:uiPriority="51"/>
-    <w:lsdException w:name="Grid Table 7 Colorful Accent 6" w:uiPriority="52"/>
-    <w:lsdException w:name="List Table 1 Light" w:uiPriority="46"/>
-    <w:lsdException w:name="List Table 2" w:uiPriority="47"/>
-    <w:lsdException w:name="List Table 3" w:uiPriority="48"/>
-    <w:lsdException w:name="List Table 4" w:uiPriority="49"/>
-    <w:lsdException w:name="List Table 5 Dark" w:uiPriority="50"/>
-    <w:lsdException w:name="List Table 6 Colorful" w:uiPriority="51"/>
-    <w:lsdException w:name="List Table 7 Colorful" w:uiPriority="52"/>
-    <w:lsdException w:name="List Table 1 Light Accent 1" w:uiPriority="46"/>
-    <w:lsdException w:name="List Table 2 Accent 1" w:uiPriority="47"/>
-    <w:lsdException w:name="List Table 3 Accent 1" w:uiPriority="48"/>
-    <w:lsdException w:name="List Table 4 Accent 1" w:uiPriority="49"/>
-    <w:lsdException w:name="List Table 5 Dark Accent 1" w:uiPriority="50"/>
-    <w:lsdException w:name="List Table 6 Colorful Accent 1" w:uiPriority="51"/>
-    <w:lsdException w:name="List Table 7 Colorful Accent 1" w:uiPriority="52"/>
-    <w:lsdException w:name="List Table 1 Light Accent 2" w:uiPriority="46"/>
-    <w:lsdException w:name="List Table 2 Accent 2" w:uiPriority="47"/>
-    <w:lsdException w:name="List Table 3 Accent 2" w:uiPriority="48"/>
-    <w:lsdException w:name="List Table 4 Accent 2" w:uiPriority="49"/>
-    <w:lsdException w:name="List Table 5 Dark Accent 2" w:uiPriority="50"/>
-    <w:lsdException w:name="List Table 6 Colorful Accent 2" w:uiPriority="51"/>
-    <w:lsdException w:name="List Table 7 Colorful Accent 2" w:uiPriority="52"/>
-    <w:lsdException w:name="List Table 1 Light Accent 3" w:uiPriority="46"/>
-    <w:lsdException w:name="List Table 2 Accent 3" w:uiPriority="47"/>
-    <w:lsdException w:name="List Table 3 Accent 3" w:uiPriority="48"/>
-    <w:lsdException w:name="List Table 4 Accent 3" w:uiPriority="49"/>
-    <w:lsdException w:name="List Table 5 Dark Accent 3" w:uiPriority="50"/>
-    <w:lsdException w:name="List Table 6 Colorful Accent 3" w:uiPriority="51"/>
-    <w:lsdException w:name="List Table 7 Colorful Accent 3" w:uiPriority="52"/>
-    <w:lsdException w:name="List Table 1 Light Accent 4" w:uiPriority="46"/>
-    <w:lsdException w:name="List Table 2 Accent 4" w:uiPriority="47"/>
-    <w:lsdException w:name="List Table 3 Accent 4" w:uiPriority="48"/>
-    <w:lsdException w:name="List Table 4 Accent 4" w:uiPriority="49"/>
-    <w:lsdException w:name="List Table 5 Dark Accent 4" w:uiPriority="50"/>
-    <w:lsdException w:name="List Table 6 Colorful Accent 4" w:uiPriority="51"/>
-    <w:lsdException w:name="List Table 7 Colorful Accent 4" w:uiPriority="52"/>
-    <w:lsdException w:name="List Table 1 Light Accent 5" w:uiPriority="46"/>
-    <w:lsdException w:name="List Table 2 Accent 5" w:uiPriority="47"/>
-    <w:lsdException w:name="List Table 3 Accent 5" w:uiPriority="48"/>
-    <w:lsdException w:name="List Table 4 Accent 5" w:uiPriority="49"/>
-    <w:lsdException w:name="List Table 5 Dark Accent 5" w:uiPriority="50"/>
-    <w:lsdException w:name="List Table 6 Colorful Accent 5" w:uiPriority="51"/>
-    <w:lsdException w:name="List Table 7 Colorful Accent 5" w:uiPriority="52"/>
-    <w:lsdException w:name="List Table 1 Light Accent 6" w:uiPriority="46"/>
-    <w:lsdException w:name="List Table 2 Accent 6" w:uiPriority="47"/>
-    <w:lsdException w:name="List Table 3 Accent 6" w:uiPriority="48"/>
-    <w:lsdException w:name="List Table 4 Accent 6" w:uiPriority="49"/>
-    <w:lsdException w:name="List Table 5 Dark Accent 6" w:uiPriority="50"/>
-    <w:lsdException w:name="List Table 6 Colorful Accent 6" w:uiPriority="51"/>
-    <w:lsdException w:name="List Table 7 Colorful Accent 6" w:uiPriority="52"/>
+  <w:latentStyles w:defLockedState="0" w:defUIPriority="99" w:defSemiHidden="1" w:defUnhideWhenUsed="1" w:defQFormat="0" w:count="267">
+    <w:lsdException w:name="Normal" w:semiHidden="0" w:uiPriority="0" w:unhideWhenUsed="0" w:qFormat="1"/>
+    <w:lsdException w:name="heading 1" w:semiHidden="0" w:uiPriority="9" w:unhideWhenUsed="0" w:qFormat="1"/>
+    <w:lsdException w:name="heading 2" w:uiPriority="9" w:qFormat="1"/>
+    <w:lsdException w:name="heading 3" w:uiPriority="9" w:qFormat="1"/>
+    <w:lsdException w:name="heading 4" w:uiPriority="9" w:qFormat="1"/>
+    <w:lsdException w:name="heading 5" w:uiPriority="9" w:qFormat="1"/>
+    <w:lsdException w:name="heading 6" w:uiPriority="9" w:qFormat="1"/>
+    <w:lsdException w:name="heading 7" w:uiPriority="9" w:qFormat="1"/>
+    <w:lsdException w:name="heading 8" w:uiPriority="9" w:qFormat="1"/>
+    <w:lsdException w:name="heading 9" w:uiPriority="9" w:qFormat="1"/>
+    <w:lsdException w:name="toc 1" w:uiPriority="39"/>
+    <w:lsdException w:name="toc 2" w:uiPriority="39"/>
+    <w:lsdException w:name="toc 3" w:uiPriority="39"/>
+    <w:lsdException w:name="toc 4" w:uiPriority="39"/>
+    <w:lsdException w:name="toc 5" w:uiPriority="39"/>
+    <w:lsdException w:name="toc 6" w:uiPriority="39"/>
+    <w:lsdException w:name="toc 7" w:uiPriority="39"/>
+    <w:lsdException w:name="toc 8" w:uiPriority="39"/>
+    <w:lsdException w:name="toc 9" w:uiPriority="39"/>
+    <w:lsdException w:name="caption" w:uiPriority="35" w:qFormat="1"/>
+    <w:lsdException w:name="Title" w:semiHidden="0" w:uiPriority="10" w:unhideWhenUsed="0" w:qFormat="1"/>
+    <w:lsdException w:name="Default Paragraph Font" w:uiPriority="1"/>
+    <w:lsdException w:name="Subtitle" w:semiHidden="0" w:uiPriority="11" w:unhideWhenUsed="0" w:qFormat="1"/>
+    <w:lsdException w:name="Strong" w:semiHidden="0" w:uiPriority="22" w:unhideWhenUsed="0" w:qFormat="1"/>
+    <w:lsdException w:name="Emphasis" w:semiHidden="0" w:uiPriority="20" w:unhideWhenUsed="0" w:qFormat="1"/>
+    <w:lsdException w:name="Table Grid" w:semiHidden="0" w:uiPriority="39" w:unhideWhenUsed="0"/>
+    <w:lsdException w:name="Placeholder Text" w:unhideWhenUsed="0"/>
+    <w:lsdException w:name="No Spacing" w:semiHidden="0" w:uiPriority="1" w:unhideWhenUsed="0" w:qFormat="1"/>
+    <w:lsdException w:name="Light Shading" w:semiHidden="0" w:uiPriority="60" w:unhideWhenUsed="0"/>
+    <w:lsdException w:name="Light List" w:semiHidden="0" w:uiPriority="61" w:unhideWhenUsed="0"/>
+    <w:lsdException w:name="Light Grid" w:semiHidden="0" w:uiPriority="62" w:unhideWhenUsed="0"/>
+    <w:lsdException w:name="Medium Shading 1" w:semiHidden="0" w:uiPriority="63" w:unhideWhenUsed="0"/>
+    <w:lsdException w:name="Medium Shading 2" w:semiHidden="0" w:uiPriority="64" w:unhideWhenUsed="0"/>
+    <w:lsdException w:name="Medium List 1" w:semiHidden="0" w:uiPriority="65" w:unhideWhenUsed="0"/>
+    <w:lsdException w:name="Medium List 2" w:semiHidden="0" w:uiPriority="66" w:unhideWhenUsed="0"/>
+    <w:lsdException w:name="Medium Grid 1" w:semiHidden="0" w:uiPriority="67" w:unhideWhenUsed="0"/>
+    <w:lsdException w:name="Medium Grid 2" w:semiHidden="0" w:uiPriority="68" w:unhideWhenUsed="0"/>
+    <w:lsdException w:name="Medium Grid 3" w:semiHidden="0" w:uiPriority="69" w:unhideWhenUsed="0"/>
+    <w:lsdException w:name="Dark List" w:semiHidden="0" w:uiPriority="70" w:unhideWhenUsed="0"/>
+    <w:lsdException w:name="Colorful Shading" w:semiHidden="0" w:uiPriority="71" w:unhideWhenUsed="0"/>
+    <w:lsdException w:name="Colorful List" w:semiHidden="0" w:uiPriority="72" w:unhideWhenUsed="0"/>
+    <w:lsdException w:name="Colorful Grid" w:semiHidden="0" w:uiPriority="73" w:unhideWhenUsed="0"/>
+    <w:lsdException w:name="Light Shading Accent 1" w:semiHidden="0" w:uiPriority="60" w:unhideWhenUsed="0"/>
+    <w:lsdException w:name="Light List Accent 1" w:semiHidden="0" w:uiPriority="61" w:unhideWhenUsed="0"/>
+    <w:lsdException w:name="Light Grid Accent 1" w:semiHidden="0" w:uiPriority="62" w:unhideWhenUsed="0"/>
+    <w:lsdException w:name="Medium Shading 1 Accent 1" w:semiHidden="0" w:uiPriority="63" w:unhideWhenUsed="0"/>
+    <w:lsdException w:name="Medium Shading 2 Accent 1" w:semiHidden="0" w:uiPriority="64" w:unhideWhenUsed="0"/>
+    <w:lsdException w:name="Medium List 1 Accent 1" w:semiHidden="0" w:uiPriority="65" w:unhideWhenUsed="0"/>
+    <w:lsdException w:name="Revision" w:unhideWhenUsed="0"/>
+    <w:lsdException w:name="List Paragraph" w:semiHidden="0" w:uiPriority="34" w:unhideWhenUsed="0" w:qFormat="1"/>
+    <w:lsdException w:name="Quote" w:semiHidden="0" w:uiPriority="29" w:unhideWhenUsed="0" w:qFormat="1"/>
+    <w:lsdException w:name="Intense Quote" w:semiHidden="0" w:uiPriority="30" w:unhideWhenUsed="0" w:qFormat="1"/>
+    <w:lsdException w:name="Medium List 2 Accent 1" w:semiHidden="0" w:uiPriority="66" w:unhideWhenUsed="0"/>
+    <w:lsdException w:name="Medium Grid 1 Accent 1" w:semiHidden="0" w:uiPriority="67" w:unhideWhenUsed="0"/>
+    <w:lsdException w:name="Medium Grid 2 Accent 1" w:semiHidden="0" w:uiPriority="68" w:unhideWhenUsed="0"/>
+    <w:lsdException w:name="Medium Grid 3 Accent 1" w:semiHidden="0" w:uiPriority="69" w:unhideWhenUsed="0"/>
+    <w:lsdException w:name="Dark List Accent 1" w:semiHidden="0" w:uiPriority="70" w:unhideWhenUsed="0"/>
+    <w:lsdException w:name="Colorful Shading Accent 1" w:semiHidden="0" w:uiPriority="71" w:unhideWhenUsed="0"/>
+    <w:lsdException w:name="Colorful List Accent 1" w:semiHidden="0" w:uiPriority="72" w:unhideWhenUsed="0"/>
+    <w:lsdException w:name="Colorful Grid Accent 1" w:semiHidden="0" w:uiPriority="73" w:unhideWhenUsed="0"/>
+    <w:lsdException w:name="Light Shading Accent 2" w:semiHidden="0" w:uiPriority="60" w:unhideWhenUsed="0"/>
+    <w:lsdException w:name="Light List Accent 2" w:semiHidden="0" w:uiPriority="61" w:unhideWhenUsed="0"/>
+    <w:lsdException w:name="Light Grid Accent 2" w:semiHidden="0" w:uiPriority="62" w:unhideWhenUsed="0"/>
+    <w:lsdException w:name="Medium Shading 1 Accent 2" w:semiHidden="0" w:uiPriority="63" w:unhideWhenUsed="0"/>
+    <w:lsdException w:name="Medium Shading 2 Accent 2" w:semiHidden="0" w:uiPriority="64" w:unhideWhenUsed="0"/>
+    <w:lsdException w:name="Medium List 1 Accent 2" w:semiHidden="0" w:uiPriority="65" w:unhideWhenUsed="0"/>
+    <w:lsdException w:name="Medium List 2 Accent 2" w:semiHidden="0" w:uiPriority="66" w:unhideWhenUsed="0"/>
+    <w:lsdException w:name="Medium Grid 1 Accent 2" w:semiHidden="0" w:uiPriority="67" w:unhideWhenUsed="0"/>
+    <w:lsdException w:name="Medium Grid 2 Accent 2" w:semiHidden="0" w:uiPriority="68" w:unhideWhenUsed="0"/>
+    <w:lsdException w:name="Medium Grid 3 Accent 2" w:semiHidden="0" w:uiPriority="69" w:unhideWhenUsed="0"/>
+    <w:lsdException w:name="Dark List Accent 2" w:semiHidden="0" w:uiPriority="70" w:unhideWhenUsed="0"/>
+    <w:lsdException w:name="Colorful Shading Accent 2" w:semiHidden="0" w:uiPriority="71" w:unhideWhenUsed="0"/>
+    <w:lsdException w:name="Colorful List Accent 2" w:semiHidden="0" w:uiPriority="72" w:unhideWhenUsed="0"/>
+    <w:lsdException w:name="Colorful Grid Accent 2" w:semiHidden="0" w:uiPriority="73" w:unhideWhenUsed="0"/>
+    <w:lsdException w:name="Light Shading Accent 3" w:semiHidden="0" w:uiPriority="60" w:unhideWhenUsed="0"/>
+    <w:lsdException w:name="Light List Accent 3" w:semiHidden="0" w:uiPriority="61" w:unhideWhenUsed="0"/>
+    <w:lsdException w:name="Light Grid Accent 3" w:semiHidden="0" w:uiPriority="62" w:unhideWhenUsed="0"/>
+    <w:lsdException w:name="Medium Shading 1 Accent 3" w:semiHidden="0" w:uiPriority="63" w:unhideWhenUsed="0"/>
+    <w:lsdException w:name="Medium Shading 2 Accent 3" w:semiHidden="0" w:uiPriority="64" w:unhideWhenUsed="0"/>
+    <w:lsdException w:name="Medium List 1 Accent 3" w:semiHidden="0" w:uiPriority="65" w:unhideWhenUsed="0"/>
+    <w:lsdException w:name="Medium List 2 Accent 3" w:semiHidden="0" w:uiPriority="66" w:unhideWhenUsed="0"/>
+    <w:lsdException w:name="Medium Grid 1 Accent 3" w:semiHidden="0" w:uiPriority="67" w:unhideWhenUsed="0"/>
+    <w:lsdException w:name="Medium Grid 2 Accent 3" w:semiHidden="0" w:uiPriority="68" w:unhideWhenUsed="0"/>
+    <w:lsdException w:name="Medium Grid 3 Accent 3" w:semiHidden="0" w:uiPriority="69" w:unhideWhenUsed="0"/>
+    <w:lsdException w:name="Dark List Accent 3" w:semiHidden="0" w:uiPriority="70" w:unhideWhenUsed="0"/>
+    <w:lsdException w:name="Colorful Shading Accent 3" w:semiHidden="0" w:uiPriority="71" w:unhideWhenUsed="0"/>
+    <w:lsdException w:name="Colorful List Accent 3" w:semiHidden="0" w:uiPriority="72" w:unhideWhenUsed="0"/>
+    <w:lsdException w:name="Colorful Grid Accent 3" w:semiHidden="0" w:uiPriority="73" w:unhideWhenUsed="0"/>
+    <w:lsdException w:name="Light Shading Accent 4" w:semiHidden="0" w:uiPriority="60" w:unhideWhenUsed="0"/>
+    <w:lsdException w:name="Light List Accent 4" w:semiHidden="0" w:uiPriority="61" w:unhideWhenUsed="0"/>
+    <w:lsdException w:name="Light Grid Accent 4" w:semiHidden="0" w:uiPriority="62" w:unhideWhenUsed="0"/>
+    <w:lsdException w:name="Medium Shading 1 Accent 4" w:semiHidden="0" w:uiPriority="63" w:unhideWhenUsed="0"/>
+    <w:lsdException w:name="Medium Shading 2 Accent 4" w:semiHidden="0" w:uiPriority="64" w:unhideWhenUsed="0"/>
+    <w:lsdException w:name="Medium List 1 Accent 4" w:semiHidden="0" w:uiPriority="65" w:unhideWhenUsed="0"/>
+    <w:lsdException w:name="Medium List 2 Accent 4" w:semiHidden="0" w:uiPriority="66" w:unhideWhenUsed="0"/>
+    <w:lsdException w:name="Medium Grid 1 Accent 4" w:semiHidden="0" w:uiPriority="67" w:unhideWhenUsed="0"/>
+    <w:lsdException w:name="Medium Grid 2 Accent 4" w:semiHidden="0" w:uiPriority="68" w:unhideWhenUsed="0"/>
+    <w:lsdException w:name="Medium Grid 3 Accent 4" w:semiHidden="0" w:uiPriority="69" w:unhideWhenUsed="0"/>
+    <w:lsdException w:name="Dark List Accent 4" w:semiHidden="0" w:uiPriority="70" w:unhideWhenUsed="0"/>
+    <w:lsdException w:name="Colorful Shading Accent 4" w:semiHidden="0" w:uiPriority="71" w:unhideWhenUsed="0"/>
+    <w:lsdException w:name="Colorful List Accent 4" w:semiHidden="0" w:uiPriority="72" w:unhideWhenUsed="0"/>
+    <w:lsdException w:name="Colorful Grid Accent 4" w:semiHidden="0" w:uiPriority="73" w:unhideWhenUsed="0"/>
+    <w:lsdException w:name="Light Shading Accent 5" w:semiHidden="0" w:uiPriority="60" w:unhideWhenUsed="0"/>
+    <w:lsdException w:name="Light List Accent 5" w:semiHidden="0" w:uiPriority="61" w:unhideWhenUsed="0"/>
+    <w:lsdException w:name="Light Grid Accent 5" w:semiHidden="0" w:uiPriority="62" w:unhideWhenUsed="0"/>
+    <w:lsdException w:name="Medium Shading 1 Accent 5" w:semiHidden="0" w:uiPriority="63" w:unhideWhenUsed="0"/>
+    <w:lsdException w:name="Medium Shading 2 Accent 5" w:semiHidden="0" w:uiPriority="64" w:unhideWhenUsed="0"/>
+    <w:lsdException w:name="Medium List 1 Accent 5" w:semiHidden="0" w:uiPriority="65" w:unhideWhenUsed="0"/>
+    <w:lsdException w:name="Medium List 2 Accent 5" w:semiHidden="0" w:uiPriority="66" w:unhideWhenUsed="0"/>
+    <w:lsdException w:name="Medium Grid 1 Accent 5" w:semiHidden="0" w:uiPriority="67" w:unhideWhenUsed="0"/>
+    <w:lsdException w:name="Medium Grid 2 Accent 5" w:semiHidden="0" w:uiPriority="68" w:unhideWhenUsed="0"/>
+    <w:lsdException w:name="Medium Grid 3 Accent 5" w:semiHidden="0" w:uiPriority="69" w:unhideWhenUsed="0"/>
+    <w:lsdException w:name="Dark List Accent 5" w:semiHidden="0" w:uiPriority="70" w:unhideWhenUsed="0"/>
+    <w:lsdException w:name="Colorful Shading Accent 5" w:semiHidden="0" w:uiPriority="71" w:unhideWhenUsed="0"/>
+    <w:lsdException w:name="Colorful List Accent 5" w:semiHidden="0" w:uiPriority="72" w:unhideWhenUsed="0"/>
+    <w:lsdException w:name="Colorful Grid Accent 5" w:semiHidden="0" w:uiPriority="73" w:unhideWhenUsed="0"/>
+    <w:lsdException w:name="Light Shading Accent 6" w:semiHidden="0" w:uiPriority="60" w:unhideWhenUsed="0"/>
+    <w:lsdException w:name="Light List Accent 6" w:semiHidden="0" w:uiPriority="61" w:unhideWhenUsed="0"/>
+    <w:lsdException w:name="Light Grid Accent 6" w:semiHidden="0" w:uiPriority="62" w:unhideWhenUsed="0"/>
+    <w:lsdException w:name="Medium Shading 1 Accent 6" w:semiHidden="0" w:uiPriority="63" w:unhideWhenUsed="0"/>
+    <w:lsdException w:name="Medium Shading 2 Accent 6" w:semiHidden="0" w:uiPriority="64" w:unhideWhenUsed="0"/>
+    <w:lsdException w:name="Medium List 1 Accent 6" w:semiHidden="0" w:uiPriority="65" w:unhideWhenUsed="0"/>
+    <w:lsdException w:name="Medium List 2 Accent 6" w:semiHidden="0" w:uiPriority="66" w:unhideWhenUsed="0"/>
+    <w:lsdException w:name="Medium Grid 1 Accent 6" w:semiHidden="0" w:uiPriority="67" w:unhideWhenUsed="0"/>
+    <w:lsdException w:name="Medium Grid 2 Accent 6" w:semiHidden="0" w:uiPriority="68" w:unhideWhenUsed="0"/>
+    <w:lsdException w:name="Medium Grid 3 Accent 6" w:semiHidden="0" w:uiPriority="69" w:unhideWhenUsed="0"/>
+    <w:lsdException w:name="Dark List Accent 6" w:semiHidden="0" w:uiPriority="70" w:unhideWhenUsed="0"/>
+    <w:lsdException w:name="Colorful Shading Accent 6" w:semiHidden="0" w:uiPriority="71" w:unhideWhenUsed="0"/>
+    <w:lsdException w:name="Colorful List Accent 6" w:semiHidden="0" w:uiPriority="72" w:unhideWhenUsed="0"/>
+    <w:lsdException w:name="Colorful Grid Accent 6" w:semiHidden="0" w:uiPriority="73" w:unhideWhenUsed="0"/>
+    <w:lsdException w:name="Subtle Emphasis" w:semiHidden="0" w:uiPriority="19" w:unhideWhenUsed="0" w:qFormat="1"/>
+    <w:lsdException w:name="Intense Emphasis" w:semiHidden="0" w:uiPriority="21" w:unhideWhenUsed="0" w:qFormat="1"/>
+    <w:lsdException w:name="Subtle Reference" w:semiHidden="0" w:uiPriority="31" w:unhideWhenUsed="0" w:qFormat="1"/>
+    <w:lsdException w:name="Intense Reference" w:semiHidden="0" w:uiPriority="32" w:unhideWhenUsed="0" w:qFormat="1"/>
+    <w:lsdException w:name="Book Title" w:semiHidden="0" w:uiPriority="33" w:unhideWhenUsed="0" w:qFormat="1"/>
+    <w:lsdException w:name="Bibliography" w:uiPriority="37"/>
+    <w:lsdException w:name="TOC Heading" w:uiPriority="39" w:qFormat="1"/>
   </w:latentStyles>
-  <w:style w:type="paragraph" w:default="1" w:styleId="Normal">
+  <w:style w:type="paragraph" w:default="1" w:styleId="Normalny">
     <w:name w:val="Normal"/>
     <w:qFormat/>
     <w:rsid w:val="00F001BB"/>
   </w:style>
-  <w:style w:type="paragraph" w:styleId="Heading1">
+  <w:style w:type="paragraph" w:styleId="Nagwek1">
     <w:name w:val="heading 1"/>
-    <w:basedOn w:val="Normal"/>
-    <w:next w:val="Normal"/>
-    <w:link w:val="Heading1Char"/>
+    <w:basedOn w:val="Normalny"/>
+    <w:next w:val="Normalny"/>
+    <w:link w:val="Nagwek1Znak"/>
     <w:uiPriority w:val="9"/>
     <w:qFormat/>
     <w:rsid w:val="00FC5B20"/>
@@ -6776,11 +7477,11 @@
       <w:szCs w:val="32"/>
     </w:rPr>
   </w:style>
-  <w:style w:type="paragraph" w:styleId="Heading2">
+  <w:style w:type="paragraph" w:styleId="Nagwek2">
     <w:name w:val="heading 2"/>
-    <w:basedOn w:val="Normal"/>
-    <w:next w:val="Normal"/>
-    <w:link w:val="Heading2Char"/>
+    <w:basedOn w:val="Normalny"/>
+    <w:next w:val="Normalny"/>
+    <w:link w:val="Nagwek2Znak"/>
     <w:uiPriority w:val="9"/>
     <w:unhideWhenUsed/>
     <w:qFormat/>
@@ -6800,11 +7501,11 @@
       <w:szCs w:val="26"/>
     </w:rPr>
   </w:style>
-  <w:style w:type="paragraph" w:styleId="Heading3">
+  <w:style w:type="paragraph" w:styleId="Nagwek3">
     <w:name w:val="heading 3"/>
-    <w:basedOn w:val="Normal"/>
-    <w:next w:val="Normal"/>
-    <w:link w:val="Heading3Char"/>
+    <w:basedOn w:val="Normalny"/>
+    <w:next w:val="Normalny"/>
+    <w:link w:val="Nagwek3Znak"/>
     <w:uiPriority w:val="9"/>
     <w:unhideWhenUsed/>
     <w:qFormat/>
@@ -6822,17 +7523,18 @@
       <w:color w:val="5B9BD5" w:themeColor="accent1"/>
     </w:rPr>
   </w:style>
-  <w:style w:type="character" w:default="1" w:styleId="DefaultParagraphFont">
+  <w:style w:type="character" w:default="1" w:styleId="Domylnaczcionkaakapitu">
     <w:name w:val="Default Paragraph Font"/>
     <w:uiPriority w:val="1"/>
     <w:semiHidden/>
     <w:unhideWhenUsed/>
   </w:style>
-  <w:style w:type="table" w:default="1" w:styleId="TableNormal">
+  <w:style w:type="table" w:default="1" w:styleId="Standardowy">
     <w:name w:val="Normal Table"/>
     <w:uiPriority w:val="99"/>
     <w:semiHidden/>
     <w:unhideWhenUsed/>
+    <w:qFormat/>
     <w:tblPr>
       <w:tblInd w:w="0" w:type="dxa"/>
       <w:tblCellMar>
@@ -6843,16 +7545,16 @@
       </w:tblCellMar>
     </w:tblPr>
   </w:style>
-  <w:style w:type="numbering" w:default="1" w:styleId="NoList">
+  <w:style w:type="numbering" w:default="1" w:styleId="Bezlisty">
     <w:name w:val="No List"/>
     <w:uiPriority w:val="99"/>
     <w:semiHidden/>
     <w:unhideWhenUsed/>
   </w:style>
-  <w:style w:type="character" w:customStyle="1" w:styleId="Heading1Char">
-    <w:name w:val="Heading 1 Char"/>
-    <w:basedOn w:val="DefaultParagraphFont"/>
-    <w:link w:val="Heading1"/>
+  <w:style w:type="character" w:customStyle="1" w:styleId="Nagwek1Znak">
+    <w:name w:val="Nagłówek 1 Znak"/>
+    <w:basedOn w:val="Domylnaczcionkaakapitu"/>
+    <w:link w:val="Nagwek1"/>
     <w:uiPriority w:val="9"/>
     <w:rsid w:val="00FC5B20"/>
     <w:rPr>
@@ -6862,11 +7564,11 @@
       <w:szCs w:val="32"/>
     </w:rPr>
   </w:style>
-  <w:style w:type="paragraph" w:styleId="Title">
+  <w:style w:type="paragraph" w:styleId="Tytu">
     <w:name w:val="Title"/>
-    <w:basedOn w:val="Normal"/>
-    <w:next w:val="Normal"/>
-    <w:link w:val="TitleChar"/>
+    <w:basedOn w:val="Normalny"/>
+    <w:next w:val="Normalny"/>
+    <w:link w:val="TytuZnak"/>
     <w:uiPriority w:val="10"/>
     <w:qFormat/>
     <w:rsid w:val="00FC5B20"/>
@@ -6882,10 +7584,10 @@
       <w:szCs w:val="56"/>
     </w:rPr>
   </w:style>
-  <w:style w:type="character" w:customStyle="1" w:styleId="TitleChar">
-    <w:name w:val="Title Char"/>
-    <w:basedOn w:val="DefaultParagraphFont"/>
-    <w:link w:val="Title"/>
+  <w:style w:type="character" w:customStyle="1" w:styleId="TytuZnak">
+    <w:name w:val="Tytuł Znak"/>
+    <w:basedOn w:val="Domylnaczcionkaakapitu"/>
+    <w:link w:val="Tytu"/>
     <w:uiPriority w:val="10"/>
     <w:rsid w:val="00FC5B20"/>
     <w:rPr>
@@ -6896,11 +7598,11 @@
       <w:szCs w:val="56"/>
     </w:rPr>
   </w:style>
-  <w:style w:type="paragraph" w:styleId="Subtitle">
+  <w:style w:type="paragraph" w:styleId="Podtytu">
     <w:name w:val="Subtitle"/>
-    <w:basedOn w:val="Normal"/>
-    <w:next w:val="Normal"/>
-    <w:link w:val="SubtitleChar"/>
+    <w:basedOn w:val="Normalny"/>
+    <w:next w:val="Normalny"/>
+    <w:link w:val="PodtytuZnak"/>
     <w:uiPriority w:val="11"/>
     <w:qFormat/>
     <w:rsid w:val="00FC5B20"/>
@@ -6915,10 +7617,10 @@
       <w:spacing w:val="15"/>
     </w:rPr>
   </w:style>
-  <w:style w:type="character" w:customStyle="1" w:styleId="SubtitleChar">
-    <w:name w:val="Subtitle Char"/>
-    <w:basedOn w:val="DefaultParagraphFont"/>
-    <w:link w:val="Subtitle"/>
+  <w:style w:type="character" w:customStyle="1" w:styleId="PodtytuZnak">
+    <w:name w:val="Podtytuł Znak"/>
+    <w:basedOn w:val="Domylnaczcionkaakapitu"/>
+    <w:link w:val="Podtytu"/>
     <w:uiPriority w:val="11"/>
     <w:rsid w:val="00FC5B20"/>
     <w:rPr>
@@ -6927,10 +7629,10 @@
       <w:spacing w:val="15"/>
     </w:rPr>
   </w:style>
-  <w:style w:type="character" w:customStyle="1" w:styleId="Heading2Char">
-    <w:name w:val="Heading 2 Char"/>
-    <w:basedOn w:val="DefaultParagraphFont"/>
-    <w:link w:val="Heading2"/>
+  <w:style w:type="character" w:customStyle="1" w:styleId="Nagwek2Znak">
+    <w:name w:val="Nagłówek 2 Znak"/>
+    <w:basedOn w:val="Domylnaczcionkaakapitu"/>
+    <w:link w:val="Nagwek2"/>
     <w:uiPriority w:val="9"/>
     <w:rsid w:val="00822C2C"/>
     <w:rPr>
@@ -6944,7 +7646,7 @@
   </w:style>
   <w:style w:type="paragraph" w:customStyle="1" w:styleId="todo">
     <w:name w:val="todo"/>
-    <w:basedOn w:val="Normal"/>
+    <w:basedOn w:val="Normalny"/>
     <w:link w:val="todoZnak"/>
     <w:qFormat/>
     <w:rsid w:val="00384450"/>
@@ -6954,10 +7656,10 @@
       <w:szCs w:val="24"/>
     </w:rPr>
   </w:style>
-  <w:style w:type="character" w:customStyle="1" w:styleId="Heading3Char">
-    <w:name w:val="Heading 3 Char"/>
-    <w:basedOn w:val="DefaultParagraphFont"/>
-    <w:link w:val="Heading3"/>
+  <w:style w:type="character" w:customStyle="1" w:styleId="Nagwek3Znak">
+    <w:name w:val="Nagłówek 3 Znak"/>
+    <w:basedOn w:val="Domylnaczcionkaakapitu"/>
+    <w:link w:val="Nagwek3"/>
     <w:uiPriority w:val="9"/>
     <w:rsid w:val="005C18BE"/>
     <w:rPr>
@@ -6969,7 +7671,7 @@
   </w:style>
   <w:style w:type="character" w:customStyle="1" w:styleId="todoZnak">
     <w:name w:val="todo Znak"/>
-    <w:basedOn w:val="DefaultParagraphFont"/>
+    <w:basedOn w:val="Domylnaczcionkaakapitu"/>
     <w:link w:val="todo"/>
     <w:rsid w:val="00384450"/>
     <w:rPr>
@@ -6979,9 +7681,9 @@
       <w:szCs w:val="24"/>
     </w:rPr>
   </w:style>
-  <w:style w:type="paragraph" w:styleId="ListParagraph">
+  <w:style w:type="paragraph" w:styleId="Akapitzlist">
     <w:name w:val="List Paragraph"/>
-    <w:basedOn w:val="Normal"/>
+    <w:basedOn w:val="Normalny"/>
     <w:uiPriority w:val="34"/>
     <w:qFormat/>
     <w:rsid w:val="00C52114"/>
@@ -6990,10 +7692,10 @@
       <w:contextualSpacing/>
     </w:pPr>
   </w:style>
-  <w:style w:type="paragraph" w:styleId="BalloonText">
+  <w:style w:type="paragraph" w:styleId="Tekstdymka">
     <w:name w:val="Balloon Text"/>
-    <w:basedOn w:val="Normal"/>
-    <w:link w:val="BalloonTextChar"/>
+    <w:basedOn w:val="Normalny"/>
+    <w:link w:val="TekstdymkaZnak"/>
     <w:uiPriority w:val="99"/>
     <w:semiHidden/>
     <w:unhideWhenUsed/>
@@ -7007,10 +7709,10 @@
       <w:szCs w:val="16"/>
     </w:rPr>
   </w:style>
-  <w:style w:type="character" w:customStyle="1" w:styleId="BalloonTextChar">
-    <w:name w:val="Balloon Text Char"/>
-    <w:basedOn w:val="DefaultParagraphFont"/>
-    <w:link w:val="BalloonText"/>
+  <w:style w:type="character" w:customStyle="1" w:styleId="TekstdymkaZnak">
+    <w:name w:val="Tekst dymka Znak"/>
+    <w:basedOn w:val="Domylnaczcionkaakapitu"/>
+    <w:link w:val="Tekstdymka"/>
     <w:uiPriority w:val="99"/>
     <w:semiHidden/>
     <w:rsid w:val="00986E87"/>
@@ -7020,15 +7722,16 @@
       <w:szCs w:val="16"/>
     </w:rPr>
   </w:style>
-  <w:style w:type="table" w:styleId="TableGrid">
+  <w:style w:type="table" w:styleId="Tabela-Siatka">
     <w:name w:val="Table Grid"/>
-    <w:basedOn w:val="TableNormal"/>
+    <w:basedOn w:val="Standardowy"/>
     <w:uiPriority w:val="39"/>
     <w:rsid w:val="00C5580E"/>
     <w:pPr>
       <w:spacing w:after="0" w:line="240" w:lineRule="auto"/>
     </w:pPr>
     <w:tblPr>
+      <w:tblInd w:w="0" w:type="dxa"/>
       <w:tblBorders>
         <w:top w:val="single" w:sz="4" w:space="0" w:color="auto"/>
         <w:left w:val="single" w:sz="4" w:space="0" w:color="auto"/>
@@ -7037,11 +7740,17 @@
         <w:insideH w:val="single" w:sz="4" w:space="0" w:color="auto"/>
         <w:insideV w:val="single" w:sz="4" w:space="0" w:color="auto"/>
       </w:tblBorders>
+      <w:tblCellMar>
+        <w:top w:w="0" w:type="dxa"/>
+        <w:left w:w="108" w:type="dxa"/>
+        <w:bottom w:w="0" w:type="dxa"/>
+        <w:right w:w="108" w:type="dxa"/>
+      </w:tblCellMar>
     </w:tblPr>
   </w:style>
-  <w:style w:type="paragraph" w:styleId="List2">
+  <w:style w:type="paragraph" w:styleId="Lista2">
     <w:name w:val="List 2"/>
-    <w:basedOn w:val="Normal"/>
+    <w:basedOn w:val="Normalny"/>
     <w:uiPriority w:val="99"/>
     <w:unhideWhenUsed/>
     <w:rsid w:val="00471F3D"/>
@@ -7050,9 +7759,9 @@
       <w:contextualSpacing/>
     </w:pPr>
   </w:style>
-  <w:style w:type="paragraph" w:styleId="List4">
+  <w:style w:type="paragraph" w:styleId="Lista4">
     <w:name w:val="List 4"/>
-    <w:basedOn w:val="Normal"/>
+    <w:basedOn w:val="Normalny"/>
     <w:uiPriority w:val="99"/>
     <w:unhideWhenUsed/>
     <w:rsid w:val="00471F3D"/>
@@ -7061,9 +7770,9 @@
       <w:contextualSpacing/>
     </w:pPr>
   </w:style>
-  <w:style w:type="paragraph" w:styleId="List5">
+  <w:style w:type="paragraph" w:styleId="Lista5">
     <w:name w:val="List 5"/>
-    <w:basedOn w:val="Normal"/>
+    <w:basedOn w:val="Normalny"/>
     <w:uiPriority w:val="99"/>
     <w:unhideWhenUsed/>
     <w:rsid w:val="00471F3D"/>
@@ -7072,10 +7781,10 @@
       <w:contextualSpacing/>
     </w:pPr>
   </w:style>
-  <w:style w:type="paragraph" w:styleId="BodyText">
+  <w:style w:type="paragraph" w:styleId="Tekstpodstawowy">
     <w:name w:val="Body Text"/>
-    <w:basedOn w:val="Normal"/>
-    <w:link w:val="BodyTextChar"/>
+    <w:basedOn w:val="Normalny"/>
+    <w:link w:val="TekstpodstawowyZnak"/>
     <w:uiPriority w:val="99"/>
     <w:unhideWhenUsed/>
     <w:rsid w:val="00471F3D"/>
@@ -7083,17 +7792,17 @@
       <w:spacing w:after="120"/>
     </w:pPr>
   </w:style>
-  <w:style w:type="character" w:customStyle="1" w:styleId="BodyTextChar">
-    <w:name w:val="Body Text Char"/>
-    <w:basedOn w:val="DefaultParagraphFont"/>
-    <w:link w:val="BodyText"/>
+  <w:style w:type="character" w:customStyle="1" w:styleId="TekstpodstawowyZnak">
+    <w:name w:val="Tekst podstawowy Znak"/>
+    <w:basedOn w:val="Domylnaczcionkaakapitu"/>
+    <w:link w:val="Tekstpodstawowy"/>
     <w:uiPriority w:val="99"/>
     <w:rsid w:val="00471F3D"/>
   </w:style>
-  <w:style w:type="paragraph" w:styleId="BodyTextFirstIndent">
+  <w:style w:type="paragraph" w:styleId="Tekstpodstawowyzwciciem">
     <w:name w:val="Body Text First Indent"/>
-    <w:basedOn w:val="BodyText"/>
-    <w:link w:val="BodyTextFirstIndentChar"/>
+    <w:basedOn w:val="Tekstpodstawowy"/>
+    <w:link w:val="TekstpodstawowyzwciciemZnak"/>
     <w:uiPriority w:val="99"/>
     <w:unhideWhenUsed/>
     <w:rsid w:val="00471F3D"/>
@@ -7102,10 +7811,10 @@
       <w:ind w:firstLine="360"/>
     </w:pPr>
   </w:style>
-  <w:style w:type="character" w:customStyle="1" w:styleId="BodyTextFirstIndentChar">
-    <w:name w:val="Body Text First Indent Char"/>
-    <w:basedOn w:val="BodyTextChar"/>
-    <w:link w:val="BodyTextFirstIndent"/>
+  <w:style w:type="character" w:customStyle="1" w:styleId="TekstpodstawowyzwciciemZnak">
+    <w:name w:val="Tekst podstawowy z wcięciem Znak"/>
+    <w:basedOn w:val="TekstpodstawowyZnak"/>
+    <w:link w:val="Tekstpodstawowyzwciciem"/>
     <w:uiPriority w:val="99"/>
     <w:rsid w:val="00471F3D"/>
   </w:style>
@@ -7367,7 +8076,7 @@
   <a:extraClrSchemeLst/>
   <a:extLst>
     <a:ext uri="{05A4C25C-085E-4340-85A3-A5531E510DB2}">
-      <thm15:themeFamily xmlns:thm15="http://schemas.microsoft.com/office/thememl/2012/main" name="Office Theme" id="{62F939B6-93AF-4DB8-9C6B-D6C7DFDC589F}" vid="{4A3C46E8-61CC-4603-A589-7422A47A8E4A}"/>
+      <thm15:themeFamily xmlns="" xmlns:thm15="http://schemas.microsoft.com/office/thememl/2012/main" name="Office Theme" id="{62F939B6-93AF-4DB8-9C6B-D6C7DFDC589F}" vid="{4A3C46E8-61CC-4603-A589-7422A47A8E4A}"/>
     </a:ext>
   </a:extLst>
 </a:theme>
@@ -7378,7 +8087,7 @@
 </file>
 
 <file path=customXml/itemProps1.xml><?xml version="1.0" encoding="utf-8"?>
-<ds:datastoreItem xmlns:ds="http://schemas.openxmlformats.org/officeDocument/2006/customXml" ds:itemID="{96755026-604C-4EEB-B8EC-F369AED5E53A}">
+<ds:datastoreItem xmlns:ds="http://schemas.openxmlformats.org/officeDocument/2006/customXml" ds:itemID="{C33B149C-ACEB-4056-9A7F-62A03EB9F13C}">
   <ds:schemaRefs>
     <ds:schemaRef ds:uri="http://schemas.openxmlformats.org/officeDocument/2006/bibliography"/>
   </ds:schemaRefs>

</xml_diff>

<commit_message>
Reverse change - only admin is allowed to change password
</commit_message>
<xml_diff>
--- a/Pw.Elka.TIN/dokumentacja.docx
+++ b/Pw.Elka.TIN/dokumentacja.docx
@@ -318,18 +318,30 @@
         <w:spacing w:after="0"/>
       </w:pPr>
       <w:r>
-        <w:t>3.13 Klient zmienia swoje hasło.</w:t>
-      </w:r>
-    </w:p>
-    <w:p>
-      <w:pPr>
-        <w:spacing w:after="0"/>
+        <w:t>3.13</w:t>
+      </w:r>
+      <w:r>
+        <w:t xml:space="preserve"> Klient wylogowuje się z systemu.</w:t>
+      </w:r>
+    </w:p>
+    <w:p>
+      <w:pPr>
+        <w:spacing w:after="0"/>
+        <w:rPr>
+          <w:color w:val="4472C4" w:themeColor="accent5"/>
+        </w:rPr>
       </w:pPr>
       <w:r>
         <w:t>3.14</w:t>
       </w:r>
       <w:r>
-        <w:t xml:space="preserve"> Klient wylogowuje się z systemu.</w:t>
+        <w:t xml:space="preserve"> Administrator wyświetla wszystkie ob</w:t>
+      </w:r>
+      <w:r>
+        <w:t>e</w:t>
+      </w:r>
+      <w:r>
+        <w:t>cnie otwarte sesje klientów.</w:t>
       </w:r>
     </w:p>
     <w:p>
@@ -343,30 +355,21 @@
         <w:t>3.15</w:t>
       </w:r>
       <w:r>
-        <w:t xml:space="preserve"> Administrator wyświetla wszystkie ob</w:t>
-      </w:r>
-      <w:r>
-        <w:t>e</w:t>
-      </w:r>
-      <w:r>
-        <w:t>cnie otwarte sesje klientów.</w:t>
-      </w:r>
-    </w:p>
-    <w:p>
-      <w:pPr>
-        <w:spacing w:after="0"/>
-        <w:rPr>
-          <w:color w:val="4472C4" w:themeColor="accent5"/>
-        </w:rPr>
+        <w:t xml:space="preserve"> Administrator </w:t>
+      </w:r>
+      <w:r>
+        <w:t>kończy wybraną sesję z klientem.</w:t>
+      </w:r>
+    </w:p>
+    <w:p>
+      <w:pPr>
+        <w:spacing w:after="0"/>
       </w:pPr>
       <w:r>
         <w:t>3.16</w:t>
       </w:r>
       <w:r>
-        <w:t xml:space="preserve"> Administrator </w:t>
-      </w:r>
-      <w:r>
-        <w:t>kończy wybraną sesję z klientem.</w:t>
+        <w:t xml:space="preserve"> Administrator blokuje wybranego klienta.</w:t>
       </w:r>
     </w:p>
     <w:p>
@@ -377,7 +380,7 @@
         <w:t>3.17</w:t>
       </w:r>
       <w:r>
-        <w:t xml:space="preserve"> Administrator blokuje wybranego klienta.</w:t>
+        <w:t xml:space="preserve"> Administrator odblokowuje wybranego klienta.</w:t>
       </w:r>
     </w:p>
     <w:p>
@@ -388,7 +391,7 @@
         <w:t>3.18</w:t>
       </w:r>
       <w:r>
-        <w:t xml:space="preserve"> Administrator odblokowuje wybranego klienta.</w:t>
+        <w:t xml:space="preserve"> Administrator tworzy nowego klienta.</w:t>
       </w:r>
     </w:p>
     <w:p>
@@ -399,18 +402,15 @@
         <w:t>3.19</w:t>
       </w:r>
       <w:r>
-        <w:t xml:space="preserve"> Administrator tworzy nowego klienta.</w:t>
-      </w:r>
-    </w:p>
-    <w:p>
-      <w:pPr>
-        <w:spacing w:after="0"/>
-      </w:pPr>
-      <w:r>
-        <w:t>3.20</w:t>
-      </w:r>
-      <w:r>
         <w:t xml:space="preserve"> Administrator usuwa wybranego klienta.</w:t>
+      </w:r>
+    </w:p>
+    <w:p>
+      <w:pPr>
+        <w:spacing w:after="0"/>
+      </w:pPr>
+      <w:r>
+        <w:t>3.20 Administrator modyfikuje konto wybranego klienta.</w:t>
       </w:r>
     </w:p>
     <w:p>
@@ -613,10 +613,10 @@
             <v:path o:extrusionok="f" gradientshapeok="t" o:connecttype="rect"/>
             <o:lock v:ext="edit" aspectratio="t"/>
           </v:shapetype>
-          <v:shape id="_x0000_i1025" type="#_x0000_t75" style="width:523.25pt;height:379.95pt" o:ole="">
+          <v:shape id="_x0000_i1025" type="#_x0000_t75" style="width:522.75pt;height:380.25pt" o:ole="">
             <v:imagedata r:id="rId6" o:title=""/>
           </v:shape>
-          <o:OLEObject Type="Embed" ProgID="Visio.Drawing.15" ShapeID="_x0000_i1025" DrawAspect="Content" ObjectID="_1510875231" r:id="rId7"/>
+          <o:OLEObject Type="Embed" ProgID="Visio.Drawing.15" ShapeID="_x0000_i1025" DrawAspect="Content" ObjectID="_1510907719" r:id="rId7"/>
         </w:object>
       </w:r>
       <w:r>
@@ -683,10 +683,10 @@
     <w:p>
       <w:r>
         <w:object w:dxaOrig="11310" w:dyaOrig="10410">
-          <v:shape id="_x0000_i1026" type="#_x0000_t75" style="width:523.95pt;height:475.5pt" o:ole="">
+          <v:shape id="_x0000_i1026" type="#_x0000_t75" style="width:524.25pt;height:475.5pt" o:ole="">
             <v:imagedata r:id="rId8" o:title=""/>
           </v:shape>
-          <o:OLEObject Type="Embed" ProgID="Visio.Drawing.15" ShapeID="_x0000_i1026" DrawAspect="Content" ObjectID="_1510875232" r:id="rId9"/>
+          <o:OLEObject Type="Embed" ProgID="Visio.Drawing.15" ShapeID="_x0000_i1026" DrawAspect="Content" ObjectID="_1510907720" r:id="rId9"/>
         </w:object>
       </w:r>
     </w:p>
@@ -696,10 +696,10 @@
       </w:pPr>
       <w:r>
         <w:object w:dxaOrig="8251" w:dyaOrig="4066">
-          <v:shape id="_x0000_i1027" type="#_x0000_t75" style="width:412.75pt;height:217.45pt" o:ole="">
+          <v:shape id="_x0000_i1027" type="#_x0000_t75" style="width:412.5pt;height:217.5pt" o:ole="">
             <v:imagedata r:id="rId10" o:title=""/>
           </v:shape>
-          <o:OLEObject Type="Embed" ProgID="Visio.Drawing.15" ShapeID="_x0000_i1027" DrawAspect="Content" ObjectID="_1510875233" r:id="rId11"/>
+          <o:OLEObject Type="Embed" ProgID="Visio.Drawing.15" ShapeID="_x0000_i1027" DrawAspect="Content" ObjectID="_1510907721" r:id="rId11"/>
         </w:object>
       </w:r>
     </w:p>
@@ -710,10 +710,10 @@
       </w:pPr>
       <w:r>
         <w:object w:dxaOrig="8251" w:dyaOrig="7575">
-          <v:shape id="_x0000_i1028" type="#_x0000_t75" style="width:412.75pt;height:378.55pt" o:ole="">
+          <v:shape id="_x0000_i1028" type="#_x0000_t75" style="width:412.5pt;height:378pt" o:ole="">
             <v:imagedata r:id="rId12" o:title=""/>
           </v:shape>
-          <o:OLEObject Type="Embed" ProgID="Visio.Drawing.15" ShapeID="_x0000_i1028" DrawAspect="Content" ObjectID="_1510875234" r:id="rId13"/>
+          <o:OLEObject Type="Embed" ProgID="Visio.Drawing.15" ShapeID="_x0000_i1028" DrawAspect="Content" ObjectID="_1510907722" r:id="rId13"/>
         </w:object>
       </w:r>
       <w:r>
@@ -4406,297 +4406,8 @@
           </w:p>
         </w:tc>
       </w:tr>
-      <w:tr>
-        <w:tc>
-          <w:tcPr>
-            <w:tcW w:w="1008" w:type="dxa"/>
-            <w:vMerge w:val="restart"/>
-          </w:tcPr>
-          <w:p>
-            <w:pPr>
-              <w:rPr>
-                <w:rFonts w:ascii="Consolas" w:hAnsi="Consolas" w:cs="Consolas"/>
-              </w:rPr>
-            </w:pPr>
-            <w:r>
-              <w:rPr>
-                <w:rFonts w:ascii="Consolas" w:hAnsi="Consolas" w:cs="Consolas"/>
-              </w:rPr>
-              <w:t>9</w:t>
-            </w:r>
-            <w:r>
-              <w:rPr>
-                <w:rFonts w:ascii="Consolas" w:hAnsi="Consolas" w:cs="Consolas"/>
-              </w:rPr>
-              <w:t>.1.20</w:t>
-            </w:r>
-          </w:p>
-        </w:tc>
-        <w:tc>
-          <w:tcPr>
-            <w:tcW w:w="1404" w:type="dxa"/>
-          </w:tcPr>
-          <w:p>
-            <w:pPr>
-              <w:rPr>
-                <w:rFonts w:ascii="Consolas" w:hAnsi="Consolas" w:cs="Consolas"/>
-                <w:lang w:val="en-US"/>
-              </w:rPr>
-            </w:pPr>
-            <w:r>
-              <w:rPr>
-                <w:rFonts w:ascii="Consolas" w:hAnsi="Consolas" w:cs="Consolas"/>
-                <w:lang w:val="en-US"/>
-              </w:rPr>
-              <w:t>PSSWCHG</w:t>
-            </w:r>
-          </w:p>
-        </w:tc>
-        <w:tc>
-          <w:tcPr>
-            <w:tcW w:w="1240" w:type="dxa"/>
-          </w:tcPr>
-          <w:p>
-            <w:pPr>
-              <w:rPr>
-                <w:rFonts w:ascii="Consolas" w:hAnsi="Consolas" w:cs="Consolas"/>
-                <w:lang w:val="en-US"/>
-              </w:rPr>
-            </w:pPr>
-            <w:proofErr w:type="spellStart"/>
-            <w:r>
-              <w:rPr>
-                <w:rFonts w:ascii="Consolas" w:hAnsi="Consolas" w:cs="Consolas"/>
-                <w:lang w:val="en-US"/>
-              </w:rPr>
-              <w:t>Klient</w:t>
-            </w:r>
-            <w:proofErr w:type="spellEnd"/>
-          </w:p>
-        </w:tc>
-        <w:tc>
-          <w:tcPr>
-            <w:tcW w:w="1559" w:type="dxa"/>
-          </w:tcPr>
-          <w:p>
-            <w:pPr>
-              <w:rPr>
-                <w:rFonts w:ascii="Consolas" w:hAnsi="Consolas" w:cs="Consolas"/>
-                <w:lang w:val="en-US"/>
-              </w:rPr>
-            </w:pPr>
-            <w:r>
-              <w:rPr>
-                <w:rFonts w:ascii="Consolas" w:hAnsi="Consolas" w:cs="Consolas"/>
-                <w:lang w:val="en-US"/>
-              </w:rPr>
-              <w:t>ACK</w:t>
-            </w:r>
-          </w:p>
-        </w:tc>
-        <w:tc>
-          <w:tcPr>
-            <w:tcW w:w="851" w:type="dxa"/>
-          </w:tcPr>
-          <w:p>
-            <w:pPr>
-              <w:rPr>
-                <w:rFonts w:ascii="Consolas" w:hAnsi="Consolas" w:cs="Consolas"/>
-                <w:lang w:val="en-US"/>
-              </w:rPr>
-            </w:pPr>
-            <w:r>
-              <w:rPr>
-                <w:rFonts w:ascii="Consolas" w:hAnsi="Consolas" w:cs="Consolas"/>
-                <w:lang w:val="en-US"/>
-              </w:rPr>
-              <w:t>0x0E</w:t>
-            </w:r>
-          </w:p>
-        </w:tc>
-        <w:tc>
-          <w:tcPr>
-            <w:tcW w:w="4620" w:type="dxa"/>
-          </w:tcPr>
-          <w:p>
-            <w:pPr>
-              <w:rPr>
-                <w:rFonts w:ascii="Consolas" w:hAnsi="Consolas" w:cs="Consolas"/>
-                <w:lang w:val="en-US"/>
-              </w:rPr>
-            </w:pPr>
-            <w:r>
-              <w:rPr>
-                <w:rFonts w:ascii="Consolas" w:hAnsi="Consolas" w:cs="Consolas"/>
-                <w:lang w:val="en-US"/>
-              </w:rPr>
-              <w:t>PASSW, NEWPASSW</w:t>
-            </w:r>
-          </w:p>
-        </w:tc>
-      </w:tr>
-      <w:tr>
-        <w:tc>
-          <w:tcPr>
-            <w:tcW w:w="1008" w:type="dxa"/>
-            <w:vMerge/>
-          </w:tcPr>
-          <w:p>
-            <w:pPr>
-              <w:rPr>
-                <w:rFonts w:ascii="Consolas" w:hAnsi="Consolas" w:cs="Consolas"/>
-              </w:rPr>
-            </w:pPr>
-          </w:p>
-        </w:tc>
-        <w:tc>
-          <w:tcPr>
-            <w:tcW w:w="9674" w:type="dxa"/>
-            <w:gridSpan w:val="5"/>
-          </w:tcPr>
-          <w:p>
-            <w:pPr>
-              <w:rPr>
-                <w:rFonts w:ascii="Consolas" w:hAnsi="Consolas" w:cs="Consolas"/>
-                <w:lang w:val="en-US"/>
-              </w:rPr>
-            </w:pPr>
-            <w:proofErr w:type="spellStart"/>
-            <w:r>
-              <w:rPr>
-                <w:rFonts w:ascii="Consolas" w:hAnsi="Consolas" w:cs="Consolas"/>
-                <w:lang w:val="en-US"/>
-              </w:rPr>
-              <w:t>Klient</w:t>
-            </w:r>
-            <w:proofErr w:type="spellEnd"/>
-            <w:r>
-              <w:rPr>
-                <w:rFonts w:ascii="Consolas" w:hAnsi="Consolas" w:cs="Consolas"/>
-                <w:lang w:val="en-US"/>
-              </w:rPr>
-              <w:t xml:space="preserve"> </w:t>
-            </w:r>
-            <w:proofErr w:type="spellStart"/>
-            <w:r>
-              <w:rPr>
-                <w:rFonts w:ascii="Consolas" w:hAnsi="Consolas" w:cs="Consolas"/>
-                <w:lang w:val="en-US"/>
-              </w:rPr>
-              <w:t>wysyła</w:t>
-            </w:r>
-            <w:proofErr w:type="spellEnd"/>
-            <w:r>
-              <w:rPr>
-                <w:rFonts w:ascii="Consolas" w:hAnsi="Consolas" w:cs="Consolas"/>
-                <w:lang w:val="en-US"/>
-              </w:rPr>
-              <w:t xml:space="preserve"> stare </w:t>
-            </w:r>
-            <w:proofErr w:type="spellStart"/>
-            <w:r>
-              <w:rPr>
-                <w:rFonts w:ascii="Consolas" w:hAnsi="Consolas" w:cs="Consolas"/>
-                <w:lang w:val="en-US"/>
-              </w:rPr>
-              <w:t>i</w:t>
-            </w:r>
-            <w:proofErr w:type="spellEnd"/>
-            <w:r>
-              <w:rPr>
-                <w:rFonts w:ascii="Consolas" w:hAnsi="Consolas" w:cs="Consolas"/>
-                <w:lang w:val="en-US"/>
-              </w:rPr>
-              <w:t xml:space="preserve"> </w:t>
-            </w:r>
-            <w:proofErr w:type="spellStart"/>
-            <w:r>
-              <w:rPr>
-                <w:rFonts w:ascii="Consolas" w:hAnsi="Consolas" w:cs="Consolas"/>
-                <w:lang w:val="en-US"/>
-              </w:rPr>
-              <w:t>nowe</w:t>
-            </w:r>
-            <w:proofErr w:type="spellEnd"/>
-            <w:r>
-              <w:rPr>
-                <w:rFonts w:ascii="Consolas" w:hAnsi="Consolas" w:cs="Consolas"/>
-                <w:lang w:val="en-US"/>
-              </w:rPr>
-              <w:t xml:space="preserve"> </w:t>
-            </w:r>
-            <w:proofErr w:type="spellStart"/>
-            <w:r>
-              <w:rPr>
-                <w:rFonts w:ascii="Consolas" w:hAnsi="Consolas" w:cs="Consolas"/>
-                <w:lang w:val="en-US"/>
-              </w:rPr>
-              <w:t>hasło</w:t>
-            </w:r>
-            <w:proofErr w:type="spellEnd"/>
-            <w:r>
-              <w:rPr>
-                <w:rFonts w:ascii="Consolas" w:hAnsi="Consolas" w:cs="Consolas"/>
-                <w:lang w:val="en-US"/>
-              </w:rPr>
-              <w:t xml:space="preserve"> w </w:t>
-            </w:r>
-            <w:proofErr w:type="spellStart"/>
-            <w:r>
-              <w:rPr>
-                <w:rFonts w:ascii="Consolas" w:hAnsi="Consolas" w:cs="Consolas"/>
-                <w:lang w:val="en-US"/>
-              </w:rPr>
-              <w:t>celu</w:t>
-            </w:r>
-            <w:proofErr w:type="spellEnd"/>
-            <w:r>
-              <w:rPr>
-                <w:rFonts w:ascii="Consolas" w:hAnsi="Consolas" w:cs="Consolas"/>
-                <w:lang w:val="en-US"/>
-              </w:rPr>
-              <w:t xml:space="preserve"> </w:t>
-            </w:r>
-            <w:proofErr w:type="spellStart"/>
-            <w:r>
-              <w:rPr>
-                <w:rFonts w:ascii="Consolas" w:hAnsi="Consolas" w:cs="Consolas"/>
-                <w:lang w:val="en-US"/>
-              </w:rPr>
-              <w:t>jego</w:t>
-            </w:r>
-            <w:proofErr w:type="spellEnd"/>
-            <w:r>
-              <w:rPr>
-                <w:rFonts w:ascii="Consolas" w:hAnsi="Consolas" w:cs="Consolas"/>
-                <w:lang w:val="en-US"/>
-              </w:rPr>
-              <w:t xml:space="preserve"> </w:t>
-            </w:r>
-            <w:proofErr w:type="spellStart"/>
-            <w:r>
-              <w:rPr>
-                <w:rFonts w:ascii="Consolas" w:hAnsi="Consolas" w:cs="Consolas"/>
-                <w:lang w:val="en-US"/>
-              </w:rPr>
-              <w:t>zmiany</w:t>
-            </w:r>
-            <w:proofErr w:type="spellEnd"/>
-          </w:p>
-        </w:tc>
-      </w:tr>
     </w:tbl>
-    <w:p>
-      <w:pPr>
-        <w:pStyle w:val="Nagwek2"/>
-      </w:pPr>
-      <w:r>
-        <w:t>9</w:t>
-      </w:r>
-      <w:r>
-        <w:t>.2 Typy Danych</w:t>
-      </w:r>
-    </w:p>
+    <w:p/>
     <w:p>
       <w:r>
         <w:t xml:space="preserve">Każdy typ danych </w:t>
@@ -5759,87 +5470,8 @@
           </w:p>
         </w:tc>
       </w:tr>
-      <w:tr>
-        <w:tc>
-          <w:tcPr>
-            <w:tcW w:w="1008" w:type="dxa"/>
-          </w:tcPr>
-          <w:p>
-            <w:pPr>
-              <w:rPr>
-                <w:rFonts w:ascii="Consolas" w:hAnsi="Consolas" w:cs="Consolas"/>
-              </w:rPr>
-            </w:pPr>
-            <w:r>
-              <w:rPr>
-                <w:rFonts w:ascii="Consolas" w:hAnsi="Consolas" w:cs="Consolas"/>
-              </w:rPr>
-              <w:t>9</w:t>
-            </w:r>
-            <w:r>
-              <w:rPr>
-                <w:rFonts w:ascii="Consolas" w:hAnsi="Consolas" w:cs="Consolas"/>
-              </w:rPr>
-              <w:t>.2.13</w:t>
-            </w:r>
-          </w:p>
-        </w:tc>
-        <w:tc>
-          <w:tcPr>
-            <w:tcW w:w="1365" w:type="dxa"/>
-          </w:tcPr>
-          <w:p>
-            <w:pPr>
-              <w:rPr>
-                <w:rFonts w:ascii="Consolas" w:hAnsi="Consolas" w:cs="Consolas"/>
-              </w:rPr>
-            </w:pPr>
-            <w:r>
-              <w:rPr>
-                <w:rFonts w:ascii="Consolas" w:hAnsi="Consolas" w:cs="Consolas"/>
-              </w:rPr>
-              <w:t>NEWPASSW</w:t>
-            </w:r>
-          </w:p>
-        </w:tc>
-        <w:tc>
-          <w:tcPr>
-            <w:tcW w:w="7374" w:type="dxa"/>
-          </w:tcPr>
-          <w:p>
-            <w:pPr>
-              <w:rPr>
-                <w:rFonts w:ascii="Consolas" w:hAnsi="Consolas" w:cs="Consolas"/>
-              </w:rPr>
-            </w:pPr>
-            <w:r>
-              <w:rPr>
-                <w:rFonts w:ascii="Consolas" w:hAnsi="Consolas" w:cs="Consolas"/>
-              </w:rPr>
-              <w:t>Nowe hasło klienta</w:t>
-            </w:r>
-          </w:p>
-        </w:tc>
-        <w:tc>
-          <w:tcPr>
-            <w:tcW w:w="993" w:type="dxa"/>
-          </w:tcPr>
-          <w:p>
-            <w:pPr>
-              <w:rPr>
-                <w:rFonts w:ascii="Consolas" w:hAnsi="Consolas" w:cs="Consolas"/>
-              </w:rPr>
-            </w:pPr>
-            <w:r>
-              <w:rPr>
-                <w:rFonts w:ascii="Consolas" w:hAnsi="Consolas" w:cs="Consolas"/>
-              </w:rPr>
-              <w:t>ASCII</w:t>
-            </w:r>
-          </w:p>
-        </w:tc>
-      </w:tr>
     </w:tbl>
+    <w:p/>
     <w:p>
       <w:r>
         <w:t xml:space="preserve">Każda kolekcja danych w polu DŁUGOŚĆ DANEJ zawiera liczbę elementów w kolekcji które zawiera. Wszystkie </w:t>
@@ -5883,10 +5515,10 @@
     <w:p>
       <w:r>
         <w:object w:dxaOrig="13366" w:dyaOrig="6091">
-          <v:shape id="_x0000_i1029" type="#_x0000_t75" style="width:523.25pt;height:238.8pt" o:ole="">
+          <v:shape id="_x0000_i1029" type="#_x0000_t75" style="width:523.5pt;height:238.5pt" o:ole="">
             <v:imagedata r:id="rId14" o:title=""/>
           </v:shape>
-          <o:OLEObject Type="Embed" ProgID="Visio.Drawing.15" ShapeID="_x0000_i1029" DrawAspect="Content" ObjectID="_1510875235" r:id="rId15"/>
+          <o:OLEObject Type="Embed" ProgID="Visio.Drawing.15" ShapeID="_x0000_i1029" DrawAspect="Content" ObjectID="_1510907723" r:id="rId15"/>
         </w:object>
       </w:r>
     </w:p>
@@ -6594,10 +6226,10 @@
       </w:pPr>
       <w:r>
         <w:object w:dxaOrig="7606" w:dyaOrig="7426">
-          <v:shape id="_x0000_i1030" type="#_x0000_t75" style="width:379.95pt;height:371.4pt" o:ole="">
+          <v:shape id="_x0000_i1030" type="#_x0000_t75" style="width:380.25pt;height:371.25pt" o:ole="">
             <v:imagedata r:id="rId16" o:title=""/>
           </v:shape>
-          <o:OLEObject Type="Embed" ProgID="Visio.Drawing.15" ShapeID="_x0000_i1030" DrawAspect="Content" ObjectID="_1510875236" r:id="rId17"/>
+          <o:OLEObject Type="Embed" ProgID="Visio.Drawing.15" ShapeID="_x0000_i1030" DrawAspect="Content" ObjectID="_1510907724" r:id="rId17"/>
         </w:object>
       </w:r>
     </w:p>
@@ -8076,7 +7708,7 @@
   <a:extraClrSchemeLst/>
   <a:extLst>
     <a:ext uri="{05A4C25C-085E-4340-85A3-A5531E510DB2}">
-      <thm15:themeFamily xmlns="" xmlns:thm15="http://schemas.microsoft.com/office/thememl/2012/main" name="Office Theme" id="{62F939B6-93AF-4DB8-9C6B-D6C7DFDC589F}" vid="{4A3C46E8-61CC-4603-A589-7422A47A8E4A}"/>
+      <thm15:themeFamily xmlns:thm15="http://schemas.microsoft.com/office/thememl/2012/main" xmlns="" name="Office Theme" id="{62F939B6-93AF-4DB8-9C6B-D6C7DFDC589F}" vid="{4A3C46E8-61CC-4603-A589-7422A47A8E4A}"/>
     </a:ext>
   </a:extLst>
 </a:theme>
@@ -8087,7 +7719,7 @@
 </file>
 
 <file path=customXml/itemProps1.xml><?xml version="1.0" encoding="utf-8"?>
-<ds:datastoreItem xmlns:ds="http://schemas.openxmlformats.org/officeDocument/2006/customXml" ds:itemID="{C33B149C-ACEB-4056-9A7F-62A03EB9F13C}">
+<ds:datastoreItem xmlns:ds="http://schemas.openxmlformats.org/officeDocument/2006/customXml" ds:itemID="{0262957B-089D-41F3-8703-7A30D106954E}">
   <ds:schemaRefs>
     <ds:schemaRef ds:uri="http://schemas.openxmlformats.org/officeDocument/2006/bibliography"/>
   </ds:schemaRefs>

</xml_diff>

<commit_message>
6. SMTP - update SMTP description
</commit_message>
<xml_diff>
--- a/Pw.Elka.TIN/dokumentacja.docx
+++ b/Pw.Elka.TIN/dokumentacja.docx
@@ -613,10 +613,10 @@
             <v:path o:extrusionok="f" gradientshapeok="t" o:connecttype="rect"/>
             <o:lock v:ext="edit" aspectratio="t"/>
           </v:shapetype>
-          <v:shape id="_x0000_i1025" type="#_x0000_t75" style="width:522.75pt;height:380.25pt" o:ole="">
+          <v:shape id="_x0000_i1025" type="#_x0000_t75" style="width:523.25pt;height:379.95pt" o:ole="">
             <v:imagedata r:id="rId6" o:title=""/>
           </v:shape>
-          <o:OLEObject Type="Embed" ProgID="Visio.Drawing.15" ShapeID="_x0000_i1025" DrawAspect="Content" ObjectID="_1510907719" r:id="rId7"/>
+          <o:OLEObject Type="Embed" ProgID="Visio.Drawing.15" ShapeID="_x0000_i1025" DrawAspect="Content" ObjectID="_1510910497" r:id="rId7"/>
         </w:object>
       </w:r>
       <w:r>
@@ -683,10 +683,10 @@
     <w:p>
       <w:r>
         <w:object w:dxaOrig="11310" w:dyaOrig="10410">
-          <v:shape id="_x0000_i1026" type="#_x0000_t75" style="width:524.25pt;height:475.5pt" o:ole="">
+          <v:shape id="_x0000_i1026" type="#_x0000_t75" style="width:523.95pt;height:475.5pt" o:ole="">
             <v:imagedata r:id="rId8" o:title=""/>
           </v:shape>
-          <o:OLEObject Type="Embed" ProgID="Visio.Drawing.15" ShapeID="_x0000_i1026" DrawAspect="Content" ObjectID="_1510907720" r:id="rId9"/>
+          <o:OLEObject Type="Embed" ProgID="Visio.Drawing.15" ShapeID="_x0000_i1026" DrawAspect="Content" ObjectID="_1510910498" r:id="rId9"/>
         </w:object>
       </w:r>
     </w:p>
@@ -696,10 +696,10 @@
       </w:pPr>
       <w:r>
         <w:object w:dxaOrig="8251" w:dyaOrig="4066">
-          <v:shape id="_x0000_i1027" type="#_x0000_t75" style="width:412.5pt;height:217.5pt" o:ole="">
+          <v:shape id="_x0000_i1027" type="#_x0000_t75" style="width:412.75pt;height:217.45pt" o:ole="">
             <v:imagedata r:id="rId10" o:title=""/>
           </v:shape>
-          <o:OLEObject Type="Embed" ProgID="Visio.Drawing.15" ShapeID="_x0000_i1027" DrawAspect="Content" ObjectID="_1510907721" r:id="rId11"/>
+          <o:OLEObject Type="Embed" ProgID="Visio.Drawing.15" ShapeID="_x0000_i1027" DrawAspect="Content" ObjectID="_1510910499" r:id="rId11"/>
         </w:object>
       </w:r>
     </w:p>
@@ -710,10 +710,10 @@
       </w:pPr>
       <w:r>
         <w:object w:dxaOrig="8251" w:dyaOrig="7575">
-          <v:shape id="_x0000_i1028" type="#_x0000_t75" style="width:412.5pt;height:378pt" o:ole="">
+          <v:shape id="_x0000_i1028" type="#_x0000_t75" style="width:412.75pt;height:377.8pt" o:ole="">
             <v:imagedata r:id="rId12" o:title=""/>
           </v:shape>
-          <o:OLEObject Type="Embed" ProgID="Visio.Drawing.15" ShapeID="_x0000_i1028" DrawAspect="Content" ObjectID="_1510907722" r:id="rId13"/>
+          <o:OLEObject Type="Embed" ProgID="Visio.Drawing.15" ShapeID="_x0000_i1028" DrawAspect="Content" ObjectID="_1510910500" r:id="rId13"/>
         </w:object>
       </w:r>
       <w:r>
@@ -735,118 +735,430 @@
     <w:p>
       <w:pPr>
         <w:pStyle w:val="todo"/>
-      </w:pPr>
-      <w:r>
-        <w:t>Struktura ramek smtp by się przydała jakaś? Co jest na jakim bajcie i co to oznacza.</w:t>
-      </w:r>
-    </w:p>
-    <w:p>
-      <w:r>
-        <w:t>Schemat</w:t>
-      </w:r>
-      <w:r>
-        <w:t xml:space="preserve"> działania</w:t>
-      </w:r>
-      <w:r>
-        <w:t xml:space="preserve"> połączenia</w:t>
-      </w:r>
-      <w:r>
-        <w:t>:</w:t>
-      </w:r>
-    </w:p>
-    <w:p>
-      <w:r>
-        <w:t>Wątek rozsyłający</w:t>
-      </w:r>
-      <w:r>
-        <w:t xml:space="preserve"> zwany dalej kentem</w:t>
-      </w:r>
-      <w:r>
-        <w:t xml:space="preserve"> ustanawia połączenie z serwerem SMTP</w:t>
-      </w:r>
-      <w:r>
-        <w:t xml:space="preserve"> osoby do której wysyłamy wiadomość</w:t>
-      </w:r>
-      <w:r>
-        <w:t xml:space="preserve"> i czeka aż ten odeśle komunikat 220 READY FOR MAIL. Po odebraniu komunikatu klient odpowiada HELO</w:t>
-      </w:r>
-      <w:r>
+        <w:rPr>
+          <w:rFonts w:asciiTheme="majorHAnsi" w:hAnsiTheme="majorHAnsi"/>
+          <w:b w:val="0"/>
+          <w:color w:val="000000"/>
+        </w:rPr>
+      </w:pPr>
+      <w:r>
+        <w:rPr>
+          <w:rFonts w:asciiTheme="majorHAnsi" w:hAnsiTheme="majorHAnsi"/>
+          <w:b w:val="0"/>
+          <w:color w:val="000000" w:themeColor="text1"/>
+        </w:rPr>
+        <w:t xml:space="preserve">Dany protokół komunikacyjny służy do wysyłania wiadomości tekstowych złożonych z kopert oraz treści właściwej.  Kanał transmisyjny SMTP  bazuje na ustawionym wcześniej połączeniu TCP . Jest on połączeniem </w:t>
+      </w:r>
+      <w:proofErr w:type="spellStart"/>
+      <w:r>
+        <w:rPr>
+          <w:rFonts w:asciiTheme="majorHAnsi" w:hAnsiTheme="majorHAnsi"/>
+          <w:b w:val="0"/>
+          <w:color w:val="000000" w:themeColor="text1"/>
+        </w:rPr>
+        <w:t>full-duplex</w:t>
+      </w:r>
+      <w:proofErr w:type="spellEnd"/>
+      <w:r>
+        <w:rPr>
+          <w:rFonts w:asciiTheme="majorHAnsi" w:hAnsiTheme="majorHAnsi"/>
+          <w:b w:val="0"/>
+          <w:color w:val="000000" w:themeColor="text1"/>
+        </w:rPr>
+        <w:t xml:space="preserve">  które korzysta z domyślnego portu o numerze 25.  Protokół SMTP składa się z 7-bitowych ciągów znaków ASCII , które są transmitowane </w:t>
+      </w:r>
+      <w:bookmarkStart w:id="0" w:name="_Toc442413712"/>
+      <w:r>
+        <w:rPr>
+          <w:rFonts w:asciiTheme="majorHAnsi" w:hAnsiTheme="majorHAnsi"/>
+          <w:b w:val="0"/>
+          <w:color w:val="000000" w:themeColor="text1"/>
+        </w:rPr>
+        <w:t xml:space="preserve">za pomocą protokołu TCP  w </w:t>
+      </w:r>
+      <w:r>
+        <w:rPr>
+          <w:rFonts w:asciiTheme="majorHAnsi" w:hAnsiTheme="majorHAnsi"/>
+          <w:b w:val="0"/>
+          <w:color w:val="000000"/>
+        </w:rPr>
+        <w:t>strumieniu danych podzielonym na 8-bitowe oktety</w:t>
+      </w:r>
+      <w:bookmarkEnd w:id="0"/>
+      <w:r>
+        <w:rPr>
+          <w:rFonts w:asciiTheme="majorHAnsi" w:hAnsiTheme="majorHAnsi"/>
+          <w:b w:val="0"/>
+          <w:color w:val="000000"/>
+        </w:rPr>
+        <w:t xml:space="preserve">.  Każdy znak jest przesyłany jako 8-bitowy ciąg z najstarszym bitem ustawionym na 0.  </w:t>
+      </w:r>
+    </w:p>
+    <w:p>
+      <w:pPr>
+        <w:rPr>
+          <w:rFonts w:asciiTheme="majorHAnsi" w:hAnsiTheme="majorHAnsi"/>
+          <w:b/>
+        </w:rPr>
+      </w:pPr>
+      <w:r>
+        <w:rPr>
+          <w:rFonts w:asciiTheme="majorHAnsi" w:hAnsiTheme="majorHAnsi"/>
+          <w:b/>
+        </w:rPr>
+        <w:t>Schemat działania połączenia:</w:t>
+      </w:r>
+    </w:p>
+    <w:p>
+      <w:pPr>
+        <w:rPr>
+          <w:rFonts w:asciiTheme="majorHAnsi" w:hAnsiTheme="majorHAnsi"/>
+        </w:rPr>
+      </w:pPr>
+      <w:r>
+        <w:rPr>
+          <w:rFonts w:asciiTheme="majorHAnsi" w:hAnsiTheme="majorHAnsi"/>
+        </w:rPr>
+        <w:t>Wątek rozsyłający zwany dalej klientem ustanawia połączenie z serwerem SMTP  i czeka aż ten odeśle komunikat 220 READY FOR MAIL. Po odebraniu komunikatu klient wysyła komendę HELO  a serwer odpowiada kodem 250 oraz własnym identyfikatorem. Po ustanowieniu połączenia wątek może w każdym momencie zakończyć połączenie.</w:t>
+      </w:r>
+    </w:p>
+    <w:p>
+      <w:pPr>
+        <w:rPr>
+          <w:rFonts w:asciiTheme="majorHAnsi" w:hAnsiTheme="majorHAnsi"/>
+        </w:rPr>
+      </w:pPr>
+      <w:r>
+        <w:rPr>
+          <w:rFonts w:asciiTheme="majorHAnsi" w:hAnsiTheme="majorHAnsi"/>
+        </w:rPr>
+        <w:t xml:space="preserve">Wymiana poczty rozpoczyna się poleceniem MAIL ( definiującym nadawcę ) FROM  &lt;adres &gt; ( pod ten adres wysłane zostaną wszystkie informacje o błędach ) które powiadamia serwer, że nadchodzi nowa transakcja i powinien on  wyczyścić tablice stanów i bufory  danych.   Po pomyślnym wykonaniu plecenia MAIL klient wysyła serię poleceń RCPT &lt;adres&gt; ( identyfikując odbiorcę lub wielu odbiorców danej wiadomości ) i czeka na ich potwierdzenie przez serwer. Następnie nadawca wysyła polecenie DATA określające gotowość do przesłania całej wiadomości. Serwer odpowiada komunikatem 354 Start mail </w:t>
+      </w:r>
+      <w:proofErr w:type="spellStart"/>
+      <w:r>
+        <w:rPr>
+          <w:rFonts w:asciiTheme="majorHAnsi" w:hAnsiTheme="majorHAnsi"/>
+        </w:rPr>
+        <w:t>input</w:t>
+      </w:r>
+      <w:proofErr w:type="spellEnd"/>
+      <w:r>
+        <w:rPr>
+          <w:rFonts w:asciiTheme="majorHAnsi" w:hAnsiTheme="majorHAnsi"/>
+        </w:rPr>
+        <w:t xml:space="preserve"> i określa ciąg znaków odpowiadających zakończeniu transmisji.  Zazwyczaj tym ciągiem jest linia zawierająca tylko kropkę  co odpowiada podanej sekwencji znaków - &lt;</w:t>
+      </w:r>
+      <w:proofErr w:type="spellStart"/>
+      <w:r>
+        <w:rPr>
+          <w:rFonts w:asciiTheme="majorHAnsi" w:hAnsiTheme="majorHAnsi"/>
+        </w:rPr>
+        <w:t>CR&gt;&lt;LF</w:t>
+      </w:r>
+      <w:proofErr w:type="spellEnd"/>
+      <w:r>
+        <w:rPr>
+          <w:rFonts w:asciiTheme="majorHAnsi" w:hAnsiTheme="majorHAnsi"/>
+        </w:rPr>
+        <w:t>&gt;. &lt;</w:t>
+      </w:r>
+      <w:proofErr w:type="spellStart"/>
+      <w:r>
+        <w:rPr>
+          <w:rFonts w:asciiTheme="majorHAnsi" w:hAnsiTheme="majorHAnsi"/>
+        </w:rPr>
+        <w:t>CR&gt;&lt;LF</w:t>
+      </w:r>
+      <w:proofErr w:type="spellEnd"/>
+      <w:r>
+        <w:rPr>
+          <w:rFonts w:asciiTheme="majorHAnsi" w:hAnsiTheme="majorHAnsi"/>
+        </w:rPr>
+        <w:t>&gt;.</w:t>
+      </w:r>
+    </w:p>
+    <w:p>
+      <w:pPr>
+        <w:rPr>
+          <w:rFonts w:asciiTheme="majorHAnsi" w:hAnsiTheme="majorHAnsi"/>
+        </w:rPr>
+      </w:pPr>
+      <w:r>
+        <w:rPr>
+          <w:rFonts w:asciiTheme="majorHAnsi" w:hAnsiTheme="majorHAnsi"/>
+        </w:rPr>
+        <w:lastRenderedPageBreak/>
+        <w:t xml:space="preserve">Gdy klient kończy wysyłanie wiadomości do danego odbiorcy, może wysłać plecenie TURN, które odwraca połączenie i sprawia że odbiorca przejmuje nad nim kontrolę. Zakończenie połączenia można wykonać wysyłając polecenie QUIT i czekając na odpowiedzą 221 które  pozwala na rozłączenie. </w:t>
+      </w:r>
+    </w:p>
+    <w:p>
+      <w:pPr>
+        <w:rPr>
+          <w:rFonts w:asciiTheme="majorHAnsi" w:hAnsiTheme="majorHAnsi"/>
+          <w:b/>
+        </w:rPr>
+      </w:pPr>
+      <w:r>
+        <w:rPr>
+          <w:rFonts w:asciiTheme="majorHAnsi" w:hAnsiTheme="majorHAnsi"/>
+          <w:b/>
+        </w:rPr>
+        <w:t xml:space="preserve">Składnia podstawowych komend: </w:t>
+      </w:r>
+    </w:p>
+    <w:p>
+      <w:pPr>
+        <w:rPr>
+          <w:rFonts w:asciiTheme="majorHAnsi" w:eastAsia="Times New Roman" w:hAnsiTheme="majorHAnsi" w:cs="Courier New"/>
+          <w:color w:val="000000"/>
+          <w:szCs w:val="24"/>
+          <w:lang w:eastAsia="pl-PL"/>
+        </w:rPr>
+      </w:pPr>
+      <w:r>
+        <w:rPr>
+          <w:rFonts w:asciiTheme="majorHAnsi" w:eastAsia="Times New Roman" w:hAnsiTheme="majorHAnsi" w:cs="Courier New"/>
+          <w:color w:val="000000"/>
+          <w:szCs w:val="24"/>
+          <w:lang w:eastAsia="pl-PL"/>
+        </w:rPr>
+        <w:t>HELO &lt;SP&gt; &lt;</w:t>
+      </w:r>
+      <w:proofErr w:type="spellStart"/>
+      <w:r>
+        <w:rPr>
+          <w:rFonts w:asciiTheme="majorHAnsi" w:eastAsia="Times New Roman" w:hAnsiTheme="majorHAnsi" w:cs="Courier New"/>
+          <w:color w:val="000000"/>
+          <w:szCs w:val="24"/>
+          <w:lang w:eastAsia="pl-PL"/>
+        </w:rPr>
+        <w:t>domain</w:t>
+      </w:r>
+      <w:proofErr w:type="spellEnd"/>
+      <w:r>
+        <w:rPr>
+          <w:rFonts w:asciiTheme="majorHAnsi" w:eastAsia="Times New Roman" w:hAnsiTheme="majorHAnsi" w:cs="Courier New"/>
+          <w:color w:val="000000"/>
+          <w:szCs w:val="24"/>
+          <w:lang w:eastAsia="pl-PL"/>
+        </w:rPr>
+        <w:t>&gt; &lt;CRLF&gt;</w:t>
+      </w:r>
+    </w:p>
+    <w:p>
+      <w:pPr>
+        <w:rPr>
+          <w:rFonts w:asciiTheme="majorHAnsi" w:eastAsia="Times New Roman" w:hAnsiTheme="majorHAnsi" w:cs="Courier New"/>
+          <w:color w:val="000000"/>
+          <w:szCs w:val="24"/>
+          <w:lang w:val="en-US" w:eastAsia="pl-PL"/>
+        </w:rPr>
+      </w:pPr>
+      <w:r>
+        <w:rPr>
+          <w:rFonts w:asciiTheme="majorHAnsi" w:eastAsia="Times New Roman" w:hAnsiTheme="majorHAnsi" w:cs="Courier New"/>
+          <w:color w:val="000000"/>
+          <w:szCs w:val="24"/>
+          <w:lang w:val="en-US" w:eastAsia="pl-PL"/>
+        </w:rPr>
+        <w:t>MAIL &lt;SP&gt; FROM:&lt;reverse-path&gt; &lt;CRLF&gt;</w:t>
+      </w:r>
+    </w:p>
+    <w:p>
+      <w:pPr>
+        <w:rPr>
+          <w:rFonts w:asciiTheme="majorHAnsi" w:eastAsia="Times New Roman" w:hAnsiTheme="majorHAnsi" w:cs="Courier New"/>
+          <w:color w:val="000000"/>
+          <w:szCs w:val="24"/>
+          <w:lang w:val="en-US" w:eastAsia="pl-PL"/>
+        </w:rPr>
+      </w:pPr>
+      <w:r>
+        <w:rPr>
+          <w:rFonts w:asciiTheme="majorHAnsi" w:eastAsia="Times New Roman" w:hAnsiTheme="majorHAnsi" w:cs="Courier New"/>
+          <w:color w:val="000000"/>
+          <w:szCs w:val="24"/>
+          <w:lang w:val="en-US" w:eastAsia="pl-PL"/>
+        </w:rPr>
+        <w:t>RCPT &lt;SP&gt; TO:&lt;forward-path&gt; &lt;CRLF&gt;</w:t>
+      </w:r>
+    </w:p>
+    <w:p>
+      <w:pPr>
+        <w:rPr>
+          <w:rFonts w:asciiTheme="majorHAnsi" w:hAnsiTheme="majorHAnsi"/>
+          <w:color w:val="000000"/>
+          <w:szCs w:val="24"/>
+          <w:lang w:val="en-US"/>
+        </w:rPr>
+      </w:pPr>
+      <w:r>
+        <w:rPr>
+          <w:rFonts w:asciiTheme="majorHAnsi" w:eastAsia="Times New Roman" w:hAnsiTheme="majorHAnsi" w:cs="Courier New"/>
+          <w:color w:val="000000"/>
+          <w:szCs w:val="24"/>
+          <w:lang w:val="en-US" w:eastAsia="pl-PL"/>
+        </w:rPr>
+        <w:t>DATA &lt;CRLF&gt;</w:t>
+      </w:r>
+      <w:r>
+        <w:rPr>
+          <w:rFonts w:asciiTheme="majorHAnsi" w:hAnsiTheme="majorHAnsi"/>
+          <w:color w:val="000000"/>
+          <w:szCs w:val="24"/>
+          <w:lang w:val="en-US"/>
+        </w:rPr>
         <w:t xml:space="preserve"> </w:t>
       </w:r>
-      <w:r>
-        <w:t xml:space="preserve"> a serwer odpowiada własnym identyfikatorem. Po ustanowieniu połączenia wątek może wysłać jeden lub więcej</w:t>
-      </w:r>
-      <w:r>
-        <w:t xml:space="preserve"> wiadomości. Może również w każdym momencie</w:t>
-      </w:r>
-      <w:r>
-        <w:t xml:space="preserve"> zakończyć połączenie.</w:t>
-      </w:r>
-    </w:p>
-    <w:p>
-      <w:r>
-        <w:t>Wymiana poczty rozpoczyna się poleceniem MAIL ( definiuje nadawcę ) FROM  adres ( pod ten adres wysłane zostaną wszystkie informacje o błędach ) Po pomyślnym wykonaniu plecenia MAIL nadawca wysyła serię poleceń RCPT</w:t>
-      </w:r>
-      <w:r>
-        <w:t xml:space="preserve"> adres</w:t>
-      </w:r>
-      <w:r>
-        <w:t xml:space="preserve"> ( </w:t>
-      </w:r>
-      <w:r>
-        <w:t>identyfikując odbiorcę/ów</w:t>
-      </w:r>
-      <w:r>
-        <w:t xml:space="preserve"> listu )</w:t>
-      </w:r>
-      <w:r>
-        <w:t xml:space="preserve"> i czeka na ich potwierdzenie przez serwer. Następnie nadawca wysyła polecenie DATA określające gotowość do przesłania całego listu. Odbiorca odpowiada komunikatem 354 Start mail input i określa ciąg znaków odpowiadających zakończeniu listu. </w:t>
-      </w:r>
-    </w:p>
-    <w:p>
-      <w:r>
-        <w:t>Gdy klient kończy wysyłanie listó</w:t>
-      </w:r>
-      <w:bookmarkStart w:id="0" w:name="_GoBack"/>
-      <w:bookmarkEnd w:id="0"/>
-      <w:r>
-        <w:t>w do danego odbiorcy, może wysłać plecenie TURN, które odwraca połączenie i sprawia że odbiorca przejmuje nad nim kontrolę. Zakończenie połączenia można wykonać wysyłając polecen</w:t>
-      </w:r>
-      <w:r>
-        <w:t>ie QUIT i czekając na odpowiedź</w:t>
-      </w:r>
-      <w:r>
-        <w:t xml:space="preserve"> 221 ( zgoda na rozłączenie )</w:t>
-      </w:r>
-    </w:p>
-    <w:p/>
+    </w:p>
+    <w:p>
+      <w:pPr>
+        <w:rPr>
+          <w:rFonts w:asciiTheme="majorHAnsi" w:hAnsiTheme="majorHAnsi"/>
+          <w:color w:val="000000"/>
+          <w:szCs w:val="24"/>
+          <w:lang w:val="en-US"/>
+        </w:rPr>
+      </w:pPr>
+      <w:r>
+        <w:rPr>
+          <w:rFonts w:asciiTheme="majorHAnsi" w:hAnsiTheme="majorHAnsi"/>
+          <w:color w:val="000000"/>
+          <w:szCs w:val="24"/>
+          <w:lang w:val="en-US"/>
+        </w:rPr>
+        <w:t>HELP [&lt;SP&gt; &lt;string&gt;] &lt;CRLF&gt;</w:t>
+      </w:r>
+    </w:p>
+    <w:p>
+      <w:pPr>
+        <w:rPr>
+          <w:rFonts w:asciiTheme="majorHAnsi" w:hAnsiTheme="majorHAnsi"/>
+          <w:color w:val="000000"/>
+          <w:szCs w:val="24"/>
+          <w:lang w:val="en-US"/>
+        </w:rPr>
+      </w:pPr>
+      <w:r>
+        <w:rPr>
+          <w:rFonts w:asciiTheme="majorHAnsi" w:hAnsiTheme="majorHAnsi"/>
+          <w:color w:val="000000"/>
+          <w:szCs w:val="24"/>
+          <w:lang w:val="en-US"/>
+        </w:rPr>
+        <w:t>NOOP &lt;CRLF&gt;</w:t>
+      </w:r>
+    </w:p>
+    <w:p>
+      <w:pPr>
+        <w:rPr>
+          <w:rFonts w:asciiTheme="majorHAnsi" w:hAnsiTheme="majorHAnsi"/>
+          <w:color w:val="000000"/>
+          <w:szCs w:val="24"/>
+          <w:lang w:val="en-US"/>
+        </w:rPr>
+      </w:pPr>
+      <w:r>
+        <w:rPr>
+          <w:rFonts w:asciiTheme="majorHAnsi" w:hAnsiTheme="majorHAnsi"/>
+          <w:color w:val="000000"/>
+          <w:szCs w:val="24"/>
+          <w:lang w:val="en-US"/>
+        </w:rPr>
+        <w:t>QUIT &lt;CRLF&gt;</w:t>
+      </w:r>
+    </w:p>
     <w:p>
       <w:pPr>
         <w:pStyle w:val="Nagwek1"/>
-      </w:pPr>
-      <w:r>
-        <w:lastRenderedPageBreak/>
+        <w:rPr>
+          <w:lang w:val="en-US"/>
+        </w:rPr>
+      </w:pPr>
+      <w:r>
+        <w:rPr>
+          <w:lang w:val="en-US"/>
+        </w:rPr>
         <w:t>9</w:t>
       </w:r>
       <w:r>
-        <w:t xml:space="preserve">. Opis </w:t>
-      </w:r>
-      <w:r>
+        <w:rPr>
+          <w:lang w:val="en-US"/>
+        </w:rPr>
+        <w:t xml:space="preserve">. </w:t>
+      </w:r>
+      <w:proofErr w:type="spellStart"/>
+      <w:r>
+        <w:rPr>
+          <w:lang w:val="en-US"/>
+        </w:rPr>
+        <w:t>Opis</w:t>
+      </w:r>
+      <w:proofErr w:type="spellEnd"/>
+      <w:r>
+        <w:rPr>
+          <w:lang w:val="en-US"/>
+        </w:rPr>
+        <w:t xml:space="preserve"> </w:t>
+      </w:r>
+      <w:proofErr w:type="spellStart"/>
+      <w:r>
+        <w:rPr>
+          <w:lang w:val="en-US"/>
+        </w:rPr>
         <w:t>autor</w:t>
       </w:r>
       <w:r>
-        <w:t xml:space="preserve">skiego </w:t>
-      </w:r>
-      <w:r>
+        <w:rPr>
+          <w:lang w:val="en-US"/>
+        </w:rPr>
+        <w:t>skiego</w:t>
+      </w:r>
+      <w:proofErr w:type="spellEnd"/>
+      <w:r>
+        <w:rPr>
+          <w:lang w:val="en-US"/>
+        </w:rPr>
+        <w:t xml:space="preserve"> </w:t>
+      </w:r>
+      <w:proofErr w:type="spellStart"/>
+      <w:r>
+        <w:rPr>
+          <w:lang w:val="en-US"/>
+        </w:rPr>
         <w:t>protokołu</w:t>
       </w:r>
-      <w:r>
-        <w:t xml:space="preserve"> o nazwie ASIA (Automated Sen</w:t>
-      </w:r>
-      <w:r>
+      <w:proofErr w:type="spellEnd"/>
+      <w:r>
+        <w:rPr>
+          <w:lang w:val="en-US"/>
+        </w:rPr>
+        <w:t xml:space="preserve"> o </w:t>
+      </w:r>
+      <w:proofErr w:type="spellStart"/>
+      <w:r>
+        <w:rPr>
+          <w:lang w:val="en-US"/>
+        </w:rPr>
+        <w:t>nazwie</w:t>
+      </w:r>
+      <w:proofErr w:type="spellEnd"/>
+      <w:r>
+        <w:rPr>
+          <w:lang w:val="en-US"/>
+        </w:rPr>
+        <w:t xml:space="preserve"> ASIA (Automated Sen</w:t>
+      </w:r>
+      <w:r>
+        <w:rPr>
+          <w:lang w:val="en-US"/>
+        </w:rPr>
         <w:t>ding Information to Address</w:t>
       </w:r>
       <w:r>
+        <w:rPr>
+          <w:lang w:val="en-US"/>
+        </w:rPr>
         <w:t>es)</w:t>
       </w:r>
     </w:p>
@@ -2078,6 +2390,7 @@
               <w:rPr>
                 <w:rFonts w:ascii="Consolas" w:hAnsi="Consolas" w:cs="Consolas"/>
               </w:rPr>
+              <w:lastRenderedPageBreak/>
               <w:t>9</w:t>
             </w:r>
             <w:r>
@@ -5474,6 +5787,7 @@
     <w:p/>
     <w:p>
       <w:r>
+        <w:lastRenderedPageBreak/>
         <w:t xml:space="preserve">Każda kolekcja danych w polu DŁUGOŚĆ DANEJ zawiera liczbę elementów w kolekcji które zawiera. Wszystkie </w:t>
       </w:r>
       <w:r>
@@ -5494,7 +5808,6 @@
         <w:pStyle w:val="Nagwek1"/>
       </w:pPr>
       <w:r>
-        <w:lastRenderedPageBreak/>
         <w:t>10</w:t>
       </w:r>
       <w:r>
@@ -5515,10 +5828,10 @@
     <w:p>
       <w:r>
         <w:object w:dxaOrig="13366" w:dyaOrig="6091">
-          <v:shape id="_x0000_i1029" type="#_x0000_t75" style="width:523.5pt;height:238.5pt" o:ole="">
+          <v:shape id="_x0000_i1029" type="#_x0000_t75" style="width:523.25pt;height:238.8pt" o:ole="">
             <v:imagedata r:id="rId14" o:title=""/>
           </v:shape>
-          <o:OLEObject Type="Embed" ProgID="Visio.Drawing.15" ShapeID="_x0000_i1029" DrawAspect="Content" ObjectID="_1510907723" r:id="rId15"/>
+          <o:OLEObject Type="Embed" ProgID="Visio.Drawing.15" ShapeID="_x0000_i1029" DrawAspect="Content" ObjectID="_1510910501" r:id="rId15"/>
         </w:object>
       </w:r>
     </w:p>
@@ -5621,111 +5934,39 @@
     <w:p>
       <w:pPr>
         <w:spacing w:after="0"/>
-        <w:rPr>
-          <w:lang w:val="en-US"/>
-        </w:rPr>
-      </w:pPr>
-      <w:r>
-        <w:rPr>
-          <w:lang w:val="en-US"/>
-        </w:rPr>
+      </w:pPr>
+      <w:r>
         <w:t>13</w:t>
       </w:r>
       <w:r>
-        <w:rPr>
-          <w:lang w:val="en-US"/>
-        </w:rPr>
-        <w:t xml:space="preserve">.1.1 </w:t>
+        <w:t xml:space="preserve">.1.1 Implementacja komponentu </w:t>
       </w:r>
       <w:proofErr w:type="spellStart"/>
       <w:r>
-        <w:rPr>
-          <w:lang w:val="en-US"/>
-        </w:rPr>
-        <w:t>Implementacja</w:t>
+        <w:t>TcpLayer</w:t>
       </w:r>
       <w:proofErr w:type="spellEnd"/>
-      <w:r>
-        <w:rPr>
-          <w:lang w:val="en-US"/>
-        </w:rPr>
+    </w:p>
+    <w:p>
+      <w:pPr>
+        <w:spacing w:after="0"/>
+      </w:pPr>
+      <w:r>
+        <w:t>13</w:t>
+      </w:r>
+      <w:r>
+        <w:t xml:space="preserve">.1.2 Implementacja </w:t>
+      </w:r>
+      <w:proofErr w:type="spellStart"/>
+      <w:r>
+        <w:t>koponentu</w:t>
+      </w:r>
+      <w:proofErr w:type="spellEnd"/>
+      <w:r>
         <w:t xml:space="preserve"> </w:t>
       </w:r>
       <w:proofErr w:type="spellStart"/>
       <w:r>
-        <w:rPr>
-          <w:lang w:val="en-US"/>
-        </w:rPr>
-        <w:t>komponentu</w:t>
-      </w:r>
-      <w:proofErr w:type="spellEnd"/>
-      <w:r>
-        <w:rPr>
-          <w:lang w:val="en-US"/>
-        </w:rPr>
-        <w:t xml:space="preserve"> </w:t>
-      </w:r>
-      <w:proofErr w:type="spellStart"/>
-      <w:r>
-        <w:rPr>
-          <w:lang w:val="en-US"/>
-        </w:rPr>
-        <w:t>TcpLayer</w:t>
-      </w:r>
-      <w:proofErr w:type="spellEnd"/>
-    </w:p>
-    <w:p>
-      <w:pPr>
-        <w:spacing w:after="0"/>
-        <w:rPr>
-          <w:lang w:val="en-US"/>
-        </w:rPr>
-      </w:pPr>
-      <w:r>
-        <w:rPr>
-          <w:lang w:val="en-US"/>
-        </w:rPr>
-        <w:t>13</w:t>
-      </w:r>
-      <w:r>
-        <w:rPr>
-          <w:lang w:val="en-US"/>
-        </w:rPr>
-        <w:t xml:space="preserve">.1.2 </w:t>
-      </w:r>
-      <w:proofErr w:type="spellStart"/>
-      <w:r>
-        <w:rPr>
-          <w:lang w:val="en-US"/>
-        </w:rPr>
-        <w:t>Implementacja</w:t>
-      </w:r>
-      <w:proofErr w:type="spellEnd"/>
-      <w:r>
-        <w:rPr>
-          <w:lang w:val="en-US"/>
-        </w:rPr>
-        <w:t xml:space="preserve"> </w:t>
-      </w:r>
-      <w:proofErr w:type="spellStart"/>
-      <w:r>
-        <w:rPr>
-          <w:lang w:val="en-US"/>
-        </w:rPr>
-        <w:t>koponentu</w:t>
-      </w:r>
-      <w:proofErr w:type="spellEnd"/>
-      <w:r>
-        <w:rPr>
-          <w:lang w:val="en-US"/>
-        </w:rPr>
-        <w:t xml:space="preserve"> </w:t>
-      </w:r>
-      <w:proofErr w:type="spellStart"/>
-      <w:r>
-        <w:rPr>
-          <w:lang w:val="en-US"/>
-        </w:rPr>
         <w:t>ClientSession</w:t>
       </w:r>
       <w:proofErr w:type="spellEnd"/>
@@ -5764,15 +6005,55 @@
     <w:p>
       <w:pPr>
         <w:spacing w:after="0"/>
-      </w:pPr>
-      <w:r>
+        <w:rPr>
+          <w:lang w:val="en-US"/>
+        </w:rPr>
+      </w:pPr>
+      <w:r>
+        <w:rPr>
+          <w:lang w:val="en-US"/>
+        </w:rPr>
         <w:t>13</w:t>
       </w:r>
       <w:r>
-        <w:t xml:space="preserve">.2.2 Implementacja komponentu </w:t>
+        <w:rPr>
+          <w:lang w:val="en-US"/>
+        </w:rPr>
+        <w:t xml:space="preserve">.2.2 </w:t>
       </w:r>
       <w:proofErr w:type="spellStart"/>
       <w:r>
+        <w:rPr>
+          <w:lang w:val="en-US"/>
+        </w:rPr>
+        <w:t>Implementacja</w:t>
+      </w:r>
+      <w:proofErr w:type="spellEnd"/>
+      <w:r>
+        <w:rPr>
+          <w:lang w:val="en-US"/>
+        </w:rPr>
+        <w:t xml:space="preserve"> </w:t>
+      </w:r>
+      <w:proofErr w:type="spellStart"/>
+      <w:r>
+        <w:rPr>
+          <w:lang w:val="en-US"/>
+        </w:rPr>
+        <w:t>komponentu</w:t>
+      </w:r>
+      <w:proofErr w:type="spellEnd"/>
+      <w:r>
+        <w:rPr>
+          <w:lang w:val="en-US"/>
+        </w:rPr>
+        <w:t xml:space="preserve"> </w:t>
+      </w:r>
+      <w:proofErr w:type="spellStart"/>
+      <w:r>
+        <w:rPr>
+          <w:lang w:val="en-US"/>
+        </w:rPr>
         <w:t>SessionsListener</w:t>
       </w:r>
       <w:proofErr w:type="spellEnd"/>
@@ -5781,15 +6062,41 @@
       <w:pPr>
         <w:pStyle w:val="Nagwek2"/>
         <w:spacing w:before="0"/>
-      </w:pPr>
-      <w:r>
+        <w:rPr>
+          <w:lang w:val="en-US"/>
+        </w:rPr>
+      </w:pPr>
+      <w:r>
+        <w:rPr>
+          <w:lang w:val="en-US"/>
+        </w:rPr>
         <w:t>13</w:t>
       </w:r>
       <w:r>
-        <w:t xml:space="preserve">.3 Michał </w:t>
+        <w:rPr>
+          <w:lang w:val="en-US"/>
+        </w:rPr>
+        <w:t xml:space="preserve">.3 </w:t>
       </w:r>
       <w:proofErr w:type="spellStart"/>
       <w:r>
+        <w:rPr>
+          <w:lang w:val="en-US"/>
+        </w:rPr>
+        <w:t>Michał</w:t>
+      </w:r>
+      <w:proofErr w:type="spellEnd"/>
+      <w:r>
+        <w:rPr>
+          <w:lang w:val="en-US"/>
+        </w:rPr>
+        <w:t xml:space="preserve"> </w:t>
+      </w:r>
+      <w:proofErr w:type="spellStart"/>
+      <w:r>
+        <w:rPr>
+          <w:lang w:val="en-US"/>
+        </w:rPr>
         <w:t>Mudel</w:t>
       </w:r>
       <w:proofErr w:type="spellEnd"/>
@@ -5797,15 +6104,55 @@
     <w:p>
       <w:pPr>
         <w:spacing w:after="0"/>
-      </w:pPr>
-      <w:r>
+        <w:rPr>
+          <w:lang w:val="en-US"/>
+        </w:rPr>
+      </w:pPr>
+      <w:r>
+        <w:rPr>
+          <w:lang w:val="en-US"/>
+        </w:rPr>
         <w:t>13</w:t>
       </w:r>
       <w:r>
-        <w:t xml:space="preserve">.3.1 Implementacja komponentu </w:t>
+        <w:rPr>
+          <w:lang w:val="en-US"/>
+        </w:rPr>
+        <w:t xml:space="preserve">.3.1 </w:t>
       </w:r>
       <w:proofErr w:type="spellStart"/>
       <w:r>
+        <w:rPr>
+          <w:lang w:val="en-US"/>
+        </w:rPr>
+        <w:t>Implementacja</w:t>
+      </w:r>
+      <w:proofErr w:type="spellEnd"/>
+      <w:r>
+        <w:rPr>
+          <w:lang w:val="en-US"/>
+        </w:rPr>
+        <w:t xml:space="preserve"> </w:t>
+      </w:r>
+      <w:proofErr w:type="spellStart"/>
+      <w:r>
+        <w:rPr>
+          <w:lang w:val="en-US"/>
+        </w:rPr>
+        <w:t>komponentu</w:t>
+      </w:r>
+      <w:proofErr w:type="spellEnd"/>
+      <w:r>
+        <w:rPr>
+          <w:lang w:val="en-US"/>
+        </w:rPr>
+        <w:t xml:space="preserve"> </w:t>
+      </w:r>
+      <w:proofErr w:type="spellStart"/>
+      <w:r>
+        <w:rPr>
+          <w:lang w:val="en-US"/>
+        </w:rPr>
         <w:t>SmtpLayer</w:t>
       </w:r>
       <w:proofErr w:type="spellEnd"/>
@@ -6054,6 +6401,7 @@
           <w:szCs w:val="18"/>
           <w:lang w:eastAsia="pl-PL"/>
         </w:rPr>
+        <w:lastRenderedPageBreak/>
         <w:t xml:space="preserve">c) </w:t>
       </w:r>
       <w:r>
@@ -6147,7 +6495,6 @@
           <w:szCs w:val="18"/>
           <w:lang w:eastAsia="pl-PL"/>
         </w:rPr>
-        <w:lastRenderedPageBreak/>
         <w:t xml:space="preserve">d) </w:t>
       </w:r>
       <w:r>
@@ -6226,10 +6573,10 @@
       </w:pPr>
       <w:r>
         <w:object w:dxaOrig="7606" w:dyaOrig="7426">
-          <v:shape id="_x0000_i1030" type="#_x0000_t75" style="width:380.25pt;height:371.25pt" o:ole="">
+          <v:shape id="_x0000_i1030" type="#_x0000_t75" style="width:379.95pt;height:371.4pt" o:ole="">
             <v:imagedata r:id="rId16" o:title=""/>
           </v:shape>
-          <o:OLEObject Type="Embed" ProgID="Visio.Drawing.15" ShapeID="_x0000_i1030" DrawAspect="Content" ObjectID="_1510907724" r:id="rId17"/>
+          <o:OLEObject Type="Embed" ProgID="Visio.Drawing.15" ShapeID="_x0000_i1030" DrawAspect="Content" ObjectID="_1510910502" r:id="rId17"/>
         </w:object>
       </w:r>
     </w:p>
@@ -6383,26 +6730,26 @@
         <w:rPr>
           <w:szCs w:val="24"/>
         </w:rPr>
-        <w:t xml:space="preserve">Użytkownik będzie miał możliwość rozsyłania wiadomości e-mail do zdefiniowanych wcześniej grup odbiorców (na przykład prowadzący mają dostęp do list mailingowych poszczególnych przedmiotów). Główną funkcjonalnością programu będą zdefiniowane wcześniej szablony wiadomości, które umożliwią bardzo szybkie utworzenie standardowych wiadomości (na przykład informacja o spóźnieniu czy odwołaniu spotkania). Użytkownik wybiera w oknie aplikacji wcześniej zdefiniowaną grupę, do której chce </w:t>
+        <w:t xml:space="preserve">Użytkownik będzie miał możliwość rozsyłania wiadomości e-mail do zdefiniowanych wcześniej grup odbiorców (na przykład prowadzący mają dostęp do list mailingowych poszczególnych przedmiotów). Główną funkcjonalnością programu będą zdefiniowane wcześniej szablony wiadomości, które umożliwią </w:t>
       </w:r>
       <w:r>
         <w:rPr>
           <w:szCs w:val="24"/>
         </w:rPr>
+        <w:lastRenderedPageBreak/>
+        <w:t xml:space="preserve">bardzo szybkie utworzenie standardowych wiadomości (na przykład informacja o spóźnieniu czy odwołaniu spotkania). Użytkownik wybiera w oknie aplikacji wcześniej zdefiniowaną grupę, do której chce </w:t>
+      </w:r>
+      <w:r>
+        <w:rPr>
+          <w:szCs w:val="24"/>
+        </w:rPr>
         <w:t>wysłać</w:t>
       </w:r>
       <w:r>
         <w:rPr>
           <w:szCs w:val="24"/>
         </w:rPr>
-        <w:t xml:space="preserve"> wiadomość, następnie dodaje wymagane do uzupełnienia szczegóły wiadomości (na przykład godzinę na </w:t>
-      </w:r>
-      <w:r>
-        <w:rPr>
-          <w:szCs w:val="24"/>
-        </w:rPr>
-        <w:lastRenderedPageBreak/>
-        <w:t>którą chce przełożyć spotkanie) i klika wyślij. W razie potrzeby istnieje również możliwość modyfikacji domyślnego szablonu wiadomości</w:t>
+        <w:t xml:space="preserve"> wiadomość, następnie dodaje wymagane do uzupełnienia szczegóły wiadomości (na przykład godzinę na którą chce przełożyć spotkanie) i klika wyślij. W razie potrzeby istnieje również możliwość modyfikacji domyślnego szablonu wiadomości</w:t>
       </w:r>
       <w:r>
         <w:rPr>
@@ -7708,7 +8055,7 @@
   <a:extraClrSchemeLst/>
   <a:extLst>
     <a:ext uri="{05A4C25C-085E-4340-85A3-A5531E510DB2}">
-      <thm15:themeFamily xmlns:thm15="http://schemas.microsoft.com/office/thememl/2012/main" xmlns="" name="Office Theme" id="{62F939B6-93AF-4DB8-9C6B-D6C7DFDC589F}" vid="{4A3C46E8-61CC-4603-A589-7422A47A8E4A}"/>
+      <thm15:themeFamily xmlns="" xmlns:thm15="http://schemas.microsoft.com/office/thememl/2012/main" name="Office Theme" id="{62F939B6-93AF-4DB8-9C6B-D6C7DFDC589F}" vid="{4A3C46E8-61CC-4603-A589-7422A47A8E4A}"/>
     </a:ext>
   </a:extLst>
 </a:theme>
@@ -7719,7 +8066,7 @@
 </file>
 
 <file path=customXml/itemProps1.xml><?xml version="1.0" encoding="utf-8"?>
-<ds:datastoreItem xmlns:ds="http://schemas.openxmlformats.org/officeDocument/2006/customXml" ds:itemID="{0262957B-089D-41F3-8703-7A30D106954E}">
+<ds:datastoreItem xmlns:ds="http://schemas.openxmlformats.org/officeDocument/2006/customXml" ds:itemID="{D1882A75-6A0D-4856-A503-7C35D61F0C3C}">
   <ds:schemaRefs>
     <ds:schemaRef ds:uri="http://schemas.openxmlformats.org/officeDocument/2006/bibliography"/>
   </ds:schemaRefs>

</xml_diff>

<commit_message>
Add critical situation analyze, fonts and syntax bugs fixed
</commit_message>
<xml_diff>
--- a/Pw.Elka.TIN/dokumentacja.docx
+++ b/Pw.Elka.TIN/dokumentacja.docx
@@ -246,7 +246,9 @@
       </w:pPr>
       <w:r>
         <w:rPr>
-          <w:szCs w:val="24"/>
+          <w:noProof/>
+          <w:szCs w:val="24"/>
+          <w:lang w:eastAsia="pl-PL"/>
         </w:rPr>
         <w:drawing>
           <wp:anchor distT="0" distB="0" distL="114300" distR="114300" simplePos="0" relativeHeight="251663360" behindDoc="0" locked="0" layoutInCell="1" allowOverlap="1">
@@ -922,7 +924,13 @@
         <w:spacing w:after="0"/>
       </w:pPr>
       <w:r>
-        <w:t>4.5 Sesja kliencka jest kończona po 5 minutach braku komunikacji.</w:t>
+        <w:t>4.5 Sesja kliencka je</w:t>
+      </w:r>
+      <w:r>
+        <w:t xml:space="preserve">st kończona po 5 minutach braku </w:t>
+      </w:r>
+      <w:r>
+        <w:t>komunikacji.</w:t>
       </w:r>
     </w:p>
     <w:p>
@@ -1012,7 +1020,15 @@
         <w:t xml:space="preserve"> </w:t>
       </w:r>
       <w:r>
-        <w:t xml:space="preserve">Jako baza danych zostanie wykorzystany MS SQL Server 2014 Standard Edition </w:t>
+        <w:t xml:space="preserve">Jako baza danych zostanie wykorzystany MS SQL Server 2014 Standard </w:t>
+      </w:r>
+      <w:proofErr w:type="spellStart"/>
+      <w:r>
+        <w:t>Edition</w:t>
+      </w:r>
+      <w:proofErr w:type="spellEnd"/>
+      <w:r>
+        <w:t xml:space="preserve"> </w:t>
       </w:r>
       <w:proofErr w:type="spellStart"/>
       <w:r>
@@ -1078,10 +1094,10 @@
             <v:path o:extrusionok="f" gradientshapeok="t" o:connecttype="rect"/>
             <o:lock v:ext="edit" aspectratio="t"/>
           </v:shapetype>
-          <v:shape id="_x0000_i1025" type="#_x0000_t75" style="width:523.4pt;height:380.3pt" o:ole="">
+          <v:shape id="_x0000_i1025" type="#_x0000_t75" style="width:523.3pt;height:380.2pt" o:ole="">
             <v:imagedata r:id="rId7" o:title=""/>
           </v:shape>
-          <o:OLEObject Type="Embed" ProgID="Visio.Drawing.15" ShapeID="_x0000_i1025" DrawAspect="Content" ObjectID="_1510920650" r:id="rId8"/>
+          <o:OLEObject Type="Embed" ProgID="Visio.Drawing.15" ShapeID="_x0000_i1025" DrawAspect="Content" ObjectID="_1510927116" r:id="rId8"/>
         </w:object>
       </w:r>
       <w:r>
@@ -1117,10 +1133,10 @@
         <w:t xml:space="preserve"> RootManager uruc</w:t>
       </w:r>
       <w:r>
-        <w:t>hamia obiekty SessionsListener,</w:t>
-      </w:r>
-      <w:r>
-        <w:t xml:space="preserve"> SmtpLayer na osobnych wątkach. SessionsListener przekazuje RootManagerowi</w:t>
+        <w:t xml:space="preserve">hamia obiekty SessionsListener oraz </w:t>
+      </w:r>
+      <w:r>
+        <w:t>SmtpLayer na osobnych wątkach. SessionsListener przekazuje RootManagerowi</w:t>
       </w:r>
       <w:r>
         <w:t xml:space="preserve"> informacje o nowych połączeniach i dla każdego z nich które są dozwolone uruchamia obiekty ClientSession. Obiekty ClientSession uruchamiają obiekty Cipher które służą do szyfrowania i obiekty TcpLayer które służą do komunikacji z klientem. ClientSession komunikuje się z SmtpLayer poprzez kolekję obiektów MessagesQueue. Obiekty ClientSession i obiekt RootManager mają dostęp do DAL ze swoich wątków.</w:t>
@@ -1148,10 +1164,10 @@
     <w:p>
       <w:r>
         <w:object w:dxaOrig="11310" w:dyaOrig="10410">
-          <v:shape id="_x0000_i1026" type="#_x0000_t75" style="width:524.3pt;height:475.4pt" o:ole="">
+          <v:shape id="_x0000_i1026" type="#_x0000_t75" style="width:524.2pt;height:475pt" o:ole="">
             <v:imagedata r:id="rId9" o:title=""/>
           </v:shape>
-          <o:OLEObject Type="Embed" ProgID="Visio.Drawing.15" ShapeID="_x0000_i1026" DrawAspect="Content" ObjectID="_1510920651" r:id="rId10"/>
+          <o:OLEObject Type="Embed" ProgID="Visio.Drawing.15" ShapeID="_x0000_i1026" DrawAspect="Content" ObjectID="_1510927117" r:id="rId10"/>
         </w:object>
       </w:r>
     </w:p>
@@ -1161,10 +1177,10 @@
       </w:pPr>
       <w:r>
         <w:object w:dxaOrig="8251" w:dyaOrig="4066">
-          <v:shape id="_x0000_i1027" type="#_x0000_t75" style="width:412.6pt;height:217.85pt" o:ole="">
+          <v:shape id="_x0000_i1027" type="#_x0000_t75" style="width:412.7pt;height:217.75pt" o:ole="">
             <v:imagedata r:id="rId11" o:title=""/>
           </v:shape>
-          <o:OLEObject Type="Embed" ProgID="Visio.Drawing.15" ShapeID="_x0000_i1027" DrawAspect="Content" ObjectID="_1510920652" r:id="rId12"/>
+          <o:OLEObject Type="Embed" ProgID="Visio.Drawing.15" ShapeID="_x0000_i1027" DrawAspect="Content" ObjectID="_1510927118" r:id="rId12"/>
         </w:object>
       </w:r>
     </w:p>
@@ -1175,10 +1191,10 @@
       </w:pPr>
       <w:r>
         <w:object w:dxaOrig="8251" w:dyaOrig="7575">
-          <v:shape id="_x0000_i1028" type="#_x0000_t75" style="width:412.6pt;height:377.55pt" o:ole="">
+          <v:shape id="_x0000_i1028" type="#_x0000_t75" style="width:412.7pt;height:377.55pt" o:ole="">
             <v:imagedata r:id="rId13" o:title=""/>
           </v:shape>
-          <o:OLEObject Type="Embed" ProgID="Visio.Drawing.15" ShapeID="_x0000_i1028" DrawAspect="Content" ObjectID="_1510920653" r:id="rId14"/>
+          <o:OLEObject Type="Embed" ProgID="Visio.Drawing.15" ShapeID="_x0000_i1028" DrawAspect="Content" ObjectID="_1510927119" r:id="rId14"/>
         </w:object>
       </w:r>
       <w:r>
@@ -1201,14 +1217,12 @@
       <w:pPr>
         <w:pStyle w:val="todo"/>
         <w:rPr>
-          <w:rFonts w:asciiTheme="majorHAnsi" w:hAnsiTheme="majorHAnsi"/>
           <w:b w:val="0"/>
           <w:color w:val="000000"/>
         </w:rPr>
       </w:pPr>
       <w:r>
         <w:rPr>
-          <w:rFonts w:asciiTheme="majorHAnsi" w:hAnsiTheme="majorHAnsi"/>
           <w:b w:val="0"/>
           <w:color w:val="000000" w:themeColor="text1"/>
         </w:rPr>
@@ -1217,7 +1231,6 @@
       <w:proofErr w:type="spellStart"/>
       <w:r>
         <w:rPr>
-          <w:rFonts w:asciiTheme="majorHAnsi" w:hAnsiTheme="majorHAnsi"/>
           <w:b w:val="0"/>
           <w:color w:val="000000" w:themeColor="text1"/>
         </w:rPr>
@@ -1226,7 +1239,6 @@
       <w:proofErr w:type="spellEnd"/>
       <w:r>
         <w:rPr>
-          <w:rFonts w:asciiTheme="majorHAnsi" w:hAnsiTheme="majorHAnsi"/>
           <w:b w:val="0"/>
           <w:color w:val="000000" w:themeColor="text1"/>
         </w:rPr>
@@ -1235,7 +1247,6 @@
       <w:bookmarkStart w:id="0" w:name="_Toc442413712"/>
       <w:r>
         <w:rPr>
-          <w:rFonts w:asciiTheme="majorHAnsi" w:hAnsiTheme="majorHAnsi"/>
           <w:b w:val="0"/>
           <w:color w:val="000000" w:themeColor="text1"/>
         </w:rPr>
@@ -1243,7 +1254,6 @@
       </w:r>
       <w:r>
         <w:rPr>
-          <w:rFonts w:asciiTheme="majorHAnsi" w:hAnsiTheme="majorHAnsi"/>
           <w:b w:val="0"/>
           <w:color w:val="000000"/>
         </w:rPr>
@@ -1252,7 +1262,6 @@
       <w:bookmarkEnd w:id="0"/>
       <w:r>
         <w:rPr>
-          <w:rFonts w:asciiTheme="majorHAnsi" w:hAnsiTheme="majorHAnsi"/>
           <w:b w:val="0"/>
           <w:color w:val="000000"/>
         </w:rPr>
@@ -1262,96 +1271,52 @@
     <w:p>
       <w:pPr>
         <w:rPr>
-          <w:rFonts w:asciiTheme="majorHAnsi" w:hAnsiTheme="majorHAnsi"/>
           <w:b/>
         </w:rPr>
       </w:pPr>
       <w:r>
         <w:rPr>
-          <w:rFonts w:asciiTheme="majorHAnsi" w:hAnsiTheme="majorHAnsi"/>
           <w:b/>
         </w:rPr>
         <w:t>Schemat działania połączenia:</w:t>
       </w:r>
     </w:p>
     <w:p>
-      <w:pPr>
-        <w:rPr>
-          <w:rFonts w:asciiTheme="majorHAnsi" w:hAnsiTheme="majorHAnsi"/>
-        </w:rPr>
-      </w:pPr>
-      <w:r>
-        <w:rPr>
-          <w:rFonts w:asciiTheme="majorHAnsi" w:hAnsiTheme="majorHAnsi"/>
-        </w:rPr>
+      <w:r>
         <w:t>Wątek rozsyłający zwany dalej klientem ustanawia połączenie z serwerem SMTP  i czeka aż ten odeśle komunikat 220 READY FOR MAIL. Po odebraniu komunikatu klient wysyła komendę HELO  a serwer odpowiada kodem 250 oraz własnym identyfikatorem. Po ustanowieniu połączenia wątek może w każdym momencie zakończyć połączenie.</w:t>
       </w:r>
     </w:p>
     <w:p>
-      <w:pPr>
-        <w:rPr>
-          <w:rFonts w:asciiTheme="majorHAnsi" w:hAnsiTheme="majorHAnsi"/>
-        </w:rPr>
-      </w:pPr>
-      <w:r>
-        <w:rPr>
-          <w:rFonts w:asciiTheme="majorHAnsi" w:hAnsiTheme="majorHAnsi"/>
-        </w:rPr>
+      <w:r>
         <w:t xml:space="preserve">Wymiana poczty rozpoczyna się poleceniem MAIL ( definiującym nadawcę ) FROM  &lt;adres &gt; ( pod ten adres wysłane zostaną wszystkie informacje o błędach ) które powiadamia serwer, że nadchodzi nowa transakcja i powinien on  wyczyścić tablice stanów i bufory  danych.   Po pomyślnym wykonaniu plecenia MAIL klient wysyła serię poleceń RCPT &lt;adres&gt; ( identyfikując odbiorcę lub wielu odbiorców danej wiadomości ) i czeka na ich potwierdzenie przez serwer. Następnie nadawca wysyła polecenie DATA określające gotowość do przesłania całej wiadomości. Serwer odpowiada komunikatem 354 Start mail </w:t>
       </w:r>
       <w:proofErr w:type="spellStart"/>
       <w:r>
-        <w:rPr>
-          <w:rFonts w:asciiTheme="majorHAnsi" w:hAnsiTheme="majorHAnsi"/>
-        </w:rPr>
         <w:t>input</w:t>
       </w:r>
       <w:proofErr w:type="spellEnd"/>
       <w:r>
-        <w:rPr>
-          <w:rFonts w:asciiTheme="majorHAnsi" w:hAnsiTheme="majorHAnsi"/>
-        </w:rPr>
         <w:t xml:space="preserve"> i określa ciąg znaków odpowiadających zakończeniu transmisji.  Zazwyczaj tym ciągiem jest linia zawierająca tylko kropkę  co odpowiada podanej sekwencji znaków - &lt;</w:t>
       </w:r>
       <w:proofErr w:type="spellStart"/>
       <w:r>
-        <w:rPr>
-          <w:rFonts w:asciiTheme="majorHAnsi" w:hAnsiTheme="majorHAnsi"/>
-        </w:rPr>
         <w:t>CR&gt;&lt;LF</w:t>
       </w:r>
       <w:proofErr w:type="spellEnd"/>
       <w:r>
-        <w:rPr>
-          <w:rFonts w:asciiTheme="majorHAnsi" w:hAnsiTheme="majorHAnsi"/>
-        </w:rPr>
         <w:t>&gt;. &lt;</w:t>
       </w:r>
       <w:proofErr w:type="spellStart"/>
       <w:r>
-        <w:rPr>
-          <w:rFonts w:asciiTheme="majorHAnsi" w:hAnsiTheme="majorHAnsi"/>
-        </w:rPr>
         <w:t>CR&gt;&lt;LF</w:t>
       </w:r>
       <w:proofErr w:type="spellEnd"/>
       <w:r>
-        <w:rPr>
-          <w:rFonts w:asciiTheme="majorHAnsi" w:hAnsiTheme="majorHAnsi"/>
-        </w:rPr>
         <w:t>&gt;.</w:t>
       </w:r>
     </w:p>
     <w:p>
-      <w:pPr>
-        <w:rPr>
-          <w:rFonts w:asciiTheme="majorHAnsi" w:hAnsiTheme="majorHAnsi"/>
-        </w:rPr>
-      </w:pPr>
-      <w:r>
-        <w:rPr>
-          <w:rFonts w:asciiTheme="majorHAnsi" w:hAnsiTheme="majorHAnsi"/>
-        </w:rPr>
+      <w:r>
         <w:lastRenderedPageBreak/>
         <w:t xml:space="preserve">Gdy klient kończy wysyłanie wiadomości do danego odbiorcy, może wysłać plecenie TURN, które odwraca połączenie i sprawia że odbiorca przejmuje nad nim kontrolę. Zakończenie połączenia można wykonać wysyłając polecenie QUIT i czekając na odpowiedzą 221 które  pozwala na rozłączenie. </w:t>
       </w:r>
@@ -1359,13 +1324,11 @@
     <w:p>
       <w:pPr>
         <w:rPr>
-          <w:rFonts w:asciiTheme="majorHAnsi" w:hAnsiTheme="majorHAnsi"/>
           <w:b/>
         </w:rPr>
       </w:pPr>
       <w:r>
         <w:rPr>
-          <w:rFonts w:asciiTheme="majorHAnsi" w:hAnsiTheme="majorHAnsi"/>
           <w:b/>
         </w:rPr>
         <w:t xml:space="preserve">Składnia podstawowych komend: </w:t>
@@ -1374,7 +1337,7 @@
     <w:p>
       <w:pPr>
         <w:rPr>
-          <w:rFonts w:asciiTheme="majorHAnsi" w:eastAsia="Times New Roman" w:hAnsiTheme="majorHAnsi" w:cs="Courier New"/>
+          <w:rFonts w:eastAsia="Times New Roman"/>
           <w:color w:val="000000"/>
           <w:szCs w:val="24"/>
           <w:lang w:eastAsia="pl-PL"/>
@@ -1382,7 +1345,7 @@
       </w:pPr>
       <w:r>
         <w:rPr>
-          <w:rFonts w:asciiTheme="majorHAnsi" w:eastAsia="Times New Roman" w:hAnsiTheme="majorHAnsi" w:cs="Courier New"/>
+          <w:rFonts w:eastAsia="Times New Roman"/>
           <w:color w:val="000000"/>
           <w:szCs w:val="24"/>
           <w:lang w:eastAsia="pl-PL"/>
@@ -1392,7 +1355,7 @@
       <w:proofErr w:type="spellStart"/>
       <w:r>
         <w:rPr>
-          <w:rFonts w:asciiTheme="majorHAnsi" w:eastAsia="Times New Roman" w:hAnsiTheme="majorHAnsi" w:cs="Courier New"/>
+          <w:rFonts w:eastAsia="Times New Roman"/>
           <w:color w:val="000000"/>
           <w:szCs w:val="24"/>
           <w:lang w:eastAsia="pl-PL"/>
@@ -1402,7 +1365,7 @@
       <w:proofErr w:type="spellEnd"/>
       <w:r>
         <w:rPr>
-          <w:rFonts w:asciiTheme="majorHAnsi" w:eastAsia="Times New Roman" w:hAnsiTheme="majorHAnsi" w:cs="Courier New"/>
+          <w:rFonts w:eastAsia="Times New Roman"/>
           <w:color w:val="000000"/>
           <w:szCs w:val="24"/>
           <w:lang w:eastAsia="pl-PL"/>
@@ -1413,7 +1376,7 @@
     <w:p>
       <w:pPr>
         <w:rPr>
-          <w:rFonts w:asciiTheme="majorHAnsi" w:eastAsia="Times New Roman" w:hAnsiTheme="majorHAnsi" w:cs="Courier New"/>
+          <w:rFonts w:eastAsia="Times New Roman"/>
           <w:color w:val="000000"/>
           <w:szCs w:val="24"/>
           <w:lang w:val="en-US" w:eastAsia="pl-PL"/>
@@ -1421,7 +1384,7 @@
       </w:pPr>
       <w:r>
         <w:rPr>
-          <w:rFonts w:asciiTheme="majorHAnsi" w:eastAsia="Times New Roman" w:hAnsiTheme="majorHAnsi" w:cs="Courier New"/>
+          <w:rFonts w:eastAsia="Times New Roman"/>
           <w:color w:val="000000"/>
           <w:szCs w:val="24"/>
           <w:lang w:val="en-US" w:eastAsia="pl-PL"/>
@@ -1432,7 +1395,7 @@
     <w:p>
       <w:pPr>
         <w:rPr>
-          <w:rFonts w:asciiTheme="majorHAnsi" w:eastAsia="Times New Roman" w:hAnsiTheme="majorHAnsi" w:cs="Courier New"/>
+          <w:rFonts w:eastAsia="Times New Roman"/>
           <w:color w:val="000000"/>
           <w:szCs w:val="24"/>
           <w:lang w:val="en-US" w:eastAsia="pl-PL"/>
@@ -1440,7 +1403,7 @@
       </w:pPr>
       <w:r>
         <w:rPr>
-          <w:rFonts w:asciiTheme="majorHAnsi" w:eastAsia="Times New Roman" w:hAnsiTheme="majorHAnsi" w:cs="Courier New"/>
+          <w:rFonts w:eastAsia="Times New Roman"/>
           <w:color w:val="000000"/>
           <w:szCs w:val="24"/>
           <w:lang w:val="en-US" w:eastAsia="pl-PL"/>
@@ -1451,7 +1414,6 @@
     <w:p>
       <w:pPr>
         <w:rPr>
-          <w:rFonts w:asciiTheme="majorHAnsi" w:hAnsiTheme="majorHAnsi"/>
           <w:color w:val="000000"/>
           <w:szCs w:val="24"/>
           <w:lang w:val="en-US"/>
@@ -1459,7 +1421,7 @@
       </w:pPr>
       <w:r>
         <w:rPr>
-          <w:rFonts w:asciiTheme="majorHAnsi" w:eastAsia="Times New Roman" w:hAnsiTheme="majorHAnsi" w:cs="Courier New"/>
+          <w:rFonts w:eastAsia="Times New Roman"/>
           <w:color w:val="000000"/>
           <w:szCs w:val="24"/>
           <w:lang w:val="en-US" w:eastAsia="pl-PL"/>
@@ -1468,7 +1430,6 @@
       </w:r>
       <w:r>
         <w:rPr>
-          <w:rFonts w:asciiTheme="majorHAnsi" w:hAnsiTheme="majorHAnsi"/>
           <w:color w:val="000000"/>
           <w:szCs w:val="24"/>
           <w:lang w:val="en-US"/>
@@ -1479,7 +1440,6 @@
     <w:p>
       <w:pPr>
         <w:rPr>
-          <w:rFonts w:asciiTheme="majorHAnsi" w:hAnsiTheme="majorHAnsi"/>
           <w:color w:val="000000"/>
           <w:szCs w:val="24"/>
           <w:lang w:val="en-US"/>
@@ -1487,7 +1447,6 @@
       </w:pPr>
       <w:r>
         <w:rPr>
-          <w:rFonts w:asciiTheme="majorHAnsi" w:hAnsiTheme="majorHAnsi"/>
           <w:color w:val="000000"/>
           <w:szCs w:val="24"/>
           <w:lang w:val="en-US"/>
@@ -1498,7 +1457,6 @@
     <w:p>
       <w:pPr>
         <w:rPr>
-          <w:rFonts w:asciiTheme="majorHAnsi" w:hAnsiTheme="majorHAnsi"/>
           <w:color w:val="000000"/>
           <w:szCs w:val="24"/>
           <w:lang w:val="en-US"/>
@@ -1506,7 +1464,6 @@
       </w:pPr>
       <w:r>
         <w:rPr>
-          <w:rFonts w:asciiTheme="majorHAnsi" w:hAnsiTheme="majorHAnsi"/>
           <w:color w:val="000000"/>
           <w:szCs w:val="24"/>
           <w:lang w:val="en-US"/>
@@ -1517,7 +1474,6 @@
     <w:p>
       <w:pPr>
         <w:rPr>
-          <w:rFonts w:asciiTheme="majorHAnsi" w:hAnsiTheme="majorHAnsi"/>
           <w:color w:val="000000"/>
           <w:szCs w:val="24"/>
           <w:lang w:val="en-US"/>
@@ -1525,7 +1481,6 @@
       </w:pPr>
       <w:r>
         <w:rPr>
-          <w:rFonts w:asciiTheme="majorHAnsi" w:hAnsiTheme="majorHAnsi"/>
           <w:color w:val="000000"/>
           <w:szCs w:val="24"/>
           <w:lang w:val="en-US"/>
@@ -2855,7 +2810,6 @@
               <w:rPr>
                 <w:rFonts w:ascii="Consolas" w:hAnsi="Consolas" w:cs="Consolas"/>
               </w:rPr>
-              <w:lastRenderedPageBreak/>
               <w:t>9</w:t>
             </w:r>
             <w:r>
@@ -6301,7 +6255,7 @@
                     <pic:cNvPicPr/>
                   </pic:nvPicPr>
                   <pic:blipFill>
-                    <a:blip r:embed="rId15"/>
+                    <a:blip r:embed="rId15" cstate="print"/>
                     <a:stretch>
                       <a:fillRect/>
                     </a:stretch>
@@ -6351,7 +6305,7 @@
                     <pic:cNvPicPr/>
                   </pic:nvPicPr>
                   <pic:blipFill>
-                    <a:blip r:embed="rId16"/>
+                    <a:blip r:embed="rId16" cstate="print"/>
                     <a:stretch>
                       <a:fillRect/>
                     </a:stretch>
@@ -6387,10 +6341,10 @@
     <w:p>
       <w:r>
         <w:object w:dxaOrig="13366" w:dyaOrig="6091">
-          <v:shape id="_x0000_i1029" type="#_x0000_t75" style="width:523.4pt;height:239.1pt" o:ole="">
+          <v:shape id="_x0000_i1029" type="#_x0000_t75" style="width:523.3pt;height:238.85pt" o:ole="">
             <v:imagedata r:id="rId17" o:title=""/>
           </v:shape>
-          <o:OLEObject Type="Embed" ProgID="Visio.Drawing.15" ShapeID="_x0000_i1029" DrawAspect="Content" ObjectID="_1510920654" r:id="rId18"/>
+          <o:OLEObject Type="Embed" ProgID="Visio.Drawing.15" ShapeID="_x0000_i1029" DrawAspect="Content" ObjectID="_1510927120" r:id="rId18"/>
         </w:object>
       </w:r>
     </w:p>
@@ -6405,386 +6359,981 @@
       <w:r>
         <w:t>. Przykłady testowe</w:t>
       </w:r>
-      <w:r>
-        <w:t xml:space="preserve"> (</w:t>
-      </w:r>
-      <w:r>
-        <w:rPr>
-          <w:rFonts w:ascii="Courier New" w:eastAsia="Times New Roman" w:hAnsi="Courier New" w:cs="Courier New"/>
+    </w:p>
+    <w:p>
+      <w:pPr>
+        <w:spacing w:after="0"/>
+      </w:pPr>
+    </w:p>
+    <w:p>
+      <w:pPr>
+        <w:pStyle w:val="Nagwek1"/>
+        <w:spacing w:before="0"/>
+      </w:pPr>
+      <w:r>
+        <w:t>13</w:t>
+      </w:r>
+      <w:r>
+        <w:t>. Podział pracy pomiędzy członków zespołu</w:t>
+      </w:r>
+      <w:r>
+        <w:t xml:space="preserve"> </w:t>
+      </w:r>
+    </w:p>
+    <w:p>
+      <w:pPr>
+        <w:pStyle w:val="Nagwek2"/>
+        <w:spacing w:before="0"/>
+      </w:pPr>
+      <w:r>
+        <w:t>13</w:t>
+      </w:r>
+      <w:r>
+        <w:t>.1 Joanna Raczyńska</w:t>
+      </w:r>
+    </w:p>
+    <w:p>
+      <w:pPr>
+        <w:spacing w:after="0"/>
+      </w:pPr>
+      <w:r>
+        <w:t>13</w:t>
+      </w:r>
+      <w:r>
+        <w:t xml:space="preserve">.1.1 Implementacja komponentu </w:t>
+      </w:r>
+      <w:proofErr w:type="spellStart"/>
+      <w:r>
+        <w:t>TcpLayer</w:t>
+      </w:r>
+      <w:proofErr w:type="spellEnd"/>
+    </w:p>
+    <w:p>
+      <w:pPr>
+        <w:spacing w:after="0"/>
+      </w:pPr>
+      <w:r>
+        <w:t>13</w:t>
+      </w:r>
+      <w:r>
+        <w:t>.1.2 Implementacja ko</w:t>
+      </w:r>
+      <w:r>
+        <w:t>m</w:t>
+      </w:r>
+      <w:r>
+        <w:t xml:space="preserve">ponentu </w:t>
+      </w:r>
+      <w:proofErr w:type="spellStart"/>
+      <w:r>
+        <w:t>ClientSession</w:t>
+      </w:r>
+      <w:proofErr w:type="spellEnd"/>
+    </w:p>
+    <w:p>
+      <w:pPr>
+        <w:pStyle w:val="Nagwek2"/>
+        <w:spacing w:before="0"/>
+      </w:pPr>
+      <w:r>
+        <w:t>13</w:t>
+      </w:r>
+      <w:r>
+        <w:t>.2 Kamil Kacperski</w:t>
+      </w:r>
+    </w:p>
+    <w:p>
+      <w:pPr>
+        <w:spacing w:after="0"/>
+      </w:pPr>
+      <w:r>
+        <w:t>13</w:t>
+      </w:r>
+      <w:r>
+        <w:t>.2.1 Impl</w:t>
+      </w:r>
+      <w:r>
+        <w:t>emen</w:t>
+      </w:r>
+      <w:r>
+        <w:t>tacja komponentu DAL</w:t>
+      </w:r>
+    </w:p>
+    <w:p>
+      <w:pPr>
+        <w:spacing w:after="0"/>
+        <w:rPr>
+          <w:lang w:val="en-US"/>
+        </w:rPr>
+      </w:pPr>
+      <w:r>
+        <w:rPr>
+          <w:lang w:val="en-US"/>
+        </w:rPr>
+        <w:t>13</w:t>
+      </w:r>
+      <w:r>
+        <w:rPr>
+          <w:lang w:val="en-US"/>
+        </w:rPr>
+        <w:t>.2.2</w:t>
+      </w:r>
+      <w:r>
+        <w:rPr>
+          <w:lang w:val="en-US"/>
+        </w:rPr>
+        <w:t xml:space="preserve"> </w:t>
+      </w:r>
+      <w:proofErr w:type="spellStart"/>
+      <w:r>
+        <w:rPr>
+          <w:lang w:val="en-US"/>
+        </w:rPr>
+        <w:t>Implementacja</w:t>
+      </w:r>
+      <w:proofErr w:type="spellEnd"/>
+      <w:r>
+        <w:rPr>
+          <w:lang w:val="en-US"/>
+        </w:rPr>
+        <w:t xml:space="preserve"> </w:t>
+      </w:r>
+      <w:proofErr w:type="spellStart"/>
+      <w:r>
+        <w:rPr>
+          <w:lang w:val="en-US"/>
+        </w:rPr>
+        <w:t>komponentu</w:t>
+      </w:r>
+      <w:proofErr w:type="spellEnd"/>
+      <w:r>
+        <w:rPr>
+          <w:lang w:val="en-US"/>
+        </w:rPr>
+        <w:t xml:space="preserve"> </w:t>
+      </w:r>
+      <w:proofErr w:type="spellStart"/>
+      <w:r>
+        <w:rPr>
+          <w:lang w:val="en-US"/>
+        </w:rPr>
+        <w:t>SessionsListener</w:t>
+      </w:r>
+      <w:proofErr w:type="spellEnd"/>
+    </w:p>
+    <w:p>
+      <w:pPr>
+        <w:pStyle w:val="Nagwek2"/>
+        <w:spacing w:before="0"/>
+        <w:rPr>
+          <w:lang w:val="en-US"/>
+        </w:rPr>
+      </w:pPr>
+      <w:r>
+        <w:rPr>
+          <w:lang w:val="en-US"/>
+        </w:rPr>
+        <w:t>13</w:t>
+      </w:r>
+      <w:r>
+        <w:rPr>
+          <w:lang w:val="en-US"/>
+        </w:rPr>
+        <w:t xml:space="preserve">.3 </w:t>
+      </w:r>
+      <w:proofErr w:type="spellStart"/>
+      <w:r>
+        <w:rPr>
+          <w:lang w:val="en-US"/>
+        </w:rPr>
+        <w:t>Michał</w:t>
+      </w:r>
+      <w:proofErr w:type="spellEnd"/>
+      <w:r>
+        <w:rPr>
+          <w:lang w:val="en-US"/>
+        </w:rPr>
+        <w:t xml:space="preserve"> </w:t>
+      </w:r>
+      <w:proofErr w:type="spellStart"/>
+      <w:r>
+        <w:rPr>
+          <w:lang w:val="en-US"/>
+        </w:rPr>
+        <w:t>Mudel</w:t>
+      </w:r>
+      <w:proofErr w:type="spellEnd"/>
+    </w:p>
+    <w:p>
+      <w:pPr>
+        <w:spacing w:after="0"/>
+        <w:rPr>
+          <w:lang w:val="en-US"/>
+        </w:rPr>
+      </w:pPr>
+      <w:r>
+        <w:rPr>
+          <w:lang w:val="en-US"/>
+        </w:rPr>
+        <w:t>13</w:t>
+      </w:r>
+      <w:r>
+        <w:rPr>
+          <w:lang w:val="en-US"/>
+        </w:rPr>
+        <w:t xml:space="preserve">.3.1 </w:t>
+      </w:r>
+      <w:proofErr w:type="spellStart"/>
+      <w:r>
+        <w:rPr>
+          <w:lang w:val="en-US"/>
+        </w:rPr>
+        <w:t>Implementacja</w:t>
+      </w:r>
+      <w:proofErr w:type="spellEnd"/>
+      <w:r>
+        <w:rPr>
+          <w:lang w:val="en-US"/>
+        </w:rPr>
+        <w:t xml:space="preserve"> </w:t>
+      </w:r>
+      <w:proofErr w:type="spellStart"/>
+      <w:r>
+        <w:rPr>
+          <w:lang w:val="en-US"/>
+        </w:rPr>
+        <w:t>komponentu</w:t>
+      </w:r>
+      <w:proofErr w:type="spellEnd"/>
+      <w:r>
+        <w:rPr>
+          <w:lang w:val="en-US"/>
+        </w:rPr>
+        <w:t xml:space="preserve"> </w:t>
+      </w:r>
+      <w:proofErr w:type="spellStart"/>
+      <w:r>
+        <w:rPr>
+          <w:lang w:val="en-US"/>
+        </w:rPr>
+        <w:t>SmtpLayer</w:t>
+      </w:r>
+      <w:proofErr w:type="spellEnd"/>
+    </w:p>
+    <w:p>
+      <w:pPr>
+        <w:spacing w:after="0"/>
+      </w:pPr>
+      <w:r>
+        <w:t>13</w:t>
+      </w:r>
+      <w:r>
+        <w:t xml:space="preserve">.3.2 Implementacja komponentu </w:t>
+      </w:r>
+      <w:proofErr w:type="spellStart"/>
+      <w:r>
+        <w:t>Cipher</w:t>
+      </w:r>
+      <w:proofErr w:type="spellEnd"/>
+    </w:p>
+    <w:p>
+      <w:pPr>
+        <w:pStyle w:val="Nagwek2"/>
+        <w:spacing w:before="0"/>
+      </w:pPr>
+      <w:r>
+        <w:t>13</w:t>
+      </w:r>
+      <w:r>
+        <w:t>.4 Wojciech Zieliński</w:t>
+      </w:r>
+    </w:p>
+    <w:p>
+      <w:pPr>
+        <w:spacing w:after="0"/>
+      </w:pPr>
+      <w:r>
+        <w:t>13</w:t>
+      </w:r>
+      <w:r>
+        <w:t>.4.1 Projekt architektury systemu</w:t>
+      </w:r>
+      <w:r>
+        <w:t xml:space="preserve"> i zarządzanie projektem</w:t>
+      </w:r>
+    </w:p>
+    <w:p>
+      <w:pPr>
+        <w:spacing w:after="0"/>
+      </w:pPr>
+      <w:r>
+        <w:t>13</w:t>
+      </w:r>
+      <w:r>
+        <w:t>.4.2 Implementacja aplikacji klienckiej</w:t>
+      </w:r>
+    </w:p>
+    <w:p>
+      <w:pPr>
+        <w:spacing w:after="0"/>
+      </w:pPr>
+      <w:r>
+        <w:t>13</w:t>
+      </w:r>
+      <w:r>
+        <w:t>.4.3 Implementacja komponentu RootManager</w:t>
+      </w:r>
+    </w:p>
+    <w:p>
+      <w:pPr>
+        <w:spacing w:after="0"/>
+      </w:pPr>
+      <w:r>
+        <w:t>13</w:t>
+      </w:r>
+      <w:r>
+        <w:t xml:space="preserve">.4.4 Implementacja klasy </w:t>
+      </w:r>
+      <w:proofErr w:type="spellStart"/>
+      <w:r>
+        <w:t>MessagesQueue</w:t>
+      </w:r>
+      <w:proofErr w:type="spellEnd"/>
+    </w:p>
+    <w:p>
+      <w:pPr>
+        <w:spacing w:after="0"/>
+      </w:pPr>
+    </w:p>
+    <w:p>
+      <w:pPr>
+        <w:spacing w:after="0"/>
+        <w:rPr>
+          <w:rFonts w:asciiTheme="majorHAnsi" w:hAnsiTheme="majorHAnsi"/>
+          <w:color w:val="4472C4" w:themeColor="accent5"/>
+          <w:sz w:val="32"/>
+          <w:szCs w:val="32"/>
+        </w:rPr>
+      </w:pPr>
+      <w:r>
+        <w:rPr>
+          <w:rFonts w:asciiTheme="majorHAnsi" w:hAnsiTheme="majorHAnsi"/>
+          <w:color w:val="4472C4" w:themeColor="accent5"/>
+          <w:sz w:val="32"/>
+          <w:szCs w:val="32"/>
+        </w:rPr>
+        <w:t>14</w:t>
+      </w:r>
+      <w:r>
+        <w:rPr>
+          <w:rFonts w:asciiTheme="majorHAnsi" w:hAnsiTheme="majorHAnsi"/>
+          <w:color w:val="4472C4" w:themeColor="accent5"/>
+          <w:sz w:val="32"/>
+          <w:szCs w:val="32"/>
+        </w:rPr>
+        <w:t>. Analiza sytuacji krytycznych i propozycje ich rozwiązania</w:t>
+      </w:r>
+    </w:p>
+    <w:p>
+      <w:pPr>
+        <w:spacing w:after="0"/>
+        <w:rPr>
+          <w:rFonts w:eastAsia="Times New Roman"/>
+          <w:b/>
+          <w:color w:val="000000"/>
+          <w:szCs w:val="24"/>
+          <w:lang w:eastAsia="pl-PL"/>
+        </w:rPr>
+      </w:pPr>
+      <w:r>
+        <w:rPr>
+          <w:b/>
+        </w:rPr>
+        <w:t>14.1</w:t>
+      </w:r>
+      <w:r>
+        <w:rPr>
+          <w:b/>
+        </w:rPr>
+        <w:t xml:space="preserve"> </w:t>
+      </w:r>
+      <w:r>
+        <w:rPr>
+          <w:rFonts w:eastAsia="Times New Roman"/>
+          <w:b/>
+          <w:color w:val="000000"/>
+          <w:szCs w:val="24"/>
+          <w:lang w:eastAsia="pl-PL"/>
+        </w:rPr>
+        <w:t xml:space="preserve">Chwilowa lub </w:t>
+      </w:r>
+      <w:r>
+        <w:rPr>
+          <w:rFonts w:eastAsia="Times New Roman"/>
+          <w:b/>
+          <w:color w:val="000000"/>
+          <w:szCs w:val="24"/>
+          <w:lang w:eastAsia="pl-PL"/>
+        </w:rPr>
+        <w:t>trwała utrata łączności między węzłam</w:t>
+      </w:r>
+      <w:r>
+        <w:rPr>
+          <w:rFonts w:eastAsia="Times New Roman"/>
+          <w:b/>
+          <w:color w:val="000000"/>
+          <w:szCs w:val="24"/>
+          <w:lang w:eastAsia="pl-PL"/>
+        </w:rPr>
+        <w:t>i</w:t>
+      </w:r>
+    </w:p>
+    <w:p>
+      <w:pPr>
+        <w:spacing w:after="0"/>
+        <w:rPr>
+          <w:rFonts w:eastAsia="Times New Roman"/>
+          <w:color w:val="000000"/>
+          <w:szCs w:val="24"/>
+          <w:lang w:eastAsia="pl-PL"/>
+        </w:rPr>
+      </w:pPr>
+      <w:r>
+        <w:rPr>
+          <w:rFonts w:eastAsia="Times New Roman"/>
+          <w:color w:val="000000"/>
+          <w:szCs w:val="24"/>
+          <w:lang w:eastAsia="pl-PL"/>
+        </w:rPr>
+        <w:t>Rozwiązanie: Serwer zamyka połączenie z klientem i natychmiast zakańcza wszystkie wątki związane z tym połączeniem. Aplikacja klienta informuje o utracie połączenia i zaleca ponowne połączenie.</w:t>
+      </w:r>
+    </w:p>
+    <w:p>
+      <w:pPr>
+        <w:spacing w:after="0"/>
+        <w:rPr>
+          <w:rFonts w:eastAsia="Times New Roman"/>
+          <w:b/>
           <w:color w:val="000000"/>
           <w:sz w:val="18"/>
           <w:szCs w:val="18"/>
           <w:lang w:eastAsia="pl-PL"/>
         </w:rPr>
+      </w:pPr>
+      <w:r>
+        <w:rPr>
+          <w:rFonts w:eastAsia="Times New Roman"/>
+          <w:b/>
+          <w:color w:val="000000"/>
+          <w:szCs w:val="24"/>
+          <w:lang w:eastAsia="pl-PL"/>
+        </w:rPr>
+        <w:t>14.</w:t>
+      </w:r>
+      <w:r>
+        <w:rPr>
+          <w:rFonts w:eastAsia="Times New Roman"/>
+          <w:b/>
+          <w:color w:val="000000"/>
+          <w:szCs w:val="24"/>
+          <w:lang w:eastAsia="pl-PL"/>
+        </w:rPr>
+        <w:t>2</w:t>
+      </w:r>
+      <w:r>
+        <w:rPr>
+          <w:rFonts w:eastAsia="Times New Roman"/>
+          <w:b/>
+          <w:color w:val="000000"/>
+          <w:szCs w:val="24"/>
+          <w:lang w:eastAsia="pl-PL"/>
+        </w:rPr>
+        <w:t xml:space="preserve"> Otrzymanie błędnych pakietów</w:t>
+      </w:r>
+    </w:p>
+    <w:p>
+      <w:pPr>
+        <w:spacing w:after="0"/>
+        <w:rPr>
+          <w:rFonts w:eastAsia="Times New Roman"/>
+          <w:color w:val="000000"/>
+          <w:szCs w:val="24"/>
+          <w:lang w:eastAsia="pl-PL"/>
+        </w:rPr>
+      </w:pPr>
+      <w:r>
+        <w:rPr>
+          <w:rFonts w:eastAsia="Times New Roman"/>
+          <w:color w:val="000000"/>
+          <w:szCs w:val="24"/>
+          <w:lang w:eastAsia="pl-PL"/>
+        </w:rPr>
+        <w:t>Rozwiązanie: Serwer zamyka połączenie z klientem i natychmiast zakańcza wszystkie wątki związane z tym połączeniem. Aplikacja klienta informuje o utracie połączenia i zaleca ponowne połączenie. W przypadku wielokrotnego powtarzania się sytuacji u jednego klienta zostaje on automatycznie zablokowany.</w:t>
+      </w:r>
+    </w:p>
+    <w:p>
+      <w:pPr>
+        <w:spacing w:after="0"/>
+        <w:rPr>
+          <w:rFonts w:eastAsia="Times New Roman"/>
+          <w:b/>
+          <w:color w:val="000000"/>
+          <w:szCs w:val="24"/>
+          <w:lang w:eastAsia="pl-PL"/>
+        </w:rPr>
+      </w:pPr>
+      <w:r>
+        <w:rPr>
+          <w:rFonts w:eastAsia="Times New Roman"/>
+          <w:b/>
+          <w:color w:val="000000"/>
+          <w:szCs w:val="24"/>
+          <w:lang w:eastAsia="pl-PL"/>
+        </w:rPr>
+        <w:t>14.3</w:t>
+      </w:r>
+      <w:r>
+        <w:rPr>
+          <w:rFonts w:eastAsia="Times New Roman"/>
+          <w:b/>
+          <w:color w:val="000000"/>
+          <w:szCs w:val="24"/>
+          <w:lang w:eastAsia="pl-PL"/>
+        </w:rPr>
+        <w:t xml:space="preserve"> Przekroczenie limitu czasowego oczekiwania na odpowiedź klienta (5 min</w:t>
+      </w:r>
+      <w:r>
+        <w:rPr>
+          <w:rFonts w:eastAsia="Times New Roman"/>
+          <w:b/>
+          <w:color w:val="000000"/>
+          <w:szCs w:val="24"/>
+          <w:lang w:eastAsia="pl-PL"/>
+        </w:rPr>
+        <w:t xml:space="preserve"> – wymaganie 4.5</w:t>
+      </w:r>
+      <w:r>
+        <w:rPr>
+          <w:rFonts w:eastAsia="Times New Roman"/>
+          <w:b/>
+          <w:color w:val="000000"/>
+          <w:szCs w:val="24"/>
+          <w:lang w:eastAsia="pl-PL"/>
+        </w:rPr>
+        <w:t>)</w:t>
+      </w:r>
+    </w:p>
+    <w:p>
+      <w:pPr>
+        <w:spacing w:after="0"/>
+        <w:rPr>
+          <w:rFonts w:eastAsia="Times New Roman"/>
+          <w:color w:val="000000"/>
+          <w:szCs w:val="24"/>
+          <w:lang w:eastAsia="pl-PL"/>
+        </w:rPr>
+      </w:pPr>
+      <w:r>
+        <w:rPr>
+          <w:rFonts w:eastAsia="Times New Roman"/>
+          <w:color w:val="000000"/>
+          <w:szCs w:val="24"/>
+          <w:lang w:eastAsia="pl-PL"/>
+        </w:rPr>
+        <w:t>Rozwiązanie: Serwer zamyka połączenie z klientem i natychmiast zakańcza wszystkie wątki związane z tym połączeniem. Aplikacja klienta informuje o utracie połączenia i zaleca ponowne połączenie.</w:t>
+      </w:r>
+    </w:p>
+    <w:p>
+      <w:pPr>
+        <w:spacing w:after="0"/>
+        <w:rPr>
+          <w:rFonts w:eastAsia="Times New Roman"/>
+          <w:b/>
+          <w:color w:val="000000"/>
+          <w:szCs w:val="24"/>
+          <w:lang w:eastAsia="pl-PL"/>
+        </w:rPr>
+      </w:pPr>
+      <w:r>
+        <w:rPr>
+          <w:rFonts w:eastAsia="Times New Roman"/>
+          <w:b/>
+          <w:color w:val="000000"/>
+          <w:szCs w:val="24"/>
+          <w:lang w:eastAsia="pl-PL"/>
+        </w:rPr>
+        <w:t>14.4</w:t>
+      </w:r>
+      <w:r>
+        <w:rPr>
+          <w:rFonts w:eastAsia="Times New Roman"/>
+          <w:b/>
+          <w:color w:val="000000"/>
+          <w:szCs w:val="24"/>
+          <w:lang w:eastAsia="pl-PL"/>
+        </w:rPr>
+        <w:t xml:space="preserve"> Uszkodzenie bądź utrata dostępu do bazy danych</w:t>
+      </w:r>
+    </w:p>
+    <w:p>
+      <w:pPr>
+        <w:spacing w:after="0"/>
+        <w:rPr>
+          <w:rFonts w:eastAsia="Times New Roman"/>
+          <w:color w:val="000000"/>
+          <w:szCs w:val="24"/>
+          <w:lang w:eastAsia="pl-PL"/>
+        </w:rPr>
+      </w:pPr>
+      <w:r>
+        <w:rPr>
+          <w:rFonts w:eastAsia="Times New Roman"/>
+          <w:color w:val="000000"/>
+          <w:szCs w:val="24"/>
+          <w:lang w:eastAsia="pl-PL"/>
+        </w:rPr>
+        <w:lastRenderedPageBreak/>
+        <w:t xml:space="preserve">Rozwiązanie: Zaprzestanie pracy serwera. Dla próbujących się połączyć aplikacji klienckich wyświetlany jest komunikat o tymczasowym technicznym problemie, dopóki dostęp do bazy danych nie zostanie odzyskany. W przypadku nieodwracalnego uszkodzenia </w:t>
+      </w:r>
+      <w:r>
+        <w:rPr>
+          <w:rFonts w:eastAsia="Times New Roman"/>
+          <w:color w:val="000000"/>
+          <w:szCs w:val="24"/>
+          <w:lang w:eastAsia="pl-PL"/>
+        </w:rPr>
+        <w:t>i braku możliwości odzyskania danych wymagane będzie ponowne założenie kont dla użytkowników.</w:t>
+      </w:r>
+    </w:p>
+    <w:p>
+      <w:pPr>
+        <w:spacing w:after="0"/>
+        <w:rPr>
+          <w:rFonts w:eastAsia="Times New Roman"/>
+          <w:b/>
+          <w:color w:val="000000"/>
+          <w:szCs w:val="24"/>
+          <w:lang w:eastAsia="pl-PL"/>
+        </w:rPr>
+      </w:pPr>
+      <w:r>
+        <w:rPr>
+          <w:rFonts w:eastAsia="Times New Roman"/>
+          <w:b/>
+          <w:color w:val="000000"/>
+          <w:szCs w:val="24"/>
+          <w:lang w:eastAsia="pl-PL"/>
+        </w:rPr>
+        <w:t>14.5</w:t>
+      </w:r>
+      <w:r>
+        <w:rPr>
+          <w:rFonts w:eastAsia="Times New Roman"/>
+          <w:b/>
+          <w:color w:val="000000"/>
+          <w:szCs w:val="24"/>
+          <w:lang w:eastAsia="pl-PL"/>
+        </w:rPr>
+        <w:t xml:space="preserve"> Utrata przez serwer połączenia z </w:t>
+      </w:r>
+      <w:r>
+        <w:rPr>
+          <w:rFonts w:eastAsia="Times New Roman"/>
+          <w:b/>
+          <w:color w:val="000000"/>
+          <w:szCs w:val="24"/>
+          <w:lang w:eastAsia="pl-PL"/>
+        </w:rPr>
+        <w:t>Internetem</w:t>
+      </w:r>
+    </w:p>
+    <w:p>
+      <w:pPr>
+        <w:spacing w:after="0"/>
+        <w:rPr>
+          <w:rFonts w:eastAsia="Times New Roman"/>
+          <w:color w:val="000000"/>
+          <w:szCs w:val="24"/>
+          <w:lang w:eastAsia="pl-PL"/>
+        </w:rPr>
+      </w:pPr>
+      <w:r>
+        <w:rPr>
+          <w:rFonts w:eastAsia="Times New Roman"/>
+          <w:color w:val="000000"/>
+          <w:szCs w:val="24"/>
+          <w:lang w:eastAsia="pl-PL"/>
+        </w:rPr>
+        <w:t>Rozwiązanie: Serwer kolejkuje wiadomości do wysłania do czasu odzyskania połączenia. Jeśli kolejka zostanie przepełniona serwer nie zezwala aplikacjom klienckim na dalsze wysyłanie wiadomości.</w:t>
+      </w:r>
+    </w:p>
+    <w:p>
+      <w:pPr>
+        <w:spacing w:after="0"/>
+        <w:rPr>
+          <w:rFonts w:eastAsia="Times New Roman"/>
+          <w:color w:val="000000"/>
+          <w:szCs w:val="24"/>
+          <w:lang w:eastAsia="pl-PL"/>
+        </w:rPr>
+      </w:pPr>
+      <w:r>
+        <w:rPr>
+          <w:rFonts w:eastAsia="Times New Roman"/>
+          <w:b/>
+          <w:color w:val="000000"/>
+          <w:szCs w:val="24"/>
+          <w:lang w:eastAsia="pl-PL"/>
+        </w:rPr>
+        <w:t>14.6</w:t>
+      </w:r>
+      <w:r>
+        <w:rPr>
+          <w:rFonts w:eastAsia="Times New Roman"/>
+          <w:b/>
+          <w:color w:val="000000"/>
+          <w:szCs w:val="24"/>
+          <w:lang w:eastAsia="pl-PL"/>
+        </w:rPr>
+        <w:t xml:space="preserve"> Przeciążenie systemu (duża liczba połączonych użytkowników)</w:t>
+      </w:r>
+      <w:r>
+        <w:rPr>
+          <w:rFonts w:eastAsia="Times New Roman"/>
+          <w:color w:val="000000"/>
+          <w:szCs w:val="24"/>
+          <w:lang w:eastAsia="pl-PL"/>
+        </w:rPr>
+        <w:br/>
+        <w:t xml:space="preserve">Rozwiązanie: Serwer nie przekracza pewnej założonej liczby maksymalnych połączeń. W przypadku próby połączenie kolejnego klienta serwer informuje aplikację kliencką o tym fakcie i aplikacja kliencka wyświetla komunikat o zajętości serwera i zaleca spróbować za jakiś czas. </w:t>
+      </w:r>
+      <w:r>
+        <w:rPr>
+          <w:rFonts w:eastAsia="Times New Roman"/>
+          <w:color w:val="000000"/>
+          <w:szCs w:val="24"/>
+          <w:lang w:eastAsia="pl-PL"/>
+        </w:rPr>
+        <w:br/>
+      </w:r>
+      <w:r>
+        <w:rPr>
+          <w:rFonts w:eastAsia="Times New Roman"/>
+          <w:b/>
+          <w:color w:val="000000"/>
+          <w:szCs w:val="24"/>
+          <w:lang w:eastAsia="pl-PL"/>
+        </w:rPr>
+        <w:t>14.7</w:t>
+      </w:r>
+      <w:r>
+        <w:rPr>
+          <w:rFonts w:eastAsia="Times New Roman"/>
+          <w:b/>
+          <w:color w:val="000000"/>
+          <w:szCs w:val="24"/>
+          <w:lang w:eastAsia="pl-PL"/>
+        </w:rPr>
+        <w:t xml:space="preserve"> Przeciążenie systemu (duża ilość żądań </w:t>
+      </w:r>
+      <w:r>
+        <w:rPr>
+          <w:rFonts w:eastAsia="Times New Roman"/>
+          <w:b/>
+          <w:color w:val="000000"/>
+          <w:szCs w:val="24"/>
+          <w:lang w:eastAsia="pl-PL"/>
+        </w:rPr>
+        <w:t>do przetworzenia od jednego użytkownika</w:t>
+      </w:r>
+      <w:r>
+        <w:rPr>
+          <w:rFonts w:eastAsia="Times New Roman"/>
+          <w:b/>
+          <w:color w:val="000000"/>
+          <w:szCs w:val="24"/>
+          <w:lang w:eastAsia="pl-PL"/>
+        </w:rPr>
+        <w:t xml:space="preserve"> –</w:t>
+      </w:r>
+      <w:r>
+        <w:rPr>
+          <w:rFonts w:eastAsia="Times New Roman"/>
+          <w:b/>
+          <w:color w:val="000000"/>
+          <w:szCs w:val="24"/>
+          <w:lang w:eastAsia="pl-PL"/>
+        </w:rPr>
+        <w:t xml:space="preserve"> wymaganie</w:t>
+      </w:r>
+      <w:r>
+        <w:rPr>
+          <w:rFonts w:eastAsia="Times New Roman"/>
+          <w:b/>
+          <w:color w:val="000000"/>
+          <w:szCs w:val="24"/>
+          <w:lang w:eastAsia="pl-PL"/>
+        </w:rPr>
         <w:t xml:space="preserve"> </w:t>
       </w:r>
       <w:r>
         <w:rPr>
-          <w:rFonts w:eastAsia="Times New Roman" w:cs="Courier New"/>
-          <w:color w:val="4472C4" w:themeColor="accent5"/>
+          <w:rFonts w:eastAsia="Times New Roman"/>
+          <w:b/>
+          <w:color w:val="000000"/>
+          <w:szCs w:val="24"/>
           <w:lang w:eastAsia="pl-PL"/>
         </w:rPr>
-        <w:t>uzasadnienie i nawiązanie</w:t>
-      </w:r>
-      <w:r>
-        <w:rPr>
-          <w:rFonts w:eastAsia="Times New Roman" w:cs="Courier New"/>
-          <w:color w:val="4472C4" w:themeColor="accent5"/>
+        <w:t>4.7)</w:t>
+      </w:r>
+      <w:r>
+        <w:rPr>
+          <w:rFonts w:eastAsia="Times New Roman"/>
+          <w:color w:val="000000"/>
+          <w:szCs w:val="24"/>
           <w:lang w:eastAsia="pl-PL"/>
         </w:rPr>
-        <w:t xml:space="preserve"> do wymagań funkcjonalnych i niefunkcjonalnych</w:t>
-      </w:r>
-      <w:r>
-        <w:t>)</w:t>
-      </w:r>
-    </w:p>
-    <w:p>
-      <w:pPr>
-        <w:spacing w:after="0"/>
-      </w:pPr>
-    </w:p>
-    <w:p>
-      <w:pPr>
-        <w:pStyle w:val="Nagwek1"/>
-        <w:spacing w:before="0"/>
-      </w:pPr>
-      <w:r>
-        <w:t>13</w:t>
-      </w:r>
-      <w:r>
-        <w:t>. Podział pracy pomiędzy członków zespołu</w:t>
-      </w:r>
-      <w:r>
-        <w:t xml:space="preserve"> </w:t>
-      </w:r>
-    </w:p>
-    <w:p>
-      <w:pPr>
-        <w:pStyle w:val="Nagwek2"/>
-        <w:spacing w:before="0"/>
-      </w:pPr>
-      <w:r>
-        <w:t>13</w:t>
-      </w:r>
-      <w:r>
-        <w:t>.1 Joanna Raczyńska</w:t>
-      </w:r>
-    </w:p>
-    <w:p>
-      <w:pPr>
-        <w:spacing w:after="0"/>
-      </w:pPr>
-      <w:r>
-        <w:t>13</w:t>
-      </w:r>
-      <w:r>
-        <w:t xml:space="preserve">.1.1 Implementacja komponentu </w:t>
+        <w:br/>
+        <w:t xml:space="preserve">Rozwiązanie: </w:t>
+      </w:r>
+      <w:r>
+        <w:rPr>
+          <w:rFonts w:eastAsia="Times New Roman"/>
+          <w:color w:val="000000"/>
+          <w:szCs w:val="24"/>
+          <w:lang w:eastAsia="pl-PL"/>
+        </w:rPr>
+        <w:t>Serwer zamyka połączenie z danym klientem. Dany klient zostaje również zablokowany.</w:t>
+      </w:r>
+    </w:p>
+    <w:p>
+      <w:pPr>
+        <w:spacing w:after="0"/>
+        <w:rPr>
+          <w:rFonts w:eastAsia="Times New Roman"/>
+          <w:color w:val="000000"/>
+          <w:szCs w:val="24"/>
+          <w:lang w:eastAsia="pl-PL"/>
+        </w:rPr>
+      </w:pPr>
+      <w:r>
+        <w:rPr>
+          <w:rFonts w:eastAsia="Times New Roman"/>
+          <w:b/>
+          <w:color w:val="000000"/>
+          <w:szCs w:val="24"/>
+          <w:lang w:eastAsia="pl-PL"/>
+        </w:rPr>
+        <w:t>14.8</w:t>
+      </w:r>
+      <w:r>
+        <w:rPr>
+          <w:rFonts w:eastAsia="Times New Roman"/>
+          <w:b/>
+          <w:color w:val="000000"/>
+          <w:szCs w:val="24"/>
+          <w:lang w:eastAsia="pl-PL"/>
+        </w:rPr>
+        <w:t xml:space="preserve"> Przeciążenie systemu (duża ilość żądań do przetworzenia – wymaganie 4.8)</w:t>
+      </w:r>
+      <w:r>
+        <w:rPr>
+          <w:rFonts w:eastAsia="Times New Roman"/>
+          <w:color w:val="000000"/>
+          <w:szCs w:val="24"/>
+          <w:lang w:eastAsia="pl-PL"/>
+        </w:rPr>
+        <w:br/>
+        <w:t>Rozwiązanie: Serwer zamyka wszystkie sesje klienckie</w:t>
+      </w:r>
+      <w:r>
+        <w:rPr>
+          <w:rFonts w:eastAsia="Times New Roman"/>
+          <w:color w:val="000000"/>
+          <w:szCs w:val="24"/>
+          <w:lang w:eastAsia="pl-PL"/>
+        </w:rPr>
+        <w:t xml:space="preserve"> i blokuje wszelką komunikację do czasu przeanalizowania sytuacji która doprowadziła do nagłej dużej ilości żądań.</w:t>
+      </w:r>
+      <w:r>
+        <w:rPr>
+          <w:rFonts w:eastAsia="Times New Roman"/>
+          <w:color w:val="000000"/>
+          <w:szCs w:val="24"/>
+          <w:lang w:eastAsia="pl-PL"/>
+        </w:rPr>
+        <w:br/>
+      </w:r>
+      <w:r>
+        <w:rPr>
+          <w:rFonts w:eastAsia="Times New Roman"/>
+          <w:b/>
+          <w:color w:val="000000"/>
+          <w:szCs w:val="24"/>
+          <w:lang w:eastAsia="pl-PL"/>
+        </w:rPr>
+        <w:t>14.9</w:t>
+      </w:r>
+      <w:r>
+        <w:rPr>
+          <w:rFonts w:eastAsia="Times New Roman"/>
+          <w:b/>
+          <w:color w:val="000000"/>
+          <w:szCs w:val="24"/>
+          <w:lang w:eastAsia="pl-PL"/>
+        </w:rPr>
+        <w:t xml:space="preserve"> Nagłe wyłączenie systemu</w:t>
+      </w:r>
+    </w:p>
+    <w:p>
+      <w:pPr>
+        <w:spacing w:after="0"/>
+        <w:rPr>
+          <w:rFonts w:eastAsia="Times New Roman"/>
+          <w:color w:val="000000"/>
+          <w:szCs w:val="24"/>
+          <w:lang w:eastAsia="pl-PL"/>
+        </w:rPr>
+      </w:pPr>
+      <w:r>
+        <w:rPr>
+          <w:rFonts w:eastAsia="Times New Roman"/>
+          <w:color w:val="000000"/>
+          <w:szCs w:val="24"/>
+          <w:lang w:eastAsia="pl-PL"/>
+        </w:rPr>
+        <w:t xml:space="preserve">Rozwiązanie: Wszystkie trwające na serwerze operacje zostają przerwane bez zapamiętania kontekstu. </w:t>
       </w:r>
       <w:proofErr w:type="spellStart"/>
       <w:r>
+        <w:rPr>
+          <w:rFonts w:eastAsia="Times New Roman"/>
+          <w:color w:val="000000"/>
+          <w:szCs w:val="24"/>
+          <w:lang w:eastAsia="pl-PL"/>
+        </w:rPr>
         <w:t>TcpLayer</w:t>
       </w:r>
       <w:proofErr w:type="spellEnd"/>
-    </w:p>
-    <w:p>
-      <w:pPr>
-        <w:spacing w:after="0"/>
-      </w:pPr>
-      <w:r>
-        <w:t>13</w:t>
-      </w:r>
-      <w:r>
-        <w:t xml:space="preserve">.1.2 Implementacja </w:t>
-      </w:r>
-      <w:proofErr w:type="spellStart"/>
-      <w:r>
-        <w:t>koponentu</w:t>
-      </w:r>
-      <w:proofErr w:type="spellEnd"/>
-      <w:r>
-        <w:t xml:space="preserve"> </w:t>
-      </w:r>
-      <w:proofErr w:type="spellStart"/>
-      <w:r>
-        <w:t>ClientSession</w:t>
-      </w:r>
-      <w:proofErr w:type="spellEnd"/>
-    </w:p>
-    <w:p>
-      <w:pPr>
-        <w:pStyle w:val="Nagwek2"/>
-        <w:spacing w:before="0"/>
-      </w:pPr>
-      <w:r>
-        <w:t>13</w:t>
-      </w:r>
-      <w:r>
-        <w:t>.2 Kamil Kacperski</w:t>
-      </w:r>
-    </w:p>
-    <w:p>
-      <w:pPr>
-        <w:spacing w:after="0"/>
-      </w:pPr>
-      <w:r>
-        <w:t>13</w:t>
-      </w:r>
-      <w:r>
-        <w:t xml:space="preserve">.2.1 </w:t>
-      </w:r>
-      <w:proofErr w:type="spellStart"/>
-      <w:r>
-        <w:t>Implmenetacja</w:t>
-      </w:r>
-      <w:proofErr w:type="spellEnd"/>
-      <w:r>
-        <w:t xml:space="preserve"> komponentu DAL</w:t>
-      </w:r>
-    </w:p>
-    <w:p>
-      <w:pPr>
-        <w:spacing w:after="0"/>
-        <w:rPr>
-          <w:lang w:val="en-US"/>
-        </w:rPr>
-      </w:pPr>
-      <w:r>
-        <w:rPr>
-          <w:lang w:val="en-US"/>
-        </w:rPr>
-        <w:t>13</w:t>
-      </w:r>
-      <w:r>
-        <w:rPr>
-          <w:lang w:val="en-US"/>
-        </w:rPr>
-        <w:t xml:space="preserve">.2.2 </w:t>
-      </w:r>
-      <w:proofErr w:type="spellStart"/>
-      <w:r>
-        <w:rPr>
-          <w:lang w:val="en-US"/>
-        </w:rPr>
-        <w:t>Implementacja</w:t>
-      </w:r>
-      <w:proofErr w:type="spellEnd"/>
-      <w:r>
-        <w:rPr>
-          <w:lang w:val="en-US"/>
-        </w:rPr>
-        <w:t xml:space="preserve"> </w:t>
-      </w:r>
-      <w:proofErr w:type="spellStart"/>
-      <w:r>
-        <w:rPr>
-          <w:lang w:val="en-US"/>
-        </w:rPr>
-        <w:t>komponentu</w:t>
-      </w:r>
-      <w:proofErr w:type="spellEnd"/>
-      <w:r>
-        <w:rPr>
-          <w:lang w:val="en-US"/>
-        </w:rPr>
-        <w:t xml:space="preserve"> </w:t>
-      </w:r>
-      <w:proofErr w:type="spellStart"/>
-      <w:r>
-        <w:rPr>
-          <w:lang w:val="en-US"/>
-        </w:rPr>
-        <w:t>SessionsListener</w:t>
-      </w:r>
-      <w:proofErr w:type="spellEnd"/>
-    </w:p>
-    <w:p>
-      <w:pPr>
-        <w:pStyle w:val="Nagwek2"/>
-        <w:spacing w:before="0"/>
-        <w:rPr>
-          <w:lang w:val="en-US"/>
-        </w:rPr>
-      </w:pPr>
-      <w:r>
-        <w:rPr>
-          <w:lang w:val="en-US"/>
-        </w:rPr>
-        <w:t>13</w:t>
-      </w:r>
-      <w:r>
-        <w:rPr>
-          <w:lang w:val="en-US"/>
-        </w:rPr>
-        <w:t xml:space="preserve">.3 </w:t>
-      </w:r>
-      <w:proofErr w:type="spellStart"/>
-      <w:r>
-        <w:rPr>
-          <w:lang w:val="en-US"/>
-        </w:rPr>
-        <w:t>Michał</w:t>
-      </w:r>
-      <w:proofErr w:type="spellEnd"/>
-      <w:r>
-        <w:rPr>
-          <w:lang w:val="en-US"/>
-        </w:rPr>
-        <w:t xml:space="preserve"> </w:t>
-      </w:r>
-      <w:proofErr w:type="spellStart"/>
-      <w:r>
-        <w:rPr>
-          <w:lang w:val="en-US"/>
-        </w:rPr>
-        <w:t>Mudel</w:t>
-      </w:r>
-      <w:proofErr w:type="spellEnd"/>
-    </w:p>
-    <w:p>
-      <w:pPr>
-        <w:spacing w:after="0"/>
-        <w:rPr>
-          <w:lang w:val="en-US"/>
-        </w:rPr>
-      </w:pPr>
-      <w:r>
-        <w:rPr>
-          <w:lang w:val="en-US"/>
-        </w:rPr>
-        <w:t>13</w:t>
-      </w:r>
-      <w:r>
-        <w:rPr>
-          <w:lang w:val="en-US"/>
-        </w:rPr>
-        <w:t xml:space="preserve">.3.1 </w:t>
-      </w:r>
-      <w:proofErr w:type="spellStart"/>
-      <w:r>
-        <w:rPr>
-          <w:lang w:val="en-US"/>
-        </w:rPr>
-        <w:t>Implementacja</w:t>
-      </w:r>
-      <w:proofErr w:type="spellEnd"/>
-      <w:r>
-        <w:rPr>
-          <w:lang w:val="en-US"/>
-        </w:rPr>
-        <w:t xml:space="preserve"> </w:t>
-      </w:r>
-      <w:proofErr w:type="spellStart"/>
-      <w:r>
-        <w:rPr>
-          <w:lang w:val="en-US"/>
-        </w:rPr>
-        <w:t>komponentu</w:t>
-      </w:r>
-      <w:proofErr w:type="spellEnd"/>
-      <w:r>
-        <w:rPr>
-          <w:lang w:val="en-US"/>
-        </w:rPr>
-        <w:t xml:space="preserve"> </w:t>
-      </w:r>
-      <w:proofErr w:type="spellStart"/>
-      <w:r>
-        <w:rPr>
-          <w:lang w:val="en-US"/>
-        </w:rPr>
-        <w:t>SmtpLayer</w:t>
-      </w:r>
-      <w:proofErr w:type="spellEnd"/>
-    </w:p>
-    <w:p>
-      <w:pPr>
-        <w:spacing w:after="0"/>
-      </w:pPr>
-      <w:r>
-        <w:t>13</w:t>
-      </w:r>
-      <w:r>
-        <w:t xml:space="preserve">.3.2 Implementacja komponentu </w:t>
-      </w:r>
-      <w:proofErr w:type="spellStart"/>
-      <w:r>
-        <w:t>Cipher</w:t>
-      </w:r>
-      <w:proofErr w:type="spellEnd"/>
-    </w:p>
-    <w:p>
-      <w:pPr>
-        <w:pStyle w:val="Nagwek2"/>
-        <w:spacing w:before="0"/>
-      </w:pPr>
-      <w:r>
-        <w:t>13</w:t>
-      </w:r>
-      <w:r>
-        <w:t>.4 Wojciech Zieliński</w:t>
-      </w:r>
-    </w:p>
-    <w:p>
-      <w:pPr>
-        <w:spacing w:after="0"/>
-      </w:pPr>
-      <w:r>
-        <w:t>13</w:t>
-      </w:r>
-      <w:r>
-        <w:t>.4.1 Projekt architektury systemu</w:t>
-      </w:r>
-      <w:r>
-        <w:t xml:space="preserve"> i zarządzanie projektem</w:t>
-      </w:r>
-    </w:p>
-    <w:p>
-      <w:pPr>
-        <w:spacing w:after="0"/>
-      </w:pPr>
-      <w:r>
-        <w:t>13</w:t>
-      </w:r>
-      <w:r>
-        <w:t>.4.2 Implementacja aplikacji klienckiej</w:t>
-      </w:r>
-    </w:p>
-    <w:p>
-      <w:pPr>
-        <w:spacing w:after="0"/>
-      </w:pPr>
-      <w:r>
-        <w:t>13</w:t>
-      </w:r>
-      <w:r>
-        <w:t xml:space="preserve">.4.3 Implementacja komponentu </w:t>
-      </w:r>
-      <w:proofErr w:type="spellStart"/>
-      <w:r>
-        <w:t>RootManager</w:t>
-      </w:r>
-      <w:proofErr w:type="spellEnd"/>
-    </w:p>
-    <w:p>
-      <w:pPr>
-        <w:spacing w:after="0"/>
-      </w:pPr>
-      <w:r>
-        <w:t>13</w:t>
-      </w:r>
-      <w:r>
-        <w:t xml:space="preserve">.4.4 Implementacja klasy </w:t>
-      </w:r>
-      <w:proofErr w:type="spellStart"/>
-      <w:r>
-        <w:t>MessagesQueue</w:t>
-      </w:r>
-      <w:proofErr w:type="spellEnd"/>
-    </w:p>
-    <w:p>
-      <w:pPr>
-        <w:spacing w:after="0"/>
-      </w:pPr>
+      <w:r>
+        <w:rPr>
+          <w:rFonts w:eastAsia="Times New Roman"/>
+          <w:color w:val="000000"/>
+          <w:szCs w:val="24"/>
+          <w:lang w:eastAsia="pl-PL"/>
+        </w:rPr>
+        <w:t xml:space="preserve"> po stronie aplikacji klienckiej w przypadku nie otrzymywania przez pewien czas żadnej odpowiedzi ze strony serwera informuje aplikację o utracie połączenia i o tym, że żądane polecenie nie zostało wykonane.</w:t>
+      </w:r>
+      <w:r>
+        <w:rPr>
+          <w:rFonts w:eastAsia="Times New Roman"/>
+          <w:b/>
+          <w:color w:val="000000"/>
+          <w:szCs w:val="24"/>
+          <w:lang w:eastAsia="pl-PL"/>
+        </w:rPr>
+        <w:br/>
+      </w:r>
     </w:p>
     <w:p>
       <w:pPr>
@@ -6803,7 +7352,7 @@
           <w:sz w:val="32"/>
           <w:szCs w:val="32"/>
         </w:rPr>
-        <w:t>14</w:t>
+        <w:t>15</w:t>
       </w:r>
       <w:r>
         <w:rPr>
@@ -6812,312 +7361,47 @@
           <w:sz w:val="32"/>
           <w:szCs w:val="32"/>
         </w:rPr>
-        <w:t>. Analiza sytuacji krytycznych i propozycje ich rozwiązania</w:t>
-      </w:r>
-    </w:p>
-    <w:p>
-      <w:pPr>
-        <w:spacing w:after="0"/>
-        <w:rPr>
-          <w:rFonts w:eastAsia="Times New Roman"/>
-          <w:color w:val="000000"/>
-          <w:sz w:val="18"/>
-          <w:szCs w:val="18"/>
-          <w:lang w:eastAsia="pl-PL"/>
-        </w:rPr>
-      </w:pPr>
-      <w:r>
-        <w:t xml:space="preserve">a) </w:t>
-      </w:r>
-      <w:r>
-        <w:rPr>
-          <w:rFonts w:eastAsia="Times New Roman"/>
-          <w:color w:val="000000"/>
-          <w:sz w:val="18"/>
-          <w:szCs w:val="18"/>
-          <w:lang w:eastAsia="pl-PL"/>
-        </w:rPr>
-        <w:t>chwilowa/trwała utrata łączności między węzłami,</w:t>
-      </w:r>
-    </w:p>
-    <w:p>
-      <w:pPr>
-        <w:spacing w:after="0"/>
-        <w:rPr>
-          <w:rFonts w:eastAsia="Times New Roman"/>
-          <w:color w:val="000000"/>
-          <w:sz w:val="18"/>
-          <w:szCs w:val="18"/>
-          <w:lang w:eastAsia="pl-PL"/>
-        </w:rPr>
-      </w:pPr>
-      <w:r>
-        <w:rPr>
-          <w:rFonts w:eastAsia="Times New Roman"/>
-          <w:color w:val="000000"/>
-          <w:sz w:val="18"/>
-          <w:szCs w:val="18"/>
-          <w:lang w:eastAsia="pl-PL"/>
-        </w:rPr>
-        <w:t xml:space="preserve">b) </w:t>
-      </w:r>
-      <w:r>
-        <w:rPr>
-          <w:rFonts w:eastAsia="Times New Roman"/>
-          <w:color w:val="000000"/>
-          <w:sz w:val="18"/>
-          <w:szCs w:val="18"/>
-          <w:lang w:eastAsia="pl-PL"/>
-        </w:rPr>
-        <w:t xml:space="preserve"> </w:t>
-      </w:r>
-      <w:r>
-        <w:rPr>
-          <w:rFonts w:eastAsia="Times New Roman"/>
-          <w:color w:val="000000"/>
-          <w:sz w:val="18"/>
-          <w:szCs w:val="18"/>
-          <w:lang w:eastAsia="pl-PL"/>
-        </w:rPr>
-        <w:t>błędne pakiety</w:t>
-      </w:r>
-    </w:p>
-    <w:p>
-      <w:pPr>
-        <w:spacing w:after="0"/>
-        <w:rPr>
-          <w:rFonts w:eastAsia="Times New Roman"/>
-          <w:color w:val="000000"/>
-          <w:szCs w:val="24"/>
-          <w:lang w:eastAsia="pl-PL"/>
-        </w:rPr>
-      </w:pPr>
-      <w:r>
-        <w:rPr>
-          <w:rFonts w:eastAsia="Times New Roman"/>
-          <w:color w:val="000000"/>
-          <w:sz w:val="18"/>
-          <w:szCs w:val="18"/>
-          <w:lang w:eastAsia="pl-PL"/>
-        </w:rPr>
-        <w:t xml:space="preserve">     </w:t>
-      </w:r>
-      <w:r>
-        <w:rPr>
-          <w:rFonts w:eastAsia="Times New Roman"/>
-          <w:color w:val="000000"/>
-          <w:szCs w:val="24"/>
-          <w:lang w:eastAsia="pl-PL"/>
-        </w:rPr>
-        <w:t xml:space="preserve">W przypadku </w:t>
-      </w:r>
-      <w:r>
-        <w:rPr>
-          <w:rFonts w:eastAsia="Times New Roman"/>
-          <w:color w:val="000000"/>
-          <w:szCs w:val="24"/>
-          <w:lang w:eastAsia="pl-PL"/>
-        </w:rPr>
-        <w:t>błędnych pakietów od klienta następuję natychmiastowe zakończenie połączenia z klientem i zamknięcie wszystkich wątków z nim związanych.</w:t>
-      </w:r>
-    </w:p>
-    <w:p>
-      <w:pPr>
-        <w:spacing w:after="0"/>
-        <w:rPr>
-          <w:rFonts w:eastAsia="Times New Roman"/>
-          <w:color w:val="000000"/>
-          <w:sz w:val="18"/>
-          <w:szCs w:val="18"/>
-          <w:lang w:eastAsia="pl-PL"/>
-        </w:rPr>
-      </w:pPr>
-      <w:r>
-        <w:rPr>
-          <w:rFonts w:eastAsia="Times New Roman"/>
-          <w:color w:val="000000"/>
-          <w:sz w:val="18"/>
-          <w:szCs w:val="18"/>
-          <w:lang w:eastAsia="pl-PL"/>
-        </w:rPr>
-        <w:t xml:space="preserve">c) </w:t>
-      </w:r>
-      <w:r>
-        <w:rPr>
-          <w:rFonts w:eastAsia="Times New Roman"/>
-          <w:color w:val="000000"/>
-          <w:sz w:val="18"/>
-          <w:szCs w:val="18"/>
-          <w:lang w:eastAsia="pl-PL"/>
-        </w:rPr>
-        <w:t xml:space="preserve"> </w:t>
-      </w:r>
-      <w:r>
-        <w:rPr>
-          <w:rFonts w:eastAsia="Times New Roman"/>
-          <w:color w:val="000000"/>
-          <w:sz w:val="18"/>
-          <w:szCs w:val="18"/>
-          <w:lang w:eastAsia="pl-PL"/>
-        </w:rPr>
-        <w:t>przekroczone limity czasowe</w:t>
-      </w:r>
-    </w:p>
-    <w:p>
-      <w:pPr>
-        <w:spacing w:after="0"/>
-        <w:rPr>
-          <w:rFonts w:eastAsia="Times New Roman"/>
-          <w:color w:val="000000"/>
-          <w:szCs w:val="24"/>
-          <w:lang w:eastAsia="pl-PL"/>
-        </w:rPr>
-      </w:pPr>
-      <w:r>
-        <w:rPr>
-          <w:rFonts w:eastAsia="Times New Roman"/>
-          <w:color w:val="000000"/>
-          <w:sz w:val="18"/>
-          <w:szCs w:val="18"/>
-          <w:lang w:eastAsia="pl-PL"/>
-        </w:rPr>
-        <w:t xml:space="preserve">     </w:t>
-      </w:r>
-      <w:r>
-        <w:rPr>
-          <w:rFonts w:eastAsia="Times New Roman"/>
-          <w:color w:val="000000"/>
-          <w:szCs w:val="24"/>
-          <w:lang w:eastAsia="pl-PL"/>
-        </w:rPr>
-        <w:t xml:space="preserve">W przypadku przekroczenia limitów czasowych przez </w:t>
-      </w:r>
-      <w:r>
-        <w:rPr>
-          <w:rFonts w:eastAsia="Times New Roman"/>
-          <w:color w:val="000000"/>
-          <w:szCs w:val="24"/>
-          <w:lang w:eastAsia="pl-PL"/>
-        </w:rPr>
-        <w:t>klienta następuję natychmiastowe zakończenie połączenia z klientem i zamknięcie wszystkich wątków z nim związanych.</w:t>
-      </w:r>
-    </w:p>
-    <w:p>
-      <w:pPr>
-        <w:spacing w:after="0"/>
-        <w:rPr>
-          <w:rFonts w:eastAsia="Times New Roman"/>
-          <w:color w:val="000000"/>
-          <w:sz w:val="18"/>
-          <w:szCs w:val="18"/>
-          <w:lang w:eastAsia="pl-PL"/>
-        </w:rPr>
-      </w:pPr>
-    </w:p>
-    <w:p>
-      <w:pPr>
-        <w:spacing w:after="0"/>
-        <w:rPr>
-          <w:rFonts w:eastAsia="Times New Roman"/>
-          <w:color w:val="000000"/>
-          <w:sz w:val="18"/>
-          <w:szCs w:val="18"/>
-          <w:lang w:eastAsia="pl-PL"/>
-        </w:rPr>
-      </w:pPr>
-      <w:r>
-        <w:rPr>
-          <w:rFonts w:eastAsia="Times New Roman"/>
-          <w:color w:val="000000"/>
-          <w:sz w:val="18"/>
-          <w:szCs w:val="18"/>
-          <w:lang w:eastAsia="pl-PL"/>
-        </w:rPr>
-        <w:t xml:space="preserve">d) </w:t>
-      </w:r>
-      <w:r>
-        <w:rPr>
-          <w:rFonts w:eastAsia="Times New Roman"/>
-          <w:color w:val="000000"/>
-          <w:sz w:val="18"/>
-          <w:szCs w:val="18"/>
-          <w:lang w:eastAsia="pl-PL"/>
-        </w:rPr>
-        <w:t xml:space="preserve"> </w:t>
-      </w:r>
-      <w:r>
-        <w:rPr>
-          <w:rFonts w:eastAsia="Times New Roman"/>
-          <w:color w:val="000000"/>
-          <w:sz w:val="18"/>
-          <w:szCs w:val="18"/>
-          <w:lang w:eastAsia="pl-PL"/>
-        </w:rPr>
-        <w:t>scenariusz "wstawania" poszczególnych węzłów systemu</w:t>
-      </w:r>
-    </w:p>
-    <w:p>
-      <w:pPr>
-        <w:spacing w:after="0"/>
-      </w:pPr>
-    </w:p>
-    <w:p>
-      <w:pPr>
-        <w:spacing w:after="0"/>
+        <w:t xml:space="preserve">. </w:t>
+      </w:r>
+      <w:r>
         <w:rPr>
           <w:rFonts w:asciiTheme="majorHAnsi" w:hAnsiTheme="majorHAnsi"/>
           <w:color w:val="4472C4" w:themeColor="accent5"/>
           <w:sz w:val="32"/>
           <w:szCs w:val="32"/>
         </w:rPr>
-      </w:pPr>
-      <w:r>
+        <w:t>Nawiązywanie połączenia między klientem a serwerem</w:t>
+      </w:r>
+    </w:p>
+    <w:p>
+      <w:pPr>
+        <w:spacing w:after="0"/>
         <w:rPr>
           <w:rFonts w:asciiTheme="majorHAnsi" w:hAnsiTheme="majorHAnsi"/>
           <w:color w:val="4472C4" w:themeColor="accent5"/>
           <w:sz w:val="32"/>
           <w:szCs w:val="32"/>
         </w:rPr>
-        <w:lastRenderedPageBreak/>
-        <w:t>15</w:t>
-      </w:r>
-      <w:r>
+      </w:pPr>
+      <w:r>
+        <w:object w:dxaOrig="7606" w:dyaOrig="7426">
+          <v:shape id="_x0000_i1030" type="#_x0000_t75" style="width:380.2pt;height:370.55pt" o:ole="">
+            <v:imagedata r:id="rId19" o:title=""/>
+          </v:shape>
+          <o:OLEObject Type="Embed" ProgID="Visio.Drawing.15" ShapeID="_x0000_i1030" DrawAspect="Content" ObjectID="_1510927121" r:id="rId20"/>
+        </w:object>
+      </w:r>
+    </w:p>
+    <w:p>
+      <w:pPr>
+        <w:spacing w:after="0"/>
         <w:rPr>
           <w:rFonts w:asciiTheme="majorHAnsi" w:hAnsiTheme="majorHAnsi"/>
           <w:color w:val="4472C4" w:themeColor="accent5"/>
           <w:sz w:val="32"/>
           <w:szCs w:val="32"/>
         </w:rPr>
-        <w:t xml:space="preserve">. </w:t>
-      </w:r>
-      <w:r>
-        <w:rPr>
-          <w:rFonts w:asciiTheme="majorHAnsi" w:hAnsiTheme="majorHAnsi"/>
-          <w:color w:val="4472C4" w:themeColor="accent5"/>
-          <w:sz w:val="32"/>
-          <w:szCs w:val="32"/>
-        </w:rPr>
-        <w:t>Nawiązywanie połączenia między klientem a serwerem</w:t>
-      </w:r>
-    </w:p>
-    <w:p>
-      <w:pPr>
-        <w:spacing w:after="0"/>
-        <w:rPr>
-          <w:rFonts w:asciiTheme="majorHAnsi" w:hAnsiTheme="majorHAnsi"/>
-          <w:color w:val="4472C4" w:themeColor="accent5"/>
-          <w:sz w:val="32"/>
-          <w:szCs w:val="32"/>
-        </w:rPr>
-      </w:pPr>
-      <w:r>
-        <w:object w:dxaOrig="7606" w:dyaOrig="7426">
-          <v:shape id="_x0000_i1030" type="#_x0000_t75" style="width:380.3pt;height:371.1pt" o:ole="">
-            <v:imagedata r:id="rId19" o:title=""/>
-          </v:shape>
-          <o:OLEObject Type="Embed" ProgID="Visio.Drawing.15" ShapeID="_x0000_i1030" DrawAspect="Content" ObjectID="_1510920655" r:id="rId20"/>
-        </w:object>
-      </w:r>
+      </w:pPr>
     </w:p>
     <w:p>
       <w:pPr>
@@ -8249,7 +8533,7 @@
 </file>
 
 <file path=customXml/itemProps1.xml><?xml version="1.0" encoding="utf-8"?>
-<ds:datastoreItem xmlns:ds="http://schemas.openxmlformats.org/officeDocument/2006/customXml" ds:itemID="{788D2579-0193-474C-BAB7-2D56857714CF}">
+<ds:datastoreItem xmlns:ds="http://schemas.openxmlformats.org/officeDocument/2006/customXml" ds:itemID="{77941D91-4132-4FBD-8E43-C7CAF12A4B22}">
   <ds:schemaRefs>
     <ds:schemaRef ds:uri="http://schemas.openxmlformats.org/officeDocument/2006/bibliography"/>
   </ds:schemaRefs>

</xml_diff>

<commit_message>
Add critical situation analyze - fix
</commit_message>
<xml_diff>
--- a/Pw.Elka.TIN/dokumentacja.docx
+++ b/Pw.Elka.TIN/dokumentacja.docx
@@ -1097,7 +1097,7 @@
           <v:shape id="_x0000_i1025" type="#_x0000_t75" style="width:523.3pt;height:380.2pt" o:ole="">
             <v:imagedata r:id="rId7" o:title=""/>
           </v:shape>
-          <o:OLEObject Type="Embed" ProgID="Visio.Drawing.15" ShapeID="_x0000_i1025" DrawAspect="Content" ObjectID="_1510927116" r:id="rId8"/>
+          <o:OLEObject Type="Embed" ProgID="Visio.Drawing.15" ShapeID="_x0000_i1025" DrawAspect="Content" ObjectID="_1510939025" r:id="rId8"/>
         </w:object>
       </w:r>
       <w:r>
@@ -1167,7 +1167,7 @@
           <v:shape id="_x0000_i1026" type="#_x0000_t75" style="width:524.2pt;height:475pt" o:ole="">
             <v:imagedata r:id="rId9" o:title=""/>
           </v:shape>
-          <o:OLEObject Type="Embed" ProgID="Visio.Drawing.15" ShapeID="_x0000_i1026" DrawAspect="Content" ObjectID="_1510927117" r:id="rId10"/>
+          <o:OLEObject Type="Embed" ProgID="Visio.Drawing.15" ShapeID="_x0000_i1026" DrawAspect="Content" ObjectID="_1510939026" r:id="rId10"/>
         </w:object>
       </w:r>
     </w:p>
@@ -1180,7 +1180,7 @@
           <v:shape id="_x0000_i1027" type="#_x0000_t75" style="width:412.7pt;height:217.75pt" o:ole="">
             <v:imagedata r:id="rId11" o:title=""/>
           </v:shape>
-          <o:OLEObject Type="Embed" ProgID="Visio.Drawing.15" ShapeID="_x0000_i1027" DrawAspect="Content" ObjectID="_1510927118" r:id="rId12"/>
+          <o:OLEObject Type="Embed" ProgID="Visio.Drawing.15" ShapeID="_x0000_i1027" DrawAspect="Content" ObjectID="_1510939027" r:id="rId12"/>
         </w:object>
       </w:r>
     </w:p>
@@ -1194,7 +1194,7 @@
           <v:shape id="_x0000_i1028" type="#_x0000_t75" style="width:412.7pt;height:377.55pt" o:ole="">
             <v:imagedata r:id="rId13" o:title=""/>
           </v:shape>
-          <o:OLEObject Type="Embed" ProgID="Visio.Drawing.15" ShapeID="_x0000_i1028" DrawAspect="Content" ObjectID="_1510927119" r:id="rId14"/>
+          <o:OLEObject Type="Embed" ProgID="Visio.Drawing.15" ShapeID="_x0000_i1028" DrawAspect="Content" ObjectID="_1510939028" r:id="rId14"/>
         </w:object>
       </w:r>
       <w:r>
@@ -6344,7 +6344,7 @@
           <v:shape id="_x0000_i1029" type="#_x0000_t75" style="width:523.3pt;height:238.85pt" o:ole="">
             <v:imagedata r:id="rId17" o:title=""/>
           </v:shape>
-          <o:OLEObject Type="Embed" ProgID="Visio.Drawing.15" ShapeID="_x0000_i1029" DrawAspect="Content" ObjectID="_1510927120" r:id="rId18"/>
+          <o:OLEObject Type="Embed" ProgID="Visio.Drawing.15" ShapeID="_x0000_i1029" DrawAspect="Content" ObjectID="_1510939029" r:id="rId18"/>
         </w:object>
       </w:r>
     </w:p>
@@ -6868,7 +6868,16 @@
           <w:szCs w:val="24"/>
           <w:lang w:eastAsia="pl-PL"/>
         </w:rPr>
-        <w:t>Rozwiązanie: Serwer zamyka połączenie z klientem i natychmiast zakańcza wszystkie wątki związane z tym połączeniem. Aplikacja klienta informuje o utracie połączenia i zaleca ponowne połączenie. W przypadku wielokrotnego powtarzania się sytuacji u jednego klienta zostaje on automatycznie zablokowany.</w:t>
+        <w:t xml:space="preserve">Rozwiązanie: Serwer zamyka połączenie z klientem i natychmiast zakańcza wszystkie wątki związane z tym połączeniem. </w:t>
+      </w:r>
+      <w:r>
+        <w:rPr>
+          <w:rFonts w:eastAsia="Times New Roman"/>
+          <w:color w:val="000000"/>
+          <w:szCs w:val="24"/>
+          <w:lang w:eastAsia="pl-PL"/>
+        </w:rPr>
+        <w:t>Klient zostaje także zablokowany.</w:t>
       </w:r>
     </w:p>
     <w:p>
@@ -7064,19 +7073,26 @@
           <w:szCs w:val="24"/>
           <w:lang w:eastAsia="pl-PL"/>
         </w:rPr>
-        <w:t>Rozwiązanie: Serwer kolejkuje wiadomości do wysłania do czasu odzyskania połączenia. Jeśli kolejka zostanie przepełniona serwer nie zezwala aplikacjom klienckim na dalsze wysyłanie wiadomości.</w:t>
-      </w:r>
-    </w:p>
-    <w:p>
-      <w:pPr>
-        <w:spacing w:after="0"/>
+        <w:t xml:space="preserve">Rozwiązanie: </w:t>
+      </w:r>
+      <w:r>
         <w:rPr>
           <w:rFonts w:eastAsia="Times New Roman"/>
           <w:color w:val="000000"/>
           <w:szCs w:val="24"/>
           <w:lang w:eastAsia="pl-PL"/>
         </w:rPr>
-      </w:pPr>
+        <w:t>Wszystkie sesje klienckie zostają zamknięte. Serwer nie funkcjonuje do czasu odzyskania połączenia z Internetem.</w:t>
+      </w:r>
+      <w:r>
+        <w:rPr>
+          <w:rFonts w:eastAsia="Times New Roman"/>
+          <w:color w:val="000000"/>
+          <w:szCs w:val="24"/>
+          <w:lang w:eastAsia="pl-PL"/>
+        </w:rPr>
+        <w:br/>
+      </w:r>
       <w:r>
         <w:rPr>
           <w:rFonts w:eastAsia="Times New Roman"/>
@@ -7095,26 +7111,7 @@
           <w:szCs w:val="24"/>
           <w:lang w:eastAsia="pl-PL"/>
         </w:rPr>
-        <w:t xml:space="preserve"> Przeciążenie systemu (duża liczba połączonych użytkowników)</w:t>
-      </w:r>
-      <w:r>
-        <w:rPr>
-          <w:rFonts w:eastAsia="Times New Roman"/>
-          <w:color w:val="000000"/>
-          <w:szCs w:val="24"/>
-          <w:lang w:eastAsia="pl-PL"/>
-        </w:rPr>
-        <w:br/>
-        <w:t xml:space="preserve">Rozwiązanie: Serwer nie przekracza pewnej założonej liczby maksymalnych połączeń. W przypadku próby połączenie kolejnego klienta serwer informuje aplikację kliencką o tym fakcie i aplikacja kliencka wyświetla komunikat o zajętości serwera i zaleca spróbować za jakiś czas. </w:t>
-      </w:r>
-      <w:r>
-        <w:rPr>
-          <w:rFonts w:eastAsia="Times New Roman"/>
-          <w:color w:val="000000"/>
-          <w:szCs w:val="24"/>
-          <w:lang w:eastAsia="pl-PL"/>
-        </w:rPr>
-        <w:br/>
+        <w:t xml:space="preserve"> Przeciążenie systemu (duża ilość żądań </w:t>
       </w:r>
       <w:r>
         <w:rPr>
@@ -7124,7 +7121,7 @@
           <w:szCs w:val="24"/>
           <w:lang w:eastAsia="pl-PL"/>
         </w:rPr>
-        <w:t>14.7</w:t>
+        <w:t>do przetworzenia od jednego użytkownika</w:t>
       </w:r>
       <w:r>
         <w:rPr>
@@ -7134,7 +7131,7 @@
           <w:szCs w:val="24"/>
           <w:lang w:eastAsia="pl-PL"/>
         </w:rPr>
-        <w:t xml:space="preserve"> Przeciążenie systemu (duża ilość żądań </w:t>
+        <w:t xml:space="preserve"> –</w:t>
       </w:r>
       <w:r>
         <w:rPr>
@@ -7144,7 +7141,7 @@
           <w:szCs w:val="24"/>
           <w:lang w:eastAsia="pl-PL"/>
         </w:rPr>
-        <w:t>do przetworzenia od jednego użytkownika</w:t>
+        <w:t xml:space="preserve"> wymaganie</w:t>
       </w:r>
       <w:r>
         <w:rPr>
@@ -7154,7 +7151,7 @@
           <w:szCs w:val="24"/>
           <w:lang w:eastAsia="pl-PL"/>
         </w:rPr>
-        <w:t xml:space="preserve"> –</w:t>
+        <w:t xml:space="preserve"> </w:t>
       </w:r>
       <w:r>
         <w:rPr>
@@ -7164,8 +7161,38 @@
           <w:szCs w:val="24"/>
           <w:lang w:eastAsia="pl-PL"/>
         </w:rPr>
-        <w:t xml:space="preserve"> wymaganie</w:t>
-      </w:r>
+        <w:t>4.7)</w:t>
+      </w:r>
+      <w:r>
+        <w:rPr>
+          <w:rFonts w:eastAsia="Times New Roman"/>
+          <w:color w:val="000000"/>
+          <w:szCs w:val="24"/>
+          <w:lang w:eastAsia="pl-PL"/>
+        </w:rPr>
+        <w:br/>
+        <w:t xml:space="preserve">Rozwiązanie: </w:t>
+      </w:r>
+      <w:r>
+        <w:rPr>
+          <w:rFonts w:eastAsia="Times New Roman"/>
+          <w:color w:val="000000"/>
+          <w:szCs w:val="24"/>
+          <w:lang w:eastAsia="pl-PL"/>
+        </w:rPr>
+        <w:t>Serwer zamyka połączenie z danym klientem. Dany klient zostaje również zablokowany.</w:t>
+      </w:r>
+    </w:p>
+    <w:p>
+      <w:pPr>
+        <w:spacing w:after="0"/>
+        <w:rPr>
+          <w:rFonts w:eastAsia="Times New Roman"/>
+          <w:color w:val="000000"/>
+          <w:szCs w:val="24"/>
+          <w:lang w:eastAsia="pl-PL"/>
+        </w:rPr>
+      </w:pPr>
       <w:r>
         <w:rPr>
           <w:rFonts w:eastAsia="Times New Roman"/>
@@ -7174,7 +7201,7 @@
           <w:szCs w:val="24"/>
           <w:lang w:eastAsia="pl-PL"/>
         </w:rPr>
-        <w:t xml:space="preserve"> </w:t>
+        <w:t>14.7</w:t>
       </w:r>
       <w:r>
         <w:rPr>
@@ -7184,7 +7211,7 @@
           <w:szCs w:val="24"/>
           <w:lang w:eastAsia="pl-PL"/>
         </w:rPr>
-        <w:t>4.7)</w:t>
+        <w:t xml:space="preserve"> Przeciążenie systemu (duża ilość żądań do przetworzenia – wymaganie 4.8)</w:t>
       </w:r>
       <w:r>
         <w:rPr>
@@ -7194,7 +7221,7 @@
           <w:lang w:eastAsia="pl-PL"/>
         </w:rPr>
         <w:br/>
-        <w:t xml:space="preserve">Rozwiązanie: </w:t>
+        <w:t>Rozwiązanie: Serwer zamyka wszystkie sesje klienckie</w:t>
       </w:r>
       <w:r>
         <w:rPr>
@@ -7203,19 +7230,17 @@
           <w:szCs w:val="24"/>
           <w:lang w:eastAsia="pl-PL"/>
         </w:rPr>
-        <w:t>Serwer zamyka połączenie z danym klientem. Dany klient zostaje również zablokowany.</w:t>
-      </w:r>
-    </w:p>
-    <w:p>
-      <w:pPr>
-        <w:spacing w:after="0"/>
+        <w:t xml:space="preserve"> i blokuje wszelką komunikację do czasu przeanalizowania sytuacji która doprowadziła do nagłej dużej ilości żądań.</w:t>
+      </w:r>
+      <w:r>
         <w:rPr>
           <w:rFonts w:eastAsia="Times New Roman"/>
           <w:color w:val="000000"/>
           <w:szCs w:val="24"/>
           <w:lang w:eastAsia="pl-PL"/>
         </w:rPr>
-      </w:pPr>
+        <w:br/>
+      </w:r>
       <w:r>
         <w:rPr>
           <w:rFonts w:eastAsia="Times New Roman"/>
@@ -7234,18 +7259,19 @@
           <w:szCs w:val="24"/>
           <w:lang w:eastAsia="pl-PL"/>
         </w:rPr>
-        <w:t xml:space="preserve"> Przeciążenie systemu (duża ilość żądań do przetworzenia – wymaganie 4.8)</w:t>
-      </w:r>
-      <w:r>
+        <w:t xml:space="preserve"> Nagłe wyłączenie systemu</w:t>
+      </w:r>
+    </w:p>
+    <w:p>
+      <w:pPr>
+        <w:spacing w:after="0"/>
         <w:rPr>
           <w:rFonts w:eastAsia="Times New Roman"/>
           <w:color w:val="000000"/>
           <w:szCs w:val="24"/>
           <w:lang w:eastAsia="pl-PL"/>
         </w:rPr>
-        <w:br/>
-        <w:t>Rozwiązanie: Serwer zamyka wszystkie sesje klienckie</w:t>
-      </w:r>
+      </w:pPr>
       <w:r>
         <w:rPr>
           <w:rFonts w:eastAsia="Times New Roman"/>
@@ -7253,8 +7279,9 @@
           <w:szCs w:val="24"/>
           <w:lang w:eastAsia="pl-PL"/>
         </w:rPr>
-        <w:t xml:space="preserve"> i blokuje wszelką komunikację do czasu przeanalizowania sytuacji która doprowadziła do nagłej dużej ilości żądań.</w:t>
-      </w:r>
+        <w:t xml:space="preserve">Rozwiązanie: Wszystkie trwające na serwerze operacje zostają przerwane bez zapamiętania kontekstu. </w:t>
+      </w:r>
+      <w:proofErr w:type="spellStart"/>
       <w:r>
         <w:rPr>
           <w:rFonts w:eastAsia="Times New Roman"/>
@@ -7262,67 +7289,17 @@
           <w:szCs w:val="24"/>
           <w:lang w:eastAsia="pl-PL"/>
         </w:rPr>
-        <w:br/>
-      </w:r>
-      <w:r>
-        <w:rPr>
-          <w:rFonts w:eastAsia="Times New Roman"/>
-          <w:b/>
-          <w:color w:val="000000"/>
-          <w:szCs w:val="24"/>
-          <w:lang w:eastAsia="pl-PL"/>
-        </w:rPr>
-        <w:t>14.9</w:t>
-      </w:r>
-      <w:r>
-        <w:rPr>
-          <w:rFonts w:eastAsia="Times New Roman"/>
-          <w:b/>
-          <w:color w:val="000000"/>
-          <w:szCs w:val="24"/>
-          <w:lang w:eastAsia="pl-PL"/>
-        </w:rPr>
-        <w:t xml:space="preserve"> Nagłe wyłączenie systemu</w:t>
-      </w:r>
-    </w:p>
-    <w:p>
-      <w:pPr>
-        <w:spacing w:after="0"/>
+        <w:t>TcpLayer</w:t>
+      </w:r>
+      <w:proofErr w:type="spellEnd"/>
+      <w:r>
         <w:rPr>
           <w:rFonts w:eastAsia="Times New Roman"/>
           <w:color w:val="000000"/>
           <w:szCs w:val="24"/>
           <w:lang w:eastAsia="pl-PL"/>
         </w:rPr>
-      </w:pPr>
-      <w:r>
-        <w:rPr>
-          <w:rFonts w:eastAsia="Times New Roman"/>
-          <w:color w:val="000000"/>
-          <w:szCs w:val="24"/>
-          <w:lang w:eastAsia="pl-PL"/>
-        </w:rPr>
-        <w:t xml:space="preserve">Rozwiązanie: Wszystkie trwające na serwerze operacje zostają przerwane bez zapamiętania kontekstu. </w:t>
-      </w:r>
-      <w:proofErr w:type="spellStart"/>
-      <w:r>
-        <w:rPr>
-          <w:rFonts w:eastAsia="Times New Roman"/>
-          <w:color w:val="000000"/>
-          <w:szCs w:val="24"/>
-          <w:lang w:eastAsia="pl-PL"/>
-        </w:rPr>
-        <w:t>TcpLayer</w:t>
-      </w:r>
-      <w:proofErr w:type="spellEnd"/>
-      <w:r>
-        <w:rPr>
-          <w:rFonts w:eastAsia="Times New Roman"/>
-          <w:color w:val="000000"/>
-          <w:szCs w:val="24"/>
-          <w:lang w:eastAsia="pl-PL"/>
-        </w:rPr>
-        <w:t xml:space="preserve"> po stronie aplikacji klienckiej w przypadku nie otrzymywania przez pewien czas żadnej odpowiedzi ze strony serwera informuje aplikację o utracie połączenia i o tym, że żądane polecenie nie zostało wykonane.</w:t>
+        <w:t xml:space="preserve"> po stronie aplikacji klienckiej informuje aplikację o utracie połączenia i o tym, że żądane polecenie nie zostało wykonane.</w:t>
       </w:r>
       <w:r>
         <w:rPr>
@@ -7388,7 +7365,7 @@
           <v:shape id="_x0000_i1030" type="#_x0000_t75" style="width:380.2pt;height:370.55pt" o:ole="">
             <v:imagedata r:id="rId19" o:title=""/>
           </v:shape>
-          <o:OLEObject Type="Embed" ProgID="Visio.Drawing.15" ShapeID="_x0000_i1030" DrawAspect="Content" ObjectID="_1510927121" r:id="rId20"/>
+          <o:OLEObject Type="Embed" ProgID="Visio.Drawing.15" ShapeID="_x0000_i1030" DrawAspect="Content" ObjectID="_1510939030" r:id="rId20"/>
         </w:object>
       </w:r>
     </w:p>
@@ -8522,7 +8499,7 @@
   <a:extraClrSchemeLst/>
   <a:extLst>
     <a:ext uri="{05A4C25C-085E-4340-85A3-A5531E510DB2}">
-      <thm15:themeFamily xmlns="" xmlns:thm15="http://schemas.microsoft.com/office/thememl/2012/main" name="Office Theme" id="{62F939B6-93AF-4DB8-9C6B-D6C7DFDC589F}" vid="{4A3C46E8-61CC-4603-A589-7422A47A8E4A}"/>
+      <thm15:themeFamily xmlns:thm15="http://schemas.microsoft.com/office/thememl/2012/main" xmlns="" name="Office Theme" id="{62F939B6-93AF-4DB8-9C6B-D6C7DFDC589F}" vid="{4A3C46E8-61CC-4603-A589-7422A47A8E4A}"/>
     </a:ext>
   </a:extLst>
 </a:theme>
@@ -8533,7 +8510,7 @@
 </file>
 
 <file path=customXml/itemProps1.xml><?xml version="1.0" encoding="utf-8"?>
-<ds:datastoreItem xmlns:ds="http://schemas.openxmlformats.org/officeDocument/2006/customXml" ds:itemID="{77941D91-4132-4FBD-8E43-C7CAF12A4B22}">
+<ds:datastoreItem xmlns:ds="http://schemas.openxmlformats.org/officeDocument/2006/customXml" ds:itemID="{462C06E3-CD3F-4ED0-A08C-0F1046A1C7B2}">
   <ds:schemaRefs>
     <ds:schemaRef ds:uri="http://schemas.openxmlformats.org/officeDocument/2006/bibliography"/>
   </ds:schemaRefs>

</xml_diff>

<commit_message>
Added TCPLayer description; modified ITcpLayer interface (deleted 'receive' method - meant to be private, reordered headings
</commit_message>
<xml_diff>
--- a/Pw.Elka.TIN/dokumentacja.docx
+++ b/Pw.Elka.TIN/dokumentacja.docx
@@ -169,25 +169,7 @@
           <w:szCs w:val="24"/>
           <w:lang w:eastAsia="pl-PL"/>
         </w:rPr>
-        <w:t xml:space="preserve"> unikalnego </w:t>
-      </w:r>
-      <w:proofErr w:type="spellStart"/>
-      <w:r>
-        <w:rPr>
-          <w:rFonts w:eastAsia="Times New Roman"/>
-          <w:szCs w:val="24"/>
-          <w:lang w:eastAsia="pl-PL"/>
-        </w:rPr>
-        <w:t>loginu</w:t>
-      </w:r>
-      <w:proofErr w:type="spellEnd"/>
-      <w:r>
-        <w:rPr>
-          <w:rFonts w:eastAsia="Times New Roman"/>
-          <w:szCs w:val="24"/>
-          <w:lang w:eastAsia="pl-PL"/>
-        </w:rPr>
-        <w:t xml:space="preserve"> i</w:t>
+        <w:t xml:space="preserve"> unikalnego loginu i</w:t>
       </w:r>
       <w:r>
         <w:rPr>
@@ -276,7 +258,7 @@
                     </pic:cNvPicPr>
                   </pic:nvPicPr>
                   <pic:blipFill>
-                    <a:blip r:embed="rId6" cstate="print"/>
+                    <a:blip r:embed="rId8" cstate="print"/>
                     <a:srcRect/>
                     <a:stretch>
                       <a:fillRect/>
@@ -444,15 +426,7 @@
       </w:pPr>
       <w:r>
         <w:tab/>
-        <w:t>Połączenie obsługiwać będzie wiele współpracujących ze sobą wątków. Każdy z nich wykonywał będzie ściśle określone zadanie, niezależnie od innych.  Komunikacja między wątkami odbywać się będzie za pomocą potoków (</w:t>
-      </w:r>
-      <w:proofErr w:type="spellStart"/>
-      <w:r>
-        <w:t>pipe</w:t>
-      </w:r>
-      <w:proofErr w:type="spellEnd"/>
-      <w:r>
-        <w:t>).</w:t>
+        <w:t>Połączenie obsługiwać będzie wiele współpracujących ze sobą wątków. Każdy z nich wykonywał będzie ściśle określone zadanie, niezależnie od innych.  Komunikacja między wątkami odbywać się będzie za pomocą potoków (pipe).</w:t>
       </w:r>
     </w:p>
     <w:p>
@@ -1020,31 +994,7 @@
         <w:t xml:space="preserve"> </w:t>
       </w:r>
       <w:r>
-        <w:t xml:space="preserve">Jako baza danych zostanie wykorzystany MS SQL Server 2014 Standard </w:t>
-      </w:r>
-      <w:proofErr w:type="spellStart"/>
-      <w:r>
-        <w:t>Edition</w:t>
-      </w:r>
-      <w:proofErr w:type="spellEnd"/>
-      <w:r>
-        <w:t xml:space="preserve"> </w:t>
-      </w:r>
-      <w:proofErr w:type="spellStart"/>
-      <w:r>
-        <w:t>with</w:t>
-      </w:r>
-      <w:proofErr w:type="spellEnd"/>
-      <w:r>
-        <w:t xml:space="preserve"> Service </w:t>
-      </w:r>
-      <w:proofErr w:type="spellStart"/>
-      <w:r>
-        <w:t>Pack</w:t>
-      </w:r>
-      <w:proofErr w:type="spellEnd"/>
-      <w:r>
-        <w:t xml:space="preserve"> 1.</w:t>
+        <w:t>Jako baza danych zostanie wykorzystany MS SQL Server 2014 Standard Edition with Service Pack 1.</w:t>
       </w:r>
     </w:p>
     <w:p>
@@ -1094,10 +1044,10 @@
             <v:path o:extrusionok="f" gradientshapeok="t" o:connecttype="rect"/>
             <o:lock v:ext="edit" aspectratio="t"/>
           </v:shapetype>
-          <v:shape id="_x0000_i1025" type="#_x0000_t75" style="width:523.3pt;height:380.2pt" o:ole="">
-            <v:imagedata r:id="rId7" o:title=""/>
+          <v:shape id="_x0000_i1029" type="#_x0000_t75" style="width:523.05pt;height:379.75pt" o:ole="">
+            <v:imagedata r:id="rId9" o:title=""/>
           </v:shape>
-          <o:OLEObject Type="Embed" ProgID="Visio.Drawing.15" ShapeID="_x0000_i1025" DrawAspect="Content" ObjectID="_1510939025" r:id="rId8"/>
+          <o:OLEObject Type="Embed" ProgID="Visio.Drawing.15" ShapeID="_x0000_i1029" DrawAspect="Content" ObjectID="_1511020000" r:id="rId10"/>
         </w:object>
       </w:r>
       <w:r>
@@ -1163,24 +1113,11 @@
     </w:p>
     <w:p>
       <w:r>
-        <w:object w:dxaOrig="11310" w:dyaOrig="10410">
-          <v:shape id="_x0000_i1026" type="#_x0000_t75" style="width:524.2pt;height:475pt" o:ole="">
-            <v:imagedata r:id="rId9" o:title=""/>
-          </v:shape>
-          <o:OLEObject Type="Embed" ProgID="Visio.Drawing.15" ShapeID="_x0000_i1026" DrawAspect="Content" ObjectID="_1510939026" r:id="rId10"/>
-        </w:object>
-      </w:r>
-    </w:p>
-    <w:p>
-      <w:pPr>
-        <w:pStyle w:val="Nagwek1"/>
-      </w:pPr>
-      <w:r>
-        <w:object w:dxaOrig="8251" w:dyaOrig="4066">
-          <v:shape id="_x0000_i1027" type="#_x0000_t75" style="width:412.7pt;height:217.75pt" o:ole="">
+        <w:object w:dxaOrig="11316" w:dyaOrig="10405">
+          <v:shape id="_x0000_i1030" type="#_x0000_t75" style="width:516pt;height:474.35pt" o:ole="">
             <v:imagedata r:id="rId11" o:title=""/>
           </v:shape>
-          <o:OLEObject Type="Embed" ProgID="Visio.Drawing.15" ShapeID="_x0000_i1027" DrawAspect="Content" ObjectID="_1510939027" r:id="rId12"/>
+          <o:OLEObject Type="Embed" ProgID="Visio.Drawing.15" ShapeID="_x0000_i1030" DrawAspect="Content" ObjectID="_1511020001" r:id="rId12"/>
         </w:object>
       </w:r>
     </w:p>
@@ -1190,11 +1127,25 @@
         <w:pStyle w:val="Nagwek1"/>
       </w:pPr>
       <w:r>
-        <w:object w:dxaOrig="8251" w:dyaOrig="7575">
-          <v:shape id="_x0000_i1028" type="#_x0000_t75" style="width:412.7pt;height:377.55pt" o:ole="">
+        <w:object w:dxaOrig="8251" w:dyaOrig="4066">
+          <v:shape id="_x0000_i1025" type="#_x0000_t75" style="width:412.25pt;height:217.4pt" o:ole="">
             <v:imagedata r:id="rId13" o:title=""/>
           </v:shape>
-          <o:OLEObject Type="Embed" ProgID="Visio.Drawing.15" ShapeID="_x0000_i1028" DrawAspect="Content" ObjectID="_1510939028" r:id="rId14"/>
+          <o:OLEObject Type="Embed" ProgID="Visio.Drawing.15" ShapeID="_x0000_i1025" DrawAspect="Content" ObjectID="_1511020002" r:id="rId14"/>
+        </w:object>
+      </w:r>
+    </w:p>
+    <w:p/>
+    <w:p>
+      <w:pPr>
+        <w:pStyle w:val="Nagwek1"/>
+      </w:pPr>
+      <w:r>
+        <w:object w:dxaOrig="8251" w:dyaOrig="7575">
+          <v:shape id="_x0000_i1026" type="#_x0000_t75" style="width:412.25pt;height:377.65pt" o:ole="">
+            <v:imagedata r:id="rId15" o:title=""/>
+          </v:shape>
+          <o:OLEObject Type="Embed" ProgID="Visio.Drawing.15" ShapeID="_x0000_i1026" DrawAspect="Content" ObjectID="_1511020003" r:id="rId16"/>
         </w:object>
       </w:r>
       <w:r>
@@ -1226,30 +1177,14 @@
           <w:b w:val="0"/>
           <w:color w:val="000000" w:themeColor="text1"/>
         </w:rPr>
-        <w:t xml:space="preserve">Dany protokół komunikacyjny służy do wysyłania wiadomości tekstowych złożonych z kopert oraz treści właściwej.  Kanał transmisyjny SMTP  bazuje na ustawionym wcześniej połączeniu TCP . Jest on połączeniem </w:t>
-      </w:r>
-      <w:proofErr w:type="spellStart"/>
+        <w:t xml:space="preserve">Dany protokół komunikacyjny służy do wysyłania wiadomości tekstowych złożonych z kopert oraz treści właściwej.  Kanał transmisyjny SMTP  bazuje na ustawionym wcześniej połączeniu TCP . Jest on połączeniem full-duplex  które korzysta z domyślnego portu o numerze 25.  Protokół SMTP składa się z 7-bitowych ciągów znaków ASCII , które są transmitowane </w:t>
+      </w:r>
+      <w:bookmarkStart w:id="0" w:name="_Toc442413712"/>
       <w:r>
         <w:rPr>
           <w:b w:val="0"/>
           <w:color w:val="000000" w:themeColor="text1"/>
         </w:rPr>
-        <w:t>full-duplex</w:t>
-      </w:r>
-      <w:proofErr w:type="spellEnd"/>
-      <w:r>
-        <w:rPr>
-          <w:b w:val="0"/>
-          <w:color w:val="000000" w:themeColor="text1"/>
-        </w:rPr>
-        <w:t xml:space="preserve">  które korzysta z domyślnego portu o numerze 25.  Protokół SMTP składa się z 7-bitowych ciągów znaków ASCII , które są transmitowane </w:t>
-      </w:r>
-      <w:bookmarkStart w:id="0" w:name="_Toc442413712"/>
-      <w:r>
-        <w:rPr>
-          <w:b w:val="0"/>
-          <w:color w:val="000000" w:themeColor="text1"/>
-        </w:rPr>
         <w:t xml:space="preserve">za pomocą protokołu TCP  w </w:t>
       </w:r>
       <w:r>
@@ -1288,31 +1223,7 @@
     </w:p>
     <w:p>
       <w:r>
-        <w:t xml:space="preserve">Wymiana poczty rozpoczyna się poleceniem MAIL ( definiującym nadawcę ) FROM  &lt;adres &gt; ( pod ten adres wysłane zostaną wszystkie informacje o błędach ) które powiadamia serwer, że nadchodzi nowa transakcja i powinien on  wyczyścić tablice stanów i bufory  danych.   Po pomyślnym wykonaniu plecenia MAIL klient wysyła serię poleceń RCPT &lt;adres&gt; ( identyfikując odbiorcę lub wielu odbiorców danej wiadomości ) i czeka na ich potwierdzenie przez serwer. Następnie nadawca wysyła polecenie DATA określające gotowość do przesłania całej wiadomości. Serwer odpowiada komunikatem 354 Start mail </w:t>
-      </w:r>
-      <w:proofErr w:type="spellStart"/>
-      <w:r>
-        <w:t>input</w:t>
-      </w:r>
-      <w:proofErr w:type="spellEnd"/>
-      <w:r>
-        <w:t xml:space="preserve"> i określa ciąg znaków odpowiadających zakończeniu transmisji.  Zazwyczaj tym ciągiem jest linia zawierająca tylko kropkę  co odpowiada podanej sekwencji znaków - &lt;</w:t>
-      </w:r>
-      <w:proofErr w:type="spellStart"/>
-      <w:r>
-        <w:t>CR&gt;&lt;LF</w:t>
-      </w:r>
-      <w:proofErr w:type="spellEnd"/>
-      <w:r>
-        <w:t>&gt;. &lt;</w:t>
-      </w:r>
-      <w:proofErr w:type="spellStart"/>
-      <w:r>
-        <w:t>CR&gt;&lt;LF</w:t>
-      </w:r>
-      <w:proofErr w:type="spellEnd"/>
-      <w:r>
-        <w:t>&gt;.</w:t>
+        <w:t>Wymiana poczty rozpoczyna się poleceniem MAIL ( definiującym nadawcę ) FROM  &lt;adres &gt; ( pod ten adres wysłane zostaną wszystkie informacje o błędach ) które powiadamia serwer, że nadchodzi nowa transakcja i powinien on  wyczyścić tablice stanów i bufory  danych.   Po pomyślnym wykonaniu plecenia MAIL klient wysyła serię poleceń RCPT &lt;adres&gt; ( identyfikując odbiorcę lub wielu odbiorców danej wiadomości ) i czeka na ich potwierdzenie przez serwer. Następnie nadawca wysyła polecenie DATA określające gotowość do przesłania całej wiadomości. Serwer odpowiada komunikatem 354 Start mail input i określa ciąg znaków odpowiadających zakończeniu transmisji.  Zazwyczaj tym ciągiem jest linia zawierająca tylko kropkę  co odpowiada podanej sekwencji znaków - &lt;CR&gt;&lt;LF&gt;. &lt;CR&gt;&lt;LF&gt;.</w:t>
       </w:r>
     </w:p>
     <w:p>
@@ -1350,27 +1261,26 @@
           <w:szCs w:val="24"/>
           <w:lang w:eastAsia="pl-PL"/>
         </w:rPr>
-        <w:t>HELO &lt;SP&gt; &lt;</w:t>
-      </w:r>
-      <w:proofErr w:type="spellStart"/>
-      <w:r>
+        <w:t>HELO &lt;SP&gt; &lt;domain&gt; &lt;CRLF&gt;</w:t>
+      </w:r>
+    </w:p>
+    <w:p>
+      <w:pPr>
         <w:rPr>
           <w:rFonts w:eastAsia="Times New Roman"/>
           <w:color w:val="000000"/>
           <w:szCs w:val="24"/>
-          <w:lang w:eastAsia="pl-PL"/>
-        </w:rPr>
-        <w:t>domain</w:t>
-      </w:r>
-      <w:proofErr w:type="spellEnd"/>
+          <w:lang w:val="en-US" w:eastAsia="pl-PL"/>
+        </w:rPr>
+      </w:pPr>
       <w:r>
         <w:rPr>
           <w:rFonts w:eastAsia="Times New Roman"/>
           <w:color w:val="000000"/>
           <w:szCs w:val="24"/>
-          <w:lang w:eastAsia="pl-PL"/>
-        </w:rPr>
-        <w:t>&gt; &lt;CRLF&gt;</w:t>
+          <w:lang w:val="en-US" w:eastAsia="pl-PL"/>
+        </w:rPr>
+        <w:t>MAIL &lt;SP&gt; FROM:&lt;reverse-path&gt; &lt;CRLF&gt;</w:t>
       </w:r>
     </w:p>
     <w:p>
@@ -1389,26 +1299,33 @@
           <w:szCs w:val="24"/>
           <w:lang w:val="en-US" w:eastAsia="pl-PL"/>
         </w:rPr>
-        <w:t>MAIL &lt;SP&gt; FROM:&lt;reverse-path&gt; &lt;CRLF&gt;</w:t>
-      </w:r>
-    </w:p>
-    <w:p>
-      <w:pPr>
+        <w:t>RCPT &lt;SP&gt; TO:&lt;forward-path&gt; &lt;CRLF&gt;</w:t>
+      </w:r>
+    </w:p>
+    <w:p>
+      <w:pPr>
+        <w:rPr>
+          <w:color w:val="000000"/>
+          <w:szCs w:val="24"/>
+          <w:lang w:val="en-US"/>
+        </w:rPr>
+      </w:pPr>
+      <w:r>
         <w:rPr>
           <w:rFonts w:eastAsia="Times New Roman"/>
           <w:color w:val="000000"/>
           <w:szCs w:val="24"/>
           <w:lang w:val="en-US" w:eastAsia="pl-PL"/>
         </w:rPr>
-      </w:pPr>
-      <w:r>
-        <w:rPr>
-          <w:rFonts w:eastAsia="Times New Roman"/>
+        <w:t>DATA &lt;CRLF&gt;</w:t>
+      </w:r>
+      <w:r>
+        <w:rPr>
           <w:color w:val="000000"/>
           <w:szCs w:val="24"/>
-          <w:lang w:val="en-US" w:eastAsia="pl-PL"/>
-        </w:rPr>
-        <w:t>RCPT &lt;SP&gt; TO:&lt;forward-path&gt; &lt;CRLF&gt;</w:t>
+          <w:lang w:val="en-US"/>
+        </w:rPr>
+        <w:t xml:space="preserve"> </w:t>
       </w:r>
     </w:p>
     <w:p>
@@ -1421,153 +1338,89 @@
       </w:pPr>
       <w:r>
         <w:rPr>
-          <w:rFonts w:eastAsia="Times New Roman"/>
           <w:color w:val="000000"/>
           <w:szCs w:val="24"/>
-          <w:lang w:val="en-US" w:eastAsia="pl-PL"/>
-        </w:rPr>
-        <w:t>DATA &lt;CRLF&gt;</w:t>
-      </w:r>
-      <w:r>
+          <w:lang w:val="en-US"/>
+        </w:rPr>
+        <w:t>HELP [&lt;SP&gt; &lt;string&gt;] &lt;CRLF&gt;</w:t>
+      </w:r>
+    </w:p>
+    <w:p>
+      <w:pPr>
         <w:rPr>
           <w:color w:val="000000"/>
           <w:szCs w:val="24"/>
           <w:lang w:val="en-US"/>
         </w:rPr>
-        <w:t xml:space="preserve"> </w:t>
-      </w:r>
-    </w:p>
-    <w:p>
-      <w:pPr>
+      </w:pPr>
+      <w:r>
         <w:rPr>
           <w:color w:val="000000"/>
           <w:szCs w:val="24"/>
           <w:lang w:val="en-US"/>
         </w:rPr>
-      </w:pPr>
-      <w:r>
+        <w:t>NOOP &lt;CRLF&gt;</w:t>
+      </w:r>
+    </w:p>
+    <w:p>
+      <w:pPr>
         <w:rPr>
           <w:color w:val="000000"/>
           <w:szCs w:val="24"/>
           <w:lang w:val="en-US"/>
         </w:rPr>
-        <w:t>HELP [&lt;SP&gt; &lt;string&gt;] &lt;CRLF&gt;</w:t>
-      </w:r>
-    </w:p>
-    <w:p>
-      <w:pPr>
+      </w:pPr>
+      <w:r>
         <w:rPr>
           <w:color w:val="000000"/>
           <w:szCs w:val="24"/>
           <w:lang w:val="en-US"/>
         </w:rPr>
-      </w:pPr>
-      <w:r>
-        <w:rPr>
-          <w:color w:val="000000"/>
-          <w:szCs w:val="24"/>
+        <w:t>QUIT &lt;CRLF&gt;</w:t>
+      </w:r>
+    </w:p>
+    <w:p>
+      <w:pPr>
+        <w:pStyle w:val="Nagwek1"/>
+        <w:rPr>
           <w:lang w:val="en-US"/>
         </w:rPr>
-        <w:t>NOOP &lt;CRLF&gt;</w:t>
-      </w:r>
-    </w:p>
-    <w:p>
-      <w:pPr>
-        <w:rPr>
-          <w:color w:val="000000"/>
-          <w:szCs w:val="24"/>
+      </w:pPr>
+      <w:r>
+        <w:rPr>
           <w:lang w:val="en-US"/>
         </w:rPr>
-      </w:pPr>
-      <w:r>
-        <w:rPr>
-          <w:color w:val="000000"/>
-          <w:szCs w:val="24"/>
+        <w:t>9</w:t>
+      </w:r>
+      <w:r>
+        <w:rPr>
           <w:lang w:val="en-US"/>
         </w:rPr>
-        <w:t>QUIT &lt;CRLF&gt;</w:t>
-      </w:r>
-    </w:p>
-    <w:p>
-      <w:pPr>
-        <w:pStyle w:val="Nagwek1"/>
+        <w:t xml:space="preserve">. Opis </w:t>
+      </w:r>
+      <w:r>
         <w:rPr>
           <w:lang w:val="en-US"/>
         </w:rPr>
-      </w:pPr>
+        <w:t>autor</w:t>
+      </w:r>
       <w:r>
         <w:rPr>
           <w:lang w:val="en-US"/>
         </w:rPr>
-        <w:t>9</w:t>
+        <w:t xml:space="preserve">skiego </w:t>
       </w:r>
       <w:r>
         <w:rPr>
           <w:lang w:val="en-US"/>
         </w:rPr>
-        <w:t xml:space="preserve">. </w:t>
-      </w:r>
-      <w:proofErr w:type="spellStart"/>
+        <w:t>protokołu</w:t>
+      </w:r>
       <w:r>
         <w:rPr>
           <w:lang w:val="en-US"/>
         </w:rPr>
-        <w:t>Opis</w:t>
-      </w:r>
-      <w:proofErr w:type="spellEnd"/>
-      <w:r>
-        <w:rPr>
-          <w:lang w:val="en-US"/>
-        </w:rPr>
-        <w:t xml:space="preserve"> </w:t>
-      </w:r>
-      <w:proofErr w:type="spellStart"/>
-      <w:r>
-        <w:rPr>
-          <w:lang w:val="en-US"/>
-        </w:rPr>
-        <w:t>autor</w:t>
-      </w:r>
-      <w:r>
-        <w:rPr>
-          <w:lang w:val="en-US"/>
-        </w:rPr>
-        <w:t>skiego</w:t>
-      </w:r>
-      <w:proofErr w:type="spellEnd"/>
-      <w:r>
-        <w:rPr>
-          <w:lang w:val="en-US"/>
-        </w:rPr>
-        <w:t xml:space="preserve"> </w:t>
-      </w:r>
-      <w:proofErr w:type="spellStart"/>
-      <w:r>
-        <w:rPr>
-          <w:lang w:val="en-US"/>
-        </w:rPr>
-        <w:t>protokołu</w:t>
-      </w:r>
-      <w:proofErr w:type="spellEnd"/>
-      <w:r>
-        <w:rPr>
-          <w:lang w:val="en-US"/>
-        </w:rPr>
-        <w:t xml:space="preserve"> o </w:t>
-      </w:r>
-      <w:proofErr w:type="spellStart"/>
-      <w:r>
-        <w:rPr>
-          <w:lang w:val="en-US"/>
-        </w:rPr>
-        <w:t>nazwie</w:t>
-      </w:r>
-      <w:proofErr w:type="spellEnd"/>
-      <w:r>
-        <w:rPr>
-          <w:lang w:val="en-US"/>
-        </w:rPr>
-        <w:t xml:space="preserve"> ASIA (Automated Sen</w:t>
+        <w:t xml:space="preserve"> o nazwie ASIA (Automated Sen</w:t>
       </w:r>
       <w:r>
         <w:rPr>
@@ -2734,63 +2587,13 @@
                 <w:lang w:val="en-US"/>
               </w:rPr>
             </w:pPr>
-            <w:proofErr w:type="spellStart"/>
             <w:r>
               <w:rPr>
                 <w:rFonts w:ascii="Consolas" w:hAnsi="Consolas" w:cs="Consolas"/>
                 <w:lang w:val="en-US"/>
               </w:rPr>
-              <w:t>Klient</w:t>
-            </w:r>
-            <w:proofErr w:type="spellEnd"/>
-            <w:r>
-              <w:rPr>
-                <w:rFonts w:ascii="Consolas" w:hAnsi="Consolas" w:cs="Consolas"/>
-                <w:lang w:val="en-US"/>
-              </w:rPr>
-              <w:t xml:space="preserve"> </w:t>
-            </w:r>
-            <w:proofErr w:type="spellStart"/>
-            <w:r>
-              <w:rPr>
-                <w:rFonts w:ascii="Consolas" w:hAnsi="Consolas" w:cs="Consolas"/>
-                <w:lang w:val="en-US"/>
-              </w:rPr>
-              <w:t>modyfikuje</w:t>
-            </w:r>
-            <w:proofErr w:type="spellEnd"/>
-            <w:r>
-              <w:rPr>
-                <w:rFonts w:ascii="Consolas" w:hAnsi="Consolas" w:cs="Consolas"/>
-                <w:lang w:val="en-US"/>
-              </w:rPr>
-              <w:t xml:space="preserve"> </w:t>
-            </w:r>
-            <w:proofErr w:type="spellStart"/>
-            <w:r>
-              <w:rPr>
-                <w:rFonts w:ascii="Consolas" w:hAnsi="Consolas" w:cs="Consolas"/>
-                <w:lang w:val="en-US"/>
-              </w:rPr>
-              <w:t>szablon</w:t>
-            </w:r>
-            <w:proofErr w:type="spellEnd"/>
-            <w:r>
-              <w:rPr>
-                <w:rFonts w:ascii="Consolas" w:hAnsi="Consolas" w:cs="Consolas"/>
-                <w:lang w:val="en-US"/>
-              </w:rPr>
-              <w:t xml:space="preserve"> </w:t>
-            </w:r>
-            <w:proofErr w:type="spellStart"/>
-            <w:r>
-              <w:rPr>
-                <w:rFonts w:ascii="Consolas" w:hAnsi="Consolas" w:cs="Consolas"/>
-                <w:lang w:val="en-US"/>
-              </w:rPr>
-              <w:t>wiadomości</w:t>
-            </w:r>
-            <w:proofErr w:type="spellEnd"/>
+              <w:t>Klient modyfikuje szablon wiadomości</w:t>
+            </w:r>
           </w:p>
         </w:tc>
       </w:tr>
@@ -4228,63 +4031,13 @@
                 <w:lang w:val="en-US"/>
               </w:rPr>
             </w:pPr>
-            <w:proofErr w:type="spellStart"/>
             <w:r>
               <w:rPr>
                 <w:rFonts w:ascii="Consolas" w:hAnsi="Consolas" w:cs="Consolas"/>
                 <w:lang w:val="en-US"/>
               </w:rPr>
-              <w:t>Serwer</w:t>
-            </w:r>
-            <w:proofErr w:type="spellEnd"/>
-            <w:r>
-              <w:rPr>
-                <w:rFonts w:ascii="Consolas" w:hAnsi="Consolas" w:cs="Consolas"/>
-                <w:lang w:val="en-US"/>
-              </w:rPr>
-              <w:t xml:space="preserve"> </w:t>
-            </w:r>
-            <w:proofErr w:type="spellStart"/>
-            <w:r>
-              <w:rPr>
-                <w:rFonts w:ascii="Consolas" w:hAnsi="Consolas" w:cs="Consolas"/>
-                <w:lang w:val="en-US"/>
-              </w:rPr>
-              <w:t>wysyła</w:t>
-            </w:r>
-            <w:proofErr w:type="spellEnd"/>
-            <w:r>
-              <w:rPr>
-                <w:rFonts w:ascii="Consolas" w:hAnsi="Consolas" w:cs="Consolas"/>
-                <w:lang w:val="en-US"/>
-              </w:rPr>
-              <w:t xml:space="preserve"> </w:t>
-            </w:r>
-            <w:proofErr w:type="spellStart"/>
-            <w:r>
-              <w:rPr>
-                <w:rFonts w:ascii="Consolas" w:hAnsi="Consolas" w:cs="Consolas"/>
-                <w:lang w:val="en-US"/>
-              </w:rPr>
-              <w:t>jedną</w:t>
-            </w:r>
-            <w:proofErr w:type="spellEnd"/>
-            <w:r>
-              <w:rPr>
-                <w:rFonts w:ascii="Consolas" w:hAnsi="Consolas" w:cs="Consolas"/>
-                <w:lang w:val="en-US"/>
-              </w:rPr>
-              <w:t xml:space="preserve"> </w:t>
-            </w:r>
-            <w:proofErr w:type="spellStart"/>
-            <w:r>
-              <w:rPr>
-                <w:rFonts w:ascii="Consolas" w:hAnsi="Consolas" w:cs="Consolas"/>
-                <w:lang w:val="en-US"/>
-              </w:rPr>
-              <w:t>grupę</w:t>
-            </w:r>
-            <w:proofErr w:type="spellEnd"/>
+              <w:t>Serwer wysyła jedną grupę</w:t>
+            </w:r>
           </w:p>
         </w:tc>
       </w:tr>
@@ -5094,47 +4847,13 @@
                 <w:lang w:val="en-US"/>
               </w:rPr>
             </w:pPr>
-            <w:proofErr w:type="spellStart"/>
             <w:r>
               <w:rPr>
                 <w:rFonts w:ascii="Consolas" w:hAnsi="Consolas" w:cs="Consolas"/>
                 <w:lang w:val="en-US"/>
               </w:rPr>
-              <w:t>Klient</w:t>
-            </w:r>
-            <w:proofErr w:type="spellEnd"/>
-            <w:r>
-              <w:rPr>
-                <w:rFonts w:ascii="Consolas" w:hAnsi="Consolas" w:cs="Consolas"/>
-                <w:lang w:val="en-US"/>
-              </w:rPr>
-              <w:t xml:space="preserve"> </w:t>
-            </w:r>
-            <w:proofErr w:type="spellStart"/>
-            <w:r>
-              <w:rPr>
-                <w:rFonts w:ascii="Consolas" w:hAnsi="Consolas" w:cs="Consolas"/>
-                <w:lang w:val="en-US"/>
-              </w:rPr>
-              <w:t>wysyła</w:t>
-            </w:r>
-            <w:proofErr w:type="spellEnd"/>
-            <w:r>
-              <w:rPr>
-                <w:rFonts w:ascii="Consolas" w:hAnsi="Consolas" w:cs="Consolas"/>
-                <w:lang w:val="en-US"/>
-              </w:rPr>
-              <w:t xml:space="preserve"> </w:t>
-            </w:r>
-            <w:proofErr w:type="spellStart"/>
-            <w:r>
-              <w:rPr>
-                <w:rFonts w:ascii="Consolas" w:hAnsi="Consolas" w:cs="Consolas"/>
-                <w:lang w:val="en-US"/>
-              </w:rPr>
-              <w:t>wiadomość</w:t>
-            </w:r>
-            <w:proofErr w:type="spellEnd"/>
+              <w:t>Klient wysyła wiadomość</w:t>
+            </w:r>
           </w:p>
         </w:tc>
       </w:tr>
@@ -6227,10 +5946,183 @@
         <w:pStyle w:val="Nagwek1"/>
       </w:pPr>
       <w:r>
+        <w:t>10. Opis modułu TCPLayer</w:t>
+      </w:r>
+    </w:p>
+    <w:p>
+      <w:pPr>
+        <w:spacing w:after="0"/>
+        <w:ind w:firstLine="708"/>
+      </w:pPr>
+      <w:r>
+        <w:t xml:space="preserve">Moduł TCPLayer po stronie serwera odpowiadał będzie za bezpośrednią komunikację z klientem. </w:t>
+      </w:r>
+    </w:p>
+    <w:p>
+      <w:pPr>
+        <w:spacing w:after="0"/>
+      </w:pPr>
+      <w:r>
+        <w:t xml:space="preserve">Jej działanie będzie opartę o metody </w:t>
+      </w:r>
+      <w:r>
+        <w:rPr>
+          <w:i/>
+        </w:rPr>
+        <w:t>send</w:t>
+      </w:r>
+      <w:r>
+        <w:t xml:space="preserve"> i </w:t>
+      </w:r>
+      <w:r>
+        <w:rPr>
+          <w:i/>
+        </w:rPr>
+        <w:t>receive</w:t>
+      </w:r>
+      <w:r>
+        <w:rPr>
+          <w:i/>
+        </w:rPr>
+        <w:t xml:space="preserve">. </w:t>
+      </w:r>
+      <w:r>
+        <w:t xml:space="preserve">Metoda send będzie wywoływana przez moduł szyfrujący. Będzie ona opakowywać otrzymane od  modułu szyfrującego dane, tak aby były zgodne z ramką protokołu TCPLayer. Po wysłaniu danych funkcja send uruchamiać będzie prywatną funkcję receive, w której klient oczekiwać będzie na otrzymanie danych od serwera. Kiedy nadejdą dane od serwera, zostaną odpakowane z nagłówków i za pośrednictwem modułu szyfrującego przekazane do modułu szyfrującego. </w:t>
+      </w:r>
+    </w:p>
+    <w:p>
+      <w:pPr>
+        <w:spacing w:after="0"/>
+      </w:pPr>
+    </w:p>
+    <w:p>
+      <w:pPr>
+        <w:spacing w:after="0"/>
+      </w:pPr>
+    </w:p>
+    <w:p>
+      <w:pPr>
+        <w:spacing w:after="0"/>
+      </w:pPr>
+      <w:r>
+        <w:t>Ramka protokołu TCPLayer:</w:t>
+      </w:r>
+    </w:p>
+    <w:p>
+      <w:pPr>
+        <w:spacing w:after="0"/>
+      </w:pPr>
+      <w:r>
         <w:rPr>
           <w:noProof/>
           <w:lang w:eastAsia="pl-PL"/>
         </w:rPr>
+        <w:drawing>
+          <wp:anchor distT="0" distB="0" distL="114300" distR="114300" simplePos="0" relativeHeight="251664384" behindDoc="0" locked="0" layoutInCell="1" allowOverlap="1">
+            <wp:simplePos x="0" y="0"/>
+            <wp:positionH relativeFrom="column">
+              <wp:posOffset>1856740</wp:posOffset>
+            </wp:positionH>
+            <wp:positionV relativeFrom="paragraph">
+              <wp:posOffset>98425</wp:posOffset>
+            </wp:positionV>
+            <wp:extent cx="2686685" cy="1640205"/>
+            <wp:effectExtent l="19050" t="0" r="0" b="0"/>
+            <wp:wrapSquare wrapText="bothSides"/>
+            <wp:docPr id="9" name="Obraz 9"/>
+            <wp:cNvGraphicFramePr>
+              <a:graphicFrameLocks xmlns:a="http://schemas.openxmlformats.org/drawingml/2006/main" noChangeAspect="1"/>
+            </wp:cNvGraphicFramePr>
+            <a:graphic xmlns:a="http://schemas.openxmlformats.org/drawingml/2006/main">
+              <a:graphicData uri="http://schemas.openxmlformats.org/drawingml/2006/picture">
+                <pic:pic xmlns:pic="http://schemas.openxmlformats.org/drawingml/2006/picture">
+                  <pic:nvPicPr>
+                    <pic:cNvPr id="0" name="Picture 9"/>
+                    <pic:cNvPicPr>
+                      <a:picLocks noChangeAspect="1" noChangeArrowheads="1"/>
+                    </pic:cNvPicPr>
+                  </pic:nvPicPr>
+                  <pic:blipFill>
+                    <a:blip r:embed="rId17"/>
+                    <a:srcRect/>
+                    <a:stretch>
+                      <a:fillRect/>
+                    </a:stretch>
+                  </pic:blipFill>
+                  <pic:spPr bwMode="auto">
+                    <a:xfrm>
+                      <a:off x="0" y="0"/>
+                      <a:ext cx="2686685" cy="1640205"/>
+                    </a:xfrm>
+                    <a:prstGeom prst="rect">
+                      <a:avLst/>
+                    </a:prstGeom>
+                    <a:noFill/>
+                    <a:ln w="9525">
+                      <a:noFill/>
+                      <a:miter lim="800000"/>
+                      <a:headEnd/>
+                      <a:tailEnd/>
+                    </a:ln>
+                  </pic:spPr>
+                </pic:pic>
+              </a:graphicData>
+            </a:graphic>
+          </wp:anchor>
+        </w:drawing>
+      </w:r>
+    </w:p>
+    <w:p>
+      <w:pPr>
+        <w:spacing w:after="0"/>
+      </w:pPr>
+    </w:p>
+    <w:p>
+      <w:pPr>
+        <w:spacing w:after="0"/>
+      </w:pPr>
+    </w:p>
+    <w:p>
+      <w:pPr>
+        <w:spacing w:after="0"/>
+      </w:pPr>
+    </w:p>
+    <w:p>
+      <w:pPr>
+        <w:spacing w:after="0"/>
+      </w:pPr>
+    </w:p>
+    <w:p/>
+    <w:p/>
+    <w:p/>
+    <w:p>
+      <w:pPr>
+        <w:pStyle w:val="Nagwek1"/>
+      </w:pPr>
+      <w:r>
+        <w:t>11. Diagram stanów sesji klienta</w:t>
+      </w:r>
+    </w:p>
+    <w:p>
+      <w:r>
+        <w:object w:dxaOrig="13366" w:dyaOrig="6091">
+          <v:shape id="_x0000_i1027" type="#_x0000_t75" style="width:523.05pt;height:238.6pt" o:ole="">
+            <v:imagedata r:id="rId18" o:title=""/>
+          </v:shape>
+          <o:OLEObject Type="Embed" ProgID="Visio.Drawing.15" ShapeID="_x0000_i1027" DrawAspect="Content" ObjectID="_1511020004" r:id="rId19"/>
+        </w:object>
+      </w:r>
+    </w:p>
+    <w:p>
+      <w:pPr>
+        <w:pStyle w:val="Nagwek1"/>
+      </w:pPr>
+      <w:r>
+        <w:rPr>
+          <w:noProof/>
+          <w:lang w:eastAsia="pl-PL"/>
+        </w:rPr>
+        <w:lastRenderedPageBreak/>
         <w:drawing>
           <wp:anchor distT="0" distB="0" distL="114300" distR="114300" simplePos="0" relativeHeight="251661312" behindDoc="0" locked="0" layoutInCell="1" allowOverlap="1">
             <wp:simplePos x="0" y="0"/>
@@ -6255,7 +6147,7 @@
                     <pic:cNvPicPr/>
                   </pic:nvPicPr>
                   <pic:blipFill>
-                    <a:blip r:embed="rId15" cstate="print"/>
+                    <a:blip r:embed="rId20" cstate="print"/>
                     <a:stretch>
                       <a:fillRect/>
                     </a:stretch>
@@ -6276,7 +6168,10 @@
         </w:drawing>
       </w:r>
       <w:r>
-        <w:t>10</w:t>
+        <w:t>1</w:t>
+      </w:r>
+      <w:r>
+        <w:t>2</w:t>
       </w:r>
       <w:r>
         <w:t>. Scenariusze użycia</w:t>
@@ -6305,7 +6200,7 @@
                     <pic:cNvPicPr/>
                   </pic:nvPicPr>
                   <pic:blipFill>
-                    <a:blip r:embed="rId16" cstate="print"/>
+                    <a:blip r:embed="rId21" cstate="print"/>
                     <a:stretch>
                       <a:fillRect/>
                     </a:stretch>
@@ -6327,34 +6222,18 @@
       </w:r>
     </w:p>
     <w:p/>
-    <w:p>
-      <w:pPr>
-        <w:pStyle w:val="Nagwek1"/>
-      </w:pPr>
-      <w:r>
-        <w:t>11</w:t>
-      </w:r>
-      <w:r>
-        <w:t>. Diagram stanów sesji klienta</w:t>
-      </w:r>
-    </w:p>
-    <w:p>
-      <w:r>
-        <w:object w:dxaOrig="13366" w:dyaOrig="6091">
-          <v:shape id="_x0000_i1029" type="#_x0000_t75" style="width:523.3pt;height:238.85pt" o:ole="">
-            <v:imagedata r:id="rId17" o:title=""/>
-          </v:shape>
-          <o:OLEObject Type="Embed" ProgID="Visio.Drawing.15" ShapeID="_x0000_i1029" DrawAspect="Content" ObjectID="_1510939029" r:id="rId18"/>
-        </w:object>
-      </w:r>
-    </w:p>
+    <w:p/>
     <w:p>
       <w:pPr>
         <w:pStyle w:val="Nagwek1"/>
         <w:spacing w:before="0"/>
       </w:pPr>
       <w:r>
-        <w:t>12</w:t>
+        <w:lastRenderedPageBreak/>
+        <w:t>1</w:t>
+      </w:r>
+      <w:r>
+        <w:t>3</w:t>
       </w:r>
       <w:r>
         <w:t>. Przykłady testowe</w:t>
@@ -6371,7 +6250,10 @@
         <w:spacing w:before="0"/>
       </w:pPr>
       <w:r>
-        <w:t>13</w:t>
+        <w:t>1</w:t>
+      </w:r>
+      <w:r>
+        <w:t>4</w:t>
       </w:r>
       <w:r>
         <w:t>. Podział pracy pomiędzy członków zespołu</w:t>
@@ -6400,13 +6282,8 @@
         <w:t>13</w:t>
       </w:r>
       <w:r>
-        <w:t xml:space="preserve">.1.1 Implementacja komponentu </w:t>
-      </w:r>
-      <w:proofErr w:type="spellStart"/>
-      <w:r>
-        <w:t>TcpLayer</w:t>
-      </w:r>
-      <w:proofErr w:type="spellEnd"/>
+        <w:t>.1.1 Implementacja komponentu TcpLayer</w:t>
+      </w:r>
     </w:p>
     <w:p>
       <w:pPr>
@@ -6422,13 +6299,8 @@
         <w:t>m</w:t>
       </w:r>
       <w:r>
-        <w:t xml:space="preserve">ponentu </w:t>
-      </w:r>
-      <w:proofErr w:type="spellStart"/>
-      <w:r>
-        <w:t>ClientSession</w:t>
-      </w:r>
-      <w:proofErr w:type="spellEnd"/>
+        <w:t>ponentu ClientSession</w:t>
+      </w:r>
     </w:p>
     <w:p>
       <w:pPr>
@@ -6482,44 +6354,14 @@
         <w:rPr>
           <w:lang w:val="en-US"/>
         </w:rPr>
-        <w:t xml:space="preserve"> </w:t>
-      </w:r>
-      <w:proofErr w:type="spellStart"/>
+        <w:t xml:space="preserve"> Implementacja</w:t>
+      </w:r>
       <w:r>
         <w:rPr>
           <w:lang w:val="en-US"/>
         </w:rPr>
-        <w:t>Implementacja</w:t>
-      </w:r>
-      <w:proofErr w:type="spellEnd"/>
-      <w:r>
-        <w:rPr>
-          <w:lang w:val="en-US"/>
-        </w:rPr>
-        <w:t xml:space="preserve"> </w:t>
-      </w:r>
-      <w:proofErr w:type="spellStart"/>
-      <w:r>
-        <w:rPr>
-          <w:lang w:val="en-US"/>
-        </w:rPr>
-        <w:t>komponentu</w:t>
-      </w:r>
-      <w:proofErr w:type="spellEnd"/>
-      <w:r>
-        <w:rPr>
-          <w:lang w:val="en-US"/>
-        </w:rPr>
-        <w:t xml:space="preserve"> </w:t>
-      </w:r>
-      <w:proofErr w:type="spellStart"/>
-      <w:r>
-        <w:rPr>
-          <w:lang w:val="en-US"/>
-        </w:rPr>
-        <w:t>SessionsListener</w:t>
-      </w:r>
-      <w:proofErr w:type="spellEnd"/>
+        <w:t xml:space="preserve"> komponentu SessionsListener</w:t>
+      </w:r>
     </w:p>
     <w:p>
       <w:pPr>
@@ -6539,102 +6381,45 @@
         <w:rPr>
           <w:lang w:val="en-US"/>
         </w:rPr>
-        <w:t xml:space="preserve">.3 </w:t>
-      </w:r>
-      <w:proofErr w:type="spellStart"/>
-      <w:r>
+        <w:t>.3 Michał Mudel</w:t>
+      </w:r>
+    </w:p>
+    <w:p>
+      <w:pPr>
+        <w:spacing w:after="0"/>
         <w:rPr>
           <w:lang w:val="en-US"/>
         </w:rPr>
-        <w:t>Michał</w:t>
-      </w:r>
-      <w:proofErr w:type="spellEnd"/>
+      </w:pPr>
       <w:r>
         <w:rPr>
           <w:lang w:val="en-US"/>
         </w:rPr>
-        <w:t xml:space="preserve"> </w:t>
-      </w:r>
-      <w:proofErr w:type="spellStart"/>
+        <w:t>13</w:t>
+      </w:r>
       <w:r>
         <w:rPr>
           <w:lang w:val="en-US"/>
         </w:rPr>
-        <w:t>Mudel</w:t>
-      </w:r>
-      <w:proofErr w:type="spellEnd"/>
-    </w:p>
-    <w:p>
-      <w:pPr>
-        <w:spacing w:after="0"/>
+        <w:t xml:space="preserve">.3.1 </w:t>
+      </w:r>
+      <w:r>
         <w:rPr>
           <w:lang w:val="en-US"/>
         </w:rPr>
-      </w:pPr>
-      <w:r>
-        <w:rPr>
-          <w:lang w:val="en-US"/>
-        </w:rPr>
+        <w:t>Implementacja komponentu SmtpLayer</w:t>
+      </w:r>
+    </w:p>
+    <w:p>
+      <w:pPr>
+        <w:spacing w:after="0"/>
+      </w:pPr>
+      <w:r>
         <w:t>13</w:t>
       </w:r>
       <w:r>
-        <w:rPr>
-          <w:lang w:val="en-US"/>
-        </w:rPr>
-        <w:t xml:space="preserve">.3.1 </w:t>
-      </w:r>
-      <w:proofErr w:type="spellStart"/>
-      <w:r>
-        <w:rPr>
-          <w:lang w:val="en-US"/>
-        </w:rPr>
-        <w:t>Implementacja</w:t>
-      </w:r>
-      <w:proofErr w:type="spellEnd"/>
-      <w:r>
-        <w:rPr>
-          <w:lang w:val="en-US"/>
-        </w:rPr>
-        <w:t xml:space="preserve"> </w:t>
-      </w:r>
-      <w:proofErr w:type="spellStart"/>
-      <w:r>
-        <w:rPr>
-          <w:lang w:val="en-US"/>
-        </w:rPr>
-        <w:t>komponentu</w:t>
-      </w:r>
-      <w:proofErr w:type="spellEnd"/>
-      <w:r>
-        <w:rPr>
-          <w:lang w:val="en-US"/>
-        </w:rPr>
-        <w:t xml:space="preserve"> </w:t>
-      </w:r>
-      <w:proofErr w:type="spellStart"/>
-      <w:r>
-        <w:rPr>
-          <w:lang w:val="en-US"/>
-        </w:rPr>
-        <w:t>SmtpLayer</w:t>
-      </w:r>
-      <w:proofErr w:type="spellEnd"/>
-    </w:p>
-    <w:p>
-      <w:pPr>
-        <w:spacing w:after="0"/>
-      </w:pPr>
-      <w:r>
-        <w:t>13</w:t>
-      </w:r>
-      <w:r>
-        <w:t xml:space="preserve">.3.2 Implementacja komponentu </w:t>
-      </w:r>
-      <w:proofErr w:type="spellStart"/>
-      <w:r>
-        <w:t>Cipher</w:t>
-      </w:r>
-      <w:proofErr w:type="spellEnd"/>
+        <w:t>.3.2 Implementacja komponentu Cipher</w:t>
+      </w:r>
     </w:p>
     <w:p>
       <w:pPr>
@@ -6692,13 +6477,8 @@
         <w:t>13</w:t>
       </w:r>
       <w:r>
-        <w:t xml:space="preserve">.4.4 Implementacja klasy </w:t>
-      </w:r>
-      <w:proofErr w:type="spellStart"/>
-      <w:r>
-        <w:t>MessagesQueue</w:t>
-      </w:r>
-      <w:proofErr w:type="spellEnd"/>
+        <w:t>.4.4 Implementacja klasy MessagesQueue</w:t>
+      </w:r>
     </w:p>
     <w:p>
       <w:pPr>
@@ -6722,7 +6502,16 @@
           <w:sz w:val="32"/>
           <w:szCs w:val="32"/>
         </w:rPr>
-        <w:t>14</w:t>
+        <w:t>1</w:t>
+      </w:r>
+      <w:r>
+        <w:rPr>
+          <w:rFonts w:asciiTheme="majorHAnsi" w:hAnsiTheme="majorHAnsi"/>
+          <w:color w:val="4472C4" w:themeColor="accent5"/>
+          <w:sz w:val="32"/>
+          <w:szCs w:val="32"/>
+        </w:rPr>
+        <w:t>5</w:t>
       </w:r>
       <w:r>
         <w:rPr>
@@ -7001,7 +6790,6 @@
           <w:szCs w:val="24"/>
           <w:lang w:eastAsia="pl-PL"/>
         </w:rPr>
-        <w:lastRenderedPageBreak/>
         <w:t xml:space="preserve">Rozwiązanie: Zaprzestanie pracy serwera. Dla próbujących się połączyć aplikacji klienckich wyświetlany jest komunikat o tymczasowym technicznym problemie, dopóki dostęp do bazy danych nie zostanie odzyskany. W przypadku nieodwracalnego uszkodzenia </w:t>
       </w:r>
       <w:r>
@@ -7279,27 +7067,7 @@
           <w:szCs w:val="24"/>
           <w:lang w:eastAsia="pl-PL"/>
         </w:rPr>
-        <w:t xml:space="preserve">Rozwiązanie: Wszystkie trwające na serwerze operacje zostają przerwane bez zapamiętania kontekstu. </w:t>
-      </w:r>
-      <w:proofErr w:type="spellStart"/>
-      <w:r>
-        <w:rPr>
-          <w:rFonts w:eastAsia="Times New Roman"/>
-          <w:color w:val="000000"/>
-          <w:szCs w:val="24"/>
-          <w:lang w:eastAsia="pl-PL"/>
-        </w:rPr>
-        <w:t>TcpLayer</w:t>
-      </w:r>
-      <w:proofErr w:type="spellEnd"/>
-      <w:r>
-        <w:rPr>
-          <w:rFonts w:eastAsia="Times New Roman"/>
-          <w:color w:val="000000"/>
-          <w:szCs w:val="24"/>
-          <w:lang w:eastAsia="pl-PL"/>
-        </w:rPr>
-        <w:t xml:space="preserve"> po stronie aplikacji klienckiej informuje aplikację o utracie połączenia i o tym, że żądane polecenie nie zostało wykonane.</w:t>
+        <w:t>Rozwiązanie: Wszystkie trwające na serwerze operacje zostają przerwane bez zapamiętania kontekstu. TcpLayer po stronie aplikacji klienckiej informuje aplikację o utracie połączenia i o tym, że żądane polecenie nie zostało wykonane.</w:t>
       </w:r>
       <w:r>
         <w:rPr>
@@ -7329,7 +7097,7 @@
           <w:sz w:val="32"/>
           <w:szCs w:val="32"/>
         </w:rPr>
-        <w:t>15</w:t>
+        <w:t>1</w:t>
       </w:r>
       <w:r>
         <w:rPr>
@@ -7338,7 +7106,7 @@
           <w:sz w:val="32"/>
           <w:szCs w:val="32"/>
         </w:rPr>
-        <w:t xml:space="preserve">. </w:t>
+        <w:t>6</w:t>
       </w:r>
       <w:r>
         <w:rPr>
@@ -7347,25 +7115,34 @@
           <w:sz w:val="32"/>
           <w:szCs w:val="32"/>
         </w:rPr>
-        <w:t>Nawiązywanie połączenia między klientem a serwerem</w:t>
-      </w:r>
-    </w:p>
-    <w:p>
-      <w:pPr>
-        <w:spacing w:after="0"/>
+        <w:t xml:space="preserve">. </w:t>
+      </w:r>
+      <w:r>
         <w:rPr>
           <w:rFonts w:asciiTheme="majorHAnsi" w:hAnsiTheme="majorHAnsi"/>
           <w:color w:val="4472C4" w:themeColor="accent5"/>
           <w:sz w:val="32"/>
           <w:szCs w:val="32"/>
         </w:rPr>
+        <w:t>Nawiązywanie połączenia między klientem a serwerem</w:t>
+      </w:r>
+    </w:p>
+    <w:p>
+      <w:pPr>
+        <w:spacing w:after="0"/>
+        <w:rPr>
+          <w:rFonts w:asciiTheme="majorHAnsi" w:hAnsiTheme="majorHAnsi"/>
+          <w:color w:val="4472C4" w:themeColor="accent5"/>
+          <w:sz w:val="32"/>
+          <w:szCs w:val="32"/>
+        </w:rPr>
       </w:pPr>
       <w:r>
         <w:object w:dxaOrig="7606" w:dyaOrig="7426">
-          <v:shape id="_x0000_i1030" type="#_x0000_t75" style="width:380.2pt;height:370.55pt" o:ole="">
-            <v:imagedata r:id="rId19" o:title=""/>
+          <v:shape id="_x0000_i1028" type="#_x0000_t75" style="width:380.45pt;height:370.6pt" o:ole="">
+            <v:imagedata r:id="rId22" o:title=""/>
           </v:shape>
-          <o:OLEObject Type="Embed" ProgID="Visio.Drawing.15" ShapeID="_x0000_i1030" DrawAspect="Content" ObjectID="_1510939030" r:id="rId20"/>
+          <o:OLEObject Type="Embed" ProgID="Visio.Drawing.15" ShapeID="_x0000_i1028" DrawAspect="Content" ObjectID="_1511020005" r:id="rId23"/>
         </w:object>
       </w:r>
     </w:p>
@@ -7479,6 +7256,56 @@
     </w:sectPr>
   </w:body>
 </w:document>
+</file>
+
+<file path=word/endnotes.xml><?xml version="1.0" encoding="utf-8"?>
+<w:endnotes xmlns:ve="http://schemas.openxmlformats.org/markup-compatibility/2006" xmlns:o="urn:schemas-microsoft-com:office:office" xmlns:r="http://schemas.openxmlformats.org/officeDocument/2006/relationships" xmlns:m="http://schemas.openxmlformats.org/officeDocument/2006/math" xmlns:v="urn:schemas-microsoft-com:vml" xmlns:wp="http://schemas.openxmlformats.org/drawingml/2006/wordprocessingDrawing" xmlns:w10="urn:schemas-microsoft-com:office:word" xmlns:w="http://schemas.openxmlformats.org/wordprocessingml/2006/main" xmlns:wne="http://schemas.microsoft.com/office/word/2006/wordml">
+  <w:endnote w:type="separator" w:id="-1">
+    <w:p>
+      <w:pPr>
+        <w:spacing w:after="0" w:line="240" w:lineRule="auto"/>
+      </w:pPr>
+      <w:r>
+        <w:separator/>
+      </w:r>
+    </w:p>
+  </w:endnote>
+  <w:endnote w:type="continuationSeparator" w:id="0">
+    <w:p>
+      <w:pPr>
+        <w:spacing w:after="0" w:line="240" w:lineRule="auto"/>
+      </w:pPr>
+      <w:r>
+        <w:continuationSeparator/>
+      </w:r>
+    </w:p>
+  </w:endnote>
+</w:endnotes>
+</file>
+
+<file path=word/footnotes.xml><?xml version="1.0" encoding="utf-8"?>
+<w:footnotes xmlns:ve="http://schemas.openxmlformats.org/markup-compatibility/2006" xmlns:o="urn:schemas-microsoft-com:office:office" xmlns:r="http://schemas.openxmlformats.org/officeDocument/2006/relationships" xmlns:m="http://schemas.openxmlformats.org/officeDocument/2006/math" xmlns:v="urn:schemas-microsoft-com:vml" xmlns:wp="http://schemas.openxmlformats.org/drawingml/2006/wordprocessingDrawing" xmlns:w10="urn:schemas-microsoft-com:office:word" xmlns:w="http://schemas.openxmlformats.org/wordprocessingml/2006/main" xmlns:wne="http://schemas.microsoft.com/office/word/2006/wordml">
+  <w:footnote w:type="separator" w:id="-1">
+    <w:p>
+      <w:pPr>
+        <w:spacing w:after="0" w:line="240" w:lineRule="auto"/>
+      </w:pPr>
+      <w:r>
+        <w:separator/>
+      </w:r>
+    </w:p>
+  </w:footnote>
+  <w:footnote w:type="continuationSeparator" w:id="0">
+    <w:p>
+      <w:pPr>
+        <w:spacing w:after="0" w:line="240" w:lineRule="auto"/>
+      </w:pPr>
+      <w:r>
+        <w:continuationSeparator/>
+      </w:r>
+    </w:p>
+  </w:footnote>
+</w:footnotes>
 </file>
 
 <file path=word/numbering.xml><?xml version="1.0" encoding="utf-8"?>
@@ -8241,6 +8068,54 @@
     <w:uiPriority w:val="99"/>
     <w:rsid w:val="00471F3D"/>
   </w:style>
+  <w:style w:type="paragraph" w:styleId="Nagwek">
+    <w:name w:val="header"/>
+    <w:basedOn w:val="Normalny"/>
+    <w:link w:val="NagwekZnak"/>
+    <w:uiPriority w:val="99"/>
+    <w:semiHidden/>
+    <w:unhideWhenUsed/>
+    <w:rsid w:val="00C66AA3"/>
+    <w:pPr>
+      <w:tabs>
+        <w:tab w:val="center" w:pos="4536"/>
+        <w:tab w:val="right" w:pos="9072"/>
+      </w:tabs>
+      <w:spacing w:after="0" w:line="240" w:lineRule="auto"/>
+    </w:pPr>
+  </w:style>
+  <w:style w:type="character" w:customStyle="1" w:styleId="NagwekZnak">
+    <w:name w:val="Nagłówek Znak"/>
+    <w:basedOn w:val="Domylnaczcionkaakapitu"/>
+    <w:link w:val="Nagwek"/>
+    <w:uiPriority w:val="99"/>
+    <w:semiHidden/>
+    <w:rsid w:val="00C66AA3"/>
+  </w:style>
+  <w:style w:type="paragraph" w:styleId="Stopka">
+    <w:name w:val="footer"/>
+    <w:basedOn w:val="Normalny"/>
+    <w:link w:val="StopkaZnak"/>
+    <w:uiPriority w:val="99"/>
+    <w:semiHidden/>
+    <w:unhideWhenUsed/>
+    <w:rsid w:val="00C66AA3"/>
+    <w:pPr>
+      <w:tabs>
+        <w:tab w:val="center" w:pos="4536"/>
+        <w:tab w:val="right" w:pos="9072"/>
+      </w:tabs>
+      <w:spacing w:after="0" w:line="240" w:lineRule="auto"/>
+    </w:pPr>
+  </w:style>
+  <w:style w:type="character" w:customStyle="1" w:styleId="StopkaZnak">
+    <w:name w:val="Stopka Znak"/>
+    <w:basedOn w:val="Domylnaczcionkaakapitu"/>
+    <w:link w:val="Stopka"/>
+    <w:uiPriority w:val="99"/>
+    <w:semiHidden/>
+    <w:rsid w:val="00C66AA3"/>
+  </w:style>
 </w:styles>
 </file>
 
@@ -8510,7 +8385,7 @@
 </file>
 
 <file path=customXml/itemProps1.xml><?xml version="1.0" encoding="utf-8"?>
-<ds:datastoreItem xmlns:ds="http://schemas.openxmlformats.org/officeDocument/2006/customXml" ds:itemID="{462C06E3-CD3F-4ED0-A08C-0F1046A1C7B2}">
+<ds:datastoreItem xmlns:ds="http://schemas.openxmlformats.org/officeDocument/2006/customXml" ds:itemID="{AD8CA438-2941-40C0-9BC1-7E645F5DA848}">
   <ds:schemaRefs>
     <ds:schemaRef ds:uri="http://schemas.openxmlformats.org/officeDocument/2006/bibliography"/>
   </ds:schemaRefs>

</xml_diff>

<commit_message>
Updated ASIA protocol section; added ClientSession state diagram
</commit_message>
<xml_diff>
--- a/Pw.Elka.TIN/dokumentacja.docx
+++ b/Pw.Elka.TIN/dokumentacja.docx
@@ -1044,10 +1044,10 @@
             <v:path o:extrusionok="f" gradientshapeok="t" o:connecttype="rect"/>
             <o:lock v:ext="edit" aspectratio="t"/>
           </v:shapetype>
-          <v:shape id="_x0000_i1029" type="#_x0000_t75" style="width:523.05pt;height:379.75pt" o:ole="">
+          <v:shape id="_x0000_i1025" type="#_x0000_t75" style="width:523.05pt;height:379.75pt" o:ole="">
             <v:imagedata r:id="rId9" o:title=""/>
           </v:shape>
-          <o:OLEObject Type="Embed" ProgID="Visio.Drawing.15" ShapeID="_x0000_i1029" DrawAspect="Content" ObjectID="_1511020000" r:id="rId10"/>
+          <o:OLEObject Type="Embed" ProgID="Visio.Drawing.15" ShapeID="_x0000_i1025" DrawAspect="Content" ObjectID="_1511026520" r:id="rId10"/>
         </w:object>
       </w:r>
       <w:r>
@@ -1114,10 +1114,10 @@
     <w:p>
       <w:r>
         <w:object w:dxaOrig="11316" w:dyaOrig="10405">
-          <v:shape id="_x0000_i1030" type="#_x0000_t75" style="width:516pt;height:474.35pt" o:ole="">
+          <v:shape id="_x0000_i1026" type="#_x0000_t75" style="width:516pt;height:474.35pt" o:ole="">
             <v:imagedata r:id="rId11" o:title=""/>
           </v:shape>
-          <o:OLEObject Type="Embed" ProgID="Visio.Drawing.15" ShapeID="_x0000_i1030" DrawAspect="Content" ObjectID="_1511020001" r:id="rId12"/>
+          <o:OLEObject Type="Embed" ProgID="Visio.Drawing.15" ShapeID="_x0000_i1026" DrawAspect="Content" ObjectID="_1511026521" r:id="rId12"/>
         </w:object>
       </w:r>
     </w:p>
@@ -1128,10 +1128,10 @@
       </w:pPr>
       <w:r>
         <w:object w:dxaOrig="8251" w:dyaOrig="4066">
-          <v:shape id="_x0000_i1025" type="#_x0000_t75" style="width:412.25pt;height:217.4pt" o:ole="">
+          <v:shape id="_x0000_i1027" type="#_x0000_t75" style="width:412.25pt;height:217.4pt" o:ole="">
             <v:imagedata r:id="rId13" o:title=""/>
           </v:shape>
-          <o:OLEObject Type="Embed" ProgID="Visio.Drawing.15" ShapeID="_x0000_i1025" DrawAspect="Content" ObjectID="_1511020002" r:id="rId14"/>
+          <o:OLEObject Type="Embed" ProgID="Visio.Drawing.15" ShapeID="_x0000_i1027" DrawAspect="Content" ObjectID="_1511026522" r:id="rId14"/>
         </w:object>
       </w:r>
     </w:p>
@@ -1142,10 +1142,10 @@
       </w:pPr>
       <w:r>
         <w:object w:dxaOrig="8251" w:dyaOrig="7575">
-          <v:shape id="_x0000_i1026" type="#_x0000_t75" style="width:412.25pt;height:377.65pt" o:ole="">
+          <v:shape id="_x0000_i1028" type="#_x0000_t75" style="width:412.25pt;height:377.65pt" o:ole="">
             <v:imagedata r:id="rId15" o:title=""/>
           </v:shape>
-          <o:OLEObject Type="Embed" ProgID="Visio.Drawing.15" ShapeID="_x0000_i1026" DrawAspect="Content" ObjectID="_1511020003" r:id="rId16"/>
+          <o:OLEObject Type="Embed" ProgID="Visio.Drawing.15" ShapeID="_x0000_i1028" DrawAspect="Content" ObjectID="_1511026523" r:id="rId16"/>
         </w:object>
       </w:r>
       <w:r>
@@ -1390,49 +1390,7 @@
         <w:rPr>
           <w:lang w:val="en-US"/>
         </w:rPr>
-        <w:t>9</w:t>
-      </w:r>
-      <w:r>
-        <w:rPr>
-          <w:lang w:val="en-US"/>
-        </w:rPr>
-        <w:t xml:space="preserve">. Opis </w:t>
-      </w:r>
-      <w:r>
-        <w:rPr>
-          <w:lang w:val="en-US"/>
-        </w:rPr>
-        <w:t>autor</w:t>
-      </w:r>
-      <w:r>
-        <w:rPr>
-          <w:lang w:val="en-US"/>
-        </w:rPr>
-        <w:t xml:space="preserve">skiego </w:t>
-      </w:r>
-      <w:r>
-        <w:rPr>
-          <w:lang w:val="en-US"/>
-        </w:rPr>
-        <w:t>protokołu</w:t>
-      </w:r>
-      <w:r>
-        <w:rPr>
-          <w:lang w:val="en-US"/>
-        </w:rPr>
-        <w:t xml:space="preserve"> o nazwie ASIA (Automated Sen</w:t>
-      </w:r>
-      <w:r>
-        <w:rPr>
-          <w:lang w:val="en-US"/>
-        </w:rPr>
-        <w:t>ding Information to Address</w:t>
-      </w:r>
-      <w:r>
-        <w:rPr>
-          <w:lang w:val="en-US"/>
-        </w:rPr>
-        <w:t>es)</w:t>
+        <w:t>9. Opis autorskiego protokołu o nazwie ASIA (Automated Sending Information to Addresses)</w:t>
       </w:r>
     </w:p>
     <w:tbl>
@@ -1618,7 +1576,7 @@
             <v:path arrowok="t" fillok="f" o:connecttype="none"/>
             <o:lock v:ext="edit" shapetype="t"/>
           </v:shapetype>
-          <v:shape id="_x0000_s1026" type="#_x0000_t32" style="position:absolute;margin-left:.75pt;margin-top:12.05pt;width:530.25pt;height:2.25pt;z-index:251660288;mso-position-horizontal-relative:text;mso-position-vertical-relative:text" o:connectortype="straight">
+          <v:shape id="_x0000_s1033" type="#_x0000_t32" style="position:absolute;margin-left:.75pt;margin-top:12.05pt;width:530.25pt;height:2.25pt;z-index:251666432;mso-position-horizontal-relative:text;mso-position-vertical-relative:text" o:connectortype="straight">
             <v:stroke startarrow="block" endarrow="block"/>
           </v:shape>
         </w:pict>
@@ -1629,10 +1587,7 @@
         <w:jc w:val="center"/>
       </w:pPr>
       <w:r>
-        <w:t>2</w:t>
-      </w:r>
-      <w:r>
-        <w:t xml:space="preserve"> BAJTY</w:t>
+        <w:t>2 BAJTY</w:t>
       </w:r>
     </w:p>
     <w:p>
@@ -1640,30 +1595,12 @@
         <w:pStyle w:val="Nagwek2"/>
       </w:pPr>
       <w:r>
-        <w:t>9</w:t>
-      </w:r>
-      <w:r>
-        <w:t>.1 Typy komunikatów</w:t>
-      </w:r>
-    </w:p>
-    <w:p>
-      <w:r>
-        <w:t>Każdy komunikat posiada swój kod komunikatu po którym jest identyfikowany Kod zajmuje 1 bajt</w:t>
-      </w:r>
-      <w:r>
-        <w:t>. Każdy komunikat posiada określoną liczbę danych</w:t>
-      </w:r>
-      <w:r>
-        <w:t>. Pozostała część komunikatu zawiera dane, które same określają swoją długość. Pakiet komunikatu AUTH-Serwer jest niekodowany. Pakiet komunikatu AUTH-Klient jest kodowany kluczem asymetrycznym. Pakiety</w:t>
-      </w:r>
-      <w:r>
-        <w:t xml:space="preserve"> pozostałych komunikatów są kod</w:t>
-      </w:r>
-      <w:r>
-        <w:t>owane kluczem symetrycznym.</w:t>
-      </w:r>
-      <w:r>
-        <w:t xml:space="preserve"> Oznaczenie {...} określa kolekcję danych, której długość jest określona w niej samej.</w:t>
+        <w:t>9.1 Typy komunikatów</w:t>
+      </w:r>
+    </w:p>
+    <w:p>
+      <w:r>
+        <w:t>Każdy komunikat posiada swój kod komunikatu po którym jest identyfikowany Kod zajmuje 1 bajt. Każdy komunikat posiada określoną liczbę danych. Pozostała część komunikatu zawiera dane, które same określają swoją długość. Oznaczenie {...} określa kolekcję danych, której długość jest określona w niej samej.</w:t>
       </w:r>
     </w:p>
     <w:tbl>
@@ -1761,13 +1698,7 @@
               <w:rPr>
                 <w:rFonts w:ascii="Consolas" w:hAnsi="Consolas" w:cs="Consolas"/>
               </w:rPr>
-              <w:t>9</w:t>
-            </w:r>
-            <w:r>
-              <w:rPr>
-                <w:rFonts w:ascii="Consolas" w:hAnsi="Consolas" w:cs="Consolas"/>
-              </w:rPr>
-              <w:t>.1.1</w:t>
+              <w:t>9.1.1</w:t>
             </w:r>
           </w:p>
         </w:tc>
@@ -1863,7 +1794,7 @@
               <w:rPr>
                 <w:rFonts w:ascii="Consolas" w:hAnsi="Consolas" w:cs="Consolas"/>
               </w:rPr>
-              <w:t>ASYMKEY</w:t>
+              <w:t>SALT</w:t>
             </w:r>
           </w:p>
         </w:tc>
@@ -1897,7 +1828,7 @@
               <w:rPr>
                 <w:rFonts w:ascii="Consolas" w:hAnsi="Consolas" w:cs="Consolas"/>
               </w:rPr>
-              <w:t>Serwer wysyła asymetryczny klucz publiczny</w:t>
+              <w:t>Serwer wysyła salt potrzebny klientowi do bezpiecznego przesłania skrótu hasła (przesyłamy skrót skrótu)</w:t>
             </w:r>
           </w:p>
         </w:tc>
@@ -1918,13 +1849,7 @@
               <w:rPr>
                 <w:rFonts w:ascii="Consolas" w:hAnsi="Consolas" w:cs="Consolas"/>
               </w:rPr>
-              <w:t>9</w:t>
-            </w:r>
-            <w:r>
-              <w:rPr>
-                <w:rFonts w:ascii="Consolas" w:hAnsi="Consolas" w:cs="Consolas"/>
-              </w:rPr>
-              <w:t>.1.2</w:t>
+              <w:t>9.1.2</w:t>
             </w:r>
           </w:p>
         </w:tc>
@@ -2020,19 +1945,25 @@
               <w:rPr>
                 <w:rFonts w:ascii="Consolas" w:hAnsi="Consolas" w:cs="Consolas"/>
               </w:rPr>
-              <w:t>SYMKEY, LOGIN,</w:t>
-            </w:r>
-            <w:r>
-              <w:rPr>
-                <w:rFonts w:ascii="Consolas" w:hAnsi="Consolas" w:cs="Consolas"/>
-              </w:rPr>
-              <w:t xml:space="preserve"> PASS</w:t>
-            </w:r>
-            <w:r>
-              <w:rPr>
-                <w:rFonts w:ascii="Consolas" w:hAnsi="Consolas" w:cs="Consolas"/>
-              </w:rPr>
-              <w:t>W</w:t>
+              <w:t>LOGIN,</w:t>
+            </w:r>
+            <w:r>
+              <w:rPr>
+                <w:rFonts w:ascii="Consolas" w:hAnsi="Consolas" w:cs="Consolas"/>
+              </w:rPr>
+              <w:t xml:space="preserve"> </w:t>
+            </w:r>
+            <w:r>
+              <w:rPr>
+                <w:rFonts w:ascii="Consolas" w:hAnsi="Consolas" w:cs="Consolas"/>
+              </w:rPr>
+              <w:t>PASSW</w:t>
+            </w:r>
+            <w:r>
+              <w:rPr>
+                <w:rFonts w:ascii="Consolas" w:hAnsi="Consolas" w:cs="Consolas"/>
+              </w:rPr>
+              <w:t>HASH</w:t>
             </w:r>
           </w:p>
         </w:tc>
@@ -2066,7 +1997,7 @@
               <w:rPr>
                 <w:rFonts w:ascii="Consolas" w:hAnsi="Consolas" w:cs="Consolas"/>
               </w:rPr>
-              <w:t>Klient wysyła zaszyfrowany klucz symetryczny i dane do autoryzacji</w:t>
+              <w:t>Klient wysyła dane do autoryzacji</w:t>
             </w:r>
           </w:p>
         </w:tc>
@@ -2087,13 +2018,7 @@
               <w:rPr>
                 <w:rFonts w:ascii="Consolas" w:hAnsi="Consolas" w:cs="Consolas"/>
               </w:rPr>
-              <w:t>9</w:t>
-            </w:r>
-            <w:r>
-              <w:rPr>
-                <w:rFonts w:ascii="Consolas" w:hAnsi="Consolas" w:cs="Consolas"/>
-              </w:rPr>
-              <w:t>.1.3</w:t>
+              <w:t>9.1.3</w:t>
             </w:r>
           </w:p>
         </w:tc>
@@ -2244,13 +2169,7 @@
               <w:rPr>
                 <w:rFonts w:ascii="Consolas" w:hAnsi="Consolas" w:cs="Consolas"/>
               </w:rPr>
-              <w:t>9</w:t>
-            </w:r>
-            <w:r>
-              <w:rPr>
-                <w:rFonts w:ascii="Consolas" w:hAnsi="Consolas" w:cs="Consolas"/>
-              </w:rPr>
-              <w:t>.1.4</w:t>
+              <w:t>9.1.4</w:t>
             </w:r>
           </w:p>
         </w:tc>
@@ -2424,13 +2343,7 @@
               <w:rPr>
                 <w:rFonts w:ascii="Consolas" w:hAnsi="Consolas" w:cs="Consolas"/>
               </w:rPr>
-              <w:t>9</w:t>
-            </w:r>
-            <w:r>
-              <w:rPr>
-                <w:rFonts w:ascii="Consolas" w:hAnsi="Consolas" w:cs="Consolas"/>
-              </w:rPr>
-              <w:t>.1.5</w:t>
+              <w:t>9.1.5</w:t>
             </w:r>
           </w:p>
         </w:tc>
@@ -2613,13 +2526,7 @@
               <w:rPr>
                 <w:rFonts w:ascii="Consolas" w:hAnsi="Consolas" w:cs="Consolas"/>
               </w:rPr>
-              <w:t>9</w:t>
-            </w:r>
-            <w:r>
-              <w:rPr>
-                <w:rFonts w:ascii="Consolas" w:hAnsi="Consolas" w:cs="Consolas"/>
-              </w:rPr>
-              <w:t>.1.6</w:t>
+              <w:t>9.1.6</w:t>
             </w:r>
           </w:p>
         </w:tc>
@@ -2776,13 +2683,8 @@
               <w:rPr>
                 <w:rFonts w:ascii="Consolas" w:hAnsi="Consolas" w:cs="Consolas"/>
               </w:rPr>
-              <w:t>9</w:t>
-            </w:r>
-            <w:r>
-              <w:rPr>
-                <w:rFonts w:ascii="Consolas" w:hAnsi="Consolas" w:cs="Consolas"/>
-              </w:rPr>
-              <w:t>.1.7</w:t>
+              <w:lastRenderedPageBreak/>
+              <w:t>9.1.7</w:t>
             </w:r>
           </w:p>
         </w:tc>
@@ -2939,13 +2841,7 @@
               <w:rPr>
                 <w:rFonts w:ascii="Consolas" w:hAnsi="Consolas" w:cs="Consolas"/>
               </w:rPr>
-              <w:t>9</w:t>
-            </w:r>
-            <w:r>
-              <w:rPr>
-                <w:rFonts w:ascii="Consolas" w:hAnsi="Consolas" w:cs="Consolas"/>
-              </w:rPr>
-              <w:t>.1.8</w:t>
+              <w:t>9.1.8</w:t>
             </w:r>
           </w:p>
         </w:tc>
@@ -3096,13 +2992,7 @@
               <w:rPr>
                 <w:rFonts w:ascii="Consolas" w:hAnsi="Consolas" w:cs="Consolas"/>
               </w:rPr>
-              <w:t>9</w:t>
-            </w:r>
-            <w:r>
-              <w:rPr>
-                <w:rFonts w:ascii="Consolas" w:hAnsi="Consolas" w:cs="Consolas"/>
-              </w:rPr>
-              <w:t>.1.9</w:t>
+              <w:t>9.1.9</w:t>
             </w:r>
           </w:p>
         </w:tc>
@@ -3253,13 +3143,7 @@
               <w:rPr>
                 <w:rFonts w:ascii="Consolas" w:hAnsi="Consolas" w:cs="Consolas"/>
               </w:rPr>
-              <w:t>9</w:t>
-            </w:r>
-            <w:r>
-              <w:rPr>
-                <w:rFonts w:ascii="Consolas" w:hAnsi="Consolas" w:cs="Consolas"/>
-              </w:rPr>
-              <w:t>.1.10</w:t>
+              <w:t>9.1.10</w:t>
             </w:r>
           </w:p>
         </w:tc>
@@ -3411,13 +3295,7 @@
               <w:rPr>
                 <w:rFonts w:ascii="Consolas" w:hAnsi="Consolas" w:cs="Consolas"/>
               </w:rPr>
-              <w:t>9</w:t>
-            </w:r>
-            <w:r>
-              <w:rPr>
-                <w:rFonts w:ascii="Consolas" w:hAnsi="Consolas" w:cs="Consolas"/>
-              </w:rPr>
-              <w:t>.1.11</w:t>
+              <w:t>9.1.11</w:t>
             </w:r>
           </w:p>
         </w:tc>
@@ -3574,13 +3452,7 @@
               <w:rPr>
                 <w:rFonts w:ascii="Consolas" w:hAnsi="Consolas" w:cs="Consolas"/>
               </w:rPr>
-              <w:t>9</w:t>
-            </w:r>
-            <w:r>
-              <w:rPr>
-                <w:rFonts w:ascii="Consolas" w:hAnsi="Consolas" w:cs="Consolas"/>
-              </w:rPr>
-              <w:t>.1.12</w:t>
+              <w:t>9.1.12</w:t>
             </w:r>
           </w:p>
         </w:tc>
@@ -3731,13 +3603,7 @@
               <w:rPr>
                 <w:rFonts w:ascii="Consolas" w:hAnsi="Consolas" w:cs="Consolas"/>
               </w:rPr>
-              <w:t>9</w:t>
-            </w:r>
-            <w:r>
-              <w:rPr>
-                <w:rFonts w:ascii="Consolas" w:hAnsi="Consolas" w:cs="Consolas"/>
-              </w:rPr>
-              <w:t>.1.13</w:t>
+              <w:t>9.1.13</w:t>
             </w:r>
           </w:p>
         </w:tc>
@@ -3894,13 +3760,7 @@
               <w:rPr>
                 <w:rFonts w:ascii="Consolas" w:hAnsi="Consolas" w:cs="Consolas"/>
               </w:rPr>
-              <w:t>9</w:t>
-            </w:r>
-            <w:r>
-              <w:rPr>
-                <w:rFonts w:ascii="Consolas" w:hAnsi="Consolas" w:cs="Consolas"/>
-              </w:rPr>
-              <w:t>.1.14</w:t>
+              <w:t>9.1.14</w:t>
             </w:r>
           </w:p>
         </w:tc>
@@ -4057,13 +3917,7 @@
               <w:rPr>
                 <w:rFonts w:ascii="Consolas" w:hAnsi="Consolas" w:cs="Consolas"/>
               </w:rPr>
-              <w:t>9</w:t>
-            </w:r>
-            <w:r>
-              <w:rPr>
-                <w:rFonts w:ascii="Consolas" w:hAnsi="Consolas" w:cs="Consolas"/>
-              </w:rPr>
-              <w:t>.1.15</w:t>
+              <w:t>9.1.15</w:t>
             </w:r>
           </w:p>
         </w:tc>
@@ -4220,13 +4074,7 @@
               <w:rPr>
                 <w:rFonts w:ascii="Consolas" w:hAnsi="Consolas" w:cs="Consolas"/>
               </w:rPr>
-              <w:t>9</w:t>
-            </w:r>
-            <w:r>
-              <w:rPr>
-                <w:rFonts w:ascii="Consolas" w:hAnsi="Consolas" w:cs="Consolas"/>
-              </w:rPr>
-              <w:t>.1.16</w:t>
+              <w:t>9.1.16</w:t>
             </w:r>
           </w:p>
         </w:tc>
@@ -4377,13 +4225,7 @@
               <w:rPr>
                 <w:rFonts w:ascii="Consolas" w:hAnsi="Consolas" w:cs="Consolas"/>
               </w:rPr>
-              <w:t>9</w:t>
-            </w:r>
-            <w:r>
-              <w:rPr>
-                <w:rFonts w:ascii="Consolas" w:hAnsi="Consolas" w:cs="Consolas"/>
-              </w:rPr>
-              <w:t>.1.17</w:t>
+              <w:t>9.1.17</w:t>
             </w:r>
           </w:p>
         </w:tc>
@@ -4534,13 +4376,7 @@
               <w:rPr>
                 <w:rFonts w:ascii="Consolas" w:hAnsi="Consolas" w:cs="Consolas"/>
               </w:rPr>
-              <w:t>9</w:t>
-            </w:r>
-            <w:r>
-              <w:rPr>
-                <w:rFonts w:ascii="Consolas" w:hAnsi="Consolas" w:cs="Consolas"/>
-              </w:rPr>
-              <w:t>.1.18</w:t>
+              <w:t>9.1.18</w:t>
             </w:r>
           </w:p>
         </w:tc>
@@ -4676,6 +4512,9 @@
         </w:tc>
       </w:tr>
       <w:tr>
+        <w:trPr>
+          <w:trHeight w:val="83"/>
+        </w:trPr>
         <w:tc>
           <w:tcPr>
             <w:tcW w:w="1008" w:type="dxa"/>
@@ -4691,13 +4530,7 @@
               <w:rPr>
                 <w:rFonts w:ascii="Consolas" w:hAnsi="Consolas" w:cs="Consolas"/>
               </w:rPr>
-              <w:t>9</w:t>
-            </w:r>
-            <w:r>
-              <w:rPr>
-                <w:rFonts w:ascii="Consolas" w:hAnsi="Consolas" w:cs="Consolas"/>
-              </w:rPr>
-              <w:t>.1.19</w:t>
+              <w:t>9.1.19</w:t>
             </w:r>
           </w:p>
         </w:tc>
@@ -4802,21 +4635,7 @@
                 <w:rFonts w:ascii="Consolas" w:hAnsi="Consolas" w:cs="Consolas"/>
                 <w:lang w:val="en-US"/>
               </w:rPr>
-              <w:t>{</w:t>
-            </w:r>
-            <w:r>
-              <w:rPr>
-                <w:rFonts w:ascii="Consolas" w:hAnsi="Consolas" w:cs="Consolas"/>
-                <w:lang w:val="en-US"/>
-              </w:rPr>
-              <w:t>VAL</w:t>
-            </w:r>
-            <w:r>
-              <w:rPr>
-                <w:rFonts w:ascii="Consolas" w:hAnsi="Consolas" w:cs="Consolas"/>
-                <w:lang w:val="en-US"/>
-              </w:rPr>
-              <w:t>}</w:t>
+              <w:t>{VAL}</w:t>
             </w:r>
           </w:p>
         </w:tc>
@@ -4857,29 +4676,415 @@
           </w:p>
         </w:tc>
       </w:tr>
+      <w:tr>
+        <w:tc>
+          <w:tcPr>
+            <w:tcW w:w="1008" w:type="dxa"/>
+            <w:vMerge w:val="restart"/>
+          </w:tcPr>
+          <w:p>
+            <w:pPr>
+              <w:rPr>
+                <w:rFonts w:ascii="Consolas" w:hAnsi="Consolas" w:cs="Consolas"/>
+              </w:rPr>
+            </w:pPr>
+            <w:r>
+              <w:rPr>
+                <w:rFonts w:ascii="Consolas" w:hAnsi="Consolas" w:cs="Consolas"/>
+              </w:rPr>
+              <w:t>9.1.20</w:t>
+            </w:r>
+          </w:p>
+        </w:tc>
+        <w:tc>
+          <w:tcPr>
+            <w:tcW w:w="1404" w:type="dxa"/>
+          </w:tcPr>
+          <w:p>
+            <w:pPr>
+              <w:rPr>
+                <w:rFonts w:ascii="Consolas" w:hAnsi="Consolas" w:cs="Consolas"/>
+                <w:lang w:val="en-US"/>
+              </w:rPr>
+            </w:pPr>
+            <w:r>
+              <w:rPr>
+                <w:rFonts w:ascii="Consolas" w:hAnsi="Consolas" w:cs="Consolas"/>
+                <w:lang w:val="en-US"/>
+              </w:rPr>
+              <w:t>PSSWCHG</w:t>
+            </w:r>
+          </w:p>
+        </w:tc>
+        <w:tc>
+          <w:tcPr>
+            <w:tcW w:w="1240" w:type="dxa"/>
+          </w:tcPr>
+          <w:p>
+            <w:pPr>
+              <w:rPr>
+                <w:rFonts w:ascii="Consolas" w:hAnsi="Consolas" w:cs="Consolas"/>
+                <w:lang w:val="en-US"/>
+              </w:rPr>
+            </w:pPr>
+            <w:r>
+              <w:rPr>
+                <w:rFonts w:ascii="Consolas" w:hAnsi="Consolas" w:cs="Consolas"/>
+                <w:lang w:val="en-US"/>
+              </w:rPr>
+              <w:t>Klient</w:t>
+            </w:r>
+          </w:p>
+        </w:tc>
+        <w:tc>
+          <w:tcPr>
+            <w:tcW w:w="1559" w:type="dxa"/>
+          </w:tcPr>
+          <w:p>
+            <w:pPr>
+              <w:rPr>
+                <w:rFonts w:ascii="Consolas" w:hAnsi="Consolas" w:cs="Consolas"/>
+                <w:lang w:val="en-US"/>
+              </w:rPr>
+            </w:pPr>
+            <w:r>
+              <w:rPr>
+                <w:rFonts w:ascii="Consolas" w:hAnsi="Consolas" w:cs="Consolas"/>
+                <w:lang w:val="en-US"/>
+              </w:rPr>
+              <w:t>ACK</w:t>
+            </w:r>
+          </w:p>
+        </w:tc>
+        <w:tc>
+          <w:tcPr>
+            <w:tcW w:w="851" w:type="dxa"/>
+          </w:tcPr>
+          <w:p>
+            <w:pPr>
+              <w:rPr>
+                <w:rFonts w:ascii="Consolas" w:hAnsi="Consolas" w:cs="Consolas"/>
+                <w:lang w:val="en-US"/>
+              </w:rPr>
+            </w:pPr>
+            <w:r>
+              <w:rPr>
+                <w:rFonts w:ascii="Consolas" w:hAnsi="Consolas" w:cs="Consolas"/>
+                <w:lang w:val="en-US"/>
+              </w:rPr>
+              <w:t>0x0E</w:t>
+            </w:r>
+          </w:p>
+        </w:tc>
+        <w:tc>
+          <w:tcPr>
+            <w:tcW w:w="4620" w:type="dxa"/>
+          </w:tcPr>
+          <w:p>
+            <w:pPr>
+              <w:rPr>
+                <w:rFonts w:ascii="Consolas" w:hAnsi="Consolas" w:cs="Consolas"/>
+                <w:lang w:val="en-US"/>
+              </w:rPr>
+            </w:pPr>
+            <w:r>
+              <w:rPr>
+                <w:rFonts w:ascii="Consolas" w:hAnsi="Consolas" w:cs="Consolas"/>
+                <w:lang w:val="en-US"/>
+              </w:rPr>
+              <w:t>PASSW</w:t>
+            </w:r>
+            <w:r>
+              <w:rPr>
+                <w:rFonts w:ascii="Consolas" w:hAnsi="Consolas" w:cs="Consolas"/>
+                <w:lang w:val="en-US"/>
+              </w:rPr>
+              <w:t>HASH</w:t>
+            </w:r>
+            <w:r>
+              <w:rPr>
+                <w:rFonts w:ascii="Consolas" w:hAnsi="Consolas" w:cs="Consolas"/>
+                <w:lang w:val="en-US"/>
+              </w:rPr>
+              <w:t>, NEWPASSW</w:t>
+            </w:r>
+            <w:r>
+              <w:rPr>
+                <w:rFonts w:ascii="Consolas" w:hAnsi="Consolas" w:cs="Consolas"/>
+                <w:lang w:val="en-US"/>
+              </w:rPr>
+              <w:t>HASH</w:t>
+            </w:r>
+          </w:p>
+        </w:tc>
+      </w:tr>
+      <w:tr>
+        <w:tc>
+          <w:tcPr>
+            <w:tcW w:w="1008" w:type="dxa"/>
+            <w:vMerge/>
+          </w:tcPr>
+          <w:p>
+            <w:pPr>
+              <w:rPr>
+                <w:rFonts w:ascii="Consolas" w:hAnsi="Consolas" w:cs="Consolas"/>
+              </w:rPr>
+            </w:pPr>
+          </w:p>
+        </w:tc>
+        <w:tc>
+          <w:tcPr>
+            <w:tcW w:w="9674" w:type="dxa"/>
+            <w:gridSpan w:val="5"/>
+          </w:tcPr>
+          <w:p>
+            <w:pPr>
+              <w:rPr>
+                <w:rFonts w:ascii="Consolas" w:hAnsi="Consolas" w:cs="Consolas"/>
+                <w:lang w:val="en-US"/>
+              </w:rPr>
+            </w:pPr>
+            <w:r>
+              <w:rPr>
+                <w:rFonts w:ascii="Consolas" w:hAnsi="Consolas" w:cs="Consolas"/>
+                <w:lang w:val="en-US"/>
+              </w:rPr>
+              <w:t>Klient wysyła</w:t>
+            </w:r>
+            <w:r>
+              <w:rPr>
+                <w:rFonts w:ascii="Consolas" w:hAnsi="Consolas" w:cs="Consolas"/>
+                <w:lang w:val="en-US"/>
+              </w:rPr>
+              <w:t xml:space="preserve"> skróty</w:t>
+            </w:r>
+            <w:r>
+              <w:rPr>
+                <w:rFonts w:ascii="Consolas" w:hAnsi="Consolas" w:cs="Consolas"/>
+                <w:lang w:val="en-US"/>
+              </w:rPr>
+              <w:t xml:space="preserve"> stare</w:t>
+            </w:r>
+            <w:r>
+              <w:rPr>
+                <w:rFonts w:ascii="Consolas" w:hAnsi="Consolas" w:cs="Consolas"/>
+                <w:lang w:val="en-US"/>
+              </w:rPr>
+              <w:t>go</w:t>
+            </w:r>
+            <w:r>
+              <w:rPr>
+                <w:rFonts w:ascii="Consolas" w:hAnsi="Consolas" w:cs="Consolas"/>
+                <w:lang w:val="en-US"/>
+              </w:rPr>
+              <w:t xml:space="preserve"> i nowe</w:t>
+            </w:r>
+            <w:r>
+              <w:rPr>
+                <w:rFonts w:ascii="Consolas" w:hAnsi="Consolas" w:cs="Consolas"/>
+                <w:lang w:val="en-US"/>
+              </w:rPr>
+              <w:t>go</w:t>
+            </w:r>
+            <w:r>
+              <w:rPr>
+                <w:rFonts w:ascii="Consolas" w:hAnsi="Consolas" w:cs="Consolas"/>
+                <w:lang w:val="en-US"/>
+              </w:rPr>
+              <w:t xml:space="preserve"> hasł</w:t>
+            </w:r>
+            <w:r>
+              <w:rPr>
+                <w:rFonts w:ascii="Consolas" w:hAnsi="Consolas" w:cs="Consolas"/>
+                <w:lang w:val="en-US"/>
+              </w:rPr>
+              <w:t>a</w:t>
+            </w:r>
+            <w:r>
+              <w:rPr>
+                <w:rFonts w:ascii="Consolas" w:hAnsi="Consolas" w:cs="Consolas"/>
+                <w:lang w:val="en-US"/>
+              </w:rPr>
+              <w:t xml:space="preserve"> w celu jego zmiany</w:t>
+            </w:r>
+          </w:p>
+        </w:tc>
+      </w:tr>
+      <w:tr>
+        <w:trPr>
+          <w:trHeight w:val="83"/>
+        </w:trPr>
+        <w:tc>
+          <w:tcPr>
+            <w:tcW w:w="1008" w:type="dxa"/>
+            <w:vMerge w:val="restart"/>
+          </w:tcPr>
+          <w:p>
+            <w:pPr>
+              <w:rPr>
+                <w:rFonts w:ascii="Consolas" w:hAnsi="Consolas" w:cs="Consolas"/>
+              </w:rPr>
+            </w:pPr>
+            <w:r>
+              <w:rPr>
+                <w:rFonts w:ascii="Consolas" w:hAnsi="Consolas" w:cs="Consolas"/>
+              </w:rPr>
+              <w:t>9.1.</w:t>
+            </w:r>
+            <w:r>
+              <w:rPr>
+                <w:rFonts w:ascii="Consolas" w:hAnsi="Consolas" w:cs="Consolas"/>
+              </w:rPr>
+              <w:t>21</w:t>
+            </w:r>
+          </w:p>
+        </w:tc>
+        <w:tc>
+          <w:tcPr>
+            <w:tcW w:w="1404" w:type="dxa"/>
+          </w:tcPr>
+          <w:p>
+            <w:pPr>
+              <w:rPr>
+                <w:rFonts w:ascii="Consolas" w:hAnsi="Consolas" w:cs="Consolas"/>
+              </w:rPr>
+            </w:pPr>
+            <w:r>
+              <w:rPr>
+                <w:rFonts w:ascii="Consolas" w:hAnsi="Consolas" w:cs="Consolas"/>
+              </w:rPr>
+              <w:t>DENY</w:t>
+            </w:r>
+          </w:p>
+        </w:tc>
+        <w:tc>
+          <w:tcPr>
+            <w:tcW w:w="1240" w:type="dxa"/>
+          </w:tcPr>
+          <w:p>
+            <w:pPr>
+              <w:rPr>
+                <w:rFonts w:ascii="Consolas" w:hAnsi="Consolas" w:cs="Consolas"/>
+              </w:rPr>
+            </w:pPr>
+            <w:r>
+              <w:rPr>
+                <w:rFonts w:ascii="Consolas" w:hAnsi="Consolas" w:cs="Consolas"/>
+              </w:rPr>
+              <w:t>Serwer</w:t>
+            </w:r>
+          </w:p>
+        </w:tc>
+        <w:tc>
+          <w:tcPr>
+            <w:tcW w:w="1559" w:type="dxa"/>
+          </w:tcPr>
+          <w:p>
+            <w:pPr>
+              <w:rPr>
+                <w:rFonts w:ascii="Consolas" w:hAnsi="Consolas" w:cs="Consolas"/>
+              </w:rPr>
+            </w:pPr>
+            <w:r>
+              <w:rPr>
+                <w:rFonts w:ascii="Consolas" w:hAnsi="Consolas" w:cs="Consolas"/>
+              </w:rPr>
+              <w:t>-</w:t>
+            </w:r>
+          </w:p>
+        </w:tc>
+        <w:tc>
+          <w:tcPr>
+            <w:tcW w:w="851" w:type="dxa"/>
+          </w:tcPr>
+          <w:p>
+            <w:pPr>
+              <w:rPr>
+                <w:rFonts w:ascii="Consolas" w:hAnsi="Consolas" w:cs="Consolas"/>
+              </w:rPr>
+            </w:pPr>
+            <w:r>
+              <w:rPr>
+                <w:rFonts w:ascii="Consolas" w:hAnsi="Consolas" w:cs="Consolas"/>
+              </w:rPr>
+              <w:t>0x0</w:t>
+            </w:r>
+            <w:r>
+              <w:rPr>
+                <w:rFonts w:ascii="Consolas" w:hAnsi="Consolas" w:cs="Consolas"/>
+              </w:rPr>
+              <w:t>F</w:t>
+            </w:r>
+          </w:p>
+        </w:tc>
+        <w:tc>
+          <w:tcPr>
+            <w:tcW w:w="4620" w:type="dxa"/>
+          </w:tcPr>
+          <w:p>
+            <w:pPr>
+              <w:rPr>
+                <w:rFonts w:ascii="Consolas" w:hAnsi="Consolas" w:cs="Consolas"/>
+                <w:lang w:val="en-US"/>
+              </w:rPr>
+            </w:pPr>
+            <w:r>
+              <w:rPr>
+                <w:rFonts w:ascii="Consolas" w:hAnsi="Consolas" w:cs="Consolas"/>
+                <w:lang w:val="en-US"/>
+              </w:rPr>
+              <w:t>ERR</w:t>
+            </w:r>
+          </w:p>
+        </w:tc>
+      </w:tr>
+      <w:tr>
+        <w:tc>
+          <w:tcPr>
+            <w:tcW w:w="1008" w:type="dxa"/>
+            <w:vMerge/>
+          </w:tcPr>
+          <w:p>
+            <w:pPr>
+              <w:rPr>
+                <w:rFonts w:ascii="Consolas" w:hAnsi="Consolas" w:cs="Consolas"/>
+              </w:rPr>
+            </w:pPr>
+          </w:p>
+        </w:tc>
+        <w:tc>
+          <w:tcPr>
+            <w:tcW w:w="9674" w:type="dxa"/>
+            <w:gridSpan w:val="5"/>
+          </w:tcPr>
+          <w:p>
+            <w:pPr>
+              <w:rPr>
+                <w:rFonts w:ascii="Consolas" w:hAnsi="Consolas" w:cs="Consolas"/>
+                <w:lang w:val="en-US"/>
+              </w:rPr>
+            </w:pPr>
+            <w:r>
+              <w:rPr>
+                <w:rFonts w:ascii="Consolas" w:hAnsi="Consolas" w:cs="Consolas"/>
+                <w:lang w:val="en-US"/>
+              </w:rPr>
+              <w:t xml:space="preserve">Serwer wysyła informację o odmowie wykonania żądania. </w:t>
+            </w:r>
+          </w:p>
+        </w:tc>
+      </w:tr>
     </w:tbl>
-    <w:p/>
-    <w:p>
-      <w:r>
-        <w:t xml:space="preserve">Każdy typ danych </w:t>
-      </w:r>
-      <w:r>
-        <w:t>p</w:t>
-      </w:r>
-      <w:r>
-        <w:t>osiada pole okręslające długość danych. Pojęcie długości jest rozumiane zależnie od danej – może być to długość w bajtach, może być to liczba danych zawartych w tej danej (tylko dla danych złożonych).</w:t>
-      </w:r>
-      <w:r>
-        <w:t xml:space="preserve"> Długość może być też określona przez typ danej – wtedy wartości zawarte w polu DŁUGOŚĆ DANEJ nie mają znaczenia.</w:t>
-      </w:r>
-      <w:r>
-        <w:t xml:space="preserve"> Dane wystepuję w pakiecie w kolejności </w:t>
-      </w:r>
-      <w:r>
-        <w:t>w jakiej są określone w tabeli 9</w:t>
-      </w:r>
-      <w:r>
-        <w:t>.1.</w:t>
+    <w:p>
+      <w:pPr>
+        <w:rPr>
+          <w:lang w:val="en-US"/>
+        </w:rPr>
+      </w:pPr>
+    </w:p>
+    <w:p>
+      <w:r>
+        <w:t>Każdy typ danych posiada pole okręslające długość danych. Pojęcie długości jest rozumiane zależnie od danej – może być to długość w bajtach, może być to liczba danych zawartych w tej danej (tylko dla danych złożonych). Długość może być też określona przez typ danej – wtedy wartości zawarte w polu DŁUGOŚĆ DANEJ nie mają znaczenia. Dane wystepuję w pakiecie w kolejności w jakiej są określone w tabeli 9.1.</w:t>
       </w:r>
     </w:p>
     <w:tbl>
@@ -4891,8 +5096,8 @@
       </w:tblPr>
       <w:tblGrid>
         <w:gridCol w:w="1008"/>
-        <w:gridCol w:w="1365"/>
-        <w:gridCol w:w="7374"/>
+        <w:gridCol w:w="1935"/>
+        <w:gridCol w:w="6804"/>
         <w:gridCol w:w="993"/>
       </w:tblGrid>
       <w:tr>
@@ -4908,7 +5113,7 @@
         </w:tc>
         <w:tc>
           <w:tcPr>
-            <w:tcW w:w="1365" w:type="dxa"/>
+            <w:tcW w:w="1935" w:type="dxa"/>
           </w:tcPr>
           <w:p>
             <w:r>
@@ -4918,7 +5123,7 @@
         </w:tc>
         <w:tc>
           <w:tcPr>
-            <w:tcW w:w="7374" w:type="dxa"/>
+            <w:tcW w:w="6804" w:type="dxa"/>
           </w:tcPr>
           <w:p>
             <w:r>
@@ -4964,37 +5169,37 @@
         </w:tc>
         <w:tc>
           <w:tcPr>
-            <w:tcW w:w="1365" w:type="dxa"/>
-          </w:tcPr>
-          <w:p>
-            <w:pPr>
-              <w:rPr>
-                <w:rFonts w:ascii="Consolas" w:hAnsi="Consolas" w:cs="Consolas"/>
-              </w:rPr>
-            </w:pPr>
-            <w:r>
-              <w:rPr>
-                <w:rFonts w:ascii="Consolas" w:hAnsi="Consolas" w:cs="Consolas"/>
-              </w:rPr>
-              <w:t>ASYMKEY</w:t>
-            </w:r>
-          </w:p>
-        </w:tc>
-        <w:tc>
-          <w:tcPr>
-            <w:tcW w:w="7374" w:type="dxa"/>
-          </w:tcPr>
-          <w:p>
-            <w:pPr>
-              <w:rPr>
-                <w:rFonts w:ascii="Consolas" w:hAnsi="Consolas" w:cs="Consolas"/>
-              </w:rPr>
-            </w:pPr>
-            <w:r>
-              <w:rPr>
-                <w:rFonts w:ascii="Consolas" w:hAnsi="Consolas" w:cs="Consolas"/>
-              </w:rPr>
-              <w:t>1024 bajtowy symetryczny klucz publiczny</w:t>
+            <w:tcW w:w="1935" w:type="dxa"/>
+          </w:tcPr>
+          <w:p>
+            <w:pPr>
+              <w:rPr>
+                <w:rFonts w:ascii="Consolas" w:hAnsi="Consolas" w:cs="Consolas"/>
+              </w:rPr>
+            </w:pPr>
+            <w:r>
+              <w:rPr>
+                <w:rFonts w:ascii="Consolas" w:hAnsi="Consolas" w:cs="Consolas"/>
+              </w:rPr>
+              <w:t>SALT</w:t>
+            </w:r>
+          </w:p>
+        </w:tc>
+        <w:tc>
+          <w:tcPr>
+            <w:tcW w:w="6804" w:type="dxa"/>
+          </w:tcPr>
+          <w:p>
+            <w:pPr>
+              <w:rPr>
+                <w:rFonts w:ascii="Consolas" w:hAnsi="Consolas" w:cs="Consolas"/>
+              </w:rPr>
+            </w:pPr>
+            <w:r>
+              <w:rPr>
+                <w:rFonts w:ascii="Consolas" w:hAnsi="Consolas" w:cs="Consolas"/>
+              </w:rPr>
+              <w:t>32 bajtowy salt do funkcji skrótu</w:t>
             </w:r>
           </w:p>
         </w:tc>
@@ -5038,43 +5243,55 @@
               <w:rPr>
                 <w:rFonts w:ascii="Consolas" w:hAnsi="Consolas" w:cs="Consolas"/>
               </w:rPr>
-              <w:t>.2.2</w:t>
-            </w:r>
-          </w:p>
-        </w:tc>
-        <w:tc>
-          <w:tcPr>
-            <w:tcW w:w="1365" w:type="dxa"/>
-          </w:tcPr>
-          <w:p>
-            <w:pPr>
-              <w:rPr>
-                <w:rFonts w:ascii="Consolas" w:hAnsi="Consolas" w:cs="Consolas"/>
-              </w:rPr>
-            </w:pPr>
-            <w:r>
-              <w:rPr>
-                <w:rFonts w:ascii="Consolas" w:hAnsi="Consolas" w:cs="Consolas"/>
-              </w:rPr>
-              <w:t>SYMKEY</w:t>
-            </w:r>
-          </w:p>
-        </w:tc>
-        <w:tc>
-          <w:tcPr>
-            <w:tcW w:w="7374" w:type="dxa"/>
-          </w:tcPr>
-          <w:p>
-            <w:pPr>
-              <w:rPr>
-                <w:rFonts w:ascii="Consolas" w:hAnsi="Consolas" w:cs="Consolas"/>
-              </w:rPr>
-            </w:pPr>
-            <w:r>
-              <w:rPr>
-                <w:rFonts w:ascii="Consolas" w:hAnsi="Consolas" w:cs="Consolas"/>
-              </w:rPr>
-              <w:t>256 bitowy asymetryczny klucz</w:t>
+              <w:t>.2.</w:t>
+            </w:r>
+            <w:r>
+              <w:rPr>
+                <w:rFonts w:ascii="Consolas" w:hAnsi="Consolas" w:cs="Consolas"/>
+              </w:rPr>
+              <w:t>2</w:t>
+            </w:r>
+          </w:p>
+        </w:tc>
+        <w:tc>
+          <w:tcPr>
+            <w:tcW w:w="1935" w:type="dxa"/>
+          </w:tcPr>
+          <w:p>
+            <w:pPr>
+              <w:rPr>
+                <w:rFonts w:ascii="Consolas" w:hAnsi="Consolas" w:cs="Consolas"/>
+              </w:rPr>
+            </w:pPr>
+            <w:r>
+              <w:rPr>
+                <w:rFonts w:ascii="Consolas" w:hAnsi="Consolas" w:cs="Consolas"/>
+              </w:rPr>
+              <w:t>LOGIN</w:t>
+            </w:r>
+          </w:p>
+        </w:tc>
+        <w:tc>
+          <w:tcPr>
+            <w:tcW w:w="6804" w:type="dxa"/>
+          </w:tcPr>
+          <w:p>
+            <w:pPr>
+              <w:rPr>
+                <w:rFonts w:ascii="Consolas" w:hAnsi="Consolas" w:cs="Consolas"/>
+              </w:rPr>
+            </w:pPr>
+            <w:r>
+              <w:rPr>
+                <w:rFonts w:ascii="Consolas" w:hAnsi="Consolas" w:cs="Consolas"/>
+              </w:rPr>
+              <w:t xml:space="preserve">Login </w:t>
+            </w:r>
+            <w:r>
+              <w:rPr>
+                <w:rFonts w:ascii="Consolas" w:hAnsi="Consolas" w:cs="Consolas"/>
+              </w:rPr>
+              <w:t>klienta</w:t>
             </w:r>
           </w:p>
         </w:tc>
@@ -5118,49 +5335,55 @@
               <w:rPr>
                 <w:rFonts w:ascii="Consolas" w:hAnsi="Consolas" w:cs="Consolas"/>
               </w:rPr>
-              <w:t>.2.3</w:t>
-            </w:r>
-          </w:p>
-        </w:tc>
-        <w:tc>
-          <w:tcPr>
-            <w:tcW w:w="1365" w:type="dxa"/>
-          </w:tcPr>
-          <w:p>
-            <w:pPr>
-              <w:rPr>
-                <w:rFonts w:ascii="Consolas" w:hAnsi="Consolas" w:cs="Consolas"/>
-              </w:rPr>
-            </w:pPr>
-            <w:r>
-              <w:rPr>
-                <w:rFonts w:ascii="Consolas" w:hAnsi="Consolas" w:cs="Consolas"/>
-              </w:rPr>
-              <w:t>LOGIN</w:t>
-            </w:r>
-          </w:p>
-        </w:tc>
-        <w:tc>
-          <w:tcPr>
-            <w:tcW w:w="7374" w:type="dxa"/>
-          </w:tcPr>
-          <w:p>
-            <w:pPr>
-              <w:rPr>
-                <w:rFonts w:ascii="Consolas" w:hAnsi="Consolas" w:cs="Consolas"/>
-              </w:rPr>
-            </w:pPr>
-            <w:r>
-              <w:rPr>
-                <w:rFonts w:ascii="Consolas" w:hAnsi="Consolas" w:cs="Consolas"/>
-              </w:rPr>
-              <w:t xml:space="preserve">Login </w:t>
-            </w:r>
-            <w:r>
-              <w:rPr>
-                <w:rFonts w:ascii="Consolas" w:hAnsi="Consolas" w:cs="Consolas"/>
-              </w:rPr>
-              <w:t>klienta</w:t>
+              <w:t>.2.</w:t>
+            </w:r>
+            <w:r>
+              <w:rPr>
+                <w:rFonts w:ascii="Consolas" w:hAnsi="Consolas" w:cs="Consolas"/>
+              </w:rPr>
+              <w:t>3</w:t>
+            </w:r>
+          </w:p>
+        </w:tc>
+        <w:tc>
+          <w:tcPr>
+            <w:tcW w:w="1935" w:type="dxa"/>
+          </w:tcPr>
+          <w:p>
+            <w:pPr>
+              <w:rPr>
+                <w:rFonts w:ascii="Consolas" w:hAnsi="Consolas" w:cs="Consolas"/>
+              </w:rPr>
+            </w:pPr>
+            <w:r>
+              <w:rPr>
+                <w:rFonts w:ascii="Consolas" w:hAnsi="Consolas" w:cs="Consolas"/>
+              </w:rPr>
+              <w:t>PASSW</w:t>
+            </w:r>
+            <w:r>
+              <w:rPr>
+                <w:rFonts w:ascii="Consolas" w:hAnsi="Consolas" w:cs="Consolas"/>
+              </w:rPr>
+              <w:t>HASH</w:t>
+            </w:r>
+          </w:p>
+        </w:tc>
+        <w:tc>
+          <w:tcPr>
+            <w:tcW w:w="6804" w:type="dxa"/>
+          </w:tcPr>
+          <w:p>
+            <w:pPr>
+              <w:rPr>
+                <w:rFonts w:ascii="Consolas" w:hAnsi="Consolas" w:cs="Consolas"/>
+              </w:rPr>
+            </w:pPr>
+            <w:r>
+              <w:rPr>
+                <w:rFonts w:ascii="Consolas" w:hAnsi="Consolas" w:cs="Consolas"/>
+              </w:rPr>
+              <w:t>Hash hasła klienta</w:t>
             </w:r>
           </w:p>
         </w:tc>
@@ -5204,43 +5427,49 @@
               <w:rPr>
                 <w:rFonts w:ascii="Consolas" w:hAnsi="Consolas" w:cs="Consolas"/>
               </w:rPr>
-              <w:t>.2.4</w:t>
-            </w:r>
-          </w:p>
-        </w:tc>
-        <w:tc>
-          <w:tcPr>
-            <w:tcW w:w="1365" w:type="dxa"/>
-          </w:tcPr>
-          <w:p>
-            <w:pPr>
-              <w:rPr>
-                <w:rFonts w:ascii="Consolas" w:hAnsi="Consolas" w:cs="Consolas"/>
-              </w:rPr>
-            </w:pPr>
-            <w:r>
-              <w:rPr>
-                <w:rFonts w:ascii="Consolas" w:hAnsi="Consolas" w:cs="Consolas"/>
-              </w:rPr>
-              <w:t>PASSW</w:t>
-            </w:r>
-          </w:p>
-        </w:tc>
-        <w:tc>
-          <w:tcPr>
-            <w:tcW w:w="7374" w:type="dxa"/>
-          </w:tcPr>
-          <w:p>
-            <w:pPr>
-              <w:rPr>
-                <w:rFonts w:ascii="Consolas" w:hAnsi="Consolas" w:cs="Consolas"/>
-              </w:rPr>
-            </w:pPr>
-            <w:r>
-              <w:rPr>
-                <w:rFonts w:ascii="Consolas" w:hAnsi="Consolas" w:cs="Consolas"/>
-              </w:rPr>
-              <w:t>Hasło klienta</w:t>
+              <w:t>.2.</w:t>
+            </w:r>
+            <w:r>
+              <w:rPr>
+                <w:rFonts w:ascii="Consolas" w:hAnsi="Consolas" w:cs="Consolas"/>
+              </w:rPr>
+              <w:t>4</w:t>
+            </w:r>
+          </w:p>
+        </w:tc>
+        <w:tc>
+          <w:tcPr>
+            <w:tcW w:w="1935" w:type="dxa"/>
+          </w:tcPr>
+          <w:p>
+            <w:pPr>
+              <w:rPr>
+                <w:rFonts w:ascii="Consolas" w:hAnsi="Consolas" w:cs="Consolas"/>
+              </w:rPr>
+            </w:pPr>
+            <w:r>
+              <w:rPr>
+                <w:rFonts w:ascii="Consolas" w:hAnsi="Consolas" w:cs="Consolas"/>
+              </w:rPr>
+              <w:t>MSGTMPLT</w:t>
+            </w:r>
+          </w:p>
+        </w:tc>
+        <w:tc>
+          <w:tcPr>
+            <w:tcW w:w="6804" w:type="dxa"/>
+          </w:tcPr>
+          <w:p>
+            <w:pPr>
+              <w:rPr>
+                <w:rFonts w:ascii="Consolas" w:hAnsi="Consolas" w:cs="Consolas"/>
+              </w:rPr>
+            </w:pPr>
+            <w:r>
+              <w:rPr>
+                <w:rFonts w:ascii="Consolas" w:hAnsi="Consolas" w:cs="Consolas"/>
+              </w:rPr>
+              <w:t>Treść wiadomości. Wypełnialne pola wiadomości są oznaczane w następujący sposób - „{nazwapola}”. Parzyste ciągi znaków „{„ są w szablonie oznaczają dwa razy krótsze ciągi znaków „{„. Dla „}” analogicznie</w:t>
             </w:r>
           </w:p>
         </w:tc>
@@ -5284,43 +5513,49 @@
               <w:rPr>
                 <w:rFonts w:ascii="Consolas" w:hAnsi="Consolas" w:cs="Consolas"/>
               </w:rPr>
-              <w:t>.2.5</w:t>
-            </w:r>
-          </w:p>
-        </w:tc>
-        <w:tc>
-          <w:tcPr>
-            <w:tcW w:w="1365" w:type="dxa"/>
-          </w:tcPr>
-          <w:p>
-            <w:pPr>
-              <w:rPr>
-                <w:rFonts w:ascii="Consolas" w:hAnsi="Consolas" w:cs="Consolas"/>
-              </w:rPr>
-            </w:pPr>
-            <w:r>
-              <w:rPr>
-                <w:rFonts w:ascii="Consolas" w:hAnsi="Consolas" w:cs="Consolas"/>
-              </w:rPr>
-              <w:t>MSGTMPLT</w:t>
-            </w:r>
-          </w:p>
-        </w:tc>
-        <w:tc>
-          <w:tcPr>
-            <w:tcW w:w="7374" w:type="dxa"/>
-          </w:tcPr>
-          <w:p>
-            <w:pPr>
-              <w:rPr>
-                <w:rFonts w:ascii="Consolas" w:hAnsi="Consolas" w:cs="Consolas"/>
-              </w:rPr>
-            </w:pPr>
-            <w:r>
-              <w:rPr>
-                <w:rFonts w:ascii="Consolas" w:hAnsi="Consolas" w:cs="Consolas"/>
-              </w:rPr>
-              <w:t>Treść wiadomości. Wypełnialne pola wiadomości są oznaczane w następujący sposób - „{nazwapola}”. Parzyste ciągi znaków „{„ są w szablonie oznaczają dwa razy krótsze ciągi znaków „{„. Dla „}” analogicznie</w:t>
+              <w:t>.2.</w:t>
+            </w:r>
+            <w:r>
+              <w:rPr>
+                <w:rFonts w:ascii="Consolas" w:hAnsi="Consolas" w:cs="Consolas"/>
+              </w:rPr>
+              <w:t>5</w:t>
+            </w:r>
+          </w:p>
+        </w:tc>
+        <w:tc>
+          <w:tcPr>
+            <w:tcW w:w="1935" w:type="dxa"/>
+          </w:tcPr>
+          <w:p>
+            <w:pPr>
+              <w:rPr>
+                <w:rFonts w:ascii="Consolas" w:hAnsi="Consolas" w:cs="Consolas"/>
+              </w:rPr>
+            </w:pPr>
+            <w:r>
+              <w:rPr>
+                <w:rFonts w:ascii="Consolas" w:hAnsi="Consolas" w:cs="Consolas"/>
+              </w:rPr>
+              <w:t>MSGNAME</w:t>
+            </w:r>
+          </w:p>
+        </w:tc>
+        <w:tc>
+          <w:tcPr>
+            <w:tcW w:w="6804" w:type="dxa"/>
+          </w:tcPr>
+          <w:p>
+            <w:pPr>
+              <w:rPr>
+                <w:rFonts w:ascii="Consolas" w:hAnsi="Consolas" w:cs="Consolas"/>
+              </w:rPr>
+            </w:pPr>
+            <w:r>
+              <w:rPr>
+                <w:rFonts w:ascii="Consolas" w:hAnsi="Consolas" w:cs="Consolas"/>
+              </w:rPr>
+              <w:t>Nazwa szablonu wiadomości</w:t>
             </w:r>
           </w:p>
         </w:tc>
@@ -5364,43 +5599,49 @@
               <w:rPr>
                 <w:rFonts w:ascii="Consolas" w:hAnsi="Consolas" w:cs="Consolas"/>
               </w:rPr>
-              <w:t>.2.6</w:t>
-            </w:r>
-          </w:p>
-        </w:tc>
-        <w:tc>
-          <w:tcPr>
-            <w:tcW w:w="1365" w:type="dxa"/>
-          </w:tcPr>
-          <w:p>
-            <w:pPr>
-              <w:rPr>
-                <w:rFonts w:ascii="Consolas" w:hAnsi="Consolas" w:cs="Consolas"/>
-              </w:rPr>
-            </w:pPr>
-            <w:r>
-              <w:rPr>
-                <w:rFonts w:ascii="Consolas" w:hAnsi="Consolas" w:cs="Consolas"/>
-              </w:rPr>
-              <w:t>MSGNAME</w:t>
-            </w:r>
-          </w:p>
-        </w:tc>
-        <w:tc>
-          <w:tcPr>
-            <w:tcW w:w="7374" w:type="dxa"/>
-          </w:tcPr>
-          <w:p>
-            <w:pPr>
-              <w:rPr>
-                <w:rFonts w:ascii="Consolas" w:hAnsi="Consolas" w:cs="Consolas"/>
-              </w:rPr>
-            </w:pPr>
-            <w:r>
-              <w:rPr>
-                <w:rFonts w:ascii="Consolas" w:hAnsi="Consolas" w:cs="Consolas"/>
-              </w:rPr>
-              <w:t>Nazwa szablonu wiadomości</w:t>
+              <w:t>.2.</w:t>
+            </w:r>
+            <w:r>
+              <w:rPr>
+                <w:rFonts w:ascii="Consolas" w:hAnsi="Consolas" w:cs="Consolas"/>
+              </w:rPr>
+              <w:t>6</w:t>
+            </w:r>
+          </w:p>
+        </w:tc>
+        <w:tc>
+          <w:tcPr>
+            <w:tcW w:w="1935" w:type="dxa"/>
+          </w:tcPr>
+          <w:p>
+            <w:pPr>
+              <w:rPr>
+                <w:rFonts w:ascii="Consolas" w:hAnsi="Consolas" w:cs="Consolas"/>
+              </w:rPr>
+            </w:pPr>
+            <w:r>
+              <w:rPr>
+                <w:rFonts w:ascii="Consolas" w:hAnsi="Consolas" w:cs="Consolas"/>
+              </w:rPr>
+              <w:t>MSGID</w:t>
+            </w:r>
+          </w:p>
+        </w:tc>
+        <w:tc>
+          <w:tcPr>
+            <w:tcW w:w="6804" w:type="dxa"/>
+          </w:tcPr>
+          <w:p>
+            <w:pPr>
+              <w:rPr>
+                <w:rFonts w:ascii="Consolas" w:hAnsi="Consolas" w:cs="Consolas"/>
+              </w:rPr>
+            </w:pPr>
+            <w:r>
+              <w:rPr>
+                <w:rFonts w:ascii="Consolas" w:hAnsi="Consolas" w:cs="Consolas"/>
+              </w:rPr>
+              <w:t>ID szablonu wiadomości</w:t>
             </w:r>
           </w:p>
         </w:tc>
@@ -5418,7 +5659,7 @@
               <w:rPr>
                 <w:rFonts w:ascii="Consolas" w:hAnsi="Consolas" w:cs="Consolas"/>
               </w:rPr>
-              <w:t>ASCII</w:t>
+              <w:t>INT</w:t>
             </w:r>
           </w:p>
         </w:tc>
@@ -5438,49 +5679,43 @@
               <w:rPr>
                 <w:rFonts w:ascii="Consolas" w:hAnsi="Consolas" w:cs="Consolas"/>
               </w:rPr>
-              <w:t>9</w:t>
-            </w:r>
-            <w:r>
-              <w:rPr>
-                <w:rFonts w:ascii="Consolas" w:hAnsi="Consolas" w:cs="Consolas"/>
-              </w:rPr>
-              <w:t>.2.7</w:t>
-            </w:r>
-          </w:p>
-        </w:tc>
-        <w:tc>
-          <w:tcPr>
-            <w:tcW w:w="1365" w:type="dxa"/>
-          </w:tcPr>
-          <w:p>
-            <w:pPr>
-              <w:rPr>
-                <w:rFonts w:ascii="Consolas" w:hAnsi="Consolas" w:cs="Consolas"/>
-              </w:rPr>
-            </w:pPr>
-            <w:r>
-              <w:rPr>
-                <w:rFonts w:ascii="Consolas" w:hAnsi="Consolas" w:cs="Consolas"/>
-              </w:rPr>
-              <w:t>MSGID</w:t>
-            </w:r>
-          </w:p>
-        </w:tc>
-        <w:tc>
-          <w:tcPr>
-            <w:tcW w:w="7374" w:type="dxa"/>
-          </w:tcPr>
-          <w:p>
-            <w:pPr>
-              <w:rPr>
-                <w:rFonts w:ascii="Consolas" w:hAnsi="Consolas" w:cs="Consolas"/>
-              </w:rPr>
-            </w:pPr>
-            <w:r>
-              <w:rPr>
-                <w:rFonts w:ascii="Consolas" w:hAnsi="Consolas" w:cs="Consolas"/>
-              </w:rPr>
-              <w:t>ID szablonu wiadomości</w:t>
+              <w:t>9.2.7</w:t>
+            </w:r>
+          </w:p>
+        </w:tc>
+        <w:tc>
+          <w:tcPr>
+            <w:tcW w:w="1935" w:type="dxa"/>
+          </w:tcPr>
+          <w:p>
+            <w:pPr>
+              <w:rPr>
+                <w:rFonts w:ascii="Consolas" w:hAnsi="Consolas" w:cs="Consolas"/>
+              </w:rPr>
+            </w:pPr>
+            <w:r>
+              <w:rPr>
+                <w:rFonts w:ascii="Consolas" w:hAnsi="Consolas" w:cs="Consolas"/>
+              </w:rPr>
+              <w:t>GRPNAME</w:t>
+            </w:r>
+          </w:p>
+        </w:tc>
+        <w:tc>
+          <w:tcPr>
+            <w:tcW w:w="6804" w:type="dxa"/>
+          </w:tcPr>
+          <w:p>
+            <w:pPr>
+              <w:rPr>
+                <w:rFonts w:ascii="Consolas" w:hAnsi="Consolas" w:cs="Consolas"/>
+              </w:rPr>
+            </w:pPr>
+            <w:r>
+              <w:rPr>
+                <w:rFonts w:ascii="Consolas" w:hAnsi="Consolas" w:cs="Consolas"/>
+              </w:rPr>
+              <w:t>Nazwa grupy</w:t>
             </w:r>
           </w:p>
         </w:tc>
@@ -5498,7 +5733,7 @@
               <w:rPr>
                 <w:rFonts w:ascii="Consolas" w:hAnsi="Consolas" w:cs="Consolas"/>
               </w:rPr>
-              <w:t>INT</w:t>
+              <w:t>ASCII</w:t>
             </w:r>
           </w:p>
         </w:tc>
@@ -5518,49 +5753,43 @@
               <w:rPr>
                 <w:rFonts w:ascii="Consolas" w:hAnsi="Consolas" w:cs="Consolas"/>
               </w:rPr>
-              <w:t>9</w:t>
-            </w:r>
-            <w:r>
-              <w:rPr>
-                <w:rFonts w:ascii="Consolas" w:hAnsi="Consolas" w:cs="Consolas"/>
-              </w:rPr>
-              <w:t>.2.8</w:t>
-            </w:r>
-          </w:p>
-        </w:tc>
-        <w:tc>
-          <w:tcPr>
-            <w:tcW w:w="1365" w:type="dxa"/>
-          </w:tcPr>
-          <w:p>
-            <w:pPr>
-              <w:rPr>
-                <w:rFonts w:ascii="Consolas" w:hAnsi="Consolas" w:cs="Consolas"/>
-              </w:rPr>
-            </w:pPr>
-            <w:r>
-              <w:rPr>
-                <w:rFonts w:ascii="Consolas" w:hAnsi="Consolas" w:cs="Consolas"/>
-              </w:rPr>
-              <w:t>GRPNAME</w:t>
-            </w:r>
-          </w:p>
-        </w:tc>
-        <w:tc>
-          <w:tcPr>
-            <w:tcW w:w="7374" w:type="dxa"/>
-          </w:tcPr>
-          <w:p>
-            <w:pPr>
-              <w:rPr>
-                <w:rFonts w:ascii="Consolas" w:hAnsi="Consolas" w:cs="Consolas"/>
-              </w:rPr>
-            </w:pPr>
-            <w:r>
-              <w:rPr>
-                <w:rFonts w:ascii="Consolas" w:hAnsi="Consolas" w:cs="Consolas"/>
-              </w:rPr>
-              <w:t>Nazwa grupy</w:t>
+              <w:t>9.2.8</w:t>
+            </w:r>
+          </w:p>
+        </w:tc>
+        <w:tc>
+          <w:tcPr>
+            <w:tcW w:w="1935" w:type="dxa"/>
+          </w:tcPr>
+          <w:p>
+            <w:pPr>
+              <w:rPr>
+                <w:rFonts w:ascii="Consolas" w:hAnsi="Consolas" w:cs="Consolas"/>
+              </w:rPr>
+            </w:pPr>
+            <w:r>
+              <w:rPr>
+                <w:rFonts w:ascii="Consolas" w:hAnsi="Consolas" w:cs="Consolas"/>
+              </w:rPr>
+              <w:t>GRPID</w:t>
+            </w:r>
+          </w:p>
+        </w:tc>
+        <w:tc>
+          <w:tcPr>
+            <w:tcW w:w="6804" w:type="dxa"/>
+          </w:tcPr>
+          <w:p>
+            <w:pPr>
+              <w:rPr>
+                <w:rFonts w:ascii="Consolas" w:hAnsi="Consolas" w:cs="Consolas"/>
+              </w:rPr>
+            </w:pPr>
+            <w:r>
+              <w:rPr>
+                <w:rFonts w:ascii="Consolas" w:hAnsi="Consolas" w:cs="Consolas"/>
+              </w:rPr>
+              <w:t>ID grupy</w:t>
             </w:r>
           </w:p>
         </w:tc>
@@ -5578,7 +5807,7 @@
               <w:rPr>
                 <w:rFonts w:ascii="Consolas" w:hAnsi="Consolas" w:cs="Consolas"/>
               </w:rPr>
-              <w:t>ASCII</w:t>
+              <w:t>INT</w:t>
             </w:r>
           </w:p>
         </w:tc>
@@ -5604,43 +5833,49 @@
               <w:rPr>
                 <w:rFonts w:ascii="Consolas" w:hAnsi="Consolas" w:cs="Consolas"/>
               </w:rPr>
-              <w:t>.2.9</w:t>
-            </w:r>
-          </w:p>
-        </w:tc>
-        <w:tc>
-          <w:tcPr>
-            <w:tcW w:w="1365" w:type="dxa"/>
-          </w:tcPr>
-          <w:p>
-            <w:pPr>
-              <w:rPr>
-                <w:rFonts w:ascii="Consolas" w:hAnsi="Consolas" w:cs="Consolas"/>
-              </w:rPr>
-            </w:pPr>
-            <w:r>
-              <w:rPr>
-                <w:rFonts w:ascii="Consolas" w:hAnsi="Consolas" w:cs="Consolas"/>
-              </w:rPr>
-              <w:t>GRPID</w:t>
-            </w:r>
-          </w:p>
-        </w:tc>
-        <w:tc>
-          <w:tcPr>
-            <w:tcW w:w="7374" w:type="dxa"/>
-          </w:tcPr>
-          <w:p>
-            <w:pPr>
-              <w:rPr>
-                <w:rFonts w:ascii="Consolas" w:hAnsi="Consolas" w:cs="Consolas"/>
-              </w:rPr>
-            </w:pPr>
-            <w:r>
-              <w:rPr>
-                <w:rFonts w:ascii="Consolas" w:hAnsi="Consolas" w:cs="Consolas"/>
-              </w:rPr>
-              <w:t>ID grupy</w:t>
+              <w:t>.2.</w:t>
+            </w:r>
+            <w:r>
+              <w:rPr>
+                <w:rFonts w:ascii="Consolas" w:hAnsi="Consolas" w:cs="Consolas"/>
+              </w:rPr>
+              <w:t>9</w:t>
+            </w:r>
+          </w:p>
+        </w:tc>
+        <w:tc>
+          <w:tcPr>
+            <w:tcW w:w="1935" w:type="dxa"/>
+          </w:tcPr>
+          <w:p>
+            <w:pPr>
+              <w:rPr>
+                <w:rFonts w:ascii="Consolas" w:hAnsi="Consolas" w:cs="Consolas"/>
+              </w:rPr>
+            </w:pPr>
+            <w:r>
+              <w:rPr>
+                <w:rFonts w:ascii="Consolas" w:hAnsi="Consolas" w:cs="Consolas"/>
+              </w:rPr>
+              <w:t>ADDRVAL</w:t>
+            </w:r>
+          </w:p>
+        </w:tc>
+        <w:tc>
+          <w:tcPr>
+            <w:tcW w:w="6804" w:type="dxa"/>
+          </w:tcPr>
+          <w:p>
+            <w:pPr>
+              <w:rPr>
+                <w:rFonts w:ascii="Consolas" w:hAnsi="Consolas" w:cs="Consolas"/>
+              </w:rPr>
+            </w:pPr>
+            <w:r>
+              <w:rPr>
+                <w:rFonts w:ascii="Consolas" w:hAnsi="Consolas" w:cs="Consolas"/>
+              </w:rPr>
+              <w:t>Adres e-mail</w:t>
             </w:r>
           </w:p>
         </w:tc>
@@ -5658,7 +5893,7 @@
               <w:rPr>
                 <w:rFonts w:ascii="Consolas" w:hAnsi="Consolas" w:cs="Consolas"/>
               </w:rPr>
-              <w:t>INT</w:t>
+              <w:t>ASCII</w:t>
             </w:r>
           </w:p>
         </w:tc>
@@ -5696,37 +5931,37 @@
         </w:tc>
         <w:tc>
           <w:tcPr>
-            <w:tcW w:w="1365" w:type="dxa"/>
-          </w:tcPr>
-          <w:p>
-            <w:pPr>
-              <w:rPr>
-                <w:rFonts w:ascii="Consolas" w:hAnsi="Consolas" w:cs="Consolas"/>
-              </w:rPr>
-            </w:pPr>
-            <w:r>
-              <w:rPr>
-                <w:rFonts w:ascii="Consolas" w:hAnsi="Consolas" w:cs="Consolas"/>
-              </w:rPr>
-              <w:t>ADDRVAL</w:t>
-            </w:r>
-          </w:p>
-        </w:tc>
-        <w:tc>
-          <w:tcPr>
-            <w:tcW w:w="7374" w:type="dxa"/>
-          </w:tcPr>
-          <w:p>
-            <w:pPr>
-              <w:rPr>
-                <w:rFonts w:ascii="Consolas" w:hAnsi="Consolas" w:cs="Consolas"/>
-              </w:rPr>
-            </w:pPr>
-            <w:r>
-              <w:rPr>
-                <w:rFonts w:ascii="Consolas" w:hAnsi="Consolas" w:cs="Consolas"/>
-              </w:rPr>
-              <w:t>Adres e-mail</w:t>
+            <w:tcW w:w="1935" w:type="dxa"/>
+          </w:tcPr>
+          <w:p>
+            <w:pPr>
+              <w:rPr>
+                <w:rFonts w:ascii="Consolas" w:hAnsi="Consolas" w:cs="Consolas"/>
+              </w:rPr>
+            </w:pPr>
+            <w:r>
+              <w:rPr>
+                <w:rFonts w:ascii="Consolas" w:hAnsi="Consolas" w:cs="Consolas"/>
+              </w:rPr>
+              <w:t>ADDRID</w:t>
+            </w:r>
+          </w:p>
+        </w:tc>
+        <w:tc>
+          <w:tcPr>
+            <w:tcW w:w="6804" w:type="dxa"/>
+          </w:tcPr>
+          <w:p>
+            <w:pPr>
+              <w:rPr>
+                <w:rFonts w:ascii="Consolas" w:hAnsi="Consolas" w:cs="Consolas"/>
+              </w:rPr>
+            </w:pPr>
+            <w:r>
+              <w:rPr>
+                <w:rFonts w:ascii="Consolas" w:hAnsi="Consolas" w:cs="Consolas"/>
+              </w:rPr>
+              <w:t>ID adresu e-mail</w:t>
             </w:r>
           </w:p>
         </w:tc>
@@ -5744,7 +5979,7 @@
               <w:rPr>
                 <w:rFonts w:ascii="Consolas" w:hAnsi="Consolas" w:cs="Consolas"/>
               </w:rPr>
-              <w:t>ASCII</w:t>
+              <w:t>INT</w:t>
             </w:r>
           </w:p>
         </w:tc>
@@ -5782,37 +6017,37 @@
         </w:tc>
         <w:tc>
           <w:tcPr>
-            <w:tcW w:w="1365" w:type="dxa"/>
-          </w:tcPr>
-          <w:p>
-            <w:pPr>
-              <w:rPr>
-                <w:rFonts w:ascii="Consolas" w:hAnsi="Consolas" w:cs="Consolas"/>
-              </w:rPr>
-            </w:pPr>
-            <w:r>
-              <w:rPr>
-                <w:rFonts w:ascii="Consolas" w:hAnsi="Consolas" w:cs="Consolas"/>
-              </w:rPr>
-              <w:t>ADDRID</w:t>
-            </w:r>
-          </w:p>
-        </w:tc>
-        <w:tc>
-          <w:tcPr>
-            <w:tcW w:w="7374" w:type="dxa"/>
-          </w:tcPr>
-          <w:p>
-            <w:pPr>
-              <w:rPr>
-                <w:rFonts w:ascii="Consolas" w:hAnsi="Consolas" w:cs="Consolas"/>
-              </w:rPr>
-            </w:pPr>
-            <w:r>
-              <w:rPr>
-                <w:rFonts w:ascii="Consolas" w:hAnsi="Consolas" w:cs="Consolas"/>
-              </w:rPr>
-              <w:t>ID adresu e-mail</w:t>
+            <w:tcW w:w="1935" w:type="dxa"/>
+          </w:tcPr>
+          <w:p>
+            <w:pPr>
+              <w:rPr>
+                <w:rFonts w:ascii="Consolas" w:hAnsi="Consolas" w:cs="Consolas"/>
+              </w:rPr>
+            </w:pPr>
+            <w:r>
+              <w:rPr>
+                <w:rFonts w:ascii="Consolas" w:hAnsi="Consolas" w:cs="Consolas"/>
+              </w:rPr>
+              <w:t>VAL</w:t>
+            </w:r>
+          </w:p>
+        </w:tc>
+        <w:tc>
+          <w:tcPr>
+            <w:tcW w:w="6804" w:type="dxa"/>
+          </w:tcPr>
+          <w:p>
+            <w:pPr>
+              <w:rPr>
+                <w:rFonts w:ascii="Consolas" w:hAnsi="Consolas" w:cs="Consolas"/>
+              </w:rPr>
+            </w:pPr>
+            <w:r>
+              <w:rPr>
+                <w:rFonts w:ascii="Consolas" w:hAnsi="Consolas" w:cs="Consolas"/>
+              </w:rPr>
+              <w:t>Wartość pola szablonu wiadomości.</w:t>
             </w:r>
           </w:p>
         </w:tc>
@@ -5830,7 +6065,7 @@
               <w:rPr>
                 <w:rFonts w:ascii="Consolas" w:hAnsi="Consolas" w:cs="Consolas"/>
               </w:rPr>
-              <w:t>INT</w:t>
+              <w:t>ASCII</w:t>
             </w:r>
           </w:p>
         </w:tc>
@@ -5850,55 +6085,128 @@
               <w:rPr>
                 <w:rFonts w:ascii="Consolas" w:hAnsi="Consolas" w:cs="Consolas"/>
               </w:rPr>
-              <w:t>9</w:t>
-            </w:r>
-            <w:r>
-              <w:rPr>
-                <w:rFonts w:ascii="Consolas" w:hAnsi="Consolas" w:cs="Consolas"/>
-              </w:rPr>
-              <w:t>.2.1</w:t>
-            </w:r>
-            <w:r>
-              <w:rPr>
-                <w:rFonts w:ascii="Consolas" w:hAnsi="Consolas" w:cs="Consolas"/>
-              </w:rPr>
-              <w:t>2</w:t>
-            </w:r>
-          </w:p>
-        </w:tc>
-        <w:tc>
-          <w:tcPr>
-            <w:tcW w:w="1365" w:type="dxa"/>
-          </w:tcPr>
-          <w:p>
-            <w:pPr>
-              <w:rPr>
-                <w:rFonts w:ascii="Consolas" w:hAnsi="Consolas" w:cs="Consolas"/>
-              </w:rPr>
-            </w:pPr>
-            <w:r>
-              <w:rPr>
-                <w:rFonts w:ascii="Consolas" w:hAnsi="Consolas" w:cs="Consolas"/>
-              </w:rPr>
-              <w:t>VAL</w:t>
-            </w:r>
-          </w:p>
-        </w:tc>
-        <w:tc>
-          <w:tcPr>
-            <w:tcW w:w="7374" w:type="dxa"/>
-          </w:tcPr>
-          <w:p>
-            <w:pPr>
-              <w:rPr>
-                <w:rFonts w:ascii="Consolas" w:hAnsi="Consolas" w:cs="Consolas"/>
-              </w:rPr>
-            </w:pPr>
-            <w:r>
-              <w:rPr>
-                <w:rFonts w:ascii="Consolas" w:hAnsi="Consolas" w:cs="Consolas"/>
-              </w:rPr>
-              <w:t>Wartość pola szablonu wiadomości.</w:t>
+              <w:lastRenderedPageBreak/>
+              <w:t>9.2.12</w:t>
+            </w:r>
+          </w:p>
+        </w:tc>
+        <w:tc>
+          <w:tcPr>
+            <w:tcW w:w="1935" w:type="dxa"/>
+          </w:tcPr>
+          <w:p>
+            <w:pPr>
+              <w:rPr>
+                <w:rFonts w:ascii="Consolas" w:hAnsi="Consolas" w:cs="Consolas"/>
+              </w:rPr>
+            </w:pPr>
+            <w:r>
+              <w:rPr>
+                <w:rFonts w:ascii="Consolas" w:hAnsi="Consolas" w:cs="Consolas"/>
+                <w:lang w:val="en-US"/>
+              </w:rPr>
+              <w:t>NEWPASSW</w:t>
+            </w:r>
+            <w:r>
+              <w:rPr>
+                <w:rFonts w:ascii="Consolas" w:hAnsi="Consolas" w:cs="Consolas"/>
+                <w:lang w:val="en-US"/>
+              </w:rPr>
+              <w:t>HASH</w:t>
+            </w:r>
+          </w:p>
+        </w:tc>
+        <w:tc>
+          <w:tcPr>
+            <w:tcW w:w="6804" w:type="dxa"/>
+          </w:tcPr>
+          <w:p>
+            <w:pPr>
+              <w:rPr>
+                <w:rFonts w:ascii="Consolas" w:hAnsi="Consolas" w:cs="Consolas"/>
+              </w:rPr>
+            </w:pPr>
+            <w:r>
+              <w:rPr>
+                <w:rFonts w:ascii="Consolas" w:hAnsi="Consolas" w:cs="Consolas"/>
+              </w:rPr>
+              <w:t>Hash nowego hasła klienta</w:t>
+            </w:r>
+          </w:p>
+        </w:tc>
+        <w:tc>
+          <w:tcPr>
+            <w:tcW w:w="993" w:type="dxa"/>
+          </w:tcPr>
+          <w:p>
+            <w:pPr>
+              <w:rPr>
+                <w:rFonts w:ascii="Consolas" w:hAnsi="Consolas" w:cs="Consolas"/>
+              </w:rPr>
+            </w:pPr>
+            <w:r>
+              <w:rPr>
+                <w:rFonts w:ascii="Consolas" w:hAnsi="Consolas" w:cs="Consolas"/>
+              </w:rPr>
+              <w:t>ASCII</w:t>
+            </w:r>
+          </w:p>
+        </w:tc>
+      </w:tr>
+      <w:tr>
+        <w:tc>
+          <w:tcPr>
+            <w:tcW w:w="1008" w:type="dxa"/>
+          </w:tcPr>
+          <w:p>
+            <w:pPr>
+              <w:rPr>
+                <w:rFonts w:ascii="Consolas" w:hAnsi="Consolas" w:cs="Consolas"/>
+              </w:rPr>
+            </w:pPr>
+            <w:r>
+              <w:rPr>
+                <w:rFonts w:ascii="Consolas" w:hAnsi="Consolas" w:cs="Consolas"/>
+              </w:rPr>
+              <w:t>9.2.13</w:t>
+            </w:r>
+          </w:p>
+        </w:tc>
+        <w:tc>
+          <w:tcPr>
+            <w:tcW w:w="1935" w:type="dxa"/>
+          </w:tcPr>
+          <w:p>
+            <w:pPr>
+              <w:rPr>
+                <w:rFonts w:ascii="Consolas" w:hAnsi="Consolas" w:cs="Consolas"/>
+                <w:lang w:val="en-US"/>
+              </w:rPr>
+            </w:pPr>
+            <w:r>
+              <w:rPr>
+                <w:rFonts w:ascii="Consolas" w:hAnsi="Consolas" w:cs="Consolas"/>
+                <w:lang w:val="en-US"/>
+              </w:rPr>
+              <w:t>ERR</w:t>
+            </w:r>
+          </w:p>
+        </w:tc>
+        <w:tc>
+          <w:tcPr>
+            <w:tcW w:w="6804" w:type="dxa"/>
+          </w:tcPr>
+          <w:p>
+            <w:pPr>
+              <w:rPr>
+                <w:rFonts w:ascii="Consolas" w:hAnsi="Consolas" w:cs="Consolas"/>
+              </w:rPr>
+            </w:pPr>
+            <w:r>
+              <w:rPr>
+                <w:rFonts w:ascii="Consolas" w:hAnsi="Consolas" w:cs="Consolas"/>
+              </w:rPr>
+              <w:t>Typ błędu powodującego odmowę wykonania żądania</w:t>
             </w:r>
           </w:p>
         </w:tc>
@@ -5925,20 +6233,15 @@
     <w:p/>
     <w:p>
       <w:r>
-        <w:lastRenderedPageBreak/>
-        <w:t xml:space="preserve">Każda kolekcja danych w polu DŁUGOŚĆ DANEJ zawiera liczbę elementów w kolekcji które zawiera. Wszystkie </w:t>
-      </w:r>
-      <w:r>
-        <w:t>dane wysyłane w komunikacie są pod</w:t>
-      </w:r>
-      <w:r>
-        <w:t>ane</w:t>
-      </w:r>
-      <w:r>
-        <w:t xml:space="preserve"> w kolejności podanej w tabeli 9</w:t>
-      </w:r>
-      <w:r>
-        <w:t>.1. Wszystkie pola wiadomości VAL wystepują w takiej kolejności w jakiej występują w szablonie wiadomości.</w:t>
+        <w:t>Każda kolekcja danych w polu DŁUGOŚĆ DANEJ zawiera liczbę elementów w kolekcji które zawiera. Wszystkie dane wysyłane w komunikacie są podane w kolejności podanej w tabeli 9.1. Wszystkie pola wiadomości VAL wystepują w takiej kolejności w jakiej występują w szablonie wiadomości.</w:t>
+      </w:r>
+    </w:p>
+    <w:p>
+      <w:pPr>
+        <w:pStyle w:val="Nagwek2"/>
+      </w:pPr>
+      <w:r>
+        <w:t>9.2 Diagram stanów modułu ClientSession</w:t>
       </w:r>
     </w:p>
     <w:p>
@@ -5946,6 +6249,19 @@
         <w:pStyle w:val="Nagwek1"/>
       </w:pPr>
       <w:r>
+        <w:object w:dxaOrig="16777" w:dyaOrig="3480">
+          <v:shape id="_x0000_i1031" type="#_x0000_t75" style="width:522.35pt;height:108.7pt" o:ole="">
+            <v:imagedata r:id="rId17" o:title=""/>
+          </v:shape>
+          <o:OLEObject Type="Embed" ProgID="Visio.Drawing.15" ShapeID="_x0000_i1031" DrawAspect="Content" ObjectID="_1511026524" r:id="rId18"/>
+        </w:object>
+      </w:r>
+    </w:p>
+    <w:p>
+      <w:pPr>
+        <w:pStyle w:val="Nagwek1"/>
+      </w:pPr>
+      <w:r>
         <w:t>10. Opis modułu TCPLayer</w:t>
       </w:r>
     </w:p>
@@ -5989,16 +6305,6 @@
       <w:r>
         <w:t xml:space="preserve">Metoda send będzie wywoływana przez moduł szyfrujący. Będzie ona opakowywać otrzymane od  modułu szyfrującego dane, tak aby były zgodne z ramką protokołu TCPLayer. Po wysłaniu danych funkcja send uruchamiać będzie prywatną funkcję receive, w której klient oczekiwać będzie na otrzymanie danych od serwera. Kiedy nadejdą dane od serwera, zostaną odpakowane z nagłówków i za pośrednictwem modułu szyfrującego przekazane do modułu szyfrującego. </w:t>
       </w:r>
-    </w:p>
-    <w:p>
-      <w:pPr>
-        <w:spacing w:after="0"/>
-      </w:pPr>
-    </w:p>
-    <w:p>
-      <w:pPr>
-        <w:spacing w:after="0"/>
-      </w:pPr>
     </w:p>
     <w:p>
       <w:pPr>
@@ -6024,9 +6330,9 @@
               <wp:posOffset>1856740</wp:posOffset>
             </wp:positionH>
             <wp:positionV relativeFrom="paragraph">
-              <wp:posOffset>98425</wp:posOffset>
+              <wp:posOffset>120015</wp:posOffset>
             </wp:positionV>
-            <wp:extent cx="2686685" cy="1640205"/>
+            <wp:extent cx="2687955" cy="1640205"/>
             <wp:effectExtent l="19050" t="0" r="0" b="0"/>
             <wp:wrapSquare wrapText="bothSides"/>
             <wp:docPr id="9" name="Obraz 9"/>
@@ -6043,7 +6349,7 @@
                     </pic:cNvPicPr>
                   </pic:nvPicPr>
                   <pic:blipFill>
-                    <a:blip r:embed="rId17"/>
+                    <a:blip r:embed="rId19"/>
                     <a:srcRect/>
                     <a:stretch>
                       <a:fillRect/>
@@ -6052,7 +6358,7 @@
                   <pic:spPr bwMode="auto">
                     <a:xfrm>
                       <a:off x="0" y="0"/>
-                      <a:ext cx="2686685" cy="1640205"/>
+                      <a:ext cx="2687955" cy="1640205"/>
                     </a:xfrm>
                     <a:prstGeom prst="rect">
                       <a:avLst/>
@@ -6094,7 +6400,6 @@
     </w:p>
     <w:p/>
     <w:p/>
-    <w:p/>
     <w:p>
       <w:pPr>
         <w:pStyle w:val="Nagwek1"/>
@@ -6106,10 +6411,10 @@
     <w:p>
       <w:r>
         <w:object w:dxaOrig="13366" w:dyaOrig="6091">
-          <v:shape id="_x0000_i1027" type="#_x0000_t75" style="width:523.05pt;height:238.6pt" o:ole="">
-            <v:imagedata r:id="rId18" o:title=""/>
+          <v:shape id="_x0000_i1029" type="#_x0000_t75" style="width:523.05pt;height:238.6pt" o:ole="">
+            <v:imagedata r:id="rId20" o:title=""/>
           </v:shape>
-          <o:OLEObject Type="Embed" ProgID="Visio.Drawing.15" ShapeID="_x0000_i1027" DrawAspect="Content" ObjectID="_1511020004" r:id="rId19"/>
+          <o:OLEObject Type="Embed" ProgID="Visio.Drawing.15" ShapeID="_x0000_i1029" DrawAspect="Content" ObjectID="_1511026525" r:id="rId21"/>
         </w:object>
       </w:r>
     </w:p>
@@ -6147,7 +6452,7 @@
                     <pic:cNvPicPr/>
                   </pic:nvPicPr>
                   <pic:blipFill>
-                    <a:blip r:embed="rId20" cstate="print"/>
+                    <a:blip r:embed="rId22" cstate="print"/>
                     <a:stretch>
                       <a:fillRect/>
                     </a:stretch>
@@ -6200,7 +6505,7 @@
                     <pic:cNvPicPr/>
                   </pic:nvPicPr>
                   <pic:blipFill>
-                    <a:blip r:embed="rId21" cstate="print"/>
+                    <a:blip r:embed="rId23" cstate="print"/>
                     <a:stretch>
                       <a:fillRect/>
                     </a:stretch>
@@ -7139,10 +7444,10 @@
       </w:pPr>
       <w:r>
         <w:object w:dxaOrig="7606" w:dyaOrig="7426">
-          <v:shape id="_x0000_i1028" type="#_x0000_t75" style="width:380.45pt;height:370.6pt" o:ole="">
-            <v:imagedata r:id="rId22" o:title=""/>
+          <v:shape id="_x0000_i1030" type="#_x0000_t75" style="width:380.45pt;height:370.6pt" o:ole="">
+            <v:imagedata r:id="rId24" o:title=""/>
           </v:shape>
-          <o:OLEObject Type="Embed" ProgID="Visio.Drawing.15" ShapeID="_x0000_i1028" DrawAspect="Content" ObjectID="_1511020005" r:id="rId23"/>
+          <o:OLEObject Type="Embed" ProgID="Visio.Drawing.15" ShapeID="_x0000_i1030" DrawAspect="Content" ObjectID="_1511026526" r:id="rId25"/>
         </w:object>
       </w:r>
     </w:p>
@@ -8374,7 +8679,7 @@
   <a:extraClrSchemeLst/>
   <a:extLst>
     <a:ext uri="{05A4C25C-085E-4340-85A3-A5531E510DB2}">
-      <thm15:themeFamily xmlns:thm15="http://schemas.microsoft.com/office/thememl/2012/main" xmlns="" name="Office Theme" id="{62F939B6-93AF-4DB8-9C6B-D6C7DFDC589F}" vid="{4A3C46E8-61CC-4603-A589-7422A47A8E4A}"/>
+      <thm15:themeFamily xmlns="" xmlns:thm15="http://schemas.microsoft.com/office/thememl/2012/main" name="Office Theme" id="{62F939B6-93AF-4DB8-9C6B-D6C7DFDC589F}" vid="{4A3C46E8-61CC-4603-A589-7422A47A8E4A}"/>
     </a:ext>
   </a:extLst>
 </a:theme>
@@ -8385,7 +8690,7 @@
 </file>
 
 <file path=customXml/itemProps1.xml><?xml version="1.0" encoding="utf-8"?>
-<ds:datastoreItem xmlns:ds="http://schemas.openxmlformats.org/officeDocument/2006/customXml" ds:itemID="{AD8CA438-2941-40C0-9BC1-7E645F5DA848}">
+<ds:datastoreItem xmlns:ds="http://schemas.openxmlformats.org/officeDocument/2006/customXml" ds:itemID="{3BB58658-8800-4110-B10C-993FC256A5A3}">
   <ds:schemaRefs>
     <ds:schemaRef ds:uri="http://schemas.openxmlformats.org/officeDocument/2006/bibliography"/>
   </ds:schemaRefs>

</xml_diff>

<commit_message>
Updated ITcpLayer and IClientSession interfaces
</commit_message>
<xml_diff>
--- a/Pw.Elka.TIN/dokumentacja.docx
+++ b/Pw.Elka.TIN/dokumentacja.docx
@@ -1047,7 +1047,7 @@
           <v:shape id="_x0000_i1025" type="#_x0000_t75" style="width:523.05pt;height:379.75pt" o:ole="">
             <v:imagedata r:id="rId9" o:title=""/>
           </v:shape>
-          <o:OLEObject Type="Embed" ProgID="Visio.Drawing.15" ShapeID="_x0000_i1025" DrawAspect="Content" ObjectID="_1511026520" r:id="rId10"/>
+          <o:OLEObject Type="Embed" ProgID="Visio.Drawing.15" ShapeID="_x0000_i1025" DrawAspect="Content" ObjectID="_1511027532" r:id="rId10"/>
         </w:object>
       </w:r>
       <w:r>
@@ -1113,11 +1113,11 @@
     </w:p>
     <w:p>
       <w:r>
-        <w:object w:dxaOrig="11316" w:dyaOrig="10405">
-          <v:shape id="_x0000_i1026" type="#_x0000_t75" style="width:516pt;height:474.35pt" o:ole="">
+        <w:object w:dxaOrig="11316" w:dyaOrig="11353">
+          <v:shape id="_x0000_i1031" type="#_x0000_t75" style="width:523.05pt;height:524.45pt" o:ole="">
             <v:imagedata r:id="rId11" o:title=""/>
           </v:shape>
-          <o:OLEObject Type="Embed" ProgID="Visio.Drawing.15" ShapeID="_x0000_i1026" DrawAspect="Content" ObjectID="_1511026521" r:id="rId12"/>
+          <o:OLEObject Type="Embed" ProgID="Visio.Drawing.15" ShapeID="_x0000_i1031" DrawAspect="Content" ObjectID="_1511027533" r:id="rId12"/>
         </w:object>
       </w:r>
     </w:p>
@@ -1128,10 +1128,10 @@
       </w:pPr>
       <w:r>
         <w:object w:dxaOrig="8251" w:dyaOrig="4066">
-          <v:shape id="_x0000_i1027" type="#_x0000_t75" style="width:412.25pt;height:217.4pt" o:ole="">
+          <v:shape id="_x0000_i1026" type="#_x0000_t75" style="width:412.25pt;height:217.4pt" o:ole="">
             <v:imagedata r:id="rId13" o:title=""/>
           </v:shape>
-          <o:OLEObject Type="Embed" ProgID="Visio.Drawing.15" ShapeID="_x0000_i1027" DrawAspect="Content" ObjectID="_1511026522" r:id="rId14"/>
+          <o:OLEObject Type="Embed" ProgID="Visio.Drawing.15" ShapeID="_x0000_i1026" DrawAspect="Content" ObjectID="_1511027534" r:id="rId14"/>
         </w:object>
       </w:r>
     </w:p>
@@ -1142,10 +1142,10 @@
       </w:pPr>
       <w:r>
         <w:object w:dxaOrig="8251" w:dyaOrig="7575">
-          <v:shape id="_x0000_i1028" type="#_x0000_t75" style="width:412.25pt;height:377.65pt" o:ole="">
+          <v:shape id="_x0000_i1027" type="#_x0000_t75" style="width:412.25pt;height:377.65pt" o:ole="">
             <v:imagedata r:id="rId15" o:title=""/>
           </v:shape>
-          <o:OLEObject Type="Embed" ProgID="Visio.Drawing.15" ShapeID="_x0000_i1028" DrawAspect="Content" ObjectID="_1511026523" r:id="rId16"/>
+          <o:OLEObject Type="Embed" ProgID="Visio.Drawing.15" ShapeID="_x0000_i1027" DrawAspect="Content" ObjectID="_1511027535" r:id="rId16"/>
         </w:object>
       </w:r>
       <w:r>
@@ -1213,6 +1213,7 @@
         <w:rPr>
           <w:b/>
         </w:rPr>
+        <w:lastRenderedPageBreak/>
         <w:t>Schemat działania połączenia:</w:t>
       </w:r>
     </w:p>
@@ -1228,7 +1229,6 @@
     </w:p>
     <w:p>
       <w:r>
-        <w:lastRenderedPageBreak/>
         <w:t xml:space="preserve">Gdy klient kończy wysyłanie wiadomości do danego odbiorcy, może wysłać plecenie TURN, które odwraca połączenie i sprawia że odbiorca przejmuje nad nim kontrolę. Zakończenie połączenia można wykonać wysyłając polecenie QUIT i czekając na odpowiedzą 221 które  pozwala na rozłączenie. </w:t>
       </w:r>
     </w:p>
@@ -1595,6 +1595,7 @@
         <w:pStyle w:val="Nagwek2"/>
       </w:pPr>
       <w:r>
+        <w:lastRenderedPageBreak/>
         <w:t>9.1 Typy komunikatów</w:t>
       </w:r>
     </w:p>
@@ -2683,7 +2684,6 @@
               <w:rPr>
                 <w:rFonts w:ascii="Consolas" w:hAnsi="Consolas" w:cs="Consolas"/>
               </w:rPr>
-              <w:lastRenderedPageBreak/>
               <w:t>9.1.7</w:t>
             </w:r>
           </w:p>
@@ -4792,28 +4792,7 @@
                 <w:rFonts w:ascii="Consolas" w:hAnsi="Consolas" w:cs="Consolas"/>
                 <w:lang w:val="en-US"/>
               </w:rPr>
-              <w:t>PASSW</w:t>
-            </w:r>
-            <w:r>
-              <w:rPr>
-                <w:rFonts w:ascii="Consolas" w:hAnsi="Consolas" w:cs="Consolas"/>
-                <w:lang w:val="en-US"/>
-              </w:rPr>
-              <w:t>HASH</w:t>
-            </w:r>
-            <w:r>
-              <w:rPr>
-                <w:rFonts w:ascii="Consolas" w:hAnsi="Consolas" w:cs="Consolas"/>
-                <w:lang w:val="en-US"/>
-              </w:rPr>
-              <w:t>, NEWPASSW</w:t>
-            </w:r>
-            <w:r>
-              <w:rPr>
-                <w:rFonts w:ascii="Consolas" w:hAnsi="Consolas" w:cs="Consolas"/>
-                <w:lang w:val="en-US"/>
-              </w:rPr>
-              <w:t>HASH</w:t>
+              <w:t>PASSWHASH, NEWPASSWHASH</w:t>
             </w:r>
           </w:p>
         </w:tc>
@@ -4849,63 +4828,7 @@
                 <w:rFonts w:ascii="Consolas" w:hAnsi="Consolas" w:cs="Consolas"/>
                 <w:lang w:val="en-US"/>
               </w:rPr>
-              <w:t>Klient wysyła</w:t>
-            </w:r>
-            <w:r>
-              <w:rPr>
-                <w:rFonts w:ascii="Consolas" w:hAnsi="Consolas" w:cs="Consolas"/>
-                <w:lang w:val="en-US"/>
-              </w:rPr>
-              <w:t xml:space="preserve"> skróty</w:t>
-            </w:r>
-            <w:r>
-              <w:rPr>
-                <w:rFonts w:ascii="Consolas" w:hAnsi="Consolas" w:cs="Consolas"/>
-                <w:lang w:val="en-US"/>
-              </w:rPr>
-              <w:t xml:space="preserve"> stare</w:t>
-            </w:r>
-            <w:r>
-              <w:rPr>
-                <w:rFonts w:ascii="Consolas" w:hAnsi="Consolas" w:cs="Consolas"/>
-                <w:lang w:val="en-US"/>
-              </w:rPr>
-              <w:t>go</w:t>
-            </w:r>
-            <w:r>
-              <w:rPr>
-                <w:rFonts w:ascii="Consolas" w:hAnsi="Consolas" w:cs="Consolas"/>
-                <w:lang w:val="en-US"/>
-              </w:rPr>
-              <w:t xml:space="preserve"> i nowe</w:t>
-            </w:r>
-            <w:r>
-              <w:rPr>
-                <w:rFonts w:ascii="Consolas" w:hAnsi="Consolas" w:cs="Consolas"/>
-                <w:lang w:val="en-US"/>
-              </w:rPr>
-              <w:t>go</w:t>
-            </w:r>
-            <w:r>
-              <w:rPr>
-                <w:rFonts w:ascii="Consolas" w:hAnsi="Consolas" w:cs="Consolas"/>
-                <w:lang w:val="en-US"/>
-              </w:rPr>
-              <w:t xml:space="preserve"> hasł</w:t>
-            </w:r>
-            <w:r>
-              <w:rPr>
-                <w:rFonts w:ascii="Consolas" w:hAnsi="Consolas" w:cs="Consolas"/>
-                <w:lang w:val="en-US"/>
-              </w:rPr>
-              <w:t>a</w:t>
-            </w:r>
-            <w:r>
-              <w:rPr>
-                <w:rFonts w:ascii="Consolas" w:hAnsi="Consolas" w:cs="Consolas"/>
-                <w:lang w:val="en-US"/>
-              </w:rPr>
-              <w:t xml:space="preserve"> w celu jego zmiany</w:t>
+              <w:t>Klient wysyła skróty starego i nowego hasła w celu jego zmiany</w:t>
             </w:r>
           </w:p>
         </w:tc>
@@ -4929,13 +4852,7 @@
               <w:rPr>
                 <w:rFonts w:ascii="Consolas" w:hAnsi="Consolas" w:cs="Consolas"/>
               </w:rPr>
-              <w:t>9.1.</w:t>
-            </w:r>
-            <w:r>
-              <w:rPr>
-                <w:rFonts w:ascii="Consolas" w:hAnsi="Consolas" w:cs="Consolas"/>
-              </w:rPr>
-              <w:t>21</w:t>
+              <w:t>9.1.21</w:t>
             </w:r>
           </w:p>
         </w:tc>
@@ -5084,7 +5001,11 @@
     </w:p>
     <w:p>
       <w:r>
-        <w:t>Każdy typ danych posiada pole okręslające długość danych. Pojęcie długości jest rozumiane zależnie od danej – może być to długość w bajtach, może być to liczba danych zawartych w tej danej (tylko dla danych złożonych). Długość może być też określona przez typ danej – wtedy wartości zawarte w polu DŁUGOŚĆ DANEJ nie mają znaczenia. Dane wystepuję w pakiecie w kolejności w jakiej są określone w tabeli 9.1.</w:t>
+        <w:t xml:space="preserve">Każdy typ danych posiada pole okręslające długość danych. Pojęcie długości jest rozumiane zależnie od danej – może być to długość w bajtach, może być to liczba danych zawartych w tej danej (tylko dla danych </w:t>
+      </w:r>
+      <w:r>
+        <w:lastRenderedPageBreak/>
+        <w:t>złożonych). Długość może być też określona przez typ danej – wtedy wartości zawarte w polu DŁUGOŚĆ DANEJ nie mają znaczenia. Dane wystepuję w pakiecie w kolejności w jakiej są określone w tabeli 9.1.</w:t>
       </w:r>
     </w:p>
     <w:tbl>
@@ -6085,7 +6006,6 @@
               <w:rPr>
                 <w:rFonts w:ascii="Consolas" w:hAnsi="Consolas" w:cs="Consolas"/>
               </w:rPr>
-              <w:lastRenderedPageBreak/>
               <w:t>9.2.12</w:t>
             </w:r>
           </w:p>
@@ -6105,14 +6025,7 @@
                 <w:rFonts w:ascii="Consolas" w:hAnsi="Consolas" w:cs="Consolas"/>
                 <w:lang w:val="en-US"/>
               </w:rPr>
-              <w:t>NEWPASSW</w:t>
-            </w:r>
-            <w:r>
-              <w:rPr>
-                <w:rFonts w:ascii="Consolas" w:hAnsi="Consolas" w:cs="Consolas"/>
-                <w:lang w:val="en-US"/>
-              </w:rPr>
-              <w:t>HASH</w:t>
+              <w:t>NEWPASSWHASH</w:t>
             </w:r>
           </w:p>
         </w:tc>
@@ -6250,10 +6163,10 @@
       </w:pPr>
       <w:r>
         <w:object w:dxaOrig="16777" w:dyaOrig="3480">
-          <v:shape id="_x0000_i1031" type="#_x0000_t75" style="width:522.35pt;height:108.7pt" o:ole="">
+          <v:shape id="_x0000_i1028" type="#_x0000_t75" style="width:522.35pt;height:108.7pt" o:ole="">
             <v:imagedata r:id="rId17" o:title=""/>
           </v:shape>
-          <o:OLEObject Type="Embed" ProgID="Visio.Drawing.15" ShapeID="_x0000_i1031" DrawAspect="Content" ObjectID="_1511026524" r:id="rId18"/>
+          <o:OLEObject Type="Embed" ProgID="Visio.Drawing.15" ShapeID="_x0000_i1028" DrawAspect="Content" ObjectID="_1511027536" r:id="rId18"/>
         </w:object>
       </w:r>
     </w:p>
@@ -6313,6 +6226,11 @@
       <w:r>
         <w:t>Ramka protokołu TCPLayer:</w:t>
       </w:r>
+    </w:p>
+    <w:p>
+      <w:pPr>
+        <w:spacing w:after="0"/>
+      </w:pPr>
     </w:p>
     <w:p>
       <w:pPr>
@@ -6330,9 +6248,9 @@
               <wp:posOffset>1856740</wp:posOffset>
             </wp:positionH>
             <wp:positionV relativeFrom="paragraph">
-              <wp:posOffset>120015</wp:posOffset>
+              <wp:posOffset>43180</wp:posOffset>
             </wp:positionV>
-            <wp:extent cx="2687955" cy="1640205"/>
+            <wp:extent cx="2496820" cy="1523365"/>
             <wp:effectExtent l="19050" t="0" r="0" b="0"/>
             <wp:wrapSquare wrapText="bothSides"/>
             <wp:docPr id="9" name="Obraz 9"/>
@@ -6358,7 +6276,7 @@
                   <pic:spPr bwMode="auto">
                     <a:xfrm>
                       <a:off x="0" y="0"/>
-                      <a:ext cx="2687955" cy="1640205"/>
+                      <a:ext cx="2496820" cy="1523365"/>
                     </a:xfrm>
                     <a:prstGeom prst="rect">
                       <a:avLst/>
@@ -6393,11 +6311,6 @@
         <w:spacing w:after="0"/>
       </w:pPr>
     </w:p>
-    <w:p>
-      <w:pPr>
-        <w:spacing w:after="0"/>
-      </w:pPr>
-    </w:p>
     <w:p/>
     <w:p/>
     <w:p>
@@ -6414,7 +6327,7 @@
           <v:shape id="_x0000_i1029" type="#_x0000_t75" style="width:523.05pt;height:238.6pt" o:ole="">
             <v:imagedata r:id="rId20" o:title=""/>
           </v:shape>
-          <o:OLEObject Type="Embed" ProgID="Visio.Drawing.15" ShapeID="_x0000_i1029" DrawAspect="Content" ObjectID="_1511026525" r:id="rId21"/>
+          <o:OLEObject Type="Embed" ProgID="Visio.Drawing.15" ShapeID="_x0000_i1029" DrawAspect="Content" ObjectID="_1511027537" r:id="rId21"/>
         </w:object>
       </w:r>
     </w:p>
@@ -6427,7 +6340,6 @@
           <w:noProof/>
           <w:lang w:eastAsia="pl-PL"/>
         </w:rPr>
-        <w:lastRenderedPageBreak/>
         <w:drawing>
           <wp:anchor distT="0" distB="0" distL="114300" distR="114300" simplePos="0" relativeHeight="251661312" behindDoc="0" locked="0" layoutInCell="1" allowOverlap="1">
             <wp:simplePos x="0" y="0"/>
@@ -6489,6 +6401,7 @@
           <w:noProof/>
           <w:lang w:eastAsia="pl-PL"/>
         </w:rPr>
+        <w:lastRenderedPageBreak/>
         <w:drawing>
           <wp:inline distT="0" distB="0" distL="0" distR="0">
             <wp:extent cx="6026150" cy="3949097"/>
@@ -6534,7 +6447,6 @@
         <w:spacing w:before="0"/>
       </w:pPr>
       <w:r>
-        <w:lastRenderedPageBreak/>
         <w:t>1</w:t>
       </w:r>
       <w:r>
@@ -6993,6 +6905,7 @@
           <w:szCs w:val="24"/>
           <w:lang w:eastAsia="pl-PL"/>
         </w:rPr>
+        <w:lastRenderedPageBreak/>
         <w:t>14.3</w:t>
       </w:r>
       <w:r>
@@ -7447,7 +7360,7 @@
           <v:shape id="_x0000_i1030" type="#_x0000_t75" style="width:380.45pt;height:370.6pt" o:ole="">
             <v:imagedata r:id="rId24" o:title=""/>
           </v:shape>
-          <o:OLEObject Type="Embed" ProgID="Visio.Drawing.15" ShapeID="_x0000_i1030" DrawAspect="Content" ObjectID="_1511026526" r:id="rId25"/>
+          <o:OLEObject Type="Embed" ProgID="Visio.Drawing.15" ShapeID="_x0000_i1030" DrawAspect="Content" ObjectID="_1511027538" r:id="rId25"/>
         </w:object>
       </w:r>
     </w:p>
@@ -7460,92 +7373,6 @@
           <w:sz w:val="32"/>
           <w:szCs w:val="32"/>
         </w:rPr>
-      </w:pPr>
-    </w:p>
-    <w:p>
-      <w:pPr>
-        <w:spacing w:after="0"/>
-      </w:pPr>
-    </w:p>
-    <w:p>
-      <w:pPr>
-        <w:spacing w:after="0"/>
-      </w:pPr>
-      <w:r>
-        <w:tab/>
-      </w:r>
-    </w:p>
-    <w:p>
-      <w:pPr>
-        <w:spacing w:after="0"/>
-      </w:pPr>
-    </w:p>
-    <w:p>
-      <w:pPr>
-        <w:spacing w:after="0"/>
-        <w:rPr>
-          <w:szCs w:val="24"/>
-        </w:rPr>
-      </w:pPr>
-    </w:p>
-    <w:p>
-      <w:pPr>
-        <w:spacing w:after="0"/>
-        <w:rPr>
-          <w:rFonts w:eastAsia="Times New Roman"/>
-          <w:szCs w:val="24"/>
-          <w:lang w:eastAsia="pl-PL"/>
-        </w:rPr>
-      </w:pPr>
-    </w:p>
-    <w:p>
-      <w:pPr>
-        <w:spacing w:after="0"/>
-      </w:pPr>
-    </w:p>
-    <w:p>
-      <w:pPr>
-        <w:spacing w:after="0"/>
-      </w:pPr>
-    </w:p>
-    <w:p>
-      <w:pPr>
-        <w:spacing w:after="0"/>
-      </w:pPr>
-    </w:p>
-    <w:p>
-      <w:pPr>
-        <w:spacing w:after="0"/>
-      </w:pPr>
-    </w:p>
-    <w:p>
-      <w:pPr>
-        <w:spacing w:after="0"/>
-      </w:pPr>
-    </w:p>
-    <w:p>
-      <w:pPr>
-        <w:spacing w:after="0"/>
-      </w:pPr>
-    </w:p>
-    <w:p>
-      <w:pPr>
-        <w:spacing w:after="0"/>
-      </w:pPr>
-    </w:p>
-    <w:p>
-      <w:pPr>
-        <w:spacing w:after="0"/>
-      </w:pPr>
-    </w:p>
-    <w:p>
-      <w:pPr>
-        <w:spacing w:after="0"/>
-      </w:pPr>
-    </w:p>
-    <w:p>
-      <w:pPr>
-        <w:spacing w:after="0"/>
       </w:pPr>
     </w:p>
     <w:p>
@@ -8679,7 +8506,7 @@
   <a:extraClrSchemeLst/>
   <a:extLst>
     <a:ext uri="{05A4C25C-085E-4340-85A3-A5531E510DB2}">
-      <thm15:themeFamily xmlns="" xmlns:thm15="http://schemas.microsoft.com/office/thememl/2012/main" name="Office Theme" id="{62F939B6-93AF-4DB8-9C6B-D6C7DFDC589F}" vid="{4A3C46E8-61CC-4603-A589-7422A47A8E4A}"/>
+      <thm15:themeFamily xmlns:thm15="http://schemas.microsoft.com/office/thememl/2012/main" xmlns="" name="Office Theme" id="{62F939B6-93AF-4DB8-9C6B-D6C7DFDC589F}" vid="{4A3C46E8-61CC-4603-A589-7422A47A8E4A}"/>
     </a:ext>
   </a:extLst>
 </a:theme>
@@ -8690,7 +8517,7 @@
 </file>
 
 <file path=customXml/itemProps1.xml><?xml version="1.0" encoding="utf-8"?>
-<ds:datastoreItem xmlns:ds="http://schemas.openxmlformats.org/officeDocument/2006/customXml" ds:itemID="{3BB58658-8800-4110-B10C-993FC256A5A3}">
+<ds:datastoreItem xmlns:ds="http://schemas.openxmlformats.org/officeDocument/2006/customXml" ds:itemID="{176091AF-A7E2-4831-AB5A-E56F359A5723}">
   <ds:schemaRefs>
     <ds:schemaRef ds:uri="http://schemas.openxmlformats.org/officeDocument/2006/bibliography"/>
   </ds:schemaRefs>

</xml_diff>

<commit_message>
Add functional requirement - changing password by clientn, Add nonfunctional requirement - maximum number of connected clients, Delete nonfunctional requirement - maximum number of total requests, Modify nonfunctional requirement - no more blocking client if he send wrong request, add description of the encryption protocol, modify assigning to work, add new and modify critical situations analyze
</commit_message>
<xml_diff>
--- a/Pw.Elka.TIN/dokumentacja.docx
+++ b/Pw.Elka.TIN/dokumentacja.docx
@@ -1,10 +1,10 @@
 
 <file path=word/document.xml><?xml version="1.0" encoding="utf-8"?>
-<w:document xmlns:wpc="http://schemas.microsoft.com/office/word/2010/wordprocessingCanvas" xmlns:cx="http://schemas.microsoft.com/office/drawing/2014/chartex" xmlns:cx1="http://schemas.microsoft.com/office/drawing/2015/9/8/chartex" xmlns:mc="http://schemas.openxmlformats.org/markup-compatibility/2006" xmlns:o="urn:schemas-microsoft-com:office:office" xmlns:r="http://schemas.openxmlformats.org/officeDocument/2006/relationships" xmlns:m="http://schemas.openxmlformats.org/officeDocument/2006/math" xmlns:v="urn:schemas-microsoft-com:vml" xmlns:wp14="http://schemas.microsoft.com/office/word/2010/wordprocessingDrawing" xmlns:wp="http://schemas.openxmlformats.org/drawingml/2006/wordprocessingDrawing" xmlns:w10="urn:schemas-microsoft-com:office:word" xmlns:w="http://schemas.openxmlformats.org/wordprocessingml/2006/main" xmlns:w14="http://schemas.microsoft.com/office/word/2010/wordml" xmlns:w15="http://schemas.microsoft.com/office/word/2012/wordml" xmlns:w16se="http://schemas.microsoft.com/office/word/2015/wordml/symex" xmlns:wpg="http://schemas.microsoft.com/office/word/2010/wordprocessingGroup" xmlns:wpi="http://schemas.microsoft.com/office/word/2010/wordprocessingInk" xmlns:wne="http://schemas.microsoft.com/office/word/2006/wordml" xmlns:wps="http://schemas.microsoft.com/office/word/2010/wordprocessingShape" mc:Ignorable="w14 w15 w16se wp14">
+<w:document xmlns:ve="http://schemas.openxmlformats.org/markup-compatibility/2006" xmlns:o="urn:schemas-microsoft-com:office:office" xmlns:r="http://schemas.openxmlformats.org/officeDocument/2006/relationships" xmlns:m="http://schemas.openxmlformats.org/officeDocument/2006/math" xmlns:v="urn:schemas-microsoft-com:vml" xmlns:wp="http://schemas.openxmlformats.org/drawingml/2006/wordprocessingDrawing" xmlns:w10="urn:schemas-microsoft-com:office:word" xmlns:w="http://schemas.openxmlformats.org/wordprocessingml/2006/main" xmlns:wne="http://schemas.microsoft.com/office/word/2006/wordml">
   <w:body>
     <w:p>
       <w:pPr>
-        <w:pStyle w:val="Title"/>
+        <w:pStyle w:val="Tytu"/>
       </w:pPr>
       <w:r>
         <w:t>Dokumentacja</w:t>
@@ -13,33 +13,54 @@
         <w:t xml:space="preserve"> wstępna</w:t>
       </w:r>
       <w:r>
-        <w:t xml:space="preserve"> projektu TIN „Rozgłaszacz internetowy”.</w:t>
-      </w:r>
-    </w:p>
-    <w:p>
-      <w:pPr>
-        <w:pStyle w:val="Subtitle"/>
+        <w:t xml:space="preserve"> projektu TIN „</w:t>
+      </w:r>
+      <w:proofErr w:type="spellStart"/>
+      <w:r>
+        <w:t>Rozgłaszacz</w:t>
+      </w:r>
+      <w:proofErr w:type="spellEnd"/>
+      <w:r>
+        <w:t xml:space="preserve"> internetowy”.</w:t>
+      </w:r>
+    </w:p>
+    <w:p>
+      <w:pPr>
+        <w:pStyle w:val="Podtytu"/>
         <w:spacing w:after="0"/>
       </w:pPr>
       <w:r>
         <w:t>Autorzy: Joanna Raczyńs</w:t>
       </w:r>
       <w:r>
-        <w:t>ka, Kamil Kacperski, Michał Mudel, Wojciech Zieliński</w:t>
-      </w:r>
-    </w:p>
-    <w:p>
-      <w:pPr>
-        <w:pStyle w:val="Subtitle"/>
-        <w:spacing w:after="0"/>
-      </w:pPr>
-      <w:r>
-        <w:t>Prowadzący: dr inż. Piotr Gawkowski</w:t>
-      </w:r>
-    </w:p>
-    <w:p>
-      <w:pPr>
-        <w:pStyle w:val="Heading1"/>
+        <w:t xml:space="preserve">ka, Kamil Kacperski, Michał </w:t>
+      </w:r>
+      <w:proofErr w:type="spellStart"/>
+      <w:r>
+        <w:t>Mudel</w:t>
+      </w:r>
+      <w:proofErr w:type="spellEnd"/>
+      <w:r>
+        <w:t>, Wojciech Zieliński</w:t>
+      </w:r>
+    </w:p>
+    <w:p>
+      <w:pPr>
+        <w:pStyle w:val="Podtytu"/>
+        <w:spacing w:after="0"/>
+      </w:pPr>
+      <w:r>
+        <w:t xml:space="preserve">Prowadzący: dr inż. Piotr </w:t>
+      </w:r>
+      <w:proofErr w:type="spellStart"/>
+      <w:r>
+        <w:t>Gawkowski</w:t>
+      </w:r>
+      <w:proofErr w:type="spellEnd"/>
+    </w:p>
+    <w:p>
+      <w:pPr>
+        <w:pStyle w:val="Nagwek1"/>
       </w:pPr>
       <w:r>
         <w:t>1.Wstęp</w:t>
@@ -81,7 +102,35 @@
         <w:rPr>
           <w:szCs w:val="24"/>
         </w:rPr>
-        <w:t xml:space="preserve"> pt. „Rozsyłacz pocztowy” realizowanego w ramach przedmiotu TIN na wydziale EiTI Politechniki Warszawskiej. Głównym założeniem projektu jest stworzenie aplikacji, umożliwiającej proste i szybkie wysyłanie wiadomości – powiadomień do wybranej grupy odbiorców.</w:t>
+        <w:t xml:space="preserve"> pt. „</w:t>
+      </w:r>
+      <w:proofErr w:type="spellStart"/>
+      <w:r>
+        <w:rPr>
+          <w:szCs w:val="24"/>
+        </w:rPr>
+        <w:t>Rozsyłacz</w:t>
+      </w:r>
+      <w:proofErr w:type="spellEnd"/>
+      <w:r>
+        <w:rPr>
+          <w:szCs w:val="24"/>
+        </w:rPr>
+        <w:t xml:space="preserve"> pocztowy” realizowanego w ramach przedmiotu TIN na wydziale </w:t>
+      </w:r>
+      <w:proofErr w:type="spellStart"/>
+      <w:r>
+        <w:rPr>
+          <w:szCs w:val="24"/>
+        </w:rPr>
+        <w:t>EiTI</w:t>
+      </w:r>
+      <w:proofErr w:type="spellEnd"/>
+      <w:r>
+        <w:rPr>
+          <w:szCs w:val="24"/>
+        </w:rPr>
+        <w:t xml:space="preserve"> Politechniki Warszawskiej. Głównym założeniem projektu jest stworzenie aplikacji, umożliwiającej proste i szybkie wysyłanie wiadomości – powiadomień do wybranej grupy odbiorców.</w:t>
       </w:r>
       <w:r>
         <w:rPr>
@@ -169,7 +218,25 @@
           <w:szCs w:val="24"/>
           <w:lang w:eastAsia="pl-PL"/>
         </w:rPr>
-        <w:t xml:space="preserve"> unikalnego loginu i</w:t>
+        <w:t xml:space="preserve"> unikalnego </w:t>
+      </w:r>
+      <w:proofErr w:type="spellStart"/>
+      <w:r>
+        <w:rPr>
+          <w:rFonts w:eastAsia="Times New Roman"/>
+          <w:szCs w:val="24"/>
+          <w:lang w:eastAsia="pl-PL"/>
+        </w:rPr>
+        <w:t>loginu</w:t>
+      </w:r>
+      <w:proofErr w:type="spellEnd"/>
+      <w:r>
+        <w:rPr>
+          <w:rFonts w:eastAsia="Times New Roman"/>
+          <w:szCs w:val="24"/>
+          <w:lang w:eastAsia="pl-PL"/>
+        </w:rPr>
+        <w:t xml:space="preserve"> i</w:t>
       </w:r>
       <w:r>
         <w:rPr>
@@ -397,7 +464,7 @@
     </w:p>
     <w:p>
       <w:pPr>
-        <w:pStyle w:val="Heading2"/>
+        <w:pStyle w:val="Nagwek2"/>
         <w:numPr>
           <w:ilvl w:val="1"/>
           <w:numId w:val="2"/>
@@ -426,12 +493,20 @@
       </w:pPr>
       <w:r>
         <w:tab/>
-        <w:t>Połączenie obsługiwać będzie wiele współpracujących ze sobą wątków. Każdy z nich wykonywał będzie ściśle określone zadanie, niezależnie od innych.  Komunikacja między wątkami odbywać się będzie za pomocą potoków (pipe).</w:t>
-      </w:r>
-    </w:p>
-    <w:p>
-      <w:pPr>
-        <w:pStyle w:val="ListParagraph"/>
+        <w:t>Połączenie obsługiwać będzie wiele współpracujących ze sobą wątków. Każdy z nich wykonywał będzie ściśle określone zadanie, niezależnie od innych.  Komunikacja między wątkami odbywać się będzie za pomocą potoków (</w:t>
+      </w:r>
+      <w:proofErr w:type="spellStart"/>
+      <w:r>
+        <w:t>pipe</w:t>
+      </w:r>
+      <w:proofErr w:type="spellEnd"/>
+      <w:r>
+        <w:t>).</w:t>
+      </w:r>
+    </w:p>
+    <w:p>
+      <w:pPr>
+        <w:pStyle w:val="Akapitzlist"/>
         <w:numPr>
           <w:ilvl w:val="0"/>
           <w:numId w:val="1"/>
@@ -447,7 +522,7 @@
     </w:p>
     <w:p>
       <w:pPr>
-        <w:pStyle w:val="ListParagraph"/>
+        <w:pStyle w:val="Akapitzlist"/>
         <w:numPr>
           <w:ilvl w:val="0"/>
           <w:numId w:val="1"/>
@@ -460,7 +535,7 @@
     </w:p>
     <w:p>
       <w:pPr>
-        <w:pStyle w:val="ListParagraph"/>
+        <w:pStyle w:val="Akapitzlist"/>
         <w:numPr>
           <w:ilvl w:val="0"/>
           <w:numId w:val="1"/>
@@ -478,7 +553,7 @@
     </w:p>
     <w:p>
       <w:pPr>
-        <w:pStyle w:val="ListParagraph"/>
+        <w:pStyle w:val="Akapitzlist"/>
         <w:numPr>
           <w:ilvl w:val="0"/>
           <w:numId w:val="1"/>
@@ -500,7 +575,7 @@
     </w:p>
     <w:p>
       <w:pPr>
-        <w:pStyle w:val="Heading1"/>
+        <w:pStyle w:val="Nagwek1"/>
         <w:spacing w:before="0"/>
       </w:pPr>
       <w:r>
@@ -589,7 +664,7 @@
     </w:p>
     <w:p>
       <w:pPr>
-        <w:pStyle w:val="Heading1"/>
+        <w:pStyle w:val="Nagwek1"/>
         <w:spacing w:before="0"/>
       </w:pPr>
       <w:r>
@@ -727,6 +802,14 @@
         <w:spacing w:after="0"/>
       </w:pPr>
       <w:r>
+        <w:t>3.13 Klient zmienia swoje hasło.</w:t>
+      </w:r>
+    </w:p>
+    <w:p>
+      <w:pPr>
+        <w:spacing w:after="0"/>
+      </w:pPr>
+      <w:r>
         <w:t>3.13</w:t>
       </w:r>
       <w:r>
@@ -824,11 +907,24 @@
     </w:p>
     <w:p>
       <w:pPr>
-        <w:pStyle w:val="Heading1"/>
+        <w:pStyle w:val="Nagwek1"/>
         <w:spacing w:before="0"/>
       </w:pPr>
       <w:r>
-        <w:t>4. Wymagania niefunkcojnalne</w:t>
+        <w:lastRenderedPageBreak/>
+        <w:t>4. Wymagania niefunk</w:t>
+      </w:r>
+      <w:r>
+        <w:t>c</w:t>
+      </w:r>
+      <w:r>
+        <w:t>j</w:t>
+      </w:r>
+      <w:r>
+        <w:t>o</w:t>
+      </w:r>
+      <w:r>
+        <w:t>nalne</w:t>
       </w:r>
     </w:p>
     <w:p>
@@ -847,7 +943,6 @@
         <w:spacing w:after="0"/>
       </w:pPr>
       <w:r>
-        <w:lastRenderedPageBreak/>
         <w:t xml:space="preserve">4.2 </w:t>
       </w:r>
       <w:r>
@@ -859,11 +954,30 @@
         <w:spacing w:after="0"/>
       </w:pPr>
       <w:r>
-        <w:t>4.3 Aplikacja kliencka zostanie wykonana w technologi Wind</w:t>
-      </w:r>
-      <w:r>
-        <w:t>ows Presentation Foundation</w:t>
-      </w:r>
+        <w:t>4.3 Aplikacja kliencka zostanie wykonana w technologi</w:t>
+      </w:r>
+      <w:r>
+        <w:t>i</w:t>
+      </w:r>
+      <w:r>
+        <w:t xml:space="preserve"> Wind</w:t>
+      </w:r>
+      <w:r>
+        <w:t xml:space="preserve">ows </w:t>
+      </w:r>
+      <w:proofErr w:type="spellStart"/>
+      <w:r>
+        <w:t>Presentation</w:t>
+      </w:r>
+      <w:proofErr w:type="spellEnd"/>
+      <w:r>
+        <w:t xml:space="preserve"> </w:t>
+      </w:r>
+      <w:proofErr w:type="spellStart"/>
+      <w:r>
+        <w:t>Foundation</w:t>
+      </w:r>
+      <w:proofErr w:type="spellEnd"/>
       <w:r>
         <w:t>, C#</w:t>
       </w:r>
@@ -944,13 +1058,7 @@
         <w:t xml:space="preserve"> </w:t>
       </w:r>
       <w:r>
-        <w:t>Wszystkie sesje klienckie są zamykane jeśli do serwera przychodzi więcej niż 100</w:t>
-      </w:r>
-      <w:r>
-        <w:t>0</w:t>
-      </w:r>
-      <w:r>
-        <w:t>0 żądań na sekundę.</w:t>
+        <w:t>Nie ma możliwości jednoczesnego nawiązania połączenia z serwerem przez liczbę użytkowników większą niż 1000.</w:t>
       </w:r>
     </w:p>
     <w:p>
@@ -961,7 +1069,10 @@
         <w:t>4.9</w:t>
       </w:r>
       <w:r>
-        <w:t xml:space="preserve"> W przypadkach 4.6 i 4.7 konto klienta </w:t>
+        <w:t xml:space="preserve"> W przypadku </w:t>
+      </w:r>
+      <w:r>
+        <w:t xml:space="preserve">4.7 konto klienta </w:t>
       </w:r>
       <w:r>
         <w:t>jest blokowane.</w:t>
@@ -989,7 +1100,31 @@
         <w:t xml:space="preserve"> </w:t>
       </w:r>
       <w:r>
-        <w:t>Jako baza danych zostanie wykorzystany MS SQL Server 2014 Standard Edition with Service Pack 1.</w:t>
+        <w:t xml:space="preserve">Jako baza danych zostanie wykorzystany MS SQL Server 2014 Standard </w:t>
+      </w:r>
+      <w:proofErr w:type="spellStart"/>
+      <w:r>
+        <w:t>Edition</w:t>
+      </w:r>
+      <w:proofErr w:type="spellEnd"/>
+      <w:r>
+        <w:t xml:space="preserve"> </w:t>
+      </w:r>
+      <w:proofErr w:type="spellStart"/>
+      <w:r>
+        <w:t>with</w:t>
+      </w:r>
+      <w:proofErr w:type="spellEnd"/>
+      <w:r>
+        <w:t xml:space="preserve"> Service </w:t>
+      </w:r>
+      <w:proofErr w:type="spellStart"/>
+      <w:r>
+        <w:t>Pack</w:t>
+      </w:r>
+      <w:proofErr w:type="spellEnd"/>
+      <w:r>
+        <w:t xml:space="preserve"> 1.</w:t>
       </w:r>
     </w:p>
     <w:p>
@@ -1005,7 +1140,7 @@
     <w:p/>
     <w:p>
       <w:pPr>
-        <w:pStyle w:val="Heading1"/>
+        <w:pStyle w:val="Nagwek1"/>
       </w:pPr>
       <w:r>
         <w:t xml:space="preserve">5. </w:t>
@@ -1016,7 +1151,7 @@
     </w:p>
     <w:p>
       <w:pPr>
-        <w:pStyle w:val="Heading1"/>
+        <w:pStyle w:val="Nagwek1"/>
       </w:pPr>
       <w:r>
         <w:t xml:space="preserve">6. </w:t>
@@ -1033,37 +1168,175 @@
     </w:p>
     <w:p>
       <w:r>
-        <w:t xml:space="preserve">Funkcja main konfiguruje statyczny obiekt DependencyInjector, za pomocą którego pobierane będą wszelkie </w:t>
+        <w:t xml:space="preserve">Funkcja </w:t>
+      </w:r>
+      <w:proofErr w:type="spellStart"/>
+      <w:r>
+        <w:t>main</w:t>
+      </w:r>
+      <w:proofErr w:type="spellEnd"/>
+      <w:r>
+        <w:t xml:space="preserve"> konfiguruje statyczny obiekt </w:t>
+      </w:r>
+      <w:proofErr w:type="spellStart"/>
+      <w:r>
+        <w:t>DependencyInjector</w:t>
+      </w:r>
+      <w:proofErr w:type="spellEnd"/>
+      <w:r>
+        <w:t xml:space="preserve">, za pomocą którego pobierane będą wszelkie </w:t>
       </w:r>
       <w:r>
         <w:t>obecne w aplikacji oraz będą tworzone nowe instancje obiektów</w:t>
       </w:r>
       <w:r>
-        <w:t xml:space="preserve">. Funkcja main uruchamia </w:t>
+        <w:t xml:space="preserve">. Funkcja </w:t>
+      </w:r>
+      <w:proofErr w:type="spellStart"/>
+      <w:r>
+        <w:t>main</w:t>
+      </w:r>
+      <w:proofErr w:type="spellEnd"/>
+      <w:r>
+        <w:t xml:space="preserve"> uruchamia </w:t>
       </w:r>
       <w:r>
         <w:t>obiekt</w:t>
       </w:r>
       <w:r>
-        <w:t xml:space="preserve"> RootManager.</w:t>
-      </w:r>
-      <w:r>
-        <w:t xml:space="preserve"> RootManager uruc</w:t>
-      </w:r>
-      <w:r>
-        <w:t xml:space="preserve">hamia obiekty SessionsListener oraz </w:t>
-      </w:r>
-      <w:r>
-        <w:t>SmtpLayer na osobnych wątkach. SessionsListener przekazuje RootManagerowi</w:t>
-      </w:r>
-      <w:r>
-        <w:t xml:space="preserve"> informacje o nowych połączeniach i dla każdego z nich które są dozwolone uruchamia obiekty ClientSession. Obiekty ClientSession uruchamiają obiekty Cipher które służą do szyfrowania i obiekty TcpLayer które służą do komunikacji z klientem. ClientSession komunikuje się z SmtpLayer poprzez kolekję obiektów MessagesQueue. Obiekty ClientSession i obiekt RootManager mają dostęp do DAL ze swoich wątków.</w:t>
+        <w:t xml:space="preserve"> </w:t>
+      </w:r>
+      <w:proofErr w:type="spellStart"/>
+      <w:r>
+        <w:t>RootManager</w:t>
+      </w:r>
+      <w:proofErr w:type="spellEnd"/>
+      <w:r>
+        <w:t>.</w:t>
+      </w:r>
+      <w:r>
+        <w:t xml:space="preserve"> </w:t>
+      </w:r>
+      <w:proofErr w:type="spellStart"/>
+      <w:r>
+        <w:t>RootManager</w:t>
+      </w:r>
+      <w:proofErr w:type="spellEnd"/>
+      <w:r>
+        <w:t xml:space="preserve"> uruc</w:t>
+      </w:r>
+      <w:r>
+        <w:t xml:space="preserve">hamia obiekty </w:t>
+      </w:r>
+      <w:proofErr w:type="spellStart"/>
+      <w:r>
+        <w:t>SessionsListener</w:t>
+      </w:r>
+      <w:proofErr w:type="spellEnd"/>
+      <w:r>
+        <w:t xml:space="preserve"> oraz </w:t>
+      </w:r>
+      <w:proofErr w:type="spellStart"/>
+      <w:r>
+        <w:t>SmtpLayer</w:t>
+      </w:r>
+      <w:proofErr w:type="spellEnd"/>
+      <w:r>
+        <w:t xml:space="preserve"> na osobnych wątkach. </w:t>
+      </w:r>
+      <w:proofErr w:type="spellStart"/>
+      <w:r>
+        <w:t>SessionsListener</w:t>
+      </w:r>
+      <w:proofErr w:type="spellEnd"/>
+      <w:r>
+        <w:t xml:space="preserve"> przekazuje </w:t>
+      </w:r>
+      <w:proofErr w:type="spellStart"/>
+      <w:r>
+        <w:t>RootManagerowi</w:t>
+      </w:r>
+      <w:proofErr w:type="spellEnd"/>
+      <w:r>
+        <w:t xml:space="preserve"> informacje o nowych połączeniach i dla każdego z nich które są dozwolone uruchamia obiekty </w:t>
+      </w:r>
+      <w:proofErr w:type="spellStart"/>
+      <w:r>
+        <w:t>ClientSession</w:t>
+      </w:r>
+      <w:proofErr w:type="spellEnd"/>
+      <w:r>
+        <w:t xml:space="preserve">. Obiekty </w:t>
+      </w:r>
+      <w:proofErr w:type="spellStart"/>
+      <w:r>
+        <w:t>ClientSession</w:t>
+      </w:r>
+      <w:proofErr w:type="spellEnd"/>
+      <w:r>
+        <w:t xml:space="preserve"> uruchamiają obiekty Cipher które służą do szyfrowania i obiekty </w:t>
+      </w:r>
+      <w:proofErr w:type="spellStart"/>
+      <w:r>
+        <w:t>TcpLayer</w:t>
+      </w:r>
+      <w:proofErr w:type="spellEnd"/>
+      <w:r>
+        <w:t xml:space="preserve"> które służą do komunikacji z klientem. </w:t>
+      </w:r>
+      <w:proofErr w:type="spellStart"/>
+      <w:r>
+        <w:t>ClientSession</w:t>
+      </w:r>
+      <w:proofErr w:type="spellEnd"/>
+      <w:r>
+        <w:t xml:space="preserve"> komunikuje się z </w:t>
+      </w:r>
+      <w:proofErr w:type="spellStart"/>
+      <w:r>
+        <w:t>SmtpLayer</w:t>
+      </w:r>
+      <w:proofErr w:type="spellEnd"/>
+      <w:r>
+        <w:t xml:space="preserve"> poprzez </w:t>
+      </w:r>
+      <w:proofErr w:type="spellStart"/>
+      <w:r>
+        <w:t>kolekję</w:t>
+      </w:r>
+      <w:proofErr w:type="spellEnd"/>
+      <w:r>
+        <w:t xml:space="preserve"> obiektów </w:t>
+      </w:r>
+      <w:proofErr w:type="spellStart"/>
+      <w:r>
+        <w:t>MessagesQueue</w:t>
+      </w:r>
+      <w:proofErr w:type="spellEnd"/>
+      <w:r>
+        <w:t xml:space="preserve">. Obiekty </w:t>
+      </w:r>
+      <w:proofErr w:type="spellStart"/>
+      <w:r>
+        <w:t>ClientSession</w:t>
+      </w:r>
+      <w:proofErr w:type="spellEnd"/>
+      <w:r>
+        <w:t xml:space="preserve"> i obiekt </w:t>
+      </w:r>
+      <w:proofErr w:type="spellStart"/>
+      <w:r>
+        <w:t>RootManager</w:t>
+      </w:r>
+      <w:proofErr w:type="spellEnd"/>
+      <w:r>
+        <w:t xml:space="preserve"> mają dostęp do DAL ze swoich wątków.</w:t>
       </w:r>
     </w:p>
     <w:p/>
     <w:p>
       <w:pPr>
-        <w:pStyle w:val="Heading1"/>
+        <w:pStyle w:val="Nagwek1"/>
       </w:pPr>
       <w:r>
         <w:t>7</w:t>
@@ -1082,18 +1355,18 @@
     <w:p/>
     <w:p>
       <w:pPr>
-        <w:pStyle w:val="Heading1"/>
+        <w:pStyle w:val="Nagwek1"/>
       </w:pPr>
     </w:p>
     <w:p/>
     <w:p>
       <w:pPr>
-        <w:pStyle w:val="Heading1"/>
-      </w:pPr>
-    </w:p>
-    <w:p>
-      <w:pPr>
-        <w:pStyle w:val="Heading1"/>
+        <w:pStyle w:val="Nagwek1"/>
+      </w:pPr>
+    </w:p>
+    <w:p>
+      <w:pPr>
+        <w:pStyle w:val="Nagwek1"/>
       </w:pPr>
       <w:r>
         <w:t>8</w:t>
@@ -1116,14 +1389,30 @@
           <w:b w:val="0"/>
           <w:color w:val="000000" w:themeColor="text1"/>
         </w:rPr>
-        <w:t xml:space="preserve">Dany protokół komunikacyjny służy do wysyłania wiadomości tekstowych złożonych z kopert oraz treści właściwej.  Kanał transmisyjny SMTP  bazuje na ustawionym wcześniej połączeniu TCP . Jest on połączeniem full-duplex  które korzysta z domyślnego portu o numerze 25.  Protokół SMTP składa się z 7-bitowych ciągów znaków ASCII , które są transmitowane </w:t>
-      </w:r>
-      <w:bookmarkStart w:id="1" w:name="_Toc442413712"/>
+        <w:t xml:space="preserve">Dany protokół komunikacyjny służy do wysyłania wiadomości tekstowych złożonych z kopert oraz treści właściwej.  Kanał transmisyjny SMTP  bazuje na ustawionym wcześniej połączeniu TCP . Jest on połączeniem </w:t>
+      </w:r>
+      <w:proofErr w:type="spellStart"/>
       <w:r>
         <w:rPr>
           <w:b w:val="0"/>
           <w:color w:val="000000" w:themeColor="text1"/>
         </w:rPr>
+        <w:t>full-duplex</w:t>
+      </w:r>
+      <w:proofErr w:type="spellEnd"/>
+      <w:r>
+        <w:rPr>
+          <w:b w:val="0"/>
+          <w:color w:val="000000" w:themeColor="text1"/>
+        </w:rPr>
+        <w:t xml:space="preserve">  które korzysta z domyślnego portu o numerze 25.  Protokół SMTP składa się z 7-bitowych ciągów znaków ASCII , które są transmitowane </w:t>
+      </w:r>
+      <w:bookmarkStart w:id="1" w:name="_Toc442413712"/>
+      <w:r>
+        <w:rPr>
+          <w:b w:val="0"/>
+          <w:color w:val="000000" w:themeColor="text1"/>
+        </w:rPr>
         <w:t xml:space="preserve">za pomocą protokołu TCP  w </w:t>
       </w:r>
       <w:r>
@@ -1162,7 +1451,31 @@
     </w:p>
     <w:p>
       <w:r>
-        <w:t>Wymiana poczty rozpoczyna się poleceniem MAIL ( definiującym nadawcę ) FROM  &lt;adres &gt; ( pod ten adres wysłane zostaną wszystkie informacje o błędach ) które powiadamia serwer, że nadchodzi nowa transakcja i powinien on  wyczyścić tablice stanów i bufory  danych.   Po pomyślnym wykonaniu plecenia MAIL klient wysyła serię poleceń RCPT &lt;adres&gt; ( identyfikując odbiorcę lub wielu odbiorców danej wiadomości ) i czeka na ich potwierdzenie przez serwer. Następnie nadawca wysyła polecenie DATA określające gotowość do przesłania całej wiadomości. Serwer odpowiada komunikatem 354 Start mail input i określa ciąg znaków odpowiadających zakończeniu transmisji.  Zazwyczaj tym ciągiem jest linia zawierająca tylko kropkę  co odpowiada podanej sekwencji znaków - &lt;CR&gt;&lt;LF&gt;. &lt;CR&gt;&lt;LF&gt;.</w:t>
+        <w:t xml:space="preserve">Wymiana poczty rozpoczyna się poleceniem MAIL ( definiującym nadawcę ) FROM  &lt;adres &gt; ( pod ten adres wysłane zostaną wszystkie informacje o błędach ) które powiadamia serwer, że nadchodzi nowa transakcja i powinien on  wyczyścić tablice stanów i bufory  danych.   Po pomyślnym wykonaniu plecenia MAIL klient wysyła serię poleceń RCPT &lt;adres&gt; ( identyfikując odbiorcę lub wielu odbiorców danej wiadomości ) i czeka na ich potwierdzenie przez serwer. Następnie nadawca wysyła polecenie DATA określające gotowość do przesłania całej wiadomości. Serwer odpowiada komunikatem 354 Start mail </w:t>
+      </w:r>
+      <w:proofErr w:type="spellStart"/>
+      <w:r>
+        <w:t>input</w:t>
+      </w:r>
+      <w:proofErr w:type="spellEnd"/>
+      <w:r>
+        <w:t xml:space="preserve"> i określa ciąg znaków odpowiadających zakończeniu transmisji.  Zazwyczaj tym ciągiem jest linia zawierająca tylko kropkę  co odpowiada podanej sekwencji znaków - &lt;</w:t>
+      </w:r>
+      <w:proofErr w:type="spellStart"/>
+      <w:r>
+        <w:t>CR&gt;&lt;LF</w:t>
+      </w:r>
+      <w:proofErr w:type="spellEnd"/>
+      <w:r>
+        <w:t>&gt;. &lt;</w:t>
+      </w:r>
+      <w:proofErr w:type="spellStart"/>
+      <w:r>
+        <w:t>CR&gt;&lt;LF</w:t>
+      </w:r>
+      <w:proofErr w:type="spellEnd"/>
+      <w:r>
+        <w:t>&gt;.</w:t>
       </w:r>
     </w:p>
     <w:p>
@@ -1200,26 +1513,27 @@
           <w:szCs w:val="24"/>
           <w:lang w:eastAsia="pl-PL"/>
         </w:rPr>
-        <w:t>HELO &lt;SP&gt; &lt;domain&gt; &lt;CRLF&gt;</w:t>
-      </w:r>
-    </w:p>
-    <w:p>
-      <w:pPr>
+        <w:t>HELO &lt;SP&gt; &lt;</w:t>
+      </w:r>
+      <w:proofErr w:type="spellStart"/>
+      <w:r>
         <w:rPr>
           <w:rFonts w:eastAsia="Times New Roman"/>
           <w:color w:val="000000"/>
           <w:szCs w:val="24"/>
-          <w:lang w:val="en-US" w:eastAsia="pl-PL"/>
-        </w:rPr>
-      </w:pPr>
+          <w:lang w:eastAsia="pl-PL"/>
+        </w:rPr>
+        <w:t>domain</w:t>
+      </w:r>
+      <w:proofErr w:type="spellEnd"/>
       <w:r>
         <w:rPr>
           <w:rFonts w:eastAsia="Times New Roman"/>
           <w:color w:val="000000"/>
           <w:szCs w:val="24"/>
-          <w:lang w:val="en-US" w:eastAsia="pl-PL"/>
-        </w:rPr>
-        <w:t>MAIL &lt;SP&gt; FROM:&lt;reverse-path&gt; &lt;CRLF&gt;</w:t>
+          <w:lang w:eastAsia="pl-PL"/>
+        </w:rPr>
+        <w:t>&gt; &lt;CRLF&gt;</w:t>
       </w:r>
     </w:p>
     <w:p>
@@ -1238,24 +1552,43 @@
           <w:szCs w:val="24"/>
           <w:lang w:val="en-US" w:eastAsia="pl-PL"/>
         </w:rPr>
-        <w:t>RCPT &lt;SP&gt; TO:&lt;forward-path&gt; &lt;CRLF&gt;</w:t>
-      </w:r>
-    </w:p>
-    <w:p>
-      <w:pPr>
-        <w:rPr>
-          <w:color w:val="000000"/>
-          <w:szCs w:val="24"/>
-          <w:lang w:val="en-US"/>
-        </w:rPr>
-      </w:pPr>
-      <w:r>
+        <w:t>MAIL &lt;SP&gt; FROM:&lt;reverse-path&gt; &lt;CRLF&gt;</w:t>
+      </w:r>
+    </w:p>
+    <w:p>
+      <w:pPr>
         <w:rPr>
           <w:rFonts w:eastAsia="Times New Roman"/>
           <w:color w:val="000000"/>
           <w:szCs w:val="24"/>
           <w:lang w:val="en-US" w:eastAsia="pl-PL"/>
         </w:rPr>
+      </w:pPr>
+      <w:r>
+        <w:rPr>
+          <w:rFonts w:eastAsia="Times New Roman"/>
+          <w:color w:val="000000"/>
+          <w:szCs w:val="24"/>
+          <w:lang w:val="en-US" w:eastAsia="pl-PL"/>
+        </w:rPr>
+        <w:t>RCPT &lt;SP&gt; TO:&lt;forward-path&gt; &lt;CRLF&gt;</w:t>
+      </w:r>
+    </w:p>
+    <w:p>
+      <w:pPr>
+        <w:rPr>
+          <w:color w:val="000000"/>
+          <w:szCs w:val="24"/>
+          <w:lang w:val="en-US"/>
+        </w:rPr>
+      </w:pPr>
+      <w:r>
+        <w:rPr>
+          <w:rFonts w:eastAsia="Times New Roman"/>
+          <w:color w:val="000000"/>
+          <w:szCs w:val="24"/>
+          <w:lang w:val="en-US" w:eastAsia="pl-PL"/>
+        </w:rPr>
         <w:t>DATA &lt;CRLF&gt;</w:t>
       </w:r>
       <w:r>
@@ -1320,7 +1653,7 @@
     </w:p>
     <w:p>
       <w:pPr>
-        <w:pStyle w:val="Heading1"/>
+        <w:pStyle w:val="Nagwek1"/>
         <w:rPr>
           <w:lang w:val="en-US"/>
         </w:rPr>
@@ -1329,14 +1662,70 @@
         <w:rPr>
           <w:lang w:val="en-US"/>
         </w:rPr>
-        <w:t>9. Opis autorskiego protokołu o nazwie ASIA (Automated Sending Information to Addresses)</w:t>
+        <w:t xml:space="preserve">9. </w:t>
+      </w:r>
+      <w:proofErr w:type="spellStart"/>
+      <w:r>
+        <w:rPr>
+          <w:lang w:val="en-US"/>
+        </w:rPr>
+        <w:t>Opis</w:t>
+      </w:r>
+      <w:proofErr w:type="spellEnd"/>
+      <w:r>
+        <w:rPr>
+          <w:lang w:val="en-US"/>
+        </w:rPr>
+        <w:t xml:space="preserve"> </w:t>
+      </w:r>
+      <w:proofErr w:type="spellStart"/>
+      <w:r>
+        <w:rPr>
+          <w:lang w:val="en-US"/>
+        </w:rPr>
+        <w:t>autorskiego</w:t>
+      </w:r>
+      <w:proofErr w:type="spellEnd"/>
+      <w:r>
+        <w:rPr>
+          <w:lang w:val="en-US"/>
+        </w:rPr>
+        <w:t xml:space="preserve"> </w:t>
+      </w:r>
+      <w:proofErr w:type="spellStart"/>
+      <w:r>
+        <w:rPr>
+          <w:lang w:val="en-US"/>
+        </w:rPr>
+        <w:t>protokołu</w:t>
+      </w:r>
+      <w:proofErr w:type="spellEnd"/>
+      <w:r>
+        <w:rPr>
+          <w:lang w:val="en-US"/>
+        </w:rPr>
+        <w:t xml:space="preserve"> o </w:t>
+      </w:r>
+      <w:proofErr w:type="spellStart"/>
+      <w:r>
+        <w:rPr>
+          <w:lang w:val="en-US"/>
+        </w:rPr>
+        <w:t>nazwie</w:t>
+      </w:r>
+      <w:proofErr w:type="spellEnd"/>
+      <w:r>
+        <w:rPr>
+          <w:lang w:val="en-US"/>
+        </w:rPr>
+        <w:t xml:space="preserve"> ASIA (Automated Sending Information to Addresses)</w:t>
       </w:r>
     </w:p>
     <w:tbl>
       <w:tblPr>
-        <w:tblStyle w:val="TableGrid"/>
+        <w:tblStyle w:val="Tabela-Siatka"/>
         <w:tblW w:w="0" w:type="auto"/>
-        <w:tblLook w:val="04A0" w:firstRow="1" w:lastRow="0" w:firstColumn="1" w:lastColumn="0" w:noHBand="0" w:noVBand="1"/>
+        <w:tblLook w:val="04A0"/>
       </w:tblPr>
       <w:tblGrid>
         <w:gridCol w:w="5353"/>
@@ -1531,7 +1920,7 @@
     </w:p>
     <w:p>
       <w:pPr>
-        <w:pStyle w:val="Heading2"/>
+        <w:pStyle w:val="Nagwek2"/>
       </w:pPr>
       <w:r>
         <w:t>9.1 Typy komunikatów</w:t>
@@ -1544,9 +1933,9 @@
     </w:p>
     <w:tbl>
       <w:tblPr>
-        <w:tblStyle w:val="TableGrid"/>
+        <w:tblStyle w:val="Tabela-Siatka"/>
         <w:tblW w:w="0" w:type="auto"/>
-        <w:tblLook w:val="04A0" w:firstRow="1" w:lastRow="0" w:firstColumn="1" w:lastColumn="0" w:noHBand="0" w:noVBand="1"/>
+        <w:tblLook w:val="04A0"/>
       </w:tblPr>
       <w:tblGrid>
         <w:gridCol w:w="1008"/>
@@ -2439,13 +2828,63 @@
                 <w:lang w:val="en-US"/>
               </w:rPr>
             </w:pPr>
+            <w:proofErr w:type="spellStart"/>
             <w:r>
               <w:rPr>
                 <w:rFonts w:ascii="Consolas" w:hAnsi="Consolas" w:cs="Consolas"/>
                 <w:lang w:val="en-US"/>
               </w:rPr>
-              <w:t>Klient modyfikuje szablon wiadomości</w:t>
-            </w:r>
+              <w:t>Klient</w:t>
+            </w:r>
+            <w:proofErr w:type="spellEnd"/>
+            <w:r>
+              <w:rPr>
+                <w:rFonts w:ascii="Consolas" w:hAnsi="Consolas" w:cs="Consolas"/>
+                <w:lang w:val="en-US"/>
+              </w:rPr>
+              <w:t xml:space="preserve"> </w:t>
+            </w:r>
+            <w:proofErr w:type="spellStart"/>
+            <w:r>
+              <w:rPr>
+                <w:rFonts w:ascii="Consolas" w:hAnsi="Consolas" w:cs="Consolas"/>
+                <w:lang w:val="en-US"/>
+              </w:rPr>
+              <w:t>modyfikuje</w:t>
+            </w:r>
+            <w:proofErr w:type="spellEnd"/>
+            <w:r>
+              <w:rPr>
+                <w:rFonts w:ascii="Consolas" w:hAnsi="Consolas" w:cs="Consolas"/>
+                <w:lang w:val="en-US"/>
+              </w:rPr>
+              <w:t xml:space="preserve"> </w:t>
+            </w:r>
+            <w:proofErr w:type="spellStart"/>
+            <w:r>
+              <w:rPr>
+                <w:rFonts w:ascii="Consolas" w:hAnsi="Consolas" w:cs="Consolas"/>
+                <w:lang w:val="en-US"/>
+              </w:rPr>
+              <w:t>szablon</w:t>
+            </w:r>
+            <w:proofErr w:type="spellEnd"/>
+            <w:r>
+              <w:rPr>
+                <w:rFonts w:ascii="Consolas" w:hAnsi="Consolas" w:cs="Consolas"/>
+                <w:lang w:val="en-US"/>
+              </w:rPr>
+              <w:t xml:space="preserve"> </w:t>
+            </w:r>
+            <w:proofErr w:type="spellStart"/>
+            <w:r>
+              <w:rPr>
+                <w:rFonts w:ascii="Consolas" w:hAnsi="Consolas" w:cs="Consolas"/>
+                <w:lang w:val="en-US"/>
+              </w:rPr>
+              <w:t>wiadomości</w:t>
+            </w:r>
+            <w:proofErr w:type="spellEnd"/>
           </w:p>
         </w:tc>
       </w:tr>
@@ -2759,8 +3198,16 @@
               <w:rPr>
                 <w:rFonts w:ascii="Consolas" w:hAnsi="Consolas" w:cs="Consolas"/>
               </w:rPr>
-              <w:t>Klient pobiera wszystkie szablony wiadomosci</w:t>
-            </w:r>
+              <w:t xml:space="preserve">Klient pobiera wszystkie szablony </w:t>
+            </w:r>
+            <w:proofErr w:type="spellStart"/>
+            <w:r>
+              <w:rPr>
+                <w:rFonts w:ascii="Consolas" w:hAnsi="Consolas" w:cs="Consolas"/>
+              </w:rPr>
+              <w:t>wiadomosci</w:t>
+            </w:r>
+            <w:proofErr w:type="spellEnd"/>
           </w:p>
         </w:tc>
       </w:tr>
@@ -2910,8 +3357,16 @@
               <w:rPr>
                 <w:rFonts w:ascii="Consolas" w:hAnsi="Consolas" w:cs="Consolas"/>
               </w:rPr>
-              <w:t>Serwer wysyła wszystkie szablony wiadomosci</w:t>
-            </w:r>
+              <w:t xml:space="preserve">Serwer wysyła wszystkie szablony </w:t>
+            </w:r>
+            <w:proofErr w:type="spellStart"/>
+            <w:r>
+              <w:rPr>
+                <w:rFonts w:ascii="Consolas" w:hAnsi="Consolas" w:cs="Consolas"/>
+              </w:rPr>
+              <w:t>wiadomosci</w:t>
+            </w:r>
+            <w:proofErr w:type="spellEnd"/>
           </w:p>
         </w:tc>
       </w:tr>
@@ -3830,13 +4285,63 @@
                 <w:lang w:val="en-US"/>
               </w:rPr>
             </w:pPr>
+            <w:proofErr w:type="spellStart"/>
             <w:r>
               <w:rPr>
                 <w:rFonts w:ascii="Consolas" w:hAnsi="Consolas" w:cs="Consolas"/>
                 <w:lang w:val="en-US"/>
               </w:rPr>
-              <w:t>Serwer wysyła jedną grupę</w:t>
-            </w:r>
+              <w:t>Serwer</w:t>
+            </w:r>
+            <w:proofErr w:type="spellEnd"/>
+            <w:r>
+              <w:rPr>
+                <w:rFonts w:ascii="Consolas" w:hAnsi="Consolas" w:cs="Consolas"/>
+                <w:lang w:val="en-US"/>
+              </w:rPr>
+              <w:t xml:space="preserve"> </w:t>
+            </w:r>
+            <w:proofErr w:type="spellStart"/>
+            <w:r>
+              <w:rPr>
+                <w:rFonts w:ascii="Consolas" w:hAnsi="Consolas" w:cs="Consolas"/>
+                <w:lang w:val="en-US"/>
+              </w:rPr>
+              <w:t>wysyła</w:t>
+            </w:r>
+            <w:proofErr w:type="spellEnd"/>
+            <w:r>
+              <w:rPr>
+                <w:rFonts w:ascii="Consolas" w:hAnsi="Consolas" w:cs="Consolas"/>
+                <w:lang w:val="en-US"/>
+              </w:rPr>
+              <w:t xml:space="preserve"> </w:t>
+            </w:r>
+            <w:proofErr w:type="spellStart"/>
+            <w:r>
+              <w:rPr>
+                <w:rFonts w:ascii="Consolas" w:hAnsi="Consolas" w:cs="Consolas"/>
+                <w:lang w:val="en-US"/>
+              </w:rPr>
+              <w:t>jedną</w:t>
+            </w:r>
+            <w:proofErr w:type="spellEnd"/>
+            <w:r>
+              <w:rPr>
+                <w:rFonts w:ascii="Consolas" w:hAnsi="Consolas" w:cs="Consolas"/>
+                <w:lang w:val="en-US"/>
+              </w:rPr>
+              <w:t xml:space="preserve"> </w:t>
+            </w:r>
+            <w:proofErr w:type="spellStart"/>
+            <w:r>
+              <w:rPr>
+                <w:rFonts w:ascii="Consolas" w:hAnsi="Consolas" w:cs="Consolas"/>
+                <w:lang w:val="en-US"/>
+              </w:rPr>
+              <w:t>grupę</w:t>
+            </w:r>
+            <w:proofErr w:type="spellEnd"/>
           </w:p>
         </w:tc>
       </w:tr>
@@ -4605,13 +5110,47 @@
                 <w:lang w:val="en-US"/>
               </w:rPr>
             </w:pPr>
+            <w:proofErr w:type="spellStart"/>
             <w:r>
               <w:rPr>
                 <w:rFonts w:ascii="Consolas" w:hAnsi="Consolas" w:cs="Consolas"/>
                 <w:lang w:val="en-US"/>
               </w:rPr>
-              <w:t>Klient wysyła wiadomość</w:t>
-            </w:r>
+              <w:t>Klient</w:t>
+            </w:r>
+            <w:proofErr w:type="spellEnd"/>
+            <w:r>
+              <w:rPr>
+                <w:rFonts w:ascii="Consolas" w:hAnsi="Consolas" w:cs="Consolas"/>
+                <w:lang w:val="en-US"/>
+              </w:rPr>
+              <w:t xml:space="preserve"> </w:t>
+            </w:r>
+            <w:proofErr w:type="spellStart"/>
+            <w:r>
+              <w:rPr>
+                <w:rFonts w:ascii="Consolas" w:hAnsi="Consolas" w:cs="Consolas"/>
+                <w:lang w:val="en-US"/>
+              </w:rPr>
+              <w:t>wysyła</w:t>
+            </w:r>
+            <w:proofErr w:type="spellEnd"/>
+            <w:r>
+              <w:rPr>
+                <w:rFonts w:ascii="Consolas" w:hAnsi="Consolas" w:cs="Consolas"/>
+                <w:lang w:val="en-US"/>
+              </w:rPr>
+              <w:t xml:space="preserve"> </w:t>
+            </w:r>
+            <w:proofErr w:type="spellStart"/>
+            <w:r>
+              <w:rPr>
+                <w:rFonts w:ascii="Consolas" w:hAnsi="Consolas" w:cs="Consolas"/>
+                <w:lang w:val="en-US"/>
+              </w:rPr>
+              <w:t>wiadomość</w:t>
+            </w:r>
+            <w:proofErr w:type="spellEnd"/>
           </w:p>
         </w:tc>
       </w:tr>
@@ -4666,6 +5205,7 @@
                 <w:lang w:val="en-US"/>
               </w:rPr>
             </w:pPr>
+            <w:proofErr w:type="spellStart"/>
             <w:r>
               <w:rPr>
                 <w:rFonts w:ascii="Consolas" w:hAnsi="Consolas" w:cs="Consolas"/>
@@ -4673,6 +5213,7 @@
               </w:rPr>
               <w:t>Klient</w:t>
             </w:r>
+            <w:proofErr w:type="spellEnd"/>
           </w:p>
         </w:tc>
         <w:tc>
@@ -4930,15 +5471,31 @@
     <w:p/>
     <w:p>
       <w:r>
-        <w:t>Każdy typ danych posiada pole okręslające długość danych. Pojęcie długości jest rozumiane zależnie od danej – może być to długość w bajtach, może być to liczba danych zawartych w tej danej (tylko dla danych złożonych). Długość może być też określona przez typ danej – wtedy wartości zawarte w polu DŁUGOŚĆ DANEJ nie mają znaczenia. Dane wystepuję w pakiecie w kolejności w jakiej są określone w tabeli 9.1.</w:t>
+        <w:t xml:space="preserve">Każdy typ danych posiada pole </w:t>
+      </w:r>
+      <w:proofErr w:type="spellStart"/>
+      <w:r>
+        <w:t>okręslające</w:t>
+      </w:r>
+      <w:proofErr w:type="spellEnd"/>
+      <w:r>
+        <w:t xml:space="preserve"> długość danych. Pojęcie długości jest rozumiane zależnie od danej – może być to długość w bajtach, może być to liczba danych zawartych w tej danej (tylko dla danych złożonych). Długość może być też określona przez typ danej – wtedy wartości zawarte w polu DŁUGOŚĆ DANEJ nie mają znaczenia. Dane </w:t>
+      </w:r>
+      <w:proofErr w:type="spellStart"/>
+      <w:r>
+        <w:t>wystepuję</w:t>
+      </w:r>
+      <w:proofErr w:type="spellEnd"/>
+      <w:r>
+        <w:t xml:space="preserve"> w pakiecie w kolejności w jakiej są określone w tabeli 9.1.</w:t>
       </w:r>
     </w:p>
     <w:tbl>
       <w:tblPr>
-        <w:tblStyle w:val="TableGrid"/>
+        <w:tblStyle w:val="Tabela-Siatka"/>
         <w:tblW w:w="10740" w:type="dxa"/>
         <w:tblLayout w:type="fixed"/>
-        <w:tblLook w:val="04A0" w:firstRow="1" w:lastRow="0" w:firstColumn="1" w:lastColumn="0" w:noHBand="0" w:noVBand="1"/>
+        <w:tblLook w:val="04A0"/>
       </w:tblPr>
       <w:tblGrid>
         <w:gridCol w:w="1008"/>
@@ -5225,11 +5782,19 @@
                 <w:rFonts w:ascii="Consolas" w:hAnsi="Consolas" w:cs="Consolas"/>
               </w:rPr>
             </w:pPr>
-            <w:r>
-              <w:rPr>
-                <w:rFonts w:ascii="Consolas" w:hAnsi="Consolas" w:cs="Consolas"/>
-              </w:rPr>
-              <w:t>Hash hasła klienta</w:t>
+            <w:proofErr w:type="spellStart"/>
+            <w:r>
+              <w:rPr>
+                <w:rFonts w:ascii="Consolas" w:hAnsi="Consolas" w:cs="Consolas"/>
+              </w:rPr>
+              <w:t>Hash</w:t>
+            </w:r>
+            <w:proofErr w:type="spellEnd"/>
+            <w:r>
+              <w:rPr>
+                <w:rFonts w:ascii="Consolas" w:hAnsi="Consolas" w:cs="Consolas"/>
+              </w:rPr>
+              <w:t xml:space="preserve"> hasła klienta</w:t>
             </w:r>
           </w:p>
         </w:tc>
@@ -5315,7 +5880,35 @@
               <w:rPr>
                 <w:rFonts w:ascii="Consolas" w:hAnsi="Consolas" w:cs="Consolas"/>
               </w:rPr>
-              <w:t>Treść wiadomości. Wypełnialne pola wiadomości są oznaczane w następujący sposób - „{nazwapola}”. Parzyste ciągi znaków „{„ są w szablonie oznaczają dwa razy krótsze ciągi znaków „{„. Dla „}” analogicznie</w:t>
+              <w:t xml:space="preserve">Treść wiadomości. </w:t>
+            </w:r>
+            <w:proofErr w:type="spellStart"/>
+            <w:r>
+              <w:rPr>
+                <w:rFonts w:ascii="Consolas" w:hAnsi="Consolas" w:cs="Consolas"/>
+              </w:rPr>
+              <w:t>Wypełnialne</w:t>
+            </w:r>
+            <w:proofErr w:type="spellEnd"/>
+            <w:r>
+              <w:rPr>
+                <w:rFonts w:ascii="Consolas" w:hAnsi="Consolas" w:cs="Consolas"/>
+              </w:rPr>
+              <w:t xml:space="preserve"> pola wiadomości są oznaczane w następujący sposób - „{</w:t>
+            </w:r>
+            <w:proofErr w:type="spellStart"/>
+            <w:r>
+              <w:rPr>
+                <w:rFonts w:ascii="Consolas" w:hAnsi="Consolas" w:cs="Consolas"/>
+              </w:rPr>
+              <w:t>nazwapola</w:t>
+            </w:r>
+            <w:proofErr w:type="spellEnd"/>
+            <w:r>
+              <w:rPr>
+                <w:rFonts w:ascii="Consolas" w:hAnsi="Consolas" w:cs="Consolas"/>
+              </w:rPr>
+              <w:t>}”. Parzyste ciągi znaków „{„ są w szablonie oznaczają dwa razy krótsze ciągi znaków „{„. Dla „}” analogicznie</w:t>
             </w:r>
           </w:p>
         </w:tc>
@@ -5965,11 +6558,19 @@
                 <w:rFonts w:ascii="Consolas" w:hAnsi="Consolas" w:cs="Consolas"/>
               </w:rPr>
             </w:pPr>
-            <w:r>
-              <w:rPr>
-                <w:rFonts w:ascii="Consolas" w:hAnsi="Consolas" w:cs="Consolas"/>
-              </w:rPr>
-              <w:t>Hash nowego hasła klienta</w:t>
+            <w:proofErr w:type="spellStart"/>
+            <w:r>
+              <w:rPr>
+                <w:rFonts w:ascii="Consolas" w:hAnsi="Consolas" w:cs="Consolas"/>
+              </w:rPr>
+              <w:t>Hash</w:t>
+            </w:r>
+            <w:proofErr w:type="spellEnd"/>
+            <w:r>
+              <w:rPr>
+                <w:rFonts w:ascii="Consolas" w:hAnsi="Consolas" w:cs="Consolas"/>
+              </w:rPr>
+              <w:t xml:space="preserve"> nowego hasła klienta</w:t>
             </w:r>
           </w:p>
         </w:tc>
@@ -6072,20 +6673,33 @@
     <w:p/>
     <w:p>
       <w:r>
-        <w:t>Każda kolekcja danych w polu DŁUGOŚĆ DANEJ zawiera liczbę elementów w kolekcji które zawiera. Wszystkie dane wysyłane w komunikacie są podane w kolejności podanej w tabeli 9.1. Wszystkie pola wiadomości VAL wystepują w takiej kolejności w jakiej występują w szablonie wiadomości.</w:t>
-      </w:r>
-    </w:p>
-    <w:p>
-      <w:pPr>
-        <w:pStyle w:val="Heading2"/>
-      </w:pPr>
-      <w:r>
-        <w:t>9.2 Diagram stanów modułu ClientSession</w:t>
-      </w:r>
-    </w:p>
-    <w:p>
-      <w:pPr>
-        <w:pStyle w:val="Heading1"/>
+        <w:t xml:space="preserve">Każda kolekcja danych w polu DŁUGOŚĆ DANEJ zawiera liczbę elementów w kolekcji które zawiera. Wszystkie dane wysyłane w komunikacie są podane w kolejności podanej w tabeli 9.1. Wszystkie pola wiadomości VAL </w:t>
+      </w:r>
+      <w:proofErr w:type="spellStart"/>
+      <w:r>
+        <w:t>wystepują</w:t>
+      </w:r>
+      <w:proofErr w:type="spellEnd"/>
+      <w:r>
+        <w:t xml:space="preserve"> w takiej kolejności w jakiej występują w szablonie wiadomości.</w:t>
+      </w:r>
+    </w:p>
+    <w:p>
+      <w:pPr>
+        <w:pStyle w:val="Nagwek2"/>
+      </w:pPr>
+      <w:r>
+        <w:t xml:space="preserve">9.2 Diagram stanów modułu </w:t>
+      </w:r>
+      <w:proofErr w:type="spellStart"/>
+      <w:r>
+        <w:t>ClientSession</w:t>
+      </w:r>
+      <w:proofErr w:type="spellEnd"/>
+    </w:p>
+    <w:p>
+      <w:pPr>
+        <w:pStyle w:val="Nagwek1"/>
       </w:pPr>
       <w:r>
         <w:object w:dxaOrig="16777" w:dyaOrig="3480">
@@ -6108,20 +6722,438 @@
             <v:path o:extrusionok="f" gradientshapeok="t" o:connecttype="rect"/>
             <o:lock v:ext="edit" aspectratio="t"/>
           </v:shapetype>
-          <v:shape id="_x0000_i1029" type="#_x0000_t75" style="width:522.55pt;height:109.05pt" o:ole="">
+          <v:shape id="_x0000_i1025" type="#_x0000_t75" style="width:522.55pt;height:109.05pt" o:ole="">
             <v:imagedata r:id="rId9" o:title=""/>
           </v:shape>
-          <o:OLEObject Type="Embed" ProgID="Visio.Drawing.15" ShapeID="_x0000_i1029" DrawAspect="Content" ObjectID="_1511029214" r:id="rId10"/>
+          <o:OLEObject Type="Embed" ProgID="Visio.Drawing.15" ShapeID="_x0000_i1025" DrawAspect="Content" ObjectID="_1511042606" r:id="rId10"/>
         </w:object>
       </w:r>
     </w:p>
     <w:p>
       <w:pPr>
-        <w:pStyle w:val="Heading1"/>
-      </w:pPr>
-      <w:r>
-        <w:t>10. Opis modułu TCPLayer</w:t>
-      </w:r>
+        <w:pStyle w:val="Nagwek1"/>
+      </w:pPr>
+      <w:r>
+        <w:t>10. Opis protokołu szyfrującego</w:t>
+      </w:r>
+    </w:p>
+    <w:p/>
+    <w:p>
+      <w:pPr>
+        <w:rPr>
+          <w:b/>
+          <w:color w:val="5B9BD5" w:themeColor="accent1"/>
+          <w:sz w:val="26"/>
+          <w:szCs w:val="26"/>
+        </w:rPr>
+      </w:pPr>
+      <w:r>
+        <w:rPr>
+          <w:b/>
+          <w:color w:val="5B9BD5" w:themeColor="accent1"/>
+          <w:sz w:val="26"/>
+          <w:szCs w:val="26"/>
+        </w:rPr>
+        <w:t>10.1 Opis modułu Cipher</w:t>
+      </w:r>
+    </w:p>
+    <w:p>
+      <w:pPr>
+        <w:rPr>
+          <w:color w:val="000000" w:themeColor="text1"/>
+        </w:rPr>
+      </w:pPr>
+      <w:r>
+        <w:rPr>
+          <w:b/>
+          <w:color w:val="2E74B5" w:themeColor="accent1" w:themeShade="BF"/>
+        </w:rPr>
+        <w:tab/>
+      </w:r>
+      <w:r>
+        <w:rPr>
+          <w:color w:val="000000" w:themeColor="text1"/>
+        </w:rPr>
+        <w:t xml:space="preserve">Moduł Cipher odpowiedzialny będzie za zaszyfrowywanie oraz odszyfrowywanie przesyłanych przez niego danych. Podstawowym sposobem szyfrowania będzie szyfrowanie XOR. Będzie on udostępniał interfejs dla modułu </w:t>
+      </w:r>
+      <w:proofErr w:type="spellStart"/>
+      <w:r>
+        <w:rPr>
+          <w:color w:val="000000" w:themeColor="text1"/>
+        </w:rPr>
+        <w:t>TcpLayer</w:t>
+      </w:r>
+      <w:proofErr w:type="spellEnd"/>
+      <w:r>
+        <w:rPr>
+          <w:color w:val="000000" w:themeColor="text1"/>
+        </w:rPr>
+        <w:t xml:space="preserve">, </w:t>
+      </w:r>
+      <w:proofErr w:type="spellStart"/>
+      <w:r>
+        <w:rPr>
+          <w:color w:val="000000" w:themeColor="text1"/>
+        </w:rPr>
+        <w:t>ClientSession</w:t>
+      </w:r>
+      <w:proofErr w:type="spellEnd"/>
+      <w:r>
+        <w:rPr>
+          <w:color w:val="000000" w:themeColor="text1"/>
+        </w:rPr>
+        <w:t xml:space="preserve"> oraz </w:t>
+      </w:r>
+      <w:proofErr w:type="spellStart"/>
+      <w:r>
+        <w:rPr>
+          <w:color w:val="000000" w:themeColor="text1"/>
+        </w:rPr>
+        <w:t>RootManager</w:t>
+      </w:r>
+      <w:proofErr w:type="spellEnd"/>
+      <w:r>
+        <w:rPr>
+          <w:color w:val="000000" w:themeColor="text1"/>
+        </w:rPr>
+        <w:t>. Tworzony będzie jeden moduł Cipher per klient.</w:t>
+      </w:r>
+      <w:r>
+        <w:rPr>
+          <w:color w:val="000000" w:themeColor="text1"/>
+        </w:rPr>
+        <w:t xml:space="preserve"> Korzystał on będzie z dedykowanego protokołu szyfrującego.</w:t>
+      </w:r>
+    </w:p>
+    <w:p/>
+    <w:p>
+      <w:pPr>
+        <w:rPr>
+          <w:b/>
+          <w:color w:val="5B9BD5" w:themeColor="accent1"/>
+          <w:sz w:val="26"/>
+          <w:szCs w:val="26"/>
+        </w:rPr>
+      </w:pPr>
+      <w:r>
+        <w:rPr>
+          <w:b/>
+          <w:color w:val="5B9BD5" w:themeColor="accent1"/>
+          <w:sz w:val="26"/>
+          <w:szCs w:val="26"/>
+        </w:rPr>
+        <w:t>10.</w:t>
+      </w:r>
+      <w:r>
+        <w:rPr>
+          <w:b/>
+          <w:color w:val="5B9BD5" w:themeColor="accent1"/>
+          <w:sz w:val="26"/>
+          <w:szCs w:val="26"/>
+        </w:rPr>
+        <w:t>2</w:t>
+      </w:r>
+      <w:r>
+        <w:rPr>
+          <w:b/>
+          <w:color w:val="5B9BD5" w:themeColor="accent1"/>
+          <w:sz w:val="26"/>
+          <w:szCs w:val="26"/>
+        </w:rPr>
+        <w:t xml:space="preserve"> Format ramki</w:t>
+      </w:r>
+    </w:p>
+    <w:tbl>
+      <w:tblPr>
+        <w:tblStyle w:val="Tabela-Siatka"/>
+        <w:tblW w:w="0" w:type="auto"/>
+        <w:tblLook w:val="04A0"/>
+      </w:tblPr>
+      <w:tblGrid>
+        <w:gridCol w:w="2093"/>
+        <w:gridCol w:w="2126"/>
+        <w:gridCol w:w="6463"/>
+      </w:tblGrid>
+      <w:tr>
+        <w:tc>
+          <w:tcPr>
+            <w:tcW w:w="2093" w:type="dxa"/>
+          </w:tcPr>
+          <w:p>
+            <w:pPr>
+              <w:rPr>
+                <w:b/>
+                <w:color w:val="5B9BD5" w:themeColor="accent1"/>
+                <w:sz w:val="26"/>
+                <w:szCs w:val="26"/>
+              </w:rPr>
+            </w:pPr>
+            <w:r>
+              <w:t>Rodzaj kodowania</w:t>
+            </w:r>
+          </w:p>
+        </w:tc>
+        <w:tc>
+          <w:tcPr>
+            <w:tcW w:w="2126" w:type="dxa"/>
+          </w:tcPr>
+          <w:p>
+            <w:pPr>
+              <w:jc w:val="center"/>
+              <w:rPr>
+                <w:b/>
+                <w:color w:val="5B9BD5" w:themeColor="accent1"/>
+                <w:sz w:val="26"/>
+                <w:szCs w:val="26"/>
+              </w:rPr>
+            </w:pPr>
+            <w:r>
+              <w:t>Długość danych</w:t>
+            </w:r>
+          </w:p>
+        </w:tc>
+        <w:tc>
+          <w:tcPr>
+            <w:tcW w:w="6463" w:type="dxa"/>
+          </w:tcPr>
+          <w:p>
+            <w:pPr>
+              <w:jc w:val="center"/>
+              <w:rPr>
+                <w:b/>
+                <w:color w:val="5B9BD5" w:themeColor="accent1"/>
+                <w:sz w:val="26"/>
+                <w:szCs w:val="26"/>
+              </w:rPr>
+            </w:pPr>
+            <w:r>
+              <w:t>Dane</w:t>
+            </w:r>
+          </w:p>
+        </w:tc>
+      </w:tr>
+    </w:tbl>
+    <w:p>
+      <w:pPr>
+        <w:rPr>
+          <w:b/>
+          <w:color w:val="5B9BD5" w:themeColor="accent1"/>
+          <w:sz w:val="26"/>
+          <w:szCs w:val="26"/>
+        </w:rPr>
+      </w:pPr>
+    </w:p>
+    <w:p>
+      <w:r>
+        <w:tab/>
+        <w:t>Rodzaj kodowania określony będzie za pomocą jednego bajta</w:t>
+      </w:r>
+      <w:r>
+        <w:t xml:space="preserve">. W aktualnej wersji zaimplementowany zostanie tylko jeden rodzaj kodowania – kodowanie </w:t>
+      </w:r>
+      <w:r>
+        <w:t>XOR z ciągiem bitów jeden per klient</w:t>
+      </w:r>
+      <w:r>
+        <w:t>.</w:t>
+      </w:r>
+    </w:p>
+    <w:tbl>
+      <w:tblPr>
+        <w:tblStyle w:val="Tabela-Siatka"/>
+        <w:tblW w:w="0" w:type="auto"/>
+        <w:tblLook w:val="04A0"/>
+      </w:tblPr>
+      <w:tblGrid>
+        <w:gridCol w:w="2093"/>
+        <w:gridCol w:w="850"/>
+      </w:tblGrid>
+      <w:tr>
+        <w:tc>
+          <w:tcPr>
+            <w:tcW w:w="2093" w:type="dxa"/>
+          </w:tcPr>
+          <w:p>
+            <w:pPr>
+              <w:rPr>
+                <w:b/>
+                <w:color w:val="5B9BD5" w:themeColor="accent1"/>
+                <w:szCs w:val="24"/>
+              </w:rPr>
+            </w:pPr>
+            <w:r>
+              <w:t>Rodzaj kodowania</w:t>
+            </w:r>
+          </w:p>
+        </w:tc>
+        <w:tc>
+          <w:tcPr>
+            <w:tcW w:w="850" w:type="dxa"/>
+          </w:tcPr>
+          <w:p>
+            <w:pPr>
+              <w:rPr>
+                <w:b/>
+                <w:color w:val="5B9BD5" w:themeColor="accent1"/>
+                <w:szCs w:val="24"/>
+              </w:rPr>
+            </w:pPr>
+            <w:r>
+              <w:t>Kod</w:t>
+            </w:r>
+          </w:p>
+        </w:tc>
+      </w:tr>
+      <w:tr>
+        <w:tc>
+          <w:tcPr>
+            <w:tcW w:w="2093" w:type="dxa"/>
+          </w:tcPr>
+          <w:p>
+            <w:pPr>
+              <w:rPr>
+                <w:b/>
+                <w:color w:val="5B9BD5" w:themeColor="accent1"/>
+                <w:szCs w:val="24"/>
+              </w:rPr>
+            </w:pPr>
+            <w:r>
+              <w:t>XOR</w:t>
+            </w:r>
+          </w:p>
+        </w:tc>
+        <w:tc>
+          <w:tcPr>
+            <w:tcW w:w="850" w:type="dxa"/>
+          </w:tcPr>
+          <w:p>
+            <w:pPr>
+              <w:rPr>
+                <w:szCs w:val="24"/>
+              </w:rPr>
+            </w:pPr>
+            <w:r>
+              <w:rPr>
+                <w:szCs w:val="24"/>
+              </w:rPr>
+              <w:t>0x00</w:t>
+            </w:r>
+          </w:p>
+        </w:tc>
+      </w:tr>
+    </w:tbl>
+    <w:p>
+      <w:pPr>
+        <w:rPr>
+          <w:b/>
+          <w:color w:val="5B9BD5" w:themeColor="accent1"/>
+          <w:szCs w:val="24"/>
+        </w:rPr>
+      </w:pPr>
+      <w:r>
+        <w:rPr>
+          <w:b/>
+          <w:color w:val="5B9BD5" w:themeColor="accent1"/>
+          <w:szCs w:val="24"/>
+        </w:rPr>
+        <w:tab/>
+      </w:r>
+    </w:p>
+    <w:p>
+      <w:pPr>
+        <w:rPr>
+          <w:szCs w:val="24"/>
+        </w:rPr>
+      </w:pPr>
+      <w:r>
+        <w:rPr>
+          <w:b/>
+          <w:color w:val="5B9BD5" w:themeColor="accent1"/>
+          <w:szCs w:val="24"/>
+        </w:rPr>
+        <w:tab/>
+      </w:r>
+      <w:r>
+        <w:rPr>
+          <w:szCs w:val="24"/>
+        </w:rPr>
+        <w:t>Długość danych to 2-bajtowe pole określające wielkość danych.</w:t>
+      </w:r>
+    </w:p>
+    <w:p>
+      <w:pPr>
+        <w:rPr>
+          <w:szCs w:val="24"/>
+        </w:rPr>
+      </w:pPr>
+      <w:r>
+        <w:rPr>
+          <w:szCs w:val="24"/>
+        </w:rPr>
+        <w:tab/>
+        <w:t>Nie ma znaczenia czym konkretnie są Dane. Protokół szyfrujący tak samo traktuje każdy rodzaj danych.</w:t>
+      </w:r>
+    </w:p>
+    <w:p>
+      <w:pPr>
+        <w:rPr>
+          <w:b/>
+          <w:color w:val="5B9BD5" w:themeColor="accent1"/>
+          <w:sz w:val="26"/>
+          <w:szCs w:val="26"/>
+        </w:rPr>
+      </w:pPr>
+      <w:r>
+        <w:rPr>
+          <w:b/>
+          <w:color w:val="5B9BD5" w:themeColor="accent1"/>
+          <w:sz w:val="26"/>
+          <w:szCs w:val="26"/>
+        </w:rPr>
+        <w:t>10.3</w:t>
+      </w:r>
+      <w:r>
+        <w:rPr>
+          <w:b/>
+          <w:color w:val="5B9BD5" w:themeColor="accent1"/>
+          <w:sz w:val="26"/>
+          <w:szCs w:val="26"/>
+        </w:rPr>
+        <w:t xml:space="preserve"> Diagram stanów modułu Cipher</w:t>
+      </w:r>
+    </w:p>
+    <w:p>
+      <w:pPr>
+        <w:rPr>
+          <w:b/>
+          <w:color w:val="2E74B5" w:themeColor="accent1" w:themeShade="BF"/>
+          <w:sz w:val="26"/>
+          <w:szCs w:val="26"/>
+        </w:rPr>
+      </w:pPr>
+    </w:p>
+    <w:p>
+      <w:pPr>
+        <w:rPr>
+          <w:b/>
+          <w:color w:val="2E74B5" w:themeColor="accent1" w:themeShade="BF"/>
+          <w:sz w:val="26"/>
+          <w:szCs w:val="26"/>
+        </w:rPr>
+      </w:pPr>
+    </w:p>
+    <w:p>
+      <w:pPr>
+        <w:pStyle w:val="Nagwek1"/>
+      </w:pPr>
+      <w:r>
+        <w:t xml:space="preserve">10. Opis modułu </w:t>
+      </w:r>
+      <w:proofErr w:type="spellStart"/>
+      <w:r>
+        <w:t>TCPLayer</w:t>
+      </w:r>
+      <w:proofErr w:type="spellEnd"/>
     </w:p>
     <w:p>
       <w:pPr>
@@ -6129,31 +7161,52 @@
         <w:ind w:firstLine="708"/>
       </w:pPr>
       <w:r>
-        <w:t xml:space="preserve">Moduł TCPLayer po stronie serwera odpowiadał będzie za bezpośrednią komunikację z klientem. </w:t>
-      </w:r>
-    </w:p>
-    <w:p>
-      <w:pPr>
-        <w:spacing w:after="0"/>
-      </w:pPr>
-      <w:r>
-        <w:t xml:space="preserve">Jej działanie będzie opartę o metody </w:t>
-      </w:r>
+        <w:t xml:space="preserve">Moduł </w:t>
+      </w:r>
+      <w:proofErr w:type="spellStart"/>
+      <w:r>
+        <w:t>TCPLayer</w:t>
+      </w:r>
+      <w:proofErr w:type="spellEnd"/>
+      <w:r>
+        <w:t xml:space="preserve"> po stronie serwera odpowiadał będzie za bezpośrednią komunikację z klientem. </w:t>
+      </w:r>
+    </w:p>
+    <w:p>
+      <w:pPr>
+        <w:spacing w:after="0"/>
+      </w:pPr>
+      <w:r>
+        <w:lastRenderedPageBreak/>
+        <w:t xml:space="preserve">Jej działanie będzie </w:t>
+      </w:r>
+      <w:proofErr w:type="spellStart"/>
+      <w:r>
+        <w:t>opartę</w:t>
+      </w:r>
+      <w:proofErr w:type="spellEnd"/>
+      <w:r>
+        <w:t xml:space="preserve"> o metody </w:t>
+      </w:r>
+      <w:proofErr w:type="spellStart"/>
       <w:r>
         <w:rPr>
           <w:i/>
         </w:rPr>
         <w:t>send</w:t>
       </w:r>
+      <w:proofErr w:type="spellEnd"/>
       <w:r>
         <w:t xml:space="preserve"> i </w:t>
       </w:r>
+      <w:proofErr w:type="spellStart"/>
       <w:r>
         <w:rPr>
           <w:i/>
         </w:rPr>
         <w:t>receive</w:t>
       </w:r>
+      <w:proofErr w:type="spellEnd"/>
       <w:r>
         <w:rPr>
           <w:i/>
@@ -6161,15 +7214,55 @@
         <w:t xml:space="preserve">. </w:t>
       </w:r>
       <w:r>
-        <w:t xml:space="preserve">Metoda send będzie wywoływana przez moduł szyfrujący. Będzie ona opakowywać otrzymane od  modułu szyfrującego dane, tak aby były zgodne z ramką protokołu TCPLayer. Po wysłaniu danych funkcja send uruchamiać będzie prywatną funkcję receive, w której klient oczekiwać będzie na otrzymanie danych od serwera. Kiedy nadejdą dane od serwera, zostaną odpakowane z nagłówków i za pośrednictwem modułu szyfrującego przekazane do modułu szyfrującego. </w:t>
-      </w:r>
-    </w:p>
-    <w:p>
-      <w:pPr>
-        <w:spacing w:after="0"/>
-      </w:pPr>
-      <w:r>
-        <w:t>Ramka protokołu TCPLayer:</w:t>
+        <w:t xml:space="preserve">Metoda </w:t>
+      </w:r>
+      <w:proofErr w:type="spellStart"/>
+      <w:r>
+        <w:t>send</w:t>
+      </w:r>
+      <w:proofErr w:type="spellEnd"/>
+      <w:r>
+        <w:t xml:space="preserve"> będzie wywoływana przez moduł szyfrujący. Będzie ona opakowywać otrzymane od  modułu szyfrującego dane, tak aby były zgodne z ramką protokołu </w:t>
+      </w:r>
+      <w:proofErr w:type="spellStart"/>
+      <w:r>
+        <w:t>TCPLayer</w:t>
+      </w:r>
+      <w:proofErr w:type="spellEnd"/>
+      <w:r>
+        <w:t xml:space="preserve">. Po wysłaniu danych funkcja </w:t>
+      </w:r>
+      <w:proofErr w:type="spellStart"/>
+      <w:r>
+        <w:t>send</w:t>
+      </w:r>
+      <w:proofErr w:type="spellEnd"/>
+      <w:r>
+        <w:t xml:space="preserve"> uruchamiać będzie prywatną funkcję </w:t>
+      </w:r>
+      <w:proofErr w:type="spellStart"/>
+      <w:r>
+        <w:t>receive</w:t>
+      </w:r>
+      <w:proofErr w:type="spellEnd"/>
+      <w:r>
+        <w:t xml:space="preserve">, w której klient oczekiwać będzie na otrzymanie danych od serwera. Kiedy nadejdą dane od serwera, zostaną odpakowane z nagłówków i za pośrednictwem modułu szyfrującego przekazane do modułu szyfrującego. </w:t>
+      </w:r>
+    </w:p>
+    <w:p>
+      <w:pPr>
+        <w:spacing w:after="0"/>
+      </w:pPr>
+      <w:r>
+        <w:t xml:space="preserve">Ramka protokołu </w:t>
+      </w:r>
+      <w:proofErr w:type="spellStart"/>
+      <w:r>
+        <w:t>TCPLayer</w:t>
+      </w:r>
+      <w:proofErr w:type="spellEnd"/>
+      <w:r>
+        <w:t>:</w:t>
       </w:r>
     </w:p>
     <w:p>
@@ -6212,7 +7305,7 @@
                     </pic:cNvPicPr>
                   </pic:nvPicPr>
                   <pic:blipFill>
-                    <a:blip r:embed="rId11"/>
+                    <a:blip r:embed="rId11" cstate="print"/>
                     <a:srcRect/>
                     <a:stretch>
                       <a:fillRect/>
@@ -6260,7 +7353,7 @@
     <w:p/>
     <w:p>
       <w:pPr>
-        <w:pStyle w:val="Heading1"/>
+        <w:pStyle w:val="Nagwek1"/>
       </w:pPr>
       <w:r>
         <w:t>11. Diagram stanów sesji klienta</w:t>
@@ -6269,14 +7362,13 @@
     <w:p/>
     <w:p>
       <w:pPr>
-        <w:pStyle w:val="Heading1"/>
+        <w:pStyle w:val="Nagwek1"/>
       </w:pPr>
       <w:r>
         <w:rPr>
           <w:noProof/>
           <w:lang w:eastAsia="pl-PL"/>
         </w:rPr>
-        <w:lastRenderedPageBreak/>
         <w:drawing>
           <wp:anchor distT="0" distB="0" distL="114300" distR="114300" simplePos="0" relativeHeight="251661312" behindDoc="0" locked="0" layoutInCell="1" allowOverlap="1">
             <wp:simplePos x="0" y="0"/>
@@ -6338,6 +7430,7 @@
           <w:noProof/>
           <w:lang w:eastAsia="pl-PL"/>
         </w:rPr>
+        <w:lastRenderedPageBreak/>
         <w:drawing>
           <wp:inline distT="0" distB="0" distL="0" distR="0">
             <wp:extent cx="6026150" cy="3949097"/>
@@ -6379,11 +7472,10 @@
     <w:p/>
     <w:p>
       <w:pPr>
-        <w:pStyle w:val="Heading1"/>
+        <w:pStyle w:val="Nagwek1"/>
         <w:spacing w:before="0"/>
       </w:pPr>
       <w:r>
-        <w:lastRenderedPageBreak/>
         <w:t>1</w:t>
       </w:r>
       <w:r>
@@ -6400,7 +7492,7 @@
     </w:p>
     <w:p>
       <w:pPr>
-        <w:pStyle w:val="Heading1"/>
+        <w:pStyle w:val="Nagwek1"/>
         <w:spacing w:before="0"/>
       </w:pPr>
       <w:r>
@@ -6418,7 +7510,7 @@
     </w:p>
     <w:p>
       <w:pPr>
-        <w:pStyle w:val="Heading2"/>
+        <w:pStyle w:val="Nagwek2"/>
         <w:spacing w:before="0"/>
       </w:pPr>
       <w:r>
@@ -6436,8 +7528,13 @@
         <w:t>13</w:t>
       </w:r>
       <w:r>
-        <w:t>.1.1 Implementacja komponentu TcpLayer</w:t>
-      </w:r>
+        <w:t xml:space="preserve">.1.1 Implementacja komponentu </w:t>
+      </w:r>
+      <w:proofErr w:type="spellStart"/>
+      <w:r>
+        <w:t>TcpLayer</w:t>
+      </w:r>
+      <w:proofErr w:type="spellEnd"/>
     </w:p>
     <w:p>
       <w:pPr>
@@ -6453,12 +7550,17 @@
         <w:t>m</w:t>
       </w:r>
       <w:r>
-        <w:t>ponentu ClientSession</w:t>
-      </w:r>
-    </w:p>
-    <w:p>
-      <w:pPr>
-        <w:pStyle w:val="Heading2"/>
+        <w:t xml:space="preserve">ponentu </w:t>
+      </w:r>
+      <w:proofErr w:type="spellStart"/>
+      <w:r>
+        <w:t>ClientSession</w:t>
+      </w:r>
+      <w:proofErr w:type="spellEnd"/>
+    </w:p>
+    <w:p>
+      <w:pPr>
+        <w:pStyle w:val="Nagwek2"/>
         <w:spacing w:before="0"/>
       </w:pPr>
       <w:r>
@@ -6514,12 +7616,20 @@
         <w:rPr>
           <w:lang w:val="en-US"/>
         </w:rPr>
-        <w:t xml:space="preserve"> komponentu SessionsListener</w:t>
-      </w:r>
-    </w:p>
-    <w:p>
-      <w:pPr>
-        <w:pStyle w:val="Heading2"/>
+        <w:t xml:space="preserve"> komponentu </w:t>
+      </w:r>
+      <w:proofErr w:type="spellStart"/>
+      <w:r>
+        <w:rPr>
+          <w:lang w:val="en-US"/>
+        </w:rPr>
+        <w:t>SmtpLayer</w:t>
+      </w:r>
+      <w:proofErr w:type="spellEnd"/>
+    </w:p>
+    <w:p>
+      <w:pPr>
+        <w:pStyle w:val="Nagwek2"/>
         <w:spacing w:before="0"/>
         <w:rPr>
           <w:lang w:val="en-US"/>
@@ -6561,7 +7671,13 @@
         <w:rPr>
           <w:lang w:val="en-US"/>
         </w:rPr>
-        <w:t>Implementacja komponentu SmtpLayer</w:t>
+        <w:t xml:space="preserve">Implementacja komponentu </w:t>
+      </w:r>
+      <w:r>
+        <w:rPr>
+          <w:lang w:val="en-US"/>
+        </w:rPr>
+        <w:t>SessionsListener</w:t>
       </w:r>
     </w:p>
     <w:p>
@@ -6577,7 +7693,15 @@
     </w:p>
     <w:p>
       <w:pPr>
-        <w:pStyle w:val="Heading2"/>
+        <w:spacing w:after="0"/>
+      </w:pPr>
+      <w:r>
+        <w:t>13.3.3 Implementacja klasy MessagesQueues</w:t>
+      </w:r>
+    </w:p>
+    <w:p>
+      <w:pPr>
+        <w:pStyle w:val="Nagwek2"/>
         <w:spacing w:before="0"/>
       </w:pPr>
       <w:r>
@@ -6623,19 +7747,13 @@
         <w:t>13</w:t>
       </w:r>
       <w:r>
-        <w:t>.4.3 Implementacja komponentu RootManager</w:t>
-      </w:r>
-    </w:p>
-    <w:p>
-      <w:pPr>
-        <w:spacing w:after="0"/>
-      </w:pPr>
-      <w:r>
-        <w:t>13</w:t>
-      </w:r>
-      <w:r>
-        <w:t>.4.4 Implementacja klasy MessagesQueue</w:t>
-      </w:r>
+        <w:t xml:space="preserve">.4.3 Implementacja komponentu </w:t>
+      </w:r>
+      <w:proofErr w:type="spellStart"/>
+      <w:r>
+        <w:t>RootManager</w:t>
+      </w:r>
+      <w:proofErr w:type="spellEnd"/>
     </w:p>
     <w:p>
       <w:pPr>
@@ -6814,16 +7932,7 @@
           <w:szCs w:val="24"/>
           <w:lang w:eastAsia="pl-PL"/>
         </w:rPr>
-        <w:t xml:space="preserve">Rozwiązanie: Serwer zamyka połączenie z klientem i natychmiast zakańcza wszystkie wątki związane z tym połączeniem. </w:t>
-      </w:r>
-      <w:r>
-        <w:rPr>
-          <w:rFonts w:eastAsia="Times New Roman"/>
-          <w:color w:val="000000"/>
-          <w:szCs w:val="24"/>
-          <w:lang w:eastAsia="pl-PL"/>
-        </w:rPr>
-        <w:t>Klient zostaje także zablokowany.</w:t>
+        <w:t>Rozwiązanie: Serwer zamyka połączenie z klientem i natychmiast zakańcza wszystkie wątki związane z tym połączeniem.</w:t>
       </w:r>
     </w:p>
     <w:p>
@@ -6845,6 +7954,7 @@
           <w:szCs w:val="24"/>
           <w:lang w:eastAsia="pl-PL"/>
         </w:rPr>
+        <w:lastRenderedPageBreak/>
         <w:t>14.3</w:t>
       </w:r>
       <w:r>
@@ -7029,16 +8139,10 @@
         </w:rPr>
         <w:t>Wszystkie sesje klienckie zostają zamknięte. Serwer nie funkcjonuje do czasu odzyskania połączenia z Internetem.</w:t>
       </w:r>
-      <w:r>
-        <w:rPr>
-          <w:rFonts w:eastAsia="Times New Roman"/>
-          <w:color w:val="000000"/>
-          <w:szCs w:val="24"/>
-          <w:lang w:eastAsia="pl-PL"/>
-        </w:rPr>
-        <w:br/>
-      </w:r>
-      <w:r>
+    </w:p>
+    <w:p>
+      <w:pPr>
+        <w:spacing w:after="0"/>
         <w:rPr>
           <w:rFonts w:eastAsia="Times New Roman"/>
           <w:b/>
@@ -7046,8 +8150,7 @@
           <w:szCs w:val="24"/>
           <w:lang w:eastAsia="pl-PL"/>
         </w:rPr>
-        <w:t>14.6</w:t>
-      </w:r>
+      </w:pPr>
       <w:r>
         <w:rPr>
           <w:rFonts w:eastAsia="Times New Roman"/>
@@ -7056,7 +8159,16 @@
           <w:szCs w:val="24"/>
           <w:lang w:eastAsia="pl-PL"/>
         </w:rPr>
-        <w:t xml:space="preserve"> Przeciążenie systemu (duża ilość żądań </w:t>
+        <w:t>14.6</w:t>
+      </w:r>
+      <w:r>
+        <w:rPr>
+          <w:rFonts w:eastAsia="Times New Roman"/>
+          <w:color w:val="000000"/>
+          <w:szCs w:val="24"/>
+          <w:lang w:eastAsia="pl-PL"/>
+        </w:rPr>
+        <w:t xml:space="preserve"> </w:t>
       </w:r>
       <w:r>
         <w:rPr>
@@ -7066,7 +8178,36 @@
           <w:szCs w:val="24"/>
           <w:lang w:eastAsia="pl-PL"/>
         </w:rPr>
-        <w:t>do przetworzenia od jednego użytkownika</w:t>
+        <w:t>Przeciążenie systemu (duża liczba połączonych użytkowników)</w:t>
+      </w:r>
+    </w:p>
+    <w:p>
+      <w:pPr>
+        <w:spacing w:after="0"/>
+        <w:rPr>
+          <w:rFonts w:eastAsia="Times New Roman"/>
+          <w:color w:val="000000"/>
+          <w:szCs w:val="24"/>
+          <w:lang w:eastAsia="pl-PL"/>
+        </w:rPr>
+      </w:pPr>
+      <w:r>
+        <w:rPr>
+          <w:rFonts w:eastAsia="Times New Roman"/>
+          <w:color w:val="000000"/>
+          <w:szCs w:val="24"/>
+          <w:lang w:eastAsia="pl-PL"/>
+        </w:rPr>
+        <w:t>Rozwiązanie: Serwer nie przekracza pewnej, założonej liczby maksymalnych połączeń. W przypadku próby połączenia kolejnego klienta serwer informuje aplikację kliencką o tym fakcie i aplikacja kliencka wyświetla komunikat o zajętości serwera i zaleca spróbować ponownie za pewien czas.</w:t>
+      </w:r>
+      <w:r>
+        <w:rPr>
+          <w:rFonts w:eastAsia="Times New Roman"/>
+          <w:color w:val="000000"/>
+          <w:szCs w:val="24"/>
+          <w:lang w:eastAsia="pl-PL"/>
+        </w:rPr>
+        <w:br/>
       </w:r>
       <w:r>
         <w:rPr>
@@ -7076,7 +8217,7 @@
           <w:szCs w:val="24"/>
           <w:lang w:eastAsia="pl-PL"/>
         </w:rPr>
-        <w:t xml:space="preserve"> –</w:t>
+        <w:t>14.7</w:t>
       </w:r>
       <w:r>
         <w:rPr>
@@ -7086,7 +8227,7 @@
           <w:szCs w:val="24"/>
           <w:lang w:eastAsia="pl-PL"/>
         </w:rPr>
-        <w:t xml:space="preserve"> wymaganie</w:t>
+        <w:t xml:space="preserve"> Przeciążenie systemu (duża ilość żądań </w:t>
       </w:r>
       <w:r>
         <w:rPr>
@@ -7096,7 +8237,7 @@
           <w:szCs w:val="24"/>
           <w:lang w:eastAsia="pl-PL"/>
         </w:rPr>
-        <w:t xml:space="preserve"> </w:t>
+        <w:t>do przetworzenia od jednego użytkownika</w:t>
       </w:r>
       <w:r>
         <w:rPr>
@@ -7106,38 +8247,8 @@
           <w:szCs w:val="24"/>
           <w:lang w:eastAsia="pl-PL"/>
         </w:rPr>
-        <w:t>4.7)</w:t>
-      </w:r>
-      <w:r>
-        <w:rPr>
-          <w:rFonts w:eastAsia="Times New Roman"/>
-          <w:color w:val="000000"/>
-          <w:szCs w:val="24"/>
-          <w:lang w:eastAsia="pl-PL"/>
-        </w:rPr>
-        <w:br/>
-        <w:t xml:space="preserve">Rozwiązanie: </w:t>
-      </w:r>
-      <w:r>
-        <w:rPr>
-          <w:rFonts w:eastAsia="Times New Roman"/>
-          <w:color w:val="000000"/>
-          <w:szCs w:val="24"/>
-          <w:lang w:eastAsia="pl-PL"/>
-        </w:rPr>
-        <w:t>Serwer zamyka połączenie z danym klientem. Dany klient zostaje również zablokowany.</w:t>
-      </w:r>
-    </w:p>
-    <w:p>
-      <w:pPr>
-        <w:spacing w:after="0"/>
-        <w:rPr>
-          <w:rFonts w:eastAsia="Times New Roman"/>
-          <w:color w:val="000000"/>
-          <w:szCs w:val="24"/>
-          <w:lang w:eastAsia="pl-PL"/>
-        </w:rPr>
-      </w:pPr>
+        <w:t xml:space="preserve"> –</w:t>
+      </w:r>
       <w:r>
         <w:rPr>
           <w:rFonts w:eastAsia="Times New Roman"/>
@@ -7146,7 +8257,7 @@
           <w:szCs w:val="24"/>
           <w:lang w:eastAsia="pl-PL"/>
         </w:rPr>
-        <w:t>14.7</w:t>
+        <w:t xml:space="preserve"> wymaganie</w:t>
       </w:r>
       <w:r>
         <w:rPr>
@@ -7156,35 +8267,7 @@
           <w:szCs w:val="24"/>
           <w:lang w:eastAsia="pl-PL"/>
         </w:rPr>
-        <w:t xml:space="preserve"> Przeciążenie systemu (duża ilość żądań do przetworzenia – wymaganie 4.8)</w:t>
-      </w:r>
-      <w:r>
-        <w:rPr>
-          <w:rFonts w:eastAsia="Times New Roman"/>
-          <w:color w:val="000000"/>
-          <w:szCs w:val="24"/>
-          <w:lang w:eastAsia="pl-PL"/>
-        </w:rPr>
-        <w:br/>
-        <w:t>Rozwiązanie: Serwer zamyka wszystkie sesje klienckie</w:t>
-      </w:r>
-      <w:r>
-        <w:rPr>
-          <w:rFonts w:eastAsia="Times New Roman"/>
-          <w:color w:val="000000"/>
-          <w:szCs w:val="24"/>
-          <w:lang w:eastAsia="pl-PL"/>
-        </w:rPr>
-        <w:t xml:space="preserve"> i blokuje wszelką komunikację do czasu przeanalizowania sytuacji która doprowadziła do nagłej dużej ilości żądań.</w:t>
-      </w:r>
-      <w:r>
-        <w:rPr>
-          <w:rFonts w:eastAsia="Times New Roman"/>
-          <w:color w:val="000000"/>
-          <w:szCs w:val="24"/>
-          <w:lang w:eastAsia="pl-PL"/>
-        </w:rPr>
-        <w:br/>
+        <w:t xml:space="preserve"> </w:t>
       </w:r>
       <w:r>
         <w:rPr>
@@ -7194,8 +8277,38 @@
           <w:szCs w:val="24"/>
           <w:lang w:eastAsia="pl-PL"/>
         </w:rPr>
-        <w:t>14.8</w:t>
-      </w:r>
+        <w:t>4.7)</w:t>
+      </w:r>
+      <w:r>
+        <w:rPr>
+          <w:rFonts w:eastAsia="Times New Roman"/>
+          <w:color w:val="000000"/>
+          <w:szCs w:val="24"/>
+          <w:lang w:eastAsia="pl-PL"/>
+        </w:rPr>
+        <w:br/>
+        <w:t xml:space="preserve">Rozwiązanie: </w:t>
+      </w:r>
+      <w:r>
+        <w:rPr>
+          <w:rFonts w:eastAsia="Times New Roman"/>
+          <w:color w:val="000000"/>
+          <w:szCs w:val="24"/>
+          <w:lang w:eastAsia="pl-PL"/>
+        </w:rPr>
+        <w:t>Serwer zamyka połączenie z danym klientem. Dany klient zostaje również zablokowany.</w:t>
+      </w:r>
+    </w:p>
+    <w:p>
+      <w:pPr>
+        <w:spacing w:after="0"/>
+        <w:rPr>
+          <w:rFonts w:eastAsia="Times New Roman"/>
+          <w:color w:val="000000"/>
+          <w:szCs w:val="24"/>
+          <w:lang w:eastAsia="pl-PL"/>
+        </w:rPr>
+      </w:pPr>
       <w:r>
         <w:rPr>
           <w:rFonts w:eastAsia="Times New Roman"/>
@@ -7204,13 +8317,18 @@
           <w:szCs w:val="24"/>
           <w:lang w:eastAsia="pl-PL"/>
         </w:rPr>
-        <w:t xml:space="preserve"> Nagłe wyłączenie systemu</w:t>
-      </w:r>
-    </w:p>
-    <w:p>
-      <w:pPr>
-        <w:spacing w:after="0"/>
-      </w:pPr>
+        <w:t>14.8</w:t>
+      </w:r>
+      <w:r>
+        <w:rPr>
+          <w:rFonts w:eastAsia="Times New Roman"/>
+          <w:b/>
+          <w:color w:val="000000"/>
+          <w:szCs w:val="24"/>
+          <w:lang w:eastAsia="pl-PL"/>
+        </w:rPr>
+        <w:t xml:space="preserve"> Przeciążenie systemu (duża ilość żądań do przetworzenia – wymaganie 4.8)</w:t>
+      </w:r>
       <w:r>
         <w:rPr>
           <w:rFonts w:eastAsia="Times New Roman"/>
@@ -7218,7 +8336,80 @@
           <w:szCs w:val="24"/>
           <w:lang w:eastAsia="pl-PL"/>
         </w:rPr>
-        <w:t>Rozwiązanie: Wszystkie trwające na serwerze operacje zostają przerwane bez zapamiętania kontekstu. TcpLayer po stronie aplikacji klienckiej informuje aplikację o utracie połączenia i o tym, że żądane polecenie nie zostało wykonane.</w:t>
+        <w:br/>
+        <w:t>Rozwiązanie: Serwer zamyka wszystkie sesje klienckie</w:t>
+      </w:r>
+      <w:r>
+        <w:rPr>
+          <w:rFonts w:eastAsia="Times New Roman"/>
+          <w:color w:val="000000"/>
+          <w:szCs w:val="24"/>
+          <w:lang w:eastAsia="pl-PL"/>
+        </w:rPr>
+        <w:t xml:space="preserve"> i blokuje wszelką komunikację do czasu przeanalizowania sytuacji która doprowadziła do nagłej dużej ilości żądań.</w:t>
+      </w:r>
+      <w:r>
+        <w:rPr>
+          <w:rFonts w:eastAsia="Times New Roman"/>
+          <w:color w:val="000000"/>
+          <w:szCs w:val="24"/>
+          <w:lang w:eastAsia="pl-PL"/>
+        </w:rPr>
+        <w:br/>
+      </w:r>
+      <w:r>
+        <w:rPr>
+          <w:rFonts w:eastAsia="Times New Roman"/>
+          <w:b/>
+          <w:color w:val="000000"/>
+          <w:szCs w:val="24"/>
+          <w:lang w:eastAsia="pl-PL"/>
+        </w:rPr>
+        <w:t>14.9</w:t>
+      </w:r>
+      <w:r>
+        <w:rPr>
+          <w:rFonts w:eastAsia="Times New Roman"/>
+          <w:b/>
+          <w:color w:val="000000"/>
+          <w:szCs w:val="24"/>
+          <w:lang w:eastAsia="pl-PL"/>
+        </w:rPr>
+        <w:t xml:space="preserve"> Nagłe wyłączenie systemu</w:t>
+      </w:r>
+    </w:p>
+    <w:p>
+      <w:pPr>
+        <w:spacing w:after="0"/>
+      </w:pPr>
+      <w:r>
+        <w:rPr>
+          <w:rFonts w:eastAsia="Times New Roman"/>
+          <w:color w:val="000000"/>
+          <w:szCs w:val="24"/>
+          <w:lang w:eastAsia="pl-PL"/>
+        </w:rPr>
+        <w:t xml:space="preserve">Rozwiązanie: Wszystkie trwające na serwerze operacje zostają przerwane bez zapamiętania kontekstu. </w:t>
+      </w:r>
+      <w:proofErr w:type="spellStart"/>
+      <w:r>
+        <w:rPr>
+          <w:rFonts w:eastAsia="Times New Roman"/>
+          <w:color w:val="000000"/>
+          <w:szCs w:val="24"/>
+          <w:lang w:eastAsia="pl-PL"/>
+        </w:rPr>
+        <w:t>TcpLayer</w:t>
+      </w:r>
+      <w:proofErr w:type="spellEnd"/>
+      <w:r>
+        <w:rPr>
+          <w:rFonts w:eastAsia="Times New Roman"/>
+          <w:color w:val="000000"/>
+          <w:szCs w:val="24"/>
+          <w:lang w:eastAsia="pl-PL"/>
+        </w:rPr>
+        <w:t xml:space="preserve"> po stronie aplikacji klienckiej informuje aplikację o utracie połączenia i o tym, że żądane polecenie nie zostało wykonane.</w:t>
       </w:r>
     </w:p>
     <w:p>
@@ -7259,7 +8450,7 @@
 </file>
 
 <file path=word/endnotes.xml><?xml version="1.0" encoding="utf-8"?>
-<w:endnotes xmlns:wpc="http://schemas.microsoft.com/office/word/2010/wordprocessingCanvas" xmlns:cx="http://schemas.microsoft.com/office/drawing/2014/chartex" xmlns:cx1="http://schemas.microsoft.com/office/drawing/2015/9/8/chartex" xmlns:mc="http://schemas.openxmlformats.org/markup-compatibility/2006" xmlns:o="urn:schemas-microsoft-com:office:office" xmlns:r="http://schemas.openxmlformats.org/officeDocument/2006/relationships" xmlns:m="http://schemas.openxmlformats.org/officeDocument/2006/math" xmlns:v="urn:schemas-microsoft-com:vml" xmlns:wp14="http://schemas.microsoft.com/office/word/2010/wordprocessingDrawing" xmlns:wp="http://schemas.openxmlformats.org/drawingml/2006/wordprocessingDrawing" xmlns:w10="urn:schemas-microsoft-com:office:word" xmlns:w="http://schemas.openxmlformats.org/wordprocessingml/2006/main" xmlns:w14="http://schemas.microsoft.com/office/word/2010/wordml" xmlns:w15="http://schemas.microsoft.com/office/word/2012/wordml" xmlns:w16se="http://schemas.microsoft.com/office/word/2015/wordml/symex" xmlns:wpg="http://schemas.microsoft.com/office/word/2010/wordprocessingGroup" xmlns:wpi="http://schemas.microsoft.com/office/word/2010/wordprocessingInk" xmlns:wne="http://schemas.microsoft.com/office/word/2006/wordml" xmlns:wps="http://schemas.microsoft.com/office/word/2010/wordprocessingShape" mc:Ignorable="w14 w15 w16se wp14">
+<w:endnotes xmlns:ve="http://schemas.openxmlformats.org/markup-compatibility/2006" xmlns:o="urn:schemas-microsoft-com:office:office" xmlns:r="http://schemas.openxmlformats.org/officeDocument/2006/relationships" xmlns:m="http://schemas.openxmlformats.org/officeDocument/2006/math" xmlns:v="urn:schemas-microsoft-com:vml" xmlns:wp="http://schemas.openxmlformats.org/drawingml/2006/wordprocessingDrawing" xmlns:w10="urn:schemas-microsoft-com:office:word" xmlns:w="http://schemas.openxmlformats.org/wordprocessingml/2006/main" xmlns:wne="http://schemas.microsoft.com/office/word/2006/wordml">
   <w:endnote w:type="separator" w:id="-1">
     <w:p>
       <w:pPr>
@@ -7284,7 +8475,7 @@
 </file>
 
 <file path=word/footnotes.xml><?xml version="1.0" encoding="utf-8"?>
-<w:footnotes xmlns:wpc="http://schemas.microsoft.com/office/word/2010/wordprocessingCanvas" xmlns:cx="http://schemas.microsoft.com/office/drawing/2014/chartex" xmlns:cx1="http://schemas.microsoft.com/office/drawing/2015/9/8/chartex" xmlns:mc="http://schemas.openxmlformats.org/markup-compatibility/2006" xmlns:o="urn:schemas-microsoft-com:office:office" xmlns:r="http://schemas.openxmlformats.org/officeDocument/2006/relationships" xmlns:m="http://schemas.openxmlformats.org/officeDocument/2006/math" xmlns:v="urn:schemas-microsoft-com:vml" xmlns:wp14="http://schemas.microsoft.com/office/word/2010/wordprocessingDrawing" xmlns:wp="http://schemas.openxmlformats.org/drawingml/2006/wordprocessingDrawing" xmlns:w10="urn:schemas-microsoft-com:office:word" xmlns:w="http://schemas.openxmlformats.org/wordprocessingml/2006/main" xmlns:w14="http://schemas.microsoft.com/office/word/2010/wordml" xmlns:w15="http://schemas.microsoft.com/office/word/2012/wordml" xmlns:w16se="http://schemas.microsoft.com/office/word/2015/wordml/symex" xmlns:wpg="http://schemas.microsoft.com/office/word/2010/wordprocessingGroup" xmlns:wpi="http://schemas.microsoft.com/office/word/2010/wordprocessingInk" xmlns:wne="http://schemas.microsoft.com/office/word/2006/wordml" xmlns:wps="http://schemas.microsoft.com/office/word/2010/wordprocessingShape" mc:Ignorable="w14 w15 w16se wp14">
+<w:footnotes xmlns:ve="http://schemas.openxmlformats.org/markup-compatibility/2006" xmlns:o="urn:schemas-microsoft-com:office:office" xmlns:r="http://schemas.openxmlformats.org/officeDocument/2006/relationships" xmlns:m="http://schemas.openxmlformats.org/officeDocument/2006/math" xmlns:v="urn:schemas-microsoft-com:vml" xmlns:wp="http://schemas.openxmlformats.org/drawingml/2006/wordprocessingDrawing" xmlns:w10="urn:schemas-microsoft-com:office:word" xmlns:w="http://schemas.openxmlformats.org/wordprocessingml/2006/main" xmlns:wne="http://schemas.microsoft.com/office/word/2006/wordml">
   <w:footnote w:type="separator" w:id="-1">
     <w:p>
       <w:pPr>
@@ -7309,8 +8500,8 @@
 </file>
 
 <file path=word/numbering.xml><?xml version="1.0" encoding="utf-8"?>
-<w:numbering xmlns:wpc="http://schemas.microsoft.com/office/word/2010/wordprocessingCanvas" xmlns:cx="http://schemas.microsoft.com/office/drawing/2014/chartex" xmlns:cx1="http://schemas.microsoft.com/office/drawing/2015/9/8/chartex" xmlns:mc="http://schemas.openxmlformats.org/markup-compatibility/2006" xmlns:o="urn:schemas-microsoft-com:office:office" xmlns:r="http://schemas.openxmlformats.org/officeDocument/2006/relationships" xmlns:m="http://schemas.openxmlformats.org/officeDocument/2006/math" xmlns:v="urn:schemas-microsoft-com:vml" xmlns:wp14="http://schemas.microsoft.com/office/word/2010/wordprocessingDrawing" xmlns:wp="http://schemas.openxmlformats.org/drawingml/2006/wordprocessingDrawing" xmlns:w10="urn:schemas-microsoft-com:office:word" xmlns:w="http://schemas.openxmlformats.org/wordprocessingml/2006/main" xmlns:w14="http://schemas.microsoft.com/office/word/2010/wordml" xmlns:w15="http://schemas.microsoft.com/office/word/2012/wordml" xmlns:w16se="http://schemas.microsoft.com/office/word/2015/wordml/symex" xmlns:wpg="http://schemas.microsoft.com/office/word/2010/wordprocessingGroup" xmlns:wpi="http://schemas.microsoft.com/office/word/2010/wordprocessingInk" xmlns:wne="http://schemas.microsoft.com/office/word/2006/wordml" xmlns:wps="http://schemas.microsoft.com/office/word/2010/wordprocessingShape" mc:Ignorable="w14 w15 w16se wp14">
-  <w:abstractNum w:abstractNumId="0" w15:restartNumberingAfterBreak="0">
+<w:numbering xmlns:ve="http://schemas.openxmlformats.org/markup-compatibility/2006" xmlns:o="urn:schemas-microsoft-com:office:office" xmlns:r="http://schemas.openxmlformats.org/officeDocument/2006/relationships" xmlns:m="http://schemas.openxmlformats.org/officeDocument/2006/math" xmlns:v="urn:schemas-microsoft-com:vml" xmlns:wp="http://schemas.openxmlformats.org/drawingml/2006/wordprocessingDrawing" xmlns:w10="urn:schemas-microsoft-com:office:word" xmlns:w="http://schemas.openxmlformats.org/wordprocessingml/2006/main" xmlns:wne="http://schemas.microsoft.com/office/word/2006/wordml">
+  <w:abstractNum w:abstractNumId="0">
     <w:nsid w:val="5DF9606B"/>
     <w:multiLevelType w:val="hybridMultilevel"/>
     <w:tmpl w:val="79E6F378"/>
@@ -7423,7 +8614,7 @@
       </w:rPr>
     </w:lvl>
   </w:abstractNum>
-  <w:abstractNum w:abstractNumId="1" w15:restartNumberingAfterBreak="0">
+  <w:abstractNum w:abstractNumId="1">
     <w:nsid w:val="70170182"/>
     <w:multiLevelType w:val="multilevel"/>
     <w:tmpl w:val="10866AAA"/>
@@ -7546,7 +8737,7 @@
 </file>
 
 <file path=word/styles.xml><?xml version="1.0" encoding="utf-8"?>
-<w:styles xmlns:mc="http://schemas.openxmlformats.org/markup-compatibility/2006" xmlns:r="http://schemas.openxmlformats.org/officeDocument/2006/relationships" xmlns:w="http://schemas.openxmlformats.org/wordprocessingml/2006/main" xmlns:w14="http://schemas.microsoft.com/office/word/2010/wordml" xmlns:w15="http://schemas.microsoft.com/office/word/2012/wordml" xmlns:w16se="http://schemas.microsoft.com/office/word/2015/wordml/symex" mc:Ignorable="w14 w15 w16se">
+<w:styles xmlns:r="http://schemas.openxmlformats.org/officeDocument/2006/relationships" xmlns:w="http://schemas.openxmlformats.org/wordprocessingml/2006/main">
   <w:docDefaults>
     <w:rPrDefault>
       <w:rPr>
@@ -7562,389 +8753,155 @@
       </w:pPr>
     </w:pPrDefault>
   </w:docDefaults>
-  <w:latentStyles w:defLockedState="0" w:defUIPriority="99" w:defSemiHidden="0" w:defUnhideWhenUsed="0" w:defQFormat="0" w:count="371">
-    <w:lsdException w:name="Normal" w:uiPriority="0" w:qFormat="1"/>
-    <w:lsdException w:name="heading 1" w:uiPriority="9" w:qFormat="1"/>
-    <w:lsdException w:name="heading 2" w:semiHidden="1" w:uiPriority="9" w:unhideWhenUsed="1" w:qFormat="1"/>
-    <w:lsdException w:name="heading 3" w:semiHidden="1" w:uiPriority="9" w:unhideWhenUsed="1" w:qFormat="1"/>
-    <w:lsdException w:name="heading 4" w:semiHidden="1" w:uiPriority="9" w:unhideWhenUsed="1" w:qFormat="1"/>
-    <w:lsdException w:name="heading 5" w:semiHidden="1" w:uiPriority="9" w:unhideWhenUsed="1" w:qFormat="1"/>
-    <w:lsdException w:name="heading 6" w:semiHidden="1" w:uiPriority="9" w:unhideWhenUsed="1" w:qFormat="1"/>
-    <w:lsdException w:name="heading 7" w:semiHidden="1" w:uiPriority="9" w:unhideWhenUsed="1" w:qFormat="1"/>
-    <w:lsdException w:name="heading 8" w:semiHidden="1" w:uiPriority="9" w:unhideWhenUsed="1" w:qFormat="1"/>
-    <w:lsdException w:name="heading 9" w:semiHidden="1" w:uiPriority="9" w:unhideWhenUsed="1" w:qFormat="1"/>
-    <w:lsdException w:name="index 1" w:semiHidden="1" w:unhideWhenUsed="1"/>
-    <w:lsdException w:name="index 2" w:semiHidden="1" w:unhideWhenUsed="1"/>
-    <w:lsdException w:name="index 3" w:semiHidden="1" w:unhideWhenUsed="1"/>
-    <w:lsdException w:name="index 4" w:semiHidden="1" w:unhideWhenUsed="1"/>
-    <w:lsdException w:name="index 5" w:semiHidden="1" w:unhideWhenUsed="1"/>
-    <w:lsdException w:name="index 6" w:semiHidden="1" w:unhideWhenUsed="1"/>
-    <w:lsdException w:name="index 7" w:semiHidden="1" w:unhideWhenUsed="1"/>
-    <w:lsdException w:name="index 8" w:semiHidden="1" w:unhideWhenUsed="1"/>
-    <w:lsdException w:name="index 9" w:semiHidden="1" w:unhideWhenUsed="1"/>
-    <w:lsdException w:name="toc 1" w:semiHidden="1" w:uiPriority="39" w:unhideWhenUsed="1"/>
-    <w:lsdException w:name="toc 2" w:semiHidden="1" w:uiPriority="39" w:unhideWhenUsed="1"/>
-    <w:lsdException w:name="toc 3" w:semiHidden="1" w:uiPriority="39" w:unhideWhenUsed="1"/>
-    <w:lsdException w:name="toc 4" w:semiHidden="1" w:uiPriority="39" w:unhideWhenUsed="1"/>
-    <w:lsdException w:name="toc 5" w:semiHidden="1" w:uiPriority="39" w:unhideWhenUsed="1"/>
-    <w:lsdException w:name="toc 6" w:semiHidden="1" w:uiPriority="39" w:unhideWhenUsed="1"/>
-    <w:lsdException w:name="toc 7" w:semiHidden="1" w:uiPriority="39" w:unhideWhenUsed="1"/>
-    <w:lsdException w:name="toc 8" w:semiHidden="1" w:uiPriority="39" w:unhideWhenUsed="1"/>
-    <w:lsdException w:name="toc 9" w:semiHidden="1" w:uiPriority="39" w:unhideWhenUsed="1"/>
-    <w:lsdException w:name="Normal Indent" w:semiHidden="1" w:unhideWhenUsed="1"/>
-    <w:lsdException w:name="footnote text" w:semiHidden="1" w:unhideWhenUsed="1"/>
-    <w:lsdException w:name="annotation text" w:semiHidden="1" w:unhideWhenUsed="1"/>
-    <w:lsdException w:name="header" w:semiHidden="1" w:unhideWhenUsed="1"/>
-    <w:lsdException w:name="footer" w:semiHidden="1" w:unhideWhenUsed="1"/>
-    <w:lsdException w:name="index heading" w:semiHidden="1" w:unhideWhenUsed="1"/>
-    <w:lsdException w:name="caption" w:semiHidden="1" w:uiPriority="35" w:unhideWhenUsed="1" w:qFormat="1"/>
-    <w:lsdException w:name="table of figures" w:semiHidden="1" w:unhideWhenUsed="1"/>
-    <w:lsdException w:name="envelope address" w:semiHidden="1" w:unhideWhenUsed="1"/>
-    <w:lsdException w:name="envelope return" w:semiHidden="1" w:unhideWhenUsed="1"/>
-    <w:lsdException w:name="footnote reference" w:semiHidden="1" w:unhideWhenUsed="1"/>
-    <w:lsdException w:name="annotation reference" w:semiHidden="1" w:unhideWhenUsed="1"/>
-    <w:lsdException w:name="line number" w:semiHidden="1" w:unhideWhenUsed="1"/>
-    <w:lsdException w:name="page number" w:semiHidden="1" w:unhideWhenUsed="1"/>
-    <w:lsdException w:name="endnote reference" w:semiHidden="1" w:unhideWhenUsed="1"/>
-    <w:lsdException w:name="endnote text" w:semiHidden="1" w:unhideWhenUsed="1"/>
-    <w:lsdException w:name="table of authorities" w:semiHidden="1" w:unhideWhenUsed="1"/>
-    <w:lsdException w:name="macro" w:semiHidden="1" w:unhideWhenUsed="1"/>
-    <w:lsdException w:name="toa heading" w:semiHidden="1" w:unhideWhenUsed="1"/>
-    <w:lsdException w:name="List" w:semiHidden="1" w:unhideWhenUsed="1"/>
-    <w:lsdException w:name="List Bullet" w:semiHidden="1" w:unhideWhenUsed="1"/>
-    <w:lsdException w:name="List Number" w:semiHidden="1" w:unhideWhenUsed="1"/>
-    <w:lsdException w:name="List 2" w:semiHidden="1" w:unhideWhenUsed="1"/>
-    <w:lsdException w:name="List 3" w:semiHidden="1" w:unhideWhenUsed="1"/>
-    <w:lsdException w:name="List 4" w:semiHidden="1" w:unhideWhenUsed="1"/>
-    <w:lsdException w:name="List 5" w:semiHidden="1" w:unhideWhenUsed="1"/>
-    <w:lsdException w:name="List Bullet 2" w:semiHidden="1" w:unhideWhenUsed="1"/>
-    <w:lsdException w:name="List Bullet 3" w:semiHidden="1" w:unhideWhenUsed="1"/>
-    <w:lsdException w:name="List Bullet 4" w:semiHidden="1" w:unhideWhenUsed="1"/>
-    <w:lsdException w:name="List Bullet 5" w:semiHidden="1" w:unhideWhenUsed="1"/>
-    <w:lsdException w:name="List Number 2" w:semiHidden="1" w:unhideWhenUsed="1"/>
-    <w:lsdException w:name="List Number 3" w:semiHidden="1" w:unhideWhenUsed="1"/>
-    <w:lsdException w:name="List Number 4" w:semiHidden="1" w:unhideWhenUsed="1"/>
-    <w:lsdException w:name="List Number 5" w:semiHidden="1" w:unhideWhenUsed="1"/>
-    <w:lsdException w:name="Title" w:uiPriority="10" w:qFormat="1"/>
-    <w:lsdException w:name="Closing" w:semiHidden="1" w:unhideWhenUsed="1"/>
-    <w:lsdException w:name="Signature" w:semiHidden="1" w:unhideWhenUsed="1"/>
-    <w:lsdException w:name="Default Paragraph Font" w:semiHidden="1" w:uiPriority="1" w:unhideWhenUsed="1"/>
-    <w:lsdException w:name="Body Text" w:semiHidden="1" w:unhideWhenUsed="1"/>
-    <w:lsdException w:name="Body Text Indent" w:semiHidden="1" w:unhideWhenUsed="1"/>
-    <w:lsdException w:name="List Continue" w:semiHidden="1" w:unhideWhenUsed="1"/>
-    <w:lsdException w:name="List Continue 2" w:semiHidden="1" w:unhideWhenUsed="1"/>
-    <w:lsdException w:name="List Continue 3" w:semiHidden="1" w:unhideWhenUsed="1"/>
-    <w:lsdException w:name="List Continue 4" w:semiHidden="1" w:unhideWhenUsed="1"/>
-    <w:lsdException w:name="List Continue 5" w:semiHidden="1" w:unhideWhenUsed="1"/>
-    <w:lsdException w:name="Message Header" w:semiHidden="1" w:unhideWhenUsed="1"/>
-    <w:lsdException w:name="Subtitle" w:uiPriority="11" w:qFormat="1"/>
-    <w:lsdException w:name="Salutation" w:semiHidden="1" w:unhideWhenUsed="1"/>
-    <w:lsdException w:name="Date" w:semiHidden="1" w:unhideWhenUsed="1"/>
-    <w:lsdException w:name="Body Text First Indent" w:semiHidden="1" w:unhideWhenUsed="1"/>
-    <w:lsdException w:name="Body Text First Indent 2" w:semiHidden="1" w:unhideWhenUsed="1"/>
-    <w:lsdException w:name="Note Heading" w:semiHidden="1" w:unhideWhenUsed="1"/>
-    <w:lsdException w:name="Body Text 2" w:semiHidden="1" w:unhideWhenUsed="1"/>
-    <w:lsdException w:name="Body Text 3" w:semiHidden="1" w:unhideWhenUsed="1"/>
-    <w:lsdException w:name="Body Text Indent 2" w:semiHidden="1" w:unhideWhenUsed="1"/>
-    <w:lsdException w:name="Body Text Indent 3" w:semiHidden="1" w:unhideWhenUsed="1"/>
-    <w:lsdException w:name="Block Text" w:semiHidden="1" w:unhideWhenUsed="1"/>
-    <w:lsdException w:name="Hyperlink" w:semiHidden="1" w:unhideWhenUsed="1"/>
-    <w:lsdException w:name="FollowedHyperlink" w:semiHidden="1" w:unhideWhenUsed="1"/>
-    <w:lsdException w:name="Strong" w:uiPriority="22" w:qFormat="1"/>
-    <w:lsdException w:name="Emphasis" w:uiPriority="20" w:qFormat="1"/>
-    <w:lsdException w:name="Document Map" w:semiHidden="1" w:unhideWhenUsed="1"/>
-    <w:lsdException w:name="Plain Text" w:semiHidden="1" w:unhideWhenUsed="1"/>
-    <w:lsdException w:name="E-mail Signature" w:semiHidden="1" w:unhideWhenUsed="1"/>
-    <w:lsdException w:name="HTML Top of Form" w:semiHidden="1" w:unhideWhenUsed="1"/>
-    <w:lsdException w:name="HTML Bottom of Form" w:semiHidden="1" w:unhideWhenUsed="1"/>
-    <w:lsdException w:name="Normal (Web)" w:semiHidden="1" w:unhideWhenUsed="1"/>
-    <w:lsdException w:name="HTML Acronym" w:semiHidden="1" w:unhideWhenUsed="1"/>
-    <w:lsdException w:name="HTML Address" w:semiHidden="1" w:unhideWhenUsed="1"/>
-    <w:lsdException w:name="HTML Cite" w:semiHidden="1" w:unhideWhenUsed="1"/>
-    <w:lsdException w:name="HTML Code" w:semiHidden="1" w:unhideWhenUsed="1"/>
-    <w:lsdException w:name="HTML Definition" w:semiHidden="1" w:unhideWhenUsed="1"/>
-    <w:lsdException w:name="HTML Keyboard" w:semiHidden="1" w:unhideWhenUsed="1"/>
-    <w:lsdException w:name="HTML Preformatted" w:semiHidden="1" w:unhideWhenUsed="1"/>
-    <w:lsdException w:name="HTML Sample" w:semiHidden="1" w:unhideWhenUsed="1"/>
-    <w:lsdException w:name="HTML Typewriter" w:semiHidden="1" w:unhideWhenUsed="1"/>
-    <w:lsdException w:name="HTML Variable" w:semiHidden="1" w:unhideWhenUsed="1"/>
-    <w:lsdException w:name="Normal Table" w:semiHidden="1" w:unhideWhenUsed="1"/>
-    <w:lsdException w:name="annotation subject" w:semiHidden="1" w:unhideWhenUsed="1"/>
-    <w:lsdException w:name="No List" w:semiHidden="1" w:unhideWhenUsed="1"/>
-    <w:lsdException w:name="Outline List 1" w:semiHidden="1" w:unhideWhenUsed="1"/>
-    <w:lsdException w:name="Outline List 2" w:semiHidden="1" w:unhideWhenUsed="1"/>
-    <w:lsdException w:name="Outline List 3" w:semiHidden="1" w:unhideWhenUsed="1"/>
-    <w:lsdException w:name="Table Simple 1" w:semiHidden="1" w:unhideWhenUsed="1"/>
-    <w:lsdException w:name="Table Simple 2" w:semiHidden="1" w:unhideWhenUsed="1"/>
-    <w:lsdException w:name="Table Simple 3" w:semiHidden="1" w:unhideWhenUsed="1"/>
-    <w:lsdException w:name="Table Classic 1" w:semiHidden="1" w:unhideWhenUsed="1"/>
-    <w:lsdException w:name="Table Classic 2" w:semiHidden="1" w:unhideWhenUsed="1"/>
-    <w:lsdException w:name="Table Classic 3" w:semiHidden="1" w:unhideWhenUsed="1"/>
-    <w:lsdException w:name="Table Classic 4" w:semiHidden="1" w:unhideWhenUsed="1"/>
-    <w:lsdException w:name="Table Colorful 1" w:semiHidden="1" w:unhideWhenUsed="1"/>
-    <w:lsdException w:name="Table Colorful 2" w:semiHidden="1" w:unhideWhenUsed="1"/>
-    <w:lsdException w:name="Table Colorful 3" w:semiHidden="1" w:unhideWhenUsed="1"/>
-    <w:lsdException w:name="Table Columns 1" w:semiHidden="1" w:unhideWhenUsed="1"/>
-    <w:lsdException w:name="Table Columns 2" w:semiHidden="1" w:unhideWhenUsed="1"/>
-    <w:lsdException w:name="Table Columns 3" w:semiHidden="1" w:unhideWhenUsed="1"/>
-    <w:lsdException w:name="Table Columns 4" w:semiHidden="1" w:unhideWhenUsed="1"/>
-    <w:lsdException w:name="Table Columns 5" w:semiHidden="1" w:unhideWhenUsed="1"/>
-    <w:lsdException w:name="Table Grid 1" w:semiHidden="1" w:unhideWhenUsed="1"/>
-    <w:lsdException w:name="Table Grid 2" w:semiHidden="1" w:unhideWhenUsed="1"/>
-    <w:lsdException w:name="Table Grid 3" w:semiHidden="1" w:unhideWhenUsed="1"/>
-    <w:lsdException w:name="Table Grid 4" w:semiHidden="1" w:unhideWhenUsed="1"/>
-    <w:lsdException w:name="Table Grid 5" w:semiHidden="1" w:unhideWhenUsed="1"/>
-    <w:lsdException w:name="Table Grid 6" w:semiHidden="1" w:unhideWhenUsed="1"/>
-    <w:lsdException w:name="Table Grid 7" w:semiHidden="1" w:unhideWhenUsed="1"/>
-    <w:lsdException w:name="Table Grid 8" w:semiHidden="1" w:unhideWhenUsed="1"/>
-    <w:lsdException w:name="Table List 1" w:semiHidden="1" w:unhideWhenUsed="1"/>
-    <w:lsdException w:name="Table List 2" w:semiHidden="1" w:unhideWhenUsed="1"/>
-    <w:lsdException w:name="Table List 3" w:semiHidden="1" w:unhideWhenUsed="1"/>
-    <w:lsdException w:name="Table List 4" w:semiHidden="1" w:unhideWhenUsed="1"/>
-    <w:lsdException w:name="Table List 5" w:semiHidden="1" w:unhideWhenUsed="1"/>
-    <w:lsdException w:name="Table List 6" w:semiHidden="1" w:unhideWhenUsed="1"/>
-    <w:lsdException w:name="Table List 7" w:semiHidden="1" w:unhideWhenUsed="1"/>
-    <w:lsdException w:name="Table List 8" w:semiHidden="1" w:unhideWhenUsed="1"/>
-    <w:lsdException w:name="Table 3D effects 1" w:semiHidden="1" w:unhideWhenUsed="1"/>
-    <w:lsdException w:name="Table 3D effects 2" w:semiHidden="1" w:unhideWhenUsed="1"/>
-    <w:lsdException w:name="Table 3D effects 3" w:semiHidden="1" w:unhideWhenUsed="1"/>
-    <w:lsdException w:name="Table Contemporary" w:semiHidden="1" w:unhideWhenUsed="1"/>
-    <w:lsdException w:name="Table Elegant" w:semiHidden="1" w:unhideWhenUsed="1"/>
-    <w:lsdException w:name="Table Professional" w:semiHidden="1" w:unhideWhenUsed="1"/>
-    <w:lsdException w:name="Table Subtle 1" w:semiHidden="1" w:unhideWhenUsed="1"/>
-    <w:lsdException w:name="Table Subtle 2" w:semiHidden="1" w:unhideWhenUsed="1"/>
-    <w:lsdException w:name="Table Web 1" w:semiHidden="1" w:unhideWhenUsed="1"/>
-    <w:lsdException w:name="Table Web 2" w:semiHidden="1" w:unhideWhenUsed="1"/>
-    <w:lsdException w:name="Table Web 3" w:semiHidden="1" w:unhideWhenUsed="1"/>
-    <w:lsdException w:name="Balloon Text" w:semiHidden="1" w:unhideWhenUsed="1"/>
-    <w:lsdException w:name="Table Grid" w:uiPriority="39"/>
-    <w:lsdException w:name="Table Theme" w:semiHidden="1" w:unhideWhenUsed="1"/>
-    <w:lsdException w:name="Placeholder Text" w:semiHidden="1"/>
-    <w:lsdException w:name="No Spacing" w:uiPriority="1" w:qFormat="1"/>
-    <w:lsdException w:name="Light Shading" w:uiPriority="60"/>
-    <w:lsdException w:name="Light List" w:uiPriority="61"/>
-    <w:lsdException w:name="Light Grid" w:uiPriority="62"/>
-    <w:lsdException w:name="Medium Shading 1" w:uiPriority="63"/>
-    <w:lsdException w:name="Medium Shading 2" w:uiPriority="64"/>
-    <w:lsdException w:name="Medium List 1" w:uiPriority="65"/>
-    <w:lsdException w:name="Medium List 2" w:uiPriority="66"/>
-    <w:lsdException w:name="Medium Grid 1" w:uiPriority="67"/>
-    <w:lsdException w:name="Medium Grid 2" w:uiPriority="68"/>
-    <w:lsdException w:name="Medium Grid 3" w:uiPriority="69"/>
-    <w:lsdException w:name="Dark List" w:uiPriority="70"/>
-    <w:lsdException w:name="Colorful Shading" w:uiPriority="71"/>
-    <w:lsdException w:name="Colorful List" w:uiPriority="72"/>
-    <w:lsdException w:name="Colorful Grid" w:uiPriority="73"/>
-    <w:lsdException w:name="Light Shading Accent 1" w:uiPriority="60"/>
-    <w:lsdException w:name="Light List Accent 1" w:uiPriority="61"/>
-    <w:lsdException w:name="Light Grid Accent 1" w:uiPriority="62"/>
-    <w:lsdException w:name="Medium Shading 1 Accent 1" w:uiPriority="63"/>
-    <w:lsdException w:name="Medium Shading 2 Accent 1" w:uiPriority="64"/>
-    <w:lsdException w:name="Medium List 1 Accent 1" w:uiPriority="65"/>
-    <w:lsdException w:name="Revision" w:semiHidden="1"/>
-    <w:lsdException w:name="List Paragraph" w:uiPriority="34" w:qFormat="1"/>
-    <w:lsdException w:name="Quote" w:uiPriority="29" w:qFormat="1"/>
-    <w:lsdException w:name="Intense Quote" w:uiPriority="30" w:qFormat="1"/>
-    <w:lsdException w:name="Medium List 2 Accent 1" w:uiPriority="66"/>
-    <w:lsdException w:name="Medium Grid 1 Accent 1" w:uiPriority="67"/>
-    <w:lsdException w:name="Medium Grid 2 Accent 1" w:uiPriority="68"/>
-    <w:lsdException w:name="Medium Grid 3 Accent 1" w:uiPriority="69"/>
-    <w:lsdException w:name="Dark List Accent 1" w:uiPriority="70"/>
-    <w:lsdException w:name="Colorful Shading Accent 1" w:uiPriority="71"/>
-    <w:lsdException w:name="Colorful List Accent 1" w:uiPriority="72"/>
-    <w:lsdException w:name="Colorful Grid Accent 1" w:uiPriority="73"/>
-    <w:lsdException w:name="Light Shading Accent 2" w:uiPriority="60"/>
-    <w:lsdException w:name="Light List Accent 2" w:uiPriority="61"/>
-    <w:lsdException w:name="Light Grid Accent 2" w:uiPriority="62"/>
-    <w:lsdException w:name="Medium Shading 1 Accent 2" w:uiPriority="63"/>
-    <w:lsdException w:name="Medium Shading 2 Accent 2" w:uiPriority="64"/>
-    <w:lsdException w:name="Medium List 1 Accent 2" w:uiPriority="65"/>
-    <w:lsdException w:name="Medium List 2 Accent 2" w:uiPriority="66"/>
-    <w:lsdException w:name="Medium Grid 1 Accent 2" w:uiPriority="67"/>
-    <w:lsdException w:name="Medium Grid 2 Accent 2" w:uiPriority="68"/>
-    <w:lsdException w:name="Medium Grid 3 Accent 2" w:uiPriority="69"/>
-    <w:lsdException w:name="Dark List Accent 2" w:uiPriority="70"/>
-    <w:lsdException w:name="Colorful Shading Accent 2" w:uiPriority="71"/>
-    <w:lsdException w:name="Colorful List Accent 2" w:uiPriority="72"/>
-    <w:lsdException w:name="Colorful Grid Accent 2" w:uiPriority="73"/>
-    <w:lsdException w:name="Light Shading Accent 3" w:uiPriority="60"/>
-    <w:lsdException w:name="Light List Accent 3" w:uiPriority="61"/>
-    <w:lsdException w:name="Light Grid Accent 3" w:uiPriority="62"/>
-    <w:lsdException w:name="Medium Shading 1 Accent 3" w:uiPriority="63"/>
-    <w:lsdException w:name="Medium Shading 2 Accent 3" w:uiPriority="64"/>
-    <w:lsdException w:name="Medium List 1 Accent 3" w:uiPriority="65"/>
-    <w:lsdException w:name="Medium List 2 Accent 3" w:uiPriority="66"/>
-    <w:lsdException w:name="Medium Grid 1 Accent 3" w:uiPriority="67"/>
-    <w:lsdException w:name="Medium Grid 2 Accent 3" w:uiPriority="68"/>
-    <w:lsdException w:name="Medium Grid 3 Accent 3" w:uiPriority="69"/>
-    <w:lsdException w:name="Dark List Accent 3" w:uiPriority="70"/>
-    <w:lsdException w:name="Colorful Shading Accent 3" w:uiPriority="71"/>
-    <w:lsdException w:name="Colorful List Accent 3" w:uiPriority="72"/>
-    <w:lsdException w:name="Colorful Grid Accent 3" w:uiPriority="73"/>
-    <w:lsdException w:name="Light Shading Accent 4" w:uiPriority="60"/>
-    <w:lsdException w:name="Light List Accent 4" w:uiPriority="61"/>
-    <w:lsdException w:name="Light Grid Accent 4" w:uiPriority="62"/>
-    <w:lsdException w:name="Medium Shading 1 Accent 4" w:uiPriority="63"/>
-    <w:lsdException w:name="Medium Shading 2 Accent 4" w:uiPriority="64"/>
-    <w:lsdException w:name="Medium List 1 Accent 4" w:uiPriority="65"/>
-    <w:lsdException w:name="Medium List 2 Accent 4" w:uiPriority="66"/>
-    <w:lsdException w:name="Medium Grid 1 Accent 4" w:uiPriority="67"/>
-    <w:lsdException w:name="Medium Grid 2 Accent 4" w:uiPriority="68"/>
-    <w:lsdException w:name="Medium Grid 3 Accent 4" w:uiPriority="69"/>
-    <w:lsdException w:name="Dark List Accent 4" w:uiPriority="70"/>
-    <w:lsdException w:name="Colorful Shading Accent 4" w:uiPriority="71"/>
-    <w:lsdException w:name="Colorful List Accent 4" w:uiPriority="72"/>
-    <w:lsdException w:name="Colorful Grid Accent 4" w:uiPriority="73"/>
-    <w:lsdException w:name="Light Shading Accent 5" w:uiPriority="60"/>
-    <w:lsdException w:name="Light List Accent 5" w:uiPriority="61"/>
-    <w:lsdException w:name="Light Grid Accent 5" w:uiPriority="62"/>
-    <w:lsdException w:name="Medium Shading 1 Accent 5" w:uiPriority="63"/>
-    <w:lsdException w:name="Medium Shading 2 Accent 5" w:uiPriority="64"/>
-    <w:lsdException w:name="Medium List 1 Accent 5" w:uiPriority="65"/>
-    <w:lsdException w:name="Medium List 2 Accent 5" w:uiPriority="66"/>
-    <w:lsdException w:name="Medium Grid 1 Accent 5" w:uiPriority="67"/>
-    <w:lsdException w:name="Medium Grid 2 Accent 5" w:uiPriority="68"/>
-    <w:lsdException w:name="Medium Grid 3 Accent 5" w:uiPriority="69"/>
-    <w:lsdException w:name="Dark List Accent 5" w:uiPriority="70"/>
-    <w:lsdException w:name="Colorful Shading Accent 5" w:uiPriority="71"/>
-    <w:lsdException w:name="Colorful List Accent 5" w:uiPriority="72"/>
-    <w:lsdException w:name="Colorful Grid Accent 5" w:uiPriority="73"/>
-    <w:lsdException w:name="Light Shading Accent 6" w:uiPriority="60"/>
-    <w:lsdException w:name="Light List Accent 6" w:uiPriority="61"/>
-    <w:lsdException w:name="Light Grid Accent 6" w:uiPriority="62"/>
-    <w:lsdException w:name="Medium Shading 1 Accent 6" w:uiPriority="63"/>
-    <w:lsdException w:name="Medium Shading 2 Accent 6" w:uiPriority="64"/>
-    <w:lsdException w:name="Medium List 1 Accent 6" w:uiPriority="65"/>
-    <w:lsdException w:name="Medium List 2 Accent 6" w:uiPriority="66"/>
-    <w:lsdException w:name="Medium Grid 1 Accent 6" w:uiPriority="67"/>
-    <w:lsdException w:name="Medium Grid 2 Accent 6" w:uiPriority="68"/>
-    <w:lsdException w:name="Medium Grid 3 Accent 6" w:uiPriority="69"/>
-    <w:lsdException w:name="Dark List Accent 6" w:uiPriority="70"/>
-    <w:lsdException w:name="Colorful Shading Accent 6" w:uiPriority="71"/>
-    <w:lsdException w:name="Colorful List Accent 6" w:uiPriority="72"/>
-    <w:lsdException w:name="Colorful Grid Accent 6" w:uiPriority="73"/>
-    <w:lsdException w:name="Subtle Emphasis" w:uiPriority="19" w:qFormat="1"/>
-    <w:lsdException w:name="Intense Emphasis" w:uiPriority="21" w:qFormat="1"/>
-    <w:lsdException w:name="Subtle Reference" w:uiPriority="31" w:qFormat="1"/>
-    <w:lsdException w:name="Intense Reference" w:uiPriority="32" w:qFormat="1"/>
-    <w:lsdException w:name="Book Title" w:uiPriority="33" w:qFormat="1"/>
-    <w:lsdException w:name="Bibliography" w:semiHidden="1" w:uiPriority="37" w:unhideWhenUsed="1"/>
-    <w:lsdException w:name="TOC Heading" w:semiHidden="1" w:uiPriority="39" w:unhideWhenUsed="1" w:qFormat="1"/>
-    <w:lsdException w:name="Plain Table 1" w:uiPriority="41"/>
-    <w:lsdException w:name="Plain Table 2" w:uiPriority="42"/>
-    <w:lsdException w:name="Plain Table 3" w:uiPriority="43"/>
-    <w:lsdException w:name="Plain Table 4" w:uiPriority="44"/>
-    <w:lsdException w:name="Plain Table 5" w:uiPriority="45"/>
-    <w:lsdException w:name="Grid Table Light" w:uiPriority="40"/>
-    <w:lsdException w:name="Grid Table 1 Light" w:uiPriority="46"/>
-    <w:lsdException w:name="Grid Table 2" w:uiPriority="47"/>
-    <w:lsdException w:name="Grid Table 3" w:uiPriority="48"/>
-    <w:lsdException w:name="Grid Table 4" w:uiPriority="49"/>
-    <w:lsdException w:name="Grid Table 5 Dark" w:uiPriority="50"/>
-    <w:lsdException w:name="Grid Table 6 Colorful" w:uiPriority="51"/>
-    <w:lsdException w:name="Grid Table 7 Colorful" w:uiPriority="52"/>
-    <w:lsdException w:name="Grid Table 1 Light Accent 1" w:uiPriority="46"/>
-    <w:lsdException w:name="Grid Table 2 Accent 1" w:uiPriority="47"/>
-    <w:lsdException w:name="Grid Table 3 Accent 1" w:uiPriority="48"/>
-    <w:lsdException w:name="Grid Table 4 Accent 1" w:uiPriority="49"/>
-    <w:lsdException w:name="Grid Table 5 Dark Accent 1" w:uiPriority="50"/>
-    <w:lsdException w:name="Grid Table 6 Colorful Accent 1" w:uiPriority="51"/>
-    <w:lsdException w:name="Grid Table 7 Colorful Accent 1" w:uiPriority="52"/>
-    <w:lsdException w:name="Grid Table 1 Light Accent 2" w:uiPriority="46"/>
-    <w:lsdException w:name="Grid Table 2 Accent 2" w:uiPriority="47"/>
-    <w:lsdException w:name="Grid Table 3 Accent 2" w:uiPriority="48"/>
-    <w:lsdException w:name="Grid Table 4 Accent 2" w:uiPriority="49"/>
-    <w:lsdException w:name="Grid Table 5 Dark Accent 2" w:uiPriority="50"/>
-    <w:lsdException w:name="Grid Table 6 Colorful Accent 2" w:uiPriority="51"/>
-    <w:lsdException w:name="Grid Table 7 Colorful Accent 2" w:uiPriority="52"/>
-    <w:lsdException w:name="Grid Table 1 Light Accent 3" w:uiPriority="46"/>
-    <w:lsdException w:name="Grid Table 2 Accent 3" w:uiPriority="47"/>
-    <w:lsdException w:name="Grid Table 3 Accent 3" w:uiPriority="48"/>
-    <w:lsdException w:name="Grid Table 4 Accent 3" w:uiPriority="49"/>
-    <w:lsdException w:name="Grid Table 5 Dark Accent 3" w:uiPriority="50"/>
-    <w:lsdException w:name="Grid Table 6 Colorful Accent 3" w:uiPriority="51"/>
-    <w:lsdException w:name="Grid Table 7 Colorful Accent 3" w:uiPriority="52"/>
-    <w:lsdException w:name="Grid Table 1 Light Accent 4" w:uiPriority="46"/>
-    <w:lsdException w:name="Grid Table 2 Accent 4" w:uiPriority="47"/>
-    <w:lsdException w:name="Grid Table 3 Accent 4" w:uiPriority="48"/>
-    <w:lsdException w:name="Grid Table 4 Accent 4" w:uiPriority="49"/>
-    <w:lsdException w:name="Grid Table 5 Dark Accent 4" w:uiPriority="50"/>
-    <w:lsdException w:name="Grid Table 6 Colorful Accent 4" w:uiPriority="51"/>
-    <w:lsdException w:name="Grid Table 7 Colorful Accent 4" w:uiPriority="52"/>
-    <w:lsdException w:name="Grid Table 1 Light Accent 5" w:uiPriority="46"/>
-    <w:lsdException w:name="Grid Table 2 Accent 5" w:uiPriority="47"/>
-    <w:lsdException w:name="Grid Table 3 Accent 5" w:uiPriority="48"/>
-    <w:lsdException w:name="Grid Table 4 Accent 5" w:uiPriority="49"/>
-    <w:lsdException w:name="Grid Table 5 Dark Accent 5" w:uiPriority="50"/>
-    <w:lsdException w:name="Grid Table 6 Colorful Accent 5" w:uiPriority="51"/>
-    <w:lsdException w:name="Grid Table 7 Colorful Accent 5" w:uiPriority="52"/>
-    <w:lsdException w:name="Grid Table 1 Light Accent 6" w:uiPriority="46"/>
-    <w:lsdException w:name="Grid Table 2 Accent 6" w:uiPriority="47"/>
-    <w:lsdException w:name="Grid Table 3 Accent 6" w:uiPriority="48"/>
-    <w:lsdException w:name="Grid Table 4 Accent 6" w:uiPriority="49"/>
-    <w:lsdException w:name="Grid Table 5 Dark Accent 6" w:uiPriority="50"/>
-    <w:lsdException w:name="Grid Table 6 Colorful Accent 6" w:uiPriority="51"/>
-    <w:lsdException w:name="Grid Table 7 Colorful Accent 6" w:uiPriority="52"/>
-    <w:lsdException w:name="List Table 1 Light" w:uiPriority="46"/>
-    <w:lsdException w:name="List Table 2" w:uiPriority="47"/>
-    <w:lsdException w:name="List Table 3" w:uiPriority="48"/>
-    <w:lsdException w:name="List Table 4" w:uiPriority="49"/>
-    <w:lsdException w:name="List Table 5 Dark" w:uiPriority="50"/>
-    <w:lsdException w:name="List Table 6 Colorful" w:uiPriority="51"/>
-    <w:lsdException w:name="List Table 7 Colorful" w:uiPriority="52"/>
-    <w:lsdException w:name="List Table 1 Light Accent 1" w:uiPriority="46"/>
-    <w:lsdException w:name="List Table 2 Accent 1" w:uiPriority="47"/>
-    <w:lsdException w:name="List Table 3 Accent 1" w:uiPriority="48"/>
-    <w:lsdException w:name="List Table 4 Accent 1" w:uiPriority="49"/>
-    <w:lsdException w:name="List Table 5 Dark Accent 1" w:uiPriority="50"/>
-    <w:lsdException w:name="List Table 6 Colorful Accent 1" w:uiPriority="51"/>
-    <w:lsdException w:name="List Table 7 Colorful Accent 1" w:uiPriority="52"/>
-    <w:lsdException w:name="List Table 1 Light Accent 2" w:uiPriority="46"/>
-    <w:lsdException w:name="List Table 2 Accent 2" w:uiPriority="47"/>
-    <w:lsdException w:name="List Table 3 Accent 2" w:uiPriority="48"/>
-    <w:lsdException w:name="List Table 4 Accent 2" w:uiPriority="49"/>
-    <w:lsdException w:name="List Table 5 Dark Accent 2" w:uiPriority="50"/>
-    <w:lsdException w:name="List Table 6 Colorful Accent 2" w:uiPriority="51"/>
-    <w:lsdException w:name="List Table 7 Colorful Accent 2" w:uiPriority="52"/>
-    <w:lsdException w:name="List Table 1 Light Accent 3" w:uiPriority="46"/>
-    <w:lsdException w:name="List Table 2 Accent 3" w:uiPriority="47"/>
-    <w:lsdException w:name="List Table 3 Accent 3" w:uiPriority="48"/>
-    <w:lsdException w:name="List Table 4 Accent 3" w:uiPriority="49"/>
-    <w:lsdException w:name="List Table 5 Dark Accent 3" w:uiPriority="50"/>
-    <w:lsdException w:name="List Table 6 Colorful Accent 3" w:uiPriority="51"/>
-    <w:lsdException w:name="List Table 7 Colorful Accent 3" w:uiPriority="52"/>
-    <w:lsdException w:name="List Table 1 Light Accent 4" w:uiPriority="46"/>
-    <w:lsdException w:name="List Table 2 Accent 4" w:uiPriority="47"/>
-    <w:lsdException w:name="List Table 3 Accent 4" w:uiPriority="48"/>
-    <w:lsdException w:name="List Table 4 Accent 4" w:uiPriority="49"/>
-    <w:lsdException w:name="List Table 5 Dark Accent 4" w:uiPriority="50"/>
-    <w:lsdException w:name="List Table 6 Colorful Accent 4" w:uiPriority="51"/>
-    <w:lsdException w:name="List Table 7 Colorful Accent 4" w:uiPriority="52"/>
-    <w:lsdException w:name="List Table 1 Light Accent 5" w:uiPriority="46"/>
-    <w:lsdException w:name="List Table 2 Accent 5" w:uiPriority="47"/>
-    <w:lsdException w:name="List Table 3 Accent 5" w:uiPriority="48"/>
-    <w:lsdException w:name="List Table 4 Accent 5" w:uiPriority="49"/>
-    <w:lsdException w:name="List Table 5 Dark Accent 5" w:uiPriority="50"/>
-    <w:lsdException w:name="List Table 6 Colorful Accent 5" w:uiPriority="51"/>
-    <w:lsdException w:name="List Table 7 Colorful Accent 5" w:uiPriority="52"/>
-    <w:lsdException w:name="List Table 1 Light Accent 6" w:uiPriority="46"/>
-    <w:lsdException w:name="List Table 2 Accent 6" w:uiPriority="47"/>
-    <w:lsdException w:name="List Table 3 Accent 6" w:uiPriority="48"/>
-    <w:lsdException w:name="List Table 4 Accent 6" w:uiPriority="49"/>
-    <w:lsdException w:name="List Table 5 Dark Accent 6" w:uiPriority="50"/>
-    <w:lsdException w:name="List Table 6 Colorful Accent 6" w:uiPriority="51"/>
-    <w:lsdException w:name="List Table 7 Colorful Accent 6" w:uiPriority="52"/>
+  <w:latentStyles w:defLockedState="0" w:defUIPriority="99" w:defSemiHidden="1" w:defUnhideWhenUsed="1" w:defQFormat="0" w:count="267">
+    <w:lsdException w:name="Normal" w:semiHidden="0" w:uiPriority="0" w:unhideWhenUsed="0" w:qFormat="1"/>
+    <w:lsdException w:name="heading 1" w:semiHidden="0" w:uiPriority="9" w:unhideWhenUsed="0" w:qFormat="1"/>
+    <w:lsdException w:name="heading 2" w:uiPriority="9" w:qFormat="1"/>
+    <w:lsdException w:name="heading 3" w:uiPriority="9" w:qFormat="1"/>
+    <w:lsdException w:name="heading 4" w:uiPriority="9" w:qFormat="1"/>
+    <w:lsdException w:name="heading 5" w:uiPriority="9" w:qFormat="1"/>
+    <w:lsdException w:name="heading 6" w:uiPriority="9" w:qFormat="1"/>
+    <w:lsdException w:name="heading 7" w:uiPriority="9" w:qFormat="1"/>
+    <w:lsdException w:name="heading 8" w:uiPriority="9" w:qFormat="1"/>
+    <w:lsdException w:name="heading 9" w:uiPriority="9" w:qFormat="1"/>
+    <w:lsdException w:name="toc 1" w:uiPriority="39"/>
+    <w:lsdException w:name="toc 2" w:uiPriority="39"/>
+    <w:lsdException w:name="toc 3" w:uiPriority="39"/>
+    <w:lsdException w:name="toc 4" w:uiPriority="39"/>
+    <w:lsdException w:name="toc 5" w:uiPriority="39"/>
+    <w:lsdException w:name="toc 6" w:uiPriority="39"/>
+    <w:lsdException w:name="toc 7" w:uiPriority="39"/>
+    <w:lsdException w:name="toc 8" w:uiPriority="39"/>
+    <w:lsdException w:name="toc 9" w:uiPriority="39"/>
+    <w:lsdException w:name="caption" w:uiPriority="35" w:qFormat="1"/>
+    <w:lsdException w:name="Title" w:semiHidden="0" w:uiPriority="10" w:unhideWhenUsed="0" w:qFormat="1"/>
+    <w:lsdException w:name="Default Paragraph Font" w:uiPriority="1"/>
+    <w:lsdException w:name="Subtitle" w:semiHidden="0" w:uiPriority="11" w:unhideWhenUsed="0" w:qFormat="1"/>
+    <w:lsdException w:name="Strong" w:semiHidden="0" w:uiPriority="22" w:unhideWhenUsed="0" w:qFormat="1"/>
+    <w:lsdException w:name="Emphasis" w:semiHidden="0" w:uiPriority="20" w:unhideWhenUsed="0" w:qFormat="1"/>
+    <w:lsdException w:name="Table Grid" w:semiHidden="0" w:uiPriority="39" w:unhideWhenUsed="0"/>
+    <w:lsdException w:name="Placeholder Text" w:unhideWhenUsed="0"/>
+    <w:lsdException w:name="No Spacing" w:semiHidden="0" w:uiPriority="1" w:unhideWhenUsed="0" w:qFormat="1"/>
+    <w:lsdException w:name="Light Shading" w:semiHidden="0" w:uiPriority="60" w:unhideWhenUsed="0"/>
+    <w:lsdException w:name="Light List" w:semiHidden="0" w:uiPriority="61" w:unhideWhenUsed="0"/>
+    <w:lsdException w:name="Light Grid" w:semiHidden="0" w:uiPriority="62" w:unhideWhenUsed="0"/>
+    <w:lsdException w:name="Medium Shading 1" w:semiHidden="0" w:uiPriority="63" w:unhideWhenUsed="0"/>
+    <w:lsdException w:name="Medium Shading 2" w:semiHidden="0" w:uiPriority="64" w:unhideWhenUsed="0"/>
+    <w:lsdException w:name="Medium List 1" w:semiHidden="0" w:uiPriority="65" w:unhideWhenUsed="0"/>
+    <w:lsdException w:name="Medium List 2" w:semiHidden="0" w:uiPriority="66" w:unhideWhenUsed="0"/>
+    <w:lsdException w:name="Medium Grid 1" w:semiHidden="0" w:uiPriority="67" w:unhideWhenUsed="0"/>
+    <w:lsdException w:name="Medium Grid 2" w:semiHidden="0" w:uiPriority="68" w:unhideWhenUsed="0"/>
+    <w:lsdException w:name="Medium Grid 3" w:semiHidden="0" w:uiPriority="69" w:unhideWhenUsed="0"/>
+    <w:lsdException w:name="Dark List" w:semiHidden="0" w:uiPriority="70" w:unhideWhenUsed="0"/>
+    <w:lsdException w:name="Colorful Shading" w:semiHidden="0" w:uiPriority="71" w:unhideWhenUsed="0"/>
+    <w:lsdException w:name="Colorful List" w:semiHidden="0" w:uiPriority="72" w:unhideWhenUsed="0"/>
+    <w:lsdException w:name="Colorful Grid" w:semiHidden="0" w:uiPriority="73" w:unhideWhenUsed="0"/>
+    <w:lsdException w:name="Light Shading Accent 1" w:semiHidden="0" w:uiPriority="60" w:unhideWhenUsed="0"/>
+    <w:lsdException w:name="Light List Accent 1" w:semiHidden="0" w:uiPriority="61" w:unhideWhenUsed="0"/>
+    <w:lsdException w:name="Light Grid Accent 1" w:semiHidden="0" w:uiPriority="62" w:unhideWhenUsed="0"/>
+    <w:lsdException w:name="Medium Shading 1 Accent 1" w:semiHidden="0" w:uiPriority="63" w:unhideWhenUsed="0"/>
+    <w:lsdException w:name="Medium Shading 2 Accent 1" w:semiHidden="0" w:uiPriority="64" w:unhideWhenUsed="0"/>
+    <w:lsdException w:name="Medium List 1 Accent 1" w:semiHidden="0" w:uiPriority="65" w:unhideWhenUsed="0"/>
+    <w:lsdException w:name="Revision" w:unhideWhenUsed="0"/>
+    <w:lsdException w:name="List Paragraph" w:semiHidden="0" w:uiPriority="34" w:unhideWhenUsed="0" w:qFormat="1"/>
+    <w:lsdException w:name="Quote" w:semiHidden="0" w:uiPriority="29" w:unhideWhenUsed="0" w:qFormat="1"/>
+    <w:lsdException w:name="Intense Quote" w:semiHidden="0" w:uiPriority="30" w:unhideWhenUsed="0" w:qFormat="1"/>
+    <w:lsdException w:name="Medium List 2 Accent 1" w:semiHidden="0" w:uiPriority="66" w:unhideWhenUsed="0"/>
+    <w:lsdException w:name="Medium Grid 1 Accent 1" w:semiHidden="0" w:uiPriority="67" w:unhideWhenUsed="0"/>
+    <w:lsdException w:name="Medium Grid 2 Accent 1" w:semiHidden="0" w:uiPriority="68" w:unhideWhenUsed="0"/>
+    <w:lsdException w:name="Medium Grid 3 Accent 1" w:semiHidden="0" w:uiPriority="69" w:unhideWhenUsed="0"/>
+    <w:lsdException w:name="Dark List Accent 1" w:semiHidden="0" w:uiPriority="70" w:unhideWhenUsed="0"/>
+    <w:lsdException w:name="Colorful Shading Accent 1" w:semiHidden="0" w:uiPriority="71" w:unhideWhenUsed="0"/>
+    <w:lsdException w:name="Colorful List Accent 1" w:semiHidden="0" w:uiPriority="72" w:unhideWhenUsed="0"/>
+    <w:lsdException w:name="Colorful Grid Accent 1" w:semiHidden="0" w:uiPriority="73" w:unhideWhenUsed="0"/>
+    <w:lsdException w:name="Light Shading Accent 2" w:semiHidden="0" w:uiPriority="60" w:unhideWhenUsed="0"/>
+    <w:lsdException w:name="Light List Accent 2" w:semiHidden="0" w:uiPriority="61" w:unhideWhenUsed="0"/>
+    <w:lsdException w:name="Light Grid Accent 2" w:semiHidden="0" w:uiPriority="62" w:unhideWhenUsed="0"/>
+    <w:lsdException w:name="Medium Shading 1 Accent 2" w:semiHidden="0" w:uiPriority="63" w:unhideWhenUsed="0"/>
+    <w:lsdException w:name="Medium Shading 2 Accent 2" w:semiHidden="0" w:uiPriority="64" w:unhideWhenUsed="0"/>
+    <w:lsdException w:name="Medium List 1 Accent 2" w:semiHidden="0" w:uiPriority="65" w:unhideWhenUsed="0"/>
+    <w:lsdException w:name="Medium List 2 Accent 2" w:semiHidden="0" w:uiPriority="66" w:unhideWhenUsed="0"/>
+    <w:lsdException w:name="Medium Grid 1 Accent 2" w:semiHidden="0" w:uiPriority="67" w:unhideWhenUsed="0"/>
+    <w:lsdException w:name="Medium Grid 2 Accent 2" w:semiHidden="0" w:uiPriority="68" w:unhideWhenUsed="0"/>
+    <w:lsdException w:name="Medium Grid 3 Accent 2" w:semiHidden="0" w:uiPriority="69" w:unhideWhenUsed="0"/>
+    <w:lsdException w:name="Dark List Accent 2" w:semiHidden="0" w:uiPriority="70" w:unhideWhenUsed="0"/>
+    <w:lsdException w:name="Colorful Shading Accent 2" w:semiHidden="0" w:uiPriority="71" w:unhideWhenUsed="0"/>
+    <w:lsdException w:name="Colorful List Accent 2" w:semiHidden="0" w:uiPriority="72" w:unhideWhenUsed="0"/>
+    <w:lsdException w:name="Colorful Grid Accent 2" w:semiHidden="0" w:uiPriority="73" w:unhideWhenUsed="0"/>
+    <w:lsdException w:name="Light Shading Accent 3" w:semiHidden="0" w:uiPriority="60" w:unhideWhenUsed="0"/>
+    <w:lsdException w:name="Light List Accent 3" w:semiHidden="0" w:uiPriority="61" w:unhideWhenUsed="0"/>
+    <w:lsdException w:name="Light Grid Accent 3" w:semiHidden="0" w:uiPriority="62" w:unhideWhenUsed="0"/>
+    <w:lsdException w:name="Medium Shading 1 Accent 3" w:semiHidden="0" w:uiPriority="63" w:unhideWhenUsed="0"/>
+    <w:lsdException w:name="Medium Shading 2 Accent 3" w:semiHidden="0" w:uiPriority="64" w:unhideWhenUsed="0"/>
+    <w:lsdException w:name="Medium List 1 Accent 3" w:semiHidden="0" w:uiPriority="65" w:unhideWhenUsed="0"/>
+    <w:lsdException w:name="Medium List 2 Accent 3" w:semiHidden="0" w:uiPriority="66" w:unhideWhenUsed="0"/>
+    <w:lsdException w:name="Medium Grid 1 Accent 3" w:semiHidden="0" w:uiPriority="67" w:unhideWhenUsed="0"/>
+    <w:lsdException w:name="Medium Grid 2 Accent 3" w:semiHidden="0" w:uiPriority="68" w:unhideWhenUsed="0"/>
+    <w:lsdException w:name="Medium Grid 3 Accent 3" w:semiHidden="0" w:uiPriority="69" w:unhideWhenUsed="0"/>
+    <w:lsdException w:name="Dark List Accent 3" w:semiHidden="0" w:uiPriority="70" w:unhideWhenUsed="0"/>
+    <w:lsdException w:name="Colorful Shading Accent 3" w:semiHidden="0" w:uiPriority="71" w:unhideWhenUsed="0"/>
+    <w:lsdException w:name="Colorful List Accent 3" w:semiHidden="0" w:uiPriority="72" w:unhideWhenUsed="0"/>
+    <w:lsdException w:name="Colorful Grid Accent 3" w:semiHidden="0" w:uiPriority="73" w:unhideWhenUsed="0"/>
+    <w:lsdException w:name="Light Shading Accent 4" w:semiHidden="0" w:uiPriority="60" w:unhideWhenUsed="0"/>
+    <w:lsdException w:name="Light List Accent 4" w:semiHidden="0" w:uiPriority="61" w:unhideWhenUsed="0"/>
+    <w:lsdException w:name="Light Grid Accent 4" w:semiHidden="0" w:uiPriority="62" w:unhideWhenUsed="0"/>
+    <w:lsdException w:name="Medium Shading 1 Accent 4" w:semiHidden="0" w:uiPriority="63" w:unhideWhenUsed="0"/>
+    <w:lsdException w:name="Medium Shading 2 Accent 4" w:semiHidden="0" w:uiPriority="64" w:unhideWhenUsed="0"/>
+    <w:lsdException w:name="Medium List 1 Accent 4" w:semiHidden="0" w:uiPriority="65" w:unhideWhenUsed="0"/>
+    <w:lsdException w:name="Medium List 2 Accent 4" w:semiHidden="0" w:uiPriority="66" w:unhideWhenUsed="0"/>
+    <w:lsdException w:name="Medium Grid 1 Accent 4" w:semiHidden="0" w:uiPriority="67" w:unhideWhenUsed="0"/>
+    <w:lsdException w:name="Medium Grid 2 Accent 4" w:semiHidden="0" w:uiPriority="68" w:unhideWhenUsed="0"/>
+    <w:lsdException w:name="Medium Grid 3 Accent 4" w:semiHidden="0" w:uiPriority="69" w:unhideWhenUsed="0"/>
+    <w:lsdException w:name="Dark List Accent 4" w:semiHidden="0" w:uiPriority="70" w:unhideWhenUsed="0"/>
+    <w:lsdException w:name="Colorful Shading Accent 4" w:semiHidden="0" w:uiPriority="71" w:unhideWhenUsed="0"/>
+    <w:lsdException w:name="Colorful List Accent 4" w:semiHidden="0" w:uiPriority="72" w:unhideWhenUsed="0"/>
+    <w:lsdException w:name="Colorful Grid Accent 4" w:semiHidden="0" w:uiPriority="73" w:unhideWhenUsed="0"/>
+    <w:lsdException w:name="Light Shading Accent 5" w:semiHidden="0" w:uiPriority="60" w:unhideWhenUsed="0"/>
+    <w:lsdException w:name="Light List Accent 5" w:semiHidden="0" w:uiPriority="61" w:unhideWhenUsed="0"/>
+    <w:lsdException w:name="Light Grid Accent 5" w:semiHidden="0" w:uiPriority="62" w:unhideWhenUsed="0"/>
+    <w:lsdException w:name="Medium Shading 1 Accent 5" w:semiHidden="0" w:uiPriority="63" w:unhideWhenUsed="0"/>
+    <w:lsdException w:name="Medium Shading 2 Accent 5" w:semiHidden="0" w:uiPriority="64" w:unhideWhenUsed="0"/>
+    <w:lsdException w:name="Medium List 1 Accent 5" w:semiHidden="0" w:uiPriority="65" w:unhideWhenUsed="0"/>
+    <w:lsdException w:name="Medium List 2 Accent 5" w:semiHidden="0" w:uiPriority="66" w:unhideWhenUsed="0"/>
+    <w:lsdException w:name="Medium Grid 1 Accent 5" w:semiHidden="0" w:uiPriority="67" w:unhideWhenUsed="0"/>
+    <w:lsdException w:name="Medium Grid 2 Accent 5" w:semiHidden="0" w:uiPriority="68" w:unhideWhenUsed="0"/>
+    <w:lsdException w:name="Medium Grid 3 Accent 5" w:semiHidden="0" w:uiPriority="69" w:unhideWhenUsed="0"/>
+    <w:lsdException w:name="Dark List Accent 5" w:semiHidden="0" w:uiPriority="70" w:unhideWhenUsed="0"/>
+    <w:lsdException w:name="Colorful Shading Accent 5" w:semiHidden="0" w:uiPriority="71" w:unhideWhenUsed="0"/>
+    <w:lsdException w:name="Colorful List Accent 5" w:semiHidden="0" w:uiPriority="72" w:unhideWhenUsed="0"/>
+    <w:lsdException w:name="Colorful Grid Accent 5" w:semiHidden="0" w:uiPriority="73" w:unhideWhenUsed="0"/>
+    <w:lsdException w:name="Light Shading Accent 6" w:semiHidden="0" w:uiPriority="60" w:unhideWhenUsed="0"/>
+    <w:lsdException w:name="Light List Accent 6" w:semiHidden="0" w:uiPriority="61" w:unhideWhenUsed="0"/>
+    <w:lsdException w:name="Light Grid Accent 6" w:semiHidden="0" w:uiPriority="62" w:unhideWhenUsed="0"/>
+    <w:lsdException w:name="Medium Shading 1 Accent 6" w:semiHidden="0" w:uiPriority="63" w:unhideWhenUsed="0"/>
+    <w:lsdException w:name="Medium Shading 2 Accent 6" w:semiHidden="0" w:uiPriority="64" w:unhideWhenUsed="0"/>
+    <w:lsdException w:name="Medium List 1 Accent 6" w:semiHidden="0" w:uiPriority="65" w:unhideWhenUsed="0"/>
+    <w:lsdException w:name="Medium List 2 Accent 6" w:semiHidden="0" w:uiPriority="66" w:unhideWhenUsed="0"/>
+    <w:lsdException w:name="Medium Grid 1 Accent 6" w:semiHidden="0" w:uiPriority="67" w:unhideWhenUsed="0"/>
+    <w:lsdException w:name="Medium Grid 2 Accent 6" w:semiHidden="0" w:uiPriority="68" w:unhideWhenUsed="0"/>
+    <w:lsdException w:name="Medium Grid 3 Accent 6" w:semiHidden="0" w:uiPriority="69" w:unhideWhenUsed="0"/>
+    <w:lsdException w:name="Dark List Accent 6" w:semiHidden="0" w:uiPriority="70" w:unhideWhenUsed="0"/>
+    <w:lsdException w:name="Colorful Shading Accent 6" w:semiHidden="0" w:uiPriority="71" w:unhideWhenUsed="0"/>
+    <w:lsdException w:name="Colorful List Accent 6" w:semiHidden="0" w:uiPriority="72" w:unhideWhenUsed="0"/>
+    <w:lsdException w:name="Colorful Grid Accent 6" w:semiHidden="0" w:uiPriority="73" w:unhideWhenUsed="0"/>
+    <w:lsdException w:name="Subtle Emphasis" w:semiHidden="0" w:uiPriority="19" w:unhideWhenUsed="0" w:qFormat="1"/>
+    <w:lsdException w:name="Intense Emphasis" w:semiHidden="0" w:uiPriority="21" w:unhideWhenUsed="0" w:qFormat="1"/>
+    <w:lsdException w:name="Subtle Reference" w:semiHidden="0" w:uiPriority="31" w:unhideWhenUsed="0" w:qFormat="1"/>
+    <w:lsdException w:name="Intense Reference" w:semiHidden="0" w:uiPriority="32" w:unhideWhenUsed="0" w:qFormat="1"/>
+    <w:lsdException w:name="Book Title" w:semiHidden="0" w:uiPriority="33" w:unhideWhenUsed="0" w:qFormat="1"/>
+    <w:lsdException w:name="Bibliography" w:uiPriority="37"/>
+    <w:lsdException w:name="TOC Heading" w:uiPriority="39" w:qFormat="1"/>
   </w:latentStyles>
-  <w:style w:type="paragraph" w:default="1" w:styleId="Normal">
+  <w:style w:type="paragraph" w:default="1" w:styleId="Normalny">
     <w:name w:val="Normal"/>
     <w:qFormat/>
     <w:rsid w:val="00F001BB"/>
   </w:style>
-  <w:style w:type="paragraph" w:styleId="Heading1">
+  <w:style w:type="paragraph" w:styleId="Nagwek1">
     <w:name w:val="heading 1"/>
-    <w:basedOn w:val="Normal"/>
-    <w:next w:val="Normal"/>
-    <w:link w:val="Heading1Char"/>
+    <w:basedOn w:val="Normalny"/>
+    <w:next w:val="Normalny"/>
+    <w:link w:val="Nagwek1Znak"/>
     <w:uiPriority w:val="9"/>
     <w:qFormat/>
     <w:rsid w:val="00FC5B20"/>
@@ -7961,11 +8918,11 @@
       <w:szCs w:val="32"/>
     </w:rPr>
   </w:style>
-  <w:style w:type="paragraph" w:styleId="Heading2">
+  <w:style w:type="paragraph" w:styleId="Nagwek2">
     <w:name w:val="heading 2"/>
-    <w:basedOn w:val="Normal"/>
-    <w:next w:val="Normal"/>
-    <w:link w:val="Heading2Char"/>
+    <w:basedOn w:val="Normalny"/>
+    <w:next w:val="Normalny"/>
+    <w:link w:val="Nagwek2Znak"/>
     <w:uiPriority w:val="9"/>
     <w:unhideWhenUsed/>
     <w:qFormat/>
@@ -7985,11 +8942,11 @@
       <w:szCs w:val="26"/>
     </w:rPr>
   </w:style>
-  <w:style w:type="paragraph" w:styleId="Heading3">
+  <w:style w:type="paragraph" w:styleId="Nagwek3">
     <w:name w:val="heading 3"/>
-    <w:basedOn w:val="Normal"/>
-    <w:next w:val="Normal"/>
-    <w:link w:val="Heading3Char"/>
+    <w:basedOn w:val="Normalny"/>
+    <w:next w:val="Normalny"/>
+    <w:link w:val="Nagwek3Znak"/>
     <w:uiPriority w:val="9"/>
     <w:unhideWhenUsed/>
     <w:qFormat/>
@@ -8007,17 +8964,18 @@
       <w:color w:val="5B9BD5" w:themeColor="accent1"/>
     </w:rPr>
   </w:style>
-  <w:style w:type="character" w:default="1" w:styleId="DefaultParagraphFont">
+  <w:style w:type="character" w:default="1" w:styleId="Domylnaczcionkaakapitu">
     <w:name w:val="Default Paragraph Font"/>
     <w:uiPriority w:val="1"/>
     <w:semiHidden/>
     <w:unhideWhenUsed/>
   </w:style>
-  <w:style w:type="table" w:default="1" w:styleId="TableNormal">
+  <w:style w:type="table" w:default="1" w:styleId="Standardowy">
     <w:name w:val="Normal Table"/>
     <w:uiPriority w:val="99"/>
     <w:semiHidden/>
     <w:unhideWhenUsed/>
+    <w:qFormat/>
     <w:tblPr>
       <w:tblInd w:w="0" w:type="dxa"/>
       <w:tblCellMar>
@@ -8028,16 +8986,16 @@
       </w:tblCellMar>
     </w:tblPr>
   </w:style>
-  <w:style w:type="numbering" w:default="1" w:styleId="NoList">
+  <w:style w:type="numbering" w:default="1" w:styleId="Bezlisty">
     <w:name w:val="No List"/>
     <w:uiPriority w:val="99"/>
     <w:semiHidden/>
     <w:unhideWhenUsed/>
   </w:style>
-  <w:style w:type="character" w:customStyle="1" w:styleId="Heading1Char">
-    <w:name w:val="Heading 1 Char"/>
-    <w:basedOn w:val="DefaultParagraphFont"/>
-    <w:link w:val="Heading1"/>
+  <w:style w:type="character" w:customStyle="1" w:styleId="Nagwek1Znak">
+    <w:name w:val="Nagłówek 1 Znak"/>
+    <w:basedOn w:val="Domylnaczcionkaakapitu"/>
+    <w:link w:val="Nagwek1"/>
     <w:uiPriority w:val="9"/>
     <w:rsid w:val="00FC5B20"/>
     <w:rPr>
@@ -8047,11 +9005,11 @@
       <w:szCs w:val="32"/>
     </w:rPr>
   </w:style>
-  <w:style w:type="paragraph" w:styleId="Title">
+  <w:style w:type="paragraph" w:styleId="Tytu">
     <w:name w:val="Title"/>
-    <w:basedOn w:val="Normal"/>
-    <w:next w:val="Normal"/>
-    <w:link w:val="TitleChar"/>
+    <w:basedOn w:val="Normalny"/>
+    <w:next w:val="Normalny"/>
+    <w:link w:val="TytuZnak"/>
     <w:uiPriority w:val="10"/>
     <w:qFormat/>
     <w:rsid w:val="00FC5B20"/>
@@ -8067,10 +9025,10 @@
       <w:szCs w:val="56"/>
     </w:rPr>
   </w:style>
-  <w:style w:type="character" w:customStyle="1" w:styleId="TitleChar">
-    <w:name w:val="Title Char"/>
-    <w:basedOn w:val="DefaultParagraphFont"/>
-    <w:link w:val="Title"/>
+  <w:style w:type="character" w:customStyle="1" w:styleId="TytuZnak">
+    <w:name w:val="Tytuł Znak"/>
+    <w:basedOn w:val="Domylnaczcionkaakapitu"/>
+    <w:link w:val="Tytu"/>
     <w:uiPriority w:val="10"/>
     <w:rsid w:val="00FC5B20"/>
     <w:rPr>
@@ -8081,11 +9039,11 @@
       <w:szCs w:val="56"/>
     </w:rPr>
   </w:style>
-  <w:style w:type="paragraph" w:styleId="Subtitle">
+  <w:style w:type="paragraph" w:styleId="Podtytu">
     <w:name w:val="Subtitle"/>
-    <w:basedOn w:val="Normal"/>
-    <w:next w:val="Normal"/>
-    <w:link w:val="SubtitleChar"/>
+    <w:basedOn w:val="Normalny"/>
+    <w:next w:val="Normalny"/>
+    <w:link w:val="PodtytuZnak"/>
     <w:uiPriority w:val="11"/>
     <w:qFormat/>
     <w:rsid w:val="00FC5B20"/>
@@ -8100,10 +9058,10 @@
       <w:spacing w:val="15"/>
     </w:rPr>
   </w:style>
-  <w:style w:type="character" w:customStyle="1" w:styleId="SubtitleChar">
-    <w:name w:val="Subtitle Char"/>
-    <w:basedOn w:val="DefaultParagraphFont"/>
-    <w:link w:val="Subtitle"/>
+  <w:style w:type="character" w:customStyle="1" w:styleId="PodtytuZnak">
+    <w:name w:val="Podtytuł Znak"/>
+    <w:basedOn w:val="Domylnaczcionkaakapitu"/>
+    <w:link w:val="Podtytu"/>
     <w:uiPriority w:val="11"/>
     <w:rsid w:val="00FC5B20"/>
     <w:rPr>
@@ -8112,10 +9070,10 @@
       <w:spacing w:val="15"/>
     </w:rPr>
   </w:style>
-  <w:style w:type="character" w:customStyle="1" w:styleId="Heading2Char">
-    <w:name w:val="Heading 2 Char"/>
-    <w:basedOn w:val="DefaultParagraphFont"/>
-    <w:link w:val="Heading2"/>
+  <w:style w:type="character" w:customStyle="1" w:styleId="Nagwek2Znak">
+    <w:name w:val="Nagłówek 2 Znak"/>
+    <w:basedOn w:val="Domylnaczcionkaakapitu"/>
+    <w:link w:val="Nagwek2"/>
     <w:uiPriority w:val="9"/>
     <w:rsid w:val="00822C2C"/>
     <w:rPr>
@@ -8129,7 +9087,7 @@
   </w:style>
   <w:style w:type="paragraph" w:customStyle="1" w:styleId="todo">
     <w:name w:val="todo"/>
-    <w:basedOn w:val="Normal"/>
+    <w:basedOn w:val="Normalny"/>
     <w:link w:val="todoZnak"/>
     <w:qFormat/>
     <w:rsid w:val="00384450"/>
@@ -8139,10 +9097,10 @@
       <w:szCs w:val="24"/>
     </w:rPr>
   </w:style>
-  <w:style w:type="character" w:customStyle="1" w:styleId="Heading3Char">
-    <w:name w:val="Heading 3 Char"/>
-    <w:basedOn w:val="DefaultParagraphFont"/>
-    <w:link w:val="Heading3"/>
+  <w:style w:type="character" w:customStyle="1" w:styleId="Nagwek3Znak">
+    <w:name w:val="Nagłówek 3 Znak"/>
+    <w:basedOn w:val="Domylnaczcionkaakapitu"/>
+    <w:link w:val="Nagwek3"/>
     <w:uiPriority w:val="9"/>
     <w:rsid w:val="005C18BE"/>
     <w:rPr>
@@ -8154,7 +9112,7 @@
   </w:style>
   <w:style w:type="character" w:customStyle="1" w:styleId="todoZnak">
     <w:name w:val="todo Znak"/>
-    <w:basedOn w:val="DefaultParagraphFont"/>
+    <w:basedOn w:val="Domylnaczcionkaakapitu"/>
     <w:link w:val="todo"/>
     <w:rsid w:val="00384450"/>
     <w:rPr>
@@ -8164,9 +9122,9 @@
       <w:szCs w:val="24"/>
     </w:rPr>
   </w:style>
-  <w:style w:type="paragraph" w:styleId="ListParagraph">
+  <w:style w:type="paragraph" w:styleId="Akapitzlist">
     <w:name w:val="List Paragraph"/>
-    <w:basedOn w:val="Normal"/>
+    <w:basedOn w:val="Normalny"/>
     <w:uiPriority w:val="34"/>
     <w:qFormat/>
     <w:rsid w:val="00C52114"/>
@@ -8175,10 +9133,10 @@
       <w:contextualSpacing/>
     </w:pPr>
   </w:style>
-  <w:style w:type="paragraph" w:styleId="BalloonText">
+  <w:style w:type="paragraph" w:styleId="Tekstdymka">
     <w:name w:val="Balloon Text"/>
-    <w:basedOn w:val="Normal"/>
-    <w:link w:val="BalloonTextChar"/>
+    <w:basedOn w:val="Normalny"/>
+    <w:link w:val="TekstdymkaZnak"/>
     <w:uiPriority w:val="99"/>
     <w:semiHidden/>
     <w:unhideWhenUsed/>
@@ -8192,10 +9150,10 @@
       <w:szCs w:val="16"/>
     </w:rPr>
   </w:style>
-  <w:style w:type="character" w:customStyle="1" w:styleId="BalloonTextChar">
-    <w:name w:val="Balloon Text Char"/>
-    <w:basedOn w:val="DefaultParagraphFont"/>
-    <w:link w:val="BalloonText"/>
+  <w:style w:type="character" w:customStyle="1" w:styleId="TekstdymkaZnak">
+    <w:name w:val="Tekst dymka Znak"/>
+    <w:basedOn w:val="Domylnaczcionkaakapitu"/>
+    <w:link w:val="Tekstdymka"/>
     <w:uiPriority w:val="99"/>
     <w:semiHidden/>
     <w:rsid w:val="00986E87"/>
@@ -8205,15 +9163,16 @@
       <w:szCs w:val="16"/>
     </w:rPr>
   </w:style>
-  <w:style w:type="table" w:styleId="TableGrid">
+  <w:style w:type="table" w:styleId="Tabela-Siatka">
     <w:name w:val="Table Grid"/>
-    <w:basedOn w:val="TableNormal"/>
+    <w:basedOn w:val="Standardowy"/>
     <w:uiPriority w:val="39"/>
     <w:rsid w:val="00C5580E"/>
     <w:pPr>
       <w:spacing w:after="0" w:line="240" w:lineRule="auto"/>
     </w:pPr>
     <w:tblPr>
+      <w:tblInd w:w="0" w:type="dxa"/>
       <w:tblBorders>
         <w:top w:val="single" w:sz="4" w:space="0" w:color="auto"/>
         <w:left w:val="single" w:sz="4" w:space="0" w:color="auto"/>
@@ -8222,11 +9181,17 @@
         <w:insideH w:val="single" w:sz="4" w:space="0" w:color="auto"/>
         <w:insideV w:val="single" w:sz="4" w:space="0" w:color="auto"/>
       </w:tblBorders>
+      <w:tblCellMar>
+        <w:top w:w="0" w:type="dxa"/>
+        <w:left w:w="108" w:type="dxa"/>
+        <w:bottom w:w="0" w:type="dxa"/>
+        <w:right w:w="108" w:type="dxa"/>
+      </w:tblCellMar>
     </w:tblPr>
   </w:style>
-  <w:style w:type="paragraph" w:styleId="List2">
+  <w:style w:type="paragraph" w:styleId="Lista2">
     <w:name w:val="List 2"/>
-    <w:basedOn w:val="Normal"/>
+    <w:basedOn w:val="Normalny"/>
     <w:uiPriority w:val="99"/>
     <w:unhideWhenUsed/>
     <w:rsid w:val="00471F3D"/>
@@ -8235,9 +9200,9 @@
       <w:contextualSpacing/>
     </w:pPr>
   </w:style>
-  <w:style w:type="paragraph" w:styleId="List4">
+  <w:style w:type="paragraph" w:styleId="Lista4">
     <w:name w:val="List 4"/>
-    <w:basedOn w:val="Normal"/>
+    <w:basedOn w:val="Normalny"/>
     <w:uiPriority w:val="99"/>
     <w:unhideWhenUsed/>
     <w:rsid w:val="00471F3D"/>
@@ -8246,9 +9211,9 @@
       <w:contextualSpacing/>
     </w:pPr>
   </w:style>
-  <w:style w:type="paragraph" w:styleId="List5">
+  <w:style w:type="paragraph" w:styleId="Lista5">
     <w:name w:val="List 5"/>
-    <w:basedOn w:val="Normal"/>
+    <w:basedOn w:val="Normalny"/>
     <w:uiPriority w:val="99"/>
     <w:unhideWhenUsed/>
     <w:rsid w:val="00471F3D"/>
@@ -8257,10 +9222,10 @@
       <w:contextualSpacing/>
     </w:pPr>
   </w:style>
-  <w:style w:type="paragraph" w:styleId="BodyText">
+  <w:style w:type="paragraph" w:styleId="Tekstpodstawowy">
     <w:name w:val="Body Text"/>
-    <w:basedOn w:val="Normal"/>
-    <w:link w:val="BodyTextChar"/>
+    <w:basedOn w:val="Normalny"/>
+    <w:link w:val="TekstpodstawowyZnak"/>
     <w:uiPriority w:val="99"/>
     <w:unhideWhenUsed/>
     <w:rsid w:val="00471F3D"/>
@@ -8268,17 +9233,17 @@
       <w:spacing w:after="120"/>
     </w:pPr>
   </w:style>
-  <w:style w:type="character" w:customStyle="1" w:styleId="BodyTextChar">
-    <w:name w:val="Body Text Char"/>
-    <w:basedOn w:val="DefaultParagraphFont"/>
-    <w:link w:val="BodyText"/>
+  <w:style w:type="character" w:customStyle="1" w:styleId="TekstpodstawowyZnak">
+    <w:name w:val="Tekst podstawowy Znak"/>
+    <w:basedOn w:val="Domylnaczcionkaakapitu"/>
+    <w:link w:val="Tekstpodstawowy"/>
     <w:uiPriority w:val="99"/>
     <w:rsid w:val="00471F3D"/>
   </w:style>
-  <w:style w:type="paragraph" w:styleId="BodyTextFirstIndent">
+  <w:style w:type="paragraph" w:styleId="Tekstpodstawowyzwciciem">
     <w:name w:val="Body Text First Indent"/>
-    <w:basedOn w:val="BodyText"/>
-    <w:link w:val="BodyTextFirstIndentChar"/>
+    <w:basedOn w:val="Tekstpodstawowy"/>
+    <w:link w:val="TekstpodstawowyzwciciemZnak"/>
     <w:uiPriority w:val="99"/>
     <w:unhideWhenUsed/>
     <w:rsid w:val="00471F3D"/>
@@ -8287,17 +9252,17 @@
       <w:ind w:firstLine="360"/>
     </w:pPr>
   </w:style>
-  <w:style w:type="character" w:customStyle="1" w:styleId="BodyTextFirstIndentChar">
-    <w:name w:val="Body Text First Indent Char"/>
-    <w:basedOn w:val="BodyTextChar"/>
-    <w:link w:val="BodyTextFirstIndent"/>
+  <w:style w:type="character" w:customStyle="1" w:styleId="TekstpodstawowyzwciciemZnak">
+    <w:name w:val="Tekst podstawowy z wcięciem Znak"/>
+    <w:basedOn w:val="TekstpodstawowyZnak"/>
+    <w:link w:val="Tekstpodstawowyzwciciem"/>
     <w:uiPriority w:val="99"/>
     <w:rsid w:val="00471F3D"/>
   </w:style>
-  <w:style w:type="paragraph" w:styleId="Header">
+  <w:style w:type="paragraph" w:styleId="Nagwek">
     <w:name w:val="header"/>
-    <w:basedOn w:val="Normal"/>
-    <w:link w:val="HeaderChar"/>
+    <w:basedOn w:val="Normalny"/>
+    <w:link w:val="NagwekZnak"/>
     <w:uiPriority w:val="99"/>
     <w:semiHidden/>
     <w:unhideWhenUsed/>
@@ -8310,18 +9275,18 @@
       <w:spacing w:after="0" w:line="240" w:lineRule="auto"/>
     </w:pPr>
   </w:style>
-  <w:style w:type="character" w:customStyle="1" w:styleId="HeaderChar">
-    <w:name w:val="Header Char"/>
-    <w:basedOn w:val="DefaultParagraphFont"/>
-    <w:link w:val="Header"/>
+  <w:style w:type="character" w:customStyle="1" w:styleId="NagwekZnak">
+    <w:name w:val="Nagłówek Znak"/>
+    <w:basedOn w:val="Domylnaczcionkaakapitu"/>
+    <w:link w:val="Nagwek"/>
     <w:uiPriority w:val="99"/>
     <w:semiHidden/>
     <w:rsid w:val="00C66AA3"/>
   </w:style>
-  <w:style w:type="paragraph" w:styleId="Footer">
+  <w:style w:type="paragraph" w:styleId="Stopka">
     <w:name w:val="footer"/>
-    <w:basedOn w:val="Normal"/>
-    <w:link w:val="FooterChar"/>
+    <w:basedOn w:val="Normalny"/>
+    <w:link w:val="StopkaZnak"/>
     <w:uiPriority w:val="99"/>
     <w:semiHidden/>
     <w:unhideWhenUsed/>
@@ -8334,10 +9299,10 @@
       <w:spacing w:after="0" w:line="240" w:lineRule="auto"/>
     </w:pPr>
   </w:style>
-  <w:style w:type="character" w:customStyle="1" w:styleId="FooterChar">
-    <w:name w:val="Footer Char"/>
-    <w:basedOn w:val="DefaultParagraphFont"/>
-    <w:link w:val="Footer"/>
+  <w:style w:type="character" w:customStyle="1" w:styleId="StopkaZnak">
+    <w:name w:val="Stopka Znak"/>
+    <w:basedOn w:val="Domylnaczcionkaakapitu"/>
+    <w:link w:val="Stopka"/>
     <w:uiPriority w:val="99"/>
     <w:semiHidden/>
     <w:rsid w:val="00C66AA3"/>
@@ -8600,7 +9565,7 @@
   <a:extraClrSchemeLst/>
   <a:extLst>
     <a:ext uri="{05A4C25C-085E-4340-85A3-A5531E510DB2}">
-      <thm15:themeFamily xmlns:thm15="http://schemas.microsoft.com/office/thememl/2012/main" name="Office Theme" id="{62F939B6-93AF-4DB8-9C6B-D6C7DFDC589F}" vid="{4A3C46E8-61CC-4603-A589-7422A47A8E4A}"/>
+      <thm15:themeFamily xmlns:thm15="http://schemas.microsoft.com/office/thememl/2012/main" xmlns="" name="Office Theme" id="{62F939B6-93AF-4DB8-9C6B-D6C7DFDC589F}" vid="{4A3C46E8-61CC-4603-A589-7422A47A8E4A}"/>
     </a:ext>
   </a:extLst>
 </a:theme>
@@ -8611,7 +9576,7 @@
 </file>
 
 <file path=customXml/itemProps1.xml><?xml version="1.0" encoding="utf-8"?>
-<ds:datastoreItem xmlns:ds="http://schemas.openxmlformats.org/officeDocument/2006/customXml" ds:itemID="{58878E53-F026-414E-9134-739E5533EE20}">
+<ds:datastoreItem xmlns:ds="http://schemas.openxmlformats.org/officeDocument/2006/customXml" ds:itemID="{EDF62E28-3756-4EC0-BAEB-BB8EDE8E017C}">
   <ds:schemaRefs>
     <ds:schemaRef ds:uri="http://schemas.openxmlformats.org/officeDocument/2006/bibliography"/>
   </ds:schemaRefs>

</xml_diff>

<commit_message>
Change XOR method (same encoding word)
</commit_message>
<xml_diff>
--- a/Pw.Elka.TIN/dokumentacja.docx
+++ b/Pw.Elka.TIN/dokumentacja.docx
@@ -1274,7 +1274,15 @@
       </w:r>
       <w:proofErr w:type="spellEnd"/>
       <w:r>
-        <w:t xml:space="preserve"> uruchamiają obiekty Cipher które służą do szyfrowania i obiekty </w:t>
+        <w:t xml:space="preserve"> uruchamiają obiekty </w:t>
+      </w:r>
+      <w:proofErr w:type="spellStart"/>
+      <w:r>
+        <w:t>Cipher</w:t>
+      </w:r>
+      <w:proofErr w:type="spellEnd"/>
+      <w:r>
+        <w:t xml:space="preserve"> które służą do szyfrowania i obiekty </w:t>
       </w:r>
       <w:proofErr w:type="spellStart"/>
       <w:r>
@@ -6725,7 +6733,7 @@
           <v:shape id="_x0000_i1025" type="#_x0000_t75" style="width:522.55pt;height:109.05pt" o:ole="">
             <v:imagedata r:id="rId9" o:title=""/>
           </v:shape>
-          <o:OLEObject Type="Embed" ProgID="Visio.Drawing.15" ShapeID="_x0000_i1025" DrawAspect="Content" ObjectID="_1511042606" r:id="rId10"/>
+          <o:OLEObject Type="Embed" ProgID="Visio.Drawing.15" ShapeID="_x0000_i1025" DrawAspect="Content" ObjectID="_1511101470" r:id="rId10"/>
         </w:object>
       </w:r>
     </w:p>
@@ -6774,7 +6782,19 @@
         <w:rPr>
           <w:color w:val="000000" w:themeColor="text1"/>
         </w:rPr>
-        <w:t xml:space="preserve">Moduł Cipher odpowiedzialny będzie za zaszyfrowywanie oraz odszyfrowywanie przesyłanych przez niego danych. Podstawowym sposobem szyfrowania będzie szyfrowanie XOR. Będzie on udostępniał interfejs dla modułu </w:t>
+        <w:t>Moduł Cipher odpowiedzialny będzie za zaszyfrowywanie oraz odszyfrowywanie przesyłanych przez niego danych. Podstawowym sposobem szyfrowania będzie szyfrowanie</w:t>
+      </w:r>
+      <w:r>
+        <w:rPr>
+          <w:color w:val="000000" w:themeColor="text1"/>
+        </w:rPr>
+        <w:t xml:space="preserve"> XOR</w:t>
+      </w:r>
+      <w:r>
+        <w:rPr>
+          <w:color w:val="000000" w:themeColor="text1"/>
+        </w:rPr>
+        <w:t xml:space="preserve">. Będzie on udostępniał interfejs dla modułu </w:t>
       </w:r>
       <w:proofErr w:type="spellStart"/>
       <w:r>
@@ -6825,7 +6845,6 @@
         <w:t xml:space="preserve"> Korzystał on będzie z dedykowanego protokołu szyfrującego.</w:t>
       </w:r>
     </w:p>
-    <w:p/>
     <w:p>
       <w:pPr>
         <w:rPr>
@@ -6889,6 +6908,32 @@
               </w:rPr>
             </w:pPr>
             <w:r>
+              <w:rPr>
+                <w:b/>
+                <w:noProof/>
+                <w:color w:val="5B9BD5" w:themeColor="accent1"/>
+                <w:sz w:val="26"/>
+                <w:szCs w:val="26"/>
+              </w:rPr>
+              <w:pict>
+                <v:shapetype id="_x0000_t202" coordsize="21600,21600" o:spt="202" path="m,l,21600r21600,l21600,xe">
+                  <v:stroke joinstyle="miter"/>
+                  <v:path gradientshapeok="t" o:connecttype="rect"/>
+                </v:shapetype>
+                <v:shape id="_x0000_s1037" type="#_x0000_t202" style="position:absolute;margin-left:30.45pt;margin-top:13.75pt;width:39pt;height:21.2pt;z-index:251670528;mso-width-relative:margin;mso-height-relative:margin" filled="f" stroked="f" strokecolor="white [3212]">
+                  <v:textbox style="mso-next-textbox:#_x0000_s1037">
+                    <w:txbxContent>
+                      <w:p>
+                        <w:r>
+                          <w:t>1B</w:t>
+                        </w:r>
+                      </w:p>
+                    </w:txbxContent>
+                  </v:textbox>
+                </v:shape>
+              </w:pict>
+            </w:r>
+            <w:r>
               <w:t>Rodzaj kodowania</w:t>
             </w:r>
           </w:p>
@@ -6908,6 +6953,29 @@
               </w:rPr>
             </w:pPr>
             <w:r>
+              <w:rPr>
+                <w:b/>
+                <w:noProof/>
+                <w:color w:val="5B9BD5" w:themeColor="accent1"/>
+                <w:sz w:val="26"/>
+                <w:szCs w:val="26"/>
+                <w:lang w:eastAsia="pl-PL"/>
+              </w:rPr>
+              <w:pict>
+                <v:shape id="_x0000_s1039" type="#_x0000_t202" style="position:absolute;left:0;text-align:left;margin-left:29.1pt;margin-top:13.75pt;width:39pt;height:21.2pt;z-index:251671552;mso-position-horizontal-relative:text;mso-position-vertical-relative:text;mso-width-relative:margin;mso-height-relative:margin" filled="f" stroked="f" strokecolor="white [3212]">
+                  <v:textbox style="mso-next-textbox:#_x0000_s1039">
+                    <w:txbxContent>
+                      <w:p>
+                        <w:r>
+                          <w:t>2B</w:t>
+                        </w:r>
+                      </w:p>
+                    </w:txbxContent>
+                  </v:textbox>
+                </v:shape>
+              </w:pict>
+            </w:r>
+            <w:r>
               <w:t>Długość danych</w:t>
             </w:r>
           </w:p>
@@ -6942,6 +7010,36 @@
           <w:szCs w:val="26"/>
         </w:rPr>
       </w:pPr>
+      <w:r>
+        <w:rPr>
+          <w:b/>
+          <w:noProof/>
+          <w:color w:val="5B9BD5" w:themeColor="accent1"/>
+          <w:sz w:val="26"/>
+          <w:szCs w:val="26"/>
+          <w:lang w:eastAsia="pl-PL"/>
+        </w:rPr>
+        <w:pict>
+          <v:shape id="_x0000_s1036" type="#_x0000_t32" style="position:absolute;margin-left:96.6pt;margin-top:3.7pt;width:109.8pt;height:0;z-index:251668480;mso-position-horizontal-relative:text;mso-position-vertical-relative:text" o:connectortype="straight">
+            <v:stroke startarrow="block" endarrow="block"/>
+          </v:shape>
+        </w:pict>
+      </w:r>
+      <w:r>
+        <w:rPr>
+          <w:b/>
+          <w:noProof/>
+          <w:color w:val="5B9BD5" w:themeColor="accent1"/>
+          <w:sz w:val="26"/>
+          <w:szCs w:val="26"/>
+          <w:lang w:eastAsia="pl-PL"/>
+        </w:rPr>
+        <w:pict>
+          <v:shape id="_x0000_s1035" type="#_x0000_t32" style="position:absolute;margin-left:-3.9pt;margin-top:3.7pt;width:100.5pt;height:0;z-index:251667456;mso-position-horizontal-relative:text;mso-position-vertical-relative:text" o:connectortype="straight">
+            <v:stroke startarrow="block" endarrow="block"/>
+          </v:shape>
+        </w:pict>
+      </w:r>
     </w:p>
     <w:p>
       <w:r>
@@ -6952,10 +7050,10 @@
         <w:t xml:space="preserve">. W aktualnej wersji zaimplementowany zostanie tylko jeden rodzaj kodowania – kodowanie </w:t>
       </w:r>
       <w:r>
-        <w:t>XOR z ciągiem bitów jeden per klient</w:t>
-      </w:r>
-      <w:r>
-        <w:t>.</w:t>
+        <w:t xml:space="preserve">XOR </w:t>
+      </w:r>
+      <w:r>
+        <w:t>ze stałym ciągiem bitów dla każdego klienta.</w:t>
       </w:r>
     </w:p>
     <w:tbl>
@@ -7177,52 +7275,55 @@
         <w:spacing w:after="0"/>
       </w:pPr>
       <w:r>
+        <w:t xml:space="preserve">Jej działanie będzie </w:t>
+      </w:r>
+      <w:proofErr w:type="spellStart"/>
+      <w:r>
+        <w:t>opartę</w:t>
+      </w:r>
+      <w:proofErr w:type="spellEnd"/>
+      <w:r>
+        <w:t xml:space="preserve"> o metody </w:t>
+      </w:r>
+      <w:proofErr w:type="spellStart"/>
+      <w:r>
+        <w:rPr>
+          <w:i/>
+        </w:rPr>
+        <w:t>send</w:t>
+      </w:r>
+      <w:proofErr w:type="spellEnd"/>
+      <w:r>
+        <w:t xml:space="preserve"> i </w:t>
+      </w:r>
+      <w:proofErr w:type="spellStart"/>
+      <w:r>
+        <w:rPr>
+          <w:i/>
+        </w:rPr>
+        <w:t>receive</w:t>
+      </w:r>
+      <w:proofErr w:type="spellEnd"/>
+      <w:r>
+        <w:rPr>
+          <w:i/>
+        </w:rPr>
+        <w:t xml:space="preserve">. </w:t>
+      </w:r>
+      <w:r>
+        <w:t xml:space="preserve">Metoda </w:t>
+      </w:r>
+      <w:proofErr w:type="spellStart"/>
+      <w:r>
+        <w:t>send</w:t>
+      </w:r>
+      <w:proofErr w:type="spellEnd"/>
+      <w:r>
+        <w:t xml:space="preserve"> będzie wywoływana przez moduł szyfrujący. Będzie ona opakowywać otrzymane od  modułu szyfrującego dane, tak aby były zgodne z ramką </w:t>
+      </w:r>
+      <w:r>
         <w:lastRenderedPageBreak/>
-        <w:t xml:space="preserve">Jej działanie będzie </w:t>
-      </w:r>
-      <w:proofErr w:type="spellStart"/>
-      <w:r>
-        <w:t>opartę</w:t>
-      </w:r>
-      <w:proofErr w:type="spellEnd"/>
-      <w:r>
-        <w:t xml:space="preserve"> o metody </w:t>
-      </w:r>
-      <w:proofErr w:type="spellStart"/>
-      <w:r>
-        <w:rPr>
-          <w:i/>
-        </w:rPr>
-        <w:t>send</w:t>
-      </w:r>
-      <w:proofErr w:type="spellEnd"/>
-      <w:r>
-        <w:t xml:space="preserve"> i </w:t>
-      </w:r>
-      <w:proofErr w:type="spellStart"/>
-      <w:r>
-        <w:rPr>
-          <w:i/>
-        </w:rPr>
-        <w:t>receive</w:t>
-      </w:r>
-      <w:proofErr w:type="spellEnd"/>
-      <w:r>
-        <w:rPr>
-          <w:i/>
-        </w:rPr>
-        <w:t xml:space="preserve">. </w:t>
-      </w:r>
-      <w:r>
-        <w:t xml:space="preserve">Metoda </w:t>
-      </w:r>
-      <w:proofErr w:type="spellStart"/>
-      <w:r>
-        <w:t>send</w:t>
-      </w:r>
-      <w:proofErr w:type="spellEnd"/>
-      <w:r>
-        <w:t xml:space="preserve"> będzie wywoływana przez moduł szyfrujący. Będzie ona opakowywać otrzymane od  modułu szyfrującego dane, tak aby były zgodne z ramką protokołu </w:t>
+        <w:t xml:space="preserve">protokołu </w:t>
       </w:r>
       <w:proofErr w:type="spellStart"/>
       <w:r>
@@ -7610,13 +7711,35 @@
         <w:rPr>
           <w:lang w:val="en-US"/>
         </w:rPr>
-        <w:t xml:space="preserve"> Implementacja</w:t>
-      </w:r>
+        <w:t xml:space="preserve"> </w:t>
+      </w:r>
+      <w:proofErr w:type="spellStart"/>
       <w:r>
         <w:rPr>
           <w:lang w:val="en-US"/>
         </w:rPr>
-        <w:t xml:space="preserve"> komponentu </w:t>
+        <w:t>Implementacja</w:t>
+      </w:r>
+      <w:proofErr w:type="spellEnd"/>
+      <w:r>
+        <w:rPr>
+          <w:lang w:val="en-US"/>
+        </w:rPr>
+        <w:t xml:space="preserve"> </w:t>
+      </w:r>
+      <w:proofErr w:type="spellStart"/>
+      <w:r>
+        <w:rPr>
+          <w:lang w:val="en-US"/>
+        </w:rPr>
+        <w:t>komponentu</w:t>
+      </w:r>
+      <w:proofErr w:type="spellEnd"/>
+      <w:r>
+        <w:rPr>
+          <w:lang w:val="en-US"/>
+        </w:rPr>
+        <w:t xml:space="preserve"> </w:t>
       </w:r>
       <w:proofErr w:type="spellStart"/>
       <w:r>
@@ -9565,7 +9688,7 @@
   <a:extraClrSchemeLst/>
   <a:extLst>
     <a:ext uri="{05A4C25C-085E-4340-85A3-A5531E510DB2}">
-      <thm15:themeFamily xmlns:thm15="http://schemas.microsoft.com/office/thememl/2012/main" xmlns="" name="Office Theme" id="{62F939B6-93AF-4DB8-9C6B-D6C7DFDC589F}" vid="{4A3C46E8-61CC-4603-A589-7422A47A8E4A}"/>
+      <thm15:themeFamily xmlns="" xmlns:thm15="http://schemas.microsoft.com/office/thememl/2012/main" name="Office Theme" id="{62F939B6-93AF-4DB8-9C6B-D6C7DFDC589F}" vid="{4A3C46E8-61CC-4603-A589-7422A47A8E4A}"/>
     </a:ext>
   </a:extLst>
 </a:theme>
@@ -9576,7 +9699,7 @@
 </file>
 
 <file path=customXml/itemProps1.xml><?xml version="1.0" encoding="utf-8"?>
-<ds:datastoreItem xmlns:ds="http://schemas.openxmlformats.org/officeDocument/2006/customXml" ds:itemID="{EDF62E28-3756-4EC0-BAEB-BB8EDE8E017C}">
+<ds:datastoreItem xmlns:ds="http://schemas.openxmlformats.org/officeDocument/2006/customXml" ds:itemID="{4B57B294-1FAD-4C28-8732-5E7D67283302}">
   <ds:schemaRefs>
     <ds:schemaRef ds:uri="http://schemas.openxmlformats.org/officeDocument/2006/bibliography"/>
   </ds:schemaRefs>

</xml_diff>

<commit_message>
Delete state diagram for encryption protocol (encryption protocol should be stateless), Rename Cipher interface for RootManager (now it is ICipherInitializer)
</commit_message>
<xml_diff>
--- a/Pw.Elka.TIN/dokumentacja.docx
+++ b/Pw.Elka.TIN/dokumentacja.docx
@@ -6134,7 +6134,7 @@
           <v:shape id="_x0000_i1025" type="#_x0000_t75" style="width:523pt;height:109.2pt" o:ole="">
             <v:imagedata r:id="rId9" o:title=""/>
           </v:shape>
-          <o:OLEObject Type="Embed" ProgID="Visio.Drawing.15" ShapeID="_x0000_i1025" DrawAspect="Content" ObjectID="_1511110666" r:id="rId10"/>
+          <o:OLEObject Type="Embed" ProgID="Visio.Drawing.15" ShapeID="_x0000_i1025" DrawAspect="Content" ObjectID="_1511120499" r:id="rId10"/>
         </w:object>
       </w:r>
     </w:p>
@@ -6570,12 +6570,8 @@
         </w:rPr>
       </w:pPr>
       <w:r>
-        <w:object w:dxaOrig="13590" w:dyaOrig="4801">
-          <v:shape id="_x0000_i1026" type="#_x0000_t75" style="width:523pt;height:185.15pt" o:ole="">
-            <v:imagedata r:id="rId11" o:title=""/>
-          </v:shape>
-          <o:OLEObject Type="Embed" ProgID="Visio.Drawing.15" ShapeID="_x0000_i1026" DrawAspect="Content" ObjectID="_1511110667" r:id="rId12"/>
-        </w:object>
+        <w:tab/>
+        <w:t xml:space="preserve">Szyfrowanie XOR protokołu szyfrującego modułu Cipher jest bezstanowe. Ogranicza się ono do jednej operacji zaszyfrowania ciągu danych zawsze w ten sam sposób. </w:t>
       </w:r>
     </w:p>
     <w:p>
@@ -6634,7 +6630,11 @@
         <w:t xml:space="preserve">. </w:t>
       </w:r>
       <w:r>
-        <w:t xml:space="preserve">Metoda send będzie wywoływana przez moduł szyfrujący. Będzie ona opakowywać otrzymane od  modułu szyfrującego dane, tak aby były zgodne z ramką protokołu TCPLayer. Po wysłaniu danych funkcja send uruchamiać będzie prywatną funkcję receive, w której klient oczekiwać będzie na otrzymanie danych od serwera. Kiedy nadejdą dane od serwera, zostaną odpakowane z nagłówków i za pośrednictwem modułu szyfrującego przekazane do modułu szyfrującego. </w:t>
+        <w:t xml:space="preserve">Metoda send będzie wywoływana przez moduł szyfrujący. Będzie ona opakowywać otrzymane od  modułu szyfrującego dane, tak aby były zgodne z ramką protokołu TCPLayer. Po wysłaniu danych funkcja send uruchamiać będzie prywatną funkcję receive, w </w:t>
+      </w:r>
+      <w:r>
+        <w:lastRenderedPageBreak/>
+        <w:t xml:space="preserve">której klient oczekiwać będzie na otrzymanie danych od serwera. Kiedy nadejdą dane od serwera, zostaną odpakowane z nagłówków i za pośrednictwem modułu szyfrującego przekazane do modułu szyfrującego. </w:t>
       </w:r>
     </w:p>
     <w:p>
@@ -6685,7 +6685,7 @@
                     </pic:cNvPicPr>
                   </pic:nvPicPr>
                   <pic:blipFill>
-                    <a:blip r:embed="rId13" cstate="print"/>
+                    <a:blip r:embed="rId11" cstate="print"/>
                     <a:srcRect/>
                     <a:stretch>
                       <a:fillRect/>
@@ -6749,7 +6749,6 @@
           <w:noProof/>
           <w:lang w:eastAsia="pl-PL"/>
         </w:rPr>
-        <w:lastRenderedPageBreak/>
         <w:drawing>
           <wp:anchor distT="0" distB="0" distL="114300" distR="114300" simplePos="0" relativeHeight="251661312" behindDoc="0" locked="0" layoutInCell="1" allowOverlap="1">
             <wp:simplePos x="0" y="0"/>
@@ -6774,7 +6773,7 @@
                     <pic:cNvPicPr/>
                   </pic:nvPicPr>
                   <pic:blipFill>
-                    <a:blip r:embed="rId14" cstate="print"/>
+                    <a:blip r:embed="rId12" cstate="print"/>
                     <a:stretch>
                       <a:fillRect/>
                     </a:stretch>
@@ -6811,6 +6810,7 @@
           <w:noProof/>
           <w:lang w:eastAsia="pl-PL"/>
         </w:rPr>
+        <w:lastRenderedPageBreak/>
         <w:drawing>
           <wp:inline distT="0" distB="0" distL="0" distR="0">
             <wp:extent cx="6026150" cy="3949097"/>
@@ -6827,7 +6827,7 @@
                     <pic:cNvPicPr/>
                   </pic:nvPicPr>
                   <pic:blipFill>
-                    <a:blip r:embed="rId15" cstate="print"/>
+                    <a:blip r:embed="rId13" cstate="print"/>
                     <a:stretch>
                       <a:fillRect/>
                     </a:stretch>
@@ -6856,7 +6856,6 @@
         <w:spacing w:before="0"/>
       </w:pPr>
       <w:r>
-        <w:lastRenderedPageBreak/>
         <w:t>1</w:t>
       </w:r>
       <w:r>
@@ -7312,6 +7311,7 @@
           <w:szCs w:val="24"/>
           <w:lang w:eastAsia="pl-PL"/>
         </w:rPr>
+        <w:lastRenderedPageBreak/>
         <w:t>14.3</w:t>
       </w:r>
       <w:r>
@@ -7746,7 +7746,6 @@
           <w:szCs w:val="24"/>
           <w:lang w:eastAsia="pl-PL"/>
         </w:rPr>
-        <w:lastRenderedPageBreak/>
         <w:t>Rozwiązanie: Wszystkie trwające na serwerze operacje zostają przerwane bez zapamiętania kontekstu. TcpLayer po stronie aplikacji klienckiej informuje aplikację o utracie połączenia i o tym, że żądane polecenie nie zostało wykonane.</w:t>
       </w:r>
     </w:p>
@@ -8903,7 +8902,7 @@
   <a:extraClrSchemeLst/>
   <a:extLst>
     <a:ext uri="{05A4C25C-085E-4340-85A3-A5531E510DB2}">
-      <thm15:themeFamily xmlns:thm15="http://schemas.microsoft.com/office/thememl/2012/main" xmlns="" name="Office Theme" id="{62F939B6-93AF-4DB8-9C6B-D6C7DFDC589F}" vid="{4A3C46E8-61CC-4603-A589-7422A47A8E4A}"/>
+      <thm15:themeFamily xmlns="" xmlns:thm15="http://schemas.microsoft.com/office/thememl/2012/main" name="Office Theme" id="{62F939B6-93AF-4DB8-9C6B-D6C7DFDC589F}" vid="{4A3C46E8-61CC-4603-A589-7422A47A8E4A}"/>
     </a:ext>
   </a:extLst>
 </a:theme>

</xml_diff>

<commit_message>
Added hash function name, Updatet Client session state diagram (added 'busy' state.  Separated IClientSessionManager and ITcpLayerManager interfaces, Fixes - ASIA protocol frame fix,  TCP description fix
</commit_message>
<xml_diff>
--- a/Pw.Elka.TIN/dokumentacja.docx
+++ b/Pw.Elka.TIN/dokumentacja.docx
@@ -426,7 +426,7 @@
       </w:pPr>
       <w:r>
         <w:tab/>
-        <w:t>Połączenie obsługiwać będzie wiele współpracujących ze sobą wątków. Każdy z nich wykonywał będzie ściśle określone zadanie, niezależnie od innych.  Komunikacja między wątkami odbywać się będzie za pomocą potoków (pipe).</w:t>
+        <w:t xml:space="preserve">Połączenie obsługiwać będzie wiele współpracujących ze sobą wątków. Każdy z nich wykonywał będzie ściśle określone zadanie, niezależnie od innych.  </w:t>
       </w:r>
     </w:p>
     <w:p>
@@ -836,38 +836,38 @@
         <w:spacing w:before="0"/>
       </w:pPr>
       <w:r>
+        <w:t>4. Wymagania niefunk</w:t>
+      </w:r>
+      <w:r>
+        <w:t>c</w:t>
+      </w:r>
+      <w:r>
+        <w:t>j</w:t>
+      </w:r>
+      <w:r>
+        <w:t>o</w:t>
+      </w:r>
+      <w:r>
+        <w:t>nalne</w:t>
+      </w:r>
+    </w:p>
+    <w:p>
+      <w:pPr>
+        <w:spacing w:after="0"/>
+      </w:pPr>
+      <w:r>
+        <w:t xml:space="preserve">4.1 </w:t>
+      </w:r>
+      <w:r>
+        <w:t>Aplikacja kliencka będzie uruchamiana na platformach Windows 7, Windows 8, Windows 10.</w:t>
+      </w:r>
+    </w:p>
+    <w:p>
+      <w:pPr>
+        <w:spacing w:after="0"/>
+      </w:pPr>
+      <w:r>
         <w:lastRenderedPageBreak/>
-        <w:t>4. Wymagania niefunk</w:t>
-      </w:r>
-      <w:r>
-        <w:t>c</w:t>
-      </w:r>
-      <w:r>
-        <w:t>j</w:t>
-      </w:r>
-      <w:r>
-        <w:t>o</w:t>
-      </w:r>
-      <w:r>
-        <w:t>nalne</w:t>
-      </w:r>
-    </w:p>
-    <w:p>
-      <w:pPr>
-        <w:spacing w:after="0"/>
-      </w:pPr>
-      <w:r>
-        <w:t xml:space="preserve">4.1 </w:t>
-      </w:r>
-      <w:r>
-        <w:t>Aplikacja kliencka będzie uruchamiana na platformach Windows 7, Windows 8, Windows 10.</w:t>
-      </w:r>
-    </w:p>
-    <w:p>
-      <w:pPr>
-        <w:spacing w:after="0"/>
-      </w:pPr>
-      <w:r>
         <w:t xml:space="preserve">4.2 </w:t>
       </w:r>
       <w:r>
@@ -5951,6 +5951,12 @@
       </w:r>
     </w:p>
     <w:p>
+      <w:r>
+        <w:tab/>
+        <w:t>Przy autoryzacji klienta używana będzie funkcja skrótu DJBhash. Po połączeniu moduł ClientSession odsyłał będzie klientowi salt, który klient dołączy do hasła przed hashowaniem. Jako że cały czas stosujemy jedną funkcję skrótu, dodany salt zabezpieczał będzie przed atakami częstotliwościowymi.</w:t>
+      </w:r>
+    </w:p>
+    <w:p>
       <w:pPr>
         <w:pStyle w:val="Nagwek2"/>
       </w:pPr>
@@ -5964,7 +5970,7 @@
         <w:pStyle w:val="Nagwek1"/>
       </w:pPr>
       <w:r>
-        <w:object w:dxaOrig="16777" w:dyaOrig="3480">
+        <w:object w:dxaOrig="17076" w:dyaOrig="4380">
           <v:shapetype id="_x0000_t75" coordsize="21600,21600" o:spt="75" o:preferrelative="t" path="m@4@5l@4@11@9@11@9@5xe" filled="f" stroked="f">
             <v:stroke joinstyle="miter"/>
             <v:formulas>
@@ -5984,10 +5990,10 @@
             <v:path o:extrusionok="f" gradientshapeok="t" o:connecttype="rect"/>
             <o:lock v:ext="edit" aspectratio="t"/>
           </v:shapetype>
-          <v:shape id="_x0000_i1025" type="#_x0000_t75" style="width:523pt;height:109.2pt" o:ole="">
+          <v:shape id="_x0000_i1025" type="#_x0000_t75" style="width:522.3pt;height:133.9pt" o:ole="">
             <v:imagedata r:id="rId9" o:title=""/>
           </v:shape>
-          <o:OLEObject Type="Embed" ProgID="Visio.Drawing.15" ShapeID="_x0000_i1025" DrawAspect="Content" ObjectID="_1511139104" r:id="rId10"/>
+          <o:OLEObject Type="Embed" ProgID="Visio.Drawing.15" ShapeID="_x0000_i1025" DrawAspect="Content" ObjectID="_1511203209" r:id="rId10"/>
         </w:object>
       </w:r>
     </w:p>
@@ -6429,16 +6435,6 @@
     </w:p>
     <w:p>
       <w:pPr>
-        <w:rPr>
-          <w:b/>
-          <w:color w:val="2E74B5" w:themeColor="accent1" w:themeShade="BF"/>
-          <w:sz w:val="26"/>
-          <w:szCs w:val="26"/>
-        </w:rPr>
-      </w:pPr>
-    </w:p>
-    <w:p>
-      <w:pPr>
         <w:pStyle w:val="Nagwek1"/>
       </w:pPr>
       <w:r>
@@ -6483,7 +6479,7 @@
         <w:t xml:space="preserve">. </w:t>
       </w:r>
       <w:r>
-        <w:t xml:space="preserve">Metoda send będzie wywoływana przez moduł szyfrujący. Będzie ona opakowywać otrzymane od  modułu szyfrującego dane, tak aby były zgodne z ramką protokołu TCPLayer. Po wysłaniu danych funkcja send uruchamiać będzie prywatną funkcję receive, w której klient oczekiwać będzie na otrzymanie danych od serwera. Kiedy nadejdą dane od serwera, zostaną odpakowane z nagłówków i za pośrednictwem modułu szyfrującego przekazane do modułu szyfrującego. </w:t>
+        <w:t xml:space="preserve">Metoda send będzie wywoływana przez moduł szyfrujący. Będzie ona opakowywać otrzymane od  modułu szyfrującego dane, tak aby były zgodne z ramką protokołu TCPLayer. Po wysłaniu danych funkcja send uruchamiać będzie prywatną funkcję receive, w której klient oczekiwać będzie na otrzymanie danych od serwera. Kiedy nadejdą dane od serwera, zostaną odpakowane z nagłówków i przekazane do modułu szyfrującego. </w:t>
       </w:r>
     </w:p>
     <w:p>
@@ -6493,11 +6489,6 @@
       <w:r>
         <w:t>Ramka protokołu TCPLayer:</w:t>
       </w:r>
-    </w:p>
-    <w:p>
-      <w:pPr>
-        <w:spacing w:after="0"/>
-      </w:pPr>
     </w:p>
     <w:p>
       <w:pPr>
@@ -6509,18 +6500,18 @@
           <w:lang w:eastAsia="pl-PL"/>
         </w:rPr>
         <w:drawing>
-          <wp:anchor distT="0" distB="0" distL="114300" distR="114300" simplePos="0" relativeHeight="251664384" behindDoc="0" locked="0" layoutInCell="1" allowOverlap="1">
+          <wp:anchor distT="0" distB="0" distL="114300" distR="114300" simplePos="0" relativeHeight="251672576" behindDoc="0" locked="0" layoutInCell="1" allowOverlap="1">
             <wp:simplePos x="0" y="0"/>
             <wp:positionH relativeFrom="column">
-              <wp:posOffset>1856740</wp:posOffset>
+              <wp:posOffset>1991995</wp:posOffset>
             </wp:positionH>
             <wp:positionV relativeFrom="paragraph">
-              <wp:posOffset>43180</wp:posOffset>
+              <wp:posOffset>24130</wp:posOffset>
             </wp:positionV>
-            <wp:extent cx="2496820" cy="1523365"/>
+            <wp:extent cx="1790700" cy="1090295"/>
             <wp:effectExtent l="19050" t="0" r="0" b="0"/>
             <wp:wrapSquare wrapText="bothSides"/>
-            <wp:docPr id="9" name="Obraz 9"/>
+            <wp:docPr id="1" name="Obraz 2"/>
             <wp:cNvGraphicFramePr>
               <a:graphicFrameLocks xmlns:a="http://schemas.openxmlformats.org/drawingml/2006/main" noChangeAspect="1"/>
             </wp:cNvGraphicFramePr>
@@ -6528,13 +6519,13 @@
               <a:graphicData uri="http://schemas.openxmlformats.org/drawingml/2006/picture">
                 <pic:pic xmlns:pic="http://schemas.openxmlformats.org/drawingml/2006/picture">
                   <pic:nvPicPr>
-                    <pic:cNvPr id="0" name="Picture 9"/>
+                    <pic:cNvPr id="0" name="Picture 2"/>
                     <pic:cNvPicPr>
                       <a:picLocks noChangeAspect="1" noChangeArrowheads="1"/>
                     </pic:cNvPicPr>
                   </pic:nvPicPr>
                   <pic:blipFill>
-                    <a:blip r:embed="rId11" cstate="print"/>
+                    <a:blip r:embed="rId11"/>
                     <a:srcRect/>
                     <a:stretch>
                       <a:fillRect/>
@@ -6543,7 +6534,7 @@
                   <pic:spPr bwMode="auto">
                     <a:xfrm>
                       <a:off x="0" y="0"/>
-                      <a:ext cx="2496820" cy="1523365"/>
+                      <a:ext cx="1790700" cy="1090295"/>
                     </a:xfrm>
                     <a:prstGeom prst="rect">
                       <a:avLst/>
@@ -6562,6 +6553,11 @@
           </wp:anchor>
         </w:drawing>
       </w:r>
+    </w:p>
+    <w:p>
+      <w:pPr>
+        <w:spacing w:after="0"/>
+      </w:pPr>
     </w:p>
     <w:p>
       <w:pPr>
@@ -6652,7 +6648,6 @@
         <w:t>. Scenariusze użycia</w:t>
       </w:r>
     </w:p>
-    <w:p/>
     <w:p>
       <w:r>
         <w:rPr>
@@ -8751,7 +8746,7 @@
   <a:extraClrSchemeLst/>
   <a:extLst>
     <a:ext uri="{05A4C25C-085E-4340-85A3-A5531E510DB2}">
-      <thm15:themeFamily xmlns:thm15="http://schemas.microsoft.com/office/thememl/2012/main" xmlns="" name="Office Theme" id="{62F939B6-93AF-4DB8-9C6B-D6C7DFDC589F}" vid="{4A3C46E8-61CC-4603-A589-7422A47A8E4A}"/>
+      <thm15:themeFamily xmlns="" xmlns:thm15="http://schemas.microsoft.com/office/thememl/2012/main" name="Office Theme" id="{62F939B6-93AF-4DB8-9C6B-D6C7DFDC589F}" vid="{4A3C46E8-61CC-4603-A589-7422A47A8E4A}"/>
     </a:ext>
   </a:extLst>
 </a:theme>
@@ -8762,7 +8757,7 @@
 </file>
 
 <file path=customXml/itemProps1.xml><?xml version="1.0" encoding="utf-8"?>
-<ds:datastoreItem xmlns:ds="http://schemas.openxmlformats.org/officeDocument/2006/customXml" ds:itemID="{A6349192-4F0F-4159-9B50-15A9DB4889A9}">
+<ds:datastoreItem xmlns:ds="http://schemas.openxmlformats.org/officeDocument/2006/customXml" ds:itemID="{4EC4CDE8-415A-47C1-A1C5-80ACBC24A8EB}">
   <ds:schemaRefs>
     <ds:schemaRef ds:uri="http://schemas.openxmlformats.org/officeDocument/2006/bibliography"/>
   </ds:schemaRefs>

</xml_diff>

<commit_message>
Added error communicates to ASIA protocol description
</commit_message>
<xml_diff>
--- a/Pw.Elka.TIN/dokumentacja.docx
+++ b/Pw.Elka.TIN/dokumentacja.docx
@@ -1427,10 +1427,14 @@
       <w:tblGrid>
         <w:gridCol w:w="1008"/>
         <w:gridCol w:w="1404"/>
-        <w:gridCol w:w="1240"/>
-        <w:gridCol w:w="1559"/>
-        <w:gridCol w:w="851"/>
-        <w:gridCol w:w="4620"/>
+        <w:gridCol w:w="528"/>
+        <w:gridCol w:w="712"/>
+        <w:gridCol w:w="494"/>
+        <w:gridCol w:w="1065"/>
+        <w:gridCol w:w="469"/>
+        <w:gridCol w:w="382"/>
+        <w:gridCol w:w="452"/>
+        <w:gridCol w:w="4168"/>
       </w:tblGrid>
       <w:tr>
         <w:tc>
@@ -1445,7 +1449,8 @@
         </w:tc>
         <w:tc>
           <w:tcPr>
-            <w:tcW w:w="1404" w:type="dxa"/>
+            <w:tcW w:w="1932" w:type="dxa"/>
+            <w:gridSpan w:val="2"/>
           </w:tcPr>
           <w:p>
             <w:r>
@@ -1455,7 +1460,8 @@
         </w:tc>
         <w:tc>
           <w:tcPr>
-            <w:tcW w:w="1240" w:type="dxa"/>
+            <w:tcW w:w="1206" w:type="dxa"/>
+            <w:gridSpan w:val="2"/>
           </w:tcPr>
           <w:p>
             <w:pPr>
@@ -1468,7 +1474,8 @@
         </w:tc>
         <w:tc>
           <w:tcPr>
-            <w:tcW w:w="1559" w:type="dxa"/>
+            <w:tcW w:w="1534" w:type="dxa"/>
+            <w:gridSpan w:val="2"/>
           </w:tcPr>
           <w:p>
             <w:r>
@@ -1478,7 +1485,8 @@
         </w:tc>
         <w:tc>
           <w:tcPr>
-            <w:tcW w:w="851" w:type="dxa"/>
+            <w:tcW w:w="834" w:type="dxa"/>
+            <w:gridSpan w:val="2"/>
           </w:tcPr>
           <w:p>
             <w:r>
@@ -1488,7 +1496,7 @@
         </w:tc>
         <w:tc>
           <w:tcPr>
-            <w:tcW w:w="4620" w:type="dxa"/>
+            <w:tcW w:w="4168" w:type="dxa"/>
           </w:tcPr>
           <w:p>
             <w:r>
@@ -1519,7 +1527,8 @@
         </w:tc>
         <w:tc>
           <w:tcPr>
-            <w:tcW w:w="1404" w:type="dxa"/>
+            <w:tcW w:w="1932" w:type="dxa"/>
+            <w:gridSpan w:val="2"/>
           </w:tcPr>
           <w:p>
             <w:pPr>
@@ -1537,7 +1546,8 @@
         </w:tc>
         <w:tc>
           <w:tcPr>
-            <w:tcW w:w="1240" w:type="dxa"/>
+            <w:tcW w:w="1206" w:type="dxa"/>
+            <w:gridSpan w:val="2"/>
           </w:tcPr>
           <w:p>
             <w:pPr>
@@ -1561,7 +1571,8 @@
         </w:tc>
         <w:tc>
           <w:tcPr>
-            <w:tcW w:w="1559" w:type="dxa"/>
+            <w:tcW w:w="1534" w:type="dxa"/>
+            <w:gridSpan w:val="2"/>
           </w:tcPr>
           <w:p>
             <w:pPr>
@@ -1579,7 +1590,8 @@
         </w:tc>
         <w:tc>
           <w:tcPr>
-            <w:tcW w:w="851" w:type="dxa"/>
+            <w:tcW w:w="834" w:type="dxa"/>
+            <w:gridSpan w:val="2"/>
           </w:tcPr>
           <w:p>
             <w:pPr>
@@ -1597,7 +1609,7 @@
         </w:tc>
         <w:tc>
           <w:tcPr>
-            <w:tcW w:w="4620" w:type="dxa"/>
+            <w:tcW w:w="4168" w:type="dxa"/>
           </w:tcPr>
           <w:p>
             <w:pPr>
@@ -1631,7 +1643,7 @@
         <w:tc>
           <w:tcPr>
             <w:tcW w:w="9674" w:type="dxa"/>
-            <w:gridSpan w:val="5"/>
+            <w:gridSpan w:val="9"/>
           </w:tcPr>
           <w:p>
             <w:pPr>
@@ -1670,7 +1682,8 @@
         </w:tc>
         <w:tc>
           <w:tcPr>
-            <w:tcW w:w="1404" w:type="dxa"/>
+            <w:tcW w:w="1932" w:type="dxa"/>
+            <w:gridSpan w:val="2"/>
           </w:tcPr>
           <w:p>
             <w:pPr>
@@ -1688,7 +1701,8 @@
         </w:tc>
         <w:tc>
           <w:tcPr>
-            <w:tcW w:w="1240" w:type="dxa"/>
+            <w:tcW w:w="1206" w:type="dxa"/>
+            <w:gridSpan w:val="2"/>
           </w:tcPr>
           <w:p>
             <w:pPr>
@@ -1712,7 +1726,8 @@
         </w:tc>
         <w:tc>
           <w:tcPr>
-            <w:tcW w:w="1559" w:type="dxa"/>
+            <w:tcW w:w="1534" w:type="dxa"/>
+            <w:gridSpan w:val="2"/>
           </w:tcPr>
           <w:p>
             <w:pPr>
@@ -1730,7 +1745,8 @@
         </w:tc>
         <w:tc>
           <w:tcPr>
-            <w:tcW w:w="851" w:type="dxa"/>
+            <w:tcW w:w="834" w:type="dxa"/>
+            <w:gridSpan w:val="2"/>
           </w:tcPr>
           <w:p>
             <w:pPr>
@@ -1748,7 +1764,7 @@
         </w:tc>
         <w:tc>
           <w:tcPr>
-            <w:tcW w:w="4620" w:type="dxa"/>
+            <w:tcW w:w="4168" w:type="dxa"/>
           </w:tcPr>
           <w:p>
             <w:pPr>
@@ -1800,7 +1816,7 @@
         <w:tc>
           <w:tcPr>
             <w:tcW w:w="9674" w:type="dxa"/>
-            <w:gridSpan w:val="5"/>
+            <w:gridSpan w:val="9"/>
           </w:tcPr>
           <w:p>
             <w:pPr>
@@ -1839,7 +1855,8 @@
         </w:tc>
         <w:tc>
           <w:tcPr>
-            <w:tcW w:w="1404" w:type="dxa"/>
+            <w:tcW w:w="1932" w:type="dxa"/>
+            <w:gridSpan w:val="2"/>
           </w:tcPr>
           <w:p>
             <w:pPr>
@@ -1857,7 +1874,8 @@
         </w:tc>
         <w:tc>
           <w:tcPr>
-            <w:tcW w:w="1240" w:type="dxa"/>
+            <w:tcW w:w="1206" w:type="dxa"/>
+            <w:gridSpan w:val="2"/>
           </w:tcPr>
           <w:p>
             <w:pPr>
@@ -1881,7 +1899,8 @@
         </w:tc>
         <w:tc>
           <w:tcPr>
-            <w:tcW w:w="1559" w:type="dxa"/>
+            <w:tcW w:w="1534" w:type="dxa"/>
+            <w:gridSpan w:val="2"/>
           </w:tcPr>
           <w:p>
             <w:pPr>
@@ -1899,7 +1918,8 @@
         </w:tc>
         <w:tc>
           <w:tcPr>
-            <w:tcW w:w="851" w:type="dxa"/>
+            <w:tcW w:w="834" w:type="dxa"/>
+            <w:gridSpan w:val="2"/>
           </w:tcPr>
           <w:p>
             <w:pPr>
@@ -1917,7 +1937,7 @@
         </w:tc>
         <w:tc>
           <w:tcPr>
-            <w:tcW w:w="4620" w:type="dxa"/>
+            <w:tcW w:w="4168" w:type="dxa"/>
           </w:tcPr>
           <w:p>
             <w:pPr>
@@ -1951,7 +1971,7 @@
         <w:tc>
           <w:tcPr>
             <w:tcW w:w="9674" w:type="dxa"/>
-            <w:gridSpan w:val="5"/>
+            <w:gridSpan w:val="9"/>
           </w:tcPr>
           <w:p>
             <w:pPr>
@@ -1990,7 +2010,8 @@
         </w:tc>
         <w:tc>
           <w:tcPr>
-            <w:tcW w:w="1404" w:type="dxa"/>
+            <w:tcW w:w="1932" w:type="dxa"/>
+            <w:gridSpan w:val="2"/>
           </w:tcPr>
           <w:p>
             <w:pPr>
@@ -2014,7 +2035,8 @@
         </w:tc>
         <w:tc>
           <w:tcPr>
-            <w:tcW w:w="1240" w:type="dxa"/>
+            <w:tcW w:w="1206" w:type="dxa"/>
+            <w:gridSpan w:val="2"/>
           </w:tcPr>
           <w:p>
             <w:pPr>
@@ -2038,7 +2060,8 @@
         </w:tc>
         <w:tc>
           <w:tcPr>
-            <w:tcW w:w="1559" w:type="dxa"/>
+            <w:tcW w:w="1534" w:type="dxa"/>
+            <w:gridSpan w:val="2"/>
           </w:tcPr>
           <w:p>
             <w:pPr>
@@ -2056,7 +2079,8 @@
         </w:tc>
         <w:tc>
           <w:tcPr>
-            <w:tcW w:w="851" w:type="dxa"/>
+            <w:tcW w:w="834" w:type="dxa"/>
+            <w:gridSpan w:val="2"/>
           </w:tcPr>
           <w:p>
             <w:pPr>
@@ -2074,7 +2098,7 @@
         </w:tc>
         <w:tc>
           <w:tcPr>
-            <w:tcW w:w="4620" w:type="dxa"/>
+            <w:tcW w:w="4168" w:type="dxa"/>
           </w:tcPr>
           <w:p>
             <w:pPr>
@@ -2125,7 +2149,7 @@
         <w:tc>
           <w:tcPr>
             <w:tcW w:w="9674" w:type="dxa"/>
-            <w:gridSpan w:val="5"/>
+            <w:gridSpan w:val="9"/>
           </w:tcPr>
           <w:p>
             <w:pPr>
@@ -2164,7 +2188,8 @@
         </w:tc>
         <w:tc>
           <w:tcPr>
-            <w:tcW w:w="1404" w:type="dxa"/>
+            <w:tcW w:w="1932" w:type="dxa"/>
+            <w:gridSpan w:val="2"/>
           </w:tcPr>
           <w:p>
             <w:pPr>
@@ -2188,7 +2213,8 @@
         </w:tc>
         <w:tc>
           <w:tcPr>
-            <w:tcW w:w="1240" w:type="dxa"/>
+            <w:tcW w:w="1206" w:type="dxa"/>
+            <w:gridSpan w:val="2"/>
           </w:tcPr>
           <w:p>
             <w:pPr>
@@ -2212,7 +2238,8 @@
         </w:tc>
         <w:tc>
           <w:tcPr>
-            <w:tcW w:w="1559" w:type="dxa"/>
+            <w:tcW w:w="1534" w:type="dxa"/>
+            <w:gridSpan w:val="2"/>
           </w:tcPr>
           <w:p>
             <w:pPr>
@@ -2230,7 +2257,8 @@
         </w:tc>
         <w:tc>
           <w:tcPr>
-            <w:tcW w:w="851" w:type="dxa"/>
+            <w:tcW w:w="834" w:type="dxa"/>
+            <w:gridSpan w:val="2"/>
           </w:tcPr>
           <w:p>
             <w:pPr>
@@ -2248,7 +2276,7 @@
         </w:tc>
         <w:tc>
           <w:tcPr>
-            <w:tcW w:w="4620" w:type="dxa"/>
+            <w:tcW w:w="4168" w:type="dxa"/>
           </w:tcPr>
           <w:p>
             <w:pPr>
@@ -2306,7 +2334,7 @@
         <w:tc>
           <w:tcPr>
             <w:tcW w:w="9674" w:type="dxa"/>
-            <w:gridSpan w:val="5"/>
+            <w:gridSpan w:val="9"/>
           </w:tcPr>
           <w:p>
             <w:pPr>
@@ -2347,7 +2375,8 @@
         </w:tc>
         <w:tc>
           <w:tcPr>
-            <w:tcW w:w="1404" w:type="dxa"/>
+            <w:tcW w:w="1932" w:type="dxa"/>
+            <w:gridSpan w:val="2"/>
           </w:tcPr>
           <w:p>
             <w:pPr>
@@ -2371,7 +2400,8 @@
         </w:tc>
         <w:tc>
           <w:tcPr>
-            <w:tcW w:w="1240" w:type="dxa"/>
+            <w:tcW w:w="1206" w:type="dxa"/>
+            <w:gridSpan w:val="2"/>
           </w:tcPr>
           <w:p>
             <w:pPr>
@@ -2395,7 +2425,8 @@
         </w:tc>
         <w:tc>
           <w:tcPr>
-            <w:tcW w:w="1559" w:type="dxa"/>
+            <w:tcW w:w="1534" w:type="dxa"/>
+            <w:gridSpan w:val="2"/>
           </w:tcPr>
           <w:p>
             <w:pPr>
@@ -2413,7 +2444,8 @@
         </w:tc>
         <w:tc>
           <w:tcPr>
-            <w:tcW w:w="851" w:type="dxa"/>
+            <w:tcW w:w="834" w:type="dxa"/>
+            <w:gridSpan w:val="2"/>
           </w:tcPr>
           <w:p>
             <w:pPr>
@@ -2431,7 +2463,7 @@
         </w:tc>
         <w:tc>
           <w:tcPr>
-            <w:tcW w:w="4620" w:type="dxa"/>
+            <w:tcW w:w="4168" w:type="dxa"/>
           </w:tcPr>
           <w:p>
             <w:pPr>
@@ -2465,7 +2497,7 @@
         <w:tc>
           <w:tcPr>
             <w:tcW w:w="9674" w:type="dxa"/>
-            <w:gridSpan w:val="5"/>
+            <w:gridSpan w:val="9"/>
           </w:tcPr>
           <w:p>
             <w:pPr>
@@ -2504,7 +2536,8 @@
         </w:tc>
         <w:tc>
           <w:tcPr>
-            <w:tcW w:w="1404" w:type="dxa"/>
+            <w:tcW w:w="1932" w:type="dxa"/>
+            <w:gridSpan w:val="2"/>
           </w:tcPr>
           <w:p>
             <w:pPr>
@@ -2528,7 +2561,8 @@
         </w:tc>
         <w:tc>
           <w:tcPr>
-            <w:tcW w:w="1240" w:type="dxa"/>
+            <w:tcW w:w="1206" w:type="dxa"/>
+            <w:gridSpan w:val="2"/>
           </w:tcPr>
           <w:p>
             <w:pPr>
@@ -2552,7 +2586,8 @@
         </w:tc>
         <w:tc>
           <w:tcPr>
-            <w:tcW w:w="1559" w:type="dxa"/>
+            <w:tcW w:w="1534" w:type="dxa"/>
+            <w:gridSpan w:val="2"/>
           </w:tcPr>
           <w:p>
             <w:pPr>
@@ -2570,7 +2605,8 @@
         </w:tc>
         <w:tc>
           <w:tcPr>
-            <w:tcW w:w="851" w:type="dxa"/>
+            <w:tcW w:w="834" w:type="dxa"/>
+            <w:gridSpan w:val="2"/>
           </w:tcPr>
           <w:p>
             <w:pPr>
@@ -2588,7 +2624,7 @@
         </w:tc>
         <w:tc>
           <w:tcPr>
-            <w:tcW w:w="4620" w:type="dxa"/>
+            <w:tcW w:w="4168" w:type="dxa"/>
           </w:tcPr>
           <w:p>
             <w:pPr>
@@ -2622,7 +2658,7 @@
         <w:tc>
           <w:tcPr>
             <w:tcW w:w="9674" w:type="dxa"/>
-            <w:gridSpan w:val="5"/>
+            <w:gridSpan w:val="9"/>
           </w:tcPr>
           <w:p>
             <w:pPr>
@@ -2661,7 +2697,8 @@
         </w:tc>
         <w:tc>
           <w:tcPr>
-            <w:tcW w:w="1404" w:type="dxa"/>
+            <w:tcW w:w="1932" w:type="dxa"/>
+            <w:gridSpan w:val="2"/>
           </w:tcPr>
           <w:p>
             <w:pPr>
@@ -2679,7 +2716,8 @@
         </w:tc>
         <w:tc>
           <w:tcPr>
-            <w:tcW w:w="1240" w:type="dxa"/>
+            <w:tcW w:w="1206" w:type="dxa"/>
+            <w:gridSpan w:val="2"/>
           </w:tcPr>
           <w:p>
             <w:pPr>
@@ -2703,7 +2741,8 @@
         </w:tc>
         <w:tc>
           <w:tcPr>
-            <w:tcW w:w="1559" w:type="dxa"/>
+            <w:tcW w:w="1534" w:type="dxa"/>
+            <w:gridSpan w:val="2"/>
           </w:tcPr>
           <w:p>
             <w:pPr>
@@ -2721,7 +2760,8 @@
         </w:tc>
         <w:tc>
           <w:tcPr>
-            <w:tcW w:w="851" w:type="dxa"/>
+            <w:tcW w:w="834" w:type="dxa"/>
+            <w:gridSpan w:val="2"/>
           </w:tcPr>
           <w:p>
             <w:pPr>
@@ -2739,7 +2779,7 @@
         </w:tc>
         <w:tc>
           <w:tcPr>
-            <w:tcW w:w="4620" w:type="dxa"/>
+            <w:tcW w:w="4168" w:type="dxa"/>
           </w:tcPr>
           <w:p>
             <w:pPr>
@@ -2773,7 +2813,7 @@
         <w:tc>
           <w:tcPr>
             <w:tcW w:w="9674" w:type="dxa"/>
-            <w:gridSpan w:val="5"/>
+            <w:gridSpan w:val="9"/>
           </w:tcPr>
           <w:p>
             <w:pPr>
@@ -2812,7 +2852,8 @@
         </w:tc>
         <w:tc>
           <w:tcPr>
-            <w:tcW w:w="1404" w:type="dxa"/>
+            <w:tcW w:w="1932" w:type="dxa"/>
+            <w:gridSpan w:val="2"/>
           </w:tcPr>
           <w:p>
             <w:pPr>
@@ -2830,7 +2871,8 @@
         </w:tc>
         <w:tc>
           <w:tcPr>
-            <w:tcW w:w="1240" w:type="dxa"/>
+            <w:tcW w:w="1206" w:type="dxa"/>
+            <w:gridSpan w:val="2"/>
           </w:tcPr>
           <w:p>
             <w:pPr>
@@ -2854,7 +2896,8 @@
         </w:tc>
         <w:tc>
           <w:tcPr>
-            <w:tcW w:w="1559" w:type="dxa"/>
+            <w:tcW w:w="1534" w:type="dxa"/>
+            <w:gridSpan w:val="2"/>
           </w:tcPr>
           <w:p>
             <w:pPr>
@@ -2872,7 +2915,8 @@
         </w:tc>
         <w:tc>
           <w:tcPr>
-            <w:tcW w:w="851" w:type="dxa"/>
+            <w:tcW w:w="834" w:type="dxa"/>
+            <w:gridSpan w:val="2"/>
           </w:tcPr>
           <w:p>
             <w:pPr>
@@ -2890,7 +2934,7 @@
         </w:tc>
         <w:tc>
           <w:tcPr>
-            <w:tcW w:w="4620" w:type="dxa"/>
+            <w:tcW w:w="4168" w:type="dxa"/>
           </w:tcPr>
           <w:p>
             <w:pPr>
@@ -2924,7 +2968,7 @@
         <w:tc>
           <w:tcPr>
             <w:tcW w:w="9674" w:type="dxa"/>
-            <w:gridSpan w:val="5"/>
+            <w:gridSpan w:val="9"/>
           </w:tcPr>
           <w:p>
             <w:pPr>
@@ -2963,7 +3007,8 @@
         </w:tc>
         <w:tc>
           <w:tcPr>
-            <w:tcW w:w="1404" w:type="dxa"/>
+            <w:tcW w:w="1932" w:type="dxa"/>
+            <w:gridSpan w:val="2"/>
           </w:tcPr>
           <w:p>
             <w:pPr>
@@ -2981,7 +3026,8 @@
         </w:tc>
         <w:tc>
           <w:tcPr>
-            <w:tcW w:w="1240" w:type="dxa"/>
+            <w:tcW w:w="1206" w:type="dxa"/>
+            <w:gridSpan w:val="2"/>
           </w:tcPr>
           <w:p>
             <w:pPr>
@@ -3005,7 +3051,8 @@
         </w:tc>
         <w:tc>
           <w:tcPr>
-            <w:tcW w:w="1559" w:type="dxa"/>
+            <w:tcW w:w="1534" w:type="dxa"/>
+            <w:gridSpan w:val="2"/>
           </w:tcPr>
           <w:p>
             <w:pPr>
@@ -3023,7 +3070,8 @@
         </w:tc>
         <w:tc>
           <w:tcPr>
-            <w:tcW w:w="851" w:type="dxa"/>
+            <w:tcW w:w="834" w:type="dxa"/>
+            <w:gridSpan w:val="2"/>
           </w:tcPr>
           <w:p>
             <w:pPr>
@@ -3041,7 +3089,7 @@
         </w:tc>
         <w:tc>
           <w:tcPr>
-            <w:tcW w:w="4620" w:type="dxa"/>
+            <w:tcW w:w="4168" w:type="dxa"/>
           </w:tcPr>
           <w:p>
             <w:pPr>
@@ -3076,7 +3124,7 @@
         <w:tc>
           <w:tcPr>
             <w:tcW w:w="9674" w:type="dxa"/>
-            <w:gridSpan w:val="5"/>
+            <w:gridSpan w:val="9"/>
           </w:tcPr>
           <w:p>
             <w:pPr>
@@ -3115,7 +3163,8 @@
         </w:tc>
         <w:tc>
           <w:tcPr>
-            <w:tcW w:w="1404" w:type="dxa"/>
+            <w:tcW w:w="1932" w:type="dxa"/>
+            <w:gridSpan w:val="2"/>
           </w:tcPr>
           <w:p>
             <w:pPr>
@@ -3133,7 +3182,8 @@
         </w:tc>
         <w:tc>
           <w:tcPr>
-            <w:tcW w:w="1240" w:type="dxa"/>
+            <w:tcW w:w="1206" w:type="dxa"/>
+            <w:gridSpan w:val="2"/>
           </w:tcPr>
           <w:p>
             <w:pPr>
@@ -3157,7 +3207,8 @@
         </w:tc>
         <w:tc>
           <w:tcPr>
-            <w:tcW w:w="1559" w:type="dxa"/>
+            <w:tcW w:w="1534" w:type="dxa"/>
+            <w:gridSpan w:val="2"/>
           </w:tcPr>
           <w:p>
             <w:pPr>
@@ -3175,7 +3226,8 @@
         </w:tc>
         <w:tc>
           <w:tcPr>
-            <w:tcW w:w="851" w:type="dxa"/>
+            <w:tcW w:w="834" w:type="dxa"/>
+            <w:gridSpan w:val="2"/>
           </w:tcPr>
           <w:p>
             <w:pPr>
@@ -3193,7 +3245,7 @@
         </w:tc>
         <w:tc>
           <w:tcPr>
-            <w:tcW w:w="4620" w:type="dxa"/>
+            <w:tcW w:w="4168" w:type="dxa"/>
           </w:tcPr>
           <w:p>
             <w:pPr>
@@ -3233,7 +3285,7 @@
         <w:tc>
           <w:tcPr>
             <w:tcW w:w="9674" w:type="dxa"/>
-            <w:gridSpan w:val="5"/>
+            <w:gridSpan w:val="9"/>
           </w:tcPr>
           <w:p>
             <w:pPr>
@@ -3272,7 +3324,8 @@
         </w:tc>
         <w:tc>
           <w:tcPr>
-            <w:tcW w:w="1404" w:type="dxa"/>
+            <w:tcW w:w="1932" w:type="dxa"/>
+            <w:gridSpan w:val="2"/>
           </w:tcPr>
           <w:p>
             <w:pPr>
@@ -3290,7 +3343,8 @@
         </w:tc>
         <w:tc>
           <w:tcPr>
-            <w:tcW w:w="1240" w:type="dxa"/>
+            <w:tcW w:w="1206" w:type="dxa"/>
+            <w:gridSpan w:val="2"/>
           </w:tcPr>
           <w:p>
             <w:pPr>
@@ -3314,7 +3368,8 @@
         </w:tc>
         <w:tc>
           <w:tcPr>
-            <w:tcW w:w="1559" w:type="dxa"/>
+            <w:tcW w:w="1534" w:type="dxa"/>
+            <w:gridSpan w:val="2"/>
           </w:tcPr>
           <w:p>
             <w:pPr>
@@ -3332,7 +3387,8 @@
         </w:tc>
         <w:tc>
           <w:tcPr>
-            <w:tcW w:w="851" w:type="dxa"/>
+            <w:tcW w:w="834" w:type="dxa"/>
+            <w:gridSpan w:val="2"/>
           </w:tcPr>
           <w:p>
             <w:pPr>
@@ -3350,7 +3406,7 @@
         </w:tc>
         <w:tc>
           <w:tcPr>
-            <w:tcW w:w="4620" w:type="dxa"/>
+            <w:tcW w:w="4168" w:type="dxa"/>
           </w:tcPr>
           <w:p>
             <w:pPr>
@@ -3384,7 +3440,7 @@
         <w:tc>
           <w:tcPr>
             <w:tcW w:w="9674" w:type="dxa"/>
-            <w:gridSpan w:val="5"/>
+            <w:gridSpan w:val="9"/>
           </w:tcPr>
           <w:p>
             <w:pPr>
@@ -3424,7 +3480,8 @@
         </w:tc>
         <w:tc>
           <w:tcPr>
-            <w:tcW w:w="1404" w:type="dxa"/>
+            <w:tcW w:w="1932" w:type="dxa"/>
+            <w:gridSpan w:val="2"/>
           </w:tcPr>
           <w:p>
             <w:pPr>
@@ -3442,7 +3499,8 @@
         </w:tc>
         <w:tc>
           <w:tcPr>
-            <w:tcW w:w="1240" w:type="dxa"/>
+            <w:tcW w:w="1206" w:type="dxa"/>
+            <w:gridSpan w:val="2"/>
           </w:tcPr>
           <w:p>
             <w:pPr>
@@ -3466,7 +3524,8 @@
         </w:tc>
         <w:tc>
           <w:tcPr>
-            <w:tcW w:w="1559" w:type="dxa"/>
+            <w:tcW w:w="1534" w:type="dxa"/>
+            <w:gridSpan w:val="2"/>
           </w:tcPr>
           <w:p>
             <w:pPr>
@@ -3490,7 +3549,8 @@
         </w:tc>
         <w:tc>
           <w:tcPr>
-            <w:tcW w:w="851" w:type="dxa"/>
+            <w:tcW w:w="834" w:type="dxa"/>
+            <w:gridSpan w:val="2"/>
           </w:tcPr>
           <w:p>
             <w:pPr>
@@ -3508,7 +3568,7 @@
         </w:tc>
         <w:tc>
           <w:tcPr>
-            <w:tcW w:w="4620" w:type="dxa"/>
+            <w:tcW w:w="4168" w:type="dxa"/>
           </w:tcPr>
           <w:p>
             <w:pPr>
@@ -3542,7 +3602,7 @@
         <w:tc>
           <w:tcPr>
             <w:tcW w:w="9674" w:type="dxa"/>
-            <w:gridSpan w:val="5"/>
+            <w:gridSpan w:val="9"/>
           </w:tcPr>
           <w:p>
             <w:pPr>
@@ -3581,7 +3641,8 @@
         </w:tc>
         <w:tc>
           <w:tcPr>
-            <w:tcW w:w="1404" w:type="dxa"/>
+            <w:tcW w:w="1932" w:type="dxa"/>
+            <w:gridSpan w:val="2"/>
           </w:tcPr>
           <w:p>
             <w:pPr>
@@ -3599,7 +3660,8 @@
         </w:tc>
         <w:tc>
           <w:tcPr>
-            <w:tcW w:w="1240" w:type="dxa"/>
+            <w:tcW w:w="1206" w:type="dxa"/>
+            <w:gridSpan w:val="2"/>
           </w:tcPr>
           <w:p>
             <w:pPr>
@@ -3623,7 +3685,8 @@
         </w:tc>
         <w:tc>
           <w:tcPr>
-            <w:tcW w:w="1559" w:type="dxa"/>
+            <w:tcW w:w="1534" w:type="dxa"/>
+            <w:gridSpan w:val="2"/>
           </w:tcPr>
           <w:p>
             <w:pPr>
@@ -3641,7 +3704,8 @@
         </w:tc>
         <w:tc>
           <w:tcPr>
-            <w:tcW w:w="851" w:type="dxa"/>
+            <w:tcW w:w="834" w:type="dxa"/>
+            <w:gridSpan w:val="2"/>
           </w:tcPr>
           <w:p>
             <w:pPr>
@@ -3659,7 +3723,7 @@
         </w:tc>
         <w:tc>
           <w:tcPr>
-            <w:tcW w:w="4620" w:type="dxa"/>
+            <w:tcW w:w="4168" w:type="dxa"/>
           </w:tcPr>
           <w:p>
             <w:pPr>
@@ -3697,7 +3761,7 @@
         <w:tc>
           <w:tcPr>
             <w:tcW w:w="9674" w:type="dxa"/>
-            <w:gridSpan w:val="5"/>
+            <w:gridSpan w:val="9"/>
           </w:tcPr>
           <w:p>
             <w:pPr>
@@ -3738,7 +3802,8 @@
         </w:tc>
         <w:tc>
           <w:tcPr>
-            <w:tcW w:w="1404" w:type="dxa"/>
+            <w:tcW w:w="1932" w:type="dxa"/>
+            <w:gridSpan w:val="2"/>
           </w:tcPr>
           <w:p>
             <w:pPr>
@@ -3756,7 +3821,8 @@
         </w:tc>
         <w:tc>
           <w:tcPr>
-            <w:tcW w:w="1240" w:type="dxa"/>
+            <w:tcW w:w="1206" w:type="dxa"/>
+            <w:gridSpan w:val="2"/>
           </w:tcPr>
           <w:p>
             <w:pPr>
@@ -3780,7 +3846,8 @@
         </w:tc>
         <w:tc>
           <w:tcPr>
-            <w:tcW w:w="1559" w:type="dxa"/>
+            <w:tcW w:w="1534" w:type="dxa"/>
+            <w:gridSpan w:val="2"/>
           </w:tcPr>
           <w:p>
             <w:pPr>
@@ -3804,7 +3871,8 @@
         </w:tc>
         <w:tc>
           <w:tcPr>
-            <w:tcW w:w="851" w:type="dxa"/>
+            <w:tcW w:w="834" w:type="dxa"/>
+            <w:gridSpan w:val="2"/>
           </w:tcPr>
           <w:p>
             <w:pPr>
@@ -3822,7 +3890,7 @@
         </w:tc>
         <w:tc>
           <w:tcPr>
-            <w:tcW w:w="4620" w:type="dxa"/>
+            <w:tcW w:w="4168" w:type="dxa"/>
           </w:tcPr>
           <w:p>
             <w:pPr>
@@ -3856,7 +3924,7 @@
         <w:tc>
           <w:tcPr>
             <w:tcW w:w="9674" w:type="dxa"/>
-            <w:gridSpan w:val="5"/>
+            <w:gridSpan w:val="9"/>
           </w:tcPr>
           <w:p>
             <w:pPr>
@@ -3895,7 +3963,8 @@
         </w:tc>
         <w:tc>
           <w:tcPr>
-            <w:tcW w:w="1404" w:type="dxa"/>
+            <w:tcW w:w="1932" w:type="dxa"/>
+            <w:gridSpan w:val="2"/>
           </w:tcPr>
           <w:p>
             <w:pPr>
@@ -3913,7 +3982,8 @@
         </w:tc>
         <w:tc>
           <w:tcPr>
-            <w:tcW w:w="1240" w:type="dxa"/>
+            <w:tcW w:w="1206" w:type="dxa"/>
+            <w:gridSpan w:val="2"/>
           </w:tcPr>
           <w:p>
             <w:pPr>
@@ -3937,7 +4007,8 @@
         </w:tc>
         <w:tc>
           <w:tcPr>
-            <w:tcW w:w="1559" w:type="dxa"/>
+            <w:tcW w:w="1534" w:type="dxa"/>
+            <w:gridSpan w:val="2"/>
           </w:tcPr>
           <w:p>
             <w:pPr>
@@ -3955,7 +4026,8 @@
         </w:tc>
         <w:tc>
           <w:tcPr>
-            <w:tcW w:w="851" w:type="dxa"/>
+            <w:tcW w:w="834" w:type="dxa"/>
+            <w:gridSpan w:val="2"/>
           </w:tcPr>
           <w:p>
             <w:pPr>
@@ -3973,7 +4045,7 @@
         </w:tc>
         <w:tc>
           <w:tcPr>
-            <w:tcW w:w="4620" w:type="dxa"/>
+            <w:tcW w:w="4168" w:type="dxa"/>
           </w:tcPr>
           <w:p>
             <w:pPr>
@@ -4007,7 +4079,7 @@
         <w:tc>
           <w:tcPr>
             <w:tcW w:w="9674" w:type="dxa"/>
-            <w:gridSpan w:val="5"/>
+            <w:gridSpan w:val="9"/>
           </w:tcPr>
           <w:p>
             <w:pPr>
@@ -4046,7 +4118,8 @@
         </w:tc>
         <w:tc>
           <w:tcPr>
-            <w:tcW w:w="1404" w:type="dxa"/>
+            <w:tcW w:w="1932" w:type="dxa"/>
+            <w:gridSpan w:val="2"/>
           </w:tcPr>
           <w:p>
             <w:pPr>
@@ -4064,7 +4137,8 @@
         </w:tc>
         <w:tc>
           <w:tcPr>
-            <w:tcW w:w="1240" w:type="dxa"/>
+            <w:tcW w:w="1206" w:type="dxa"/>
+            <w:gridSpan w:val="2"/>
           </w:tcPr>
           <w:p>
             <w:pPr>
@@ -4088,7 +4162,8 @@
         </w:tc>
         <w:tc>
           <w:tcPr>
-            <w:tcW w:w="1559" w:type="dxa"/>
+            <w:tcW w:w="1534" w:type="dxa"/>
+            <w:gridSpan w:val="2"/>
           </w:tcPr>
           <w:p>
             <w:pPr>
@@ -4106,7 +4181,8 @@
         </w:tc>
         <w:tc>
           <w:tcPr>
-            <w:tcW w:w="851" w:type="dxa"/>
+            <w:tcW w:w="834" w:type="dxa"/>
+            <w:gridSpan w:val="2"/>
           </w:tcPr>
           <w:p>
             <w:pPr>
@@ -4124,7 +4200,7 @@
         </w:tc>
         <w:tc>
           <w:tcPr>
-            <w:tcW w:w="4620" w:type="dxa"/>
+            <w:tcW w:w="4168" w:type="dxa"/>
           </w:tcPr>
           <w:p>
             <w:pPr>
@@ -4158,7 +4234,7 @@
         <w:tc>
           <w:tcPr>
             <w:tcW w:w="9674" w:type="dxa"/>
-            <w:gridSpan w:val="5"/>
+            <w:gridSpan w:val="9"/>
           </w:tcPr>
           <w:p>
             <w:pPr>
@@ -4197,7 +4273,8 @@
         </w:tc>
         <w:tc>
           <w:tcPr>
-            <w:tcW w:w="1404" w:type="dxa"/>
+            <w:tcW w:w="1932" w:type="dxa"/>
+            <w:gridSpan w:val="2"/>
           </w:tcPr>
           <w:p>
             <w:pPr>
@@ -4215,7 +4292,8 @@
         </w:tc>
         <w:tc>
           <w:tcPr>
-            <w:tcW w:w="1240" w:type="dxa"/>
+            <w:tcW w:w="1206" w:type="dxa"/>
+            <w:gridSpan w:val="2"/>
           </w:tcPr>
           <w:p>
             <w:pPr>
@@ -4239,7 +4317,8 @@
         </w:tc>
         <w:tc>
           <w:tcPr>
-            <w:tcW w:w="1559" w:type="dxa"/>
+            <w:tcW w:w="1534" w:type="dxa"/>
+            <w:gridSpan w:val="2"/>
           </w:tcPr>
           <w:p>
             <w:pPr>
@@ -4257,7 +4336,8 @@
         </w:tc>
         <w:tc>
           <w:tcPr>
-            <w:tcW w:w="851" w:type="dxa"/>
+            <w:tcW w:w="834" w:type="dxa"/>
+            <w:gridSpan w:val="2"/>
           </w:tcPr>
           <w:p>
             <w:pPr>
@@ -4275,7 +4355,7 @@
         </w:tc>
         <w:tc>
           <w:tcPr>
-            <w:tcW w:w="4620" w:type="dxa"/>
+            <w:tcW w:w="4168" w:type="dxa"/>
           </w:tcPr>
           <w:p>
             <w:pPr>
@@ -4309,7 +4389,7 @@
         <w:tc>
           <w:tcPr>
             <w:tcW w:w="9674" w:type="dxa"/>
-            <w:gridSpan w:val="5"/>
+            <w:gridSpan w:val="9"/>
           </w:tcPr>
           <w:p>
             <w:pPr>
@@ -4351,7 +4431,8 @@
         </w:tc>
         <w:tc>
           <w:tcPr>
-            <w:tcW w:w="1404" w:type="dxa"/>
+            <w:tcW w:w="1932" w:type="dxa"/>
+            <w:gridSpan w:val="2"/>
           </w:tcPr>
           <w:p>
             <w:pPr>
@@ -4369,7 +4450,8 @@
         </w:tc>
         <w:tc>
           <w:tcPr>
-            <w:tcW w:w="1240" w:type="dxa"/>
+            <w:tcW w:w="1206" w:type="dxa"/>
+            <w:gridSpan w:val="2"/>
           </w:tcPr>
           <w:p>
             <w:pPr>
@@ -4393,7 +4475,8 @@
         </w:tc>
         <w:tc>
           <w:tcPr>
-            <w:tcW w:w="1559" w:type="dxa"/>
+            <w:tcW w:w="1534" w:type="dxa"/>
+            <w:gridSpan w:val="2"/>
           </w:tcPr>
           <w:p>
             <w:pPr>
@@ -4411,7 +4494,8 @@
         </w:tc>
         <w:tc>
           <w:tcPr>
-            <w:tcW w:w="851" w:type="dxa"/>
+            <w:tcW w:w="834" w:type="dxa"/>
+            <w:gridSpan w:val="2"/>
           </w:tcPr>
           <w:p>
             <w:pPr>
@@ -4429,7 +4513,7 @@
         </w:tc>
         <w:tc>
           <w:tcPr>
-            <w:tcW w:w="4620" w:type="dxa"/>
+            <w:tcW w:w="4168" w:type="dxa"/>
           </w:tcPr>
           <w:p>
             <w:pPr>
@@ -4472,7 +4556,7 @@
         <w:tc>
           <w:tcPr>
             <w:tcW w:w="9674" w:type="dxa"/>
-            <w:gridSpan w:val="5"/>
+            <w:gridSpan w:val="9"/>
           </w:tcPr>
           <w:p>
             <w:pPr>
@@ -4513,7 +4597,8 @@
         </w:tc>
         <w:tc>
           <w:tcPr>
-            <w:tcW w:w="1404" w:type="dxa"/>
+            <w:tcW w:w="1932" w:type="dxa"/>
+            <w:gridSpan w:val="2"/>
           </w:tcPr>
           <w:p>
             <w:pPr>
@@ -4533,7 +4618,8 @@
         </w:tc>
         <w:tc>
           <w:tcPr>
-            <w:tcW w:w="1240" w:type="dxa"/>
+            <w:tcW w:w="1206" w:type="dxa"/>
+            <w:gridSpan w:val="2"/>
           </w:tcPr>
           <w:p>
             <w:pPr>
@@ -4553,7 +4639,8 @@
         </w:tc>
         <w:tc>
           <w:tcPr>
-            <w:tcW w:w="1559" w:type="dxa"/>
+            <w:tcW w:w="1534" w:type="dxa"/>
+            <w:gridSpan w:val="2"/>
           </w:tcPr>
           <w:p>
             <w:pPr>
@@ -4573,7 +4660,8 @@
         </w:tc>
         <w:tc>
           <w:tcPr>
-            <w:tcW w:w="851" w:type="dxa"/>
+            <w:tcW w:w="834" w:type="dxa"/>
+            <w:gridSpan w:val="2"/>
           </w:tcPr>
           <w:p>
             <w:pPr>
@@ -4593,7 +4681,7 @@
         </w:tc>
         <w:tc>
           <w:tcPr>
-            <w:tcW w:w="4620" w:type="dxa"/>
+            <w:tcW w:w="4168" w:type="dxa"/>
           </w:tcPr>
           <w:p>
             <w:pPr>
@@ -4629,7 +4717,7 @@
         <w:tc>
           <w:tcPr>
             <w:tcW w:w="9674" w:type="dxa"/>
-            <w:gridSpan w:val="5"/>
+            <w:gridSpan w:val="9"/>
           </w:tcPr>
           <w:p>
             <w:pPr>
@@ -4671,25 +4759,27 @@
         </w:tc>
         <w:tc>
           <w:tcPr>
-            <w:tcW w:w="1404" w:type="dxa"/>
-          </w:tcPr>
-          <w:p>
-            <w:pPr>
-              <w:rPr>
-                <w:rFonts w:ascii="Consolas" w:hAnsi="Consolas" w:cs="Consolas"/>
-              </w:rPr>
-            </w:pPr>
-            <w:r>
-              <w:rPr>
-                <w:rFonts w:ascii="Consolas" w:hAnsi="Consolas" w:cs="Consolas"/>
-              </w:rPr>
-              <w:t>DENY</w:t>
-            </w:r>
-          </w:p>
-        </w:tc>
-        <w:tc>
-          <w:tcPr>
-            <w:tcW w:w="1240" w:type="dxa"/>
+            <w:tcW w:w="1932" w:type="dxa"/>
+            <w:gridSpan w:val="2"/>
+          </w:tcPr>
+          <w:p>
+            <w:pPr>
+              <w:rPr>
+                <w:rFonts w:ascii="Consolas" w:hAnsi="Consolas" w:cs="Consolas"/>
+              </w:rPr>
+            </w:pPr>
+            <w:r>
+              <w:rPr>
+                <w:rFonts w:ascii="Consolas" w:hAnsi="Consolas" w:cs="Consolas"/>
+              </w:rPr>
+              <w:t>ERRUNAUTH</w:t>
+            </w:r>
+          </w:p>
+        </w:tc>
+        <w:tc>
+          <w:tcPr>
+            <w:tcW w:w="1206" w:type="dxa"/>
+            <w:gridSpan w:val="2"/>
           </w:tcPr>
           <w:p>
             <w:pPr>
@@ -4707,7 +4797,8 @@
         </w:tc>
         <w:tc>
           <w:tcPr>
-            <w:tcW w:w="1559" w:type="dxa"/>
+            <w:tcW w:w="1534" w:type="dxa"/>
+            <w:gridSpan w:val="2"/>
           </w:tcPr>
           <w:p>
             <w:pPr>
@@ -4725,7 +4816,8 @@
         </w:tc>
         <w:tc>
           <w:tcPr>
-            <w:tcW w:w="851" w:type="dxa"/>
+            <w:tcW w:w="834" w:type="dxa"/>
+            <w:gridSpan w:val="2"/>
           </w:tcPr>
           <w:p>
             <w:pPr>
@@ -4749,7 +4841,7 @@
         </w:tc>
         <w:tc>
           <w:tcPr>
-            <w:tcW w:w="4620" w:type="dxa"/>
+            <w:tcW w:w="4168" w:type="dxa"/>
           </w:tcPr>
           <w:p>
             <w:pPr>
@@ -4763,7 +4855,7 @@
                 <w:rFonts w:ascii="Consolas" w:hAnsi="Consolas" w:cs="Consolas"/>
                 <w:lang w:val="en-US"/>
               </w:rPr>
-              <w:t>ERR</w:t>
+              <w:t>-</w:t>
             </w:r>
           </w:p>
         </w:tc>
@@ -4785,19 +4877,1105 @@
         <w:tc>
           <w:tcPr>
             <w:tcW w:w="9674" w:type="dxa"/>
-            <w:gridSpan w:val="5"/>
-          </w:tcPr>
-          <w:p>
-            <w:pPr>
-              <w:rPr>
-                <w:rFonts w:ascii="Consolas" w:hAnsi="Consolas" w:cs="Consolas"/>
-              </w:rPr>
-            </w:pPr>
-            <w:r>
-              <w:rPr>
-                <w:rFonts w:ascii="Consolas" w:hAnsi="Consolas" w:cs="Consolas"/>
-              </w:rPr>
-              <w:t xml:space="preserve">Serwer wysyła informację o odmowie wykonania żądania. </w:t>
+            <w:gridSpan w:val="9"/>
+          </w:tcPr>
+          <w:p>
+            <w:pPr>
+              <w:rPr>
+                <w:rFonts w:ascii="Consolas" w:hAnsi="Consolas" w:cs="Consolas"/>
+              </w:rPr>
+            </w:pPr>
+            <w:r>
+              <w:rPr>
+                <w:rFonts w:ascii="Consolas" w:hAnsi="Consolas" w:cs="Consolas"/>
+              </w:rPr>
+              <w:t>Serwer wysyła informa</w:t>
+            </w:r>
+            <w:r>
+              <w:rPr>
+                <w:rFonts w:ascii="Consolas" w:hAnsi="Consolas" w:cs="Consolas"/>
+              </w:rPr>
+              <w:t>cję o odmowie wykonania żądania – klient nie jest zautoryzowany.</w:t>
+            </w:r>
+            <w:r>
+              <w:rPr>
+                <w:rFonts w:ascii="Consolas" w:hAnsi="Consolas" w:cs="Consolas"/>
+              </w:rPr>
+              <w:t xml:space="preserve"> </w:t>
+            </w:r>
+          </w:p>
+        </w:tc>
+      </w:tr>
+      <w:tr>
+        <w:trPr>
+          <w:trHeight w:val="83"/>
+        </w:trPr>
+        <w:tc>
+          <w:tcPr>
+            <w:tcW w:w="1008" w:type="dxa"/>
+            <w:vMerge w:val="restart"/>
+          </w:tcPr>
+          <w:p>
+            <w:pPr>
+              <w:rPr>
+                <w:rFonts w:ascii="Consolas" w:hAnsi="Consolas" w:cs="Consolas"/>
+              </w:rPr>
+            </w:pPr>
+            <w:r>
+              <w:rPr>
+                <w:rFonts w:ascii="Consolas" w:hAnsi="Consolas" w:cs="Consolas"/>
+              </w:rPr>
+              <w:t>9.1.2</w:t>
+            </w:r>
+            <w:r>
+              <w:rPr>
+                <w:rFonts w:ascii="Consolas" w:hAnsi="Consolas" w:cs="Consolas"/>
+              </w:rPr>
+              <w:t>2</w:t>
+            </w:r>
+          </w:p>
+        </w:tc>
+        <w:tc>
+          <w:tcPr>
+            <w:tcW w:w="1932" w:type="dxa"/>
+            <w:gridSpan w:val="2"/>
+          </w:tcPr>
+          <w:p>
+            <w:pPr>
+              <w:rPr>
+                <w:rFonts w:ascii="Consolas" w:hAnsi="Consolas" w:cs="Consolas"/>
+              </w:rPr>
+            </w:pPr>
+            <w:r>
+              <w:rPr>
+                <w:rFonts w:ascii="Consolas" w:hAnsi="Consolas" w:cs="Consolas"/>
+              </w:rPr>
+              <w:t>ERRBUSY</w:t>
+            </w:r>
+          </w:p>
+        </w:tc>
+        <w:tc>
+          <w:tcPr>
+            <w:tcW w:w="1206" w:type="dxa"/>
+            <w:gridSpan w:val="2"/>
+          </w:tcPr>
+          <w:p>
+            <w:pPr>
+              <w:rPr>
+                <w:rFonts w:ascii="Consolas" w:hAnsi="Consolas" w:cs="Consolas"/>
+              </w:rPr>
+            </w:pPr>
+            <w:r>
+              <w:rPr>
+                <w:rFonts w:ascii="Consolas" w:hAnsi="Consolas" w:cs="Consolas"/>
+              </w:rPr>
+              <w:t>Serwer</w:t>
+            </w:r>
+          </w:p>
+        </w:tc>
+        <w:tc>
+          <w:tcPr>
+            <w:tcW w:w="1534" w:type="dxa"/>
+            <w:gridSpan w:val="2"/>
+          </w:tcPr>
+          <w:p>
+            <w:pPr>
+              <w:rPr>
+                <w:rFonts w:ascii="Consolas" w:hAnsi="Consolas" w:cs="Consolas"/>
+              </w:rPr>
+            </w:pPr>
+            <w:r>
+              <w:rPr>
+                <w:rFonts w:ascii="Consolas" w:hAnsi="Consolas" w:cs="Consolas"/>
+              </w:rPr>
+              <w:t>-</w:t>
+            </w:r>
+          </w:p>
+        </w:tc>
+        <w:tc>
+          <w:tcPr>
+            <w:tcW w:w="834" w:type="dxa"/>
+            <w:gridSpan w:val="2"/>
+          </w:tcPr>
+          <w:p>
+            <w:pPr>
+              <w:rPr>
+                <w:rFonts w:ascii="Consolas" w:hAnsi="Consolas" w:cs="Consolas"/>
+              </w:rPr>
+            </w:pPr>
+            <w:r>
+              <w:rPr>
+                <w:rFonts w:ascii="Consolas" w:hAnsi="Consolas" w:cs="Consolas"/>
+              </w:rPr>
+              <w:t>0x</w:t>
+            </w:r>
+            <w:r>
+              <w:rPr>
+                <w:rFonts w:ascii="Consolas" w:hAnsi="Consolas" w:cs="Consolas"/>
+              </w:rPr>
+              <w:t>10</w:t>
+            </w:r>
+          </w:p>
+        </w:tc>
+        <w:tc>
+          <w:tcPr>
+            <w:tcW w:w="4168" w:type="dxa"/>
+          </w:tcPr>
+          <w:p>
+            <w:pPr>
+              <w:rPr>
+                <w:rFonts w:ascii="Consolas" w:hAnsi="Consolas" w:cs="Consolas"/>
+                <w:lang w:val="en-US"/>
+              </w:rPr>
+            </w:pPr>
+            <w:r>
+              <w:rPr>
+                <w:rFonts w:ascii="Consolas" w:hAnsi="Consolas" w:cs="Consolas"/>
+                <w:lang w:val="en-US"/>
+              </w:rPr>
+              <w:t>-</w:t>
+            </w:r>
+          </w:p>
+        </w:tc>
+      </w:tr>
+      <w:tr>
+        <w:tc>
+          <w:tcPr>
+            <w:tcW w:w="1008" w:type="dxa"/>
+            <w:vMerge/>
+          </w:tcPr>
+          <w:p>
+            <w:pPr>
+              <w:rPr>
+                <w:rFonts w:ascii="Consolas" w:hAnsi="Consolas" w:cs="Consolas"/>
+              </w:rPr>
+            </w:pPr>
+          </w:p>
+        </w:tc>
+        <w:tc>
+          <w:tcPr>
+            <w:tcW w:w="9674" w:type="dxa"/>
+            <w:gridSpan w:val="9"/>
+          </w:tcPr>
+          <w:p>
+            <w:pPr>
+              <w:rPr>
+                <w:rFonts w:ascii="Consolas" w:hAnsi="Consolas" w:cs="Consolas"/>
+              </w:rPr>
+            </w:pPr>
+            <w:r>
+              <w:rPr>
+                <w:rFonts w:ascii="Consolas" w:hAnsi="Consolas" w:cs="Consolas"/>
+              </w:rPr>
+              <w:t xml:space="preserve">Serwer wysyła informację o odmowie </w:t>
+            </w:r>
+            <w:r>
+              <w:rPr>
+                <w:rFonts w:ascii="Consolas" w:hAnsi="Consolas" w:cs="Consolas"/>
+              </w:rPr>
+              <w:t>połączenia – za dużo podłączonych użytkowników.</w:t>
+            </w:r>
+            <w:r>
+              <w:rPr>
+                <w:rFonts w:ascii="Consolas" w:hAnsi="Consolas" w:cs="Consolas"/>
+              </w:rPr>
+              <w:t xml:space="preserve"> </w:t>
+            </w:r>
+          </w:p>
+        </w:tc>
+      </w:tr>
+      <w:tr>
+        <w:trPr>
+          <w:trHeight w:val="83"/>
+        </w:trPr>
+        <w:tc>
+          <w:tcPr>
+            <w:tcW w:w="1008" w:type="dxa"/>
+            <w:vMerge w:val="restart"/>
+          </w:tcPr>
+          <w:p>
+            <w:pPr>
+              <w:rPr>
+                <w:rFonts w:ascii="Consolas" w:hAnsi="Consolas" w:cs="Consolas"/>
+              </w:rPr>
+            </w:pPr>
+            <w:r>
+              <w:rPr>
+                <w:rFonts w:ascii="Consolas" w:hAnsi="Consolas" w:cs="Consolas"/>
+              </w:rPr>
+              <w:t>9.1.2</w:t>
+            </w:r>
+            <w:r>
+              <w:rPr>
+                <w:rFonts w:ascii="Consolas" w:hAnsi="Consolas" w:cs="Consolas"/>
+              </w:rPr>
+              <w:t>3</w:t>
+            </w:r>
+          </w:p>
+        </w:tc>
+        <w:tc>
+          <w:tcPr>
+            <w:tcW w:w="1932" w:type="dxa"/>
+            <w:gridSpan w:val="2"/>
+          </w:tcPr>
+          <w:p>
+            <w:pPr>
+              <w:rPr>
+                <w:rFonts w:ascii="Consolas" w:hAnsi="Consolas" w:cs="Consolas"/>
+              </w:rPr>
+            </w:pPr>
+            <w:r>
+              <w:rPr>
+                <w:rFonts w:ascii="Consolas" w:hAnsi="Consolas" w:cs="Consolas"/>
+              </w:rPr>
+              <w:t>ERR</w:t>
+            </w:r>
+            <w:r>
+              <w:rPr>
+                <w:rFonts w:ascii="Consolas" w:hAnsi="Consolas" w:cs="Consolas"/>
+              </w:rPr>
+              <w:t>LOGIN</w:t>
+            </w:r>
+          </w:p>
+        </w:tc>
+        <w:tc>
+          <w:tcPr>
+            <w:tcW w:w="1206" w:type="dxa"/>
+            <w:gridSpan w:val="2"/>
+          </w:tcPr>
+          <w:p>
+            <w:pPr>
+              <w:rPr>
+                <w:rFonts w:ascii="Consolas" w:hAnsi="Consolas" w:cs="Consolas"/>
+              </w:rPr>
+            </w:pPr>
+            <w:r>
+              <w:rPr>
+                <w:rFonts w:ascii="Consolas" w:hAnsi="Consolas" w:cs="Consolas"/>
+              </w:rPr>
+              <w:t>Serwer</w:t>
+            </w:r>
+          </w:p>
+        </w:tc>
+        <w:tc>
+          <w:tcPr>
+            <w:tcW w:w="1534" w:type="dxa"/>
+            <w:gridSpan w:val="2"/>
+          </w:tcPr>
+          <w:p>
+            <w:pPr>
+              <w:rPr>
+                <w:rFonts w:ascii="Consolas" w:hAnsi="Consolas" w:cs="Consolas"/>
+              </w:rPr>
+            </w:pPr>
+            <w:r>
+              <w:rPr>
+                <w:rFonts w:ascii="Consolas" w:hAnsi="Consolas" w:cs="Consolas"/>
+              </w:rPr>
+              <w:t>-</w:t>
+            </w:r>
+          </w:p>
+        </w:tc>
+        <w:tc>
+          <w:tcPr>
+            <w:tcW w:w="834" w:type="dxa"/>
+            <w:gridSpan w:val="2"/>
+          </w:tcPr>
+          <w:p>
+            <w:pPr>
+              <w:rPr>
+                <w:rFonts w:ascii="Consolas" w:hAnsi="Consolas" w:cs="Consolas"/>
+              </w:rPr>
+            </w:pPr>
+            <w:r>
+              <w:rPr>
+                <w:rFonts w:ascii="Consolas" w:hAnsi="Consolas" w:cs="Consolas"/>
+              </w:rPr>
+              <w:t>0x</w:t>
+            </w:r>
+            <w:r>
+              <w:rPr>
+                <w:rFonts w:ascii="Consolas" w:hAnsi="Consolas" w:cs="Consolas"/>
+              </w:rPr>
+              <w:t>11</w:t>
+            </w:r>
+          </w:p>
+        </w:tc>
+        <w:tc>
+          <w:tcPr>
+            <w:tcW w:w="4168" w:type="dxa"/>
+          </w:tcPr>
+          <w:p>
+            <w:pPr>
+              <w:rPr>
+                <w:rFonts w:ascii="Consolas" w:hAnsi="Consolas" w:cs="Consolas"/>
+                <w:lang w:val="en-US"/>
+              </w:rPr>
+            </w:pPr>
+            <w:r>
+              <w:rPr>
+                <w:rFonts w:ascii="Consolas" w:hAnsi="Consolas" w:cs="Consolas"/>
+                <w:lang w:val="en-US"/>
+              </w:rPr>
+              <w:t>-</w:t>
+            </w:r>
+          </w:p>
+        </w:tc>
+      </w:tr>
+      <w:tr>
+        <w:tc>
+          <w:tcPr>
+            <w:tcW w:w="1008" w:type="dxa"/>
+            <w:vMerge/>
+          </w:tcPr>
+          <w:p>
+            <w:pPr>
+              <w:rPr>
+                <w:rFonts w:ascii="Consolas" w:hAnsi="Consolas" w:cs="Consolas"/>
+              </w:rPr>
+            </w:pPr>
+          </w:p>
+        </w:tc>
+        <w:tc>
+          <w:tcPr>
+            <w:tcW w:w="9674" w:type="dxa"/>
+            <w:gridSpan w:val="9"/>
+          </w:tcPr>
+          <w:p>
+            <w:pPr>
+              <w:rPr>
+                <w:rFonts w:ascii="Consolas" w:hAnsi="Consolas" w:cs="Consolas"/>
+              </w:rPr>
+            </w:pPr>
+            <w:r>
+              <w:rPr>
+                <w:rFonts w:ascii="Consolas" w:hAnsi="Consolas" w:cs="Consolas"/>
+              </w:rPr>
+              <w:t>Błąd przy próbie logowania – zły login lub hasło</w:t>
+            </w:r>
+          </w:p>
+        </w:tc>
+      </w:tr>
+      <w:tr>
+        <w:trPr>
+          <w:trHeight w:val="83"/>
+        </w:trPr>
+        <w:tc>
+          <w:tcPr>
+            <w:tcW w:w="1008" w:type="dxa"/>
+            <w:vMerge w:val="restart"/>
+          </w:tcPr>
+          <w:p>
+            <w:pPr>
+              <w:rPr>
+                <w:rFonts w:ascii="Consolas" w:hAnsi="Consolas" w:cs="Consolas"/>
+              </w:rPr>
+            </w:pPr>
+            <w:r>
+              <w:rPr>
+                <w:rFonts w:ascii="Consolas" w:hAnsi="Consolas" w:cs="Consolas"/>
+              </w:rPr>
+              <w:t>9.1.2</w:t>
+            </w:r>
+            <w:r>
+              <w:rPr>
+                <w:rFonts w:ascii="Consolas" w:hAnsi="Consolas" w:cs="Consolas"/>
+              </w:rPr>
+              <w:t>4</w:t>
+            </w:r>
+          </w:p>
+        </w:tc>
+        <w:tc>
+          <w:tcPr>
+            <w:tcW w:w="1932" w:type="dxa"/>
+            <w:gridSpan w:val="2"/>
+          </w:tcPr>
+          <w:p>
+            <w:pPr>
+              <w:rPr>
+                <w:rFonts w:ascii="Consolas" w:hAnsi="Consolas" w:cs="Consolas"/>
+              </w:rPr>
+            </w:pPr>
+            <w:r>
+              <w:rPr>
+                <w:rFonts w:ascii="Consolas" w:hAnsi="Consolas" w:cs="Consolas"/>
+              </w:rPr>
+              <w:t>ERR</w:t>
+            </w:r>
+            <w:r>
+              <w:rPr>
+                <w:rFonts w:ascii="Consolas" w:hAnsi="Consolas" w:cs="Consolas"/>
+              </w:rPr>
+              <w:t>BADREQ</w:t>
+            </w:r>
+          </w:p>
+        </w:tc>
+        <w:tc>
+          <w:tcPr>
+            <w:tcW w:w="1206" w:type="dxa"/>
+            <w:gridSpan w:val="2"/>
+          </w:tcPr>
+          <w:p>
+            <w:pPr>
+              <w:rPr>
+                <w:rFonts w:ascii="Consolas" w:hAnsi="Consolas" w:cs="Consolas"/>
+              </w:rPr>
+            </w:pPr>
+            <w:r>
+              <w:rPr>
+                <w:rFonts w:ascii="Consolas" w:hAnsi="Consolas" w:cs="Consolas"/>
+              </w:rPr>
+              <w:t>Serwer</w:t>
+            </w:r>
+          </w:p>
+        </w:tc>
+        <w:tc>
+          <w:tcPr>
+            <w:tcW w:w="1534" w:type="dxa"/>
+            <w:gridSpan w:val="2"/>
+          </w:tcPr>
+          <w:p>
+            <w:pPr>
+              <w:rPr>
+                <w:rFonts w:ascii="Consolas" w:hAnsi="Consolas" w:cs="Consolas"/>
+              </w:rPr>
+            </w:pPr>
+            <w:r>
+              <w:rPr>
+                <w:rFonts w:ascii="Consolas" w:hAnsi="Consolas" w:cs="Consolas"/>
+              </w:rPr>
+              <w:t>-</w:t>
+            </w:r>
+          </w:p>
+        </w:tc>
+        <w:tc>
+          <w:tcPr>
+            <w:tcW w:w="834" w:type="dxa"/>
+            <w:gridSpan w:val="2"/>
+          </w:tcPr>
+          <w:p>
+            <w:pPr>
+              <w:rPr>
+                <w:rFonts w:ascii="Consolas" w:hAnsi="Consolas" w:cs="Consolas"/>
+              </w:rPr>
+            </w:pPr>
+            <w:r>
+              <w:rPr>
+                <w:rFonts w:ascii="Consolas" w:hAnsi="Consolas" w:cs="Consolas"/>
+              </w:rPr>
+              <w:t>0x</w:t>
+            </w:r>
+            <w:r>
+              <w:rPr>
+                <w:rFonts w:ascii="Consolas" w:hAnsi="Consolas" w:cs="Consolas"/>
+              </w:rPr>
+              <w:t>1</w:t>
+            </w:r>
+            <w:r>
+              <w:rPr>
+                <w:rFonts w:ascii="Consolas" w:hAnsi="Consolas" w:cs="Consolas"/>
+              </w:rPr>
+              <w:t>2</w:t>
+            </w:r>
+          </w:p>
+        </w:tc>
+        <w:tc>
+          <w:tcPr>
+            <w:tcW w:w="4168" w:type="dxa"/>
+          </w:tcPr>
+          <w:p>
+            <w:pPr>
+              <w:rPr>
+                <w:rFonts w:ascii="Consolas" w:hAnsi="Consolas" w:cs="Consolas"/>
+                <w:lang w:val="en-US"/>
+              </w:rPr>
+            </w:pPr>
+            <w:r>
+              <w:rPr>
+                <w:rFonts w:ascii="Consolas" w:hAnsi="Consolas" w:cs="Consolas"/>
+                <w:lang w:val="en-US"/>
+              </w:rPr>
+              <w:t>-</w:t>
+            </w:r>
+          </w:p>
+        </w:tc>
+      </w:tr>
+      <w:tr>
+        <w:tc>
+          <w:tcPr>
+            <w:tcW w:w="1008" w:type="dxa"/>
+            <w:vMerge/>
+          </w:tcPr>
+          <w:p>
+            <w:pPr>
+              <w:rPr>
+                <w:rFonts w:ascii="Consolas" w:hAnsi="Consolas" w:cs="Consolas"/>
+              </w:rPr>
+            </w:pPr>
+          </w:p>
+        </w:tc>
+        <w:tc>
+          <w:tcPr>
+            <w:tcW w:w="9674" w:type="dxa"/>
+            <w:gridSpan w:val="9"/>
+          </w:tcPr>
+          <w:p>
+            <w:pPr>
+              <w:rPr>
+                <w:rFonts w:ascii="Consolas" w:hAnsi="Consolas" w:cs="Consolas"/>
+              </w:rPr>
+            </w:pPr>
+            <w:r>
+              <w:rPr>
+                <w:rFonts w:ascii="Consolas" w:hAnsi="Consolas" w:cs="Consolas"/>
+              </w:rPr>
+              <w:t xml:space="preserve">Serwer wysyła informację o odmowie </w:t>
+            </w:r>
+            <w:r>
+              <w:rPr>
+                <w:rFonts w:ascii="Consolas" w:hAnsi="Consolas" w:cs="Consolas"/>
+              </w:rPr>
+              <w:t>– w protokole nie ma żądania o podanym numerze</w:t>
+            </w:r>
+          </w:p>
+        </w:tc>
+      </w:tr>
+      <w:tr>
+        <w:trPr>
+          <w:trHeight w:val="83"/>
+        </w:trPr>
+        <w:tc>
+          <w:tcPr>
+            <w:tcW w:w="1008" w:type="dxa"/>
+            <w:vMerge w:val="restart"/>
+          </w:tcPr>
+          <w:p>
+            <w:pPr>
+              <w:rPr>
+                <w:rFonts w:ascii="Consolas" w:hAnsi="Consolas" w:cs="Consolas"/>
+              </w:rPr>
+            </w:pPr>
+            <w:r>
+              <w:rPr>
+                <w:rFonts w:ascii="Consolas" w:hAnsi="Consolas" w:cs="Consolas"/>
+              </w:rPr>
+              <w:t>9.1.2</w:t>
+            </w:r>
+            <w:r>
+              <w:rPr>
+                <w:rFonts w:ascii="Consolas" w:hAnsi="Consolas" w:cs="Consolas"/>
+              </w:rPr>
+              <w:t>5</w:t>
+            </w:r>
+          </w:p>
+        </w:tc>
+        <w:tc>
+          <w:tcPr>
+            <w:tcW w:w="1932" w:type="dxa"/>
+            <w:gridSpan w:val="2"/>
+          </w:tcPr>
+          <w:p>
+            <w:pPr>
+              <w:rPr>
+                <w:rFonts w:ascii="Consolas" w:hAnsi="Consolas" w:cs="Consolas"/>
+              </w:rPr>
+            </w:pPr>
+            <w:r>
+              <w:rPr>
+                <w:rFonts w:ascii="Consolas" w:hAnsi="Consolas" w:cs="Consolas"/>
+              </w:rPr>
+              <w:t>ERR</w:t>
+            </w:r>
+            <w:r>
+              <w:rPr>
+                <w:rFonts w:ascii="Consolas" w:hAnsi="Consolas" w:cs="Consolas"/>
+              </w:rPr>
+              <w:t>BADCONTENT</w:t>
+            </w:r>
+          </w:p>
+        </w:tc>
+        <w:tc>
+          <w:tcPr>
+            <w:tcW w:w="1206" w:type="dxa"/>
+            <w:gridSpan w:val="2"/>
+          </w:tcPr>
+          <w:p>
+            <w:pPr>
+              <w:rPr>
+                <w:rFonts w:ascii="Consolas" w:hAnsi="Consolas" w:cs="Consolas"/>
+              </w:rPr>
+            </w:pPr>
+            <w:r>
+              <w:rPr>
+                <w:rFonts w:ascii="Consolas" w:hAnsi="Consolas" w:cs="Consolas"/>
+              </w:rPr>
+              <w:t>Serwer</w:t>
+            </w:r>
+          </w:p>
+        </w:tc>
+        <w:tc>
+          <w:tcPr>
+            <w:tcW w:w="1534" w:type="dxa"/>
+            <w:gridSpan w:val="2"/>
+          </w:tcPr>
+          <w:p>
+            <w:pPr>
+              <w:rPr>
+                <w:rFonts w:ascii="Consolas" w:hAnsi="Consolas" w:cs="Consolas"/>
+              </w:rPr>
+            </w:pPr>
+            <w:r>
+              <w:rPr>
+                <w:rFonts w:ascii="Consolas" w:hAnsi="Consolas" w:cs="Consolas"/>
+              </w:rPr>
+              <w:t>-</w:t>
+            </w:r>
+          </w:p>
+        </w:tc>
+        <w:tc>
+          <w:tcPr>
+            <w:tcW w:w="834" w:type="dxa"/>
+            <w:gridSpan w:val="2"/>
+          </w:tcPr>
+          <w:p>
+            <w:pPr>
+              <w:rPr>
+                <w:rFonts w:ascii="Consolas" w:hAnsi="Consolas" w:cs="Consolas"/>
+              </w:rPr>
+            </w:pPr>
+            <w:r>
+              <w:rPr>
+                <w:rFonts w:ascii="Consolas" w:hAnsi="Consolas" w:cs="Consolas"/>
+              </w:rPr>
+              <w:t>0x</w:t>
+            </w:r>
+            <w:r>
+              <w:rPr>
+                <w:rFonts w:ascii="Consolas" w:hAnsi="Consolas" w:cs="Consolas"/>
+              </w:rPr>
+              <w:t>1</w:t>
+            </w:r>
+            <w:r>
+              <w:rPr>
+                <w:rFonts w:ascii="Consolas" w:hAnsi="Consolas" w:cs="Consolas"/>
+              </w:rPr>
+              <w:t>3</w:t>
+            </w:r>
+          </w:p>
+        </w:tc>
+        <w:tc>
+          <w:tcPr>
+            <w:tcW w:w="4168" w:type="dxa"/>
+          </w:tcPr>
+          <w:p>
+            <w:pPr>
+              <w:rPr>
+                <w:rFonts w:ascii="Consolas" w:hAnsi="Consolas" w:cs="Consolas"/>
+                <w:lang w:val="en-US"/>
+              </w:rPr>
+            </w:pPr>
+            <w:r>
+              <w:rPr>
+                <w:rFonts w:ascii="Consolas" w:hAnsi="Consolas" w:cs="Consolas"/>
+                <w:lang w:val="en-US"/>
+              </w:rPr>
+              <w:t>-</w:t>
+            </w:r>
+          </w:p>
+        </w:tc>
+      </w:tr>
+      <w:tr>
+        <w:tc>
+          <w:tcPr>
+            <w:tcW w:w="1008" w:type="dxa"/>
+            <w:vMerge/>
+          </w:tcPr>
+          <w:p>
+            <w:pPr>
+              <w:rPr>
+                <w:rFonts w:ascii="Consolas" w:hAnsi="Consolas" w:cs="Consolas"/>
+              </w:rPr>
+            </w:pPr>
+          </w:p>
+        </w:tc>
+        <w:tc>
+          <w:tcPr>
+            <w:tcW w:w="9674" w:type="dxa"/>
+            <w:gridSpan w:val="9"/>
+          </w:tcPr>
+          <w:p>
+            <w:pPr>
+              <w:rPr>
+                <w:rFonts w:ascii="Consolas" w:hAnsi="Consolas" w:cs="Consolas"/>
+              </w:rPr>
+            </w:pPr>
+            <w:r>
+              <w:rPr>
+                <w:rFonts w:ascii="Consolas" w:hAnsi="Consolas" w:cs="Consolas"/>
+              </w:rPr>
+              <w:t>Serwer wysyła informację o odmowie - niewłaściwy format przesłanych danych</w:t>
+            </w:r>
+          </w:p>
+        </w:tc>
+      </w:tr>
+      <w:tr>
+        <w:trPr>
+          <w:trHeight w:val="83"/>
+        </w:trPr>
+        <w:tc>
+          <w:tcPr>
+            <w:tcW w:w="1008" w:type="dxa"/>
+            <w:vMerge w:val="restart"/>
+          </w:tcPr>
+          <w:p>
+            <w:pPr>
+              <w:rPr>
+                <w:rFonts w:ascii="Consolas" w:hAnsi="Consolas" w:cs="Consolas"/>
+              </w:rPr>
+            </w:pPr>
+            <w:r>
+              <w:rPr>
+                <w:rFonts w:ascii="Consolas" w:hAnsi="Consolas" w:cs="Consolas"/>
+              </w:rPr>
+              <w:t>9.1.2</w:t>
+            </w:r>
+            <w:r>
+              <w:rPr>
+                <w:rFonts w:ascii="Consolas" w:hAnsi="Consolas" w:cs="Consolas"/>
+              </w:rPr>
+              <w:t>6</w:t>
+            </w:r>
+          </w:p>
+        </w:tc>
+        <w:tc>
+          <w:tcPr>
+            <w:tcW w:w="1404" w:type="dxa"/>
+          </w:tcPr>
+          <w:p>
+            <w:pPr>
+              <w:rPr>
+                <w:rFonts w:ascii="Consolas" w:hAnsi="Consolas" w:cs="Consolas"/>
+              </w:rPr>
+            </w:pPr>
+            <w:r>
+              <w:rPr>
+                <w:rFonts w:ascii="Consolas" w:hAnsi="Consolas" w:cs="Consolas"/>
+              </w:rPr>
+              <w:t>ERR</w:t>
+            </w:r>
+            <w:r>
+              <w:rPr>
+                <w:rFonts w:ascii="Consolas" w:hAnsi="Consolas" w:cs="Consolas"/>
+              </w:rPr>
+              <w:t>GROUP</w:t>
+            </w:r>
+          </w:p>
+        </w:tc>
+        <w:tc>
+          <w:tcPr>
+            <w:tcW w:w="1240" w:type="dxa"/>
+            <w:gridSpan w:val="2"/>
+          </w:tcPr>
+          <w:p>
+            <w:pPr>
+              <w:rPr>
+                <w:rFonts w:ascii="Consolas" w:hAnsi="Consolas" w:cs="Consolas"/>
+              </w:rPr>
+            </w:pPr>
+            <w:r>
+              <w:rPr>
+                <w:rFonts w:ascii="Consolas" w:hAnsi="Consolas" w:cs="Consolas"/>
+              </w:rPr>
+              <w:t>Serwer</w:t>
+            </w:r>
+          </w:p>
+        </w:tc>
+        <w:tc>
+          <w:tcPr>
+            <w:tcW w:w="1559" w:type="dxa"/>
+            <w:gridSpan w:val="2"/>
+          </w:tcPr>
+          <w:p>
+            <w:pPr>
+              <w:rPr>
+                <w:rFonts w:ascii="Consolas" w:hAnsi="Consolas" w:cs="Consolas"/>
+              </w:rPr>
+            </w:pPr>
+            <w:r>
+              <w:rPr>
+                <w:rFonts w:ascii="Consolas" w:hAnsi="Consolas" w:cs="Consolas"/>
+              </w:rPr>
+              <w:t>-</w:t>
+            </w:r>
+          </w:p>
+        </w:tc>
+        <w:tc>
+          <w:tcPr>
+            <w:tcW w:w="851" w:type="dxa"/>
+            <w:gridSpan w:val="2"/>
+          </w:tcPr>
+          <w:p>
+            <w:pPr>
+              <w:rPr>
+                <w:rFonts w:ascii="Consolas" w:hAnsi="Consolas" w:cs="Consolas"/>
+              </w:rPr>
+            </w:pPr>
+            <w:r>
+              <w:rPr>
+                <w:rFonts w:ascii="Consolas" w:hAnsi="Consolas" w:cs="Consolas"/>
+              </w:rPr>
+              <w:t>0x</w:t>
+            </w:r>
+            <w:r>
+              <w:rPr>
+                <w:rFonts w:ascii="Consolas" w:hAnsi="Consolas" w:cs="Consolas"/>
+              </w:rPr>
+              <w:t>1</w:t>
+            </w:r>
+            <w:r>
+              <w:rPr>
+                <w:rFonts w:ascii="Consolas" w:hAnsi="Consolas" w:cs="Consolas"/>
+              </w:rPr>
+              <w:t>4</w:t>
+            </w:r>
+          </w:p>
+        </w:tc>
+        <w:tc>
+          <w:tcPr>
+            <w:tcW w:w="4620" w:type="dxa"/>
+            <w:gridSpan w:val="2"/>
+          </w:tcPr>
+          <w:p>
+            <w:pPr>
+              <w:rPr>
+                <w:rFonts w:ascii="Consolas" w:hAnsi="Consolas" w:cs="Consolas"/>
+                <w:lang w:val="en-US"/>
+              </w:rPr>
+            </w:pPr>
+            <w:r>
+              <w:rPr>
+                <w:rFonts w:ascii="Consolas" w:hAnsi="Consolas" w:cs="Consolas"/>
+                <w:lang w:val="en-US"/>
+              </w:rPr>
+              <w:t>-</w:t>
+            </w:r>
+          </w:p>
+        </w:tc>
+      </w:tr>
+      <w:tr>
+        <w:tc>
+          <w:tcPr>
+            <w:tcW w:w="1008" w:type="dxa"/>
+            <w:vMerge/>
+          </w:tcPr>
+          <w:p>
+            <w:pPr>
+              <w:rPr>
+                <w:rFonts w:ascii="Consolas" w:hAnsi="Consolas" w:cs="Consolas"/>
+              </w:rPr>
+            </w:pPr>
+          </w:p>
+        </w:tc>
+        <w:tc>
+          <w:tcPr>
+            <w:tcW w:w="9674" w:type="dxa"/>
+            <w:gridSpan w:val="9"/>
+          </w:tcPr>
+          <w:p>
+            <w:pPr>
+              <w:rPr>
+                <w:rFonts w:ascii="Consolas" w:hAnsi="Consolas" w:cs="Consolas"/>
+              </w:rPr>
+            </w:pPr>
+            <w:r>
+              <w:rPr>
+                <w:rFonts w:ascii="Consolas" w:hAnsi="Consolas" w:cs="Consolas"/>
+              </w:rPr>
+              <w:t xml:space="preserve">Błąd </w:t>
+            </w:r>
+            <w:r>
+              <w:rPr>
+                <w:rFonts w:ascii="Consolas" w:hAnsi="Consolas" w:cs="Consolas"/>
+              </w:rPr>
+              <w:t>– nie ma grupy o zadanej nazwie</w:t>
+            </w:r>
+          </w:p>
+        </w:tc>
+      </w:tr>
+      <w:tr>
+        <w:trPr>
+          <w:trHeight w:val="83"/>
+        </w:trPr>
+        <w:tc>
+          <w:tcPr>
+            <w:tcW w:w="1008" w:type="dxa"/>
+            <w:vMerge w:val="restart"/>
+          </w:tcPr>
+          <w:p>
+            <w:pPr>
+              <w:rPr>
+                <w:rFonts w:ascii="Consolas" w:hAnsi="Consolas" w:cs="Consolas"/>
+              </w:rPr>
+            </w:pPr>
+            <w:r>
+              <w:rPr>
+                <w:rFonts w:ascii="Consolas" w:hAnsi="Consolas" w:cs="Consolas"/>
+              </w:rPr>
+              <w:t>9.1.2</w:t>
+            </w:r>
+            <w:r>
+              <w:rPr>
+                <w:rFonts w:ascii="Consolas" w:hAnsi="Consolas" w:cs="Consolas"/>
+              </w:rPr>
+              <w:t>7</w:t>
+            </w:r>
+          </w:p>
+        </w:tc>
+        <w:tc>
+          <w:tcPr>
+            <w:tcW w:w="1404" w:type="dxa"/>
+          </w:tcPr>
+          <w:p>
+            <w:pPr>
+              <w:rPr>
+                <w:rFonts w:ascii="Consolas" w:hAnsi="Consolas" w:cs="Consolas"/>
+              </w:rPr>
+            </w:pPr>
+            <w:r>
+              <w:rPr>
+                <w:rFonts w:ascii="Consolas" w:hAnsi="Consolas" w:cs="Consolas"/>
+              </w:rPr>
+              <w:t>ERRLOGIN</w:t>
+            </w:r>
+          </w:p>
+        </w:tc>
+        <w:tc>
+          <w:tcPr>
+            <w:tcW w:w="1240" w:type="dxa"/>
+            <w:gridSpan w:val="2"/>
+          </w:tcPr>
+          <w:p>
+            <w:pPr>
+              <w:rPr>
+                <w:rFonts w:ascii="Consolas" w:hAnsi="Consolas" w:cs="Consolas"/>
+              </w:rPr>
+            </w:pPr>
+            <w:r>
+              <w:rPr>
+                <w:rFonts w:ascii="Consolas" w:hAnsi="Consolas" w:cs="Consolas"/>
+              </w:rPr>
+              <w:t>Serwer</w:t>
+            </w:r>
+          </w:p>
+        </w:tc>
+        <w:tc>
+          <w:tcPr>
+            <w:tcW w:w="1559" w:type="dxa"/>
+            <w:gridSpan w:val="2"/>
+          </w:tcPr>
+          <w:p>
+            <w:pPr>
+              <w:rPr>
+                <w:rFonts w:ascii="Consolas" w:hAnsi="Consolas" w:cs="Consolas"/>
+              </w:rPr>
+            </w:pPr>
+            <w:r>
+              <w:rPr>
+                <w:rFonts w:ascii="Consolas" w:hAnsi="Consolas" w:cs="Consolas"/>
+              </w:rPr>
+              <w:t>-</w:t>
+            </w:r>
+          </w:p>
+        </w:tc>
+        <w:tc>
+          <w:tcPr>
+            <w:tcW w:w="851" w:type="dxa"/>
+            <w:gridSpan w:val="2"/>
+          </w:tcPr>
+          <w:p>
+            <w:pPr>
+              <w:rPr>
+                <w:rFonts w:ascii="Consolas" w:hAnsi="Consolas" w:cs="Consolas"/>
+              </w:rPr>
+            </w:pPr>
+            <w:r>
+              <w:rPr>
+                <w:rFonts w:ascii="Consolas" w:hAnsi="Consolas" w:cs="Consolas"/>
+              </w:rPr>
+              <w:t>0x</w:t>
+            </w:r>
+            <w:r>
+              <w:rPr>
+                <w:rFonts w:ascii="Consolas" w:hAnsi="Consolas" w:cs="Consolas"/>
+              </w:rPr>
+              <w:t>1</w:t>
+            </w:r>
+            <w:r>
+              <w:rPr>
+                <w:rFonts w:ascii="Consolas" w:hAnsi="Consolas" w:cs="Consolas"/>
+              </w:rPr>
+              <w:t>5</w:t>
+            </w:r>
+          </w:p>
+        </w:tc>
+        <w:tc>
+          <w:tcPr>
+            <w:tcW w:w="4620" w:type="dxa"/>
+            <w:gridSpan w:val="2"/>
+          </w:tcPr>
+          <w:p>
+            <w:pPr>
+              <w:rPr>
+                <w:rFonts w:ascii="Consolas" w:hAnsi="Consolas" w:cs="Consolas"/>
+                <w:lang w:val="en-US"/>
+              </w:rPr>
+            </w:pPr>
+            <w:r>
+              <w:rPr>
+                <w:rFonts w:ascii="Consolas" w:hAnsi="Consolas" w:cs="Consolas"/>
+                <w:lang w:val="en-US"/>
+              </w:rPr>
+              <w:t>-</w:t>
+            </w:r>
+          </w:p>
+        </w:tc>
+      </w:tr>
+      <w:tr>
+        <w:tc>
+          <w:tcPr>
+            <w:tcW w:w="1008" w:type="dxa"/>
+            <w:vMerge/>
+          </w:tcPr>
+          <w:p>
+            <w:pPr>
+              <w:rPr>
+                <w:rFonts w:ascii="Consolas" w:hAnsi="Consolas" w:cs="Consolas"/>
+              </w:rPr>
+            </w:pPr>
+          </w:p>
+        </w:tc>
+        <w:tc>
+          <w:tcPr>
+            <w:tcW w:w="9674" w:type="dxa"/>
+            <w:gridSpan w:val="9"/>
+          </w:tcPr>
+          <w:p>
+            <w:pPr>
+              <w:rPr>
+                <w:rFonts w:ascii="Consolas" w:hAnsi="Consolas" w:cs="Consolas"/>
+              </w:rPr>
+            </w:pPr>
+            <w:r>
+              <w:rPr>
+                <w:rFonts w:ascii="Consolas" w:hAnsi="Consolas" w:cs="Consolas"/>
+              </w:rPr>
+              <w:t xml:space="preserve">Błąd </w:t>
+            </w:r>
+            <w:r>
+              <w:rPr>
+                <w:rFonts w:ascii="Consolas" w:hAnsi="Consolas" w:cs="Consolas"/>
+              </w:rPr>
+              <w:t>– nie ma szablonu o zadanej nazwie</w:t>
             </w:r>
           </w:p>
         </w:tc>
@@ -4806,7 +5984,13 @@
     <w:p/>
     <w:p>
       <w:r>
-        <w:t>Każdy typ danych posiada pole okręslające długość danych. Pojęcie długości jest rozumiane zależnie od danej – może być to długość w bajtach, może być to liczba danych zawartych w tej danej (tylko dla danych złożonych). Długość może być też określona przez typ danej – wtedy wartości zawarte w polu DŁUGOŚĆ DANEJ nie mają znaczenia. Dane wystepuję w pakiecie w kolejności w jakiej są określone w tabeli 9.1.</w:t>
+        <w:t xml:space="preserve">Każdy typ danych posiada pole </w:t>
+      </w:r>
+      <w:r>
+        <w:t>określające</w:t>
+      </w:r>
+      <w:r>
+        <w:t xml:space="preserve"> długość danych. Pojęcie długości jest rozumiane zależnie od danej – może być to długość w bajtach, może być to liczba danych zawartych w tej danej (tylko dla danych złożonych). Długość może być też określona przez typ danej – wtedy wartości zawarte w polu DŁUGOŚĆ DANEJ nie mają znaczenia. Dane wystepuję w pakiecie w kolejności w jakiej są określone w tabeli 9.1.</w:t>
       </w:r>
     </w:p>
     <w:tbl>
@@ -5401,6 +6585,7 @@
               <w:rPr>
                 <w:rFonts w:ascii="Consolas" w:hAnsi="Consolas" w:cs="Consolas"/>
               </w:rPr>
+              <w:lastRenderedPageBreak/>
               <w:t>9.2.7</w:t>
             </w:r>
           </w:p>
@@ -5845,82 +7030,6 @@
                 <w:rFonts w:ascii="Consolas" w:hAnsi="Consolas" w:cs="Consolas"/>
               </w:rPr>
               <w:t>Hash nowego hasła klienta</w:t>
-            </w:r>
-          </w:p>
-        </w:tc>
-        <w:tc>
-          <w:tcPr>
-            <w:tcW w:w="993" w:type="dxa"/>
-          </w:tcPr>
-          <w:p>
-            <w:pPr>
-              <w:rPr>
-                <w:rFonts w:ascii="Consolas" w:hAnsi="Consolas" w:cs="Consolas"/>
-              </w:rPr>
-            </w:pPr>
-            <w:r>
-              <w:rPr>
-                <w:rFonts w:ascii="Consolas" w:hAnsi="Consolas" w:cs="Consolas"/>
-              </w:rPr>
-              <w:t>ASCII</w:t>
-            </w:r>
-          </w:p>
-        </w:tc>
-      </w:tr>
-      <w:tr>
-        <w:tc>
-          <w:tcPr>
-            <w:tcW w:w="1008" w:type="dxa"/>
-          </w:tcPr>
-          <w:p>
-            <w:pPr>
-              <w:rPr>
-                <w:rFonts w:ascii="Consolas" w:hAnsi="Consolas" w:cs="Consolas"/>
-              </w:rPr>
-            </w:pPr>
-            <w:r>
-              <w:rPr>
-                <w:rFonts w:ascii="Consolas" w:hAnsi="Consolas" w:cs="Consolas"/>
-              </w:rPr>
-              <w:t>9.2.13</w:t>
-            </w:r>
-          </w:p>
-        </w:tc>
-        <w:tc>
-          <w:tcPr>
-            <w:tcW w:w="1935" w:type="dxa"/>
-          </w:tcPr>
-          <w:p>
-            <w:pPr>
-              <w:rPr>
-                <w:rFonts w:ascii="Consolas" w:hAnsi="Consolas" w:cs="Consolas"/>
-                <w:lang w:val="en-US"/>
-              </w:rPr>
-            </w:pPr>
-            <w:r>
-              <w:rPr>
-                <w:rFonts w:ascii="Consolas" w:hAnsi="Consolas" w:cs="Consolas"/>
-                <w:lang w:val="en-US"/>
-              </w:rPr>
-              <w:t>ERR</w:t>
-            </w:r>
-          </w:p>
-        </w:tc>
-        <w:tc>
-          <w:tcPr>
-            <w:tcW w:w="6804" w:type="dxa"/>
-          </w:tcPr>
-          <w:p>
-            <w:pPr>
-              <w:rPr>
-                <w:rFonts w:ascii="Consolas" w:hAnsi="Consolas" w:cs="Consolas"/>
-              </w:rPr>
-            </w:pPr>
-            <w:r>
-              <w:rPr>
-                <w:rFonts w:ascii="Consolas" w:hAnsi="Consolas" w:cs="Consolas"/>
-              </w:rPr>
-              <w:t>Typ błędu powodującego odmowę wykonania żądania</w:t>
             </w:r>
           </w:p>
         </w:tc>
@@ -5961,7 +7070,6 @@
         <w:pStyle w:val="Nagwek2"/>
       </w:pPr>
       <w:r>
-        <w:lastRenderedPageBreak/>
         <w:t>9.2 Diagram stanów modułu ClientSession</w:t>
       </w:r>
     </w:p>
@@ -5993,7 +7101,7 @@
           <v:shape id="_x0000_i1025" type="#_x0000_t75" style="width:522.3pt;height:133.9pt" o:ole="">
             <v:imagedata r:id="rId9" o:title=""/>
           </v:shape>
-          <o:OLEObject Type="Embed" ProgID="Visio.Drawing.15" ShapeID="_x0000_i1025" DrawAspect="Content" ObjectID="_1511203209" r:id="rId10"/>
+          <o:OLEObject Type="Embed" ProgID="Visio.Drawing.15" ShapeID="_x0000_i1025" DrawAspect="Content" ObjectID="_1511205394" r:id="rId10"/>
         </w:object>
       </w:r>
     </w:p>
@@ -6429,6 +7537,7 @@
         </w:rPr>
       </w:pPr>
       <w:r>
+        <w:lastRenderedPageBreak/>
         <w:tab/>
         <w:t xml:space="preserve">Szyfrowanie XOR protokołu szyfrującego modułu Cipher jest bezstanowe. Ogranicza się ono do jednej operacji zaszyfrowania ciągu danych zawsze w ten sam sposób. </w:t>
       </w:r>
@@ -8746,7 +9855,7 @@
   <a:extraClrSchemeLst/>
   <a:extLst>
     <a:ext uri="{05A4C25C-085E-4340-85A3-A5531E510DB2}">
-      <thm15:themeFamily xmlns="" xmlns:thm15="http://schemas.microsoft.com/office/thememl/2012/main" name="Office Theme" id="{62F939B6-93AF-4DB8-9C6B-D6C7DFDC589F}" vid="{4A3C46E8-61CC-4603-A589-7422A47A8E4A}"/>
+      <thm15:themeFamily xmlns:thm15="http://schemas.microsoft.com/office/thememl/2012/main" xmlns="" name="Office Theme" id="{62F939B6-93AF-4DB8-9C6B-D6C7DFDC589F}" vid="{4A3C46E8-61CC-4603-A589-7422A47A8E4A}"/>
     </a:ext>
   </a:extLst>
 </a:theme>
@@ -8757,7 +9866,7 @@
 </file>
 
 <file path=customXml/itemProps1.xml><?xml version="1.0" encoding="utf-8"?>
-<ds:datastoreItem xmlns:ds="http://schemas.openxmlformats.org/officeDocument/2006/customXml" ds:itemID="{4EC4CDE8-415A-47C1-A1C5-80ACBC24A8EB}">
+<ds:datastoreItem xmlns:ds="http://schemas.openxmlformats.org/officeDocument/2006/customXml" ds:itemID="{A833BFFE-F692-43EC-A516-202D5F3D8E53}">
   <ds:schemaRefs>
     <ds:schemaRef ds:uri="http://schemas.openxmlformats.org/officeDocument/2006/bibliography"/>
   </ds:schemaRefs>

</xml_diff>

<commit_message>
Clean up documentation, before final updates.
</commit_message>
<xml_diff>
--- a/Pw.Elka.TIN/dokumentacja.docx
+++ b/Pw.Elka.TIN/dokumentacja.docx
@@ -1,10 +1,10 @@
 
 <file path=word/document.xml><?xml version="1.0" encoding="utf-8"?>
-<w:document xmlns:ve="http://schemas.openxmlformats.org/markup-compatibility/2006" xmlns:o="urn:schemas-microsoft-com:office:office" xmlns:r="http://schemas.openxmlformats.org/officeDocument/2006/relationships" xmlns:m="http://schemas.openxmlformats.org/officeDocument/2006/math" xmlns:v="urn:schemas-microsoft-com:vml" xmlns:wp="http://schemas.openxmlformats.org/drawingml/2006/wordprocessingDrawing" xmlns:w10="urn:schemas-microsoft-com:office:word" xmlns:w="http://schemas.openxmlformats.org/wordprocessingml/2006/main" xmlns:wne="http://schemas.microsoft.com/office/word/2006/wordml">
+<w:document xmlns:wpc="http://schemas.microsoft.com/office/word/2010/wordprocessingCanvas" xmlns:cx="http://schemas.microsoft.com/office/drawing/2014/chartex" xmlns:cx1="http://schemas.microsoft.com/office/drawing/2015/9/8/chartex" xmlns:mc="http://schemas.openxmlformats.org/markup-compatibility/2006" xmlns:o="urn:schemas-microsoft-com:office:office" xmlns:r="http://schemas.openxmlformats.org/officeDocument/2006/relationships" xmlns:m="http://schemas.openxmlformats.org/officeDocument/2006/math" xmlns:v="urn:schemas-microsoft-com:vml" xmlns:wp14="http://schemas.microsoft.com/office/word/2010/wordprocessingDrawing" xmlns:wp="http://schemas.openxmlformats.org/drawingml/2006/wordprocessingDrawing" xmlns:w10="urn:schemas-microsoft-com:office:word" xmlns:w="http://schemas.openxmlformats.org/wordprocessingml/2006/main" xmlns:w14="http://schemas.microsoft.com/office/word/2010/wordml" xmlns:w15="http://schemas.microsoft.com/office/word/2012/wordml" xmlns:w16se="http://schemas.microsoft.com/office/word/2015/wordml/symex" xmlns:wpg="http://schemas.microsoft.com/office/word/2010/wordprocessingGroup" xmlns:wpi="http://schemas.microsoft.com/office/word/2010/wordprocessingInk" xmlns:wne="http://schemas.microsoft.com/office/word/2006/wordml" xmlns:wps="http://schemas.microsoft.com/office/word/2010/wordprocessingShape" mc:Ignorable="w14 w15 w16se wp14">
   <w:body>
     <w:p>
       <w:pPr>
-        <w:pStyle w:val="Tytu"/>
+        <w:pStyle w:val="Title"/>
       </w:pPr>
       <w:r>
         <w:t>Dokumentacja</w:t>
@@ -18,7 +18,7 @@
     </w:p>
     <w:p>
       <w:pPr>
-        <w:pStyle w:val="Podtytu"/>
+        <w:pStyle w:val="Subtitle"/>
         <w:spacing w:after="0"/>
       </w:pPr>
       <w:r>
@@ -30,7 +30,7 @@
     </w:p>
     <w:p>
       <w:pPr>
-        <w:pStyle w:val="Podtytu"/>
+        <w:pStyle w:val="Subtitle"/>
         <w:spacing w:after="0"/>
       </w:pPr>
       <w:r>
@@ -39,7 +39,7 @@
     </w:p>
     <w:p>
       <w:pPr>
-        <w:pStyle w:val="Nagwek1"/>
+        <w:pStyle w:val="Heading1"/>
       </w:pPr>
       <w:r>
         <w:t>1.Wstęp</w:t>
@@ -397,7 +397,7 @@
     </w:p>
     <w:p>
       <w:pPr>
-        <w:pStyle w:val="Nagwek2"/>
+        <w:pStyle w:val="Heading2"/>
         <w:numPr>
           <w:ilvl w:val="1"/>
           <w:numId w:val="2"/>
@@ -431,7 +431,7 @@
     </w:p>
     <w:p>
       <w:pPr>
-        <w:pStyle w:val="Akapitzlist"/>
+        <w:pStyle w:val="ListParagraph"/>
         <w:numPr>
           <w:ilvl w:val="0"/>
           <w:numId w:val="1"/>
@@ -447,7 +447,7 @@
     </w:p>
     <w:p>
       <w:pPr>
-        <w:pStyle w:val="Akapitzlist"/>
+        <w:pStyle w:val="ListParagraph"/>
         <w:numPr>
           <w:ilvl w:val="0"/>
           <w:numId w:val="1"/>
@@ -455,12 +455,17 @@
         <w:spacing w:after="0"/>
       </w:pPr>
       <w:r>
-        <w:t>Wątek kliencki –wątek jaki powstaje po podłączeniu się klienta do serwera. Odpowiada on za autoryzację klienta, komunikację z wątkiem dostępu do danych oraz przesyłanie wiadomości jakie chce wysłać klient do kolejki wiadomości wątku rozsyłającego serwera</w:t>
-      </w:r>
-    </w:p>
-    <w:p>
-      <w:pPr>
-        <w:pStyle w:val="Akapitzlist"/>
+        <w:t>Wątek kliencki –wątek jaki powstaje p</w:t>
+      </w:r>
+      <w:bookmarkStart w:id="0" w:name="_GoBack"/>
+      <w:bookmarkEnd w:id="0"/>
+      <w:r>
+        <w:t>o podłączeniu się klienta do serwera. Odpowiada on za autoryzację klienta, komunikację z wątkiem dostępu do danych oraz przesyłanie wiadomości jakie chce wysłać klient do kolejki wiadomości wątku rozsyłającego serwera</w:t>
+      </w:r>
+    </w:p>
+    <w:p>
+      <w:pPr>
+        <w:pStyle w:val="ListParagraph"/>
         <w:numPr>
           <w:ilvl w:val="0"/>
           <w:numId w:val="1"/>
@@ -468,17 +473,12 @@
         <w:spacing w:after="0"/>
       </w:pPr>
       <w:r>
-        <w:t>Wątek rozsyłający serwera – odpowiadał będzie za rozsyłanie wiadomości pobranych z kolejki wiadomości za pomocą</w:t>
-      </w:r>
-      <w:bookmarkStart w:id="0" w:name="_GoBack"/>
-      <w:bookmarkEnd w:id="0"/>
-      <w:r>
-        <w:t xml:space="preserve"> protokołu SMTP</w:t>
-      </w:r>
-    </w:p>
-    <w:p>
-      <w:pPr>
-        <w:pStyle w:val="Akapitzlist"/>
+        <w:t>Wątek rozsyłający serwera – odpowiadał będzie za rozsyłanie wiadomości pobranych z kolejki wiadomości za pomocą protokołu SMTP</w:t>
+      </w:r>
+    </w:p>
+    <w:p>
+      <w:pPr>
+        <w:pStyle w:val="ListParagraph"/>
         <w:numPr>
           <w:ilvl w:val="0"/>
           <w:numId w:val="1"/>
@@ -500,7 +500,7 @@
     </w:p>
     <w:p>
       <w:pPr>
-        <w:pStyle w:val="Nagwek1"/>
+        <w:pStyle w:val="Heading1"/>
         <w:spacing w:before="0"/>
       </w:pPr>
       <w:r>
@@ -589,7 +589,7 @@
     </w:p>
     <w:p>
       <w:pPr>
-        <w:pStyle w:val="Nagwek1"/>
+        <w:pStyle w:val="Heading1"/>
         <w:spacing w:before="0"/>
       </w:pPr>
       <w:r>
@@ -832,7 +832,7 @@
     </w:p>
     <w:p>
       <w:pPr>
-        <w:pStyle w:val="Nagwek1"/>
+        <w:pStyle w:val="Heading1"/>
         <w:spacing w:before="0"/>
       </w:pPr>
       <w:r>
@@ -949,13 +949,28 @@
         <w:t>5</w:t>
       </w:r>
       <w:r>
-        <w:t xml:space="preserve"> Sesja kliencka jest kończona jeśli wysłane przez klienta </w:t>
-      </w:r>
-      <w:r>
-        <w:t>żądanie</w:t>
-      </w:r>
-      <w:r>
-        <w:t xml:space="preserve"> jest niezgodne z protokołem ASIA.</w:t>
+        <w:t xml:space="preserve"> Sesja klien</w:t>
+      </w:r>
+      <w:r>
+        <w:t xml:space="preserve">cka jest kończona </w:t>
+      </w:r>
+      <w:r>
+        <w:t xml:space="preserve">a konto klienta blokowane </w:t>
+      </w:r>
+      <w:r>
+        <w:t xml:space="preserve">jeśli </w:t>
+      </w:r>
+      <w:r>
+        <w:t xml:space="preserve">klient </w:t>
+      </w:r>
+      <w:r>
+        <w:t xml:space="preserve">wysyła więcej niż 10 żądań </w:t>
+      </w:r>
+      <w:r>
+        <w:t xml:space="preserve">aplikacyjnych </w:t>
+      </w:r>
+      <w:r>
+        <w:t>na sekundę.</w:t>
       </w:r>
     </w:p>
     <w:p>
@@ -969,13 +984,10 @@
         <w:t>6</w:t>
       </w:r>
       <w:r>
-        <w:t xml:space="preserve"> Sesja klien</w:t>
-      </w:r>
-      <w:r>
-        <w:t xml:space="preserve">cka jest kończona </w:t>
-      </w:r>
-      <w:r>
-        <w:t>jeśli wysyła więcej niż 10 żądań na sekundę.</w:t>
+        <w:t xml:space="preserve"> </w:t>
+      </w:r>
+      <w:r>
+        <w:t>Nie ma możliwości jednoczesnego nawiązania połączenia z serwerem przez liczbę użytkowników większą niż 1000.</w:t>
       </w:r>
     </w:p>
     <w:p>
@@ -989,67 +1001,30 @@
         <w:t>7</w:t>
       </w:r>
       <w:r>
+        <w:t xml:space="preserve"> Natychmiast po utracie łączności wszystkie wątki składające się na komunikacje klienta z serwerem są  zakańczane a gniazda zamykane. </w:t>
+      </w:r>
+    </w:p>
+    <w:p>
+      <w:pPr>
+        <w:spacing w:after="0"/>
+      </w:pPr>
+      <w:r>
+        <w:t>4.</w:t>
+      </w:r>
+      <w:r>
+        <w:t>8</w:t>
+      </w:r>
+      <w:r>
         <w:t xml:space="preserve"> </w:t>
       </w:r>
       <w:r>
-        <w:t>Nie ma możliwości jednoczesnego nawiązania połączenia z serwerem przez liczbę użytkowników większą niż 1000.</w:t>
+        <w:t>Jako baza danych zostanie wykorzystany MS SQL Server 2014 Standard Edition with Service Pack 1.</w:t>
       </w:r>
     </w:p>
     <w:p>
       <w:pPr>
         <w:spacing w:after="0"/>
       </w:pPr>
-      <w:r>
-        <w:t>4.</w:t>
-      </w:r>
-      <w:r>
-        <w:t>8</w:t>
-      </w:r>
-      <w:r>
-        <w:t xml:space="preserve"> W przypadku </w:t>
-      </w:r>
-      <w:r>
-        <w:t xml:space="preserve">4.7 konto klienta </w:t>
-      </w:r>
-      <w:r>
-        <w:t>jest blokowane.</w:t>
-      </w:r>
-    </w:p>
-    <w:p>
-      <w:pPr>
-        <w:spacing w:after="0"/>
-      </w:pPr>
-      <w:r>
-        <w:t>4.</w:t>
-      </w:r>
-      <w:r>
-        <w:t>9</w:t>
-      </w:r>
-      <w:r>
-        <w:t xml:space="preserve"> Natychmiast po utracie łączności wszystkie wątki składające się na komunikacje klienta z serwerem są  zakańczane a gniazda zamykane. </w:t>
-      </w:r>
-    </w:p>
-    <w:p>
-      <w:pPr>
-        <w:spacing w:after="0"/>
-      </w:pPr>
-      <w:r>
-        <w:t>4.</w:t>
-      </w:r>
-      <w:r>
-        <w:t>10</w:t>
-      </w:r>
-      <w:r>
-        <w:t xml:space="preserve"> </w:t>
-      </w:r>
-      <w:r>
-        <w:t>Jako baza danych zostanie wykorzystany MS SQL Server 2014 Standard Edition with Service Pack 1.</w:t>
-      </w:r>
-    </w:p>
-    <w:p>
-      <w:pPr>
-        <w:spacing w:after="0"/>
-      </w:pPr>
     </w:p>
     <w:p>
       <w:r>
@@ -1059,7 +1034,7 @@
     <w:p/>
     <w:p>
       <w:pPr>
-        <w:pStyle w:val="Nagwek1"/>
+        <w:pStyle w:val="Heading1"/>
       </w:pPr>
       <w:r>
         <w:t xml:space="preserve">5. </w:t>
@@ -1070,7 +1045,7 @@
     </w:p>
     <w:p>
       <w:pPr>
-        <w:pStyle w:val="Nagwek1"/>
+        <w:pStyle w:val="Heading1"/>
       </w:pPr>
       <w:r>
         <w:t xml:space="preserve">6. </w:t>
@@ -1087,13 +1062,7 @@
     </w:p>
     <w:p>
       <w:r>
-        <w:t xml:space="preserve">Funkcja main konfiguruje statyczny obiekt DependencyInjector, za pomocą którego pobierane będą wszelkie </w:t>
-      </w:r>
-      <w:r>
-        <w:t>obecne w aplikacji oraz będą tworzone nowe instancje obiektów</w:t>
-      </w:r>
-      <w:r>
-        <w:t xml:space="preserve">. Funkcja main uruchamia </w:t>
+        <w:t xml:space="preserve">Funkcja main uruchamia </w:t>
       </w:r>
       <w:r>
         <w:t>obiekt</w:t>
@@ -1111,13 +1080,33 @@
         <w:t>SmtpLayer na osobnych wątkach. SessionsListener przekazuje RootManagerowi</w:t>
       </w:r>
       <w:r>
-        <w:t xml:space="preserve"> informacje o nowych połączeniach i dla każdego z nich które są dozwolone uruchamia obiekty ClientSession. Obiekty ClientSession uruchamiają obiekty Cipher które służą do szyfrowania i obiekty TcpLayer które służą do komunikacji z klientem. ClientSession komunikuje się z SmtpLayer poprzez kolekję obiektów MessagesQueue. Obiekty ClientSession i obiekt RootManager mają dostęp do DAL ze swoich wątków.</w:t>
-      </w:r>
-    </w:p>
-    <w:p/>
-    <w:p>
-      <w:pPr>
-        <w:pStyle w:val="Nagwek1"/>
+        <w:t xml:space="preserve"> informacje o nowych połączeniach i dla każdego z nich które są dozwolone uruchamia obiekty ClientSession</w:t>
+      </w:r>
+      <w:r>
+        <w:t>, Cipher i TcpLayer</w:t>
+      </w:r>
+      <w:r>
+        <w:t>. Obiekty Cipher służą do szyfro</w:t>
+      </w:r>
+      <w:r>
+        <w:t>wania, a</w:t>
+      </w:r>
+      <w:r>
+        <w:t xml:space="preserve"> obiekty TcpLayer służą do komunikacji z klientem</w:t>
+      </w:r>
+      <w:r>
+        <w:t xml:space="preserve"> za pomocą gniazd</w:t>
+      </w:r>
+      <w:r>
+        <w:t>. ClientSession komunikuje się z SmtpLayer poprzez kolekję obiektów MessagesQueue. Obiekty ClientSession i obiekt RootManager mają dostęp do DAL ze swoich wątków.</w:t>
+      </w:r>
+      <w:r>
+        <w:t xml:space="preserve"> Obiekt SmtpLayer będzie wysyłał maile z wcześniej przyznanego mu globalnego konta e-mail.</w:t>
+      </w:r>
+    </w:p>
+    <w:p>
+      <w:pPr>
+        <w:pStyle w:val="Heading1"/>
       </w:pPr>
       <w:r>
         <w:t>7</w:t>
@@ -1136,18 +1125,18 @@
     <w:p/>
     <w:p>
       <w:pPr>
-        <w:pStyle w:val="Nagwek1"/>
+        <w:pStyle w:val="Heading1"/>
       </w:pPr>
     </w:p>
     <w:p/>
     <w:p>
       <w:pPr>
-        <w:pStyle w:val="Nagwek1"/>
-      </w:pPr>
-    </w:p>
-    <w:p>
-      <w:pPr>
-        <w:pStyle w:val="Nagwek1"/>
+        <w:pStyle w:val="Heading1"/>
+      </w:pPr>
+    </w:p>
+    <w:p>
+      <w:pPr>
+        <w:pStyle w:val="Heading1"/>
       </w:pPr>
       <w:r>
         <w:t>8</w:t>
@@ -1156,7 +1145,6 @@
         <w:t>. Opis protokołu SMTP</w:t>
       </w:r>
     </w:p>
-    <w:p/>
     <w:p>
       <w:pPr>
         <w:pStyle w:val="todo"/>
@@ -1221,29 +1209,29 @@
     </w:p>
     <w:p>
       <w:r>
+        <w:t xml:space="preserve">Gdy klient kończy wysyłanie wiadomości do danego odbiorcy, może wysłać plecenie TURN, które odwraca połączenie i sprawia że odbiorca przejmuje nad nim kontrolę. Zakończenie połączenia można wykonać wysyłając polecenie QUIT i czekając na odpowiedzą 221 które  pozwala na rozłączenie. </w:t>
+      </w:r>
+    </w:p>
+    <w:p>
+      <w:pPr>
+        <w:pStyle w:val="Heading1"/>
+        <w:rPr>
+          <w:lang w:val="en-US"/>
+        </w:rPr>
+      </w:pPr>
+      <w:r>
+        <w:rPr>
+          <w:lang w:val="en-US"/>
+        </w:rPr>
         <w:lastRenderedPageBreak/>
-        <w:t xml:space="preserve">Gdy klient kończy wysyłanie wiadomości do danego odbiorcy, może wysłać plecenie TURN, które odwraca połączenie i sprawia że odbiorca przejmuje nad nim kontrolę. Zakończenie połączenia można wykonać wysyłając polecenie QUIT i czekając na odpowiedzą 221 które  pozwala na rozłączenie. </w:t>
-      </w:r>
-    </w:p>
-    <w:p>
-      <w:pPr>
-        <w:pStyle w:val="Nagwek1"/>
-        <w:rPr>
-          <w:lang w:val="en-US"/>
-        </w:rPr>
-      </w:pPr>
-      <w:r>
-        <w:rPr>
-          <w:lang w:val="en-US"/>
-        </w:rPr>
         <w:t>9. Opis autorskiego protokołu o nazwie ASIA (Automated Sending Information to Addresses)</w:t>
       </w:r>
     </w:p>
     <w:tbl>
       <w:tblPr>
-        <w:tblStyle w:val="Tabela-Siatka"/>
+        <w:tblStyle w:val="TableGrid"/>
         <w:tblW w:w="0" w:type="auto"/>
-        <w:tblLook w:val="04A0"/>
+        <w:tblLook w:val="04A0" w:firstRow="1" w:lastRow="0" w:firstColumn="1" w:lastColumn="0" w:noHBand="0" w:noVBand="1"/>
       </w:tblPr>
       <w:tblGrid>
         <w:gridCol w:w="5353"/>
@@ -1438,7 +1426,7 @@
     </w:p>
     <w:p>
       <w:pPr>
-        <w:pStyle w:val="Nagwek2"/>
+        <w:pStyle w:val="Heading2"/>
       </w:pPr>
       <w:r>
         <w:t>9.1 Typy komunikatów</w:t>
@@ -1446,14 +1434,20 @@
     </w:p>
     <w:p>
       <w:r>
-        <w:t>Każdy komunikat posiada swój kod komunikatu po którym jest identyfikowany Kod zajmuje 1 bajt. Każdy komunikat posiada określoną liczbę danych. Pozostała część komunikatu zawiera dane, które same określają swoją długość. Oznaczenie {...} określa kolekcję danych, której długość jest określona w niej samej.</w:t>
+        <w:t>Każdy komunikat posiada swój kod komunikatu po którym jest identyfikowany</w:t>
+      </w:r>
+      <w:r>
+        <w:t>.</w:t>
+      </w:r>
+      <w:r>
+        <w:t xml:space="preserve"> Kod zajmuje 1 bajt. Każdy komunikat posiada określoną liczbę danych. Pozostała część komunikatu zawiera dane, które same określają swoją długość. Oznaczenie {...} określa kolekcję danych, której długość jest określona w niej samej.</w:t>
       </w:r>
     </w:p>
     <w:tbl>
       <w:tblPr>
-        <w:tblStyle w:val="Tabela-Siatka"/>
+        <w:tblStyle w:val="TableGrid"/>
         <w:tblW w:w="0" w:type="auto"/>
-        <w:tblLook w:val="04A0"/>
+        <w:tblLook w:val="04A0" w:firstRow="1" w:lastRow="0" w:firstColumn="1" w:lastColumn="0" w:noHBand="0" w:noVBand="1"/>
       </w:tblPr>
       <w:tblGrid>
         <w:gridCol w:w="1008"/>
@@ -2703,6 +2697,12 @@
               </w:rPr>
               <w:t>Klient pobiera wszystkie szablony wiadomosci</w:t>
             </w:r>
+            <w:r>
+              <w:rPr>
+                <w:rFonts w:ascii="Consolas" w:hAnsi="Consolas" w:cs="Consolas"/>
+              </w:rPr>
+              <w:t xml:space="preserve"> (nazwy szablonów, bez treści)</w:t>
+            </w:r>
           </w:p>
         </w:tc>
       </w:tr>
@@ -3504,7 +3504,6 @@
               <w:rPr>
                 <w:rFonts w:ascii="Consolas" w:hAnsi="Consolas" w:cs="Consolas"/>
               </w:rPr>
-              <w:lastRenderedPageBreak/>
               <w:t>9.1.13</w:t>
             </w:r>
           </w:p>
@@ -3768,7 +3767,15 @@
                 <w:rFonts w:ascii="Consolas" w:hAnsi="Consolas" w:cs="Consolas"/>
                 <w:lang w:val="en-US"/>
               </w:rPr>
-              <w:t>GRPID, GRPNAME, {ADDRID, ADDRVAL}</w:t>
+              <w:t xml:space="preserve">GRPID, GRPNAME, {ADDRID, </w:t>
+            </w:r>
+            <w:r>
+              <w:rPr>
+                <w:rFonts w:ascii="Consolas" w:hAnsi="Consolas" w:cs="Consolas"/>
+                <w:lang w:val="en-US"/>
+              </w:rPr>
+              <w:lastRenderedPageBreak/>
+              <w:t>ADDRVAL}</w:t>
             </w:r>
           </w:p>
         </w:tc>
@@ -4928,12 +4935,6 @@
               </w:rPr>
               <w:t>cję o odmowie wykonania żądania – klient nie jest zautoryzowany.</w:t>
             </w:r>
-            <w:r>
-              <w:rPr>
-                <w:rFonts w:ascii="Consolas" w:hAnsi="Consolas" w:cs="Consolas"/>
-              </w:rPr>
-              <w:t xml:space="preserve"> </w:t>
-            </w:r>
           </w:p>
         </w:tc>
       </w:tr>
@@ -5098,13 +5099,13 @@
               <w:rPr>
                 <w:rFonts w:ascii="Consolas" w:hAnsi="Consolas" w:cs="Consolas"/>
               </w:rPr>
-              <w:t>połączenia – za dużo podłączonych użytkowników.</w:t>
-            </w:r>
-            <w:r>
-              <w:rPr>
-                <w:rFonts w:ascii="Consolas" w:hAnsi="Consolas" w:cs="Consolas"/>
-              </w:rPr>
-              <w:t xml:space="preserve"> </w:t>
+              <w:t>połączenia – za</w:t>
+            </w:r>
+            <w:r>
+              <w:rPr>
+                <w:rFonts w:ascii="Consolas" w:hAnsi="Consolas" w:cs="Consolas"/>
+              </w:rPr>
+              <w:t xml:space="preserve"> dużo podłączonych użytkowników.</w:t>
             </w:r>
           </w:p>
         </w:tc>
@@ -5792,7 +5793,13 @@
               <w:rPr>
                 <w:rFonts w:ascii="Consolas" w:hAnsi="Consolas" w:cs="Consolas"/>
               </w:rPr>
-              <w:t>– nie ma grupy o zadanej nazwie</w:t>
+              <w:t xml:space="preserve">– nie ma grupy o </w:t>
+            </w:r>
+            <w:r>
+              <w:rPr>
+                <w:rFonts w:ascii="Consolas" w:hAnsi="Consolas" w:cs="Consolas"/>
+              </w:rPr>
+              <w:t>zadanym id</w:t>
             </w:r>
           </w:p>
         </w:tc>
@@ -5952,7 +5959,13 @@
               <w:rPr>
                 <w:rFonts w:ascii="Consolas" w:hAnsi="Consolas" w:cs="Consolas"/>
               </w:rPr>
-              <w:t>Błąd – nie ma szablonu o zadanej nazwie</w:t>
+              <w:t xml:space="preserve">Błąd – nie ma szablonu o </w:t>
+            </w:r>
+            <w:r>
+              <w:rPr>
+                <w:rFonts w:ascii="Consolas" w:hAnsi="Consolas" w:cs="Consolas"/>
+              </w:rPr>
+              <w:t>zadanym id</w:t>
             </w:r>
           </w:p>
         </w:tc>
@@ -5972,10 +5985,10 @@
     </w:p>
     <w:tbl>
       <w:tblPr>
-        <w:tblStyle w:val="Tabela-Siatka"/>
+        <w:tblStyle w:val="TableGrid"/>
         <w:tblW w:w="10740" w:type="dxa"/>
         <w:tblLayout w:type="fixed"/>
-        <w:tblLook w:val="04A0"/>
+        <w:tblLook w:val="04A0" w:firstRow="1" w:lastRow="0" w:firstColumn="1" w:lastColumn="0" w:noHBand="0" w:noVBand="1"/>
       </w:tblPr>
       <w:tblGrid>
         <w:gridCol w:w="1008"/>
@@ -6082,7 +6095,13 @@
               <w:rPr>
                 <w:rFonts w:ascii="Consolas" w:hAnsi="Consolas" w:cs="Consolas"/>
               </w:rPr>
-              <w:t>32 bajtowy salt do funkcji skrótu</w:t>
+              <w:t>4</w:t>
+            </w:r>
+            <w:r>
+              <w:rPr>
+                <w:rFonts w:ascii="Consolas" w:hAnsi="Consolas" w:cs="Consolas"/>
+              </w:rPr>
+              <w:t xml:space="preserve"> bajtowy salt do funkcji skrótu</w:t>
             </w:r>
           </w:p>
         </w:tc>
@@ -6352,7 +6371,19 @@
               <w:rPr>
                 <w:rFonts w:ascii="Consolas" w:hAnsi="Consolas" w:cs="Consolas"/>
               </w:rPr>
-              <w:t>Treść wiadomości. Wypełnialne pola wiadomości są oznaczane w następujący sposób - „{nazwapola}”. Parzyste ciągi znaków „{„ są w szablonie oznaczają dwa razy krótsze ciągi znaków „{„. Dla „}” analogicznie</w:t>
+              <w:t>Treść wiadomości. Wypełnialne pola wiadomości są oznaczane w następujący sposób - „{nazwapola}”. Parzyste ciągi znaków „{„</w:t>
+            </w:r>
+            <w:r>
+              <w:rPr>
+                <w:rFonts w:ascii="Consolas" w:hAnsi="Consolas" w:cs="Consolas"/>
+              </w:rPr>
+              <w:t xml:space="preserve"> </w:t>
+            </w:r>
+            <w:r>
+              <w:rPr>
+                <w:rFonts w:ascii="Consolas" w:hAnsi="Consolas" w:cs="Consolas"/>
+              </w:rPr>
+              <w:t>w szablonie oznaczają dwa razy krótsze ciągi znaków „{„. Dla „}” analogicznie</w:t>
             </w:r>
           </w:p>
         </w:tc>
@@ -6562,7 +6593,6 @@
               <w:rPr>
                 <w:rFonts w:ascii="Consolas" w:hAnsi="Consolas" w:cs="Consolas"/>
               </w:rPr>
-              <w:lastRenderedPageBreak/>
               <w:t>9.2.7</w:t>
             </w:r>
           </w:p>
@@ -6797,6 +6827,7 @@
               <w:rPr>
                 <w:rFonts w:ascii="Consolas" w:hAnsi="Consolas" w:cs="Consolas"/>
               </w:rPr>
+              <w:lastRenderedPageBreak/>
               <w:t>9</w:t>
             </w:r>
             <w:r>
@@ -7044,15 +7075,18 @@
     </w:p>
     <w:p>
       <w:pPr>
-        <w:pStyle w:val="Nagwek2"/>
+        <w:pStyle w:val="Heading2"/>
       </w:pPr>
       <w:r>
         <w:t>9.2 Diagram stanów modułu ClientSession</w:t>
       </w:r>
-    </w:p>
-    <w:p>
-      <w:pPr>
-        <w:pStyle w:val="Nagwek1"/>
+      <w:r>
+        <w:t xml:space="preserve"> (protokół ASIA)</w:t>
+      </w:r>
+    </w:p>
+    <w:p>
+      <w:pPr>
+        <w:pStyle w:val="Heading1"/>
       </w:pPr>
       <w:r>
         <w:object w:dxaOrig="17076" w:dyaOrig="4380">
@@ -7075,22 +7109,21 @@
             <v:path o:extrusionok="f" gradientshapeok="t" o:connecttype="rect"/>
             <o:lock v:ext="edit" aspectratio="t"/>
           </v:shapetype>
-          <v:shape id="_x0000_i1025" type="#_x0000_t75" style="width:522.2pt;height:133.7pt" o:ole="">
+          <v:shape id="_x0000_i1025" type="#_x0000_t75" style="width:522.75pt;height:133.5pt" o:ole="">
             <v:imagedata r:id="rId9" o:title=""/>
           </v:shape>
-          <o:OLEObject Type="Embed" ProgID="Visio.Drawing.15" ShapeID="_x0000_i1025" DrawAspect="Content" ObjectID="_1511269523" r:id="rId10"/>
+          <o:OLEObject Type="Embed" ProgID="Visio.Drawing.15" ShapeID="_x0000_i1025" DrawAspect="Content" ObjectID="_1511280203" r:id="rId10"/>
         </w:object>
       </w:r>
     </w:p>
     <w:p>
       <w:pPr>
-        <w:pStyle w:val="Nagwek1"/>
+        <w:pStyle w:val="Heading1"/>
       </w:pPr>
       <w:r>
         <w:t>10. Opis protokołu szyfrującego</w:t>
       </w:r>
     </w:p>
-    <w:p/>
     <w:p>
       <w:pPr>
         <w:rPr>
@@ -7187,9 +7220,9 @@
     </w:p>
     <w:tbl>
       <w:tblPr>
-        <w:tblStyle w:val="Tabela-Siatka"/>
+        <w:tblStyle w:val="TableGrid"/>
         <w:tblW w:w="0" w:type="auto"/>
-        <w:tblLook w:val="04A0"/>
+        <w:tblLook w:val="04A0" w:firstRow="1" w:lastRow="0" w:firstColumn="1" w:lastColumn="0" w:noHBand="0" w:noVBand="1"/>
       </w:tblPr>
       <w:tblGrid>
         <w:gridCol w:w="2093"/>
@@ -7356,14 +7389,17 @@
         <w:t xml:space="preserve">XOR </w:t>
       </w:r>
       <w:r>
-        <w:t>ze stałym ciągiem bitów dla każdego klienta.</w:t>
+        <w:t xml:space="preserve">ze stałym ciągiem bitów dla </w:t>
+      </w:r>
+      <w:r>
+        <w:t>wszystkich klientów.</w:t>
       </w:r>
     </w:p>
     <w:tbl>
       <w:tblPr>
-        <w:tblStyle w:val="Tabela-Siatka"/>
+        <w:tblStyle w:val="TableGrid"/>
         <w:tblW w:w="0" w:type="auto"/>
-        <w:tblLook w:val="04A0"/>
+        <w:tblLook w:val="04A0" w:firstRow="1" w:lastRow="0" w:firstColumn="1" w:lastColumn="0" w:noHBand="0" w:noVBand="1"/>
       </w:tblPr>
       <w:tblGrid>
         <w:gridCol w:w="2093"/>
@@ -7514,14 +7550,19 @@
         </w:rPr>
       </w:pPr>
       <w:r>
-        <w:lastRenderedPageBreak/>
         <w:tab/>
-        <w:t xml:space="preserve">Szyfrowanie XOR protokołu szyfrującego modułu Cipher jest bezstanowe. Ogranicza się ono do jednej operacji zaszyfrowania ciągu danych zawsze w ten sam sposób. </w:t>
-      </w:r>
-    </w:p>
-    <w:p>
-      <w:pPr>
-        <w:pStyle w:val="Nagwek1"/>
+        <w:t>Szyfrowanie XOR protokołu szyfrującego modułu Cipher jest bezstanowe. Ogranicza się ono do jednej operacji zaszyfrowania</w:t>
+      </w:r>
+      <w:r>
+        <w:t>/odszyfrowania</w:t>
+      </w:r>
+      <w:r>
+        <w:t xml:space="preserve"> ciągu danych zawsze w ten sam sposób. </w:t>
+      </w:r>
+    </w:p>
+    <w:p>
+      <w:pPr>
+        <w:pStyle w:val="Heading1"/>
       </w:pPr>
       <w:r>
         <w:t>10. Opis modułu TCPLayer</w:t>
@@ -7541,6 +7582,7 @@
         <w:spacing w:after="0"/>
       </w:pPr>
       <w:r>
+        <w:lastRenderedPageBreak/>
         <w:t xml:space="preserve">Jej działanie będzie opartę o metody </w:t>
       </w:r>
       <w:r>
@@ -7664,7 +7706,7 @@
     <w:p/>
     <w:p>
       <w:pPr>
-        <w:pStyle w:val="Nagwek1"/>
+        <w:pStyle w:val="Heading1"/>
       </w:pPr>
       <w:r>
         <w:t>11. Diagram stanów sesji klienta</w:t>
@@ -7673,7 +7715,7 @@
     <w:p/>
     <w:p>
       <w:pPr>
-        <w:pStyle w:val="Nagwek1"/>
+        <w:pStyle w:val="Heading1"/>
       </w:pPr>
       <w:r>
         <w:rPr>
@@ -7782,7 +7824,7 @@
     <w:p/>
     <w:p>
       <w:pPr>
-        <w:pStyle w:val="Nagwek1"/>
+        <w:pStyle w:val="Heading1"/>
         <w:spacing w:before="0"/>
       </w:pPr>
       <w:r>
@@ -8088,7 +8130,7 @@
     </w:p>
     <w:p>
       <w:pPr>
-        <w:pStyle w:val="Nagwek1"/>
+        <w:pStyle w:val="Heading1"/>
         <w:spacing w:before="0"/>
       </w:pPr>
       <w:r>
@@ -8106,7 +8148,7 @@
     </w:p>
     <w:p>
       <w:pPr>
-        <w:pStyle w:val="Nagwek2"/>
+        <w:pStyle w:val="Heading2"/>
         <w:spacing w:before="0"/>
       </w:pPr>
       <w:r>
@@ -8119,34 +8161,58 @@
     <w:p>
       <w:pPr>
         <w:spacing w:after="0"/>
-      </w:pPr>
-      <w:r>
+        <w:rPr>
+          <w:lang w:val="en-US"/>
+        </w:rPr>
+      </w:pPr>
+      <w:r>
+        <w:rPr>
+          <w:lang w:val="en-US"/>
+        </w:rPr>
         <w:t>13</w:t>
       </w:r>
       <w:r>
+        <w:rPr>
+          <w:lang w:val="en-US"/>
+        </w:rPr>
         <w:t>.1.1 Implementacja komponentu TcpLayer</w:t>
       </w:r>
     </w:p>
     <w:p>
       <w:pPr>
         <w:spacing w:after="0"/>
-      </w:pPr>
-      <w:r>
+        <w:rPr>
+          <w:lang w:val="en-US"/>
+        </w:rPr>
+      </w:pPr>
+      <w:r>
+        <w:rPr>
+          <w:lang w:val="en-US"/>
+        </w:rPr>
         <w:t>13</w:t>
       </w:r>
       <w:r>
+        <w:rPr>
+          <w:lang w:val="en-US"/>
+        </w:rPr>
         <w:t>.1.2 Implementacja ko</w:t>
       </w:r>
       <w:r>
+        <w:rPr>
+          <w:lang w:val="en-US"/>
+        </w:rPr>
         <w:t>m</w:t>
       </w:r>
       <w:r>
+        <w:rPr>
+          <w:lang w:val="en-US"/>
+        </w:rPr>
         <w:t>ponentu ClientSession</w:t>
       </w:r>
     </w:p>
     <w:p>
       <w:pPr>
-        <w:pStyle w:val="Nagwek2"/>
+        <w:pStyle w:val="Heading2"/>
         <w:spacing w:before="0"/>
       </w:pPr>
       <w:r>
@@ -8176,6 +8242,24 @@
     <w:p>
       <w:pPr>
         <w:spacing w:after="0"/>
+      </w:pPr>
+      <w:r>
+        <w:t>13</w:t>
+      </w:r>
+      <w:r>
+        <w:t>.2.2</w:t>
+      </w:r>
+      <w:r>
+        <w:t xml:space="preserve"> Implementacja</w:t>
+      </w:r>
+      <w:r>
+        <w:t xml:space="preserve"> komponentu SmtpLayer</w:t>
+      </w:r>
+    </w:p>
+    <w:p>
+      <w:pPr>
+        <w:pStyle w:val="Heading2"/>
+        <w:spacing w:before="0"/>
         <w:rPr>
           <w:lang w:val="en-US"/>
         </w:rPr>
@@ -8190,40 +8274,59 @@
         <w:rPr>
           <w:lang w:val="en-US"/>
         </w:rPr>
-        <w:t>.2.2</w:t>
-      </w:r>
-      <w:r>
+        <w:t>.3 Michał Mudel</w:t>
+      </w:r>
+    </w:p>
+    <w:p>
+      <w:pPr>
+        <w:spacing w:after="0"/>
         <w:rPr>
           <w:lang w:val="en-US"/>
         </w:rPr>
-        <w:t xml:space="preserve"> Implementacja</w:t>
-      </w:r>
+      </w:pPr>
       <w:r>
         <w:rPr>
           <w:lang w:val="en-US"/>
         </w:rPr>
-        <w:t xml:space="preserve"> komponentu SmtpLayer</w:t>
-      </w:r>
-    </w:p>
-    <w:p>
-      <w:pPr>
-        <w:pStyle w:val="Nagwek2"/>
-        <w:spacing w:before="0"/>
+        <w:t>13</w:t>
+      </w:r>
+      <w:r>
         <w:rPr>
           <w:lang w:val="en-US"/>
         </w:rPr>
-      </w:pPr>
+        <w:t xml:space="preserve">.3.1 </w:t>
+      </w:r>
       <w:r>
         <w:rPr>
           <w:lang w:val="en-US"/>
         </w:rPr>
+        <w:t xml:space="preserve">Implementacja komponentu </w:t>
+      </w:r>
+      <w:r>
+        <w:rPr>
+          <w:lang w:val="en-US"/>
+        </w:rPr>
+        <w:t>SessionsListener</w:t>
+      </w:r>
+    </w:p>
+    <w:p>
+      <w:pPr>
+        <w:spacing w:after="0"/>
+        <w:rPr>
+          <w:lang w:val="en-US"/>
+        </w:rPr>
+      </w:pPr>
+      <w:r>
+        <w:rPr>
+          <w:lang w:val="en-US"/>
+        </w:rPr>
         <w:t>13</w:t>
       </w:r>
       <w:r>
         <w:rPr>
           <w:lang w:val="en-US"/>
         </w:rPr>
-        <w:t>.3 Michał Mudel</w:t>
+        <w:t>.3.2 Implementacja komponentu Cipher</w:t>
       </w:r>
     </w:p>
     <w:p>
@@ -8237,49 +8340,12 @@
         <w:rPr>
           <w:lang w:val="en-US"/>
         </w:rPr>
-        <w:t>13</w:t>
-      </w:r>
-      <w:r>
-        <w:rPr>
-          <w:lang w:val="en-US"/>
-        </w:rPr>
-        <w:t xml:space="preserve">.3.1 </w:t>
-      </w:r>
-      <w:r>
-        <w:rPr>
-          <w:lang w:val="en-US"/>
-        </w:rPr>
-        <w:t xml:space="preserve">Implementacja komponentu </w:t>
-      </w:r>
-      <w:r>
-        <w:rPr>
-          <w:lang w:val="en-US"/>
-        </w:rPr>
-        <w:t>SessionsListener</w:t>
-      </w:r>
-    </w:p>
-    <w:p>
-      <w:pPr>
-        <w:spacing w:after="0"/>
-      </w:pPr>
-      <w:r>
-        <w:t>13</w:t>
-      </w:r>
-      <w:r>
-        <w:t>.3.2 Implementacja komponentu Cipher</w:t>
-      </w:r>
-    </w:p>
-    <w:p>
-      <w:pPr>
-        <w:spacing w:after="0"/>
-      </w:pPr>
-      <w:r>
         <w:t>13.3.3 Implementacja klasy MessagesQueues</w:t>
       </w:r>
     </w:p>
     <w:p>
       <w:pPr>
-        <w:pStyle w:val="Nagwek2"/>
+        <w:pStyle w:val="Heading2"/>
         <w:spacing w:before="0"/>
       </w:pPr>
       <w:r>
@@ -8505,7 +8571,25 @@
           <w:szCs w:val="24"/>
           <w:lang w:eastAsia="pl-PL"/>
         </w:rPr>
-        <w:t>Rozwiązanie: Serwer zamyka połączenie z klientem i natychmiast zakańcza wszystkie wątki związane z tym połączeniem.</w:t>
+        <w:t xml:space="preserve">Rozwiązanie: Serwer </w:t>
+      </w:r>
+      <w:r>
+        <w:rPr>
+          <w:rFonts w:eastAsia="Times New Roman"/>
+          <w:color w:val="000000"/>
+          <w:szCs w:val="24"/>
+          <w:lang w:eastAsia="pl-PL"/>
+        </w:rPr>
+        <w:t>wysyła klientowi informację o błędnych pakietach</w:t>
+      </w:r>
+      <w:r>
+        <w:rPr>
+          <w:rFonts w:eastAsia="Times New Roman"/>
+          <w:color w:val="000000"/>
+          <w:szCs w:val="24"/>
+          <w:lang w:eastAsia="pl-PL"/>
+        </w:rPr>
+        <w:t xml:space="preserve"> – ERRBADREQ albo ERRBADCONTENT.</w:t>
       </w:r>
     </w:p>
     <w:p>
@@ -8547,7 +8631,7 @@
           <w:szCs w:val="24"/>
           <w:lang w:eastAsia="pl-PL"/>
         </w:rPr>
-        <w:t xml:space="preserve"> – wymaganie 4.5</w:t>
+        <w:t xml:space="preserve"> – wymaganie</w:t>
       </w:r>
       <w:r>
         <w:rPr>
@@ -8557,32 +8641,9 @@
           <w:szCs w:val="24"/>
           <w:lang w:eastAsia="pl-PL"/>
         </w:rPr>
-        <w:t>)</w:t>
-      </w:r>
-    </w:p>
-    <w:p>
-      <w:pPr>
-        <w:spacing w:after="0"/>
-        <w:rPr>
-          <w:rFonts w:eastAsia="Times New Roman"/>
-          <w:color w:val="000000"/>
-          <w:szCs w:val="24"/>
-          <w:lang w:eastAsia="pl-PL"/>
-        </w:rPr>
-      </w:pPr>
-      <w:r>
-        <w:rPr>
-          <w:rFonts w:eastAsia="Times New Roman"/>
-          <w:color w:val="000000"/>
-          <w:szCs w:val="24"/>
-          <w:lang w:eastAsia="pl-PL"/>
-        </w:rPr>
-        <w:t>Rozwiązanie: Serwer zamyka połączenie z klientem i natychmiast zakańcza wszystkie wątki związane z tym połączeniem. Aplikacja klienta informuje o utracie połączenia i zaleca ponowne połączenie.</w:t>
-      </w:r>
-    </w:p>
-    <w:p>
-      <w:pPr>
-        <w:spacing w:after="0"/>
+        <w:t xml:space="preserve"> niefunkcjonalne</w:t>
+      </w:r>
+      <w:r>
         <w:rPr>
           <w:rFonts w:eastAsia="Times New Roman"/>
           <w:b/>
@@ -8590,7 +8651,8 @@
           <w:szCs w:val="24"/>
           <w:lang w:eastAsia="pl-PL"/>
         </w:rPr>
-      </w:pPr>
+        <w:t xml:space="preserve"> 4.</w:t>
+      </w:r>
       <w:r>
         <w:rPr>
           <w:rFonts w:eastAsia="Times New Roman"/>
@@ -8599,7 +8661,7 @@
           <w:szCs w:val="24"/>
           <w:lang w:eastAsia="pl-PL"/>
         </w:rPr>
-        <w:t>14.4</w:t>
+        <w:t>4</w:t>
       </w:r>
       <w:r>
         <w:rPr>
@@ -8609,7 +8671,7 @@
           <w:szCs w:val="24"/>
           <w:lang w:eastAsia="pl-PL"/>
         </w:rPr>
-        <w:t xml:space="preserve"> Uszkodzenie bądź utrata dostępu do bazy danych</w:t>
+        <w:t>)</w:t>
       </w:r>
     </w:p>
     <w:p>
@@ -8629,16 +8691,7 @@
           <w:szCs w:val="24"/>
           <w:lang w:eastAsia="pl-PL"/>
         </w:rPr>
-        <w:t xml:space="preserve">Rozwiązanie: Zaprzestanie pracy serwera. Dla próbujących się połączyć aplikacji klienckich wyświetlany jest komunikat o tymczasowym technicznym problemie, dopóki dostęp do bazy danych nie zostanie odzyskany. W przypadku nieodwracalnego uszkodzenia </w:t>
-      </w:r>
-      <w:r>
-        <w:rPr>
-          <w:rFonts w:eastAsia="Times New Roman"/>
-          <w:color w:val="000000"/>
-          <w:szCs w:val="24"/>
-          <w:lang w:eastAsia="pl-PL"/>
-        </w:rPr>
-        <w:t>i braku możliwości odzyskania danych wymagane będzie ponowne założenie kont dla użytkowników.</w:t>
+        <w:t>Rozwiązanie: Serwer zamyka połączenie z klientem i natychmiast zakańcza wszystkie wątki związane z tym połączeniem. Aplikacja klienta informuje o utracie połączenia i zaleca ponowne połączenie.</w:t>
       </w:r>
     </w:p>
     <w:p>
@@ -8660,7 +8713,7 @@
           <w:szCs w:val="24"/>
           <w:lang w:eastAsia="pl-PL"/>
         </w:rPr>
-        <w:t>14.5</w:t>
+        <w:t>14.4</w:t>
       </w:r>
       <w:r>
         <w:rPr>
@@ -8670,9 +8723,59 @@
           <w:szCs w:val="24"/>
           <w:lang w:eastAsia="pl-PL"/>
         </w:rPr>
-        <w:t xml:space="preserve"> Utrata przez serwer połączenia z </w:t>
-      </w:r>
-      <w:r>
+        <w:t xml:space="preserve"> Uszkodzenie bądź utrata dostępu do bazy danych</w:t>
+      </w:r>
+    </w:p>
+    <w:p>
+      <w:pPr>
+        <w:spacing w:after="0"/>
+        <w:rPr>
+          <w:rFonts w:eastAsia="Times New Roman"/>
+          <w:color w:val="000000"/>
+          <w:szCs w:val="24"/>
+          <w:lang w:eastAsia="pl-PL"/>
+        </w:rPr>
+      </w:pPr>
+      <w:r>
+        <w:rPr>
+          <w:rFonts w:eastAsia="Times New Roman"/>
+          <w:color w:val="000000"/>
+          <w:szCs w:val="24"/>
+          <w:lang w:eastAsia="pl-PL"/>
+        </w:rPr>
+        <w:t>Rozwiązanie: Zaprzestanie pracy serwera. Dla próbujących się połączyć aplikacji klienckich wyświetlany jest komunikat o tymczasowym technicznym problemie, dopóki dostęp do bazy danych nie zostanie odzyskany</w:t>
+      </w:r>
+      <w:r>
+        <w:rPr>
+          <w:rFonts w:eastAsia="Times New Roman"/>
+          <w:color w:val="000000"/>
+          <w:szCs w:val="24"/>
+          <w:lang w:eastAsia="pl-PL"/>
+        </w:rPr>
+        <w:t>, a połączenia sa zamykane od razu po wysłaniu komunikatu</w:t>
+      </w:r>
+      <w:r>
+        <w:rPr>
+          <w:rFonts w:eastAsia="Times New Roman"/>
+          <w:color w:val="000000"/>
+          <w:szCs w:val="24"/>
+          <w:lang w:eastAsia="pl-PL"/>
+        </w:rPr>
+        <w:t xml:space="preserve">. W przypadku nieodwracalnego uszkodzenia </w:t>
+      </w:r>
+      <w:r>
+        <w:rPr>
+          <w:rFonts w:eastAsia="Times New Roman"/>
+          <w:color w:val="000000"/>
+          <w:szCs w:val="24"/>
+          <w:lang w:eastAsia="pl-PL"/>
+        </w:rPr>
+        <w:t>i braku możliwości odzyskania danych wymagane będzie ponowne założenie kont dla użytkowników.</w:t>
+      </w:r>
+    </w:p>
+    <w:p>
+      <w:pPr>
+        <w:spacing w:after="0"/>
         <w:rPr>
           <w:rFonts w:eastAsia="Times New Roman"/>
           <w:b/>
@@ -8680,41 +8783,8 @@
           <w:szCs w:val="24"/>
           <w:lang w:eastAsia="pl-PL"/>
         </w:rPr>
-        <w:t>Internetem</w:t>
-      </w:r>
-    </w:p>
-    <w:p>
-      <w:pPr>
-        <w:spacing w:after="0"/>
-        <w:rPr>
-          <w:rFonts w:eastAsia="Times New Roman"/>
-          <w:color w:val="000000"/>
-          <w:szCs w:val="24"/>
-          <w:lang w:eastAsia="pl-PL"/>
-        </w:rPr>
-      </w:pPr>
-      <w:r>
-        <w:rPr>
-          <w:rFonts w:eastAsia="Times New Roman"/>
-          <w:color w:val="000000"/>
-          <w:szCs w:val="24"/>
-          <w:lang w:eastAsia="pl-PL"/>
-        </w:rPr>
-        <w:t xml:space="preserve">Rozwiązanie: </w:t>
-      </w:r>
-      <w:r>
-        <w:rPr>
-          <w:rFonts w:eastAsia="Times New Roman"/>
-          <w:color w:val="000000"/>
-          <w:szCs w:val="24"/>
-          <w:lang w:eastAsia="pl-PL"/>
-        </w:rPr>
-        <w:t>Wszystkie sesje klienckie zostają zamknięte. Serwer nie funkcjonuje do czasu odzyskania połączenia z Internetem.</w:t>
-      </w:r>
-    </w:p>
-    <w:p>
-      <w:pPr>
-        <w:spacing w:after="0"/>
+      </w:pPr>
+      <w:r>
         <w:rPr>
           <w:rFonts w:eastAsia="Times New Roman"/>
           <w:b/>
@@ -8722,7 +8792,8 @@
           <w:szCs w:val="24"/>
           <w:lang w:eastAsia="pl-PL"/>
         </w:rPr>
-      </w:pPr>
+        <w:t>14.5</w:t>
+      </w:r>
       <w:r>
         <w:rPr>
           <w:rFonts w:eastAsia="Times New Roman"/>
@@ -8731,16 +8802,7 @@
           <w:szCs w:val="24"/>
           <w:lang w:eastAsia="pl-PL"/>
         </w:rPr>
-        <w:t>14.6</w:t>
-      </w:r>
-      <w:r>
-        <w:rPr>
-          <w:rFonts w:eastAsia="Times New Roman"/>
-          <w:color w:val="000000"/>
-          <w:szCs w:val="24"/>
-          <w:lang w:eastAsia="pl-PL"/>
-        </w:rPr>
-        <w:t xml:space="preserve"> </w:t>
+        <w:t xml:space="preserve"> Utrata przez serwer połączenia z </w:t>
       </w:r>
       <w:r>
         <w:rPr>
@@ -8750,7 +8812,7 @@
           <w:szCs w:val="24"/>
           <w:lang w:eastAsia="pl-PL"/>
         </w:rPr>
-        <w:t>Przeciążenie systemu (duża liczba połączonych użytkowników)</w:t>
+        <w:t>Internetem</w:t>
       </w:r>
     </w:p>
     <w:p>
@@ -8770,7 +8832,7 @@
           <w:szCs w:val="24"/>
           <w:lang w:eastAsia="pl-PL"/>
         </w:rPr>
-        <w:t>Rozwiązanie: Serwer nie przekracza pewnej, założonej liczby maksymalnych połączeń. W przypadku próby połączenia kolejnego klienta serwer informuje aplikację kliencką o tym fakcie i aplikacja kliencka wyświetla komunikat o zajętości serwera i zaleca spróbować ponownie za pewien czas.</w:t>
+        <w:t xml:space="preserve">Rozwiązanie: </w:t>
       </w:r>
       <w:r>
         <w:rPr>
@@ -8779,9 +8841,12 @@
           <w:szCs w:val="24"/>
           <w:lang w:eastAsia="pl-PL"/>
         </w:rPr>
-        <w:br/>
-      </w:r>
-      <w:r>
+        <w:t>Wszystkie sesje klienckie zostają zamknięte. Serwer nie funkcjonuje do czasu odzyskania połączenia z Internetem.</w:t>
+      </w:r>
+    </w:p>
+    <w:p>
+      <w:pPr>
+        <w:spacing w:after="0"/>
         <w:rPr>
           <w:rFonts w:eastAsia="Times New Roman"/>
           <w:b/>
@@ -8789,8 +8854,7 @@
           <w:szCs w:val="24"/>
           <w:lang w:eastAsia="pl-PL"/>
         </w:rPr>
-        <w:t>14.7</w:t>
-      </w:r>
+      </w:pPr>
       <w:r>
         <w:rPr>
           <w:rFonts w:eastAsia="Times New Roman"/>
@@ -8799,7 +8863,16 @@
           <w:szCs w:val="24"/>
           <w:lang w:eastAsia="pl-PL"/>
         </w:rPr>
-        <w:t xml:space="preserve"> Przeciążenie systemu (duża ilość żądań </w:t>
+        <w:t>14.6</w:t>
+      </w:r>
+      <w:r>
+        <w:rPr>
+          <w:rFonts w:eastAsia="Times New Roman"/>
+          <w:color w:val="000000"/>
+          <w:szCs w:val="24"/>
+          <w:lang w:eastAsia="pl-PL"/>
+        </w:rPr>
+        <w:t xml:space="preserve"> </w:t>
       </w:r>
       <w:r>
         <w:rPr>
@@ -8809,7 +8882,36 @@
           <w:szCs w:val="24"/>
           <w:lang w:eastAsia="pl-PL"/>
         </w:rPr>
-        <w:t>do przetworzenia od jednego użytkownika</w:t>
+        <w:t>Przeciążenie systemu (duża liczba połączonych użytkowników)</w:t>
+      </w:r>
+    </w:p>
+    <w:p>
+      <w:pPr>
+        <w:spacing w:after="0"/>
+        <w:rPr>
+          <w:rFonts w:eastAsia="Times New Roman"/>
+          <w:color w:val="000000"/>
+          <w:szCs w:val="24"/>
+          <w:lang w:eastAsia="pl-PL"/>
+        </w:rPr>
+      </w:pPr>
+      <w:r>
+        <w:rPr>
+          <w:rFonts w:eastAsia="Times New Roman"/>
+          <w:color w:val="000000"/>
+          <w:szCs w:val="24"/>
+          <w:lang w:eastAsia="pl-PL"/>
+        </w:rPr>
+        <w:t>Rozwiązanie: Serwer nie przekracza pewnej, założonej liczby maksymalnych połączeń. W przypadku próby połączenia kolejnego klienta serwer informuje aplikację kliencką o tym fakcie i aplikacja kliencka wyświetla komunikat o zajętości serwera i zaleca spróbować ponownie za pewien czas.</w:t>
+      </w:r>
+      <w:r>
+        <w:rPr>
+          <w:rFonts w:eastAsia="Times New Roman"/>
+          <w:color w:val="000000"/>
+          <w:szCs w:val="24"/>
+          <w:lang w:eastAsia="pl-PL"/>
+        </w:rPr>
+        <w:br/>
       </w:r>
       <w:r>
         <w:rPr>
@@ -8819,7 +8921,7 @@
           <w:szCs w:val="24"/>
           <w:lang w:eastAsia="pl-PL"/>
         </w:rPr>
-        <w:t xml:space="preserve"> –</w:t>
+        <w:t>14.7</w:t>
       </w:r>
       <w:r>
         <w:rPr>
@@ -8829,7 +8931,7 @@
           <w:szCs w:val="24"/>
           <w:lang w:eastAsia="pl-PL"/>
         </w:rPr>
-        <w:t xml:space="preserve"> wymaganie</w:t>
+        <w:t xml:space="preserve"> Przeciążenie systemu (duża ilość żądań </w:t>
       </w:r>
       <w:r>
         <w:rPr>
@@ -8839,7 +8941,7 @@
           <w:szCs w:val="24"/>
           <w:lang w:eastAsia="pl-PL"/>
         </w:rPr>
-        <w:t xml:space="preserve"> </w:t>
+        <w:t>do przetworzenia od jednego użytkownika</w:t>
       </w:r>
       <w:r>
         <w:rPr>
@@ -8849,38 +8951,8 @@
           <w:szCs w:val="24"/>
           <w:lang w:eastAsia="pl-PL"/>
         </w:rPr>
-        <w:t>4.7)</w:t>
-      </w:r>
-      <w:r>
-        <w:rPr>
-          <w:rFonts w:eastAsia="Times New Roman"/>
-          <w:color w:val="000000"/>
-          <w:szCs w:val="24"/>
-          <w:lang w:eastAsia="pl-PL"/>
-        </w:rPr>
-        <w:br/>
-        <w:t xml:space="preserve">Rozwiązanie: </w:t>
-      </w:r>
-      <w:r>
-        <w:rPr>
-          <w:rFonts w:eastAsia="Times New Roman"/>
-          <w:color w:val="000000"/>
-          <w:szCs w:val="24"/>
-          <w:lang w:eastAsia="pl-PL"/>
-        </w:rPr>
-        <w:t>Serwer zamyka połączenie z danym klientem. Dany klient zostaje również zablokowany.</w:t>
-      </w:r>
-    </w:p>
-    <w:p>
-      <w:pPr>
-        <w:spacing w:after="0"/>
-        <w:rPr>
-          <w:rFonts w:eastAsia="Times New Roman"/>
-          <w:color w:val="000000"/>
-          <w:szCs w:val="24"/>
-          <w:lang w:eastAsia="pl-PL"/>
-        </w:rPr>
-      </w:pPr>
+        <w:t xml:space="preserve"> –</w:t>
+      </w:r>
       <w:r>
         <w:rPr>
           <w:rFonts w:eastAsia="Times New Roman"/>
@@ -8889,7 +8961,7 @@
           <w:szCs w:val="24"/>
           <w:lang w:eastAsia="pl-PL"/>
         </w:rPr>
-        <w:t>14.8</w:t>
+        <w:t xml:space="preserve"> wymaganie</w:t>
       </w:r>
       <w:r>
         <w:rPr>
@@ -8899,35 +8971,7 @@
           <w:szCs w:val="24"/>
           <w:lang w:eastAsia="pl-PL"/>
         </w:rPr>
-        <w:t xml:space="preserve"> Przeciążenie systemu (duża ilość żądań do przetworzenia – wymaganie 4.8)</w:t>
-      </w:r>
-      <w:r>
-        <w:rPr>
-          <w:rFonts w:eastAsia="Times New Roman"/>
-          <w:color w:val="000000"/>
-          <w:szCs w:val="24"/>
-          <w:lang w:eastAsia="pl-PL"/>
-        </w:rPr>
-        <w:br/>
-        <w:t>Rozwiązanie: Serwer zamyka wszystkie sesje klienckie</w:t>
-      </w:r>
-      <w:r>
-        <w:rPr>
-          <w:rFonts w:eastAsia="Times New Roman"/>
-          <w:color w:val="000000"/>
-          <w:szCs w:val="24"/>
-          <w:lang w:eastAsia="pl-PL"/>
-        </w:rPr>
-        <w:t xml:space="preserve"> i blokuje wszelką komunikację do czasu przeanalizowania sytuacji która doprowadziła do nagłej dużej ilości żądań.</w:t>
-      </w:r>
-      <w:r>
-        <w:rPr>
-          <w:rFonts w:eastAsia="Times New Roman"/>
-          <w:color w:val="000000"/>
-          <w:szCs w:val="24"/>
-          <w:lang w:eastAsia="pl-PL"/>
-        </w:rPr>
-        <w:br/>
+        <w:t xml:space="preserve"> </w:t>
       </w:r>
       <w:r>
         <w:rPr>
@@ -8937,7 +8981,7 @@
           <w:szCs w:val="24"/>
           <w:lang w:eastAsia="pl-PL"/>
         </w:rPr>
-        <w:t>14.9</w:t>
+        <w:t>4.</w:t>
       </w:r>
       <w:r>
         <w:rPr>
@@ -8947,13 +8991,18 @@
           <w:szCs w:val="24"/>
           <w:lang w:eastAsia="pl-PL"/>
         </w:rPr>
-        <w:t xml:space="preserve"> Nagłe wyłączenie systemu</w:t>
-      </w:r>
-    </w:p>
-    <w:p>
-      <w:pPr>
-        <w:spacing w:after="0"/>
-      </w:pPr>
+        <w:t>5</w:t>
+      </w:r>
+      <w:r>
+        <w:rPr>
+          <w:rFonts w:eastAsia="Times New Roman"/>
+          <w:b/>
+          <w:color w:val="000000"/>
+          <w:szCs w:val="24"/>
+          <w:lang w:eastAsia="pl-PL"/>
+        </w:rPr>
+        <w:t>)</w:t>
+      </w:r>
       <w:r>
         <w:rPr>
           <w:rFonts w:eastAsia="Times New Roman"/>
@@ -8961,35 +9010,131 @@
           <w:szCs w:val="24"/>
           <w:lang w:eastAsia="pl-PL"/>
         </w:rPr>
+        <w:br/>
+        <w:t xml:space="preserve">Rozwiązanie: </w:t>
+      </w:r>
+      <w:r>
+        <w:rPr>
+          <w:rFonts w:eastAsia="Times New Roman"/>
+          <w:color w:val="000000"/>
+          <w:szCs w:val="24"/>
+          <w:lang w:eastAsia="pl-PL"/>
+        </w:rPr>
+        <w:t>Serwer zamyka połączenie z danym klientem. Dany klient zostaje również zablokowany.</w:t>
+      </w:r>
+    </w:p>
+    <w:p>
+      <w:pPr>
+        <w:spacing w:after="0"/>
+        <w:rPr>
+          <w:rFonts w:eastAsia="Times New Roman"/>
+          <w:color w:val="000000"/>
+          <w:szCs w:val="24"/>
+          <w:lang w:eastAsia="pl-PL"/>
+        </w:rPr>
+      </w:pPr>
+      <w:r>
+        <w:rPr>
+          <w:rFonts w:eastAsia="Times New Roman"/>
+          <w:b/>
+          <w:color w:val="000000"/>
+          <w:szCs w:val="24"/>
+          <w:lang w:eastAsia="pl-PL"/>
+        </w:rPr>
+        <w:t>14.8</w:t>
+      </w:r>
+      <w:r>
+        <w:rPr>
+          <w:rFonts w:eastAsia="Times New Roman"/>
+          <w:b/>
+          <w:color w:val="000000"/>
+          <w:szCs w:val="24"/>
+          <w:lang w:eastAsia="pl-PL"/>
+        </w:rPr>
+        <w:t xml:space="preserve"> Przeciążenie systemu (duża ilość żądań </w:t>
+      </w:r>
+      <w:r>
+        <w:rPr>
+          <w:rFonts w:eastAsia="Times New Roman"/>
+          <w:b/>
+          <w:color w:val="000000"/>
+          <w:szCs w:val="24"/>
+          <w:lang w:eastAsia="pl-PL"/>
+        </w:rPr>
+        <w:t>do przetworzenia – wymaganie 4.6</w:t>
+      </w:r>
+      <w:r>
+        <w:rPr>
+          <w:rFonts w:eastAsia="Times New Roman"/>
+          <w:b/>
+          <w:color w:val="000000"/>
+          <w:szCs w:val="24"/>
+          <w:lang w:eastAsia="pl-PL"/>
+        </w:rPr>
+        <w:t>)</w:t>
+      </w:r>
+      <w:r>
+        <w:rPr>
+          <w:rFonts w:eastAsia="Times New Roman"/>
+          <w:color w:val="000000"/>
+          <w:szCs w:val="24"/>
+          <w:lang w:eastAsia="pl-PL"/>
+        </w:rPr>
+        <w:br/>
+        <w:t xml:space="preserve">Rozwiązanie: Serwer </w:t>
+      </w:r>
+      <w:r>
+        <w:rPr>
+          <w:rFonts w:eastAsia="Times New Roman"/>
+          <w:color w:val="000000"/>
+          <w:szCs w:val="24"/>
+          <w:lang w:eastAsia="pl-PL"/>
+        </w:rPr>
+        <w:t>nie otwiera połączeń z nowo podłączonymi klientami.</w:t>
+      </w:r>
+      <w:r>
+        <w:rPr>
+          <w:rFonts w:eastAsia="Times New Roman"/>
+          <w:color w:val="000000"/>
+          <w:szCs w:val="24"/>
+          <w:lang w:eastAsia="pl-PL"/>
+        </w:rPr>
+        <w:br/>
+      </w:r>
+      <w:r>
+        <w:rPr>
+          <w:rFonts w:eastAsia="Times New Roman"/>
+          <w:b/>
+          <w:color w:val="000000"/>
+          <w:szCs w:val="24"/>
+          <w:lang w:eastAsia="pl-PL"/>
+        </w:rPr>
+        <w:t>14.9</w:t>
+      </w:r>
+      <w:r>
+        <w:rPr>
+          <w:rFonts w:eastAsia="Times New Roman"/>
+          <w:b/>
+          <w:color w:val="000000"/>
+          <w:szCs w:val="24"/>
+          <w:lang w:eastAsia="pl-PL"/>
+        </w:rPr>
+        <w:t xml:space="preserve"> Nagłe wyłączenie systemu</w:t>
+      </w:r>
+    </w:p>
+    <w:p>
+      <w:pPr>
+        <w:spacing w:after="0"/>
+      </w:pPr>
+      <w:r>
+        <w:rPr>
+          <w:rFonts w:eastAsia="Times New Roman"/>
+          <w:color w:val="000000"/>
+          <w:szCs w:val="24"/>
+          <w:lang w:eastAsia="pl-PL"/>
+        </w:rPr>
         <w:t>Rozwiązanie: Wszystkie trwające na serwerze operacje zostają przerwane bez zapamiętania kontekstu. TcpLayer po stronie aplikacji klienckiej informuje aplikację o utracie połączenia i o tym, że żądane polecenie nie zostało wykonane.</w:t>
       </w:r>
-    </w:p>
-    <w:p>
-      <w:pPr>
-        <w:spacing w:after="0"/>
-        <w:rPr>
-          <w:rFonts w:asciiTheme="majorHAnsi" w:hAnsiTheme="majorHAnsi"/>
-          <w:color w:val="4472C4" w:themeColor="accent5"/>
-          <w:sz w:val="32"/>
-          <w:szCs w:val="32"/>
-        </w:rPr>
-      </w:pPr>
-    </w:p>
-    <w:p>
-      <w:pPr>
-        <w:spacing w:after="0"/>
-        <w:rPr>
-          <w:rFonts w:asciiTheme="majorHAnsi" w:hAnsiTheme="majorHAnsi"/>
-          <w:color w:val="4472C4" w:themeColor="accent5"/>
-          <w:sz w:val="32"/>
-          <w:szCs w:val="32"/>
-        </w:rPr>
-      </w:pPr>
-    </w:p>
-    <w:p>
-      <w:pPr>
-        <w:spacing w:after="0"/>
-      </w:pPr>
     </w:p>
     <w:sectPr>
       <w:pgSz w:w="11906" w:h="16838"/>
@@ -9002,7 +9147,7 @@
 </file>
 
 <file path=word/endnotes.xml><?xml version="1.0" encoding="utf-8"?>
-<w:endnotes xmlns:ve="http://schemas.openxmlformats.org/markup-compatibility/2006" xmlns:o="urn:schemas-microsoft-com:office:office" xmlns:r="http://schemas.openxmlformats.org/officeDocument/2006/relationships" xmlns:m="http://schemas.openxmlformats.org/officeDocument/2006/math" xmlns:v="urn:schemas-microsoft-com:vml" xmlns:wp="http://schemas.openxmlformats.org/drawingml/2006/wordprocessingDrawing" xmlns:w10="urn:schemas-microsoft-com:office:word" xmlns:w="http://schemas.openxmlformats.org/wordprocessingml/2006/main" xmlns:wne="http://schemas.microsoft.com/office/word/2006/wordml">
+<w:endnotes xmlns:wpc="http://schemas.microsoft.com/office/word/2010/wordprocessingCanvas" xmlns:cx="http://schemas.microsoft.com/office/drawing/2014/chartex" xmlns:cx1="http://schemas.microsoft.com/office/drawing/2015/9/8/chartex" xmlns:mc="http://schemas.openxmlformats.org/markup-compatibility/2006" xmlns:o="urn:schemas-microsoft-com:office:office" xmlns:r="http://schemas.openxmlformats.org/officeDocument/2006/relationships" xmlns:m="http://schemas.openxmlformats.org/officeDocument/2006/math" xmlns:v="urn:schemas-microsoft-com:vml" xmlns:wp14="http://schemas.microsoft.com/office/word/2010/wordprocessingDrawing" xmlns:wp="http://schemas.openxmlformats.org/drawingml/2006/wordprocessingDrawing" xmlns:w10="urn:schemas-microsoft-com:office:word" xmlns:w="http://schemas.openxmlformats.org/wordprocessingml/2006/main" xmlns:w14="http://schemas.microsoft.com/office/word/2010/wordml" xmlns:w15="http://schemas.microsoft.com/office/word/2012/wordml" xmlns:w16se="http://schemas.microsoft.com/office/word/2015/wordml/symex" xmlns:wpg="http://schemas.microsoft.com/office/word/2010/wordprocessingGroup" xmlns:wpi="http://schemas.microsoft.com/office/word/2010/wordprocessingInk" xmlns:wne="http://schemas.microsoft.com/office/word/2006/wordml" xmlns:wps="http://schemas.microsoft.com/office/word/2010/wordprocessingShape" mc:Ignorable="w14 w15 w16se wp14">
   <w:endnote w:type="separator" w:id="-1">
     <w:p>
       <w:pPr>
@@ -9027,7 +9172,7 @@
 </file>
 
 <file path=word/footnotes.xml><?xml version="1.0" encoding="utf-8"?>
-<w:footnotes xmlns:ve="http://schemas.openxmlformats.org/markup-compatibility/2006" xmlns:o="urn:schemas-microsoft-com:office:office" xmlns:r="http://schemas.openxmlformats.org/officeDocument/2006/relationships" xmlns:m="http://schemas.openxmlformats.org/officeDocument/2006/math" xmlns:v="urn:schemas-microsoft-com:vml" xmlns:wp="http://schemas.openxmlformats.org/drawingml/2006/wordprocessingDrawing" xmlns:w10="urn:schemas-microsoft-com:office:word" xmlns:w="http://schemas.openxmlformats.org/wordprocessingml/2006/main" xmlns:wne="http://schemas.microsoft.com/office/word/2006/wordml">
+<w:footnotes xmlns:wpc="http://schemas.microsoft.com/office/word/2010/wordprocessingCanvas" xmlns:cx="http://schemas.microsoft.com/office/drawing/2014/chartex" xmlns:cx1="http://schemas.microsoft.com/office/drawing/2015/9/8/chartex" xmlns:mc="http://schemas.openxmlformats.org/markup-compatibility/2006" xmlns:o="urn:schemas-microsoft-com:office:office" xmlns:r="http://schemas.openxmlformats.org/officeDocument/2006/relationships" xmlns:m="http://schemas.openxmlformats.org/officeDocument/2006/math" xmlns:v="urn:schemas-microsoft-com:vml" xmlns:wp14="http://schemas.microsoft.com/office/word/2010/wordprocessingDrawing" xmlns:wp="http://schemas.openxmlformats.org/drawingml/2006/wordprocessingDrawing" xmlns:w10="urn:schemas-microsoft-com:office:word" xmlns:w="http://schemas.openxmlformats.org/wordprocessingml/2006/main" xmlns:w14="http://schemas.microsoft.com/office/word/2010/wordml" xmlns:w15="http://schemas.microsoft.com/office/word/2012/wordml" xmlns:w16se="http://schemas.microsoft.com/office/word/2015/wordml/symex" xmlns:wpg="http://schemas.microsoft.com/office/word/2010/wordprocessingGroup" xmlns:wpi="http://schemas.microsoft.com/office/word/2010/wordprocessingInk" xmlns:wne="http://schemas.microsoft.com/office/word/2006/wordml" xmlns:wps="http://schemas.microsoft.com/office/word/2010/wordprocessingShape" mc:Ignorable="w14 w15 w16se wp14">
   <w:footnote w:type="separator" w:id="-1">
     <w:p>
       <w:pPr>
@@ -9052,8 +9197,8 @@
 </file>
 
 <file path=word/numbering.xml><?xml version="1.0" encoding="utf-8"?>
-<w:numbering xmlns:ve="http://schemas.openxmlformats.org/markup-compatibility/2006" xmlns:o="urn:schemas-microsoft-com:office:office" xmlns:r="http://schemas.openxmlformats.org/officeDocument/2006/relationships" xmlns:m="http://schemas.openxmlformats.org/officeDocument/2006/math" xmlns:v="urn:schemas-microsoft-com:vml" xmlns:wp="http://schemas.openxmlformats.org/drawingml/2006/wordprocessingDrawing" xmlns:w10="urn:schemas-microsoft-com:office:word" xmlns:w="http://schemas.openxmlformats.org/wordprocessingml/2006/main" xmlns:wne="http://schemas.microsoft.com/office/word/2006/wordml">
-  <w:abstractNum w:abstractNumId="0">
+<w:numbering xmlns:wpc="http://schemas.microsoft.com/office/word/2010/wordprocessingCanvas" xmlns:cx="http://schemas.microsoft.com/office/drawing/2014/chartex" xmlns:cx1="http://schemas.microsoft.com/office/drawing/2015/9/8/chartex" xmlns:mc="http://schemas.openxmlformats.org/markup-compatibility/2006" xmlns:o="urn:schemas-microsoft-com:office:office" xmlns:r="http://schemas.openxmlformats.org/officeDocument/2006/relationships" xmlns:m="http://schemas.openxmlformats.org/officeDocument/2006/math" xmlns:v="urn:schemas-microsoft-com:vml" xmlns:wp14="http://schemas.microsoft.com/office/word/2010/wordprocessingDrawing" xmlns:wp="http://schemas.openxmlformats.org/drawingml/2006/wordprocessingDrawing" xmlns:w10="urn:schemas-microsoft-com:office:word" xmlns:w="http://schemas.openxmlformats.org/wordprocessingml/2006/main" xmlns:w14="http://schemas.microsoft.com/office/word/2010/wordml" xmlns:w15="http://schemas.microsoft.com/office/word/2012/wordml" xmlns:w16se="http://schemas.microsoft.com/office/word/2015/wordml/symex" xmlns:wpg="http://schemas.microsoft.com/office/word/2010/wordprocessingGroup" xmlns:wpi="http://schemas.microsoft.com/office/word/2010/wordprocessingInk" xmlns:wne="http://schemas.microsoft.com/office/word/2006/wordml" xmlns:wps="http://schemas.microsoft.com/office/word/2010/wordprocessingShape" mc:Ignorable="w14 w15 w16se wp14">
+  <w:abstractNum w:abstractNumId="0" w15:restartNumberingAfterBreak="0">
     <w:nsid w:val="5DF9606B"/>
     <w:multiLevelType w:val="hybridMultilevel"/>
     <w:tmpl w:val="79E6F378"/>
@@ -9166,7 +9311,7 @@
       </w:rPr>
     </w:lvl>
   </w:abstractNum>
-  <w:abstractNum w:abstractNumId="1">
+  <w:abstractNum w:abstractNumId="1" w15:restartNumberingAfterBreak="0">
     <w:nsid w:val="70170182"/>
     <w:multiLevelType w:val="multilevel"/>
     <w:tmpl w:val="10866AAA"/>
@@ -9289,7 +9434,7 @@
 </file>
 
 <file path=word/styles.xml><?xml version="1.0" encoding="utf-8"?>
-<w:styles xmlns:r="http://schemas.openxmlformats.org/officeDocument/2006/relationships" xmlns:w="http://schemas.openxmlformats.org/wordprocessingml/2006/main">
+<w:styles xmlns:mc="http://schemas.openxmlformats.org/markup-compatibility/2006" xmlns:r="http://schemas.openxmlformats.org/officeDocument/2006/relationships" xmlns:w="http://schemas.openxmlformats.org/wordprocessingml/2006/main" xmlns:w14="http://schemas.microsoft.com/office/word/2010/wordml" xmlns:w15="http://schemas.microsoft.com/office/word/2012/wordml" xmlns:w16se="http://schemas.microsoft.com/office/word/2015/wordml/symex" mc:Ignorable="w14 w15 w16se">
   <w:docDefaults>
     <w:rPrDefault>
       <w:rPr>
@@ -9305,155 +9450,389 @@
       </w:pPr>
     </w:pPrDefault>
   </w:docDefaults>
-  <w:latentStyles w:defLockedState="0" w:defUIPriority="99" w:defSemiHidden="1" w:defUnhideWhenUsed="1" w:defQFormat="0" w:count="267">
-    <w:lsdException w:name="Normal" w:semiHidden="0" w:uiPriority="0" w:unhideWhenUsed="0" w:qFormat="1"/>
-    <w:lsdException w:name="heading 1" w:semiHidden="0" w:uiPriority="9" w:unhideWhenUsed="0" w:qFormat="1"/>
-    <w:lsdException w:name="heading 2" w:uiPriority="9" w:qFormat="1"/>
-    <w:lsdException w:name="heading 3" w:uiPriority="9" w:qFormat="1"/>
-    <w:lsdException w:name="heading 4" w:uiPriority="9" w:qFormat="1"/>
-    <w:lsdException w:name="heading 5" w:uiPriority="9" w:qFormat="1"/>
-    <w:lsdException w:name="heading 6" w:uiPriority="9" w:qFormat="1"/>
-    <w:lsdException w:name="heading 7" w:uiPriority="9" w:qFormat="1"/>
-    <w:lsdException w:name="heading 8" w:uiPriority="9" w:qFormat="1"/>
-    <w:lsdException w:name="heading 9" w:uiPriority="9" w:qFormat="1"/>
-    <w:lsdException w:name="toc 1" w:uiPriority="39"/>
-    <w:lsdException w:name="toc 2" w:uiPriority="39"/>
-    <w:lsdException w:name="toc 3" w:uiPriority="39"/>
-    <w:lsdException w:name="toc 4" w:uiPriority="39"/>
-    <w:lsdException w:name="toc 5" w:uiPriority="39"/>
-    <w:lsdException w:name="toc 6" w:uiPriority="39"/>
-    <w:lsdException w:name="toc 7" w:uiPriority="39"/>
-    <w:lsdException w:name="toc 8" w:uiPriority="39"/>
-    <w:lsdException w:name="toc 9" w:uiPriority="39"/>
-    <w:lsdException w:name="caption" w:uiPriority="35" w:qFormat="1"/>
-    <w:lsdException w:name="Title" w:semiHidden="0" w:uiPriority="10" w:unhideWhenUsed="0" w:qFormat="1"/>
-    <w:lsdException w:name="Default Paragraph Font" w:uiPriority="1"/>
-    <w:lsdException w:name="Subtitle" w:semiHidden="0" w:uiPriority="11" w:unhideWhenUsed="0" w:qFormat="1"/>
-    <w:lsdException w:name="Strong" w:semiHidden="0" w:uiPriority="22" w:unhideWhenUsed="0" w:qFormat="1"/>
-    <w:lsdException w:name="Emphasis" w:semiHidden="0" w:uiPriority="20" w:unhideWhenUsed="0" w:qFormat="1"/>
-    <w:lsdException w:name="Table Grid" w:semiHidden="0" w:uiPriority="39" w:unhideWhenUsed="0"/>
-    <w:lsdException w:name="Placeholder Text" w:unhideWhenUsed="0"/>
-    <w:lsdException w:name="No Spacing" w:semiHidden="0" w:uiPriority="1" w:unhideWhenUsed="0" w:qFormat="1"/>
-    <w:lsdException w:name="Light Shading" w:semiHidden="0" w:uiPriority="60" w:unhideWhenUsed="0"/>
-    <w:lsdException w:name="Light List" w:semiHidden="0" w:uiPriority="61" w:unhideWhenUsed="0"/>
-    <w:lsdException w:name="Light Grid" w:semiHidden="0" w:uiPriority="62" w:unhideWhenUsed="0"/>
-    <w:lsdException w:name="Medium Shading 1" w:semiHidden="0" w:uiPriority="63" w:unhideWhenUsed="0"/>
-    <w:lsdException w:name="Medium Shading 2" w:semiHidden="0" w:uiPriority="64" w:unhideWhenUsed="0"/>
-    <w:lsdException w:name="Medium List 1" w:semiHidden="0" w:uiPriority="65" w:unhideWhenUsed="0"/>
-    <w:lsdException w:name="Medium List 2" w:semiHidden="0" w:uiPriority="66" w:unhideWhenUsed="0"/>
-    <w:lsdException w:name="Medium Grid 1" w:semiHidden="0" w:uiPriority="67" w:unhideWhenUsed="0"/>
-    <w:lsdException w:name="Medium Grid 2" w:semiHidden="0" w:uiPriority="68" w:unhideWhenUsed="0"/>
-    <w:lsdException w:name="Medium Grid 3" w:semiHidden="0" w:uiPriority="69" w:unhideWhenUsed="0"/>
-    <w:lsdException w:name="Dark List" w:semiHidden="0" w:uiPriority="70" w:unhideWhenUsed="0"/>
-    <w:lsdException w:name="Colorful Shading" w:semiHidden="0" w:uiPriority="71" w:unhideWhenUsed="0"/>
-    <w:lsdException w:name="Colorful List" w:semiHidden="0" w:uiPriority="72" w:unhideWhenUsed="0"/>
-    <w:lsdException w:name="Colorful Grid" w:semiHidden="0" w:uiPriority="73" w:unhideWhenUsed="0"/>
-    <w:lsdException w:name="Light Shading Accent 1" w:semiHidden="0" w:uiPriority="60" w:unhideWhenUsed="0"/>
-    <w:lsdException w:name="Light List Accent 1" w:semiHidden="0" w:uiPriority="61" w:unhideWhenUsed="0"/>
-    <w:lsdException w:name="Light Grid Accent 1" w:semiHidden="0" w:uiPriority="62" w:unhideWhenUsed="0"/>
-    <w:lsdException w:name="Medium Shading 1 Accent 1" w:semiHidden="0" w:uiPriority="63" w:unhideWhenUsed="0"/>
-    <w:lsdException w:name="Medium Shading 2 Accent 1" w:semiHidden="0" w:uiPriority="64" w:unhideWhenUsed="0"/>
-    <w:lsdException w:name="Medium List 1 Accent 1" w:semiHidden="0" w:uiPriority="65" w:unhideWhenUsed="0"/>
-    <w:lsdException w:name="Revision" w:unhideWhenUsed="0"/>
-    <w:lsdException w:name="List Paragraph" w:semiHidden="0" w:uiPriority="34" w:unhideWhenUsed="0" w:qFormat="1"/>
-    <w:lsdException w:name="Quote" w:semiHidden="0" w:uiPriority="29" w:unhideWhenUsed="0" w:qFormat="1"/>
-    <w:lsdException w:name="Intense Quote" w:semiHidden="0" w:uiPriority="30" w:unhideWhenUsed="0" w:qFormat="1"/>
-    <w:lsdException w:name="Medium List 2 Accent 1" w:semiHidden="0" w:uiPriority="66" w:unhideWhenUsed="0"/>
-    <w:lsdException w:name="Medium Grid 1 Accent 1" w:semiHidden="0" w:uiPriority="67" w:unhideWhenUsed="0"/>
-    <w:lsdException w:name="Medium Grid 2 Accent 1" w:semiHidden="0" w:uiPriority="68" w:unhideWhenUsed="0"/>
-    <w:lsdException w:name="Medium Grid 3 Accent 1" w:semiHidden="0" w:uiPriority="69" w:unhideWhenUsed="0"/>
-    <w:lsdException w:name="Dark List Accent 1" w:semiHidden="0" w:uiPriority="70" w:unhideWhenUsed="0"/>
-    <w:lsdException w:name="Colorful Shading Accent 1" w:semiHidden="0" w:uiPriority="71" w:unhideWhenUsed="0"/>
-    <w:lsdException w:name="Colorful List Accent 1" w:semiHidden="0" w:uiPriority="72" w:unhideWhenUsed="0"/>
-    <w:lsdException w:name="Colorful Grid Accent 1" w:semiHidden="0" w:uiPriority="73" w:unhideWhenUsed="0"/>
-    <w:lsdException w:name="Light Shading Accent 2" w:semiHidden="0" w:uiPriority="60" w:unhideWhenUsed="0"/>
-    <w:lsdException w:name="Light List Accent 2" w:semiHidden="0" w:uiPriority="61" w:unhideWhenUsed="0"/>
-    <w:lsdException w:name="Light Grid Accent 2" w:semiHidden="0" w:uiPriority="62" w:unhideWhenUsed="0"/>
-    <w:lsdException w:name="Medium Shading 1 Accent 2" w:semiHidden="0" w:uiPriority="63" w:unhideWhenUsed="0"/>
-    <w:lsdException w:name="Medium Shading 2 Accent 2" w:semiHidden="0" w:uiPriority="64" w:unhideWhenUsed="0"/>
-    <w:lsdException w:name="Medium List 1 Accent 2" w:semiHidden="0" w:uiPriority="65" w:unhideWhenUsed="0"/>
-    <w:lsdException w:name="Medium List 2 Accent 2" w:semiHidden="0" w:uiPriority="66" w:unhideWhenUsed="0"/>
-    <w:lsdException w:name="Medium Grid 1 Accent 2" w:semiHidden="0" w:uiPriority="67" w:unhideWhenUsed="0"/>
-    <w:lsdException w:name="Medium Grid 2 Accent 2" w:semiHidden="0" w:uiPriority="68" w:unhideWhenUsed="0"/>
-    <w:lsdException w:name="Medium Grid 3 Accent 2" w:semiHidden="0" w:uiPriority="69" w:unhideWhenUsed="0"/>
-    <w:lsdException w:name="Dark List Accent 2" w:semiHidden="0" w:uiPriority="70" w:unhideWhenUsed="0"/>
-    <w:lsdException w:name="Colorful Shading Accent 2" w:semiHidden="0" w:uiPriority="71" w:unhideWhenUsed="0"/>
-    <w:lsdException w:name="Colorful List Accent 2" w:semiHidden="0" w:uiPriority="72" w:unhideWhenUsed="0"/>
-    <w:lsdException w:name="Colorful Grid Accent 2" w:semiHidden="0" w:uiPriority="73" w:unhideWhenUsed="0"/>
-    <w:lsdException w:name="Light Shading Accent 3" w:semiHidden="0" w:uiPriority="60" w:unhideWhenUsed="0"/>
-    <w:lsdException w:name="Light List Accent 3" w:semiHidden="0" w:uiPriority="61" w:unhideWhenUsed="0"/>
-    <w:lsdException w:name="Light Grid Accent 3" w:semiHidden="0" w:uiPriority="62" w:unhideWhenUsed="0"/>
-    <w:lsdException w:name="Medium Shading 1 Accent 3" w:semiHidden="0" w:uiPriority="63" w:unhideWhenUsed="0"/>
-    <w:lsdException w:name="Medium Shading 2 Accent 3" w:semiHidden="0" w:uiPriority="64" w:unhideWhenUsed="0"/>
-    <w:lsdException w:name="Medium List 1 Accent 3" w:semiHidden="0" w:uiPriority="65" w:unhideWhenUsed="0"/>
-    <w:lsdException w:name="Medium List 2 Accent 3" w:semiHidden="0" w:uiPriority="66" w:unhideWhenUsed="0"/>
-    <w:lsdException w:name="Medium Grid 1 Accent 3" w:semiHidden="0" w:uiPriority="67" w:unhideWhenUsed="0"/>
-    <w:lsdException w:name="Medium Grid 2 Accent 3" w:semiHidden="0" w:uiPriority="68" w:unhideWhenUsed="0"/>
-    <w:lsdException w:name="Medium Grid 3 Accent 3" w:semiHidden="0" w:uiPriority="69" w:unhideWhenUsed="0"/>
-    <w:lsdException w:name="Dark List Accent 3" w:semiHidden="0" w:uiPriority="70" w:unhideWhenUsed="0"/>
-    <w:lsdException w:name="Colorful Shading Accent 3" w:semiHidden="0" w:uiPriority="71" w:unhideWhenUsed="0"/>
-    <w:lsdException w:name="Colorful List Accent 3" w:semiHidden="0" w:uiPriority="72" w:unhideWhenUsed="0"/>
-    <w:lsdException w:name="Colorful Grid Accent 3" w:semiHidden="0" w:uiPriority="73" w:unhideWhenUsed="0"/>
-    <w:lsdException w:name="Light Shading Accent 4" w:semiHidden="0" w:uiPriority="60" w:unhideWhenUsed="0"/>
-    <w:lsdException w:name="Light List Accent 4" w:semiHidden="0" w:uiPriority="61" w:unhideWhenUsed="0"/>
-    <w:lsdException w:name="Light Grid Accent 4" w:semiHidden="0" w:uiPriority="62" w:unhideWhenUsed="0"/>
-    <w:lsdException w:name="Medium Shading 1 Accent 4" w:semiHidden="0" w:uiPriority="63" w:unhideWhenUsed="0"/>
-    <w:lsdException w:name="Medium Shading 2 Accent 4" w:semiHidden="0" w:uiPriority="64" w:unhideWhenUsed="0"/>
-    <w:lsdException w:name="Medium List 1 Accent 4" w:semiHidden="0" w:uiPriority="65" w:unhideWhenUsed="0"/>
-    <w:lsdException w:name="Medium List 2 Accent 4" w:semiHidden="0" w:uiPriority="66" w:unhideWhenUsed="0"/>
-    <w:lsdException w:name="Medium Grid 1 Accent 4" w:semiHidden="0" w:uiPriority="67" w:unhideWhenUsed="0"/>
-    <w:lsdException w:name="Medium Grid 2 Accent 4" w:semiHidden="0" w:uiPriority="68" w:unhideWhenUsed="0"/>
-    <w:lsdException w:name="Medium Grid 3 Accent 4" w:semiHidden="0" w:uiPriority="69" w:unhideWhenUsed="0"/>
-    <w:lsdException w:name="Dark List Accent 4" w:semiHidden="0" w:uiPriority="70" w:unhideWhenUsed="0"/>
-    <w:lsdException w:name="Colorful Shading Accent 4" w:semiHidden="0" w:uiPriority="71" w:unhideWhenUsed="0"/>
-    <w:lsdException w:name="Colorful List Accent 4" w:semiHidden="0" w:uiPriority="72" w:unhideWhenUsed="0"/>
-    <w:lsdException w:name="Colorful Grid Accent 4" w:semiHidden="0" w:uiPriority="73" w:unhideWhenUsed="0"/>
-    <w:lsdException w:name="Light Shading Accent 5" w:semiHidden="0" w:uiPriority="60" w:unhideWhenUsed="0"/>
-    <w:lsdException w:name="Light List Accent 5" w:semiHidden="0" w:uiPriority="61" w:unhideWhenUsed="0"/>
-    <w:lsdException w:name="Light Grid Accent 5" w:semiHidden="0" w:uiPriority="62" w:unhideWhenUsed="0"/>
-    <w:lsdException w:name="Medium Shading 1 Accent 5" w:semiHidden="0" w:uiPriority="63" w:unhideWhenUsed="0"/>
-    <w:lsdException w:name="Medium Shading 2 Accent 5" w:semiHidden="0" w:uiPriority="64" w:unhideWhenUsed="0"/>
-    <w:lsdException w:name="Medium List 1 Accent 5" w:semiHidden="0" w:uiPriority="65" w:unhideWhenUsed="0"/>
-    <w:lsdException w:name="Medium List 2 Accent 5" w:semiHidden="0" w:uiPriority="66" w:unhideWhenUsed="0"/>
-    <w:lsdException w:name="Medium Grid 1 Accent 5" w:semiHidden="0" w:uiPriority="67" w:unhideWhenUsed="0"/>
-    <w:lsdException w:name="Medium Grid 2 Accent 5" w:semiHidden="0" w:uiPriority="68" w:unhideWhenUsed="0"/>
-    <w:lsdException w:name="Medium Grid 3 Accent 5" w:semiHidden="0" w:uiPriority="69" w:unhideWhenUsed="0"/>
-    <w:lsdException w:name="Dark List Accent 5" w:semiHidden="0" w:uiPriority="70" w:unhideWhenUsed="0"/>
-    <w:lsdException w:name="Colorful Shading Accent 5" w:semiHidden="0" w:uiPriority="71" w:unhideWhenUsed="0"/>
-    <w:lsdException w:name="Colorful List Accent 5" w:semiHidden="0" w:uiPriority="72" w:unhideWhenUsed="0"/>
-    <w:lsdException w:name="Colorful Grid Accent 5" w:semiHidden="0" w:uiPriority="73" w:unhideWhenUsed="0"/>
-    <w:lsdException w:name="Light Shading Accent 6" w:semiHidden="0" w:uiPriority="60" w:unhideWhenUsed="0"/>
-    <w:lsdException w:name="Light List Accent 6" w:semiHidden="0" w:uiPriority="61" w:unhideWhenUsed="0"/>
-    <w:lsdException w:name="Light Grid Accent 6" w:semiHidden="0" w:uiPriority="62" w:unhideWhenUsed="0"/>
-    <w:lsdException w:name="Medium Shading 1 Accent 6" w:semiHidden="0" w:uiPriority="63" w:unhideWhenUsed="0"/>
-    <w:lsdException w:name="Medium Shading 2 Accent 6" w:semiHidden="0" w:uiPriority="64" w:unhideWhenUsed="0"/>
-    <w:lsdException w:name="Medium List 1 Accent 6" w:semiHidden="0" w:uiPriority="65" w:unhideWhenUsed="0"/>
-    <w:lsdException w:name="Medium List 2 Accent 6" w:semiHidden="0" w:uiPriority="66" w:unhideWhenUsed="0"/>
-    <w:lsdException w:name="Medium Grid 1 Accent 6" w:semiHidden="0" w:uiPriority="67" w:unhideWhenUsed="0"/>
-    <w:lsdException w:name="Medium Grid 2 Accent 6" w:semiHidden="0" w:uiPriority="68" w:unhideWhenUsed="0"/>
-    <w:lsdException w:name="Medium Grid 3 Accent 6" w:semiHidden="0" w:uiPriority="69" w:unhideWhenUsed="0"/>
-    <w:lsdException w:name="Dark List Accent 6" w:semiHidden="0" w:uiPriority="70" w:unhideWhenUsed="0"/>
-    <w:lsdException w:name="Colorful Shading Accent 6" w:semiHidden="0" w:uiPriority="71" w:unhideWhenUsed="0"/>
-    <w:lsdException w:name="Colorful List Accent 6" w:semiHidden="0" w:uiPriority="72" w:unhideWhenUsed="0"/>
-    <w:lsdException w:name="Colorful Grid Accent 6" w:semiHidden="0" w:uiPriority="73" w:unhideWhenUsed="0"/>
-    <w:lsdException w:name="Subtle Emphasis" w:semiHidden="0" w:uiPriority="19" w:unhideWhenUsed="0" w:qFormat="1"/>
-    <w:lsdException w:name="Intense Emphasis" w:semiHidden="0" w:uiPriority="21" w:unhideWhenUsed="0" w:qFormat="1"/>
-    <w:lsdException w:name="Subtle Reference" w:semiHidden="0" w:uiPriority="31" w:unhideWhenUsed="0" w:qFormat="1"/>
-    <w:lsdException w:name="Intense Reference" w:semiHidden="0" w:uiPriority="32" w:unhideWhenUsed="0" w:qFormat="1"/>
-    <w:lsdException w:name="Book Title" w:semiHidden="0" w:uiPriority="33" w:unhideWhenUsed="0" w:qFormat="1"/>
-    <w:lsdException w:name="Bibliography" w:uiPriority="37"/>
-    <w:lsdException w:name="TOC Heading" w:uiPriority="39" w:qFormat="1"/>
+  <w:latentStyles w:defLockedState="0" w:defUIPriority="99" w:defSemiHidden="0" w:defUnhideWhenUsed="0" w:defQFormat="0" w:count="371">
+    <w:lsdException w:name="Normal" w:uiPriority="0" w:qFormat="1"/>
+    <w:lsdException w:name="heading 1" w:uiPriority="9" w:qFormat="1"/>
+    <w:lsdException w:name="heading 2" w:semiHidden="1" w:uiPriority="9" w:unhideWhenUsed="1" w:qFormat="1"/>
+    <w:lsdException w:name="heading 3" w:semiHidden="1" w:uiPriority="9" w:unhideWhenUsed="1" w:qFormat="1"/>
+    <w:lsdException w:name="heading 4" w:semiHidden="1" w:uiPriority="9" w:unhideWhenUsed="1" w:qFormat="1"/>
+    <w:lsdException w:name="heading 5" w:semiHidden="1" w:uiPriority="9" w:unhideWhenUsed="1" w:qFormat="1"/>
+    <w:lsdException w:name="heading 6" w:semiHidden="1" w:uiPriority="9" w:unhideWhenUsed="1" w:qFormat="1"/>
+    <w:lsdException w:name="heading 7" w:semiHidden="1" w:uiPriority="9" w:unhideWhenUsed="1" w:qFormat="1"/>
+    <w:lsdException w:name="heading 8" w:semiHidden="1" w:uiPriority="9" w:unhideWhenUsed="1" w:qFormat="1"/>
+    <w:lsdException w:name="heading 9" w:semiHidden="1" w:uiPriority="9" w:unhideWhenUsed="1" w:qFormat="1"/>
+    <w:lsdException w:name="index 1" w:semiHidden="1" w:unhideWhenUsed="1"/>
+    <w:lsdException w:name="index 2" w:semiHidden="1" w:unhideWhenUsed="1"/>
+    <w:lsdException w:name="index 3" w:semiHidden="1" w:unhideWhenUsed="1"/>
+    <w:lsdException w:name="index 4" w:semiHidden="1" w:unhideWhenUsed="1"/>
+    <w:lsdException w:name="index 5" w:semiHidden="1" w:unhideWhenUsed="1"/>
+    <w:lsdException w:name="index 6" w:semiHidden="1" w:unhideWhenUsed="1"/>
+    <w:lsdException w:name="index 7" w:semiHidden="1" w:unhideWhenUsed="1"/>
+    <w:lsdException w:name="index 8" w:semiHidden="1" w:unhideWhenUsed="1"/>
+    <w:lsdException w:name="index 9" w:semiHidden="1" w:unhideWhenUsed="1"/>
+    <w:lsdException w:name="toc 1" w:semiHidden="1" w:uiPriority="39" w:unhideWhenUsed="1"/>
+    <w:lsdException w:name="toc 2" w:semiHidden="1" w:uiPriority="39" w:unhideWhenUsed="1"/>
+    <w:lsdException w:name="toc 3" w:semiHidden="1" w:uiPriority="39" w:unhideWhenUsed="1"/>
+    <w:lsdException w:name="toc 4" w:semiHidden="1" w:uiPriority="39" w:unhideWhenUsed="1"/>
+    <w:lsdException w:name="toc 5" w:semiHidden="1" w:uiPriority="39" w:unhideWhenUsed="1"/>
+    <w:lsdException w:name="toc 6" w:semiHidden="1" w:uiPriority="39" w:unhideWhenUsed="1"/>
+    <w:lsdException w:name="toc 7" w:semiHidden="1" w:uiPriority="39" w:unhideWhenUsed="1"/>
+    <w:lsdException w:name="toc 8" w:semiHidden="1" w:uiPriority="39" w:unhideWhenUsed="1"/>
+    <w:lsdException w:name="toc 9" w:semiHidden="1" w:uiPriority="39" w:unhideWhenUsed="1"/>
+    <w:lsdException w:name="Normal Indent" w:semiHidden="1" w:unhideWhenUsed="1"/>
+    <w:lsdException w:name="footnote text" w:semiHidden="1" w:unhideWhenUsed="1"/>
+    <w:lsdException w:name="annotation text" w:semiHidden="1" w:unhideWhenUsed="1"/>
+    <w:lsdException w:name="header" w:semiHidden="1" w:unhideWhenUsed="1"/>
+    <w:lsdException w:name="footer" w:semiHidden="1" w:unhideWhenUsed="1"/>
+    <w:lsdException w:name="index heading" w:semiHidden="1" w:unhideWhenUsed="1"/>
+    <w:lsdException w:name="caption" w:semiHidden="1" w:uiPriority="35" w:unhideWhenUsed="1" w:qFormat="1"/>
+    <w:lsdException w:name="table of figures" w:semiHidden="1" w:unhideWhenUsed="1"/>
+    <w:lsdException w:name="envelope address" w:semiHidden="1" w:unhideWhenUsed="1"/>
+    <w:lsdException w:name="envelope return" w:semiHidden="1" w:unhideWhenUsed="1"/>
+    <w:lsdException w:name="footnote reference" w:semiHidden="1" w:unhideWhenUsed="1"/>
+    <w:lsdException w:name="annotation reference" w:semiHidden="1" w:unhideWhenUsed="1"/>
+    <w:lsdException w:name="line number" w:semiHidden="1" w:unhideWhenUsed="1"/>
+    <w:lsdException w:name="page number" w:semiHidden="1" w:unhideWhenUsed="1"/>
+    <w:lsdException w:name="endnote reference" w:semiHidden="1" w:unhideWhenUsed="1"/>
+    <w:lsdException w:name="endnote text" w:semiHidden="1" w:unhideWhenUsed="1"/>
+    <w:lsdException w:name="table of authorities" w:semiHidden="1" w:unhideWhenUsed="1"/>
+    <w:lsdException w:name="macro" w:semiHidden="1" w:unhideWhenUsed="1"/>
+    <w:lsdException w:name="toa heading" w:semiHidden="1" w:unhideWhenUsed="1"/>
+    <w:lsdException w:name="List" w:semiHidden="1" w:unhideWhenUsed="1"/>
+    <w:lsdException w:name="List Bullet" w:semiHidden="1" w:unhideWhenUsed="1"/>
+    <w:lsdException w:name="List Number" w:semiHidden="1" w:unhideWhenUsed="1"/>
+    <w:lsdException w:name="List 2" w:semiHidden="1" w:unhideWhenUsed="1"/>
+    <w:lsdException w:name="List 3" w:semiHidden="1" w:unhideWhenUsed="1"/>
+    <w:lsdException w:name="List 4" w:semiHidden="1" w:unhideWhenUsed="1"/>
+    <w:lsdException w:name="List 5" w:semiHidden="1" w:unhideWhenUsed="1"/>
+    <w:lsdException w:name="List Bullet 2" w:semiHidden="1" w:unhideWhenUsed="1"/>
+    <w:lsdException w:name="List Bullet 3" w:semiHidden="1" w:unhideWhenUsed="1"/>
+    <w:lsdException w:name="List Bullet 4" w:semiHidden="1" w:unhideWhenUsed="1"/>
+    <w:lsdException w:name="List Bullet 5" w:semiHidden="1" w:unhideWhenUsed="1"/>
+    <w:lsdException w:name="List Number 2" w:semiHidden="1" w:unhideWhenUsed="1"/>
+    <w:lsdException w:name="List Number 3" w:semiHidden="1" w:unhideWhenUsed="1"/>
+    <w:lsdException w:name="List Number 4" w:semiHidden="1" w:unhideWhenUsed="1"/>
+    <w:lsdException w:name="List Number 5" w:semiHidden="1" w:unhideWhenUsed="1"/>
+    <w:lsdException w:name="Title" w:uiPriority="10" w:qFormat="1"/>
+    <w:lsdException w:name="Closing" w:semiHidden="1" w:unhideWhenUsed="1"/>
+    <w:lsdException w:name="Signature" w:semiHidden="1" w:unhideWhenUsed="1"/>
+    <w:lsdException w:name="Default Paragraph Font" w:semiHidden="1" w:uiPriority="1" w:unhideWhenUsed="1"/>
+    <w:lsdException w:name="Body Text" w:semiHidden="1" w:unhideWhenUsed="1"/>
+    <w:lsdException w:name="Body Text Indent" w:semiHidden="1" w:unhideWhenUsed="1"/>
+    <w:lsdException w:name="List Continue" w:semiHidden="1" w:unhideWhenUsed="1"/>
+    <w:lsdException w:name="List Continue 2" w:semiHidden="1" w:unhideWhenUsed="1"/>
+    <w:lsdException w:name="List Continue 3" w:semiHidden="1" w:unhideWhenUsed="1"/>
+    <w:lsdException w:name="List Continue 4" w:semiHidden="1" w:unhideWhenUsed="1"/>
+    <w:lsdException w:name="List Continue 5" w:semiHidden="1" w:unhideWhenUsed="1"/>
+    <w:lsdException w:name="Message Header" w:semiHidden="1" w:unhideWhenUsed="1"/>
+    <w:lsdException w:name="Subtitle" w:uiPriority="11" w:qFormat="1"/>
+    <w:lsdException w:name="Salutation" w:semiHidden="1" w:unhideWhenUsed="1"/>
+    <w:lsdException w:name="Date" w:semiHidden="1" w:unhideWhenUsed="1"/>
+    <w:lsdException w:name="Body Text First Indent" w:semiHidden="1" w:unhideWhenUsed="1"/>
+    <w:lsdException w:name="Body Text First Indent 2" w:semiHidden="1" w:unhideWhenUsed="1"/>
+    <w:lsdException w:name="Note Heading" w:semiHidden="1" w:unhideWhenUsed="1"/>
+    <w:lsdException w:name="Body Text 2" w:semiHidden="1" w:unhideWhenUsed="1"/>
+    <w:lsdException w:name="Body Text 3" w:semiHidden="1" w:unhideWhenUsed="1"/>
+    <w:lsdException w:name="Body Text Indent 2" w:semiHidden="1" w:unhideWhenUsed="1"/>
+    <w:lsdException w:name="Body Text Indent 3" w:semiHidden="1" w:unhideWhenUsed="1"/>
+    <w:lsdException w:name="Block Text" w:semiHidden="1" w:unhideWhenUsed="1"/>
+    <w:lsdException w:name="Hyperlink" w:semiHidden="1" w:unhideWhenUsed="1"/>
+    <w:lsdException w:name="FollowedHyperlink" w:semiHidden="1" w:unhideWhenUsed="1"/>
+    <w:lsdException w:name="Strong" w:uiPriority="22" w:qFormat="1"/>
+    <w:lsdException w:name="Emphasis" w:uiPriority="20" w:qFormat="1"/>
+    <w:lsdException w:name="Document Map" w:semiHidden="1" w:unhideWhenUsed="1"/>
+    <w:lsdException w:name="Plain Text" w:semiHidden="1" w:unhideWhenUsed="1"/>
+    <w:lsdException w:name="E-mail Signature" w:semiHidden="1" w:unhideWhenUsed="1"/>
+    <w:lsdException w:name="HTML Top of Form" w:semiHidden="1" w:unhideWhenUsed="1"/>
+    <w:lsdException w:name="HTML Bottom of Form" w:semiHidden="1" w:unhideWhenUsed="1"/>
+    <w:lsdException w:name="Normal (Web)" w:semiHidden="1" w:unhideWhenUsed="1"/>
+    <w:lsdException w:name="HTML Acronym" w:semiHidden="1" w:unhideWhenUsed="1"/>
+    <w:lsdException w:name="HTML Address" w:semiHidden="1" w:unhideWhenUsed="1"/>
+    <w:lsdException w:name="HTML Cite" w:semiHidden="1" w:unhideWhenUsed="1"/>
+    <w:lsdException w:name="HTML Code" w:semiHidden="1" w:unhideWhenUsed="1"/>
+    <w:lsdException w:name="HTML Definition" w:semiHidden="1" w:unhideWhenUsed="1"/>
+    <w:lsdException w:name="HTML Keyboard" w:semiHidden="1" w:unhideWhenUsed="1"/>
+    <w:lsdException w:name="HTML Preformatted" w:semiHidden="1" w:unhideWhenUsed="1"/>
+    <w:lsdException w:name="HTML Sample" w:semiHidden="1" w:unhideWhenUsed="1"/>
+    <w:lsdException w:name="HTML Typewriter" w:semiHidden="1" w:unhideWhenUsed="1"/>
+    <w:lsdException w:name="HTML Variable" w:semiHidden="1" w:unhideWhenUsed="1"/>
+    <w:lsdException w:name="Normal Table" w:semiHidden="1" w:unhideWhenUsed="1"/>
+    <w:lsdException w:name="annotation subject" w:semiHidden="1" w:unhideWhenUsed="1"/>
+    <w:lsdException w:name="No List" w:semiHidden="1" w:unhideWhenUsed="1"/>
+    <w:lsdException w:name="Outline List 1" w:semiHidden="1" w:unhideWhenUsed="1"/>
+    <w:lsdException w:name="Outline List 2" w:semiHidden="1" w:unhideWhenUsed="1"/>
+    <w:lsdException w:name="Outline List 3" w:semiHidden="1" w:unhideWhenUsed="1"/>
+    <w:lsdException w:name="Table Simple 1" w:semiHidden="1" w:unhideWhenUsed="1"/>
+    <w:lsdException w:name="Table Simple 2" w:semiHidden="1" w:unhideWhenUsed="1"/>
+    <w:lsdException w:name="Table Simple 3" w:semiHidden="1" w:unhideWhenUsed="1"/>
+    <w:lsdException w:name="Table Classic 1" w:semiHidden="1" w:unhideWhenUsed="1"/>
+    <w:lsdException w:name="Table Classic 2" w:semiHidden="1" w:unhideWhenUsed="1"/>
+    <w:lsdException w:name="Table Classic 3" w:semiHidden="1" w:unhideWhenUsed="1"/>
+    <w:lsdException w:name="Table Classic 4" w:semiHidden="1" w:unhideWhenUsed="1"/>
+    <w:lsdException w:name="Table Colorful 1" w:semiHidden="1" w:unhideWhenUsed="1"/>
+    <w:lsdException w:name="Table Colorful 2" w:semiHidden="1" w:unhideWhenUsed="1"/>
+    <w:lsdException w:name="Table Colorful 3" w:semiHidden="1" w:unhideWhenUsed="1"/>
+    <w:lsdException w:name="Table Columns 1" w:semiHidden="1" w:unhideWhenUsed="1"/>
+    <w:lsdException w:name="Table Columns 2" w:semiHidden="1" w:unhideWhenUsed="1"/>
+    <w:lsdException w:name="Table Columns 3" w:semiHidden="1" w:unhideWhenUsed="1"/>
+    <w:lsdException w:name="Table Columns 4" w:semiHidden="1" w:unhideWhenUsed="1"/>
+    <w:lsdException w:name="Table Columns 5" w:semiHidden="1" w:unhideWhenUsed="1"/>
+    <w:lsdException w:name="Table Grid 1" w:semiHidden="1" w:unhideWhenUsed="1"/>
+    <w:lsdException w:name="Table Grid 2" w:semiHidden="1" w:unhideWhenUsed="1"/>
+    <w:lsdException w:name="Table Grid 3" w:semiHidden="1" w:unhideWhenUsed="1"/>
+    <w:lsdException w:name="Table Grid 4" w:semiHidden="1" w:unhideWhenUsed="1"/>
+    <w:lsdException w:name="Table Grid 5" w:semiHidden="1" w:unhideWhenUsed="1"/>
+    <w:lsdException w:name="Table Grid 6" w:semiHidden="1" w:unhideWhenUsed="1"/>
+    <w:lsdException w:name="Table Grid 7" w:semiHidden="1" w:unhideWhenUsed="1"/>
+    <w:lsdException w:name="Table Grid 8" w:semiHidden="1" w:unhideWhenUsed="1"/>
+    <w:lsdException w:name="Table List 1" w:semiHidden="1" w:unhideWhenUsed="1"/>
+    <w:lsdException w:name="Table List 2" w:semiHidden="1" w:unhideWhenUsed="1"/>
+    <w:lsdException w:name="Table List 3" w:semiHidden="1" w:unhideWhenUsed="1"/>
+    <w:lsdException w:name="Table List 4" w:semiHidden="1" w:unhideWhenUsed="1"/>
+    <w:lsdException w:name="Table List 5" w:semiHidden="1" w:unhideWhenUsed="1"/>
+    <w:lsdException w:name="Table List 6" w:semiHidden="1" w:unhideWhenUsed="1"/>
+    <w:lsdException w:name="Table List 7" w:semiHidden="1" w:unhideWhenUsed="1"/>
+    <w:lsdException w:name="Table List 8" w:semiHidden="1" w:unhideWhenUsed="1"/>
+    <w:lsdException w:name="Table 3D effects 1" w:semiHidden="1" w:unhideWhenUsed="1"/>
+    <w:lsdException w:name="Table 3D effects 2" w:semiHidden="1" w:unhideWhenUsed="1"/>
+    <w:lsdException w:name="Table 3D effects 3" w:semiHidden="1" w:unhideWhenUsed="1"/>
+    <w:lsdException w:name="Table Contemporary" w:semiHidden="1" w:unhideWhenUsed="1"/>
+    <w:lsdException w:name="Table Elegant" w:semiHidden="1" w:unhideWhenUsed="1"/>
+    <w:lsdException w:name="Table Professional" w:semiHidden="1" w:unhideWhenUsed="1"/>
+    <w:lsdException w:name="Table Subtle 1" w:semiHidden="1" w:unhideWhenUsed="1"/>
+    <w:lsdException w:name="Table Subtle 2" w:semiHidden="1" w:unhideWhenUsed="1"/>
+    <w:lsdException w:name="Table Web 1" w:semiHidden="1" w:unhideWhenUsed="1"/>
+    <w:lsdException w:name="Table Web 2" w:semiHidden="1" w:unhideWhenUsed="1"/>
+    <w:lsdException w:name="Table Web 3" w:semiHidden="1" w:unhideWhenUsed="1"/>
+    <w:lsdException w:name="Balloon Text" w:semiHidden="1" w:unhideWhenUsed="1"/>
+    <w:lsdException w:name="Table Grid" w:uiPriority="39"/>
+    <w:lsdException w:name="Table Theme" w:semiHidden="1" w:unhideWhenUsed="1"/>
+    <w:lsdException w:name="Placeholder Text" w:semiHidden="1"/>
+    <w:lsdException w:name="No Spacing" w:uiPriority="1" w:qFormat="1"/>
+    <w:lsdException w:name="Light Shading" w:uiPriority="60"/>
+    <w:lsdException w:name="Light List" w:uiPriority="61"/>
+    <w:lsdException w:name="Light Grid" w:uiPriority="62"/>
+    <w:lsdException w:name="Medium Shading 1" w:uiPriority="63"/>
+    <w:lsdException w:name="Medium Shading 2" w:uiPriority="64"/>
+    <w:lsdException w:name="Medium List 1" w:uiPriority="65"/>
+    <w:lsdException w:name="Medium List 2" w:uiPriority="66"/>
+    <w:lsdException w:name="Medium Grid 1" w:uiPriority="67"/>
+    <w:lsdException w:name="Medium Grid 2" w:uiPriority="68"/>
+    <w:lsdException w:name="Medium Grid 3" w:uiPriority="69"/>
+    <w:lsdException w:name="Dark List" w:uiPriority="70"/>
+    <w:lsdException w:name="Colorful Shading" w:uiPriority="71"/>
+    <w:lsdException w:name="Colorful List" w:uiPriority="72"/>
+    <w:lsdException w:name="Colorful Grid" w:uiPriority="73"/>
+    <w:lsdException w:name="Light Shading Accent 1" w:uiPriority="60"/>
+    <w:lsdException w:name="Light List Accent 1" w:uiPriority="61"/>
+    <w:lsdException w:name="Light Grid Accent 1" w:uiPriority="62"/>
+    <w:lsdException w:name="Medium Shading 1 Accent 1" w:uiPriority="63"/>
+    <w:lsdException w:name="Medium Shading 2 Accent 1" w:uiPriority="64"/>
+    <w:lsdException w:name="Medium List 1 Accent 1" w:uiPriority="65"/>
+    <w:lsdException w:name="Revision" w:semiHidden="1"/>
+    <w:lsdException w:name="List Paragraph" w:uiPriority="34" w:qFormat="1"/>
+    <w:lsdException w:name="Quote" w:uiPriority="29" w:qFormat="1"/>
+    <w:lsdException w:name="Intense Quote" w:uiPriority="30" w:qFormat="1"/>
+    <w:lsdException w:name="Medium List 2 Accent 1" w:uiPriority="66"/>
+    <w:lsdException w:name="Medium Grid 1 Accent 1" w:uiPriority="67"/>
+    <w:lsdException w:name="Medium Grid 2 Accent 1" w:uiPriority="68"/>
+    <w:lsdException w:name="Medium Grid 3 Accent 1" w:uiPriority="69"/>
+    <w:lsdException w:name="Dark List Accent 1" w:uiPriority="70"/>
+    <w:lsdException w:name="Colorful Shading Accent 1" w:uiPriority="71"/>
+    <w:lsdException w:name="Colorful List Accent 1" w:uiPriority="72"/>
+    <w:lsdException w:name="Colorful Grid Accent 1" w:uiPriority="73"/>
+    <w:lsdException w:name="Light Shading Accent 2" w:uiPriority="60"/>
+    <w:lsdException w:name="Light List Accent 2" w:uiPriority="61"/>
+    <w:lsdException w:name="Light Grid Accent 2" w:uiPriority="62"/>
+    <w:lsdException w:name="Medium Shading 1 Accent 2" w:uiPriority="63"/>
+    <w:lsdException w:name="Medium Shading 2 Accent 2" w:uiPriority="64"/>
+    <w:lsdException w:name="Medium List 1 Accent 2" w:uiPriority="65"/>
+    <w:lsdException w:name="Medium List 2 Accent 2" w:uiPriority="66"/>
+    <w:lsdException w:name="Medium Grid 1 Accent 2" w:uiPriority="67"/>
+    <w:lsdException w:name="Medium Grid 2 Accent 2" w:uiPriority="68"/>
+    <w:lsdException w:name="Medium Grid 3 Accent 2" w:uiPriority="69"/>
+    <w:lsdException w:name="Dark List Accent 2" w:uiPriority="70"/>
+    <w:lsdException w:name="Colorful Shading Accent 2" w:uiPriority="71"/>
+    <w:lsdException w:name="Colorful List Accent 2" w:uiPriority="72"/>
+    <w:lsdException w:name="Colorful Grid Accent 2" w:uiPriority="73"/>
+    <w:lsdException w:name="Light Shading Accent 3" w:uiPriority="60"/>
+    <w:lsdException w:name="Light List Accent 3" w:uiPriority="61"/>
+    <w:lsdException w:name="Light Grid Accent 3" w:uiPriority="62"/>
+    <w:lsdException w:name="Medium Shading 1 Accent 3" w:uiPriority="63"/>
+    <w:lsdException w:name="Medium Shading 2 Accent 3" w:uiPriority="64"/>
+    <w:lsdException w:name="Medium List 1 Accent 3" w:uiPriority="65"/>
+    <w:lsdException w:name="Medium List 2 Accent 3" w:uiPriority="66"/>
+    <w:lsdException w:name="Medium Grid 1 Accent 3" w:uiPriority="67"/>
+    <w:lsdException w:name="Medium Grid 2 Accent 3" w:uiPriority="68"/>
+    <w:lsdException w:name="Medium Grid 3 Accent 3" w:uiPriority="69"/>
+    <w:lsdException w:name="Dark List Accent 3" w:uiPriority="70"/>
+    <w:lsdException w:name="Colorful Shading Accent 3" w:uiPriority="71"/>
+    <w:lsdException w:name="Colorful List Accent 3" w:uiPriority="72"/>
+    <w:lsdException w:name="Colorful Grid Accent 3" w:uiPriority="73"/>
+    <w:lsdException w:name="Light Shading Accent 4" w:uiPriority="60"/>
+    <w:lsdException w:name="Light List Accent 4" w:uiPriority="61"/>
+    <w:lsdException w:name="Light Grid Accent 4" w:uiPriority="62"/>
+    <w:lsdException w:name="Medium Shading 1 Accent 4" w:uiPriority="63"/>
+    <w:lsdException w:name="Medium Shading 2 Accent 4" w:uiPriority="64"/>
+    <w:lsdException w:name="Medium List 1 Accent 4" w:uiPriority="65"/>
+    <w:lsdException w:name="Medium List 2 Accent 4" w:uiPriority="66"/>
+    <w:lsdException w:name="Medium Grid 1 Accent 4" w:uiPriority="67"/>
+    <w:lsdException w:name="Medium Grid 2 Accent 4" w:uiPriority="68"/>
+    <w:lsdException w:name="Medium Grid 3 Accent 4" w:uiPriority="69"/>
+    <w:lsdException w:name="Dark List Accent 4" w:uiPriority="70"/>
+    <w:lsdException w:name="Colorful Shading Accent 4" w:uiPriority="71"/>
+    <w:lsdException w:name="Colorful List Accent 4" w:uiPriority="72"/>
+    <w:lsdException w:name="Colorful Grid Accent 4" w:uiPriority="73"/>
+    <w:lsdException w:name="Light Shading Accent 5" w:uiPriority="60"/>
+    <w:lsdException w:name="Light List Accent 5" w:uiPriority="61"/>
+    <w:lsdException w:name="Light Grid Accent 5" w:uiPriority="62"/>
+    <w:lsdException w:name="Medium Shading 1 Accent 5" w:uiPriority="63"/>
+    <w:lsdException w:name="Medium Shading 2 Accent 5" w:uiPriority="64"/>
+    <w:lsdException w:name="Medium List 1 Accent 5" w:uiPriority="65"/>
+    <w:lsdException w:name="Medium List 2 Accent 5" w:uiPriority="66"/>
+    <w:lsdException w:name="Medium Grid 1 Accent 5" w:uiPriority="67"/>
+    <w:lsdException w:name="Medium Grid 2 Accent 5" w:uiPriority="68"/>
+    <w:lsdException w:name="Medium Grid 3 Accent 5" w:uiPriority="69"/>
+    <w:lsdException w:name="Dark List Accent 5" w:uiPriority="70"/>
+    <w:lsdException w:name="Colorful Shading Accent 5" w:uiPriority="71"/>
+    <w:lsdException w:name="Colorful List Accent 5" w:uiPriority="72"/>
+    <w:lsdException w:name="Colorful Grid Accent 5" w:uiPriority="73"/>
+    <w:lsdException w:name="Light Shading Accent 6" w:uiPriority="60"/>
+    <w:lsdException w:name="Light List Accent 6" w:uiPriority="61"/>
+    <w:lsdException w:name="Light Grid Accent 6" w:uiPriority="62"/>
+    <w:lsdException w:name="Medium Shading 1 Accent 6" w:uiPriority="63"/>
+    <w:lsdException w:name="Medium Shading 2 Accent 6" w:uiPriority="64"/>
+    <w:lsdException w:name="Medium List 1 Accent 6" w:uiPriority="65"/>
+    <w:lsdException w:name="Medium List 2 Accent 6" w:uiPriority="66"/>
+    <w:lsdException w:name="Medium Grid 1 Accent 6" w:uiPriority="67"/>
+    <w:lsdException w:name="Medium Grid 2 Accent 6" w:uiPriority="68"/>
+    <w:lsdException w:name="Medium Grid 3 Accent 6" w:uiPriority="69"/>
+    <w:lsdException w:name="Dark List Accent 6" w:uiPriority="70"/>
+    <w:lsdException w:name="Colorful Shading Accent 6" w:uiPriority="71"/>
+    <w:lsdException w:name="Colorful List Accent 6" w:uiPriority="72"/>
+    <w:lsdException w:name="Colorful Grid Accent 6" w:uiPriority="73"/>
+    <w:lsdException w:name="Subtle Emphasis" w:uiPriority="19" w:qFormat="1"/>
+    <w:lsdException w:name="Intense Emphasis" w:uiPriority="21" w:qFormat="1"/>
+    <w:lsdException w:name="Subtle Reference" w:uiPriority="31" w:qFormat="1"/>
+    <w:lsdException w:name="Intense Reference" w:uiPriority="32" w:qFormat="1"/>
+    <w:lsdException w:name="Book Title" w:uiPriority="33" w:qFormat="1"/>
+    <w:lsdException w:name="Bibliography" w:semiHidden="1" w:uiPriority="37" w:unhideWhenUsed="1"/>
+    <w:lsdException w:name="TOC Heading" w:semiHidden="1" w:uiPriority="39" w:unhideWhenUsed="1" w:qFormat="1"/>
+    <w:lsdException w:name="Plain Table 1" w:uiPriority="41"/>
+    <w:lsdException w:name="Plain Table 2" w:uiPriority="42"/>
+    <w:lsdException w:name="Plain Table 3" w:uiPriority="43"/>
+    <w:lsdException w:name="Plain Table 4" w:uiPriority="44"/>
+    <w:lsdException w:name="Plain Table 5" w:uiPriority="45"/>
+    <w:lsdException w:name="Grid Table Light" w:uiPriority="40"/>
+    <w:lsdException w:name="Grid Table 1 Light" w:uiPriority="46"/>
+    <w:lsdException w:name="Grid Table 2" w:uiPriority="47"/>
+    <w:lsdException w:name="Grid Table 3" w:uiPriority="48"/>
+    <w:lsdException w:name="Grid Table 4" w:uiPriority="49"/>
+    <w:lsdException w:name="Grid Table 5 Dark" w:uiPriority="50"/>
+    <w:lsdException w:name="Grid Table 6 Colorful" w:uiPriority="51"/>
+    <w:lsdException w:name="Grid Table 7 Colorful" w:uiPriority="52"/>
+    <w:lsdException w:name="Grid Table 1 Light Accent 1" w:uiPriority="46"/>
+    <w:lsdException w:name="Grid Table 2 Accent 1" w:uiPriority="47"/>
+    <w:lsdException w:name="Grid Table 3 Accent 1" w:uiPriority="48"/>
+    <w:lsdException w:name="Grid Table 4 Accent 1" w:uiPriority="49"/>
+    <w:lsdException w:name="Grid Table 5 Dark Accent 1" w:uiPriority="50"/>
+    <w:lsdException w:name="Grid Table 6 Colorful Accent 1" w:uiPriority="51"/>
+    <w:lsdException w:name="Grid Table 7 Colorful Accent 1" w:uiPriority="52"/>
+    <w:lsdException w:name="Grid Table 1 Light Accent 2" w:uiPriority="46"/>
+    <w:lsdException w:name="Grid Table 2 Accent 2" w:uiPriority="47"/>
+    <w:lsdException w:name="Grid Table 3 Accent 2" w:uiPriority="48"/>
+    <w:lsdException w:name="Grid Table 4 Accent 2" w:uiPriority="49"/>
+    <w:lsdException w:name="Grid Table 5 Dark Accent 2" w:uiPriority="50"/>
+    <w:lsdException w:name="Grid Table 6 Colorful Accent 2" w:uiPriority="51"/>
+    <w:lsdException w:name="Grid Table 7 Colorful Accent 2" w:uiPriority="52"/>
+    <w:lsdException w:name="Grid Table 1 Light Accent 3" w:uiPriority="46"/>
+    <w:lsdException w:name="Grid Table 2 Accent 3" w:uiPriority="47"/>
+    <w:lsdException w:name="Grid Table 3 Accent 3" w:uiPriority="48"/>
+    <w:lsdException w:name="Grid Table 4 Accent 3" w:uiPriority="49"/>
+    <w:lsdException w:name="Grid Table 5 Dark Accent 3" w:uiPriority="50"/>
+    <w:lsdException w:name="Grid Table 6 Colorful Accent 3" w:uiPriority="51"/>
+    <w:lsdException w:name="Grid Table 7 Colorful Accent 3" w:uiPriority="52"/>
+    <w:lsdException w:name="Grid Table 1 Light Accent 4" w:uiPriority="46"/>
+    <w:lsdException w:name="Grid Table 2 Accent 4" w:uiPriority="47"/>
+    <w:lsdException w:name="Grid Table 3 Accent 4" w:uiPriority="48"/>
+    <w:lsdException w:name="Grid Table 4 Accent 4" w:uiPriority="49"/>
+    <w:lsdException w:name="Grid Table 5 Dark Accent 4" w:uiPriority="50"/>
+    <w:lsdException w:name="Grid Table 6 Colorful Accent 4" w:uiPriority="51"/>
+    <w:lsdException w:name="Grid Table 7 Colorful Accent 4" w:uiPriority="52"/>
+    <w:lsdException w:name="Grid Table 1 Light Accent 5" w:uiPriority="46"/>
+    <w:lsdException w:name="Grid Table 2 Accent 5" w:uiPriority="47"/>
+    <w:lsdException w:name="Grid Table 3 Accent 5" w:uiPriority="48"/>
+    <w:lsdException w:name="Grid Table 4 Accent 5" w:uiPriority="49"/>
+    <w:lsdException w:name="Grid Table 5 Dark Accent 5" w:uiPriority="50"/>
+    <w:lsdException w:name="Grid Table 6 Colorful Accent 5" w:uiPriority="51"/>
+    <w:lsdException w:name="Grid Table 7 Colorful Accent 5" w:uiPriority="52"/>
+    <w:lsdException w:name="Grid Table 1 Light Accent 6" w:uiPriority="46"/>
+    <w:lsdException w:name="Grid Table 2 Accent 6" w:uiPriority="47"/>
+    <w:lsdException w:name="Grid Table 3 Accent 6" w:uiPriority="48"/>
+    <w:lsdException w:name="Grid Table 4 Accent 6" w:uiPriority="49"/>
+    <w:lsdException w:name="Grid Table 5 Dark Accent 6" w:uiPriority="50"/>
+    <w:lsdException w:name="Grid Table 6 Colorful Accent 6" w:uiPriority="51"/>
+    <w:lsdException w:name="Grid Table 7 Colorful Accent 6" w:uiPriority="52"/>
+    <w:lsdException w:name="List Table 1 Light" w:uiPriority="46"/>
+    <w:lsdException w:name="List Table 2" w:uiPriority="47"/>
+    <w:lsdException w:name="List Table 3" w:uiPriority="48"/>
+    <w:lsdException w:name="List Table 4" w:uiPriority="49"/>
+    <w:lsdException w:name="List Table 5 Dark" w:uiPriority="50"/>
+    <w:lsdException w:name="List Table 6 Colorful" w:uiPriority="51"/>
+    <w:lsdException w:name="List Table 7 Colorful" w:uiPriority="52"/>
+    <w:lsdException w:name="List Table 1 Light Accent 1" w:uiPriority="46"/>
+    <w:lsdException w:name="List Table 2 Accent 1" w:uiPriority="47"/>
+    <w:lsdException w:name="List Table 3 Accent 1" w:uiPriority="48"/>
+    <w:lsdException w:name="List Table 4 Accent 1" w:uiPriority="49"/>
+    <w:lsdException w:name="List Table 5 Dark Accent 1" w:uiPriority="50"/>
+    <w:lsdException w:name="List Table 6 Colorful Accent 1" w:uiPriority="51"/>
+    <w:lsdException w:name="List Table 7 Colorful Accent 1" w:uiPriority="52"/>
+    <w:lsdException w:name="List Table 1 Light Accent 2" w:uiPriority="46"/>
+    <w:lsdException w:name="List Table 2 Accent 2" w:uiPriority="47"/>
+    <w:lsdException w:name="List Table 3 Accent 2" w:uiPriority="48"/>
+    <w:lsdException w:name="List Table 4 Accent 2" w:uiPriority="49"/>
+    <w:lsdException w:name="List Table 5 Dark Accent 2" w:uiPriority="50"/>
+    <w:lsdException w:name="List Table 6 Colorful Accent 2" w:uiPriority="51"/>
+    <w:lsdException w:name="List Table 7 Colorful Accent 2" w:uiPriority="52"/>
+    <w:lsdException w:name="List Table 1 Light Accent 3" w:uiPriority="46"/>
+    <w:lsdException w:name="List Table 2 Accent 3" w:uiPriority="47"/>
+    <w:lsdException w:name="List Table 3 Accent 3" w:uiPriority="48"/>
+    <w:lsdException w:name="List Table 4 Accent 3" w:uiPriority="49"/>
+    <w:lsdException w:name="List Table 5 Dark Accent 3" w:uiPriority="50"/>
+    <w:lsdException w:name="List Table 6 Colorful Accent 3" w:uiPriority="51"/>
+    <w:lsdException w:name="List Table 7 Colorful Accent 3" w:uiPriority="52"/>
+    <w:lsdException w:name="List Table 1 Light Accent 4" w:uiPriority="46"/>
+    <w:lsdException w:name="List Table 2 Accent 4" w:uiPriority="47"/>
+    <w:lsdException w:name="List Table 3 Accent 4" w:uiPriority="48"/>
+    <w:lsdException w:name="List Table 4 Accent 4" w:uiPriority="49"/>
+    <w:lsdException w:name="List Table 5 Dark Accent 4" w:uiPriority="50"/>
+    <w:lsdException w:name="List Table 6 Colorful Accent 4" w:uiPriority="51"/>
+    <w:lsdException w:name="List Table 7 Colorful Accent 4" w:uiPriority="52"/>
+    <w:lsdException w:name="List Table 1 Light Accent 5" w:uiPriority="46"/>
+    <w:lsdException w:name="List Table 2 Accent 5" w:uiPriority="47"/>
+    <w:lsdException w:name="List Table 3 Accent 5" w:uiPriority="48"/>
+    <w:lsdException w:name="List Table 4 Accent 5" w:uiPriority="49"/>
+    <w:lsdException w:name="List Table 5 Dark Accent 5" w:uiPriority="50"/>
+    <w:lsdException w:name="List Table 6 Colorful Accent 5" w:uiPriority="51"/>
+    <w:lsdException w:name="List Table 7 Colorful Accent 5" w:uiPriority="52"/>
+    <w:lsdException w:name="List Table 1 Light Accent 6" w:uiPriority="46"/>
+    <w:lsdException w:name="List Table 2 Accent 6" w:uiPriority="47"/>
+    <w:lsdException w:name="List Table 3 Accent 6" w:uiPriority="48"/>
+    <w:lsdException w:name="List Table 4 Accent 6" w:uiPriority="49"/>
+    <w:lsdException w:name="List Table 5 Dark Accent 6" w:uiPriority="50"/>
+    <w:lsdException w:name="List Table 6 Colorful Accent 6" w:uiPriority="51"/>
+    <w:lsdException w:name="List Table 7 Colorful Accent 6" w:uiPriority="52"/>
   </w:latentStyles>
-  <w:style w:type="paragraph" w:default="1" w:styleId="Normalny">
+  <w:style w:type="paragraph" w:default="1" w:styleId="Normal">
     <w:name w:val="Normal"/>
     <w:qFormat/>
     <w:rsid w:val="00F001BB"/>
   </w:style>
-  <w:style w:type="paragraph" w:styleId="Nagwek1">
+  <w:style w:type="paragraph" w:styleId="Heading1">
     <w:name w:val="heading 1"/>
-    <w:basedOn w:val="Normalny"/>
-    <w:next w:val="Normalny"/>
-    <w:link w:val="Nagwek1Znak"/>
+    <w:basedOn w:val="Normal"/>
+    <w:next w:val="Normal"/>
+    <w:link w:val="Heading1Char"/>
     <w:uiPriority w:val="9"/>
     <w:qFormat/>
     <w:rsid w:val="00FC5B20"/>
@@ -9470,11 +9849,11 @@
       <w:szCs w:val="32"/>
     </w:rPr>
   </w:style>
-  <w:style w:type="paragraph" w:styleId="Nagwek2">
+  <w:style w:type="paragraph" w:styleId="Heading2">
     <w:name w:val="heading 2"/>
-    <w:basedOn w:val="Normalny"/>
-    <w:next w:val="Normalny"/>
-    <w:link w:val="Nagwek2Znak"/>
+    <w:basedOn w:val="Normal"/>
+    <w:next w:val="Normal"/>
+    <w:link w:val="Heading2Char"/>
     <w:uiPriority w:val="9"/>
     <w:unhideWhenUsed/>
     <w:qFormat/>
@@ -9494,11 +9873,11 @@
       <w:szCs w:val="26"/>
     </w:rPr>
   </w:style>
-  <w:style w:type="paragraph" w:styleId="Nagwek3">
+  <w:style w:type="paragraph" w:styleId="Heading3">
     <w:name w:val="heading 3"/>
-    <w:basedOn w:val="Normalny"/>
-    <w:next w:val="Normalny"/>
-    <w:link w:val="Nagwek3Znak"/>
+    <w:basedOn w:val="Normal"/>
+    <w:next w:val="Normal"/>
+    <w:link w:val="Heading3Char"/>
     <w:uiPriority w:val="9"/>
     <w:unhideWhenUsed/>
     <w:qFormat/>
@@ -9516,18 +9895,17 @@
       <w:color w:val="5B9BD5" w:themeColor="accent1"/>
     </w:rPr>
   </w:style>
-  <w:style w:type="character" w:default="1" w:styleId="Domylnaczcionkaakapitu">
+  <w:style w:type="character" w:default="1" w:styleId="DefaultParagraphFont">
     <w:name w:val="Default Paragraph Font"/>
     <w:uiPriority w:val="1"/>
     <w:semiHidden/>
     <w:unhideWhenUsed/>
   </w:style>
-  <w:style w:type="table" w:default="1" w:styleId="Standardowy">
+  <w:style w:type="table" w:default="1" w:styleId="TableNormal">
     <w:name w:val="Normal Table"/>
     <w:uiPriority w:val="99"/>
     <w:semiHidden/>
     <w:unhideWhenUsed/>
-    <w:qFormat/>
     <w:tblPr>
       <w:tblInd w:w="0" w:type="dxa"/>
       <w:tblCellMar>
@@ -9538,16 +9916,16 @@
       </w:tblCellMar>
     </w:tblPr>
   </w:style>
-  <w:style w:type="numbering" w:default="1" w:styleId="Bezlisty">
+  <w:style w:type="numbering" w:default="1" w:styleId="NoList">
     <w:name w:val="No List"/>
     <w:uiPriority w:val="99"/>
     <w:semiHidden/>
     <w:unhideWhenUsed/>
   </w:style>
-  <w:style w:type="character" w:customStyle="1" w:styleId="Nagwek1Znak">
-    <w:name w:val="Nagłówek 1 Znak"/>
-    <w:basedOn w:val="Domylnaczcionkaakapitu"/>
-    <w:link w:val="Nagwek1"/>
+  <w:style w:type="character" w:customStyle="1" w:styleId="Heading1Char">
+    <w:name w:val="Heading 1 Char"/>
+    <w:basedOn w:val="DefaultParagraphFont"/>
+    <w:link w:val="Heading1"/>
     <w:uiPriority w:val="9"/>
     <w:rsid w:val="00FC5B20"/>
     <w:rPr>
@@ -9557,11 +9935,11 @@
       <w:szCs w:val="32"/>
     </w:rPr>
   </w:style>
-  <w:style w:type="paragraph" w:styleId="Tytu">
+  <w:style w:type="paragraph" w:styleId="Title">
     <w:name w:val="Title"/>
-    <w:basedOn w:val="Normalny"/>
-    <w:next w:val="Normalny"/>
-    <w:link w:val="TytuZnak"/>
+    <w:basedOn w:val="Normal"/>
+    <w:next w:val="Normal"/>
+    <w:link w:val="TitleChar"/>
     <w:uiPriority w:val="10"/>
     <w:qFormat/>
     <w:rsid w:val="00FC5B20"/>
@@ -9577,10 +9955,10 @@
       <w:szCs w:val="56"/>
     </w:rPr>
   </w:style>
-  <w:style w:type="character" w:customStyle="1" w:styleId="TytuZnak">
-    <w:name w:val="Tytuł Znak"/>
-    <w:basedOn w:val="Domylnaczcionkaakapitu"/>
-    <w:link w:val="Tytu"/>
+  <w:style w:type="character" w:customStyle="1" w:styleId="TitleChar">
+    <w:name w:val="Title Char"/>
+    <w:basedOn w:val="DefaultParagraphFont"/>
+    <w:link w:val="Title"/>
     <w:uiPriority w:val="10"/>
     <w:rsid w:val="00FC5B20"/>
     <w:rPr>
@@ -9591,11 +9969,11 @@
       <w:szCs w:val="56"/>
     </w:rPr>
   </w:style>
-  <w:style w:type="paragraph" w:styleId="Podtytu">
+  <w:style w:type="paragraph" w:styleId="Subtitle">
     <w:name w:val="Subtitle"/>
-    <w:basedOn w:val="Normalny"/>
-    <w:next w:val="Normalny"/>
-    <w:link w:val="PodtytuZnak"/>
+    <w:basedOn w:val="Normal"/>
+    <w:next w:val="Normal"/>
+    <w:link w:val="SubtitleChar"/>
     <w:uiPriority w:val="11"/>
     <w:qFormat/>
     <w:rsid w:val="00FC5B20"/>
@@ -9610,10 +9988,10 @@
       <w:spacing w:val="15"/>
     </w:rPr>
   </w:style>
-  <w:style w:type="character" w:customStyle="1" w:styleId="PodtytuZnak">
-    <w:name w:val="Podtytuł Znak"/>
-    <w:basedOn w:val="Domylnaczcionkaakapitu"/>
-    <w:link w:val="Podtytu"/>
+  <w:style w:type="character" w:customStyle="1" w:styleId="SubtitleChar">
+    <w:name w:val="Subtitle Char"/>
+    <w:basedOn w:val="DefaultParagraphFont"/>
+    <w:link w:val="Subtitle"/>
     <w:uiPriority w:val="11"/>
     <w:rsid w:val="00FC5B20"/>
     <w:rPr>
@@ -9622,10 +10000,10 @@
       <w:spacing w:val="15"/>
     </w:rPr>
   </w:style>
-  <w:style w:type="character" w:customStyle="1" w:styleId="Nagwek2Znak">
-    <w:name w:val="Nagłówek 2 Znak"/>
-    <w:basedOn w:val="Domylnaczcionkaakapitu"/>
-    <w:link w:val="Nagwek2"/>
+  <w:style w:type="character" w:customStyle="1" w:styleId="Heading2Char">
+    <w:name w:val="Heading 2 Char"/>
+    <w:basedOn w:val="DefaultParagraphFont"/>
+    <w:link w:val="Heading2"/>
     <w:uiPriority w:val="9"/>
     <w:rsid w:val="00822C2C"/>
     <w:rPr>
@@ -9639,7 +10017,7 @@
   </w:style>
   <w:style w:type="paragraph" w:customStyle="1" w:styleId="todo">
     <w:name w:val="todo"/>
-    <w:basedOn w:val="Normalny"/>
+    <w:basedOn w:val="Normal"/>
     <w:link w:val="todoZnak"/>
     <w:qFormat/>
     <w:rsid w:val="00384450"/>
@@ -9649,10 +10027,10 @@
       <w:szCs w:val="24"/>
     </w:rPr>
   </w:style>
-  <w:style w:type="character" w:customStyle="1" w:styleId="Nagwek3Znak">
-    <w:name w:val="Nagłówek 3 Znak"/>
-    <w:basedOn w:val="Domylnaczcionkaakapitu"/>
-    <w:link w:val="Nagwek3"/>
+  <w:style w:type="character" w:customStyle="1" w:styleId="Heading3Char">
+    <w:name w:val="Heading 3 Char"/>
+    <w:basedOn w:val="DefaultParagraphFont"/>
+    <w:link w:val="Heading3"/>
     <w:uiPriority w:val="9"/>
     <w:rsid w:val="005C18BE"/>
     <w:rPr>
@@ -9664,7 +10042,7 @@
   </w:style>
   <w:style w:type="character" w:customStyle="1" w:styleId="todoZnak">
     <w:name w:val="todo Znak"/>
-    <w:basedOn w:val="Domylnaczcionkaakapitu"/>
+    <w:basedOn w:val="DefaultParagraphFont"/>
     <w:link w:val="todo"/>
     <w:rsid w:val="00384450"/>
     <w:rPr>
@@ -9674,9 +10052,9 @@
       <w:szCs w:val="24"/>
     </w:rPr>
   </w:style>
-  <w:style w:type="paragraph" w:styleId="Akapitzlist">
+  <w:style w:type="paragraph" w:styleId="ListParagraph">
     <w:name w:val="List Paragraph"/>
-    <w:basedOn w:val="Normalny"/>
+    <w:basedOn w:val="Normal"/>
     <w:uiPriority w:val="34"/>
     <w:qFormat/>
     <w:rsid w:val="00C52114"/>
@@ -9685,10 +10063,10 @@
       <w:contextualSpacing/>
     </w:pPr>
   </w:style>
-  <w:style w:type="paragraph" w:styleId="Tekstdymka">
+  <w:style w:type="paragraph" w:styleId="BalloonText">
     <w:name w:val="Balloon Text"/>
-    <w:basedOn w:val="Normalny"/>
-    <w:link w:val="TekstdymkaZnak"/>
+    <w:basedOn w:val="Normal"/>
+    <w:link w:val="BalloonTextChar"/>
     <w:uiPriority w:val="99"/>
     <w:semiHidden/>
     <w:unhideWhenUsed/>
@@ -9702,10 +10080,10 @@
       <w:szCs w:val="16"/>
     </w:rPr>
   </w:style>
-  <w:style w:type="character" w:customStyle="1" w:styleId="TekstdymkaZnak">
-    <w:name w:val="Tekst dymka Znak"/>
-    <w:basedOn w:val="Domylnaczcionkaakapitu"/>
-    <w:link w:val="Tekstdymka"/>
+  <w:style w:type="character" w:customStyle="1" w:styleId="BalloonTextChar">
+    <w:name w:val="Balloon Text Char"/>
+    <w:basedOn w:val="DefaultParagraphFont"/>
+    <w:link w:val="BalloonText"/>
     <w:uiPriority w:val="99"/>
     <w:semiHidden/>
     <w:rsid w:val="00986E87"/>
@@ -9715,16 +10093,15 @@
       <w:szCs w:val="16"/>
     </w:rPr>
   </w:style>
-  <w:style w:type="table" w:styleId="Tabela-Siatka">
+  <w:style w:type="table" w:styleId="TableGrid">
     <w:name w:val="Table Grid"/>
-    <w:basedOn w:val="Standardowy"/>
+    <w:basedOn w:val="TableNormal"/>
     <w:uiPriority w:val="39"/>
     <w:rsid w:val="00C5580E"/>
     <w:pPr>
       <w:spacing w:after="0" w:line="240" w:lineRule="auto"/>
     </w:pPr>
     <w:tblPr>
-      <w:tblInd w:w="0" w:type="dxa"/>
       <w:tblBorders>
         <w:top w:val="single" w:sz="4" w:space="0" w:color="auto"/>
         <w:left w:val="single" w:sz="4" w:space="0" w:color="auto"/>
@@ -9733,17 +10110,11 @@
         <w:insideH w:val="single" w:sz="4" w:space="0" w:color="auto"/>
         <w:insideV w:val="single" w:sz="4" w:space="0" w:color="auto"/>
       </w:tblBorders>
-      <w:tblCellMar>
-        <w:top w:w="0" w:type="dxa"/>
-        <w:left w:w="108" w:type="dxa"/>
-        <w:bottom w:w="0" w:type="dxa"/>
-        <w:right w:w="108" w:type="dxa"/>
-      </w:tblCellMar>
     </w:tblPr>
   </w:style>
-  <w:style w:type="paragraph" w:styleId="Lista2">
+  <w:style w:type="paragraph" w:styleId="List2">
     <w:name w:val="List 2"/>
-    <w:basedOn w:val="Normalny"/>
+    <w:basedOn w:val="Normal"/>
     <w:uiPriority w:val="99"/>
     <w:unhideWhenUsed/>
     <w:rsid w:val="00471F3D"/>
@@ -9752,9 +10123,9 @@
       <w:contextualSpacing/>
     </w:pPr>
   </w:style>
-  <w:style w:type="paragraph" w:styleId="Lista4">
+  <w:style w:type="paragraph" w:styleId="List4">
     <w:name w:val="List 4"/>
-    <w:basedOn w:val="Normalny"/>
+    <w:basedOn w:val="Normal"/>
     <w:uiPriority w:val="99"/>
     <w:unhideWhenUsed/>
     <w:rsid w:val="00471F3D"/>
@@ -9763,9 +10134,9 @@
       <w:contextualSpacing/>
     </w:pPr>
   </w:style>
-  <w:style w:type="paragraph" w:styleId="Lista5">
+  <w:style w:type="paragraph" w:styleId="List5">
     <w:name w:val="List 5"/>
-    <w:basedOn w:val="Normalny"/>
+    <w:basedOn w:val="Normal"/>
     <w:uiPriority w:val="99"/>
     <w:unhideWhenUsed/>
     <w:rsid w:val="00471F3D"/>
@@ -9774,10 +10145,10 @@
       <w:contextualSpacing/>
     </w:pPr>
   </w:style>
-  <w:style w:type="paragraph" w:styleId="Tekstpodstawowy">
+  <w:style w:type="paragraph" w:styleId="BodyText">
     <w:name w:val="Body Text"/>
-    <w:basedOn w:val="Normalny"/>
-    <w:link w:val="TekstpodstawowyZnak"/>
+    <w:basedOn w:val="Normal"/>
+    <w:link w:val="BodyTextChar"/>
     <w:uiPriority w:val="99"/>
     <w:unhideWhenUsed/>
     <w:rsid w:val="00471F3D"/>
@@ -9785,17 +10156,17 @@
       <w:spacing w:after="120"/>
     </w:pPr>
   </w:style>
-  <w:style w:type="character" w:customStyle="1" w:styleId="TekstpodstawowyZnak">
-    <w:name w:val="Tekst podstawowy Znak"/>
-    <w:basedOn w:val="Domylnaczcionkaakapitu"/>
-    <w:link w:val="Tekstpodstawowy"/>
+  <w:style w:type="character" w:customStyle="1" w:styleId="BodyTextChar">
+    <w:name w:val="Body Text Char"/>
+    <w:basedOn w:val="DefaultParagraphFont"/>
+    <w:link w:val="BodyText"/>
     <w:uiPriority w:val="99"/>
     <w:rsid w:val="00471F3D"/>
   </w:style>
-  <w:style w:type="paragraph" w:styleId="Tekstpodstawowyzwciciem">
+  <w:style w:type="paragraph" w:styleId="BodyTextFirstIndent">
     <w:name w:val="Body Text First Indent"/>
-    <w:basedOn w:val="Tekstpodstawowy"/>
-    <w:link w:val="TekstpodstawowyzwciciemZnak"/>
+    <w:basedOn w:val="BodyText"/>
+    <w:link w:val="BodyTextFirstIndentChar"/>
     <w:uiPriority w:val="99"/>
     <w:unhideWhenUsed/>
     <w:rsid w:val="00471F3D"/>
@@ -9804,17 +10175,17 @@
       <w:ind w:firstLine="360"/>
     </w:pPr>
   </w:style>
-  <w:style w:type="character" w:customStyle="1" w:styleId="TekstpodstawowyzwciciemZnak">
-    <w:name w:val="Tekst podstawowy z wcięciem Znak"/>
-    <w:basedOn w:val="TekstpodstawowyZnak"/>
-    <w:link w:val="Tekstpodstawowyzwciciem"/>
+  <w:style w:type="character" w:customStyle="1" w:styleId="BodyTextFirstIndentChar">
+    <w:name w:val="Body Text First Indent Char"/>
+    <w:basedOn w:val="BodyTextChar"/>
+    <w:link w:val="BodyTextFirstIndent"/>
     <w:uiPriority w:val="99"/>
     <w:rsid w:val="00471F3D"/>
   </w:style>
-  <w:style w:type="paragraph" w:styleId="Nagwek">
+  <w:style w:type="paragraph" w:styleId="Header">
     <w:name w:val="header"/>
-    <w:basedOn w:val="Normalny"/>
-    <w:link w:val="NagwekZnak"/>
+    <w:basedOn w:val="Normal"/>
+    <w:link w:val="HeaderChar"/>
     <w:uiPriority w:val="99"/>
     <w:semiHidden/>
     <w:unhideWhenUsed/>
@@ -9827,18 +10198,18 @@
       <w:spacing w:after="0" w:line="240" w:lineRule="auto"/>
     </w:pPr>
   </w:style>
-  <w:style w:type="character" w:customStyle="1" w:styleId="NagwekZnak">
-    <w:name w:val="Nagłówek Znak"/>
-    <w:basedOn w:val="Domylnaczcionkaakapitu"/>
-    <w:link w:val="Nagwek"/>
+  <w:style w:type="character" w:customStyle="1" w:styleId="HeaderChar">
+    <w:name w:val="Header Char"/>
+    <w:basedOn w:val="DefaultParagraphFont"/>
+    <w:link w:val="Header"/>
     <w:uiPriority w:val="99"/>
     <w:semiHidden/>
     <w:rsid w:val="00C66AA3"/>
   </w:style>
-  <w:style w:type="paragraph" w:styleId="Stopka">
+  <w:style w:type="paragraph" w:styleId="Footer">
     <w:name w:val="footer"/>
-    <w:basedOn w:val="Normalny"/>
-    <w:link w:val="StopkaZnak"/>
+    <w:basedOn w:val="Normal"/>
+    <w:link w:val="FooterChar"/>
     <w:uiPriority w:val="99"/>
     <w:semiHidden/>
     <w:unhideWhenUsed/>
@@ -9851,17 +10222,17 @@
       <w:spacing w:after="0" w:line="240" w:lineRule="auto"/>
     </w:pPr>
   </w:style>
-  <w:style w:type="character" w:customStyle="1" w:styleId="StopkaZnak">
-    <w:name w:val="Stopka Znak"/>
-    <w:basedOn w:val="Domylnaczcionkaakapitu"/>
-    <w:link w:val="Stopka"/>
+  <w:style w:type="character" w:customStyle="1" w:styleId="FooterChar">
+    <w:name w:val="Footer Char"/>
+    <w:basedOn w:val="DefaultParagraphFont"/>
+    <w:link w:val="Footer"/>
     <w:uiPriority w:val="99"/>
     <w:semiHidden/>
     <w:rsid w:val="00C66AA3"/>
   </w:style>
   <w:style w:type="character" w:customStyle="1" w:styleId="apple-converted-space">
     <w:name w:val="apple-converted-space"/>
-    <w:basedOn w:val="Domylnaczcionkaakapitu"/>
+    <w:basedOn w:val="DefaultParagraphFont"/>
     <w:rsid w:val="00F64BB0"/>
   </w:style>
 </w:styles>
@@ -10122,7 +10493,7 @@
   <a:extraClrSchemeLst/>
   <a:extLst>
     <a:ext uri="{05A4C25C-085E-4340-85A3-A5531E510DB2}">
-      <thm15:themeFamily xmlns="" xmlns:thm15="http://schemas.microsoft.com/office/thememl/2012/main" name="Office Theme" id="{62F939B6-93AF-4DB8-9C6B-D6C7DFDC589F}" vid="{4A3C46E8-61CC-4603-A589-7422A47A8E4A}"/>
+      <thm15:themeFamily xmlns:thm15="http://schemas.microsoft.com/office/thememl/2012/main" name="Office Theme" id="{62F939B6-93AF-4DB8-9C6B-D6C7DFDC589F}" vid="{4A3C46E8-61CC-4603-A589-7422A47A8E4A}"/>
     </a:ext>
   </a:extLst>
 </a:theme>
@@ -10133,7 +10504,7 @@
 </file>
 
 <file path=customXml/itemProps1.xml><?xml version="1.0" encoding="utf-8"?>
-<ds:datastoreItem xmlns:ds="http://schemas.openxmlformats.org/officeDocument/2006/customXml" ds:itemID="{E29D4E54-8076-4BF8-9767-15551CB35E34}">
+<ds:datastoreItem xmlns:ds="http://schemas.openxmlformats.org/officeDocument/2006/customXml" ds:itemID="{AF12CA39-837C-47CC-90D2-43B2359B0368}">
   <ds:schemaRefs>
     <ds:schemaRef ds:uri="http://schemas.openxmlformats.org/officeDocument/2006/bibliography"/>
   </ds:schemaRefs>

</xml_diff>

<commit_message>
Updated ClientSession and TcpLayer Server classes, added hash function header, note that TcpLayer is stateless
</commit_message>
<xml_diff>
--- a/Pw.Elka.TIN/dokumentacja.docx
+++ b/Pw.Elka.TIN/dokumentacja.docx
@@ -1,10 +1,10 @@
 
 <file path=word/document.xml><?xml version="1.0" encoding="utf-8"?>
-<w:document xmlns:wpc="http://schemas.microsoft.com/office/word/2010/wordprocessingCanvas" xmlns:cx="http://schemas.microsoft.com/office/drawing/2014/chartex" xmlns:cx1="http://schemas.microsoft.com/office/drawing/2015/9/8/chartex" xmlns:mc="http://schemas.openxmlformats.org/markup-compatibility/2006" xmlns:o="urn:schemas-microsoft-com:office:office" xmlns:r="http://schemas.openxmlformats.org/officeDocument/2006/relationships" xmlns:m="http://schemas.openxmlformats.org/officeDocument/2006/math" xmlns:v="urn:schemas-microsoft-com:vml" xmlns:wp14="http://schemas.microsoft.com/office/word/2010/wordprocessingDrawing" xmlns:wp="http://schemas.openxmlformats.org/drawingml/2006/wordprocessingDrawing" xmlns:w10="urn:schemas-microsoft-com:office:word" xmlns:w="http://schemas.openxmlformats.org/wordprocessingml/2006/main" xmlns:w14="http://schemas.microsoft.com/office/word/2010/wordml" xmlns:w15="http://schemas.microsoft.com/office/word/2012/wordml" xmlns:w16se="http://schemas.microsoft.com/office/word/2015/wordml/symex" xmlns:wpg="http://schemas.microsoft.com/office/word/2010/wordprocessingGroup" xmlns:wpi="http://schemas.microsoft.com/office/word/2010/wordprocessingInk" xmlns:wne="http://schemas.microsoft.com/office/word/2006/wordml" xmlns:wps="http://schemas.microsoft.com/office/word/2010/wordprocessingShape" mc:Ignorable="w14 w15 w16se wp14">
+<w:document xmlns:ve="http://schemas.openxmlformats.org/markup-compatibility/2006" xmlns:o="urn:schemas-microsoft-com:office:office" xmlns:r="http://schemas.openxmlformats.org/officeDocument/2006/relationships" xmlns:m="http://schemas.openxmlformats.org/officeDocument/2006/math" xmlns:v="urn:schemas-microsoft-com:vml" xmlns:wp="http://schemas.openxmlformats.org/drawingml/2006/wordprocessingDrawing" xmlns:w10="urn:schemas-microsoft-com:office:word" xmlns:w="http://schemas.openxmlformats.org/wordprocessingml/2006/main" xmlns:wne="http://schemas.microsoft.com/office/word/2006/wordml">
   <w:body>
     <w:p>
       <w:pPr>
-        <w:pStyle w:val="Title"/>
+        <w:pStyle w:val="Tytu"/>
       </w:pPr>
       <w:r>
         <w:t>Dokumentacja</w:t>
@@ -18,7 +18,7 @@
     </w:p>
     <w:p>
       <w:pPr>
-        <w:pStyle w:val="Subtitle"/>
+        <w:pStyle w:val="Podtytu"/>
         <w:spacing w:after="0"/>
       </w:pPr>
       <w:r>
@@ -30,7 +30,7 @@
     </w:p>
     <w:p>
       <w:pPr>
-        <w:pStyle w:val="Subtitle"/>
+        <w:pStyle w:val="Podtytu"/>
         <w:spacing w:after="0"/>
       </w:pPr>
       <w:r>
@@ -39,7 +39,7 @@
     </w:p>
     <w:p>
       <w:pPr>
-        <w:pStyle w:val="Heading1"/>
+        <w:pStyle w:val="Nagwek1"/>
       </w:pPr>
       <w:r>
         <w:t>1.Wstęp</w:t>
@@ -169,7 +169,7 @@
           <w:szCs w:val="24"/>
           <w:lang w:eastAsia="pl-PL"/>
         </w:rPr>
-        <w:t xml:space="preserve"> unikalnego loginu i</w:t>
+        <w:t xml:space="preserve"> unikalnego loginu ihasła klienta</w:t>
       </w:r>
       <w:r>
         <w:rPr>
@@ -177,7 +177,7 @@
           <w:szCs w:val="24"/>
           <w:lang w:eastAsia="pl-PL"/>
         </w:rPr>
-        <w:t xml:space="preserve"> </w:t>
+        <w:t xml:space="preserve">. </w:t>
       </w:r>
       <w:r>
         <w:rPr>
@@ -185,31 +185,7 @@
           <w:szCs w:val="24"/>
           <w:lang w:eastAsia="pl-PL"/>
         </w:rPr>
-        <w:t>hasła klienta</w:t>
-      </w:r>
-      <w:r>
-        <w:rPr>
-          <w:rFonts w:eastAsia="Times New Roman"/>
-          <w:szCs w:val="24"/>
-          <w:lang w:eastAsia="pl-PL"/>
-        </w:rPr>
-        <w:t xml:space="preserve">. </w:t>
-      </w:r>
-      <w:r>
-        <w:rPr>
-          <w:rFonts w:eastAsia="Times New Roman"/>
-          <w:szCs w:val="24"/>
-          <w:lang w:eastAsia="pl-PL"/>
-        </w:rPr>
         <w:t xml:space="preserve">W celu zachowania poufności danych, połączenie między klientem a serwerem będzie szyfrowane. </w:t>
-      </w:r>
-      <w:r>
-        <w:rPr>
-          <w:rFonts w:eastAsia="Times New Roman"/>
-          <w:szCs w:val="24"/>
-          <w:lang w:eastAsia="pl-PL"/>
-        </w:rPr>
-        <w:t xml:space="preserve"> </w:t>
       </w:r>
       <w:r>
         <w:rPr>
@@ -397,7 +373,7 @@
     </w:p>
     <w:p>
       <w:pPr>
-        <w:pStyle w:val="Heading2"/>
+        <w:pStyle w:val="Nagwek2"/>
         <w:numPr>
           <w:ilvl w:val="1"/>
           <w:numId w:val="2"/>
@@ -431,7 +407,7 @@
     </w:p>
     <w:p>
       <w:pPr>
-        <w:pStyle w:val="ListParagraph"/>
+        <w:pStyle w:val="Akapitzlist"/>
         <w:numPr>
           <w:ilvl w:val="0"/>
           <w:numId w:val="1"/>
@@ -447,7 +423,7 @@
     </w:p>
     <w:p>
       <w:pPr>
-        <w:pStyle w:val="ListParagraph"/>
+        <w:pStyle w:val="Akapitzlist"/>
         <w:numPr>
           <w:ilvl w:val="0"/>
           <w:numId w:val="1"/>
@@ -465,7 +441,7 @@
     </w:p>
     <w:p>
       <w:pPr>
-        <w:pStyle w:val="ListParagraph"/>
+        <w:pStyle w:val="Akapitzlist"/>
         <w:numPr>
           <w:ilvl w:val="0"/>
           <w:numId w:val="1"/>
@@ -478,7 +454,7 @@
     </w:p>
     <w:p>
       <w:pPr>
-        <w:pStyle w:val="ListParagraph"/>
+        <w:pStyle w:val="Akapitzlist"/>
         <w:numPr>
           <w:ilvl w:val="0"/>
           <w:numId w:val="1"/>
@@ -500,7 +476,7 @@
     </w:p>
     <w:p>
       <w:pPr>
-        <w:pStyle w:val="Heading1"/>
+        <w:pStyle w:val="Nagwek1"/>
         <w:spacing w:before="0"/>
       </w:pPr>
       <w:r>
@@ -589,7 +565,7 @@
     </w:p>
     <w:p>
       <w:pPr>
-        <w:pStyle w:val="Heading1"/>
+        <w:pStyle w:val="Nagwek1"/>
         <w:spacing w:before="0"/>
       </w:pPr>
       <w:r>
@@ -832,7 +808,7 @@
     </w:p>
     <w:p>
       <w:pPr>
-        <w:pStyle w:val="Heading1"/>
+        <w:pStyle w:val="Nagwek1"/>
         <w:spacing w:before="0"/>
       </w:pPr>
       <w:r>
@@ -860,9 +836,6 @@
         <w:t>4.1</w:t>
       </w:r>
       <w:r>
-        <w:t xml:space="preserve"> </w:t>
-      </w:r>
-      <w:r>
         <w:t>Aplikacja serwera będzie uruchamiana na platformach Windows 7, Windows 8, Windows 10, Windows Server 2012.</w:t>
       </w:r>
     </w:p>
@@ -984,9 +957,6 @@
         <w:t>6</w:t>
       </w:r>
       <w:r>
-        <w:t xml:space="preserve"> </w:t>
-      </w:r>
-      <w:r>
         <w:t>Nie ma możliwości jednoczesnego nawiązania połączenia z serwerem przez liczbę użytkowników większą niż 1000.</w:t>
       </w:r>
     </w:p>
@@ -1015,9 +985,6 @@
         <w:t>8</w:t>
       </w:r>
       <w:r>
-        <w:t xml:space="preserve"> </w:t>
-      </w:r>
-      <w:r>
         <w:t>Jako baza danych zostanie wykorzystany MS SQL Server 2014 Standard Edition with Service Pack 1.</w:t>
       </w:r>
     </w:p>
@@ -1034,7 +1001,7 @@
     <w:p/>
     <w:p>
       <w:pPr>
-        <w:pStyle w:val="Heading1"/>
+        <w:pStyle w:val="Nagwek1"/>
       </w:pPr>
       <w:r>
         <w:t xml:space="preserve">5. </w:t>
@@ -1045,7 +1012,7 @@
     </w:p>
     <w:p>
       <w:pPr>
-        <w:pStyle w:val="Heading1"/>
+        <w:pStyle w:val="Nagwek1"/>
       </w:pPr>
       <w:r>
         <w:t xml:space="preserve">6. </w:t>
@@ -1106,7 +1073,7 @@
     </w:p>
     <w:p>
       <w:pPr>
-        <w:pStyle w:val="Heading1"/>
+        <w:pStyle w:val="Nagwek1"/>
       </w:pPr>
       <w:r>
         <w:t>7</w:t>
@@ -1125,18 +1092,18 @@
     <w:p/>
     <w:p>
       <w:pPr>
-        <w:pStyle w:val="Heading1"/>
+        <w:pStyle w:val="Nagwek1"/>
       </w:pPr>
     </w:p>
     <w:p/>
     <w:p>
       <w:pPr>
-        <w:pStyle w:val="Heading1"/>
-      </w:pPr>
-    </w:p>
-    <w:p>
-      <w:pPr>
-        <w:pStyle w:val="Heading1"/>
+        <w:pStyle w:val="Nagwek1"/>
+      </w:pPr>
+    </w:p>
+    <w:p>
+      <w:pPr>
+        <w:pStyle w:val="Nagwek1"/>
       </w:pPr>
       <w:r>
         <w:t>8</w:t>
@@ -1214,7 +1181,7 @@
     </w:p>
     <w:p>
       <w:pPr>
-        <w:pStyle w:val="Heading1"/>
+        <w:pStyle w:val="Nagwek1"/>
         <w:rPr>
           <w:lang w:val="en-US"/>
         </w:rPr>
@@ -1229,9 +1196,9 @@
     </w:p>
     <w:tbl>
       <w:tblPr>
-        <w:tblStyle w:val="TableGrid"/>
+        <w:tblStyle w:val="Tabela-Siatka"/>
         <w:tblW w:w="0" w:type="auto"/>
-        <w:tblLook w:val="04A0" w:firstRow="1" w:lastRow="0" w:firstColumn="1" w:lastColumn="0" w:noHBand="0" w:noVBand="1"/>
+        <w:tblLook w:val="04A0"/>
       </w:tblPr>
       <w:tblGrid>
         <w:gridCol w:w="5353"/>
@@ -1426,7 +1393,7 @@
     </w:p>
     <w:p>
       <w:pPr>
-        <w:pStyle w:val="Heading2"/>
+        <w:pStyle w:val="Nagwek2"/>
       </w:pPr>
       <w:r>
         <w:t>9.1 Typy komunikatów</w:t>
@@ -1445,9 +1412,9 @@
     </w:p>
     <w:tbl>
       <w:tblPr>
-        <w:tblStyle w:val="TableGrid"/>
+        <w:tblStyle w:val="Tabela-Siatka"/>
         <w:tblW w:w="0" w:type="auto"/>
-        <w:tblLook w:val="04A0" w:firstRow="1" w:lastRow="0" w:firstColumn="1" w:lastColumn="0" w:noHBand="0" w:noVBand="1"/>
+        <w:tblLook w:val="04A0"/>
       </w:tblPr>
       <w:tblGrid>
         <w:gridCol w:w="1008"/>
@@ -1807,12 +1774,6 @@
               <w:rPr>
                 <w:rFonts w:ascii="Consolas" w:hAnsi="Consolas" w:cs="Consolas"/>
               </w:rPr>
-              <w:t xml:space="preserve"> </w:t>
-            </w:r>
-            <w:r>
-              <w:rPr>
-                <w:rFonts w:ascii="Consolas" w:hAnsi="Consolas" w:cs="Consolas"/>
-              </w:rPr>
               <w:t>PASSW</w:t>
             </w:r>
             <w:r>
@@ -5970,6 +5931,184 @@
           </w:p>
         </w:tc>
       </w:tr>
+      <w:tr>
+        <w:trPr>
+          <w:trHeight w:val="83"/>
+        </w:trPr>
+        <w:tc>
+          <w:tcPr>
+            <w:tcW w:w="1008" w:type="dxa"/>
+            <w:vMerge w:val="restart"/>
+          </w:tcPr>
+          <w:p>
+            <w:pPr>
+              <w:rPr>
+                <w:rFonts w:ascii="Consolas" w:hAnsi="Consolas" w:cs="Consolas"/>
+              </w:rPr>
+            </w:pPr>
+            <w:r>
+              <w:rPr>
+                <w:rFonts w:ascii="Consolas" w:hAnsi="Consolas" w:cs="Consolas"/>
+              </w:rPr>
+              <w:t>9.1.2</w:t>
+            </w:r>
+            <w:r>
+              <w:rPr>
+                <w:rFonts w:ascii="Consolas" w:hAnsi="Consolas" w:cs="Consolas"/>
+              </w:rPr>
+              <w:t>8</w:t>
+            </w:r>
+          </w:p>
+        </w:tc>
+        <w:tc>
+          <w:tcPr>
+            <w:tcW w:w="1932" w:type="dxa"/>
+            <w:gridSpan w:val="2"/>
+          </w:tcPr>
+          <w:p>
+            <w:pPr>
+              <w:rPr>
+                <w:rFonts w:ascii="Consolas" w:hAnsi="Consolas" w:cs="Consolas"/>
+              </w:rPr>
+            </w:pPr>
+            <w:r>
+              <w:rPr>
+                <w:rFonts w:ascii="Consolas" w:hAnsi="Consolas" w:cs="Consolas"/>
+              </w:rPr>
+              <w:t>ERR</w:t>
+            </w:r>
+            <w:r>
+              <w:rPr>
+                <w:rFonts w:ascii="Consolas" w:hAnsi="Consolas" w:cs="Consolas"/>
+              </w:rPr>
+              <w:t>SERVUNAV</w:t>
+            </w:r>
+          </w:p>
+        </w:tc>
+        <w:tc>
+          <w:tcPr>
+            <w:tcW w:w="1206" w:type="dxa"/>
+            <w:gridSpan w:val="2"/>
+          </w:tcPr>
+          <w:p>
+            <w:pPr>
+              <w:rPr>
+                <w:rFonts w:ascii="Consolas" w:hAnsi="Consolas" w:cs="Consolas"/>
+              </w:rPr>
+            </w:pPr>
+            <w:r>
+              <w:rPr>
+                <w:rFonts w:ascii="Consolas" w:hAnsi="Consolas" w:cs="Consolas"/>
+              </w:rPr>
+              <w:t>Serwer</w:t>
+            </w:r>
+          </w:p>
+        </w:tc>
+        <w:tc>
+          <w:tcPr>
+            <w:tcW w:w="1534" w:type="dxa"/>
+            <w:gridSpan w:val="2"/>
+          </w:tcPr>
+          <w:p>
+            <w:pPr>
+              <w:rPr>
+                <w:rFonts w:ascii="Consolas" w:hAnsi="Consolas" w:cs="Consolas"/>
+              </w:rPr>
+            </w:pPr>
+            <w:r>
+              <w:rPr>
+                <w:rFonts w:ascii="Consolas" w:hAnsi="Consolas" w:cs="Consolas"/>
+              </w:rPr>
+              <w:t>-</w:t>
+            </w:r>
+          </w:p>
+        </w:tc>
+        <w:tc>
+          <w:tcPr>
+            <w:tcW w:w="834" w:type="dxa"/>
+            <w:gridSpan w:val="2"/>
+          </w:tcPr>
+          <w:p>
+            <w:pPr>
+              <w:rPr>
+                <w:rFonts w:ascii="Consolas" w:hAnsi="Consolas" w:cs="Consolas"/>
+              </w:rPr>
+            </w:pPr>
+            <w:r>
+              <w:rPr>
+                <w:rFonts w:ascii="Consolas" w:hAnsi="Consolas" w:cs="Consolas"/>
+              </w:rPr>
+              <w:t>0x</w:t>
+            </w:r>
+            <w:r>
+              <w:rPr>
+                <w:rFonts w:ascii="Consolas" w:hAnsi="Consolas" w:cs="Consolas"/>
+              </w:rPr>
+              <w:t>1</w:t>
+            </w:r>
+            <w:r>
+              <w:rPr>
+                <w:rFonts w:ascii="Consolas" w:hAnsi="Consolas" w:cs="Consolas"/>
+              </w:rPr>
+              <w:t>6</w:t>
+            </w:r>
+          </w:p>
+        </w:tc>
+        <w:tc>
+          <w:tcPr>
+            <w:tcW w:w="4168" w:type="dxa"/>
+          </w:tcPr>
+          <w:p>
+            <w:pPr>
+              <w:rPr>
+                <w:rFonts w:ascii="Consolas" w:hAnsi="Consolas" w:cs="Consolas"/>
+                <w:lang w:val="en-US"/>
+              </w:rPr>
+            </w:pPr>
+            <w:r>
+              <w:rPr>
+                <w:rFonts w:ascii="Consolas" w:hAnsi="Consolas" w:cs="Consolas"/>
+                <w:lang w:val="en-US"/>
+              </w:rPr>
+              <w:t>-</w:t>
+            </w:r>
+          </w:p>
+        </w:tc>
+      </w:tr>
+      <w:tr>
+        <w:tc>
+          <w:tcPr>
+            <w:tcW w:w="1008" w:type="dxa"/>
+            <w:vMerge/>
+          </w:tcPr>
+          <w:p>
+            <w:pPr>
+              <w:rPr>
+                <w:rFonts w:ascii="Consolas" w:hAnsi="Consolas" w:cs="Consolas"/>
+              </w:rPr>
+            </w:pPr>
+          </w:p>
+        </w:tc>
+        <w:tc>
+          <w:tcPr>
+            <w:tcW w:w="9674" w:type="dxa"/>
+            <w:gridSpan w:val="9"/>
+          </w:tcPr>
+          <w:p>
+            <w:pPr>
+              <w:rPr>
+                <w:rFonts w:ascii="Consolas" w:hAnsi="Consolas" w:cs="Consolas"/>
+              </w:rPr>
+            </w:pPr>
+            <w:r>
+              <w:rPr>
+                <w:rFonts w:ascii="Consolas" w:hAnsi="Consolas" w:cs="Consolas"/>
+              </w:rPr>
+              <w:t>Błąd – serwer niedostępny (np. w wypadku awarii bazy danych)</w:t>
+            </w:r>
+          </w:p>
+        </w:tc>
+      </w:tr>
     </w:tbl>
     <w:p/>
     <w:p>
@@ -5985,10 +6124,10 @@
     </w:p>
     <w:tbl>
       <w:tblPr>
-        <w:tblStyle w:val="TableGrid"/>
+        <w:tblStyle w:val="Tabela-Siatka"/>
         <w:tblW w:w="10740" w:type="dxa"/>
         <w:tblLayout w:type="fixed"/>
-        <w:tblLook w:val="04A0" w:firstRow="1" w:lastRow="0" w:firstColumn="1" w:lastColumn="0" w:noHBand="0" w:noVBand="1"/>
+        <w:tblLook w:val="04A0"/>
       </w:tblPr>
       <w:tblGrid>
         <w:gridCol w:w="1008"/>
@@ -6371,19 +6510,7 @@
               <w:rPr>
                 <w:rFonts w:ascii="Consolas" w:hAnsi="Consolas" w:cs="Consolas"/>
               </w:rPr>
-              <w:t>Treść wiadomości. Wypełnialne pola wiadomości są oznaczane w następujący sposób - „{nazwapola}”. Parzyste ciągi znaków „{„</w:t>
-            </w:r>
-            <w:r>
-              <w:rPr>
-                <w:rFonts w:ascii="Consolas" w:hAnsi="Consolas" w:cs="Consolas"/>
-              </w:rPr>
-              <w:t xml:space="preserve"> </w:t>
-            </w:r>
-            <w:r>
-              <w:rPr>
-                <w:rFonts w:ascii="Consolas" w:hAnsi="Consolas" w:cs="Consolas"/>
-              </w:rPr>
-              <w:t>w szablonie oznaczają dwa razy krótsze ciągi znaków „{„. Dla „}” analogicznie</w:t>
+              <w:t>Treść wiadomości. Wypełnialne pola wiadomości są oznaczane w następujący sposób - „{nazwapola}”. Parzyste ciągi znaków „{„w szablonie oznaczają dwa razy krótsze ciągi znaków „{„. Dla „}” analogicznie</w:t>
             </w:r>
           </w:p>
         </w:tc>
@@ -6667,6 +6794,7 @@
               <w:rPr>
                 <w:rFonts w:ascii="Consolas" w:hAnsi="Consolas" w:cs="Consolas"/>
               </w:rPr>
+              <w:lastRenderedPageBreak/>
               <w:t>9.2.8</w:t>
             </w:r>
           </w:p>
@@ -6827,7 +6955,6 @@
               <w:rPr>
                 <w:rFonts w:ascii="Consolas" w:hAnsi="Consolas" w:cs="Consolas"/>
               </w:rPr>
-              <w:lastRenderedPageBreak/>
               <w:t>9</w:t>
             </w:r>
             <w:r>
@@ -7070,12 +7197,24 @@
     <w:p>
       <w:r>
         <w:tab/>
-        <w:t>Przy autoryzacji klienta używana będzie funkcja skrótu DJBhash. Po połączeniu moduł ClientSession odsyłał będzie klientowi salt, który klient dołączy do hasła przed hashowaniem. Jako że cały czas stosujemy jedną funkcję skrótu, dodany salt zabezpieczał będzie przed atakami częstotliwościowymi.</w:t>
-      </w:r>
-    </w:p>
-    <w:p>
-      <w:pPr>
-        <w:pStyle w:val="Heading2"/>
+        <w:t>Przy autoryzacji klienta używana będzie funkcja skrótu DJBhash</w:t>
+      </w:r>
+      <w:r>
+        <w:t xml:space="preserve"> (</w:t>
+      </w:r>
+      <w:r>
+        <w:t>unsigned int DJBHash(const string&amp; str)</w:t>
+      </w:r>
+      <w:r>
+        <w:t>)</w:t>
+      </w:r>
+      <w:r>
+        <w:t>. Po połączeniu moduł ClientSession odsyłał będzie klientowi salt, który klient dołączy do hasła przed hashowaniem. Jako że cały czas stosujemy jedną funkcję skrótu, dodany salt zabezpieczał będzie przed atakami częstotliwościowymi.</w:t>
+      </w:r>
+    </w:p>
+    <w:p>
+      <w:pPr>
+        <w:pStyle w:val="Nagwek2"/>
       </w:pPr>
       <w:r>
         <w:t>9.2 Diagram stanów modułu ClientSession</w:t>
@@ -7086,7 +7225,7 @@
     </w:p>
     <w:p>
       <w:pPr>
-        <w:pStyle w:val="Heading1"/>
+        <w:pStyle w:val="Nagwek1"/>
       </w:pPr>
       <w:r>
         <w:object w:dxaOrig="17076" w:dyaOrig="4380">
@@ -7109,16 +7248,16 @@
             <v:path o:extrusionok="f" gradientshapeok="t" o:connecttype="rect"/>
             <o:lock v:ext="edit" aspectratio="t"/>
           </v:shapetype>
-          <v:shape id="_x0000_i1025" type="#_x0000_t75" style="width:522.75pt;height:133.5pt" o:ole="">
+          <v:shape id="_x0000_i1025" type="#_x0000_t75" style="width:522.3pt;height:133.7pt" o:ole="">
             <v:imagedata r:id="rId9" o:title=""/>
           </v:shape>
-          <o:OLEObject Type="Embed" ProgID="Visio.Drawing.15" ShapeID="_x0000_i1025" DrawAspect="Content" ObjectID="_1511280203" r:id="rId10"/>
+          <o:OLEObject Type="Embed" ProgID="Visio.Drawing.15" ShapeID="_x0000_i1025" DrawAspect="Content" ObjectID="_1511283880" r:id="rId10"/>
         </w:object>
       </w:r>
     </w:p>
     <w:p>
       <w:pPr>
-        <w:pStyle w:val="Heading1"/>
+        <w:pStyle w:val="Nagwek1"/>
       </w:pPr>
       <w:r>
         <w:t>10. Opis protokołu szyfrującego</w:t>
@@ -7220,9 +7359,9 @@
     </w:p>
     <w:tbl>
       <w:tblPr>
-        <w:tblStyle w:val="TableGrid"/>
+        <w:tblStyle w:val="Tabela-Siatka"/>
         <w:tblW w:w="0" w:type="auto"/>
-        <w:tblLook w:val="04A0" w:firstRow="1" w:lastRow="0" w:firstColumn="1" w:lastColumn="0" w:noHBand="0" w:noVBand="1"/>
+        <w:tblLook w:val="04A0"/>
       </w:tblPr>
       <w:tblGrid>
         <w:gridCol w:w="2093"/>
@@ -7397,9 +7536,9 @@
     </w:p>
     <w:tbl>
       <w:tblPr>
-        <w:tblStyle w:val="TableGrid"/>
+        <w:tblStyle w:val="Tabela-Siatka"/>
         <w:tblW w:w="0" w:type="auto"/>
-        <w:tblLook w:val="04A0" w:firstRow="1" w:lastRow="0" w:firstColumn="1" w:lastColumn="0" w:noHBand="0" w:noVBand="1"/>
+        <w:tblLook w:val="04A0"/>
       </w:tblPr>
       <w:tblGrid>
         <w:gridCol w:w="2093"/>
@@ -7562,9 +7701,10 @@
     </w:p>
     <w:p>
       <w:pPr>
-        <w:pStyle w:val="Heading1"/>
-      </w:pPr>
-      <w:r>
+        <w:pStyle w:val="Nagwek1"/>
+      </w:pPr>
+      <w:r>
+        <w:lastRenderedPageBreak/>
         <w:t>10. Opis modułu TCPLayer</w:t>
       </w:r>
     </w:p>
@@ -7574,7 +7714,22 @@
         <w:ind w:firstLine="708"/>
       </w:pPr>
       <w:r>
-        <w:t xml:space="preserve">Moduł TCPLayer po stronie serwera odpowiadał będzie za bezpośrednią komunikację z klientem. </w:t>
+        <w:t>Moduł TCPLayer</w:t>
+      </w:r>
+      <w:r>
+        <w:t xml:space="preserve"> to moduł oparty o protokół bezstanowy, który</w:t>
+      </w:r>
+      <w:r>
+        <w:t xml:space="preserve"> po stronie serwera odpowiadał będzie za bezpośrednią komunikację z klientem</w:t>
+      </w:r>
+      <w:r>
+        <w:t xml:space="preserve"> </w:t>
+      </w:r>
+      <w:r>
+        <w:t xml:space="preserve">. </w:t>
+      </w:r>
+      <w:r>
+        <w:t xml:space="preserve"> </w:t>
       </w:r>
     </w:p>
     <w:p>
@@ -7582,8 +7737,13 @@
         <w:spacing w:after="0"/>
       </w:pPr>
       <w:r>
-        <w:lastRenderedPageBreak/>
-        <w:t xml:space="preserve">Jej działanie będzie opartę o metody </w:t>
+        <w:t>Jej działanie będzie opart</w:t>
+      </w:r>
+      <w:r>
+        <w:t>e</w:t>
+      </w:r>
+      <w:r>
+        <w:t xml:space="preserve"> o metody </w:t>
       </w:r>
       <w:r>
         <w:rPr>
@@ -7706,7 +7866,7 @@
     <w:p/>
     <w:p>
       <w:pPr>
-        <w:pStyle w:val="Heading1"/>
+        <w:pStyle w:val="Nagwek1"/>
       </w:pPr>
       <w:r>
         <w:t>11. Diagram stanów sesji klienta</w:t>
@@ -7715,7 +7875,7 @@
     <w:p/>
     <w:p>
       <w:pPr>
-        <w:pStyle w:val="Heading1"/>
+        <w:pStyle w:val="Nagwek1"/>
       </w:pPr>
       <w:r>
         <w:rPr>
@@ -7824,7 +7984,7 @@
     <w:p/>
     <w:p>
       <w:pPr>
-        <w:pStyle w:val="Heading1"/>
+        <w:pStyle w:val="Nagwek1"/>
         <w:spacing w:before="0"/>
       </w:pPr>
       <w:r>
@@ -7872,21 +8032,7 @@
           <w:rFonts w:cstheme="minorHAnsi"/>
           <w:szCs w:val="24"/>
         </w:rPr>
-        <w:t xml:space="preserve">odbędzie się </w:t>
-      </w:r>
-      <w:r>
-        <w:rPr>
-          <w:rFonts w:cstheme="minorHAnsi"/>
-          <w:szCs w:val="24"/>
-        </w:rPr>
-        <w:t xml:space="preserve"> </w:t>
-      </w:r>
-      <w:r>
-        <w:rPr>
-          <w:rFonts w:cstheme="minorHAnsi"/>
-          <w:szCs w:val="24"/>
-        </w:rPr>
-        <w:t xml:space="preserve">testowanie jednostkowe </w:t>
+        <w:t xml:space="preserve">odbędzie się testowanie jednostkowe </w:t>
       </w:r>
       <w:r>
         <w:rPr>
@@ -7936,25 +8082,7 @@
           <w:szCs w:val="24"/>
           <w:shd w:val="clear" w:color="auto" w:fill="FFFFFF"/>
         </w:rPr>
-        <w:t>W tym celu</w:t>
-      </w:r>
-      <w:r>
-        <w:rPr>
-          <w:rFonts w:cstheme="minorHAnsi"/>
-          <w:color w:val="252525"/>
-          <w:szCs w:val="24"/>
-          <w:shd w:val="clear" w:color="auto" w:fill="FFFFFF"/>
-        </w:rPr>
-        <w:t xml:space="preserve"> </w:t>
-      </w:r>
-      <w:r>
-        <w:rPr>
-          <w:rFonts w:cstheme="minorHAnsi"/>
-          <w:color w:val="252525"/>
-          <w:szCs w:val="24"/>
-          <w:shd w:val="clear" w:color="auto" w:fill="FFFFFF"/>
-        </w:rPr>
-        <w:t>b</w:t>
+        <w:t>W tym celub</w:t>
       </w:r>
       <w:r>
         <w:rPr>
@@ -8130,7 +8258,7 @@
     </w:p>
     <w:p>
       <w:pPr>
-        <w:pStyle w:val="Heading1"/>
+        <w:pStyle w:val="Nagwek1"/>
         <w:spacing w:before="0"/>
       </w:pPr>
       <w:r>
@@ -8142,13 +8270,10 @@
       <w:r>
         <w:t>. Podział pracy pomiędzy członków zespołu</w:t>
       </w:r>
-      <w:r>
-        <w:t xml:space="preserve"> </w:t>
-      </w:r>
-    </w:p>
-    <w:p>
-      <w:pPr>
-        <w:pStyle w:val="Heading2"/>
+    </w:p>
+    <w:p>
+      <w:pPr>
+        <w:pStyle w:val="Nagwek2"/>
         <w:spacing w:before="0"/>
       </w:pPr>
       <w:r>
@@ -8212,7 +8337,7 @@
     </w:p>
     <w:p>
       <w:pPr>
-        <w:pStyle w:val="Heading2"/>
+        <w:pStyle w:val="Nagwek2"/>
         <w:spacing w:before="0"/>
       </w:pPr>
       <w:r>
@@ -8258,7 +8383,7 @@
     </w:p>
     <w:p>
       <w:pPr>
-        <w:pStyle w:val="Heading2"/>
+        <w:pStyle w:val="Nagwek2"/>
         <w:spacing w:before="0"/>
         <w:rPr>
           <w:lang w:val="en-US"/>
@@ -8345,7 +8470,7 @@
     </w:p>
     <w:p>
       <w:pPr>
-        <w:pStyle w:val="Heading2"/>
+        <w:pStyle w:val="Nagwek2"/>
         <w:spacing w:before="0"/>
       </w:pPr>
       <w:r>
@@ -8453,12 +8578,6 @@
           <w:b/>
         </w:rPr>
         <w:t>14.1</w:t>
-      </w:r>
-      <w:r>
-        <w:rPr>
-          <w:b/>
-        </w:rPr>
-        <w:t xml:space="preserve"> </w:t>
       </w:r>
       <w:r>
         <w:rPr>
@@ -8868,11 +8987,41 @@
       <w:r>
         <w:rPr>
           <w:rFonts w:eastAsia="Times New Roman"/>
+          <w:b/>
           <w:color w:val="000000"/>
           <w:szCs w:val="24"/>
           <w:lang w:eastAsia="pl-PL"/>
         </w:rPr>
-        <w:t xml:space="preserve"> </w:t>
+        <w:t>Przeciążenie systemu (duża liczba połączonych użytkowników)</w:t>
+      </w:r>
+    </w:p>
+    <w:p>
+      <w:pPr>
+        <w:spacing w:after="0"/>
+        <w:rPr>
+          <w:rFonts w:eastAsia="Times New Roman"/>
+          <w:color w:val="000000"/>
+          <w:szCs w:val="24"/>
+          <w:lang w:eastAsia="pl-PL"/>
+        </w:rPr>
+      </w:pPr>
+      <w:r>
+        <w:rPr>
+          <w:rFonts w:eastAsia="Times New Roman"/>
+          <w:color w:val="000000"/>
+          <w:szCs w:val="24"/>
+          <w:lang w:eastAsia="pl-PL"/>
+        </w:rPr>
+        <w:t>Rozwiązanie: Serwer nie przekracza pewnej, założonej liczby maksymalnych połączeń. W przypadku próby połączenia kolejnego klienta serwer informuje aplikację kliencką o tym fakcie i aplikacja kliencka wyświetla komunikat o zajętości serwera i zaleca spróbować ponownie za pewien czas.</w:t>
+      </w:r>
+      <w:r>
+        <w:rPr>
+          <w:rFonts w:eastAsia="Times New Roman"/>
+          <w:color w:val="000000"/>
+          <w:szCs w:val="24"/>
+          <w:lang w:eastAsia="pl-PL"/>
+        </w:rPr>
+        <w:br/>
       </w:r>
       <w:r>
         <w:rPr>
@@ -8882,36 +9031,7 @@
           <w:szCs w:val="24"/>
           <w:lang w:eastAsia="pl-PL"/>
         </w:rPr>
-        <w:t>Przeciążenie systemu (duża liczba połączonych użytkowników)</w:t>
-      </w:r>
-    </w:p>
-    <w:p>
-      <w:pPr>
-        <w:spacing w:after="0"/>
-        <w:rPr>
-          <w:rFonts w:eastAsia="Times New Roman"/>
-          <w:color w:val="000000"/>
-          <w:szCs w:val="24"/>
-          <w:lang w:eastAsia="pl-PL"/>
-        </w:rPr>
-      </w:pPr>
-      <w:r>
-        <w:rPr>
-          <w:rFonts w:eastAsia="Times New Roman"/>
-          <w:color w:val="000000"/>
-          <w:szCs w:val="24"/>
-          <w:lang w:eastAsia="pl-PL"/>
-        </w:rPr>
-        <w:t>Rozwiązanie: Serwer nie przekracza pewnej, założonej liczby maksymalnych połączeń. W przypadku próby połączenia kolejnego klienta serwer informuje aplikację kliencką o tym fakcie i aplikacja kliencka wyświetla komunikat o zajętości serwera i zaleca spróbować ponownie za pewien czas.</w:t>
-      </w:r>
-      <w:r>
-        <w:rPr>
-          <w:rFonts w:eastAsia="Times New Roman"/>
-          <w:color w:val="000000"/>
-          <w:szCs w:val="24"/>
-          <w:lang w:eastAsia="pl-PL"/>
-        </w:rPr>
-        <w:br/>
+        <w:t>14.7</w:t>
       </w:r>
       <w:r>
         <w:rPr>
@@ -8921,7 +9041,7 @@
           <w:szCs w:val="24"/>
           <w:lang w:eastAsia="pl-PL"/>
         </w:rPr>
-        <w:t>14.7</w:t>
+        <w:t xml:space="preserve"> Przeciążenie systemu (duża ilość żądań </w:t>
       </w:r>
       <w:r>
         <w:rPr>
@@ -8931,7 +9051,7 @@
           <w:szCs w:val="24"/>
           <w:lang w:eastAsia="pl-PL"/>
         </w:rPr>
-        <w:t xml:space="preserve"> Przeciążenie systemu (duża ilość żądań </w:t>
+        <w:t>do przetworzenia od jednego użytkownika</w:t>
       </w:r>
       <w:r>
         <w:rPr>
@@ -8941,7 +9061,7 @@
           <w:szCs w:val="24"/>
           <w:lang w:eastAsia="pl-PL"/>
         </w:rPr>
-        <w:t>do przetworzenia od jednego użytkownika</w:t>
+        <w:t xml:space="preserve"> –</w:t>
       </w:r>
       <w:r>
         <w:rPr>
@@ -8951,37 +9071,7 @@
           <w:szCs w:val="24"/>
           <w:lang w:eastAsia="pl-PL"/>
         </w:rPr>
-        <w:t xml:space="preserve"> –</w:t>
-      </w:r>
-      <w:r>
-        <w:rPr>
-          <w:rFonts w:eastAsia="Times New Roman"/>
-          <w:b/>
-          <w:color w:val="000000"/>
-          <w:szCs w:val="24"/>
-          <w:lang w:eastAsia="pl-PL"/>
-        </w:rPr>
-        <w:t xml:space="preserve"> wymaganie</w:t>
-      </w:r>
-      <w:r>
-        <w:rPr>
-          <w:rFonts w:eastAsia="Times New Roman"/>
-          <w:b/>
-          <w:color w:val="000000"/>
-          <w:szCs w:val="24"/>
-          <w:lang w:eastAsia="pl-PL"/>
-        </w:rPr>
-        <w:t xml:space="preserve"> </w:t>
-      </w:r>
-      <w:r>
-        <w:rPr>
-          <w:rFonts w:eastAsia="Times New Roman"/>
-          <w:b/>
-          <w:color w:val="000000"/>
-          <w:szCs w:val="24"/>
-          <w:lang w:eastAsia="pl-PL"/>
-        </w:rPr>
-        <w:t>4.</w:t>
+        <w:t xml:space="preserve"> wymaganie4.</w:t>
       </w:r>
       <w:r>
         <w:rPr>
@@ -9147,7 +9237,7 @@
 </file>
 
 <file path=word/endnotes.xml><?xml version="1.0" encoding="utf-8"?>
-<w:endnotes xmlns:wpc="http://schemas.microsoft.com/office/word/2010/wordprocessingCanvas" xmlns:cx="http://schemas.microsoft.com/office/drawing/2014/chartex" xmlns:cx1="http://schemas.microsoft.com/office/drawing/2015/9/8/chartex" xmlns:mc="http://schemas.openxmlformats.org/markup-compatibility/2006" xmlns:o="urn:schemas-microsoft-com:office:office" xmlns:r="http://schemas.openxmlformats.org/officeDocument/2006/relationships" xmlns:m="http://schemas.openxmlformats.org/officeDocument/2006/math" xmlns:v="urn:schemas-microsoft-com:vml" xmlns:wp14="http://schemas.microsoft.com/office/word/2010/wordprocessingDrawing" xmlns:wp="http://schemas.openxmlformats.org/drawingml/2006/wordprocessingDrawing" xmlns:w10="urn:schemas-microsoft-com:office:word" xmlns:w="http://schemas.openxmlformats.org/wordprocessingml/2006/main" xmlns:w14="http://schemas.microsoft.com/office/word/2010/wordml" xmlns:w15="http://schemas.microsoft.com/office/word/2012/wordml" xmlns:w16se="http://schemas.microsoft.com/office/word/2015/wordml/symex" xmlns:wpg="http://schemas.microsoft.com/office/word/2010/wordprocessingGroup" xmlns:wpi="http://schemas.microsoft.com/office/word/2010/wordprocessingInk" xmlns:wne="http://schemas.microsoft.com/office/word/2006/wordml" xmlns:wps="http://schemas.microsoft.com/office/word/2010/wordprocessingShape" mc:Ignorable="w14 w15 w16se wp14">
+<w:endnotes xmlns:ve="http://schemas.openxmlformats.org/markup-compatibility/2006" xmlns:o="urn:schemas-microsoft-com:office:office" xmlns:r="http://schemas.openxmlformats.org/officeDocument/2006/relationships" xmlns:m="http://schemas.openxmlformats.org/officeDocument/2006/math" xmlns:v="urn:schemas-microsoft-com:vml" xmlns:wp="http://schemas.openxmlformats.org/drawingml/2006/wordprocessingDrawing" xmlns:w10="urn:schemas-microsoft-com:office:word" xmlns:w="http://schemas.openxmlformats.org/wordprocessingml/2006/main" xmlns:wne="http://schemas.microsoft.com/office/word/2006/wordml">
   <w:endnote w:type="separator" w:id="-1">
     <w:p>
       <w:pPr>
@@ -9172,7 +9262,7 @@
 </file>
 
 <file path=word/footnotes.xml><?xml version="1.0" encoding="utf-8"?>
-<w:footnotes xmlns:wpc="http://schemas.microsoft.com/office/word/2010/wordprocessingCanvas" xmlns:cx="http://schemas.microsoft.com/office/drawing/2014/chartex" xmlns:cx1="http://schemas.microsoft.com/office/drawing/2015/9/8/chartex" xmlns:mc="http://schemas.openxmlformats.org/markup-compatibility/2006" xmlns:o="urn:schemas-microsoft-com:office:office" xmlns:r="http://schemas.openxmlformats.org/officeDocument/2006/relationships" xmlns:m="http://schemas.openxmlformats.org/officeDocument/2006/math" xmlns:v="urn:schemas-microsoft-com:vml" xmlns:wp14="http://schemas.microsoft.com/office/word/2010/wordprocessingDrawing" xmlns:wp="http://schemas.openxmlformats.org/drawingml/2006/wordprocessingDrawing" xmlns:w10="urn:schemas-microsoft-com:office:word" xmlns:w="http://schemas.openxmlformats.org/wordprocessingml/2006/main" xmlns:w14="http://schemas.microsoft.com/office/word/2010/wordml" xmlns:w15="http://schemas.microsoft.com/office/word/2012/wordml" xmlns:w16se="http://schemas.microsoft.com/office/word/2015/wordml/symex" xmlns:wpg="http://schemas.microsoft.com/office/word/2010/wordprocessingGroup" xmlns:wpi="http://schemas.microsoft.com/office/word/2010/wordprocessingInk" xmlns:wne="http://schemas.microsoft.com/office/word/2006/wordml" xmlns:wps="http://schemas.microsoft.com/office/word/2010/wordprocessingShape" mc:Ignorable="w14 w15 w16se wp14">
+<w:footnotes xmlns:ve="http://schemas.openxmlformats.org/markup-compatibility/2006" xmlns:o="urn:schemas-microsoft-com:office:office" xmlns:r="http://schemas.openxmlformats.org/officeDocument/2006/relationships" xmlns:m="http://schemas.openxmlformats.org/officeDocument/2006/math" xmlns:v="urn:schemas-microsoft-com:vml" xmlns:wp="http://schemas.openxmlformats.org/drawingml/2006/wordprocessingDrawing" xmlns:w10="urn:schemas-microsoft-com:office:word" xmlns:w="http://schemas.openxmlformats.org/wordprocessingml/2006/main" xmlns:wne="http://schemas.microsoft.com/office/word/2006/wordml">
   <w:footnote w:type="separator" w:id="-1">
     <w:p>
       <w:pPr>
@@ -9197,8 +9287,8 @@
 </file>
 
 <file path=word/numbering.xml><?xml version="1.0" encoding="utf-8"?>
-<w:numbering xmlns:wpc="http://schemas.microsoft.com/office/word/2010/wordprocessingCanvas" xmlns:cx="http://schemas.microsoft.com/office/drawing/2014/chartex" xmlns:cx1="http://schemas.microsoft.com/office/drawing/2015/9/8/chartex" xmlns:mc="http://schemas.openxmlformats.org/markup-compatibility/2006" xmlns:o="urn:schemas-microsoft-com:office:office" xmlns:r="http://schemas.openxmlformats.org/officeDocument/2006/relationships" xmlns:m="http://schemas.openxmlformats.org/officeDocument/2006/math" xmlns:v="urn:schemas-microsoft-com:vml" xmlns:wp14="http://schemas.microsoft.com/office/word/2010/wordprocessingDrawing" xmlns:wp="http://schemas.openxmlformats.org/drawingml/2006/wordprocessingDrawing" xmlns:w10="urn:schemas-microsoft-com:office:word" xmlns:w="http://schemas.openxmlformats.org/wordprocessingml/2006/main" xmlns:w14="http://schemas.microsoft.com/office/word/2010/wordml" xmlns:w15="http://schemas.microsoft.com/office/word/2012/wordml" xmlns:w16se="http://schemas.microsoft.com/office/word/2015/wordml/symex" xmlns:wpg="http://schemas.microsoft.com/office/word/2010/wordprocessingGroup" xmlns:wpi="http://schemas.microsoft.com/office/word/2010/wordprocessingInk" xmlns:wne="http://schemas.microsoft.com/office/word/2006/wordml" xmlns:wps="http://schemas.microsoft.com/office/word/2010/wordprocessingShape" mc:Ignorable="w14 w15 w16se wp14">
-  <w:abstractNum w:abstractNumId="0" w15:restartNumberingAfterBreak="0">
+<w:numbering xmlns:ve="http://schemas.openxmlformats.org/markup-compatibility/2006" xmlns:o="urn:schemas-microsoft-com:office:office" xmlns:r="http://schemas.openxmlformats.org/officeDocument/2006/relationships" xmlns:m="http://schemas.openxmlformats.org/officeDocument/2006/math" xmlns:v="urn:schemas-microsoft-com:vml" xmlns:wp="http://schemas.openxmlformats.org/drawingml/2006/wordprocessingDrawing" xmlns:w10="urn:schemas-microsoft-com:office:word" xmlns:w="http://schemas.openxmlformats.org/wordprocessingml/2006/main" xmlns:wne="http://schemas.microsoft.com/office/word/2006/wordml">
+  <w:abstractNum w:abstractNumId="0">
     <w:nsid w:val="5DF9606B"/>
     <w:multiLevelType w:val="hybridMultilevel"/>
     <w:tmpl w:val="79E6F378"/>
@@ -9311,7 +9401,7 @@
       </w:rPr>
     </w:lvl>
   </w:abstractNum>
-  <w:abstractNum w:abstractNumId="1" w15:restartNumberingAfterBreak="0">
+  <w:abstractNum w:abstractNumId="1">
     <w:nsid w:val="70170182"/>
     <w:multiLevelType w:val="multilevel"/>
     <w:tmpl w:val="10866AAA"/>
@@ -9434,7 +9524,7 @@
 </file>
 
 <file path=word/styles.xml><?xml version="1.0" encoding="utf-8"?>
-<w:styles xmlns:mc="http://schemas.openxmlformats.org/markup-compatibility/2006" xmlns:r="http://schemas.openxmlformats.org/officeDocument/2006/relationships" xmlns:w="http://schemas.openxmlformats.org/wordprocessingml/2006/main" xmlns:w14="http://schemas.microsoft.com/office/word/2010/wordml" xmlns:w15="http://schemas.microsoft.com/office/word/2012/wordml" xmlns:w16se="http://schemas.microsoft.com/office/word/2015/wordml/symex" mc:Ignorable="w14 w15 w16se">
+<w:styles xmlns:r="http://schemas.openxmlformats.org/officeDocument/2006/relationships" xmlns:w="http://schemas.openxmlformats.org/wordprocessingml/2006/main">
   <w:docDefaults>
     <w:rPrDefault>
       <w:rPr>
@@ -9450,389 +9540,155 @@
       </w:pPr>
     </w:pPrDefault>
   </w:docDefaults>
-  <w:latentStyles w:defLockedState="0" w:defUIPriority="99" w:defSemiHidden="0" w:defUnhideWhenUsed="0" w:defQFormat="0" w:count="371">
-    <w:lsdException w:name="Normal" w:uiPriority="0" w:qFormat="1"/>
-    <w:lsdException w:name="heading 1" w:uiPriority="9" w:qFormat="1"/>
-    <w:lsdException w:name="heading 2" w:semiHidden="1" w:uiPriority="9" w:unhideWhenUsed="1" w:qFormat="1"/>
-    <w:lsdException w:name="heading 3" w:semiHidden="1" w:uiPriority="9" w:unhideWhenUsed="1" w:qFormat="1"/>
-    <w:lsdException w:name="heading 4" w:semiHidden="1" w:uiPriority="9" w:unhideWhenUsed="1" w:qFormat="1"/>
-    <w:lsdException w:name="heading 5" w:semiHidden="1" w:uiPriority="9" w:unhideWhenUsed="1" w:qFormat="1"/>
-    <w:lsdException w:name="heading 6" w:semiHidden="1" w:uiPriority="9" w:unhideWhenUsed="1" w:qFormat="1"/>
-    <w:lsdException w:name="heading 7" w:semiHidden="1" w:uiPriority="9" w:unhideWhenUsed="1" w:qFormat="1"/>
-    <w:lsdException w:name="heading 8" w:semiHidden="1" w:uiPriority="9" w:unhideWhenUsed="1" w:qFormat="1"/>
-    <w:lsdException w:name="heading 9" w:semiHidden="1" w:uiPriority="9" w:unhideWhenUsed="1" w:qFormat="1"/>
-    <w:lsdException w:name="index 1" w:semiHidden="1" w:unhideWhenUsed="1"/>
-    <w:lsdException w:name="index 2" w:semiHidden="1" w:unhideWhenUsed="1"/>
-    <w:lsdException w:name="index 3" w:semiHidden="1" w:unhideWhenUsed="1"/>
-    <w:lsdException w:name="index 4" w:semiHidden="1" w:unhideWhenUsed="1"/>
-    <w:lsdException w:name="index 5" w:semiHidden="1" w:unhideWhenUsed="1"/>
-    <w:lsdException w:name="index 6" w:semiHidden="1" w:unhideWhenUsed="1"/>
-    <w:lsdException w:name="index 7" w:semiHidden="1" w:unhideWhenUsed="1"/>
-    <w:lsdException w:name="index 8" w:semiHidden="1" w:unhideWhenUsed="1"/>
-    <w:lsdException w:name="index 9" w:semiHidden="1" w:unhideWhenUsed="1"/>
-    <w:lsdException w:name="toc 1" w:semiHidden="1" w:uiPriority="39" w:unhideWhenUsed="1"/>
-    <w:lsdException w:name="toc 2" w:semiHidden="1" w:uiPriority="39" w:unhideWhenUsed="1"/>
-    <w:lsdException w:name="toc 3" w:semiHidden="1" w:uiPriority="39" w:unhideWhenUsed="1"/>
-    <w:lsdException w:name="toc 4" w:semiHidden="1" w:uiPriority="39" w:unhideWhenUsed="1"/>
-    <w:lsdException w:name="toc 5" w:semiHidden="1" w:uiPriority="39" w:unhideWhenUsed="1"/>
-    <w:lsdException w:name="toc 6" w:semiHidden="1" w:uiPriority="39" w:unhideWhenUsed="1"/>
-    <w:lsdException w:name="toc 7" w:semiHidden="1" w:uiPriority="39" w:unhideWhenUsed="1"/>
-    <w:lsdException w:name="toc 8" w:semiHidden="1" w:uiPriority="39" w:unhideWhenUsed="1"/>
-    <w:lsdException w:name="toc 9" w:semiHidden="1" w:uiPriority="39" w:unhideWhenUsed="1"/>
-    <w:lsdException w:name="Normal Indent" w:semiHidden="1" w:unhideWhenUsed="1"/>
-    <w:lsdException w:name="footnote text" w:semiHidden="1" w:unhideWhenUsed="1"/>
-    <w:lsdException w:name="annotation text" w:semiHidden="1" w:unhideWhenUsed="1"/>
-    <w:lsdException w:name="header" w:semiHidden="1" w:unhideWhenUsed="1"/>
-    <w:lsdException w:name="footer" w:semiHidden="1" w:unhideWhenUsed="1"/>
-    <w:lsdException w:name="index heading" w:semiHidden="1" w:unhideWhenUsed="1"/>
-    <w:lsdException w:name="caption" w:semiHidden="1" w:uiPriority="35" w:unhideWhenUsed="1" w:qFormat="1"/>
-    <w:lsdException w:name="table of figures" w:semiHidden="1" w:unhideWhenUsed="1"/>
-    <w:lsdException w:name="envelope address" w:semiHidden="1" w:unhideWhenUsed="1"/>
-    <w:lsdException w:name="envelope return" w:semiHidden="1" w:unhideWhenUsed="1"/>
-    <w:lsdException w:name="footnote reference" w:semiHidden="1" w:unhideWhenUsed="1"/>
-    <w:lsdException w:name="annotation reference" w:semiHidden="1" w:unhideWhenUsed="1"/>
-    <w:lsdException w:name="line number" w:semiHidden="1" w:unhideWhenUsed="1"/>
-    <w:lsdException w:name="page number" w:semiHidden="1" w:unhideWhenUsed="1"/>
-    <w:lsdException w:name="endnote reference" w:semiHidden="1" w:unhideWhenUsed="1"/>
-    <w:lsdException w:name="endnote text" w:semiHidden="1" w:unhideWhenUsed="1"/>
-    <w:lsdException w:name="table of authorities" w:semiHidden="1" w:unhideWhenUsed="1"/>
-    <w:lsdException w:name="macro" w:semiHidden="1" w:unhideWhenUsed="1"/>
-    <w:lsdException w:name="toa heading" w:semiHidden="1" w:unhideWhenUsed="1"/>
-    <w:lsdException w:name="List" w:semiHidden="1" w:unhideWhenUsed="1"/>
-    <w:lsdException w:name="List Bullet" w:semiHidden="1" w:unhideWhenUsed="1"/>
-    <w:lsdException w:name="List Number" w:semiHidden="1" w:unhideWhenUsed="1"/>
-    <w:lsdException w:name="List 2" w:semiHidden="1" w:unhideWhenUsed="1"/>
-    <w:lsdException w:name="List 3" w:semiHidden="1" w:unhideWhenUsed="1"/>
-    <w:lsdException w:name="List 4" w:semiHidden="1" w:unhideWhenUsed="1"/>
-    <w:lsdException w:name="List 5" w:semiHidden="1" w:unhideWhenUsed="1"/>
-    <w:lsdException w:name="List Bullet 2" w:semiHidden="1" w:unhideWhenUsed="1"/>
-    <w:lsdException w:name="List Bullet 3" w:semiHidden="1" w:unhideWhenUsed="1"/>
-    <w:lsdException w:name="List Bullet 4" w:semiHidden="1" w:unhideWhenUsed="1"/>
-    <w:lsdException w:name="List Bullet 5" w:semiHidden="1" w:unhideWhenUsed="1"/>
-    <w:lsdException w:name="List Number 2" w:semiHidden="1" w:unhideWhenUsed="1"/>
-    <w:lsdException w:name="List Number 3" w:semiHidden="1" w:unhideWhenUsed="1"/>
-    <w:lsdException w:name="List Number 4" w:semiHidden="1" w:unhideWhenUsed="1"/>
-    <w:lsdException w:name="List Number 5" w:semiHidden="1" w:unhideWhenUsed="1"/>
-    <w:lsdException w:name="Title" w:uiPriority="10" w:qFormat="1"/>
-    <w:lsdException w:name="Closing" w:semiHidden="1" w:unhideWhenUsed="1"/>
-    <w:lsdException w:name="Signature" w:semiHidden="1" w:unhideWhenUsed="1"/>
-    <w:lsdException w:name="Default Paragraph Font" w:semiHidden="1" w:uiPriority="1" w:unhideWhenUsed="1"/>
-    <w:lsdException w:name="Body Text" w:semiHidden="1" w:unhideWhenUsed="1"/>
-    <w:lsdException w:name="Body Text Indent" w:semiHidden="1" w:unhideWhenUsed="1"/>
-    <w:lsdException w:name="List Continue" w:semiHidden="1" w:unhideWhenUsed="1"/>
-    <w:lsdException w:name="List Continue 2" w:semiHidden="1" w:unhideWhenUsed="1"/>
-    <w:lsdException w:name="List Continue 3" w:semiHidden="1" w:unhideWhenUsed="1"/>
-    <w:lsdException w:name="List Continue 4" w:semiHidden="1" w:unhideWhenUsed="1"/>
-    <w:lsdException w:name="List Continue 5" w:semiHidden="1" w:unhideWhenUsed="1"/>
-    <w:lsdException w:name="Message Header" w:semiHidden="1" w:unhideWhenUsed="1"/>
-    <w:lsdException w:name="Subtitle" w:uiPriority="11" w:qFormat="1"/>
-    <w:lsdException w:name="Salutation" w:semiHidden="1" w:unhideWhenUsed="1"/>
-    <w:lsdException w:name="Date" w:semiHidden="1" w:unhideWhenUsed="1"/>
-    <w:lsdException w:name="Body Text First Indent" w:semiHidden="1" w:unhideWhenUsed="1"/>
-    <w:lsdException w:name="Body Text First Indent 2" w:semiHidden="1" w:unhideWhenUsed="1"/>
-    <w:lsdException w:name="Note Heading" w:semiHidden="1" w:unhideWhenUsed="1"/>
-    <w:lsdException w:name="Body Text 2" w:semiHidden="1" w:unhideWhenUsed="1"/>
-    <w:lsdException w:name="Body Text 3" w:semiHidden="1" w:unhideWhenUsed="1"/>
-    <w:lsdException w:name="Body Text Indent 2" w:semiHidden="1" w:unhideWhenUsed="1"/>
-    <w:lsdException w:name="Body Text Indent 3" w:semiHidden="1" w:unhideWhenUsed="1"/>
-    <w:lsdException w:name="Block Text" w:semiHidden="1" w:unhideWhenUsed="1"/>
-    <w:lsdException w:name="Hyperlink" w:semiHidden="1" w:unhideWhenUsed="1"/>
-    <w:lsdException w:name="FollowedHyperlink" w:semiHidden="1" w:unhideWhenUsed="1"/>
-    <w:lsdException w:name="Strong" w:uiPriority="22" w:qFormat="1"/>
-    <w:lsdException w:name="Emphasis" w:uiPriority="20" w:qFormat="1"/>
-    <w:lsdException w:name="Document Map" w:semiHidden="1" w:unhideWhenUsed="1"/>
-    <w:lsdException w:name="Plain Text" w:semiHidden="1" w:unhideWhenUsed="1"/>
-    <w:lsdException w:name="E-mail Signature" w:semiHidden="1" w:unhideWhenUsed="1"/>
-    <w:lsdException w:name="HTML Top of Form" w:semiHidden="1" w:unhideWhenUsed="1"/>
-    <w:lsdException w:name="HTML Bottom of Form" w:semiHidden="1" w:unhideWhenUsed="1"/>
-    <w:lsdException w:name="Normal (Web)" w:semiHidden="1" w:unhideWhenUsed="1"/>
-    <w:lsdException w:name="HTML Acronym" w:semiHidden="1" w:unhideWhenUsed="1"/>
-    <w:lsdException w:name="HTML Address" w:semiHidden="1" w:unhideWhenUsed="1"/>
-    <w:lsdException w:name="HTML Cite" w:semiHidden="1" w:unhideWhenUsed="1"/>
-    <w:lsdException w:name="HTML Code" w:semiHidden="1" w:unhideWhenUsed="1"/>
-    <w:lsdException w:name="HTML Definition" w:semiHidden="1" w:unhideWhenUsed="1"/>
-    <w:lsdException w:name="HTML Keyboard" w:semiHidden="1" w:unhideWhenUsed="1"/>
-    <w:lsdException w:name="HTML Preformatted" w:semiHidden="1" w:unhideWhenUsed="1"/>
-    <w:lsdException w:name="HTML Sample" w:semiHidden="1" w:unhideWhenUsed="1"/>
-    <w:lsdException w:name="HTML Typewriter" w:semiHidden="1" w:unhideWhenUsed="1"/>
-    <w:lsdException w:name="HTML Variable" w:semiHidden="1" w:unhideWhenUsed="1"/>
-    <w:lsdException w:name="Normal Table" w:semiHidden="1" w:unhideWhenUsed="1"/>
-    <w:lsdException w:name="annotation subject" w:semiHidden="1" w:unhideWhenUsed="1"/>
-    <w:lsdException w:name="No List" w:semiHidden="1" w:unhideWhenUsed="1"/>
-    <w:lsdException w:name="Outline List 1" w:semiHidden="1" w:unhideWhenUsed="1"/>
-    <w:lsdException w:name="Outline List 2" w:semiHidden="1" w:unhideWhenUsed="1"/>
-    <w:lsdException w:name="Outline List 3" w:semiHidden="1" w:unhideWhenUsed="1"/>
-    <w:lsdException w:name="Table Simple 1" w:semiHidden="1" w:unhideWhenUsed="1"/>
-    <w:lsdException w:name="Table Simple 2" w:semiHidden="1" w:unhideWhenUsed="1"/>
-    <w:lsdException w:name="Table Simple 3" w:semiHidden="1" w:unhideWhenUsed="1"/>
-    <w:lsdException w:name="Table Classic 1" w:semiHidden="1" w:unhideWhenUsed="1"/>
-    <w:lsdException w:name="Table Classic 2" w:semiHidden="1" w:unhideWhenUsed="1"/>
-    <w:lsdException w:name="Table Classic 3" w:semiHidden="1" w:unhideWhenUsed="1"/>
-    <w:lsdException w:name="Table Classic 4" w:semiHidden="1" w:unhideWhenUsed="1"/>
-    <w:lsdException w:name="Table Colorful 1" w:semiHidden="1" w:unhideWhenUsed="1"/>
-    <w:lsdException w:name="Table Colorful 2" w:semiHidden="1" w:unhideWhenUsed="1"/>
-    <w:lsdException w:name="Table Colorful 3" w:semiHidden="1" w:unhideWhenUsed="1"/>
-    <w:lsdException w:name="Table Columns 1" w:semiHidden="1" w:unhideWhenUsed="1"/>
-    <w:lsdException w:name="Table Columns 2" w:semiHidden="1" w:unhideWhenUsed="1"/>
-    <w:lsdException w:name="Table Columns 3" w:semiHidden="1" w:unhideWhenUsed="1"/>
-    <w:lsdException w:name="Table Columns 4" w:semiHidden="1" w:unhideWhenUsed="1"/>
-    <w:lsdException w:name="Table Columns 5" w:semiHidden="1" w:unhideWhenUsed="1"/>
-    <w:lsdException w:name="Table Grid 1" w:semiHidden="1" w:unhideWhenUsed="1"/>
-    <w:lsdException w:name="Table Grid 2" w:semiHidden="1" w:unhideWhenUsed="1"/>
-    <w:lsdException w:name="Table Grid 3" w:semiHidden="1" w:unhideWhenUsed="1"/>
-    <w:lsdException w:name="Table Grid 4" w:semiHidden="1" w:unhideWhenUsed="1"/>
-    <w:lsdException w:name="Table Grid 5" w:semiHidden="1" w:unhideWhenUsed="1"/>
-    <w:lsdException w:name="Table Grid 6" w:semiHidden="1" w:unhideWhenUsed="1"/>
-    <w:lsdException w:name="Table Grid 7" w:semiHidden="1" w:unhideWhenUsed="1"/>
-    <w:lsdException w:name="Table Grid 8" w:semiHidden="1" w:unhideWhenUsed="1"/>
-    <w:lsdException w:name="Table List 1" w:semiHidden="1" w:unhideWhenUsed="1"/>
-    <w:lsdException w:name="Table List 2" w:semiHidden="1" w:unhideWhenUsed="1"/>
-    <w:lsdException w:name="Table List 3" w:semiHidden="1" w:unhideWhenUsed="1"/>
-    <w:lsdException w:name="Table List 4" w:semiHidden="1" w:unhideWhenUsed="1"/>
-    <w:lsdException w:name="Table List 5" w:semiHidden="1" w:unhideWhenUsed="1"/>
-    <w:lsdException w:name="Table List 6" w:semiHidden="1" w:unhideWhenUsed="1"/>
-    <w:lsdException w:name="Table List 7" w:semiHidden="1" w:unhideWhenUsed="1"/>
-    <w:lsdException w:name="Table List 8" w:semiHidden="1" w:unhideWhenUsed="1"/>
-    <w:lsdException w:name="Table 3D effects 1" w:semiHidden="1" w:unhideWhenUsed="1"/>
-    <w:lsdException w:name="Table 3D effects 2" w:semiHidden="1" w:unhideWhenUsed="1"/>
-    <w:lsdException w:name="Table 3D effects 3" w:semiHidden="1" w:unhideWhenUsed="1"/>
-    <w:lsdException w:name="Table Contemporary" w:semiHidden="1" w:unhideWhenUsed="1"/>
-    <w:lsdException w:name="Table Elegant" w:semiHidden="1" w:unhideWhenUsed="1"/>
-    <w:lsdException w:name="Table Professional" w:semiHidden="1" w:unhideWhenUsed="1"/>
-    <w:lsdException w:name="Table Subtle 1" w:semiHidden="1" w:unhideWhenUsed="1"/>
-    <w:lsdException w:name="Table Subtle 2" w:semiHidden="1" w:unhideWhenUsed="1"/>
-    <w:lsdException w:name="Table Web 1" w:semiHidden="1" w:unhideWhenUsed="1"/>
-    <w:lsdException w:name="Table Web 2" w:semiHidden="1" w:unhideWhenUsed="1"/>
-    <w:lsdException w:name="Table Web 3" w:semiHidden="1" w:unhideWhenUsed="1"/>
-    <w:lsdException w:name="Balloon Text" w:semiHidden="1" w:unhideWhenUsed="1"/>
-    <w:lsdException w:name="Table Grid" w:uiPriority="39"/>
-    <w:lsdException w:name="Table Theme" w:semiHidden="1" w:unhideWhenUsed="1"/>
-    <w:lsdException w:name="Placeholder Text" w:semiHidden="1"/>
-    <w:lsdException w:name="No Spacing" w:uiPriority="1" w:qFormat="1"/>
-    <w:lsdException w:name="Light Shading" w:uiPriority="60"/>
-    <w:lsdException w:name="Light List" w:uiPriority="61"/>
-    <w:lsdException w:name="Light Grid" w:uiPriority="62"/>
-    <w:lsdException w:name="Medium Shading 1" w:uiPriority="63"/>
-    <w:lsdException w:name="Medium Shading 2" w:uiPriority="64"/>
-    <w:lsdException w:name="Medium List 1" w:uiPriority="65"/>
-    <w:lsdException w:name="Medium List 2" w:uiPriority="66"/>
-    <w:lsdException w:name="Medium Grid 1" w:uiPriority="67"/>
-    <w:lsdException w:name="Medium Grid 2" w:uiPriority="68"/>
-    <w:lsdException w:name="Medium Grid 3" w:uiPriority="69"/>
-    <w:lsdException w:name="Dark List" w:uiPriority="70"/>
-    <w:lsdException w:name="Colorful Shading" w:uiPriority="71"/>
-    <w:lsdException w:name="Colorful List" w:uiPriority="72"/>
-    <w:lsdException w:name="Colorful Grid" w:uiPriority="73"/>
-    <w:lsdException w:name="Light Shading Accent 1" w:uiPriority="60"/>
-    <w:lsdException w:name="Light List Accent 1" w:uiPriority="61"/>
-    <w:lsdException w:name="Light Grid Accent 1" w:uiPriority="62"/>
-    <w:lsdException w:name="Medium Shading 1 Accent 1" w:uiPriority="63"/>
-    <w:lsdException w:name="Medium Shading 2 Accent 1" w:uiPriority="64"/>
-    <w:lsdException w:name="Medium List 1 Accent 1" w:uiPriority="65"/>
-    <w:lsdException w:name="Revision" w:semiHidden="1"/>
-    <w:lsdException w:name="List Paragraph" w:uiPriority="34" w:qFormat="1"/>
-    <w:lsdException w:name="Quote" w:uiPriority="29" w:qFormat="1"/>
-    <w:lsdException w:name="Intense Quote" w:uiPriority="30" w:qFormat="1"/>
-    <w:lsdException w:name="Medium List 2 Accent 1" w:uiPriority="66"/>
-    <w:lsdException w:name="Medium Grid 1 Accent 1" w:uiPriority="67"/>
-    <w:lsdException w:name="Medium Grid 2 Accent 1" w:uiPriority="68"/>
-    <w:lsdException w:name="Medium Grid 3 Accent 1" w:uiPriority="69"/>
-    <w:lsdException w:name="Dark List Accent 1" w:uiPriority="70"/>
-    <w:lsdException w:name="Colorful Shading Accent 1" w:uiPriority="71"/>
-    <w:lsdException w:name="Colorful List Accent 1" w:uiPriority="72"/>
-    <w:lsdException w:name="Colorful Grid Accent 1" w:uiPriority="73"/>
-    <w:lsdException w:name="Light Shading Accent 2" w:uiPriority="60"/>
-    <w:lsdException w:name="Light List Accent 2" w:uiPriority="61"/>
-    <w:lsdException w:name="Light Grid Accent 2" w:uiPriority="62"/>
-    <w:lsdException w:name="Medium Shading 1 Accent 2" w:uiPriority="63"/>
-    <w:lsdException w:name="Medium Shading 2 Accent 2" w:uiPriority="64"/>
-    <w:lsdException w:name="Medium List 1 Accent 2" w:uiPriority="65"/>
-    <w:lsdException w:name="Medium List 2 Accent 2" w:uiPriority="66"/>
-    <w:lsdException w:name="Medium Grid 1 Accent 2" w:uiPriority="67"/>
-    <w:lsdException w:name="Medium Grid 2 Accent 2" w:uiPriority="68"/>
-    <w:lsdException w:name="Medium Grid 3 Accent 2" w:uiPriority="69"/>
-    <w:lsdException w:name="Dark List Accent 2" w:uiPriority="70"/>
-    <w:lsdException w:name="Colorful Shading Accent 2" w:uiPriority="71"/>
-    <w:lsdException w:name="Colorful List Accent 2" w:uiPriority="72"/>
-    <w:lsdException w:name="Colorful Grid Accent 2" w:uiPriority="73"/>
-    <w:lsdException w:name="Light Shading Accent 3" w:uiPriority="60"/>
-    <w:lsdException w:name="Light List Accent 3" w:uiPriority="61"/>
-    <w:lsdException w:name="Light Grid Accent 3" w:uiPriority="62"/>
-    <w:lsdException w:name="Medium Shading 1 Accent 3" w:uiPriority="63"/>
-    <w:lsdException w:name="Medium Shading 2 Accent 3" w:uiPriority="64"/>
-    <w:lsdException w:name="Medium List 1 Accent 3" w:uiPriority="65"/>
-    <w:lsdException w:name="Medium List 2 Accent 3" w:uiPriority="66"/>
-    <w:lsdException w:name="Medium Grid 1 Accent 3" w:uiPriority="67"/>
-    <w:lsdException w:name="Medium Grid 2 Accent 3" w:uiPriority="68"/>
-    <w:lsdException w:name="Medium Grid 3 Accent 3" w:uiPriority="69"/>
-    <w:lsdException w:name="Dark List Accent 3" w:uiPriority="70"/>
-    <w:lsdException w:name="Colorful Shading Accent 3" w:uiPriority="71"/>
-    <w:lsdException w:name="Colorful List Accent 3" w:uiPriority="72"/>
-    <w:lsdException w:name="Colorful Grid Accent 3" w:uiPriority="73"/>
-    <w:lsdException w:name="Light Shading Accent 4" w:uiPriority="60"/>
-    <w:lsdException w:name="Light List Accent 4" w:uiPriority="61"/>
-    <w:lsdException w:name="Light Grid Accent 4" w:uiPriority="62"/>
-    <w:lsdException w:name="Medium Shading 1 Accent 4" w:uiPriority="63"/>
-    <w:lsdException w:name="Medium Shading 2 Accent 4" w:uiPriority="64"/>
-    <w:lsdException w:name="Medium List 1 Accent 4" w:uiPriority="65"/>
-    <w:lsdException w:name="Medium List 2 Accent 4" w:uiPriority="66"/>
-    <w:lsdException w:name="Medium Grid 1 Accent 4" w:uiPriority="67"/>
-    <w:lsdException w:name="Medium Grid 2 Accent 4" w:uiPriority="68"/>
-    <w:lsdException w:name="Medium Grid 3 Accent 4" w:uiPriority="69"/>
-    <w:lsdException w:name="Dark List Accent 4" w:uiPriority="70"/>
-    <w:lsdException w:name="Colorful Shading Accent 4" w:uiPriority="71"/>
-    <w:lsdException w:name="Colorful List Accent 4" w:uiPriority="72"/>
-    <w:lsdException w:name="Colorful Grid Accent 4" w:uiPriority="73"/>
-    <w:lsdException w:name="Light Shading Accent 5" w:uiPriority="60"/>
-    <w:lsdException w:name="Light List Accent 5" w:uiPriority="61"/>
-    <w:lsdException w:name="Light Grid Accent 5" w:uiPriority="62"/>
-    <w:lsdException w:name="Medium Shading 1 Accent 5" w:uiPriority="63"/>
-    <w:lsdException w:name="Medium Shading 2 Accent 5" w:uiPriority="64"/>
-    <w:lsdException w:name="Medium List 1 Accent 5" w:uiPriority="65"/>
-    <w:lsdException w:name="Medium List 2 Accent 5" w:uiPriority="66"/>
-    <w:lsdException w:name="Medium Grid 1 Accent 5" w:uiPriority="67"/>
-    <w:lsdException w:name="Medium Grid 2 Accent 5" w:uiPriority="68"/>
-    <w:lsdException w:name="Medium Grid 3 Accent 5" w:uiPriority="69"/>
-    <w:lsdException w:name="Dark List Accent 5" w:uiPriority="70"/>
-    <w:lsdException w:name="Colorful Shading Accent 5" w:uiPriority="71"/>
-    <w:lsdException w:name="Colorful List Accent 5" w:uiPriority="72"/>
-    <w:lsdException w:name="Colorful Grid Accent 5" w:uiPriority="73"/>
-    <w:lsdException w:name="Light Shading Accent 6" w:uiPriority="60"/>
-    <w:lsdException w:name="Light List Accent 6" w:uiPriority="61"/>
-    <w:lsdException w:name="Light Grid Accent 6" w:uiPriority="62"/>
-    <w:lsdException w:name="Medium Shading 1 Accent 6" w:uiPriority="63"/>
-    <w:lsdException w:name="Medium Shading 2 Accent 6" w:uiPriority="64"/>
-    <w:lsdException w:name="Medium List 1 Accent 6" w:uiPriority="65"/>
-    <w:lsdException w:name="Medium List 2 Accent 6" w:uiPriority="66"/>
-    <w:lsdException w:name="Medium Grid 1 Accent 6" w:uiPriority="67"/>
-    <w:lsdException w:name="Medium Grid 2 Accent 6" w:uiPriority="68"/>
-    <w:lsdException w:name="Medium Grid 3 Accent 6" w:uiPriority="69"/>
-    <w:lsdException w:name="Dark List Accent 6" w:uiPriority="70"/>
-    <w:lsdException w:name="Colorful Shading Accent 6" w:uiPriority="71"/>
-    <w:lsdException w:name="Colorful List Accent 6" w:uiPriority="72"/>
-    <w:lsdException w:name="Colorful Grid Accent 6" w:uiPriority="73"/>
-    <w:lsdException w:name="Subtle Emphasis" w:uiPriority="19" w:qFormat="1"/>
-    <w:lsdException w:name="Intense Emphasis" w:uiPriority="21" w:qFormat="1"/>
-    <w:lsdException w:name="Subtle Reference" w:uiPriority="31" w:qFormat="1"/>
-    <w:lsdException w:name="Intense Reference" w:uiPriority="32" w:qFormat="1"/>
-    <w:lsdException w:name="Book Title" w:uiPriority="33" w:qFormat="1"/>
-    <w:lsdException w:name="Bibliography" w:semiHidden="1" w:uiPriority="37" w:unhideWhenUsed="1"/>
-    <w:lsdException w:name="TOC Heading" w:semiHidden="1" w:uiPriority="39" w:unhideWhenUsed="1" w:qFormat="1"/>
-    <w:lsdException w:name="Plain Table 1" w:uiPriority="41"/>
-    <w:lsdException w:name="Plain Table 2" w:uiPriority="42"/>
-    <w:lsdException w:name="Plain Table 3" w:uiPriority="43"/>
-    <w:lsdException w:name="Plain Table 4" w:uiPriority="44"/>
-    <w:lsdException w:name="Plain Table 5" w:uiPriority="45"/>
-    <w:lsdException w:name="Grid Table Light" w:uiPriority="40"/>
-    <w:lsdException w:name="Grid Table 1 Light" w:uiPriority="46"/>
-    <w:lsdException w:name="Grid Table 2" w:uiPriority="47"/>
-    <w:lsdException w:name="Grid Table 3" w:uiPriority="48"/>
-    <w:lsdException w:name="Grid Table 4" w:uiPriority="49"/>
-    <w:lsdException w:name="Grid Table 5 Dark" w:uiPriority="50"/>
-    <w:lsdException w:name="Grid Table 6 Colorful" w:uiPriority="51"/>
-    <w:lsdException w:name="Grid Table 7 Colorful" w:uiPriority="52"/>
-    <w:lsdException w:name="Grid Table 1 Light Accent 1" w:uiPriority="46"/>
-    <w:lsdException w:name="Grid Table 2 Accent 1" w:uiPriority="47"/>
-    <w:lsdException w:name="Grid Table 3 Accent 1" w:uiPriority="48"/>
-    <w:lsdException w:name="Grid Table 4 Accent 1" w:uiPriority="49"/>
-    <w:lsdException w:name="Grid Table 5 Dark Accent 1" w:uiPriority="50"/>
-    <w:lsdException w:name="Grid Table 6 Colorful Accent 1" w:uiPriority="51"/>
-    <w:lsdException w:name="Grid Table 7 Colorful Accent 1" w:uiPriority="52"/>
-    <w:lsdException w:name="Grid Table 1 Light Accent 2" w:uiPriority="46"/>
-    <w:lsdException w:name="Grid Table 2 Accent 2" w:uiPriority="47"/>
-    <w:lsdException w:name="Grid Table 3 Accent 2" w:uiPriority="48"/>
-    <w:lsdException w:name="Grid Table 4 Accent 2" w:uiPriority="49"/>
-    <w:lsdException w:name="Grid Table 5 Dark Accent 2" w:uiPriority="50"/>
-    <w:lsdException w:name="Grid Table 6 Colorful Accent 2" w:uiPriority="51"/>
-    <w:lsdException w:name="Grid Table 7 Colorful Accent 2" w:uiPriority="52"/>
-    <w:lsdException w:name="Grid Table 1 Light Accent 3" w:uiPriority="46"/>
-    <w:lsdException w:name="Grid Table 2 Accent 3" w:uiPriority="47"/>
-    <w:lsdException w:name="Grid Table 3 Accent 3" w:uiPriority="48"/>
-    <w:lsdException w:name="Grid Table 4 Accent 3" w:uiPriority="49"/>
-    <w:lsdException w:name="Grid Table 5 Dark Accent 3" w:uiPriority="50"/>
-    <w:lsdException w:name="Grid Table 6 Colorful Accent 3" w:uiPriority="51"/>
-    <w:lsdException w:name="Grid Table 7 Colorful Accent 3" w:uiPriority="52"/>
-    <w:lsdException w:name="Grid Table 1 Light Accent 4" w:uiPriority="46"/>
-    <w:lsdException w:name="Grid Table 2 Accent 4" w:uiPriority="47"/>
-    <w:lsdException w:name="Grid Table 3 Accent 4" w:uiPriority="48"/>
-    <w:lsdException w:name="Grid Table 4 Accent 4" w:uiPriority="49"/>
-    <w:lsdException w:name="Grid Table 5 Dark Accent 4" w:uiPriority="50"/>
-    <w:lsdException w:name="Grid Table 6 Colorful Accent 4" w:uiPriority="51"/>
-    <w:lsdException w:name="Grid Table 7 Colorful Accent 4" w:uiPriority="52"/>
-    <w:lsdException w:name="Grid Table 1 Light Accent 5" w:uiPriority="46"/>
-    <w:lsdException w:name="Grid Table 2 Accent 5" w:uiPriority="47"/>
-    <w:lsdException w:name="Grid Table 3 Accent 5" w:uiPriority="48"/>
-    <w:lsdException w:name="Grid Table 4 Accent 5" w:uiPriority="49"/>
-    <w:lsdException w:name="Grid Table 5 Dark Accent 5" w:uiPriority="50"/>
-    <w:lsdException w:name="Grid Table 6 Colorful Accent 5" w:uiPriority="51"/>
-    <w:lsdException w:name="Grid Table 7 Colorful Accent 5" w:uiPriority="52"/>
-    <w:lsdException w:name="Grid Table 1 Light Accent 6" w:uiPriority="46"/>
-    <w:lsdException w:name="Grid Table 2 Accent 6" w:uiPriority="47"/>
-    <w:lsdException w:name="Grid Table 3 Accent 6" w:uiPriority="48"/>
-    <w:lsdException w:name="Grid Table 4 Accent 6" w:uiPriority="49"/>
-    <w:lsdException w:name="Grid Table 5 Dark Accent 6" w:uiPriority="50"/>
-    <w:lsdException w:name="Grid Table 6 Colorful Accent 6" w:uiPriority="51"/>
-    <w:lsdException w:name="Grid Table 7 Colorful Accent 6" w:uiPriority="52"/>
-    <w:lsdException w:name="List Table 1 Light" w:uiPriority="46"/>
-    <w:lsdException w:name="List Table 2" w:uiPriority="47"/>
-    <w:lsdException w:name="List Table 3" w:uiPriority="48"/>
-    <w:lsdException w:name="List Table 4" w:uiPriority="49"/>
-    <w:lsdException w:name="List Table 5 Dark" w:uiPriority="50"/>
-    <w:lsdException w:name="List Table 6 Colorful" w:uiPriority="51"/>
-    <w:lsdException w:name="List Table 7 Colorful" w:uiPriority="52"/>
-    <w:lsdException w:name="List Table 1 Light Accent 1" w:uiPriority="46"/>
-    <w:lsdException w:name="List Table 2 Accent 1" w:uiPriority="47"/>
-    <w:lsdException w:name="List Table 3 Accent 1" w:uiPriority="48"/>
-    <w:lsdException w:name="List Table 4 Accent 1" w:uiPriority="49"/>
-    <w:lsdException w:name="List Table 5 Dark Accent 1" w:uiPriority="50"/>
-    <w:lsdException w:name="List Table 6 Colorful Accent 1" w:uiPriority="51"/>
-    <w:lsdException w:name="List Table 7 Colorful Accent 1" w:uiPriority="52"/>
-    <w:lsdException w:name="List Table 1 Light Accent 2" w:uiPriority="46"/>
-    <w:lsdException w:name="List Table 2 Accent 2" w:uiPriority="47"/>
-    <w:lsdException w:name="List Table 3 Accent 2" w:uiPriority="48"/>
-    <w:lsdException w:name="List Table 4 Accent 2" w:uiPriority="49"/>
-    <w:lsdException w:name="List Table 5 Dark Accent 2" w:uiPriority="50"/>
-    <w:lsdException w:name="List Table 6 Colorful Accent 2" w:uiPriority="51"/>
-    <w:lsdException w:name="List Table 7 Colorful Accent 2" w:uiPriority="52"/>
-    <w:lsdException w:name="List Table 1 Light Accent 3" w:uiPriority="46"/>
-    <w:lsdException w:name="List Table 2 Accent 3" w:uiPriority="47"/>
-    <w:lsdException w:name="List Table 3 Accent 3" w:uiPriority="48"/>
-    <w:lsdException w:name="List Table 4 Accent 3" w:uiPriority="49"/>
-    <w:lsdException w:name="List Table 5 Dark Accent 3" w:uiPriority="50"/>
-    <w:lsdException w:name="List Table 6 Colorful Accent 3" w:uiPriority="51"/>
-    <w:lsdException w:name="List Table 7 Colorful Accent 3" w:uiPriority="52"/>
-    <w:lsdException w:name="List Table 1 Light Accent 4" w:uiPriority="46"/>
-    <w:lsdException w:name="List Table 2 Accent 4" w:uiPriority="47"/>
-    <w:lsdException w:name="List Table 3 Accent 4" w:uiPriority="48"/>
-    <w:lsdException w:name="List Table 4 Accent 4" w:uiPriority="49"/>
-    <w:lsdException w:name="List Table 5 Dark Accent 4" w:uiPriority="50"/>
-    <w:lsdException w:name="List Table 6 Colorful Accent 4" w:uiPriority="51"/>
-    <w:lsdException w:name="List Table 7 Colorful Accent 4" w:uiPriority="52"/>
-    <w:lsdException w:name="List Table 1 Light Accent 5" w:uiPriority="46"/>
-    <w:lsdException w:name="List Table 2 Accent 5" w:uiPriority="47"/>
-    <w:lsdException w:name="List Table 3 Accent 5" w:uiPriority="48"/>
-    <w:lsdException w:name="List Table 4 Accent 5" w:uiPriority="49"/>
-    <w:lsdException w:name="List Table 5 Dark Accent 5" w:uiPriority="50"/>
-    <w:lsdException w:name="List Table 6 Colorful Accent 5" w:uiPriority="51"/>
-    <w:lsdException w:name="List Table 7 Colorful Accent 5" w:uiPriority="52"/>
-    <w:lsdException w:name="List Table 1 Light Accent 6" w:uiPriority="46"/>
-    <w:lsdException w:name="List Table 2 Accent 6" w:uiPriority="47"/>
-    <w:lsdException w:name="List Table 3 Accent 6" w:uiPriority="48"/>
-    <w:lsdException w:name="List Table 4 Accent 6" w:uiPriority="49"/>
-    <w:lsdException w:name="List Table 5 Dark Accent 6" w:uiPriority="50"/>
-    <w:lsdException w:name="List Table 6 Colorful Accent 6" w:uiPriority="51"/>
-    <w:lsdException w:name="List Table 7 Colorful Accent 6" w:uiPriority="52"/>
+  <w:latentStyles w:defLockedState="0" w:defUIPriority="99" w:defSemiHidden="1" w:defUnhideWhenUsed="1" w:defQFormat="0" w:count="267">
+    <w:lsdException w:name="Normal" w:semiHidden="0" w:uiPriority="0" w:unhideWhenUsed="0" w:qFormat="1"/>
+    <w:lsdException w:name="heading 1" w:semiHidden="0" w:uiPriority="9" w:unhideWhenUsed="0" w:qFormat="1"/>
+    <w:lsdException w:name="heading 2" w:uiPriority="9" w:qFormat="1"/>
+    <w:lsdException w:name="heading 3" w:uiPriority="9" w:qFormat="1"/>
+    <w:lsdException w:name="heading 4" w:uiPriority="9" w:qFormat="1"/>
+    <w:lsdException w:name="heading 5" w:uiPriority="9" w:qFormat="1"/>
+    <w:lsdException w:name="heading 6" w:uiPriority="9" w:qFormat="1"/>
+    <w:lsdException w:name="heading 7" w:uiPriority="9" w:qFormat="1"/>
+    <w:lsdException w:name="heading 8" w:uiPriority="9" w:qFormat="1"/>
+    <w:lsdException w:name="heading 9" w:uiPriority="9" w:qFormat="1"/>
+    <w:lsdException w:name="toc 1" w:uiPriority="39"/>
+    <w:lsdException w:name="toc 2" w:uiPriority="39"/>
+    <w:lsdException w:name="toc 3" w:uiPriority="39"/>
+    <w:lsdException w:name="toc 4" w:uiPriority="39"/>
+    <w:lsdException w:name="toc 5" w:uiPriority="39"/>
+    <w:lsdException w:name="toc 6" w:uiPriority="39"/>
+    <w:lsdException w:name="toc 7" w:uiPriority="39"/>
+    <w:lsdException w:name="toc 8" w:uiPriority="39"/>
+    <w:lsdException w:name="toc 9" w:uiPriority="39"/>
+    <w:lsdException w:name="caption" w:uiPriority="35" w:qFormat="1"/>
+    <w:lsdException w:name="Title" w:semiHidden="0" w:uiPriority="10" w:unhideWhenUsed="0" w:qFormat="1"/>
+    <w:lsdException w:name="Default Paragraph Font" w:uiPriority="1"/>
+    <w:lsdException w:name="Subtitle" w:semiHidden="0" w:uiPriority="11" w:unhideWhenUsed="0" w:qFormat="1"/>
+    <w:lsdException w:name="Strong" w:semiHidden="0" w:uiPriority="22" w:unhideWhenUsed="0" w:qFormat="1"/>
+    <w:lsdException w:name="Emphasis" w:semiHidden="0" w:uiPriority="20" w:unhideWhenUsed="0" w:qFormat="1"/>
+    <w:lsdException w:name="Table Grid" w:semiHidden="0" w:uiPriority="39" w:unhideWhenUsed="0"/>
+    <w:lsdException w:name="Placeholder Text" w:unhideWhenUsed="0"/>
+    <w:lsdException w:name="No Spacing" w:semiHidden="0" w:uiPriority="1" w:unhideWhenUsed="0" w:qFormat="1"/>
+    <w:lsdException w:name="Light Shading" w:semiHidden="0" w:uiPriority="60" w:unhideWhenUsed="0"/>
+    <w:lsdException w:name="Light List" w:semiHidden="0" w:uiPriority="61" w:unhideWhenUsed="0"/>
+    <w:lsdException w:name="Light Grid" w:semiHidden="0" w:uiPriority="62" w:unhideWhenUsed="0"/>
+    <w:lsdException w:name="Medium Shading 1" w:semiHidden="0" w:uiPriority="63" w:unhideWhenUsed="0"/>
+    <w:lsdException w:name="Medium Shading 2" w:semiHidden="0" w:uiPriority="64" w:unhideWhenUsed="0"/>
+    <w:lsdException w:name="Medium List 1" w:semiHidden="0" w:uiPriority="65" w:unhideWhenUsed="0"/>
+    <w:lsdException w:name="Medium List 2" w:semiHidden="0" w:uiPriority="66" w:unhideWhenUsed="0"/>
+    <w:lsdException w:name="Medium Grid 1" w:semiHidden="0" w:uiPriority="67" w:unhideWhenUsed="0"/>
+    <w:lsdException w:name="Medium Grid 2" w:semiHidden="0" w:uiPriority="68" w:unhideWhenUsed="0"/>
+    <w:lsdException w:name="Medium Grid 3" w:semiHidden="0" w:uiPriority="69" w:unhideWhenUsed="0"/>
+    <w:lsdException w:name="Dark List" w:semiHidden="0" w:uiPriority="70" w:unhideWhenUsed="0"/>
+    <w:lsdException w:name="Colorful Shading" w:semiHidden="0" w:uiPriority="71" w:unhideWhenUsed="0"/>
+    <w:lsdException w:name="Colorful List" w:semiHidden="0" w:uiPriority="72" w:unhideWhenUsed="0"/>
+    <w:lsdException w:name="Colorful Grid" w:semiHidden="0" w:uiPriority="73" w:unhideWhenUsed="0"/>
+    <w:lsdException w:name="Light Shading Accent 1" w:semiHidden="0" w:uiPriority="60" w:unhideWhenUsed="0"/>
+    <w:lsdException w:name="Light List Accent 1" w:semiHidden="0" w:uiPriority="61" w:unhideWhenUsed="0"/>
+    <w:lsdException w:name="Light Grid Accent 1" w:semiHidden="0" w:uiPriority="62" w:unhideWhenUsed="0"/>
+    <w:lsdException w:name="Medium Shading 1 Accent 1" w:semiHidden="0" w:uiPriority="63" w:unhideWhenUsed="0"/>
+    <w:lsdException w:name="Medium Shading 2 Accent 1" w:semiHidden="0" w:uiPriority="64" w:unhideWhenUsed="0"/>
+    <w:lsdException w:name="Medium List 1 Accent 1" w:semiHidden="0" w:uiPriority="65" w:unhideWhenUsed="0"/>
+    <w:lsdException w:name="Revision" w:unhideWhenUsed="0"/>
+    <w:lsdException w:name="List Paragraph" w:semiHidden="0" w:uiPriority="34" w:unhideWhenUsed="0" w:qFormat="1"/>
+    <w:lsdException w:name="Quote" w:semiHidden="0" w:uiPriority="29" w:unhideWhenUsed="0" w:qFormat="1"/>
+    <w:lsdException w:name="Intense Quote" w:semiHidden="0" w:uiPriority="30" w:unhideWhenUsed="0" w:qFormat="1"/>
+    <w:lsdException w:name="Medium List 2 Accent 1" w:semiHidden="0" w:uiPriority="66" w:unhideWhenUsed="0"/>
+    <w:lsdException w:name="Medium Grid 1 Accent 1" w:semiHidden="0" w:uiPriority="67" w:unhideWhenUsed="0"/>
+    <w:lsdException w:name="Medium Grid 2 Accent 1" w:semiHidden="0" w:uiPriority="68" w:unhideWhenUsed="0"/>
+    <w:lsdException w:name="Medium Grid 3 Accent 1" w:semiHidden="0" w:uiPriority="69" w:unhideWhenUsed="0"/>
+    <w:lsdException w:name="Dark List Accent 1" w:semiHidden="0" w:uiPriority="70" w:unhideWhenUsed="0"/>
+    <w:lsdException w:name="Colorful Shading Accent 1" w:semiHidden="0" w:uiPriority="71" w:unhideWhenUsed="0"/>
+    <w:lsdException w:name="Colorful List Accent 1" w:semiHidden="0" w:uiPriority="72" w:unhideWhenUsed="0"/>
+    <w:lsdException w:name="Colorful Grid Accent 1" w:semiHidden="0" w:uiPriority="73" w:unhideWhenUsed="0"/>
+    <w:lsdException w:name="Light Shading Accent 2" w:semiHidden="0" w:uiPriority="60" w:unhideWhenUsed="0"/>
+    <w:lsdException w:name="Light List Accent 2" w:semiHidden="0" w:uiPriority="61" w:unhideWhenUsed="0"/>
+    <w:lsdException w:name="Light Grid Accent 2" w:semiHidden="0" w:uiPriority="62" w:unhideWhenUsed="0"/>
+    <w:lsdException w:name="Medium Shading 1 Accent 2" w:semiHidden="0" w:uiPriority="63" w:unhideWhenUsed="0"/>
+    <w:lsdException w:name="Medium Shading 2 Accent 2" w:semiHidden="0" w:uiPriority="64" w:unhideWhenUsed="0"/>
+    <w:lsdException w:name="Medium List 1 Accent 2" w:semiHidden="0" w:uiPriority="65" w:unhideWhenUsed="0"/>
+    <w:lsdException w:name="Medium List 2 Accent 2" w:semiHidden="0" w:uiPriority="66" w:unhideWhenUsed="0"/>
+    <w:lsdException w:name="Medium Grid 1 Accent 2" w:semiHidden="0" w:uiPriority="67" w:unhideWhenUsed="0"/>
+    <w:lsdException w:name="Medium Grid 2 Accent 2" w:semiHidden="0" w:uiPriority="68" w:unhideWhenUsed="0"/>
+    <w:lsdException w:name="Medium Grid 3 Accent 2" w:semiHidden="0" w:uiPriority="69" w:unhideWhenUsed="0"/>
+    <w:lsdException w:name="Dark List Accent 2" w:semiHidden="0" w:uiPriority="70" w:unhideWhenUsed="0"/>
+    <w:lsdException w:name="Colorful Shading Accent 2" w:semiHidden="0" w:uiPriority="71" w:unhideWhenUsed="0"/>
+    <w:lsdException w:name="Colorful List Accent 2" w:semiHidden="0" w:uiPriority="72" w:unhideWhenUsed="0"/>
+    <w:lsdException w:name="Colorful Grid Accent 2" w:semiHidden="0" w:uiPriority="73" w:unhideWhenUsed="0"/>
+    <w:lsdException w:name="Light Shading Accent 3" w:semiHidden="0" w:uiPriority="60" w:unhideWhenUsed="0"/>
+    <w:lsdException w:name="Light List Accent 3" w:semiHidden="0" w:uiPriority="61" w:unhideWhenUsed="0"/>
+    <w:lsdException w:name="Light Grid Accent 3" w:semiHidden="0" w:uiPriority="62" w:unhideWhenUsed="0"/>
+    <w:lsdException w:name="Medium Shading 1 Accent 3" w:semiHidden="0" w:uiPriority="63" w:unhideWhenUsed="0"/>
+    <w:lsdException w:name="Medium Shading 2 Accent 3" w:semiHidden="0" w:uiPriority="64" w:unhideWhenUsed="0"/>
+    <w:lsdException w:name="Medium List 1 Accent 3" w:semiHidden="0" w:uiPriority="65" w:unhideWhenUsed="0"/>
+    <w:lsdException w:name="Medium List 2 Accent 3" w:semiHidden="0" w:uiPriority="66" w:unhideWhenUsed="0"/>
+    <w:lsdException w:name="Medium Grid 1 Accent 3" w:semiHidden="0" w:uiPriority="67" w:unhideWhenUsed="0"/>
+    <w:lsdException w:name="Medium Grid 2 Accent 3" w:semiHidden="0" w:uiPriority="68" w:unhideWhenUsed="0"/>
+    <w:lsdException w:name="Medium Grid 3 Accent 3" w:semiHidden="0" w:uiPriority="69" w:unhideWhenUsed="0"/>
+    <w:lsdException w:name="Dark List Accent 3" w:semiHidden="0" w:uiPriority="70" w:unhideWhenUsed="0"/>
+    <w:lsdException w:name="Colorful Shading Accent 3" w:semiHidden="0" w:uiPriority="71" w:unhideWhenUsed="0"/>
+    <w:lsdException w:name="Colorful List Accent 3" w:semiHidden="0" w:uiPriority="72" w:unhideWhenUsed="0"/>
+    <w:lsdException w:name="Colorful Grid Accent 3" w:semiHidden="0" w:uiPriority="73" w:unhideWhenUsed="0"/>
+    <w:lsdException w:name="Light Shading Accent 4" w:semiHidden="0" w:uiPriority="60" w:unhideWhenUsed="0"/>
+    <w:lsdException w:name="Light List Accent 4" w:semiHidden="0" w:uiPriority="61" w:unhideWhenUsed="0"/>
+    <w:lsdException w:name="Light Grid Accent 4" w:semiHidden="0" w:uiPriority="62" w:unhideWhenUsed="0"/>
+    <w:lsdException w:name="Medium Shading 1 Accent 4" w:semiHidden="0" w:uiPriority="63" w:unhideWhenUsed="0"/>
+    <w:lsdException w:name="Medium Shading 2 Accent 4" w:semiHidden="0" w:uiPriority="64" w:unhideWhenUsed="0"/>
+    <w:lsdException w:name="Medium List 1 Accent 4" w:semiHidden="0" w:uiPriority="65" w:unhideWhenUsed="0"/>
+    <w:lsdException w:name="Medium List 2 Accent 4" w:semiHidden="0" w:uiPriority="66" w:unhideWhenUsed="0"/>
+    <w:lsdException w:name="Medium Grid 1 Accent 4" w:semiHidden="0" w:uiPriority="67" w:unhideWhenUsed="0"/>
+    <w:lsdException w:name="Medium Grid 2 Accent 4" w:semiHidden="0" w:uiPriority="68" w:unhideWhenUsed="0"/>
+    <w:lsdException w:name="Medium Grid 3 Accent 4" w:semiHidden="0" w:uiPriority="69" w:unhideWhenUsed="0"/>
+    <w:lsdException w:name="Dark List Accent 4" w:semiHidden="0" w:uiPriority="70" w:unhideWhenUsed="0"/>
+    <w:lsdException w:name="Colorful Shading Accent 4" w:semiHidden="0" w:uiPriority="71" w:unhideWhenUsed="0"/>
+    <w:lsdException w:name="Colorful List Accent 4" w:semiHidden="0" w:uiPriority="72" w:unhideWhenUsed="0"/>
+    <w:lsdException w:name="Colorful Grid Accent 4" w:semiHidden="0" w:uiPriority="73" w:unhideWhenUsed="0"/>
+    <w:lsdException w:name="Light Shading Accent 5" w:semiHidden="0" w:uiPriority="60" w:unhideWhenUsed="0"/>
+    <w:lsdException w:name="Light List Accent 5" w:semiHidden="0" w:uiPriority="61" w:unhideWhenUsed="0"/>
+    <w:lsdException w:name="Light Grid Accent 5" w:semiHidden="0" w:uiPriority="62" w:unhideWhenUsed="0"/>
+    <w:lsdException w:name="Medium Shading 1 Accent 5" w:semiHidden="0" w:uiPriority="63" w:unhideWhenUsed="0"/>
+    <w:lsdException w:name="Medium Shading 2 Accent 5" w:semiHidden="0" w:uiPriority="64" w:unhideWhenUsed="0"/>
+    <w:lsdException w:name="Medium List 1 Accent 5" w:semiHidden="0" w:uiPriority="65" w:unhideWhenUsed="0"/>
+    <w:lsdException w:name="Medium List 2 Accent 5" w:semiHidden="0" w:uiPriority="66" w:unhideWhenUsed="0"/>
+    <w:lsdException w:name="Medium Grid 1 Accent 5" w:semiHidden="0" w:uiPriority="67" w:unhideWhenUsed="0"/>
+    <w:lsdException w:name="Medium Grid 2 Accent 5" w:semiHidden="0" w:uiPriority="68" w:unhideWhenUsed="0"/>
+    <w:lsdException w:name="Medium Grid 3 Accent 5" w:semiHidden="0" w:uiPriority="69" w:unhideWhenUsed="0"/>
+    <w:lsdException w:name="Dark List Accent 5" w:semiHidden="0" w:uiPriority="70" w:unhideWhenUsed="0"/>
+    <w:lsdException w:name="Colorful Shading Accent 5" w:semiHidden="0" w:uiPriority="71" w:unhideWhenUsed="0"/>
+    <w:lsdException w:name="Colorful List Accent 5" w:semiHidden="0" w:uiPriority="72" w:unhideWhenUsed="0"/>
+    <w:lsdException w:name="Colorful Grid Accent 5" w:semiHidden="0" w:uiPriority="73" w:unhideWhenUsed="0"/>
+    <w:lsdException w:name="Light Shading Accent 6" w:semiHidden="0" w:uiPriority="60" w:unhideWhenUsed="0"/>
+    <w:lsdException w:name="Light List Accent 6" w:semiHidden="0" w:uiPriority="61" w:unhideWhenUsed="0"/>
+    <w:lsdException w:name="Light Grid Accent 6" w:semiHidden="0" w:uiPriority="62" w:unhideWhenUsed="0"/>
+    <w:lsdException w:name="Medium Shading 1 Accent 6" w:semiHidden="0" w:uiPriority="63" w:unhideWhenUsed="0"/>
+    <w:lsdException w:name="Medium Shading 2 Accent 6" w:semiHidden="0" w:uiPriority="64" w:unhideWhenUsed="0"/>
+    <w:lsdException w:name="Medium List 1 Accent 6" w:semiHidden="0" w:uiPriority="65" w:unhideWhenUsed="0"/>
+    <w:lsdException w:name="Medium List 2 Accent 6" w:semiHidden="0" w:uiPriority="66" w:unhideWhenUsed="0"/>
+    <w:lsdException w:name="Medium Grid 1 Accent 6" w:semiHidden="0" w:uiPriority="67" w:unhideWhenUsed="0"/>
+    <w:lsdException w:name="Medium Grid 2 Accent 6" w:semiHidden="0" w:uiPriority="68" w:unhideWhenUsed="0"/>
+    <w:lsdException w:name="Medium Grid 3 Accent 6" w:semiHidden="0" w:uiPriority="69" w:unhideWhenUsed="0"/>
+    <w:lsdException w:name="Dark List Accent 6" w:semiHidden="0" w:uiPriority="70" w:unhideWhenUsed="0"/>
+    <w:lsdException w:name="Colorful Shading Accent 6" w:semiHidden="0" w:uiPriority="71" w:unhideWhenUsed="0"/>
+    <w:lsdException w:name="Colorful List Accent 6" w:semiHidden="0" w:uiPriority="72" w:unhideWhenUsed="0"/>
+    <w:lsdException w:name="Colorful Grid Accent 6" w:semiHidden="0" w:uiPriority="73" w:unhideWhenUsed="0"/>
+    <w:lsdException w:name="Subtle Emphasis" w:semiHidden="0" w:uiPriority="19" w:unhideWhenUsed="0" w:qFormat="1"/>
+    <w:lsdException w:name="Intense Emphasis" w:semiHidden="0" w:uiPriority="21" w:unhideWhenUsed="0" w:qFormat="1"/>
+    <w:lsdException w:name="Subtle Reference" w:semiHidden="0" w:uiPriority="31" w:unhideWhenUsed="0" w:qFormat="1"/>
+    <w:lsdException w:name="Intense Reference" w:semiHidden="0" w:uiPriority="32" w:unhideWhenUsed="0" w:qFormat="1"/>
+    <w:lsdException w:name="Book Title" w:semiHidden="0" w:uiPriority="33" w:unhideWhenUsed="0" w:qFormat="1"/>
+    <w:lsdException w:name="Bibliography" w:uiPriority="37"/>
+    <w:lsdException w:name="TOC Heading" w:uiPriority="39" w:qFormat="1"/>
   </w:latentStyles>
-  <w:style w:type="paragraph" w:default="1" w:styleId="Normal">
+  <w:style w:type="paragraph" w:default="1" w:styleId="Normalny">
     <w:name w:val="Normal"/>
     <w:qFormat/>
     <w:rsid w:val="00F001BB"/>
   </w:style>
-  <w:style w:type="paragraph" w:styleId="Heading1">
+  <w:style w:type="paragraph" w:styleId="Nagwek1">
     <w:name w:val="heading 1"/>
-    <w:basedOn w:val="Normal"/>
-    <w:next w:val="Normal"/>
-    <w:link w:val="Heading1Char"/>
+    <w:basedOn w:val="Normalny"/>
+    <w:next w:val="Normalny"/>
+    <w:link w:val="Nagwek1Znak"/>
     <w:uiPriority w:val="9"/>
     <w:qFormat/>
     <w:rsid w:val="00FC5B20"/>
@@ -9849,11 +9705,11 @@
       <w:szCs w:val="32"/>
     </w:rPr>
   </w:style>
-  <w:style w:type="paragraph" w:styleId="Heading2">
+  <w:style w:type="paragraph" w:styleId="Nagwek2">
     <w:name w:val="heading 2"/>
-    <w:basedOn w:val="Normal"/>
-    <w:next w:val="Normal"/>
-    <w:link w:val="Heading2Char"/>
+    <w:basedOn w:val="Normalny"/>
+    <w:next w:val="Normalny"/>
+    <w:link w:val="Nagwek2Znak"/>
     <w:uiPriority w:val="9"/>
     <w:unhideWhenUsed/>
     <w:qFormat/>
@@ -9873,11 +9729,11 @@
       <w:szCs w:val="26"/>
     </w:rPr>
   </w:style>
-  <w:style w:type="paragraph" w:styleId="Heading3">
+  <w:style w:type="paragraph" w:styleId="Nagwek3">
     <w:name w:val="heading 3"/>
-    <w:basedOn w:val="Normal"/>
-    <w:next w:val="Normal"/>
-    <w:link w:val="Heading3Char"/>
+    <w:basedOn w:val="Normalny"/>
+    <w:next w:val="Normalny"/>
+    <w:link w:val="Nagwek3Znak"/>
     <w:uiPriority w:val="9"/>
     <w:unhideWhenUsed/>
     <w:qFormat/>
@@ -9895,17 +9751,18 @@
       <w:color w:val="5B9BD5" w:themeColor="accent1"/>
     </w:rPr>
   </w:style>
-  <w:style w:type="character" w:default="1" w:styleId="DefaultParagraphFont">
+  <w:style w:type="character" w:default="1" w:styleId="Domylnaczcionkaakapitu">
     <w:name w:val="Default Paragraph Font"/>
     <w:uiPriority w:val="1"/>
     <w:semiHidden/>
     <w:unhideWhenUsed/>
   </w:style>
-  <w:style w:type="table" w:default="1" w:styleId="TableNormal">
+  <w:style w:type="table" w:default="1" w:styleId="Standardowy">
     <w:name w:val="Normal Table"/>
     <w:uiPriority w:val="99"/>
     <w:semiHidden/>
     <w:unhideWhenUsed/>
+    <w:qFormat/>
     <w:tblPr>
       <w:tblInd w:w="0" w:type="dxa"/>
       <w:tblCellMar>
@@ -9916,16 +9773,16 @@
       </w:tblCellMar>
     </w:tblPr>
   </w:style>
-  <w:style w:type="numbering" w:default="1" w:styleId="NoList">
+  <w:style w:type="numbering" w:default="1" w:styleId="Bezlisty">
     <w:name w:val="No List"/>
     <w:uiPriority w:val="99"/>
     <w:semiHidden/>
     <w:unhideWhenUsed/>
   </w:style>
-  <w:style w:type="character" w:customStyle="1" w:styleId="Heading1Char">
-    <w:name w:val="Heading 1 Char"/>
-    <w:basedOn w:val="DefaultParagraphFont"/>
-    <w:link w:val="Heading1"/>
+  <w:style w:type="character" w:customStyle="1" w:styleId="Nagwek1Znak">
+    <w:name w:val="Nagłówek 1 Znak"/>
+    <w:basedOn w:val="Domylnaczcionkaakapitu"/>
+    <w:link w:val="Nagwek1"/>
     <w:uiPriority w:val="9"/>
     <w:rsid w:val="00FC5B20"/>
     <w:rPr>
@@ -9935,11 +9792,11 @@
       <w:szCs w:val="32"/>
     </w:rPr>
   </w:style>
-  <w:style w:type="paragraph" w:styleId="Title">
+  <w:style w:type="paragraph" w:styleId="Tytu">
     <w:name w:val="Title"/>
-    <w:basedOn w:val="Normal"/>
-    <w:next w:val="Normal"/>
-    <w:link w:val="TitleChar"/>
+    <w:basedOn w:val="Normalny"/>
+    <w:next w:val="Normalny"/>
+    <w:link w:val="TytuZnak"/>
     <w:uiPriority w:val="10"/>
     <w:qFormat/>
     <w:rsid w:val="00FC5B20"/>
@@ -9955,10 +9812,10 @@
       <w:szCs w:val="56"/>
     </w:rPr>
   </w:style>
-  <w:style w:type="character" w:customStyle="1" w:styleId="TitleChar">
-    <w:name w:val="Title Char"/>
-    <w:basedOn w:val="DefaultParagraphFont"/>
-    <w:link w:val="Title"/>
+  <w:style w:type="character" w:customStyle="1" w:styleId="TytuZnak">
+    <w:name w:val="Tytuł Znak"/>
+    <w:basedOn w:val="Domylnaczcionkaakapitu"/>
+    <w:link w:val="Tytu"/>
     <w:uiPriority w:val="10"/>
     <w:rsid w:val="00FC5B20"/>
     <w:rPr>
@@ -9969,11 +9826,11 @@
       <w:szCs w:val="56"/>
     </w:rPr>
   </w:style>
-  <w:style w:type="paragraph" w:styleId="Subtitle">
+  <w:style w:type="paragraph" w:styleId="Podtytu">
     <w:name w:val="Subtitle"/>
-    <w:basedOn w:val="Normal"/>
-    <w:next w:val="Normal"/>
-    <w:link w:val="SubtitleChar"/>
+    <w:basedOn w:val="Normalny"/>
+    <w:next w:val="Normalny"/>
+    <w:link w:val="PodtytuZnak"/>
     <w:uiPriority w:val="11"/>
     <w:qFormat/>
     <w:rsid w:val="00FC5B20"/>
@@ -9988,10 +9845,10 @@
       <w:spacing w:val="15"/>
     </w:rPr>
   </w:style>
-  <w:style w:type="character" w:customStyle="1" w:styleId="SubtitleChar">
-    <w:name w:val="Subtitle Char"/>
-    <w:basedOn w:val="DefaultParagraphFont"/>
-    <w:link w:val="Subtitle"/>
+  <w:style w:type="character" w:customStyle="1" w:styleId="PodtytuZnak">
+    <w:name w:val="Podtytuł Znak"/>
+    <w:basedOn w:val="Domylnaczcionkaakapitu"/>
+    <w:link w:val="Podtytu"/>
     <w:uiPriority w:val="11"/>
     <w:rsid w:val="00FC5B20"/>
     <w:rPr>
@@ -10000,10 +9857,10 @@
       <w:spacing w:val="15"/>
     </w:rPr>
   </w:style>
-  <w:style w:type="character" w:customStyle="1" w:styleId="Heading2Char">
-    <w:name w:val="Heading 2 Char"/>
-    <w:basedOn w:val="DefaultParagraphFont"/>
-    <w:link w:val="Heading2"/>
+  <w:style w:type="character" w:customStyle="1" w:styleId="Nagwek2Znak">
+    <w:name w:val="Nagłówek 2 Znak"/>
+    <w:basedOn w:val="Domylnaczcionkaakapitu"/>
+    <w:link w:val="Nagwek2"/>
     <w:uiPriority w:val="9"/>
     <w:rsid w:val="00822C2C"/>
     <w:rPr>
@@ -10017,7 +9874,7 @@
   </w:style>
   <w:style w:type="paragraph" w:customStyle="1" w:styleId="todo">
     <w:name w:val="todo"/>
-    <w:basedOn w:val="Normal"/>
+    <w:basedOn w:val="Normalny"/>
     <w:link w:val="todoZnak"/>
     <w:qFormat/>
     <w:rsid w:val="00384450"/>
@@ -10027,10 +9884,10 @@
       <w:szCs w:val="24"/>
     </w:rPr>
   </w:style>
-  <w:style w:type="character" w:customStyle="1" w:styleId="Heading3Char">
-    <w:name w:val="Heading 3 Char"/>
-    <w:basedOn w:val="DefaultParagraphFont"/>
-    <w:link w:val="Heading3"/>
+  <w:style w:type="character" w:customStyle="1" w:styleId="Nagwek3Znak">
+    <w:name w:val="Nagłówek 3 Znak"/>
+    <w:basedOn w:val="Domylnaczcionkaakapitu"/>
+    <w:link w:val="Nagwek3"/>
     <w:uiPriority w:val="9"/>
     <w:rsid w:val="005C18BE"/>
     <w:rPr>
@@ -10042,7 +9899,7 @@
   </w:style>
   <w:style w:type="character" w:customStyle="1" w:styleId="todoZnak">
     <w:name w:val="todo Znak"/>
-    <w:basedOn w:val="DefaultParagraphFont"/>
+    <w:basedOn w:val="Domylnaczcionkaakapitu"/>
     <w:link w:val="todo"/>
     <w:rsid w:val="00384450"/>
     <w:rPr>
@@ -10052,9 +9909,9 @@
       <w:szCs w:val="24"/>
     </w:rPr>
   </w:style>
-  <w:style w:type="paragraph" w:styleId="ListParagraph">
+  <w:style w:type="paragraph" w:styleId="Akapitzlist">
     <w:name w:val="List Paragraph"/>
-    <w:basedOn w:val="Normal"/>
+    <w:basedOn w:val="Normalny"/>
     <w:uiPriority w:val="34"/>
     <w:qFormat/>
     <w:rsid w:val="00C52114"/>
@@ -10063,10 +9920,10 @@
       <w:contextualSpacing/>
     </w:pPr>
   </w:style>
-  <w:style w:type="paragraph" w:styleId="BalloonText">
+  <w:style w:type="paragraph" w:styleId="Tekstdymka">
     <w:name w:val="Balloon Text"/>
-    <w:basedOn w:val="Normal"/>
-    <w:link w:val="BalloonTextChar"/>
+    <w:basedOn w:val="Normalny"/>
+    <w:link w:val="TekstdymkaZnak"/>
     <w:uiPriority w:val="99"/>
     <w:semiHidden/>
     <w:unhideWhenUsed/>
@@ -10080,10 +9937,10 @@
       <w:szCs w:val="16"/>
     </w:rPr>
   </w:style>
-  <w:style w:type="character" w:customStyle="1" w:styleId="BalloonTextChar">
-    <w:name w:val="Balloon Text Char"/>
-    <w:basedOn w:val="DefaultParagraphFont"/>
-    <w:link w:val="BalloonText"/>
+  <w:style w:type="character" w:customStyle="1" w:styleId="TekstdymkaZnak">
+    <w:name w:val="Tekst dymka Znak"/>
+    <w:basedOn w:val="Domylnaczcionkaakapitu"/>
+    <w:link w:val="Tekstdymka"/>
     <w:uiPriority w:val="99"/>
     <w:semiHidden/>
     <w:rsid w:val="00986E87"/>
@@ -10093,15 +9950,16 @@
       <w:szCs w:val="16"/>
     </w:rPr>
   </w:style>
-  <w:style w:type="table" w:styleId="TableGrid">
+  <w:style w:type="table" w:styleId="Tabela-Siatka">
     <w:name w:val="Table Grid"/>
-    <w:basedOn w:val="TableNormal"/>
+    <w:basedOn w:val="Standardowy"/>
     <w:uiPriority w:val="39"/>
     <w:rsid w:val="00C5580E"/>
     <w:pPr>
       <w:spacing w:after="0" w:line="240" w:lineRule="auto"/>
     </w:pPr>
     <w:tblPr>
+      <w:tblInd w:w="0" w:type="dxa"/>
       <w:tblBorders>
         <w:top w:val="single" w:sz="4" w:space="0" w:color="auto"/>
         <w:left w:val="single" w:sz="4" w:space="0" w:color="auto"/>
@@ -10110,11 +9968,17 @@
         <w:insideH w:val="single" w:sz="4" w:space="0" w:color="auto"/>
         <w:insideV w:val="single" w:sz="4" w:space="0" w:color="auto"/>
       </w:tblBorders>
+      <w:tblCellMar>
+        <w:top w:w="0" w:type="dxa"/>
+        <w:left w:w="108" w:type="dxa"/>
+        <w:bottom w:w="0" w:type="dxa"/>
+        <w:right w:w="108" w:type="dxa"/>
+      </w:tblCellMar>
     </w:tblPr>
   </w:style>
-  <w:style w:type="paragraph" w:styleId="List2">
+  <w:style w:type="paragraph" w:styleId="Lista2">
     <w:name w:val="List 2"/>
-    <w:basedOn w:val="Normal"/>
+    <w:basedOn w:val="Normalny"/>
     <w:uiPriority w:val="99"/>
     <w:unhideWhenUsed/>
     <w:rsid w:val="00471F3D"/>
@@ -10123,9 +9987,9 @@
       <w:contextualSpacing/>
     </w:pPr>
   </w:style>
-  <w:style w:type="paragraph" w:styleId="List4">
+  <w:style w:type="paragraph" w:styleId="Lista4">
     <w:name w:val="List 4"/>
-    <w:basedOn w:val="Normal"/>
+    <w:basedOn w:val="Normalny"/>
     <w:uiPriority w:val="99"/>
     <w:unhideWhenUsed/>
     <w:rsid w:val="00471F3D"/>
@@ -10134,9 +9998,9 @@
       <w:contextualSpacing/>
     </w:pPr>
   </w:style>
-  <w:style w:type="paragraph" w:styleId="List5">
+  <w:style w:type="paragraph" w:styleId="Lista5">
     <w:name w:val="List 5"/>
-    <w:basedOn w:val="Normal"/>
+    <w:basedOn w:val="Normalny"/>
     <w:uiPriority w:val="99"/>
     <w:unhideWhenUsed/>
     <w:rsid w:val="00471F3D"/>
@@ -10145,10 +10009,10 @@
       <w:contextualSpacing/>
     </w:pPr>
   </w:style>
-  <w:style w:type="paragraph" w:styleId="BodyText">
+  <w:style w:type="paragraph" w:styleId="Tekstpodstawowy">
     <w:name w:val="Body Text"/>
-    <w:basedOn w:val="Normal"/>
-    <w:link w:val="BodyTextChar"/>
+    <w:basedOn w:val="Normalny"/>
+    <w:link w:val="TekstpodstawowyZnak"/>
     <w:uiPriority w:val="99"/>
     <w:unhideWhenUsed/>
     <w:rsid w:val="00471F3D"/>
@@ -10156,17 +10020,17 @@
       <w:spacing w:after="120"/>
     </w:pPr>
   </w:style>
-  <w:style w:type="character" w:customStyle="1" w:styleId="BodyTextChar">
-    <w:name w:val="Body Text Char"/>
-    <w:basedOn w:val="DefaultParagraphFont"/>
-    <w:link w:val="BodyText"/>
+  <w:style w:type="character" w:customStyle="1" w:styleId="TekstpodstawowyZnak">
+    <w:name w:val="Tekst podstawowy Znak"/>
+    <w:basedOn w:val="Domylnaczcionkaakapitu"/>
+    <w:link w:val="Tekstpodstawowy"/>
     <w:uiPriority w:val="99"/>
     <w:rsid w:val="00471F3D"/>
   </w:style>
-  <w:style w:type="paragraph" w:styleId="BodyTextFirstIndent">
+  <w:style w:type="paragraph" w:styleId="Tekstpodstawowyzwciciem">
     <w:name w:val="Body Text First Indent"/>
-    <w:basedOn w:val="BodyText"/>
-    <w:link w:val="BodyTextFirstIndentChar"/>
+    <w:basedOn w:val="Tekstpodstawowy"/>
+    <w:link w:val="TekstpodstawowyzwciciemZnak"/>
     <w:uiPriority w:val="99"/>
     <w:unhideWhenUsed/>
     <w:rsid w:val="00471F3D"/>
@@ -10175,17 +10039,17 @@
       <w:ind w:firstLine="360"/>
     </w:pPr>
   </w:style>
-  <w:style w:type="character" w:customStyle="1" w:styleId="BodyTextFirstIndentChar">
-    <w:name w:val="Body Text First Indent Char"/>
-    <w:basedOn w:val="BodyTextChar"/>
-    <w:link w:val="BodyTextFirstIndent"/>
+  <w:style w:type="character" w:customStyle="1" w:styleId="TekstpodstawowyzwciciemZnak">
+    <w:name w:val="Tekst podstawowy z wcięciem Znak"/>
+    <w:basedOn w:val="TekstpodstawowyZnak"/>
+    <w:link w:val="Tekstpodstawowyzwciciem"/>
     <w:uiPriority w:val="99"/>
     <w:rsid w:val="00471F3D"/>
   </w:style>
-  <w:style w:type="paragraph" w:styleId="Header">
+  <w:style w:type="paragraph" w:styleId="Nagwek">
     <w:name w:val="header"/>
-    <w:basedOn w:val="Normal"/>
-    <w:link w:val="HeaderChar"/>
+    <w:basedOn w:val="Normalny"/>
+    <w:link w:val="NagwekZnak"/>
     <w:uiPriority w:val="99"/>
     <w:semiHidden/>
     <w:unhideWhenUsed/>
@@ -10198,18 +10062,18 @@
       <w:spacing w:after="0" w:line="240" w:lineRule="auto"/>
     </w:pPr>
   </w:style>
-  <w:style w:type="character" w:customStyle="1" w:styleId="HeaderChar">
-    <w:name w:val="Header Char"/>
-    <w:basedOn w:val="DefaultParagraphFont"/>
-    <w:link w:val="Header"/>
+  <w:style w:type="character" w:customStyle="1" w:styleId="NagwekZnak">
+    <w:name w:val="Nagłówek Znak"/>
+    <w:basedOn w:val="Domylnaczcionkaakapitu"/>
+    <w:link w:val="Nagwek"/>
     <w:uiPriority w:val="99"/>
     <w:semiHidden/>
     <w:rsid w:val="00C66AA3"/>
   </w:style>
-  <w:style w:type="paragraph" w:styleId="Footer">
+  <w:style w:type="paragraph" w:styleId="Stopka">
     <w:name w:val="footer"/>
-    <w:basedOn w:val="Normal"/>
-    <w:link w:val="FooterChar"/>
+    <w:basedOn w:val="Normalny"/>
+    <w:link w:val="StopkaZnak"/>
     <w:uiPriority w:val="99"/>
     <w:semiHidden/>
     <w:unhideWhenUsed/>
@@ -10222,17 +10086,17 @@
       <w:spacing w:after="0" w:line="240" w:lineRule="auto"/>
     </w:pPr>
   </w:style>
-  <w:style w:type="character" w:customStyle="1" w:styleId="FooterChar">
-    <w:name w:val="Footer Char"/>
-    <w:basedOn w:val="DefaultParagraphFont"/>
-    <w:link w:val="Footer"/>
+  <w:style w:type="character" w:customStyle="1" w:styleId="StopkaZnak">
+    <w:name w:val="Stopka Znak"/>
+    <w:basedOn w:val="Domylnaczcionkaakapitu"/>
+    <w:link w:val="Stopka"/>
     <w:uiPriority w:val="99"/>
     <w:semiHidden/>
     <w:rsid w:val="00C66AA3"/>
   </w:style>
   <w:style w:type="character" w:customStyle="1" w:styleId="apple-converted-space">
     <w:name w:val="apple-converted-space"/>
-    <w:basedOn w:val="DefaultParagraphFont"/>
+    <w:basedOn w:val="Domylnaczcionkaakapitu"/>
     <w:rsid w:val="00F64BB0"/>
   </w:style>
 </w:styles>
@@ -10493,7 +10357,7 @@
   <a:extraClrSchemeLst/>
   <a:extLst>
     <a:ext uri="{05A4C25C-085E-4340-85A3-A5531E510DB2}">
-      <thm15:themeFamily xmlns:thm15="http://schemas.microsoft.com/office/thememl/2012/main" name="Office Theme" id="{62F939B6-93AF-4DB8-9C6B-D6C7DFDC589F}" vid="{4A3C46E8-61CC-4603-A589-7422A47A8E4A}"/>
+      <thm15:themeFamily xmlns:thm15="http://schemas.microsoft.com/office/thememl/2012/main" xmlns="" name="Office Theme" id="{62F939B6-93AF-4DB8-9C6B-D6C7DFDC589F}" vid="{4A3C46E8-61CC-4603-A589-7422A47A8E4A}"/>
     </a:ext>
   </a:extLst>
 </a:theme>
@@ -10504,7 +10368,7 @@
 </file>
 
 <file path=customXml/itemProps1.xml><?xml version="1.0" encoding="utf-8"?>
-<ds:datastoreItem xmlns:ds="http://schemas.openxmlformats.org/officeDocument/2006/customXml" ds:itemID="{AF12CA39-837C-47CC-90D2-43B2359B0368}">
+<ds:datastoreItem xmlns:ds="http://schemas.openxmlformats.org/officeDocument/2006/customXml" ds:itemID="{0F5F852C-E893-4AE0-9A9C-B11C1401B6BA}">
   <ds:schemaRefs>
     <ds:schemaRef ds:uri="http://schemas.openxmlformats.org/officeDocument/2006/bibliography"/>
   </ds:schemaRefs>

</xml_diff>

<commit_message>
changes: + sender:string in SMTPLayer , IDAL: +ChangLogin , + ChangePassword
</commit_message>
<xml_diff>
--- a/Pw.Elka.TIN/dokumentacja.docx
+++ b/Pw.Elka.TIN/dokumentacja.docx
@@ -13,15 +13,7 @@
         <w:t xml:space="preserve"> wstępna</w:t>
       </w:r>
       <w:r>
-        <w:t xml:space="preserve"> projektu TIN „</w:t>
-      </w:r>
-      <w:proofErr w:type="spellStart"/>
-      <w:r>
-        <w:t>Rozgłaszacz</w:t>
-      </w:r>
-      <w:proofErr w:type="spellEnd"/>
-      <w:r>
-        <w:t xml:space="preserve"> internetowy”.</w:t>
+        <w:t xml:space="preserve"> projektu TIN „Rozgłaszacz internetowy”.</w:t>
       </w:r>
     </w:p>
     <w:p>
@@ -33,15 +25,7 @@
         <w:t>Autorzy: Joanna Raczyńs</w:t>
       </w:r>
       <w:r>
-        <w:t xml:space="preserve">ka, Kamil Kacperski, Michał </w:t>
-      </w:r>
-      <w:proofErr w:type="spellStart"/>
-      <w:r>
-        <w:t>Mudel</w:t>
-      </w:r>
-      <w:proofErr w:type="spellEnd"/>
-      <w:r>
-        <w:t>, Wojciech Zieliński</w:t>
+        <w:t>ka, Kamil Kacperski, Michał Mudel, Wojciech Zieliński</w:t>
       </w:r>
     </w:p>
     <w:p>
@@ -50,13 +34,8 @@
         <w:spacing w:after="0"/>
       </w:pPr>
       <w:r>
-        <w:t xml:space="preserve">Prowadzący: dr inż. Piotr </w:t>
-      </w:r>
-      <w:proofErr w:type="spellStart"/>
-      <w:r>
-        <w:t>Gawkowski</w:t>
-      </w:r>
-      <w:proofErr w:type="spellEnd"/>
+        <w:t>Prowadzący: dr inż. Piotr Gawkowski</w:t>
+      </w:r>
     </w:p>
     <w:p>
       <w:pPr>
@@ -102,35 +81,7 @@
         <w:rPr>
           <w:szCs w:val="24"/>
         </w:rPr>
-        <w:t xml:space="preserve"> pt. „</w:t>
-      </w:r>
-      <w:proofErr w:type="spellStart"/>
-      <w:r>
-        <w:rPr>
-          <w:szCs w:val="24"/>
-        </w:rPr>
-        <w:t>Rozsyłacz</w:t>
-      </w:r>
-      <w:proofErr w:type="spellEnd"/>
-      <w:r>
-        <w:rPr>
-          <w:szCs w:val="24"/>
-        </w:rPr>
-        <w:t xml:space="preserve"> pocztowy” realizowanego w ramach przedmiotu TIN na wydziale </w:t>
-      </w:r>
-      <w:proofErr w:type="spellStart"/>
-      <w:r>
-        <w:rPr>
-          <w:szCs w:val="24"/>
-        </w:rPr>
-        <w:t>EiTI</w:t>
-      </w:r>
-      <w:proofErr w:type="spellEnd"/>
-      <w:r>
-        <w:rPr>
-          <w:szCs w:val="24"/>
-        </w:rPr>
-        <w:t xml:space="preserve"> Politechniki Warszawskiej. Głównym założeniem projektu jest stworzenie aplikacji, umożliwiającej proste i szybkie wysyłanie wiadomości – powiadomień do wybranej grupy odbiorców.</w:t>
+        <w:t xml:space="preserve"> pt. „Rozsyłacz pocztowy” realizowanego w ramach przedmiotu TIN na wydziale EiTI Politechniki Warszawskiej. Głównym założeniem projektu jest stworzenie aplikacji, umożliwiającej proste i szybkie wysyłanie wiadomości – powiadomień do wybranej grupy odbiorców.</w:t>
       </w:r>
       <w:r>
         <w:rPr>
@@ -218,43 +169,7 @@
           <w:szCs w:val="24"/>
           <w:lang w:eastAsia="pl-PL"/>
         </w:rPr>
-        <w:t xml:space="preserve"> unikalnego </w:t>
-      </w:r>
-      <w:proofErr w:type="spellStart"/>
-      <w:r>
-        <w:rPr>
-          <w:rFonts w:eastAsia="Times New Roman"/>
-          <w:szCs w:val="24"/>
-          <w:lang w:eastAsia="pl-PL"/>
-        </w:rPr>
-        <w:t>loginu</w:t>
-      </w:r>
-      <w:proofErr w:type="spellEnd"/>
-      <w:r>
-        <w:rPr>
-          <w:rFonts w:eastAsia="Times New Roman"/>
-          <w:szCs w:val="24"/>
-          <w:lang w:eastAsia="pl-PL"/>
-        </w:rPr>
-        <w:t xml:space="preserve"> </w:t>
-      </w:r>
-      <w:proofErr w:type="spellStart"/>
-      <w:r>
-        <w:rPr>
-          <w:rFonts w:eastAsia="Times New Roman"/>
-          <w:szCs w:val="24"/>
-          <w:lang w:eastAsia="pl-PL"/>
-        </w:rPr>
-        <w:t>ihasła</w:t>
-      </w:r>
-      <w:proofErr w:type="spellEnd"/>
-      <w:r>
-        <w:rPr>
-          <w:rFonts w:eastAsia="Times New Roman"/>
-          <w:szCs w:val="24"/>
-          <w:lang w:eastAsia="pl-PL"/>
-        </w:rPr>
-        <w:t xml:space="preserve"> klienta</w:t>
+        <w:t xml:space="preserve"> unikalnego loginu ihasła klienta</w:t>
       </w:r>
       <w:r>
         <w:rPr>
@@ -799,15 +714,7 @@
         <w:t>3.13</w:t>
       </w:r>
       <w:r>
-        <w:t xml:space="preserve"> Klient </w:t>
-      </w:r>
-      <w:proofErr w:type="spellStart"/>
-      <w:r>
-        <w:t>wylogowuje</w:t>
-      </w:r>
-      <w:proofErr w:type="spellEnd"/>
-      <w:r>
-        <w:t xml:space="preserve"> się z systemu.</w:t>
+        <w:t xml:space="preserve"> Klient wylogowuje się z systemu.</w:t>
       </w:r>
     </w:p>
     <w:p>
@@ -952,21 +859,8 @@
         <w:t xml:space="preserve"> Wind</w:t>
       </w:r>
       <w:r>
-        <w:t xml:space="preserve">ows </w:t>
-      </w:r>
-      <w:proofErr w:type="spellStart"/>
-      <w:r>
-        <w:t>Presentation</w:t>
-      </w:r>
-      <w:proofErr w:type="spellEnd"/>
-      <w:r>
-        <w:t xml:space="preserve"> </w:t>
-      </w:r>
-      <w:proofErr w:type="spellStart"/>
-      <w:r>
-        <w:t>Foundation</w:t>
-      </w:r>
-      <w:proofErr w:type="spellEnd"/>
+        <w:t>ows Presentation Foundation</w:t>
+      </w:r>
       <w:r>
         <w:t>, C#</w:t>
       </w:r>
@@ -1063,6 +957,9 @@
         <w:t>6</w:t>
       </w:r>
       <w:r>
+        <w:t>.</w:t>
+      </w:r>
+      <w:r>
         <w:t>Nie ma możliwości jednoczesnego nawiązania połączenia z serwerem przez liczbę użytkowników większą niż 1000.</w:t>
       </w:r>
     </w:p>
@@ -1091,31 +988,7 @@
         <w:t>8</w:t>
       </w:r>
       <w:r>
-        <w:t xml:space="preserve">Jako baza danych zostanie wykorzystany MS SQL Server 2014 Standard </w:t>
-      </w:r>
-      <w:proofErr w:type="spellStart"/>
-      <w:r>
-        <w:t>Edition</w:t>
-      </w:r>
-      <w:proofErr w:type="spellEnd"/>
-      <w:r>
-        <w:t xml:space="preserve"> </w:t>
-      </w:r>
-      <w:proofErr w:type="spellStart"/>
-      <w:r>
-        <w:t>with</w:t>
-      </w:r>
-      <w:proofErr w:type="spellEnd"/>
-      <w:r>
-        <w:t xml:space="preserve"> Service </w:t>
-      </w:r>
-      <w:proofErr w:type="spellStart"/>
-      <w:r>
-        <w:t>Pack</w:t>
-      </w:r>
-      <w:proofErr w:type="spellEnd"/>
-      <w:r>
-        <w:t xml:space="preserve"> 1.</w:t>
+        <w:t>Jako baza danych zostanie wykorzystany MS SQL Server 2014 Standard Edition with Service Pack 1.</w:t>
       </w:r>
     </w:p>
     <w:p>
@@ -1159,186 +1032,46 @@
     </w:p>
     <w:p>
       <w:r>
-        <w:t xml:space="preserve">Funkcja </w:t>
-      </w:r>
-      <w:proofErr w:type="spellStart"/>
-      <w:r>
-        <w:t>main</w:t>
-      </w:r>
-      <w:proofErr w:type="spellEnd"/>
-      <w:r>
-        <w:t xml:space="preserve"> uruchamia </w:t>
+        <w:t xml:space="preserve">Funkcja main uruchamia </w:t>
       </w:r>
       <w:r>
         <w:t>obiekt</w:t>
       </w:r>
       <w:r>
-        <w:t xml:space="preserve"> </w:t>
-      </w:r>
-      <w:proofErr w:type="spellStart"/>
-      <w:r>
-        <w:t>RootManager</w:t>
-      </w:r>
-      <w:proofErr w:type="spellEnd"/>
-      <w:r>
-        <w:t>.</w:t>
-      </w:r>
-      <w:r>
-        <w:t xml:space="preserve"> </w:t>
-      </w:r>
-      <w:proofErr w:type="spellStart"/>
-      <w:r>
-        <w:t>RootManager</w:t>
-      </w:r>
-      <w:proofErr w:type="spellEnd"/>
-      <w:r>
-        <w:t xml:space="preserve"> uruc</w:t>
-      </w:r>
-      <w:r>
-        <w:t xml:space="preserve">hamia obiekty </w:t>
-      </w:r>
-      <w:proofErr w:type="spellStart"/>
-      <w:r>
-        <w:t>SessionsListener</w:t>
-      </w:r>
-      <w:proofErr w:type="spellEnd"/>
-      <w:r>
-        <w:t xml:space="preserve"> oraz </w:t>
-      </w:r>
-      <w:proofErr w:type="spellStart"/>
-      <w:r>
-        <w:t>SmtpLayer</w:t>
-      </w:r>
-      <w:proofErr w:type="spellEnd"/>
-      <w:r>
-        <w:t xml:space="preserve"> na osobnych wątkach. </w:t>
-      </w:r>
-      <w:proofErr w:type="spellStart"/>
-      <w:r>
-        <w:t>SessionsListener</w:t>
-      </w:r>
-      <w:proofErr w:type="spellEnd"/>
-      <w:r>
-        <w:t xml:space="preserve"> przekazuje </w:t>
-      </w:r>
-      <w:proofErr w:type="spellStart"/>
-      <w:r>
-        <w:t>RootManagerowi</w:t>
-      </w:r>
-      <w:proofErr w:type="spellEnd"/>
-      <w:r>
-        <w:t xml:space="preserve"> informacje o nowych połączeniach i dla każdego z nich które są dozwolone uruchamia obiekty </w:t>
-      </w:r>
-      <w:proofErr w:type="spellStart"/>
-      <w:r>
-        <w:t>ClientSession</w:t>
-      </w:r>
-      <w:proofErr w:type="spellEnd"/>
-      <w:r>
-        <w:t xml:space="preserve">, </w:t>
-      </w:r>
-      <w:proofErr w:type="spellStart"/>
-      <w:r>
-        <w:t>Cipher</w:t>
-      </w:r>
-      <w:proofErr w:type="spellEnd"/>
-      <w:r>
-        <w:t xml:space="preserve"> i </w:t>
-      </w:r>
-      <w:proofErr w:type="spellStart"/>
-      <w:r>
-        <w:t>TcpLayer</w:t>
-      </w:r>
-      <w:proofErr w:type="spellEnd"/>
-      <w:r>
-        <w:t xml:space="preserve">. Obiekty </w:t>
-      </w:r>
-      <w:proofErr w:type="spellStart"/>
-      <w:r>
-        <w:t>Cipher</w:t>
-      </w:r>
-      <w:proofErr w:type="spellEnd"/>
-      <w:r>
-        <w:t xml:space="preserve"> służą do szyfro</w:t>
+        <w:t xml:space="preserve"> RootManager.</w:t>
+      </w:r>
+      <w:r>
+        <w:t xml:space="preserve"> RootManager uruc</w:t>
+      </w:r>
+      <w:r>
+        <w:t xml:space="preserve">hamia obiekty SessionsListener oraz </w:t>
+      </w:r>
+      <w:r>
+        <w:t>SmtpLayer na osobnych wątkach. SessionsListener przekazuje RootManagerowi</w:t>
+      </w:r>
+      <w:r>
+        <w:t xml:space="preserve"> informacje o nowych połączeniach i dla każdego z nich które są dozwolone uruchamia obiekty ClientSession</w:t>
+      </w:r>
+      <w:r>
+        <w:t>, Cipher i TcpLayer</w:t>
+      </w:r>
+      <w:r>
+        <w:t>. Obiekty Cipher służą do szyfro</w:t>
       </w:r>
       <w:r>
         <w:t>wania, a</w:t>
       </w:r>
       <w:r>
-        <w:t xml:space="preserve"> obiekty </w:t>
-      </w:r>
-      <w:proofErr w:type="spellStart"/>
-      <w:r>
-        <w:t>TcpLayer</w:t>
-      </w:r>
-      <w:proofErr w:type="spellEnd"/>
-      <w:r>
-        <w:t xml:space="preserve"> służą do komunikacji z klientem</w:t>
+        <w:t xml:space="preserve"> obiekty TcpLayer służą do komunikacji z klientem</w:t>
       </w:r>
       <w:r>
         <w:t xml:space="preserve"> za pomocą gniazd</w:t>
       </w:r>
       <w:r>
-        <w:t xml:space="preserve">. </w:t>
-      </w:r>
-      <w:proofErr w:type="spellStart"/>
-      <w:r>
-        <w:t>ClientSession</w:t>
-      </w:r>
-      <w:proofErr w:type="spellEnd"/>
-      <w:r>
-        <w:t xml:space="preserve"> komunikuje się z </w:t>
-      </w:r>
-      <w:proofErr w:type="spellStart"/>
-      <w:r>
-        <w:t>SmtpLayer</w:t>
-      </w:r>
-      <w:proofErr w:type="spellEnd"/>
-      <w:r>
-        <w:t xml:space="preserve"> poprzez </w:t>
-      </w:r>
-      <w:proofErr w:type="spellStart"/>
-      <w:r>
-        <w:t>kolekję</w:t>
-      </w:r>
-      <w:proofErr w:type="spellEnd"/>
-      <w:r>
-        <w:t xml:space="preserve"> obiektów </w:t>
-      </w:r>
-      <w:proofErr w:type="spellStart"/>
-      <w:r>
-        <w:t>MessagesQueue</w:t>
-      </w:r>
-      <w:proofErr w:type="spellEnd"/>
-      <w:r>
-        <w:t xml:space="preserve">. Obiekty </w:t>
-      </w:r>
-      <w:proofErr w:type="spellStart"/>
-      <w:r>
-        <w:t>ClientSession</w:t>
-      </w:r>
-      <w:proofErr w:type="spellEnd"/>
-      <w:r>
-        <w:t xml:space="preserve"> i obiekt </w:t>
-      </w:r>
-      <w:proofErr w:type="spellStart"/>
-      <w:r>
-        <w:t>RootManager</w:t>
-      </w:r>
-      <w:proofErr w:type="spellEnd"/>
-      <w:r>
-        <w:t xml:space="preserve"> mają dostęp do DAL ze swoich wątków.</w:t>
-      </w:r>
-      <w:r>
-        <w:t xml:space="preserve"> Obiekt </w:t>
-      </w:r>
-      <w:proofErr w:type="spellStart"/>
-      <w:r>
-        <w:t>SmtpLayer</w:t>
-      </w:r>
-      <w:proofErr w:type="spellEnd"/>
-      <w:r>
-        <w:t xml:space="preserve"> będzie wysyłał maile z wcześniej przyznanego mu globalnego konta e-mail.</w:t>
+        <w:t>. ClientSession komunikuje się z SmtpLayer poprzez kolekję obiektów MessagesQueue. Obiekty ClientSession i obiekt RootManager mają dostęp do DAL ze swoich wątków.</w:t>
+      </w:r>
+      <w:r>
+        <w:t xml:space="preserve"> Obiekt SmtpLayer będzie wysyłał maile z wcześniej przyznanego mu globalnego konta e-mail.</w:t>
       </w:r>
     </w:p>
     <w:p>
@@ -1395,30 +1128,14 @@
           <w:b w:val="0"/>
           <w:color w:val="000000" w:themeColor="text1"/>
         </w:rPr>
-        <w:t xml:space="preserve">Dany protokół komunikacyjny służy do wysyłania wiadomości tekstowych złożonych z kopert oraz treści właściwej.  Kanał transmisyjny SMTP  bazuje na ustawionym wcześniej połączeniu TCP . Jest on połączeniem </w:t>
-      </w:r>
-      <w:proofErr w:type="spellStart"/>
+        <w:t xml:space="preserve">Dany protokół komunikacyjny służy do wysyłania wiadomości tekstowych złożonych z kopert oraz treści właściwej.  Kanał transmisyjny SMTP  bazuje na ustawionym wcześniej połączeniu TCP . Jest on połączeniem full-duplex  które korzysta z domyślnego portu o numerze 25.  Protokół SMTP składa się z 7-bitowych ciągów znaków ASCII , które są transmitowane </w:t>
+      </w:r>
+      <w:bookmarkStart w:id="1" w:name="_Toc442413712"/>
       <w:r>
         <w:rPr>
           <w:b w:val="0"/>
           <w:color w:val="000000" w:themeColor="text1"/>
         </w:rPr>
-        <w:t>full-duplex</w:t>
-      </w:r>
-      <w:proofErr w:type="spellEnd"/>
-      <w:r>
-        <w:rPr>
-          <w:b w:val="0"/>
-          <w:color w:val="000000" w:themeColor="text1"/>
-        </w:rPr>
-        <w:t xml:space="preserve">  które korzysta z domyślnego portu o numerze 25.  Protokół SMTP składa się z 7-bitowych ciągów znaków ASCII , które są transmitowane </w:t>
-      </w:r>
-      <w:bookmarkStart w:id="1" w:name="_Toc442413712"/>
-      <w:r>
-        <w:rPr>
-          <w:b w:val="0"/>
-          <w:color w:val="000000" w:themeColor="text1"/>
-        </w:rPr>
         <w:t xml:space="preserve">za pomocą protokołu TCP  w </w:t>
       </w:r>
       <w:r>
@@ -1457,31 +1174,7 @@
     </w:p>
     <w:p>
       <w:r>
-        <w:t xml:space="preserve">Wymiana poczty rozpoczyna się poleceniem MAIL ( definiującym nadawcę ) FROM  &lt;adres &gt; ( pod ten adres wysłane zostaną wszystkie informacje o błędach ) które powiadamia serwer, że nadchodzi nowa transakcja i powinien on  wyczyścić tablice stanów i bufory  danych.   Po pomyślnym wykonaniu plecenia MAIL klient wysyła serię poleceń RCPT &lt;adres&gt; ( identyfikując odbiorcę lub wielu odbiorców danej wiadomości ) i czeka na ich potwierdzenie przez serwer. Następnie nadawca wysyła polecenie DATA określające gotowość do przesłania całej wiadomości. Serwer odpowiada komunikatem 354 Start mail </w:t>
-      </w:r>
-      <w:proofErr w:type="spellStart"/>
-      <w:r>
-        <w:t>input</w:t>
-      </w:r>
-      <w:proofErr w:type="spellEnd"/>
-      <w:r>
-        <w:t xml:space="preserve"> i określa ciąg znaków odpowiadających zakończeniu transmisji.  Zazwyczaj tym ciągiem jest linia zawierająca tylko kropkę  co odpowiada podanej sekwencji znaków - &lt;</w:t>
-      </w:r>
-      <w:proofErr w:type="spellStart"/>
-      <w:r>
-        <w:t>CR&gt;&lt;LF</w:t>
-      </w:r>
-      <w:proofErr w:type="spellEnd"/>
-      <w:r>
-        <w:t>&gt;. &lt;</w:t>
-      </w:r>
-      <w:proofErr w:type="spellStart"/>
-      <w:r>
-        <w:t>CR&gt;&lt;LF</w:t>
-      </w:r>
-      <w:proofErr w:type="spellEnd"/>
-      <w:r>
-        <w:t>&gt;.</w:t>
+        <w:t>Wymiana poczty rozpoczyna się poleceniem MAIL ( definiującym nadawcę ) FROM  &lt;adres &gt; ( pod ten adres wysłane zostaną wszystkie informacje o błędach ) które powiadamia serwer, że nadchodzi nowa transakcja i powinien on  wyczyścić tablice stanów i bufory  danych.   Po pomyślnym wykonaniu plecenia MAIL klient wysyła serię poleceń RCPT &lt;adres&gt; ( identyfikując odbiorcę lub wielu odbiorców danej wiadomości ) i czeka na ich potwierdzenie przez serwer. Następnie nadawca wysyła polecenie DATA określające gotowość do przesłania całej wiadomości. Serwer odpowiada komunikatem 354 Start mail input i określa ciąg znaków odpowiadających zakończeniu transmisji.  Zazwyczaj tym ciągiem jest linia zawierająca tylko kropkę  co odpowiada podanej sekwencji znaków - &lt;CR&gt;&lt;LF&gt;. &lt;CR&gt;&lt;LF&gt;.</w:t>
       </w:r>
     </w:p>
     <w:p>
@@ -1501,63 +1194,7 @@
           <w:lang w:val="en-US"/>
         </w:rPr>
         <w:lastRenderedPageBreak/>
-        <w:t xml:space="preserve">9. </w:t>
-      </w:r>
-      <w:proofErr w:type="spellStart"/>
-      <w:r>
-        <w:rPr>
-          <w:lang w:val="en-US"/>
-        </w:rPr>
-        <w:t>Opis</w:t>
-      </w:r>
-      <w:proofErr w:type="spellEnd"/>
-      <w:r>
-        <w:rPr>
-          <w:lang w:val="en-US"/>
-        </w:rPr>
-        <w:t xml:space="preserve"> </w:t>
-      </w:r>
-      <w:proofErr w:type="spellStart"/>
-      <w:r>
-        <w:rPr>
-          <w:lang w:val="en-US"/>
-        </w:rPr>
-        <w:t>autorskiego</w:t>
-      </w:r>
-      <w:proofErr w:type="spellEnd"/>
-      <w:r>
-        <w:rPr>
-          <w:lang w:val="en-US"/>
-        </w:rPr>
-        <w:t xml:space="preserve"> </w:t>
-      </w:r>
-      <w:proofErr w:type="spellStart"/>
-      <w:r>
-        <w:rPr>
-          <w:lang w:val="en-US"/>
-        </w:rPr>
-        <w:t>protokołu</w:t>
-      </w:r>
-      <w:proofErr w:type="spellEnd"/>
-      <w:r>
-        <w:rPr>
-          <w:lang w:val="en-US"/>
-        </w:rPr>
-        <w:t xml:space="preserve"> o </w:t>
-      </w:r>
-      <w:proofErr w:type="spellStart"/>
-      <w:r>
-        <w:rPr>
-          <w:lang w:val="en-US"/>
-        </w:rPr>
-        <w:t>nazwie</w:t>
-      </w:r>
-      <w:proofErr w:type="spellEnd"/>
-      <w:r>
-        <w:rPr>
-          <w:lang w:val="en-US"/>
-        </w:rPr>
-        <w:t xml:space="preserve"> ASIA (Automated Sending Information to Addresses)</w:t>
+        <w:t>9. Opis autorskiego protokołu o nazwie ASIA (Automated Sending Information to Addresses)</w:t>
       </w:r>
     </w:p>
     <w:tbl>
@@ -2130,7 +1767,6 @@
                 <w:rFonts w:ascii="Consolas" w:hAnsi="Consolas" w:cs="Consolas"/>
               </w:rPr>
             </w:pPr>
-            <w:proofErr w:type="spellStart"/>
             <w:r>
               <w:rPr>
                 <w:rFonts w:ascii="Consolas" w:hAnsi="Consolas" w:cs="Consolas"/>
@@ -2149,7 +1785,6 @@
               </w:rPr>
               <w:t>HASH</w:t>
             </w:r>
-            <w:proofErr w:type="spellEnd"/>
           </w:p>
         </w:tc>
       </w:tr>
@@ -2697,63 +2332,13 @@
                 <w:lang w:val="en-US"/>
               </w:rPr>
             </w:pPr>
-            <w:proofErr w:type="spellStart"/>
             <w:r>
               <w:rPr>
                 <w:rFonts w:ascii="Consolas" w:hAnsi="Consolas" w:cs="Consolas"/>
                 <w:lang w:val="en-US"/>
               </w:rPr>
-              <w:t>Klient</w:t>
-            </w:r>
-            <w:proofErr w:type="spellEnd"/>
-            <w:r>
-              <w:rPr>
-                <w:rFonts w:ascii="Consolas" w:hAnsi="Consolas" w:cs="Consolas"/>
-                <w:lang w:val="en-US"/>
-              </w:rPr>
-              <w:t xml:space="preserve"> </w:t>
-            </w:r>
-            <w:proofErr w:type="spellStart"/>
-            <w:r>
-              <w:rPr>
-                <w:rFonts w:ascii="Consolas" w:hAnsi="Consolas" w:cs="Consolas"/>
-                <w:lang w:val="en-US"/>
-              </w:rPr>
-              <w:t>modyfikuje</w:t>
-            </w:r>
-            <w:proofErr w:type="spellEnd"/>
-            <w:r>
-              <w:rPr>
-                <w:rFonts w:ascii="Consolas" w:hAnsi="Consolas" w:cs="Consolas"/>
-                <w:lang w:val="en-US"/>
-              </w:rPr>
-              <w:t xml:space="preserve"> </w:t>
-            </w:r>
-            <w:proofErr w:type="spellStart"/>
-            <w:r>
-              <w:rPr>
-                <w:rFonts w:ascii="Consolas" w:hAnsi="Consolas" w:cs="Consolas"/>
-                <w:lang w:val="en-US"/>
-              </w:rPr>
-              <w:t>szablon</w:t>
-            </w:r>
-            <w:proofErr w:type="spellEnd"/>
-            <w:r>
-              <w:rPr>
-                <w:rFonts w:ascii="Consolas" w:hAnsi="Consolas" w:cs="Consolas"/>
-                <w:lang w:val="en-US"/>
-              </w:rPr>
-              <w:t xml:space="preserve"> </w:t>
-            </w:r>
-            <w:proofErr w:type="spellStart"/>
-            <w:r>
-              <w:rPr>
-                <w:rFonts w:ascii="Consolas" w:hAnsi="Consolas" w:cs="Consolas"/>
-                <w:lang w:val="en-US"/>
-              </w:rPr>
-              <w:t>wiadomości</w:t>
-            </w:r>
-            <w:proofErr w:type="spellEnd"/>
+              <w:t>Klient modyfikuje szablon wiadomości</w:t>
+            </w:r>
           </w:p>
         </w:tc>
       </w:tr>
@@ -3074,16 +2659,8 @@
               <w:rPr>
                 <w:rFonts w:ascii="Consolas" w:hAnsi="Consolas" w:cs="Consolas"/>
               </w:rPr>
-              <w:t xml:space="preserve">Klient pobiera wszystkie szablony </w:t>
-            </w:r>
-            <w:proofErr w:type="spellStart"/>
-            <w:r>
-              <w:rPr>
-                <w:rFonts w:ascii="Consolas" w:hAnsi="Consolas" w:cs="Consolas"/>
-              </w:rPr>
-              <w:t>wiadomosci</w:t>
-            </w:r>
-            <w:proofErr w:type="spellEnd"/>
+              <w:t>Klient pobiera wszystkie szablony wiadomosci</w:t>
+            </w:r>
             <w:r>
               <w:rPr>
                 <w:rFonts w:ascii="Consolas" w:hAnsi="Consolas" w:cs="Consolas"/>
@@ -3243,16 +2820,8 @@
               <w:rPr>
                 <w:rFonts w:ascii="Consolas" w:hAnsi="Consolas" w:cs="Consolas"/>
               </w:rPr>
-              <w:t xml:space="preserve">Serwer wysyła wszystkie szablony </w:t>
-            </w:r>
-            <w:proofErr w:type="spellStart"/>
-            <w:r>
-              <w:rPr>
-                <w:rFonts w:ascii="Consolas" w:hAnsi="Consolas" w:cs="Consolas"/>
-              </w:rPr>
-              <w:t>wiadomosci</w:t>
-            </w:r>
-            <w:proofErr w:type="spellEnd"/>
+              <w:t>Serwer wysyła wszystkie szablony wiadomosci</w:t>
+            </w:r>
           </w:p>
         </w:tc>
       </w:tr>
@@ -4203,63 +3772,13 @@
                 <w:lang w:val="en-US"/>
               </w:rPr>
             </w:pPr>
-            <w:proofErr w:type="spellStart"/>
             <w:r>
               <w:rPr>
                 <w:rFonts w:ascii="Consolas" w:hAnsi="Consolas" w:cs="Consolas"/>
                 <w:lang w:val="en-US"/>
               </w:rPr>
-              <w:t>Serwer</w:t>
-            </w:r>
-            <w:proofErr w:type="spellEnd"/>
-            <w:r>
-              <w:rPr>
-                <w:rFonts w:ascii="Consolas" w:hAnsi="Consolas" w:cs="Consolas"/>
-                <w:lang w:val="en-US"/>
-              </w:rPr>
-              <w:t xml:space="preserve"> </w:t>
-            </w:r>
-            <w:proofErr w:type="spellStart"/>
-            <w:r>
-              <w:rPr>
-                <w:rFonts w:ascii="Consolas" w:hAnsi="Consolas" w:cs="Consolas"/>
-                <w:lang w:val="en-US"/>
-              </w:rPr>
-              <w:t>wysyła</w:t>
-            </w:r>
-            <w:proofErr w:type="spellEnd"/>
-            <w:r>
-              <w:rPr>
-                <w:rFonts w:ascii="Consolas" w:hAnsi="Consolas" w:cs="Consolas"/>
-                <w:lang w:val="en-US"/>
-              </w:rPr>
-              <w:t xml:space="preserve"> </w:t>
-            </w:r>
-            <w:proofErr w:type="spellStart"/>
-            <w:r>
-              <w:rPr>
-                <w:rFonts w:ascii="Consolas" w:hAnsi="Consolas" w:cs="Consolas"/>
-                <w:lang w:val="en-US"/>
-              </w:rPr>
-              <w:t>jedną</w:t>
-            </w:r>
-            <w:proofErr w:type="spellEnd"/>
-            <w:r>
-              <w:rPr>
-                <w:rFonts w:ascii="Consolas" w:hAnsi="Consolas" w:cs="Consolas"/>
-                <w:lang w:val="en-US"/>
-              </w:rPr>
-              <w:t xml:space="preserve"> </w:t>
-            </w:r>
-            <w:proofErr w:type="spellStart"/>
-            <w:r>
-              <w:rPr>
-                <w:rFonts w:ascii="Consolas" w:hAnsi="Consolas" w:cs="Consolas"/>
-                <w:lang w:val="en-US"/>
-              </w:rPr>
-              <w:t>grupę</w:t>
-            </w:r>
-            <w:proofErr w:type="spellEnd"/>
+              <w:t>Serwer wysyła jedną grupę</w:t>
+            </w:r>
           </w:p>
         </w:tc>
       </w:tr>
@@ -5048,47 +4567,13 @@
                 <w:lang w:val="en-US"/>
               </w:rPr>
             </w:pPr>
-            <w:proofErr w:type="spellStart"/>
             <w:r>
               <w:rPr>
                 <w:rFonts w:ascii="Consolas" w:hAnsi="Consolas" w:cs="Consolas"/>
                 <w:lang w:val="en-US"/>
               </w:rPr>
-              <w:t>Klient</w:t>
-            </w:r>
-            <w:proofErr w:type="spellEnd"/>
-            <w:r>
-              <w:rPr>
-                <w:rFonts w:ascii="Consolas" w:hAnsi="Consolas" w:cs="Consolas"/>
-                <w:lang w:val="en-US"/>
-              </w:rPr>
-              <w:t xml:space="preserve"> </w:t>
-            </w:r>
-            <w:proofErr w:type="spellStart"/>
-            <w:r>
-              <w:rPr>
-                <w:rFonts w:ascii="Consolas" w:hAnsi="Consolas" w:cs="Consolas"/>
-                <w:lang w:val="en-US"/>
-              </w:rPr>
-              <w:t>wysyła</w:t>
-            </w:r>
-            <w:proofErr w:type="spellEnd"/>
-            <w:r>
-              <w:rPr>
-                <w:rFonts w:ascii="Consolas" w:hAnsi="Consolas" w:cs="Consolas"/>
-                <w:lang w:val="en-US"/>
-              </w:rPr>
-              <w:t xml:space="preserve"> </w:t>
-            </w:r>
-            <w:proofErr w:type="spellStart"/>
-            <w:r>
-              <w:rPr>
-                <w:rFonts w:ascii="Consolas" w:hAnsi="Consolas" w:cs="Consolas"/>
-                <w:lang w:val="en-US"/>
-              </w:rPr>
-              <w:t>wiadomość</w:t>
-            </w:r>
-            <w:proofErr w:type="spellEnd"/>
+              <w:t>Klient wysyła wiadomość</w:t>
+            </w:r>
           </w:p>
         </w:tc>
       </w:tr>
@@ -5145,7 +4630,6 @@
                 <w:lang w:val="en-US"/>
               </w:rPr>
             </w:pPr>
-            <w:proofErr w:type="spellStart"/>
             <w:r>
               <w:rPr>
                 <w:rFonts w:ascii="Consolas" w:hAnsi="Consolas" w:cs="Consolas"/>
@@ -5153,7 +4637,6 @@
               </w:rPr>
               <w:t>Klient</w:t>
             </w:r>
-            <w:proofErr w:type="spellEnd"/>
           </w:p>
         </w:tc>
         <w:tc>
@@ -6621,15 +6104,7 @@
         <w:t>określające</w:t>
       </w:r>
       <w:r>
-        <w:t xml:space="preserve"> długość danych. Pojęcie długości jest rozumiane zależnie od danej – może być to długość w bajtach, może być to liczba danych zawartych w tej danej (tylko dla danych złożonych). Długość może być też określona przez typ danej – wtedy wartości zawarte w polu DŁUGOŚĆ DANEJ nie mają znaczenia. Dane </w:t>
-      </w:r>
-      <w:proofErr w:type="spellStart"/>
-      <w:r>
-        <w:t>wystepuję</w:t>
-      </w:r>
-      <w:proofErr w:type="spellEnd"/>
-      <w:r>
-        <w:t xml:space="preserve"> w pakiecie w kolejności w jakiej są określone w tabeli 9.1.</w:t>
+        <w:t xml:space="preserve"> długość danych. Pojęcie długości jest rozumiane zależnie od danej – może być to długość w bajtach, może być to liczba danych zawartych w tej danej (tylko dla danych złożonych). Długość może być też określona przez typ danej – wtedy wartości zawarte w polu DŁUGOŚĆ DANEJ nie mają znaczenia. Dane wystepuję w pakiecie w kolejności w jakiej są określone w tabeli 9.1.</w:t>
       </w:r>
     </w:p>
     <w:tbl>
@@ -6930,19 +6405,11 @@
                 <w:rFonts w:ascii="Consolas" w:hAnsi="Consolas" w:cs="Consolas"/>
               </w:rPr>
             </w:pPr>
-            <w:proofErr w:type="spellStart"/>
-            <w:r>
-              <w:rPr>
-                <w:rFonts w:ascii="Consolas" w:hAnsi="Consolas" w:cs="Consolas"/>
-              </w:rPr>
-              <w:t>Hash</w:t>
-            </w:r>
-            <w:proofErr w:type="spellEnd"/>
-            <w:r>
-              <w:rPr>
-                <w:rFonts w:ascii="Consolas" w:hAnsi="Consolas" w:cs="Consolas"/>
-              </w:rPr>
-              <w:t xml:space="preserve"> hasła klienta</w:t>
+            <w:r>
+              <w:rPr>
+                <w:rFonts w:ascii="Consolas" w:hAnsi="Consolas" w:cs="Consolas"/>
+              </w:rPr>
+              <w:t>Hash hasła klienta</w:t>
             </w:r>
           </w:p>
         </w:tc>
@@ -7028,35 +6495,7 @@
               <w:rPr>
                 <w:rFonts w:ascii="Consolas" w:hAnsi="Consolas" w:cs="Consolas"/>
               </w:rPr>
-              <w:t xml:space="preserve">Treść wiadomości. </w:t>
-            </w:r>
-            <w:proofErr w:type="spellStart"/>
-            <w:r>
-              <w:rPr>
-                <w:rFonts w:ascii="Consolas" w:hAnsi="Consolas" w:cs="Consolas"/>
-              </w:rPr>
-              <w:t>Wypełnialne</w:t>
-            </w:r>
-            <w:proofErr w:type="spellEnd"/>
-            <w:r>
-              <w:rPr>
-                <w:rFonts w:ascii="Consolas" w:hAnsi="Consolas" w:cs="Consolas"/>
-              </w:rPr>
-              <w:t xml:space="preserve"> pola wiadomości są oznaczane w następujący sposób - „{</w:t>
-            </w:r>
-            <w:proofErr w:type="spellStart"/>
-            <w:r>
-              <w:rPr>
-                <w:rFonts w:ascii="Consolas" w:hAnsi="Consolas" w:cs="Consolas"/>
-              </w:rPr>
-              <w:t>nazwapola</w:t>
-            </w:r>
-            <w:proofErr w:type="spellEnd"/>
-            <w:r>
-              <w:rPr>
-                <w:rFonts w:ascii="Consolas" w:hAnsi="Consolas" w:cs="Consolas"/>
-              </w:rPr>
-              <w:t>}”. Parzyste ciągi znaków „{„w szablonie oznaczają dwa razy krótsze ciągi znaków „{„. Dla „}” analogicznie</w:t>
+              <w:t>Treść wiadomości. Wypełnialne pola wiadomości są oznaczane w następujący sposób - „{nazwapola}”. Parzyste ciągi znaków „{„w szablonie oznaczają dwa razy krótsze ciągi znaków „{„. Dla „}” analogicznie</w:t>
             </w:r>
           </w:p>
         </w:tc>
@@ -7706,19 +7145,11 @@
                 <w:rFonts w:ascii="Consolas" w:hAnsi="Consolas" w:cs="Consolas"/>
               </w:rPr>
             </w:pPr>
-            <w:proofErr w:type="spellStart"/>
-            <w:r>
-              <w:rPr>
-                <w:rFonts w:ascii="Consolas" w:hAnsi="Consolas" w:cs="Consolas"/>
-              </w:rPr>
-              <w:t>Hash</w:t>
-            </w:r>
-            <w:proofErr w:type="spellEnd"/>
-            <w:r>
-              <w:rPr>
-                <w:rFonts w:ascii="Consolas" w:hAnsi="Consolas" w:cs="Consolas"/>
-              </w:rPr>
-              <w:t xml:space="preserve"> nowego hasła klienta</w:t>
+            <w:r>
+              <w:rPr>
+                <w:rFonts w:ascii="Consolas" w:hAnsi="Consolas" w:cs="Consolas"/>
+              </w:rPr>
+              <w:t>Hash nowego hasła klienta</w:t>
             </w:r>
           </w:p>
         </w:tc>
@@ -7745,99 +7176,25 @@
     <w:p/>
     <w:p>
       <w:r>
-        <w:t xml:space="preserve">Każda kolekcja danych w polu DŁUGOŚĆ DANEJ zawiera liczbę elementów w kolekcji które zawiera. Wszystkie dane wysyłane w komunikacie są podane w kolejności podanej w tabeli 9.1. Wszystkie pola wiadomości VAL </w:t>
-      </w:r>
-      <w:proofErr w:type="spellStart"/>
-      <w:r>
-        <w:t>wystepują</w:t>
-      </w:r>
-      <w:proofErr w:type="spellEnd"/>
-      <w:r>
-        <w:t xml:space="preserve"> w takiej kolejności w jakiej występują w szablonie wiadomości.</w:t>
+        <w:t>Każda kolekcja danych w polu DŁUGOŚĆ DANEJ zawiera liczbę elementów w kolekcji które zawiera. Wszystkie dane wysyłane w komunikacie są podane w kolejności podanej w tabeli 9.1. Wszystkie pola wiadomości VAL wystepują w takiej kolejności w jakiej występują w szablonie wiadomości.</w:t>
       </w:r>
     </w:p>
     <w:p>
       <w:r>
         <w:tab/>
-        <w:t xml:space="preserve">Przy autoryzacji klienta używana będzie funkcja skrótu </w:t>
-      </w:r>
-      <w:proofErr w:type="spellStart"/>
-      <w:r>
-        <w:t>DJBhash</w:t>
-      </w:r>
-      <w:proofErr w:type="spellEnd"/>
+        <w:t>Przy autoryzacji klienta używana będzie funkcja skrótu DJBhash</w:t>
+      </w:r>
       <w:r>
         <w:t xml:space="preserve"> (</w:t>
       </w:r>
-      <w:proofErr w:type="spellStart"/>
-      <w:r>
-        <w:t>unsigned</w:t>
-      </w:r>
-      <w:proofErr w:type="spellEnd"/>
-      <w:r>
-        <w:t xml:space="preserve"> </w:t>
-      </w:r>
-      <w:proofErr w:type="spellStart"/>
-      <w:r>
-        <w:t>int</w:t>
-      </w:r>
-      <w:proofErr w:type="spellEnd"/>
-      <w:r>
-        <w:t xml:space="preserve"> </w:t>
-      </w:r>
-      <w:proofErr w:type="spellStart"/>
-      <w:r>
-        <w:t>DJBHash</w:t>
-      </w:r>
-      <w:proofErr w:type="spellEnd"/>
-      <w:r>
-        <w:t>(</w:t>
-      </w:r>
-      <w:proofErr w:type="spellStart"/>
-      <w:r>
-        <w:t>const</w:t>
-      </w:r>
-      <w:proofErr w:type="spellEnd"/>
-      <w:r>
-        <w:t xml:space="preserve"> </w:t>
-      </w:r>
-      <w:proofErr w:type="spellStart"/>
-      <w:r>
-        <w:t>string</w:t>
-      </w:r>
-      <w:proofErr w:type="spellEnd"/>
-      <w:r>
-        <w:t xml:space="preserve">&amp; </w:t>
-      </w:r>
-      <w:proofErr w:type="spellStart"/>
-      <w:r>
-        <w:t>str</w:t>
-      </w:r>
-      <w:proofErr w:type="spellEnd"/>
+      <w:r>
+        <w:t>unsigned int DJBHash(const string&amp; str)</w:t>
+      </w:r>
       <w:r>
         <w:t>)</w:t>
       </w:r>
       <w:r>
-        <w:t>)</w:t>
-      </w:r>
-      <w:r>
-        <w:t xml:space="preserve">. Po połączeniu moduł </w:t>
-      </w:r>
-      <w:proofErr w:type="spellStart"/>
-      <w:r>
-        <w:t>ClientSession</w:t>
-      </w:r>
-      <w:proofErr w:type="spellEnd"/>
-      <w:r>
-        <w:t xml:space="preserve"> odsyłał będzie klientowi salt, który klient dołączy do hasła przed </w:t>
-      </w:r>
-      <w:proofErr w:type="spellStart"/>
-      <w:r>
-        <w:t>hashowaniem</w:t>
-      </w:r>
-      <w:proofErr w:type="spellEnd"/>
-      <w:r>
-        <w:t>. Jako że cały czas stosujemy jedną funkcję skrótu, dodany salt zabezpieczał będzie przed atakami częstotliwościowymi.</w:t>
+        <w:t>. Po połączeniu moduł ClientSession odsyłał będzie klientowi salt, który klient dołączy do hasła przed hashowaniem. Jako że cały czas stosujemy jedną funkcję skrótu, dodany salt zabezpieczał będzie przed atakami częstotliwościowymi.</w:t>
       </w:r>
     </w:p>
     <w:p>
@@ -7845,13 +7202,8 @@
         <w:pStyle w:val="Nagwek2"/>
       </w:pPr>
       <w:r>
-        <w:t xml:space="preserve">9.2 Diagram stanów modułu </w:t>
-      </w:r>
-      <w:proofErr w:type="spellStart"/>
-      <w:r>
-        <w:t>ClientSession</w:t>
-      </w:r>
-      <w:proofErr w:type="spellEnd"/>
+        <w:t>9.2 Diagram stanów modułu ClientSession</w:t>
+      </w:r>
       <w:r>
         <w:t xml:space="preserve"> (protokół ASIA)</w:t>
       </w:r>
@@ -7881,10 +7233,10 @@
             <v:path o:extrusionok="f" gradientshapeok="t" o:connecttype="rect"/>
             <o:lock v:ext="edit" aspectratio="t"/>
           </v:shapetype>
-          <v:shape id="_x0000_i1025" type="#_x0000_t75" style="width:522.55pt;height:134pt" o:ole="">
+          <v:shape id="_x0000_i1025" type="#_x0000_t75" style="width:522.35pt;height:134.2pt" o:ole="">
             <v:imagedata r:id="rId9" o:title=""/>
           </v:shape>
-          <o:OLEObject Type="Embed" ProgID="Visio.Drawing.15" ShapeID="_x0000_i1025" DrawAspect="Content" ObjectID="_1511285747" r:id="rId10"/>
+          <o:OLEObject Type="Embed" ProgID="Visio.Drawing.15" ShapeID="_x0000_i1025" DrawAspect="Content" ObjectID="_1511287713" r:id="rId10"/>
         </w:object>
       </w:r>
     </w:p>
@@ -7912,19 +7264,8 @@
           <w:sz w:val="26"/>
           <w:szCs w:val="26"/>
         </w:rPr>
-        <w:t xml:space="preserve">10.1 Opis modułu </w:t>
-      </w:r>
-      <w:proofErr w:type="spellStart"/>
-      <w:r>
-        <w:rPr>
-          <w:b/>
-          <w:color w:val="5B9BD5" w:themeColor="accent1"/>
-          <w:sz w:val="26"/>
-          <w:szCs w:val="26"/>
-        </w:rPr>
-        <w:t>Cipher</w:t>
-      </w:r>
-      <w:proofErr w:type="spellEnd"/>
+        <w:t>10.1 Opis modułu Cipher</w:t>
+      </w:r>
     </w:p>
     <w:p>
       <w:pPr>
@@ -7937,21 +7278,7 @@
         <w:rPr>
           <w:color w:val="000000" w:themeColor="text1"/>
         </w:rPr>
-        <w:t xml:space="preserve">Moduł </w:t>
-      </w:r>
-      <w:proofErr w:type="spellStart"/>
-      <w:r>
-        <w:rPr>
-          <w:color w:val="000000" w:themeColor="text1"/>
-        </w:rPr>
-        <w:t>Cipher</w:t>
-      </w:r>
-      <w:proofErr w:type="spellEnd"/>
-      <w:r>
-        <w:rPr>
-          <w:color w:val="000000" w:themeColor="text1"/>
-        </w:rPr>
-        <w:t xml:space="preserve"> odpowiedzialny będzie za zaszyfrowywanie oraz odszyfrowywanie przesyłanych przez niego danych. Podstawowym sposobem szyfrowania będzie szyfrowanie</w:t>
+        <w:t>Moduł Cipher odpowiedzialny będzie za zaszyfrowywanie oraz odszyfrowywanie przesyłanych przez niego danych. Podstawowym sposobem szyfrowania będzie szyfrowanie</w:t>
       </w:r>
       <w:r>
         <w:rPr>
@@ -7994,63 +7321,7 @@
         <w:rPr>
           <w:color w:val="000000" w:themeColor="text1"/>
         </w:rPr>
-        <w:t xml:space="preserve"> udostępniał interfejs dla modułu </w:t>
-      </w:r>
-      <w:proofErr w:type="spellStart"/>
-      <w:r>
-        <w:rPr>
-          <w:color w:val="000000" w:themeColor="text1"/>
-        </w:rPr>
-        <w:t>TcpLayer</w:t>
-      </w:r>
-      <w:proofErr w:type="spellEnd"/>
-      <w:r>
-        <w:rPr>
-          <w:color w:val="000000" w:themeColor="text1"/>
-        </w:rPr>
-        <w:t xml:space="preserve">, </w:t>
-      </w:r>
-      <w:proofErr w:type="spellStart"/>
-      <w:r>
-        <w:rPr>
-          <w:color w:val="000000" w:themeColor="text1"/>
-        </w:rPr>
-        <w:t>ClientSession</w:t>
-      </w:r>
-      <w:proofErr w:type="spellEnd"/>
-      <w:r>
-        <w:rPr>
-          <w:color w:val="000000" w:themeColor="text1"/>
-        </w:rPr>
-        <w:t xml:space="preserve"> oraz </w:t>
-      </w:r>
-      <w:proofErr w:type="spellStart"/>
-      <w:r>
-        <w:rPr>
-          <w:color w:val="000000" w:themeColor="text1"/>
-        </w:rPr>
-        <w:t>RootManager</w:t>
-      </w:r>
-      <w:proofErr w:type="spellEnd"/>
-      <w:r>
-        <w:rPr>
-          <w:color w:val="000000" w:themeColor="text1"/>
-        </w:rPr>
-        <w:t xml:space="preserve">. Tworzony będzie jeden moduł </w:t>
-      </w:r>
-      <w:proofErr w:type="spellStart"/>
-      <w:r>
-        <w:rPr>
-          <w:color w:val="000000" w:themeColor="text1"/>
-        </w:rPr>
-        <w:t>Cipher</w:t>
-      </w:r>
-      <w:proofErr w:type="spellEnd"/>
-      <w:r>
-        <w:rPr>
-          <w:color w:val="000000" w:themeColor="text1"/>
-        </w:rPr>
-        <w:t xml:space="preserve"> per klient.</w:t>
+        <w:t xml:space="preserve"> udostępniał interfejs dla modułu TcpLayer, ClientSession oraz RootManager. Tworzony będzie jeden moduł Cipher per klient.</w:t>
       </w:r>
       <w:r>
         <w:rPr>
@@ -8450,41 +7721,22 @@
           <w:sz w:val="26"/>
           <w:szCs w:val="26"/>
         </w:rPr>
-        <w:t xml:space="preserve"> Diagram stanów modułu </w:t>
-      </w:r>
-      <w:proofErr w:type="spellStart"/>
-      <w:r>
+        <w:t xml:space="preserve"> Diagram stanów modułu Cipher</w:t>
+      </w:r>
+    </w:p>
+    <w:p>
+      <w:pPr>
         <w:rPr>
           <w:b/>
           <w:color w:val="5B9BD5" w:themeColor="accent1"/>
           <w:sz w:val="26"/>
           <w:szCs w:val="26"/>
         </w:rPr>
-        <w:t>Cipher</w:t>
-      </w:r>
-      <w:proofErr w:type="spellEnd"/>
-    </w:p>
-    <w:p>
-      <w:pPr>
-        <w:rPr>
-          <w:b/>
-          <w:color w:val="5B9BD5" w:themeColor="accent1"/>
-          <w:sz w:val="26"/>
-          <w:szCs w:val="26"/>
-        </w:rPr>
       </w:pPr>
       <w:r>
         <w:lastRenderedPageBreak/>
         <w:tab/>
-        <w:t xml:space="preserve">Szyfrowanie XOR protokołu szyfrującego modułu </w:t>
-      </w:r>
-      <w:proofErr w:type="spellStart"/>
-      <w:r>
-        <w:t>Cipher</w:t>
-      </w:r>
-      <w:proofErr w:type="spellEnd"/>
-      <w:r>
-        <w:t xml:space="preserve"> jest bezstanowe. Ogranicza się ono do jednej operacji zaszyfrowania</w:t>
+        <w:t>Szyfrowanie XOR protokołu szyfrującego modułu Cipher jest bezstanowe. Ogranicza się ono do jednej operacji zaszyfrowania</w:t>
       </w:r>
       <w:r>
         <w:t>/odszyfrowania</w:t>
@@ -8498,13 +7750,8 @@
         <w:pStyle w:val="Nagwek1"/>
       </w:pPr>
       <w:r>
-        <w:t xml:space="preserve">10. Opis modułu </w:t>
-      </w:r>
-      <w:proofErr w:type="spellStart"/>
-      <w:r>
-        <w:t>TCPLayer</w:t>
-      </w:r>
-      <w:proofErr w:type="spellEnd"/>
+        <w:t>10. Opis modułu TCPLayer</w:t>
+      </w:r>
     </w:p>
     <w:p>
       <w:pPr>
@@ -8512,13 +7759,8 @@
         <w:ind w:firstLine="708"/>
       </w:pPr>
       <w:r>
-        <w:t xml:space="preserve">Moduł </w:t>
-      </w:r>
-      <w:proofErr w:type="spellStart"/>
-      <w:r>
-        <w:t>TCPLayer</w:t>
-      </w:r>
-      <w:proofErr w:type="spellEnd"/>
+        <w:t>Moduł TCPLayer</w:t>
+      </w:r>
       <w:r>
         <w:t xml:space="preserve"> to moduł oparty o protokół bezstanowy, który</w:t>
       </w:r>
@@ -8548,25 +7790,21 @@
       <w:r>
         <w:t xml:space="preserve"> o metody </w:t>
       </w:r>
-      <w:proofErr w:type="spellStart"/>
       <w:r>
         <w:rPr>
           <w:i/>
         </w:rPr>
         <w:t>send</w:t>
       </w:r>
-      <w:proofErr w:type="spellEnd"/>
       <w:r>
         <w:t xml:space="preserve"> i </w:t>
       </w:r>
-      <w:proofErr w:type="spellStart"/>
       <w:r>
         <w:rPr>
           <w:i/>
         </w:rPr>
         <w:t>receive</w:t>
       </w:r>
-      <w:proofErr w:type="spellEnd"/>
       <w:r>
         <w:rPr>
           <w:i/>
@@ -8574,39 +7812,7 @@
         <w:t xml:space="preserve">. </w:t>
       </w:r>
       <w:r>
-        <w:t xml:space="preserve">Metoda </w:t>
-      </w:r>
-      <w:proofErr w:type="spellStart"/>
-      <w:r>
-        <w:t>send</w:t>
-      </w:r>
-      <w:proofErr w:type="spellEnd"/>
-      <w:r>
-        <w:t xml:space="preserve"> będzie wywoływana przez moduł szyfrujący. Będzie ona opakowywać otrzymane od  modułu szyfrującego dane, tak aby były zgodne z ramką protokołu </w:t>
-      </w:r>
-      <w:proofErr w:type="spellStart"/>
-      <w:r>
-        <w:t>TCPLayer</w:t>
-      </w:r>
-      <w:proofErr w:type="spellEnd"/>
-      <w:r>
-        <w:t xml:space="preserve">. Po wysłaniu danych funkcja </w:t>
-      </w:r>
-      <w:proofErr w:type="spellStart"/>
-      <w:r>
-        <w:t>send</w:t>
-      </w:r>
-      <w:proofErr w:type="spellEnd"/>
-      <w:r>
-        <w:t xml:space="preserve"> uruchamiać będzie prywatną funkcję </w:t>
-      </w:r>
-      <w:proofErr w:type="spellStart"/>
-      <w:r>
-        <w:t>receive</w:t>
-      </w:r>
-      <w:proofErr w:type="spellEnd"/>
-      <w:r>
-        <w:t xml:space="preserve">, w której klient oczekiwać będzie na otrzymanie danych od serwera. Kiedy nadejdą dane od serwera, zostaną odpakowane z nagłówków i przekazane do modułu szyfrującego. </w:t>
+        <w:t xml:space="preserve">Metoda send będzie wywoływana przez moduł szyfrujący. Będzie ona opakowywać otrzymane od  modułu szyfrującego dane, tak aby były zgodne z ramką protokołu TCPLayer. Po wysłaniu danych funkcja send uruchamiać będzie prywatną funkcję receive, w której klient oczekiwać będzie na otrzymanie danych od serwera. Kiedy nadejdą dane od serwera, zostaną odpakowane z nagłówków i przekazane do modułu szyfrującego. </w:t>
       </w:r>
     </w:p>
     <w:p>
@@ -8614,15 +7820,7 @@
         <w:spacing w:after="0"/>
       </w:pPr>
       <w:r>
-        <w:t xml:space="preserve">Ramka protokołu </w:t>
-      </w:r>
-      <w:proofErr w:type="spellStart"/>
-      <w:r>
-        <w:t>TCPLayer</w:t>
-      </w:r>
-      <w:proofErr w:type="spellEnd"/>
-      <w:r>
-        <w:t>:</w:t>
+        <w:t>Ramka protokołu TCPLayer:</w:t>
       </w:r>
     </w:p>
     <w:p>
@@ -8920,9 +8118,8 @@
           <w:szCs w:val="24"/>
           <w:shd w:val="clear" w:color="auto" w:fill="FFFFFF"/>
         </w:rPr>
-        <w:t xml:space="preserve">funkcjonalności wybranych </w:t>
-      </w:r>
-      <w:proofErr w:type="spellStart"/>
+        <w:t>funkcjonalności wybranych komponentów.</w:t>
+      </w:r>
       <w:r>
         <w:rPr>
           <w:rFonts w:cstheme="minorHAnsi"/>
@@ -8930,7 +8127,7 @@
           <w:szCs w:val="24"/>
           <w:shd w:val="clear" w:color="auto" w:fill="FFFFFF"/>
         </w:rPr>
-        <w:t>komponentów.</w:t>
+        <w:t>W tym celub</w:t>
       </w:r>
       <w:r>
         <w:rPr>
@@ -8939,46 +8136,7 @@
           <w:szCs w:val="24"/>
           <w:shd w:val="clear" w:color="auto" w:fill="FFFFFF"/>
         </w:rPr>
-        <w:t>W</w:t>
-      </w:r>
-      <w:proofErr w:type="spellEnd"/>
-      <w:r>
-        <w:rPr>
-          <w:rFonts w:cstheme="minorHAnsi"/>
-          <w:color w:val="252525"/>
-          <w:szCs w:val="24"/>
-          <w:shd w:val="clear" w:color="auto" w:fill="FFFFFF"/>
-        </w:rPr>
-        <w:t xml:space="preserve"> tym </w:t>
-      </w:r>
-      <w:proofErr w:type="spellStart"/>
-      <w:r>
-        <w:rPr>
-          <w:rFonts w:cstheme="minorHAnsi"/>
-          <w:color w:val="252525"/>
-          <w:szCs w:val="24"/>
-          <w:shd w:val="clear" w:color="auto" w:fill="FFFFFF"/>
-        </w:rPr>
-        <w:t>celub</w:t>
-      </w:r>
-      <w:r>
-        <w:rPr>
-          <w:rFonts w:cstheme="minorHAnsi"/>
-          <w:color w:val="252525"/>
-          <w:szCs w:val="24"/>
-          <w:shd w:val="clear" w:color="auto" w:fill="FFFFFF"/>
-        </w:rPr>
-        <w:t>ędziemy</w:t>
-      </w:r>
-      <w:proofErr w:type="spellEnd"/>
-      <w:r>
-        <w:rPr>
-          <w:rFonts w:cstheme="minorHAnsi"/>
-          <w:color w:val="252525"/>
-          <w:szCs w:val="24"/>
-          <w:shd w:val="clear" w:color="auto" w:fill="FFFFFF"/>
-        </w:rPr>
-        <w:t xml:space="preserve"> wykorzystywać </w:t>
+        <w:t xml:space="preserve">ędziemy wykorzystywać </w:t>
       </w:r>
       <w:r>
         <w:rPr>
@@ -9014,27 +8172,7 @@
           <w:szCs w:val="24"/>
           <w:shd w:val="clear" w:color="auto" w:fill="FFFFFF"/>
         </w:rPr>
-        <w:t xml:space="preserve">proste </w:t>
-      </w:r>
-      <w:proofErr w:type="spellStart"/>
-      <w:r>
-        <w:rPr>
-          <w:rFonts w:cstheme="minorHAnsi"/>
-          <w:color w:val="252525"/>
-          <w:szCs w:val="24"/>
-          <w:shd w:val="clear" w:color="auto" w:fill="FFFFFF"/>
-        </w:rPr>
-        <w:t>pseudoimplementacje</w:t>
-      </w:r>
-      <w:proofErr w:type="spellEnd"/>
-      <w:r>
-        <w:rPr>
-          <w:rFonts w:cstheme="minorHAnsi"/>
-          <w:color w:val="252525"/>
-          <w:szCs w:val="24"/>
-          <w:shd w:val="clear" w:color="auto" w:fill="FFFFFF"/>
-        </w:rPr>
-        <w:t xml:space="preserve"> wymaganych argumentów</w:t>
+        <w:t>proste pseudoimplementacje wymaganych argumentów</w:t>
       </w:r>
     </w:p>
     <w:p>
@@ -9207,112 +8345,40 @@
         <w:rPr>
           <w:lang w:val="en-US"/>
         </w:rPr>
-        <w:t xml:space="preserve">.1.1 </w:t>
-      </w:r>
-      <w:proofErr w:type="spellStart"/>
-      <w:r>
+        <w:t>.1.1 Implementacja komponentu TcpLayer</w:t>
+      </w:r>
+    </w:p>
+    <w:p>
+      <w:pPr>
+        <w:spacing w:after="0"/>
         <w:rPr>
           <w:lang w:val="en-US"/>
         </w:rPr>
-        <w:t>Implementacja</w:t>
-      </w:r>
-      <w:proofErr w:type="spellEnd"/>
+      </w:pPr>
       <w:r>
         <w:rPr>
           <w:lang w:val="en-US"/>
         </w:rPr>
-        <w:t xml:space="preserve"> </w:t>
-      </w:r>
-      <w:proofErr w:type="spellStart"/>
+        <w:t>13</w:t>
+      </w:r>
       <w:r>
         <w:rPr>
           <w:lang w:val="en-US"/>
         </w:rPr>
-        <w:t>komponentu</w:t>
-      </w:r>
-      <w:proofErr w:type="spellEnd"/>
+        <w:t>.1.2 Implementacja ko</w:t>
+      </w:r>
       <w:r>
         <w:rPr>
           <w:lang w:val="en-US"/>
         </w:rPr>
-        <w:t xml:space="preserve"> </w:t>
-      </w:r>
-      <w:proofErr w:type="spellStart"/>
+        <w:t>m</w:t>
+      </w:r>
       <w:r>
         <w:rPr>
           <w:lang w:val="en-US"/>
         </w:rPr>
-        <w:t>TcpLayer</w:t>
-      </w:r>
-      <w:proofErr w:type="spellEnd"/>
-    </w:p>
-    <w:p>
-      <w:pPr>
-        <w:spacing w:after="0"/>
-        <w:rPr>
-          <w:lang w:val="en-US"/>
-        </w:rPr>
-      </w:pPr>
-      <w:r>
-        <w:rPr>
-          <w:lang w:val="en-US"/>
-        </w:rPr>
-        <w:t>13</w:t>
-      </w:r>
-      <w:r>
-        <w:rPr>
-          <w:lang w:val="en-US"/>
-        </w:rPr>
-        <w:t xml:space="preserve">.1.2 </w:t>
-      </w:r>
-      <w:proofErr w:type="spellStart"/>
-      <w:r>
-        <w:rPr>
-          <w:lang w:val="en-US"/>
-        </w:rPr>
-        <w:t>Implementacja</w:t>
-      </w:r>
-      <w:proofErr w:type="spellEnd"/>
-      <w:r>
-        <w:rPr>
-          <w:lang w:val="en-US"/>
-        </w:rPr>
-        <w:t xml:space="preserve"> </w:t>
-      </w:r>
-      <w:proofErr w:type="spellStart"/>
-      <w:r>
-        <w:rPr>
-          <w:lang w:val="en-US"/>
-        </w:rPr>
-        <w:t>ko</w:t>
-      </w:r>
-      <w:r>
-        <w:rPr>
-          <w:lang w:val="en-US"/>
-        </w:rPr>
-        <w:t>m</w:t>
-      </w:r>
-      <w:r>
-        <w:rPr>
-          <w:lang w:val="en-US"/>
-        </w:rPr>
-        <w:t>ponentu</w:t>
-      </w:r>
-      <w:proofErr w:type="spellEnd"/>
-      <w:r>
-        <w:rPr>
-          <w:lang w:val="en-US"/>
-        </w:rPr>
-        <w:t xml:space="preserve"> </w:t>
-      </w:r>
-      <w:proofErr w:type="spellStart"/>
-      <w:r>
-        <w:rPr>
-          <w:lang w:val="en-US"/>
-        </w:rPr>
-        <w:t>ClientSession</w:t>
-      </w:r>
-      <w:proofErr w:type="spellEnd"/>
+        <w:t>ponentu ClientSession</w:t>
+      </w:r>
     </w:p>
     <w:p>
       <w:pPr>
@@ -9357,13 +8423,8 @@
         <w:t xml:space="preserve"> Implementacja</w:t>
       </w:r>
       <w:r>
-        <w:t xml:space="preserve"> komponentu </w:t>
-      </w:r>
-      <w:proofErr w:type="spellStart"/>
-      <w:r>
-        <w:t>SmtpLayer</w:t>
-      </w:r>
-      <w:proofErr w:type="spellEnd"/>
+        <w:t xml:space="preserve"> komponentu SmtpLayer</w:t>
+      </w:r>
     </w:p>
     <w:p>
       <w:pPr>
@@ -9383,30 +8444,40 @@
         <w:rPr>
           <w:lang w:val="en-US"/>
         </w:rPr>
-        <w:t xml:space="preserve">.3 </w:t>
-      </w:r>
-      <w:proofErr w:type="spellStart"/>
-      <w:r>
+        <w:t>.3 Michał Mudel</w:t>
+      </w:r>
+    </w:p>
+    <w:p>
+      <w:pPr>
+        <w:spacing w:after="0"/>
         <w:rPr>
           <w:lang w:val="en-US"/>
         </w:rPr>
-        <w:t>Michał</w:t>
-      </w:r>
-      <w:proofErr w:type="spellEnd"/>
+      </w:pPr>
       <w:r>
         <w:rPr>
           <w:lang w:val="en-US"/>
         </w:rPr>
-        <w:t xml:space="preserve"> </w:t>
-      </w:r>
-      <w:proofErr w:type="spellStart"/>
+        <w:t>13</w:t>
+      </w:r>
       <w:r>
         <w:rPr>
           <w:lang w:val="en-US"/>
         </w:rPr>
-        <w:t>Mudel</w:t>
-      </w:r>
-      <w:proofErr w:type="spellEnd"/>
+        <w:t xml:space="preserve">.3.1 </w:t>
+      </w:r>
+      <w:r>
+        <w:rPr>
+          <w:lang w:val="en-US"/>
+        </w:rPr>
+        <w:t xml:space="preserve">Implementacja komponentu </w:t>
+      </w:r>
+      <w:r>
+        <w:rPr>
+          <w:lang w:val="en-US"/>
+        </w:rPr>
+        <w:t>SessionsListener</w:t>
+      </w:r>
     </w:p>
     <w:p>
       <w:pPr>
@@ -9425,142 +8496,22 @@
         <w:rPr>
           <w:lang w:val="en-US"/>
         </w:rPr>
-        <w:t xml:space="preserve">.3.1 </w:t>
-      </w:r>
-      <w:proofErr w:type="spellStart"/>
-      <w:r>
+        <w:t>.3.2 Implementacja komponentu Cipher</w:t>
+      </w:r>
+    </w:p>
+    <w:p>
+      <w:pPr>
+        <w:spacing w:after="0"/>
         <w:rPr>
           <w:lang w:val="en-US"/>
         </w:rPr>
-        <w:t>Implementacja</w:t>
-      </w:r>
-      <w:proofErr w:type="spellEnd"/>
+      </w:pPr>
       <w:r>
         <w:rPr>
           <w:lang w:val="en-US"/>
         </w:rPr>
-        <w:t xml:space="preserve"> </w:t>
-      </w:r>
-      <w:proofErr w:type="spellStart"/>
-      <w:r>
-        <w:rPr>
-          <w:lang w:val="en-US"/>
-        </w:rPr>
-        <w:t>komponentu</w:t>
-      </w:r>
-      <w:proofErr w:type="spellEnd"/>
-      <w:r>
-        <w:rPr>
-          <w:lang w:val="en-US"/>
-        </w:rPr>
-        <w:t xml:space="preserve"> </w:t>
-      </w:r>
-      <w:proofErr w:type="spellStart"/>
-      <w:r>
-        <w:rPr>
-          <w:lang w:val="en-US"/>
-        </w:rPr>
-        <w:t>SessionsListener</w:t>
-      </w:r>
-      <w:proofErr w:type="spellEnd"/>
-    </w:p>
-    <w:p>
-      <w:pPr>
-        <w:spacing w:after="0"/>
-        <w:rPr>
-          <w:lang w:val="en-US"/>
-        </w:rPr>
-      </w:pPr>
-      <w:r>
-        <w:rPr>
-          <w:lang w:val="en-US"/>
-        </w:rPr>
-        <w:t>13</w:t>
-      </w:r>
-      <w:r>
-        <w:rPr>
-          <w:lang w:val="en-US"/>
-        </w:rPr>
-        <w:t xml:space="preserve">.3.2 </w:t>
-      </w:r>
-      <w:proofErr w:type="spellStart"/>
-      <w:r>
-        <w:rPr>
-          <w:lang w:val="en-US"/>
-        </w:rPr>
-        <w:t>Implementacja</w:t>
-      </w:r>
-      <w:proofErr w:type="spellEnd"/>
-      <w:r>
-        <w:rPr>
-          <w:lang w:val="en-US"/>
-        </w:rPr>
-        <w:t xml:space="preserve"> </w:t>
-      </w:r>
-      <w:proofErr w:type="spellStart"/>
-      <w:r>
-        <w:rPr>
-          <w:lang w:val="en-US"/>
-        </w:rPr>
-        <w:t>komponentu</w:t>
-      </w:r>
-      <w:proofErr w:type="spellEnd"/>
-      <w:r>
-        <w:rPr>
-          <w:lang w:val="en-US"/>
-        </w:rPr>
-        <w:t xml:space="preserve"> Cipher</w:t>
-      </w:r>
-    </w:p>
-    <w:p>
-      <w:pPr>
-        <w:spacing w:after="0"/>
-        <w:rPr>
-          <w:lang w:val="en-US"/>
-        </w:rPr>
-      </w:pPr>
-      <w:r>
-        <w:rPr>
-          <w:lang w:val="en-US"/>
-        </w:rPr>
-        <w:t xml:space="preserve">13.3.3 </w:t>
-      </w:r>
-      <w:proofErr w:type="spellStart"/>
-      <w:r>
-        <w:rPr>
-          <w:lang w:val="en-US"/>
-        </w:rPr>
-        <w:t>Implementacja</w:t>
-      </w:r>
-      <w:proofErr w:type="spellEnd"/>
-      <w:r>
-        <w:rPr>
-          <w:lang w:val="en-US"/>
-        </w:rPr>
-        <w:t xml:space="preserve"> </w:t>
-      </w:r>
-      <w:proofErr w:type="spellStart"/>
-      <w:r>
-        <w:rPr>
-          <w:lang w:val="en-US"/>
-        </w:rPr>
-        <w:t>klasy</w:t>
-      </w:r>
-      <w:proofErr w:type="spellEnd"/>
-      <w:r>
-        <w:rPr>
-          <w:lang w:val="en-US"/>
-        </w:rPr>
-        <w:t xml:space="preserve"> </w:t>
-      </w:r>
-      <w:proofErr w:type="spellStart"/>
-      <w:r>
-        <w:rPr>
-          <w:lang w:val="en-US"/>
-        </w:rPr>
-        <w:t>MessagesQueues</w:t>
-      </w:r>
-      <w:proofErr w:type="spellEnd"/>
+        <w:t>13.3.3 Implementacja klasy MessagesQueues</w:t>
+      </w:r>
     </w:p>
     <w:p>
       <w:pPr>
@@ -9610,13 +8561,8 @@
         <w:t>13</w:t>
       </w:r>
       <w:r>
-        <w:t xml:space="preserve">.4.3 Implementacja komponentu </w:t>
-      </w:r>
-      <w:proofErr w:type="spellStart"/>
-      <w:r>
-        <w:t>RootManager</w:t>
-      </w:r>
-      <w:proofErr w:type="spellEnd"/>
+        <w:t>.4.3 Implementacja komponentu RootManager</w:t>
+      </w:r>
     </w:p>
     <w:p>
       <w:pPr>
@@ -9970,27 +8916,7 @@
           <w:szCs w:val="24"/>
           <w:lang w:eastAsia="pl-PL"/>
         </w:rPr>
-        <w:t xml:space="preserve">, a połączenia </w:t>
-      </w:r>
-      <w:proofErr w:type="spellStart"/>
-      <w:r>
-        <w:rPr>
-          <w:rFonts w:eastAsia="Times New Roman"/>
-          <w:color w:val="000000"/>
-          <w:szCs w:val="24"/>
-          <w:lang w:eastAsia="pl-PL"/>
-        </w:rPr>
-        <w:t>sa</w:t>
-      </w:r>
-      <w:proofErr w:type="spellEnd"/>
-      <w:r>
-        <w:rPr>
-          <w:rFonts w:eastAsia="Times New Roman"/>
-          <w:color w:val="000000"/>
-          <w:szCs w:val="24"/>
-          <w:lang w:eastAsia="pl-PL"/>
-        </w:rPr>
-        <w:t xml:space="preserve"> zamykane od razu po wysłaniu komunikatu</w:t>
+        <w:t>, a połączenia sa zamykane od razu po wysłaniu komunikatu</w:t>
       </w:r>
       <w:r>
         <w:rPr>
@@ -10342,27 +9268,7 @@
           <w:szCs w:val="24"/>
           <w:lang w:eastAsia="pl-PL"/>
         </w:rPr>
-        <w:t xml:space="preserve">Rozwiązanie: Wszystkie trwające na serwerze operacje zostają przerwane bez zapamiętania kontekstu. </w:t>
-      </w:r>
-      <w:proofErr w:type="spellStart"/>
-      <w:r>
-        <w:rPr>
-          <w:rFonts w:eastAsia="Times New Roman"/>
-          <w:color w:val="000000"/>
-          <w:szCs w:val="24"/>
-          <w:lang w:eastAsia="pl-PL"/>
-        </w:rPr>
-        <w:t>TcpLayer</w:t>
-      </w:r>
-      <w:proofErr w:type="spellEnd"/>
-      <w:r>
-        <w:rPr>
-          <w:rFonts w:eastAsia="Times New Roman"/>
-          <w:color w:val="000000"/>
-          <w:szCs w:val="24"/>
-          <w:lang w:eastAsia="pl-PL"/>
-        </w:rPr>
-        <w:t xml:space="preserve"> po stronie aplikacji klienckiej informuje aplikację o utracie połączenia i o tym, że żądane polecenie nie zostało wykonane.</w:t>
+        <w:t>Rozwiązanie: Wszystkie trwające na serwerze operacje zostają przerwane bez zapamiętania kontekstu. TcpLayer po stronie aplikacji klienckiej informuje aplikację o utracie połączenia i o tym, że żądane polecenie nie zostało wykonane.</w:t>
       </w:r>
     </w:p>
     <w:sectPr>
@@ -11496,7 +10402,7 @@
   <a:extraClrSchemeLst/>
   <a:extLst>
     <a:ext uri="{05A4C25C-085E-4340-85A3-A5531E510DB2}">
-      <thm15:themeFamily xmlns="" xmlns:thm15="http://schemas.microsoft.com/office/thememl/2012/main" name="Office Theme" id="{62F939B6-93AF-4DB8-9C6B-D6C7DFDC589F}" vid="{4A3C46E8-61CC-4603-A589-7422A47A8E4A}"/>
+      <thm15:themeFamily xmlns:thm15="http://schemas.microsoft.com/office/thememl/2012/main" xmlns="" name="Office Theme" id="{62F939B6-93AF-4DB8-9C6B-D6C7DFDC589F}" vid="{4A3C46E8-61CC-4603-A589-7422A47A8E4A}"/>
     </a:ext>
   </a:extLst>
 </a:theme>
@@ -11507,7 +10413,7 @@
 </file>
 
 <file path=customXml/itemProps1.xml><?xml version="1.0" encoding="utf-8"?>
-<ds:datastoreItem xmlns:ds="http://schemas.openxmlformats.org/officeDocument/2006/customXml" ds:itemID="{D2292BA1-50AB-4761-8F66-F0DD7221217A}">
+<ds:datastoreItem xmlns:ds="http://schemas.openxmlformats.org/officeDocument/2006/customXml" ds:itemID="{699F303F-4927-4A8F-837B-C2F75D51E42F}">
   <ds:schemaRefs>
     <ds:schemaRef ds:uri="http://schemas.openxmlformats.org/officeDocument/2006/bibliography"/>
   </ds:schemaRefs>

</xml_diff>

<commit_message>
Added smtp sequence diagram
</commit_message>
<xml_diff>
--- a/Pw.Elka.TIN/dokumentacja.docx
+++ b/Pw.Elka.TIN/dokumentacja.docx
@@ -1153,6 +1153,13 @@
         </w:rPr>
         <w:t xml:space="preserve">.  Każdy znak jest przesyłany jako 8-bitowy ciąg z najstarszym bitem ustawionym na 0.  </w:t>
       </w:r>
+      <w:r>
+        <w:rPr>
+          <w:b w:val="0"/>
+          <w:color w:val="000000"/>
+        </w:rPr>
+        <w:t>Poniżej został przedstawiony schemat typowego połączenia</w:t>
+      </w:r>
     </w:p>
     <w:p>
       <w:pPr>
@@ -1160,26 +1167,69 @@
           <w:b/>
         </w:rPr>
       </w:pPr>
-      <w:r>
-        <w:rPr>
-          <w:b/>
-        </w:rPr>
-        <w:t>Schemat działania połączenia:</w:t>
-      </w:r>
-    </w:p>
-    <w:p>
-      <w:r>
-        <w:t>Wątek rozsyłający zwany dalej klientem ustanawia połączenie z serwerem SMTP  i czeka aż ten odeśle komunikat 220 READY FOR MAIL. Po odebraniu komunikatu klient wysyła komendę HELO  a serwer odpowiada kodem 250 oraz własnym identyfikatorem. Po ustanowieniu połączenia wątek może w każdym momencie zakończyć połączenie.</w:t>
-      </w:r>
-    </w:p>
-    <w:p>
-      <w:r>
-        <w:t>Wymiana poczty rozpoczyna się poleceniem MAIL ( definiującym nadawcę ) FROM  &lt;adres &gt; ( pod ten adres wysłane zostaną wszystkie informacje o błędach ) które powiadamia serwer, że nadchodzi nowa transakcja i powinien on  wyczyścić tablice stanów i bufory  danych.   Po pomyślnym wykonaniu plecenia MAIL klient wysyła serię poleceń RCPT &lt;adres&gt; ( identyfikując odbiorcę lub wielu odbiorców danej wiadomości ) i czeka na ich potwierdzenie przez serwer. Następnie nadawca wysyła polecenie DATA określające gotowość do przesłania całej wiadomości. Serwer odpowiada komunikatem 354 Start mail input i określa ciąg znaków odpowiadających zakończeniu transmisji.  Zazwyczaj tym ciągiem jest linia zawierająca tylko kropkę  co odpowiada podanej sekwencji znaków - &lt;CR&gt;&lt;LF&gt;. &lt;CR&gt;&lt;LF&gt;.</w:t>
-      </w:r>
-    </w:p>
-    <w:p>
-      <w:r>
-        <w:t xml:space="preserve">Gdy klient kończy wysyłanie wiadomości do danego odbiorcy, może wysłać plecenie TURN, które odwraca połączenie i sprawia że odbiorca przejmuje nad nim kontrolę. Zakończenie połączenia można wykonać wysyłając polecenie QUIT i czekając na odpowiedzą 221 które  pozwala na rozłączenie. </w:t>
+    </w:p>
+    <w:p>
+      <w:pPr>
+        <w:pStyle w:val="Nagwek1"/>
+        <w:rPr>
+          <w:lang w:val="en-US"/>
+        </w:rPr>
+      </w:pPr>
+      <w:r>
+        <w:rPr>
+          <w:rFonts w:ascii="Times New Roman" w:eastAsiaTheme="minorHAnsi" w:hAnsi="Times New Roman" w:cs="Times New Roman"/>
+          <w:noProof/>
+          <w:color w:val="auto"/>
+          <w:sz w:val="24"/>
+          <w:szCs w:val="22"/>
+          <w:lang w:eastAsia="pl-PL"/>
+        </w:rPr>
+        <w:lastRenderedPageBreak/>
+        <w:drawing>
+          <wp:inline distT="0" distB="0" distL="0" distR="0">
+            <wp:extent cx="6645910" cy="9434337"/>
+            <wp:effectExtent l="19050" t="0" r="2540" b="0"/>
+            <wp:docPr id="5" name="Obraz 2" descr="C:\Users\Kamil\Desktop\SMTP sequence diagram.jpg"/>
+            <wp:cNvGraphicFramePr>
+              <a:graphicFrameLocks xmlns:a="http://schemas.openxmlformats.org/drawingml/2006/main" noChangeAspect="1"/>
+            </wp:cNvGraphicFramePr>
+            <a:graphic xmlns:a="http://schemas.openxmlformats.org/drawingml/2006/main">
+              <a:graphicData uri="http://schemas.openxmlformats.org/drawingml/2006/picture">
+                <pic:pic xmlns:pic="http://schemas.openxmlformats.org/drawingml/2006/picture">
+                  <pic:nvPicPr>
+                    <pic:cNvPr id="0" name="Picture 2" descr="C:\Users\Kamil\Desktop\SMTP sequence diagram.jpg"/>
+                    <pic:cNvPicPr>
+                      <a:picLocks noChangeAspect="1" noChangeArrowheads="1"/>
+                    </pic:cNvPicPr>
+                  </pic:nvPicPr>
+                  <pic:blipFill>
+                    <a:blip r:embed="rId9" cstate="print"/>
+                    <a:srcRect/>
+                    <a:stretch>
+                      <a:fillRect/>
+                    </a:stretch>
+                  </pic:blipFill>
+                  <pic:spPr bwMode="auto">
+                    <a:xfrm>
+                      <a:off x="0" y="0"/>
+                      <a:ext cx="6645910" cy="9434337"/>
+                    </a:xfrm>
+                    <a:prstGeom prst="rect">
+                      <a:avLst/>
+                    </a:prstGeom>
+                    <a:noFill/>
+                    <a:ln w="9525">
+                      <a:noFill/>
+                      <a:miter lim="800000"/>
+                      <a:headEnd/>
+                      <a:tailEnd/>
+                    </a:ln>
+                  </pic:spPr>
+                </pic:pic>
+              </a:graphicData>
+            </a:graphic>
+          </wp:inline>
+        </w:drawing>
       </w:r>
     </w:p>
     <w:p>
@@ -7233,10 +7283,10 @@
             <v:path o:extrusionok="f" gradientshapeok="t" o:connecttype="rect"/>
             <o:lock v:ext="edit" aspectratio="t"/>
           </v:shapetype>
-          <v:shape id="_x0000_i1025" type="#_x0000_t75" style="width:522.35pt;height:134.2pt" o:ole="">
-            <v:imagedata r:id="rId9" o:title=""/>
+          <v:shape id="_x0000_i1025" type="#_x0000_t75" style="width:522.55pt;height:134pt" o:ole="">
+            <v:imagedata r:id="rId10" o:title=""/>
           </v:shape>
-          <o:OLEObject Type="Embed" ProgID="Visio.Drawing.15" ShapeID="_x0000_i1025" DrawAspect="Content" ObjectID="_1511287713" r:id="rId10"/>
+          <o:OLEObject Type="Embed" ProgID="Visio.Drawing.15" ShapeID="_x0000_i1025" DrawAspect="Content" ObjectID="_1511289200" r:id="rId11"/>
         </w:object>
       </w:r>
     </w:p>
@@ -7858,7 +7908,7 @@
                     </pic:cNvPicPr>
                   </pic:nvPicPr>
                   <pic:blipFill>
-                    <a:blip r:embed="rId11" cstate="print"/>
+                    <a:blip r:embed="rId12" cstate="print"/>
                     <a:srcRect/>
                     <a:stretch>
                       <a:fillRect/>
@@ -7951,7 +8001,7 @@
                     <pic:cNvPicPr/>
                   </pic:nvPicPr>
                   <pic:blipFill>
-                    <a:blip r:embed="rId12" cstate="print"/>
+                    <a:blip r:embed="rId13" cstate="print"/>
                     <a:stretch>
                       <a:fillRect/>
                     </a:stretch>
@@ -8004,7 +8054,7 @@
                     <pic:cNvPicPr/>
                   </pic:nvPicPr>
                   <pic:blipFill>
-                    <a:blip r:embed="rId13" cstate="print"/>
+                    <a:blip r:embed="rId14" cstate="print"/>
                     <a:stretch>
                       <a:fillRect/>
                     </a:stretch>
@@ -10402,7 +10452,7 @@
   <a:extraClrSchemeLst/>
   <a:extLst>
     <a:ext uri="{05A4C25C-085E-4340-85A3-A5531E510DB2}">
-      <thm15:themeFamily xmlns:thm15="http://schemas.microsoft.com/office/thememl/2012/main" xmlns="" name="Office Theme" id="{62F939B6-93AF-4DB8-9C6B-D6C7DFDC589F}" vid="{4A3C46E8-61CC-4603-A589-7422A47A8E4A}"/>
+      <thm15:themeFamily xmlns="" xmlns:thm15="http://schemas.microsoft.com/office/thememl/2012/main" name="Office Theme" id="{62F939B6-93AF-4DB8-9C6B-D6C7DFDC589F}" vid="{4A3C46E8-61CC-4603-A589-7422A47A8E4A}"/>
     </a:ext>
   </a:extLst>
 </a:theme>
@@ -10413,7 +10463,7 @@
 </file>
 
 <file path=customXml/itemProps1.xml><?xml version="1.0" encoding="utf-8"?>
-<ds:datastoreItem xmlns:ds="http://schemas.openxmlformats.org/officeDocument/2006/customXml" ds:itemID="{699F303F-4927-4A8F-837B-C2F75D51E42F}">
+<ds:datastoreItem xmlns:ds="http://schemas.openxmlformats.org/officeDocument/2006/customXml" ds:itemID="{7F83CD5F-2E72-419E-A966-45635D5501BA}">
   <ds:schemaRefs>
     <ds:schemaRef ds:uri="http://schemas.openxmlformats.org/officeDocument/2006/bibliography"/>
   </ds:schemaRefs>

</xml_diff>

<commit_message>
Imported VIsio drawings, Updated layout, updated paragraph numeration
</commit_message>
<xml_diff>
--- a/Pw.Elka.TIN/dokumentacja.docx
+++ b/Pw.Elka.TIN/dokumentacja.docx
@@ -993,17 +993,6 @@
     </w:p>
     <w:p>
       <w:pPr>
-        <w:spacing w:after="0"/>
-      </w:pPr>
-    </w:p>
-    <w:p>
-      <w:r>
-        <w:br w:type="page"/>
-      </w:r>
-    </w:p>
-    <w:p/>
-    <w:p>
-      <w:pPr>
         <w:pStyle w:val="Nagwek1"/>
       </w:pPr>
       <w:r>
@@ -1014,6 +1003,35 @@
       </w:r>
     </w:p>
     <w:p>
+      <w:r>
+        <w:object w:dxaOrig="14076" w:dyaOrig="11208">
+          <v:shapetype id="_x0000_t75" coordsize="21600,21600" o:spt="75" o:preferrelative="t" path="m@4@5l@4@11@9@11@9@5xe" filled="f" stroked="f">
+            <v:stroke joinstyle="miter"/>
+            <v:formulas>
+              <v:f eqn="if lineDrawn pixelLineWidth 0"/>
+              <v:f eqn="sum @0 1 0"/>
+              <v:f eqn="sum 0 0 @1"/>
+              <v:f eqn="prod @2 1 2"/>
+              <v:f eqn="prod @3 21600 pixelWidth"/>
+              <v:f eqn="prod @3 21600 pixelHeight"/>
+              <v:f eqn="sum @0 0 1"/>
+              <v:f eqn="prod @6 1 2"/>
+              <v:f eqn="prod @7 21600 pixelWidth"/>
+              <v:f eqn="sum @8 21600 0"/>
+              <v:f eqn="prod @7 21600 pixelHeight"/>
+              <v:f eqn="sum @10 21600 0"/>
+            </v:formulas>
+            <v:path o:extrusionok="f" gradientshapeok="t" o:connecttype="rect"/>
+            <o:lock v:ext="edit" aspectratio="t"/>
+          </v:shapetype>
+          <v:shape id="_x0000_i1029" type="#_x0000_t75" style="width:500.3pt;height:397.85pt" o:ole="">
+            <v:imagedata r:id="rId9" o:title=""/>
+          </v:shape>
+          <o:OLEObject Type="Embed" ProgID="Visio.Drawing.15" ShapeID="_x0000_i1029" DrawAspect="Content" ObjectID="_1511293555" r:id="rId10"/>
+        </w:object>
+      </w:r>
+    </w:p>
+    <w:p>
       <w:pPr>
         <w:pStyle w:val="Nagwek1"/>
       </w:pPr>
@@ -1079,6 +1097,7 @@
         <w:pStyle w:val="Nagwek1"/>
       </w:pPr>
       <w:r>
+        <w:lastRenderedPageBreak/>
         <w:t>7</w:t>
       </w:r>
       <w:r>
@@ -1089,26 +1108,61 @@
       </w:r>
       <w:r>
         <w:t xml:space="preserve"> interfejsów i klas aplikacji</w:t>
+      </w:r>
+    </w:p>
+    <w:p>
+      <w:r>
+        <w:object w:dxaOrig="12073" w:dyaOrig="15469">
+          <v:shape id="_x0000_i1026" type="#_x0000_t75" style="width:522.45pt;height:670.15pt" o:ole="">
+            <v:imagedata r:id="rId11" o:title=""/>
+          </v:shape>
+          <o:OLEObject Type="Embed" ProgID="Visio.Drawing.15" ShapeID="_x0000_i1026" DrawAspect="Content" ObjectID="_1511293556" r:id="rId12"/>
+        </w:object>
       </w:r>
     </w:p>
     <w:p/>
     <w:p/>
     <w:p>
+      <w:r>
+        <w:object w:dxaOrig="8257" w:dyaOrig="4068">
+          <v:shape id="_x0000_i1028" type="#_x0000_t75" style="width:412.6pt;height:203.1pt" o:ole="">
+            <v:imagedata r:id="rId13" o:title=""/>
+          </v:shape>
+          <o:OLEObject Type="Embed" ProgID="Visio.Drawing.15" ShapeID="_x0000_i1028" DrawAspect="Content" ObjectID="_1511293557" r:id="rId14"/>
+        </w:object>
+      </w:r>
+      <w:r>
+        <w:rPr>
+          <w:noProof/>
+        </w:rPr>
+        <w:pict>
+          <v:shape id="_x0000_s1042" type="#_x0000_t75" style="position:absolute;margin-left:0;margin-top:0;width:522.85pt;height:283.45pt;z-index:251674624;mso-position-horizontal:left;mso-position-horizontal-relative:text;mso-position-vertical-relative:text">
+            <v:imagedata r:id="rId15" o:title=""/>
+            <w10:wrap type="square" side="right"/>
+          </v:shape>
+          <o:OLEObject Type="Embed" ProgID="Visio.Drawing.15" ShapeID="_x0000_s1042" DrawAspect="Content" ObjectID="_1511293560" r:id="rId16"/>
+        </w:pict>
+      </w:r>
+      <w:r>
+        <w:br w:type="textWrapping" w:clear="all"/>
+      </w:r>
+    </w:p>
+    <w:p>
+      <w:r>
+        <w:object w:dxaOrig="8857" w:dyaOrig="8425">
+          <v:shape id="_x0000_i1027" type="#_x0000_t75" style="width:249.25pt;height:237.25pt" o:ole="">
+            <v:imagedata r:id="rId17" o:title=""/>
+          </v:shape>
+          <o:OLEObject Type="Embed" ProgID="Visio.Drawing.15" ShapeID="_x0000_i1027" DrawAspect="Content" ObjectID="_1511293558" r:id="rId18"/>
+        </w:object>
+      </w:r>
+    </w:p>
+    <w:p>
       <w:pPr>
         <w:pStyle w:val="Nagwek1"/>
       </w:pPr>
-    </w:p>
-    <w:p/>
-    <w:p>
-      <w:pPr>
-        <w:pStyle w:val="Nagwek1"/>
-      </w:pPr>
-    </w:p>
-    <w:p>
-      <w:pPr>
-        <w:pStyle w:val="Nagwek1"/>
-      </w:pPr>
-      <w:r>
+      <w:r>
+        <w:lastRenderedPageBreak/>
         <w:t>8</w:t>
       </w:r>
       <w:r>
@@ -1163,14 +1217,8 @@
     </w:p>
     <w:p>
       <w:pPr>
-        <w:rPr>
-          <w:b/>
-        </w:rPr>
-      </w:pPr>
-    </w:p>
-    <w:p>
-      <w:pPr>
         <w:pStyle w:val="Nagwek1"/>
+        <w:jc w:val="center"/>
         <w:rPr>
           <w:lang w:val="en-US"/>
         </w:rPr>
@@ -1184,11 +1232,10 @@
           <w:szCs w:val="22"/>
           <w:lang w:eastAsia="pl-PL"/>
         </w:rPr>
-        <w:lastRenderedPageBreak/>
         <w:drawing>
           <wp:inline distT="0" distB="0" distL="0" distR="0">
-            <wp:extent cx="6645910" cy="9434337"/>
-            <wp:effectExtent l="19050" t="0" r="2540" b="0"/>
+            <wp:extent cx="5062270" cy="7186246"/>
+            <wp:effectExtent l="19050" t="0" r="5030" b="0"/>
             <wp:docPr id="5" name="Obraz 2" descr="C:\Users\Kamil\Desktop\SMTP sequence diagram.jpg"/>
             <wp:cNvGraphicFramePr>
               <a:graphicFrameLocks xmlns:a="http://schemas.openxmlformats.org/drawingml/2006/main" noChangeAspect="1"/>
@@ -1203,7 +1250,7 @@
                     </pic:cNvPicPr>
                   </pic:nvPicPr>
                   <pic:blipFill>
-                    <a:blip r:embed="rId9" cstate="print"/>
+                    <a:blip r:embed="rId19" cstate="print"/>
                     <a:srcRect/>
                     <a:stretch>
                       <a:fillRect/>
@@ -1212,7 +1259,7 @@
                   <pic:spPr bwMode="auto">
                     <a:xfrm>
                       <a:off x="0" y="0"/>
-                      <a:ext cx="6645910" cy="9434337"/>
+                      <a:ext cx="5067417" cy="7193552"/>
                     </a:xfrm>
                     <a:prstGeom prst="rect">
                       <a:avLst/>
@@ -1230,6 +1277,23 @@
             </a:graphic>
           </wp:inline>
         </w:drawing>
+      </w:r>
+    </w:p>
+    <w:p>
+      <w:pPr>
+        <w:rPr>
+          <w:rFonts w:asciiTheme="majorHAnsi" w:eastAsiaTheme="majorEastAsia" w:hAnsiTheme="majorHAnsi" w:cstheme="majorBidi"/>
+          <w:color w:val="2E74B5" w:themeColor="accent1" w:themeShade="BF"/>
+          <w:sz w:val="32"/>
+          <w:szCs w:val="32"/>
+          <w:lang w:val="en-US"/>
+        </w:rPr>
+      </w:pPr>
+      <w:r>
+        <w:rPr>
+          <w:lang w:val="en-US"/>
+        </w:rPr>
+        <w:br w:type="page"/>
       </w:r>
     </w:p>
     <w:p>
@@ -7264,29 +7328,10 @@
       </w:pPr>
       <w:r>
         <w:object w:dxaOrig="17076" w:dyaOrig="4380">
-          <v:shapetype id="_x0000_t75" coordsize="21600,21600" o:spt="75" o:preferrelative="t" path="m@4@5l@4@11@9@11@9@5xe" filled="f" stroked="f">
-            <v:stroke joinstyle="miter"/>
-            <v:formulas>
-              <v:f eqn="if lineDrawn pixelLineWidth 0"/>
-              <v:f eqn="sum @0 1 0"/>
-              <v:f eqn="sum 0 0 @1"/>
-              <v:f eqn="prod @2 1 2"/>
-              <v:f eqn="prod @3 21600 pixelWidth"/>
-              <v:f eqn="prod @3 21600 pixelHeight"/>
-              <v:f eqn="sum @0 0 1"/>
-              <v:f eqn="prod @6 1 2"/>
-              <v:f eqn="prod @7 21600 pixelWidth"/>
-              <v:f eqn="sum @8 21600 0"/>
-              <v:f eqn="prod @7 21600 pixelHeight"/>
-              <v:f eqn="sum @10 21600 0"/>
-            </v:formulas>
-            <v:path o:extrusionok="f" gradientshapeok="t" o:connecttype="rect"/>
-            <o:lock v:ext="edit" aspectratio="t"/>
-          </v:shapetype>
-          <v:shape id="_x0000_i1025" type="#_x0000_t75" style="width:522.55pt;height:134pt" o:ole="">
-            <v:imagedata r:id="rId10" o:title=""/>
+          <v:shape id="_x0000_i1025" type="#_x0000_t75" style="width:522.45pt;height:133.85pt" o:ole="">
+            <v:imagedata r:id="rId20" o:title=""/>
           </v:shape>
-          <o:OLEObject Type="Embed" ProgID="Visio.Drawing.15" ShapeID="_x0000_i1025" DrawAspect="Content" ObjectID="_1511289200" r:id="rId11"/>
+          <o:OLEObject Type="Embed" ProgID="Visio.Drawing.15" ShapeID="_x0000_i1025" DrawAspect="Content" ObjectID="_1511293559" r:id="rId21"/>
         </w:object>
       </w:r>
     </w:p>
@@ -7800,7 +7845,13 @@
         <w:pStyle w:val="Nagwek1"/>
       </w:pPr>
       <w:r>
-        <w:t>10. Opis modułu TCPLayer</w:t>
+        <w:t>1</w:t>
+      </w:r>
+      <w:r>
+        <w:t>1</w:t>
+      </w:r>
+      <w:r>
+        <w:t>. Opis modułu TCPLayer</w:t>
       </w:r>
     </w:p>
     <w:p>
@@ -7908,7 +7959,7 @@
                     </pic:cNvPicPr>
                   </pic:nvPicPr>
                   <pic:blipFill>
-                    <a:blip r:embed="rId12" cstate="print"/>
+                    <a:blip r:embed="rId22" cstate="print"/>
                     <a:srcRect/>
                     <a:stretch>
                       <a:fillRect/>
@@ -7952,21 +8003,6 @@
         <w:spacing w:after="0"/>
       </w:pPr>
     </w:p>
-    <w:p>
-      <w:pPr>
-        <w:spacing w:after="0"/>
-      </w:pPr>
-    </w:p>
-    <w:p/>
-    <w:p/>
-    <w:p>
-      <w:pPr>
-        <w:pStyle w:val="Nagwek1"/>
-      </w:pPr>
-      <w:r>
-        <w:t>11. Diagram stanów sesji klienta</w:t>
-      </w:r>
-    </w:p>
     <w:p/>
     <w:p>
       <w:pPr>
@@ -8001,7 +8037,7 @@
                     <pic:cNvPicPr/>
                   </pic:nvPicPr>
                   <pic:blipFill>
-                    <a:blip r:embed="rId13" cstate="print"/>
+                    <a:blip r:embed="rId23" cstate="print"/>
                     <a:stretch>
                       <a:fillRect/>
                     </a:stretch>
@@ -8054,7 +8090,7 @@
                     <pic:cNvPicPr/>
                   </pic:nvPicPr>
                   <pic:blipFill>
-                    <a:blip r:embed="rId14" cstate="print"/>
+                    <a:blip r:embed="rId24" cstate="print"/>
                     <a:stretch>
                       <a:fillRect/>
                     </a:stretch>
@@ -10452,7 +10488,7 @@
   <a:extraClrSchemeLst/>
   <a:extLst>
     <a:ext uri="{05A4C25C-085E-4340-85A3-A5531E510DB2}">
-      <thm15:themeFamily xmlns="" xmlns:thm15="http://schemas.microsoft.com/office/thememl/2012/main" name="Office Theme" id="{62F939B6-93AF-4DB8-9C6B-D6C7DFDC589F}" vid="{4A3C46E8-61CC-4603-A589-7422A47A8E4A}"/>
+      <thm15:themeFamily xmlns:thm15="http://schemas.microsoft.com/office/thememl/2012/main" xmlns="" name="Office Theme" id="{62F939B6-93AF-4DB8-9C6B-D6C7DFDC589F}" vid="{4A3C46E8-61CC-4603-A589-7422A47A8E4A}"/>
     </a:ext>
   </a:extLst>
 </a:theme>
@@ -10463,7 +10499,7 @@
 </file>
 
 <file path=customXml/itemProps1.xml><?xml version="1.0" encoding="utf-8"?>
-<ds:datastoreItem xmlns:ds="http://schemas.openxmlformats.org/officeDocument/2006/customXml" ds:itemID="{7F83CD5F-2E72-419E-A966-45635D5501BA}">
+<ds:datastoreItem xmlns:ds="http://schemas.openxmlformats.org/officeDocument/2006/customXml" ds:itemID="{2E320EDA-D7B2-43E4-AA74-917EED4BB246}">
   <ds:schemaRefs>
     <ds:schemaRef ds:uri="http://schemas.openxmlformats.org/officeDocument/2006/bibliography"/>
   </ds:schemaRefs>

</xml_diff>

<commit_message>
Implemented Client TCPLayer and XorCipher. Change documentation - only one interface for a layer - communication is only from top to bottom.
</commit_message>
<xml_diff>
--- a/Pw.Elka.TIN/dokumentacja.docx
+++ b/Pw.Elka.TIN/dokumentacja.docx
@@ -1,10 +1,10 @@
 
 <file path=word/document.xml><?xml version="1.0" encoding="utf-8"?>
-<w:document xmlns:ve="http://schemas.openxmlformats.org/markup-compatibility/2006" xmlns:o="urn:schemas-microsoft-com:office:office" xmlns:r="http://schemas.openxmlformats.org/officeDocument/2006/relationships" xmlns:m="http://schemas.openxmlformats.org/officeDocument/2006/math" xmlns:v="urn:schemas-microsoft-com:vml" xmlns:wp="http://schemas.openxmlformats.org/drawingml/2006/wordprocessingDrawing" xmlns:w10="urn:schemas-microsoft-com:office:word" xmlns:w="http://schemas.openxmlformats.org/wordprocessingml/2006/main" xmlns:wne="http://schemas.microsoft.com/office/word/2006/wordml">
+<w:document xmlns:wpc="http://schemas.microsoft.com/office/word/2010/wordprocessingCanvas" xmlns:cx="http://schemas.microsoft.com/office/drawing/2014/chartex" xmlns:cx1="http://schemas.microsoft.com/office/drawing/2015/9/8/chartex" xmlns:mc="http://schemas.openxmlformats.org/markup-compatibility/2006" xmlns:o="urn:schemas-microsoft-com:office:office" xmlns:r="http://schemas.openxmlformats.org/officeDocument/2006/relationships" xmlns:m="http://schemas.openxmlformats.org/officeDocument/2006/math" xmlns:v="urn:schemas-microsoft-com:vml" xmlns:wp14="http://schemas.microsoft.com/office/word/2010/wordprocessingDrawing" xmlns:wp="http://schemas.openxmlformats.org/drawingml/2006/wordprocessingDrawing" xmlns:w10="urn:schemas-microsoft-com:office:word" xmlns:w="http://schemas.openxmlformats.org/wordprocessingml/2006/main" xmlns:w14="http://schemas.microsoft.com/office/word/2010/wordml" xmlns:w15="http://schemas.microsoft.com/office/word/2012/wordml" xmlns:w16se="http://schemas.microsoft.com/office/word/2015/wordml/symex" xmlns:wpg="http://schemas.microsoft.com/office/word/2010/wordprocessingGroup" xmlns:wpi="http://schemas.microsoft.com/office/word/2010/wordprocessingInk" xmlns:wne="http://schemas.microsoft.com/office/word/2006/wordml" xmlns:wps="http://schemas.microsoft.com/office/word/2010/wordprocessingShape" mc:Ignorable="w14 w15 w16se wp14">
   <w:body>
     <w:p>
       <w:pPr>
-        <w:pStyle w:val="Tytu"/>
+        <w:pStyle w:val="Title"/>
       </w:pPr>
       <w:r>
         <w:t>Dokumentacja</w:t>
@@ -18,7 +18,7 @@
     </w:p>
     <w:p>
       <w:pPr>
-        <w:pStyle w:val="Podtytu"/>
+        <w:pStyle w:val="Subtitle"/>
         <w:spacing w:after="0"/>
       </w:pPr>
       <w:r>
@@ -30,7 +30,7 @@
     </w:p>
     <w:p>
       <w:pPr>
-        <w:pStyle w:val="Podtytu"/>
+        <w:pStyle w:val="Subtitle"/>
         <w:spacing w:after="0"/>
       </w:pPr>
       <w:r>
@@ -39,7 +39,7 @@
     </w:p>
     <w:p>
       <w:pPr>
-        <w:pStyle w:val="Nagwek1"/>
+        <w:pStyle w:val="Heading1"/>
       </w:pPr>
       <w:r>
         <w:t>1.Wstęp</w:t>
@@ -373,7 +373,7 @@
     </w:p>
     <w:p>
       <w:pPr>
-        <w:pStyle w:val="Nagwek2"/>
+        <w:pStyle w:val="Heading2"/>
         <w:numPr>
           <w:ilvl w:val="1"/>
           <w:numId w:val="2"/>
@@ -407,7 +407,7 @@
     </w:p>
     <w:p>
       <w:pPr>
-        <w:pStyle w:val="Akapitzlist"/>
+        <w:pStyle w:val="ListParagraph"/>
         <w:numPr>
           <w:ilvl w:val="0"/>
           <w:numId w:val="1"/>
@@ -423,7 +423,7 @@
     </w:p>
     <w:p>
       <w:pPr>
-        <w:pStyle w:val="Akapitzlist"/>
+        <w:pStyle w:val="ListParagraph"/>
         <w:numPr>
           <w:ilvl w:val="0"/>
           <w:numId w:val="1"/>
@@ -431,17 +431,12 @@
         <w:spacing w:after="0"/>
       </w:pPr>
       <w:r>
-        <w:t>Wątek kliencki –wątek jaki powstaje p</w:t>
-      </w:r>
-      <w:bookmarkStart w:id="0" w:name="_GoBack"/>
-      <w:bookmarkEnd w:id="0"/>
-      <w:r>
-        <w:t>o podłączeniu się klienta do serwera. Odpowiada on za autoryzację klienta, komunikację z wątkiem dostępu do danych oraz przesyłanie wiadomości jakie chce wysłać klient do kolejki wiadomości wątku rozsyłającego serwera</w:t>
-      </w:r>
-    </w:p>
-    <w:p>
-      <w:pPr>
-        <w:pStyle w:val="Akapitzlist"/>
+        <w:t>Wątek kliencki –wątek jaki powstaje po podłączeniu się klienta do serwera. Odpowiada on za autoryzację klienta, komunikację z wątkiem dostępu do danych oraz przesyłanie wiadomości jakie chce wysłać klient do kolejki wiadomości wątku rozsyłającego serwera</w:t>
+      </w:r>
+    </w:p>
+    <w:p>
+      <w:pPr>
+        <w:pStyle w:val="ListParagraph"/>
         <w:numPr>
           <w:ilvl w:val="0"/>
           <w:numId w:val="1"/>
@@ -454,7 +449,7 @@
     </w:p>
     <w:p>
       <w:pPr>
-        <w:pStyle w:val="Akapitzlist"/>
+        <w:pStyle w:val="ListParagraph"/>
         <w:numPr>
           <w:ilvl w:val="0"/>
           <w:numId w:val="1"/>
@@ -476,7 +471,7 @@
     </w:p>
     <w:p>
       <w:pPr>
-        <w:pStyle w:val="Nagwek1"/>
+        <w:pStyle w:val="Heading1"/>
         <w:spacing w:before="0"/>
       </w:pPr>
       <w:r>
@@ -565,7 +560,7 @@
     </w:p>
     <w:p>
       <w:pPr>
-        <w:pStyle w:val="Nagwek1"/>
+        <w:pStyle w:val="Heading1"/>
         <w:spacing w:before="0"/>
       </w:pPr>
       <w:r>
@@ -808,7 +803,7 @@
     </w:p>
     <w:p>
       <w:pPr>
-        <w:pStyle w:val="Nagwek1"/>
+        <w:pStyle w:val="Heading1"/>
         <w:spacing w:before="0"/>
       </w:pPr>
       <w:r>
@@ -993,7 +988,7 @@
     </w:p>
     <w:p>
       <w:pPr>
-        <w:pStyle w:val="Nagwek1"/>
+        <w:pStyle w:val="Heading1"/>
       </w:pPr>
       <w:r>
         <w:t xml:space="preserve">5. </w:t>
@@ -1024,16 +1019,16 @@
             <v:path o:extrusionok="f" gradientshapeok="t" o:connecttype="rect"/>
             <o:lock v:ext="edit" aspectratio="t"/>
           </v:shapetype>
-          <v:shape id="_x0000_i1029" type="#_x0000_t75" style="width:500.3pt;height:397.85pt" o:ole="">
+          <v:shape id="_x0000_i1025" type="#_x0000_t75" style="width:500.25pt;height:398.25pt" o:ole="">
             <v:imagedata r:id="rId9" o:title=""/>
           </v:shape>
-          <o:OLEObject Type="Embed" ProgID="Visio.Drawing.15" ShapeID="_x0000_i1029" DrawAspect="Content" ObjectID="_1511293555" r:id="rId10"/>
+          <o:OLEObject Type="Embed" ProgID="Visio.Drawing.15" ShapeID="_x0000_i1025" DrawAspect="Content" ObjectID="_1511445379" r:id="rId10"/>
         </w:object>
       </w:r>
     </w:p>
     <w:p>
       <w:pPr>
-        <w:pStyle w:val="Nagwek1"/>
+        <w:pStyle w:val="Heading1"/>
       </w:pPr>
       <w:r>
         <w:t xml:space="preserve">6. </w:t>
@@ -1080,7 +1075,12 @@
         <w:t>wania, a</w:t>
       </w:r>
       <w:r>
-        <w:t xml:space="preserve"> obiekty TcpLayer służą do komunikacji z klientem</w:t>
+        <w:t xml:space="preserve"> obiekty TcpLayer służą do ko</w:t>
+      </w:r>
+      <w:bookmarkStart w:id="0" w:name="_GoBack"/>
+      <w:bookmarkEnd w:id="0"/>
+      <w:r>
+        <w:t>munikacji z klientem</w:t>
       </w:r>
       <w:r>
         <w:t xml:space="preserve"> za pomocą gniazd</w:t>
@@ -1094,7 +1094,7 @@
     </w:p>
     <w:p>
       <w:pPr>
-        <w:pStyle w:val="Nagwek1"/>
+        <w:pStyle w:val="Heading1"/>
       </w:pPr>
       <w:r>
         <w:lastRenderedPageBreak/>
@@ -1112,36 +1112,33 @@
     </w:p>
     <w:p>
       <w:r>
-        <w:object w:dxaOrig="12073" w:dyaOrig="15469">
-          <v:shape id="_x0000_i1026" type="#_x0000_t75" style="width:522.45pt;height:670.15pt" o:ole="">
+        <w:object w:dxaOrig="12061" w:dyaOrig="15466">
+          <v:shape id="_x0000_i1032" type="#_x0000_t75" style="width:522.75pt;height:670.5pt" o:ole="">
             <v:imagedata r:id="rId11" o:title=""/>
           </v:shape>
-          <o:OLEObject Type="Embed" ProgID="Visio.Drawing.15" ShapeID="_x0000_i1026" DrawAspect="Content" ObjectID="_1511293556" r:id="rId12"/>
+          <o:OLEObject Type="Embed" ProgID="Visio.Drawing.15" ShapeID="_x0000_i1032" DrawAspect="Content" ObjectID="_1511445380" r:id="rId12"/>
         </w:object>
       </w:r>
     </w:p>
     <w:p/>
-    <w:p/>
-    <w:p>
-      <w:r>
-        <w:object w:dxaOrig="8257" w:dyaOrig="4068">
-          <v:shape id="_x0000_i1028" type="#_x0000_t75" style="width:412.6pt;height:203.1pt" o:ole="">
+    <w:p>
+      <w:r>
+        <w:object w:dxaOrig="12676" w:dyaOrig="6870">
+          <v:shape id="_x0000_i1045" type="#_x0000_t75" style="width:522.75pt;height:283.5pt" o:ole="">
             <v:imagedata r:id="rId13" o:title=""/>
           </v:shape>
-          <o:OLEObject Type="Embed" ProgID="Visio.Drawing.15" ShapeID="_x0000_i1028" DrawAspect="Content" ObjectID="_1511293557" r:id="rId14"/>
+          <o:OLEObject Type="Embed" ProgID="Visio.Drawing.15" ShapeID="_x0000_i1045" DrawAspect="Content" ObjectID="_1511445381" r:id="rId14"/>
         </w:object>
       </w:r>
-      <w:r>
-        <w:rPr>
-          <w:noProof/>
-        </w:rPr>
-        <w:pict>
-          <v:shape id="_x0000_s1042" type="#_x0000_t75" style="position:absolute;margin-left:0;margin-top:0;width:522.85pt;height:283.45pt;z-index:251674624;mso-position-horizontal:left;mso-position-horizontal-relative:text;mso-position-vertical-relative:text">
+    </w:p>
+    <w:p>
+      <w:r>
+        <w:object w:dxaOrig="8257" w:dyaOrig="4068">
+          <v:shape id="_x0000_i1044" type="#_x0000_t75" style="width:412.5pt;height:203.25pt" o:ole="">
             <v:imagedata r:id="rId15" o:title=""/>
-            <w10:wrap type="square" side="right"/>
           </v:shape>
-          <o:OLEObject Type="Embed" ProgID="Visio.Drawing.15" ShapeID="_x0000_s1042" DrawAspect="Content" ObjectID="_1511293560" r:id="rId16"/>
-        </w:pict>
+          <o:OLEObject Type="Embed" ProgID="Visio.Drawing.15" ShapeID="_x0000_i1044" DrawAspect="Content" ObjectID="_1511445382" r:id="rId16"/>
+        </w:object>
       </w:r>
       <w:r>
         <w:br w:type="textWrapping" w:clear="all"/>
@@ -1150,16 +1147,16 @@
     <w:p>
       <w:r>
         <w:object w:dxaOrig="8857" w:dyaOrig="8425">
-          <v:shape id="_x0000_i1027" type="#_x0000_t75" style="width:249.25pt;height:237.25pt" o:ole="">
+          <v:shape id="_x0000_i1029" type="#_x0000_t75" style="width:249pt;height:237pt" o:ole="">
             <v:imagedata r:id="rId17" o:title=""/>
           </v:shape>
-          <o:OLEObject Type="Embed" ProgID="Visio.Drawing.15" ShapeID="_x0000_i1027" DrawAspect="Content" ObjectID="_1511293558" r:id="rId18"/>
+          <o:OLEObject Type="Embed" ProgID="Visio.Drawing.15" ShapeID="_x0000_i1029" DrawAspect="Content" ObjectID="_1511445383" r:id="rId18"/>
         </w:object>
       </w:r>
     </w:p>
     <w:p>
       <w:pPr>
-        <w:pStyle w:val="Nagwek1"/>
+        <w:pStyle w:val="Heading1"/>
       </w:pPr>
       <w:r>
         <w:lastRenderedPageBreak/>
@@ -1217,7 +1214,7 @@
     </w:p>
     <w:p>
       <w:pPr>
-        <w:pStyle w:val="Nagwek1"/>
+        <w:pStyle w:val="Heading1"/>
         <w:jc w:val="center"/>
         <w:rPr>
           <w:lang w:val="en-US"/>
@@ -1298,7 +1295,7 @@
     </w:p>
     <w:p>
       <w:pPr>
-        <w:pStyle w:val="Nagwek1"/>
+        <w:pStyle w:val="Heading1"/>
         <w:rPr>
           <w:lang w:val="en-US"/>
         </w:rPr>
@@ -1313,9 +1310,9 @@
     </w:p>
     <w:tbl>
       <w:tblPr>
-        <w:tblStyle w:val="Tabela-Siatka"/>
+        <w:tblStyle w:val="TableGrid"/>
         <w:tblW w:w="0" w:type="auto"/>
-        <w:tblLook w:val="04A0"/>
+        <w:tblLook w:val="04A0" w:firstRow="1" w:lastRow="0" w:firstColumn="1" w:lastColumn="0" w:noHBand="0" w:noVBand="1"/>
       </w:tblPr>
       <w:tblGrid>
         <w:gridCol w:w="5353"/>
@@ -1510,7 +1507,7 @@
     </w:p>
     <w:p>
       <w:pPr>
-        <w:pStyle w:val="Nagwek2"/>
+        <w:pStyle w:val="Heading2"/>
       </w:pPr>
       <w:r>
         <w:t>9.1 Typy komunikatów</w:t>
@@ -1529,9 +1526,9 @@
     </w:p>
     <w:tbl>
       <w:tblPr>
-        <w:tblStyle w:val="Tabela-Siatka"/>
+        <w:tblStyle w:val="TableGrid"/>
         <w:tblW w:w="0" w:type="auto"/>
-        <w:tblLook w:val="04A0"/>
+        <w:tblLook w:val="04A0" w:firstRow="1" w:lastRow="0" w:firstColumn="1" w:lastColumn="0" w:noHBand="0" w:noVBand="1"/>
       </w:tblPr>
       <w:tblGrid>
         <w:gridCol w:w="1008"/>
@@ -6223,10 +6220,10 @@
     </w:p>
     <w:tbl>
       <w:tblPr>
-        <w:tblStyle w:val="Tabela-Siatka"/>
+        <w:tblStyle w:val="TableGrid"/>
         <w:tblW w:w="10740" w:type="dxa"/>
         <w:tblLayout w:type="fixed"/>
-        <w:tblLook w:val="04A0"/>
+        <w:tblLook w:val="04A0" w:firstRow="1" w:lastRow="0" w:firstColumn="1" w:lastColumn="0" w:noHBand="0" w:noVBand="1"/>
       </w:tblPr>
       <w:tblGrid>
         <w:gridCol w:w="1008"/>
@@ -7313,7 +7310,7 @@
     </w:p>
     <w:p>
       <w:pPr>
-        <w:pStyle w:val="Nagwek2"/>
+        <w:pStyle w:val="Heading2"/>
       </w:pPr>
       <w:r>
         <w:t>9.2 Diagram stanów modułu ClientSession</w:t>
@@ -7324,20 +7321,20 @@
     </w:p>
     <w:p>
       <w:pPr>
-        <w:pStyle w:val="Nagwek1"/>
+        <w:pStyle w:val="Heading1"/>
       </w:pPr>
       <w:r>
         <w:object w:dxaOrig="17076" w:dyaOrig="4380">
-          <v:shape id="_x0000_i1025" type="#_x0000_t75" style="width:522.45pt;height:133.85pt" o:ole="">
+          <v:shape id="_x0000_i1030" type="#_x0000_t75" style="width:522.75pt;height:133.5pt" o:ole="">
             <v:imagedata r:id="rId20" o:title=""/>
           </v:shape>
-          <o:OLEObject Type="Embed" ProgID="Visio.Drawing.15" ShapeID="_x0000_i1025" DrawAspect="Content" ObjectID="_1511293559" r:id="rId21"/>
+          <o:OLEObject Type="Embed" ProgID="Visio.Drawing.15" ShapeID="_x0000_i1030" DrawAspect="Content" ObjectID="_1511445384" r:id="rId21"/>
         </w:object>
       </w:r>
     </w:p>
     <w:p>
       <w:pPr>
-        <w:pStyle w:val="Nagwek1"/>
+        <w:pStyle w:val="Heading1"/>
       </w:pPr>
       <w:r>
         <w:t>10. Opis protokołu szyfrującego</w:t>
@@ -7464,9 +7461,9 @@
     </w:p>
     <w:tbl>
       <w:tblPr>
-        <w:tblStyle w:val="Tabela-Siatka"/>
+        <w:tblStyle w:val="TableGrid"/>
         <w:tblW w:w="0" w:type="auto"/>
-        <w:tblLook w:val="04A0"/>
+        <w:tblLook w:val="04A0" w:firstRow="1" w:lastRow="0" w:firstColumn="1" w:lastColumn="0" w:noHBand="0" w:noVBand="1"/>
       </w:tblPr>
       <w:tblGrid>
         <w:gridCol w:w="2093"/>
@@ -7638,12 +7635,15 @@
       <w:r>
         <w:t>wszystkich klientów.</w:t>
       </w:r>
+      <w:r>
+        <w:t xml:space="preserve"> Pierwszy trzy bajty ramki nie są kodowane.</w:t>
+      </w:r>
     </w:p>
     <w:tbl>
       <w:tblPr>
-        <w:tblStyle w:val="Tabela-Siatka"/>
+        <w:tblStyle w:val="TableGrid"/>
         <w:tblW w:w="0" w:type="auto"/>
-        <w:tblLook w:val="04A0"/>
+        <w:tblLook w:val="04A0" w:firstRow="1" w:lastRow="0" w:firstColumn="1" w:lastColumn="0" w:noHBand="0" w:noVBand="1"/>
       </w:tblPr>
       <w:tblGrid>
         <w:gridCol w:w="696"/>
@@ -7842,7 +7842,7 @@
     </w:p>
     <w:p>
       <w:pPr>
-        <w:pStyle w:val="Nagwek1"/>
+        <w:pStyle w:val="Heading1"/>
       </w:pPr>
       <w:r>
         <w:t>1</w:t>
@@ -8006,7 +8006,7 @@
     <w:p/>
     <w:p>
       <w:pPr>
-        <w:pStyle w:val="Nagwek1"/>
+        <w:pStyle w:val="Heading1"/>
       </w:pPr>
       <w:r>
         <w:rPr>
@@ -8115,7 +8115,7 @@
     <w:p/>
     <w:p>
       <w:pPr>
-        <w:pStyle w:val="Nagwek1"/>
+        <w:pStyle w:val="Heading1"/>
         <w:spacing w:before="0"/>
       </w:pPr>
       <w:r>
@@ -8389,7 +8389,7 @@
     </w:p>
     <w:p>
       <w:pPr>
-        <w:pStyle w:val="Nagwek1"/>
+        <w:pStyle w:val="Heading1"/>
         <w:spacing w:before="0"/>
       </w:pPr>
       <w:r>
@@ -8404,7 +8404,7 @@
     </w:p>
     <w:p>
       <w:pPr>
-        <w:pStyle w:val="Nagwek2"/>
+        <w:pStyle w:val="Heading2"/>
         <w:spacing w:before="0"/>
       </w:pPr>
       <w:r>
@@ -8468,7 +8468,7 @@
     </w:p>
     <w:p>
       <w:pPr>
-        <w:pStyle w:val="Nagwek2"/>
+        <w:pStyle w:val="Heading2"/>
         <w:spacing w:before="0"/>
       </w:pPr>
       <w:r>
@@ -8514,7 +8514,7 @@
     </w:p>
     <w:p>
       <w:pPr>
-        <w:pStyle w:val="Nagwek2"/>
+        <w:pStyle w:val="Heading2"/>
         <w:spacing w:before="0"/>
         <w:rPr>
           <w:lang w:val="en-US"/>
@@ -8601,7 +8601,7 @@
     </w:p>
     <w:p>
       <w:pPr>
-        <w:pStyle w:val="Nagwek2"/>
+        <w:pStyle w:val="Heading2"/>
         <w:spacing w:before="0"/>
       </w:pPr>
       <w:r>
@@ -9368,7 +9368,7 @@
 </file>
 
 <file path=word/endnotes.xml><?xml version="1.0" encoding="utf-8"?>
-<w:endnotes xmlns:ve="http://schemas.openxmlformats.org/markup-compatibility/2006" xmlns:o="urn:schemas-microsoft-com:office:office" xmlns:r="http://schemas.openxmlformats.org/officeDocument/2006/relationships" xmlns:m="http://schemas.openxmlformats.org/officeDocument/2006/math" xmlns:v="urn:schemas-microsoft-com:vml" xmlns:wp="http://schemas.openxmlformats.org/drawingml/2006/wordprocessingDrawing" xmlns:w10="urn:schemas-microsoft-com:office:word" xmlns:w="http://schemas.openxmlformats.org/wordprocessingml/2006/main" xmlns:wne="http://schemas.microsoft.com/office/word/2006/wordml">
+<w:endnotes xmlns:wpc="http://schemas.microsoft.com/office/word/2010/wordprocessingCanvas" xmlns:cx="http://schemas.microsoft.com/office/drawing/2014/chartex" xmlns:cx1="http://schemas.microsoft.com/office/drawing/2015/9/8/chartex" xmlns:mc="http://schemas.openxmlformats.org/markup-compatibility/2006" xmlns:o="urn:schemas-microsoft-com:office:office" xmlns:r="http://schemas.openxmlformats.org/officeDocument/2006/relationships" xmlns:m="http://schemas.openxmlformats.org/officeDocument/2006/math" xmlns:v="urn:schemas-microsoft-com:vml" xmlns:wp14="http://schemas.microsoft.com/office/word/2010/wordprocessingDrawing" xmlns:wp="http://schemas.openxmlformats.org/drawingml/2006/wordprocessingDrawing" xmlns:w10="urn:schemas-microsoft-com:office:word" xmlns:w="http://schemas.openxmlformats.org/wordprocessingml/2006/main" xmlns:w14="http://schemas.microsoft.com/office/word/2010/wordml" xmlns:w15="http://schemas.microsoft.com/office/word/2012/wordml" xmlns:w16se="http://schemas.microsoft.com/office/word/2015/wordml/symex" xmlns:wpg="http://schemas.microsoft.com/office/word/2010/wordprocessingGroup" xmlns:wpi="http://schemas.microsoft.com/office/word/2010/wordprocessingInk" xmlns:wne="http://schemas.microsoft.com/office/word/2006/wordml" xmlns:wps="http://schemas.microsoft.com/office/word/2010/wordprocessingShape" mc:Ignorable="w14 w15 w16se wp14">
   <w:endnote w:type="separator" w:id="-1">
     <w:p>
       <w:pPr>
@@ -9393,7 +9393,7 @@
 </file>
 
 <file path=word/footnotes.xml><?xml version="1.0" encoding="utf-8"?>
-<w:footnotes xmlns:ve="http://schemas.openxmlformats.org/markup-compatibility/2006" xmlns:o="urn:schemas-microsoft-com:office:office" xmlns:r="http://schemas.openxmlformats.org/officeDocument/2006/relationships" xmlns:m="http://schemas.openxmlformats.org/officeDocument/2006/math" xmlns:v="urn:schemas-microsoft-com:vml" xmlns:wp="http://schemas.openxmlformats.org/drawingml/2006/wordprocessingDrawing" xmlns:w10="urn:schemas-microsoft-com:office:word" xmlns:w="http://schemas.openxmlformats.org/wordprocessingml/2006/main" xmlns:wne="http://schemas.microsoft.com/office/word/2006/wordml">
+<w:footnotes xmlns:wpc="http://schemas.microsoft.com/office/word/2010/wordprocessingCanvas" xmlns:cx="http://schemas.microsoft.com/office/drawing/2014/chartex" xmlns:cx1="http://schemas.microsoft.com/office/drawing/2015/9/8/chartex" xmlns:mc="http://schemas.openxmlformats.org/markup-compatibility/2006" xmlns:o="urn:schemas-microsoft-com:office:office" xmlns:r="http://schemas.openxmlformats.org/officeDocument/2006/relationships" xmlns:m="http://schemas.openxmlformats.org/officeDocument/2006/math" xmlns:v="urn:schemas-microsoft-com:vml" xmlns:wp14="http://schemas.microsoft.com/office/word/2010/wordprocessingDrawing" xmlns:wp="http://schemas.openxmlformats.org/drawingml/2006/wordprocessingDrawing" xmlns:w10="urn:schemas-microsoft-com:office:word" xmlns:w="http://schemas.openxmlformats.org/wordprocessingml/2006/main" xmlns:w14="http://schemas.microsoft.com/office/word/2010/wordml" xmlns:w15="http://schemas.microsoft.com/office/word/2012/wordml" xmlns:w16se="http://schemas.microsoft.com/office/word/2015/wordml/symex" xmlns:wpg="http://schemas.microsoft.com/office/word/2010/wordprocessingGroup" xmlns:wpi="http://schemas.microsoft.com/office/word/2010/wordprocessingInk" xmlns:wne="http://schemas.microsoft.com/office/word/2006/wordml" xmlns:wps="http://schemas.microsoft.com/office/word/2010/wordprocessingShape" mc:Ignorable="w14 w15 w16se wp14">
   <w:footnote w:type="separator" w:id="-1">
     <w:p>
       <w:pPr>
@@ -9418,8 +9418,8 @@
 </file>
 
 <file path=word/numbering.xml><?xml version="1.0" encoding="utf-8"?>
-<w:numbering xmlns:ve="http://schemas.openxmlformats.org/markup-compatibility/2006" xmlns:o="urn:schemas-microsoft-com:office:office" xmlns:r="http://schemas.openxmlformats.org/officeDocument/2006/relationships" xmlns:m="http://schemas.openxmlformats.org/officeDocument/2006/math" xmlns:v="urn:schemas-microsoft-com:vml" xmlns:wp="http://schemas.openxmlformats.org/drawingml/2006/wordprocessingDrawing" xmlns:w10="urn:schemas-microsoft-com:office:word" xmlns:w="http://schemas.openxmlformats.org/wordprocessingml/2006/main" xmlns:wne="http://schemas.microsoft.com/office/word/2006/wordml">
-  <w:abstractNum w:abstractNumId="0">
+<w:numbering xmlns:wpc="http://schemas.microsoft.com/office/word/2010/wordprocessingCanvas" xmlns:cx="http://schemas.microsoft.com/office/drawing/2014/chartex" xmlns:cx1="http://schemas.microsoft.com/office/drawing/2015/9/8/chartex" xmlns:mc="http://schemas.openxmlformats.org/markup-compatibility/2006" xmlns:o="urn:schemas-microsoft-com:office:office" xmlns:r="http://schemas.openxmlformats.org/officeDocument/2006/relationships" xmlns:m="http://schemas.openxmlformats.org/officeDocument/2006/math" xmlns:v="urn:schemas-microsoft-com:vml" xmlns:wp14="http://schemas.microsoft.com/office/word/2010/wordprocessingDrawing" xmlns:wp="http://schemas.openxmlformats.org/drawingml/2006/wordprocessingDrawing" xmlns:w10="urn:schemas-microsoft-com:office:word" xmlns:w="http://schemas.openxmlformats.org/wordprocessingml/2006/main" xmlns:w14="http://schemas.microsoft.com/office/word/2010/wordml" xmlns:w15="http://schemas.microsoft.com/office/word/2012/wordml" xmlns:w16se="http://schemas.microsoft.com/office/word/2015/wordml/symex" xmlns:wpg="http://schemas.microsoft.com/office/word/2010/wordprocessingGroup" xmlns:wpi="http://schemas.microsoft.com/office/word/2010/wordprocessingInk" xmlns:wne="http://schemas.microsoft.com/office/word/2006/wordml" xmlns:wps="http://schemas.microsoft.com/office/word/2010/wordprocessingShape" mc:Ignorable="w14 w15 w16se wp14">
+  <w:abstractNum w:abstractNumId="0" w15:restartNumberingAfterBreak="0">
     <w:nsid w:val="5DF9606B"/>
     <w:multiLevelType w:val="hybridMultilevel"/>
     <w:tmpl w:val="79E6F378"/>
@@ -9532,7 +9532,7 @@
       </w:rPr>
     </w:lvl>
   </w:abstractNum>
-  <w:abstractNum w:abstractNumId="1">
+  <w:abstractNum w:abstractNumId="1" w15:restartNumberingAfterBreak="0">
     <w:nsid w:val="70170182"/>
     <w:multiLevelType w:val="multilevel"/>
     <w:tmpl w:val="10866AAA"/>
@@ -9655,7 +9655,7 @@
 </file>
 
 <file path=word/styles.xml><?xml version="1.0" encoding="utf-8"?>
-<w:styles xmlns:r="http://schemas.openxmlformats.org/officeDocument/2006/relationships" xmlns:w="http://schemas.openxmlformats.org/wordprocessingml/2006/main">
+<w:styles xmlns:mc="http://schemas.openxmlformats.org/markup-compatibility/2006" xmlns:r="http://schemas.openxmlformats.org/officeDocument/2006/relationships" xmlns:w="http://schemas.openxmlformats.org/wordprocessingml/2006/main" xmlns:w14="http://schemas.microsoft.com/office/word/2010/wordml" xmlns:w15="http://schemas.microsoft.com/office/word/2012/wordml" xmlns:w16se="http://schemas.microsoft.com/office/word/2015/wordml/symex" mc:Ignorable="w14 w15 w16se">
   <w:docDefaults>
     <w:rPrDefault>
       <w:rPr>
@@ -9671,155 +9671,389 @@
       </w:pPr>
     </w:pPrDefault>
   </w:docDefaults>
-  <w:latentStyles w:defLockedState="0" w:defUIPriority="99" w:defSemiHidden="1" w:defUnhideWhenUsed="1" w:defQFormat="0" w:count="267">
-    <w:lsdException w:name="Normal" w:semiHidden="0" w:uiPriority="0" w:unhideWhenUsed="0" w:qFormat="1"/>
-    <w:lsdException w:name="heading 1" w:semiHidden="0" w:uiPriority="9" w:unhideWhenUsed="0" w:qFormat="1"/>
-    <w:lsdException w:name="heading 2" w:uiPriority="9" w:qFormat="1"/>
-    <w:lsdException w:name="heading 3" w:uiPriority="9" w:qFormat="1"/>
-    <w:lsdException w:name="heading 4" w:uiPriority="9" w:qFormat="1"/>
-    <w:lsdException w:name="heading 5" w:uiPriority="9" w:qFormat="1"/>
-    <w:lsdException w:name="heading 6" w:uiPriority="9" w:qFormat="1"/>
-    <w:lsdException w:name="heading 7" w:uiPriority="9" w:qFormat="1"/>
-    <w:lsdException w:name="heading 8" w:uiPriority="9" w:qFormat="1"/>
-    <w:lsdException w:name="heading 9" w:uiPriority="9" w:qFormat="1"/>
-    <w:lsdException w:name="toc 1" w:uiPriority="39"/>
-    <w:lsdException w:name="toc 2" w:uiPriority="39"/>
-    <w:lsdException w:name="toc 3" w:uiPriority="39"/>
-    <w:lsdException w:name="toc 4" w:uiPriority="39"/>
-    <w:lsdException w:name="toc 5" w:uiPriority="39"/>
-    <w:lsdException w:name="toc 6" w:uiPriority="39"/>
-    <w:lsdException w:name="toc 7" w:uiPriority="39"/>
-    <w:lsdException w:name="toc 8" w:uiPriority="39"/>
-    <w:lsdException w:name="toc 9" w:uiPriority="39"/>
-    <w:lsdException w:name="caption" w:uiPriority="35" w:qFormat="1"/>
-    <w:lsdException w:name="Title" w:semiHidden="0" w:uiPriority="10" w:unhideWhenUsed="0" w:qFormat="1"/>
-    <w:lsdException w:name="Default Paragraph Font" w:uiPriority="1"/>
-    <w:lsdException w:name="Subtitle" w:semiHidden="0" w:uiPriority="11" w:unhideWhenUsed="0" w:qFormat="1"/>
-    <w:lsdException w:name="Strong" w:semiHidden="0" w:uiPriority="22" w:unhideWhenUsed="0" w:qFormat="1"/>
-    <w:lsdException w:name="Emphasis" w:semiHidden="0" w:uiPriority="20" w:unhideWhenUsed="0" w:qFormat="1"/>
-    <w:lsdException w:name="Table Grid" w:semiHidden="0" w:uiPriority="39" w:unhideWhenUsed="0"/>
-    <w:lsdException w:name="Placeholder Text" w:unhideWhenUsed="0"/>
-    <w:lsdException w:name="No Spacing" w:semiHidden="0" w:uiPriority="1" w:unhideWhenUsed="0" w:qFormat="1"/>
-    <w:lsdException w:name="Light Shading" w:semiHidden="0" w:uiPriority="60" w:unhideWhenUsed="0"/>
-    <w:lsdException w:name="Light List" w:semiHidden="0" w:uiPriority="61" w:unhideWhenUsed="0"/>
-    <w:lsdException w:name="Light Grid" w:semiHidden="0" w:uiPriority="62" w:unhideWhenUsed="0"/>
-    <w:lsdException w:name="Medium Shading 1" w:semiHidden="0" w:uiPriority="63" w:unhideWhenUsed="0"/>
-    <w:lsdException w:name="Medium Shading 2" w:semiHidden="0" w:uiPriority="64" w:unhideWhenUsed="0"/>
-    <w:lsdException w:name="Medium List 1" w:semiHidden="0" w:uiPriority="65" w:unhideWhenUsed="0"/>
-    <w:lsdException w:name="Medium List 2" w:semiHidden="0" w:uiPriority="66" w:unhideWhenUsed="0"/>
-    <w:lsdException w:name="Medium Grid 1" w:semiHidden="0" w:uiPriority="67" w:unhideWhenUsed="0"/>
-    <w:lsdException w:name="Medium Grid 2" w:semiHidden="0" w:uiPriority="68" w:unhideWhenUsed="0"/>
-    <w:lsdException w:name="Medium Grid 3" w:semiHidden="0" w:uiPriority="69" w:unhideWhenUsed="0"/>
-    <w:lsdException w:name="Dark List" w:semiHidden="0" w:uiPriority="70" w:unhideWhenUsed="0"/>
-    <w:lsdException w:name="Colorful Shading" w:semiHidden="0" w:uiPriority="71" w:unhideWhenUsed="0"/>
-    <w:lsdException w:name="Colorful List" w:semiHidden="0" w:uiPriority="72" w:unhideWhenUsed="0"/>
-    <w:lsdException w:name="Colorful Grid" w:semiHidden="0" w:uiPriority="73" w:unhideWhenUsed="0"/>
-    <w:lsdException w:name="Light Shading Accent 1" w:semiHidden="0" w:uiPriority="60" w:unhideWhenUsed="0"/>
-    <w:lsdException w:name="Light List Accent 1" w:semiHidden="0" w:uiPriority="61" w:unhideWhenUsed="0"/>
-    <w:lsdException w:name="Light Grid Accent 1" w:semiHidden="0" w:uiPriority="62" w:unhideWhenUsed="0"/>
-    <w:lsdException w:name="Medium Shading 1 Accent 1" w:semiHidden="0" w:uiPriority="63" w:unhideWhenUsed="0"/>
-    <w:lsdException w:name="Medium Shading 2 Accent 1" w:semiHidden="0" w:uiPriority="64" w:unhideWhenUsed="0"/>
-    <w:lsdException w:name="Medium List 1 Accent 1" w:semiHidden="0" w:uiPriority="65" w:unhideWhenUsed="0"/>
-    <w:lsdException w:name="Revision" w:unhideWhenUsed="0"/>
-    <w:lsdException w:name="List Paragraph" w:semiHidden="0" w:uiPriority="34" w:unhideWhenUsed="0" w:qFormat="1"/>
-    <w:lsdException w:name="Quote" w:semiHidden="0" w:uiPriority="29" w:unhideWhenUsed="0" w:qFormat="1"/>
-    <w:lsdException w:name="Intense Quote" w:semiHidden="0" w:uiPriority="30" w:unhideWhenUsed="0" w:qFormat="1"/>
-    <w:lsdException w:name="Medium List 2 Accent 1" w:semiHidden="0" w:uiPriority="66" w:unhideWhenUsed="0"/>
-    <w:lsdException w:name="Medium Grid 1 Accent 1" w:semiHidden="0" w:uiPriority="67" w:unhideWhenUsed="0"/>
-    <w:lsdException w:name="Medium Grid 2 Accent 1" w:semiHidden="0" w:uiPriority="68" w:unhideWhenUsed="0"/>
-    <w:lsdException w:name="Medium Grid 3 Accent 1" w:semiHidden="0" w:uiPriority="69" w:unhideWhenUsed="0"/>
-    <w:lsdException w:name="Dark List Accent 1" w:semiHidden="0" w:uiPriority="70" w:unhideWhenUsed="0"/>
-    <w:lsdException w:name="Colorful Shading Accent 1" w:semiHidden="0" w:uiPriority="71" w:unhideWhenUsed="0"/>
-    <w:lsdException w:name="Colorful List Accent 1" w:semiHidden="0" w:uiPriority="72" w:unhideWhenUsed="0"/>
-    <w:lsdException w:name="Colorful Grid Accent 1" w:semiHidden="0" w:uiPriority="73" w:unhideWhenUsed="0"/>
-    <w:lsdException w:name="Light Shading Accent 2" w:semiHidden="0" w:uiPriority="60" w:unhideWhenUsed="0"/>
-    <w:lsdException w:name="Light List Accent 2" w:semiHidden="0" w:uiPriority="61" w:unhideWhenUsed="0"/>
-    <w:lsdException w:name="Light Grid Accent 2" w:semiHidden="0" w:uiPriority="62" w:unhideWhenUsed="0"/>
-    <w:lsdException w:name="Medium Shading 1 Accent 2" w:semiHidden="0" w:uiPriority="63" w:unhideWhenUsed="0"/>
-    <w:lsdException w:name="Medium Shading 2 Accent 2" w:semiHidden="0" w:uiPriority="64" w:unhideWhenUsed="0"/>
-    <w:lsdException w:name="Medium List 1 Accent 2" w:semiHidden="0" w:uiPriority="65" w:unhideWhenUsed="0"/>
-    <w:lsdException w:name="Medium List 2 Accent 2" w:semiHidden="0" w:uiPriority="66" w:unhideWhenUsed="0"/>
-    <w:lsdException w:name="Medium Grid 1 Accent 2" w:semiHidden="0" w:uiPriority="67" w:unhideWhenUsed="0"/>
-    <w:lsdException w:name="Medium Grid 2 Accent 2" w:semiHidden="0" w:uiPriority="68" w:unhideWhenUsed="0"/>
-    <w:lsdException w:name="Medium Grid 3 Accent 2" w:semiHidden="0" w:uiPriority="69" w:unhideWhenUsed="0"/>
-    <w:lsdException w:name="Dark List Accent 2" w:semiHidden="0" w:uiPriority="70" w:unhideWhenUsed="0"/>
-    <w:lsdException w:name="Colorful Shading Accent 2" w:semiHidden="0" w:uiPriority="71" w:unhideWhenUsed="0"/>
-    <w:lsdException w:name="Colorful List Accent 2" w:semiHidden="0" w:uiPriority="72" w:unhideWhenUsed="0"/>
-    <w:lsdException w:name="Colorful Grid Accent 2" w:semiHidden="0" w:uiPriority="73" w:unhideWhenUsed="0"/>
-    <w:lsdException w:name="Light Shading Accent 3" w:semiHidden="0" w:uiPriority="60" w:unhideWhenUsed="0"/>
-    <w:lsdException w:name="Light List Accent 3" w:semiHidden="0" w:uiPriority="61" w:unhideWhenUsed="0"/>
-    <w:lsdException w:name="Light Grid Accent 3" w:semiHidden="0" w:uiPriority="62" w:unhideWhenUsed="0"/>
-    <w:lsdException w:name="Medium Shading 1 Accent 3" w:semiHidden="0" w:uiPriority="63" w:unhideWhenUsed="0"/>
-    <w:lsdException w:name="Medium Shading 2 Accent 3" w:semiHidden="0" w:uiPriority="64" w:unhideWhenUsed="0"/>
-    <w:lsdException w:name="Medium List 1 Accent 3" w:semiHidden="0" w:uiPriority="65" w:unhideWhenUsed="0"/>
-    <w:lsdException w:name="Medium List 2 Accent 3" w:semiHidden="0" w:uiPriority="66" w:unhideWhenUsed="0"/>
-    <w:lsdException w:name="Medium Grid 1 Accent 3" w:semiHidden="0" w:uiPriority="67" w:unhideWhenUsed="0"/>
-    <w:lsdException w:name="Medium Grid 2 Accent 3" w:semiHidden="0" w:uiPriority="68" w:unhideWhenUsed="0"/>
-    <w:lsdException w:name="Medium Grid 3 Accent 3" w:semiHidden="0" w:uiPriority="69" w:unhideWhenUsed="0"/>
-    <w:lsdException w:name="Dark List Accent 3" w:semiHidden="0" w:uiPriority="70" w:unhideWhenUsed="0"/>
-    <w:lsdException w:name="Colorful Shading Accent 3" w:semiHidden="0" w:uiPriority="71" w:unhideWhenUsed="0"/>
-    <w:lsdException w:name="Colorful List Accent 3" w:semiHidden="0" w:uiPriority="72" w:unhideWhenUsed="0"/>
-    <w:lsdException w:name="Colorful Grid Accent 3" w:semiHidden="0" w:uiPriority="73" w:unhideWhenUsed="0"/>
-    <w:lsdException w:name="Light Shading Accent 4" w:semiHidden="0" w:uiPriority="60" w:unhideWhenUsed="0"/>
-    <w:lsdException w:name="Light List Accent 4" w:semiHidden="0" w:uiPriority="61" w:unhideWhenUsed="0"/>
-    <w:lsdException w:name="Light Grid Accent 4" w:semiHidden="0" w:uiPriority="62" w:unhideWhenUsed="0"/>
-    <w:lsdException w:name="Medium Shading 1 Accent 4" w:semiHidden="0" w:uiPriority="63" w:unhideWhenUsed="0"/>
-    <w:lsdException w:name="Medium Shading 2 Accent 4" w:semiHidden="0" w:uiPriority="64" w:unhideWhenUsed="0"/>
-    <w:lsdException w:name="Medium List 1 Accent 4" w:semiHidden="0" w:uiPriority="65" w:unhideWhenUsed="0"/>
-    <w:lsdException w:name="Medium List 2 Accent 4" w:semiHidden="0" w:uiPriority="66" w:unhideWhenUsed="0"/>
-    <w:lsdException w:name="Medium Grid 1 Accent 4" w:semiHidden="0" w:uiPriority="67" w:unhideWhenUsed="0"/>
-    <w:lsdException w:name="Medium Grid 2 Accent 4" w:semiHidden="0" w:uiPriority="68" w:unhideWhenUsed="0"/>
-    <w:lsdException w:name="Medium Grid 3 Accent 4" w:semiHidden="0" w:uiPriority="69" w:unhideWhenUsed="0"/>
-    <w:lsdException w:name="Dark List Accent 4" w:semiHidden="0" w:uiPriority="70" w:unhideWhenUsed="0"/>
-    <w:lsdException w:name="Colorful Shading Accent 4" w:semiHidden="0" w:uiPriority="71" w:unhideWhenUsed="0"/>
-    <w:lsdException w:name="Colorful List Accent 4" w:semiHidden="0" w:uiPriority="72" w:unhideWhenUsed="0"/>
-    <w:lsdException w:name="Colorful Grid Accent 4" w:semiHidden="0" w:uiPriority="73" w:unhideWhenUsed="0"/>
-    <w:lsdException w:name="Light Shading Accent 5" w:semiHidden="0" w:uiPriority="60" w:unhideWhenUsed="0"/>
-    <w:lsdException w:name="Light List Accent 5" w:semiHidden="0" w:uiPriority="61" w:unhideWhenUsed="0"/>
-    <w:lsdException w:name="Light Grid Accent 5" w:semiHidden="0" w:uiPriority="62" w:unhideWhenUsed="0"/>
-    <w:lsdException w:name="Medium Shading 1 Accent 5" w:semiHidden="0" w:uiPriority="63" w:unhideWhenUsed="0"/>
-    <w:lsdException w:name="Medium Shading 2 Accent 5" w:semiHidden="0" w:uiPriority="64" w:unhideWhenUsed="0"/>
-    <w:lsdException w:name="Medium List 1 Accent 5" w:semiHidden="0" w:uiPriority="65" w:unhideWhenUsed="0"/>
-    <w:lsdException w:name="Medium List 2 Accent 5" w:semiHidden="0" w:uiPriority="66" w:unhideWhenUsed="0"/>
-    <w:lsdException w:name="Medium Grid 1 Accent 5" w:semiHidden="0" w:uiPriority="67" w:unhideWhenUsed="0"/>
-    <w:lsdException w:name="Medium Grid 2 Accent 5" w:semiHidden="0" w:uiPriority="68" w:unhideWhenUsed="0"/>
-    <w:lsdException w:name="Medium Grid 3 Accent 5" w:semiHidden="0" w:uiPriority="69" w:unhideWhenUsed="0"/>
-    <w:lsdException w:name="Dark List Accent 5" w:semiHidden="0" w:uiPriority="70" w:unhideWhenUsed="0"/>
-    <w:lsdException w:name="Colorful Shading Accent 5" w:semiHidden="0" w:uiPriority="71" w:unhideWhenUsed="0"/>
-    <w:lsdException w:name="Colorful List Accent 5" w:semiHidden="0" w:uiPriority="72" w:unhideWhenUsed="0"/>
-    <w:lsdException w:name="Colorful Grid Accent 5" w:semiHidden="0" w:uiPriority="73" w:unhideWhenUsed="0"/>
-    <w:lsdException w:name="Light Shading Accent 6" w:semiHidden="0" w:uiPriority="60" w:unhideWhenUsed="0"/>
-    <w:lsdException w:name="Light List Accent 6" w:semiHidden="0" w:uiPriority="61" w:unhideWhenUsed="0"/>
-    <w:lsdException w:name="Light Grid Accent 6" w:semiHidden="0" w:uiPriority="62" w:unhideWhenUsed="0"/>
-    <w:lsdException w:name="Medium Shading 1 Accent 6" w:semiHidden="0" w:uiPriority="63" w:unhideWhenUsed="0"/>
-    <w:lsdException w:name="Medium Shading 2 Accent 6" w:semiHidden="0" w:uiPriority="64" w:unhideWhenUsed="0"/>
-    <w:lsdException w:name="Medium List 1 Accent 6" w:semiHidden="0" w:uiPriority="65" w:unhideWhenUsed="0"/>
-    <w:lsdException w:name="Medium List 2 Accent 6" w:semiHidden="0" w:uiPriority="66" w:unhideWhenUsed="0"/>
-    <w:lsdException w:name="Medium Grid 1 Accent 6" w:semiHidden="0" w:uiPriority="67" w:unhideWhenUsed="0"/>
-    <w:lsdException w:name="Medium Grid 2 Accent 6" w:semiHidden="0" w:uiPriority="68" w:unhideWhenUsed="0"/>
-    <w:lsdException w:name="Medium Grid 3 Accent 6" w:semiHidden="0" w:uiPriority="69" w:unhideWhenUsed="0"/>
-    <w:lsdException w:name="Dark List Accent 6" w:semiHidden="0" w:uiPriority="70" w:unhideWhenUsed="0"/>
-    <w:lsdException w:name="Colorful Shading Accent 6" w:semiHidden="0" w:uiPriority="71" w:unhideWhenUsed="0"/>
-    <w:lsdException w:name="Colorful List Accent 6" w:semiHidden="0" w:uiPriority="72" w:unhideWhenUsed="0"/>
-    <w:lsdException w:name="Colorful Grid Accent 6" w:semiHidden="0" w:uiPriority="73" w:unhideWhenUsed="0"/>
-    <w:lsdException w:name="Subtle Emphasis" w:semiHidden="0" w:uiPriority="19" w:unhideWhenUsed="0" w:qFormat="1"/>
-    <w:lsdException w:name="Intense Emphasis" w:semiHidden="0" w:uiPriority="21" w:unhideWhenUsed="0" w:qFormat="1"/>
-    <w:lsdException w:name="Subtle Reference" w:semiHidden="0" w:uiPriority="31" w:unhideWhenUsed="0" w:qFormat="1"/>
-    <w:lsdException w:name="Intense Reference" w:semiHidden="0" w:uiPriority="32" w:unhideWhenUsed="0" w:qFormat="1"/>
-    <w:lsdException w:name="Book Title" w:semiHidden="0" w:uiPriority="33" w:unhideWhenUsed="0" w:qFormat="1"/>
-    <w:lsdException w:name="Bibliography" w:uiPriority="37"/>
-    <w:lsdException w:name="TOC Heading" w:uiPriority="39" w:qFormat="1"/>
+  <w:latentStyles w:defLockedState="0" w:defUIPriority="99" w:defSemiHidden="0" w:defUnhideWhenUsed="0" w:defQFormat="0" w:count="371">
+    <w:lsdException w:name="Normal" w:uiPriority="0" w:qFormat="1"/>
+    <w:lsdException w:name="heading 1" w:uiPriority="9" w:qFormat="1"/>
+    <w:lsdException w:name="heading 2" w:semiHidden="1" w:uiPriority="9" w:unhideWhenUsed="1" w:qFormat="1"/>
+    <w:lsdException w:name="heading 3" w:semiHidden="1" w:uiPriority="9" w:unhideWhenUsed="1" w:qFormat="1"/>
+    <w:lsdException w:name="heading 4" w:semiHidden="1" w:uiPriority="9" w:unhideWhenUsed="1" w:qFormat="1"/>
+    <w:lsdException w:name="heading 5" w:semiHidden="1" w:uiPriority="9" w:unhideWhenUsed="1" w:qFormat="1"/>
+    <w:lsdException w:name="heading 6" w:semiHidden="1" w:uiPriority="9" w:unhideWhenUsed="1" w:qFormat="1"/>
+    <w:lsdException w:name="heading 7" w:semiHidden="1" w:uiPriority="9" w:unhideWhenUsed="1" w:qFormat="1"/>
+    <w:lsdException w:name="heading 8" w:semiHidden="1" w:uiPriority="9" w:unhideWhenUsed="1" w:qFormat="1"/>
+    <w:lsdException w:name="heading 9" w:semiHidden="1" w:uiPriority="9" w:unhideWhenUsed="1" w:qFormat="1"/>
+    <w:lsdException w:name="index 1" w:semiHidden="1" w:unhideWhenUsed="1"/>
+    <w:lsdException w:name="index 2" w:semiHidden="1" w:unhideWhenUsed="1"/>
+    <w:lsdException w:name="index 3" w:semiHidden="1" w:unhideWhenUsed="1"/>
+    <w:lsdException w:name="index 4" w:semiHidden="1" w:unhideWhenUsed="1"/>
+    <w:lsdException w:name="index 5" w:semiHidden="1" w:unhideWhenUsed="1"/>
+    <w:lsdException w:name="index 6" w:semiHidden="1" w:unhideWhenUsed="1"/>
+    <w:lsdException w:name="index 7" w:semiHidden="1" w:unhideWhenUsed="1"/>
+    <w:lsdException w:name="index 8" w:semiHidden="1" w:unhideWhenUsed="1"/>
+    <w:lsdException w:name="index 9" w:semiHidden="1" w:unhideWhenUsed="1"/>
+    <w:lsdException w:name="toc 1" w:semiHidden="1" w:uiPriority="39" w:unhideWhenUsed="1"/>
+    <w:lsdException w:name="toc 2" w:semiHidden="1" w:uiPriority="39" w:unhideWhenUsed="1"/>
+    <w:lsdException w:name="toc 3" w:semiHidden="1" w:uiPriority="39" w:unhideWhenUsed="1"/>
+    <w:lsdException w:name="toc 4" w:semiHidden="1" w:uiPriority="39" w:unhideWhenUsed="1"/>
+    <w:lsdException w:name="toc 5" w:semiHidden="1" w:uiPriority="39" w:unhideWhenUsed="1"/>
+    <w:lsdException w:name="toc 6" w:semiHidden="1" w:uiPriority="39" w:unhideWhenUsed="1"/>
+    <w:lsdException w:name="toc 7" w:semiHidden="1" w:uiPriority="39" w:unhideWhenUsed="1"/>
+    <w:lsdException w:name="toc 8" w:semiHidden="1" w:uiPriority="39" w:unhideWhenUsed="1"/>
+    <w:lsdException w:name="toc 9" w:semiHidden="1" w:uiPriority="39" w:unhideWhenUsed="1"/>
+    <w:lsdException w:name="Normal Indent" w:semiHidden="1" w:unhideWhenUsed="1"/>
+    <w:lsdException w:name="footnote text" w:semiHidden="1" w:unhideWhenUsed="1"/>
+    <w:lsdException w:name="annotation text" w:semiHidden="1" w:unhideWhenUsed="1"/>
+    <w:lsdException w:name="header" w:semiHidden="1" w:unhideWhenUsed="1"/>
+    <w:lsdException w:name="footer" w:semiHidden="1" w:unhideWhenUsed="1"/>
+    <w:lsdException w:name="index heading" w:semiHidden="1" w:unhideWhenUsed="1"/>
+    <w:lsdException w:name="caption" w:semiHidden="1" w:uiPriority="35" w:unhideWhenUsed="1" w:qFormat="1"/>
+    <w:lsdException w:name="table of figures" w:semiHidden="1" w:unhideWhenUsed="1"/>
+    <w:lsdException w:name="envelope address" w:semiHidden="1" w:unhideWhenUsed="1"/>
+    <w:lsdException w:name="envelope return" w:semiHidden="1" w:unhideWhenUsed="1"/>
+    <w:lsdException w:name="footnote reference" w:semiHidden="1" w:unhideWhenUsed="1"/>
+    <w:lsdException w:name="annotation reference" w:semiHidden="1" w:unhideWhenUsed="1"/>
+    <w:lsdException w:name="line number" w:semiHidden="1" w:unhideWhenUsed="1"/>
+    <w:lsdException w:name="page number" w:semiHidden="1" w:unhideWhenUsed="1"/>
+    <w:lsdException w:name="endnote reference" w:semiHidden="1" w:unhideWhenUsed="1"/>
+    <w:lsdException w:name="endnote text" w:semiHidden="1" w:unhideWhenUsed="1"/>
+    <w:lsdException w:name="table of authorities" w:semiHidden="1" w:unhideWhenUsed="1"/>
+    <w:lsdException w:name="macro" w:semiHidden="1" w:unhideWhenUsed="1"/>
+    <w:lsdException w:name="toa heading" w:semiHidden="1" w:unhideWhenUsed="1"/>
+    <w:lsdException w:name="List" w:semiHidden="1" w:unhideWhenUsed="1"/>
+    <w:lsdException w:name="List Bullet" w:semiHidden="1" w:unhideWhenUsed="1"/>
+    <w:lsdException w:name="List Number" w:semiHidden="1" w:unhideWhenUsed="1"/>
+    <w:lsdException w:name="List 2" w:semiHidden="1" w:unhideWhenUsed="1"/>
+    <w:lsdException w:name="List 3" w:semiHidden="1" w:unhideWhenUsed="1"/>
+    <w:lsdException w:name="List 4" w:semiHidden="1" w:unhideWhenUsed="1"/>
+    <w:lsdException w:name="List 5" w:semiHidden="1" w:unhideWhenUsed="1"/>
+    <w:lsdException w:name="List Bullet 2" w:semiHidden="1" w:unhideWhenUsed="1"/>
+    <w:lsdException w:name="List Bullet 3" w:semiHidden="1" w:unhideWhenUsed="1"/>
+    <w:lsdException w:name="List Bullet 4" w:semiHidden="1" w:unhideWhenUsed="1"/>
+    <w:lsdException w:name="List Bullet 5" w:semiHidden="1" w:unhideWhenUsed="1"/>
+    <w:lsdException w:name="List Number 2" w:semiHidden="1" w:unhideWhenUsed="1"/>
+    <w:lsdException w:name="List Number 3" w:semiHidden="1" w:unhideWhenUsed="1"/>
+    <w:lsdException w:name="List Number 4" w:semiHidden="1" w:unhideWhenUsed="1"/>
+    <w:lsdException w:name="List Number 5" w:semiHidden="1" w:unhideWhenUsed="1"/>
+    <w:lsdException w:name="Title" w:uiPriority="10" w:qFormat="1"/>
+    <w:lsdException w:name="Closing" w:semiHidden="1" w:unhideWhenUsed="1"/>
+    <w:lsdException w:name="Signature" w:semiHidden="1" w:unhideWhenUsed="1"/>
+    <w:lsdException w:name="Default Paragraph Font" w:semiHidden="1" w:uiPriority="1" w:unhideWhenUsed="1"/>
+    <w:lsdException w:name="Body Text" w:semiHidden="1" w:unhideWhenUsed="1"/>
+    <w:lsdException w:name="Body Text Indent" w:semiHidden="1" w:unhideWhenUsed="1"/>
+    <w:lsdException w:name="List Continue" w:semiHidden="1" w:unhideWhenUsed="1"/>
+    <w:lsdException w:name="List Continue 2" w:semiHidden="1" w:unhideWhenUsed="1"/>
+    <w:lsdException w:name="List Continue 3" w:semiHidden="1" w:unhideWhenUsed="1"/>
+    <w:lsdException w:name="List Continue 4" w:semiHidden="1" w:unhideWhenUsed="1"/>
+    <w:lsdException w:name="List Continue 5" w:semiHidden="1" w:unhideWhenUsed="1"/>
+    <w:lsdException w:name="Message Header" w:semiHidden="1" w:unhideWhenUsed="1"/>
+    <w:lsdException w:name="Subtitle" w:uiPriority="11" w:qFormat="1"/>
+    <w:lsdException w:name="Salutation" w:semiHidden="1" w:unhideWhenUsed="1"/>
+    <w:lsdException w:name="Date" w:semiHidden="1" w:unhideWhenUsed="1"/>
+    <w:lsdException w:name="Body Text First Indent" w:semiHidden="1" w:unhideWhenUsed="1"/>
+    <w:lsdException w:name="Body Text First Indent 2" w:semiHidden="1" w:unhideWhenUsed="1"/>
+    <w:lsdException w:name="Note Heading" w:semiHidden="1" w:unhideWhenUsed="1"/>
+    <w:lsdException w:name="Body Text 2" w:semiHidden="1" w:unhideWhenUsed="1"/>
+    <w:lsdException w:name="Body Text 3" w:semiHidden="1" w:unhideWhenUsed="1"/>
+    <w:lsdException w:name="Body Text Indent 2" w:semiHidden="1" w:unhideWhenUsed="1"/>
+    <w:lsdException w:name="Body Text Indent 3" w:semiHidden="1" w:unhideWhenUsed="1"/>
+    <w:lsdException w:name="Block Text" w:semiHidden="1" w:unhideWhenUsed="1"/>
+    <w:lsdException w:name="Hyperlink" w:semiHidden="1" w:unhideWhenUsed="1"/>
+    <w:lsdException w:name="FollowedHyperlink" w:semiHidden="1" w:unhideWhenUsed="1"/>
+    <w:lsdException w:name="Strong" w:uiPriority="22" w:qFormat="1"/>
+    <w:lsdException w:name="Emphasis" w:uiPriority="20" w:qFormat="1"/>
+    <w:lsdException w:name="Document Map" w:semiHidden="1" w:unhideWhenUsed="1"/>
+    <w:lsdException w:name="Plain Text" w:semiHidden="1" w:unhideWhenUsed="1"/>
+    <w:lsdException w:name="E-mail Signature" w:semiHidden="1" w:unhideWhenUsed="1"/>
+    <w:lsdException w:name="HTML Top of Form" w:semiHidden="1" w:unhideWhenUsed="1"/>
+    <w:lsdException w:name="HTML Bottom of Form" w:semiHidden="1" w:unhideWhenUsed="1"/>
+    <w:lsdException w:name="Normal (Web)" w:semiHidden="1" w:unhideWhenUsed="1"/>
+    <w:lsdException w:name="HTML Acronym" w:semiHidden="1" w:unhideWhenUsed="1"/>
+    <w:lsdException w:name="HTML Address" w:semiHidden="1" w:unhideWhenUsed="1"/>
+    <w:lsdException w:name="HTML Cite" w:semiHidden="1" w:unhideWhenUsed="1"/>
+    <w:lsdException w:name="HTML Code" w:semiHidden="1" w:unhideWhenUsed="1"/>
+    <w:lsdException w:name="HTML Definition" w:semiHidden="1" w:unhideWhenUsed="1"/>
+    <w:lsdException w:name="HTML Keyboard" w:semiHidden="1" w:unhideWhenUsed="1"/>
+    <w:lsdException w:name="HTML Preformatted" w:semiHidden="1" w:unhideWhenUsed="1"/>
+    <w:lsdException w:name="HTML Sample" w:semiHidden="1" w:unhideWhenUsed="1"/>
+    <w:lsdException w:name="HTML Typewriter" w:semiHidden="1" w:unhideWhenUsed="1"/>
+    <w:lsdException w:name="HTML Variable" w:semiHidden="1" w:unhideWhenUsed="1"/>
+    <w:lsdException w:name="Normal Table" w:semiHidden="1" w:unhideWhenUsed="1"/>
+    <w:lsdException w:name="annotation subject" w:semiHidden="1" w:unhideWhenUsed="1"/>
+    <w:lsdException w:name="No List" w:semiHidden="1" w:unhideWhenUsed="1"/>
+    <w:lsdException w:name="Outline List 1" w:semiHidden="1" w:unhideWhenUsed="1"/>
+    <w:lsdException w:name="Outline List 2" w:semiHidden="1" w:unhideWhenUsed="1"/>
+    <w:lsdException w:name="Outline List 3" w:semiHidden="1" w:unhideWhenUsed="1"/>
+    <w:lsdException w:name="Table Simple 1" w:semiHidden="1" w:unhideWhenUsed="1"/>
+    <w:lsdException w:name="Table Simple 2" w:semiHidden="1" w:unhideWhenUsed="1"/>
+    <w:lsdException w:name="Table Simple 3" w:semiHidden="1" w:unhideWhenUsed="1"/>
+    <w:lsdException w:name="Table Classic 1" w:semiHidden="1" w:unhideWhenUsed="1"/>
+    <w:lsdException w:name="Table Classic 2" w:semiHidden="1" w:unhideWhenUsed="1"/>
+    <w:lsdException w:name="Table Classic 3" w:semiHidden="1" w:unhideWhenUsed="1"/>
+    <w:lsdException w:name="Table Classic 4" w:semiHidden="1" w:unhideWhenUsed="1"/>
+    <w:lsdException w:name="Table Colorful 1" w:semiHidden="1" w:unhideWhenUsed="1"/>
+    <w:lsdException w:name="Table Colorful 2" w:semiHidden="1" w:unhideWhenUsed="1"/>
+    <w:lsdException w:name="Table Colorful 3" w:semiHidden="1" w:unhideWhenUsed="1"/>
+    <w:lsdException w:name="Table Columns 1" w:semiHidden="1" w:unhideWhenUsed="1"/>
+    <w:lsdException w:name="Table Columns 2" w:semiHidden="1" w:unhideWhenUsed="1"/>
+    <w:lsdException w:name="Table Columns 3" w:semiHidden="1" w:unhideWhenUsed="1"/>
+    <w:lsdException w:name="Table Columns 4" w:semiHidden="1" w:unhideWhenUsed="1"/>
+    <w:lsdException w:name="Table Columns 5" w:semiHidden="1" w:unhideWhenUsed="1"/>
+    <w:lsdException w:name="Table Grid 1" w:semiHidden="1" w:unhideWhenUsed="1"/>
+    <w:lsdException w:name="Table Grid 2" w:semiHidden="1" w:unhideWhenUsed="1"/>
+    <w:lsdException w:name="Table Grid 3" w:semiHidden="1" w:unhideWhenUsed="1"/>
+    <w:lsdException w:name="Table Grid 4" w:semiHidden="1" w:unhideWhenUsed="1"/>
+    <w:lsdException w:name="Table Grid 5" w:semiHidden="1" w:unhideWhenUsed="1"/>
+    <w:lsdException w:name="Table Grid 6" w:semiHidden="1" w:unhideWhenUsed="1"/>
+    <w:lsdException w:name="Table Grid 7" w:semiHidden="1" w:unhideWhenUsed="1"/>
+    <w:lsdException w:name="Table Grid 8" w:semiHidden="1" w:unhideWhenUsed="1"/>
+    <w:lsdException w:name="Table List 1" w:semiHidden="1" w:unhideWhenUsed="1"/>
+    <w:lsdException w:name="Table List 2" w:semiHidden="1" w:unhideWhenUsed="1"/>
+    <w:lsdException w:name="Table List 3" w:semiHidden="1" w:unhideWhenUsed="1"/>
+    <w:lsdException w:name="Table List 4" w:semiHidden="1" w:unhideWhenUsed="1"/>
+    <w:lsdException w:name="Table List 5" w:semiHidden="1" w:unhideWhenUsed="1"/>
+    <w:lsdException w:name="Table List 6" w:semiHidden="1" w:unhideWhenUsed="1"/>
+    <w:lsdException w:name="Table List 7" w:semiHidden="1" w:unhideWhenUsed="1"/>
+    <w:lsdException w:name="Table List 8" w:semiHidden="1" w:unhideWhenUsed="1"/>
+    <w:lsdException w:name="Table 3D effects 1" w:semiHidden="1" w:unhideWhenUsed="1"/>
+    <w:lsdException w:name="Table 3D effects 2" w:semiHidden="1" w:unhideWhenUsed="1"/>
+    <w:lsdException w:name="Table 3D effects 3" w:semiHidden="1" w:unhideWhenUsed="1"/>
+    <w:lsdException w:name="Table Contemporary" w:semiHidden="1" w:unhideWhenUsed="1"/>
+    <w:lsdException w:name="Table Elegant" w:semiHidden="1" w:unhideWhenUsed="1"/>
+    <w:lsdException w:name="Table Professional" w:semiHidden="1" w:unhideWhenUsed="1"/>
+    <w:lsdException w:name="Table Subtle 1" w:semiHidden="1" w:unhideWhenUsed="1"/>
+    <w:lsdException w:name="Table Subtle 2" w:semiHidden="1" w:unhideWhenUsed="1"/>
+    <w:lsdException w:name="Table Web 1" w:semiHidden="1" w:unhideWhenUsed="1"/>
+    <w:lsdException w:name="Table Web 2" w:semiHidden="1" w:unhideWhenUsed="1"/>
+    <w:lsdException w:name="Table Web 3" w:semiHidden="1" w:unhideWhenUsed="1"/>
+    <w:lsdException w:name="Balloon Text" w:semiHidden="1" w:unhideWhenUsed="1"/>
+    <w:lsdException w:name="Table Grid" w:uiPriority="39"/>
+    <w:lsdException w:name="Table Theme" w:semiHidden="1" w:unhideWhenUsed="1"/>
+    <w:lsdException w:name="Placeholder Text" w:semiHidden="1"/>
+    <w:lsdException w:name="No Spacing" w:uiPriority="1" w:qFormat="1"/>
+    <w:lsdException w:name="Light Shading" w:uiPriority="60"/>
+    <w:lsdException w:name="Light List" w:uiPriority="61"/>
+    <w:lsdException w:name="Light Grid" w:uiPriority="62"/>
+    <w:lsdException w:name="Medium Shading 1" w:uiPriority="63"/>
+    <w:lsdException w:name="Medium Shading 2" w:uiPriority="64"/>
+    <w:lsdException w:name="Medium List 1" w:uiPriority="65"/>
+    <w:lsdException w:name="Medium List 2" w:uiPriority="66"/>
+    <w:lsdException w:name="Medium Grid 1" w:uiPriority="67"/>
+    <w:lsdException w:name="Medium Grid 2" w:uiPriority="68"/>
+    <w:lsdException w:name="Medium Grid 3" w:uiPriority="69"/>
+    <w:lsdException w:name="Dark List" w:uiPriority="70"/>
+    <w:lsdException w:name="Colorful Shading" w:uiPriority="71"/>
+    <w:lsdException w:name="Colorful List" w:uiPriority="72"/>
+    <w:lsdException w:name="Colorful Grid" w:uiPriority="73"/>
+    <w:lsdException w:name="Light Shading Accent 1" w:uiPriority="60"/>
+    <w:lsdException w:name="Light List Accent 1" w:uiPriority="61"/>
+    <w:lsdException w:name="Light Grid Accent 1" w:uiPriority="62"/>
+    <w:lsdException w:name="Medium Shading 1 Accent 1" w:uiPriority="63"/>
+    <w:lsdException w:name="Medium Shading 2 Accent 1" w:uiPriority="64"/>
+    <w:lsdException w:name="Medium List 1 Accent 1" w:uiPriority="65"/>
+    <w:lsdException w:name="Revision" w:semiHidden="1"/>
+    <w:lsdException w:name="List Paragraph" w:uiPriority="34" w:qFormat="1"/>
+    <w:lsdException w:name="Quote" w:uiPriority="29" w:qFormat="1"/>
+    <w:lsdException w:name="Intense Quote" w:uiPriority="30" w:qFormat="1"/>
+    <w:lsdException w:name="Medium List 2 Accent 1" w:uiPriority="66"/>
+    <w:lsdException w:name="Medium Grid 1 Accent 1" w:uiPriority="67"/>
+    <w:lsdException w:name="Medium Grid 2 Accent 1" w:uiPriority="68"/>
+    <w:lsdException w:name="Medium Grid 3 Accent 1" w:uiPriority="69"/>
+    <w:lsdException w:name="Dark List Accent 1" w:uiPriority="70"/>
+    <w:lsdException w:name="Colorful Shading Accent 1" w:uiPriority="71"/>
+    <w:lsdException w:name="Colorful List Accent 1" w:uiPriority="72"/>
+    <w:lsdException w:name="Colorful Grid Accent 1" w:uiPriority="73"/>
+    <w:lsdException w:name="Light Shading Accent 2" w:uiPriority="60"/>
+    <w:lsdException w:name="Light List Accent 2" w:uiPriority="61"/>
+    <w:lsdException w:name="Light Grid Accent 2" w:uiPriority="62"/>
+    <w:lsdException w:name="Medium Shading 1 Accent 2" w:uiPriority="63"/>
+    <w:lsdException w:name="Medium Shading 2 Accent 2" w:uiPriority="64"/>
+    <w:lsdException w:name="Medium List 1 Accent 2" w:uiPriority="65"/>
+    <w:lsdException w:name="Medium List 2 Accent 2" w:uiPriority="66"/>
+    <w:lsdException w:name="Medium Grid 1 Accent 2" w:uiPriority="67"/>
+    <w:lsdException w:name="Medium Grid 2 Accent 2" w:uiPriority="68"/>
+    <w:lsdException w:name="Medium Grid 3 Accent 2" w:uiPriority="69"/>
+    <w:lsdException w:name="Dark List Accent 2" w:uiPriority="70"/>
+    <w:lsdException w:name="Colorful Shading Accent 2" w:uiPriority="71"/>
+    <w:lsdException w:name="Colorful List Accent 2" w:uiPriority="72"/>
+    <w:lsdException w:name="Colorful Grid Accent 2" w:uiPriority="73"/>
+    <w:lsdException w:name="Light Shading Accent 3" w:uiPriority="60"/>
+    <w:lsdException w:name="Light List Accent 3" w:uiPriority="61"/>
+    <w:lsdException w:name="Light Grid Accent 3" w:uiPriority="62"/>
+    <w:lsdException w:name="Medium Shading 1 Accent 3" w:uiPriority="63"/>
+    <w:lsdException w:name="Medium Shading 2 Accent 3" w:uiPriority="64"/>
+    <w:lsdException w:name="Medium List 1 Accent 3" w:uiPriority="65"/>
+    <w:lsdException w:name="Medium List 2 Accent 3" w:uiPriority="66"/>
+    <w:lsdException w:name="Medium Grid 1 Accent 3" w:uiPriority="67"/>
+    <w:lsdException w:name="Medium Grid 2 Accent 3" w:uiPriority="68"/>
+    <w:lsdException w:name="Medium Grid 3 Accent 3" w:uiPriority="69"/>
+    <w:lsdException w:name="Dark List Accent 3" w:uiPriority="70"/>
+    <w:lsdException w:name="Colorful Shading Accent 3" w:uiPriority="71"/>
+    <w:lsdException w:name="Colorful List Accent 3" w:uiPriority="72"/>
+    <w:lsdException w:name="Colorful Grid Accent 3" w:uiPriority="73"/>
+    <w:lsdException w:name="Light Shading Accent 4" w:uiPriority="60"/>
+    <w:lsdException w:name="Light List Accent 4" w:uiPriority="61"/>
+    <w:lsdException w:name="Light Grid Accent 4" w:uiPriority="62"/>
+    <w:lsdException w:name="Medium Shading 1 Accent 4" w:uiPriority="63"/>
+    <w:lsdException w:name="Medium Shading 2 Accent 4" w:uiPriority="64"/>
+    <w:lsdException w:name="Medium List 1 Accent 4" w:uiPriority="65"/>
+    <w:lsdException w:name="Medium List 2 Accent 4" w:uiPriority="66"/>
+    <w:lsdException w:name="Medium Grid 1 Accent 4" w:uiPriority="67"/>
+    <w:lsdException w:name="Medium Grid 2 Accent 4" w:uiPriority="68"/>
+    <w:lsdException w:name="Medium Grid 3 Accent 4" w:uiPriority="69"/>
+    <w:lsdException w:name="Dark List Accent 4" w:uiPriority="70"/>
+    <w:lsdException w:name="Colorful Shading Accent 4" w:uiPriority="71"/>
+    <w:lsdException w:name="Colorful List Accent 4" w:uiPriority="72"/>
+    <w:lsdException w:name="Colorful Grid Accent 4" w:uiPriority="73"/>
+    <w:lsdException w:name="Light Shading Accent 5" w:uiPriority="60"/>
+    <w:lsdException w:name="Light List Accent 5" w:uiPriority="61"/>
+    <w:lsdException w:name="Light Grid Accent 5" w:uiPriority="62"/>
+    <w:lsdException w:name="Medium Shading 1 Accent 5" w:uiPriority="63"/>
+    <w:lsdException w:name="Medium Shading 2 Accent 5" w:uiPriority="64"/>
+    <w:lsdException w:name="Medium List 1 Accent 5" w:uiPriority="65"/>
+    <w:lsdException w:name="Medium List 2 Accent 5" w:uiPriority="66"/>
+    <w:lsdException w:name="Medium Grid 1 Accent 5" w:uiPriority="67"/>
+    <w:lsdException w:name="Medium Grid 2 Accent 5" w:uiPriority="68"/>
+    <w:lsdException w:name="Medium Grid 3 Accent 5" w:uiPriority="69"/>
+    <w:lsdException w:name="Dark List Accent 5" w:uiPriority="70"/>
+    <w:lsdException w:name="Colorful Shading Accent 5" w:uiPriority="71"/>
+    <w:lsdException w:name="Colorful List Accent 5" w:uiPriority="72"/>
+    <w:lsdException w:name="Colorful Grid Accent 5" w:uiPriority="73"/>
+    <w:lsdException w:name="Light Shading Accent 6" w:uiPriority="60"/>
+    <w:lsdException w:name="Light List Accent 6" w:uiPriority="61"/>
+    <w:lsdException w:name="Light Grid Accent 6" w:uiPriority="62"/>
+    <w:lsdException w:name="Medium Shading 1 Accent 6" w:uiPriority="63"/>
+    <w:lsdException w:name="Medium Shading 2 Accent 6" w:uiPriority="64"/>
+    <w:lsdException w:name="Medium List 1 Accent 6" w:uiPriority="65"/>
+    <w:lsdException w:name="Medium List 2 Accent 6" w:uiPriority="66"/>
+    <w:lsdException w:name="Medium Grid 1 Accent 6" w:uiPriority="67"/>
+    <w:lsdException w:name="Medium Grid 2 Accent 6" w:uiPriority="68"/>
+    <w:lsdException w:name="Medium Grid 3 Accent 6" w:uiPriority="69"/>
+    <w:lsdException w:name="Dark List Accent 6" w:uiPriority="70"/>
+    <w:lsdException w:name="Colorful Shading Accent 6" w:uiPriority="71"/>
+    <w:lsdException w:name="Colorful List Accent 6" w:uiPriority="72"/>
+    <w:lsdException w:name="Colorful Grid Accent 6" w:uiPriority="73"/>
+    <w:lsdException w:name="Subtle Emphasis" w:uiPriority="19" w:qFormat="1"/>
+    <w:lsdException w:name="Intense Emphasis" w:uiPriority="21" w:qFormat="1"/>
+    <w:lsdException w:name="Subtle Reference" w:uiPriority="31" w:qFormat="1"/>
+    <w:lsdException w:name="Intense Reference" w:uiPriority="32" w:qFormat="1"/>
+    <w:lsdException w:name="Book Title" w:uiPriority="33" w:qFormat="1"/>
+    <w:lsdException w:name="Bibliography" w:semiHidden="1" w:uiPriority="37" w:unhideWhenUsed="1"/>
+    <w:lsdException w:name="TOC Heading" w:semiHidden="1" w:uiPriority="39" w:unhideWhenUsed="1" w:qFormat="1"/>
+    <w:lsdException w:name="Plain Table 1" w:uiPriority="41"/>
+    <w:lsdException w:name="Plain Table 2" w:uiPriority="42"/>
+    <w:lsdException w:name="Plain Table 3" w:uiPriority="43"/>
+    <w:lsdException w:name="Plain Table 4" w:uiPriority="44"/>
+    <w:lsdException w:name="Plain Table 5" w:uiPriority="45"/>
+    <w:lsdException w:name="Grid Table Light" w:uiPriority="40"/>
+    <w:lsdException w:name="Grid Table 1 Light" w:uiPriority="46"/>
+    <w:lsdException w:name="Grid Table 2" w:uiPriority="47"/>
+    <w:lsdException w:name="Grid Table 3" w:uiPriority="48"/>
+    <w:lsdException w:name="Grid Table 4" w:uiPriority="49"/>
+    <w:lsdException w:name="Grid Table 5 Dark" w:uiPriority="50"/>
+    <w:lsdException w:name="Grid Table 6 Colorful" w:uiPriority="51"/>
+    <w:lsdException w:name="Grid Table 7 Colorful" w:uiPriority="52"/>
+    <w:lsdException w:name="Grid Table 1 Light Accent 1" w:uiPriority="46"/>
+    <w:lsdException w:name="Grid Table 2 Accent 1" w:uiPriority="47"/>
+    <w:lsdException w:name="Grid Table 3 Accent 1" w:uiPriority="48"/>
+    <w:lsdException w:name="Grid Table 4 Accent 1" w:uiPriority="49"/>
+    <w:lsdException w:name="Grid Table 5 Dark Accent 1" w:uiPriority="50"/>
+    <w:lsdException w:name="Grid Table 6 Colorful Accent 1" w:uiPriority="51"/>
+    <w:lsdException w:name="Grid Table 7 Colorful Accent 1" w:uiPriority="52"/>
+    <w:lsdException w:name="Grid Table 1 Light Accent 2" w:uiPriority="46"/>
+    <w:lsdException w:name="Grid Table 2 Accent 2" w:uiPriority="47"/>
+    <w:lsdException w:name="Grid Table 3 Accent 2" w:uiPriority="48"/>
+    <w:lsdException w:name="Grid Table 4 Accent 2" w:uiPriority="49"/>
+    <w:lsdException w:name="Grid Table 5 Dark Accent 2" w:uiPriority="50"/>
+    <w:lsdException w:name="Grid Table 6 Colorful Accent 2" w:uiPriority="51"/>
+    <w:lsdException w:name="Grid Table 7 Colorful Accent 2" w:uiPriority="52"/>
+    <w:lsdException w:name="Grid Table 1 Light Accent 3" w:uiPriority="46"/>
+    <w:lsdException w:name="Grid Table 2 Accent 3" w:uiPriority="47"/>
+    <w:lsdException w:name="Grid Table 3 Accent 3" w:uiPriority="48"/>
+    <w:lsdException w:name="Grid Table 4 Accent 3" w:uiPriority="49"/>
+    <w:lsdException w:name="Grid Table 5 Dark Accent 3" w:uiPriority="50"/>
+    <w:lsdException w:name="Grid Table 6 Colorful Accent 3" w:uiPriority="51"/>
+    <w:lsdException w:name="Grid Table 7 Colorful Accent 3" w:uiPriority="52"/>
+    <w:lsdException w:name="Grid Table 1 Light Accent 4" w:uiPriority="46"/>
+    <w:lsdException w:name="Grid Table 2 Accent 4" w:uiPriority="47"/>
+    <w:lsdException w:name="Grid Table 3 Accent 4" w:uiPriority="48"/>
+    <w:lsdException w:name="Grid Table 4 Accent 4" w:uiPriority="49"/>
+    <w:lsdException w:name="Grid Table 5 Dark Accent 4" w:uiPriority="50"/>
+    <w:lsdException w:name="Grid Table 6 Colorful Accent 4" w:uiPriority="51"/>
+    <w:lsdException w:name="Grid Table 7 Colorful Accent 4" w:uiPriority="52"/>
+    <w:lsdException w:name="Grid Table 1 Light Accent 5" w:uiPriority="46"/>
+    <w:lsdException w:name="Grid Table 2 Accent 5" w:uiPriority="47"/>
+    <w:lsdException w:name="Grid Table 3 Accent 5" w:uiPriority="48"/>
+    <w:lsdException w:name="Grid Table 4 Accent 5" w:uiPriority="49"/>
+    <w:lsdException w:name="Grid Table 5 Dark Accent 5" w:uiPriority="50"/>
+    <w:lsdException w:name="Grid Table 6 Colorful Accent 5" w:uiPriority="51"/>
+    <w:lsdException w:name="Grid Table 7 Colorful Accent 5" w:uiPriority="52"/>
+    <w:lsdException w:name="Grid Table 1 Light Accent 6" w:uiPriority="46"/>
+    <w:lsdException w:name="Grid Table 2 Accent 6" w:uiPriority="47"/>
+    <w:lsdException w:name="Grid Table 3 Accent 6" w:uiPriority="48"/>
+    <w:lsdException w:name="Grid Table 4 Accent 6" w:uiPriority="49"/>
+    <w:lsdException w:name="Grid Table 5 Dark Accent 6" w:uiPriority="50"/>
+    <w:lsdException w:name="Grid Table 6 Colorful Accent 6" w:uiPriority="51"/>
+    <w:lsdException w:name="Grid Table 7 Colorful Accent 6" w:uiPriority="52"/>
+    <w:lsdException w:name="List Table 1 Light" w:uiPriority="46"/>
+    <w:lsdException w:name="List Table 2" w:uiPriority="47"/>
+    <w:lsdException w:name="List Table 3" w:uiPriority="48"/>
+    <w:lsdException w:name="List Table 4" w:uiPriority="49"/>
+    <w:lsdException w:name="List Table 5 Dark" w:uiPriority="50"/>
+    <w:lsdException w:name="List Table 6 Colorful" w:uiPriority="51"/>
+    <w:lsdException w:name="List Table 7 Colorful" w:uiPriority="52"/>
+    <w:lsdException w:name="List Table 1 Light Accent 1" w:uiPriority="46"/>
+    <w:lsdException w:name="List Table 2 Accent 1" w:uiPriority="47"/>
+    <w:lsdException w:name="List Table 3 Accent 1" w:uiPriority="48"/>
+    <w:lsdException w:name="List Table 4 Accent 1" w:uiPriority="49"/>
+    <w:lsdException w:name="List Table 5 Dark Accent 1" w:uiPriority="50"/>
+    <w:lsdException w:name="List Table 6 Colorful Accent 1" w:uiPriority="51"/>
+    <w:lsdException w:name="List Table 7 Colorful Accent 1" w:uiPriority="52"/>
+    <w:lsdException w:name="List Table 1 Light Accent 2" w:uiPriority="46"/>
+    <w:lsdException w:name="List Table 2 Accent 2" w:uiPriority="47"/>
+    <w:lsdException w:name="List Table 3 Accent 2" w:uiPriority="48"/>
+    <w:lsdException w:name="List Table 4 Accent 2" w:uiPriority="49"/>
+    <w:lsdException w:name="List Table 5 Dark Accent 2" w:uiPriority="50"/>
+    <w:lsdException w:name="List Table 6 Colorful Accent 2" w:uiPriority="51"/>
+    <w:lsdException w:name="List Table 7 Colorful Accent 2" w:uiPriority="52"/>
+    <w:lsdException w:name="List Table 1 Light Accent 3" w:uiPriority="46"/>
+    <w:lsdException w:name="List Table 2 Accent 3" w:uiPriority="47"/>
+    <w:lsdException w:name="List Table 3 Accent 3" w:uiPriority="48"/>
+    <w:lsdException w:name="List Table 4 Accent 3" w:uiPriority="49"/>
+    <w:lsdException w:name="List Table 5 Dark Accent 3" w:uiPriority="50"/>
+    <w:lsdException w:name="List Table 6 Colorful Accent 3" w:uiPriority="51"/>
+    <w:lsdException w:name="List Table 7 Colorful Accent 3" w:uiPriority="52"/>
+    <w:lsdException w:name="List Table 1 Light Accent 4" w:uiPriority="46"/>
+    <w:lsdException w:name="List Table 2 Accent 4" w:uiPriority="47"/>
+    <w:lsdException w:name="List Table 3 Accent 4" w:uiPriority="48"/>
+    <w:lsdException w:name="List Table 4 Accent 4" w:uiPriority="49"/>
+    <w:lsdException w:name="List Table 5 Dark Accent 4" w:uiPriority="50"/>
+    <w:lsdException w:name="List Table 6 Colorful Accent 4" w:uiPriority="51"/>
+    <w:lsdException w:name="List Table 7 Colorful Accent 4" w:uiPriority="52"/>
+    <w:lsdException w:name="List Table 1 Light Accent 5" w:uiPriority="46"/>
+    <w:lsdException w:name="List Table 2 Accent 5" w:uiPriority="47"/>
+    <w:lsdException w:name="List Table 3 Accent 5" w:uiPriority="48"/>
+    <w:lsdException w:name="List Table 4 Accent 5" w:uiPriority="49"/>
+    <w:lsdException w:name="List Table 5 Dark Accent 5" w:uiPriority="50"/>
+    <w:lsdException w:name="List Table 6 Colorful Accent 5" w:uiPriority="51"/>
+    <w:lsdException w:name="List Table 7 Colorful Accent 5" w:uiPriority="52"/>
+    <w:lsdException w:name="List Table 1 Light Accent 6" w:uiPriority="46"/>
+    <w:lsdException w:name="List Table 2 Accent 6" w:uiPriority="47"/>
+    <w:lsdException w:name="List Table 3 Accent 6" w:uiPriority="48"/>
+    <w:lsdException w:name="List Table 4 Accent 6" w:uiPriority="49"/>
+    <w:lsdException w:name="List Table 5 Dark Accent 6" w:uiPriority="50"/>
+    <w:lsdException w:name="List Table 6 Colorful Accent 6" w:uiPriority="51"/>
+    <w:lsdException w:name="List Table 7 Colorful Accent 6" w:uiPriority="52"/>
   </w:latentStyles>
-  <w:style w:type="paragraph" w:default="1" w:styleId="Normalny">
+  <w:style w:type="paragraph" w:default="1" w:styleId="Normal">
     <w:name w:val="Normal"/>
     <w:qFormat/>
     <w:rsid w:val="00F001BB"/>
   </w:style>
-  <w:style w:type="paragraph" w:styleId="Nagwek1">
+  <w:style w:type="paragraph" w:styleId="Heading1">
     <w:name w:val="heading 1"/>
-    <w:basedOn w:val="Normalny"/>
-    <w:next w:val="Normalny"/>
-    <w:link w:val="Nagwek1Znak"/>
+    <w:basedOn w:val="Normal"/>
+    <w:next w:val="Normal"/>
+    <w:link w:val="Heading1Char"/>
     <w:uiPriority w:val="9"/>
     <w:qFormat/>
     <w:rsid w:val="00FC5B20"/>
@@ -9836,11 +10070,11 @@
       <w:szCs w:val="32"/>
     </w:rPr>
   </w:style>
-  <w:style w:type="paragraph" w:styleId="Nagwek2">
+  <w:style w:type="paragraph" w:styleId="Heading2">
     <w:name w:val="heading 2"/>
-    <w:basedOn w:val="Normalny"/>
-    <w:next w:val="Normalny"/>
-    <w:link w:val="Nagwek2Znak"/>
+    <w:basedOn w:val="Normal"/>
+    <w:next w:val="Normal"/>
+    <w:link w:val="Heading2Char"/>
     <w:uiPriority w:val="9"/>
     <w:unhideWhenUsed/>
     <w:qFormat/>
@@ -9860,11 +10094,11 @@
       <w:szCs w:val="26"/>
     </w:rPr>
   </w:style>
-  <w:style w:type="paragraph" w:styleId="Nagwek3">
+  <w:style w:type="paragraph" w:styleId="Heading3">
     <w:name w:val="heading 3"/>
-    <w:basedOn w:val="Normalny"/>
-    <w:next w:val="Normalny"/>
-    <w:link w:val="Nagwek3Znak"/>
+    <w:basedOn w:val="Normal"/>
+    <w:next w:val="Normal"/>
+    <w:link w:val="Heading3Char"/>
     <w:uiPriority w:val="9"/>
     <w:unhideWhenUsed/>
     <w:qFormat/>
@@ -9882,18 +10116,17 @@
       <w:color w:val="5B9BD5" w:themeColor="accent1"/>
     </w:rPr>
   </w:style>
-  <w:style w:type="character" w:default="1" w:styleId="Domylnaczcionkaakapitu">
+  <w:style w:type="character" w:default="1" w:styleId="DefaultParagraphFont">
     <w:name w:val="Default Paragraph Font"/>
     <w:uiPriority w:val="1"/>
     <w:semiHidden/>
     <w:unhideWhenUsed/>
   </w:style>
-  <w:style w:type="table" w:default="1" w:styleId="Standardowy">
+  <w:style w:type="table" w:default="1" w:styleId="TableNormal">
     <w:name w:val="Normal Table"/>
     <w:uiPriority w:val="99"/>
     <w:semiHidden/>
     <w:unhideWhenUsed/>
-    <w:qFormat/>
     <w:tblPr>
       <w:tblInd w:w="0" w:type="dxa"/>
       <w:tblCellMar>
@@ -9904,16 +10137,16 @@
       </w:tblCellMar>
     </w:tblPr>
   </w:style>
-  <w:style w:type="numbering" w:default="1" w:styleId="Bezlisty">
+  <w:style w:type="numbering" w:default="1" w:styleId="NoList">
     <w:name w:val="No List"/>
     <w:uiPriority w:val="99"/>
     <w:semiHidden/>
     <w:unhideWhenUsed/>
   </w:style>
-  <w:style w:type="character" w:customStyle="1" w:styleId="Nagwek1Znak">
-    <w:name w:val="Nagłówek 1 Znak"/>
-    <w:basedOn w:val="Domylnaczcionkaakapitu"/>
-    <w:link w:val="Nagwek1"/>
+  <w:style w:type="character" w:customStyle="1" w:styleId="Heading1Char">
+    <w:name w:val="Heading 1 Char"/>
+    <w:basedOn w:val="DefaultParagraphFont"/>
+    <w:link w:val="Heading1"/>
     <w:uiPriority w:val="9"/>
     <w:rsid w:val="00FC5B20"/>
     <w:rPr>
@@ -9923,11 +10156,11 @@
       <w:szCs w:val="32"/>
     </w:rPr>
   </w:style>
-  <w:style w:type="paragraph" w:styleId="Tytu">
+  <w:style w:type="paragraph" w:styleId="Title">
     <w:name w:val="Title"/>
-    <w:basedOn w:val="Normalny"/>
-    <w:next w:val="Normalny"/>
-    <w:link w:val="TytuZnak"/>
+    <w:basedOn w:val="Normal"/>
+    <w:next w:val="Normal"/>
+    <w:link w:val="TitleChar"/>
     <w:uiPriority w:val="10"/>
     <w:qFormat/>
     <w:rsid w:val="00FC5B20"/>
@@ -9943,10 +10176,10 @@
       <w:szCs w:val="56"/>
     </w:rPr>
   </w:style>
-  <w:style w:type="character" w:customStyle="1" w:styleId="TytuZnak">
-    <w:name w:val="Tytuł Znak"/>
-    <w:basedOn w:val="Domylnaczcionkaakapitu"/>
-    <w:link w:val="Tytu"/>
+  <w:style w:type="character" w:customStyle="1" w:styleId="TitleChar">
+    <w:name w:val="Title Char"/>
+    <w:basedOn w:val="DefaultParagraphFont"/>
+    <w:link w:val="Title"/>
     <w:uiPriority w:val="10"/>
     <w:rsid w:val="00FC5B20"/>
     <w:rPr>
@@ -9957,11 +10190,11 @@
       <w:szCs w:val="56"/>
     </w:rPr>
   </w:style>
-  <w:style w:type="paragraph" w:styleId="Podtytu">
+  <w:style w:type="paragraph" w:styleId="Subtitle">
     <w:name w:val="Subtitle"/>
-    <w:basedOn w:val="Normalny"/>
-    <w:next w:val="Normalny"/>
-    <w:link w:val="PodtytuZnak"/>
+    <w:basedOn w:val="Normal"/>
+    <w:next w:val="Normal"/>
+    <w:link w:val="SubtitleChar"/>
     <w:uiPriority w:val="11"/>
     <w:qFormat/>
     <w:rsid w:val="00FC5B20"/>
@@ -9976,10 +10209,10 @@
       <w:spacing w:val="15"/>
     </w:rPr>
   </w:style>
-  <w:style w:type="character" w:customStyle="1" w:styleId="PodtytuZnak">
-    <w:name w:val="Podtytuł Znak"/>
-    <w:basedOn w:val="Domylnaczcionkaakapitu"/>
-    <w:link w:val="Podtytu"/>
+  <w:style w:type="character" w:customStyle="1" w:styleId="SubtitleChar">
+    <w:name w:val="Subtitle Char"/>
+    <w:basedOn w:val="DefaultParagraphFont"/>
+    <w:link w:val="Subtitle"/>
     <w:uiPriority w:val="11"/>
     <w:rsid w:val="00FC5B20"/>
     <w:rPr>
@@ -9988,10 +10221,10 @@
       <w:spacing w:val="15"/>
     </w:rPr>
   </w:style>
-  <w:style w:type="character" w:customStyle="1" w:styleId="Nagwek2Znak">
-    <w:name w:val="Nagłówek 2 Znak"/>
-    <w:basedOn w:val="Domylnaczcionkaakapitu"/>
-    <w:link w:val="Nagwek2"/>
+  <w:style w:type="character" w:customStyle="1" w:styleId="Heading2Char">
+    <w:name w:val="Heading 2 Char"/>
+    <w:basedOn w:val="DefaultParagraphFont"/>
+    <w:link w:val="Heading2"/>
     <w:uiPriority w:val="9"/>
     <w:rsid w:val="00822C2C"/>
     <w:rPr>
@@ -10005,7 +10238,7 @@
   </w:style>
   <w:style w:type="paragraph" w:customStyle="1" w:styleId="todo">
     <w:name w:val="todo"/>
-    <w:basedOn w:val="Normalny"/>
+    <w:basedOn w:val="Normal"/>
     <w:link w:val="todoZnak"/>
     <w:qFormat/>
     <w:rsid w:val="00384450"/>
@@ -10015,10 +10248,10 @@
       <w:szCs w:val="24"/>
     </w:rPr>
   </w:style>
-  <w:style w:type="character" w:customStyle="1" w:styleId="Nagwek3Znak">
-    <w:name w:val="Nagłówek 3 Znak"/>
-    <w:basedOn w:val="Domylnaczcionkaakapitu"/>
-    <w:link w:val="Nagwek3"/>
+  <w:style w:type="character" w:customStyle="1" w:styleId="Heading3Char">
+    <w:name w:val="Heading 3 Char"/>
+    <w:basedOn w:val="DefaultParagraphFont"/>
+    <w:link w:val="Heading3"/>
     <w:uiPriority w:val="9"/>
     <w:rsid w:val="005C18BE"/>
     <w:rPr>
@@ -10030,7 +10263,7 @@
   </w:style>
   <w:style w:type="character" w:customStyle="1" w:styleId="todoZnak">
     <w:name w:val="todo Znak"/>
-    <w:basedOn w:val="Domylnaczcionkaakapitu"/>
+    <w:basedOn w:val="DefaultParagraphFont"/>
     <w:link w:val="todo"/>
     <w:rsid w:val="00384450"/>
     <w:rPr>
@@ -10040,9 +10273,9 @@
       <w:szCs w:val="24"/>
     </w:rPr>
   </w:style>
-  <w:style w:type="paragraph" w:styleId="Akapitzlist">
+  <w:style w:type="paragraph" w:styleId="ListParagraph">
     <w:name w:val="List Paragraph"/>
-    <w:basedOn w:val="Normalny"/>
+    <w:basedOn w:val="Normal"/>
     <w:uiPriority w:val="34"/>
     <w:qFormat/>
     <w:rsid w:val="00C52114"/>
@@ -10051,10 +10284,10 @@
       <w:contextualSpacing/>
     </w:pPr>
   </w:style>
-  <w:style w:type="paragraph" w:styleId="Tekstdymka">
+  <w:style w:type="paragraph" w:styleId="BalloonText">
     <w:name w:val="Balloon Text"/>
-    <w:basedOn w:val="Normalny"/>
-    <w:link w:val="TekstdymkaZnak"/>
+    <w:basedOn w:val="Normal"/>
+    <w:link w:val="BalloonTextChar"/>
     <w:uiPriority w:val="99"/>
     <w:semiHidden/>
     <w:unhideWhenUsed/>
@@ -10068,10 +10301,10 @@
       <w:szCs w:val="16"/>
     </w:rPr>
   </w:style>
-  <w:style w:type="character" w:customStyle="1" w:styleId="TekstdymkaZnak">
-    <w:name w:val="Tekst dymka Znak"/>
-    <w:basedOn w:val="Domylnaczcionkaakapitu"/>
-    <w:link w:val="Tekstdymka"/>
+  <w:style w:type="character" w:customStyle="1" w:styleId="BalloonTextChar">
+    <w:name w:val="Balloon Text Char"/>
+    <w:basedOn w:val="DefaultParagraphFont"/>
+    <w:link w:val="BalloonText"/>
     <w:uiPriority w:val="99"/>
     <w:semiHidden/>
     <w:rsid w:val="00986E87"/>
@@ -10081,16 +10314,15 @@
       <w:szCs w:val="16"/>
     </w:rPr>
   </w:style>
-  <w:style w:type="table" w:styleId="Tabela-Siatka">
+  <w:style w:type="table" w:styleId="TableGrid">
     <w:name w:val="Table Grid"/>
-    <w:basedOn w:val="Standardowy"/>
+    <w:basedOn w:val="TableNormal"/>
     <w:uiPriority w:val="39"/>
     <w:rsid w:val="00C5580E"/>
     <w:pPr>
       <w:spacing w:after="0" w:line="240" w:lineRule="auto"/>
     </w:pPr>
     <w:tblPr>
-      <w:tblInd w:w="0" w:type="dxa"/>
       <w:tblBorders>
         <w:top w:val="single" w:sz="4" w:space="0" w:color="auto"/>
         <w:left w:val="single" w:sz="4" w:space="0" w:color="auto"/>
@@ -10099,17 +10331,11 @@
         <w:insideH w:val="single" w:sz="4" w:space="0" w:color="auto"/>
         <w:insideV w:val="single" w:sz="4" w:space="0" w:color="auto"/>
       </w:tblBorders>
-      <w:tblCellMar>
-        <w:top w:w="0" w:type="dxa"/>
-        <w:left w:w="108" w:type="dxa"/>
-        <w:bottom w:w="0" w:type="dxa"/>
-        <w:right w:w="108" w:type="dxa"/>
-      </w:tblCellMar>
     </w:tblPr>
   </w:style>
-  <w:style w:type="paragraph" w:styleId="Lista2">
+  <w:style w:type="paragraph" w:styleId="List2">
     <w:name w:val="List 2"/>
-    <w:basedOn w:val="Normalny"/>
+    <w:basedOn w:val="Normal"/>
     <w:uiPriority w:val="99"/>
     <w:unhideWhenUsed/>
     <w:rsid w:val="00471F3D"/>
@@ -10118,9 +10344,9 @@
       <w:contextualSpacing/>
     </w:pPr>
   </w:style>
-  <w:style w:type="paragraph" w:styleId="Lista4">
+  <w:style w:type="paragraph" w:styleId="List4">
     <w:name w:val="List 4"/>
-    <w:basedOn w:val="Normalny"/>
+    <w:basedOn w:val="Normal"/>
     <w:uiPriority w:val="99"/>
     <w:unhideWhenUsed/>
     <w:rsid w:val="00471F3D"/>
@@ -10129,9 +10355,9 @@
       <w:contextualSpacing/>
     </w:pPr>
   </w:style>
-  <w:style w:type="paragraph" w:styleId="Lista5">
+  <w:style w:type="paragraph" w:styleId="List5">
     <w:name w:val="List 5"/>
-    <w:basedOn w:val="Normalny"/>
+    <w:basedOn w:val="Normal"/>
     <w:uiPriority w:val="99"/>
     <w:unhideWhenUsed/>
     <w:rsid w:val="00471F3D"/>
@@ -10140,10 +10366,10 @@
       <w:contextualSpacing/>
     </w:pPr>
   </w:style>
-  <w:style w:type="paragraph" w:styleId="Tekstpodstawowy">
+  <w:style w:type="paragraph" w:styleId="BodyText">
     <w:name w:val="Body Text"/>
-    <w:basedOn w:val="Normalny"/>
-    <w:link w:val="TekstpodstawowyZnak"/>
+    <w:basedOn w:val="Normal"/>
+    <w:link w:val="BodyTextChar"/>
     <w:uiPriority w:val="99"/>
     <w:unhideWhenUsed/>
     <w:rsid w:val="00471F3D"/>
@@ -10151,17 +10377,17 @@
       <w:spacing w:after="120"/>
     </w:pPr>
   </w:style>
-  <w:style w:type="character" w:customStyle="1" w:styleId="TekstpodstawowyZnak">
-    <w:name w:val="Tekst podstawowy Znak"/>
-    <w:basedOn w:val="Domylnaczcionkaakapitu"/>
-    <w:link w:val="Tekstpodstawowy"/>
+  <w:style w:type="character" w:customStyle="1" w:styleId="BodyTextChar">
+    <w:name w:val="Body Text Char"/>
+    <w:basedOn w:val="DefaultParagraphFont"/>
+    <w:link w:val="BodyText"/>
     <w:uiPriority w:val="99"/>
     <w:rsid w:val="00471F3D"/>
   </w:style>
-  <w:style w:type="paragraph" w:styleId="Tekstpodstawowyzwciciem">
+  <w:style w:type="paragraph" w:styleId="BodyTextFirstIndent">
     <w:name w:val="Body Text First Indent"/>
-    <w:basedOn w:val="Tekstpodstawowy"/>
-    <w:link w:val="TekstpodstawowyzwciciemZnak"/>
+    <w:basedOn w:val="BodyText"/>
+    <w:link w:val="BodyTextFirstIndentChar"/>
     <w:uiPriority w:val="99"/>
     <w:unhideWhenUsed/>
     <w:rsid w:val="00471F3D"/>
@@ -10170,17 +10396,17 @@
       <w:ind w:firstLine="360"/>
     </w:pPr>
   </w:style>
-  <w:style w:type="character" w:customStyle="1" w:styleId="TekstpodstawowyzwciciemZnak">
-    <w:name w:val="Tekst podstawowy z wcięciem Znak"/>
-    <w:basedOn w:val="TekstpodstawowyZnak"/>
-    <w:link w:val="Tekstpodstawowyzwciciem"/>
+  <w:style w:type="character" w:customStyle="1" w:styleId="BodyTextFirstIndentChar">
+    <w:name w:val="Body Text First Indent Char"/>
+    <w:basedOn w:val="BodyTextChar"/>
+    <w:link w:val="BodyTextFirstIndent"/>
     <w:uiPriority w:val="99"/>
     <w:rsid w:val="00471F3D"/>
   </w:style>
-  <w:style w:type="paragraph" w:styleId="Nagwek">
+  <w:style w:type="paragraph" w:styleId="Header">
     <w:name w:val="header"/>
-    <w:basedOn w:val="Normalny"/>
-    <w:link w:val="NagwekZnak"/>
+    <w:basedOn w:val="Normal"/>
+    <w:link w:val="HeaderChar"/>
     <w:uiPriority w:val="99"/>
     <w:semiHidden/>
     <w:unhideWhenUsed/>
@@ -10193,18 +10419,18 @@
       <w:spacing w:after="0" w:line="240" w:lineRule="auto"/>
     </w:pPr>
   </w:style>
-  <w:style w:type="character" w:customStyle="1" w:styleId="NagwekZnak">
-    <w:name w:val="Nagłówek Znak"/>
-    <w:basedOn w:val="Domylnaczcionkaakapitu"/>
-    <w:link w:val="Nagwek"/>
+  <w:style w:type="character" w:customStyle="1" w:styleId="HeaderChar">
+    <w:name w:val="Header Char"/>
+    <w:basedOn w:val="DefaultParagraphFont"/>
+    <w:link w:val="Header"/>
     <w:uiPriority w:val="99"/>
     <w:semiHidden/>
     <w:rsid w:val="00C66AA3"/>
   </w:style>
-  <w:style w:type="paragraph" w:styleId="Stopka">
+  <w:style w:type="paragraph" w:styleId="Footer">
     <w:name w:val="footer"/>
-    <w:basedOn w:val="Normalny"/>
-    <w:link w:val="StopkaZnak"/>
+    <w:basedOn w:val="Normal"/>
+    <w:link w:val="FooterChar"/>
     <w:uiPriority w:val="99"/>
     <w:semiHidden/>
     <w:unhideWhenUsed/>
@@ -10217,17 +10443,17 @@
       <w:spacing w:after="0" w:line="240" w:lineRule="auto"/>
     </w:pPr>
   </w:style>
-  <w:style w:type="character" w:customStyle="1" w:styleId="StopkaZnak">
-    <w:name w:val="Stopka Znak"/>
-    <w:basedOn w:val="Domylnaczcionkaakapitu"/>
-    <w:link w:val="Stopka"/>
+  <w:style w:type="character" w:customStyle="1" w:styleId="FooterChar">
+    <w:name w:val="Footer Char"/>
+    <w:basedOn w:val="DefaultParagraphFont"/>
+    <w:link w:val="Footer"/>
     <w:uiPriority w:val="99"/>
     <w:semiHidden/>
     <w:rsid w:val="00C66AA3"/>
   </w:style>
   <w:style w:type="character" w:customStyle="1" w:styleId="apple-converted-space">
     <w:name w:val="apple-converted-space"/>
-    <w:basedOn w:val="Domylnaczcionkaakapitu"/>
+    <w:basedOn w:val="DefaultParagraphFont"/>
     <w:rsid w:val="00F64BB0"/>
   </w:style>
 </w:styles>
@@ -10488,7 +10714,7 @@
   <a:extraClrSchemeLst/>
   <a:extLst>
     <a:ext uri="{05A4C25C-085E-4340-85A3-A5531E510DB2}">
-      <thm15:themeFamily xmlns:thm15="http://schemas.microsoft.com/office/thememl/2012/main" xmlns="" name="Office Theme" id="{62F939B6-93AF-4DB8-9C6B-D6C7DFDC589F}" vid="{4A3C46E8-61CC-4603-A589-7422A47A8E4A}"/>
+      <thm15:themeFamily xmlns:thm15="http://schemas.microsoft.com/office/thememl/2012/main" name="Office Theme" id="{62F939B6-93AF-4DB8-9C6B-D6C7DFDC589F}" vid="{4A3C46E8-61CC-4603-A589-7422A47A8E4A}"/>
     </a:ext>
   </a:extLst>
 </a:theme>
@@ -10499,7 +10725,7 @@
 </file>
 
 <file path=customXml/itemProps1.xml><?xml version="1.0" encoding="utf-8"?>
-<ds:datastoreItem xmlns:ds="http://schemas.openxmlformats.org/officeDocument/2006/customXml" ds:itemID="{2E320EDA-D7B2-43E4-AA74-917EED4BB246}">
+<ds:datastoreItem xmlns:ds="http://schemas.openxmlformats.org/officeDocument/2006/customXml" ds:itemID="{B87B8403-626C-477E-81FA-6D56B3643130}">
   <ds:schemaRefs>
     <ds:schemaRef ds:uri="http://schemas.openxmlformats.org/officeDocument/2006/bibliography"/>
   </ds:schemaRefs>

</xml_diff>

<commit_message>
Add comunicates classes to C# project, small fix in documentation.
</commit_message>
<xml_diff>
--- a/Pw.Elka.TIN/dokumentacja.docx
+++ b/Pw.Elka.TIN/dokumentacja.docx
@@ -1022,7 +1022,7 @@
           <v:shape id="_x0000_i1025" type="#_x0000_t75" style="width:500.25pt;height:398.25pt" o:ole="">
             <v:imagedata r:id="rId9" o:title=""/>
           </v:shape>
-          <o:OLEObject Type="Embed" ProgID="Visio.Drawing.15" ShapeID="_x0000_i1025" DrawAspect="Content" ObjectID="_1511445379" r:id="rId10"/>
+          <o:OLEObject Type="Embed" ProgID="Visio.Drawing.15" ShapeID="_x0000_i1025" DrawAspect="Content" ObjectID="_1511453351" r:id="rId10"/>
         </w:object>
       </w:r>
     </w:p>
@@ -1075,12 +1075,7 @@
         <w:t>wania, a</w:t>
       </w:r>
       <w:r>
-        <w:t xml:space="preserve"> obiekty TcpLayer służą do ko</w:t>
-      </w:r>
-      <w:bookmarkStart w:id="0" w:name="_GoBack"/>
-      <w:bookmarkEnd w:id="0"/>
-      <w:r>
-        <w:t>munikacji z klientem</w:t>
+        <w:t xml:space="preserve"> obiekty TcpLayer służą do komunikacji z klientem</w:t>
       </w:r>
       <w:r>
         <w:t xml:space="preserve"> za pomocą gniazd</w:t>
@@ -1113,10 +1108,10 @@
     <w:p>
       <w:r>
         <w:object w:dxaOrig="12061" w:dyaOrig="15466">
-          <v:shape id="_x0000_i1032" type="#_x0000_t75" style="width:522.75pt;height:670.5pt" o:ole="">
+          <v:shape id="_x0000_i1026" type="#_x0000_t75" style="width:522.75pt;height:670.5pt" o:ole="">
             <v:imagedata r:id="rId11" o:title=""/>
           </v:shape>
-          <o:OLEObject Type="Embed" ProgID="Visio.Drawing.15" ShapeID="_x0000_i1032" DrawAspect="Content" ObjectID="_1511445380" r:id="rId12"/>
+          <o:OLEObject Type="Embed" ProgID="Visio.Drawing.15" ShapeID="_x0000_i1026" DrawAspect="Content" ObjectID="_1511453352" r:id="rId12"/>
         </w:object>
       </w:r>
     </w:p>
@@ -1124,20 +1119,20 @@
     <w:p>
       <w:r>
         <w:object w:dxaOrig="12676" w:dyaOrig="6870">
-          <v:shape id="_x0000_i1045" type="#_x0000_t75" style="width:522.75pt;height:283.5pt" o:ole="">
+          <v:shape id="_x0000_i1027" type="#_x0000_t75" style="width:522.75pt;height:283.5pt" o:ole="">
             <v:imagedata r:id="rId13" o:title=""/>
           </v:shape>
-          <o:OLEObject Type="Embed" ProgID="Visio.Drawing.15" ShapeID="_x0000_i1045" DrawAspect="Content" ObjectID="_1511445381" r:id="rId14"/>
+          <o:OLEObject Type="Embed" ProgID="Visio.Drawing.15" ShapeID="_x0000_i1027" DrawAspect="Content" ObjectID="_1511453353" r:id="rId14"/>
         </w:object>
       </w:r>
     </w:p>
     <w:p>
       <w:r>
         <w:object w:dxaOrig="8257" w:dyaOrig="4068">
-          <v:shape id="_x0000_i1044" type="#_x0000_t75" style="width:412.5pt;height:203.25pt" o:ole="">
+          <v:shape id="_x0000_i1028" type="#_x0000_t75" style="width:412.5pt;height:203.25pt" o:ole="">
             <v:imagedata r:id="rId15" o:title=""/>
           </v:shape>
-          <o:OLEObject Type="Embed" ProgID="Visio.Drawing.15" ShapeID="_x0000_i1044" DrawAspect="Content" ObjectID="_1511445382" r:id="rId16"/>
+          <o:OLEObject Type="Embed" ProgID="Visio.Drawing.15" ShapeID="_x0000_i1028" DrawAspect="Content" ObjectID="_1511453354" r:id="rId16"/>
         </w:object>
       </w:r>
       <w:r>
@@ -1150,7 +1145,7 @@
           <v:shape id="_x0000_i1029" type="#_x0000_t75" style="width:249pt;height:237pt" o:ole="">
             <v:imagedata r:id="rId17" o:title=""/>
           </v:shape>
-          <o:OLEObject Type="Embed" ProgID="Visio.Drawing.15" ShapeID="_x0000_i1029" DrawAspect="Content" ObjectID="_1511445383" r:id="rId18"/>
+          <o:OLEObject Type="Embed" ProgID="Visio.Drawing.15" ShapeID="_x0000_i1029" DrawAspect="Content" ObjectID="_1511453355" r:id="rId18"/>
         </w:object>
       </w:r>
     </w:p>
@@ -1181,7 +1176,7 @@
         </w:rPr>
         <w:t xml:space="preserve">Dany protokół komunikacyjny służy do wysyłania wiadomości tekstowych złożonych z kopert oraz treści właściwej.  Kanał transmisyjny SMTP  bazuje na ustawionym wcześniej połączeniu TCP . Jest on połączeniem full-duplex  które korzysta z domyślnego portu o numerze 25.  Protokół SMTP składa się z 7-bitowych ciągów znaków ASCII , które są transmitowane </w:t>
       </w:r>
-      <w:bookmarkStart w:id="1" w:name="_Toc442413712"/>
+      <w:bookmarkStart w:id="0" w:name="_Toc442413712"/>
       <w:r>
         <w:rPr>
           <w:b w:val="0"/>
@@ -1196,7 +1191,7 @@
         </w:rPr>
         <w:t>strumieniu danych podzielonym na 8-bitowe oktety</w:t>
       </w:r>
-      <w:bookmarkEnd w:id="1"/>
+      <w:bookmarkEnd w:id="0"/>
       <w:r>
         <w:rPr>
           <w:b w:val="0"/>
@@ -4480,7 +4475,7 @@
               <w:rPr>
                 <w:rFonts w:ascii="Consolas" w:hAnsi="Consolas" w:cs="Consolas"/>
               </w:rPr>
-              <w:t>GRPID, ADDRID</w:t>
+              <w:t>ADDRID</w:t>
             </w:r>
           </w:p>
         </w:tc>
@@ -5186,138 +5181,6 @@
         </w:tc>
       </w:tr>
       <w:tr>
-        <w:trPr>
-          <w:trHeight w:val="83"/>
-        </w:trPr>
-        <w:tc>
-          <w:tcPr>
-            <w:tcW w:w="1008" w:type="dxa"/>
-            <w:vMerge w:val="restart"/>
-          </w:tcPr>
-          <w:p>
-            <w:pPr>
-              <w:rPr>
-                <w:rFonts w:ascii="Consolas" w:hAnsi="Consolas" w:cs="Consolas"/>
-              </w:rPr>
-            </w:pPr>
-            <w:r>
-              <w:rPr>
-                <w:rFonts w:ascii="Consolas" w:hAnsi="Consolas" w:cs="Consolas"/>
-              </w:rPr>
-              <w:t>9.1.2</w:t>
-            </w:r>
-            <w:r>
-              <w:rPr>
-                <w:rFonts w:ascii="Consolas" w:hAnsi="Consolas" w:cs="Consolas"/>
-              </w:rPr>
-              <w:t>3</w:t>
-            </w:r>
-          </w:p>
-        </w:tc>
-        <w:tc>
-          <w:tcPr>
-            <w:tcW w:w="1932" w:type="dxa"/>
-            <w:gridSpan w:val="2"/>
-          </w:tcPr>
-          <w:p>
-            <w:pPr>
-              <w:rPr>
-                <w:rFonts w:ascii="Consolas" w:hAnsi="Consolas" w:cs="Consolas"/>
-              </w:rPr>
-            </w:pPr>
-            <w:r>
-              <w:rPr>
-                <w:rFonts w:ascii="Consolas" w:hAnsi="Consolas" w:cs="Consolas"/>
-              </w:rPr>
-              <w:t>ERRLOGIN</w:t>
-            </w:r>
-          </w:p>
-        </w:tc>
-        <w:tc>
-          <w:tcPr>
-            <w:tcW w:w="1206" w:type="dxa"/>
-            <w:gridSpan w:val="2"/>
-          </w:tcPr>
-          <w:p>
-            <w:pPr>
-              <w:rPr>
-                <w:rFonts w:ascii="Consolas" w:hAnsi="Consolas" w:cs="Consolas"/>
-              </w:rPr>
-            </w:pPr>
-            <w:r>
-              <w:rPr>
-                <w:rFonts w:ascii="Consolas" w:hAnsi="Consolas" w:cs="Consolas"/>
-              </w:rPr>
-              <w:t>Serwer</w:t>
-            </w:r>
-          </w:p>
-        </w:tc>
-        <w:tc>
-          <w:tcPr>
-            <w:tcW w:w="1534" w:type="dxa"/>
-            <w:gridSpan w:val="2"/>
-          </w:tcPr>
-          <w:p>
-            <w:pPr>
-              <w:rPr>
-                <w:rFonts w:ascii="Consolas" w:hAnsi="Consolas" w:cs="Consolas"/>
-              </w:rPr>
-            </w:pPr>
-            <w:r>
-              <w:rPr>
-                <w:rFonts w:ascii="Consolas" w:hAnsi="Consolas" w:cs="Consolas"/>
-              </w:rPr>
-              <w:t>-</w:t>
-            </w:r>
-          </w:p>
-        </w:tc>
-        <w:tc>
-          <w:tcPr>
-            <w:tcW w:w="834" w:type="dxa"/>
-            <w:gridSpan w:val="2"/>
-          </w:tcPr>
-          <w:p>
-            <w:pPr>
-              <w:rPr>
-                <w:rFonts w:ascii="Consolas" w:hAnsi="Consolas" w:cs="Consolas"/>
-              </w:rPr>
-            </w:pPr>
-            <w:r>
-              <w:rPr>
-                <w:rFonts w:ascii="Consolas" w:hAnsi="Consolas" w:cs="Consolas"/>
-              </w:rPr>
-              <w:t>0x</w:t>
-            </w:r>
-            <w:r>
-              <w:rPr>
-                <w:rFonts w:ascii="Consolas" w:hAnsi="Consolas" w:cs="Consolas"/>
-              </w:rPr>
-              <w:t>11</w:t>
-            </w:r>
-          </w:p>
-        </w:tc>
-        <w:tc>
-          <w:tcPr>
-            <w:tcW w:w="4168" w:type="dxa"/>
-          </w:tcPr>
-          <w:p>
-            <w:pPr>
-              <w:rPr>
-                <w:rFonts w:ascii="Consolas" w:hAnsi="Consolas" w:cs="Consolas"/>
-                <w:lang w:val="en-US"/>
-              </w:rPr>
-            </w:pPr>
-            <w:r>
-              <w:rPr>
-                <w:rFonts w:ascii="Consolas" w:hAnsi="Consolas" w:cs="Consolas"/>
-                <w:lang w:val="en-US"/>
-              </w:rPr>
-              <w:t>-</w:t>
-            </w:r>
-          </w:p>
-        </w:tc>
-      </w:tr>
-      <w:tr>
         <w:tc>
           <w:tcPr>
             <w:tcW w:w="1008" w:type="dxa"/>
@@ -5916,8 +5779,10 @@
               <w:rPr>
                 <w:rFonts w:ascii="Consolas" w:hAnsi="Consolas" w:cs="Consolas"/>
               </w:rPr>
-              <w:t>ERRLOGIN</w:t>
-            </w:r>
+              <w:t>ERRMSG</w:t>
+            </w:r>
+            <w:bookmarkStart w:id="1" w:name="_GoBack"/>
+            <w:bookmarkEnd w:id="1"/>
           </w:p>
         </w:tc>
         <w:tc>
@@ -6890,7 +6755,6 @@
               <w:rPr>
                 <w:rFonts w:ascii="Consolas" w:hAnsi="Consolas" w:cs="Consolas"/>
               </w:rPr>
-              <w:lastRenderedPageBreak/>
               <w:t>9.2.8</w:t>
             </w:r>
           </w:p>
@@ -6965,6 +6829,7 @@
               <w:rPr>
                 <w:rFonts w:ascii="Consolas" w:hAnsi="Consolas" w:cs="Consolas"/>
               </w:rPr>
+              <w:lastRenderedPageBreak/>
               <w:t>9</w:t>
             </w:r>
             <w:r>
@@ -7328,7 +7193,7 @@
           <v:shape id="_x0000_i1030" type="#_x0000_t75" style="width:522.75pt;height:133.5pt" o:ole="">
             <v:imagedata r:id="rId20" o:title=""/>
           </v:shape>
-          <o:OLEObject Type="Embed" ProgID="Visio.Drawing.15" ShapeID="_x0000_i1030" DrawAspect="Content" ObjectID="_1511445384" r:id="rId21"/>
+          <o:OLEObject Type="Embed" ProgID="Visio.Drawing.15" ShapeID="_x0000_i1030" DrawAspect="Content" ObjectID="_1511453356" r:id="rId21"/>
         </w:object>
       </w:r>
     </w:p>
@@ -10725,7 +10590,7 @@
 </file>
 
 <file path=customXml/itemProps1.xml><?xml version="1.0" encoding="utf-8"?>
-<ds:datastoreItem xmlns:ds="http://schemas.openxmlformats.org/officeDocument/2006/customXml" ds:itemID="{B87B8403-626C-477E-81FA-6D56B3643130}">
+<ds:datastoreItem xmlns:ds="http://schemas.openxmlformats.org/officeDocument/2006/customXml" ds:itemID="{717C2EB6-9F5F-44E1-A169-89503E2C34F1}">
   <ds:schemaRefs>
     <ds:schemaRef ds:uri="http://schemas.openxmlformats.org/officeDocument/2006/bibliography"/>
   </ds:schemaRefs>

</xml_diff>

<commit_message>
C# - implemented Application logic, waiting for Asia to tell me what SALT exactly is. Going to start implementing WPF application.
</commit_message>
<xml_diff>
--- a/Pw.Elka.TIN/dokumentacja.docx
+++ b/Pw.Elka.TIN/dokumentacja.docx
@@ -1,6 +1,6 @@
 
 <file path=word/document.xml><?xml version="1.0" encoding="utf-8"?>
-<w:document xmlns:wpc="http://schemas.microsoft.com/office/word/2010/wordprocessingCanvas" xmlns:cx="http://schemas.microsoft.com/office/drawing/2014/chartex" xmlns:cx1="http://schemas.microsoft.com/office/drawing/2015/9/8/chartex" xmlns:mc="http://schemas.openxmlformats.org/markup-compatibility/2006" xmlns:o="urn:schemas-microsoft-com:office:office" xmlns:r="http://schemas.openxmlformats.org/officeDocument/2006/relationships" xmlns:m="http://schemas.openxmlformats.org/officeDocument/2006/math" xmlns:v="urn:schemas-microsoft-com:vml" xmlns:wp14="http://schemas.microsoft.com/office/word/2010/wordprocessingDrawing" xmlns:wp="http://schemas.openxmlformats.org/drawingml/2006/wordprocessingDrawing" xmlns:w10="urn:schemas-microsoft-com:office:word" xmlns:w="http://schemas.openxmlformats.org/wordprocessingml/2006/main" xmlns:w14="http://schemas.microsoft.com/office/word/2010/wordml" xmlns:w15="http://schemas.microsoft.com/office/word/2012/wordml" xmlns:w16se="http://schemas.microsoft.com/office/word/2015/wordml/symex" xmlns:wpg="http://schemas.microsoft.com/office/word/2010/wordprocessingGroup" xmlns:wpi="http://schemas.microsoft.com/office/word/2010/wordprocessingInk" xmlns:wne="http://schemas.microsoft.com/office/word/2006/wordml" xmlns:wps="http://schemas.microsoft.com/office/word/2010/wordprocessingShape" mc:Ignorable="w14 w15 w16se wp14">
+<w:document xmlns:wpc="http://schemas.microsoft.com/office/word/2010/wordprocessingCanvas" xmlns:mc="http://schemas.openxmlformats.org/markup-compatibility/2006" xmlns:o="urn:schemas-microsoft-com:office:office" xmlns:r="http://schemas.openxmlformats.org/officeDocument/2006/relationships" xmlns:m="http://schemas.openxmlformats.org/officeDocument/2006/math" xmlns:v="urn:schemas-microsoft-com:vml" xmlns:wp14="http://schemas.microsoft.com/office/word/2010/wordprocessingDrawing" xmlns:wp="http://schemas.openxmlformats.org/drawingml/2006/wordprocessingDrawing" xmlns:w10="urn:schemas-microsoft-com:office:word" xmlns:w="http://schemas.openxmlformats.org/wordprocessingml/2006/main" xmlns:w14="http://schemas.microsoft.com/office/word/2010/wordml" xmlns:w15="http://schemas.microsoft.com/office/word/2012/wordml" xmlns:wpg="http://schemas.microsoft.com/office/word/2010/wordprocessingGroup" xmlns:wpi="http://schemas.microsoft.com/office/word/2010/wordprocessingInk" xmlns:wne="http://schemas.microsoft.com/office/word/2006/wordml" xmlns:wps="http://schemas.microsoft.com/office/word/2010/wordprocessingShape" mc:Ignorable="w14 w15 wp14">
   <w:body>
     <w:p>
       <w:pPr>
@@ -1022,7 +1022,7 @@
           <v:shape id="_x0000_i1025" type="#_x0000_t75" style="width:500.25pt;height:398.25pt" o:ole="">
             <v:imagedata r:id="rId9" o:title=""/>
           </v:shape>
-          <o:OLEObject Type="Embed" ProgID="Visio.Drawing.15" ShapeID="_x0000_i1025" DrawAspect="Content" ObjectID="_1511453351" r:id="rId10"/>
+          <o:OLEObject Type="Embed" ProgID="Visio.Drawing.15" ShapeID="_x0000_i1025" DrawAspect="Content" ObjectID="_1511778843" r:id="rId10"/>
         </w:object>
       </w:r>
     </w:p>
@@ -1111,7 +1111,7 @@
           <v:shape id="_x0000_i1026" type="#_x0000_t75" style="width:522.75pt;height:670.5pt" o:ole="">
             <v:imagedata r:id="rId11" o:title=""/>
           </v:shape>
-          <o:OLEObject Type="Embed" ProgID="Visio.Drawing.15" ShapeID="_x0000_i1026" DrawAspect="Content" ObjectID="_1511453352" r:id="rId12"/>
+          <o:OLEObject Type="Embed" ProgID="Visio.Drawing.15" ShapeID="_x0000_i1026" DrawAspect="Content" ObjectID="_1511778844" r:id="rId12"/>
         </w:object>
       </w:r>
     </w:p>
@@ -1122,7 +1122,7 @@
           <v:shape id="_x0000_i1027" type="#_x0000_t75" style="width:522.75pt;height:283.5pt" o:ole="">
             <v:imagedata r:id="rId13" o:title=""/>
           </v:shape>
-          <o:OLEObject Type="Embed" ProgID="Visio.Drawing.15" ShapeID="_x0000_i1027" DrawAspect="Content" ObjectID="_1511453353" r:id="rId14"/>
+          <o:OLEObject Type="Embed" ProgID="Visio.Drawing.15" ShapeID="_x0000_i1027" DrawAspect="Content" ObjectID="_1511778845" r:id="rId14"/>
         </w:object>
       </w:r>
     </w:p>
@@ -1132,7 +1132,7 @@
           <v:shape id="_x0000_i1028" type="#_x0000_t75" style="width:412.5pt;height:203.25pt" o:ole="">
             <v:imagedata r:id="rId15" o:title=""/>
           </v:shape>
-          <o:OLEObject Type="Embed" ProgID="Visio.Drawing.15" ShapeID="_x0000_i1028" DrawAspect="Content" ObjectID="_1511453354" r:id="rId16"/>
+          <o:OLEObject Type="Embed" ProgID="Visio.Drawing.15" ShapeID="_x0000_i1028" DrawAspect="Content" ObjectID="_1511778846" r:id="rId16"/>
         </w:object>
       </w:r>
       <w:r>
@@ -1145,7 +1145,7 @@
           <v:shape id="_x0000_i1029" type="#_x0000_t75" style="width:249pt;height:237pt" o:ole="">
             <v:imagedata r:id="rId17" o:title=""/>
           </v:shape>
-          <o:OLEObject Type="Embed" ProgID="Visio.Drawing.15" ShapeID="_x0000_i1029" DrawAspect="Content" ObjectID="_1511453355" r:id="rId18"/>
+          <o:OLEObject Type="Embed" ProgID="Visio.Drawing.15" ShapeID="_x0000_i1029" DrawAspect="Content" ObjectID="_1511778847" r:id="rId18"/>
         </w:object>
       </w:r>
     </w:p>
@@ -1516,7 +1516,13 @@
         <w:t>.</w:t>
       </w:r>
       <w:r>
-        <w:t xml:space="preserve"> Kod zajmuje 1 bajt. Każdy komunikat posiada określoną liczbę danych. Pozostała część komunikatu zawiera dane, które same określają swoją długość. Oznaczenie {...} określa kolekcję danych, której długość jest określona w niej samej.</w:t>
+        <w:t xml:space="preserve"> Kod zajmuje 1 bajt. Każdy komunikat posiada określoną liczbę danych. Pozostała część komunikatu zawiera dane, które same określają swoją długość. Oznaczenie {...} określa kolekcję danych</w:t>
+      </w:r>
+      <w:r>
+        <w:t xml:space="preserve"> tego samego typu</w:t>
+      </w:r>
+      <w:r>
+        <w:t>, której długość jest określona w niej samej.</w:t>
       </w:r>
     </w:p>
     <w:tbl>
@@ -2892,7 +2898,31 @@
               <w:rPr>
                 <w:rFonts w:ascii="Consolas" w:hAnsi="Consolas" w:cs="Consolas"/>
               </w:rPr>
-              <w:t>{MSGID, MSGNAME}</w:t>
+              <w:t>{MSGID</w:t>
+            </w:r>
+            <w:r>
+              <w:rPr>
+                <w:rFonts w:ascii="Consolas" w:hAnsi="Consolas" w:cs="Consolas"/>
+              </w:rPr>
+              <w:t>}</w:t>
+            </w:r>
+            <w:r>
+              <w:rPr>
+                <w:rFonts w:ascii="Consolas" w:hAnsi="Consolas" w:cs="Consolas"/>
+              </w:rPr>
+              <w:t xml:space="preserve">, </w:t>
+            </w:r>
+            <w:r>
+              <w:rPr>
+                <w:rFonts w:ascii="Consolas" w:hAnsi="Consolas" w:cs="Consolas"/>
+              </w:rPr>
+              <w:t>{</w:t>
+            </w:r>
+            <w:r>
+              <w:rPr>
+                <w:rFonts w:ascii="Consolas" w:hAnsi="Consolas" w:cs="Consolas"/>
+              </w:rPr>
+              <w:t>MSGNAME}</w:t>
             </w:r>
           </w:p>
         </w:tc>
@@ -3735,6 +3765,7 @@
               <w:rPr>
                 <w:rFonts w:ascii="Consolas" w:hAnsi="Consolas" w:cs="Consolas"/>
               </w:rPr>
+              <w:lastRenderedPageBreak/>
               <w:t>9.1.14</w:t>
             </w:r>
           </w:p>
@@ -3837,14 +3868,34 @@
                 <w:rFonts w:ascii="Consolas" w:hAnsi="Consolas" w:cs="Consolas"/>
                 <w:lang w:val="en-US"/>
               </w:rPr>
-              <w:t xml:space="preserve">GRPID, GRPNAME, {ADDRID, </w:t>
+              <w:t>GRPID, GRPNAME, {ADDRID</w:t>
             </w:r>
             <w:r>
               <w:rPr>
                 <w:rFonts w:ascii="Consolas" w:hAnsi="Consolas" w:cs="Consolas"/>
                 <w:lang w:val="en-US"/>
               </w:rPr>
-              <w:lastRenderedPageBreak/>
+              <w:t>}</w:t>
+            </w:r>
+            <w:r>
+              <w:rPr>
+                <w:rFonts w:ascii="Consolas" w:hAnsi="Consolas" w:cs="Consolas"/>
+                <w:lang w:val="en-US"/>
+              </w:rPr>
+              <w:t xml:space="preserve">, </w:t>
+            </w:r>
+            <w:r>
+              <w:rPr>
+                <w:rFonts w:ascii="Consolas" w:hAnsi="Consolas" w:cs="Consolas"/>
+                <w:lang w:val="en-US"/>
+              </w:rPr>
+              <w:t>{</w:t>
+            </w:r>
+            <w:r>
+              <w:rPr>
+                <w:rFonts w:ascii="Consolas" w:hAnsi="Consolas" w:cs="Consolas"/>
+                <w:lang w:val="en-US"/>
+              </w:rPr>
               <w:t>ADDRVAL}</w:t>
             </w:r>
           </w:p>
@@ -4165,7 +4216,31 @@
               <w:rPr>
                 <w:rFonts w:ascii="Consolas" w:hAnsi="Consolas" w:cs="Consolas"/>
               </w:rPr>
-              <w:t>{GRPID, GRPNAME}</w:t>
+              <w:t>{GRPID</w:t>
+            </w:r>
+            <w:r>
+              <w:rPr>
+                <w:rFonts w:ascii="Consolas" w:hAnsi="Consolas" w:cs="Consolas"/>
+              </w:rPr>
+              <w:t>}</w:t>
+            </w:r>
+            <w:r>
+              <w:rPr>
+                <w:rFonts w:ascii="Consolas" w:hAnsi="Consolas" w:cs="Consolas"/>
+              </w:rPr>
+              <w:t xml:space="preserve">, </w:t>
+            </w:r>
+            <w:r>
+              <w:rPr>
+                <w:rFonts w:ascii="Consolas" w:hAnsi="Consolas" w:cs="Consolas"/>
+              </w:rPr>
+              <w:t>{</w:t>
+            </w:r>
+            <w:r>
+              <w:rPr>
+                <w:rFonts w:ascii="Consolas" w:hAnsi="Consolas" w:cs="Consolas"/>
+              </w:rPr>
+              <w:t>GRPNAME}</w:t>
             </w:r>
           </w:p>
         </w:tc>
@@ -5781,8 +5856,6 @@
               </w:rPr>
               <w:t>ERRMSG</w:t>
             </w:r>
-            <w:bookmarkStart w:id="1" w:name="_GoBack"/>
-            <w:bookmarkEnd w:id="1"/>
           </w:p>
         </w:tc>
         <w:tc>
@@ -6080,7 +6153,18 @@
         <w:t>określające</w:t>
       </w:r>
       <w:r>
-        <w:t xml:space="preserve"> długość danych. Pojęcie długości jest rozumiane zależnie od danej – może być to długość w bajtach, może być to liczba danych zawartych w tej danej (tylko dla danych złożonych). Długość może być też określona przez typ danej – wtedy wartości zawarte w polu DŁUGOŚĆ DANEJ nie mają znaczenia. Dane wystepuję w pakiecie w kolejności w jakiej są określone w tabeli 9.1.</w:t>
+        <w:t xml:space="preserve"> długość danych. Pojęcie długości jest rozumiane zależnie od danej – może być to długość w bajtach, może być to liczba danych zawartych w tej da</w:t>
+      </w:r>
+      <w:bookmarkStart w:id="1" w:name="_GoBack"/>
+      <w:bookmarkEnd w:id="1"/>
+      <w:r>
+        <w:t xml:space="preserve">nej (tylko dla </w:t>
+      </w:r>
+      <w:r>
+        <w:t>kolekcji</w:t>
+      </w:r>
+      <w:r>
+        <w:t>). Długość może być też określona przez typ danej – wtedy wartości zawarte w polu DŁUGOŚĆ DANEJ nie mają znaczenia. Dane wystepuję w pakiecie w kolejności w jakiej są określone w tabeli 9.1.</w:t>
       </w:r>
     </w:p>
     <w:tbl>
@@ -6755,6 +6839,7 @@
               <w:rPr>
                 <w:rFonts w:ascii="Consolas" w:hAnsi="Consolas" w:cs="Consolas"/>
               </w:rPr>
+              <w:lastRenderedPageBreak/>
               <w:t>9.2.8</w:t>
             </w:r>
           </w:p>
@@ -6829,7 +6914,6 @@
               <w:rPr>
                 <w:rFonts w:ascii="Consolas" w:hAnsi="Consolas" w:cs="Consolas"/>
               </w:rPr>
-              <w:lastRenderedPageBreak/>
               <w:t>9</w:t>
             </w:r>
             <w:r>
@@ -7193,7 +7277,7 @@
           <v:shape id="_x0000_i1030" type="#_x0000_t75" style="width:522.75pt;height:133.5pt" o:ole="">
             <v:imagedata r:id="rId20" o:title=""/>
           </v:shape>
-          <o:OLEObject Type="Embed" ProgID="Visio.Drawing.15" ShapeID="_x0000_i1030" DrawAspect="Content" ObjectID="_1511453356" r:id="rId21"/>
+          <o:OLEObject Type="Embed" ProgID="Visio.Drawing.15" ShapeID="_x0000_i1030" DrawAspect="Content" ObjectID="_1511778848" r:id="rId21"/>
         </w:object>
       </w:r>
     </w:p>
@@ -9233,7 +9317,7 @@
 </file>
 
 <file path=word/endnotes.xml><?xml version="1.0" encoding="utf-8"?>
-<w:endnotes xmlns:wpc="http://schemas.microsoft.com/office/word/2010/wordprocessingCanvas" xmlns:cx="http://schemas.microsoft.com/office/drawing/2014/chartex" xmlns:cx1="http://schemas.microsoft.com/office/drawing/2015/9/8/chartex" xmlns:mc="http://schemas.openxmlformats.org/markup-compatibility/2006" xmlns:o="urn:schemas-microsoft-com:office:office" xmlns:r="http://schemas.openxmlformats.org/officeDocument/2006/relationships" xmlns:m="http://schemas.openxmlformats.org/officeDocument/2006/math" xmlns:v="urn:schemas-microsoft-com:vml" xmlns:wp14="http://schemas.microsoft.com/office/word/2010/wordprocessingDrawing" xmlns:wp="http://schemas.openxmlformats.org/drawingml/2006/wordprocessingDrawing" xmlns:w10="urn:schemas-microsoft-com:office:word" xmlns:w="http://schemas.openxmlformats.org/wordprocessingml/2006/main" xmlns:w14="http://schemas.microsoft.com/office/word/2010/wordml" xmlns:w15="http://schemas.microsoft.com/office/word/2012/wordml" xmlns:w16se="http://schemas.microsoft.com/office/word/2015/wordml/symex" xmlns:wpg="http://schemas.microsoft.com/office/word/2010/wordprocessingGroup" xmlns:wpi="http://schemas.microsoft.com/office/word/2010/wordprocessingInk" xmlns:wne="http://schemas.microsoft.com/office/word/2006/wordml" xmlns:wps="http://schemas.microsoft.com/office/word/2010/wordprocessingShape" mc:Ignorable="w14 w15 w16se wp14">
+<w:endnotes xmlns:wpc="http://schemas.microsoft.com/office/word/2010/wordprocessingCanvas" xmlns:mc="http://schemas.openxmlformats.org/markup-compatibility/2006" xmlns:o="urn:schemas-microsoft-com:office:office" xmlns:r="http://schemas.openxmlformats.org/officeDocument/2006/relationships" xmlns:m="http://schemas.openxmlformats.org/officeDocument/2006/math" xmlns:v="urn:schemas-microsoft-com:vml" xmlns:wp14="http://schemas.microsoft.com/office/word/2010/wordprocessingDrawing" xmlns:wp="http://schemas.openxmlformats.org/drawingml/2006/wordprocessingDrawing" xmlns:w10="urn:schemas-microsoft-com:office:word" xmlns:w="http://schemas.openxmlformats.org/wordprocessingml/2006/main" xmlns:w14="http://schemas.microsoft.com/office/word/2010/wordml" xmlns:w15="http://schemas.microsoft.com/office/word/2012/wordml" xmlns:wpg="http://schemas.microsoft.com/office/word/2010/wordprocessingGroup" xmlns:wpi="http://schemas.microsoft.com/office/word/2010/wordprocessingInk" xmlns:wne="http://schemas.microsoft.com/office/word/2006/wordml" xmlns:wps="http://schemas.microsoft.com/office/word/2010/wordprocessingShape" mc:Ignorable="w14 w15 wp14">
   <w:endnote w:type="separator" w:id="-1">
     <w:p>
       <w:pPr>
@@ -9258,7 +9342,7 @@
 </file>
 
 <file path=word/footnotes.xml><?xml version="1.0" encoding="utf-8"?>
-<w:footnotes xmlns:wpc="http://schemas.microsoft.com/office/word/2010/wordprocessingCanvas" xmlns:cx="http://schemas.microsoft.com/office/drawing/2014/chartex" xmlns:cx1="http://schemas.microsoft.com/office/drawing/2015/9/8/chartex" xmlns:mc="http://schemas.openxmlformats.org/markup-compatibility/2006" xmlns:o="urn:schemas-microsoft-com:office:office" xmlns:r="http://schemas.openxmlformats.org/officeDocument/2006/relationships" xmlns:m="http://schemas.openxmlformats.org/officeDocument/2006/math" xmlns:v="urn:schemas-microsoft-com:vml" xmlns:wp14="http://schemas.microsoft.com/office/word/2010/wordprocessingDrawing" xmlns:wp="http://schemas.openxmlformats.org/drawingml/2006/wordprocessingDrawing" xmlns:w10="urn:schemas-microsoft-com:office:word" xmlns:w="http://schemas.openxmlformats.org/wordprocessingml/2006/main" xmlns:w14="http://schemas.microsoft.com/office/word/2010/wordml" xmlns:w15="http://schemas.microsoft.com/office/word/2012/wordml" xmlns:w16se="http://schemas.microsoft.com/office/word/2015/wordml/symex" xmlns:wpg="http://schemas.microsoft.com/office/word/2010/wordprocessingGroup" xmlns:wpi="http://schemas.microsoft.com/office/word/2010/wordprocessingInk" xmlns:wne="http://schemas.microsoft.com/office/word/2006/wordml" xmlns:wps="http://schemas.microsoft.com/office/word/2010/wordprocessingShape" mc:Ignorable="w14 w15 w16se wp14">
+<w:footnotes xmlns:wpc="http://schemas.microsoft.com/office/word/2010/wordprocessingCanvas" xmlns:mc="http://schemas.openxmlformats.org/markup-compatibility/2006" xmlns:o="urn:schemas-microsoft-com:office:office" xmlns:r="http://schemas.openxmlformats.org/officeDocument/2006/relationships" xmlns:m="http://schemas.openxmlformats.org/officeDocument/2006/math" xmlns:v="urn:schemas-microsoft-com:vml" xmlns:wp14="http://schemas.microsoft.com/office/word/2010/wordprocessingDrawing" xmlns:wp="http://schemas.openxmlformats.org/drawingml/2006/wordprocessingDrawing" xmlns:w10="urn:schemas-microsoft-com:office:word" xmlns:w="http://schemas.openxmlformats.org/wordprocessingml/2006/main" xmlns:w14="http://schemas.microsoft.com/office/word/2010/wordml" xmlns:w15="http://schemas.microsoft.com/office/word/2012/wordml" xmlns:wpg="http://schemas.microsoft.com/office/word/2010/wordprocessingGroup" xmlns:wpi="http://schemas.microsoft.com/office/word/2010/wordprocessingInk" xmlns:wne="http://schemas.microsoft.com/office/word/2006/wordml" xmlns:wps="http://schemas.microsoft.com/office/word/2010/wordprocessingShape" mc:Ignorable="w14 w15 wp14">
   <w:footnote w:type="separator" w:id="-1">
     <w:p>
       <w:pPr>
@@ -9283,8 +9367,8 @@
 </file>
 
 <file path=word/numbering.xml><?xml version="1.0" encoding="utf-8"?>
-<w:numbering xmlns:wpc="http://schemas.microsoft.com/office/word/2010/wordprocessingCanvas" xmlns:cx="http://schemas.microsoft.com/office/drawing/2014/chartex" xmlns:cx1="http://schemas.microsoft.com/office/drawing/2015/9/8/chartex" xmlns:mc="http://schemas.openxmlformats.org/markup-compatibility/2006" xmlns:o="urn:schemas-microsoft-com:office:office" xmlns:r="http://schemas.openxmlformats.org/officeDocument/2006/relationships" xmlns:m="http://schemas.openxmlformats.org/officeDocument/2006/math" xmlns:v="urn:schemas-microsoft-com:vml" xmlns:wp14="http://schemas.microsoft.com/office/word/2010/wordprocessingDrawing" xmlns:wp="http://schemas.openxmlformats.org/drawingml/2006/wordprocessingDrawing" xmlns:w10="urn:schemas-microsoft-com:office:word" xmlns:w="http://schemas.openxmlformats.org/wordprocessingml/2006/main" xmlns:w14="http://schemas.microsoft.com/office/word/2010/wordml" xmlns:w15="http://schemas.microsoft.com/office/word/2012/wordml" xmlns:w16se="http://schemas.microsoft.com/office/word/2015/wordml/symex" xmlns:wpg="http://schemas.microsoft.com/office/word/2010/wordprocessingGroup" xmlns:wpi="http://schemas.microsoft.com/office/word/2010/wordprocessingInk" xmlns:wne="http://schemas.microsoft.com/office/word/2006/wordml" xmlns:wps="http://schemas.microsoft.com/office/word/2010/wordprocessingShape" mc:Ignorable="w14 w15 w16se wp14">
-  <w:abstractNum w:abstractNumId="0" w15:restartNumberingAfterBreak="0">
+<w:numbering xmlns:wpc="http://schemas.microsoft.com/office/word/2010/wordprocessingCanvas" xmlns:mc="http://schemas.openxmlformats.org/markup-compatibility/2006" xmlns:o="urn:schemas-microsoft-com:office:office" xmlns:r="http://schemas.openxmlformats.org/officeDocument/2006/relationships" xmlns:m="http://schemas.openxmlformats.org/officeDocument/2006/math" xmlns:v="urn:schemas-microsoft-com:vml" xmlns:wp14="http://schemas.microsoft.com/office/word/2010/wordprocessingDrawing" xmlns:wp="http://schemas.openxmlformats.org/drawingml/2006/wordprocessingDrawing" xmlns:w10="urn:schemas-microsoft-com:office:word" xmlns:w="http://schemas.openxmlformats.org/wordprocessingml/2006/main" xmlns:w14="http://schemas.microsoft.com/office/word/2010/wordml" xmlns:w15="http://schemas.microsoft.com/office/word/2012/wordml" xmlns:wpg="http://schemas.microsoft.com/office/word/2010/wordprocessingGroup" xmlns:wpi="http://schemas.microsoft.com/office/word/2010/wordprocessingInk" xmlns:wne="http://schemas.microsoft.com/office/word/2006/wordml" xmlns:wps="http://schemas.microsoft.com/office/word/2010/wordprocessingShape" mc:Ignorable="w14 w15 wp14">
+  <w:abstractNum w:abstractNumId="0">
     <w:nsid w:val="5DF9606B"/>
     <w:multiLevelType w:val="hybridMultilevel"/>
     <w:tmpl w:val="79E6F378"/>
@@ -9397,7 +9481,7 @@
       </w:rPr>
     </w:lvl>
   </w:abstractNum>
-  <w:abstractNum w:abstractNumId="1" w15:restartNumberingAfterBreak="0">
+  <w:abstractNum w:abstractNumId="1">
     <w:nsid w:val="70170182"/>
     <w:multiLevelType w:val="multilevel"/>
     <w:tmpl w:val="10866AAA"/>
@@ -9520,7 +9604,7 @@
 </file>
 
 <file path=word/styles.xml><?xml version="1.0" encoding="utf-8"?>
-<w:styles xmlns:mc="http://schemas.openxmlformats.org/markup-compatibility/2006" xmlns:r="http://schemas.openxmlformats.org/officeDocument/2006/relationships" xmlns:w="http://schemas.openxmlformats.org/wordprocessingml/2006/main" xmlns:w14="http://schemas.microsoft.com/office/word/2010/wordml" xmlns:w15="http://schemas.microsoft.com/office/word/2012/wordml" xmlns:w16se="http://schemas.microsoft.com/office/word/2015/wordml/symex" mc:Ignorable="w14 w15 w16se">
+<w:styles xmlns:mc="http://schemas.openxmlformats.org/markup-compatibility/2006" xmlns:r="http://schemas.openxmlformats.org/officeDocument/2006/relationships" xmlns:w="http://schemas.openxmlformats.org/wordprocessingml/2006/main" xmlns:w14="http://schemas.microsoft.com/office/word/2010/wordml" xmlns:w15="http://schemas.microsoft.com/office/word/2012/wordml" mc:Ignorable="w14 w15">
   <w:docDefaults>
     <w:rPrDefault>
       <w:rPr>
@@ -10188,6 +10272,7 @@
       <w:spacing w:after="0" w:line="240" w:lineRule="auto"/>
     </w:pPr>
     <w:tblPr>
+      <w:tblInd w:w="0" w:type="dxa"/>
       <w:tblBorders>
         <w:top w:val="single" w:sz="4" w:space="0" w:color="auto"/>
         <w:left w:val="single" w:sz="4" w:space="0" w:color="auto"/>
@@ -10196,6 +10281,12 @@
         <w:insideH w:val="single" w:sz="4" w:space="0" w:color="auto"/>
         <w:insideV w:val="single" w:sz="4" w:space="0" w:color="auto"/>
       </w:tblBorders>
+      <w:tblCellMar>
+        <w:top w:w="0" w:type="dxa"/>
+        <w:left w:w="108" w:type="dxa"/>
+        <w:bottom w:w="0" w:type="dxa"/>
+        <w:right w:w="108" w:type="dxa"/>
+      </w:tblCellMar>
     </w:tblPr>
   </w:style>
   <w:style w:type="paragraph" w:styleId="List2">
@@ -10590,7 +10681,7 @@
 </file>
 
 <file path=customXml/itemProps1.xml><?xml version="1.0" encoding="utf-8"?>
-<ds:datastoreItem xmlns:ds="http://schemas.openxmlformats.org/officeDocument/2006/customXml" ds:itemID="{717C2EB6-9F5F-44E1-A169-89503E2C34F1}">
+<ds:datastoreItem xmlns:ds="http://schemas.openxmlformats.org/officeDocument/2006/customXml" ds:itemID="{3078F008-C9AE-4C32-AE15-7CB1F8AA82F6}">
   <ds:schemaRefs>
     <ds:schemaRef ds:uri="http://schemas.openxmlformats.org/officeDocument/2006/bibliography"/>
   </ds:schemaRefs>

</xml_diff>

<commit_message>
Redesign how tuples are passed in ASIA protocol - 'tuples of collections' instead of 'collections of tuples'.
</commit_message>
<xml_diff>
--- a/Pw.Elka.TIN/dokumentacja.docx
+++ b/Pw.Elka.TIN/dokumentacja.docx
@@ -1022,7 +1022,7 @@
           <v:shape id="_x0000_i1025" type="#_x0000_t75" style="width:500.25pt;height:398.25pt" o:ole="">
             <v:imagedata r:id="rId9" o:title=""/>
           </v:shape>
-          <o:OLEObject Type="Embed" ProgID="Visio.Drawing.15" ShapeID="_x0000_i1025" DrawAspect="Content" ObjectID="_1511778843" r:id="rId10"/>
+          <o:OLEObject Type="Embed" ProgID="Visio.Drawing.15" ShapeID="_x0000_i1025" DrawAspect="Content" ObjectID="_1511783797" r:id="rId10"/>
         </w:object>
       </w:r>
     </w:p>
@@ -1111,7 +1111,7 @@
           <v:shape id="_x0000_i1026" type="#_x0000_t75" style="width:522.75pt;height:670.5pt" o:ole="">
             <v:imagedata r:id="rId11" o:title=""/>
           </v:shape>
-          <o:OLEObject Type="Embed" ProgID="Visio.Drawing.15" ShapeID="_x0000_i1026" DrawAspect="Content" ObjectID="_1511778844" r:id="rId12"/>
+          <o:OLEObject Type="Embed" ProgID="Visio.Drawing.15" ShapeID="_x0000_i1026" DrawAspect="Content" ObjectID="_1511783798" r:id="rId12"/>
         </w:object>
       </w:r>
     </w:p>
@@ -1122,7 +1122,7 @@
           <v:shape id="_x0000_i1027" type="#_x0000_t75" style="width:522.75pt;height:283.5pt" o:ole="">
             <v:imagedata r:id="rId13" o:title=""/>
           </v:shape>
-          <o:OLEObject Type="Embed" ProgID="Visio.Drawing.15" ShapeID="_x0000_i1027" DrawAspect="Content" ObjectID="_1511778845" r:id="rId14"/>
+          <o:OLEObject Type="Embed" ProgID="Visio.Drawing.15" ShapeID="_x0000_i1027" DrawAspect="Content" ObjectID="_1511783799" r:id="rId14"/>
         </w:object>
       </w:r>
     </w:p>
@@ -1132,7 +1132,7 @@
           <v:shape id="_x0000_i1028" type="#_x0000_t75" style="width:412.5pt;height:203.25pt" o:ole="">
             <v:imagedata r:id="rId15" o:title=""/>
           </v:shape>
-          <o:OLEObject Type="Embed" ProgID="Visio.Drawing.15" ShapeID="_x0000_i1028" DrawAspect="Content" ObjectID="_1511778846" r:id="rId16"/>
+          <o:OLEObject Type="Embed" ProgID="Visio.Drawing.15" ShapeID="_x0000_i1028" DrawAspect="Content" ObjectID="_1511783800" r:id="rId16"/>
         </w:object>
       </w:r>
       <w:r>
@@ -1145,7 +1145,7 @@
           <v:shape id="_x0000_i1029" type="#_x0000_t75" style="width:249pt;height:237pt" o:ole="">
             <v:imagedata r:id="rId17" o:title=""/>
           </v:shape>
-          <o:OLEObject Type="Embed" ProgID="Visio.Drawing.15" ShapeID="_x0000_i1029" DrawAspect="Content" ObjectID="_1511778847" r:id="rId18"/>
+          <o:OLEObject Type="Embed" ProgID="Visio.Drawing.15" ShapeID="_x0000_i1029" DrawAspect="Content" ObjectID="_1511783801" r:id="rId18"/>
         </w:object>
       </w:r>
     </w:p>
@@ -4811,6 +4811,7 @@
                 <w:lang w:val="en-US"/>
               </w:rPr>
             </w:pPr>
+            <w:bookmarkStart w:id="1" w:name="_GoBack"/>
             <w:r>
               <w:rPr>
                 <w:rFonts w:ascii="Consolas" w:hAnsi="Consolas" w:cs="Consolas"/>
@@ -4818,6 +4819,7 @@
               </w:rPr>
               <w:t>Klient</w:t>
             </w:r>
+            <w:bookmarkEnd w:id="1"/>
           </w:p>
         </w:tc>
         <w:tc>
@@ -6153,12 +6155,7 @@
         <w:t>określające</w:t>
       </w:r>
       <w:r>
-        <w:t xml:space="preserve"> długość danych. Pojęcie długości jest rozumiane zależnie od danej – może być to długość w bajtach, może być to liczba danych zawartych w tej da</w:t>
-      </w:r>
-      <w:bookmarkStart w:id="1" w:name="_GoBack"/>
-      <w:bookmarkEnd w:id="1"/>
-      <w:r>
-        <w:t xml:space="preserve">nej (tylko dla </w:t>
+        <w:t xml:space="preserve"> długość danych. Pojęcie długości jest rozumiane zależnie od danej – może być to długość w bajtach, może być to liczba danych zawartych w tej danej (tylko dla </w:t>
       </w:r>
       <w:r>
         <w:t>kolekcji</w:t>
@@ -7277,7 +7274,7 @@
           <v:shape id="_x0000_i1030" type="#_x0000_t75" style="width:522.75pt;height:133.5pt" o:ole="">
             <v:imagedata r:id="rId20" o:title=""/>
           </v:shape>
-          <o:OLEObject Type="Embed" ProgID="Visio.Drawing.15" ShapeID="_x0000_i1030" DrawAspect="Content" ObjectID="_1511778848" r:id="rId21"/>
+          <o:OLEObject Type="Embed" ProgID="Visio.Drawing.15" ShapeID="_x0000_i1030" DrawAspect="Content" ObjectID="_1511783802" r:id="rId21"/>
         </w:object>
       </w:r>
     </w:p>
@@ -10681,7 +10678,7 @@
 </file>
 
 <file path=customXml/itemProps1.xml><?xml version="1.0" encoding="utf-8"?>
-<ds:datastoreItem xmlns:ds="http://schemas.openxmlformats.org/officeDocument/2006/customXml" ds:itemID="{3078F008-C9AE-4C32-AE15-7CB1F8AA82F6}">
+<ds:datastoreItem xmlns:ds="http://schemas.openxmlformats.org/officeDocument/2006/customXml" ds:itemID="{42F1D097-1AB6-47B5-B990-210C7114825C}">
   <ds:schemaRefs>
     <ds:schemaRef ds:uri="http://schemas.openxmlformats.org/officeDocument/2006/bibliography"/>
   </ds:schemaRefs>

</xml_diff>

<commit_message>
Protocol ASIA - string  PASSWHASH-> int PASSWHASHAUTH
</commit_message>
<xml_diff>
--- a/Pw.Elka.TIN/dokumentacja.docx
+++ b/Pw.Elka.TIN/dokumentacja.docx
@@ -1,10 +1,10 @@
 
 <file path=word/document.xml><?xml version="1.0" encoding="utf-8"?>
-<w:document xmlns:wpc="http://schemas.microsoft.com/office/word/2010/wordprocessingCanvas" xmlns:mc="http://schemas.openxmlformats.org/markup-compatibility/2006" xmlns:o="urn:schemas-microsoft-com:office:office" xmlns:r="http://schemas.openxmlformats.org/officeDocument/2006/relationships" xmlns:m="http://schemas.openxmlformats.org/officeDocument/2006/math" xmlns:v="urn:schemas-microsoft-com:vml" xmlns:wp14="http://schemas.microsoft.com/office/word/2010/wordprocessingDrawing" xmlns:wp="http://schemas.openxmlformats.org/drawingml/2006/wordprocessingDrawing" xmlns:w10="urn:schemas-microsoft-com:office:word" xmlns:w="http://schemas.openxmlformats.org/wordprocessingml/2006/main" xmlns:w14="http://schemas.microsoft.com/office/word/2010/wordml" xmlns:w15="http://schemas.microsoft.com/office/word/2012/wordml" xmlns:wpg="http://schemas.microsoft.com/office/word/2010/wordprocessingGroup" xmlns:wpi="http://schemas.microsoft.com/office/word/2010/wordprocessingInk" xmlns:wne="http://schemas.microsoft.com/office/word/2006/wordml" xmlns:wps="http://schemas.microsoft.com/office/word/2010/wordprocessingShape" mc:Ignorable="w14 w15 wp14">
+<w:document xmlns:ve="http://schemas.openxmlformats.org/markup-compatibility/2006" xmlns:o="urn:schemas-microsoft-com:office:office" xmlns:r="http://schemas.openxmlformats.org/officeDocument/2006/relationships" xmlns:m="http://schemas.openxmlformats.org/officeDocument/2006/math" xmlns:v="urn:schemas-microsoft-com:vml" xmlns:wp="http://schemas.openxmlformats.org/drawingml/2006/wordprocessingDrawing" xmlns:w10="urn:schemas-microsoft-com:office:word" xmlns:w="http://schemas.openxmlformats.org/wordprocessingml/2006/main" xmlns:wne="http://schemas.microsoft.com/office/word/2006/wordml">
   <w:body>
     <w:p>
       <w:pPr>
-        <w:pStyle w:val="Title"/>
+        <w:pStyle w:val="Tytu"/>
       </w:pPr>
       <w:r>
         <w:t>Dokumentacja</w:t>
@@ -18,7 +18,7 @@
     </w:p>
     <w:p>
       <w:pPr>
-        <w:pStyle w:val="Subtitle"/>
+        <w:pStyle w:val="Podtytu"/>
         <w:spacing w:after="0"/>
       </w:pPr>
       <w:r>
@@ -30,7 +30,7 @@
     </w:p>
     <w:p>
       <w:pPr>
-        <w:pStyle w:val="Subtitle"/>
+        <w:pStyle w:val="Podtytu"/>
         <w:spacing w:after="0"/>
       </w:pPr>
       <w:r>
@@ -39,7 +39,7 @@
     </w:p>
     <w:p>
       <w:pPr>
-        <w:pStyle w:val="Heading1"/>
+        <w:pStyle w:val="Nagwek1"/>
       </w:pPr>
       <w:r>
         <w:t>1.Wstęp</w:t>
@@ -373,7 +373,7 @@
     </w:p>
     <w:p>
       <w:pPr>
-        <w:pStyle w:val="Heading2"/>
+        <w:pStyle w:val="Nagwek2"/>
         <w:numPr>
           <w:ilvl w:val="1"/>
           <w:numId w:val="2"/>
@@ -407,7 +407,7 @@
     </w:p>
     <w:p>
       <w:pPr>
-        <w:pStyle w:val="ListParagraph"/>
+        <w:pStyle w:val="Akapitzlist"/>
         <w:numPr>
           <w:ilvl w:val="0"/>
           <w:numId w:val="1"/>
@@ -423,7 +423,7 @@
     </w:p>
     <w:p>
       <w:pPr>
-        <w:pStyle w:val="ListParagraph"/>
+        <w:pStyle w:val="Akapitzlist"/>
         <w:numPr>
           <w:ilvl w:val="0"/>
           <w:numId w:val="1"/>
@@ -436,7 +436,7 @@
     </w:p>
     <w:p>
       <w:pPr>
-        <w:pStyle w:val="ListParagraph"/>
+        <w:pStyle w:val="Akapitzlist"/>
         <w:numPr>
           <w:ilvl w:val="0"/>
           <w:numId w:val="1"/>
@@ -449,7 +449,7 @@
     </w:p>
     <w:p>
       <w:pPr>
-        <w:pStyle w:val="ListParagraph"/>
+        <w:pStyle w:val="Akapitzlist"/>
         <w:numPr>
           <w:ilvl w:val="0"/>
           <w:numId w:val="1"/>
@@ -471,7 +471,7 @@
     </w:p>
     <w:p>
       <w:pPr>
-        <w:pStyle w:val="Heading1"/>
+        <w:pStyle w:val="Nagwek1"/>
         <w:spacing w:before="0"/>
       </w:pPr>
       <w:r>
@@ -560,7 +560,7 @@
     </w:p>
     <w:p>
       <w:pPr>
-        <w:pStyle w:val="Heading1"/>
+        <w:pStyle w:val="Nagwek1"/>
         <w:spacing w:before="0"/>
       </w:pPr>
       <w:r>
@@ -803,7 +803,7 @@
     </w:p>
     <w:p>
       <w:pPr>
-        <w:pStyle w:val="Heading1"/>
+        <w:pStyle w:val="Nagwek1"/>
         <w:spacing w:before="0"/>
       </w:pPr>
       <w:r>
@@ -988,7 +988,7 @@
     </w:p>
     <w:p>
       <w:pPr>
-        <w:pStyle w:val="Heading1"/>
+        <w:pStyle w:val="Nagwek1"/>
       </w:pPr>
       <w:r>
         <w:t xml:space="preserve">5. </w:t>
@@ -1019,16 +1019,16 @@
             <v:path o:extrusionok="f" gradientshapeok="t" o:connecttype="rect"/>
             <o:lock v:ext="edit" aspectratio="t"/>
           </v:shapetype>
-          <v:shape id="_x0000_i1025" type="#_x0000_t75" style="width:500.25pt;height:398.25pt" o:ole="">
+          <v:shape id="_x0000_i1025" type="#_x0000_t75" style="width:500.4pt;height:398.4pt" o:ole="">
             <v:imagedata r:id="rId9" o:title=""/>
           </v:shape>
-          <o:OLEObject Type="Embed" ProgID="Visio.Drawing.15" ShapeID="_x0000_i1025" DrawAspect="Content" ObjectID="_1511783797" r:id="rId10"/>
+          <o:OLEObject Type="Embed" ProgID="Visio.Drawing.15" ShapeID="_x0000_i1025" DrawAspect="Content" ObjectID="_1511790581" r:id="rId10"/>
         </w:object>
       </w:r>
     </w:p>
     <w:p>
       <w:pPr>
-        <w:pStyle w:val="Heading1"/>
+        <w:pStyle w:val="Nagwek1"/>
       </w:pPr>
       <w:r>
         <w:t xml:space="preserve">6. </w:t>
@@ -1089,7 +1089,7 @@
     </w:p>
     <w:p>
       <w:pPr>
-        <w:pStyle w:val="Heading1"/>
+        <w:pStyle w:val="Nagwek1"/>
       </w:pPr>
       <w:r>
         <w:lastRenderedPageBreak/>
@@ -1108,10 +1108,10 @@
     <w:p>
       <w:r>
         <w:object w:dxaOrig="12061" w:dyaOrig="15466">
-          <v:shape id="_x0000_i1026" type="#_x0000_t75" style="width:522.75pt;height:670.5pt" o:ole="">
+          <v:shape id="_x0000_i1026" type="#_x0000_t75" style="width:522.6pt;height:670.2pt" o:ole="">
             <v:imagedata r:id="rId11" o:title=""/>
           </v:shape>
-          <o:OLEObject Type="Embed" ProgID="Visio.Drawing.15" ShapeID="_x0000_i1026" DrawAspect="Content" ObjectID="_1511783798" r:id="rId12"/>
+          <o:OLEObject Type="Embed" ProgID="Visio.Drawing.15" ShapeID="_x0000_i1026" DrawAspect="Content" ObjectID="_1511790582" r:id="rId12"/>
         </w:object>
       </w:r>
     </w:p>
@@ -1119,20 +1119,20 @@
     <w:p>
       <w:r>
         <w:object w:dxaOrig="12676" w:dyaOrig="6870">
-          <v:shape id="_x0000_i1027" type="#_x0000_t75" style="width:522.75pt;height:283.5pt" o:ole="">
+          <v:shape id="_x0000_i1027" type="#_x0000_t75" style="width:522.6pt;height:283.2pt" o:ole="">
             <v:imagedata r:id="rId13" o:title=""/>
           </v:shape>
-          <o:OLEObject Type="Embed" ProgID="Visio.Drawing.15" ShapeID="_x0000_i1027" DrawAspect="Content" ObjectID="_1511783799" r:id="rId14"/>
+          <o:OLEObject Type="Embed" ProgID="Visio.Drawing.15" ShapeID="_x0000_i1027" DrawAspect="Content" ObjectID="_1511790583" r:id="rId14"/>
         </w:object>
       </w:r>
     </w:p>
     <w:p>
       <w:r>
         <w:object w:dxaOrig="8257" w:dyaOrig="4068">
-          <v:shape id="_x0000_i1028" type="#_x0000_t75" style="width:412.5pt;height:203.25pt" o:ole="">
+          <v:shape id="_x0000_i1028" type="#_x0000_t75" style="width:412.2pt;height:203.4pt" o:ole="">
             <v:imagedata r:id="rId15" o:title=""/>
           </v:shape>
-          <o:OLEObject Type="Embed" ProgID="Visio.Drawing.15" ShapeID="_x0000_i1028" DrawAspect="Content" ObjectID="_1511783800" r:id="rId16"/>
+          <o:OLEObject Type="Embed" ProgID="Visio.Drawing.15" ShapeID="_x0000_i1028" DrawAspect="Content" ObjectID="_1511790584" r:id="rId16"/>
         </w:object>
       </w:r>
       <w:r>
@@ -1145,13 +1145,13 @@
           <v:shape id="_x0000_i1029" type="#_x0000_t75" style="width:249pt;height:237pt" o:ole="">
             <v:imagedata r:id="rId17" o:title=""/>
           </v:shape>
-          <o:OLEObject Type="Embed" ProgID="Visio.Drawing.15" ShapeID="_x0000_i1029" DrawAspect="Content" ObjectID="_1511783801" r:id="rId18"/>
+          <o:OLEObject Type="Embed" ProgID="Visio.Drawing.15" ShapeID="_x0000_i1029" DrawAspect="Content" ObjectID="_1511790585" r:id="rId18"/>
         </w:object>
       </w:r>
     </w:p>
     <w:p>
       <w:pPr>
-        <w:pStyle w:val="Heading1"/>
+        <w:pStyle w:val="Nagwek1"/>
       </w:pPr>
       <w:r>
         <w:lastRenderedPageBreak/>
@@ -1209,7 +1209,7 @@
     </w:p>
     <w:p>
       <w:pPr>
-        <w:pStyle w:val="Heading1"/>
+        <w:pStyle w:val="Nagwek1"/>
         <w:jc w:val="center"/>
         <w:rPr>
           <w:lang w:val="en-US"/>
@@ -1290,7 +1290,7 @@
     </w:p>
     <w:p>
       <w:pPr>
-        <w:pStyle w:val="Heading1"/>
+        <w:pStyle w:val="Nagwek1"/>
         <w:rPr>
           <w:lang w:val="en-US"/>
         </w:rPr>
@@ -1305,9 +1305,9 @@
     </w:p>
     <w:tbl>
       <w:tblPr>
-        <w:tblStyle w:val="TableGrid"/>
+        <w:tblStyle w:val="Tabela-Siatka"/>
         <w:tblW w:w="0" w:type="auto"/>
-        <w:tblLook w:val="04A0" w:firstRow="1" w:lastRow="0" w:firstColumn="1" w:lastColumn="0" w:noHBand="0" w:noVBand="1"/>
+        <w:tblLook w:val="04A0"/>
       </w:tblPr>
       <w:tblGrid>
         <w:gridCol w:w="5353"/>
@@ -1502,7 +1502,7 @@
     </w:p>
     <w:p>
       <w:pPr>
-        <w:pStyle w:val="Heading2"/>
+        <w:pStyle w:val="Nagwek2"/>
       </w:pPr>
       <w:r>
         <w:t>9.1 Typy komunikatów</w:t>
@@ -1527,9 +1527,9 @@
     </w:p>
     <w:tbl>
       <w:tblPr>
-        <w:tblStyle w:val="TableGrid"/>
+        <w:tblStyle w:val="Tabela-Siatka"/>
         <w:tblW w:w="0" w:type="auto"/>
-        <w:tblLook w:val="04A0" w:firstRow="1" w:lastRow="0" w:firstColumn="1" w:lastColumn="0" w:noHBand="0" w:noVBand="1"/>
+        <w:tblLook w:val="04A0"/>
       </w:tblPr>
       <w:tblGrid>
         <w:gridCol w:w="1008"/>
@@ -1897,6 +1897,12 @@
               </w:rPr>
               <w:t>HASH</w:t>
             </w:r>
+            <w:r>
+              <w:rPr>
+                <w:rFonts w:ascii="Consolas" w:hAnsi="Consolas" w:cs="Consolas"/>
+              </w:rPr>
+              <w:t>AUTH</w:t>
+            </w:r>
           </w:p>
         </w:tc>
       </w:tr>
@@ -6166,10 +6172,10 @@
     </w:p>
     <w:tbl>
       <w:tblPr>
-        <w:tblStyle w:val="TableGrid"/>
+        <w:tblStyle w:val="Tabela-Siatka"/>
         <w:tblW w:w="10740" w:type="dxa"/>
         <w:tblLayout w:type="fixed"/>
-        <w:tblLook w:val="04A0" w:firstRow="1" w:lastRow="0" w:firstColumn="1" w:lastColumn="0" w:noHBand="0" w:noVBand="1"/>
+        <w:tblLook w:val="04A0"/>
       </w:tblPr>
       <w:tblGrid>
         <w:gridCol w:w="1008"/>
@@ -6450,6 +6456,12 @@
               </w:rPr>
               <w:t>HASH</w:t>
             </w:r>
+            <w:r>
+              <w:rPr>
+                <w:rFonts w:ascii="Consolas" w:hAnsi="Consolas" w:cs="Consolas"/>
+              </w:rPr>
+              <w:t>AUTH</w:t>
+            </w:r>
           </w:p>
         </w:tc>
         <w:tc>
@@ -6466,7 +6478,7 @@
               <w:rPr>
                 <w:rFonts w:ascii="Consolas" w:hAnsi="Consolas" w:cs="Consolas"/>
               </w:rPr>
-              <w:t>Hash hasła klienta</w:t>
+              <w:t>Wartość całkowita powstała z zahashowania funkcją DJB stringa powstałego ze skonkatenowania hashu hasła klienta i salta</w:t>
             </w:r>
           </w:p>
         </w:tc>
@@ -6484,7 +6496,7 @@
               <w:rPr>
                 <w:rFonts w:ascii="Consolas" w:hAnsi="Consolas" w:cs="Consolas"/>
               </w:rPr>
-              <w:t>ASCII</w:t>
+              <w:t>INT</w:t>
             </w:r>
           </w:p>
         </w:tc>
@@ -6762,6 +6774,7 @@
               <w:rPr>
                 <w:rFonts w:ascii="Consolas" w:hAnsi="Consolas" w:cs="Consolas"/>
               </w:rPr>
+              <w:lastRenderedPageBreak/>
               <w:t>9.2.7</w:t>
             </w:r>
           </w:p>
@@ -6836,7 +6849,6 @@
               <w:rPr>
                 <w:rFonts w:ascii="Consolas" w:hAnsi="Consolas" w:cs="Consolas"/>
               </w:rPr>
-              <w:lastRenderedPageBreak/>
               <w:t>9.2.8</w:t>
             </w:r>
           </w:p>
@@ -7256,7 +7268,7 @@
     </w:p>
     <w:p>
       <w:pPr>
-        <w:pStyle w:val="Heading2"/>
+        <w:pStyle w:val="Nagwek2"/>
       </w:pPr>
       <w:r>
         <w:t>9.2 Diagram stanów modułu ClientSession</w:t>
@@ -7267,20 +7279,20 @@
     </w:p>
     <w:p>
       <w:pPr>
-        <w:pStyle w:val="Heading1"/>
+        <w:pStyle w:val="Nagwek1"/>
       </w:pPr>
       <w:r>
         <w:object w:dxaOrig="17076" w:dyaOrig="4380">
-          <v:shape id="_x0000_i1030" type="#_x0000_t75" style="width:522.75pt;height:133.5pt" o:ole="">
+          <v:shape id="_x0000_i1030" type="#_x0000_t75" style="width:522.6pt;height:133.8pt" o:ole="">
             <v:imagedata r:id="rId20" o:title=""/>
           </v:shape>
-          <o:OLEObject Type="Embed" ProgID="Visio.Drawing.15" ShapeID="_x0000_i1030" DrawAspect="Content" ObjectID="_1511783802" r:id="rId21"/>
+          <o:OLEObject Type="Embed" ProgID="Visio.Drawing.15" ShapeID="_x0000_i1030" DrawAspect="Content" ObjectID="_1511790586" r:id="rId21"/>
         </w:object>
       </w:r>
     </w:p>
     <w:p>
       <w:pPr>
-        <w:pStyle w:val="Heading1"/>
+        <w:pStyle w:val="Nagwek1"/>
       </w:pPr>
       <w:r>
         <w:t>10. Opis protokołu szyfrującego</w:t>
@@ -7407,9 +7419,9 @@
     </w:p>
     <w:tbl>
       <w:tblPr>
-        <w:tblStyle w:val="TableGrid"/>
+        <w:tblStyle w:val="Tabela-Siatka"/>
         <w:tblW w:w="0" w:type="auto"/>
-        <w:tblLook w:val="04A0" w:firstRow="1" w:lastRow="0" w:firstColumn="1" w:lastColumn="0" w:noHBand="0" w:noVBand="1"/>
+        <w:tblLook w:val="04A0"/>
       </w:tblPr>
       <w:tblGrid>
         <w:gridCol w:w="2093"/>
@@ -7587,9 +7599,9 @@
     </w:p>
     <w:tbl>
       <w:tblPr>
-        <w:tblStyle w:val="TableGrid"/>
+        <w:tblStyle w:val="Tabela-Siatka"/>
         <w:tblW w:w="0" w:type="auto"/>
-        <w:tblLook w:val="04A0" w:firstRow="1" w:lastRow="0" w:firstColumn="1" w:lastColumn="0" w:noHBand="0" w:noVBand="1"/>
+        <w:tblLook w:val="04A0"/>
       </w:tblPr>
       <w:tblGrid>
         <w:gridCol w:w="696"/>
@@ -7753,6 +7765,7 @@
           <w:sz w:val="26"/>
           <w:szCs w:val="26"/>
         </w:rPr>
+        <w:lastRenderedPageBreak/>
         <w:t>10.3</w:t>
       </w:r>
       <w:r>
@@ -7775,7 +7788,6 @@
         </w:rPr>
       </w:pPr>
       <w:r>
-        <w:lastRenderedPageBreak/>
         <w:tab/>
         <w:t>Szyfrowanie XOR protokołu szyfrującego modułu Cipher jest bezstanowe. Ogranicza się ono do jednej operacji zaszyfrowania</w:t>
       </w:r>
@@ -7788,7 +7800,7 @@
     </w:p>
     <w:p>
       <w:pPr>
-        <w:pStyle w:val="Heading1"/>
+        <w:pStyle w:val="Nagwek1"/>
       </w:pPr>
       <w:r>
         <w:t>1</w:t>
@@ -7812,16 +7824,7 @@
         <w:t xml:space="preserve"> to moduł oparty o protokół bezstanowy, który</w:t>
       </w:r>
       <w:r>
-        <w:t xml:space="preserve"> po stronie serwera odpowiadał będzie za bezpośrednią komunikację z klientem</w:t>
-      </w:r>
-      <w:r>
-        <w:t xml:space="preserve"> </w:t>
-      </w:r>
-      <w:r>
-        <w:t xml:space="preserve">. </w:t>
-      </w:r>
-      <w:r>
-        <w:t xml:space="preserve"> </w:t>
+        <w:t xml:space="preserve"> po stronie serwera odpowiadał będzie za bezpośrednią komunikację z klientem. </w:t>
       </w:r>
     </w:p>
     <w:p>
@@ -7952,7 +7955,7 @@
     <w:p/>
     <w:p>
       <w:pPr>
-        <w:pStyle w:val="Heading1"/>
+        <w:pStyle w:val="Nagwek1"/>
       </w:pPr>
       <w:r>
         <w:rPr>
@@ -8061,7 +8064,7 @@
     <w:p/>
     <w:p>
       <w:pPr>
-        <w:pStyle w:val="Heading1"/>
+        <w:pStyle w:val="Nagwek1"/>
         <w:spacing w:before="0"/>
       </w:pPr>
       <w:r>
@@ -8335,7 +8338,7 @@
     </w:p>
     <w:p>
       <w:pPr>
-        <w:pStyle w:val="Heading1"/>
+        <w:pStyle w:val="Nagwek1"/>
         <w:spacing w:before="0"/>
       </w:pPr>
       <w:r>
@@ -8350,7 +8353,7 @@
     </w:p>
     <w:p>
       <w:pPr>
-        <w:pStyle w:val="Heading2"/>
+        <w:pStyle w:val="Nagwek2"/>
         <w:spacing w:before="0"/>
       </w:pPr>
       <w:r>
@@ -8414,7 +8417,7 @@
     </w:p>
     <w:p>
       <w:pPr>
-        <w:pStyle w:val="Heading2"/>
+        <w:pStyle w:val="Nagwek2"/>
         <w:spacing w:before="0"/>
       </w:pPr>
       <w:r>
@@ -8460,7 +8463,7 @@
     </w:p>
     <w:p>
       <w:pPr>
-        <w:pStyle w:val="Heading2"/>
+        <w:pStyle w:val="Nagwek2"/>
         <w:spacing w:before="0"/>
         <w:rPr>
           <w:lang w:val="en-US"/>
@@ -8547,7 +8550,7 @@
     </w:p>
     <w:p>
       <w:pPr>
-        <w:pStyle w:val="Heading2"/>
+        <w:pStyle w:val="Nagwek2"/>
         <w:spacing w:before="0"/>
       </w:pPr>
       <w:r>
@@ -9314,7 +9317,7 @@
 </file>
 
 <file path=word/endnotes.xml><?xml version="1.0" encoding="utf-8"?>
-<w:endnotes xmlns:wpc="http://schemas.microsoft.com/office/word/2010/wordprocessingCanvas" xmlns:mc="http://schemas.openxmlformats.org/markup-compatibility/2006" xmlns:o="urn:schemas-microsoft-com:office:office" xmlns:r="http://schemas.openxmlformats.org/officeDocument/2006/relationships" xmlns:m="http://schemas.openxmlformats.org/officeDocument/2006/math" xmlns:v="urn:schemas-microsoft-com:vml" xmlns:wp14="http://schemas.microsoft.com/office/word/2010/wordprocessingDrawing" xmlns:wp="http://schemas.openxmlformats.org/drawingml/2006/wordprocessingDrawing" xmlns:w10="urn:schemas-microsoft-com:office:word" xmlns:w="http://schemas.openxmlformats.org/wordprocessingml/2006/main" xmlns:w14="http://schemas.microsoft.com/office/word/2010/wordml" xmlns:w15="http://schemas.microsoft.com/office/word/2012/wordml" xmlns:wpg="http://schemas.microsoft.com/office/word/2010/wordprocessingGroup" xmlns:wpi="http://schemas.microsoft.com/office/word/2010/wordprocessingInk" xmlns:wne="http://schemas.microsoft.com/office/word/2006/wordml" xmlns:wps="http://schemas.microsoft.com/office/word/2010/wordprocessingShape" mc:Ignorable="w14 w15 wp14">
+<w:endnotes xmlns:ve="http://schemas.openxmlformats.org/markup-compatibility/2006" xmlns:o="urn:schemas-microsoft-com:office:office" xmlns:r="http://schemas.openxmlformats.org/officeDocument/2006/relationships" xmlns:m="http://schemas.openxmlformats.org/officeDocument/2006/math" xmlns:v="urn:schemas-microsoft-com:vml" xmlns:wp="http://schemas.openxmlformats.org/drawingml/2006/wordprocessingDrawing" xmlns:w10="urn:schemas-microsoft-com:office:word" xmlns:w="http://schemas.openxmlformats.org/wordprocessingml/2006/main" xmlns:wne="http://schemas.microsoft.com/office/word/2006/wordml">
   <w:endnote w:type="separator" w:id="-1">
     <w:p>
       <w:pPr>
@@ -9339,7 +9342,7 @@
 </file>
 
 <file path=word/footnotes.xml><?xml version="1.0" encoding="utf-8"?>
-<w:footnotes xmlns:wpc="http://schemas.microsoft.com/office/word/2010/wordprocessingCanvas" xmlns:mc="http://schemas.openxmlformats.org/markup-compatibility/2006" xmlns:o="urn:schemas-microsoft-com:office:office" xmlns:r="http://schemas.openxmlformats.org/officeDocument/2006/relationships" xmlns:m="http://schemas.openxmlformats.org/officeDocument/2006/math" xmlns:v="urn:schemas-microsoft-com:vml" xmlns:wp14="http://schemas.microsoft.com/office/word/2010/wordprocessingDrawing" xmlns:wp="http://schemas.openxmlformats.org/drawingml/2006/wordprocessingDrawing" xmlns:w10="urn:schemas-microsoft-com:office:word" xmlns:w="http://schemas.openxmlformats.org/wordprocessingml/2006/main" xmlns:w14="http://schemas.microsoft.com/office/word/2010/wordml" xmlns:w15="http://schemas.microsoft.com/office/word/2012/wordml" xmlns:wpg="http://schemas.microsoft.com/office/word/2010/wordprocessingGroup" xmlns:wpi="http://schemas.microsoft.com/office/word/2010/wordprocessingInk" xmlns:wne="http://schemas.microsoft.com/office/word/2006/wordml" xmlns:wps="http://schemas.microsoft.com/office/word/2010/wordprocessingShape" mc:Ignorable="w14 w15 wp14">
+<w:footnotes xmlns:ve="http://schemas.openxmlformats.org/markup-compatibility/2006" xmlns:o="urn:schemas-microsoft-com:office:office" xmlns:r="http://schemas.openxmlformats.org/officeDocument/2006/relationships" xmlns:m="http://schemas.openxmlformats.org/officeDocument/2006/math" xmlns:v="urn:schemas-microsoft-com:vml" xmlns:wp="http://schemas.openxmlformats.org/drawingml/2006/wordprocessingDrawing" xmlns:w10="urn:schemas-microsoft-com:office:word" xmlns:w="http://schemas.openxmlformats.org/wordprocessingml/2006/main" xmlns:wne="http://schemas.microsoft.com/office/word/2006/wordml">
   <w:footnote w:type="separator" w:id="-1">
     <w:p>
       <w:pPr>
@@ -9364,7 +9367,7 @@
 </file>
 
 <file path=word/numbering.xml><?xml version="1.0" encoding="utf-8"?>
-<w:numbering xmlns:wpc="http://schemas.microsoft.com/office/word/2010/wordprocessingCanvas" xmlns:mc="http://schemas.openxmlformats.org/markup-compatibility/2006" xmlns:o="urn:schemas-microsoft-com:office:office" xmlns:r="http://schemas.openxmlformats.org/officeDocument/2006/relationships" xmlns:m="http://schemas.openxmlformats.org/officeDocument/2006/math" xmlns:v="urn:schemas-microsoft-com:vml" xmlns:wp14="http://schemas.microsoft.com/office/word/2010/wordprocessingDrawing" xmlns:wp="http://schemas.openxmlformats.org/drawingml/2006/wordprocessingDrawing" xmlns:w10="urn:schemas-microsoft-com:office:word" xmlns:w="http://schemas.openxmlformats.org/wordprocessingml/2006/main" xmlns:w14="http://schemas.microsoft.com/office/word/2010/wordml" xmlns:w15="http://schemas.microsoft.com/office/word/2012/wordml" xmlns:wpg="http://schemas.microsoft.com/office/word/2010/wordprocessingGroup" xmlns:wpi="http://schemas.microsoft.com/office/word/2010/wordprocessingInk" xmlns:wne="http://schemas.microsoft.com/office/word/2006/wordml" xmlns:wps="http://schemas.microsoft.com/office/word/2010/wordprocessingShape" mc:Ignorable="w14 w15 wp14">
+<w:numbering xmlns:ve="http://schemas.openxmlformats.org/markup-compatibility/2006" xmlns:o="urn:schemas-microsoft-com:office:office" xmlns:r="http://schemas.openxmlformats.org/officeDocument/2006/relationships" xmlns:m="http://schemas.openxmlformats.org/officeDocument/2006/math" xmlns:v="urn:schemas-microsoft-com:vml" xmlns:wp="http://schemas.openxmlformats.org/drawingml/2006/wordprocessingDrawing" xmlns:w10="urn:schemas-microsoft-com:office:word" xmlns:w="http://schemas.openxmlformats.org/wordprocessingml/2006/main" xmlns:wne="http://schemas.microsoft.com/office/word/2006/wordml">
   <w:abstractNum w:abstractNumId="0">
     <w:nsid w:val="5DF9606B"/>
     <w:multiLevelType w:val="hybridMultilevel"/>
@@ -9601,7 +9604,7 @@
 </file>
 
 <file path=word/styles.xml><?xml version="1.0" encoding="utf-8"?>
-<w:styles xmlns:mc="http://schemas.openxmlformats.org/markup-compatibility/2006" xmlns:r="http://schemas.openxmlformats.org/officeDocument/2006/relationships" xmlns:w="http://schemas.openxmlformats.org/wordprocessingml/2006/main" xmlns:w14="http://schemas.microsoft.com/office/word/2010/wordml" xmlns:w15="http://schemas.microsoft.com/office/word/2012/wordml" mc:Ignorable="w14 w15">
+<w:styles xmlns:r="http://schemas.openxmlformats.org/officeDocument/2006/relationships" xmlns:w="http://schemas.openxmlformats.org/wordprocessingml/2006/main">
   <w:docDefaults>
     <w:rPrDefault>
       <w:rPr>
@@ -9617,389 +9620,155 @@
       </w:pPr>
     </w:pPrDefault>
   </w:docDefaults>
-  <w:latentStyles w:defLockedState="0" w:defUIPriority="99" w:defSemiHidden="0" w:defUnhideWhenUsed="0" w:defQFormat="0" w:count="371">
-    <w:lsdException w:name="Normal" w:uiPriority="0" w:qFormat="1"/>
-    <w:lsdException w:name="heading 1" w:uiPriority="9" w:qFormat="1"/>
-    <w:lsdException w:name="heading 2" w:semiHidden="1" w:uiPriority="9" w:unhideWhenUsed="1" w:qFormat="1"/>
-    <w:lsdException w:name="heading 3" w:semiHidden="1" w:uiPriority="9" w:unhideWhenUsed="1" w:qFormat="1"/>
-    <w:lsdException w:name="heading 4" w:semiHidden="1" w:uiPriority="9" w:unhideWhenUsed="1" w:qFormat="1"/>
-    <w:lsdException w:name="heading 5" w:semiHidden="1" w:uiPriority="9" w:unhideWhenUsed="1" w:qFormat="1"/>
-    <w:lsdException w:name="heading 6" w:semiHidden="1" w:uiPriority="9" w:unhideWhenUsed="1" w:qFormat="1"/>
-    <w:lsdException w:name="heading 7" w:semiHidden="1" w:uiPriority="9" w:unhideWhenUsed="1" w:qFormat="1"/>
-    <w:lsdException w:name="heading 8" w:semiHidden="1" w:uiPriority="9" w:unhideWhenUsed="1" w:qFormat="1"/>
-    <w:lsdException w:name="heading 9" w:semiHidden="1" w:uiPriority="9" w:unhideWhenUsed="1" w:qFormat="1"/>
-    <w:lsdException w:name="index 1" w:semiHidden="1" w:unhideWhenUsed="1"/>
-    <w:lsdException w:name="index 2" w:semiHidden="1" w:unhideWhenUsed="1"/>
-    <w:lsdException w:name="index 3" w:semiHidden="1" w:unhideWhenUsed="1"/>
-    <w:lsdException w:name="index 4" w:semiHidden="1" w:unhideWhenUsed="1"/>
-    <w:lsdException w:name="index 5" w:semiHidden="1" w:unhideWhenUsed="1"/>
-    <w:lsdException w:name="index 6" w:semiHidden="1" w:unhideWhenUsed="1"/>
-    <w:lsdException w:name="index 7" w:semiHidden="1" w:unhideWhenUsed="1"/>
-    <w:lsdException w:name="index 8" w:semiHidden="1" w:unhideWhenUsed="1"/>
-    <w:lsdException w:name="index 9" w:semiHidden="1" w:unhideWhenUsed="1"/>
-    <w:lsdException w:name="toc 1" w:semiHidden="1" w:uiPriority="39" w:unhideWhenUsed="1"/>
-    <w:lsdException w:name="toc 2" w:semiHidden="1" w:uiPriority="39" w:unhideWhenUsed="1"/>
-    <w:lsdException w:name="toc 3" w:semiHidden="1" w:uiPriority="39" w:unhideWhenUsed="1"/>
-    <w:lsdException w:name="toc 4" w:semiHidden="1" w:uiPriority="39" w:unhideWhenUsed="1"/>
-    <w:lsdException w:name="toc 5" w:semiHidden="1" w:uiPriority="39" w:unhideWhenUsed="1"/>
-    <w:lsdException w:name="toc 6" w:semiHidden="1" w:uiPriority="39" w:unhideWhenUsed="1"/>
-    <w:lsdException w:name="toc 7" w:semiHidden="1" w:uiPriority="39" w:unhideWhenUsed="1"/>
-    <w:lsdException w:name="toc 8" w:semiHidden="1" w:uiPriority="39" w:unhideWhenUsed="1"/>
-    <w:lsdException w:name="toc 9" w:semiHidden="1" w:uiPriority="39" w:unhideWhenUsed="1"/>
-    <w:lsdException w:name="Normal Indent" w:semiHidden="1" w:unhideWhenUsed="1"/>
-    <w:lsdException w:name="footnote text" w:semiHidden="1" w:unhideWhenUsed="1"/>
-    <w:lsdException w:name="annotation text" w:semiHidden="1" w:unhideWhenUsed="1"/>
-    <w:lsdException w:name="header" w:semiHidden="1" w:unhideWhenUsed="1"/>
-    <w:lsdException w:name="footer" w:semiHidden="1" w:unhideWhenUsed="1"/>
-    <w:lsdException w:name="index heading" w:semiHidden="1" w:unhideWhenUsed="1"/>
-    <w:lsdException w:name="caption" w:semiHidden="1" w:uiPriority="35" w:unhideWhenUsed="1" w:qFormat="1"/>
-    <w:lsdException w:name="table of figures" w:semiHidden="1" w:unhideWhenUsed="1"/>
-    <w:lsdException w:name="envelope address" w:semiHidden="1" w:unhideWhenUsed="1"/>
-    <w:lsdException w:name="envelope return" w:semiHidden="1" w:unhideWhenUsed="1"/>
-    <w:lsdException w:name="footnote reference" w:semiHidden="1" w:unhideWhenUsed="1"/>
-    <w:lsdException w:name="annotation reference" w:semiHidden="1" w:unhideWhenUsed="1"/>
-    <w:lsdException w:name="line number" w:semiHidden="1" w:unhideWhenUsed="1"/>
-    <w:lsdException w:name="page number" w:semiHidden="1" w:unhideWhenUsed="1"/>
-    <w:lsdException w:name="endnote reference" w:semiHidden="1" w:unhideWhenUsed="1"/>
-    <w:lsdException w:name="endnote text" w:semiHidden="1" w:unhideWhenUsed="1"/>
-    <w:lsdException w:name="table of authorities" w:semiHidden="1" w:unhideWhenUsed="1"/>
-    <w:lsdException w:name="macro" w:semiHidden="1" w:unhideWhenUsed="1"/>
-    <w:lsdException w:name="toa heading" w:semiHidden="1" w:unhideWhenUsed="1"/>
-    <w:lsdException w:name="List" w:semiHidden="1" w:unhideWhenUsed="1"/>
-    <w:lsdException w:name="List Bullet" w:semiHidden="1" w:unhideWhenUsed="1"/>
-    <w:lsdException w:name="List Number" w:semiHidden="1" w:unhideWhenUsed="1"/>
-    <w:lsdException w:name="List 2" w:semiHidden="1" w:unhideWhenUsed="1"/>
-    <w:lsdException w:name="List 3" w:semiHidden="1" w:unhideWhenUsed="1"/>
-    <w:lsdException w:name="List 4" w:semiHidden="1" w:unhideWhenUsed="1"/>
-    <w:lsdException w:name="List 5" w:semiHidden="1" w:unhideWhenUsed="1"/>
-    <w:lsdException w:name="List Bullet 2" w:semiHidden="1" w:unhideWhenUsed="1"/>
-    <w:lsdException w:name="List Bullet 3" w:semiHidden="1" w:unhideWhenUsed="1"/>
-    <w:lsdException w:name="List Bullet 4" w:semiHidden="1" w:unhideWhenUsed="1"/>
-    <w:lsdException w:name="List Bullet 5" w:semiHidden="1" w:unhideWhenUsed="1"/>
-    <w:lsdException w:name="List Number 2" w:semiHidden="1" w:unhideWhenUsed="1"/>
-    <w:lsdException w:name="List Number 3" w:semiHidden="1" w:unhideWhenUsed="1"/>
-    <w:lsdException w:name="List Number 4" w:semiHidden="1" w:unhideWhenUsed="1"/>
-    <w:lsdException w:name="List Number 5" w:semiHidden="1" w:unhideWhenUsed="1"/>
-    <w:lsdException w:name="Title" w:uiPriority="10" w:qFormat="1"/>
-    <w:lsdException w:name="Closing" w:semiHidden="1" w:unhideWhenUsed="1"/>
-    <w:lsdException w:name="Signature" w:semiHidden="1" w:unhideWhenUsed="1"/>
-    <w:lsdException w:name="Default Paragraph Font" w:semiHidden="1" w:uiPriority="1" w:unhideWhenUsed="1"/>
-    <w:lsdException w:name="Body Text" w:semiHidden="1" w:unhideWhenUsed="1"/>
-    <w:lsdException w:name="Body Text Indent" w:semiHidden="1" w:unhideWhenUsed="1"/>
-    <w:lsdException w:name="List Continue" w:semiHidden="1" w:unhideWhenUsed="1"/>
-    <w:lsdException w:name="List Continue 2" w:semiHidden="1" w:unhideWhenUsed="1"/>
-    <w:lsdException w:name="List Continue 3" w:semiHidden="1" w:unhideWhenUsed="1"/>
-    <w:lsdException w:name="List Continue 4" w:semiHidden="1" w:unhideWhenUsed="1"/>
-    <w:lsdException w:name="List Continue 5" w:semiHidden="1" w:unhideWhenUsed="1"/>
-    <w:lsdException w:name="Message Header" w:semiHidden="1" w:unhideWhenUsed="1"/>
-    <w:lsdException w:name="Subtitle" w:uiPriority="11" w:qFormat="1"/>
-    <w:lsdException w:name="Salutation" w:semiHidden="1" w:unhideWhenUsed="1"/>
-    <w:lsdException w:name="Date" w:semiHidden="1" w:unhideWhenUsed="1"/>
-    <w:lsdException w:name="Body Text First Indent" w:semiHidden="1" w:unhideWhenUsed="1"/>
-    <w:lsdException w:name="Body Text First Indent 2" w:semiHidden="1" w:unhideWhenUsed="1"/>
-    <w:lsdException w:name="Note Heading" w:semiHidden="1" w:unhideWhenUsed="1"/>
-    <w:lsdException w:name="Body Text 2" w:semiHidden="1" w:unhideWhenUsed="1"/>
-    <w:lsdException w:name="Body Text 3" w:semiHidden="1" w:unhideWhenUsed="1"/>
-    <w:lsdException w:name="Body Text Indent 2" w:semiHidden="1" w:unhideWhenUsed="1"/>
-    <w:lsdException w:name="Body Text Indent 3" w:semiHidden="1" w:unhideWhenUsed="1"/>
-    <w:lsdException w:name="Block Text" w:semiHidden="1" w:unhideWhenUsed="1"/>
-    <w:lsdException w:name="Hyperlink" w:semiHidden="1" w:unhideWhenUsed="1"/>
-    <w:lsdException w:name="FollowedHyperlink" w:semiHidden="1" w:unhideWhenUsed="1"/>
-    <w:lsdException w:name="Strong" w:uiPriority="22" w:qFormat="1"/>
-    <w:lsdException w:name="Emphasis" w:uiPriority="20" w:qFormat="1"/>
-    <w:lsdException w:name="Document Map" w:semiHidden="1" w:unhideWhenUsed="1"/>
-    <w:lsdException w:name="Plain Text" w:semiHidden="1" w:unhideWhenUsed="1"/>
-    <w:lsdException w:name="E-mail Signature" w:semiHidden="1" w:unhideWhenUsed="1"/>
-    <w:lsdException w:name="HTML Top of Form" w:semiHidden="1" w:unhideWhenUsed="1"/>
-    <w:lsdException w:name="HTML Bottom of Form" w:semiHidden="1" w:unhideWhenUsed="1"/>
-    <w:lsdException w:name="Normal (Web)" w:semiHidden="1" w:unhideWhenUsed="1"/>
-    <w:lsdException w:name="HTML Acronym" w:semiHidden="1" w:unhideWhenUsed="1"/>
-    <w:lsdException w:name="HTML Address" w:semiHidden="1" w:unhideWhenUsed="1"/>
-    <w:lsdException w:name="HTML Cite" w:semiHidden="1" w:unhideWhenUsed="1"/>
-    <w:lsdException w:name="HTML Code" w:semiHidden="1" w:unhideWhenUsed="1"/>
-    <w:lsdException w:name="HTML Definition" w:semiHidden="1" w:unhideWhenUsed="1"/>
-    <w:lsdException w:name="HTML Keyboard" w:semiHidden="1" w:unhideWhenUsed="1"/>
-    <w:lsdException w:name="HTML Preformatted" w:semiHidden="1" w:unhideWhenUsed="1"/>
-    <w:lsdException w:name="HTML Sample" w:semiHidden="1" w:unhideWhenUsed="1"/>
-    <w:lsdException w:name="HTML Typewriter" w:semiHidden="1" w:unhideWhenUsed="1"/>
-    <w:lsdException w:name="HTML Variable" w:semiHidden="1" w:unhideWhenUsed="1"/>
-    <w:lsdException w:name="Normal Table" w:semiHidden="1" w:unhideWhenUsed="1"/>
-    <w:lsdException w:name="annotation subject" w:semiHidden="1" w:unhideWhenUsed="1"/>
-    <w:lsdException w:name="No List" w:semiHidden="1" w:unhideWhenUsed="1"/>
-    <w:lsdException w:name="Outline List 1" w:semiHidden="1" w:unhideWhenUsed="1"/>
-    <w:lsdException w:name="Outline List 2" w:semiHidden="1" w:unhideWhenUsed="1"/>
-    <w:lsdException w:name="Outline List 3" w:semiHidden="1" w:unhideWhenUsed="1"/>
-    <w:lsdException w:name="Table Simple 1" w:semiHidden="1" w:unhideWhenUsed="1"/>
-    <w:lsdException w:name="Table Simple 2" w:semiHidden="1" w:unhideWhenUsed="1"/>
-    <w:lsdException w:name="Table Simple 3" w:semiHidden="1" w:unhideWhenUsed="1"/>
-    <w:lsdException w:name="Table Classic 1" w:semiHidden="1" w:unhideWhenUsed="1"/>
-    <w:lsdException w:name="Table Classic 2" w:semiHidden="1" w:unhideWhenUsed="1"/>
-    <w:lsdException w:name="Table Classic 3" w:semiHidden="1" w:unhideWhenUsed="1"/>
-    <w:lsdException w:name="Table Classic 4" w:semiHidden="1" w:unhideWhenUsed="1"/>
-    <w:lsdException w:name="Table Colorful 1" w:semiHidden="1" w:unhideWhenUsed="1"/>
-    <w:lsdException w:name="Table Colorful 2" w:semiHidden="1" w:unhideWhenUsed="1"/>
-    <w:lsdException w:name="Table Colorful 3" w:semiHidden="1" w:unhideWhenUsed="1"/>
-    <w:lsdException w:name="Table Columns 1" w:semiHidden="1" w:unhideWhenUsed="1"/>
-    <w:lsdException w:name="Table Columns 2" w:semiHidden="1" w:unhideWhenUsed="1"/>
-    <w:lsdException w:name="Table Columns 3" w:semiHidden="1" w:unhideWhenUsed="1"/>
-    <w:lsdException w:name="Table Columns 4" w:semiHidden="1" w:unhideWhenUsed="1"/>
-    <w:lsdException w:name="Table Columns 5" w:semiHidden="1" w:unhideWhenUsed="1"/>
-    <w:lsdException w:name="Table Grid 1" w:semiHidden="1" w:unhideWhenUsed="1"/>
-    <w:lsdException w:name="Table Grid 2" w:semiHidden="1" w:unhideWhenUsed="1"/>
-    <w:lsdException w:name="Table Grid 3" w:semiHidden="1" w:unhideWhenUsed="1"/>
-    <w:lsdException w:name="Table Grid 4" w:semiHidden="1" w:unhideWhenUsed="1"/>
-    <w:lsdException w:name="Table Grid 5" w:semiHidden="1" w:unhideWhenUsed="1"/>
-    <w:lsdException w:name="Table Grid 6" w:semiHidden="1" w:unhideWhenUsed="1"/>
-    <w:lsdException w:name="Table Grid 7" w:semiHidden="1" w:unhideWhenUsed="1"/>
-    <w:lsdException w:name="Table Grid 8" w:semiHidden="1" w:unhideWhenUsed="1"/>
-    <w:lsdException w:name="Table List 1" w:semiHidden="1" w:unhideWhenUsed="1"/>
-    <w:lsdException w:name="Table List 2" w:semiHidden="1" w:unhideWhenUsed="1"/>
-    <w:lsdException w:name="Table List 3" w:semiHidden="1" w:unhideWhenUsed="1"/>
-    <w:lsdException w:name="Table List 4" w:semiHidden="1" w:unhideWhenUsed="1"/>
-    <w:lsdException w:name="Table List 5" w:semiHidden="1" w:unhideWhenUsed="1"/>
-    <w:lsdException w:name="Table List 6" w:semiHidden="1" w:unhideWhenUsed="1"/>
-    <w:lsdException w:name="Table List 7" w:semiHidden="1" w:unhideWhenUsed="1"/>
-    <w:lsdException w:name="Table List 8" w:semiHidden="1" w:unhideWhenUsed="1"/>
-    <w:lsdException w:name="Table 3D effects 1" w:semiHidden="1" w:unhideWhenUsed="1"/>
-    <w:lsdException w:name="Table 3D effects 2" w:semiHidden="1" w:unhideWhenUsed="1"/>
-    <w:lsdException w:name="Table 3D effects 3" w:semiHidden="1" w:unhideWhenUsed="1"/>
-    <w:lsdException w:name="Table Contemporary" w:semiHidden="1" w:unhideWhenUsed="1"/>
-    <w:lsdException w:name="Table Elegant" w:semiHidden="1" w:unhideWhenUsed="1"/>
-    <w:lsdException w:name="Table Professional" w:semiHidden="1" w:unhideWhenUsed="1"/>
-    <w:lsdException w:name="Table Subtle 1" w:semiHidden="1" w:unhideWhenUsed="1"/>
-    <w:lsdException w:name="Table Subtle 2" w:semiHidden="1" w:unhideWhenUsed="1"/>
-    <w:lsdException w:name="Table Web 1" w:semiHidden="1" w:unhideWhenUsed="1"/>
-    <w:lsdException w:name="Table Web 2" w:semiHidden="1" w:unhideWhenUsed="1"/>
-    <w:lsdException w:name="Table Web 3" w:semiHidden="1" w:unhideWhenUsed="1"/>
-    <w:lsdException w:name="Balloon Text" w:semiHidden="1" w:unhideWhenUsed="1"/>
-    <w:lsdException w:name="Table Grid" w:uiPriority="39"/>
-    <w:lsdException w:name="Table Theme" w:semiHidden="1" w:unhideWhenUsed="1"/>
-    <w:lsdException w:name="Placeholder Text" w:semiHidden="1"/>
-    <w:lsdException w:name="No Spacing" w:uiPriority="1" w:qFormat="1"/>
-    <w:lsdException w:name="Light Shading" w:uiPriority="60"/>
-    <w:lsdException w:name="Light List" w:uiPriority="61"/>
-    <w:lsdException w:name="Light Grid" w:uiPriority="62"/>
-    <w:lsdException w:name="Medium Shading 1" w:uiPriority="63"/>
-    <w:lsdException w:name="Medium Shading 2" w:uiPriority="64"/>
-    <w:lsdException w:name="Medium List 1" w:uiPriority="65"/>
-    <w:lsdException w:name="Medium List 2" w:uiPriority="66"/>
-    <w:lsdException w:name="Medium Grid 1" w:uiPriority="67"/>
-    <w:lsdException w:name="Medium Grid 2" w:uiPriority="68"/>
-    <w:lsdException w:name="Medium Grid 3" w:uiPriority="69"/>
-    <w:lsdException w:name="Dark List" w:uiPriority="70"/>
-    <w:lsdException w:name="Colorful Shading" w:uiPriority="71"/>
-    <w:lsdException w:name="Colorful List" w:uiPriority="72"/>
-    <w:lsdException w:name="Colorful Grid" w:uiPriority="73"/>
-    <w:lsdException w:name="Light Shading Accent 1" w:uiPriority="60"/>
-    <w:lsdException w:name="Light List Accent 1" w:uiPriority="61"/>
-    <w:lsdException w:name="Light Grid Accent 1" w:uiPriority="62"/>
-    <w:lsdException w:name="Medium Shading 1 Accent 1" w:uiPriority="63"/>
-    <w:lsdException w:name="Medium Shading 2 Accent 1" w:uiPriority="64"/>
-    <w:lsdException w:name="Medium List 1 Accent 1" w:uiPriority="65"/>
-    <w:lsdException w:name="Revision" w:semiHidden="1"/>
-    <w:lsdException w:name="List Paragraph" w:uiPriority="34" w:qFormat="1"/>
-    <w:lsdException w:name="Quote" w:uiPriority="29" w:qFormat="1"/>
-    <w:lsdException w:name="Intense Quote" w:uiPriority="30" w:qFormat="1"/>
-    <w:lsdException w:name="Medium List 2 Accent 1" w:uiPriority="66"/>
-    <w:lsdException w:name="Medium Grid 1 Accent 1" w:uiPriority="67"/>
-    <w:lsdException w:name="Medium Grid 2 Accent 1" w:uiPriority="68"/>
-    <w:lsdException w:name="Medium Grid 3 Accent 1" w:uiPriority="69"/>
-    <w:lsdException w:name="Dark List Accent 1" w:uiPriority="70"/>
-    <w:lsdException w:name="Colorful Shading Accent 1" w:uiPriority="71"/>
-    <w:lsdException w:name="Colorful List Accent 1" w:uiPriority="72"/>
-    <w:lsdException w:name="Colorful Grid Accent 1" w:uiPriority="73"/>
-    <w:lsdException w:name="Light Shading Accent 2" w:uiPriority="60"/>
-    <w:lsdException w:name="Light List Accent 2" w:uiPriority="61"/>
-    <w:lsdException w:name="Light Grid Accent 2" w:uiPriority="62"/>
-    <w:lsdException w:name="Medium Shading 1 Accent 2" w:uiPriority="63"/>
-    <w:lsdException w:name="Medium Shading 2 Accent 2" w:uiPriority="64"/>
-    <w:lsdException w:name="Medium List 1 Accent 2" w:uiPriority="65"/>
-    <w:lsdException w:name="Medium List 2 Accent 2" w:uiPriority="66"/>
-    <w:lsdException w:name="Medium Grid 1 Accent 2" w:uiPriority="67"/>
-    <w:lsdException w:name="Medium Grid 2 Accent 2" w:uiPriority="68"/>
-    <w:lsdException w:name="Medium Grid 3 Accent 2" w:uiPriority="69"/>
-    <w:lsdException w:name="Dark List Accent 2" w:uiPriority="70"/>
-    <w:lsdException w:name="Colorful Shading Accent 2" w:uiPriority="71"/>
-    <w:lsdException w:name="Colorful List Accent 2" w:uiPriority="72"/>
-    <w:lsdException w:name="Colorful Grid Accent 2" w:uiPriority="73"/>
-    <w:lsdException w:name="Light Shading Accent 3" w:uiPriority="60"/>
-    <w:lsdException w:name="Light List Accent 3" w:uiPriority="61"/>
-    <w:lsdException w:name="Light Grid Accent 3" w:uiPriority="62"/>
-    <w:lsdException w:name="Medium Shading 1 Accent 3" w:uiPriority="63"/>
-    <w:lsdException w:name="Medium Shading 2 Accent 3" w:uiPriority="64"/>
-    <w:lsdException w:name="Medium List 1 Accent 3" w:uiPriority="65"/>
-    <w:lsdException w:name="Medium List 2 Accent 3" w:uiPriority="66"/>
-    <w:lsdException w:name="Medium Grid 1 Accent 3" w:uiPriority="67"/>
-    <w:lsdException w:name="Medium Grid 2 Accent 3" w:uiPriority="68"/>
-    <w:lsdException w:name="Medium Grid 3 Accent 3" w:uiPriority="69"/>
-    <w:lsdException w:name="Dark List Accent 3" w:uiPriority="70"/>
-    <w:lsdException w:name="Colorful Shading Accent 3" w:uiPriority="71"/>
-    <w:lsdException w:name="Colorful List Accent 3" w:uiPriority="72"/>
-    <w:lsdException w:name="Colorful Grid Accent 3" w:uiPriority="73"/>
-    <w:lsdException w:name="Light Shading Accent 4" w:uiPriority="60"/>
-    <w:lsdException w:name="Light List Accent 4" w:uiPriority="61"/>
-    <w:lsdException w:name="Light Grid Accent 4" w:uiPriority="62"/>
-    <w:lsdException w:name="Medium Shading 1 Accent 4" w:uiPriority="63"/>
-    <w:lsdException w:name="Medium Shading 2 Accent 4" w:uiPriority="64"/>
-    <w:lsdException w:name="Medium List 1 Accent 4" w:uiPriority="65"/>
-    <w:lsdException w:name="Medium List 2 Accent 4" w:uiPriority="66"/>
-    <w:lsdException w:name="Medium Grid 1 Accent 4" w:uiPriority="67"/>
-    <w:lsdException w:name="Medium Grid 2 Accent 4" w:uiPriority="68"/>
-    <w:lsdException w:name="Medium Grid 3 Accent 4" w:uiPriority="69"/>
-    <w:lsdException w:name="Dark List Accent 4" w:uiPriority="70"/>
-    <w:lsdException w:name="Colorful Shading Accent 4" w:uiPriority="71"/>
-    <w:lsdException w:name="Colorful List Accent 4" w:uiPriority="72"/>
-    <w:lsdException w:name="Colorful Grid Accent 4" w:uiPriority="73"/>
-    <w:lsdException w:name="Light Shading Accent 5" w:uiPriority="60"/>
-    <w:lsdException w:name="Light List Accent 5" w:uiPriority="61"/>
-    <w:lsdException w:name="Light Grid Accent 5" w:uiPriority="62"/>
-    <w:lsdException w:name="Medium Shading 1 Accent 5" w:uiPriority="63"/>
-    <w:lsdException w:name="Medium Shading 2 Accent 5" w:uiPriority="64"/>
-    <w:lsdException w:name="Medium List 1 Accent 5" w:uiPriority="65"/>
-    <w:lsdException w:name="Medium List 2 Accent 5" w:uiPriority="66"/>
-    <w:lsdException w:name="Medium Grid 1 Accent 5" w:uiPriority="67"/>
-    <w:lsdException w:name="Medium Grid 2 Accent 5" w:uiPriority="68"/>
-    <w:lsdException w:name="Medium Grid 3 Accent 5" w:uiPriority="69"/>
-    <w:lsdException w:name="Dark List Accent 5" w:uiPriority="70"/>
-    <w:lsdException w:name="Colorful Shading Accent 5" w:uiPriority="71"/>
-    <w:lsdException w:name="Colorful List Accent 5" w:uiPriority="72"/>
-    <w:lsdException w:name="Colorful Grid Accent 5" w:uiPriority="73"/>
-    <w:lsdException w:name="Light Shading Accent 6" w:uiPriority="60"/>
-    <w:lsdException w:name="Light List Accent 6" w:uiPriority="61"/>
-    <w:lsdException w:name="Light Grid Accent 6" w:uiPriority="62"/>
-    <w:lsdException w:name="Medium Shading 1 Accent 6" w:uiPriority="63"/>
-    <w:lsdException w:name="Medium Shading 2 Accent 6" w:uiPriority="64"/>
-    <w:lsdException w:name="Medium List 1 Accent 6" w:uiPriority="65"/>
-    <w:lsdException w:name="Medium List 2 Accent 6" w:uiPriority="66"/>
-    <w:lsdException w:name="Medium Grid 1 Accent 6" w:uiPriority="67"/>
-    <w:lsdException w:name="Medium Grid 2 Accent 6" w:uiPriority="68"/>
-    <w:lsdException w:name="Medium Grid 3 Accent 6" w:uiPriority="69"/>
-    <w:lsdException w:name="Dark List Accent 6" w:uiPriority="70"/>
-    <w:lsdException w:name="Colorful Shading Accent 6" w:uiPriority="71"/>
-    <w:lsdException w:name="Colorful List Accent 6" w:uiPriority="72"/>
-    <w:lsdException w:name="Colorful Grid Accent 6" w:uiPriority="73"/>
-    <w:lsdException w:name="Subtle Emphasis" w:uiPriority="19" w:qFormat="1"/>
-    <w:lsdException w:name="Intense Emphasis" w:uiPriority="21" w:qFormat="1"/>
-    <w:lsdException w:name="Subtle Reference" w:uiPriority="31" w:qFormat="1"/>
-    <w:lsdException w:name="Intense Reference" w:uiPriority="32" w:qFormat="1"/>
-    <w:lsdException w:name="Book Title" w:uiPriority="33" w:qFormat="1"/>
-    <w:lsdException w:name="Bibliography" w:semiHidden="1" w:uiPriority="37" w:unhideWhenUsed="1"/>
-    <w:lsdException w:name="TOC Heading" w:semiHidden="1" w:uiPriority="39" w:unhideWhenUsed="1" w:qFormat="1"/>
-    <w:lsdException w:name="Plain Table 1" w:uiPriority="41"/>
-    <w:lsdException w:name="Plain Table 2" w:uiPriority="42"/>
-    <w:lsdException w:name="Plain Table 3" w:uiPriority="43"/>
-    <w:lsdException w:name="Plain Table 4" w:uiPriority="44"/>
-    <w:lsdException w:name="Plain Table 5" w:uiPriority="45"/>
-    <w:lsdException w:name="Grid Table Light" w:uiPriority="40"/>
-    <w:lsdException w:name="Grid Table 1 Light" w:uiPriority="46"/>
-    <w:lsdException w:name="Grid Table 2" w:uiPriority="47"/>
-    <w:lsdException w:name="Grid Table 3" w:uiPriority="48"/>
-    <w:lsdException w:name="Grid Table 4" w:uiPriority="49"/>
-    <w:lsdException w:name="Grid Table 5 Dark" w:uiPriority="50"/>
-    <w:lsdException w:name="Grid Table 6 Colorful" w:uiPriority="51"/>
-    <w:lsdException w:name="Grid Table 7 Colorful" w:uiPriority="52"/>
-    <w:lsdException w:name="Grid Table 1 Light Accent 1" w:uiPriority="46"/>
-    <w:lsdException w:name="Grid Table 2 Accent 1" w:uiPriority="47"/>
-    <w:lsdException w:name="Grid Table 3 Accent 1" w:uiPriority="48"/>
-    <w:lsdException w:name="Grid Table 4 Accent 1" w:uiPriority="49"/>
-    <w:lsdException w:name="Grid Table 5 Dark Accent 1" w:uiPriority="50"/>
-    <w:lsdException w:name="Grid Table 6 Colorful Accent 1" w:uiPriority="51"/>
-    <w:lsdException w:name="Grid Table 7 Colorful Accent 1" w:uiPriority="52"/>
-    <w:lsdException w:name="Grid Table 1 Light Accent 2" w:uiPriority="46"/>
-    <w:lsdException w:name="Grid Table 2 Accent 2" w:uiPriority="47"/>
-    <w:lsdException w:name="Grid Table 3 Accent 2" w:uiPriority="48"/>
-    <w:lsdException w:name="Grid Table 4 Accent 2" w:uiPriority="49"/>
-    <w:lsdException w:name="Grid Table 5 Dark Accent 2" w:uiPriority="50"/>
-    <w:lsdException w:name="Grid Table 6 Colorful Accent 2" w:uiPriority="51"/>
-    <w:lsdException w:name="Grid Table 7 Colorful Accent 2" w:uiPriority="52"/>
-    <w:lsdException w:name="Grid Table 1 Light Accent 3" w:uiPriority="46"/>
-    <w:lsdException w:name="Grid Table 2 Accent 3" w:uiPriority="47"/>
-    <w:lsdException w:name="Grid Table 3 Accent 3" w:uiPriority="48"/>
-    <w:lsdException w:name="Grid Table 4 Accent 3" w:uiPriority="49"/>
-    <w:lsdException w:name="Grid Table 5 Dark Accent 3" w:uiPriority="50"/>
-    <w:lsdException w:name="Grid Table 6 Colorful Accent 3" w:uiPriority="51"/>
-    <w:lsdException w:name="Grid Table 7 Colorful Accent 3" w:uiPriority="52"/>
-    <w:lsdException w:name="Grid Table 1 Light Accent 4" w:uiPriority="46"/>
-    <w:lsdException w:name="Grid Table 2 Accent 4" w:uiPriority="47"/>
-    <w:lsdException w:name="Grid Table 3 Accent 4" w:uiPriority="48"/>
-    <w:lsdException w:name="Grid Table 4 Accent 4" w:uiPriority="49"/>
-    <w:lsdException w:name="Grid Table 5 Dark Accent 4" w:uiPriority="50"/>
-    <w:lsdException w:name="Grid Table 6 Colorful Accent 4" w:uiPriority="51"/>
-    <w:lsdException w:name="Grid Table 7 Colorful Accent 4" w:uiPriority="52"/>
-    <w:lsdException w:name="Grid Table 1 Light Accent 5" w:uiPriority="46"/>
-    <w:lsdException w:name="Grid Table 2 Accent 5" w:uiPriority="47"/>
-    <w:lsdException w:name="Grid Table 3 Accent 5" w:uiPriority="48"/>
-    <w:lsdException w:name="Grid Table 4 Accent 5" w:uiPriority="49"/>
-    <w:lsdException w:name="Grid Table 5 Dark Accent 5" w:uiPriority="50"/>
-    <w:lsdException w:name="Grid Table 6 Colorful Accent 5" w:uiPriority="51"/>
-    <w:lsdException w:name="Grid Table 7 Colorful Accent 5" w:uiPriority="52"/>
-    <w:lsdException w:name="Grid Table 1 Light Accent 6" w:uiPriority="46"/>
-    <w:lsdException w:name="Grid Table 2 Accent 6" w:uiPriority="47"/>
-    <w:lsdException w:name="Grid Table 3 Accent 6" w:uiPriority="48"/>
-    <w:lsdException w:name="Grid Table 4 Accent 6" w:uiPriority="49"/>
-    <w:lsdException w:name="Grid Table 5 Dark Accent 6" w:uiPriority="50"/>
-    <w:lsdException w:name="Grid Table 6 Colorful Accent 6" w:uiPriority="51"/>
-    <w:lsdException w:name="Grid Table 7 Colorful Accent 6" w:uiPriority="52"/>
-    <w:lsdException w:name="List Table 1 Light" w:uiPriority="46"/>
-    <w:lsdException w:name="List Table 2" w:uiPriority="47"/>
-    <w:lsdException w:name="List Table 3" w:uiPriority="48"/>
-    <w:lsdException w:name="List Table 4" w:uiPriority="49"/>
-    <w:lsdException w:name="List Table 5 Dark" w:uiPriority="50"/>
-    <w:lsdException w:name="List Table 6 Colorful" w:uiPriority="51"/>
-    <w:lsdException w:name="List Table 7 Colorful" w:uiPriority="52"/>
-    <w:lsdException w:name="List Table 1 Light Accent 1" w:uiPriority="46"/>
-    <w:lsdException w:name="List Table 2 Accent 1" w:uiPriority="47"/>
-    <w:lsdException w:name="List Table 3 Accent 1" w:uiPriority="48"/>
-    <w:lsdException w:name="List Table 4 Accent 1" w:uiPriority="49"/>
-    <w:lsdException w:name="List Table 5 Dark Accent 1" w:uiPriority="50"/>
-    <w:lsdException w:name="List Table 6 Colorful Accent 1" w:uiPriority="51"/>
-    <w:lsdException w:name="List Table 7 Colorful Accent 1" w:uiPriority="52"/>
-    <w:lsdException w:name="List Table 1 Light Accent 2" w:uiPriority="46"/>
-    <w:lsdException w:name="List Table 2 Accent 2" w:uiPriority="47"/>
-    <w:lsdException w:name="List Table 3 Accent 2" w:uiPriority="48"/>
-    <w:lsdException w:name="List Table 4 Accent 2" w:uiPriority="49"/>
-    <w:lsdException w:name="List Table 5 Dark Accent 2" w:uiPriority="50"/>
-    <w:lsdException w:name="List Table 6 Colorful Accent 2" w:uiPriority="51"/>
-    <w:lsdException w:name="List Table 7 Colorful Accent 2" w:uiPriority="52"/>
-    <w:lsdException w:name="List Table 1 Light Accent 3" w:uiPriority="46"/>
-    <w:lsdException w:name="List Table 2 Accent 3" w:uiPriority="47"/>
-    <w:lsdException w:name="List Table 3 Accent 3" w:uiPriority="48"/>
-    <w:lsdException w:name="List Table 4 Accent 3" w:uiPriority="49"/>
-    <w:lsdException w:name="List Table 5 Dark Accent 3" w:uiPriority="50"/>
-    <w:lsdException w:name="List Table 6 Colorful Accent 3" w:uiPriority="51"/>
-    <w:lsdException w:name="List Table 7 Colorful Accent 3" w:uiPriority="52"/>
-    <w:lsdException w:name="List Table 1 Light Accent 4" w:uiPriority="46"/>
-    <w:lsdException w:name="List Table 2 Accent 4" w:uiPriority="47"/>
-    <w:lsdException w:name="List Table 3 Accent 4" w:uiPriority="48"/>
-    <w:lsdException w:name="List Table 4 Accent 4" w:uiPriority="49"/>
-    <w:lsdException w:name="List Table 5 Dark Accent 4" w:uiPriority="50"/>
-    <w:lsdException w:name="List Table 6 Colorful Accent 4" w:uiPriority="51"/>
-    <w:lsdException w:name="List Table 7 Colorful Accent 4" w:uiPriority="52"/>
-    <w:lsdException w:name="List Table 1 Light Accent 5" w:uiPriority="46"/>
-    <w:lsdException w:name="List Table 2 Accent 5" w:uiPriority="47"/>
-    <w:lsdException w:name="List Table 3 Accent 5" w:uiPriority="48"/>
-    <w:lsdException w:name="List Table 4 Accent 5" w:uiPriority="49"/>
-    <w:lsdException w:name="List Table 5 Dark Accent 5" w:uiPriority="50"/>
-    <w:lsdException w:name="List Table 6 Colorful Accent 5" w:uiPriority="51"/>
-    <w:lsdException w:name="List Table 7 Colorful Accent 5" w:uiPriority="52"/>
-    <w:lsdException w:name="List Table 1 Light Accent 6" w:uiPriority="46"/>
-    <w:lsdException w:name="List Table 2 Accent 6" w:uiPriority="47"/>
-    <w:lsdException w:name="List Table 3 Accent 6" w:uiPriority="48"/>
-    <w:lsdException w:name="List Table 4 Accent 6" w:uiPriority="49"/>
-    <w:lsdException w:name="List Table 5 Dark Accent 6" w:uiPriority="50"/>
-    <w:lsdException w:name="List Table 6 Colorful Accent 6" w:uiPriority="51"/>
-    <w:lsdException w:name="List Table 7 Colorful Accent 6" w:uiPriority="52"/>
+  <w:latentStyles w:defLockedState="0" w:defUIPriority="99" w:defSemiHidden="1" w:defUnhideWhenUsed="1" w:defQFormat="0" w:count="267">
+    <w:lsdException w:name="Normal" w:semiHidden="0" w:uiPriority="0" w:unhideWhenUsed="0" w:qFormat="1"/>
+    <w:lsdException w:name="heading 1" w:semiHidden="0" w:uiPriority="9" w:unhideWhenUsed="0" w:qFormat="1"/>
+    <w:lsdException w:name="heading 2" w:uiPriority="9" w:qFormat="1"/>
+    <w:lsdException w:name="heading 3" w:uiPriority="9" w:qFormat="1"/>
+    <w:lsdException w:name="heading 4" w:uiPriority="9" w:qFormat="1"/>
+    <w:lsdException w:name="heading 5" w:uiPriority="9" w:qFormat="1"/>
+    <w:lsdException w:name="heading 6" w:uiPriority="9" w:qFormat="1"/>
+    <w:lsdException w:name="heading 7" w:uiPriority="9" w:qFormat="1"/>
+    <w:lsdException w:name="heading 8" w:uiPriority="9" w:qFormat="1"/>
+    <w:lsdException w:name="heading 9" w:uiPriority="9" w:qFormat="1"/>
+    <w:lsdException w:name="toc 1" w:uiPriority="39"/>
+    <w:lsdException w:name="toc 2" w:uiPriority="39"/>
+    <w:lsdException w:name="toc 3" w:uiPriority="39"/>
+    <w:lsdException w:name="toc 4" w:uiPriority="39"/>
+    <w:lsdException w:name="toc 5" w:uiPriority="39"/>
+    <w:lsdException w:name="toc 6" w:uiPriority="39"/>
+    <w:lsdException w:name="toc 7" w:uiPriority="39"/>
+    <w:lsdException w:name="toc 8" w:uiPriority="39"/>
+    <w:lsdException w:name="toc 9" w:uiPriority="39"/>
+    <w:lsdException w:name="caption" w:uiPriority="35" w:qFormat="1"/>
+    <w:lsdException w:name="Title" w:semiHidden="0" w:uiPriority="10" w:unhideWhenUsed="0" w:qFormat="1"/>
+    <w:lsdException w:name="Default Paragraph Font" w:uiPriority="1"/>
+    <w:lsdException w:name="Subtitle" w:semiHidden="0" w:uiPriority="11" w:unhideWhenUsed="0" w:qFormat="1"/>
+    <w:lsdException w:name="Strong" w:semiHidden="0" w:uiPriority="22" w:unhideWhenUsed="0" w:qFormat="1"/>
+    <w:lsdException w:name="Emphasis" w:semiHidden="0" w:uiPriority="20" w:unhideWhenUsed="0" w:qFormat="1"/>
+    <w:lsdException w:name="Table Grid" w:semiHidden="0" w:uiPriority="39" w:unhideWhenUsed="0"/>
+    <w:lsdException w:name="Placeholder Text" w:unhideWhenUsed="0"/>
+    <w:lsdException w:name="No Spacing" w:semiHidden="0" w:uiPriority="1" w:unhideWhenUsed="0" w:qFormat="1"/>
+    <w:lsdException w:name="Light Shading" w:semiHidden="0" w:uiPriority="60" w:unhideWhenUsed="0"/>
+    <w:lsdException w:name="Light List" w:semiHidden="0" w:uiPriority="61" w:unhideWhenUsed="0"/>
+    <w:lsdException w:name="Light Grid" w:semiHidden="0" w:uiPriority="62" w:unhideWhenUsed="0"/>
+    <w:lsdException w:name="Medium Shading 1" w:semiHidden="0" w:uiPriority="63" w:unhideWhenUsed="0"/>
+    <w:lsdException w:name="Medium Shading 2" w:semiHidden="0" w:uiPriority="64" w:unhideWhenUsed="0"/>
+    <w:lsdException w:name="Medium List 1" w:semiHidden="0" w:uiPriority="65" w:unhideWhenUsed="0"/>
+    <w:lsdException w:name="Medium List 2" w:semiHidden="0" w:uiPriority="66" w:unhideWhenUsed="0"/>
+    <w:lsdException w:name="Medium Grid 1" w:semiHidden="0" w:uiPriority="67" w:unhideWhenUsed="0"/>
+    <w:lsdException w:name="Medium Grid 2" w:semiHidden="0" w:uiPriority="68" w:unhideWhenUsed="0"/>
+    <w:lsdException w:name="Medium Grid 3" w:semiHidden="0" w:uiPriority="69" w:unhideWhenUsed="0"/>
+    <w:lsdException w:name="Dark List" w:semiHidden="0" w:uiPriority="70" w:unhideWhenUsed="0"/>
+    <w:lsdException w:name="Colorful Shading" w:semiHidden="0" w:uiPriority="71" w:unhideWhenUsed="0"/>
+    <w:lsdException w:name="Colorful List" w:semiHidden="0" w:uiPriority="72" w:unhideWhenUsed="0"/>
+    <w:lsdException w:name="Colorful Grid" w:semiHidden="0" w:uiPriority="73" w:unhideWhenUsed="0"/>
+    <w:lsdException w:name="Light Shading Accent 1" w:semiHidden="0" w:uiPriority="60" w:unhideWhenUsed="0"/>
+    <w:lsdException w:name="Light List Accent 1" w:semiHidden="0" w:uiPriority="61" w:unhideWhenUsed="0"/>
+    <w:lsdException w:name="Light Grid Accent 1" w:semiHidden="0" w:uiPriority="62" w:unhideWhenUsed="0"/>
+    <w:lsdException w:name="Medium Shading 1 Accent 1" w:semiHidden="0" w:uiPriority="63" w:unhideWhenUsed="0"/>
+    <w:lsdException w:name="Medium Shading 2 Accent 1" w:semiHidden="0" w:uiPriority="64" w:unhideWhenUsed="0"/>
+    <w:lsdException w:name="Medium List 1 Accent 1" w:semiHidden="0" w:uiPriority="65" w:unhideWhenUsed="0"/>
+    <w:lsdException w:name="Revision" w:unhideWhenUsed="0"/>
+    <w:lsdException w:name="List Paragraph" w:semiHidden="0" w:uiPriority="34" w:unhideWhenUsed="0" w:qFormat="1"/>
+    <w:lsdException w:name="Quote" w:semiHidden="0" w:uiPriority="29" w:unhideWhenUsed="0" w:qFormat="1"/>
+    <w:lsdException w:name="Intense Quote" w:semiHidden="0" w:uiPriority="30" w:unhideWhenUsed="0" w:qFormat="1"/>
+    <w:lsdException w:name="Medium List 2 Accent 1" w:semiHidden="0" w:uiPriority="66" w:unhideWhenUsed="0"/>
+    <w:lsdException w:name="Medium Grid 1 Accent 1" w:semiHidden="0" w:uiPriority="67" w:unhideWhenUsed="0"/>
+    <w:lsdException w:name="Medium Grid 2 Accent 1" w:semiHidden="0" w:uiPriority="68" w:unhideWhenUsed="0"/>
+    <w:lsdException w:name="Medium Grid 3 Accent 1" w:semiHidden="0" w:uiPriority="69" w:unhideWhenUsed="0"/>
+    <w:lsdException w:name="Dark List Accent 1" w:semiHidden="0" w:uiPriority="70" w:unhideWhenUsed="0"/>
+    <w:lsdException w:name="Colorful Shading Accent 1" w:semiHidden="0" w:uiPriority="71" w:unhideWhenUsed="0"/>
+    <w:lsdException w:name="Colorful List Accent 1" w:semiHidden="0" w:uiPriority="72" w:unhideWhenUsed="0"/>
+    <w:lsdException w:name="Colorful Grid Accent 1" w:semiHidden="0" w:uiPriority="73" w:unhideWhenUsed="0"/>
+    <w:lsdException w:name="Light Shading Accent 2" w:semiHidden="0" w:uiPriority="60" w:unhideWhenUsed="0"/>
+    <w:lsdException w:name="Light List Accent 2" w:semiHidden="0" w:uiPriority="61" w:unhideWhenUsed="0"/>
+    <w:lsdException w:name="Light Grid Accent 2" w:semiHidden="0" w:uiPriority="62" w:unhideWhenUsed="0"/>
+    <w:lsdException w:name="Medium Shading 1 Accent 2" w:semiHidden="0" w:uiPriority="63" w:unhideWhenUsed="0"/>
+    <w:lsdException w:name="Medium Shading 2 Accent 2" w:semiHidden="0" w:uiPriority="64" w:unhideWhenUsed="0"/>
+    <w:lsdException w:name="Medium List 1 Accent 2" w:semiHidden="0" w:uiPriority="65" w:unhideWhenUsed="0"/>
+    <w:lsdException w:name="Medium List 2 Accent 2" w:semiHidden="0" w:uiPriority="66" w:unhideWhenUsed="0"/>
+    <w:lsdException w:name="Medium Grid 1 Accent 2" w:semiHidden="0" w:uiPriority="67" w:unhideWhenUsed="0"/>
+    <w:lsdException w:name="Medium Grid 2 Accent 2" w:semiHidden="0" w:uiPriority="68" w:unhideWhenUsed="0"/>
+    <w:lsdException w:name="Medium Grid 3 Accent 2" w:semiHidden="0" w:uiPriority="69" w:unhideWhenUsed="0"/>
+    <w:lsdException w:name="Dark List Accent 2" w:semiHidden="0" w:uiPriority="70" w:unhideWhenUsed="0"/>
+    <w:lsdException w:name="Colorful Shading Accent 2" w:semiHidden="0" w:uiPriority="71" w:unhideWhenUsed="0"/>
+    <w:lsdException w:name="Colorful List Accent 2" w:semiHidden="0" w:uiPriority="72" w:unhideWhenUsed="0"/>
+    <w:lsdException w:name="Colorful Grid Accent 2" w:semiHidden="0" w:uiPriority="73" w:unhideWhenUsed="0"/>
+    <w:lsdException w:name="Light Shading Accent 3" w:semiHidden="0" w:uiPriority="60" w:unhideWhenUsed="0"/>
+    <w:lsdException w:name="Light List Accent 3" w:semiHidden="0" w:uiPriority="61" w:unhideWhenUsed="0"/>
+    <w:lsdException w:name="Light Grid Accent 3" w:semiHidden="0" w:uiPriority="62" w:unhideWhenUsed="0"/>
+    <w:lsdException w:name="Medium Shading 1 Accent 3" w:semiHidden="0" w:uiPriority="63" w:unhideWhenUsed="0"/>
+    <w:lsdException w:name="Medium Shading 2 Accent 3" w:semiHidden="0" w:uiPriority="64" w:unhideWhenUsed="0"/>
+    <w:lsdException w:name="Medium List 1 Accent 3" w:semiHidden="0" w:uiPriority="65" w:unhideWhenUsed="0"/>
+    <w:lsdException w:name="Medium List 2 Accent 3" w:semiHidden="0" w:uiPriority="66" w:unhideWhenUsed="0"/>
+    <w:lsdException w:name="Medium Grid 1 Accent 3" w:semiHidden="0" w:uiPriority="67" w:unhideWhenUsed="0"/>
+    <w:lsdException w:name="Medium Grid 2 Accent 3" w:semiHidden="0" w:uiPriority="68" w:unhideWhenUsed="0"/>
+    <w:lsdException w:name="Medium Grid 3 Accent 3" w:semiHidden="0" w:uiPriority="69" w:unhideWhenUsed="0"/>
+    <w:lsdException w:name="Dark List Accent 3" w:semiHidden="0" w:uiPriority="70" w:unhideWhenUsed="0"/>
+    <w:lsdException w:name="Colorful Shading Accent 3" w:semiHidden="0" w:uiPriority="71" w:unhideWhenUsed="0"/>
+    <w:lsdException w:name="Colorful List Accent 3" w:semiHidden="0" w:uiPriority="72" w:unhideWhenUsed="0"/>
+    <w:lsdException w:name="Colorful Grid Accent 3" w:semiHidden="0" w:uiPriority="73" w:unhideWhenUsed="0"/>
+    <w:lsdException w:name="Light Shading Accent 4" w:semiHidden="0" w:uiPriority="60" w:unhideWhenUsed="0"/>
+    <w:lsdException w:name="Light List Accent 4" w:semiHidden="0" w:uiPriority="61" w:unhideWhenUsed="0"/>
+    <w:lsdException w:name="Light Grid Accent 4" w:semiHidden="0" w:uiPriority="62" w:unhideWhenUsed="0"/>
+    <w:lsdException w:name="Medium Shading 1 Accent 4" w:semiHidden="0" w:uiPriority="63" w:unhideWhenUsed="0"/>
+    <w:lsdException w:name="Medium Shading 2 Accent 4" w:semiHidden="0" w:uiPriority="64" w:unhideWhenUsed="0"/>
+    <w:lsdException w:name="Medium List 1 Accent 4" w:semiHidden="0" w:uiPriority="65" w:unhideWhenUsed="0"/>
+    <w:lsdException w:name="Medium List 2 Accent 4" w:semiHidden="0" w:uiPriority="66" w:unhideWhenUsed="0"/>
+    <w:lsdException w:name="Medium Grid 1 Accent 4" w:semiHidden="0" w:uiPriority="67" w:unhideWhenUsed="0"/>
+    <w:lsdException w:name="Medium Grid 2 Accent 4" w:semiHidden="0" w:uiPriority="68" w:unhideWhenUsed="0"/>
+    <w:lsdException w:name="Medium Grid 3 Accent 4" w:semiHidden="0" w:uiPriority="69" w:unhideWhenUsed="0"/>
+    <w:lsdException w:name="Dark List Accent 4" w:semiHidden="0" w:uiPriority="70" w:unhideWhenUsed="0"/>
+    <w:lsdException w:name="Colorful Shading Accent 4" w:semiHidden="0" w:uiPriority="71" w:unhideWhenUsed="0"/>
+    <w:lsdException w:name="Colorful List Accent 4" w:semiHidden="0" w:uiPriority="72" w:unhideWhenUsed="0"/>
+    <w:lsdException w:name="Colorful Grid Accent 4" w:semiHidden="0" w:uiPriority="73" w:unhideWhenUsed="0"/>
+    <w:lsdException w:name="Light Shading Accent 5" w:semiHidden="0" w:uiPriority="60" w:unhideWhenUsed="0"/>
+    <w:lsdException w:name="Light List Accent 5" w:semiHidden="0" w:uiPriority="61" w:unhideWhenUsed="0"/>
+    <w:lsdException w:name="Light Grid Accent 5" w:semiHidden="0" w:uiPriority="62" w:unhideWhenUsed="0"/>
+    <w:lsdException w:name="Medium Shading 1 Accent 5" w:semiHidden="0" w:uiPriority="63" w:unhideWhenUsed="0"/>
+    <w:lsdException w:name="Medium Shading 2 Accent 5" w:semiHidden="0" w:uiPriority="64" w:unhideWhenUsed="0"/>
+    <w:lsdException w:name="Medium List 1 Accent 5" w:semiHidden="0" w:uiPriority="65" w:unhideWhenUsed="0"/>
+    <w:lsdException w:name="Medium List 2 Accent 5" w:semiHidden="0" w:uiPriority="66" w:unhideWhenUsed="0"/>
+    <w:lsdException w:name="Medium Grid 1 Accent 5" w:semiHidden="0" w:uiPriority="67" w:unhideWhenUsed="0"/>
+    <w:lsdException w:name="Medium Grid 2 Accent 5" w:semiHidden="0" w:uiPriority="68" w:unhideWhenUsed="0"/>
+    <w:lsdException w:name="Medium Grid 3 Accent 5" w:semiHidden="0" w:uiPriority="69" w:unhideWhenUsed="0"/>
+    <w:lsdException w:name="Dark List Accent 5" w:semiHidden="0" w:uiPriority="70" w:unhideWhenUsed="0"/>
+    <w:lsdException w:name="Colorful Shading Accent 5" w:semiHidden="0" w:uiPriority="71" w:unhideWhenUsed="0"/>
+    <w:lsdException w:name="Colorful List Accent 5" w:semiHidden="0" w:uiPriority="72" w:unhideWhenUsed="0"/>
+    <w:lsdException w:name="Colorful Grid Accent 5" w:semiHidden="0" w:uiPriority="73" w:unhideWhenUsed="0"/>
+    <w:lsdException w:name="Light Shading Accent 6" w:semiHidden="0" w:uiPriority="60" w:unhideWhenUsed="0"/>
+    <w:lsdException w:name="Light List Accent 6" w:semiHidden="0" w:uiPriority="61" w:unhideWhenUsed="0"/>
+    <w:lsdException w:name="Light Grid Accent 6" w:semiHidden="0" w:uiPriority="62" w:unhideWhenUsed="0"/>
+    <w:lsdException w:name="Medium Shading 1 Accent 6" w:semiHidden="0" w:uiPriority="63" w:unhideWhenUsed="0"/>
+    <w:lsdException w:name="Medium Shading 2 Accent 6" w:semiHidden="0" w:uiPriority="64" w:unhideWhenUsed="0"/>
+    <w:lsdException w:name="Medium List 1 Accent 6" w:semiHidden="0" w:uiPriority="65" w:unhideWhenUsed="0"/>
+    <w:lsdException w:name="Medium List 2 Accent 6" w:semiHidden="0" w:uiPriority="66" w:unhideWhenUsed="0"/>
+    <w:lsdException w:name="Medium Grid 1 Accent 6" w:semiHidden="0" w:uiPriority="67" w:unhideWhenUsed="0"/>
+    <w:lsdException w:name="Medium Grid 2 Accent 6" w:semiHidden="0" w:uiPriority="68" w:unhideWhenUsed="0"/>
+    <w:lsdException w:name="Medium Grid 3 Accent 6" w:semiHidden="0" w:uiPriority="69" w:unhideWhenUsed="0"/>
+    <w:lsdException w:name="Dark List Accent 6" w:semiHidden="0" w:uiPriority="70" w:unhideWhenUsed="0"/>
+    <w:lsdException w:name="Colorful Shading Accent 6" w:semiHidden="0" w:uiPriority="71" w:unhideWhenUsed="0"/>
+    <w:lsdException w:name="Colorful List Accent 6" w:semiHidden="0" w:uiPriority="72" w:unhideWhenUsed="0"/>
+    <w:lsdException w:name="Colorful Grid Accent 6" w:semiHidden="0" w:uiPriority="73" w:unhideWhenUsed="0"/>
+    <w:lsdException w:name="Subtle Emphasis" w:semiHidden="0" w:uiPriority="19" w:unhideWhenUsed="0" w:qFormat="1"/>
+    <w:lsdException w:name="Intense Emphasis" w:semiHidden="0" w:uiPriority="21" w:unhideWhenUsed="0" w:qFormat="1"/>
+    <w:lsdException w:name="Subtle Reference" w:semiHidden="0" w:uiPriority="31" w:unhideWhenUsed="0" w:qFormat="1"/>
+    <w:lsdException w:name="Intense Reference" w:semiHidden="0" w:uiPriority="32" w:unhideWhenUsed="0" w:qFormat="1"/>
+    <w:lsdException w:name="Book Title" w:semiHidden="0" w:uiPriority="33" w:unhideWhenUsed="0" w:qFormat="1"/>
+    <w:lsdException w:name="Bibliography" w:uiPriority="37"/>
+    <w:lsdException w:name="TOC Heading" w:uiPriority="39" w:qFormat="1"/>
   </w:latentStyles>
-  <w:style w:type="paragraph" w:default="1" w:styleId="Normal">
+  <w:style w:type="paragraph" w:default="1" w:styleId="Normalny">
     <w:name w:val="Normal"/>
     <w:qFormat/>
     <w:rsid w:val="00F001BB"/>
   </w:style>
-  <w:style w:type="paragraph" w:styleId="Heading1">
+  <w:style w:type="paragraph" w:styleId="Nagwek1">
     <w:name w:val="heading 1"/>
-    <w:basedOn w:val="Normal"/>
-    <w:next w:val="Normal"/>
-    <w:link w:val="Heading1Char"/>
+    <w:basedOn w:val="Normalny"/>
+    <w:next w:val="Normalny"/>
+    <w:link w:val="Nagwek1Znak"/>
     <w:uiPriority w:val="9"/>
     <w:qFormat/>
     <w:rsid w:val="00FC5B20"/>
@@ -10016,11 +9785,11 @@
       <w:szCs w:val="32"/>
     </w:rPr>
   </w:style>
-  <w:style w:type="paragraph" w:styleId="Heading2">
+  <w:style w:type="paragraph" w:styleId="Nagwek2">
     <w:name w:val="heading 2"/>
-    <w:basedOn w:val="Normal"/>
-    <w:next w:val="Normal"/>
-    <w:link w:val="Heading2Char"/>
+    <w:basedOn w:val="Normalny"/>
+    <w:next w:val="Normalny"/>
+    <w:link w:val="Nagwek2Znak"/>
     <w:uiPriority w:val="9"/>
     <w:unhideWhenUsed/>
     <w:qFormat/>
@@ -10040,11 +9809,11 @@
       <w:szCs w:val="26"/>
     </w:rPr>
   </w:style>
-  <w:style w:type="paragraph" w:styleId="Heading3">
+  <w:style w:type="paragraph" w:styleId="Nagwek3">
     <w:name w:val="heading 3"/>
-    <w:basedOn w:val="Normal"/>
-    <w:next w:val="Normal"/>
-    <w:link w:val="Heading3Char"/>
+    <w:basedOn w:val="Normalny"/>
+    <w:next w:val="Normalny"/>
+    <w:link w:val="Nagwek3Znak"/>
     <w:uiPriority w:val="9"/>
     <w:unhideWhenUsed/>
     <w:qFormat/>
@@ -10062,17 +9831,18 @@
       <w:color w:val="5B9BD5" w:themeColor="accent1"/>
     </w:rPr>
   </w:style>
-  <w:style w:type="character" w:default="1" w:styleId="DefaultParagraphFont">
+  <w:style w:type="character" w:default="1" w:styleId="Domylnaczcionkaakapitu">
     <w:name w:val="Default Paragraph Font"/>
     <w:uiPriority w:val="1"/>
     <w:semiHidden/>
     <w:unhideWhenUsed/>
   </w:style>
-  <w:style w:type="table" w:default="1" w:styleId="TableNormal">
+  <w:style w:type="table" w:default="1" w:styleId="Standardowy">
     <w:name w:val="Normal Table"/>
     <w:uiPriority w:val="99"/>
     <w:semiHidden/>
     <w:unhideWhenUsed/>
+    <w:qFormat/>
     <w:tblPr>
       <w:tblInd w:w="0" w:type="dxa"/>
       <w:tblCellMar>
@@ -10083,16 +9853,16 @@
       </w:tblCellMar>
     </w:tblPr>
   </w:style>
-  <w:style w:type="numbering" w:default="1" w:styleId="NoList">
+  <w:style w:type="numbering" w:default="1" w:styleId="Bezlisty">
     <w:name w:val="No List"/>
     <w:uiPriority w:val="99"/>
     <w:semiHidden/>
     <w:unhideWhenUsed/>
   </w:style>
-  <w:style w:type="character" w:customStyle="1" w:styleId="Heading1Char">
-    <w:name w:val="Heading 1 Char"/>
-    <w:basedOn w:val="DefaultParagraphFont"/>
-    <w:link w:val="Heading1"/>
+  <w:style w:type="character" w:customStyle="1" w:styleId="Nagwek1Znak">
+    <w:name w:val="Nagłówek 1 Znak"/>
+    <w:basedOn w:val="Domylnaczcionkaakapitu"/>
+    <w:link w:val="Nagwek1"/>
     <w:uiPriority w:val="9"/>
     <w:rsid w:val="00FC5B20"/>
     <w:rPr>
@@ -10102,11 +9872,11 @@
       <w:szCs w:val="32"/>
     </w:rPr>
   </w:style>
-  <w:style w:type="paragraph" w:styleId="Title">
+  <w:style w:type="paragraph" w:styleId="Tytu">
     <w:name w:val="Title"/>
-    <w:basedOn w:val="Normal"/>
-    <w:next w:val="Normal"/>
-    <w:link w:val="TitleChar"/>
+    <w:basedOn w:val="Normalny"/>
+    <w:next w:val="Normalny"/>
+    <w:link w:val="TytuZnak"/>
     <w:uiPriority w:val="10"/>
     <w:qFormat/>
     <w:rsid w:val="00FC5B20"/>
@@ -10122,10 +9892,10 @@
       <w:szCs w:val="56"/>
     </w:rPr>
   </w:style>
-  <w:style w:type="character" w:customStyle="1" w:styleId="TitleChar">
-    <w:name w:val="Title Char"/>
-    <w:basedOn w:val="DefaultParagraphFont"/>
-    <w:link w:val="Title"/>
+  <w:style w:type="character" w:customStyle="1" w:styleId="TytuZnak">
+    <w:name w:val="Tytuł Znak"/>
+    <w:basedOn w:val="Domylnaczcionkaakapitu"/>
+    <w:link w:val="Tytu"/>
     <w:uiPriority w:val="10"/>
     <w:rsid w:val="00FC5B20"/>
     <w:rPr>
@@ -10136,11 +9906,11 @@
       <w:szCs w:val="56"/>
     </w:rPr>
   </w:style>
-  <w:style w:type="paragraph" w:styleId="Subtitle">
+  <w:style w:type="paragraph" w:styleId="Podtytu">
     <w:name w:val="Subtitle"/>
-    <w:basedOn w:val="Normal"/>
-    <w:next w:val="Normal"/>
-    <w:link w:val="SubtitleChar"/>
+    <w:basedOn w:val="Normalny"/>
+    <w:next w:val="Normalny"/>
+    <w:link w:val="PodtytuZnak"/>
     <w:uiPriority w:val="11"/>
     <w:qFormat/>
     <w:rsid w:val="00FC5B20"/>
@@ -10155,10 +9925,10 @@
       <w:spacing w:val="15"/>
     </w:rPr>
   </w:style>
-  <w:style w:type="character" w:customStyle="1" w:styleId="SubtitleChar">
-    <w:name w:val="Subtitle Char"/>
-    <w:basedOn w:val="DefaultParagraphFont"/>
-    <w:link w:val="Subtitle"/>
+  <w:style w:type="character" w:customStyle="1" w:styleId="PodtytuZnak">
+    <w:name w:val="Podtytuł Znak"/>
+    <w:basedOn w:val="Domylnaczcionkaakapitu"/>
+    <w:link w:val="Podtytu"/>
     <w:uiPriority w:val="11"/>
     <w:rsid w:val="00FC5B20"/>
     <w:rPr>
@@ -10167,10 +9937,10 @@
       <w:spacing w:val="15"/>
     </w:rPr>
   </w:style>
-  <w:style w:type="character" w:customStyle="1" w:styleId="Heading2Char">
-    <w:name w:val="Heading 2 Char"/>
-    <w:basedOn w:val="DefaultParagraphFont"/>
-    <w:link w:val="Heading2"/>
+  <w:style w:type="character" w:customStyle="1" w:styleId="Nagwek2Znak">
+    <w:name w:val="Nagłówek 2 Znak"/>
+    <w:basedOn w:val="Domylnaczcionkaakapitu"/>
+    <w:link w:val="Nagwek2"/>
     <w:uiPriority w:val="9"/>
     <w:rsid w:val="00822C2C"/>
     <w:rPr>
@@ -10184,7 +9954,7 @@
   </w:style>
   <w:style w:type="paragraph" w:customStyle="1" w:styleId="todo">
     <w:name w:val="todo"/>
-    <w:basedOn w:val="Normal"/>
+    <w:basedOn w:val="Normalny"/>
     <w:link w:val="todoZnak"/>
     <w:qFormat/>
     <w:rsid w:val="00384450"/>
@@ -10194,10 +9964,10 @@
       <w:szCs w:val="24"/>
     </w:rPr>
   </w:style>
-  <w:style w:type="character" w:customStyle="1" w:styleId="Heading3Char">
-    <w:name w:val="Heading 3 Char"/>
-    <w:basedOn w:val="DefaultParagraphFont"/>
-    <w:link w:val="Heading3"/>
+  <w:style w:type="character" w:customStyle="1" w:styleId="Nagwek3Znak">
+    <w:name w:val="Nagłówek 3 Znak"/>
+    <w:basedOn w:val="Domylnaczcionkaakapitu"/>
+    <w:link w:val="Nagwek3"/>
     <w:uiPriority w:val="9"/>
     <w:rsid w:val="005C18BE"/>
     <w:rPr>
@@ -10209,7 +9979,7 @@
   </w:style>
   <w:style w:type="character" w:customStyle="1" w:styleId="todoZnak">
     <w:name w:val="todo Znak"/>
-    <w:basedOn w:val="DefaultParagraphFont"/>
+    <w:basedOn w:val="Domylnaczcionkaakapitu"/>
     <w:link w:val="todo"/>
     <w:rsid w:val="00384450"/>
     <w:rPr>
@@ -10219,9 +9989,9 @@
       <w:szCs w:val="24"/>
     </w:rPr>
   </w:style>
-  <w:style w:type="paragraph" w:styleId="ListParagraph">
+  <w:style w:type="paragraph" w:styleId="Akapitzlist">
     <w:name w:val="List Paragraph"/>
-    <w:basedOn w:val="Normal"/>
+    <w:basedOn w:val="Normalny"/>
     <w:uiPriority w:val="34"/>
     <w:qFormat/>
     <w:rsid w:val="00C52114"/>
@@ -10230,10 +10000,10 @@
       <w:contextualSpacing/>
     </w:pPr>
   </w:style>
-  <w:style w:type="paragraph" w:styleId="BalloonText">
+  <w:style w:type="paragraph" w:styleId="Tekstdymka">
     <w:name w:val="Balloon Text"/>
-    <w:basedOn w:val="Normal"/>
-    <w:link w:val="BalloonTextChar"/>
+    <w:basedOn w:val="Normalny"/>
+    <w:link w:val="TekstdymkaZnak"/>
     <w:uiPriority w:val="99"/>
     <w:semiHidden/>
     <w:unhideWhenUsed/>
@@ -10247,10 +10017,10 @@
       <w:szCs w:val="16"/>
     </w:rPr>
   </w:style>
-  <w:style w:type="character" w:customStyle="1" w:styleId="BalloonTextChar">
-    <w:name w:val="Balloon Text Char"/>
-    <w:basedOn w:val="DefaultParagraphFont"/>
-    <w:link w:val="BalloonText"/>
+  <w:style w:type="character" w:customStyle="1" w:styleId="TekstdymkaZnak">
+    <w:name w:val="Tekst dymka Znak"/>
+    <w:basedOn w:val="Domylnaczcionkaakapitu"/>
+    <w:link w:val="Tekstdymka"/>
     <w:uiPriority w:val="99"/>
     <w:semiHidden/>
     <w:rsid w:val="00986E87"/>
@@ -10260,9 +10030,9 @@
       <w:szCs w:val="16"/>
     </w:rPr>
   </w:style>
-  <w:style w:type="table" w:styleId="TableGrid">
+  <w:style w:type="table" w:styleId="Tabela-Siatka">
     <w:name w:val="Table Grid"/>
-    <w:basedOn w:val="TableNormal"/>
+    <w:basedOn w:val="Standardowy"/>
     <w:uiPriority w:val="39"/>
     <w:rsid w:val="00C5580E"/>
     <w:pPr>
@@ -10286,9 +10056,9 @@
       </w:tblCellMar>
     </w:tblPr>
   </w:style>
-  <w:style w:type="paragraph" w:styleId="List2">
+  <w:style w:type="paragraph" w:styleId="Lista2">
     <w:name w:val="List 2"/>
-    <w:basedOn w:val="Normal"/>
+    <w:basedOn w:val="Normalny"/>
     <w:uiPriority w:val="99"/>
     <w:unhideWhenUsed/>
     <w:rsid w:val="00471F3D"/>
@@ -10297,9 +10067,9 @@
       <w:contextualSpacing/>
     </w:pPr>
   </w:style>
-  <w:style w:type="paragraph" w:styleId="List4">
+  <w:style w:type="paragraph" w:styleId="Lista4">
     <w:name w:val="List 4"/>
-    <w:basedOn w:val="Normal"/>
+    <w:basedOn w:val="Normalny"/>
     <w:uiPriority w:val="99"/>
     <w:unhideWhenUsed/>
     <w:rsid w:val="00471F3D"/>
@@ -10308,9 +10078,9 @@
       <w:contextualSpacing/>
     </w:pPr>
   </w:style>
-  <w:style w:type="paragraph" w:styleId="List5">
+  <w:style w:type="paragraph" w:styleId="Lista5">
     <w:name w:val="List 5"/>
-    <w:basedOn w:val="Normal"/>
+    <w:basedOn w:val="Normalny"/>
     <w:uiPriority w:val="99"/>
     <w:unhideWhenUsed/>
     <w:rsid w:val="00471F3D"/>
@@ -10319,10 +10089,10 @@
       <w:contextualSpacing/>
     </w:pPr>
   </w:style>
-  <w:style w:type="paragraph" w:styleId="BodyText">
+  <w:style w:type="paragraph" w:styleId="Tekstpodstawowy">
     <w:name w:val="Body Text"/>
-    <w:basedOn w:val="Normal"/>
-    <w:link w:val="BodyTextChar"/>
+    <w:basedOn w:val="Normalny"/>
+    <w:link w:val="TekstpodstawowyZnak"/>
     <w:uiPriority w:val="99"/>
     <w:unhideWhenUsed/>
     <w:rsid w:val="00471F3D"/>
@@ -10330,17 +10100,17 @@
       <w:spacing w:after="120"/>
     </w:pPr>
   </w:style>
-  <w:style w:type="character" w:customStyle="1" w:styleId="BodyTextChar">
-    <w:name w:val="Body Text Char"/>
-    <w:basedOn w:val="DefaultParagraphFont"/>
-    <w:link w:val="BodyText"/>
+  <w:style w:type="character" w:customStyle="1" w:styleId="TekstpodstawowyZnak">
+    <w:name w:val="Tekst podstawowy Znak"/>
+    <w:basedOn w:val="Domylnaczcionkaakapitu"/>
+    <w:link w:val="Tekstpodstawowy"/>
     <w:uiPriority w:val="99"/>
     <w:rsid w:val="00471F3D"/>
   </w:style>
-  <w:style w:type="paragraph" w:styleId="BodyTextFirstIndent">
+  <w:style w:type="paragraph" w:styleId="Tekstpodstawowyzwciciem">
     <w:name w:val="Body Text First Indent"/>
-    <w:basedOn w:val="BodyText"/>
-    <w:link w:val="BodyTextFirstIndentChar"/>
+    <w:basedOn w:val="Tekstpodstawowy"/>
+    <w:link w:val="TekstpodstawowyzwciciemZnak"/>
     <w:uiPriority w:val="99"/>
     <w:unhideWhenUsed/>
     <w:rsid w:val="00471F3D"/>
@@ -10349,17 +10119,17 @@
       <w:ind w:firstLine="360"/>
     </w:pPr>
   </w:style>
-  <w:style w:type="character" w:customStyle="1" w:styleId="BodyTextFirstIndentChar">
-    <w:name w:val="Body Text First Indent Char"/>
-    <w:basedOn w:val="BodyTextChar"/>
-    <w:link w:val="BodyTextFirstIndent"/>
+  <w:style w:type="character" w:customStyle="1" w:styleId="TekstpodstawowyzwciciemZnak">
+    <w:name w:val="Tekst podstawowy z wcięciem Znak"/>
+    <w:basedOn w:val="TekstpodstawowyZnak"/>
+    <w:link w:val="Tekstpodstawowyzwciciem"/>
     <w:uiPriority w:val="99"/>
     <w:rsid w:val="00471F3D"/>
   </w:style>
-  <w:style w:type="paragraph" w:styleId="Header">
+  <w:style w:type="paragraph" w:styleId="Nagwek">
     <w:name w:val="header"/>
-    <w:basedOn w:val="Normal"/>
-    <w:link w:val="HeaderChar"/>
+    <w:basedOn w:val="Normalny"/>
+    <w:link w:val="NagwekZnak"/>
     <w:uiPriority w:val="99"/>
     <w:semiHidden/>
     <w:unhideWhenUsed/>
@@ -10372,18 +10142,18 @@
       <w:spacing w:after="0" w:line="240" w:lineRule="auto"/>
     </w:pPr>
   </w:style>
-  <w:style w:type="character" w:customStyle="1" w:styleId="HeaderChar">
-    <w:name w:val="Header Char"/>
-    <w:basedOn w:val="DefaultParagraphFont"/>
-    <w:link w:val="Header"/>
+  <w:style w:type="character" w:customStyle="1" w:styleId="NagwekZnak">
+    <w:name w:val="Nagłówek Znak"/>
+    <w:basedOn w:val="Domylnaczcionkaakapitu"/>
+    <w:link w:val="Nagwek"/>
     <w:uiPriority w:val="99"/>
     <w:semiHidden/>
     <w:rsid w:val="00C66AA3"/>
   </w:style>
-  <w:style w:type="paragraph" w:styleId="Footer">
+  <w:style w:type="paragraph" w:styleId="Stopka">
     <w:name w:val="footer"/>
-    <w:basedOn w:val="Normal"/>
-    <w:link w:val="FooterChar"/>
+    <w:basedOn w:val="Normalny"/>
+    <w:link w:val="StopkaZnak"/>
     <w:uiPriority w:val="99"/>
     <w:semiHidden/>
     <w:unhideWhenUsed/>
@@ -10396,17 +10166,17 @@
       <w:spacing w:after="0" w:line="240" w:lineRule="auto"/>
     </w:pPr>
   </w:style>
-  <w:style w:type="character" w:customStyle="1" w:styleId="FooterChar">
-    <w:name w:val="Footer Char"/>
-    <w:basedOn w:val="DefaultParagraphFont"/>
-    <w:link w:val="Footer"/>
+  <w:style w:type="character" w:customStyle="1" w:styleId="StopkaZnak">
+    <w:name w:val="Stopka Znak"/>
+    <w:basedOn w:val="Domylnaczcionkaakapitu"/>
+    <w:link w:val="Stopka"/>
     <w:uiPriority w:val="99"/>
     <w:semiHidden/>
     <w:rsid w:val="00C66AA3"/>
   </w:style>
   <w:style w:type="character" w:customStyle="1" w:styleId="apple-converted-space">
     <w:name w:val="apple-converted-space"/>
-    <w:basedOn w:val="DefaultParagraphFont"/>
+    <w:basedOn w:val="Domylnaczcionkaakapitu"/>
     <w:rsid w:val="00F64BB0"/>
   </w:style>
 </w:styles>
@@ -10667,7 +10437,7 @@
   <a:extraClrSchemeLst/>
   <a:extLst>
     <a:ext uri="{05A4C25C-085E-4340-85A3-A5531E510DB2}">
-      <thm15:themeFamily xmlns:thm15="http://schemas.microsoft.com/office/thememl/2012/main" name="Office Theme" id="{62F939B6-93AF-4DB8-9C6B-D6C7DFDC589F}" vid="{4A3C46E8-61CC-4603-A589-7422A47A8E4A}"/>
+      <thm15:themeFamily xmlns:thm15="http://schemas.microsoft.com/office/thememl/2012/main" xmlns="" name="Office Theme" id="{62F939B6-93AF-4DB8-9C6B-D6C7DFDC589F}" vid="{4A3C46E8-61CC-4603-A589-7422A47A8E4A}"/>
     </a:ext>
   </a:extLst>
 </a:theme>
@@ -10678,7 +10448,7 @@
 </file>
 
 <file path=customXml/itemProps1.xml><?xml version="1.0" encoding="utf-8"?>
-<ds:datastoreItem xmlns:ds="http://schemas.openxmlformats.org/officeDocument/2006/customXml" ds:itemID="{42F1D097-1AB6-47B5-B990-210C7114825C}">
+<ds:datastoreItem xmlns:ds="http://schemas.openxmlformats.org/officeDocument/2006/customXml" ds:itemID="{64BD1EB2-5510-471A-9954-AC20BA54A2C2}">
   <ds:schemaRefs>
     <ds:schemaRef ds:uri="http://schemas.openxmlformats.org/officeDocument/2006/bibliography"/>
   </ds:schemaRefs>

</xml_diff>

<commit_message>
Create server communicate to get address's id after it's creation. C# - create views and WPF DAL implementation.
</commit_message>
<xml_diff>
--- a/Pw.Elka.TIN/dokumentacja.docx
+++ b/Pw.Elka.TIN/dokumentacja.docx
@@ -1,10 +1,10 @@
 
 <file path=word/document.xml><?xml version="1.0" encoding="utf-8"?>
-<w:document xmlns:ve="http://schemas.openxmlformats.org/markup-compatibility/2006" xmlns:o="urn:schemas-microsoft-com:office:office" xmlns:r="http://schemas.openxmlformats.org/officeDocument/2006/relationships" xmlns:m="http://schemas.openxmlformats.org/officeDocument/2006/math" xmlns:v="urn:schemas-microsoft-com:vml" xmlns:wp="http://schemas.openxmlformats.org/drawingml/2006/wordprocessingDrawing" xmlns:w10="urn:schemas-microsoft-com:office:word" xmlns:w="http://schemas.openxmlformats.org/wordprocessingml/2006/main" xmlns:wne="http://schemas.microsoft.com/office/word/2006/wordml">
+<w:document xmlns:wpc="http://schemas.microsoft.com/office/word/2010/wordprocessingCanvas" xmlns:cx="http://schemas.microsoft.com/office/drawing/2014/chartex" xmlns:cx1="http://schemas.microsoft.com/office/drawing/2015/9/8/chartex" xmlns:mc="http://schemas.openxmlformats.org/markup-compatibility/2006" xmlns:o="urn:schemas-microsoft-com:office:office" xmlns:r="http://schemas.openxmlformats.org/officeDocument/2006/relationships" xmlns:m="http://schemas.openxmlformats.org/officeDocument/2006/math" xmlns:v="urn:schemas-microsoft-com:vml" xmlns:wp14="http://schemas.microsoft.com/office/word/2010/wordprocessingDrawing" xmlns:wp="http://schemas.openxmlformats.org/drawingml/2006/wordprocessingDrawing" xmlns:w10="urn:schemas-microsoft-com:office:word" xmlns:w="http://schemas.openxmlformats.org/wordprocessingml/2006/main" xmlns:w14="http://schemas.microsoft.com/office/word/2010/wordml" xmlns:w15="http://schemas.microsoft.com/office/word/2012/wordml" xmlns:w16se="http://schemas.microsoft.com/office/word/2015/wordml/symex" xmlns:wpg="http://schemas.microsoft.com/office/word/2010/wordprocessingGroup" xmlns:wpi="http://schemas.microsoft.com/office/word/2010/wordprocessingInk" xmlns:wne="http://schemas.microsoft.com/office/word/2006/wordml" xmlns:wps="http://schemas.microsoft.com/office/word/2010/wordprocessingShape" mc:Ignorable="w14 w15 w16se wp14">
   <w:body>
     <w:p>
       <w:pPr>
-        <w:pStyle w:val="Tytu"/>
+        <w:pStyle w:val="Title"/>
       </w:pPr>
       <w:r>
         <w:t>Dokumentacja</w:t>
@@ -18,7 +18,7 @@
     </w:p>
     <w:p>
       <w:pPr>
-        <w:pStyle w:val="Podtytu"/>
+        <w:pStyle w:val="Subtitle"/>
         <w:spacing w:after="0"/>
       </w:pPr>
       <w:r>
@@ -30,7 +30,7 @@
     </w:p>
     <w:p>
       <w:pPr>
-        <w:pStyle w:val="Podtytu"/>
+        <w:pStyle w:val="Subtitle"/>
         <w:spacing w:after="0"/>
       </w:pPr>
       <w:r>
@@ -39,7 +39,7 @@
     </w:p>
     <w:p>
       <w:pPr>
-        <w:pStyle w:val="Nagwek1"/>
+        <w:pStyle w:val="Heading1"/>
       </w:pPr>
       <w:r>
         <w:t>1.Wstęp</w:t>
@@ -373,7 +373,7 @@
     </w:p>
     <w:p>
       <w:pPr>
-        <w:pStyle w:val="Nagwek2"/>
+        <w:pStyle w:val="Heading2"/>
         <w:numPr>
           <w:ilvl w:val="1"/>
           <w:numId w:val="2"/>
@@ -407,7 +407,7 @@
     </w:p>
     <w:p>
       <w:pPr>
-        <w:pStyle w:val="Akapitzlist"/>
+        <w:pStyle w:val="ListParagraph"/>
         <w:numPr>
           <w:ilvl w:val="0"/>
           <w:numId w:val="1"/>
@@ -423,7 +423,7 @@
     </w:p>
     <w:p>
       <w:pPr>
-        <w:pStyle w:val="Akapitzlist"/>
+        <w:pStyle w:val="ListParagraph"/>
         <w:numPr>
           <w:ilvl w:val="0"/>
           <w:numId w:val="1"/>
@@ -436,7 +436,7 @@
     </w:p>
     <w:p>
       <w:pPr>
-        <w:pStyle w:val="Akapitzlist"/>
+        <w:pStyle w:val="ListParagraph"/>
         <w:numPr>
           <w:ilvl w:val="0"/>
           <w:numId w:val="1"/>
@@ -449,7 +449,7 @@
     </w:p>
     <w:p>
       <w:pPr>
-        <w:pStyle w:val="Akapitzlist"/>
+        <w:pStyle w:val="ListParagraph"/>
         <w:numPr>
           <w:ilvl w:val="0"/>
           <w:numId w:val="1"/>
@@ -471,7 +471,7 @@
     </w:p>
     <w:p>
       <w:pPr>
-        <w:pStyle w:val="Nagwek1"/>
+        <w:pStyle w:val="Heading1"/>
         <w:spacing w:before="0"/>
       </w:pPr>
       <w:r>
@@ -560,7 +560,7 @@
     </w:p>
     <w:p>
       <w:pPr>
-        <w:pStyle w:val="Nagwek1"/>
+        <w:pStyle w:val="Heading1"/>
         <w:spacing w:before="0"/>
       </w:pPr>
       <w:r>
@@ -803,7 +803,7 @@
     </w:p>
     <w:p>
       <w:pPr>
-        <w:pStyle w:val="Nagwek1"/>
+        <w:pStyle w:val="Heading1"/>
         <w:spacing w:before="0"/>
       </w:pPr>
       <w:r>
@@ -988,7 +988,7 @@
     </w:p>
     <w:p>
       <w:pPr>
-        <w:pStyle w:val="Nagwek1"/>
+        <w:pStyle w:val="Heading1"/>
       </w:pPr>
       <w:r>
         <w:t xml:space="preserve">5. </w:t>
@@ -1019,16 +1019,16 @@
             <v:path o:extrusionok="f" gradientshapeok="t" o:connecttype="rect"/>
             <o:lock v:ext="edit" aspectratio="t"/>
           </v:shapetype>
-          <v:shape id="_x0000_i1025" type="#_x0000_t75" style="width:500.4pt;height:398.4pt" o:ole="">
+          <v:shape id="_x0000_i1025" type="#_x0000_t75" style="width:500.6pt;height:398.7pt" o:ole="">
             <v:imagedata r:id="rId9" o:title=""/>
           </v:shape>
-          <o:OLEObject Type="Embed" ProgID="Visio.Drawing.15" ShapeID="_x0000_i1025" DrawAspect="Content" ObjectID="_1511790581" r:id="rId10"/>
+          <o:OLEObject Type="Embed" ProgID="Visio.Drawing.15" ShapeID="_x0000_i1025" DrawAspect="Content" ObjectID="_1511860621" r:id="rId10"/>
         </w:object>
       </w:r>
     </w:p>
     <w:p>
       <w:pPr>
-        <w:pStyle w:val="Nagwek1"/>
+        <w:pStyle w:val="Heading1"/>
       </w:pPr>
       <w:r>
         <w:t xml:space="preserve">6. </w:t>
@@ -1089,7 +1089,7 @@
     </w:p>
     <w:p>
       <w:pPr>
-        <w:pStyle w:val="Nagwek1"/>
+        <w:pStyle w:val="Heading1"/>
       </w:pPr>
       <w:r>
         <w:lastRenderedPageBreak/>
@@ -1108,10 +1108,10 @@
     <w:p>
       <w:r>
         <w:object w:dxaOrig="12061" w:dyaOrig="15466">
-          <v:shape id="_x0000_i1026" type="#_x0000_t75" style="width:522.6pt;height:670.2pt" o:ole="">
+          <v:shape id="_x0000_i1026" type="#_x0000_t75" style="width:523pt;height:670.4pt" o:ole="">
             <v:imagedata r:id="rId11" o:title=""/>
           </v:shape>
-          <o:OLEObject Type="Embed" ProgID="Visio.Drawing.15" ShapeID="_x0000_i1026" DrawAspect="Content" ObjectID="_1511790582" r:id="rId12"/>
+          <o:OLEObject Type="Embed" ProgID="Visio.Drawing.15" ShapeID="_x0000_i1026" DrawAspect="Content" ObjectID="_1511860622" r:id="rId12"/>
         </w:object>
       </w:r>
     </w:p>
@@ -1119,20 +1119,20 @@
     <w:p>
       <w:r>
         <w:object w:dxaOrig="12676" w:dyaOrig="6870">
-          <v:shape id="_x0000_i1027" type="#_x0000_t75" style="width:522.6pt;height:283.2pt" o:ole="">
+          <v:shape id="_x0000_i1027" type="#_x0000_t75" style="width:523pt;height:283.25pt" o:ole="">
             <v:imagedata r:id="rId13" o:title=""/>
           </v:shape>
-          <o:OLEObject Type="Embed" ProgID="Visio.Drawing.15" ShapeID="_x0000_i1027" DrawAspect="Content" ObjectID="_1511790583" r:id="rId14"/>
+          <o:OLEObject Type="Embed" ProgID="Visio.Drawing.15" ShapeID="_x0000_i1027" DrawAspect="Content" ObjectID="_1511860623" r:id="rId14"/>
         </w:object>
       </w:r>
     </w:p>
     <w:p>
       <w:r>
         <w:object w:dxaOrig="8257" w:dyaOrig="4068">
-          <v:shape id="_x0000_i1028" type="#_x0000_t75" style="width:412.2pt;height:203.4pt" o:ole="">
+          <v:shape id="_x0000_i1028" type="#_x0000_t75" style="width:412.3pt;height:203.1pt" o:ole="">
             <v:imagedata r:id="rId15" o:title=""/>
           </v:shape>
-          <o:OLEObject Type="Embed" ProgID="Visio.Drawing.15" ShapeID="_x0000_i1028" DrawAspect="Content" ObjectID="_1511790584" r:id="rId16"/>
+          <o:OLEObject Type="Embed" ProgID="Visio.Drawing.15" ShapeID="_x0000_i1028" DrawAspect="Content" ObjectID="_1511860624" r:id="rId16"/>
         </w:object>
       </w:r>
       <w:r>
@@ -1142,16 +1142,16 @@
     <w:p>
       <w:r>
         <w:object w:dxaOrig="8857" w:dyaOrig="8425">
-          <v:shape id="_x0000_i1029" type="#_x0000_t75" style="width:249pt;height:237pt" o:ole="">
+          <v:shape id="_x0000_i1029" type="#_x0000_t75" style="width:248.6pt;height:237.05pt" o:ole="">
             <v:imagedata r:id="rId17" o:title=""/>
           </v:shape>
-          <o:OLEObject Type="Embed" ProgID="Visio.Drawing.15" ShapeID="_x0000_i1029" DrawAspect="Content" ObjectID="_1511790585" r:id="rId18"/>
+          <o:OLEObject Type="Embed" ProgID="Visio.Drawing.15" ShapeID="_x0000_i1029" DrawAspect="Content" ObjectID="_1511860625" r:id="rId18"/>
         </w:object>
       </w:r>
     </w:p>
     <w:p>
       <w:pPr>
-        <w:pStyle w:val="Nagwek1"/>
+        <w:pStyle w:val="Heading1"/>
       </w:pPr>
       <w:r>
         <w:lastRenderedPageBreak/>
@@ -1209,7 +1209,7 @@
     </w:p>
     <w:p>
       <w:pPr>
-        <w:pStyle w:val="Nagwek1"/>
+        <w:pStyle w:val="Heading1"/>
         <w:jc w:val="center"/>
         <w:rPr>
           <w:lang w:val="en-US"/>
@@ -1290,7 +1290,7 @@
     </w:p>
     <w:p>
       <w:pPr>
-        <w:pStyle w:val="Nagwek1"/>
+        <w:pStyle w:val="Heading1"/>
         <w:rPr>
           <w:lang w:val="en-US"/>
         </w:rPr>
@@ -1305,9 +1305,9 @@
     </w:p>
     <w:tbl>
       <w:tblPr>
-        <w:tblStyle w:val="Tabela-Siatka"/>
+        <w:tblStyle w:val="TableGrid"/>
         <w:tblW w:w="0" w:type="auto"/>
-        <w:tblLook w:val="04A0"/>
+        <w:tblLook w:val="04A0" w:firstRow="1" w:lastRow="0" w:firstColumn="1" w:lastColumn="0" w:noHBand="0" w:noVBand="1"/>
       </w:tblPr>
       <w:tblGrid>
         <w:gridCol w:w="5353"/>
@@ -1502,7 +1502,7 @@
     </w:p>
     <w:p>
       <w:pPr>
-        <w:pStyle w:val="Nagwek2"/>
+        <w:pStyle w:val="Heading2"/>
       </w:pPr>
       <w:r>
         <w:t>9.1 Typy komunikatów</w:t>
@@ -1527,21 +1527,24 @@
     </w:p>
     <w:tbl>
       <w:tblPr>
-        <w:tblStyle w:val="Tabela-Siatka"/>
+        <w:tblStyle w:val="TableGrid"/>
         <w:tblW w:w="0" w:type="auto"/>
-        <w:tblLook w:val="04A0"/>
+        <w:tblLook w:val="04A0" w:firstRow="1" w:lastRow="0" w:firstColumn="1" w:lastColumn="0" w:noHBand="0" w:noVBand="1"/>
       </w:tblPr>
       <w:tblGrid>
         <w:gridCol w:w="1008"/>
         <w:gridCol w:w="1404"/>
-        <w:gridCol w:w="528"/>
-        <w:gridCol w:w="712"/>
-        <w:gridCol w:w="494"/>
-        <w:gridCol w:w="1065"/>
-        <w:gridCol w:w="469"/>
-        <w:gridCol w:w="382"/>
-        <w:gridCol w:w="452"/>
-        <w:gridCol w:w="4168"/>
+        <w:gridCol w:w="530"/>
+        <w:gridCol w:w="710"/>
+        <w:gridCol w:w="496"/>
+        <w:gridCol w:w="729"/>
+        <w:gridCol w:w="334"/>
+        <w:gridCol w:w="471"/>
+        <w:gridCol w:w="380"/>
+        <w:gridCol w:w="454"/>
+        <w:gridCol w:w="296"/>
+        <w:gridCol w:w="1934"/>
+        <w:gridCol w:w="1936"/>
       </w:tblGrid>
       <w:tr>
         <w:tc>
@@ -1556,7 +1559,7 @@
         </w:tc>
         <w:tc>
           <w:tcPr>
-            <w:tcW w:w="1932" w:type="dxa"/>
+            <w:tcW w:w="1934" w:type="dxa"/>
             <w:gridSpan w:val="2"/>
           </w:tcPr>
           <w:p>
@@ -1582,7 +1585,7 @@
         <w:tc>
           <w:tcPr>
             <w:tcW w:w="1534" w:type="dxa"/>
-            <w:gridSpan w:val="2"/>
+            <w:gridSpan w:val="3"/>
           </w:tcPr>
           <w:p>
             <w:r>
@@ -1603,7 +1606,8 @@
         </w:tc>
         <w:tc>
           <w:tcPr>
-            <w:tcW w:w="4168" w:type="dxa"/>
+            <w:tcW w:w="4166" w:type="dxa"/>
+            <w:gridSpan w:val="3"/>
           </w:tcPr>
           <w:p>
             <w:r>
@@ -1634,7 +1638,7 @@
         </w:tc>
         <w:tc>
           <w:tcPr>
-            <w:tcW w:w="1932" w:type="dxa"/>
+            <w:tcW w:w="1934" w:type="dxa"/>
             <w:gridSpan w:val="2"/>
           </w:tcPr>
           <w:p>
@@ -1679,7 +1683,7 @@
         <w:tc>
           <w:tcPr>
             <w:tcW w:w="1534" w:type="dxa"/>
-            <w:gridSpan w:val="2"/>
+            <w:gridSpan w:val="3"/>
           </w:tcPr>
           <w:p>
             <w:pPr>
@@ -1716,7 +1720,8 @@
         </w:tc>
         <w:tc>
           <w:tcPr>
-            <w:tcW w:w="4168" w:type="dxa"/>
+            <w:tcW w:w="4166" w:type="dxa"/>
+            <w:gridSpan w:val="3"/>
           </w:tcPr>
           <w:p>
             <w:pPr>
@@ -1750,7 +1755,7 @@
         <w:tc>
           <w:tcPr>
             <w:tcW w:w="9674" w:type="dxa"/>
-            <w:gridSpan w:val="9"/>
+            <w:gridSpan w:val="12"/>
           </w:tcPr>
           <w:p>
             <w:pPr>
@@ -1789,7 +1794,7 @@
         </w:tc>
         <w:tc>
           <w:tcPr>
-            <w:tcW w:w="1932" w:type="dxa"/>
+            <w:tcW w:w="1934" w:type="dxa"/>
             <w:gridSpan w:val="2"/>
           </w:tcPr>
           <w:p>
@@ -1834,7 +1839,7 @@
         <w:tc>
           <w:tcPr>
             <w:tcW w:w="1534" w:type="dxa"/>
-            <w:gridSpan w:val="2"/>
+            <w:gridSpan w:val="3"/>
           </w:tcPr>
           <w:p>
             <w:pPr>
@@ -1871,7 +1876,8 @@
         </w:tc>
         <w:tc>
           <w:tcPr>
-            <w:tcW w:w="4168" w:type="dxa"/>
+            <w:tcW w:w="4166" w:type="dxa"/>
+            <w:gridSpan w:val="3"/>
           </w:tcPr>
           <w:p>
             <w:pPr>
@@ -1923,7 +1929,7 @@
         <w:tc>
           <w:tcPr>
             <w:tcW w:w="9674" w:type="dxa"/>
-            <w:gridSpan w:val="9"/>
+            <w:gridSpan w:val="12"/>
           </w:tcPr>
           <w:p>
             <w:pPr>
@@ -1962,7 +1968,7 @@
         </w:tc>
         <w:tc>
           <w:tcPr>
-            <w:tcW w:w="1932" w:type="dxa"/>
+            <w:tcW w:w="1934" w:type="dxa"/>
             <w:gridSpan w:val="2"/>
           </w:tcPr>
           <w:p>
@@ -2007,7 +2013,7 @@
         <w:tc>
           <w:tcPr>
             <w:tcW w:w="1534" w:type="dxa"/>
-            <w:gridSpan w:val="2"/>
+            <w:gridSpan w:val="3"/>
           </w:tcPr>
           <w:p>
             <w:pPr>
@@ -2044,7 +2050,8 @@
         </w:tc>
         <w:tc>
           <w:tcPr>
-            <w:tcW w:w="4168" w:type="dxa"/>
+            <w:tcW w:w="4166" w:type="dxa"/>
+            <w:gridSpan w:val="3"/>
           </w:tcPr>
           <w:p>
             <w:pPr>
@@ -2078,7 +2085,7 @@
         <w:tc>
           <w:tcPr>
             <w:tcW w:w="9674" w:type="dxa"/>
-            <w:gridSpan w:val="9"/>
+            <w:gridSpan w:val="12"/>
           </w:tcPr>
           <w:p>
             <w:pPr>
@@ -2117,7 +2124,7 @@
         </w:tc>
         <w:tc>
           <w:tcPr>
-            <w:tcW w:w="1932" w:type="dxa"/>
+            <w:tcW w:w="1934" w:type="dxa"/>
             <w:gridSpan w:val="2"/>
           </w:tcPr>
           <w:p>
@@ -2168,7 +2175,7 @@
         <w:tc>
           <w:tcPr>
             <w:tcW w:w="1534" w:type="dxa"/>
-            <w:gridSpan w:val="2"/>
+            <w:gridSpan w:val="3"/>
           </w:tcPr>
           <w:p>
             <w:pPr>
@@ -2205,7 +2212,8 @@
         </w:tc>
         <w:tc>
           <w:tcPr>
-            <w:tcW w:w="4168" w:type="dxa"/>
+            <w:tcW w:w="4166" w:type="dxa"/>
+            <w:gridSpan w:val="3"/>
           </w:tcPr>
           <w:p>
             <w:pPr>
@@ -2256,7 +2264,7 @@
         <w:tc>
           <w:tcPr>
             <w:tcW w:w="9674" w:type="dxa"/>
-            <w:gridSpan w:val="9"/>
+            <w:gridSpan w:val="12"/>
           </w:tcPr>
           <w:p>
             <w:pPr>
@@ -2295,7 +2303,7 @@
         </w:tc>
         <w:tc>
           <w:tcPr>
-            <w:tcW w:w="1932" w:type="dxa"/>
+            <w:tcW w:w="1934" w:type="dxa"/>
             <w:gridSpan w:val="2"/>
           </w:tcPr>
           <w:p>
@@ -2346,7 +2354,7 @@
         <w:tc>
           <w:tcPr>
             <w:tcW w:w="1534" w:type="dxa"/>
-            <w:gridSpan w:val="2"/>
+            <w:gridSpan w:val="3"/>
           </w:tcPr>
           <w:p>
             <w:pPr>
@@ -2383,7 +2391,8 @@
         </w:tc>
         <w:tc>
           <w:tcPr>
-            <w:tcW w:w="4168" w:type="dxa"/>
+            <w:tcW w:w="4166" w:type="dxa"/>
+            <w:gridSpan w:val="3"/>
           </w:tcPr>
           <w:p>
             <w:pPr>
@@ -2441,7 +2450,7 @@
         <w:tc>
           <w:tcPr>
             <w:tcW w:w="9674" w:type="dxa"/>
-            <w:gridSpan w:val="9"/>
+            <w:gridSpan w:val="12"/>
           </w:tcPr>
           <w:p>
             <w:pPr>
@@ -2482,7 +2491,7 @@
         </w:tc>
         <w:tc>
           <w:tcPr>
-            <w:tcW w:w="1932" w:type="dxa"/>
+            <w:tcW w:w="1934" w:type="dxa"/>
             <w:gridSpan w:val="2"/>
           </w:tcPr>
           <w:p>
@@ -2533,7 +2542,7 @@
         <w:tc>
           <w:tcPr>
             <w:tcW w:w="1534" w:type="dxa"/>
-            <w:gridSpan w:val="2"/>
+            <w:gridSpan w:val="3"/>
           </w:tcPr>
           <w:p>
             <w:pPr>
@@ -2570,7 +2579,8 @@
         </w:tc>
         <w:tc>
           <w:tcPr>
-            <w:tcW w:w="4168" w:type="dxa"/>
+            <w:tcW w:w="4166" w:type="dxa"/>
+            <w:gridSpan w:val="3"/>
           </w:tcPr>
           <w:p>
             <w:pPr>
@@ -2604,7 +2614,7 @@
         <w:tc>
           <w:tcPr>
             <w:tcW w:w="9674" w:type="dxa"/>
-            <w:gridSpan w:val="9"/>
+            <w:gridSpan w:val="12"/>
           </w:tcPr>
           <w:p>
             <w:pPr>
@@ -2643,7 +2653,7 @@
         </w:tc>
         <w:tc>
           <w:tcPr>
-            <w:tcW w:w="1932" w:type="dxa"/>
+            <w:tcW w:w="1934" w:type="dxa"/>
             <w:gridSpan w:val="2"/>
           </w:tcPr>
           <w:p>
@@ -2694,7 +2704,7 @@
         <w:tc>
           <w:tcPr>
             <w:tcW w:w="1534" w:type="dxa"/>
-            <w:gridSpan w:val="2"/>
+            <w:gridSpan w:val="3"/>
           </w:tcPr>
           <w:p>
             <w:pPr>
@@ -2731,7 +2741,8 @@
         </w:tc>
         <w:tc>
           <w:tcPr>
-            <w:tcW w:w="4168" w:type="dxa"/>
+            <w:tcW w:w="4166" w:type="dxa"/>
+            <w:gridSpan w:val="3"/>
           </w:tcPr>
           <w:p>
             <w:pPr>
@@ -2765,7 +2776,7 @@
         <w:tc>
           <w:tcPr>
             <w:tcW w:w="9674" w:type="dxa"/>
-            <w:gridSpan w:val="9"/>
+            <w:gridSpan w:val="12"/>
           </w:tcPr>
           <w:p>
             <w:pPr>
@@ -2810,7 +2821,7 @@
         </w:tc>
         <w:tc>
           <w:tcPr>
-            <w:tcW w:w="1932" w:type="dxa"/>
+            <w:tcW w:w="1934" w:type="dxa"/>
             <w:gridSpan w:val="2"/>
           </w:tcPr>
           <w:p>
@@ -2855,7 +2866,7 @@
         <w:tc>
           <w:tcPr>
             <w:tcW w:w="1534" w:type="dxa"/>
-            <w:gridSpan w:val="2"/>
+            <w:gridSpan w:val="3"/>
           </w:tcPr>
           <w:p>
             <w:pPr>
@@ -2892,7 +2903,8 @@
         </w:tc>
         <w:tc>
           <w:tcPr>
-            <w:tcW w:w="4168" w:type="dxa"/>
+            <w:tcW w:w="4166" w:type="dxa"/>
+            <w:gridSpan w:val="3"/>
           </w:tcPr>
           <w:p>
             <w:pPr>
@@ -2950,7 +2962,7 @@
         <w:tc>
           <w:tcPr>
             <w:tcW w:w="9674" w:type="dxa"/>
-            <w:gridSpan w:val="9"/>
+            <w:gridSpan w:val="12"/>
           </w:tcPr>
           <w:p>
             <w:pPr>
@@ -2989,7 +3001,7 @@
         </w:tc>
         <w:tc>
           <w:tcPr>
-            <w:tcW w:w="1932" w:type="dxa"/>
+            <w:tcW w:w="1934" w:type="dxa"/>
             <w:gridSpan w:val="2"/>
           </w:tcPr>
           <w:p>
@@ -3034,7 +3046,7 @@
         <w:tc>
           <w:tcPr>
             <w:tcW w:w="1534" w:type="dxa"/>
-            <w:gridSpan w:val="2"/>
+            <w:gridSpan w:val="3"/>
           </w:tcPr>
           <w:p>
             <w:pPr>
@@ -3071,7 +3083,8 @@
         </w:tc>
         <w:tc>
           <w:tcPr>
-            <w:tcW w:w="4168" w:type="dxa"/>
+            <w:tcW w:w="4166" w:type="dxa"/>
+            <w:gridSpan w:val="3"/>
           </w:tcPr>
           <w:p>
             <w:pPr>
@@ -3105,7 +3118,7 @@
         <w:tc>
           <w:tcPr>
             <w:tcW w:w="9674" w:type="dxa"/>
-            <w:gridSpan w:val="9"/>
+            <w:gridSpan w:val="12"/>
           </w:tcPr>
           <w:p>
             <w:pPr>
@@ -3144,7 +3157,7 @@
         </w:tc>
         <w:tc>
           <w:tcPr>
-            <w:tcW w:w="1932" w:type="dxa"/>
+            <w:tcW w:w="1934" w:type="dxa"/>
             <w:gridSpan w:val="2"/>
           </w:tcPr>
           <w:p>
@@ -3189,7 +3202,7 @@
         <w:tc>
           <w:tcPr>
             <w:tcW w:w="1534" w:type="dxa"/>
-            <w:gridSpan w:val="2"/>
+            <w:gridSpan w:val="3"/>
           </w:tcPr>
           <w:p>
             <w:pPr>
@@ -3226,7 +3239,8 @@
         </w:tc>
         <w:tc>
           <w:tcPr>
-            <w:tcW w:w="4168" w:type="dxa"/>
+            <w:tcW w:w="4166" w:type="dxa"/>
+            <w:gridSpan w:val="3"/>
           </w:tcPr>
           <w:p>
             <w:pPr>
@@ -3261,7 +3275,7 @@
         <w:tc>
           <w:tcPr>
             <w:tcW w:w="9674" w:type="dxa"/>
-            <w:gridSpan w:val="9"/>
+            <w:gridSpan w:val="12"/>
           </w:tcPr>
           <w:p>
             <w:pPr>
@@ -3300,7 +3314,7 @@
         </w:tc>
         <w:tc>
           <w:tcPr>
-            <w:tcW w:w="1932" w:type="dxa"/>
+            <w:tcW w:w="1934" w:type="dxa"/>
             <w:gridSpan w:val="2"/>
           </w:tcPr>
           <w:p>
@@ -3345,7 +3359,7 @@
         <w:tc>
           <w:tcPr>
             <w:tcW w:w="1534" w:type="dxa"/>
-            <w:gridSpan w:val="2"/>
+            <w:gridSpan w:val="3"/>
           </w:tcPr>
           <w:p>
             <w:pPr>
@@ -3382,7 +3396,8 @@
         </w:tc>
         <w:tc>
           <w:tcPr>
-            <w:tcW w:w="4168" w:type="dxa"/>
+            <w:tcW w:w="4166" w:type="dxa"/>
+            <w:gridSpan w:val="3"/>
           </w:tcPr>
           <w:p>
             <w:pPr>
@@ -3422,7 +3437,7 @@
         <w:tc>
           <w:tcPr>
             <w:tcW w:w="9674" w:type="dxa"/>
-            <w:gridSpan w:val="9"/>
+            <w:gridSpan w:val="12"/>
           </w:tcPr>
           <w:p>
             <w:pPr>
@@ -3461,7 +3476,7 @@
         </w:tc>
         <w:tc>
           <w:tcPr>
-            <w:tcW w:w="1932" w:type="dxa"/>
+            <w:tcW w:w="1934" w:type="dxa"/>
             <w:gridSpan w:val="2"/>
           </w:tcPr>
           <w:p>
@@ -3506,7 +3521,7 @@
         <w:tc>
           <w:tcPr>
             <w:tcW w:w="1534" w:type="dxa"/>
-            <w:gridSpan w:val="2"/>
+            <w:gridSpan w:val="3"/>
           </w:tcPr>
           <w:p>
             <w:pPr>
@@ -3543,7 +3558,8 @@
         </w:tc>
         <w:tc>
           <w:tcPr>
-            <w:tcW w:w="4168" w:type="dxa"/>
+            <w:tcW w:w="4166" w:type="dxa"/>
+            <w:gridSpan w:val="3"/>
           </w:tcPr>
           <w:p>
             <w:pPr>
@@ -3577,7 +3593,7 @@
         <w:tc>
           <w:tcPr>
             <w:tcW w:w="9674" w:type="dxa"/>
-            <w:gridSpan w:val="9"/>
+            <w:gridSpan w:val="12"/>
           </w:tcPr>
           <w:p>
             <w:pPr>
@@ -3616,7 +3632,7 @@
         </w:tc>
         <w:tc>
           <w:tcPr>
-            <w:tcW w:w="1932" w:type="dxa"/>
+            <w:tcW w:w="1934" w:type="dxa"/>
             <w:gridSpan w:val="2"/>
           </w:tcPr>
           <w:p>
@@ -3661,7 +3677,7 @@
         <w:tc>
           <w:tcPr>
             <w:tcW w:w="1534" w:type="dxa"/>
-            <w:gridSpan w:val="2"/>
+            <w:gridSpan w:val="3"/>
           </w:tcPr>
           <w:p>
             <w:pPr>
@@ -3704,7 +3720,8 @@
         </w:tc>
         <w:tc>
           <w:tcPr>
-            <w:tcW w:w="4168" w:type="dxa"/>
+            <w:tcW w:w="4166" w:type="dxa"/>
+            <w:gridSpan w:val="3"/>
           </w:tcPr>
           <w:p>
             <w:pPr>
@@ -3738,7 +3755,7 @@
         <w:tc>
           <w:tcPr>
             <w:tcW w:w="9674" w:type="dxa"/>
-            <w:gridSpan w:val="9"/>
+            <w:gridSpan w:val="12"/>
           </w:tcPr>
           <w:p>
             <w:pPr>
@@ -3778,7 +3795,7 @@
         </w:tc>
         <w:tc>
           <w:tcPr>
-            <w:tcW w:w="1932" w:type="dxa"/>
+            <w:tcW w:w="1934" w:type="dxa"/>
             <w:gridSpan w:val="2"/>
           </w:tcPr>
           <w:p>
@@ -3823,7 +3840,7 @@
         <w:tc>
           <w:tcPr>
             <w:tcW w:w="1534" w:type="dxa"/>
-            <w:gridSpan w:val="2"/>
+            <w:gridSpan w:val="3"/>
           </w:tcPr>
           <w:p>
             <w:pPr>
@@ -3860,7 +3877,8 @@
         </w:tc>
         <w:tc>
           <w:tcPr>
-            <w:tcW w:w="4168" w:type="dxa"/>
+            <w:tcW w:w="4166" w:type="dxa"/>
+            <w:gridSpan w:val="3"/>
           </w:tcPr>
           <w:p>
             <w:pPr>
@@ -3926,7 +3944,7 @@
         <w:tc>
           <w:tcPr>
             <w:tcW w:w="9674" w:type="dxa"/>
-            <w:gridSpan w:val="9"/>
+            <w:gridSpan w:val="12"/>
           </w:tcPr>
           <w:p>
             <w:pPr>
@@ -3967,7 +3985,7 @@
         </w:tc>
         <w:tc>
           <w:tcPr>
-            <w:tcW w:w="1932" w:type="dxa"/>
+            <w:tcW w:w="1934" w:type="dxa"/>
             <w:gridSpan w:val="2"/>
           </w:tcPr>
           <w:p>
@@ -4012,7 +4030,7 @@
         <w:tc>
           <w:tcPr>
             <w:tcW w:w="1534" w:type="dxa"/>
-            <w:gridSpan w:val="2"/>
+            <w:gridSpan w:val="3"/>
           </w:tcPr>
           <w:p>
             <w:pPr>
@@ -4055,7 +4073,8 @@
         </w:tc>
         <w:tc>
           <w:tcPr>
-            <w:tcW w:w="4168" w:type="dxa"/>
+            <w:tcW w:w="4166" w:type="dxa"/>
+            <w:gridSpan w:val="3"/>
           </w:tcPr>
           <w:p>
             <w:pPr>
@@ -4089,7 +4108,7 @@
         <w:tc>
           <w:tcPr>
             <w:tcW w:w="9674" w:type="dxa"/>
-            <w:gridSpan w:val="9"/>
+            <w:gridSpan w:val="12"/>
           </w:tcPr>
           <w:p>
             <w:pPr>
@@ -4128,7 +4147,7 @@
         </w:tc>
         <w:tc>
           <w:tcPr>
-            <w:tcW w:w="1932" w:type="dxa"/>
+            <w:tcW w:w="1934" w:type="dxa"/>
             <w:gridSpan w:val="2"/>
           </w:tcPr>
           <w:p>
@@ -4173,7 +4192,7 @@
         <w:tc>
           <w:tcPr>
             <w:tcW w:w="1534" w:type="dxa"/>
-            <w:gridSpan w:val="2"/>
+            <w:gridSpan w:val="3"/>
           </w:tcPr>
           <w:p>
             <w:pPr>
@@ -4210,7 +4229,8 @@
         </w:tc>
         <w:tc>
           <w:tcPr>
-            <w:tcW w:w="4168" w:type="dxa"/>
+            <w:tcW w:w="4166" w:type="dxa"/>
+            <w:gridSpan w:val="3"/>
           </w:tcPr>
           <w:p>
             <w:pPr>
@@ -4268,7 +4288,7 @@
         <w:tc>
           <w:tcPr>
             <w:tcW w:w="9674" w:type="dxa"/>
-            <w:gridSpan w:val="9"/>
+            <w:gridSpan w:val="12"/>
           </w:tcPr>
           <w:p>
             <w:pPr>
@@ -4307,7 +4327,7 @@
         </w:tc>
         <w:tc>
           <w:tcPr>
-            <w:tcW w:w="1932" w:type="dxa"/>
+            <w:tcW w:w="1934" w:type="dxa"/>
             <w:gridSpan w:val="2"/>
           </w:tcPr>
           <w:p>
@@ -4352,7 +4372,7 @@
         <w:tc>
           <w:tcPr>
             <w:tcW w:w="1534" w:type="dxa"/>
-            <w:gridSpan w:val="2"/>
+            <w:gridSpan w:val="3"/>
           </w:tcPr>
           <w:p>
             <w:pPr>
@@ -4389,7 +4409,8 @@
         </w:tc>
         <w:tc>
           <w:tcPr>
-            <w:tcW w:w="4168" w:type="dxa"/>
+            <w:tcW w:w="4166" w:type="dxa"/>
+            <w:gridSpan w:val="3"/>
           </w:tcPr>
           <w:p>
             <w:pPr>
@@ -4423,7 +4444,7 @@
         <w:tc>
           <w:tcPr>
             <w:tcW w:w="9674" w:type="dxa"/>
-            <w:gridSpan w:val="9"/>
+            <w:gridSpan w:val="12"/>
           </w:tcPr>
           <w:p>
             <w:pPr>
@@ -4462,7 +4483,7 @@
         </w:tc>
         <w:tc>
           <w:tcPr>
-            <w:tcW w:w="1932" w:type="dxa"/>
+            <w:tcW w:w="1934" w:type="dxa"/>
             <w:gridSpan w:val="2"/>
           </w:tcPr>
           <w:p>
@@ -4507,7 +4528,7 @@
         <w:tc>
           <w:tcPr>
             <w:tcW w:w="1534" w:type="dxa"/>
-            <w:gridSpan w:val="2"/>
+            <w:gridSpan w:val="3"/>
           </w:tcPr>
           <w:p>
             <w:pPr>
@@ -4544,7 +4565,8 @@
         </w:tc>
         <w:tc>
           <w:tcPr>
-            <w:tcW w:w="4168" w:type="dxa"/>
+            <w:tcW w:w="4166" w:type="dxa"/>
+            <w:gridSpan w:val="3"/>
           </w:tcPr>
           <w:p>
             <w:pPr>
@@ -4578,7 +4600,7 @@
         <w:tc>
           <w:tcPr>
             <w:tcW w:w="9674" w:type="dxa"/>
-            <w:gridSpan w:val="9"/>
+            <w:gridSpan w:val="12"/>
           </w:tcPr>
           <w:p>
             <w:pPr>
@@ -4620,7 +4642,7 @@
         </w:tc>
         <w:tc>
           <w:tcPr>
-            <w:tcW w:w="1932" w:type="dxa"/>
+            <w:tcW w:w="1934" w:type="dxa"/>
             <w:gridSpan w:val="2"/>
           </w:tcPr>
           <w:p>
@@ -4665,7 +4687,7 @@
         <w:tc>
           <w:tcPr>
             <w:tcW w:w="1534" w:type="dxa"/>
-            <w:gridSpan w:val="2"/>
+            <w:gridSpan w:val="3"/>
           </w:tcPr>
           <w:p>
             <w:pPr>
@@ -4702,7 +4724,8 @@
         </w:tc>
         <w:tc>
           <w:tcPr>
-            <w:tcW w:w="4168" w:type="dxa"/>
+            <w:tcW w:w="4166" w:type="dxa"/>
+            <w:gridSpan w:val="3"/>
           </w:tcPr>
           <w:p>
             <w:pPr>
@@ -4745,7 +4768,7 @@
         <w:tc>
           <w:tcPr>
             <w:tcW w:w="9674" w:type="dxa"/>
-            <w:gridSpan w:val="9"/>
+            <w:gridSpan w:val="12"/>
           </w:tcPr>
           <w:p>
             <w:pPr>
@@ -4786,7 +4809,7 @@
         </w:tc>
         <w:tc>
           <w:tcPr>
-            <w:tcW w:w="1932" w:type="dxa"/>
+            <w:tcW w:w="1934" w:type="dxa"/>
             <w:gridSpan w:val="2"/>
           </w:tcPr>
           <w:p>
@@ -4817,7 +4840,6 @@
                 <w:lang w:val="en-US"/>
               </w:rPr>
             </w:pPr>
-            <w:bookmarkStart w:id="1" w:name="_GoBack"/>
             <w:r>
               <w:rPr>
                 <w:rFonts w:ascii="Consolas" w:hAnsi="Consolas" w:cs="Consolas"/>
@@ -4825,13 +4847,12 @@
               </w:rPr>
               <w:t>Klient</w:t>
             </w:r>
-            <w:bookmarkEnd w:id="1"/>
           </w:p>
         </w:tc>
         <w:tc>
           <w:tcPr>
             <w:tcW w:w="1534" w:type="dxa"/>
-            <w:gridSpan w:val="2"/>
+            <w:gridSpan w:val="3"/>
           </w:tcPr>
           <w:p>
             <w:pPr>
@@ -4872,7 +4893,8 @@
         </w:tc>
         <w:tc>
           <w:tcPr>
-            <w:tcW w:w="4168" w:type="dxa"/>
+            <w:tcW w:w="4166" w:type="dxa"/>
+            <w:gridSpan w:val="3"/>
           </w:tcPr>
           <w:p>
             <w:pPr>
@@ -4908,7 +4930,7 @@
         <w:tc>
           <w:tcPr>
             <w:tcW w:w="9674" w:type="dxa"/>
-            <w:gridSpan w:val="9"/>
+            <w:gridSpan w:val="12"/>
           </w:tcPr>
           <w:p>
             <w:pPr>
@@ -4950,7 +4972,7 @@
         </w:tc>
         <w:tc>
           <w:tcPr>
-            <w:tcW w:w="1932" w:type="dxa"/>
+            <w:tcW w:w="1934" w:type="dxa"/>
             <w:gridSpan w:val="2"/>
           </w:tcPr>
           <w:p>
@@ -4989,7 +5011,7 @@
         <w:tc>
           <w:tcPr>
             <w:tcW w:w="1534" w:type="dxa"/>
-            <w:gridSpan w:val="2"/>
+            <w:gridSpan w:val="3"/>
           </w:tcPr>
           <w:p>
             <w:pPr>
@@ -5032,7 +5054,8 @@
         </w:tc>
         <w:tc>
           <w:tcPr>
-            <w:tcW w:w="4168" w:type="dxa"/>
+            <w:tcW w:w="4166" w:type="dxa"/>
+            <w:gridSpan w:val="3"/>
           </w:tcPr>
           <w:p>
             <w:pPr>
@@ -5068,7 +5091,7 @@
         <w:tc>
           <w:tcPr>
             <w:tcW w:w="9674" w:type="dxa"/>
-            <w:gridSpan w:val="9"/>
+            <w:gridSpan w:val="12"/>
           </w:tcPr>
           <w:p>
             <w:pPr>
@@ -5116,7 +5139,7 @@
         </w:tc>
         <w:tc>
           <w:tcPr>
-            <w:tcW w:w="1932" w:type="dxa"/>
+            <w:tcW w:w="1934" w:type="dxa"/>
             <w:gridSpan w:val="2"/>
           </w:tcPr>
           <w:p>
@@ -5155,7 +5178,7 @@
         <w:tc>
           <w:tcPr>
             <w:tcW w:w="1534" w:type="dxa"/>
-            <w:gridSpan w:val="2"/>
+            <w:gridSpan w:val="3"/>
           </w:tcPr>
           <w:p>
             <w:pPr>
@@ -5198,7 +5221,8 @@
         </w:tc>
         <w:tc>
           <w:tcPr>
-            <w:tcW w:w="4168" w:type="dxa"/>
+            <w:tcW w:w="4166" w:type="dxa"/>
+            <w:gridSpan w:val="3"/>
           </w:tcPr>
           <w:p>
             <w:pPr>
@@ -5234,7 +5258,7 @@
         <w:tc>
           <w:tcPr>
             <w:tcW w:w="9674" w:type="dxa"/>
-            <w:gridSpan w:val="9"/>
+            <w:gridSpan w:val="12"/>
           </w:tcPr>
           <w:p>
             <w:pPr>
@@ -5280,7 +5304,7 @@
         <w:tc>
           <w:tcPr>
             <w:tcW w:w="9674" w:type="dxa"/>
-            <w:gridSpan w:val="9"/>
+            <w:gridSpan w:val="12"/>
           </w:tcPr>
           <w:p>
             <w:pPr>
@@ -5328,7 +5352,7 @@
         </w:tc>
         <w:tc>
           <w:tcPr>
-            <w:tcW w:w="1932" w:type="dxa"/>
+            <w:tcW w:w="1934" w:type="dxa"/>
             <w:gridSpan w:val="2"/>
           </w:tcPr>
           <w:p>
@@ -5367,7 +5391,7 @@
         <w:tc>
           <w:tcPr>
             <w:tcW w:w="1534" w:type="dxa"/>
-            <w:gridSpan w:val="2"/>
+            <w:gridSpan w:val="3"/>
           </w:tcPr>
           <w:p>
             <w:pPr>
@@ -5410,7 +5434,8 @@
         </w:tc>
         <w:tc>
           <w:tcPr>
-            <w:tcW w:w="4168" w:type="dxa"/>
+            <w:tcW w:w="4166" w:type="dxa"/>
+            <w:gridSpan w:val="3"/>
           </w:tcPr>
           <w:p>
             <w:pPr>
@@ -5446,7 +5471,7 @@
         <w:tc>
           <w:tcPr>
             <w:tcW w:w="9674" w:type="dxa"/>
-            <w:gridSpan w:val="9"/>
+            <w:gridSpan w:val="12"/>
           </w:tcPr>
           <w:p>
             <w:pPr>
@@ -5500,7 +5525,7 @@
         </w:tc>
         <w:tc>
           <w:tcPr>
-            <w:tcW w:w="1932" w:type="dxa"/>
+            <w:tcW w:w="1934" w:type="dxa"/>
             <w:gridSpan w:val="2"/>
           </w:tcPr>
           <w:p>
@@ -5539,7 +5564,7 @@
         <w:tc>
           <w:tcPr>
             <w:tcW w:w="1534" w:type="dxa"/>
-            <w:gridSpan w:val="2"/>
+            <w:gridSpan w:val="3"/>
           </w:tcPr>
           <w:p>
             <w:pPr>
@@ -5582,7 +5607,8 @@
         </w:tc>
         <w:tc>
           <w:tcPr>
-            <w:tcW w:w="4168" w:type="dxa"/>
+            <w:tcW w:w="4166" w:type="dxa"/>
+            <w:gridSpan w:val="3"/>
           </w:tcPr>
           <w:p>
             <w:pPr>
@@ -5618,7 +5644,7 @@
         <w:tc>
           <w:tcPr>
             <w:tcW w:w="9674" w:type="dxa"/>
-            <w:gridSpan w:val="9"/>
+            <w:gridSpan w:val="12"/>
           </w:tcPr>
           <w:p>
             <w:pPr>
@@ -5710,7 +5736,7 @@
         <w:tc>
           <w:tcPr>
             <w:tcW w:w="1559" w:type="dxa"/>
-            <w:gridSpan w:val="2"/>
+            <w:gridSpan w:val="3"/>
           </w:tcPr>
           <w:p>
             <w:pPr>
@@ -5760,7 +5786,7 @@
         <w:tc>
           <w:tcPr>
             <w:tcW w:w="4620" w:type="dxa"/>
-            <w:gridSpan w:val="2"/>
+            <w:gridSpan w:val="4"/>
           </w:tcPr>
           <w:p>
             <w:pPr>
@@ -5796,7 +5822,7 @@
         <w:tc>
           <w:tcPr>
             <w:tcW w:w="9674" w:type="dxa"/>
-            <w:gridSpan w:val="9"/>
+            <w:gridSpan w:val="12"/>
           </w:tcPr>
           <w:p>
             <w:pPr>
@@ -5888,7 +5914,7 @@
         <w:tc>
           <w:tcPr>
             <w:tcW w:w="1559" w:type="dxa"/>
-            <w:gridSpan w:val="2"/>
+            <w:gridSpan w:val="3"/>
           </w:tcPr>
           <w:p>
             <w:pPr>
@@ -5932,7 +5958,7 @@
         <w:tc>
           <w:tcPr>
             <w:tcW w:w="4620" w:type="dxa"/>
-            <w:gridSpan w:val="2"/>
+            <w:gridSpan w:val="4"/>
           </w:tcPr>
           <w:p>
             <w:pPr>
@@ -5968,7 +5994,7 @@
         <w:tc>
           <w:tcPr>
             <w:tcW w:w="9674" w:type="dxa"/>
-            <w:gridSpan w:val="9"/>
+            <w:gridSpan w:val="12"/>
           </w:tcPr>
           <w:p>
             <w:pPr>
@@ -6016,7 +6042,7 @@
         </w:tc>
         <w:tc>
           <w:tcPr>
-            <w:tcW w:w="1932" w:type="dxa"/>
+            <w:tcW w:w="1934" w:type="dxa"/>
             <w:gridSpan w:val="2"/>
           </w:tcPr>
           <w:p>
@@ -6029,7 +6055,15 @@
               <w:rPr>
                 <w:rFonts w:ascii="Consolas" w:hAnsi="Consolas" w:cs="Consolas"/>
               </w:rPr>
-              <w:t>ERRSERVUNAV</w:t>
+              <w:t>ERRSERV</w:t>
+            </w:r>
+            <w:bookmarkStart w:id="1" w:name="_GoBack"/>
+            <w:bookmarkEnd w:id="1"/>
+            <w:r>
+              <w:rPr>
+                <w:rFonts w:ascii="Consolas" w:hAnsi="Consolas" w:cs="Consolas"/>
+              </w:rPr>
+              <w:t>UNAV</w:t>
             </w:r>
           </w:p>
         </w:tc>
@@ -6055,7 +6089,7 @@
         <w:tc>
           <w:tcPr>
             <w:tcW w:w="1534" w:type="dxa"/>
-            <w:gridSpan w:val="2"/>
+            <w:gridSpan w:val="3"/>
           </w:tcPr>
           <w:p>
             <w:pPr>
@@ -6098,7 +6132,8 @@
         </w:tc>
         <w:tc>
           <w:tcPr>
-            <w:tcW w:w="4168" w:type="dxa"/>
+            <w:tcW w:w="4166" w:type="dxa"/>
+            <w:gridSpan w:val="3"/>
           </w:tcPr>
           <w:p>
             <w:pPr>
@@ -6134,7 +6169,7 @@
         <w:tc>
           <w:tcPr>
             <w:tcW w:w="9674" w:type="dxa"/>
-            <w:gridSpan w:val="9"/>
+            <w:gridSpan w:val="12"/>
           </w:tcPr>
           <w:p>
             <w:pPr>
@@ -6147,6 +6182,154 @@
                 <w:rFonts w:ascii="Consolas" w:hAnsi="Consolas" w:cs="Consolas"/>
               </w:rPr>
               <w:t>Błąd – serwer niedostępny (np. w wypadku awarii bazy danych)</w:t>
+            </w:r>
+          </w:p>
+        </w:tc>
+      </w:tr>
+      <w:tr>
+        <w:tc>
+          <w:tcPr>
+            <w:tcW w:w="1008" w:type="dxa"/>
+            <w:vMerge w:val="restart"/>
+          </w:tcPr>
+          <w:p>
+            <w:pPr>
+              <w:rPr>
+                <w:rFonts w:ascii="Consolas" w:hAnsi="Consolas" w:cs="Consolas"/>
+              </w:rPr>
+            </w:pPr>
+            <w:r>
+              <w:rPr>
+                <w:rFonts w:ascii="Consolas" w:hAnsi="Consolas" w:cs="Consolas"/>
+              </w:rPr>
+              <w:t>9.1.29</w:t>
+            </w:r>
+          </w:p>
+        </w:tc>
+        <w:tc>
+          <w:tcPr>
+            <w:tcW w:w="1934" w:type="dxa"/>
+            <w:gridSpan w:val="2"/>
+          </w:tcPr>
+          <w:p>
+            <w:pPr>
+              <w:rPr>
+                <w:rFonts w:ascii="Consolas" w:hAnsi="Consolas" w:cs="Consolas"/>
+              </w:rPr>
+            </w:pPr>
+            <w:r>
+              <w:rPr>
+                <w:rFonts w:ascii="Consolas" w:hAnsi="Consolas" w:cs="Consolas"/>
+              </w:rPr>
+              <w:t>GRPADRGETONE</w:t>
+            </w:r>
+          </w:p>
+        </w:tc>
+        <w:tc>
+          <w:tcPr>
+            <w:tcW w:w="1935" w:type="dxa"/>
+            <w:gridSpan w:val="3"/>
+          </w:tcPr>
+          <w:p>
+            <w:pPr>
+              <w:rPr>
+                <w:rFonts w:ascii="Consolas" w:hAnsi="Consolas" w:cs="Consolas"/>
+              </w:rPr>
+            </w:pPr>
+            <w:r>
+              <w:rPr>
+                <w:rFonts w:ascii="Consolas" w:hAnsi="Consolas" w:cs="Consolas"/>
+              </w:rPr>
+              <w:t>Serwer</w:t>
+            </w:r>
+          </w:p>
+        </w:tc>
+        <w:tc>
+          <w:tcPr>
+            <w:tcW w:w="1935" w:type="dxa"/>
+            <w:gridSpan w:val="5"/>
+          </w:tcPr>
+          <w:p>
+            <w:pPr>
+              <w:rPr>
+                <w:rFonts w:ascii="Consolas" w:hAnsi="Consolas" w:cs="Consolas"/>
+              </w:rPr>
+            </w:pPr>
+            <w:r>
+              <w:rPr>
+                <w:rFonts w:ascii="Consolas" w:hAnsi="Consolas" w:cs="Consolas"/>
+              </w:rPr>
+              <w:t>-</w:t>
+            </w:r>
+          </w:p>
+        </w:tc>
+        <w:tc>
+          <w:tcPr>
+            <w:tcW w:w="1934" w:type="dxa"/>
+          </w:tcPr>
+          <w:p>
+            <w:pPr>
+              <w:rPr>
+                <w:rFonts w:ascii="Consolas" w:hAnsi="Consolas" w:cs="Consolas"/>
+              </w:rPr>
+            </w:pPr>
+            <w:r>
+              <w:rPr>
+                <w:rFonts w:ascii="Consolas" w:hAnsi="Consolas" w:cs="Consolas"/>
+              </w:rPr>
+              <w:t>0x17</w:t>
+            </w:r>
+          </w:p>
+        </w:tc>
+        <w:tc>
+          <w:tcPr>
+            <w:tcW w:w="1936" w:type="dxa"/>
+          </w:tcPr>
+          <w:p>
+            <w:pPr>
+              <w:rPr>
+                <w:rFonts w:ascii="Consolas" w:hAnsi="Consolas" w:cs="Consolas"/>
+              </w:rPr>
+            </w:pPr>
+            <w:r>
+              <w:rPr>
+                <w:rFonts w:ascii="Consolas" w:hAnsi="Consolas" w:cs="Consolas"/>
+              </w:rPr>
+              <w:t>ADDRID</w:t>
+            </w:r>
+          </w:p>
+        </w:tc>
+      </w:tr>
+      <w:tr>
+        <w:tc>
+          <w:tcPr>
+            <w:tcW w:w="1008" w:type="dxa"/>
+            <w:vMerge/>
+          </w:tcPr>
+          <w:p>
+            <w:pPr>
+              <w:rPr>
+                <w:rFonts w:ascii="Consolas" w:hAnsi="Consolas" w:cs="Consolas"/>
+              </w:rPr>
+            </w:pPr>
+          </w:p>
+        </w:tc>
+        <w:tc>
+          <w:tcPr>
+            <w:tcW w:w="9674" w:type="dxa"/>
+            <w:gridSpan w:val="12"/>
+          </w:tcPr>
+          <w:p>
+            <w:pPr>
+              <w:rPr>
+                <w:rFonts w:ascii="Consolas" w:hAnsi="Consolas" w:cs="Consolas"/>
+              </w:rPr>
+            </w:pPr>
+            <w:r>
+              <w:rPr>
+                <w:rFonts w:ascii="Consolas" w:hAnsi="Consolas" w:cs="Consolas"/>
+              </w:rPr>
+              <w:t>Serwer zwraca id adresu dodanego do grupy za pomocą GRPADRADD</w:t>
             </w:r>
           </w:p>
         </w:tc>
@@ -6172,10 +6355,10 @@
     </w:p>
     <w:tbl>
       <w:tblPr>
-        <w:tblStyle w:val="Tabela-Siatka"/>
+        <w:tblStyle w:val="TableGrid"/>
         <w:tblW w:w="10740" w:type="dxa"/>
         <w:tblLayout w:type="fixed"/>
-        <w:tblLook w:val="04A0"/>
+        <w:tblLook w:val="04A0" w:firstRow="1" w:lastRow="0" w:firstColumn="1" w:lastColumn="0" w:noHBand="0" w:noVBand="1"/>
       </w:tblPr>
       <w:tblGrid>
         <w:gridCol w:w="1008"/>
@@ -6602,6 +6785,7 @@
               <w:rPr>
                 <w:rFonts w:ascii="Consolas" w:hAnsi="Consolas" w:cs="Consolas"/>
               </w:rPr>
+              <w:lastRenderedPageBreak/>
               <w:t>9</w:t>
             </w:r>
             <w:r>
@@ -6774,7 +6958,6 @@
               <w:rPr>
                 <w:rFonts w:ascii="Consolas" w:hAnsi="Consolas" w:cs="Consolas"/>
               </w:rPr>
-              <w:lastRenderedPageBreak/>
               <w:t>9.2.7</w:t>
             </w:r>
           </w:p>
@@ -7268,7 +7451,7 @@
     </w:p>
     <w:p>
       <w:pPr>
-        <w:pStyle w:val="Nagwek2"/>
+        <w:pStyle w:val="Heading2"/>
       </w:pPr>
       <w:r>
         <w:t>9.2 Diagram stanów modułu ClientSession</w:t>
@@ -7279,20 +7462,20 @@
     </w:p>
     <w:p>
       <w:pPr>
-        <w:pStyle w:val="Nagwek1"/>
+        <w:pStyle w:val="Heading1"/>
       </w:pPr>
       <w:r>
         <w:object w:dxaOrig="17076" w:dyaOrig="4380">
-          <v:shape id="_x0000_i1030" type="#_x0000_t75" style="width:522.6pt;height:133.8pt" o:ole="">
+          <v:shape id="_x0000_i1030" type="#_x0000_t75" style="width:522.35pt;height:133.8pt" o:ole="">
             <v:imagedata r:id="rId20" o:title=""/>
           </v:shape>
-          <o:OLEObject Type="Embed" ProgID="Visio.Drawing.15" ShapeID="_x0000_i1030" DrawAspect="Content" ObjectID="_1511790586" r:id="rId21"/>
+          <o:OLEObject Type="Embed" ProgID="Visio.Drawing.15" ShapeID="_x0000_i1030" DrawAspect="Content" ObjectID="_1511860626" r:id="rId21"/>
         </w:object>
       </w:r>
     </w:p>
     <w:p>
       <w:pPr>
-        <w:pStyle w:val="Nagwek1"/>
+        <w:pStyle w:val="Heading1"/>
       </w:pPr>
       <w:r>
         <w:t>10. Opis protokołu szyfrującego</w:t>
@@ -7419,9 +7602,9 @@
     </w:p>
     <w:tbl>
       <w:tblPr>
-        <w:tblStyle w:val="Tabela-Siatka"/>
+        <w:tblStyle w:val="TableGrid"/>
         <w:tblW w:w="0" w:type="auto"/>
-        <w:tblLook w:val="04A0"/>
+        <w:tblLook w:val="04A0" w:firstRow="1" w:lastRow="0" w:firstColumn="1" w:lastColumn="0" w:noHBand="0" w:noVBand="1"/>
       </w:tblPr>
       <w:tblGrid>
         <w:gridCol w:w="2093"/>
@@ -7599,9 +7782,9 @@
     </w:p>
     <w:tbl>
       <w:tblPr>
-        <w:tblStyle w:val="Tabela-Siatka"/>
+        <w:tblStyle w:val="TableGrid"/>
         <w:tblW w:w="0" w:type="auto"/>
-        <w:tblLook w:val="04A0"/>
+        <w:tblLook w:val="04A0" w:firstRow="1" w:lastRow="0" w:firstColumn="1" w:lastColumn="0" w:noHBand="0" w:noVBand="1"/>
       </w:tblPr>
       <w:tblGrid>
         <w:gridCol w:w="696"/>
@@ -7746,6 +7929,7 @@
         <w:rPr>
           <w:szCs w:val="24"/>
         </w:rPr>
+        <w:lastRenderedPageBreak/>
         <w:t>Długość danych to 2-bajtowe pole określające wielkość danych.</w:t>
       </w:r>
     </w:p>
@@ -7765,7 +7949,6 @@
           <w:sz w:val="26"/>
           <w:szCs w:val="26"/>
         </w:rPr>
-        <w:lastRenderedPageBreak/>
         <w:t>10.3</w:t>
       </w:r>
       <w:r>
@@ -7800,7 +7983,7 @@
     </w:p>
     <w:p>
       <w:pPr>
-        <w:pStyle w:val="Nagwek1"/>
+        <w:pStyle w:val="Heading1"/>
       </w:pPr>
       <w:r>
         <w:t>1</w:t>
@@ -7955,7 +8138,7 @@
     <w:p/>
     <w:p>
       <w:pPr>
-        <w:pStyle w:val="Nagwek1"/>
+        <w:pStyle w:val="Heading1"/>
       </w:pPr>
       <w:r>
         <w:rPr>
@@ -8064,7 +8247,7 @@
     <w:p/>
     <w:p>
       <w:pPr>
-        <w:pStyle w:val="Nagwek1"/>
+        <w:pStyle w:val="Heading1"/>
         <w:spacing w:before="0"/>
       </w:pPr>
       <w:r>
@@ -8338,7 +8521,7 @@
     </w:p>
     <w:p>
       <w:pPr>
-        <w:pStyle w:val="Nagwek1"/>
+        <w:pStyle w:val="Heading1"/>
         <w:spacing w:before="0"/>
       </w:pPr>
       <w:r>
@@ -8353,7 +8536,7 @@
     </w:p>
     <w:p>
       <w:pPr>
-        <w:pStyle w:val="Nagwek2"/>
+        <w:pStyle w:val="Heading2"/>
         <w:spacing w:before="0"/>
       </w:pPr>
       <w:r>
@@ -8417,7 +8600,7 @@
     </w:p>
     <w:p>
       <w:pPr>
-        <w:pStyle w:val="Nagwek2"/>
+        <w:pStyle w:val="Heading2"/>
         <w:spacing w:before="0"/>
       </w:pPr>
       <w:r>
@@ -8463,7 +8646,7 @@
     </w:p>
     <w:p>
       <w:pPr>
-        <w:pStyle w:val="Nagwek2"/>
+        <w:pStyle w:val="Heading2"/>
         <w:spacing w:before="0"/>
         <w:rPr>
           <w:lang w:val="en-US"/>
@@ -8550,7 +8733,7 @@
     </w:p>
     <w:p>
       <w:pPr>
-        <w:pStyle w:val="Nagwek2"/>
+        <w:pStyle w:val="Heading2"/>
         <w:spacing w:before="0"/>
       </w:pPr>
       <w:r>
@@ -9317,7 +9500,7 @@
 </file>
 
 <file path=word/endnotes.xml><?xml version="1.0" encoding="utf-8"?>
-<w:endnotes xmlns:ve="http://schemas.openxmlformats.org/markup-compatibility/2006" xmlns:o="urn:schemas-microsoft-com:office:office" xmlns:r="http://schemas.openxmlformats.org/officeDocument/2006/relationships" xmlns:m="http://schemas.openxmlformats.org/officeDocument/2006/math" xmlns:v="urn:schemas-microsoft-com:vml" xmlns:wp="http://schemas.openxmlformats.org/drawingml/2006/wordprocessingDrawing" xmlns:w10="urn:schemas-microsoft-com:office:word" xmlns:w="http://schemas.openxmlformats.org/wordprocessingml/2006/main" xmlns:wne="http://schemas.microsoft.com/office/word/2006/wordml">
+<w:endnotes xmlns:wpc="http://schemas.microsoft.com/office/word/2010/wordprocessingCanvas" xmlns:cx="http://schemas.microsoft.com/office/drawing/2014/chartex" xmlns:cx1="http://schemas.microsoft.com/office/drawing/2015/9/8/chartex" xmlns:mc="http://schemas.openxmlformats.org/markup-compatibility/2006" xmlns:o="urn:schemas-microsoft-com:office:office" xmlns:r="http://schemas.openxmlformats.org/officeDocument/2006/relationships" xmlns:m="http://schemas.openxmlformats.org/officeDocument/2006/math" xmlns:v="urn:schemas-microsoft-com:vml" xmlns:wp14="http://schemas.microsoft.com/office/word/2010/wordprocessingDrawing" xmlns:wp="http://schemas.openxmlformats.org/drawingml/2006/wordprocessingDrawing" xmlns:w10="urn:schemas-microsoft-com:office:word" xmlns:w="http://schemas.openxmlformats.org/wordprocessingml/2006/main" xmlns:w14="http://schemas.microsoft.com/office/word/2010/wordml" xmlns:w15="http://schemas.microsoft.com/office/word/2012/wordml" xmlns:w16se="http://schemas.microsoft.com/office/word/2015/wordml/symex" xmlns:wpg="http://schemas.microsoft.com/office/word/2010/wordprocessingGroup" xmlns:wpi="http://schemas.microsoft.com/office/word/2010/wordprocessingInk" xmlns:wne="http://schemas.microsoft.com/office/word/2006/wordml" xmlns:wps="http://schemas.microsoft.com/office/word/2010/wordprocessingShape" mc:Ignorable="w14 w15 w16se wp14">
   <w:endnote w:type="separator" w:id="-1">
     <w:p>
       <w:pPr>
@@ -9342,7 +9525,7 @@
 </file>
 
 <file path=word/footnotes.xml><?xml version="1.0" encoding="utf-8"?>
-<w:footnotes xmlns:ve="http://schemas.openxmlformats.org/markup-compatibility/2006" xmlns:o="urn:schemas-microsoft-com:office:office" xmlns:r="http://schemas.openxmlformats.org/officeDocument/2006/relationships" xmlns:m="http://schemas.openxmlformats.org/officeDocument/2006/math" xmlns:v="urn:schemas-microsoft-com:vml" xmlns:wp="http://schemas.openxmlformats.org/drawingml/2006/wordprocessingDrawing" xmlns:w10="urn:schemas-microsoft-com:office:word" xmlns:w="http://schemas.openxmlformats.org/wordprocessingml/2006/main" xmlns:wne="http://schemas.microsoft.com/office/word/2006/wordml">
+<w:footnotes xmlns:wpc="http://schemas.microsoft.com/office/word/2010/wordprocessingCanvas" xmlns:cx="http://schemas.microsoft.com/office/drawing/2014/chartex" xmlns:cx1="http://schemas.microsoft.com/office/drawing/2015/9/8/chartex" xmlns:mc="http://schemas.openxmlformats.org/markup-compatibility/2006" xmlns:o="urn:schemas-microsoft-com:office:office" xmlns:r="http://schemas.openxmlformats.org/officeDocument/2006/relationships" xmlns:m="http://schemas.openxmlformats.org/officeDocument/2006/math" xmlns:v="urn:schemas-microsoft-com:vml" xmlns:wp14="http://schemas.microsoft.com/office/word/2010/wordprocessingDrawing" xmlns:wp="http://schemas.openxmlformats.org/drawingml/2006/wordprocessingDrawing" xmlns:w10="urn:schemas-microsoft-com:office:word" xmlns:w="http://schemas.openxmlformats.org/wordprocessingml/2006/main" xmlns:w14="http://schemas.microsoft.com/office/word/2010/wordml" xmlns:w15="http://schemas.microsoft.com/office/word/2012/wordml" xmlns:w16se="http://schemas.microsoft.com/office/word/2015/wordml/symex" xmlns:wpg="http://schemas.microsoft.com/office/word/2010/wordprocessingGroup" xmlns:wpi="http://schemas.microsoft.com/office/word/2010/wordprocessingInk" xmlns:wne="http://schemas.microsoft.com/office/word/2006/wordml" xmlns:wps="http://schemas.microsoft.com/office/word/2010/wordprocessingShape" mc:Ignorable="w14 w15 w16se wp14">
   <w:footnote w:type="separator" w:id="-1">
     <w:p>
       <w:pPr>
@@ -9367,8 +9550,8 @@
 </file>
 
 <file path=word/numbering.xml><?xml version="1.0" encoding="utf-8"?>
-<w:numbering xmlns:ve="http://schemas.openxmlformats.org/markup-compatibility/2006" xmlns:o="urn:schemas-microsoft-com:office:office" xmlns:r="http://schemas.openxmlformats.org/officeDocument/2006/relationships" xmlns:m="http://schemas.openxmlformats.org/officeDocument/2006/math" xmlns:v="urn:schemas-microsoft-com:vml" xmlns:wp="http://schemas.openxmlformats.org/drawingml/2006/wordprocessingDrawing" xmlns:w10="urn:schemas-microsoft-com:office:word" xmlns:w="http://schemas.openxmlformats.org/wordprocessingml/2006/main" xmlns:wne="http://schemas.microsoft.com/office/word/2006/wordml">
-  <w:abstractNum w:abstractNumId="0">
+<w:numbering xmlns:wpc="http://schemas.microsoft.com/office/word/2010/wordprocessingCanvas" xmlns:cx="http://schemas.microsoft.com/office/drawing/2014/chartex" xmlns:cx1="http://schemas.microsoft.com/office/drawing/2015/9/8/chartex" xmlns:mc="http://schemas.openxmlformats.org/markup-compatibility/2006" xmlns:o="urn:schemas-microsoft-com:office:office" xmlns:r="http://schemas.openxmlformats.org/officeDocument/2006/relationships" xmlns:m="http://schemas.openxmlformats.org/officeDocument/2006/math" xmlns:v="urn:schemas-microsoft-com:vml" xmlns:wp14="http://schemas.microsoft.com/office/word/2010/wordprocessingDrawing" xmlns:wp="http://schemas.openxmlformats.org/drawingml/2006/wordprocessingDrawing" xmlns:w10="urn:schemas-microsoft-com:office:word" xmlns:w="http://schemas.openxmlformats.org/wordprocessingml/2006/main" xmlns:w14="http://schemas.microsoft.com/office/word/2010/wordml" xmlns:w15="http://schemas.microsoft.com/office/word/2012/wordml" xmlns:w16se="http://schemas.microsoft.com/office/word/2015/wordml/symex" xmlns:wpg="http://schemas.microsoft.com/office/word/2010/wordprocessingGroup" xmlns:wpi="http://schemas.microsoft.com/office/word/2010/wordprocessingInk" xmlns:wne="http://schemas.microsoft.com/office/word/2006/wordml" xmlns:wps="http://schemas.microsoft.com/office/word/2010/wordprocessingShape" mc:Ignorable="w14 w15 w16se wp14">
+  <w:abstractNum w:abstractNumId="0" w15:restartNumberingAfterBreak="0">
     <w:nsid w:val="5DF9606B"/>
     <w:multiLevelType w:val="hybridMultilevel"/>
     <w:tmpl w:val="79E6F378"/>
@@ -9481,7 +9664,7 @@
       </w:rPr>
     </w:lvl>
   </w:abstractNum>
-  <w:abstractNum w:abstractNumId="1">
+  <w:abstractNum w:abstractNumId="1" w15:restartNumberingAfterBreak="0">
     <w:nsid w:val="70170182"/>
     <w:multiLevelType w:val="multilevel"/>
     <w:tmpl w:val="10866AAA"/>
@@ -9604,7 +9787,7 @@
 </file>
 
 <file path=word/styles.xml><?xml version="1.0" encoding="utf-8"?>
-<w:styles xmlns:r="http://schemas.openxmlformats.org/officeDocument/2006/relationships" xmlns:w="http://schemas.openxmlformats.org/wordprocessingml/2006/main">
+<w:styles xmlns:mc="http://schemas.openxmlformats.org/markup-compatibility/2006" xmlns:r="http://schemas.openxmlformats.org/officeDocument/2006/relationships" xmlns:w="http://schemas.openxmlformats.org/wordprocessingml/2006/main" xmlns:w14="http://schemas.microsoft.com/office/word/2010/wordml" xmlns:w15="http://schemas.microsoft.com/office/word/2012/wordml" xmlns:w16se="http://schemas.microsoft.com/office/word/2015/wordml/symex" mc:Ignorable="w14 w15 w16se">
   <w:docDefaults>
     <w:rPrDefault>
       <w:rPr>
@@ -9620,155 +9803,389 @@
       </w:pPr>
     </w:pPrDefault>
   </w:docDefaults>
-  <w:latentStyles w:defLockedState="0" w:defUIPriority="99" w:defSemiHidden="1" w:defUnhideWhenUsed="1" w:defQFormat="0" w:count="267">
-    <w:lsdException w:name="Normal" w:semiHidden="0" w:uiPriority="0" w:unhideWhenUsed="0" w:qFormat="1"/>
-    <w:lsdException w:name="heading 1" w:semiHidden="0" w:uiPriority="9" w:unhideWhenUsed="0" w:qFormat="1"/>
-    <w:lsdException w:name="heading 2" w:uiPriority="9" w:qFormat="1"/>
-    <w:lsdException w:name="heading 3" w:uiPriority="9" w:qFormat="1"/>
-    <w:lsdException w:name="heading 4" w:uiPriority="9" w:qFormat="1"/>
-    <w:lsdException w:name="heading 5" w:uiPriority="9" w:qFormat="1"/>
-    <w:lsdException w:name="heading 6" w:uiPriority="9" w:qFormat="1"/>
-    <w:lsdException w:name="heading 7" w:uiPriority="9" w:qFormat="1"/>
-    <w:lsdException w:name="heading 8" w:uiPriority="9" w:qFormat="1"/>
-    <w:lsdException w:name="heading 9" w:uiPriority="9" w:qFormat="1"/>
-    <w:lsdException w:name="toc 1" w:uiPriority="39"/>
-    <w:lsdException w:name="toc 2" w:uiPriority="39"/>
-    <w:lsdException w:name="toc 3" w:uiPriority="39"/>
-    <w:lsdException w:name="toc 4" w:uiPriority="39"/>
-    <w:lsdException w:name="toc 5" w:uiPriority="39"/>
-    <w:lsdException w:name="toc 6" w:uiPriority="39"/>
-    <w:lsdException w:name="toc 7" w:uiPriority="39"/>
-    <w:lsdException w:name="toc 8" w:uiPriority="39"/>
-    <w:lsdException w:name="toc 9" w:uiPriority="39"/>
-    <w:lsdException w:name="caption" w:uiPriority="35" w:qFormat="1"/>
-    <w:lsdException w:name="Title" w:semiHidden="0" w:uiPriority="10" w:unhideWhenUsed="0" w:qFormat="1"/>
-    <w:lsdException w:name="Default Paragraph Font" w:uiPriority="1"/>
-    <w:lsdException w:name="Subtitle" w:semiHidden="0" w:uiPriority="11" w:unhideWhenUsed="0" w:qFormat="1"/>
-    <w:lsdException w:name="Strong" w:semiHidden="0" w:uiPriority="22" w:unhideWhenUsed="0" w:qFormat="1"/>
-    <w:lsdException w:name="Emphasis" w:semiHidden="0" w:uiPriority="20" w:unhideWhenUsed="0" w:qFormat="1"/>
-    <w:lsdException w:name="Table Grid" w:semiHidden="0" w:uiPriority="39" w:unhideWhenUsed="0"/>
-    <w:lsdException w:name="Placeholder Text" w:unhideWhenUsed="0"/>
-    <w:lsdException w:name="No Spacing" w:semiHidden="0" w:uiPriority="1" w:unhideWhenUsed="0" w:qFormat="1"/>
-    <w:lsdException w:name="Light Shading" w:semiHidden="0" w:uiPriority="60" w:unhideWhenUsed="0"/>
-    <w:lsdException w:name="Light List" w:semiHidden="0" w:uiPriority="61" w:unhideWhenUsed="0"/>
-    <w:lsdException w:name="Light Grid" w:semiHidden="0" w:uiPriority="62" w:unhideWhenUsed="0"/>
-    <w:lsdException w:name="Medium Shading 1" w:semiHidden="0" w:uiPriority="63" w:unhideWhenUsed="0"/>
-    <w:lsdException w:name="Medium Shading 2" w:semiHidden="0" w:uiPriority="64" w:unhideWhenUsed="0"/>
-    <w:lsdException w:name="Medium List 1" w:semiHidden="0" w:uiPriority="65" w:unhideWhenUsed="0"/>
-    <w:lsdException w:name="Medium List 2" w:semiHidden="0" w:uiPriority="66" w:unhideWhenUsed="0"/>
-    <w:lsdException w:name="Medium Grid 1" w:semiHidden="0" w:uiPriority="67" w:unhideWhenUsed="0"/>
-    <w:lsdException w:name="Medium Grid 2" w:semiHidden="0" w:uiPriority="68" w:unhideWhenUsed="0"/>
-    <w:lsdException w:name="Medium Grid 3" w:semiHidden="0" w:uiPriority="69" w:unhideWhenUsed="0"/>
-    <w:lsdException w:name="Dark List" w:semiHidden="0" w:uiPriority="70" w:unhideWhenUsed="0"/>
-    <w:lsdException w:name="Colorful Shading" w:semiHidden="0" w:uiPriority="71" w:unhideWhenUsed="0"/>
-    <w:lsdException w:name="Colorful List" w:semiHidden="0" w:uiPriority="72" w:unhideWhenUsed="0"/>
-    <w:lsdException w:name="Colorful Grid" w:semiHidden="0" w:uiPriority="73" w:unhideWhenUsed="0"/>
-    <w:lsdException w:name="Light Shading Accent 1" w:semiHidden="0" w:uiPriority="60" w:unhideWhenUsed="0"/>
-    <w:lsdException w:name="Light List Accent 1" w:semiHidden="0" w:uiPriority="61" w:unhideWhenUsed="0"/>
-    <w:lsdException w:name="Light Grid Accent 1" w:semiHidden="0" w:uiPriority="62" w:unhideWhenUsed="0"/>
-    <w:lsdException w:name="Medium Shading 1 Accent 1" w:semiHidden="0" w:uiPriority="63" w:unhideWhenUsed="0"/>
-    <w:lsdException w:name="Medium Shading 2 Accent 1" w:semiHidden="0" w:uiPriority="64" w:unhideWhenUsed="0"/>
-    <w:lsdException w:name="Medium List 1 Accent 1" w:semiHidden="0" w:uiPriority="65" w:unhideWhenUsed="0"/>
-    <w:lsdException w:name="Revision" w:unhideWhenUsed="0"/>
-    <w:lsdException w:name="List Paragraph" w:semiHidden="0" w:uiPriority="34" w:unhideWhenUsed="0" w:qFormat="1"/>
-    <w:lsdException w:name="Quote" w:semiHidden="0" w:uiPriority="29" w:unhideWhenUsed="0" w:qFormat="1"/>
-    <w:lsdException w:name="Intense Quote" w:semiHidden="0" w:uiPriority="30" w:unhideWhenUsed="0" w:qFormat="1"/>
-    <w:lsdException w:name="Medium List 2 Accent 1" w:semiHidden="0" w:uiPriority="66" w:unhideWhenUsed="0"/>
-    <w:lsdException w:name="Medium Grid 1 Accent 1" w:semiHidden="0" w:uiPriority="67" w:unhideWhenUsed="0"/>
-    <w:lsdException w:name="Medium Grid 2 Accent 1" w:semiHidden="0" w:uiPriority="68" w:unhideWhenUsed="0"/>
-    <w:lsdException w:name="Medium Grid 3 Accent 1" w:semiHidden="0" w:uiPriority="69" w:unhideWhenUsed="0"/>
-    <w:lsdException w:name="Dark List Accent 1" w:semiHidden="0" w:uiPriority="70" w:unhideWhenUsed="0"/>
-    <w:lsdException w:name="Colorful Shading Accent 1" w:semiHidden="0" w:uiPriority="71" w:unhideWhenUsed="0"/>
-    <w:lsdException w:name="Colorful List Accent 1" w:semiHidden="0" w:uiPriority="72" w:unhideWhenUsed="0"/>
-    <w:lsdException w:name="Colorful Grid Accent 1" w:semiHidden="0" w:uiPriority="73" w:unhideWhenUsed="0"/>
-    <w:lsdException w:name="Light Shading Accent 2" w:semiHidden="0" w:uiPriority="60" w:unhideWhenUsed="0"/>
-    <w:lsdException w:name="Light List Accent 2" w:semiHidden="0" w:uiPriority="61" w:unhideWhenUsed="0"/>
-    <w:lsdException w:name="Light Grid Accent 2" w:semiHidden="0" w:uiPriority="62" w:unhideWhenUsed="0"/>
-    <w:lsdException w:name="Medium Shading 1 Accent 2" w:semiHidden="0" w:uiPriority="63" w:unhideWhenUsed="0"/>
-    <w:lsdException w:name="Medium Shading 2 Accent 2" w:semiHidden="0" w:uiPriority="64" w:unhideWhenUsed="0"/>
-    <w:lsdException w:name="Medium List 1 Accent 2" w:semiHidden="0" w:uiPriority="65" w:unhideWhenUsed="0"/>
-    <w:lsdException w:name="Medium List 2 Accent 2" w:semiHidden="0" w:uiPriority="66" w:unhideWhenUsed="0"/>
-    <w:lsdException w:name="Medium Grid 1 Accent 2" w:semiHidden="0" w:uiPriority="67" w:unhideWhenUsed="0"/>
-    <w:lsdException w:name="Medium Grid 2 Accent 2" w:semiHidden="0" w:uiPriority="68" w:unhideWhenUsed="0"/>
-    <w:lsdException w:name="Medium Grid 3 Accent 2" w:semiHidden="0" w:uiPriority="69" w:unhideWhenUsed="0"/>
-    <w:lsdException w:name="Dark List Accent 2" w:semiHidden="0" w:uiPriority="70" w:unhideWhenUsed="0"/>
-    <w:lsdException w:name="Colorful Shading Accent 2" w:semiHidden="0" w:uiPriority="71" w:unhideWhenUsed="0"/>
-    <w:lsdException w:name="Colorful List Accent 2" w:semiHidden="0" w:uiPriority="72" w:unhideWhenUsed="0"/>
-    <w:lsdException w:name="Colorful Grid Accent 2" w:semiHidden="0" w:uiPriority="73" w:unhideWhenUsed="0"/>
-    <w:lsdException w:name="Light Shading Accent 3" w:semiHidden="0" w:uiPriority="60" w:unhideWhenUsed="0"/>
-    <w:lsdException w:name="Light List Accent 3" w:semiHidden="0" w:uiPriority="61" w:unhideWhenUsed="0"/>
-    <w:lsdException w:name="Light Grid Accent 3" w:semiHidden="0" w:uiPriority="62" w:unhideWhenUsed="0"/>
-    <w:lsdException w:name="Medium Shading 1 Accent 3" w:semiHidden="0" w:uiPriority="63" w:unhideWhenUsed="0"/>
-    <w:lsdException w:name="Medium Shading 2 Accent 3" w:semiHidden="0" w:uiPriority="64" w:unhideWhenUsed="0"/>
-    <w:lsdException w:name="Medium List 1 Accent 3" w:semiHidden="0" w:uiPriority="65" w:unhideWhenUsed="0"/>
-    <w:lsdException w:name="Medium List 2 Accent 3" w:semiHidden="0" w:uiPriority="66" w:unhideWhenUsed="0"/>
-    <w:lsdException w:name="Medium Grid 1 Accent 3" w:semiHidden="0" w:uiPriority="67" w:unhideWhenUsed="0"/>
-    <w:lsdException w:name="Medium Grid 2 Accent 3" w:semiHidden="0" w:uiPriority="68" w:unhideWhenUsed="0"/>
-    <w:lsdException w:name="Medium Grid 3 Accent 3" w:semiHidden="0" w:uiPriority="69" w:unhideWhenUsed="0"/>
-    <w:lsdException w:name="Dark List Accent 3" w:semiHidden="0" w:uiPriority="70" w:unhideWhenUsed="0"/>
-    <w:lsdException w:name="Colorful Shading Accent 3" w:semiHidden="0" w:uiPriority="71" w:unhideWhenUsed="0"/>
-    <w:lsdException w:name="Colorful List Accent 3" w:semiHidden="0" w:uiPriority="72" w:unhideWhenUsed="0"/>
-    <w:lsdException w:name="Colorful Grid Accent 3" w:semiHidden="0" w:uiPriority="73" w:unhideWhenUsed="0"/>
-    <w:lsdException w:name="Light Shading Accent 4" w:semiHidden="0" w:uiPriority="60" w:unhideWhenUsed="0"/>
-    <w:lsdException w:name="Light List Accent 4" w:semiHidden="0" w:uiPriority="61" w:unhideWhenUsed="0"/>
-    <w:lsdException w:name="Light Grid Accent 4" w:semiHidden="0" w:uiPriority="62" w:unhideWhenUsed="0"/>
-    <w:lsdException w:name="Medium Shading 1 Accent 4" w:semiHidden="0" w:uiPriority="63" w:unhideWhenUsed="0"/>
-    <w:lsdException w:name="Medium Shading 2 Accent 4" w:semiHidden="0" w:uiPriority="64" w:unhideWhenUsed="0"/>
-    <w:lsdException w:name="Medium List 1 Accent 4" w:semiHidden="0" w:uiPriority="65" w:unhideWhenUsed="0"/>
-    <w:lsdException w:name="Medium List 2 Accent 4" w:semiHidden="0" w:uiPriority="66" w:unhideWhenUsed="0"/>
-    <w:lsdException w:name="Medium Grid 1 Accent 4" w:semiHidden="0" w:uiPriority="67" w:unhideWhenUsed="0"/>
-    <w:lsdException w:name="Medium Grid 2 Accent 4" w:semiHidden="0" w:uiPriority="68" w:unhideWhenUsed="0"/>
-    <w:lsdException w:name="Medium Grid 3 Accent 4" w:semiHidden="0" w:uiPriority="69" w:unhideWhenUsed="0"/>
-    <w:lsdException w:name="Dark List Accent 4" w:semiHidden="0" w:uiPriority="70" w:unhideWhenUsed="0"/>
-    <w:lsdException w:name="Colorful Shading Accent 4" w:semiHidden="0" w:uiPriority="71" w:unhideWhenUsed="0"/>
-    <w:lsdException w:name="Colorful List Accent 4" w:semiHidden="0" w:uiPriority="72" w:unhideWhenUsed="0"/>
-    <w:lsdException w:name="Colorful Grid Accent 4" w:semiHidden="0" w:uiPriority="73" w:unhideWhenUsed="0"/>
-    <w:lsdException w:name="Light Shading Accent 5" w:semiHidden="0" w:uiPriority="60" w:unhideWhenUsed="0"/>
-    <w:lsdException w:name="Light List Accent 5" w:semiHidden="0" w:uiPriority="61" w:unhideWhenUsed="0"/>
-    <w:lsdException w:name="Light Grid Accent 5" w:semiHidden="0" w:uiPriority="62" w:unhideWhenUsed="0"/>
-    <w:lsdException w:name="Medium Shading 1 Accent 5" w:semiHidden="0" w:uiPriority="63" w:unhideWhenUsed="0"/>
-    <w:lsdException w:name="Medium Shading 2 Accent 5" w:semiHidden="0" w:uiPriority="64" w:unhideWhenUsed="0"/>
-    <w:lsdException w:name="Medium List 1 Accent 5" w:semiHidden="0" w:uiPriority="65" w:unhideWhenUsed="0"/>
-    <w:lsdException w:name="Medium List 2 Accent 5" w:semiHidden="0" w:uiPriority="66" w:unhideWhenUsed="0"/>
-    <w:lsdException w:name="Medium Grid 1 Accent 5" w:semiHidden="0" w:uiPriority="67" w:unhideWhenUsed="0"/>
-    <w:lsdException w:name="Medium Grid 2 Accent 5" w:semiHidden="0" w:uiPriority="68" w:unhideWhenUsed="0"/>
-    <w:lsdException w:name="Medium Grid 3 Accent 5" w:semiHidden="0" w:uiPriority="69" w:unhideWhenUsed="0"/>
-    <w:lsdException w:name="Dark List Accent 5" w:semiHidden="0" w:uiPriority="70" w:unhideWhenUsed="0"/>
-    <w:lsdException w:name="Colorful Shading Accent 5" w:semiHidden="0" w:uiPriority="71" w:unhideWhenUsed="0"/>
-    <w:lsdException w:name="Colorful List Accent 5" w:semiHidden="0" w:uiPriority="72" w:unhideWhenUsed="0"/>
-    <w:lsdException w:name="Colorful Grid Accent 5" w:semiHidden="0" w:uiPriority="73" w:unhideWhenUsed="0"/>
-    <w:lsdException w:name="Light Shading Accent 6" w:semiHidden="0" w:uiPriority="60" w:unhideWhenUsed="0"/>
-    <w:lsdException w:name="Light List Accent 6" w:semiHidden="0" w:uiPriority="61" w:unhideWhenUsed="0"/>
-    <w:lsdException w:name="Light Grid Accent 6" w:semiHidden="0" w:uiPriority="62" w:unhideWhenUsed="0"/>
-    <w:lsdException w:name="Medium Shading 1 Accent 6" w:semiHidden="0" w:uiPriority="63" w:unhideWhenUsed="0"/>
-    <w:lsdException w:name="Medium Shading 2 Accent 6" w:semiHidden="0" w:uiPriority="64" w:unhideWhenUsed="0"/>
-    <w:lsdException w:name="Medium List 1 Accent 6" w:semiHidden="0" w:uiPriority="65" w:unhideWhenUsed="0"/>
-    <w:lsdException w:name="Medium List 2 Accent 6" w:semiHidden="0" w:uiPriority="66" w:unhideWhenUsed="0"/>
-    <w:lsdException w:name="Medium Grid 1 Accent 6" w:semiHidden="0" w:uiPriority="67" w:unhideWhenUsed="0"/>
-    <w:lsdException w:name="Medium Grid 2 Accent 6" w:semiHidden="0" w:uiPriority="68" w:unhideWhenUsed="0"/>
-    <w:lsdException w:name="Medium Grid 3 Accent 6" w:semiHidden="0" w:uiPriority="69" w:unhideWhenUsed="0"/>
-    <w:lsdException w:name="Dark List Accent 6" w:semiHidden="0" w:uiPriority="70" w:unhideWhenUsed="0"/>
-    <w:lsdException w:name="Colorful Shading Accent 6" w:semiHidden="0" w:uiPriority="71" w:unhideWhenUsed="0"/>
-    <w:lsdException w:name="Colorful List Accent 6" w:semiHidden="0" w:uiPriority="72" w:unhideWhenUsed="0"/>
-    <w:lsdException w:name="Colorful Grid Accent 6" w:semiHidden="0" w:uiPriority="73" w:unhideWhenUsed="0"/>
-    <w:lsdException w:name="Subtle Emphasis" w:semiHidden="0" w:uiPriority="19" w:unhideWhenUsed="0" w:qFormat="1"/>
-    <w:lsdException w:name="Intense Emphasis" w:semiHidden="0" w:uiPriority="21" w:unhideWhenUsed="0" w:qFormat="1"/>
-    <w:lsdException w:name="Subtle Reference" w:semiHidden="0" w:uiPriority="31" w:unhideWhenUsed="0" w:qFormat="1"/>
-    <w:lsdException w:name="Intense Reference" w:semiHidden="0" w:uiPriority="32" w:unhideWhenUsed="0" w:qFormat="1"/>
-    <w:lsdException w:name="Book Title" w:semiHidden="0" w:uiPriority="33" w:unhideWhenUsed="0" w:qFormat="1"/>
-    <w:lsdException w:name="Bibliography" w:uiPriority="37"/>
-    <w:lsdException w:name="TOC Heading" w:uiPriority="39" w:qFormat="1"/>
+  <w:latentStyles w:defLockedState="0" w:defUIPriority="99" w:defSemiHidden="0" w:defUnhideWhenUsed="0" w:defQFormat="0" w:count="371">
+    <w:lsdException w:name="Normal" w:uiPriority="0" w:qFormat="1"/>
+    <w:lsdException w:name="heading 1" w:uiPriority="9" w:qFormat="1"/>
+    <w:lsdException w:name="heading 2" w:semiHidden="1" w:uiPriority="9" w:unhideWhenUsed="1" w:qFormat="1"/>
+    <w:lsdException w:name="heading 3" w:semiHidden="1" w:uiPriority="9" w:unhideWhenUsed="1" w:qFormat="1"/>
+    <w:lsdException w:name="heading 4" w:semiHidden="1" w:uiPriority="9" w:unhideWhenUsed="1" w:qFormat="1"/>
+    <w:lsdException w:name="heading 5" w:semiHidden="1" w:uiPriority="9" w:unhideWhenUsed="1" w:qFormat="1"/>
+    <w:lsdException w:name="heading 6" w:semiHidden="1" w:uiPriority="9" w:unhideWhenUsed="1" w:qFormat="1"/>
+    <w:lsdException w:name="heading 7" w:semiHidden="1" w:uiPriority="9" w:unhideWhenUsed="1" w:qFormat="1"/>
+    <w:lsdException w:name="heading 8" w:semiHidden="1" w:uiPriority="9" w:unhideWhenUsed="1" w:qFormat="1"/>
+    <w:lsdException w:name="heading 9" w:semiHidden="1" w:uiPriority="9" w:unhideWhenUsed="1" w:qFormat="1"/>
+    <w:lsdException w:name="index 1" w:semiHidden="1" w:unhideWhenUsed="1"/>
+    <w:lsdException w:name="index 2" w:semiHidden="1" w:unhideWhenUsed="1"/>
+    <w:lsdException w:name="index 3" w:semiHidden="1" w:unhideWhenUsed="1"/>
+    <w:lsdException w:name="index 4" w:semiHidden="1" w:unhideWhenUsed="1"/>
+    <w:lsdException w:name="index 5" w:semiHidden="1" w:unhideWhenUsed="1"/>
+    <w:lsdException w:name="index 6" w:semiHidden="1" w:unhideWhenUsed="1"/>
+    <w:lsdException w:name="index 7" w:semiHidden="1" w:unhideWhenUsed="1"/>
+    <w:lsdException w:name="index 8" w:semiHidden="1" w:unhideWhenUsed="1"/>
+    <w:lsdException w:name="index 9" w:semiHidden="1" w:unhideWhenUsed="1"/>
+    <w:lsdException w:name="toc 1" w:semiHidden="1" w:uiPriority="39" w:unhideWhenUsed="1"/>
+    <w:lsdException w:name="toc 2" w:semiHidden="1" w:uiPriority="39" w:unhideWhenUsed="1"/>
+    <w:lsdException w:name="toc 3" w:semiHidden="1" w:uiPriority="39" w:unhideWhenUsed="1"/>
+    <w:lsdException w:name="toc 4" w:semiHidden="1" w:uiPriority="39" w:unhideWhenUsed="1"/>
+    <w:lsdException w:name="toc 5" w:semiHidden="1" w:uiPriority="39" w:unhideWhenUsed="1"/>
+    <w:lsdException w:name="toc 6" w:semiHidden="1" w:uiPriority="39" w:unhideWhenUsed="1"/>
+    <w:lsdException w:name="toc 7" w:semiHidden="1" w:uiPriority="39" w:unhideWhenUsed="1"/>
+    <w:lsdException w:name="toc 8" w:semiHidden="1" w:uiPriority="39" w:unhideWhenUsed="1"/>
+    <w:lsdException w:name="toc 9" w:semiHidden="1" w:uiPriority="39" w:unhideWhenUsed="1"/>
+    <w:lsdException w:name="Normal Indent" w:semiHidden="1" w:unhideWhenUsed="1"/>
+    <w:lsdException w:name="footnote text" w:semiHidden="1" w:unhideWhenUsed="1"/>
+    <w:lsdException w:name="annotation text" w:semiHidden="1" w:unhideWhenUsed="1"/>
+    <w:lsdException w:name="header" w:semiHidden="1" w:unhideWhenUsed="1"/>
+    <w:lsdException w:name="footer" w:semiHidden="1" w:unhideWhenUsed="1"/>
+    <w:lsdException w:name="index heading" w:semiHidden="1" w:unhideWhenUsed="1"/>
+    <w:lsdException w:name="caption" w:semiHidden="1" w:uiPriority="35" w:unhideWhenUsed="1" w:qFormat="1"/>
+    <w:lsdException w:name="table of figures" w:semiHidden="1" w:unhideWhenUsed="1"/>
+    <w:lsdException w:name="envelope address" w:semiHidden="1" w:unhideWhenUsed="1"/>
+    <w:lsdException w:name="envelope return" w:semiHidden="1" w:unhideWhenUsed="1"/>
+    <w:lsdException w:name="footnote reference" w:semiHidden="1" w:unhideWhenUsed="1"/>
+    <w:lsdException w:name="annotation reference" w:semiHidden="1" w:unhideWhenUsed="1"/>
+    <w:lsdException w:name="line number" w:semiHidden="1" w:unhideWhenUsed="1"/>
+    <w:lsdException w:name="page number" w:semiHidden="1" w:unhideWhenUsed="1"/>
+    <w:lsdException w:name="endnote reference" w:semiHidden="1" w:unhideWhenUsed="1"/>
+    <w:lsdException w:name="endnote text" w:semiHidden="1" w:unhideWhenUsed="1"/>
+    <w:lsdException w:name="table of authorities" w:semiHidden="1" w:unhideWhenUsed="1"/>
+    <w:lsdException w:name="macro" w:semiHidden="1" w:unhideWhenUsed="1"/>
+    <w:lsdException w:name="toa heading" w:semiHidden="1" w:unhideWhenUsed="1"/>
+    <w:lsdException w:name="List" w:semiHidden="1" w:unhideWhenUsed="1"/>
+    <w:lsdException w:name="List Bullet" w:semiHidden="1" w:unhideWhenUsed="1"/>
+    <w:lsdException w:name="List Number" w:semiHidden="1" w:unhideWhenUsed="1"/>
+    <w:lsdException w:name="List 2" w:semiHidden="1" w:unhideWhenUsed="1"/>
+    <w:lsdException w:name="List 3" w:semiHidden="1" w:unhideWhenUsed="1"/>
+    <w:lsdException w:name="List 4" w:semiHidden="1" w:unhideWhenUsed="1"/>
+    <w:lsdException w:name="List 5" w:semiHidden="1" w:unhideWhenUsed="1"/>
+    <w:lsdException w:name="List Bullet 2" w:semiHidden="1" w:unhideWhenUsed="1"/>
+    <w:lsdException w:name="List Bullet 3" w:semiHidden="1" w:unhideWhenUsed="1"/>
+    <w:lsdException w:name="List Bullet 4" w:semiHidden="1" w:unhideWhenUsed="1"/>
+    <w:lsdException w:name="List Bullet 5" w:semiHidden="1" w:unhideWhenUsed="1"/>
+    <w:lsdException w:name="List Number 2" w:semiHidden="1" w:unhideWhenUsed="1"/>
+    <w:lsdException w:name="List Number 3" w:semiHidden="1" w:unhideWhenUsed="1"/>
+    <w:lsdException w:name="List Number 4" w:semiHidden="1" w:unhideWhenUsed="1"/>
+    <w:lsdException w:name="List Number 5" w:semiHidden="1" w:unhideWhenUsed="1"/>
+    <w:lsdException w:name="Title" w:uiPriority="10" w:qFormat="1"/>
+    <w:lsdException w:name="Closing" w:semiHidden="1" w:unhideWhenUsed="1"/>
+    <w:lsdException w:name="Signature" w:semiHidden="1" w:unhideWhenUsed="1"/>
+    <w:lsdException w:name="Default Paragraph Font" w:semiHidden="1" w:uiPriority="1" w:unhideWhenUsed="1"/>
+    <w:lsdException w:name="Body Text" w:semiHidden="1" w:unhideWhenUsed="1"/>
+    <w:lsdException w:name="Body Text Indent" w:semiHidden="1" w:unhideWhenUsed="1"/>
+    <w:lsdException w:name="List Continue" w:semiHidden="1" w:unhideWhenUsed="1"/>
+    <w:lsdException w:name="List Continue 2" w:semiHidden="1" w:unhideWhenUsed="1"/>
+    <w:lsdException w:name="List Continue 3" w:semiHidden="1" w:unhideWhenUsed="1"/>
+    <w:lsdException w:name="List Continue 4" w:semiHidden="1" w:unhideWhenUsed="1"/>
+    <w:lsdException w:name="List Continue 5" w:semiHidden="1" w:unhideWhenUsed="1"/>
+    <w:lsdException w:name="Message Header" w:semiHidden="1" w:unhideWhenUsed="1"/>
+    <w:lsdException w:name="Subtitle" w:uiPriority="11" w:qFormat="1"/>
+    <w:lsdException w:name="Salutation" w:semiHidden="1" w:unhideWhenUsed="1"/>
+    <w:lsdException w:name="Date" w:semiHidden="1" w:unhideWhenUsed="1"/>
+    <w:lsdException w:name="Body Text First Indent" w:semiHidden="1" w:unhideWhenUsed="1"/>
+    <w:lsdException w:name="Body Text First Indent 2" w:semiHidden="1" w:unhideWhenUsed="1"/>
+    <w:lsdException w:name="Note Heading" w:semiHidden="1" w:unhideWhenUsed="1"/>
+    <w:lsdException w:name="Body Text 2" w:semiHidden="1" w:unhideWhenUsed="1"/>
+    <w:lsdException w:name="Body Text 3" w:semiHidden="1" w:unhideWhenUsed="1"/>
+    <w:lsdException w:name="Body Text Indent 2" w:semiHidden="1" w:unhideWhenUsed="1"/>
+    <w:lsdException w:name="Body Text Indent 3" w:semiHidden="1" w:unhideWhenUsed="1"/>
+    <w:lsdException w:name="Block Text" w:semiHidden="1" w:unhideWhenUsed="1"/>
+    <w:lsdException w:name="Hyperlink" w:semiHidden="1" w:unhideWhenUsed="1"/>
+    <w:lsdException w:name="FollowedHyperlink" w:semiHidden="1" w:unhideWhenUsed="1"/>
+    <w:lsdException w:name="Strong" w:uiPriority="22" w:qFormat="1"/>
+    <w:lsdException w:name="Emphasis" w:uiPriority="20" w:qFormat="1"/>
+    <w:lsdException w:name="Document Map" w:semiHidden="1" w:unhideWhenUsed="1"/>
+    <w:lsdException w:name="Plain Text" w:semiHidden="1" w:unhideWhenUsed="1"/>
+    <w:lsdException w:name="E-mail Signature" w:semiHidden="1" w:unhideWhenUsed="1"/>
+    <w:lsdException w:name="HTML Top of Form" w:semiHidden="1" w:unhideWhenUsed="1"/>
+    <w:lsdException w:name="HTML Bottom of Form" w:semiHidden="1" w:unhideWhenUsed="1"/>
+    <w:lsdException w:name="Normal (Web)" w:semiHidden="1" w:unhideWhenUsed="1"/>
+    <w:lsdException w:name="HTML Acronym" w:semiHidden="1" w:unhideWhenUsed="1"/>
+    <w:lsdException w:name="HTML Address" w:semiHidden="1" w:unhideWhenUsed="1"/>
+    <w:lsdException w:name="HTML Cite" w:semiHidden="1" w:unhideWhenUsed="1"/>
+    <w:lsdException w:name="HTML Code" w:semiHidden="1" w:unhideWhenUsed="1"/>
+    <w:lsdException w:name="HTML Definition" w:semiHidden="1" w:unhideWhenUsed="1"/>
+    <w:lsdException w:name="HTML Keyboard" w:semiHidden="1" w:unhideWhenUsed="1"/>
+    <w:lsdException w:name="HTML Preformatted" w:semiHidden="1" w:unhideWhenUsed="1"/>
+    <w:lsdException w:name="HTML Sample" w:semiHidden="1" w:unhideWhenUsed="1"/>
+    <w:lsdException w:name="HTML Typewriter" w:semiHidden="1" w:unhideWhenUsed="1"/>
+    <w:lsdException w:name="HTML Variable" w:semiHidden="1" w:unhideWhenUsed="1"/>
+    <w:lsdException w:name="Normal Table" w:semiHidden="1" w:unhideWhenUsed="1"/>
+    <w:lsdException w:name="annotation subject" w:semiHidden="1" w:unhideWhenUsed="1"/>
+    <w:lsdException w:name="No List" w:semiHidden="1" w:unhideWhenUsed="1"/>
+    <w:lsdException w:name="Outline List 1" w:semiHidden="1" w:unhideWhenUsed="1"/>
+    <w:lsdException w:name="Outline List 2" w:semiHidden="1" w:unhideWhenUsed="1"/>
+    <w:lsdException w:name="Outline List 3" w:semiHidden="1" w:unhideWhenUsed="1"/>
+    <w:lsdException w:name="Table Simple 1" w:semiHidden="1" w:unhideWhenUsed="1"/>
+    <w:lsdException w:name="Table Simple 2" w:semiHidden="1" w:unhideWhenUsed="1"/>
+    <w:lsdException w:name="Table Simple 3" w:semiHidden="1" w:unhideWhenUsed="1"/>
+    <w:lsdException w:name="Table Classic 1" w:semiHidden="1" w:unhideWhenUsed="1"/>
+    <w:lsdException w:name="Table Classic 2" w:semiHidden="1" w:unhideWhenUsed="1"/>
+    <w:lsdException w:name="Table Classic 3" w:semiHidden="1" w:unhideWhenUsed="1"/>
+    <w:lsdException w:name="Table Classic 4" w:semiHidden="1" w:unhideWhenUsed="1"/>
+    <w:lsdException w:name="Table Colorful 1" w:semiHidden="1" w:unhideWhenUsed="1"/>
+    <w:lsdException w:name="Table Colorful 2" w:semiHidden="1" w:unhideWhenUsed="1"/>
+    <w:lsdException w:name="Table Colorful 3" w:semiHidden="1" w:unhideWhenUsed="1"/>
+    <w:lsdException w:name="Table Columns 1" w:semiHidden="1" w:unhideWhenUsed="1"/>
+    <w:lsdException w:name="Table Columns 2" w:semiHidden="1" w:unhideWhenUsed="1"/>
+    <w:lsdException w:name="Table Columns 3" w:semiHidden="1" w:unhideWhenUsed="1"/>
+    <w:lsdException w:name="Table Columns 4" w:semiHidden="1" w:unhideWhenUsed="1"/>
+    <w:lsdException w:name="Table Columns 5" w:semiHidden="1" w:unhideWhenUsed="1"/>
+    <w:lsdException w:name="Table Grid 1" w:semiHidden="1" w:unhideWhenUsed="1"/>
+    <w:lsdException w:name="Table Grid 2" w:semiHidden="1" w:unhideWhenUsed="1"/>
+    <w:lsdException w:name="Table Grid 3" w:semiHidden="1" w:unhideWhenUsed="1"/>
+    <w:lsdException w:name="Table Grid 4" w:semiHidden="1" w:unhideWhenUsed="1"/>
+    <w:lsdException w:name="Table Grid 5" w:semiHidden="1" w:unhideWhenUsed="1"/>
+    <w:lsdException w:name="Table Grid 6" w:semiHidden="1" w:unhideWhenUsed="1"/>
+    <w:lsdException w:name="Table Grid 7" w:semiHidden="1" w:unhideWhenUsed="1"/>
+    <w:lsdException w:name="Table Grid 8" w:semiHidden="1" w:unhideWhenUsed="1"/>
+    <w:lsdException w:name="Table List 1" w:semiHidden="1" w:unhideWhenUsed="1"/>
+    <w:lsdException w:name="Table List 2" w:semiHidden="1" w:unhideWhenUsed="1"/>
+    <w:lsdException w:name="Table List 3" w:semiHidden="1" w:unhideWhenUsed="1"/>
+    <w:lsdException w:name="Table List 4" w:semiHidden="1" w:unhideWhenUsed="1"/>
+    <w:lsdException w:name="Table List 5" w:semiHidden="1" w:unhideWhenUsed="1"/>
+    <w:lsdException w:name="Table List 6" w:semiHidden="1" w:unhideWhenUsed="1"/>
+    <w:lsdException w:name="Table List 7" w:semiHidden="1" w:unhideWhenUsed="1"/>
+    <w:lsdException w:name="Table List 8" w:semiHidden="1" w:unhideWhenUsed="1"/>
+    <w:lsdException w:name="Table 3D effects 1" w:semiHidden="1" w:unhideWhenUsed="1"/>
+    <w:lsdException w:name="Table 3D effects 2" w:semiHidden="1" w:unhideWhenUsed="1"/>
+    <w:lsdException w:name="Table 3D effects 3" w:semiHidden="1" w:unhideWhenUsed="1"/>
+    <w:lsdException w:name="Table Contemporary" w:semiHidden="1" w:unhideWhenUsed="1"/>
+    <w:lsdException w:name="Table Elegant" w:semiHidden="1" w:unhideWhenUsed="1"/>
+    <w:lsdException w:name="Table Professional" w:semiHidden="1" w:unhideWhenUsed="1"/>
+    <w:lsdException w:name="Table Subtle 1" w:semiHidden="1" w:unhideWhenUsed="1"/>
+    <w:lsdException w:name="Table Subtle 2" w:semiHidden="1" w:unhideWhenUsed="1"/>
+    <w:lsdException w:name="Table Web 1" w:semiHidden="1" w:unhideWhenUsed="1"/>
+    <w:lsdException w:name="Table Web 2" w:semiHidden="1" w:unhideWhenUsed="1"/>
+    <w:lsdException w:name="Table Web 3" w:semiHidden="1" w:unhideWhenUsed="1"/>
+    <w:lsdException w:name="Balloon Text" w:semiHidden="1" w:unhideWhenUsed="1"/>
+    <w:lsdException w:name="Table Grid" w:uiPriority="39"/>
+    <w:lsdException w:name="Table Theme" w:semiHidden="1" w:unhideWhenUsed="1"/>
+    <w:lsdException w:name="Placeholder Text" w:semiHidden="1"/>
+    <w:lsdException w:name="No Spacing" w:uiPriority="1" w:qFormat="1"/>
+    <w:lsdException w:name="Light Shading" w:uiPriority="60"/>
+    <w:lsdException w:name="Light List" w:uiPriority="61"/>
+    <w:lsdException w:name="Light Grid" w:uiPriority="62"/>
+    <w:lsdException w:name="Medium Shading 1" w:uiPriority="63"/>
+    <w:lsdException w:name="Medium Shading 2" w:uiPriority="64"/>
+    <w:lsdException w:name="Medium List 1" w:uiPriority="65"/>
+    <w:lsdException w:name="Medium List 2" w:uiPriority="66"/>
+    <w:lsdException w:name="Medium Grid 1" w:uiPriority="67"/>
+    <w:lsdException w:name="Medium Grid 2" w:uiPriority="68"/>
+    <w:lsdException w:name="Medium Grid 3" w:uiPriority="69"/>
+    <w:lsdException w:name="Dark List" w:uiPriority="70"/>
+    <w:lsdException w:name="Colorful Shading" w:uiPriority="71"/>
+    <w:lsdException w:name="Colorful List" w:uiPriority="72"/>
+    <w:lsdException w:name="Colorful Grid" w:uiPriority="73"/>
+    <w:lsdException w:name="Light Shading Accent 1" w:uiPriority="60"/>
+    <w:lsdException w:name="Light List Accent 1" w:uiPriority="61"/>
+    <w:lsdException w:name="Light Grid Accent 1" w:uiPriority="62"/>
+    <w:lsdException w:name="Medium Shading 1 Accent 1" w:uiPriority="63"/>
+    <w:lsdException w:name="Medium Shading 2 Accent 1" w:uiPriority="64"/>
+    <w:lsdException w:name="Medium List 1 Accent 1" w:uiPriority="65"/>
+    <w:lsdException w:name="Revision" w:semiHidden="1"/>
+    <w:lsdException w:name="List Paragraph" w:uiPriority="34" w:qFormat="1"/>
+    <w:lsdException w:name="Quote" w:uiPriority="29" w:qFormat="1"/>
+    <w:lsdException w:name="Intense Quote" w:uiPriority="30" w:qFormat="1"/>
+    <w:lsdException w:name="Medium List 2 Accent 1" w:uiPriority="66"/>
+    <w:lsdException w:name="Medium Grid 1 Accent 1" w:uiPriority="67"/>
+    <w:lsdException w:name="Medium Grid 2 Accent 1" w:uiPriority="68"/>
+    <w:lsdException w:name="Medium Grid 3 Accent 1" w:uiPriority="69"/>
+    <w:lsdException w:name="Dark List Accent 1" w:uiPriority="70"/>
+    <w:lsdException w:name="Colorful Shading Accent 1" w:uiPriority="71"/>
+    <w:lsdException w:name="Colorful List Accent 1" w:uiPriority="72"/>
+    <w:lsdException w:name="Colorful Grid Accent 1" w:uiPriority="73"/>
+    <w:lsdException w:name="Light Shading Accent 2" w:uiPriority="60"/>
+    <w:lsdException w:name="Light List Accent 2" w:uiPriority="61"/>
+    <w:lsdException w:name="Light Grid Accent 2" w:uiPriority="62"/>
+    <w:lsdException w:name="Medium Shading 1 Accent 2" w:uiPriority="63"/>
+    <w:lsdException w:name="Medium Shading 2 Accent 2" w:uiPriority="64"/>
+    <w:lsdException w:name="Medium List 1 Accent 2" w:uiPriority="65"/>
+    <w:lsdException w:name="Medium List 2 Accent 2" w:uiPriority="66"/>
+    <w:lsdException w:name="Medium Grid 1 Accent 2" w:uiPriority="67"/>
+    <w:lsdException w:name="Medium Grid 2 Accent 2" w:uiPriority="68"/>
+    <w:lsdException w:name="Medium Grid 3 Accent 2" w:uiPriority="69"/>
+    <w:lsdException w:name="Dark List Accent 2" w:uiPriority="70"/>
+    <w:lsdException w:name="Colorful Shading Accent 2" w:uiPriority="71"/>
+    <w:lsdException w:name="Colorful List Accent 2" w:uiPriority="72"/>
+    <w:lsdException w:name="Colorful Grid Accent 2" w:uiPriority="73"/>
+    <w:lsdException w:name="Light Shading Accent 3" w:uiPriority="60"/>
+    <w:lsdException w:name="Light List Accent 3" w:uiPriority="61"/>
+    <w:lsdException w:name="Light Grid Accent 3" w:uiPriority="62"/>
+    <w:lsdException w:name="Medium Shading 1 Accent 3" w:uiPriority="63"/>
+    <w:lsdException w:name="Medium Shading 2 Accent 3" w:uiPriority="64"/>
+    <w:lsdException w:name="Medium List 1 Accent 3" w:uiPriority="65"/>
+    <w:lsdException w:name="Medium List 2 Accent 3" w:uiPriority="66"/>
+    <w:lsdException w:name="Medium Grid 1 Accent 3" w:uiPriority="67"/>
+    <w:lsdException w:name="Medium Grid 2 Accent 3" w:uiPriority="68"/>
+    <w:lsdException w:name="Medium Grid 3 Accent 3" w:uiPriority="69"/>
+    <w:lsdException w:name="Dark List Accent 3" w:uiPriority="70"/>
+    <w:lsdException w:name="Colorful Shading Accent 3" w:uiPriority="71"/>
+    <w:lsdException w:name="Colorful List Accent 3" w:uiPriority="72"/>
+    <w:lsdException w:name="Colorful Grid Accent 3" w:uiPriority="73"/>
+    <w:lsdException w:name="Light Shading Accent 4" w:uiPriority="60"/>
+    <w:lsdException w:name="Light List Accent 4" w:uiPriority="61"/>
+    <w:lsdException w:name="Light Grid Accent 4" w:uiPriority="62"/>
+    <w:lsdException w:name="Medium Shading 1 Accent 4" w:uiPriority="63"/>
+    <w:lsdException w:name="Medium Shading 2 Accent 4" w:uiPriority="64"/>
+    <w:lsdException w:name="Medium List 1 Accent 4" w:uiPriority="65"/>
+    <w:lsdException w:name="Medium List 2 Accent 4" w:uiPriority="66"/>
+    <w:lsdException w:name="Medium Grid 1 Accent 4" w:uiPriority="67"/>
+    <w:lsdException w:name="Medium Grid 2 Accent 4" w:uiPriority="68"/>
+    <w:lsdException w:name="Medium Grid 3 Accent 4" w:uiPriority="69"/>
+    <w:lsdException w:name="Dark List Accent 4" w:uiPriority="70"/>
+    <w:lsdException w:name="Colorful Shading Accent 4" w:uiPriority="71"/>
+    <w:lsdException w:name="Colorful List Accent 4" w:uiPriority="72"/>
+    <w:lsdException w:name="Colorful Grid Accent 4" w:uiPriority="73"/>
+    <w:lsdException w:name="Light Shading Accent 5" w:uiPriority="60"/>
+    <w:lsdException w:name="Light List Accent 5" w:uiPriority="61"/>
+    <w:lsdException w:name="Light Grid Accent 5" w:uiPriority="62"/>
+    <w:lsdException w:name="Medium Shading 1 Accent 5" w:uiPriority="63"/>
+    <w:lsdException w:name="Medium Shading 2 Accent 5" w:uiPriority="64"/>
+    <w:lsdException w:name="Medium List 1 Accent 5" w:uiPriority="65"/>
+    <w:lsdException w:name="Medium List 2 Accent 5" w:uiPriority="66"/>
+    <w:lsdException w:name="Medium Grid 1 Accent 5" w:uiPriority="67"/>
+    <w:lsdException w:name="Medium Grid 2 Accent 5" w:uiPriority="68"/>
+    <w:lsdException w:name="Medium Grid 3 Accent 5" w:uiPriority="69"/>
+    <w:lsdException w:name="Dark List Accent 5" w:uiPriority="70"/>
+    <w:lsdException w:name="Colorful Shading Accent 5" w:uiPriority="71"/>
+    <w:lsdException w:name="Colorful List Accent 5" w:uiPriority="72"/>
+    <w:lsdException w:name="Colorful Grid Accent 5" w:uiPriority="73"/>
+    <w:lsdException w:name="Light Shading Accent 6" w:uiPriority="60"/>
+    <w:lsdException w:name="Light List Accent 6" w:uiPriority="61"/>
+    <w:lsdException w:name="Light Grid Accent 6" w:uiPriority="62"/>
+    <w:lsdException w:name="Medium Shading 1 Accent 6" w:uiPriority="63"/>
+    <w:lsdException w:name="Medium Shading 2 Accent 6" w:uiPriority="64"/>
+    <w:lsdException w:name="Medium List 1 Accent 6" w:uiPriority="65"/>
+    <w:lsdException w:name="Medium List 2 Accent 6" w:uiPriority="66"/>
+    <w:lsdException w:name="Medium Grid 1 Accent 6" w:uiPriority="67"/>
+    <w:lsdException w:name="Medium Grid 2 Accent 6" w:uiPriority="68"/>
+    <w:lsdException w:name="Medium Grid 3 Accent 6" w:uiPriority="69"/>
+    <w:lsdException w:name="Dark List Accent 6" w:uiPriority="70"/>
+    <w:lsdException w:name="Colorful Shading Accent 6" w:uiPriority="71"/>
+    <w:lsdException w:name="Colorful List Accent 6" w:uiPriority="72"/>
+    <w:lsdException w:name="Colorful Grid Accent 6" w:uiPriority="73"/>
+    <w:lsdException w:name="Subtle Emphasis" w:uiPriority="19" w:qFormat="1"/>
+    <w:lsdException w:name="Intense Emphasis" w:uiPriority="21" w:qFormat="1"/>
+    <w:lsdException w:name="Subtle Reference" w:uiPriority="31" w:qFormat="1"/>
+    <w:lsdException w:name="Intense Reference" w:uiPriority="32" w:qFormat="1"/>
+    <w:lsdException w:name="Book Title" w:uiPriority="33" w:qFormat="1"/>
+    <w:lsdException w:name="Bibliography" w:semiHidden="1" w:uiPriority="37" w:unhideWhenUsed="1"/>
+    <w:lsdException w:name="TOC Heading" w:semiHidden="1" w:uiPriority="39" w:unhideWhenUsed="1" w:qFormat="1"/>
+    <w:lsdException w:name="Plain Table 1" w:uiPriority="41"/>
+    <w:lsdException w:name="Plain Table 2" w:uiPriority="42"/>
+    <w:lsdException w:name="Plain Table 3" w:uiPriority="43"/>
+    <w:lsdException w:name="Plain Table 4" w:uiPriority="44"/>
+    <w:lsdException w:name="Plain Table 5" w:uiPriority="45"/>
+    <w:lsdException w:name="Grid Table Light" w:uiPriority="40"/>
+    <w:lsdException w:name="Grid Table 1 Light" w:uiPriority="46"/>
+    <w:lsdException w:name="Grid Table 2" w:uiPriority="47"/>
+    <w:lsdException w:name="Grid Table 3" w:uiPriority="48"/>
+    <w:lsdException w:name="Grid Table 4" w:uiPriority="49"/>
+    <w:lsdException w:name="Grid Table 5 Dark" w:uiPriority="50"/>
+    <w:lsdException w:name="Grid Table 6 Colorful" w:uiPriority="51"/>
+    <w:lsdException w:name="Grid Table 7 Colorful" w:uiPriority="52"/>
+    <w:lsdException w:name="Grid Table 1 Light Accent 1" w:uiPriority="46"/>
+    <w:lsdException w:name="Grid Table 2 Accent 1" w:uiPriority="47"/>
+    <w:lsdException w:name="Grid Table 3 Accent 1" w:uiPriority="48"/>
+    <w:lsdException w:name="Grid Table 4 Accent 1" w:uiPriority="49"/>
+    <w:lsdException w:name="Grid Table 5 Dark Accent 1" w:uiPriority="50"/>
+    <w:lsdException w:name="Grid Table 6 Colorful Accent 1" w:uiPriority="51"/>
+    <w:lsdException w:name="Grid Table 7 Colorful Accent 1" w:uiPriority="52"/>
+    <w:lsdException w:name="Grid Table 1 Light Accent 2" w:uiPriority="46"/>
+    <w:lsdException w:name="Grid Table 2 Accent 2" w:uiPriority="47"/>
+    <w:lsdException w:name="Grid Table 3 Accent 2" w:uiPriority="48"/>
+    <w:lsdException w:name="Grid Table 4 Accent 2" w:uiPriority="49"/>
+    <w:lsdException w:name="Grid Table 5 Dark Accent 2" w:uiPriority="50"/>
+    <w:lsdException w:name="Grid Table 6 Colorful Accent 2" w:uiPriority="51"/>
+    <w:lsdException w:name="Grid Table 7 Colorful Accent 2" w:uiPriority="52"/>
+    <w:lsdException w:name="Grid Table 1 Light Accent 3" w:uiPriority="46"/>
+    <w:lsdException w:name="Grid Table 2 Accent 3" w:uiPriority="47"/>
+    <w:lsdException w:name="Grid Table 3 Accent 3" w:uiPriority="48"/>
+    <w:lsdException w:name="Grid Table 4 Accent 3" w:uiPriority="49"/>
+    <w:lsdException w:name="Grid Table 5 Dark Accent 3" w:uiPriority="50"/>
+    <w:lsdException w:name="Grid Table 6 Colorful Accent 3" w:uiPriority="51"/>
+    <w:lsdException w:name="Grid Table 7 Colorful Accent 3" w:uiPriority="52"/>
+    <w:lsdException w:name="Grid Table 1 Light Accent 4" w:uiPriority="46"/>
+    <w:lsdException w:name="Grid Table 2 Accent 4" w:uiPriority="47"/>
+    <w:lsdException w:name="Grid Table 3 Accent 4" w:uiPriority="48"/>
+    <w:lsdException w:name="Grid Table 4 Accent 4" w:uiPriority="49"/>
+    <w:lsdException w:name="Grid Table 5 Dark Accent 4" w:uiPriority="50"/>
+    <w:lsdException w:name="Grid Table 6 Colorful Accent 4" w:uiPriority="51"/>
+    <w:lsdException w:name="Grid Table 7 Colorful Accent 4" w:uiPriority="52"/>
+    <w:lsdException w:name="Grid Table 1 Light Accent 5" w:uiPriority="46"/>
+    <w:lsdException w:name="Grid Table 2 Accent 5" w:uiPriority="47"/>
+    <w:lsdException w:name="Grid Table 3 Accent 5" w:uiPriority="48"/>
+    <w:lsdException w:name="Grid Table 4 Accent 5" w:uiPriority="49"/>
+    <w:lsdException w:name="Grid Table 5 Dark Accent 5" w:uiPriority="50"/>
+    <w:lsdException w:name="Grid Table 6 Colorful Accent 5" w:uiPriority="51"/>
+    <w:lsdException w:name="Grid Table 7 Colorful Accent 5" w:uiPriority="52"/>
+    <w:lsdException w:name="Grid Table 1 Light Accent 6" w:uiPriority="46"/>
+    <w:lsdException w:name="Grid Table 2 Accent 6" w:uiPriority="47"/>
+    <w:lsdException w:name="Grid Table 3 Accent 6" w:uiPriority="48"/>
+    <w:lsdException w:name="Grid Table 4 Accent 6" w:uiPriority="49"/>
+    <w:lsdException w:name="Grid Table 5 Dark Accent 6" w:uiPriority="50"/>
+    <w:lsdException w:name="Grid Table 6 Colorful Accent 6" w:uiPriority="51"/>
+    <w:lsdException w:name="Grid Table 7 Colorful Accent 6" w:uiPriority="52"/>
+    <w:lsdException w:name="List Table 1 Light" w:uiPriority="46"/>
+    <w:lsdException w:name="List Table 2" w:uiPriority="47"/>
+    <w:lsdException w:name="List Table 3" w:uiPriority="48"/>
+    <w:lsdException w:name="List Table 4" w:uiPriority="49"/>
+    <w:lsdException w:name="List Table 5 Dark" w:uiPriority="50"/>
+    <w:lsdException w:name="List Table 6 Colorful" w:uiPriority="51"/>
+    <w:lsdException w:name="List Table 7 Colorful" w:uiPriority="52"/>
+    <w:lsdException w:name="List Table 1 Light Accent 1" w:uiPriority="46"/>
+    <w:lsdException w:name="List Table 2 Accent 1" w:uiPriority="47"/>
+    <w:lsdException w:name="List Table 3 Accent 1" w:uiPriority="48"/>
+    <w:lsdException w:name="List Table 4 Accent 1" w:uiPriority="49"/>
+    <w:lsdException w:name="List Table 5 Dark Accent 1" w:uiPriority="50"/>
+    <w:lsdException w:name="List Table 6 Colorful Accent 1" w:uiPriority="51"/>
+    <w:lsdException w:name="List Table 7 Colorful Accent 1" w:uiPriority="52"/>
+    <w:lsdException w:name="List Table 1 Light Accent 2" w:uiPriority="46"/>
+    <w:lsdException w:name="List Table 2 Accent 2" w:uiPriority="47"/>
+    <w:lsdException w:name="List Table 3 Accent 2" w:uiPriority="48"/>
+    <w:lsdException w:name="List Table 4 Accent 2" w:uiPriority="49"/>
+    <w:lsdException w:name="List Table 5 Dark Accent 2" w:uiPriority="50"/>
+    <w:lsdException w:name="List Table 6 Colorful Accent 2" w:uiPriority="51"/>
+    <w:lsdException w:name="List Table 7 Colorful Accent 2" w:uiPriority="52"/>
+    <w:lsdException w:name="List Table 1 Light Accent 3" w:uiPriority="46"/>
+    <w:lsdException w:name="List Table 2 Accent 3" w:uiPriority="47"/>
+    <w:lsdException w:name="List Table 3 Accent 3" w:uiPriority="48"/>
+    <w:lsdException w:name="List Table 4 Accent 3" w:uiPriority="49"/>
+    <w:lsdException w:name="List Table 5 Dark Accent 3" w:uiPriority="50"/>
+    <w:lsdException w:name="List Table 6 Colorful Accent 3" w:uiPriority="51"/>
+    <w:lsdException w:name="List Table 7 Colorful Accent 3" w:uiPriority="52"/>
+    <w:lsdException w:name="List Table 1 Light Accent 4" w:uiPriority="46"/>
+    <w:lsdException w:name="List Table 2 Accent 4" w:uiPriority="47"/>
+    <w:lsdException w:name="List Table 3 Accent 4" w:uiPriority="48"/>
+    <w:lsdException w:name="List Table 4 Accent 4" w:uiPriority="49"/>
+    <w:lsdException w:name="List Table 5 Dark Accent 4" w:uiPriority="50"/>
+    <w:lsdException w:name="List Table 6 Colorful Accent 4" w:uiPriority="51"/>
+    <w:lsdException w:name="List Table 7 Colorful Accent 4" w:uiPriority="52"/>
+    <w:lsdException w:name="List Table 1 Light Accent 5" w:uiPriority="46"/>
+    <w:lsdException w:name="List Table 2 Accent 5" w:uiPriority="47"/>
+    <w:lsdException w:name="List Table 3 Accent 5" w:uiPriority="48"/>
+    <w:lsdException w:name="List Table 4 Accent 5" w:uiPriority="49"/>
+    <w:lsdException w:name="List Table 5 Dark Accent 5" w:uiPriority="50"/>
+    <w:lsdException w:name="List Table 6 Colorful Accent 5" w:uiPriority="51"/>
+    <w:lsdException w:name="List Table 7 Colorful Accent 5" w:uiPriority="52"/>
+    <w:lsdException w:name="List Table 1 Light Accent 6" w:uiPriority="46"/>
+    <w:lsdException w:name="List Table 2 Accent 6" w:uiPriority="47"/>
+    <w:lsdException w:name="List Table 3 Accent 6" w:uiPriority="48"/>
+    <w:lsdException w:name="List Table 4 Accent 6" w:uiPriority="49"/>
+    <w:lsdException w:name="List Table 5 Dark Accent 6" w:uiPriority="50"/>
+    <w:lsdException w:name="List Table 6 Colorful Accent 6" w:uiPriority="51"/>
+    <w:lsdException w:name="List Table 7 Colorful Accent 6" w:uiPriority="52"/>
   </w:latentStyles>
-  <w:style w:type="paragraph" w:default="1" w:styleId="Normalny">
+  <w:style w:type="paragraph" w:default="1" w:styleId="Normal">
     <w:name w:val="Normal"/>
     <w:qFormat/>
     <w:rsid w:val="00F001BB"/>
   </w:style>
-  <w:style w:type="paragraph" w:styleId="Nagwek1">
+  <w:style w:type="paragraph" w:styleId="Heading1">
     <w:name w:val="heading 1"/>
-    <w:basedOn w:val="Normalny"/>
-    <w:next w:val="Normalny"/>
-    <w:link w:val="Nagwek1Znak"/>
+    <w:basedOn w:val="Normal"/>
+    <w:next w:val="Normal"/>
+    <w:link w:val="Heading1Char"/>
     <w:uiPriority w:val="9"/>
     <w:qFormat/>
     <w:rsid w:val="00FC5B20"/>
@@ -9785,11 +10202,11 @@
       <w:szCs w:val="32"/>
     </w:rPr>
   </w:style>
-  <w:style w:type="paragraph" w:styleId="Nagwek2">
+  <w:style w:type="paragraph" w:styleId="Heading2">
     <w:name w:val="heading 2"/>
-    <w:basedOn w:val="Normalny"/>
-    <w:next w:val="Normalny"/>
-    <w:link w:val="Nagwek2Znak"/>
+    <w:basedOn w:val="Normal"/>
+    <w:next w:val="Normal"/>
+    <w:link w:val="Heading2Char"/>
     <w:uiPriority w:val="9"/>
     <w:unhideWhenUsed/>
     <w:qFormat/>
@@ -9809,11 +10226,11 @@
       <w:szCs w:val="26"/>
     </w:rPr>
   </w:style>
-  <w:style w:type="paragraph" w:styleId="Nagwek3">
+  <w:style w:type="paragraph" w:styleId="Heading3">
     <w:name w:val="heading 3"/>
-    <w:basedOn w:val="Normalny"/>
-    <w:next w:val="Normalny"/>
-    <w:link w:val="Nagwek3Znak"/>
+    <w:basedOn w:val="Normal"/>
+    <w:next w:val="Normal"/>
+    <w:link w:val="Heading3Char"/>
     <w:uiPriority w:val="9"/>
     <w:unhideWhenUsed/>
     <w:qFormat/>
@@ -9831,18 +10248,17 @@
       <w:color w:val="5B9BD5" w:themeColor="accent1"/>
     </w:rPr>
   </w:style>
-  <w:style w:type="character" w:default="1" w:styleId="Domylnaczcionkaakapitu">
+  <w:style w:type="character" w:default="1" w:styleId="DefaultParagraphFont">
     <w:name w:val="Default Paragraph Font"/>
     <w:uiPriority w:val="1"/>
     <w:semiHidden/>
     <w:unhideWhenUsed/>
   </w:style>
-  <w:style w:type="table" w:default="1" w:styleId="Standardowy">
+  <w:style w:type="table" w:default="1" w:styleId="TableNormal">
     <w:name w:val="Normal Table"/>
     <w:uiPriority w:val="99"/>
     <w:semiHidden/>
     <w:unhideWhenUsed/>
-    <w:qFormat/>
     <w:tblPr>
       <w:tblInd w:w="0" w:type="dxa"/>
       <w:tblCellMar>
@@ -9853,16 +10269,16 @@
       </w:tblCellMar>
     </w:tblPr>
   </w:style>
-  <w:style w:type="numbering" w:default="1" w:styleId="Bezlisty">
+  <w:style w:type="numbering" w:default="1" w:styleId="NoList">
     <w:name w:val="No List"/>
     <w:uiPriority w:val="99"/>
     <w:semiHidden/>
     <w:unhideWhenUsed/>
   </w:style>
-  <w:style w:type="character" w:customStyle="1" w:styleId="Nagwek1Znak">
-    <w:name w:val="Nagłówek 1 Znak"/>
-    <w:basedOn w:val="Domylnaczcionkaakapitu"/>
-    <w:link w:val="Nagwek1"/>
+  <w:style w:type="character" w:customStyle="1" w:styleId="Heading1Char">
+    <w:name w:val="Heading 1 Char"/>
+    <w:basedOn w:val="DefaultParagraphFont"/>
+    <w:link w:val="Heading1"/>
     <w:uiPriority w:val="9"/>
     <w:rsid w:val="00FC5B20"/>
     <w:rPr>
@@ -9872,11 +10288,11 @@
       <w:szCs w:val="32"/>
     </w:rPr>
   </w:style>
-  <w:style w:type="paragraph" w:styleId="Tytu">
+  <w:style w:type="paragraph" w:styleId="Title">
     <w:name w:val="Title"/>
-    <w:basedOn w:val="Normalny"/>
-    <w:next w:val="Normalny"/>
-    <w:link w:val="TytuZnak"/>
+    <w:basedOn w:val="Normal"/>
+    <w:next w:val="Normal"/>
+    <w:link w:val="TitleChar"/>
     <w:uiPriority w:val="10"/>
     <w:qFormat/>
     <w:rsid w:val="00FC5B20"/>
@@ -9892,10 +10308,10 @@
       <w:szCs w:val="56"/>
     </w:rPr>
   </w:style>
-  <w:style w:type="character" w:customStyle="1" w:styleId="TytuZnak">
-    <w:name w:val="Tytuł Znak"/>
-    <w:basedOn w:val="Domylnaczcionkaakapitu"/>
-    <w:link w:val="Tytu"/>
+  <w:style w:type="character" w:customStyle="1" w:styleId="TitleChar">
+    <w:name w:val="Title Char"/>
+    <w:basedOn w:val="DefaultParagraphFont"/>
+    <w:link w:val="Title"/>
     <w:uiPriority w:val="10"/>
     <w:rsid w:val="00FC5B20"/>
     <w:rPr>
@@ -9906,11 +10322,11 @@
       <w:szCs w:val="56"/>
     </w:rPr>
   </w:style>
-  <w:style w:type="paragraph" w:styleId="Podtytu">
+  <w:style w:type="paragraph" w:styleId="Subtitle">
     <w:name w:val="Subtitle"/>
-    <w:basedOn w:val="Normalny"/>
-    <w:next w:val="Normalny"/>
-    <w:link w:val="PodtytuZnak"/>
+    <w:basedOn w:val="Normal"/>
+    <w:next w:val="Normal"/>
+    <w:link w:val="SubtitleChar"/>
     <w:uiPriority w:val="11"/>
     <w:qFormat/>
     <w:rsid w:val="00FC5B20"/>
@@ -9925,10 +10341,10 @@
       <w:spacing w:val="15"/>
     </w:rPr>
   </w:style>
-  <w:style w:type="character" w:customStyle="1" w:styleId="PodtytuZnak">
-    <w:name w:val="Podtytuł Znak"/>
-    <w:basedOn w:val="Domylnaczcionkaakapitu"/>
-    <w:link w:val="Podtytu"/>
+  <w:style w:type="character" w:customStyle="1" w:styleId="SubtitleChar">
+    <w:name w:val="Subtitle Char"/>
+    <w:basedOn w:val="DefaultParagraphFont"/>
+    <w:link w:val="Subtitle"/>
     <w:uiPriority w:val="11"/>
     <w:rsid w:val="00FC5B20"/>
     <w:rPr>
@@ -9937,10 +10353,10 @@
       <w:spacing w:val="15"/>
     </w:rPr>
   </w:style>
-  <w:style w:type="character" w:customStyle="1" w:styleId="Nagwek2Znak">
-    <w:name w:val="Nagłówek 2 Znak"/>
-    <w:basedOn w:val="Domylnaczcionkaakapitu"/>
-    <w:link w:val="Nagwek2"/>
+  <w:style w:type="character" w:customStyle="1" w:styleId="Heading2Char">
+    <w:name w:val="Heading 2 Char"/>
+    <w:basedOn w:val="DefaultParagraphFont"/>
+    <w:link w:val="Heading2"/>
     <w:uiPriority w:val="9"/>
     <w:rsid w:val="00822C2C"/>
     <w:rPr>
@@ -9954,7 +10370,7 @@
   </w:style>
   <w:style w:type="paragraph" w:customStyle="1" w:styleId="todo">
     <w:name w:val="todo"/>
-    <w:basedOn w:val="Normalny"/>
+    <w:basedOn w:val="Normal"/>
     <w:link w:val="todoZnak"/>
     <w:qFormat/>
     <w:rsid w:val="00384450"/>
@@ -9964,10 +10380,10 @@
       <w:szCs w:val="24"/>
     </w:rPr>
   </w:style>
-  <w:style w:type="character" w:customStyle="1" w:styleId="Nagwek3Znak">
-    <w:name w:val="Nagłówek 3 Znak"/>
-    <w:basedOn w:val="Domylnaczcionkaakapitu"/>
-    <w:link w:val="Nagwek3"/>
+  <w:style w:type="character" w:customStyle="1" w:styleId="Heading3Char">
+    <w:name w:val="Heading 3 Char"/>
+    <w:basedOn w:val="DefaultParagraphFont"/>
+    <w:link w:val="Heading3"/>
     <w:uiPriority w:val="9"/>
     <w:rsid w:val="005C18BE"/>
     <w:rPr>
@@ -9979,7 +10395,7 @@
   </w:style>
   <w:style w:type="character" w:customStyle="1" w:styleId="todoZnak">
     <w:name w:val="todo Znak"/>
-    <w:basedOn w:val="Domylnaczcionkaakapitu"/>
+    <w:basedOn w:val="DefaultParagraphFont"/>
     <w:link w:val="todo"/>
     <w:rsid w:val="00384450"/>
     <w:rPr>
@@ -9989,9 +10405,9 @@
       <w:szCs w:val="24"/>
     </w:rPr>
   </w:style>
-  <w:style w:type="paragraph" w:styleId="Akapitzlist">
+  <w:style w:type="paragraph" w:styleId="ListParagraph">
     <w:name w:val="List Paragraph"/>
-    <w:basedOn w:val="Normalny"/>
+    <w:basedOn w:val="Normal"/>
     <w:uiPriority w:val="34"/>
     <w:qFormat/>
     <w:rsid w:val="00C52114"/>
@@ -10000,10 +10416,10 @@
       <w:contextualSpacing/>
     </w:pPr>
   </w:style>
-  <w:style w:type="paragraph" w:styleId="Tekstdymka">
+  <w:style w:type="paragraph" w:styleId="BalloonText">
     <w:name w:val="Balloon Text"/>
-    <w:basedOn w:val="Normalny"/>
-    <w:link w:val="TekstdymkaZnak"/>
+    <w:basedOn w:val="Normal"/>
+    <w:link w:val="BalloonTextChar"/>
     <w:uiPriority w:val="99"/>
     <w:semiHidden/>
     <w:unhideWhenUsed/>
@@ -10017,10 +10433,10 @@
       <w:szCs w:val="16"/>
     </w:rPr>
   </w:style>
-  <w:style w:type="character" w:customStyle="1" w:styleId="TekstdymkaZnak">
-    <w:name w:val="Tekst dymka Znak"/>
-    <w:basedOn w:val="Domylnaczcionkaakapitu"/>
-    <w:link w:val="Tekstdymka"/>
+  <w:style w:type="character" w:customStyle="1" w:styleId="BalloonTextChar">
+    <w:name w:val="Balloon Text Char"/>
+    <w:basedOn w:val="DefaultParagraphFont"/>
+    <w:link w:val="BalloonText"/>
     <w:uiPriority w:val="99"/>
     <w:semiHidden/>
     <w:rsid w:val="00986E87"/>
@@ -10030,16 +10446,15 @@
       <w:szCs w:val="16"/>
     </w:rPr>
   </w:style>
-  <w:style w:type="table" w:styleId="Tabela-Siatka">
+  <w:style w:type="table" w:styleId="TableGrid">
     <w:name w:val="Table Grid"/>
-    <w:basedOn w:val="Standardowy"/>
+    <w:basedOn w:val="TableNormal"/>
     <w:uiPriority w:val="39"/>
     <w:rsid w:val="00C5580E"/>
     <w:pPr>
       <w:spacing w:after="0" w:line="240" w:lineRule="auto"/>
     </w:pPr>
     <w:tblPr>
-      <w:tblInd w:w="0" w:type="dxa"/>
       <w:tblBorders>
         <w:top w:val="single" w:sz="4" w:space="0" w:color="auto"/>
         <w:left w:val="single" w:sz="4" w:space="0" w:color="auto"/>
@@ -10048,17 +10463,11 @@
         <w:insideH w:val="single" w:sz="4" w:space="0" w:color="auto"/>
         <w:insideV w:val="single" w:sz="4" w:space="0" w:color="auto"/>
       </w:tblBorders>
-      <w:tblCellMar>
-        <w:top w:w="0" w:type="dxa"/>
-        <w:left w:w="108" w:type="dxa"/>
-        <w:bottom w:w="0" w:type="dxa"/>
-        <w:right w:w="108" w:type="dxa"/>
-      </w:tblCellMar>
     </w:tblPr>
   </w:style>
-  <w:style w:type="paragraph" w:styleId="Lista2">
+  <w:style w:type="paragraph" w:styleId="List2">
     <w:name w:val="List 2"/>
-    <w:basedOn w:val="Normalny"/>
+    <w:basedOn w:val="Normal"/>
     <w:uiPriority w:val="99"/>
     <w:unhideWhenUsed/>
     <w:rsid w:val="00471F3D"/>
@@ -10067,9 +10476,9 @@
       <w:contextualSpacing/>
     </w:pPr>
   </w:style>
-  <w:style w:type="paragraph" w:styleId="Lista4">
+  <w:style w:type="paragraph" w:styleId="List4">
     <w:name w:val="List 4"/>
-    <w:basedOn w:val="Normalny"/>
+    <w:basedOn w:val="Normal"/>
     <w:uiPriority w:val="99"/>
     <w:unhideWhenUsed/>
     <w:rsid w:val="00471F3D"/>
@@ -10078,9 +10487,9 @@
       <w:contextualSpacing/>
     </w:pPr>
   </w:style>
-  <w:style w:type="paragraph" w:styleId="Lista5">
+  <w:style w:type="paragraph" w:styleId="List5">
     <w:name w:val="List 5"/>
-    <w:basedOn w:val="Normalny"/>
+    <w:basedOn w:val="Normal"/>
     <w:uiPriority w:val="99"/>
     <w:unhideWhenUsed/>
     <w:rsid w:val="00471F3D"/>
@@ -10089,10 +10498,10 @@
       <w:contextualSpacing/>
     </w:pPr>
   </w:style>
-  <w:style w:type="paragraph" w:styleId="Tekstpodstawowy">
+  <w:style w:type="paragraph" w:styleId="BodyText">
     <w:name w:val="Body Text"/>
-    <w:basedOn w:val="Normalny"/>
-    <w:link w:val="TekstpodstawowyZnak"/>
+    <w:basedOn w:val="Normal"/>
+    <w:link w:val="BodyTextChar"/>
     <w:uiPriority w:val="99"/>
     <w:unhideWhenUsed/>
     <w:rsid w:val="00471F3D"/>
@@ -10100,17 +10509,17 @@
       <w:spacing w:after="120"/>
     </w:pPr>
   </w:style>
-  <w:style w:type="character" w:customStyle="1" w:styleId="TekstpodstawowyZnak">
-    <w:name w:val="Tekst podstawowy Znak"/>
-    <w:basedOn w:val="Domylnaczcionkaakapitu"/>
-    <w:link w:val="Tekstpodstawowy"/>
+  <w:style w:type="character" w:customStyle="1" w:styleId="BodyTextChar">
+    <w:name w:val="Body Text Char"/>
+    <w:basedOn w:val="DefaultParagraphFont"/>
+    <w:link w:val="BodyText"/>
     <w:uiPriority w:val="99"/>
     <w:rsid w:val="00471F3D"/>
   </w:style>
-  <w:style w:type="paragraph" w:styleId="Tekstpodstawowyzwciciem">
+  <w:style w:type="paragraph" w:styleId="BodyTextFirstIndent">
     <w:name w:val="Body Text First Indent"/>
-    <w:basedOn w:val="Tekstpodstawowy"/>
-    <w:link w:val="TekstpodstawowyzwciciemZnak"/>
+    <w:basedOn w:val="BodyText"/>
+    <w:link w:val="BodyTextFirstIndentChar"/>
     <w:uiPriority w:val="99"/>
     <w:unhideWhenUsed/>
     <w:rsid w:val="00471F3D"/>
@@ -10119,17 +10528,17 @@
       <w:ind w:firstLine="360"/>
     </w:pPr>
   </w:style>
-  <w:style w:type="character" w:customStyle="1" w:styleId="TekstpodstawowyzwciciemZnak">
-    <w:name w:val="Tekst podstawowy z wcięciem Znak"/>
-    <w:basedOn w:val="TekstpodstawowyZnak"/>
-    <w:link w:val="Tekstpodstawowyzwciciem"/>
+  <w:style w:type="character" w:customStyle="1" w:styleId="BodyTextFirstIndentChar">
+    <w:name w:val="Body Text First Indent Char"/>
+    <w:basedOn w:val="BodyTextChar"/>
+    <w:link w:val="BodyTextFirstIndent"/>
     <w:uiPriority w:val="99"/>
     <w:rsid w:val="00471F3D"/>
   </w:style>
-  <w:style w:type="paragraph" w:styleId="Nagwek">
+  <w:style w:type="paragraph" w:styleId="Header">
     <w:name w:val="header"/>
-    <w:basedOn w:val="Normalny"/>
-    <w:link w:val="NagwekZnak"/>
+    <w:basedOn w:val="Normal"/>
+    <w:link w:val="HeaderChar"/>
     <w:uiPriority w:val="99"/>
     <w:semiHidden/>
     <w:unhideWhenUsed/>
@@ -10142,18 +10551,18 @@
       <w:spacing w:after="0" w:line="240" w:lineRule="auto"/>
     </w:pPr>
   </w:style>
-  <w:style w:type="character" w:customStyle="1" w:styleId="NagwekZnak">
-    <w:name w:val="Nagłówek Znak"/>
-    <w:basedOn w:val="Domylnaczcionkaakapitu"/>
-    <w:link w:val="Nagwek"/>
+  <w:style w:type="character" w:customStyle="1" w:styleId="HeaderChar">
+    <w:name w:val="Header Char"/>
+    <w:basedOn w:val="DefaultParagraphFont"/>
+    <w:link w:val="Header"/>
     <w:uiPriority w:val="99"/>
     <w:semiHidden/>
     <w:rsid w:val="00C66AA3"/>
   </w:style>
-  <w:style w:type="paragraph" w:styleId="Stopka">
+  <w:style w:type="paragraph" w:styleId="Footer">
     <w:name w:val="footer"/>
-    <w:basedOn w:val="Normalny"/>
-    <w:link w:val="StopkaZnak"/>
+    <w:basedOn w:val="Normal"/>
+    <w:link w:val="FooterChar"/>
     <w:uiPriority w:val="99"/>
     <w:semiHidden/>
     <w:unhideWhenUsed/>
@@ -10166,17 +10575,17 @@
       <w:spacing w:after="0" w:line="240" w:lineRule="auto"/>
     </w:pPr>
   </w:style>
-  <w:style w:type="character" w:customStyle="1" w:styleId="StopkaZnak">
-    <w:name w:val="Stopka Znak"/>
-    <w:basedOn w:val="Domylnaczcionkaakapitu"/>
-    <w:link w:val="Stopka"/>
+  <w:style w:type="character" w:customStyle="1" w:styleId="FooterChar">
+    <w:name w:val="Footer Char"/>
+    <w:basedOn w:val="DefaultParagraphFont"/>
+    <w:link w:val="Footer"/>
     <w:uiPriority w:val="99"/>
     <w:semiHidden/>
     <w:rsid w:val="00C66AA3"/>
   </w:style>
   <w:style w:type="character" w:customStyle="1" w:styleId="apple-converted-space">
     <w:name w:val="apple-converted-space"/>
-    <w:basedOn w:val="Domylnaczcionkaakapitu"/>
+    <w:basedOn w:val="DefaultParagraphFont"/>
     <w:rsid w:val="00F64BB0"/>
   </w:style>
 </w:styles>
@@ -10437,7 +10846,7 @@
   <a:extraClrSchemeLst/>
   <a:extLst>
     <a:ext uri="{05A4C25C-085E-4340-85A3-A5531E510DB2}">
-      <thm15:themeFamily xmlns:thm15="http://schemas.microsoft.com/office/thememl/2012/main" xmlns="" name="Office Theme" id="{62F939B6-93AF-4DB8-9C6B-D6C7DFDC589F}" vid="{4A3C46E8-61CC-4603-A589-7422A47A8E4A}"/>
+      <thm15:themeFamily xmlns:thm15="http://schemas.microsoft.com/office/thememl/2012/main" name="Office Theme" id="{62F939B6-93AF-4DB8-9C6B-D6C7DFDC589F}" vid="{4A3C46E8-61CC-4603-A589-7422A47A8E4A}"/>
     </a:ext>
   </a:extLst>
 </a:theme>
@@ -10448,7 +10857,7 @@
 </file>
 
 <file path=customXml/itemProps1.xml><?xml version="1.0" encoding="utf-8"?>
-<ds:datastoreItem xmlns:ds="http://schemas.openxmlformats.org/officeDocument/2006/customXml" ds:itemID="{64BD1EB2-5510-471A-9954-AC20BA54A2C2}">
+<ds:datastoreItem xmlns:ds="http://schemas.openxmlformats.org/officeDocument/2006/customXml" ds:itemID="{65478558-9C6C-4D21-9D70-1A19C8D4A22D}">
   <ds:schemaRefs>
     <ds:schemaRef ds:uri="http://schemas.openxmlformats.org/officeDocument/2006/bibliography"/>
   </ds:schemaRefs>

</xml_diff>

<commit_message>
chenges in data base classes, addition new attributes , small changes in DAL interface , didnt update diagrams in documention, they are waiting  for  smb to check
</commit_message>
<xml_diff>
--- a/Pw.Elka.TIN/dokumentacja.docx
+++ b/Pw.Elka.TIN/dokumentacja.docx
@@ -1,10 +1,10 @@
 
 <file path=word/document.xml><?xml version="1.0" encoding="utf-8"?>
-<w:document xmlns:wpc="http://schemas.microsoft.com/office/word/2010/wordprocessingCanvas" xmlns:cx="http://schemas.microsoft.com/office/drawing/2014/chartex" xmlns:cx1="http://schemas.microsoft.com/office/drawing/2015/9/8/chartex" xmlns:mc="http://schemas.openxmlformats.org/markup-compatibility/2006" xmlns:o="urn:schemas-microsoft-com:office:office" xmlns:r="http://schemas.openxmlformats.org/officeDocument/2006/relationships" xmlns:m="http://schemas.openxmlformats.org/officeDocument/2006/math" xmlns:v="urn:schemas-microsoft-com:vml" xmlns:wp14="http://schemas.microsoft.com/office/word/2010/wordprocessingDrawing" xmlns:wp="http://schemas.openxmlformats.org/drawingml/2006/wordprocessingDrawing" xmlns:w10="urn:schemas-microsoft-com:office:word" xmlns:w="http://schemas.openxmlformats.org/wordprocessingml/2006/main" xmlns:w14="http://schemas.microsoft.com/office/word/2010/wordml" xmlns:w15="http://schemas.microsoft.com/office/word/2012/wordml" xmlns:w16se="http://schemas.microsoft.com/office/word/2015/wordml/symex" xmlns:wpg="http://schemas.microsoft.com/office/word/2010/wordprocessingGroup" xmlns:wpi="http://schemas.microsoft.com/office/word/2010/wordprocessingInk" xmlns:wne="http://schemas.microsoft.com/office/word/2006/wordml" xmlns:wps="http://schemas.microsoft.com/office/word/2010/wordprocessingShape" mc:Ignorable="w14 w15 w16se wp14">
+<w:document xmlns:ve="http://schemas.openxmlformats.org/markup-compatibility/2006" xmlns:o="urn:schemas-microsoft-com:office:office" xmlns:r="http://schemas.openxmlformats.org/officeDocument/2006/relationships" xmlns:m="http://schemas.openxmlformats.org/officeDocument/2006/math" xmlns:v="urn:schemas-microsoft-com:vml" xmlns:wp="http://schemas.openxmlformats.org/drawingml/2006/wordprocessingDrawing" xmlns:w10="urn:schemas-microsoft-com:office:word" xmlns:w="http://schemas.openxmlformats.org/wordprocessingml/2006/main" xmlns:wne="http://schemas.microsoft.com/office/word/2006/wordml">
   <w:body>
     <w:p>
       <w:pPr>
-        <w:pStyle w:val="Title"/>
+        <w:pStyle w:val="Tytu"/>
       </w:pPr>
       <w:r>
         <w:t>Dokumentacja</w:t>
@@ -18,7 +18,7 @@
     </w:p>
     <w:p>
       <w:pPr>
-        <w:pStyle w:val="Subtitle"/>
+        <w:pStyle w:val="Podtytu"/>
         <w:spacing w:after="0"/>
       </w:pPr>
       <w:r>
@@ -30,7 +30,7 @@
     </w:p>
     <w:p>
       <w:pPr>
-        <w:pStyle w:val="Subtitle"/>
+        <w:pStyle w:val="Podtytu"/>
         <w:spacing w:after="0"/>
       </w:pPr>
       <w:r>
@@ -39,7 +39,7 @@
     </w:p>
     <w:p>
       <w:pPr>
-        <w:pStyle w:val="Heading1"/>
+        <w:pStyle w:val="Nagwek1"/>
       </w:pPr>
       <w:r>
         <w:t>1.Wstęp</w:t>
@@ -191,7 +191,19 @@
         <w:rPr>
           <w:szCs w:val="24"/>
         </w:rPr>
-        <w:t>Serwer będzie wysyłał wiadomości w oparciu o protokół SMTP. Podstawowy schemat organizacji struktury programu przedstawiono na rysunku.</w:t>
+        <w:t xml:space="preserve">Serwer będzie wysyłał wiadomości w oparciu o protokół SMTP. </w:t>
+      </w:r>
+      <w:r>
+        <w:rPr>
+          <w:szCs w:val="24"/>
+        </w:rPr>
+        <w:t xml:space="preserve">Zazwyczaj będą to wiadomości do wielu adresatów ( DW ) </w:t>
+      </w:r>
+      <w:r>
+        <w:rPr>
+          <w:szCs w:val="24"/>
+        </w:rPr>
+        <w:t>Podstawowy schemat organizacji struktury programu przedstawiono na rysunku.</w:t>
       </w:r>
     </w:p>
     <w:p>
@@ -373,7 +385,7 @@
     </w:p>
     <w:p>
       <w:pPr>
-        <w:pStyle w:val="Heading2"/>
+        <w:pStyle w:val="Nagwek2"/>
         <w:numPr>
           <w:ilvl w:val="1"/>
           <w:numId w:val="2"/>
@@ -407,7 +419,7 @@
     </w:p>
     <w:p>
       <w:pPr>
-        <w:pStyle w:val="ListParagraph"/>
+        <w:pStyle w:val="Akapitzlist"/>
         <w:numPr>
           <w:ilvl w:val="0"/>
           <w:numId w:val="1"/>
@@ -423,7 +435,7 @@
     </w:p>
     <w:p>
       <w:pPr>
-        <w:pStyle w:val="ListParagraph"/>
+        <w:pStyle w:val="Akapitzlist"/>
         <w:numPr>
           <w:ilvl w:val="0"/>
           <w:numId w:val="1"/>
@@ -436,7 +448,7 @@
     </w:p>
     <w:p>
       <w:pPr>
-        <w:pStyle w:val="ListParagraph"/>
+        <w:pStyle w:val="Akapitzlist"/>
         <w:numPr>
           <w:ilvl w:val="0"/>
           <w:numId w:val="1"/>
@@ -449,7 +461,7 @@
     </w:p>
     <w:p>
       <w:pPr>
-        <w:pStyle w:val="ListParagraph"/>
+        <w:pStyle w:val="Akapitzlist"/>
         <w:numPr>
           <w:ilvl w:val="0"/>
           <w:numId w:val="1"/>
@@ -471,7 +483,7 @@
     </w:p>
     <w:p>
       <w:pPr>
-        <w:pStyle w:val="Heading1"/>
+        <w:pStyle w:val="Nagwek1"/>
         <w:spacing w:before="0"/>
       </w:pPr>
       <w:r>
@@ -560,7 +572,7 @@
     </w:p>
     <w:p>
       <w:pPr>
-        <w:pStyle w:val="Heading1"/>
+        <w:pStyle w:val="Nagwek1"/>
         <w:spacing w:before="0"/>
       </w:pPr>
       <w:r>
@@ -803,7 +815,7 @@
     </w:p>
     <w:p>
       <w:pPr>
-        <w:pStyle w:val="Heading1"/>
+        <w:pStyle w:val="Nagwek1"/>
         <w:spacing w:before="0"/>
       </w:pPr>
       <w:r>
@@ -988,7 +1000,7 @@
     </w:p>
     <w:p>
       <w:pPr>
-        <w:pStyle w:val="Heading1"/>
+        <w:pStyle w:val="Nagwek1"/>
       </w:pPr>
       <w:r>
         <w:t xml:space="preserve">5. </w:t>
@@ -1022,13 +1034,13 @@
           <v:shape id="_x0000_i1025" type="#_x0000_t75" style="width:500.6pt;height:398.7pt" o:ole="">
             <v:imagedata r:id="rId9" o:title=""/>
           </v:shape>
-          <o:OLEObject Type="Embed" ProgID="Visio.Drawing.15" ShapeID="_x0000_i1025" DrawAspect="Content" ObjectID="_1511860621" r:id="rId10"/>
+          <o:OLEObject Type="Embed" ProgID="Visio.Drawing.15" ShapeID="_x0000_i1025" DrawAspect="Content" ObjectID="_1511896436" r:id="rId10"/>
         </w:object>
       </w:r>
     </w:p>
     <w:p>
       <w:pPr>
-        <w:pStyle w:val="Heading1"/>
+        <w:pStyle w:val="Nagwek1"/>
       </w:pPr>
       <w:r>
         <w:t xml:space="preserve">6. </w:t>
@@ -1089,7 +1101,7 @@
     </w:p>
     <w:p>
       <w:pPr>
-        <w:pStyle w:val="Heading1"/>
+        <w:pStyle w:val="Nagwek1"/>
       </w:pPr>
       <w:r>
         <w:lastRenderedPageBreak/>
@@ -1111,7 +1123,7 @@
           <v:shape id="_x0000_i1026" type="#_x0000_t75" style="width:523pt;height:670.4pt" o:ole="">
             <v:imagedata r:id="rId11" o:title=""/>
           </v:shape>
-          <o:OLEObject Type="Embed" ProgID="Visio.Drawing.15" ShapeID="_x0000_i1026" DrawAspect="Content" ObjectID="_1511860622" r:id="rId12"/>
+          <o:OLEObject Type="Embed" ProgID="Visio.Drawing.15" ShapeID="_x0000_i1026" DrawAspect="Content" ObjectID="_1511896437" r:id="rId12"/>
         </w:object>
       </w:r>
     </w:p>
@@ -1122,7 +1134,7 @@
           <v:shape id="_x0000_i1027" type="#_x0000_t75" style="width:523pt;height:283.25pt" o:ole="">
             <v:imagedata r:id="rId13" o:title=""/>
           </v:shape>
-          <o:OLEObject Type="Embed" ProgID="Visio.Drawing.15" ShapeID="_x0000_i1027" DrawAspect="Content" ObjectID="_1511860623" r:id="rId14"/>
+          <o:OLEObject Type="Embed" ProgID="Visio.Drawing.15" ShapeID="_x0000_i1027" DrawAspect="Content" ObjectID="_1511896438" r:id="rId14"/>
         </w:object>
       </w:r>
     </w:p>
@@ -1132,7 +1144,7 @@
           <v:shape id="_x0000_i1028" type="#_x0000_t75" style="width:412.3pt;height:203.1pt" o:ole="">
             <v:imagedata r:id="rId15" o:title=""/>
           </v:shape>
-          <o:OLEObject Type="Embed" ProgID="Visio.Drawing.15" ShapeID="_x0000_i1028" DrawAspect="Content" ObjectID="_1511860624" r:id="rId16"/>
+          <o:OLEObject Type="Embed" ProgID="Visio.Drawing.15" ShapeID="_x0000_i1028" DrawAspect="Content" ObjectID="_1511896439" r:id="rId16"/>
         </w:object>
       </w:r>
       <w:r>
@@ -1145,13 +1157,13 @@
           <v:shape id="_x0000_i1029" type="#_x0000_t75" style="width:248.6pt;height:237.05pt" o:ole="">
             <v:imagedata r:id="rId17" o:title=""/>
           </v:shape>
-          <o:OLEObject Type="Embed" ProgID="Visio.Drawing.15" ShapeID="_x0000_i1029" DrawAspect="Content" ObjectID="_1511860625" r:id="rId18"/>
+          <o:OLEObject Type="Embed" ProgID="Visio.Drawing.15" ShapeID="_x0000_i1029" DrawAspect="Content" ObjectID="_1511896440" r:id="rId18"/>
         </w:object>
       </w:r>
     </w:p>
     <w:p>
       <w:pPr>
-        <w:pStyle w:val="Heading1"/>
+        <w:pStyle w:val="Nagwek1"/>
       </w:pPr>
       <w:r>
         <w:lastRenderedPageBreak/>
@@ -1209,7 +1221,7 @@
     </w:p>
     <w:p>
       <w:pPr>
-        <w:pStyle w:val="Heading1"/>
+        <w:pStyle w:val="Nagwek1"/>
         <w:jc w:val="center"/>
         <w:rPr>
           <w:lang w:val="en-US"/>
@@ -1290,7 +1302,7 @@
     </w:p>
     <w:p>
       <w:pPr>
-        <w:pStyle w:val="Heading1"/>
+        <w:pStyle w:val="Nagwek1"/>
         <w:rPr>
           <w:lang w:val="en-US"/>
         </w:rPr>
@@ -1305,9 +1317,9 @@
     </w:p>
     <w:tbl>
       <w:tblPr>
-        <w:tblStyle w:val="TableGrid"/>
+        <w:tblStyle w:val="Tabela-Siatka"/>
         <w:tblW w:w="0" w:type="auto"/>
-        <w:tblLook w:val="04A0" w:firstRow="1" w:lastRow="0" w:firstColumn="1" w:lastColumn="0" w:noHBand="0" w:noVBand="1"/>
+        <w:tblLook w:val="04A0"/>
       </w:tblPr>
       <w:tblGrid>
         <w:gridCol w:w="5353"/>
@@ -1502,7 +1514,7 @@
     </w:p>
     <w:p>
       <w:pPr>
-        <w:pStyle w:val="Heading2"/>
+        <w:pStyle w:val="Nagwek2"/>
       </w:pPr>
       <w:r>
         <w:t>9.1 Typy komunikatów</w:t>
@@ -1527,9 +1539,9 @@
     </w:p>
     <w:tbl>
       <w:tblPr>
-        <w:tblStyle w:val="TableGrid"/>
+        <w:tblStyle w:val="Tabela-Siatka"/>
         <w:tblW w:w="0" w:type="auto"/>
-        <w:tblLook w:val="04A0" w:firstRow="1" w:lastRow="0" w:firstColumn="1" w:lastColumn="0" w:noHBand="0" w:noVBand="1"/>
+        <w:tblLook w:val="04A0"/>
       </w:tblPr>
       <w:tblGrid>
         <w:gridCol w:w="1008"/>
@@ -6355,10 +6367,10 @@
     </w:p>
     <w:tbl>
       <w:tblPr>
-        <w:tblStyle w:val="TableGrid"/>
+        <w:tblStyle w:val="Tabela-Siatka"/>
         <w:tblW w:w="10740" w:type="dxa"/>
         <w:tblLayout w:type="fixed"/>
-        <w:tblLook w:val="04A0" w:firstRow="1" w:lastRow="0" w:firstColumn="1" w:lastColumn="0" w:noHBand="0" w:noVBand="1"/>
+        <w:tblLook w:val="04A0"/>
       </w:tblPr>
       <w:tblGrid>
         <w:gridCol w:w="1008"/>
@@ -7451,7 +7463,7 @@
     </w:p>
     <w:p>
       <w:pPr>
-        <w:pStyle w:val="Heading2"/>
+        <w:pStyle w:val="Nagwek2"/>
       </w:pPr>
       <w:r>
         <w:t>9.2 Diagram stanów modułu ClientSession</w:t>
@@ -7462,20 +7474,20 @@
     </w:p>
     <w:p>
       <w:pPr>
-        <w:pStyle w:val="Heading1"/>
+        <w:pStyle w:val="Nagwek1"/>
       </w:pPr>
       <w:r>
         <w:object w:dxaOrig="17076" w:dyaOrig="4380">
           <v:shape id="_x0000_i1030" type="#_x0000_t75" style="width:522.35pt;height:133.8pt" o:ole="">
             <v:imagedata r:id="rId20" o:title=""/>
           </v:shape>
-          <o:OLEObject Type="Embed" ProgID="Visio.Drawing.15" ShapeID="_x0000_i1030" DrawAspect="Content" ObjectID="_1511860626" r:id="rId21"/>
+          <o:OLEObject Type="Embed" ProgID="Visio.Drawing.15" ShapeID="_x0000_i1030" DrawAspect="Content" ObjectID="_1511896441" r:id="rId21"/>
         </w:object>
       </w:r>
     </w:p>
     <w:p>
       <w:pPr>
-        <w:pStyle w:val="Heading1"/>
+        <w:pStyle w:val="Nagwek1"/>
       </w:pPr>
       <w:r>
         <w:t>10. Opis protokołu szyfrującego</w:t>
@@ -7602,9 +7614,9 @@
     </w:p>
     <w:tbl>
       <w:tblPr>
-        <w:tblStyle w:val="TableGrid"/>
+        <w:tblStyle w:val="Tabela-Siatka"/>
         <w:tblW w:w="0" w:type="auto"/>
-        <w:tblLook w:val="04A0" w:firstRow="1" w:lastRow="0" w:firstColumn="1" w:lastColumn="0" w:noHBand="0" w:noVBand="1"/>
+        <w:tblLook w:val="04A0"/>
       </w:tblPr>
       <w:tblGrid>
         <w:gridCol w:w="2093"/>
@@ -7782,9 +7794,9 @@
     </w:p>
     <w:tbl>
       <w:tblPr>
-        <w:tblStyle w:val="TableGrid"/>
+        <w:tblStyle w:val="Tabela-Siatka"/>
         <w:tblW w:w="0" w:type="auto"/>
-        <w:tblLook w:val="04A0" w:firstRow="1" w:lastRow="0" w:firstColumn="1" w:lastColumn="0" w:noHBand="0" w:noVBand="1"/>
+        <w:tblLook w:val="04A0"/>
       </w:tblPr>
       <w:tblGrid>
         <w:gridCol w:w="696"/>
@@ -7983,7 +7995,7 @@
     </w:p>
     <w:p>
       <w:pPr>
-        <w:pStyle w:val="Heading1"/>
+        <w:pStyle w:val="Nagwek1"/>
       </w:pPr>
       <w:r>
         <w:t>1</w:t>
@@ -8138,7 +8150,7 @@
     <w:p/>
     <w:p>
       <w:pPr>
-        <w:pStyle w:val="Heading1"/>
+        <w:pStyle w:val="Nagwek1"/>
       </w:pPr>
       <w:r>
         <w:rPr>
@@ -8247,7 +8259,7 @@
     <w:p/>
     <w:p>
       <w:pPr>
-        <w:pStyle w:val="Heading1"/>
+        <w:pStyle w:val="Nagwek1"/>
         <w:spacing w:before="0"/>
       </w:pPr>
       <w:r>
@@ -8521,7 +8533,7 @@
     </w:p>
     <w:p>
       <w:pPr>
-        <w:pStyle w:val="Heading1"/>
+        <w:pStyle w:val="Nagwek1"/>
         <w:spacing w:before="0"/>
       </w:pPr>
       <w:r>
@@ -8536,7 +8548,7 @@
     </w:p>
     <w:p>
       <w:pPr>
-        <w:pStyle w:val="Heading2"/>
+        <w:pStyle w:val="Nagwek2"/>
         <w:spacing w:before="0"/>
       </w:pPr>
       <w:r>
@@ -8600,7 +8612,7 @@
     </w:p>
     <w:p>
       <w:pPr>
-        <w:pStyle w:val="Heading2"/>
+        <w:pStyle w:val="Nagwek2"/>
         <w:spacing w:before="0"/>
       </w:pPr>
       <w:r>
@@ -8646,7 +8658,7 @@
     </w:p>
     <w:p>
       <w:pPr>
-        <w:pStyle w:val="Heading2"/>
+        <w:pStyle w:val="Nagwek2"/>
         <w:spacing w:before="0"/>
         <w:rPr>
           <w:lang w:val="en-US"/>
@@ -8733,7 +8745,7 @@
     </w:p>
     <w:p>
       <w:pPr>
-        <w:pStyle w:val="Heading2"/>
+        <w:pStyle w:val="Nagwek2"/>
         <w:spacing w:before="0"/>
       </w:pPr>
       <w:r>
@@ -9500,7 +9512,7 @@
 </file>
 
 <file path=word/endnotes.xml><?xml version="1.0" encoding="utf-8"?>
-<w:endnotes xmlns:wpc="http://schemas.microsoft.com/office/word/2010/wordprocessingCanvas" xmlns:cx="http://schemas.microsoft.com/office/drawing/2014/chartex" xmlns:cx1="http://schemas.microsoft.com/office/drawing/2015/9/8/chartex" xmlns:mc="http://schemas.openxmlformats.org/markup-compatibility/2006" xmlns:o="urn:schemas-microsoft-com:office:office" xmlns:r="http://schemas.openxmlformats.org/officeDocument/2006/relationships" xmlns:m="http://schemas.openxmlformats.org/officeDocument/2006/math" xmlns:v="urn:schemas-microsoft-com:vml" xmlns:wp14="http://schemas.microsoft.com/office/word/2010/wordprocessingDrawing" xmlns:wp="http://schemas.openxmlformats.org/drawingml/2006/wordprocessingDrawing" xmlns:w10="urn:schemas-microsoft-com:office:word" xmlns:w="http://schemas.openxmlformats.org/wordprocessingml/2006/main" xmlns:w14="http://schemas.microsoft.com/office/word/2010/wordml" xmlns:w15="http://schemas.microsoft.com/office/word/2012/wordml" xmlns:w16se="http://schemas.microsoft.com/office/word/2015/wordml/symex" xmlns:wpg="http://schemas.microsoft.com/office/word/2010/wordprocessingGroup" xmlns:wpi="http://schemas.microsoft.com/office/word/2010/wordprocessingInk" xmlns:wne="http://schemas.microsoft.com/office/word/2006/wordml" xmlns:wps="http://schemas.microsoft.com/office/word/2010/wordprocessingShape" mc:Ignorable="w14 w15 w16se wp14">
+<w:endnotes xmlns:ve="http://schemas.openxmlformats.org/markup-compatibility/2006" xmlns:o="urn:schemas-microsoft-com:office:office" xmlns:r="http://schemas.openxmlformats.org/officeDocument/2006/relationships" xmlns:m="http://schemas.openxmlformats.org/officeDocument/2006/math" xmlns:v="urn:schemas-microsoft-com:vml" xmlns:wp="http://schemas.openxmlformats.org/drawingml/2006/wordprocessingDrawing" xmlns:w10="urn:schemas-microsoft-com:office:word" xmlns:w="http://schemas.openxmlformats.org/wordprocessingml/2006/main" xmlns:wne="http://schemas.microsoft.com/office/word/2006/wordml">
   <w:endnote w:type="separator" w:id="-1">
     <w:p>
       <w:pPr>
@@ -9525,7 +9537,7 @@
 </file>
 
 <file path=word/footnotes.xml><?xml version="1.0" encoding="utf-8"?>
-<w:footnotes xmlns:wpc="http://schemas.microsoft.com/office/word/2010/wordprocessingCanvas" xmlns:cx="http://schemas.microsoft.com/office/drawing/2014/chartex" xmlns:cx1="http://schemas.microsoft.com/office/drawing/2015/9/8/chartex" xmlns:mc="http://schemas.openxmlformats.org/markup-compatibility/2006" xmlns:o="urn:schemas-microsoft-com:office:office" xmlns:r="http://schemas.openxmlformats.org/officeDocument/2006/relationships" xmlns:m="http://schemas.openxmlformats.org/officeDocument/2006/math" xmlns:v="urn:schemas-microsoft-com:vml" xmlns:wp14="http://schemas.microsoft.com/office/word/2010/wordprocessingDrawing" xmlns:wp="http://schemas.openxmlformats.org/drawingml/2006/wordprocessingDrawing" xmlns:w10="urn:schemas-microsoft-com:office:word" xmlns:w="http://schemas.openxmlformats.org/wordprocessingml/2006/main" xmlns:w14="http://schemas.microsoft.com/office/word/2010/wordml" xmlns:w15="http://schemas.microsoft.com/office/word/2012/wordml" xmlns:w16se="http://schemas.microsoft.com/office/word/2015/wordml/symex" xmlns:wpg="http://schemas.microsoft.com/office/word/2010/wordprocessingGroup" xmlns:wpi="http://schemas.microsoft.com/office/word/2010/wordprocessingInk" xmlns:wne="http://schemas.microsoft.com/office/word/2006/wordml" xmlns:wps="http://schemas.microsoft.com/office/word/2010/wordprocessingShape" mc:Ignorable="w14 w15 w16se wp14">
+<w:footnotes xmlns:ve="http://schemas.openxmlformats.org/markup-compatibility/2006" xmlns:o="urn:schemas-microsoft-com:office:office" xmlns:r="http://schemas.openxmlformats.org/officeDocument/2006/relationships" xmlns:m="http://schemas.openxmlformats.org/officeDocument/2006/math" xmlns:v="urn:schemas-microsoft-com:vml" xmlns:wp="http://schemas.openxmlformats.org/drawingml/2006/wordprocessingDrawing" xmlns:w10="urn:schemas-microsoft-com:office:word" xmlns:w="http://schemas.openxmlformats.org/wordprocessingml/2006/main" xmlns:wne="http://schemas.microsoft.com/office/word/2006/wordml">
   <w:footnote w:type="separator" w:id="-1">
     <w:p>
       <w:pPr>
@@ -9550,8 +9562,8 @@
 </file>
 
 <file path=word/numbering.xml><?xml version="1.0" encoding="utf-8"?>
-<w:numbering xmlns:wpc="http://schemas.microsoft.com/office/word/2010/wordprocessingCanvas" xmlns:cx="http://schemas.microsoft.com/office/drawing/2014/chartex" xmlns:cx1="http://schemas.microsoft.com/office/drawing/2015/9/8/chartex" xmlns:mc="http://schemas.openxmlformats.org/markup-compatibility/2006" xmlns:o="urn:schemas-microsoft-com:office:office" xmlns:r="http://schemas.openxmlformats.org/officeDocument/2006/relationships" xmlns:m="http://schemas.openxmlformats.org/officeDocument/2006/math" xmlns:v="urn:schemas-microsoft-com:vml" xmlns:wp14="http://schemas.microsoft.com/office/word/2010/wordprocessingDrawing" xmlns:wp="http://schemas.openxmlformats.org/drawingml/2006/wordprocessingDrawing" xmlns:w10="urn:schemas-microsoft-com:office:word" xmlns:w="http://schemas.openxmlformats.org/wordprocessingml/2006/main" xmlns:w14="http://schemas.microsoft.com/office/word/2010/wordml" xmlns:w15="http://schemas.microsoft.com/office/word/2012/wordml" xmlns:w16se="http://schemas.microsoft.com/office/word/2015/wordml/symex" xmlns:wpg="http://schemas.microsoft.com/office/word/2010/wordprocessingGroup" xmlns:wpi="http://schemas.microsoft.com/office/word/2010/wordprocessingInk" xmlns:wne="http://schemas.microsoft.com/office/word/2006/wordml" xmlns:wps="http://schemas.microsoft.com/office/word/2010/wordprocessingShape" mc:Ignorable="w14 w15 w16se wp14">
-  <w:abstractNum w:abstractNumId="0" w15:restartNumberingAfterBreak="0">
+<w:numbering xmlns:ve="http://schemas.openxmlformats.org/markup-compatibility/2006" xmlns:o="urn:schemas-microsoft-com:office:office" xmlns:r="http://schemas.openxmlformats.org/officeDocument/2006/relationships" xmlns:m="http://schemas.openxmlformats.org/officeDocument/2006/math" xmlns:v="urn:schemas-microsoft-com:vml" xmlns:wp="http://schemas.openxmlformats.org/drawingml/2006/wordprocessingDrawing" xmlns:w10="urn:schemas-microsoft-com:office:word" xmlns:w="http://schemas.openxmlformats.org/wordprocessingml/2006/main" xmlns:wne="http://schemas.microsoft.com/office/word/2006/wordml">
+  <w:abstractNum w:abstractNumId="0">
     <w:nsid w:val="5DF9606B"/>
     <w:multiLevelType w:val="hybridMultilevel"/>
     <w:tmpl w:val="79E6F378"/>
@@ -9664,7 +9676,7 @@
       </w:rPr>
     </w:lvl>
   </w:abstractNum>
-  <w:abstractNum w:abstractNumId="1" w15:restartNumberingAfterBreak="0">
+  <w:abstractNum w:abstractNumId="1">
     <w:nsid w:val="70170182"/>
     <w:multiLevelType w:val="multilevel"/>
     <w:tmpl w:val="10866AAA"/>
@@ -9787,7 +9799,7 @@
 </file>
 
 <file path=word/styles.xml><?xml version="1.0" encoding="utf-8"?>
-<w:styles xmlns:mc="http://schemas.openxmlformats.org/markup-compatibility/2006" xmlns:r="http://schemas.openxmlformats.org/officeDocument/2006/relationships" xmlns:w="http://schemas.openxmlformats.org/wordprocessingml/2006/main" xmlns:w14="http://schemas.microsoft.com/office/word/2010/wordml" xmlns:w15="http://schemas.microsoft.com/office/word/2012/wordml" xmlns:w16se="http://schemas.microsoft.com/office/word/2015/wordml/symex" mc:Ignorable="w14 w15 w16se">
+<w:styles xmlns:r="http://schemas.openxmlformats.org/officeDocument/2006/relationships" xmlns:w="http://schemas.openxmlformats.org/wordprocessingml/2006/main">
   <w:docDefaults>
     <w:rPrDefault>
       <w:rPr>
@@ -9803,389 +9815,155 @@
       </w:pPr>
     </w:pPrDefault>
   </w:docDefaults>
-  <w:latentStyles w:defLockedState="0" w:defUIPriority="99" w:defSemiHidden="0" w:defUnhideWhenUsed="0" w:defQFormat="0" w:count="371">
-    <w:lsdException w:name="Normal" w:uiPriority="0" w:qFormat="1"/>
-    <w:lsdException w:name="heading 1" w:uiPriority="9" w:qFormat="1"/>
-    <w:lsdException w:name="heading 2" w:semiHidden="1" w:uiPriority="9" w:unhideWhenUsed="1" w:qFormat="1"/>
-    <w:lsdException w:name="heading 3" w:semiHidden="1" w:uiPriority="9" w:unhideWhenUsed="1" w:qFormat="1"/>
-    <w:lsdException w:name="heading 4" w:semiHidden="1" w:uiPriority="9" w:unhideWhenUsed="1" w:qFormat="1"/>
-    <w:lsdException w:name="heading 5" w:semiHidden="1" w:uiPriority="9" w:unhideWhenUsed="1" w:qFormat="1"/>
-    <w:lsdException w:name="heading 6" w:semiHidden="1" w:uiPriority="9" w:unhideWhenUsed="1" w:qFormat="1"/>
-    <w:lsdException w:name="heading 7" w:semiHidden="1" w:uiPriority="9" w:unhideWhenUsed="1" w:qFormat="1"/>
-    <w:lsdException w:name="heading 8" w:semiHidden="1" w:uiPriority="9" w:unhideWhenUsed="1" w:qFormat="1"/>
-    <w:lsdException w:name="heading 9" w:semiHidden="1" w:uiPriority="9" w:unhideWhenUsed="1" w:qFormat="1"/>
-    <w:lsdException w:name="index 1" w:semiHidden="1" w:unhideWhenUsed="1"/>
-    <w:lsdException w:name="index 2" w:semiHidden="1" w:unhideWhenUsed="1"/>
-    <w:lsdException w:name="index 3" w:semiHidden="1" w:unhideWhenUsed="1"/>
-    <w:lsdException w:name="index 4" w:semiHidden="1" w:unhideWhenUsed="1"/>
-    <w:lsdException w:name="index 5" w:semiHidden="1" w:unhideWhenUsed="1"/>
-    <w:lsdException w:name="index 6" w:semiHidden="1" w:unhideWhenUsed="1"/>
-    <w:lsdException w:name="index 7" w:semiHidden="1" w:unhideWhenUsed="1"/>
-    <w:lsdException w:name="index 8" w:semiHidden="1" w:unhideWhenUsed="1"/>
-    <w:lsdException w:name="index 9" w:semiHidden="1" w:unhideWhenUsed="1"/>
-    <w:lsdException w:name="toc 1" w:semiHidden="1" w:uiPriority="39" w:unhideWhenUsed="1"/>
-    <w:lsdException w:name="toc 2" w:semiHidden="1" w:uiPriority="39" w:unhideWhenUsed="1"/>
-    <w:lsdException w:name="toc 3" w:semiHidden="1" w:uiPriority="39" w:unhideWhenUsed="1"/>
-    <w:lsdException w:name="toc 4" w:semiHidden="1" w:uiPriority="39" w:unhideWhenUsed="1"/>
-    <w:lsdException w:name="toc 5" w:semiHidden="1" w:uiPriority="39" w:unhideWhenUsed="1"/>
-    <w:lsdException w:name="toc 6" w:semiHidden="1" w:uiPriority="39" w:unhideWhenUsed="1"/>
-    <w:lsdException w:name="toc 7" w:semiHidden="1" w:uiPriority="39" w:unhideWhenUsed="1"/>
-    <w:lsdException w:name="toc 8" w:semiHidden="1" w:uiPriority="39" w:unhideWhenUsed="1"/>
-    <w:lsdException w:name="toc 9" w:semiHidden="1" w:uiPriority="39" w:unhideWhenUsed="1"/>
-    <w:lsdException w:name="Normal Indent" w:semiHidden="1" w:unhideWhenUsed="1"/>
-    <w:lsdException w:name="footnote text" w:semiHidden="1" w:unhideWhenUsed="1"/>
-    <w:lsdException w:name="annotation text" w:semiHidden="1" w:unhideWhenUsed="1"/>
-    <w:lsdException w:name="header" w:semiHidden="1" w:unhideWhenUsed="1"/>
-    <w:lsdException w:name="footer" w:semiHidden="1" w:unhideWhenUsed="1"/>
-    <w:lsdException w:name="index heading" w:semiHidden="1" w:unhideWhenUsed="1"/>
-    <w:lsdException w:name="caption" w:semiHidden="1" w:uiPriority="35" w:unhideWhenUsed="1" w:qFormat="1"/>
-    <w:lsdException w:name="table of figures" w:semiHidden="1" w:unhideWhenUsed="1"/>
-    <w:lsdException w:name="envelope address" w:semiHidden="1" w:unhideWhenUsed="1"/>
-    <w:lsdException w:name="envelope return" w:semiHidden="1" w:unhideWhenUsed="1"/>
-    <w:lsdException w:name="footnote reference" w:semiHidden="1" w:unhideWhenUsed="1"/>
-    <w:lsdException w:name="annotation reference" w:semiHidden="1" w:unhideWhenUsed="1"/>
-    <w:lsdException w:name="line number" w:semiHidden="1" w:unhideWhenUsed="1"/>
-    <w:lsdException w:name="page number" w:semiHidden="1" w:unhideWhenUsed="1"/>
-    <w:lsdException w:name="endnote reference" w:semiHidden="1" w:unhideWhenUsed="1"/>
-    <w:lsdException w:name="endnote text" w:semiHidden="1" w:unhideWhenUsed="1"/>
-    <w:lsdException w:name="table of authorities" w:semiHidden="1" w:unhideWhenUsed="1"/>
-    <w:lsdException w:name="macro" w:semiHidden="1" w:unhideWhenUsed="1"/>
-    <w:lsdException w:name="toa heading" w:semiHidden="1" w:unhideWhenUsed="1"/>
-    <w:lsdException w:name="List" w:semiHidden="1" w:unhideWhenUsed="1"/>
-    <w:lsdException w:name="List Bullet" w:semiHidden="1" w:unhideWhenUsed="1"/>
-    <w:lsdException w:name="List Number" w:semiHidden="1" w:unhideWhenUsed="1"/>
-    <w:lsdException w:name="List 2" w:semiHidden="1" w:unhideWhenUsed="1"/>
-    <w:lsdException w:name="List 3" w:semiHidden="1" w:unhideWhenUsed="1"/>
-    <w:lsdException w:name="List 4" w:semiHidden="1" w:unhideWhenUsed="1"/>
-    <w:lsdException w:name="List 5" w:semiHidden="1" w:unhideWhenUsed="1"/>
-    <w:lsdException w:name="List Bullet 2" w:semiHidden="1" w:unhideWhenUsed="1"/>
-    <w:lsdException w:name="List Bullet 3" w:semiHidden="1" w:unhideWhenUsed="1"/>
-    <w:lsdException w:name="List Bullet 4" w:semiHidden="1" w:unhideWhenUsed="1"/>
-    <w:lsdException w:name="List Bullet 5" w:semiHidden="1" w:unhideWhenUsed="1"/>
-    <w:lsdException w:name="List Number 2" w:semiHidden="1" w:unhideWhenUsed="1"/>
-    <w:lsdException w:name="List Number 3" w:semiHidden="1" w:unhideWhenUsed="1"/>
-    <w:lsdException w:name="List Number 4" w:semiHidden="1" w:unhideWhenUsed="1"/>
-    <w:lsdException w:name="List Number 5" w:semiHidden="1" w:unhideWhenUsed="1"/>
-    <w:lsdException w:name="Title" w:uiPriority="10" w:qFormat="1"/>
-    <w:lsdException w:name="Closing" w:semiHidden="1" w:unhideWhenUsed="1"/>
-    <w:lsdException w:name="Signature" w:semiHidden="1" w:unhideWhenUsed="1"/>
-    <w:lsdException w:name="Default Paragraph Font" w:semiHidden="1" w:uiPriority="1" w:unhideWhenUsed="1"/>
-    <w:lsdException w:name="Body Text" w:semiHidden="1" w:unhideWhenUsed="1"/>
-    <w:lsdException w:name="Body Text Indent" w:semiHidden="1" w:unhideWhenUsed="1"/>
-    <w:lsdException w:name="List Continue" w:semiHidden="1" w:unhideWhenUsed="1"/>
-    <w:lsdException w:name="List Continue 2" w:semiHidden="1" w:unhideWhenUsed="1"/>
-    <w:lsdException w:name="List Continue 3" w:semiHidden="1" w:unhideWhenUsed="1"/>
-    <w:lsdException w:name="List Continue 4" w:semiHidden="1" w:unhideWhenUsed="1"/>
-    <w:lsdException w:name="List Continue 5" w:semiHidden="1" w:unhideWhenUsed="1"/>
-    <w:lsdException w:name="Message Header" w:semiHidden="1" w:unhideWhenUsed="1"/>
-    <w:lsdException w:name="Subtitle" w:uiPriority="11" w:qFormat="1"/>
-    <w:lsdException w:name="Salutation" w:semiHidden="1" w:unhideWhenUsed="1"/>
-    <w:lsdException w:name="Date" w:semiHidden="1" w:unhideWhenUsed="1"/>
-    <w:lsdException w:name="Body Text First Indent" w:semiHidden="1" w:unhideWhenUsed="1"/>
-    <w:lsdException w:name="Body Text First Indent 2" w:semiHidden="1" w:unhideWhenUsed="1"/>
-    <w:lsdException w:name="Note Heading" w:semiHidden="1" w:unhideWhenUsed="1"/>
-    <w:lsdException w:name="Body Text 2" w:semiHidden="1" w:unhideWhenUsed="1"/>
-    <w:lsdException w:name="Body Text 3" w:semiHidden="1" w:unhideWhenUsed="1"/>
-    <w:lsdException w:name="Body Text Indent 2" w:semiHidden="1" w:unhideWhenUsed="1"/>
-    <w:lsdException w:name="Body Text Indent 3" w:semiHidden="1" w:unhideWhenUsed="1"/>
-    <w:lsdException w:name="Block Text" w:semiHidden="1" w:unhideWhenUsed="1"/>
-    <w:lsdException w:name="Hyperlink" w:semiHidden="1" w:unhideWhenUsed="1"/>
-    <w:lsdException w:name="FollowedHyperlink" w:semiHidden="1" w:unhideWhenUsed="1"/>
-    <w:lsdException w:name="Strong" w:uiPriority="22" w:qFormat="1"/>
-    <w:lsdException w:name="Emphasis" w:uiPriority="20" w:qFormat="1"/>
-    <w:lsdException w:name="Document Map" w:semiHidden="1" w:unhideWhenUsed="1"/>
-    <w:lsdException w:name="Plain Text" w:semiHidden="1" w:unhideWhenUsed="1"/>
-    <w:lsdException w:name="E-mail Signature" w:semiHidden="1" w:unhideWhenUsed="1"/>
-    <w:lsdException w:name="HTML Top of Form" w:semiHidden="1" w:unhideWhenUsed="1"/>
-    <w:lsdException w:name="HTML Bottom of Form" w:semiHidden="1" w:unhideWhenUsed="1"/>
-    <w:lsdException w:name="Normal (Web)" w:semiHidden="1" w:unhideWhenUsed="1"/>
-    <w:lsdException w:name="HTML Acronym" w:semiHidden="1" w:unhideWhenUsed="1"/>
-    <w:lsdException w:name="HTML Address" w:semiHidden="1" w:unhideWhenUsed="1"/>
-    <w:lsdException w:name="HTML Cite" w:semiHidden="1" w:unhideWhenUsed="1"/>
-    <w:lsdException w:name="HTML Code" w:semiHidden="1" w:unhideWhenUsed="1"/>
-    <w:lsdException w:name="HTML Definition" w:semiHidden="1" w:unhideWhenUsed="1"/>
-    <w:lsdException w:name="HTML Keyboard" w:semiHidden="1" w:unhideWhenUsed="1"/>
-    <w:lsdException w:name="HTML Preformatted" w:semiHidden="1" w:unhideWhenUsed="1"/>
-    <w:lsdException w:name="HTML Sample" w:semiHidden="1" w:unhideWhenUsed="1"/>
-    <w:lsdException w:name="HTML Typewriter" w:semiHidden="1" w:unhideWhenUsed="1"/>
-    <w:lsdException w:name="HTML Variable" w:semiHidden="1" w:unhideWhenUsed="1"/>
-    <w:lsdException w:name="Normal Table" w:semiHidden="1" w:unhideWhenUsed="1"/>
-    <w:lsdException w:name="annotation subject" w:semiHidden="1" w:unhideWhenUsed="1"/>
-    <w:lsdException w:name="No List" w:semiHidden="1" w:unhideWhenUsed="1"/>
-    <w:lsdException w:name="Outline List 1" w:semiHidden="1" w:unhideWhenUsed="1"/>
-    <w:lsdException w:name="Outline List 2" w:semiHidden="1" w:unhideWhenUsed="1"/>
-    <w:lsdException w:name="Outline List 3" w:semiHidden="1" w:unhideWhenUsed="1"/>
-    <w:lsdException w:name="Table Simple 1" w:semiHidden="1" w:unhideWhenUsed="1"/>
-    <w:lsdException w:name="Table Simple 2" w:semiHidden="1" w:unhideWhenUsed="1"/>
-    <w:lsdException w:name="Table Simple 3" w:semiHidden="1" w:unhideWhenUsed="1"/>
-    <w:lsdException w:name="Table Classic 1" w:semiHidden="1" w:unhideWhenUsed="1"/>
-    <w:lsdException w:name="Table Classic 2" w:semiHidden="1" w:unhideWhenUsed="1"/>
-    <w:lsdException w:name="Table Classic 3" w:semiHidden="1" w:unhideWhenUsed="1"/>
-    <w:lsdException w:name="Table Classic 4" w:semiHidden="1" w:unhideWhenUsed="1"/>
-    <w:lsdException w:name="Table Colorful 1" w:semiHidden="1" w:unhideWhenUsed="1"/>
-    <w:lsdException w:name="Table Colorful 2" w:semiHidden="1" w:unhideWhenUsed="1"/>
-    <w:lsdException w:name="Table Colorful 3" w:semiHidden="1" w:unhideWhenUsed="1"/>
-    <w:lsdException w:name="Table Columns 1" w:semiHidden="1" w:unhideWhenUsed="1"/>
-    <w:lsdException w:name="Table Columns 2" w:semiHidden="1" w:unhideWhenUsed="1"/>
-    <w:lsdException w:name="Table Columns 3" w:semiHidden="1" w:unhideWhenUsed="1"/>
-    <w:lsdException w:name="Table Columns 4" w:semiHidden="1" w:unhideWhenUsed="1"/>
-    <w:lsdException w:name="Table Columns 5" w:semiHidden="1" w:unhideWhenUsed="1"/>
-    <w:lsdException w:name="Table Grid 1" w:semiHidden="1" w:unhideWhenUsed="1"/>
-    <w:lsdException w:name="Table Grid 2" w:semiHidden="1" w:unhideWhenUsed="1"/>
-    <w:lsdException w:name="Table Grid 3" w:semiHidden="1" w:unhideWhenUsed="1"/>
-    <w:lsdException w:name="Table Grid 4" w:semiHidden="1" w:unhideWhenUsed="1"/>
-    <w:lsdException w:name="Table Grid 5" w:semiHidden="1" w:unhideWhenUsed="1"/>
-    <w:lsdException w:name="Table Grid 6" w:semiHidden="1" w:unhideWhenUsed="1"/>
-    <w:lsdException w:name="Table Grid 7" w:semiHidden="1" w:unhideWhenUsed="1"/>
-    <w:lsdException w:name="Table Grid 8" w:semiHidden="1" w:unhideWhenUsed="1"/>
-    <w:lsdException w:name="Table List 1" w:semiHidden="1" w:unhideWhenUsed="1"/>
-    <w:lsdException w:name="Table List 2" w:semiHidden="1" w:unhideWhenUsed="1"/>
-    <w:lsdException w:name="Table List 3" w:semiHidden="1" w:unhideWhenUsed="1"/>
-    <w:lsdException w:name="Table List 4" w:semiHidden="1" w:unhideWhenUsed="1"/>
-    <w:lsdException w:name="Table List 5" w:semiHidden="1" w:unhideWhenUsed="1"/>
-    <w:lsdException w:name="Table List 6" w:semiHidden="1" w:unhideWhenUsed="1"/>
-    <w:lsdException w:name="Table List 7" w:semiHidden="1" w:unhideWhenUsed="1"/>
-    <w:lsdException w:name="Table List 8" w:semiHidden="1" w:unhideWhenUsed="1"/>
-    <w:lsdException w:name="Table 3D effects 1" w:semiHidden="1" w:unhideWhenUsed="1"/>
-    <w:lsdException w:name="Table 3D effects 2" w:semiHidden="1" w:unhideWhenUsed="1"/>
-    <w:lsdException w:name="Table 3D effects 3" w:semiHidden="1" w:unhideWhenUsed="1"/>
-    <w:lsdException w:name="Table Contemporary" w:semiHidden="1" w:unhideWhenUsed="1"/>
-    <w:lsdException w:name="Table Elegant" w:semiHidden="1" w:unhideWhenUsed="1"/>
-    <w:lsdException w:name="Table Professional" w:semiHidden="1" w:unhideWhenUsed="1"/>
-    <w:lsdException w:name="Table Subtle 1" w:semiHidden="1" w:unhideWhenUsed="1"/>
-    <w:lsdException w:name="Table Subtle 2" w:semiHidden="1" w:unhideWhenUsed="1"/>
-    <w:lsdException w:name="Table Web 1" w:semiHidden="1" w:unhideWhenUsed="1"/>
-    <w:lsdException w:name="Table Web 2" w:semiHidden="1" w:unhideWhenUsed="1"/>
-    <w:lsdException w:name="Table Web 3" w:semiHidden="1" w:unhideWhenUsed="1"/>
-    <w:lsdException w:name="Balloon Text" w:semiHidden="1" w:unhideWhenUsed="1"/>
-    <w:lsdException w:name="Table Grid" w:uiPriority="39"/>
-    <w:lsdException w:name="Table Theme" w:semiHidden="1" w:unhideWhenUsed="1"/>
-    <w:lsdException w:name="Placeholder Text" w:semiHidden="1"/>
-    <w:lsdException w:name="No Spacing" w:uiPriority="1" w:qFormat="1"/>
-    <w:lsdException w:name="Light Shading" w:uiPriority="60"/>
-    <w:lsdException w:name="Light List" w:uiPriority="61"/>
-    <w:lsdException w:name="Light Grid" w:uiPriority="62"/>
-    <w:lsdException w:name="Medium Shading 1" w:uiPriority="63"/>
-    <w:lsdException w:name="Medium Shading 2" w:uiPriority="64"/>
-    <w:lsdException w:name="Medium List 1" w:uiPriority="65"/>
-    <w:lsdException w:name="Medium List 2" w:uiPriority="66"/>
-    <w:lsdException w:name="Medium Grid 1" w:uiPriority="67"/>
-    <w:lsdException w:name="Medium Grid 2" w:uiPriority="68"/>
-    <w:lsdException w:name="Medium Grid 3" w:uiPriority="69"/>
-    <w:lsdException w:name="Dark List" w:uiPriority="70"/>
-    <w:lsdException w:name="Colorful Shading" w:uiPriority="71"/>
-    <w:lsdException w:name="Colorful List" w:uiPriority="72"/>
-    <w:lsdException w:name="Colorful Grid" w:uiPriority="73"/>
-    <w:lsdException w:name="Light Shading Accent 1" w:uiPriority="60"/>
-    <w:lsdException w:name="Light List Accent 1" w:uiPriority="61"/>
-    <w:lsdException w:name="Light Grid Accent 1" w:uiPriority="62"/>
-    <w:lsdException w:name="Medium Shading 1 Accent 1" w:uiPriority="63"/>
-    <w:lsdException w:name="Medium Shading 2 Accent 1" w:uiPriority="64"/>
-    <w:lsdException w:name="Medium List 1 Accent 1" w:uiPriority="65"/>
-    <w:lsdException w:name="Revision" w:semiHidden="1"/>
-    <w:lsdException w:name="List Paragraph" w:uiPriority="34" w:qFormat="1"/>
-    <w:lsdException w:name="Quote" w:uiPriority="29" w:qFormat="1"/>
-    <w:lsdException w:name="Intense Quote" w:uiPriority="30" w:qFormat="1"/>
-    <w:lsdException w:name="Medium List 2 Accent 1" w:uiPriority="66"/>
-    <w:lsdException w:name="Medium Grid 1 Accent 1" w:uiPriority="67"/>
-    <w:lsdException w:name="Medium Grid 2 Accent 1" w:uiPriority="68"/>
-    <w:lsdException w:name="Medium Grid 3 Accent 1" w:uiPriority="69"/>
-    <w:lsdException w:name="Dark List Accent 1" w:uiPriority="70"/>
-    <w:lsdException w:name="Colorful Shading Accent 1" w:uiPriority="71"/>
-    <w:lsdException w:name="Colorful List Accent 1" w:uiPriority="72"/>
-    <w:lsdException w:name="Colorful Grid Accent 1" w:uiPriority="73"/>
-    <w:lsdException w:name="Light Shading Accent 2" w:uiPriority="60"/>
-    <w:lsdException w:name="Light List Accent 2" w:uiPriority="61"/>
-    <w:lsdException w:name="Light Grid Accent 2" w:uiPriority="62"/>
-    <w:lsdException w:name="Medium Shading 1 Accent 2" w:uiPriority="63"/>
-    <w:lsdException w:name="Medium Shading 2 Accent 2" w:uiPriority="64"/>
-    <w:lsdException w:name="Medium List 1 Accent 2" w:uiPriority="65"/>
-    <w:lsdException w:name="Medium List 2 Accent 2" w:uiPriority="66"/>
-    <w:lsdException w:name="Medium Grid 1 Accent 2" w:uiPriority="67"/>
-    <w:lsdException w:name="Medium Grid 2 Accent 2" w:uiPriority="68"/>
-    <w:lsdException w:name="Medium Grid 3 Accent 2" w:uiPriority="69"/>
-    <w:lsdException w:name="Dark List Accent 2" w:uiPriority="70"/>
-    <w:lsdException w:name="Colorful Shading Accent 2" w:uiPriority="71"/>
-    <w:lsdException w:name="Colorful List Accent 2" w:uiPriority="72"/>
-    <w:lsdException w:name="Colorful Grid Accent 2" w:uiPriority="73"/>
-    <w:lsdException w:name="Light Shading Accent 3" w:uiPriority="60"/>
-    <w:lsdException w:name="Light List Accent 3" w:uiPriority="61"/>
-    <w:lsdException w:name="Light Grid Accent 3" w:uiPriority="62"/>
-    <w:lsdException w:name="Medium Shading 1 Accent 3" w:uiPriority="63"/>
-    <w:lsdException w:name="Medium Shading 2 Accent 3" w:uiPriority="64"/>
-    <w:lsdException w:name="Medium List 1 Accent 3" w:uiPriority="65"/>
-    <w:lsdException w:name="Medium List 2 Accent 3" w:uiPriority="66"/>
-    <w:lsdException w:name="Medium Grid 1 Accent 3" w:uiPriority="67"/>
-    <w:lsdException w:name="Medium Grid 2 Accent 3" w:uiPriority="68"/>
-    <w:lsdException w:name="Medium Grid 3 Accent 3" w:uiPriority="69"/>
-    <w:lsdException w:name="Dark List Accent 3" w:uiPriority="70"/>
-    <w:lsdException w:name="Colorful Shading Accent 3" w:uiPriority="71"/>
-    <w:lsdException w:name="Colorful List Accent 3" w:uiPriority="72"/>
-    <w:lsdException w:name="Colorful Grid Accent 3" w:uiPriority="73"/>
-    <w:lsdException w:name="Light Shading Accent 4" w:uiPriority="60"/>
-    <w:lsdException w:name="Light List Accent 4" w:uiPriority="61"/>
-    <w:lsdException w:name="Light Grid Accent 4" w:uiPriority="62"/>
-    <w:lsdException w:name="Medium Shading 1 Accent 4" w:uiPriority="63"/>
-    <w:lsdException w:name="Medium Shading 2 Accent 4" w:uiPriority="64"/>
-    <w:lsdException w:name="Medium List 1 Accent 4" w:uiPriority="65"/>
-    <w:lsdException w:name="Medium List 2 Accent 4" w:uiPriority="66"/>
-    <w:lsdException w:name="Medium Grid 1 Accent 4" w:uiPriority="67"/>
-    <w:lsdException w:name="Medium Grid 2 Accent 4" w:uiPriority="68"/>
-    <w:lsdException w:name="Medium Grid 3 Accent 4" w:uiPriority="69"/>
-    <w:lsdException w:name="Dark List Accent 4" w:uiPriority="70"/>
-    <w:lsdException w:name="Colorful Shading Accent 4" w:uiPriority="71"/>
-    <w:lsdException w:name="Colorful List Accent 4" w:uiPriority="72"/>
-    <w:lsdException w:name="Colorful Grid Accent 4" w:uiPriority="73"/>
-    <w:lsdException w:name="Light Shading Accent 5" w:uiPriority="60"/>
-    <w:lsdException w:name="Light List Accent 5" w:uiPriority="61"/>
-    <w:lsdException w:name="Light Grid Accent 5" w:uiPriority="62"/>
-    <w:lsdException w:name="Medium Shading 1 Accent 5" w:uiPriority="63"/>
-    <w:lsdException w:name="Medium Shading 2 Accent 5" w:uiPriority="64"/>
-    <w:lsdException w:name="Medium List 1 Accent 5" w:uiPriority="65"/>
-    <w:lsdException w:name="Medium List 2 Accent 5" w:uiPriority="66"/>
-    <w:lsdException w:name="Medium Grid 1 Accent 5" w:uiPriority="67"/>
-    <w:lsdException w:name="Medium Grid 2 Accent 5" w:uiPriority="68"/>
-    <w:lsdException w:name="Medium Grid 3 Accent 5" w:uiPriority="69"/>
-    <w:lsdException w:name="Dark List Accent 5" w:uiPriority="70"/>
-    <w:lsdException w:name="Colorful Shading Accent 5" w:uiPriority="71"/>
-    <w:lsdException w:name="Colorful List Accent 5" w:uiPriority="72"/>
-    <w:lsdException w:name="Colorful Grid Accent 5" w:uiPriority="73"/>
-    <w:lsdException w:name="Light Shading Accent 6" w:uiPriority="60"/>
-    <w:lsdException w:name="Light List Accent 6" w:uiPriority="61"/>
-    <w:lsdException w:name="Light Grid Accent 6" w:uiPriority="62"/>
-    <w:lsdException w:name="Medium Shading 1 Accent 6" w:uiPriority="63"/>
-    <w:lsdException w:name="Medium Shading 2 Accent 6" w:uiPriority="64"/>
-    <w:lsdException w:name="Medium List 1 Accent 6" w:uiPriority="65"/>
-    <w:lsdException w:name="Medium List 2 Accent 6" w:uiPriority="66"/>
-    <w:lsdException w:name="Medium Grid 1 Accent 6" w:uiPriority="67"/>
-    <w:lsdException w:name="Medium Grid 2 Accent 6" w:uiPriority="68"/>
-    <w:lsdException w:name="Medium Grid 3 Accent 6" w:uiPriority="69"/>
-    <w:lsdException w:name="Dark List Accent 6" w:uiPriority="70"/>
-    <w:lsdException w:name="Colorful Shading Accent 6" w:uiPriority="71"/>
-    <w:lsdException w:name="Colorful List Accent 6" w:uiPriority="72"/>
-    <w:lsdException w:name="Colorful Grid Accent 6" w:uiPriority="73"/>
-    <w:lsdException w:name="Subtle Emphasis" w:uiPriority="19" w:qFormat="1"/>
-    <w:lsdException w:name="Intense Emphasis" w:uiPriority="21" w:qFormat="1"/>
-    <w:lsdException w:name="Subtle Reference" w:uiPriority="31" w:qFormat="1"/>
-    <w:lsdException w:name="Intense Reference" w:uiPriority="32" w:qFormat="1"/>
-    <w:lsdException w:name="Book Title" w:uiPriority="33" w:qFormat="1"/>
-    <w:lsdException w:name="Bibliography" w:semiHidden="1" w:uiPriority="37" w:unhideWhenUsed="1"/>
-    <w:lsdException w:name="TOC Heading" w:semiHidden="1" w:uiPriority="39" w:unhideWhenUsed="1" w:qFormat="1"/>
-    <w:lsdException w:name="Plain Table 1" w:uiPriority="41"/>
-    <w:lsdException w:name="Plain Table 2" w:uiPriority="42"/>
-    <w:lsdException w:name="Plain Table 3" w:uiPriority="43"/>
-    <w:lsdException w:name="Plain Table 4" w:uiPriority="44"/>
-    <w:lsdException w:name="Plain Table 5" w:uiPriority="45"/>
-    <w:lsdException w:name="Grid Table Light" w:uiPriority="40"/>
-    <w:lsdException w:name="Grid Table 1 Light" w:uiPriority="46"/>
-    <w:lsdException w:name="Grid Table 2" w:uiPriority="47"/>
-    <w:lsdException w:name="Grid Table 3" w:uiPriority="48"/>
-    <w:lsdException w:name="Grid Table 4" w:uiPriority="49"/>
-    <w:lsdException w:name="Grid Table 5 Dark" w:uiPriority="50"/>
-    <w:lsdException w:name="Grid Table 6 Colorful" w:uiPriority="51"/>
-    <w:lsdException w:name="Grid Table 7 Colorful" w:uiPriority="52"/>
-    <w:lsdException w:name="Grid Table 1 Light Accent 1" w:uiPriority="46"/>
-    <w:lsdException w:name="Grid Table 2 Accent 1" w:uiPriority="47"/>
-    <w:lsdException w:name="Grid Table 3 Accent 1" w:uiPriority="48"/>
-    <w:lsdException w:name="Grid Table 4 Accent 1" w:uiPriority="49"/>
-    <w:lsdException w:name="Grid Table 5 Dark Accent 1" w:uiPriority="50"/>
-    <w:lsdException w:name="Grid Table 6 Colorful Accent 1" w:uiPriority="51"/>
-    <w:lsdException w:name="Grid Table 7 Colorful Accent 1" w:uiPriority="52"/>
-    <w:lsdException w:name="Grid Table 1 Light Accent 2" w:uiPriority="46"/>
-    <w:lsdException w:name="Grid Table 2 Accent 2" w:uiPriority="47"/>
-    <w:lsdException w:name="Grid Table 3 Accent 2" w:uiPriority="48"/>
-    <w:lsdException w:name="Grid Table 4 Accent 2" w:uiPriority="49"/>
-    <w:lsdException w:name="Grid Table 5 Dark Accent 2" w:uiPriority="50"/>
-    <w:lsdException w:name="Grid Table 6 Colorful Accent 2" w:uiPriority="51"/>
-    <w:lsdException w:name="Grid Table 7 Colorful Accent 2" w:uiPriority="52"/>
-    <w:lsdException w:name="Grid Table 1 Light Accent 3" w:uiPriority="46"/>
-    <w:lsdException w:name="Grid Table 2 Accent 3" w:uiPriority="47"/>
-    <w:lsdException w:name="Grid Table 3 Accent 3" w:uiPriority="48"/>
-    <w:lsdException w:name="Grid Table 4 Accent 3" w:uiPriority="49"/>
-    <w:lsdException w:name="Grid Table 5 Dark Accent 3" w:uiPriority="50"/>
-    <w:lsdException w:name="Grid Table 6 Colorful Accent 3" w:uiPriority="51"/>
-    <w:lsdException w:name="Grid Table 7 Colorful Accent 3" w:uiPriority="52"/>
-    <w:lsdException w:name="Grid Table 1 Light Accent 4" w:uiPriority="46"/>
-    <w:lsdException w:name="Grid Table 2 Accent 4" w:uiPriority="47"/>
-    <w:lsdException w:name="Grid Table 3 Accent 4" w:uiPriority="48"/>
-    <w:lsdException w:name="Grid Table 4 Accent 4" w:uiPriority="49"/>
-    <w:lsdException w:name="Grid Table 5 Dark Accent 4" w:uiPriority="50"/>
-    <w:lsdException w:name="Grid Table 6 Colorful Accent 4" w:uiPriority="51"/>
-    <w:lsdException w:name="Grid Table 7 Colorful Accent 4" w:uiPriority="52"/>
-    <w:lsdException w:name="Grid Table 1 Light Accent 5" w:uiPriority="46"/>
-    <w:lsdException w:name="Grid Table 2 Accent 5" w:uiPriority="47"/>
-    <w:lsdException w:name="Grid Table 3 Accent 5" w:uiPriority="48"/>
-    <w:lsdException w:name="Grid Table 4 Accent 5" w:uiPriority="49"/>
-    <w:lsdException w:name="Grid Table 5 Dark Accent 5" w:uiPriority="50"/>
-    <w:lsdException w:name="Grid Table 6 Colorful Accent 5" w:uiPriority="51"/>
-    <w:lsdException w:name="Grid Table 7 Colorful Accent 5" w:uiPriority="52"/>
-    <w:lsdException w:name="Grid Table 1 Light Accent 6" w:uiPriority="46"/>
-    <w:lsdException w:name="Grid Table 2 Accent 6" w:uiPriority="47"/>
-    <w:lsdException w:name="Grid Table 3 Accent 6" w:uiPriority="48"/>
-    <w:lsdException w:name="Grid Table 4 Accent 6" w:uiPriority="49"/>
-    <w:lsdException w:name="Grid Table 5 Dark Accent 6" w:uiPriority="50"/>
-    <w:lsdException w:name="Grid Table 6 Colorful Accent 6" w:uiPriority="51"/>
-    <w:lsdException w:name="Grid Table 7 Colorful Accent 6" w:uiPriority="52"/>
-    <w:lsdException w:name="List Table 1 Light" w:uiPriority="46"/>
-    <w:lsdException w:name="List Table 2" w:uiPriority="47"/>
-    <w:lsdException w:name="List Table 3" w:uiPriority="48"/>
-    <w:lsdException w:name="List Table 4" w:uiPriority="49"/>
-    <w:lsdException w:name="List Table 5 Dark" w:uiPriority="50"/>
-    <w:lsdException w:name="List Table 6 Colorful" w:uiPriority="51"/>
-    <w:lsdException w:name="List Table 7 Colorful" w:uiPriority="52"/>
-    <w:lsdException w:name="List Table 1 Light Accent 1" w:uiPriority="46"/>
-    <w:lsdException w:name="List Table 2 Accent 1" w:uiPriority="47"/>
-    <w:lsdException w:name="List Table 3 Accent 1" w:uiPriority="48"/>
-    <w:lsdException w:name="List Table 4 Accent 1" w:uiPriority="49"/>
-    <w:lsdException w:name="List Table 5 Dark Accent 1" w:uiPriority="50"/>
-    <w:lsdException w:name="List Table 6 Colorful Accent 1" w:uiPriority="51"/>
-    <w:lsdException w:name="List Table 7 Colorful Accent 1" w:uiPriority="52"/>
-    <w:lsdException w:name="List Table 1 Light Accent 2" w:uiPriority="46"/>
-    <w:lsdException w:name="List Table 2 Accent 2" w:uiPriority="47"/>
-    <w:lsdException w:name="List Table 3 Accent 2" w:uiPriority="48"/>
-    <w:lsdException w:name="List Table 4 Accent 2" w:uiPriority="49"/>
-    <w:lsdException w:name="List Table 5 Dark Accent 2" w:uiPriority="50"/>
-    <w:lsdException w:name="List Table 6 Colorful Accent 2" w:uiPriority="51"/>
-    <w:lsdException w:name="List Table 7 Colorful Accent 2" w:uiPriority="52"/>
-    <w:lsdException w:name="List Table 1 Light Accent 3" w:uiPriority="46"/>
-    <w:lsdException w:name="List Table 2 Accent 3" w:uiPriority="47"/>
-    <w:lsdException w:name="List Table 3 Accent 3" w:uiPriority="48"/>
-    <w:lsdException w:name="List Table 4 Accent 3" w:uiPriority="49"/>
-    <w:lsdException w:name="List Table 5 Dark Accent 3" w:uiPriority="50"/>
-    <w:lsdException w:name="List Table 6 Colorful Accent 3" w:uiPriority="51"/>
-    <w:lsdException w:name="List Table 7 Colorful Accent 3" w:uiPriority="52"/>
-    <w:lsdException w:name="List Table 1 Light Accent 4" w:uiPriority="46"/>
-    <w:lsdException w:name="List Table 2 Accent 4" w:uiPriority="47"/>
-    <w:lsdException w:name="List Table 3 Accent 4" w:uiPriority="48"/>
-    <w:lsdException w:name="List Table 4 Accent 4" w:uiPriority="49"/>
-    <w:lsdException w:name="List Table 5 Dark Accent 4" w:uiPriority="50"/>
-    <w:lsdException w:name="List Table 6 Colorful Accent 4" w:uiPriority="51"/>
-    <w:lsdException w:name="List Table 7 Colorful Accent 4" w:uiPriority="52"/>
-    <w:lsdException w:name="List Table 1 Light Accent 5" w:uiPriority="46"/>
-    <w:lsdException w:name="List Table 2 Accent 5" w:uiPriority="47"/>
-    <w:lsdException w:name="List Table 3 Accent 5" w:uiPriority="48"/>
-    <w:lsdException w:name="List Table 4 Accent 5" w:uiPriority="49"/>
-    <w:lsdException w:name="List Table 5 Dark Accent 5" w:uiPriority="50"/>
-    <w:lsdException w:name="List Table 6 Colorful Accent 5" w:uiPriority="51"/>
-    <w:lsdException w:name="List Table 7 Colorful Accent 5" w:uiPriority="52"/>
-    <w:lsdException w:name="List Table 1 Light Accent 6" w:uiPriority="46"/>
-    <w:lsdException w:name="List Table 2 Accent 6" w:uiPriority="47"/>
-    <w:lsdException w:name="List Table 3 Accent 6" w:uiPriority="48"/>
-    <w:lsdException w:name="List Table 4 Accent 6" w:uiPriority="49"/>
-    <w:lsdException w:name="List Table 5 Dark Accent 6" w:uiPriority="50"/>
-    <w:lsdException w:name="List Table 6 Colorful Accent 6" w:uiPriority="51"/>
-    <w:lsdException w:name="List Table 7 Colorful Accent 6" w:uiPriority="52"/>
+  <w:latentStyles w:defLockedState="0" w:defUIPriority="99" w:defSemiHidden="1" w:defUnhideWhenUsed="1" w:defQFormat="0" w:count="267">
+    <w:lsdException w:name="Normal" w:semiHidden="0" w:uiPriority="0" w:unhideWhenUsed="0" w:qFormat="1"/>
+    <w:lsdException w:name="heading 1" w:semiHidden="0" w:uiPriority="9" w:unhideWhenUsed="0" w:qFormat="1"/>
+    <w:lsdException w:name="heading 2" w:uiPriority="9" w:qFormat="1"/>
+    <w:lsdException w:name="heading 3" w:uiPriority="9" w:qFormat="1"/>
+    <w:lsdException w:name="heading 4" w:uiPriority="9" w:qFormat="1"/>
+    <w:lsdException w:name="heading 5" w:uiPriority="9" w:qFormat="1"/>
+    <w:lsdException w:name="heading 6" w:uiPriority="9" w:qFormat="1"/>
+    <w:lsdException w:name="heading 7" w:uiPriority="9" w:qFormat="1"/>
+    <w:lsdException w:name="heading 8" w:uiPriority="9" w:qFormat="1"/>
+    <w:lsdException w:name="heading 9" w:uiPriority="9" w:qFormat="1"/>
+    <w:lsdException w:name="toc 1" w:uiPriority="39"/>
+    <w:lsdException w:name="toc 2" w:uiPriority="39"/>
+    <w:lsdException w:name="toc 3" w:uiPriority="39"/>
+    <w:lsdException w:name="toc 4" w:uiPriority="39"/>
+    <w:lsdException w:name="toc 5" w:uiPriority="39"/>
+    <w:lsdException w:name="toc 6" w:uiPriority="39"/>
+    <w:lsdException w:name="toc 7" w:uiPriority="39"/>
+    <w:lsdException w:name="toc 8" w:uiPriority="39"/>
+    <w:lsdException w:name="toc 9" w:uiPriority="39"/>
+    <w:lsdException w:name="caption" w:uiPriority="35" w:qFormat="1"/>
+    <w:lsdException w:name="Title" w:semiHidden="0" w:uiPriority="10" w:unhideWhenUsed="0" w:qFormat="1"/>
+    <w:lsdException w:name="Default Paragraph Font" w:uiPriority="1"/>
+    <w:lsdException w:name="Subtitle" w:semiHidden="0" w:uiPriority="11" w:unhideWhenUsed="0" w:qFormat="1"/>
+    <w:lsdException w:name="Strong" w:semiHidden="0" w:uiPriority="22" w:unhideWhenUsed="0" w:qFormat="1"/>
+    <w:lsdException w:name="Emphasis" w:semiHidden="0" w:uiPriority="20" w:unhideWhenUsed="0" w:qFormat="1"/>
+    <w:lsdException w:name="Table Grid" w:semiHidden="0" w:uiPriority="39" w:unhideWhenUsed="0"/>
+    <w:lsdException w:name="Placeholder Text" w:unhideWhenUsed="0"/>
+    <w:lsdException w:name="No Spacing" w:semiHidden="0" w:uiPriority="1" w:unhideWhenUsed="0" w:qFormat="1"/>
+    <w:lsdException w:name="Light Shading" w:semiHidden="0" w:uiPriority="60" w:unhideWhenUsed="0"/>
+    <w:lsdException w:name="Light List" w:semiHidden="0" w:uiPriority="61" w:unhideWhenUsed="0"/>
+    <w:lsdException w:name="Light Grid" w:semiHidden="0" w:uiPriority="62" w:unhideWhenUsed="0"/>
+    <w:lsdException w:name="Medium Shading 1" w:semiHidden="0" w:uiPriority="63" w:unhideWhenUsed="0"/>
+    <w:lsdException w:name="Medium Shading 2" w:semiHidden="0" w:uiPriority="64" w:unhideWhenUsed="0"/>
+    <w:lsdException w:name="Medium List 1" w:semiHidden="0" w:uiPriority="65" w:unhideWhenUsed="0"/>
+    <w:lsdException w:name="Medium List 2" w:semiHidden="0" w:uiPriority="66" w:unhideWhenUsed="0"/>
+    <w:lsdException w:name="Medium Grid 1" w:semiHidden="0" w:uiPriority="67" w:unhideWhenUsed="0"/>
+    <w:lsdException w:name="Medium Grid 2" w:semiHidden="0" w:uiPriority="68" w:unhideWhenUsed="0"/>
+    <w:lsdException w:name="Medium Grid 3" w:semiHidden="0" w:uiPriority="69" w:unhideWhenUsed="0"/>
+    <w:lsdException w:name="Dark List" w:semiHidden="0" w:uiPriority="70" w:unhideWhenUsed="0"/>
+    <w:lsdException w:name="Colorful Shading" w:semiHidden="0" w:uiPriority="71" w:unhideWhenUsed="0"/>
+    <w:lsdException w:name="Colorful List" w:semiHidden="0" w:uiPriority="72" w:unhideWhenUsed="0"/>
+    <w:lsdException w:name="Colorful Grid" w:semiHidden="0" w:uiPriority="73" w:unhideWhenUsed="0"/>
+    <w:lsdException w:name="Light Shading Accent 1" w:semiHidden="0" w:uiPriority="60" w:unhideWhenUsed="0"/>
+    <w:lsdException w:name="Light List Accent 1" w:semiHidden="0" w:uiPriority="61" w:unhideWhenUsed="0"/>
+    <w:lsdException w:name="Light Grid Accent 1" w:semiHidden="0" w:uiPriority="62" w:unhideWhenUsed="0"/>
+    <w:lsdException w:name="Medium Shading 1 Accent 1" w:semiHidden="0" w:uiPriority="63" w:unhideWhenUsed="0"/>
+    <w:lsdException w:name="Medium Shading 2 Accent 1" w:semiHidden="0" w:uiPriority="64" w:unhideWhenUsed="0"/>
+    <w:lsdException w:name="Medium List 1 Accent 1" w:semiHidden="0" w:uiPriority="65" w:unhideWhenUsed="0"/>
+    <w:lsdException w:name="Revision" w:unhideWhenUsed="0"/>
+    <w:lsdException w:name="List Paragraph" w:semiHidden="0" w:uiPriority="34" w:unhideWhenUsed="0" w:qFormat="1"/>
+    <w:lsdException w:name="Quote" w:semiHidden="0" w:uiPriority="29" w:unhideWhenUsed="0" w:qFormat="1"/>
+    <w:lsdException w:name="Intense Quote" w:semiHidden="0" w:uiPriority="30" w:unhideWhenUsed="0" w:qFormat="1"/>
+    <w:lsdException w:name="Medium List 2 Accent 1" w:semiHidden="0" w:uiPriority="66" w:unhideWhenUsed="0"/>
+    <w:lsdException w:name="Medium Grid 1 Accent 1" w:semiHidden="0" w:uiPriority="67" w:unhideWhenUsed="0"/>
+    <w:lsdException w:name="Medium Grid 2 Accent 1" w:semiHidden="0" w:uiPriority="68" w:unhideWhenUsed="0"/>
+    <w:lsdException w:name="Medium Grid 3 Accent 1" w:semiHidden="0" w:uiPriority="69" w:unhideWhenUsed="0"/>
+    <w:lsdException w:name="Dark List Accent 1" w:semiHidden="0" w:uiPriority="70" w:unhideWhenUsed="0"/>
+    <w:lsdException w:name="Colorful Shading Accent 1" w:semiHidden="0" w:uiPriority="71" w:unhideWhenUsed="0"/>
+    <w:lsdException w:name="Colorful List Accent 1" w:semiHidden="0" w:uiPriority="72" w:unhideWhenUsed="0"/>
+    <w:lsdException w:name="Colorful Grid Accent 1" w:semiHidden="0" w:uiPriority="73" w:unhideWhenUsed="0"/>
+    <w:lsdException w:name="Light Shading Accent 2" w:semiHidden="0" w:uiPriority="60" w:unhideWhenUsed="0"/>
+    <w:lsdException w:name="Light List Accent 2" w:semiHidden="0" w:uiPriority="61" w:unhideWhenUsed="0"/>
+    <w:lsdException w:name="Light Grid Accent 2" w:semiHidden="0" w:uiPriority="62" w:unhideWhenUsed="0"/>
+    <w:lsdException w:name="Medium Shading 1 Accent 2" w:semiHidden="0" w:uiPriority="63" w:unhideWhenUsed="0"/>
+    <w:lsdException w:name="Medium Shading 2 Accent 2" w:semiHidden="0" w:uiPriority="64" w:unhideWhenUsed="0"/>
+    <w:lsdException w:name="Medium List 1 Accent 2" w:semiHidden="0" w:uiPriority="65" w:unhideWhenUsed="0"/>
+    <w:lsdException w:name="Medium List 2 Accent 2" w:semiHidden="0" w:uiPriority="66" w:unhideWhenUsed="0"/>
+    <w:lsdException w:name="Medium Grid 1 Accent 2" w:semiHidden="0" w:uiPriority="67" w:unhideWhenUsed="0"/>
+    <w:lsdException w:name="Medium Grid 2 Accent 2" w:semiHidden="0" w:uiPriority="68" w:unhideWhenUsed="0"/>
+    <w:lsdException w:name="Medium Grid 3 Accent 2" w:semiHidden="0" w:uiPriority="69" w:unhideWhenUsed="0"/>
+    <w:lsdException w:name="Dark List Accent 2" w:semiHidden="0" w:uiPriority="70" w:unhideWhenUsed="0"/>
+    <w:lsdException w:name="Colorful Shading Accent 2" w:semiHidden="0" w:uiPriority="71" w:unhideWhenUsed="0"/>
+    <w:lsdException w:name="Colorful List Accent 2" w:semiHidden="0" w:uiPriority="72" w:unhideWhenUsed="0"/>
+    <w:lsdException w:name="Colorful Grid Accent 2" w:semiHidden="0" w:uiPriority="73" w:unhideWhenUsed="0"/>
+    <w:lsdException w:name="Light Shading Accent 3" w:semiHidden="0" w:uiPriority="60" w:unhideWhenUsed="0"/>
+    <w:lsdException w:name="Light List Accent 3" w:semiHidden="0" w:uiPriority="61" w:unhideWhenUsed="0"/>
+    <w:lsdException w:name="Light Grid Accent 3" w:semiHidden="0" w:uiPriority="62" w:unhideWhenUsed="0"/>
+    <w:lsdException w:name="Medium Shading 1 Accent 3" w:semiHidden="0" w:uiPriority="63" w:unhideWhenUsed="0"/>
+    <w:lsdException w:name="Medium Shading 2 Accent 3" w:semiHidden="0" w:uiPriority="64" w:unhideWhenUsed="0"/>
+    <w:lsdException w:name="Medium List 1 Accent 3" w:semiHidden="0" w:uiPriority="65" w:unhideWhenUsed="0"/>
+    <w:lsdException w:name="Medium List 2 Accent 3" w:semiHidden="0" w:uiPriority="66" w:unhideWhenUsed="0"/>
+    <w:lsdException w:name="Medium Grid 1 Accent 3" w:semiHidden="0" w:uiPriority="67" w:unhideWhenUsed="0"/>
+    <w:lsdException w:name="Medium Grid 2 Accent 3" w:semiHidden="0" w:uiPriority="68" w:unhideWhenUsed="0"/>
+    <w:lsdException w:name="Medium Grid 3 Accent 3" w:semiHidden="0" w:uiPriority="69" w:unhideWhenUsed="0"/>
+    <w:lsdException w:name="Dark List Accent 3" w:semiHidden="0" w:uiPriority="70" w:unhideWhenUsed="0"/>
+    <w:lsdException w:name="Colorful Shading Accent 3" w:semiHidden="0" w:uiPriority="71" w:unhideWhenUsed="0"/>
+    <w:lsdException w:name="Colorful List Accent 3" w:semiHidden="0" w:uiPriority="72" w:unhideWhenUsed="0"/>
+    <w:lsdException w:name="Colorful Grid Accent 3" w:semiHidden="0" w:uiPriority="73" w:unhideWhenUsed="0"/>
+    <w:lsdException w:name="Light Shading Accent 4" w:semiHidden="0" w:uiPriority="60" w:unhideWhenUsed="0"/>
+    <w:lsdException w:name="Light List Accent 4" w:semiHidden="0" w:uiPriority="61" w:unhideWhenUsed="0"/>
+    <w:lsdException w:name="Light Grid Accent 4" w:semiHidden="0" w:uiPriority="62" w:unhideWhenUsed="0"/>
+    <w:lsdException w:name="Medium Shading 1 Accent 4" w:semiHidden="0" w:uiPriority="63" w:unhideWhenUsed="0"/>
+    <w:lsdException w:name="Medium Shading 2 Accent 4" w:semiHidden="0" w:uiPriority="64" w:unhideWhenUsed="0"/>
+    <w:lsdException w:name="Medium List 1 Accent 4" w:semiHidden="0" w:uiPriority="65" w:unhideWhenUsed="0"/>
+    <w:lsdException w:name="Medium List 2 Accent 4" w:semiHidden="0" w:uiPriority="66" w:unhideWhenUsed="0"/>
+    <w:lsdException w:name="Medium Grid 1 Accent 4" w:semiHidden="0" w:uiPriority="67" w:unhideWhenUsed="0"/>
+    <w:lsdException w:name="Medium Grid 2 Accent 4" w:semiHidden="0" w:uiPriority="68" w:unhideWhenUsed="0"/>
+    <w:lsdException w:name="Medium Grid 3 Accent 4" w:semiHidden="0" w:uiPriority="69" w:unhideWhenUsed="0"/>
+    <w:lsdException w:name="Dark List Accent 4" w:semiHidden="0" w:uiPriority="70" w:unhideWhenUsed="0"/>
+    <w:lsdException w:name="Colorful Shading Accent 4" w:semiHidden="0" w:uiPriority="71" w:unhideWhenUsed="0"/>
+    <w:lsdException w:name="Colorful List Accent 4" w:semiHidden="0" w:uiPriority="72" w:unhideWhenUsed="0"/>
+    <w:lsdException w:name="Colorful Grid Accent 4" w:semiHidden="0" w:uiPriority="73" w:unhideWhenUsed="0"/>
+    <w:lsdException w:name="Light Shading Accent 5" w:semiHidden="0" w:uiPriority="60" w:unhideWhenUsed="0"/>
+    <w:lsdException w:name="Light List Accent 5" w:semiHidden="0" w:uiPriority="61" w:unhideWhenUsed="0"/>
+    <w:lsdException w:name="Light Grid Accent 5" w:semiHidden="0" w:uiPriority="62" w:unhideWhenUsed="0"/>
+    <w:lsdException w:name="Medium Shading 1 Accent 5" w:semiHidden="0" w:uiPriority="63" w:unhideWhenUsed="0"/>
+    <w:lsdException w:name="Medium Shading 2 Accent 5" w:semiHidden="0" w:uiPriority="64" w:unhideWhenUsed="0"/>
+    <w:lsdException w:name="Medium List 1 Accent 5" w:semiHidden="0" w:uiPriority="65" w:unhideWhenUsed="0"/>
+    <w:lsdException w:name="Medium List 2 Accent 5" w:semiHidden="0" w:uiPriority="66" w:unhideWhenUsed="0"/>
+    <w:lsdException w:name="Medium Grid 1 Accent 5" w:semiHidden="0" w:uiPriority="67" w:unhideWhenUsed="0"/>
+    <w:lsdException w:name="Medium Grid 2 Accent 5" w:semiHidden="0" w:uiPriority="68" w:unhideWhenUsed="0"/>
+    <w:lsdException w:name="Medium Grid 3 Accent 5" w:semiHidden="0" w:uiPriority="69" w:unhideWhenUsed="0"/>
+    <w:lsdException w:name="Dark List Accent 5" w:semiHidden="0" w:uiPriority="70" w:unhideWhenUsed="0"/>
+    <w:lsdException w:name="Colorful Shading Accent 5" w:semiHidden="0" w:uiPriority="71" w:unhideWhenUsed="0"/>
+    <w:lsdException w:name="Colorful List Accent 5" w:semiHidden="0" w:uiPriority="72" w:unhideWhenUsed="0"/>
+    <w:lsdException w:name="Colorful Grid Accent 5" w:semiHidden="0" w:uiPriority="73" w:unhideWhenUsed="0"/>
+    <w:lsdException w:name="Light Shading Accent 6" w:semiHidden="0" w:uiPriority="60" w:unhideWhenUsed="0"/>
+    <w:lsdException w:name="Light List Accent 6" w:semiHidden="0" w:uiPriority="61" w:unhideWhenUsed="0"/>
+    <w:lsdException w:name="Light Grid Accent 6" w:semiHidden="0" w:uiPriority="62" w:unhideWhenUsed="0"/>
+    <w:lsdException w:name="Medium Shading 1 Accent 6" w:semiHidden="0" w:uiPriority="63" w:unhideWhenUsed="0"/>
+    <w:lsdException w:name="Medium Shading 2 Accent 6" w:semiHidden="0" w:uiPriority="64" w:unhideWhenUsed="0"/>
+    <w:lsdException w:name="Medium List 1 Accent 6" w:semiHidden="0" w:uiPriority="65" w:unhideWhenUsed="0"/>
+    <w:lsdException w:name="Medium List 2 Accent 6" w:semiHidden="0" w:uiPriority="66" w:unhideWhenUsed="0"/>
+    <w:lsdException w:name="Medium Grid 1 Accent 6" w:semiHidden="0" w:uiPriority="67" w:unhideWhenUsed="0"/>
+    <w:lsdException w:name="Medium Grid 2 Accent 6" w:semiHidden="0" w:uiPriority="68" w:unhideWhenUsed="0"/>
+    <w:lsdException w:name="Medium Grid 3 Accent 6" w:semiHidden="0" w:uiPriority="69" w:unhideWhenUsed="0"/>
+    <w:lsdException w:name="Dark List Accent 6" w:semiHidden="0" w:uiPriority="70" w:unhideWhenUsed="0"/>
+    <w:lsdException w:name="Colorful Shading Accent 6" w:semiHidden="0" w:uiPriority="71" w:unhideWhenUsed="0"/>
+    <w:lsdException w:name="Colorful List Accent 6" w:semiHidden="0" w:uiPriority="72" w:unhideWhenUsed="0"/>
+    <w:lsdException w:name="Colorful Grid Accent 6" w:semiHidden="0" w:uiPriority="73" w:unhideWhenUsed="0"/>
+    <w:lsdException w:name="Subtle Emphasis" w:semiHidden="0" w:uiPriority="19" w:unhideWhenUsed="0" w:qFormat="1"/>
+    <w:lsdException w:name="Intense Emphasis" w:semiHidden="0" w:uiPriority="21" w:unhideWhenUsed="0" w:qFormat="1"/>
+    <w:lsdException w:name="Subtle Reference" w:semiHidden="0" w:uiPriority="31" w:unhideWhenUsed="0" w:qFormat="1"/>
+    <w:lsdException w:name="Intense Reference" w:semiHidden="0" w:uiPriority="32" w:unhideWhenUsed="0" w:qFormat="1"/>
+    <w:lsdException w:name="Book Title" w:semiHidden="0" w:uiPriority="33" w:unhideWhenUsed="0" w:qFormat="1"/>
+    <w:lsdException w:name="Bibliography" w:uiPriority="37"/>
+    <w:lsdException w:name="TOC Heading" w:uiPriority="39" w:qFormat="1"/>
   </w:latentStyles>
-  <w:style w:type="paragraph" w:default="1" w:styleId="Normal">
+  <w:style w:type="paragraph" w:default="1" w:styleId="Normalny">
     <w:name w:val="Normal"/>
     <w:qFormat/>
     <w:rsid w:val="00F001BB"/>
   </w:style>
-  <w:style w:type="paragraph" w:styleId="Heading1">
+  <w:style w:type="paragraph" w:styleId="Nagwek1">
     <w:name w:val="heading 1"/>
-    <w:basedOn w:val="Normal"/>
-    <w:next w:val="Normal"/>
-    <w:link w:val="Heading1Char"/>
+    <w:basedOn w:val="Normalny"/>
+    <w:next w:val="Normalny"/>
+    <w:link w:val="Nagwek1Znak"/>
     <w:uiPriority w:val="9"/>
     <w:qFormat/>
     <w:rsid w:val="00FC5B20"/>
@@ -10202,11 +9980,11 @@
       <w:szCs w:val="32"/>
     </w:rPr>
   </w:style>
-  <w:style w:type="paragraph" w:styleId="Heading2">
+  <w:style w:type="paragraph" w:styleId="Nagwek2">
     <w:name w:val="heading 2"/>
-    <w:basedOn w:val="Normal"/>
-    <w:next w:val="Normal"/>
-    <w:link w:val="Heading2Char"/>
+    <w:basedOn w:val="Normalny"/>
+    <w:next w:val="Normalny"/>
+    <w:link w:val="Nagwek2Znak"/>
     <w:uiPriority w:val="9"/>
     <w:unhideWhenUsed/>
     <w:qFormat/>
@@ -10226,11 +10004,11 @@
       <w:szCs w:val="26"/>
     </w:rPr>
   </w:style>
-  <w:style w:type="paragraph" w:styleId="Heading3">
+  <w:style w:type="paragraph" w:styleId="Nagwek3">
     <w:name w:val="heading 3"/>
-    <w:basedOn w:val="Normal"/>
-    <w:next w:val="Normal"/>
-    <w:link w:val="Heading3Char"/>
+    <w:basedOn w:val="Normalny"/>
+    <w:next w:val="Normalny"/>
+    <w:link w:val="Nagwek3Znak"/>
     <w:uiPriority w:val="9"/>
     <w:unhideWhenUsed/>
     <w:qFormat/>
@@ -10248,17 +10026,18 @@
       <w:color w:val="5B9BD5" w:themeColor="accent1"/>
     </w:rPr>
   </w:style>
-  <w:style w:type="character" w:default="1" w:styleId="DefaultParagraphFont">
+  <w:style w:type="character" w:default="1" w:styleId="Domylnaczcionkaakapitu">
     <w:name w:val="Default Paragraph Font"/>
     <w:uiPriority w:val="1"/>
     <w:semiHidden/>
     <w:unhideWhenUsed/>
   </w:style>
-  <w:style w:type="table" w:default="1" w:styleId="TableNormal">
+  <w:style w:type="table" w:default="1" w:styleId="Standardowy">
     <w:name w:val="Normal Table"/>
     <w:uiPriority w:val="99"/>
     <w:semiHidden/>
     <w:unhideWhenUsed/>
+    <w:qFormat/>
     <w:tblPr>
       <w:tblInd w:w="0" w:type="dxa"/>
       <w:tblCellMar>
@@ -10269,16 +10048,16 @@
       </w:tblCellMar>
     </w:tblPr>
   </w:style>
-  <w:style w:type="numbering" w:default="1" w:styleId="NoList">
+  <w:style w:type="numbering" w:default="1" w:styleId="Bezlisty">
     <w:name w:val="No List"/>
     <w:uiPriority w:val="99"/>
     <w:semiHidden/>
     <w:unhideWhenUsed/>
   </w:style>
-  <w:style w:type="character" w:customStyle="1" w:styleId="Heading1Char">
-    <w:name w:val="Heading 1 Char"/>
-    <w:basedOn w:val="DefaultParagraphFont"/>
-    <w:link w:val="Heading1"/>
+  <w:style w:type="character" w:customStyle="1" w:styleId="Nagwek1Znak">
+    <w:name w:val="Nagłówek 1 Znak"/>
+    <w:basedOn w:val="Domylnaczcionkaakapitu"/>
+    <w:link w:val="Nagwek1"/>
     <w:uiPriority w:val="9"/>
     <w:rsid w:val="00FC5B20"/>
     <w:rPr>
@@ -10288,11 +10067,11 @@
       <w:szCs w:val="32"/>
     </w:rPr>
   </w:style>
-  <w:style w:type="paragraph" w:styleId="Title">
+  <w:style w:type="paragraph" w:styleId="Tytu">
     <w:name w:val="Title"/>
-    <w:basedOn w:val="Normal"/>
-    <w:next w:val="Normal"/>
-    <w:link w:val="TitleChar"/>
+    <w:basedOn w:val="Normalny"/>
+    <w:next w:val="Normalny"/>
+    <w:link w:val="TytuZnak"/>
     <w:uiPriority w:val="10"/>
     <w:qFormat/>
     <w:rsid w:val="00FC5B20"/>
@@ -10308,10 +10087,10 @@
       <w:szCs w:val="56"/>
     </w:rPr>
   </w:style>
-  <w:style w:type="character" w:customStyle="1" w:styleId="TitleChar">
-    <w:name w:val="Title Char"/>
-    <w:basedOn w:val="DefaultParagraphFont"/>
-    <w:link w:val="Title"/>
+  <w:style w:type="character" w:customStyle="1" w:styleId="TytuZnak">
+    <w:name w:val="Tytuł Znak"/>
+    <w:basedOn w:val="Domylnaczcionkaakapitu"/>
+    <w:link w:val="Tytu"/>
     <w:uiPriority w:val="10"/>
     <w:rsid w:val="00FC5B20"/>
     <w:rPr>
@@ -10322,11 +10101,11 @@
       <w:szCs w:val="56"/>
     </w:rPr>
   </w:style>
-  <w:style w:type="paragraph" w:styleId="Subtitle">
+  <w:style w:type="paragraph" w:styleId="Podtytu">
     <w:name w:val="Subtitle"/>
-    <w:basedOn w:val="Normal"/>
-    <w:next w:val="Normal"/>
-    <w:link w:val="SubtitleChar"/>
+    <w:basedOn w:val="Normalny"/>
+    <w:next w:val="Normalny"/>
+    <w:link w:val="PodtytuZnak"/>
     <w:uiPriority w:val="11"/>
     <w:qFormat/>
     <w:rsid w:val="00FC5B20"/>
@@ -10341,10 +10120,10 @@
       <w:spacing w:val="15"/>
     </w:rPr>
   </w:style>
-  <w:style w:type="character" w:customStyle="1" w:styleId="SubtitleChar">
-    <w:name w:val="Subtitle Char"/>
-    <w:basedOn w:val="DefaultParagraphFont"/>
-    <w:link w:val="Subtitle"/>
+  <w:style w:type="character" w:customStyle="1" w:styleId="PodtytuZnak">
+    <w:name w:val="Podtytuł Znak"/>
+    <w:basedOn w:val="Domylnaczcionkaakapitu"/>
+    <w:link w:val="Podtytu"/>
     <w:uiPriority w:val="11"/>
     <w:rsid w:val="00FC5B20"/>
     <w:rPr>
@@ -10353,10 +10132,10 @@
       <w:spacing w:val="15"/>
     </w:rPr>
   </w:style>
-  <w:style w:type="character" w:customStyle="1" w:styleId="Heading2Char">
-    <w:name w:val="Heading 2 Char"/>
-    <w:basedOn w:val="DefaultParagraphFont"/>
-    <w:link w:val="Heading2"/>
+  <w:style w:type="character" w:customStyle="1" w:styleId="Nagwek2Znak">
+    <w:name w:val="Nagłówek 2 Znak"/>
+    <w:basedOn w:val="Domylnaczcionkaakapitu"/>
+    <w:link w:val="Nagwek2"/>
     <w:uiPriority w:val="9"/>
     <w:rsid w:val="00822C2C"/>
     <w:rPr>
@@ -10370,7 +10149,7 @@
   </w:style>
   <w:style w:type="paragraph" w:customStyle="1" w:styleId="todo">
     <w:name w:val="todo"/>
-    <w:basedOn w:val="Normal"/>
+    <w:basedOn w:val="Normalny"/>
     <w:link w:val="todoZnak"/>
     <w:qFormat/>
     <w:rsid w:val="00384450"/>
@@ -10380,10 +10159,10 @@
       <w:szCs w:val="24"/>
     </w:rPr>
   </w:style>
-  <w:style w:type="character" w:customStyle="1" w:styleId="Heading3Char">
-    <w:name w:val="Heading 3 Char"/>
-    <w:basedOn w:val="DefaultParagraphFont"/>
-    <w:link w:val="Heading3"/>
+  <w:style w:type="character" w:customStyle="1" w:styleId="Nagwek3Znak">
+    <w:name w:val="Nagłówek 3 Znak"/>
+    <w:basedOn w:val="Domylnaczcionkaakapitu"/>
+    <w:link w:val="Nagwek3"/>
     <w:uiPriority w:val="9"/>
     <w:rsid w:val="005C18BE"/>
     <w:rPr>
@@ -10395,7 +10174,7 @@
   </w:style>
   <w:style w:type="character" w:customStyle="1" w:styleId="todoZnak">
     <w:name w:val="todo Znak"/>
-    <w:basedOn w:val="DefaultParagraphFont"/>
+    <w:basedOn w:val="Domylnaczcionkaakapitu"/>
     <w:link w:val="todo"/>
     <w:rsid w:val="00384450"/>
     <w:rPr>
@@ -10405,9 +10184,9 @@
       <w:szCs w:val="24"/>
     </w:rPr>
   </w:style>
-  <w:style w:type="paragraph" w:styleId="ListParagraph">
+  <w:style w:type="paragraph" w:styleId="Akapitzlist">
     <w:name w:val="List Paragraph"/>
-    <w:basedOn w:val="Normal"/>
+    <w:basedOn w:val="Normalny"/>
     <w:uiPriority w:val="34"/>
     <w:qFormat/>
     <w:rsid w:val="00C52114"/>
@@ -10416,10 +10195,10 @@
       <w:contextualSpacing/>
     </w:pPr>
   </w:style>
-  <w:style w:type="paragraph" w:styleId="BalloonText">
+  <w:style w:type="paragraph" w:styleId="Tekstdymka">
     <w:name w:val="Balloon Text"/>
-    <w:basedOn w:val="Normal"/>
-    <w:link w:val="BalloonTextChar"/>
+    <w:basedOn w:val="Normalny"/>
+    <w:link w:val="TekstdymkaZnak"/>
     <w:uiPriority w:val="99"/>
     <w:semiHidden/>
     <w:unhideWhenUsed/>
@@ -10433,10 +10212,10 @@
       <w:szCs w:val="16"/>
     </w:rPr>
   </w:style>
-  <w:style w:type="character" w:customStyle="1" w:styleId="BalloonTextChar">
-    <w:name w:val="Balloon Text Char"/>
-    <w:basedOn w:val="DefaultParagraphFont"/>
-    <w:link w:val="BalloonText"/>
+  <w:style w:type="character" w:customStyle="1" w:styleId="TekstdymkaZnak">
+    <w:name w:val="Tekst dymka Znak"/>
+    <w:basedOn w:val="Domylnaczcionkaakapitu"/>
+    <w:link w:val="Tekstdymka"/>
     <w:uiPriority w:val="99"/>
     <w:semiHidden/>
     <w:rsid w:val="00986E87"/>
@@ -10446,15 +10225,16 @@
       <w:szCs w:val="16"/>
     </w:rPr>
   </w:style>
-  <w:style w:type="table" w:styleId="TableGrid">
+  <w:style w:type="table" w:styleId="Tabela-Siatka">
     <w:name w:val="Table Grid"/>
-    <w:basedOn w:val="TableNormal"/>
+    <w:basedOn w:val="Standardowy"/>
     <w:uiPriority w:val="39"/>
     <w:rsid w:val="00C5580E"/>
     <w:pPr>
       <w:spacing w:after="0" w:line="240" w:lineRule="auto"/>
     </w:pPr>
     <w:tblPr>
+      <w:tblInd w:w="0" w:type="dxa"/>
       <w:tblBorders>
         <w:top w:val="single" w:sz="4" w:space="0" w:color="auto"/>
         <w:left w:val="single" w:sz="4" w:space="0" w:color="auto"/>
@@ -10463,11 +10243,17 @@
         <w:insideH w:val="single" w:sz="4" w:space="0" w:color="auto"/>
         <w:insideV w:val="single" w:sz="4" w:space="0" w:color="auto"/>
       </w:tblBorders>
+      <w:tblCellMar>
+        <w:top w:w="0" w:type="dxa"/>
+        <w:left w:w="108" w:type="dxa"/>
+        <w:bottom w:w="0" w:type="dxa"/>
+        <w:right w:w="108" w:type="dxa"/>
+      </w:tblCellMar>
     </w:tblPr>
   </w:style>
-  <w:style w:type="paragraph" w:styleId="List2">
+  <w:style w:type="paragraph" w:styleId="Lista2">
     <w:name w:val="List 2"/>
-    <w:basedOn w:val="Normal"/>
+    <w:basedOn w:val="Normalny"/>
     <w:uiPriority w:val="99"/>
     <w:unhideWhenUsed/>
     <w:rsid w:val="00471F3D"/>
@@ -10476,9 +10262,9 @@
       <w:contextualSpacing/>
     </w:pPr>
   </w:style>
-  <w:style w:type="paragraph" w:styleId="List4">
+  <w:style w:type="paragraph" w:styleId="Lista4">
     <w:name w:val="List 4"/>
-    <w:basedOn w:val="Normal"/>
+    <w:basedOn w:val="Normalny"/>
     <w:uiPriority w:val="99"/>
     <w:unhideWhenUsed/>
     <w:rsid w:val="00471F3D"/>
@@ -10487,9 +10273,9 @@
       <w:contextualSpacing/>
     </w:pPr>
   </w:style>
-  <w:style w:type="paragraph" w:styleId="List5">
+  <w:style w:type="paragraph" w:styleId="Lista5">
     <w:name w:val="List 5"/>
-    <w:basedOn w:val="Normal"/>
+    <w:basedOn w:val="Normalny"/>
     <w:uiPriority w:val="99"/>
     <w:unhideWhenUsed/>
     <w:rsid w:val="00471F3D"/>
@@ -10498,10 +10284,10 @@
       <w:contextualSpacing/>
     </w:pPr>
   </w:style>
-  <w:style w:type="paragraph" w:styleId="BodyText">
+  <w:style w:type="paragraph" w:styleId="Tekstpodstawowy">
     <w:name w:val="Body Text"/>
-    <w:basedOn w:val="Normal"/>
-    <w:link w:val="BodyTextChar"/>
+    <w:basedOn w:val="Normalny"/>
+    <w:link w:val="TekstpodstawowyZnak"/>
     <w:uiPriority w:val="99"/>
     <w:unhideWhenUsed/>
     <w:rsid w:val="00471F3D"/>
@@ -10509,17 +10295,17 @@
       <w:spacing w:after="120"/>
     </w:pPr>
   </w:style>
-  <w:style w:type="character" w:customStyle="1" w:styleId="BodyTextChar">
-    <w:name w:val="Body Text Char"/>
-    <w:basedOn w:val="DefaultParagraphFont"/>
-    <w:link w:val="BodyText"/>
+  <w:style w:type="character" w:customStyle="1" w:styleId="TekstpodstawowyZnak">
+    <w:name w:val="Tekst podstawowy Znak"/>
+    <w:basedOn w:val="Domylnaczcionkaakapitu"/>
+    <w:link w:val="Tekstpodstawowy"/>
     <w:uiPriority w:val="99"/>
     <w:rsid w:val="00471F3D"/>
   </w:style>
-  <w:style w:type="paragraph" w:styleId="BodyTextFirstIndent">
+  <w:style w:type="paragraph" w:styleId="Tekstpodstawowyzwciciem">
     <w:name w:val="Body Text First Indent"/>
-    <w:basedOn w:val="BodyText"/>
-    <w:link w:val="BodyTextFirstIndentChar"/>
+    <w:basedOn w:val="Tekstpodstawowy"/>
+    <w:link w:val="TekstpodstawowyzwciciemZnak"/>
     <w:uiPriority w:val="99"/>
     <w:unhideWhenUsed/>
     <w:rsid w:val="00471F3D"/>
@@ -10528,17 +10314,17 @@
       <w:ind w:firstLine="360"/>
     </w:pPr>
   </w:style>
-  <w:style w:type="character" w:customStyle="1" w:styleId="BodyTextFirstIndentChar">
-    <w:name w:val="Body Text First Indent Char"/>
-    <w:basedOn w:val="BodyTextChar"/>
-    <w:link w:val="BodyTextFirstIndent"/>
+  <w:style w:type="character" w:customStyle="1" w:styleId="TekstpodstawowyzwciciemZnak">
+    <w:name w:val="Tekst podstawowy z wcięciem Znak"/>
+    <w:basedOn w:val="TekstpodstawowyZnak"/>
+    <w:link w:val="Tekstpodstawowyzwciciem"/>
     <w:uiPriority w:val="99"/>
     <w:rsid w:val="00471F3D"/>
   </w:style>
-  <w:style w:type="paragraph" w:styleId="Header">
+  <w:style w:type="paragraph" w:styleId="Nagwek">
     <w:name w:val="header"/>
-    <w:basedOn w:val="Normal"/>
-    <w:link w:val="HeaderChar"/>
+    <w:basedOn w:val="Normalny"/>
+    <w:link w:val="NagwekZnak"/>
     <w:uiPriority w:val="99"/>
     <w:semiHidden/>
     <w:unhideWhenUsed/>
@@ -10551,18 +10337,18 @@
       <w:spacing w:after="0" w:line="240" w:lineRule="auto"/>
     </w:pPr>
   </w:style>
-  <w:style w:type="character" w:customStyle="1" w:styleId="HeaderChar">
-    <w:name w:val="Header Char"/>
-    <w:basedOn w:val="DefaultParagraphFont"/>
-    <w:link w:val="Header"/>
+  <w:style w:type="character" w:customStyle="1" w:styleId="NagwekZnak">
+    <w:name w:val="Nagłówek Znak"/>
+    <w:basedOn w:val="Domylnaczcionkaakapitu"/>
+    <w:link w:val="Nagwek"/>
     <w:uiPriority w:val="99"/>
     <w:semiHidden/>
     <w:rsid w:val="00C66AA3"/>
   </w:style>
-  <w:style w:type="paragraph" w:styleId="Footer">
+  <w:style w:type="paragraph" w:styleId="Stopka">
     <w:name w:val="footer"/>
-    <w:basedOn w:val="Normal"/>
-    <w:link w:val="FooterChar"/>
+    <w:basedOn w:val="Normalny"/>
+    <w:link w:val="StopkaZnak"/>
     <w:uiPriority w:val="99"/>
     <w:semiHidden/>
     <w:unhideWhenUsed/>
@@ -10575,17 +10361,17 @@
       <w:spacing w:after="0" w:line="240" w:lineRule="auto"/>
     </w:pPr>
   </w:style>
-  <w:style w:type="character" w:customStyle="1" w:styleId="FooterChar">
-    <w:name w:val="Footer Char"/>
-    <w:basedOn w:val="DefaultParagraphFont"/>
-    <w:link w:val="Footer"/>
+  <w:style w:type="character" w:customStyle="1" w:styleId="StopkaZnak">
+    <w:name w:val="Stopka Znak"/>
+    <w:basedOn w:val="Domylnaczcionkaakapitu"/>
+    <w:link w:val="Stopka"/>
     <w:uiPriority w:val="99"/>
     <w:semiHidden/>
     <w:rsid w:val="00C66AA3"/>
   </w:style>
   <w:style w:type="character" w:customStyle="1" w:styleId="apple-converted-space">
     <w:name w:val="apple-converted-space"/>
-    <w:basedOn w:val="DefaultParagraphFont"/>
+    <w:basedOn w:val="Domylnaczcionkaakapitu"/>
     <w:rsid w:val="00F64BB0"/>
   </w:style>
 </w:styles>
@@ -10846,7 +10632,7 @@
   <a:extraClrSchemeLst/>
   <a:extLst>
     <a:ext uri="{05A4C25C-085E-4340-85A3-A5531E510DB2}">
-      <thm15:themeFamily xmlns:thm15="http://schemas.microsoft.com/office/thememl/2012/main" name="Office Theme" id="{62F939B6-93AF-4DB8-9C6B-D6C7DFDC589F}" vid="{4A3C46E8-61CC-4603-A589-7422A47A8E4A}"/>
+      <thm15:themeFamily xmlns:thm15="http://schemas.microsoft.com/office/thememl/2012/main" xmlns="" name="Office Theme" id="{62F939B6-93AF-4DB8-9C6B-D6C7DFDC589F}" vid="{4A3C46E8-61CC-4603-A589-7422A47A8E4A}"/>
     </a:ext>
   </a:extLst>
 </a:theme>
@@ -10857,7 +10643,7 @@
 </file>
 
 <file path=customXml/itemProps1.xml><?xml version="1.0" encoding="utf-8"?>
-<ds:datastoreItem xmlns:ds="http://schemas.openxmlformats.org/officeDocument/2006/customXml" ds:itemID="{65478558-9C6C-4D21-9D70-1A19C8D4A22D}">
+<ds:datastoreItem xmlns:ds="http://schemas.openxmlformats.org/officeDocument/2006/customXml" ds:itemID="{D12DE08E-8712-426D-BBFB-21B3B64D6FE4}">
   <ds:schemaRefs>
     <ds:schemaRef ds:uri="http://schemas.openxmlformats.org/officeDocument/2006/bibliography"/>
   </ds:schemaRefs>

</xml_diff>

<commit_message>
C# - change DAL to use Addresses as a seperate entity.
</commit_message>
<xml_diff>
--- a/Pw.Elka.TIN/dokumentacja.docx
+++ b/Pw.Elka.TIN/dokumentacja.docx
@@ -1076,7 +1076,7 @@
           <v:shape id="_x0000_i1025" type="#_x0000_t75" style="width:500.25pt;height:398.25pt" o:ole="">
             <v:imagedata r:id="rId9" o:title=""/>
           </v:shape>
-          <o:OLEObject Type="Embed" ProgID="Visio.Drawing.15" ShapeID="_x0000_i1025" DrawAspect="Content" ObjectID="_1511949284" r:id="rId10"/>
+          <o:OLEObject Type="Embed" ProgID="Visio.Drawing.15" ShapeID="_x0000_i1025" DrawAspect="Content" ObjectID="_1511950206" r:id="rId10"/>
         </w:object>
       </w:r>
     </w:p>
@@ -1162,17 +1162,15 @@
         <w:t xml:space="preserve"> interfejsów i klas aplikacji</w:t>
       </w:r>
     </w:p>
-    <w:bookmarkStart w:id="0" w:name="_GoBack"/>
     <w:p>
       <w:r>
         <w:object w:dxaOrig="12061" w:dyaOrig="15466">
-          <v:shape id="_x0000_i1032" type="#_x0000_t75" style="width:522.75pt;height:670.5pt" o:ole="">
+          <v:shape id="_x0000_i1026" type="#_x0000_t75" style="width:522.75pt;height:670.5pt" o:ole="">
             <v:imagedata r:id="rId11" o:title=""/>
           </v:shape>
-          <o:OLEObject Type="Embed" ProgID="Visio.Drawing.15" ShapeID="_x0000_i1032" DrawAspect="Content" ObjectID="_1511949285" r:id="rId12"/>
+          <o:OLEObject Type="Embed" ProgID="Visio.Drawing.15" ShapeID="_x0000_i1026" DrawAspect="Content" ObjectID="_1511950207" r:id="rId12"/>
         </w:object>
       </w:r>
-      <w:bookmarkEnd w:id="0"/>
     </w:p>
     <w:p/>
     <w:p>
@@ -1181,7 +1179,7 @@
           <v:shape id="_x0000_i1027" type="#_x0000_t75" style="width:522.75pt;height:283.5pt" o:ole="">
             <v:imagedata r:id="rId13" o:title=""/>
           </v:shape>
-          <o:OLEObject Type="Embed" ProgID="Visio.Drawing.15" ShapeID="_x0000_i1027" DrawAspect="Content" ObjectID="_1511949286" r:id="rId14"/>
+          <o:OLEObject Type="Embed" ProgID="Visio.Drawing.15" ShapeID="_x0000_i1027" DrawAspect="Content" ObjectID="_1511950208" r:id="rId14"/>
         </w:object>
       </w:r>
     </w:p>
@@ -1191,7 +1189,7 @@
           <v:shape id="_x0000_i1028" type="#_x0000_t75" style="width:412.5pt;height:205.5pt" o:ole="">
             <v:imagedata r:id="rId15" o:title=""/>
           </v:shape>
-          <o:OLEObject Type="Embed" ProgID="Visio.Drawing.15" ShapeID="_x0000_i1028" DrawAspect="Content" ObjectID="_1511949287" r:id="rId16"/>
+          <o:OLEObject Type="Embed" ProgID="Visio.Drawing.15" ShapeID="_x0000_i1028" DrawAspect="Content" ObjectID="_1511950209" r:id="rId16"/>
         </w:object>
       </w:r>
     </w:p>
@@ -1201,7 +1199,7 @@
           <v:shape id="_x0000_i1029" type="#_x0000_t75" style="width:522.75pt;height:234.75pt" o:ole="">
             <v:imagedata r:id="rId17" o:title=""/>
           </v:shape>
-          <o:OLEObject Type="Embed" ProgID="Visio.Drawing.15" ShapeID="_x0000_i1029" DrawAspect="Content" ObjectID="_1511949288" r:id="rId18"/>
+          <o:OLEObject Type="Embed" ProgID="Visio.Drawing.15" ShapeID="_x0000_i1029" DrawAspect="Content" ObjectID="_1511950210" r:id="rId18"/>
         </w:object>
       </w:r>
     </w:p>
@@ -1233,7 +1231,7 @@
         </w:rPr>
         <w:t xml:space="preserve">Dany protokół komunikacyjny służy do wysyłania wiadomości tekstowych złożonych z kopert oraz treści właściwej.  Kanał transmisyjny SMTP  bazuje na ustawionym wcześniej połączeniu TCP . Jest on połączeniem full-duplex  które korzysta z domyślnego portu o numerze 25.  Protokół SMTP składa się z 7-bitowych ciągów znaków ASCII , które są transmitowane </w:t>
       </w:r>
-      <w:bookmarkStart w:id="1" w:name="_Toc442413712"/>
+      <w:bookmarkStart w:id="0" w:name="_Toc442413712"/>
       <w:r>
         <w:rPr>
           <w:b w:val="0"/>
@@ -1248,7 +1246,7 @@
         </w:rPr>
         <w:t>strumieniu danych podzielonym na 8-bitowe oktety</w:t>
       </w:r>
-      <w:bookmarkEnd w:id="1"/>
+      <w:bookmarkEnd w:id="0"/>
       <w:r>
         <w:rPr>
           <w:b w:val="0"/>
@@ -1589,21 +1587,22 @@
         <w:tblLook w:val="04A0" w:firstRow="1" w:lastRow="0" w:firstColumn="1" w:lastColumn="0" w:noHBand="0" w:noVBand="1"/>
       </w:tblPr>
       <w:tblGrid>
-        <w:gridCol w:w="1009"/>
-        <w:gridCol w:w="1933"/>
-        <w:gridCol w:w="1167"/>
-        <w:gridCol w:w="110"/>
-        <w:gridCol w:w="619"/>
-        <w:gridCol w:w="330"/>
-        <w:gridCol w:w="455"/>
-        <w:gridCol w:w="1062"/>
+        <w:gridCol w:w="1008"/>
+        <w:gridCol w:w="1932"/>
+        <w:gridCol w:w="1069"/>
+        <w:gridCol w:w="97"/>
+        <w:gridCol w:w="761"/>
+        <w:gridCol w:w="132"/>
         <w:gridCol w:w="744"/>
-        <w:gridCol w:w="3253"/>
+        <w:gridCol w:w="240"/>
+        <w:gridCol w:w="504"/>
+        <w:gridCol w:w="577"/>
+        <w:gridCol w:w="3618"/>
       </w:tblGrid>
       <w:tr>
         <w:tc>
           <w:tcPr>
-            <w:tcW w:w="1009" w:type="dxa"/>
+            <w:tcW w:w="1008" w:type="dxa"/>
           </w:tcPr>
           <w:p>
             <w:r>
@@ -1623,7 +1622,7 @@
         </w:tc>
         <w:tc>
           <w:tcPr>
-            <w:tcW w:w="1167" w:type="dxa"/>
+            <w:tcW w:w="1086" w:type="dxa"/>
           </w:tcPr>
           <w:p>
             <w:pPr>
@@ -1636,7 +1635,7 @@
         </w:tc>
         <w:tc>
           <w:tcPr>
-            <w:tcW w:w="1514" w:type="dxa"/>
+            <w:tcW w:w="1817" w:type="dxa"/>
             <w:gridSpan w:val="4"/>
           </w:tcPr>
           <w:p>
@@ -1647,7 +1646,8 @@
         </w:tc>
         <w:tc>
           <w:tcPr>
-            <w:tcW w:w="1062" w:type="dxa"/>
+            <w:tcW w:w="842" w:type="dxa"/>
+            <w:gridSpan w:val="3"/>
           </w:tcPr>
           <w:p>
             <w:r>
@@ -1657,8 +1657,7 @@
         </w:tc>
         <w:tc>
           <w:tcPr>
-            <w:tcW w:w="3997" w:type="dxa"/>
-            <w:gridSpan w:val="2"/>
+            <w:tcW w:w="3996" w:type="dxa"/>
           </w:tcPr>
           <w:p>
             <w:r>
@@ -1670,7 +1669,7 @@
       <w:tr>
         <w:tc>
           <w:tcPr>
-            <w:tcW w:w="1009" w:type="dxa"/>
+            <w:tcW w:w="1008" w:type="dxa"/>
             <w:vMerge w:val="restart"/>
           </w:tcPr>
           <w:p>
@@ -1707,7 +1706,7 @@
         </w:tc>
         <w:tc>
           <w:tcPr>
-            <w:tcW w:w="1167" w:type="dxa"/>
+            <w:tcW w:w="1086" w:type="dxa"/>
           </w:tcPr>
           <w:p>
             <w:pPr>
@@ -1731,7 +1730,7 @@
         </w:tc>
         <w:tc>
           <w:tcPr>
-            <w:tcW w:w="1514" w:type="dxa"/>
+            <w:tcW w:w="1817" w:type="dxa"/>
             <w:gridSpan w:val="4"/>
           </w:tcPr>
           <w:p>
@@ -1750,7 +1749,8 @@
         </w:tc>
         <w:tc>
           <w:tcPr>
-            <w:tcW w:w="1062" w:type="dxa"/>
+            <w:tcW w:w="842" w:type="dxa"/>
+            <w:gridSpan w:val="3"/>
           </w:tcPr>
           <w:p>
             <w:pPr>
@@ -1768,8 +1768,7 @@
         </w:tc>
         <w:tc>
           <w:tcPr>
-            <w:tcW w:w="3997" w:type="dxa"/>
-            <w:gridSpan w:val="2"/>
+            <w:tcW w:w="3996" w:type="dxa"/>
           </w:tcPr>
           <w:p>
             <w:pPr>
@@ -1789,7 +1788,7 @@
       <w:tr>
         <w:tc>
           <w:tcPr>
-            <w:tcW w:w="1009" w:type="dxa"/>
+            <w:tcW w:w="1008" w:type="dxa"/>
             <w:vMerge/>
           </w:tcPr>
           <w:p>
@@ -1802,8 +1801,8 @@
         </w:tc>
         <w:tc>
           <w:tcPr>
-            <w:tcW w:w="9673" w:type="dxa"/>
-            <w:gridSpan w:val="9"/>
+            <w:tcW w:w="9674" w:type="dxa"/>
+            <w:gridSpan w:val="10"/>
           </w:tcPr>
           <w:p>
             <w:pPr>
@@ -1823,7 +1822,7 @@
       <w:tr>
         <w:tc>
           <w:tcPr>
-            <w:tcW w:w="1009" w:type="dxa"/>
+            <w:tcW w:w="1008" w:type="dxa"/>
             <w:vMerge w:val="restart"/>
           </w:tcPr>
           <w:p>
@@ -1860,7 +1859,7 @@
         </w:tc>
         <w:tc>
           <w:tcPr>
-            <w:tcW w:w="1167" w:type="dxa"/>
+            <w:tcW w:w="1086" w:type="dxa"/>
           </w:tcPr>
           <w:p>
             <w:pPr>
@@ -1884,7 +1883,7 @@
         </w:tc>
         <w:tc>
           <w:tcPr>
-            <w:tcW w:w="1514" w:type="dxa"/>
+            <w:tcW w:w="1817" w:type="dxa"/>
             <w:gridSpan w:val="4"/>
           </w:tcPr>
           <w:p>
@@ -1903,7 +1902,8 @@
         </w:tc>
         <w:tc>
           <w:tcPr>
-            <w:tcW w:w="1062" w:type="dxa"/>
+            <w:tcW w:w="842" w:type="dxa"/>
+            <w:gridSpan w:val="3"/>
           </w:tcPr>
           <w:p>
             <w:pPr>
@@ -1921,8 +1921,7 @@
         </w:tc>
         <w:tc>
           <w:tcPr>
-            <w:tcW w:w="3997" w:type="dxa"/>
-            <w:gridSpan w:val="2"/>
+            <w:tcW w:w="3996" w:type="dxa"/>
           </w:tcPr>
           <w:p>
             <w:pPr>
@@ -1960,7 +1959,7 @@
       <w:tr>
         <w:tc>
           <w:tcPr>
-            <w:tcW w:w="1009" w:type="dxa"/>
+            <w:tcW w:w="1008" w:type="dxa"/>
             <w:vMerge/>
           </w:tcPr>
           <w:p>
@@ -1973,8 +1972,8 @@
         </w:tc>
         <w:tc>
           <w:tcPr>
-            <w:tcW w:w="9673" w:type="dxa"/>
-            <w:gridSpan w:val="9"/>
+            <w:tcW w:w="9674" w:type="dxa"/>
+            <w:gridSpan w:val="10"/>
           </w:tcPr>
           <w:p>
             <w:pPr>
@@ -1994,7 +1993,7 @@
       <w:tr>
         <w:tc>
           <w:tcPr>
-            <w:tcW w:w="1009" w:type="dxa"/>
+            <w:tcW w:w="1008" w:type="dxa"/>
             <w:vMerge w:val="restart"/>
           </w:tcPr>
           <w:p>
@@ -2031,7 +2030,7 @@
         </w:tc>
         <w:tc>
           <w:tcPr>
-            <w:tcW w:w="1167" w:type="dxa"/>
+            <w:tcW w:w="1086" w:type="dxa"/>
           </w:tcPr>
           <w:p>
             <w:pPr>
@@ -2055,7 +2054,7 @@
         </w:tc>
         <w:tc>
           <w:tcPr>
-            <w:tcW w:w="1514" w:type="dxa"/>
+            <w:tcW w:w="1817" w:type="dxa"/>
             <w:gridSpan w:val="4"/>
           </w:tcPr>
           <w:p>
@@ -2074,7 +2073,8 @@
         </w:tc>
         <w:tc>
           <w:tcPr>
-            <w:tcW w:w="1062" w:type="dxa"/>
+            <w:tcW w:w="842" w:type="dxa"/>
+            <w:gridSpan w:val="3"/>
           </w:tcPr>
           <w:p>
             <w:pPr>
@@ -2092,8 +2092,7 @@
         </w:tc>
         <w:tc>
           <w:tcPr>
-            <w:tcW w:w="3997" w:type="dxa"/>
-            <w:gridSpan w:val="2"/>
+            <w:tcW w:w="3996" w:type="dxa"/>
           </w:tcPr>
           <w:p>
             <w:pPr>
@@ -2113,7 +2112,7 @@
       <w:tr>
         <w:tc>
           <w:tcPr>
-            <w:tcW w:w="1009" w:type="dxa"/>
+            <w:tcW w:w="1008" w:type="dxa"/>
             <w:vMerge/>
           </w:tcPr>
           <w:p>
@@ -2126,8 +2125,8 @@
         </w:tc>
         <w:tc>
           <w:tcPr>
-            <w:tcW w:w="9673" w:type="dxa"/>
-            <w:gridSpan w:val="9"/>
+            <w:tcW w:w="9674" w:type="dxa"/>
+            <w:gridSpan w:val="10"/>
           </w:tcPr>
           <w:p>
             <w:pPr>
@@ -2147,7 +2146,7 @@
       <w:tr>
         <w:tc>
           <w:tcPr>
-            <w:tcW w:w="1009" w:type="dxa"/>
+            <w:tcW w:w="1008" w:type="dxa"/>
             <w:vMerge w:val="restart"/>
           </w:tcPr>
           <w:p>
@@ -2190,7 +2189,7 @@
         </w:tc>
         <w:tc>
           <w:tcPr>
-            <w:tcW w:w="1167" w:type="dxa"/>
+            <w:tcW w:w="1086" w:type="dxa"/>
           </w:tcPr>
           <w:p>
             <w:pPr>
@@ -2214,7 +2213,7 @@
         </w:tc>
         <w:tc>
           <w:tcPr>
-            <w:tcW w:w="1514" w:type="dxa"/>
+            <w:tcW w:w="1817" w:type="dxa"/>
             <w:gridSpan w:val="4"/>
           </w:tcPr>
           <w:p>
@@ -2233,7 +2232,8 @@
         </w:tc>
         <w:tc>
           <w:tcPr>
-            <w:tcW w:w="1062" w:type="dxa"/>
+            <w:tcW w:w="842" w:type="dxa"/>
+            <w:gridSpan w:val="3"/>
           </w:tcPr>
           <w:p>
             <w:pPr>
@@ -2251,8 +2251,7 @@
         </w:tc>
         <w:tc>
           <w:tcPr>
-            <w:tcW w:w="3997" w:type="dxa"/>
-            <w:gridSpan w:val="2"/>
+            <w:tcW w:w="3996" w:type="dxa"/>
           </w:tcPr>
           <w:p>
             <w:pPr>
@@ -2288,7 +2287,7 @@
       <w:tr>
         <w:tc>
           <w:tcPr>
-            <w:tcW w:w="1009" w:type="dxa"/>
+            <w:tcW w:w="1008" w:type="dxa"/>
             <w:vMerge/>
           </w:tcPr>
           <w:p>
@@ -2302,8 +2301,8 @@
         </w:tc>
         <w:tc>
           <w:tcPr>
-            <w:tcW w:w="9673" w:type="dxa"/>
-            <w:gridSpan w:val="9"/>
+            <w:tcW w:w="9674" w:type="dxa"/>
+            <w:gridSpan w:val="10"/>
           </w:tcPr>
           <w:p>
             <w:pPr>
@@ -2323,7 +2322,7 @@
       <w:tr>
         <w:tc>
           <w:tcPr>
-            <w:tcW w:w="1009" w:type="dxa"/>
+            <w:tcW w:w="1008" w:type="dxa"/>
             <w:vMerge w:val="restart"/>
           </w:tcPr>
           <w:p>
@@ -2366,7 +2365,7 @@
         </w:tc>
         <w:tc>
           <w:tcPr>
-            <w:tcW w:w="1167" w:type="dxa"/>
+            <w:tcW w:w="1086" w:type="dxa"/>
           </w:tcPr>
           <w:p>
             <w:pPr>
@@ -2390,7 +2389,7 @@
         </w:tc>
         <w:tc>
           <w:tcPr>
-            <w:tcW w:w="1514" w:type="dxa"/>
+            <w:tcW w:w="1817" w:type="dxa"/>
             <w:gridSpan w:val="4"/>
           </w:tcPr>
           <w:p>
@@ -2409,7 +2408,8 @@
         </w:tc>
         <w:tc>
           <w:tcPr>
-            <w:tcW w:w="1062" w:type="dxa"/>
+            <w:tcW w:w="842" w:type="dxa"/>
+            <w:gridSpan w:val="3"/>
           </w:tcPr>
           <w:p>
             <w:pPr>
@@ -2427,8 +2427,7 @@
         </w:tc>
         <w:tc>
           <w:tcPr>
-            <w:tcW w:w="3997" w:type="dxa"/>
-            <w:gridSpan w:val="2"/>
+            <w:tcW w:w="3996" w:type="dxa"/>
           </w:tcPr>
           <w:p>
             <w:pPr>
@@ -2471,7 +2470,7 @@
       <w:tr>
         <w:tc>
           <w:tcPr>
-            <w:tcW w:w="1009" w:type="dxa"/>
+            <w:tcW w:w="1008" w:type="dxa"/>
             <w:vMerge/>
           </w:tcPr>
           <w:p>
@@ -2485,8 +2484,8 @@
         </w:tc>
         <w:tc>
           <w:tcPr>
-            <w:tcW w:w="9673" w:type="dxa"/>
-            <w:gridSpan w:val="9"/>
+            <w:tcW w:w="9674" w:type="dxa"/>
+            <w:gridSpan w:val="10"/>
           </w:tcPr>
           <w:p>
             <w:pPr>
@@ -2508,7 +2507,7 @@
       <w:tr>
         <w:tc>
           <w:tcPr>
-            <w:tcW w:w="1009" w:type="dxa"/>
+            <w:tcW w:w="1008" w:type="dxa"/>
             <w:vMerge w:val="restart"/>
           </w:tcPr>
           <w:p>
@@ -2551,7 +2550,7 @@
         </w:tc>
         <w:tc>
           <w:tcPr>
-            <w:tcW w:w="1167" w:type="dxa"/>
+            <w:tcW w:w="1086" w:type="dxa"/>
           </w:tcPr>
           <w:p>
             <w:pPr>
@@ -2575,7 +2574,7 @@
         </w:tc>
         <w:tc>
           <w:tcPr>
-            <w:tcW w:w="1514" w:type="dxa"/>
+            <w:tcW w:w="1817" w:type="dxa"/>
             <w:gridSpan w:val="4"/>
           </w:tcPr>
           <w:p>
@@ -2594,7 +2593,8 @@
         </w:tc>
         <w:tc>
           <w:tcPr>
-            <w:tcW w:w="1062" w:type="dxa"/>
+            <w:tcW w:w="842" w:type="dxa"/>
+            <w:gridSpan w:val="3"/>
           </w:tcPr>
           <w:p>
             <w:pPr>
@@ -2612,8 +2612,7 @@
         </w:tc>
         <w:tc>
           <w:tcPr>
-            <w:tcW w:w="3997" w:type="dxa"/>
-            <w:gridSpan w:val="2"/>
+            <w:tcW w:w="3996" w:type="dxa"/>
           </w:tcPr>
           <w:p>
             <w:pPr>
@@ -2633,7 +2632,7 @@
       <w:tr>
         <w:tc>
           <w:tcPr>
-            <w:tcW w:w="1009" w:type="dxa"/>
+            <w:tcW w:w="1008" w:type="dxa"/>
             <w:vMerge/>
           </w:tcPr>
           <w:p>
@@ -2646,8 +2645,8 @@
         </w:tc>
         <w:tc>
           <w:tcPr>
-            <w:tcW w:w="9673" w:type="dxa"/>
-            <w:gridSpan w:val="9"/>
+            <w:tcW w:w="9674" w:type="dxa"/>
+            <w:gridSpan w:val="10"/>
           </w:tcPr>
           <w:p>
             <w:pPr>
@@ -2667,7 +2666,7 @@
       <w:tr>
         <w:tc>
           <w:tcPr>
-            <w:tcW w:w="1009" w:type="dxa"/>
+            <w:tcW w:w="1008" w:type="dxa"/>
             <w:vMerge w:val="restart"/>
           </w:tcPr>
           <w:p>
@@ -2710,7 +2709,7 @@
         </w:tc>
         <w:tc>
           <w:tcPr>
-            <w:tcW w:w="1167" w:type="dxa"/>
+            <w:tcW w:w="1086" w:type="dxa"/>
           </w:tcPr>
           <w:p>
             <w:pPr>
@@ -2734,7 +2733,7 @@
         </w:tc>
         <w:tc>
           <w:tcPr>
-            <w:tcW w:w="1514" w:type="dxa"/>
+            <w:tcW w:w="1817" w:type="dxa"/>
             <w:gridSpan w:val="4"/>
           </w:tcPr>
           <w:p>
@@ -2753,7 +2752,8 @@
         </w:tc>
         <w:tc>
           <w:tcPr>
-            <w:tcW w:w="1062" w:type="dxa"/>
+            <w:tcW w:w="842" w:type="dxa"/>
+            <w:gridSpan w:val="3"/>
           </w:tcPr>
           <w:p>
             <w:pPr>
@@ -2771,8 +2771,7 @@
         </w:tc>
         <w:tc>
           <w:tcPr>
-            <w:tcW w:w="3997" w:type="dxa"/>
-            <w:gridSpan w:val="2"/>
+            <w:tcW w:w="3996" w:type="dxa"/>
           </w:tcPr>
           <w:p>
             <w:pPr>
@@ -2792,7 +2791,7 @@
       <w:tr>
         <w:tc>
           <w:tcPr>
-            <w:tcW w:w="1009" w:type="dxa"/>
+            <w:tcW w:w="1008" w:type="dxa"/>
             <w:vMerge/>
           </w:tcPr>
           <w:p>
@@ -2805,8 +2804,8 @@
         </w:tc>
         <w:tc>
           <w:tcPr>
-            <w:tcW w:w="9673" w:type="dxa"/>
-            <w:gridSpan w:val="9"/>
+            <w:tcW w:w="9674" w:type="dxa"/>
+            <w:gridSpan w:val="10"/>
           </w:tcPr>
           <w:p>
             <w:pPr>
@@ -2832,7 +2831,7 @@
       <w:tr>
         <w:tc>
           <w:tcPr>
-            <w:tcW w:w="1009" w:type="dxa"/>
+            <w:tcW w:w="1008" w:type="dxa"/>
             <w:vMerge w:val="restart"/>
           </w:tcPr>
           <w:p>
@@ -2869,7 +2868,7 @@
         </w:tc>
         <w:tc>
           <w:tcPr>
-            <w:tcW w:w="1167" w:type="dxa"/>
+            <w:tcW w:w="1086" w:type="dxa"/>
           </w:tcPr>
           <w:p>
             <w:pPr>
@@ -2893,7 +2892,7 @@
         </w:tc>
         <w:tc>
           <w:tcPr>
-            <w:tcW w:w="1514" w:type="dxa"/>
+            <w:tcW w:w="1817" w:type="dxa"/>
             <w:gridSpan w:val="4"/>
           </w:tcPr>
           <w:p>
@@ -2912,7 +2911,8 @@
         </w:tc>
         <w:tc>
           <w:tcPr>
-            <w:tcW w:w="1062" w:type="dxa"/>
+            <w:tcW w:w="842" w:type="dxa"/>
+            <w:gridSpan w:val="3"/>
           </w:tcPr>
           <w:p>
             <w:pPr>
@@ -2930,8 +2930,7 @@
         </w:tc>
         <w:tc>
           <w:tcPr>
-            <w:tcW w:w="3997" w:type="dxa"/>
-            <w:gridSpan w:val="2"/>
+            <w:tcW w:w="3996" w:type="dxa"/>
           </w:tcPr>
           <w:p>
             <w:pPr>
@@ -2975,7 +2974,7 @@
       <w:tr>
         <w:tc>
           <w:tcPr>
-            <w:tcW w:w="1009" w:type="dxa"/>
+            <w:tcW w:w="1008" w:type="dxa"/>
             <w:vMerge/>
           </w:tcPr>
           <w:p>
@@ -2988,8 +2987,8 @@
         </w:tc>
         <w:tc>
           <w:tcPr>
-            <w:tcW w:w="9673" w:type="dxa"/>
-            <w:gridSpan w:val="9"/>
+            <w:tcW w:w="9674" w:type="dxa"/>
+            <w:gridSpan w:val="10"/>
           </w:tcPr>
           <w:p>
             <w:pPr>
@@ -3009,7 +3008,7 @@
       <w:tr>
         <w:tc>
           <w:tcPr>
-            <w:tcW w:w="1009" w:type="dxa"/>
+            <w:tcW w:w="1008" w:type="dxa"/>
             <w:vMerge w:val="restart"/>
           </w:tcPr>
           <w:p>
@@ -3046,7 +3045,7 @@
         </w:tc>
         <w:tc>
           <w:tcPr>
-            <w:tcW w:w="1167" w:type="dxa"/>
+            <w:tcW w:w="1086" w:type="dxa"/>
           </w:tcPr>
           <w:p>
             <w:pPr>
@@ -3070,7 +3069,7 @@
         </w:tc>
         <w:tc>
           <w:tcPr>
-            <w:tcW w:w="1514" w:type="dxa"/>
+            <w:tcW w:w="1817" w:type="dxa"/>
             <w:gridSpan w:val="4"/>
           </w:tcPr>
           <w:p>
@@ -3089,7 +3088,8 @@
         </w:tc>
         <w:tc>
           <w:tcPr>
-            <w:tcW w:w="1062" w:type="dxa"/>
+            <w:tcW w:w="842" w:type="dxa"/>
+            <w:gridSpan w:val="3"/>
           </w:tcPr>
           <w:p>
             <w:pPr>
@@ -3107,8 +3107,7 @@
         </w:tc>
         <w:tc>
           <w:tcPr>
-            <w:tcW w:w="3997" w:type="dxa"/>
-            <w:gridSpan w:val="2"/>
+            <w:tcW w:w="3996" w:type="dxa"/>
           </w:tcPr>
           <w:p>
             <w:pPr>
@@ -3128,7 +3127,7 @@
       <w:tr>
         <w:tc>
           <w:tcPr>
-            <w:tcW w:w="1009" w:type="dxa"/>
+            <w:tcW w:w="1008" w:type="dxa"/>
             <w:vMerge/>
           </w:tcPr>
           <w:p>
@@ -3141,8 +3140,8 @@
         </w:tc>
         <w:tc>
           <w:tcPr>
-            <w:tcW w:w="9673" w:type="dxa"/>
-            <w:gridSpan w:val="9"/>
+            <w:tcW w:w="9674" w:type="dxa"/>
+            <w:gridSpan w:val="10"/>
           </w:tcPr>
           <w:p>
             <w:pPr>
@@ -3162,7 +3161,7 @@
       <w:tr>
         <w:tc>
           <w:tcPr>
-            <w:tcW w:w="1009" w:type="dxa"/>
+            <w:tcW w:w="1008" w:type="dxa"/>
             <w:vMerge w:val="restart"/>
           </w:tcPr>
           <w:p>
@@ -3199,7 +3198,7 @@
         </w:tc>
         <w:tc>
           <w:tcPr>
-            <w:tcW w:w="1167" w:type="dxa"/>
+            <w:tcW w:w="1086" w:type="dxa"/>
           </w:tcPr>
           <w:p>
             <w:pPr>
@@ -3223,7 +3222,7 @@
         </w:tc>
         <w:tc>
           <w:tcPr>
-            <w:tcW w:w="1514" w:type="dxa"/>
+            <w:tcW w:w="1817" w:type="dxa"/>
             <w:gridSpan w:val="4"/>
           </w:tcPr>
           <w:p>
@@ -3242,7 +3241,8 @@
         </w:tc>
         <w:tc>
           <w:tcPr>
-            <w:tcW w:w="1062" w:type="dxa"/>
+            <w:tcW w:w="842" w:type="dxa"/>
+            <w:gridSpan w:val="3"/>
           </w:tcPr>
           <w:p>
             <w:pPr>
@@ -3260,8 +3260,7 @@
         </w:tc>
         <w:tc>
           <w:tcPr>
-            <w:tcW w:w="3997" w:type="dxa"/>
-            <w:gridSpan w:val="2"/>
+            <w:tcW w:w="3996" w:type="dxa"/>
           </w:tcPr>
           <w:p>
             <w:pPr>
@@ -3281,7 +3280,7 @@
       <w:tr>
         <w:tc>
           <w:tcPr>
-            <w:tcW w:w="1009" w:type="dxa"/>
+            <w:tcW w:w="1008" w:type="dxa"/>
             <w:vMerge/>
           </w:tcPr>
           <w:p>
@@ -3295,8 +3294,8 @@
         </w:tc>
         <w:tc>
           <w:tcPr>
-            <w:tcW w:w="9673" w:type="dxa"/>
-            <w:gridSpan w:val="9"/>
+            <w:tcW w:w="9674" w:type="dxa"/>
+            <w:gridSpan w:val="10"/>
           </w:tcPr>
           <w:p>
             <w:pPr>
@@ -3316,7 +3315,7 @@
       <w:tr>
         <w:tc>
           <w:tcPr>
-            <w:tcW w:w="1009" w:type="dxa"/>
+            <w:tcW w:w="1008" w:type="dxa"/>
             <w:vMerge w:val="restart"/>
           </w:tcPr>
           <w:p>
@@ -3353,7 +3352,7 @@
         </w:tc>
         <w:tc>
           <w:tcPr>
-            <w:tcW w:w="1167" w:type="dxa"/>
+            <w:tcW w:w="1086" w:type="dxa"/>
           </w:tcPr>
           <w:p>
             <w:pPr>
@@ -3377,7 +3376,7 @@
         </w:tc>
         <w:tc>
           <w:tcPr>
-            <w:tcW w:w="1514" w:type="dxa"/>
+            <w:tcW w:w="1817" w:type="dxa"/>
             <w:gridSpan w:val="4"/>
           </w:tcPr>
           <w:p>
@@ -3396,7 +3395,8 @@
         </w:tc>
         <w:tc>
           <w:tcPr>
-            <w:tcW w:w="1062" w:type="dxa"/>
+            <w:tcW w:w="842" w:type="dxa"/>
+            <w:gridSpan w:val="3"/>
           </w:tcPr>
           <w:p>
             <w:pPr>
@@ -3414,8 +3414,7 @@
         </w:tc>
         <w:tc>
           <w:tcPr>
-            <w:tcW w:w="3997" w:type="dxa"/>
-            <w:gridSpan w:val="2"/>
+            <w:tcW w:w="3996" w:type="dxa"/>
           </w:tcPr>
           <w:p>
             <w:pPr>
@@ -3441,7 +3440,7 @@
       <w:tr>
         <w:tc>
           <w:tcPr>
-            <w:tcW w:w="1009" w:type="dxa"/>
+            <w:tcW w:w="1008" w:type="dxa"/>
             <w:vMerge/>
           </w:tcPr>
           <w:p>
@@ -3454,8 +3453,8 @@
         </w:tc>
         <w:tc>
           <w:tcPr>
-            <w:tcW w:w="9673" w:type="dxa"/>
-            <w:gridSpan w:val="9"/>
+            <w:tcW w:w="9674" w:type="dxa"/>
+            <w:gridSpan w:val="10"/>
           </w:tcPr>
           <w:p>
             <w:pPr>
@@ -3475,7 +3474,7 @@
       <w:tr>
         <w:tc>
           <w:tcPr>
-            <w:tcW w:w="1009" w:type="dxa"/>
+            <w:tcW w:w="1008" w:type="dxa"/>
             <w:vMerge w:val="restart"/>
           </w:tcPr>
           <w:p>
@@ -3512,7 +3511,7 @@
         </w:tc>
         <w:tc>
           <w:tcPr>
-            <w:tcW w:w="1167" w:type="dxa"/>
+            <w:tcW w:w="1086" w:type="dxa"/>
           </w:tcPr>
           <w:p>
             <w:pPr>
@@ -3536,7 +3535,7 @@
         </w:tc>
         <w:tc>
           <w:tcPr>
-            <w:tcW w:w="1514" w:type="dxa"/>
+            <w:tcW w:w="1817" w:type="dxa"/>
             <w:gridSpan w:val="4"/>
           </w:tcPr>
           <w:p>
@@ -3555,7 +3554,8 @@
         </w:tc>
         <w:tc>
           <w:tcPr>
-            <w:tcW w:w="1062" w:type="dxa"/>
+            <w:tcW w:w="842" w:type="dxa"/>
+            <w:gridSpan w:val="3"/>
           </w:tcPr>
           <w:p>
             <w:pPr>
@@ -3573,8 +3573,7 @@
         </w:tc>
         <w:tc>
           <w:tcPr>
-            <w:tcW w:w="3997" w:type="dxa"/>
-            <w:gridSpan w:val="2"/>
+            <w:tcW w:w="3996" w:type="dxa"/>
           </w:tcPr>
           <w:p>
             <w:pPr>
@@ -3594,7 +3593,7 @@
       <w:tr>
         <w:tc>
           <w:tcPr>
-            <w:tcW w:w="1009" w:type="dxa"/>
+            <w:tcW w:w="1008" w:type="dxa"/>
             <w:vMerge/>
           </w:tcPr>
           <w:p>
@@ -3607,8 +3606,8 @@
         </w:tc>
         <w:tc>
           <w:tcPr>
-            <w:tcW w:w="9673" w:type="dxa"/>
-            <w:gridSpan w:val="9"/>
+            <w:tcW w:w="9674" w:type="dxa"/>
+            <w:gridSpan w:val="10"/>
           </w:tcPr>
           <w:p>
             <w:pPr>
@@ -3628,7 +3627,7 @@
       <w:tr>
         <w:tc>
           <w:tcPr>
-            <w:tcW w:w="1009" w:type="dxa"/>
+            <w:tcW w:w="1008" w:type="dxa"/>
             <w:vMerge w:val="restart"/>
           </w:tcPr>
           <w:p>
@@ -3665,7 +3664,7 @@
         </w:tc>
         <w:tc>
           <w:tcPr>
-            <w:tcW w:w="1167" w:type="dxa"/>
+            <w:tcW w:w="1086" w:type="dxa"/>
           </w:tcPr>
           <w:p>
             <w:pPr>
@@ -3689,7 +3688,7 @@
         </w:tc>
         <w:tc>
           <w:tcPr>
-            <w:tcW w:w="1514" w:type="dxa"/>
+            <w:tcW w:w="1817" w:type="dxa"/>
             <w:gridSpan w:val="4"/>
           </w:tcPr>
           <w:p>
@@ -3714,7 +3713,8 @@
         </w:tc>
         <w:tc>
           <w:tcPr>
-            <w:tcW w:w="1062" w:type="dxa"/>
+            <w:tcW w:w="842" w:type="dxa"/>
+            <w:gridSpan w:val="3"/>
           </w:tcPr>
           <w:p>
             <w:pPr>
@@ -3732,8 +3732,7 @@
         </w:tc>
         <w:tc>
           <w:tcPr>
-            <w:tcW w:w="3997" w:type="dxa"/>
-            <w:gridSpan w:val="2"/>
+            <w:tcW w:w="3996" w:type="dxa"/>
           </w:tcPr>
           <w:p>
             <w:pPr>
@@ -3753,7 +3752,7 @@
       <w:tr>
         <w:tc>
           <w:tcPr>
-            <w:tcW w:w="1009" w:type="dxa"/>
+            <w:tcW w:w="1008" w:type="dxa"/>
             <w:vMerge/>
           </w:tcPr>
           <w:p>
@@ -3766,8 +3765,8 @@
         </w:tc>
         <w:tc>
           <w:tcPr>
-            <w:tcW w:w="9673" w:type="dxa"/>
-            <w:gridSpan w:val="9"/>
+            <w:tcW w:w="9674" w:type="dxa"/>
+            <w:gridSpan w:val="10"/>
           </w:tcPr>
           <w:p>
             <w:pPr>
@@ -3787,7 +3786,7 @@
       <w:tr>
         <w:tc>
           <w:tcPr>
-            <w:tcW w:w="1009" w:type="dxa"/>
+            <w:tcW w:w="1008" w:type="dxa"/>
             <w:vMerge w:val="restart"/>
           </w:tcPr>
           <w:p>
@@ -3825,7 +3824,7 @@
         </w:tc>
         <w:tc>
           <w:tcPr>
-            <w:tcW w:w="1167" w:type="dxa"/>
+            <w:tcW w:w="1086" w:type="dxa"/>
           </w:tcPr>
           <w:p>
             <w:pPr>
@@ -3849,7 +3848,7 @@
         </w:tc>
         <w:tc>
           <w:tcPr>
-            <w:tcW w:w="1514" w:type="dxa"/>
+            <w:tcW w:w="1817" w:type="dxa"/>
             <w:gridSpan w:val="4"/>
           </w:tcPr>
           <w:p>
@@ -3868,7 +3867,8 @@
         </w:tc>
         <w:tc>
           <w:tcPr>
-            <w:tcW w:w="1062" w:type="dxa"/>
+            <w:tcW w:w="842" w:type="dxa"/>
+            <w:gridSpan w:val="3"/>
           </w:tcPr>
           <w:p>
             <w:pPr>
@@ -3886,8 +3886,7 @@
         </w:tc>
         <w:tc>
           <w:tcPr>
-            <w:tcW w:w="3997" w:type="dxa"/>
-            <w:gridSpan w:val="2"/>
+            <w:tcW w:w="3996" w:type="dxa"/>
           </w:tcPr>
           <w:p>
             <w:pPr>
@@ -3937,7 +3936,7 @@
       <w:tr>
         <w:tc>
           <w:tcPr>
-            <w:tcW w:w="1009" w:type="dxa"/>
+            <w:tcW w:w="1008" w:type="dxa"/>
             <w:vMerge/>
           </w:tcPr>
           <w:p>
@@ -3952,8 +3951,8 @@
         </w:tc>
         <w:tc>
           <w:tcPr>
-            <w:tcW w:w="9673" w:type="dxa"/>
-            <w:gridSpan w:val="9"/>
+            <w:tcW w:w="9674" w:type="dxa"/>
+            <w:gridSpan w:val="10"/>
           </w:tcPr>
           <w:p>
             <w:pPr>
@@ -3975,7 +3974,7 @@
       <w:tr>
         <w:tc>
           <w:tcPr>
-            <w:tcW w:w="1009" w:type="dxa"/>
+            <w:tcW w:w="1008" w:type="dxa"/>
             <w:vMerge w:val="restart"/>
           </w:tcPr>
           <w:p>
@@ -4012,7 +4011,7 @@
         </w:tc>
         <w:tc>
           <w:tcPr>
-            <w:tcW w:w="1167" w:type="dxa"/>
+            <w:tcW w:w="1086" w:type="dxa"/>
           </w:tcPr>
           <w:p>
             <w:pPr>
@@ -4036,7 +4035,7 @@
         </w:tc>
         <w:tc>
           <w:tcPr>
-            <w:tcW w:w="1514" w:type="dxa"/>
+            <w:tcW w:w="1817" w:type="dxa"/>
             <w:gridSpan w:val="4"/>
           </w:tcPr>
           <w:p>
@@ -4061,7 +4060,8 @@
         </w:tc>
         <w:tc>
           <w:tcPr>
-            <w:tcW w:w="1062" w:type="dxa"/>
+            <w:tcW w:w="842" w:type="dxa"/>
+            <w:gridSpan w:val="3"/>
           </w:tcPr>
           <w:p>
             <w:pPr>
@@ -4079,8 +4079,7 @@
         </w:tc>
         <w:tc>
           <w:tcPr>
-            <w:tcW w:w="3997" w:type="dxa"/>
-            <w:gridSpan w:val="2"/>
+            <w:tcW w:w="3996" w:type="dxa"/>
           </w:tcPr>
           <w:p>
             <w:pPr>
@@ -4100,7 +4099,7 @@
       <w:tr>
         <w:tc>
           <w:tcPr>
-            <w:tcW w:w="1009" w:type="dxa"/>
+            <w:tcW w:w="1008" w:type="dxa"/>
             <w:vMerge/>
           </w:tcPr>
           <w:p>
@@ -4113,8 +4112,8 @@
         </w:tc>
         <w:tc>
           <w:tcPr>
-            <w:tcW w:w="9673" w:type="dxa"/>
-            <w:gridSpan w:val="9"/>
+            <w:tcW w:w="9674" w:type="dxa"/>
+            <w:gridSpan w:val="10"/>
           </w:tcPr>
           <w:p>
             <w:pPr>
@@ -4134,7 +4133,7 @@
       <w:tr>
         <w:tc>
           <w:tcPr>
-            <w:tcW w:w="1009" w:type="dxa"/>
+            <w:tcW w:w="1008" w:type="dxa"/>
             <w:vMerge w:val="restart"/>
           </w:tcPr>
           <w:p>
@@ -4171,7 +4170,7 @@
         </w:tc>
         <w:tc>
           <w:tcPr>
-            <w:tcW w:w="1167" w:type="dxa"/>
+            <w:tcW w:w="1086" w:type="dxa"/>
           </w:tcPr>
           <w:p>
             <w:pPr>
@@ -4195,7 +4194,7 @@
         </w:tc>
         <w:tc>
           <w:tcPr>
-            <w:tcW w:w="1514" w:type="dxa"/>
+            <w:tcW w:w="1817" w:type="dxa"/>
             <w:gridSpan w:val="4"/>
           </w:tcPr>
           <w:p>
@@ -4214,7 +4213,8 @@
         </w:tc>
         <w:tc>
           <w:tcPr>
-            <w:tcW w:w="1062" w:type="dxa"/>
+            <w:tcW w:w="842" w:type="dxa"/>
+            <w:gridSpan w:val="3"/>
           </w:tcPr>
           <w:p>
             <w:pPr>
@@ -4232,8 +4232,7 @@
         </w:tc>
         <w:tc>
           <w:tcPr>
-            <w:tcW w:w="3997" w:type="dxa"/>
-            <w:gridSpan w:val="2"/>
+            <w:tcW w:w="3996" w:type="dxa"/>
           </w:tcPr>
           <w:p>
             <w:pPr>
@@ -4277,7 +4276,7 @@
       <w:tr>
         <w:tc>
           <w:tcPr>
-            <w:tcW w:w="1009" w:type="dxa"/>
+            <w:tcW w:w="1008" w:type="dxa"/>
             <w:vMerge/>
           </w:tcPr>
           <w:p>
@@ -4290,8 +4289,8 @@
         </w:tc>
         <w:tc>
           <w:tcPr>
-            <w:tcW w:w="9673" w:type="dxa"/>
-            <w:gridSpan w:val="9"/>
+            <w:tcW w:w="9674" w:type="dxa"/>
+            <w:gridSpan w:val="10"/>
           </w:tcPr>
           <w:p>
             <w:pPr>
@@ -4311,7 +4310,7 @@
       <w:tr>
         <w:tc>
           <w:tcPr>
-            <w:tcW w:w="1009" w:type="dxa"/>
+            <w:tcW w:w="1008" w:type="dxa"/>
             <w:vMerge w:val="restart"/>
           </w:tcPr>
           <w:p>
@@ -4348,7 +4347,7 @@
         </w:tc>
         <w:tc>
           <w:tcPr>
-            <w:tcW w:w="1167" w:type="dxa"/>
+            <w:tcW w:w="1086" w:type="dxa"/>
           </w:tcPr>
           <w:p>
             <w:pPr>
@@ -4372,7 +4371,7 @@
         </w:tc>
         <w:tc>
           <w:tcPr>
-            <w:tcW w:w="1514" w:type="dxa"/>
+            <w:tcW w:w="1817" w:type="dxa"/>
             <w:gridSpan w:val="4"/>
           </w:tcPr>
           <w:p>
@@ -4391,7 +4390,8 @@
         </w:tc>
         <w:tc>
           <w:tcPr>
-            <w:tcW w:w="1062" w:type="dxa"/>
+            <w:tcW w:w="842" w:type="dxa"/>
+            <w:gridSpan w:val="3"/>
           </w:tcPr>
           <w:p>
             <w:pPr>
@@ -4409,8 +4409,7 @@
         </w:tc>
         <w:tc>
           <w:tcPr>
-            <w:tcW w:w="3997" w:type="dxa"/>
-            <w:gridSpan w:val="2"/>
+            <w:tcW w:w="3996" w:type="dxa"/>
           </w:tcPr>
           <w:p>
             <w:pPr>
@@ -4439,7 +4438,7 @@
       <w:tr>
         <w:tc>
           <w:tcPr>
-            <w:tcW w:w="1009" w:type="dxa"/>
+            <w:tcW w:w="1008" w:type="dxa"/>
             <w:vMerge/>
           </w:tcPr>
           <w:p>
@@ -4452,8 +4451,8 @@
         </w:tc>
         <w:tc>
           <w:tcPr>
-            <w:tcW w:w="9673" w:type="dxa"/>
-            <w:gridSpan w:val="9"/>
+            <w:tcW w:w="9674" w:type="dxa"/>
+            <w:gridSpan w:val="10"/>
           </w:tcPr>
           <w:p>
             <w:pPr>
@@ -4473,7 +4472,7 @@
       <w:tr>
         <w:tc>
           <w:tcPr>
-            <w:tcW w:w="1009" w:type="dxa"/>
+            <w:tcW w:w="1008" w:type="dxa"/>
             <w:vMerge w:val="restart"/>
           </w:tcPr>
           <w:p>
@@ -4510,7 +4509,7 @@
         </w:tc>
         <w:tc>
           <w:tcPr>
-            <w:tcW w:w="1167" w:type="dxa"/>
+            <w:tcW w:w="1086" w:type="dxa"/>
           </w:tcPr>
           <w:p>
             <w:pPr>
@@ -4534,7 +4533,7 @@
         </w:tc>
         <w:tc>
           <w:tcPr>
-            <w:tcW w:w="1514" w:type="dxa"/>
+            <w:tcW w:w="1817" w:type="dxa"/>
             <w:gridSpan w:val="4"/>
           </w:tcPr>
           <w:p>
@@ -4553,7 +4552,8 @@
         </w:tc>
         <w:tc>
           <w:tcPr>
-            <w:tcW w:w="1062" w:type="dxa"/>
+            <w:tcW w:w="842" w:type="dxa"/>
+            <w:gridSpan w:val="3"/>
           </w:tcPr>
           <w:p>
             <w:pPr>
@@ -4571,8 +4571,7 @@
         </w:tc>
         <w:tc>
           <w:tcPr>
-            <w:tcW w:w="3997" w:type="dxa"/>
-            <w:gridSpan w:val="2"/>
+            <w:tcW w:w="3996" w:type="dxa"/>
           </w:tcPr>
           <w:p>
             <w:pPr>
@@ -4601,7 +4600,7 @@
       <w:tr>
         <w:tc>
           <w:tcPr>
-            <w:tcW w:w="1009" w:type="dxa"/>
+            <w:tcW w:w="1008" w:type="dxa"/>
             <w:vMerge/>
           </w:tcPr>
           <w:p>
@@ -4614,8 +4613,8 @@
         </w:tc>
         <w:tc>
           <w:tcPr>
-            <w:tcW w:w="9673" w:type="dxa"/>
-            <w:gridSpan w:val="9"/>
+            <w:tcW w:w="9674" w:type="dxa"/>
+            <w:gridSpan w:val="10"/>
           </w:tcPr>
           <w:p>
             <w:pPr>
@@ -4638,7 +4637,7 @@
         </w:trPr>
         <w:tc>
           <w:tcPr>
-            <w:tcW w:w="1009" w:type="dxa"/>
+            <w:tcW w:w="1008" w:type="dxa"/>
             <w:vMerge w:val="restart"/>
           </w:tcPr>
           <w:p>
@@ -4675,7 +4674,7 @@
         </w:tc>
         <w:tc>
           <w:tcPr>
-            <w:tcW w:w="1167" w:type="dxa"/>
+            <w:tcW w:w="1086" w:type="dxa"/>
           </w:tcPr>
           <w:p>
             <w:pPr>
@@ -4699,7 +4698,7 @@
         </w:tc>
         <w:tc>
           <w:tcPr>
-            <w:tcW w:w="1514" w:type="dxa"/>
+            <w:tcW w:w="1817" w:type="dxa"/>
             <w:gridSpan w:val="4"/>
           </w:tcPr>
           <w:p>
@@ -4718,7 +4717,8 @@
         </w:tc>
         <w:tc>
           <w:tcPr>
-            <w:tcW w:w="1062" w:type="dxa"/>
+            <w:tcW w:w="842" w:type="dxa"/>
+            <w:gridSpan w:val="3"/>
           </w:tcPr>
           <w:p>
             <w:pPr>
@@ -4736,8 +4736,7 @@
         </w:tc>
         <w:tc>
           <w:tcPr>
-            <w:tcW w:w="3997" w:type="dxa"/>
-            <w:gridSpan w:val="2"/>
+            <w:tcW w:w="3996" w:type="dxa"/>
           </w:tcPr>
           <w:p>
             <w:pPr>
@@ -4766,7 +4765,7 @@
       <w:tr>
         <w:tc>
           <w:tcPr>
-            <w:tcW w:w="1009" w:type="dxa"/>
+            <w:tcW w:w="1008" w:type="dxa"/>
             <w:vMerge/>
           </w:tcPr>
           <w:p>
@@ -4779,8 +4778,8 @@
         </w:tc>
         <w:tc>
           <w:tcPr>
-            <w:tcW w:w="9673" w:type="dxa"/>
-            <w:gridSpan w:val="9"/>
+            <w:tcW w:w="9674" w:type="dxa"/>
+            <w:gridSpan w:val="10"/>
           </w:tcPr>
           <w:p>
             <w:pPr>
@@ -4802,7 +4801,7 @@
       <w:tr>
         <w:tc>
           <w:tcPr>
-            <w:tcW w:w="1009" w:type="dxa"/>
+            <w:tcW w:w="1008" w:type="dxa"/>
             <w:vMerge w:val="restart"/>
           </w:tcPr>
           <w:p>
@@ -4841,7 +4840,7 @@
         </w:tc>
         <w:tc>
           <w:tcPr>
-            <w:tcW w:w="1167" w:type="dxa"/>
+            <w:tcW w:w="1086" w:type="dxa"/>
           </w:tcPr>
           <w:p>
             <w:pPr>
@@ -4861,7 +4860,7 @@
         </w:tc>
         <w:tc>
           <w:tcPr>
-            <w:tcW w:w="1514" w:type="dxa"/>
+            <w:tcW w:w="1817" w:type="dxa"/>
             <w:gridSpan w:val="4"/>
           </w:tcPr>
           <w:p>
@@ -4882,7 +4881,8 @@
         </w:tc>
         <w:tc>
           <w:tcPr>
-            <w:tcW w:w="1062" w:type="dxa"/>
+            <w:tcW w:w="842" w:type="dxa"/>
+            <w:gridSpan w:val="3"/>
           </w:tcPr>
           <w:p>
             <w:pPr>
@@ -4902,8 +4902,7 @@
         </w:tc>
         <w:tc>
           <w:tcPr>
-            <w:tcW w:w="3997" w:type="dxa"/>
-            <w:gridSpan w:val="2"/>
+            <w:tcW w:w="3996" w:type="dxa"/>
           </w:tcPr>
           <w:p>
             <w:pPr>
@@ -4925,7 +4924,7 @@
       <w:tr>
         <w:tc>
           <w:tcPr>
-            <w:tcW w:w="1009" w:type="dxa"/>
+            <w:tcW w:w="1008" w:type="dxa"/>
             <w:vMerge/>
           </w:tcPr>
           <w:p>
@@ -4938,8 +4937,8 @@
         </w:tc>
         <w:tc>
           <w:tcPr>
-            <w:tcW w:w="9673" w:type="dxa"/>
-            <w:gridSpan w:val="9"/>
+            <w:tcW w:w="9674" w:type="dxa"/>
+            <w:gridSpan w:val="10"/>
           </w:tcPr>
           <w:p>
             <w:pPr>
@@ -4962,7 +4961,7 @@
         </w:trPr>
         <w:tc>
           <w:tcPr>
-            <w:tcW w:w="1009" w:type="dxa"/>
+            <w:tcW w:w="1008" w:type="dxa"/>
             <w:vMerge w:val="restart"/>
           </w:tcPr>
           <w:p>
@@ -4999,7 +4998,7 @@
         </w:tc>
         <w:tc>
           <w:tcPr>
-            <w:tcW w:w="1167" w:type="dxa"/>
+            <w:tcW w:w="1086" w:type="dxa"/>
           </w:tcPr>
           <w:p>
             <w:pPr>
@@ -5017,7 +5016,7 @@
         </w:tc>
         <w:tc>
           <w:tcPr>
-            <w:tcW w:w="1514" w:type="dxa"/>
+            <w:tcW w:w="1817" w:type="dxa"/>
             <w:gridSpan w:val="4"/>
           </w:tcPr>
           <w:p>
@@ -5036,7 +5035,8 @@
         </w:tc>
         <w:tc>
           <w:tcPr>
-            <w:tcW w:w="1062" w:type="dxa"/>
+            <w:tcW w:w="842" w:type="dxa"/>
+            <w:gridSpan w:val="3"/>
           </w:tcPr>
           <w:p>
             <w:pPr>
@@ -5060,8 +5060,7 @@
         </w:tc>
         <w:tc>
           <w:tcPr>
-            <w:tcW w:w="3997" w:type="dxa"/>
-            <w:gridSpan w:val="2"/>
+            <w:tcW w:w="3996" w:type="dxa"/>
           </w:tcPr>
           <w:p>
             <w:pPr>
@@ -5083,7 +5082,7 @@
       <w:tr>
         <w:tc>
           <w:tcPr>
-            <w:tcW w:w="1009" w:type="dxa"/>
+            <w:tcW w:w="1008" w:type="dxa"/>
             <w:vMerge/>
           </w:tcPr>
           <w:p>
@@ -5096,8 +5095,8 @@
         </w:tc>
         <w:tc>
           <w:tcPr>
-            <w:tcW w:w="9673" w:type="dxa"/>
-            <w:gridSpan w:val="9"/>
+            <w:tcW w:w="9674" w:type="dxa"/>
+            <w:gridSpan w:val="10"/>
           </w:tcPr>
           <w:p>
             <w:pPr>
@@ -5126,7 +5125,7 @@
         </w:trPr>
         <w:tc>
           <w:tcPr>
-            <w:tcW w:w="1009" w:type="dxa"/>
+            <w:tcW w:w="1008" w:type="dxa"/>
             <w:vMerge w:val="restart"/>
           </w:tcPr>
           <w:p>
@@ -5163,7 +5162,7 @@
         </w:tc>
         <w:tc>
           <w:tcPr>
-            <w:tcW w:w="1167" w:type="dxa"/>
+            <w:tcW w:w="1086" w:type="dxa"/>
           </w:tcPr>
           <w:p>
             <w:pPr>
@@ -5181,7 +5180,7 @@
         </w:tc>
         <w:tc>
           <w:tcPr>
-            <w:tcW w:w="1514" w:type="dxa"/>
+            <w:tcW w:w="1817" w:type="dxa"/>
             <w:gridSpan w:val="4"/>
           </w:tcPr>
           <w:p>
@@ -5200,7 +5199,8 @@
         </w:tc>
         <w:tc>
           <w:tcPr>
-            <w:tcW w:w="1062" w:type="dxa"/>
+            <w:tcW w:w="842" w:type="dxa"/>
+            <w:gridSpan w:val="3"/>
           </w:tcPr>
           <w:p>
             <w:pPr>
@@ -5224,8 +5224,7 @@
         </w:tc>
         <w:tc>
           <w:tcPr>
-            <w:tcW w:w="3997" w:type="dxa"/>
-            <w:gridSpan w:val="2"/>
+            <w:tcW w:w="3996" w:type="dxa"/>
           </w:tcPr>
           <w:p>
             <w:pPr>
@@ -5247,7 +5246,7 @@
       <w:tr>
         <w:tc>
           <w:tcPr>
-            <w:tcW w:w="1009" w:type="dxa"/>
+            <w:tcW w:w="1008" w:type="dxa"/>
             <w:vMerge/>
           </w:tcPr>
           <w:p>
@@ -5260,8 +5259,8 @@
         </w:tc>
         <w:tc>
           <w:tcPr>
-            <w:tcW w:w="9673" w:type="dxa"/>
-            <w:gridSpan w:val="9"/>
+            <w:tcW w:w="9674" w:type="dxa"/>
+            <w:gridSpan w:val="10"/>
           </w:tcPr>
           <w:p>
             <w:pPr>
@@ -5293,7 +5292,7 @@
       <w:tr>
         <w:tc>
           <w:tcPr>
-            <w:tcW w:w="1009" w:type="dxa"/>
+            <w:tcW w:w="1008" w:type="dxa"/>
             <w:vMerge/>
           </w:tcPr>
           <w:p>
@@ -5306,8 +5305,8 @@
         </w:tc>
         <w:tc>
           <w:tcPr>
-            <w:tcW w:w="9673" w:type="dxa"/>
-            <w:gridSpan w:val="9"/>
+            <w:tcW w:w="9674" w:type="dxa"/>
+            <w:gridSpan w:val="10"/>
           </w:tcPr>
           <w:p>
             <w:pPr>
@@ -5330,7 +5329,7 @@
         </w:trPr>
         <w:tc>
           <w:tcPr>
-            <w:tcW w:w="1009" w:type="dxa"/>
+            <w:tcW w:w="1008" w:type="dxa"/>
             <w:vMerge w:val="restart"/>
           </w:tcPr>
           <w:p>
@@ -5373,7 +5372,7 @@
         </w:tc>
         <w:tc>
           <w:tcPr>
-            <w:tcW w:w="1167" w:type="dxa"/>
+            <w:tcW w:w="1086" w:type="dxa"/>
           </w:tcPr>
           <w:p>
             <w:pPr>
@@ -5391,7 +5390,7 @@
         </w:tc>
         <w:tc>
           <w:tcPr>
-            <w:tcW w:w="1514" w:type="dxa"/>
+            <w:tcW w:w="1817" w:type="dxa"/>
             <w:gridSpan w:val="4"/>
           </w:tcPr>
           <w:p>
@@ -5410,7 +5409,8 @@
         </w:tc>
         <w:tc>
           <w:tcPr>
-            <w:tcW w:w="1062" w:type="dxa"/>
+            <w:tcW w:w="842" w:type="dxa"/>
+            <w:gridSpan w:val="3"/>
           </w:tcPr>
           <w:p>
             <w:pPr>
@@ -5434,8 +5434,7 @@
         </w:tc>
         <w:tc>
           <w:tcPr>
-            <w:tcW w:w="3997" w:type="dxa"/>
-            <w:gridSpan w:val="2"/>
+            <w:tcW w:w="3996" w:type="dxa"/>
           </w:tcPr>
           <w:p>
             <w:pPr>
@@ -5457,7 +5456,7 @@
       <w:tr>
         <w:tc>
           <w:tcPr>
-            <w:tcW w:w="1009" w:type="dxa"/>
+            <w:tcW w:w="1008" w:type="dxa"/>
             <w:vMerge/>
           </w:tcPr>
           <w:p>
@@ -5470,8 +5469,8 @@
         </w:tc>
         <w:tc>
           <w:tcPr>
-            <w:tcW w:w="9673" w:type="dxa"/>
-            <w:gridSpan w:val="9"/>
+            <w:tcW w:w="9674" w:type="dxa"/>
+            <w:gridSpan w:val="10"/>
           </w:tcPr>
           <w:p>
             <w:pPr>
@@ -5500,7 +5499,7 @@
         </w:trPr>
         <w:tc>
           <w:tcPr>
-            <w:tcW w:w="1009" w:type="dxa"/>
+            <w:tcW w:w="1008" w:type="dxa"/>
             <w:vMerge w:val="restart"/>
           </w:tcPr>
           <w:p>
@@ -5543,7 +5542,7 @@
         </w:tc>
         <w:tc>
           <w:tcPr>
-            <w:tcW w:w="1167" w:type="dxa"/>
+            <w:tcW w:w="1086" w:type="dxa"/>
           </w:tcPr>
           <w:p>
             <w:pPr>
@@ -5561,7 +5560,7 @@
         </w:tc>
         <w:tc>
           <w:tcPr>
-            <w:tcW w:w="1514" w:type="dxa"/>
+            <w:tcW w:w="1817" w:type="dxa"/>
             <w:gridSpan w:val="4"/>
           </w:tcPr>
           <w:p>
@@ -5580,7 +5579,8 @@
         </w:tc>
         <w:tc>
           <w:tcPr>
-            <w:tcW w:w="1062" w:type="dxa"/>
+            <w:tcW w:w="842" w:type="dxa"/>
+            <w:gridSpan w:val="3"/>
           </w:tcPr>
           <w:p>
             <w:pPr>
@@ -5604,8 +5604,7 @@
         </w:tc>
         <w:tc>
           <w:tcPr>
-            <w:tcW w:w="3997" w:type="dxa"/>
-            <w:gridSpan w:val="2"/>
+            <w:tcW w:w="3996" w:type="dxa"/>
           </w:tcPr>
           <w:p>
             <w:pPr>
@@ -5627,7 +5626,7 @@
       <w:tr>
         <w:tc>
           <w:tcPr>
-            <w:tcW w:w="1009" w:type="dxa"/>
+            <w:tcW w:w="1008" w:type="dxa"/>
             <w:vMerge/>
           </w:tcPr>
           <w:p>
@@ -5640,8 +5639,8 @@
         </w:tc>
         <w:tc>
           <w:tcPr>
-            <w:tcW w:w="9673" w:type="dxa"/>
-            <w:gridSpan w:val="9"/>
+            <w:tcW w:w="9674" w:type="dxa"/>
+            <w:gridSpan w:val="10"/>
           </w:tcPr>
           <w:p>
             <w:pPr>
@@ -5664,7 +5663,7 @@
         </w:trPr>
         <w:tc>
           <w:tcPr>
-            <w:tcW w:w="1009" w:type="dxa"/>
+            <w:tcW w:w="1008" w:type="dxa"/>
             <w:vMerge w:val="restart"/>
           </w:tcPr>
           <w:p>
@@ -5713,7 +5712,7 @@
         </w:tc>
         <w:tc>
           <w:tcPr>
-            <w:tcW w:w="1277" w:type="dxa"/>
+            <w:tcW w:w="1196" w:type="dxa"/>
             <w:gridSpan w:val="2"/>
           </w:tcPr>
           <w:p>
@@ -5732,7 +5731,7 @@
         </w:tc>
         <w:tc>
           <w:tcPr>
-            <w:tcW w:w="949" w:type="dxa"/>
+            <w:tcW w:w="963" w:type="dxa"/>
             <w:gridSpan w:val="2"/>
           </w:tcPr>
           <w:p>
@@ -5751,8 +5750,7 @@
         </w:tc>
         <w:tc>
           <w:tcPr>
-            <w:tcW w:w="1517" w:type="dxa"/>
-            <w:gridSpan w:val="2"/>
+            <w:tcW w:w="744" w:type="dxa"/>
           </w:tcPr>
           <w:p>
             <w:pPr>
@@ -5782,8 +5780,8 @@
         </w:tc>
         <w:tc>
           <w:tcPr>
-            <w:tcW w:w="3997" w:type="dxa"/>
-            <w:gridSpan w:val="2"/>
+            <w:tcW w:w="4838" w:type="dxa"/>
+            <w:gridSpan w:val="4"/>
           </w:tcPr>
           <w:p>
             <w:pPr>
@@ -5805,7 +5803,7 @@
       <w:tr>
         <w:tc>
           <w:tcPr>
-            <w:tcW w:w="1009" w:type="dxa"/>
+            <w:tcW w:w="1008" w:type="dxa"/>
             <w:vMerge/>
           </w:tcPr>
           <w:p>
@@ -5818,8 +5816,8 @@
         </w:tc>
         <w:tc>
           <w:tcPr>
-            <w:tcW w:w="9673" w:type="dxa"/>
-            <w:gridSpan w:val="9"/>
+            <w:tcW w:w="9674" w:type="dxa"/>
+            <w:gridSpan w:val="10"/>
           </w:tcPr>
           <w:p>
             <w:pPr>
@@ -5854,7 +5852,7 @@
         </w:trPr>
         <w:tc>
           <w:tcPr>
-            <w:tcW w:w="1009" w:type="dxa"/>
+            <w:tcW w:w="1008" w:type="dxa"/>
             <w:vMerge w:val="restart"/>
           </w:tcPr>
           <w:p>
@@ -5891,7 +5889,7 @@
         </w:tc>
         <w:tc>
           <w:tcPr>
-            <w:tcW w:w="1277" w:type="dxa"/>
+            <w:tcW w:w="1196" w:type="dxa"/>
             <w:gridSpan w:val="2"/>
           </w:tcPr>
           <w:p>
@@ -5910,7 +5908,7 @@
         </w:tc>
         <w:tc>
           <w:tcPr>
-            <w:tcW w:w="949" w:type="dxa"/>
+            <w:tcW w:w="963" w:type="dxa"/>
             <w:gridSpan w:val="2"/>
           </w:tcPr>
           <w:p>
@@ -5929,8 +5927,7 @@
         </w:tc>
         <w:tc>
           <w:tcPr>
-            <w:tcW w:w="1517" w:type="dxa"/>
-            <w:gridSpan w:val="2"/>
+            <w:tcW w:w="744" w:type="dxa"/>
           </w:tcPr>
           <w:p>
             <w:pPr>
@@ -5954,8 +5951,8 @@
         </w:tc>
         <w:tc>
           <w:tcPr>
-            <w:tcW w:w="3997" w:type="dxa"/>
-            <w:gridSpan w:val="2"/>
+            <w:tcW w:w="4838" w:type="dxa"/>
+            <w:gridSpan w:val="4"/>
           </w:tcPr>
           <w:p>
             <w:pPr>
@@ -5977,7 +5974,7 @@
       <w:tr>
         <w:tc>
           <w:tcPr>
-            <w:tcW w:w="1009" w:type="dxa"/>
+            <w:tcW w:w="1008" w:type="dxa"/>
             <w:vMerge/>
           </w:tcPr>
           <w:p>
@@ -5990,8 +5987,8 @@
         </w:tc>
         <w:tc>
           <w:tcPr>
-            <w:tcW w:w="9673" w:type="dxa"/>
-            <w:gridSpan w:val="9"/>
+            <w:tcW w:w="9674" w:type="dxa"/>
+            <w:gridSpan w:val="10"/>
           </w:tcPr>
           <w:p>
             <w:pPr>
@@ -6020,7 +6017,7 @@
         </w:trPr>
         <w:tc>
           <w:tcPr>
-            <w:tcW w:w="1009" w:type="dxa"/>
+            <w:tcW w:w="1008" w:type="dxa"/>
             <w:vMerge w:val="restart"/>
           </w:tcPr>
           <w:p>
@@ -6057,7 +6054,7 @@
         </w:tc>
         <w:tc>
           <w:tcPr>
-            <w:tcW w:w="1167" w:type="dxa"/>
+            <w:tcW w:w="1086" w:type="dxa"/>
           </w:tcPr>
           <w:p>
             <w:pPr>
@@ -6075,7 +6072,7 @@
         </w:tc>
         <w:tc>
           <w:tcPr>
-            <w:tcW w:w="1514" w:type="dxa"/>
+            <w:tcW w:w="1817" w:type="dxa"/>
             <w:gridSpan w:val="4"/>
           </w:tcPr>
           <w:p>
@@ -6094,7 +6091,8 @@
         </w:tc>
         <w:tc>
           <w:tcPr>
-            <w:tcW w:w="1062" w:type="dxa"/>
+            <w:tcW w:w="842" w:type="dxa"/>
+            <w:gridSpan w:val="3"/>
           </w:tcPr>
           <w:p>
             <w:pPr>
@@ -6118,8 +6116,7 @@
         </w:tc>
         <w:tc>
           <w:tcPr>
-            <w:tcW w:w="3997" w:type="dxa"/>
-            <w:gridSpan w:val="2"/>
+            <w:tcW w:w="3996" w:type="dxa"/>
           </w:tcPr>
           <w:p>
             <w:pPr>
@@ -6141,7 +6138,7 @@
       <w:tr>
         <w:tc>
           <w:tcPr>
-            <w:tcW w:w="1009" w:type="dxa"/>
+            <w:tcW w:w="1008" w:type="dxa"/>
             <w:vMerge/>
           </w:tcPr>
           <w:p>
@@ -6154,8 +6151,8 @@
         </w:tc>
         <w:tc>
           <w:tcPr>
-            <w:tcW w:w="9673" w:type="dxa"/>
-            <w:gridSpan w:val="9"/>
+            <w:tcW w:w="9674" w:type="dxa"/>
+            <w:gridSpan w:val="10"/>
           </w:tcPr>
           <w:p>
             <w:pPr>
@@ -6175,7 +6172,7 @@
       <w:tr>
         <w:tc>
           <w:tcPr>
-            <w:tcW w:w="1009" w:type="dxa"/>
+            <w:tcW w:w="1008" w:type="dxa"/>
             <w:vMerge w:val="restart"/>
           </w:tcPr>
           <w:p>
@@ -6224,8 +6221,7 @@
         </w:tc>
         <w:tc>
           <w:tcPr>
-            <w:tcW w:w="1896" w:type="dxa"/>
-            <w:gridSpan w:val="3"/>
+            <w:tcW w:w="1086" w:type="dxa"/>
           </w:tcPr>
           <w:p>
             <w:pPr>
@@ -6243,8 +6239,8 @@
         </w:tc>
         <w:tc>
           <w:tcPr>
-            <w:tcW w:w="1847" w:type="dxa"/>
-            <w:gridSpan w:val="3"/>
+            <w:tcW w:w="1817" w:type="dxa"/>
+            <w:gridSpan w:val="4"/>
           </w:tcPr>
           <w:p>
             <w:pPr>
@@ -6262,7 +6258,8 @@
         </w:tc>
         <w:tc>
           <w:tcPr>
-            <w:tcW w:w="744" w:type="dxa"/>
+            <w:tcW w:w="236" w:type="dxa"/>
+            <w:gridSpan w:val="2"/>
           </w:tcPr>
           <w:p>
             <w:pPr>
@@ -6280,7 +6277,8 @@
         </w:tc>
         <w:tc>
           <w:tcPr>
-            <w:tcW w:w="3253" w:type="dxa"/>
+            <w:tcW w:w="4602" w:type="dxa"/>
+            <w:gridSpan w:val="2"/>
           </w:tcPr>
           <w:p>
             <w:pPr>
@@ -6300,7 +6298,7 @@
       <w:tr>
         <w:tc>
           <w:tcPr>
-            <w:tcW w:w="1009" w:type="dxa"/>
+            <w:tcW w:w="1008" w:type="dxa"/>
             <w:vMerge/>
           </w:tcPr>
           <w:p>
@@ -6313,8 +6311,8 @@
         </w:tc>
         <w:tc>
           <w:tcPr>
-            <w:tcW w:w="9673" w:type="dxa"/>
-            <w:gridSpan w:val="9"/>
+            <w:tcW w:w="9674" w:type="dxa"/>
+            <w:gridSpan w:val="10"/>
           </w:tcPr>
           <w:p>
             <w:pPr>
@@ -6340,7 +6338,7 @@
       <w:tr>
         <w:tc>
           <w:tcPr>
-            <w:tcW w:w="1009" w:type="dxa"/>
+            <w:tcW w:w="1008" w:type="dxa"/>
             <w:vMerge w:val="restart"/>
           </w:tcPr>
           <w:p>
@@ -6381,8 +6379,7 @@
         </w:tc>
         <w:tc>
           <w:tcPr>
-            <w:tcW w:w="1896" w:type="dxa"/>
-            <w:gridSpan w:val="3"/>
+            <w:tcW w:w="1086" w:type="dxa"/>
           </w:tcPr>
           <w:p>
             <w:pPr>
@@ -6402,8 +6399,8 @@
         </w:tc>
         <w:tc>
           <w:tcPr>
-            <w:tcW w:w="1847" w:type="dxa"/>
-            <w:gridSpan w:val="3"/>
+            <w:tcW w:w="1817" w:type="dxa"/>
+            <w:gridSpan w:val="4"/>
           </w:tcPr>
           <w:p>
             <w:pPr>
@@ -6423,7 +6420,8 @@
         </w:tc>
         <w:tc>
           <w:tcPr>
-            <w:tcW w:w="744" w:type="dxa"/>
+            <w:tcW w:w="236" w:type="dxa"/>
+            <w:gridSpan w:val="2"/>
           </w:tcPr>
           <w:p>
             <w:pPr>
@@ -6443,7 +6441,8 @@
         </w:tc>
         <w:tc>
           <w:tcPr>
-            <w:tcW w:w="3253" w:type="dxa"/>
+            <w:tcW w:w="4602" w:type="dxa"/>
+            <w:gridSpan w:val="2"/>
           </w:tcPr>
           <w:p>
             <w:pPr>
@@ -6458,6 +6457,13 @@
                 <w:color w:val="FF0000"/>
               </w:rPr>
               <w:t>ADDRVAL</w:t>
+            </w:r>
+            <w:r>
+              <w:rPr>
+                <w:rFonts w:ascii="Consolas" w:hAnsi="Consolas" w:cs="Consolas"/>
+                <w:color w:val="FF0000"/>
+              </w:rPr>
+              <w:t>, ADDRNAME</w:t>
             </w:r>
           </w:p>
         </w:tc>
@@ -6465,7 +6471,7 @@
       <w:tr>
         <w:tc>
           <w:tcPr>
-            <w:tcW w:w="1009" w:type="dxa"/>
+            <w:tcW w:w="1008" w:type="dxa"/>
             <w:vMerge/>
           </w:tcPr>
           <w:p>
@@ -6479,8 +6485,8 @@
         </w:tc>
         <w:tc>
           <w:tcPr>
-            <w:tcW w:w="9673" w:type="dxa"/>
-            <w:gridSpan w:val="9"/>
+            <w:tcW w:w="9674" w:type="dxa"/>
+            <w:gridSpan w:val="10"/>
           </w:tcPr>
           <w:p>
             <w:pPr>
@@ -6502,7 +6508,7 @@
       <w:tr>
         <w:tc>
           <w:tcPr>
-            <w:tcW w:w="1009" w:type="dxa"/>
+            <w:tcW w:w="1008" w:type="dxa"/>
             <w:vMerge w:val="restart"/>
           </w:tcPr>
           <w:p>
@@ -6543,8 +6549,7 @@
         </w:tc>
         <w:tc>
           <w:tcPr>
-            <w:tcW w:w="1896" w:type="dxa"/>
-            <w:gridSpan w:val="3"/>
+            <w:tcW w:w="1086" w:type="dxa"/>
           </w:tcPr>
           <w:p>
             <w:pPr>
@@ -6564,8 +6569,8 @@
         </w:tc>
         <w:tc>
           <w:tcPr>
-            <w:tcW w:w="1847" w:type="dxa"/>
-            <w:gridSpan w:val="3"/>
+            <w:tcW w:w="1817" w:type="dxa"/>
+            <w:gridSpan w:val="4"/>
           </w:tcPr>
           <w:p>
             <w:pPr>
@@ -6585,7 +6590,8 @@
         </w:tc>
         <w:tc>
           <w:tcPr>
-            <w:tcW w:w="744" w:type="dxa"/>
+            <w:tcW w:w="236" w:type="dxa"/>
+            <w:gridSpan w:val="2"/>
           </w:tcPr>
           <w:p>
             <w:pPr>
@@ -6605,7 +6611,8 @@
         </w:tc>
         <w:tc>
           <w:tcPr>
-            <w:tcW w:w="3253" w:type="dxa"/>
+            <w:tcW w:w="4602" w:type="dxa"/>
+            <w:gridSpan w:val="2"/>
           </w:tcPr>
           <w:p>
             <w:pPr>
@@ -6627,7 +6634,7 @@
       <w:tr>
         <w:tc>
           <w:tcPr>
-            <w:tcW w:w="1009" w:type="dxa"/>
+            <w:tcW w:w="1008" w:type="dxa"/>
             <w:vMerge/>
           </w:tcPr>
           <w:p>
@@ -6641,8 +6648,8 @@
         </w:tc>
         <w:tc>
           <w:tcPr>
-            <w:tcW w:w="9673" w:type="dxa"/>
-            <w:gridSpan w:val="9"/>
+            <w:tcW w:w="9674" w:type="dxa"/>
+            <w:gridSpan w:val="10"/>
           </w:tcPr>
           <w:p>
             <w:pPr>
@@ -6664,7 +6671,7 @@
       <w:tr>
         <w:tc>
           <w:tcPr>
-            <w:tcW w:w="1009" w:type="dxa"/>
+            <w:tcW w:w="1008" w:type="dxa"/>
             <w:vMerge w:val="restart"/>
           </w:tcPr>
           <w:p>
@@ -6705,8 +6712,7 @@
         </w:tc>
         <w:tc>
           <w:tcPr>
-            <w:tcW w:w="1896" w:type="dxa"/>
-            <w:gridSpan w:val="3"/>
+            <w:tcW w:w="1086" w:type="dxa"/>
           </w:tcPr>
           <w:p>
             <w:pPr>
@@ -6726,8 +6732,8 @@
         </w:tc>
         <w:tc>
           <w:tcPr>
-            <w:tcW w:w="1847" w:type="dxa"/>
-            <w:gridSpan w:val="3"/>
+            <w:tcW w:w="1817" w:type="dxa"/>
+            <w:gridSpan w:val="4"/>
           </w:tcPr>
           <w:p>
             <w:pPr>
@@ -6747,7 +6753,8 @@
         </w:tc>
         <w:tc>
           <w:tcPr>
-            <w:tcW w:w="744" w:type="dxa"/>
+            <w:tcW w:w="236" w:type="dxa"/>
+            <w:gridSpan w:val="2"/>
           </w:tcPr>
           <w:p>
             <w:pPr>
@@ -6767,7 +6774,8 @@
         </w:tc>
         <w:tc>
           <w:tcPr>
-            <w:tcW w:w="3253" w:type="dxa"/>
+            <w:tcW w:w="4602" w:type="dxa"/>
+            <w:gridSpan w:val="2"/>
           </w:tcPr>
           <w:p>
             <w:pPr>
@@ -6789,7 +6797,7 @@
       <w:tr>
         <w:tc>
           <w:tcPr>
-            <w:tcW w:w="1009" w:type="dxa"/>
+            <w:tcW w:w="1008" w:type="dxa"/>
             <w:vMerge/>
           </w:tcPr>
           <w:p>
@@ -6803,8 +6811,8 @@
         </w:tc>
         <w:tc>
           <w:tcPr>
-            <w:tcW w:w="9673" w:type="dxa"/>
-            <w:gridSpan w:val="9"/>
+            <w:tcW w:w="9674" w:type="dxa"/>
+            <w:gridSpan w:val="10"/>
           </w:tcPr>
           <w:p>
             <w:pPr>
@@ -6826,7 +6834,7 @@
       <w:tr>
         <w:tc>
           <w:tcPr>
-            <w:tcW w:w="1009" w:type="dxa"/>
+            <w:tcW w:w="1008" w:type="dxa"/>
             <w:vMerge w:val="restart"/>
           </w:tcPr>
           <w:p>
@@ -6867,7 +6875,48 @@
         </w:tc>
         <w:tc>
           <w:tcPr>
-            <w:tcW w:w="1896" w:type="dxa"/>
+            <w:tcW w:w="1196" w:type="dxa"/>
+            <w:gridSpan w:val="2"/>
+          </w:tcPr>
+          <w:p>
+            <w:pPr>
+              <w:rPr>
+                <w:rFonts w:ascii="Consolas" w:hAnsi="Consolas" w:cs="Consolas"/>
+                <w:color w:val="FF0000"/>
+              </w:rPr>
+            </w:pPr>
+            <w:r>
+              <w:rPr>
+                <w:rFonts w:ascii="Consolas" w:hAnsi="Consolas" w:cs="Consolas"/>
+                <w:color w:val="FF0000"/>
+              </w:rPr>
+              <w:t>Server</w:t>
+            </w:r>
+          </w:p>
+        </w:tc>
+        <w:tc>
+          <w:tcPr>
+            <w:tcW w:w="791" w:type="dxa"/>
+          </w:tcPr>
+          <w:p>
+            <w:pPr>
+              <w:rPr>
+                <w:rFonts w:ascii="Consolas" w:hAnsi="Consolas" w:cs="Consolas"/>
+                <w:color w:val="FF0000"/>
+              </w:rPr>
+            </w:pPr>
+            <w:r>
+              <w:rPr>
+                <w:rFonts w:ascii="Consolas" w:hAnsi="Consolas" w:cs="Consolas"/>
+                <w:color w:val="FF0000"/>
+              </w:rPr>
+              <w:t>-</w:t>
+            </w:r>
+          </w:p>
+        </w:tc>
+        <w:tc>
+          <w:tcPr>
+            <w:tcW w:w="992" w:type="dxa"/>
             <w:gridSpan w:val="3"/>
           </w:tcPr>
           <w:p>
@@ -6882,13 +6931,13 @@
                 <w:rFonts w:ascii="Consolas" w:hAnsi="Consolas" w:cs="Consolas"/>
                 <w:color w:val="FF0000"/>
               </w:rPr>
-              <w:t>Server</w:t>
-            </w:r>
-          </w:p>
-        </w:tc>
-        <w:tc>
-          <w:tcPr>
-            <w:tcW w:w="1847" w:type="dxa"/>
+              <w:t>0x1A</w:t>
+            </w:r>
+          </w:p>
+        </w:tc>
+        <w:tc>
+          <w:tcPr>
+            <w:tcW w:w="4762" w:type="dxa"/>
             <w:gridSpan w:val="3"/>
           </w:tcPr>
           <w:p>
@@ -6903,47 +6952,14 @@
                 <w:rFonts w:ascii="Consolas" w:hAnsi="Consolas" w:cs="Consolas"/>
                 <w:color w:val="FF0000"/>
               </w:rPr>
-              <w:t>-</w:t>
-            </w:r>
-          </w:p>
-        </w:tc>
-        <w:tc>
-          <w:tcPr>
-            <w:tcW w:w="744" w:type="dxa"/>
-          </w:tcPr>
-          <w:p>
-            <w:pPr>
+              <w:t>{ADDRID}, {ADDRVAL}</w:t>
+            </w:r>
+            <w:r>
               <w:rPr>
                 <w:rFonts w:ascii="Consolas" w:hAnsi="Consolas" w:cs="Consolas"/>
                 <w:color w:val="FF0000"/>
               </w:rPr>
-            </w:pPr>
-            <w:r>
-              <w:rPr>
-                <w:rFonts w:ascii="Consolas" w:hAnsi="Consolas" w:cs="Consolas"/>
-                <w:color w:val="FF0000"/>
-              </w:rPr>
-              <w:t>0x1A</w:t>
-            </w:r>
-          </w:p>
-        </w:tc>
-        <w:tc>
-          <w:tcPr>
-            <w:tcW w:w="3253" w:type="dxa"/>
-          </w:tcPr>
-          <w:p>
-            <w:pPr>
-              <w:rPr>
-                <w:rFonts w:ascii="Consolas" w:hAnsi="Consolas" w:cs="Consolas"/>
-                <w:color w:val="FF0000"/>
-              </w:rPr>
-            </w:pPr>
-            <w:r>
-              <w:rPr>
-                <w:rFonts w:ascii="Consolas" w:hAnsi="Consolas" w:cs="Consolas"/>
-                <w:color w:val="FF0000"/>
-              </w:rPr>
-              <w:t>{ADDRID}, {ADDRVAL}</w:t>
+              <w:t>, {ADDRNAME}</w:t>
             </w:r>
           </w:p>
         </w:tc>
@@ -6951,7 +6967,7 @@
       <w:tr>
         <w:tc>
           <w:tcPr>
-            <w:tcW w:w="1009" w:type="dxa"/>
+            <w:tcW w:w="1008" w:type="dxa"/>
             <w:vMerge/>
           </w:tcPr>
           <w:p>
@@ -6965,8 +6981,8 @@
         </w:tc>
         <w:tc>
           <w:tcPr>
-            <w:tcW w:w="9673" w:type="dxa"/>
-            <w:gridSpan w:val="9"/>
+            <w:tcW w:w="9674" w:type="dxa"/>
+            <w:gridSpan w:val="10"/>
           </w:tcPr>
           <w:p>
             <w:pPr>
@@ -8075,6 +8091,90 @@
           </w:p>
         </w:tc>
       </w:tr>
+      <w:tr>
+        <w:tc>
+          <w:tcPr>
+            <w:tcW w:w="1008" w:type="dxa"/>
+          </w:tcPr>
+          <w:p>
+            <w:pPr>
+              <w:rPr>
+                <w:rFonts w:ascii="Consolas" w:hAnsi="Consolas" w:cs="Consolas"/>
+              </w:rPr>
+            </w:pPr>
+            <w:r>
+              <w:rPr>
+                <w:rFonts w:ascii="Consolas" w:hAnsi="Consolas" w:cs="Consolas"/>
+              </w:rPr>
+              <w:t>9.2.13</w:t>
+            </w:r>
+          </w:p>
+        </w:tc>
+        <w:tc>
+          <w:tcPr>
+            <w:tcW w:w="1935" w:type="dxa"/>
+          </w:tcPr>
+          <w:p>
+            <w:pPr>
+              <w:rPr>
+                <w:rFonts w:ascii="Consolas" w:hAnsi="Consolas" w:cs="Consolas"/>
+                <w:lang w:val="en-US"/>
+              </w:rPr>
+            </w:pPr>
+            <w:r>
+              <w:rPr>
+                <w:rFonts w:ascii="Consolas" w:hAnsi="Consolas" w:cs="Consolas"/>
+                <w:lang w:val="en-US"/>
+              </w:rPr>
+              <w:t>ADDRNAME</w:t>
+            </w:r>
+          </w:p>
+        </w:tc>
+        <w:tc>
+          <w:tcPr>
+            <w:tcW w:w="6804" w:type="dxa"/>
+          </w:tcPr>
+          <w:p>
+            <w:pPr>
+              <w:rPr>
+                <w:rFonts w:ascii="Consolas" w:hAnsi="Consolas" w:cs="Consolas"/>
+              </w:rPr>
+            </w:pPr>
+            <w:r>
+              <w:rPr>
+                <w:rFonts w:ascii="Consolas" w:hAnsi="Consolas" w:cs="Consolas"/>
+              </w:rPr>
+              <w:t>Nazwa adresata skojarzonego z</w:t>
+            </w:r>
+            <w:bookmarkStart w:id="1" w:name="_GoBack"/>
+            <w:bookmarkEnd w:id="1"/>
+            <w:r>
+              <w:rPr>
+                <w:rFonts w:ascii="Consolas" w:hAnsi="Consolas" w:cs="Consolas"/>
+              </w:rPr>
+              <w:t xml:space="preserve"> danym adresem email</w:t>
+            </w:r>
+          </w:p>
+        </w:tc>
+        <w:tc>
+          <w:tcPr>
+            <w:tcW w:w="993" w:type="dxa"/>
+          </w:tcPr>
+          <w:p>
+            <w:pPr>
+              <w:rPr>
+                <w:rFonts w:ascii="Consolas" w:hAnsi="Consolas" w:cs="Consolas"/>
+              </w:rPr>
+            </w:pPr>
+            <w:r>
+              <w:rPr>
+                <w:rFonts w:ascii="Consolas" w:hAnsi="Consolas" w:cs="Consolas"/>
+              </w:rPr>
+              <w:t>ASCII</w:t>
+            </w:r>
+          </w:p>
+        </w:tc>
+      </w:tr>
     </w:tbl>
     <w:p/>
     <w:p>
@@ -8120,7 +8220,7 @@
           <v:shape id="_x0000_i1030" type="#_x0000_t75" style="width:522.75pt;height:133.5pt" o:ole="">
             <v:imagedata r:id="rId20" o:title=""/>
           </v:shape>
-          <o:OLEObject Type="Embed" ProgID="Visio.Drawing.15" ShapeID="_x0000_i1030" DrawAspect="Content" ObjectID="_1511949289" r:id="rId21"/>
+          <o:OLEObject Type="Embed" ProgID="Visio.Drawing.15" ShapeID="_x0000_i1030" DrawAspect="Content" ObjectID="_1511950211" r:id="rId21"/>
         </w:object>
       </w:r>
     </w:p>
@@ -8284,6 +8384,7 @@
                 <w:sz w:val="26"/>
                 <w:szCs w:val="26"/>
               </w:rPr>
+              <w:lastRenderedPageBreak/>
               <w:pict>
                 <v:shapetype id="_x0000_t202" coordsize="21600,21600" o:spt="202" path="m,l,21600r21600,l21600,xe">
                   <v:stroke joinstyle="miter"/>
@@ -8388,7 +8489,6 @@
           <w:szCs w:val="26"/>
           <w:lang w:eastAsia="pl-PL"/>
         </w:rPr>
-        <w:lastRenderedPageBreak/>
         <w:pict>
           <v:shape id="_x0000_s1036" type="#_x0000_t32" style="position:absolute;margin-left:96.6pt;margin-top:3.7pt;width:109.8pt;height:0;z-index:251668480;mso-position-horizontal-relative:text;mso-position-vertical-relative:text" o:connectortype="straight">
             <v:stroke startarrow="block" endarrow="block"/>
@@ -11550,7 +11650,7 @@
 </file>
 
 <file path=customXml/itemProps1.xml><?xml version="1.0" encoding="utf-8"?>
-<ds:datastoreItem xmlns:ds="http://schemas.openxmlformats.org/officeDocument/2006/customXml" ds:itemID="{42C10E74-0ECD-4DB6-86DF-8192AAD42A1E}">
+<ds:datastoreItem xmlns:ds="http://schemas.openxmlformats.org/officeDocument/2006/customXml" ds:itemID="{1C211E5F-1E23-4083-930D-A120C03D5474}">
   <ds:schemaRefs>
     <ds:schemaRef ds:uri="http://schemas.openxmlformats.org/officeDocument/2006/bibliography"/>
   </ds:schemaRefs>

</xml_diff>

<commit_message>
Remove IClientSession interface, prepare project for changes in creation of each component's thread - rootManager will handle it.
</commit_message>
<xml_diff>
--- a/Pw.Elka.TIN/dokumentacja.docx
+++ b/Pw.Elka.TIN/dokumentacja.docx
@@ -1076,7 +1076,7 @@
           <v:shape id="_x0000_i1025" type="#_x0000_t75" style="width:500.25pt;height:398.25pt" o:ole="">
             <v:imagedata r:id="rId9" o:title=""/>
           </v:shape>
-          <o:OLEObject Type="Embed" ProgID="Visio.Drawing.15" ShapeID="_x0000_i1025" DrawAspect="Content" ObjectID="_1511950206" r:id="rId10"/>
+          <o:OLEObject Type="Embed" ProgID="Visio.Drawing.15" ShapeID="_x0000_i1025" DrawAspect="Content" ObjectID="_1512025395" r:id="rId10"/>
         </w:object>
       </w:r>
     </w:p>
@@ -1117,7 +1117,7 @@
         <w:t>SmtpLayer na osobnych wątkach. SessionsListener przekazuje RootManagerowi</w:t>
       </w:r>
       <w:r>
-        <w:t xml:space="preserve"> informacje o nowych połączeniach i dla każdego z nich które są dozwolone uruchamia obiekty ClientSession</w:t>
+        <w:t xml:space="preserve"> informacje o nowych połączeniach i dla każdego z nich uruchamia obiekty ClientSession</w:t>
       </w:r>
       <w:r>
         <w:t>, Cipher i TcpLayer</w:t>
@@ -1135,15 +1135,20 @@
         <w:t xml:space="preserve"> za pomocą gniazd</w:t>
       </w:r>
       <w:r>
-        <w:t xml:space="preserve">. ClientSession komunikuje się z SmtpLayer poprzez kolekję obiektów MessagesQueue. Obiekty </w:t>
+        <w:t xml:space="preserve">. ClientSession komunikuje się z SmtpLayer poprzez kolekję obiektów MessagesQueue. Obiekty ClientSession i obiekt </w:t>
       </w:r>
       <w:r>
         <w:lastRenderedPageBreak/>
-        <w:t>ClientSession i obiekt RootManager mają dostęp do DAL ze swoich wątków.</w:t>
+        <w:t>RootManager mają dostęp do DAL ze swoich wątków.</w:t>
       </w:r>
       <w:r>
         <w:t xml:space="preserve"> Obiekt SmtpLayer będzie wysyłał maile z wcześniej przyznanego mu globalnego konta e-mail.</w:t>
       </w:r>
+      <w:r>
+        <w:t xml:space="preserve"> RootManager tworzy wątki wszystkich komponentów.</w:t>
+      </w:r>
+      <w:bookmarkStart w:id="0" w:name="_GoBack"/>
+      <w:bookmarkEnd w:id="0"/>
     </w:p>
     <w:p>
       <w:pPr>
@@ -1164,22 +1169,21 @@
     </w:p>
     <w:p>
       <w:r>
-        <w:object w:dxaOrig="12061" w:dyaOrig="15466">
-          <v:shape id="_x0000_i1026" type="#_x0000_t75" style="width:522.75pt;height:670.5pt" o:ole="">
+        <w:object w:dxaOrig="12061" w:dyaOrig="12106">
+          <v:shape id="_x0000_i1033" type="#_x0000_t75" style="width:522.75pt;height:525pt" o:ole="">
             <v:imagedata r:id="rId11" o:title=""/>
           </v:shape>
-          <o:OLEObject Type="Embed" ProgID="Visio.Drawing.15" ShapeID="_x0000_i1026" DrawAspect="Content" ObjectID="_1511950207" r:id="rId12"/>
+          <o:OLEObject Type="Embed" ProgID="Visio.Drawing.15" ShapeID="_x0000_i1033" DrawAspect="Content" ObjectID="_1512025396" r:id="rId12"/>
         </w:object>
       </w:r>
     </w:p>
-    <w:p/>
     <w:p>
       <w:r>
         <w:object w:dxaOrig="12676" w:dyaOrig="6870">
-          <v:shape id="_x0000_i1027" type="#_x0000_t75" style="width:522.75pt;height:283.5pt" o:ole="">
+          <v:shape id="_x0000_i1035" type="#_x0000_t75" style="width:522.75pt;height:283.5pt" o:ole="">
             <v:imagedata r:id="rId13" o:title=""/>
           </v:shape>
-          <o:OLEObject Type="Embed" ProgID="Visio.Drawing.15" ShapeID="_x0000_i1027" DrawAspect="Content" ObjectID="_1511950208" r:id="rId14"/>
+          <o:OLEObject Type="Embed" ProgID="Visio.Drawing.15" ShapeID="_x0000_i1035" DrawAspect="Content" ObjectID="_1512025397" r:id="rId14"/>
         </w:object>
       </w:r>
     </w:p>
@@ -1189,7 +1193,7 @@
           <v:shape id="_x0000_i1028" type="#_x0000_t75" style="width:412.5pt;height:205.5pt" o:ole="">
             <v:imagedata r:id="rId15" o:title=""/>
           </v:shape>
-          <o:OLEObject Type="Embed" ProgID="Visio.Drawing.15" ShapeID="_x0000_i1028" DrawAspect="Content" ObjectID="_1511950209" r:id="rId16"/>
+          <o:OLEObject Type="Embed" ProgID="Visio.Drawing.15" ShapeID="_x0000_i1028" DrawAspect="Content" ObjectID="_1512025398" r:id="rId16"/>
         </w:object>
       </w:r>
     </w:p>
@@ -1199,7 +1203,7 @@
           <v:shape id="_x0000_i1029" type="#_x0000_t75" style="width:522.75pt;height:234.75pt" o:ole="">
             <v:imagedata r:id="rId17" o:title=""/>
           </v:shape>
-          <o:OLEObject Type="Embed" ProgID="Visio.Drawing.15" ShapeID="_x0000_i1029" DrawAspect="Content" ObjectID="_1511950210" r:id="rId18"/>
+          <o:OLEObject Type="Embed" ProgID="Visio.Drawing.15" ShapeID="_x0000_i1029" DrawAspect="Content" ObjectID="_1512025399" r:id="rId18"/>
         </w:object>
       </w:r>
     </w:p>
@@ -1231,7 +1235,7 @@
         </w:rPr>
         <w:t xml:space="preserve">Dany protokół komunikacyjny służy do wysyłania wiadomości tekstowych złożonych z kopert oraz treści właściwej.  Kanał transmisyjny SMTP  bazuje na ustawionym wcześniej połączeniu TCP . Jest on połączeniem full-duplex  które korzysta z domyślnego portu o numerze 25.  Protokół SMTP składa się z 7-bitowych ciągów znaków ASCII , które są transmitowane </w:t>
       </w:r>
-      <w:bookmarkStart w:id="0" w:name="_Toc442413712"/>
+      <w:bookmarkStart w:id="1" w:name="_Toc442413712"/>
       <w:r>
         <w:rPr>
           <w:b w:val="0"/>
@@ -1246,7 +1250,7 @@
         </w:rPr>
         <w:t>strumieniu danych podzielonym na 8-bitowe oktety</w:t>
       </w:r>
-      <w:bookmarkEnd w:id="0"/>
+      <w:bookmarkEnd w:id="1"/>
       <w:r>
         <w:rPr>
           <w:b w:val="0"/>
@@ -8144,15 +8148,7 @@
               <w:rPr>
                 <w:rFonts w:ascii="Consolas" w:hAnsi="Consolas" w:cs="Consolas"/>
               </w:rPr>
-              <w:t>Nazwa adresata skojarzonego z</w:t>
-            </w:r>
-            <w:bookmarkStart w:id="1" w:name="_GoBack"/>
-            <w:bookmarkEnd w:id="1"/>
-            <w:r>
-              <w:rPr>
-                <w:rFonts w:ascii="Consolas" w:hAnsi="Consolas" w:cs="Consolas"/>
-              </w:rPr>
-              <w:t xml:space="preserve"> danym adresem email</w:t>
+              <w:t>Nazwa adresata skojarzonego z danym adresem email</w:t>
             </w:r>
           </w:p>
         </w:tc>
@@ -8220,7 +8216,7 @@
           <v:shape id="_x0000_i1030" type="#_x0000_t75" style="width:522.75pt;height:133.5pt" o:ole="">
             <v:imagedata r:id="rId20" o:title=""/>
           </v:shape>
-          <o:OLEObject Type="Embed" ProgID="Visio.Drawing.15" ShapeID="_x0000_i1030" DrawAspect="Content" ObjectID="_1511950211" r:id="rId21"/>
+          <o:OLEObject Type="Embed" ProgID="Visio.Drawing.15" ShapeID="_x0000_i1030" DrawAspect="Content" ObjectID="_1512025400" r:id="rId21"/>
         </w:object>
       </w:r>
     </w:p>
@@ -11650,7 +11646,7 @@
 </file>
 
 <file path=customXml/itemProps1.xml><?xml version="1.0" encoding="utf-8"?>
-<ds:datastoreItem xmlns:ds="http://schemas.openxmlformats.org/officeDocument/2006/customXml" ds:itemID="{1C211E5F-1E23-4083-930D-A120C03D5474}">
+<ds:datastoreItem xmlns:ds="http://schemas.openxmlformats.org/officeDocument/2006/customXml" ds:itemID="{F9FA66D4-489B-4AB4-828E-19638F6B1FD7}">
   <ds:schemaRefs>
     <ds:schemaRef ds:uri="http://schemas.openxmlformats.org/officeDocument/2006/bibliography"/>
   </ds:schemaRefs>

</xml_diff>

<commit_message>
Start implementing administrator view.
</commit_message>
<xml_diff>
--- a/Pw.Elka.TIN/dokumentacja.docx
+++ b/Pw.Elka.TIN/dokumentacja.docx
@@ -1076,7 +1076,7 @@
           <v:shape id="_x0000_i1025" type="#_x0000_t75" style="width:500.25pt;height:398.25pt" o:ole="">
             <v:imagedata r:id="rId9" o:title=""/>
           </v:shape>
-          <o:OLEObject Type="Embed" ProgID="Visio.Drawing.15" ShapeID="_x0000_i1025" DrawAspect="Content" ObjectID="_1512025395" r:id="rId10"/>
+          <o:OLEObject Type="Embed" ProgID="Visio.Drawing.15" ShapeID="_x0000_i1025" DrawAspect="Content" ObjectID="_1512039493" r:id="rId10"/>
         </w:object>
       </w:r>
     </w:p>
@@ -1147,43 +1147,43 @@
       <w:r>
         <w:t xml:space="preserve"> RootManager tworzy wątki wszystkich komponentów.</w:t>
       </w:r>
+    </w:p>
+    <w:p>
+      <w:pPr>
+        <w:pStyle w:val="Heading1"/>
+      </w:pPr>
+      <w:r>
+        <w:t>7</w:t>
+      </w:r>
+      <w:r>
+        <w:t>. Mode</w:t>
+      </w:r>
+      <w:r>
+        <w:t>l</w:t>
+      </w:r>
+      <w:r>
+        <w:t xml:space="preserve"> interfejsów i klas aplikacji</w:t>
+      </w:r>
+    </w:p>
+    <w:p>
+      <w:r>
+        <w:object w:dxaOrig="12061" w:dyaOrig="12106">
+          <v:shape id="_x0000_i1032" type="#_x0000_t75" style="width:522.75pt;height:525pt" o:ole="">
+            <v:imagedata r:id="rId11" o:title=""/>
+          </v:shape>
+          <o:OLEObject Type="Embed" ProgID="Visio.Drawing.15" ShapeID="_x0000_i1032" DrawAspect="Content" ObjectID="_1512039494" r:id="rId12"/>
+        </w:object>
+      </w:r>
       <w:bookmarkStart w:id="0" w:name="_GoBack"/>
       <w:bookmarkEnd w:id="0"/>
     </w:p>
     <w:p>
-      <w:pPr>
-        <w:pStyle w:val="Heading1"/>
-      </w:pPr>
-      <w:r>
-        <w:t>7</w:t>
-      </w:r>
-      <w:r>
-        <w:t>. Mode</w:t>
-      </w:r>
-      <w:r>
-        <w:t>l</w:t>
-      </w:r>
-      <w:r>
-        <w:t xml:space="preserve"> interfejsów i klas aplikacji</w:t>
-      </w:r>
-    </w:p>
-    <w:p>
-      <w:r>
-        <w:object w:dxaOrig="12061" w:dyaOrig="12106">
-          <v:shape id="_x0000_i1033" type="#_x0000_t75" style="width:522.75pt;height:525pt" o:ole="">
-            <v:imagedata r:id="rId11" o:title=""/>
-          </v:shape>
-          <o:OLEObject Type="Embed" ProgID="Visio.Drawing.15" ShapeID="_x0000_i1033" DrawAspect="Content" ObjectID="_1512025396" r:id="rId12"/>
-        </w:object>
-      </w:r>
-    </w:p>
-    <w:p>
       <w:r>
         <w:object w:dxaOrig="12676" w:dyaOrig="6870">
-          <v:shape id="_x0000_i1035" type="#_x0000_t75" style="width:522.75pt;height:283.5pt" o:ole="">
+          <v:shape id="_x0000_i1027" type="#_x0000_t75" style="width:522.75pt;height:283.5pt" o:ole="">
             <v:imagedata r:id="rId13" o:title=""/>
           </v:shape>
-          <o:OLEObject Type="Embed" ProgID="Visio.Drawing.15" ShapeID="_x0000_i1035" DrawAspect="Content" ObjectID="_1512025397" r:id="rId14"/>
+          <o:OLEObject Type="Embed" ProgID="Visio.Drawing.15" ShapeID="_x0000_i1027" DrawAspect="Content" ObjectID="_1512039495" r:id="rId14"/>
         </w:object>
       </w:r>
     </w:p>
@@ -1193,7 +1193,7 @@
           <v:shape id="_x0000_i1028" type="#_x0000_t75" style="width:412.5pt;height:205.5pt" o:ole="">
             <v:imagedata r:id="rId15" o:title=""/>
           </v:shape>
-          <o:OLEObject Type="Embed" ProgID="Visio.Drawing.15" ShapeID="_x0000_i1028" DrawAspect="Content" ObjectID="_1512025398" r:id="rId16"/>
+          <o:OLEObject Type="Embed" ProgID="Visio.Drawing.15" ShapeID="_x0000_i1028" DrawAspect="Content" ObjectID="_1512039496" r:id="rId16"/>
         </w:object>
       </w:r>
     </w:p>
@@ -1203,7 +1203,7 @@
           <v:shape id="_x0000_i1029" type="#_x0000_t75" style="width:522.75pt;height:234.75pt" o:ole="">
             <v:imagedata r:id="rId17" o:title=""/>
           </v:shape>
-          <o:OLEObject Type="Embed" ProgID="Visio.Drawing.15" ShapeID="_x0000_i1029" DrawAspect="Content" ObjectID="_1512025399" r:id="rId18"/>
+          <o:OLEObject Type="Embed" ProgID="Visio.Drawing.15" ShapeID="_x0000_i1029" DrawAspect="Content" ObjectID="_1512039497" r:id="rId18"/>
         </w:object>
       </w:r>
     </w:p>
@@ -8216,7 +8216,7 @@
           <v:shape id="_x0000_i1030" type="#_x0000_t75" style="width:522.75pt;height:133.5pt" o:ole="">
             <v:imagedata r:id="rId20" o:title=""/>
           </v:shape>
-          <o:OLEObject Type="Embed" ProgID="Visio.Drawing.15" ShapeID="_x0000_i1030" DrawAspect="Content" ObjectID="_1512025400" r:id="rId21"/>
+          <o:OLEObject Type="Embed" ProgID="Visio.Drawing.15" ShapeID="_x0000_i1030" DrawAspect="Content" ObjectID="_1512039498" r:id="rId21"/>
         </w:object>
       </w:r>
     </w:p>
@@ -11646,7 +11646,7 @@
 </file>
 
 <file path=customXml/itemProps1.xml><?xml version="1.0" encoding="utf-8"?>
-<ds:datastoreItem xmlns:ds="http://schemas.openxmlformats.org/officeDocument/2006/customXml" ds:itemID="{F9FA66D4-489B-4AB4-828E-19638F6B1FD7}">
+<ds:datastoreItem xmlns:ds="http://schemas.openxmlformats.org/officeDocument/2006/customXml" ds:itemID="{E6090461-2E26-43B6-B7B9-F52C6AA798B1}">
   <ds:schemaRefs>
     <ds:schemaRef ds:uri="http://schemas.openxmlformats.org/officeDocument/2006/bibliography"/>
   </ds:schemaRefs>

</xml_diff>

<commit_message>
Client session - create communicate classes outline Documentation - ASIAProtocol fix
</commit_message>
<xml_diff>
--- a/Pw.Elka.TIN/dokumentacja.docx
+++ b/Pw.Elka.TIN/dokumentacja.docx
@@ -1,10 +1,10 @@
 
 <file path=word/document.xml><?xml version="1.0" encoding="utf-8"?>
-<w:document xmlns:wpc="http://schemas.microsoft.com/office/word/2010/wordprocessingCanvas" xmlns:cx="http://schemas.microsoft.com/office/drawing/2014/chartex" xmlns:cx1="http://schemas.microsoft.com/office/drawing/2015/9/8/chartex" xmlns:mc="http://schemas.openxmlformats.org/markup-compatibility/2006" xmlns:o="urn:schemas-microsoft-com:office:office" xmlns:r="http://schemas.openxmlformats.org/officeDocument/2006/relationships" xmlns:m="http://schemas.openxmlformats.org/officeDocument/2006/math" xmlns:v="urn:schemas-microsoft-com:vml" xmlns:wp14="http://schemas.microsoft.com/office/word/2010/wordprocessingDrawing" xmlns:wp="http://schemas.openxmlformats.org/drawingml/2006/wordprocessingDrawing" xmlns:w10="urn:schemas-microsoft-com:office:word" xmlns:w="http://schemas.openxmlformats.org/wordprocessingml/2006/main" xmlns:w14="http://schemas.microsoft.com/office/word/2010/wordml" xmlns:w15="http://schemas.microsoft.com/office/word/2012/wordml" xmlns:w16se="http://schemas.microsoft.com/office/word/2015/wordml/symex" xmlns:wpg="http://schemas.microsoft.com/office/word/2010/wordprocessingGroup" xmlns:wpi="http://schemas.microsoft.com/office/word/2010/wordprocessingInk" xmlns:wne="http://schemas.microsoft.com/office/word/2006/wordml" xmlns:wps="http://schemas.microsoft.com/office/word/2010/wordprocessingShape" mc:Ignorable="w14 w15 w16se wp14">
+<w:document xmlns:ve="http://schemas.openxmlformats.org/markup-compatibility/2006" xmlns:o="urn:schemas-microsoft-com:office:office" xmlns:r="http://schemas.openxmlformats.org/officeDocument/2006/relationships" xmlns:m="http://schemas.openxmlformats.org/officeDocument/2006/math" xmlns:v="urn:schemas-microsoft-com:vml" xmlns:wp="http://schemas.openxmlformats.org/drawingml/2006/wordprocessingDrawing" xmlns:w10="urn:schemas-microsoft-com:office:word" xmlns:w="http://schemas.openxmlformats.org/wordprocessingml/2006/main" xmlns:wne="http://schemas.microsoft.com/office/word/2006/wordml">
   <w:body>
     <w:p>
       <w:pPr>
-        <w:pStyle w:val="Title"/>
+        <w:pStyle w:val="Tytu"/>
       </w:pPr>
       <w:r>
         <w:t>Dokumentacja</w:t>
@@ -13,33 +13,54 @@
         <w:t xml:space="preserve"> wstępna</w:t>
       </w:r>
       <w:r>
-        <w:t xml:space="preserve"> projektu TIN „Rozgłaszacz internetowy”.</w:t>
-      </w:r>
-    </w:p>
-    <w:p>
-      <w:pPr>
-        <w:pStyle w:val="Subtitle"/>
+        <w:t xml:space="preserve"> projektu TIN „</w:t>
+      </w:r>
+      <w:proofErr w:type="spellStart"/>
+      <w:r>
+        <w:t>Rozgłaszacz</w:t>
+      </w:r>
+      <w:proofErr w:type="spellEnd"/>
+      <w:r>
+        <w:t xml:space="preserve"> internetowy”.</w:t>
+      </w:r>
+    </w:p>
+    <w:p>
+      <w:pPr>
+        <w:pStyle w:val="Podtytu"/>
         <w:spacing w:after="0"/>
       </w:pPr>
       <w:r>
         <w:t>Autorzy: Joanna Raczyńs</w:t>
       </w:r>
       <w:r>
-        <w:t>ka, Kamil Kacperski, Michał Mudel, Wojciech Zieliński</w:t>
-      </w:r>
-    </w:p>
-    <w:p>
-      <w:pPr>
-        <w:pStyle w:val="Subtitle"/>
+        <w:t xml:space="preserve">ka, Kamil Kacperski, Michał </w:t>
+      </w:r>
+      <w:proofErr w:type="spellStart"/>
+      <w:r>
+        <w:t>Mudel</w:t>
+      </w:r>
+      <w:proofErr w:type="spellEnd"/>
+      <w:r>
+        <w:t>, Wojciech Zieliński</w:t>
+      </w:r>
+    </w:p>
+    <w:p>
+      <w:pPr>
+        <w:pStyle w:val="Podtytu"/>
         <w:spacing w:after="0"/>
       </w:pPr>
       <w:r>
-        <w:t>Prowadzący: dr inż. Piotr Gawkowski</w:t>
-      </w:r>
-    </w:p>
-    <w:p>
-      <w:pPr>
-        <w:pStyle w:val="Heading1"/>
+        <w:t xml:space="preserve">Prowadzący: dr inż. Piotr </w:t>
+      </w:r>
+      <w:proofErr w:type="spellStart"/>
+      <w:r>
+        <w:t>Gawkowski</w:t>
+      </w:r>
+      <w:proofErr w:type="spellEnd"/>
+    </w:p>
+    <w:p>
+      <w:pPr>
+        <w:pStyle w:val="Nagwek1"/>
       </w:pPr>
       <w:r>
         <w:t>1.Wstęp</w:t>
@@ -81,7 +102,35 @@
         <w:rPr>
           <w:szCs w:val="24"/>
         </w:rPr>
-        <w:t xml:space="preserve"> pt. „Rozsyłacz pocztowy” realizowanego w ramach przedmiotu TIN na wydziale EiTI Politechniki Warszawskiej. Głównym założeniem projektu jest stworzenie aplikacji, umożliwiającej proste i szybkie wysyłanie wiadomości – powiadomień do wybranej grupy odbiorców.</w:t>
+        <w:t xml:space="preserve"> pt. „</w:t>
+      </w:r>
+      <w:proofErr w:type="spellStart"/>
+      <w:r>
+        <w:rPr>
+          <w:szCs w:val="24"/>
+        </w:rPr>
+        <w:t>Rozsyłacz</w:t>
+      </w:r>
+      <w:proofErr w:type="spellEnd"/>
+      <w:r>
+        <w:rPr>
+          <w:szCs w:val="24"/>
+        </w:rPr>
+        <w:t xml:space="preserve"> pocztowy” realizowanego w ramach przedmiotu TIN na wydziale </w:t>
+      </w:r>
+      <w:proofErr w:type="spellStart"/>
+      <w:r>
+        <w:rPr>
+          <w:szCs w:val="24"/>
+        </w:rPr>
+        <w:t>EiTI</w:t>
+      </w:r>
+      <w:proofErr w:type="spellEnd"/>
+      <w:r>
+        <w:rPr>
+          <w:szCs w:val="24"/>
+        </w:rPr>
+        <w:t xml:space="preserve"> Politechniki Warszawskiej. Głównym założeniem projektu jest stworzenie aplikacji, umożliwiającej proste i szybkie wysyłanie wiadomości – powiadomień do wybranej grupy odbiorców.</w:t>
       </w:r>
       <w:r>
         <w:rPr>
@@ -169,7 +218,43 @@
           <w:szCs w:val="24"/>
           <w:lang w:eastAsia="pl-PL"/>
         </w:rPr>
-        <w:t xml:space="preserve"> unikalnego loginu ihasła klienta</w:t>
+        <w:t xml:space="preserve"> unikalnego </w:t>
+      </w:r>
+      <w:proofErr w:type="spellStart"/>
+      <w:r>
+        <w:rPr>
+          <w:rFonts w:eastAsia="Times New Roman"/>
+          <w:szCs w:val="24"/>
+          <w:lang w:eastAsia="pl-PL"/>
+        </w:rPr>
+        <w:t>loginu</w:t>
+      </w:r>
+      <w:proofErr w:type="spellEnd"/>
+      <w:r>
+        <w:rPr>
+          <w:rFonts w:eastAsia="Times New Roman"/>
+          <w:szCs w:val="24"/>
+          <w:lang w:eastAsia="pl-PL"/>
+        </w:rPr>
+        <w:t xml:space="preserve"> </w:t>
+      </w:r>
+      <w:proofErr w:type="spellStart"/>
+      <w:r>
+        <w:rPr>
+          <w:rFonts w:eastAsia="Times New Roman"/>
+          <w:szCs w:val="24"/>
+          <w:lang w:eastAsia="pl-PL"/>
+        </w:rPr>
+        <w:t>ihasła</w:t>
+      </w:r>
+      <w:proofErr w:type="spellEnd"/>
+      <w:r>
+        <w:rPr>
+          <w:rFonts w:eastAsia="Times New Roman"/>
+          <w:szCs w:val="24"/>
+          <w:lang w:eastAsia="pl-PL"/>
+        </w:rPr>
+        <w:t xml:space="preserve"> klienta</w:t>
       </w:r>
       <w:r>
         <w:rPr>
@@ -373,7 +458,7 @@
     </w:p>
     <w:p>
       <w:pPr>
-        <w:pStyle w:val="Heading2"/>
+        <w:pStyle w:val="Nagwek2"/>
         <w:numPr>
           <w:ilvl w:val="1"/>
           <w:numId w:val="2"/>
@@ -407,7 +492,7 @@
     </w:p>
     <w:p>
       <w:pPr>
-        <w:pStyle w:val="ListParagraph"/>
+        <w:pStyle w:val="Akapitzlist"/>
         <w:numPr>
           <w:ilvl w:val="0"/>
           <w:numId w:val="1"/>
@@ -423,7 +508,7 @@
     </w:p>
     <w:p>
       <w:pPr>
-        <w:pStyle w:val="ListParagraph"/>
+        <w:pStyle w:val="Akapitzlist"/>
         <w:numPr>
           <w:ilvl w:val="0"/>
           <w:numId w:val="1"/>
@@ -436,7 +521,7 @@
     </w:p>
     <w:p>
       <w:pPr>
-        <w:pStyle w:val="ListParagraph"/>
+        <w:pStyle w:val="Akapitzlist"/>
         <w:numPr>
           <w:ilvl w:val="0"/>
           <w:numId w:val="1"/>
@@ -449,7 +534,7 @@
     </w:p>
     <w:p>
       <w:pPr>
-        <w:pStyle w:val="ListParagraph"/>
+        <w:pStyle w:val="Akapitzlist"/>
         <w:numPr>
           <w:ilvl w:val="0"/>
           <w:numId w:val="1"/>
@@ -471,7 +556,7 @@
     </w:p>
     <w:p>
       <w:pPr>
-        <w:pStyle w:val="Heading1"/>
+        <w:pStyle w:val="Nagwek1"/>
         <w:spacing w:before="0"/>
       </w:pPr>
       <w:r>
@@ -560,7 +645,7 @@
     </w:p>
     <w:p>
       <w:pPr>
-        <w:pStyle w:val="Heading1"/>
+        <w:pStyle w:val="Nagwek1"/>
         <w:spacing w:before="0"/>
       </w:pPr>
       <w:r>
@@ -709,7 +794,15 @@
         <w:t>3.13</w:t>
       </w:r>
       <w:r>
-        <w:t xml:space="preserve"> Klient wylogowuje się z systemu.</w:t>
+        <w:t xml:space="preserve"> Klient </w:t>
+      </w:r>
+      <w:proofErr w:type="spellStart"/>
+      <w:r>
+        <w:t>wylogowuje</w:t>
+      </w:r>
+      <w:proofErr w:type="spellEnd"/>
+      <w:r>
+        <w:t xml:space="preserve"> się z systemu.</w:t>
       </w:r>
     </w:p>
     <w:p>
@@ -831,7 +924,7 @@
     </w:p>
     <w:p>
       <w:pPr>
-        <w:pStyle w:val="Heading1"/>
+        <w:pStyle w:val="Nagwek1"/>
         <w:spacing w:before="0"/>
       </w:pPr>
       <w:r>
@@ -882,8 +975,21 @@
         <w:t xml:space="preserve"> Wind</w:t>
       </w:r>
       <w:r>
-        <w:t>ows Presentation Foundation</w:t>
-      </w:r>
+        <w:t xml:space="preserve">ows </w:t>
+      </w:r>
+      <w:proofErr w:type="spellStart"/>
+      <w:r>
+        <w:t>Presentation</w:t>
+      </w:r>
+      <w:proofErr w:type="spellEnd"/>
+      <w:r>
+        <w:t xml:space="preserve"> </w:t>
+      </w:r>
+      <w:proofErr w:type="spellStart"/>
+      <w:r>
+        <w:t>Foundation</w:t>
+      </w:r>
+      <w:proofErr w:type="spellEnd"/>
       <w:r>
         <w:t>, C#</w:t>
       </w:r>
@@ -1023,7 +1129,31 @@
         <w:t>8</w:t>
       </w:r>
       <w:r>
-        <w:t>Jako baza danych zostanie wykorzystany MS SQL Server 2014 Standard Edition with Service Pack 1.</w:t>
+        <w:t xml:space="preserve">Jako baza danych zostanie wykorzystany MS SQL Server 2014 Standard </w:t>
+      </w:r>
+      <w:proofErr w:type="spellStart"/>
+      <w:r>
+        <w:t>Edition</w:t>
+      </w:r>
+      <w:proofErr w:type="spellEnd"/>
+      <w:r>
+        <w:t xml:space="preserve"> </w:t>
+      </w:r>
+      <w:proofErr w:type="spellStart"/>
+      <w:r>
+        <w:t>with</w:t>
+      </w:r>
+      <w:proofErr w:type="spellEnd"/>
+      <w:r>
+        <w:t xml:space="preserve"> Service </w:t>
+      </w:r>
+      <w:proofErr w:type="spellStart"/>
+      <w:r>
+        <w:t>Pack</w:t>
+      </w:r>
+      <w:proofErr w:type="spellEnd"/>
+      <w:r>
+        <w:t xml:space="preserve"> 1.</w:t>
       </w:r>
     </w:p>
     <w:p>
@@ -1042,7 +1172,7 @@
     </w:p>
     <w:p>
       <w:pPr>
-        <w:pStyle w:val="Heading1"/>
+        <w:pStyle w:val="Nagwek1"/>
       </w:pPr>
       <w:r>
         <w:t xml:space="preserve">5. </w:t>
@@ -1073,16 +1203,16 @@
             <v:path o:extrusionok="f" gradientshapeok="t" o:connecttype="rect"/>
             <o:lock v:ext="edit" aspectratio="t"/>
           </v:shapetype>
-          <v:shape id="_x0000_i1025" type="#_x0000_t75" style="width:500.25pt;height:398.25pt" o:ole="">
+          <v:shape id="_x0000_i1025" type="#_x0000_t75" style="width:500.4pt;height:398.4pt" o:ole="">
             <v:imagedata r:id="rId9" o:title=""/>
           </v:shape>
-          <o:OLEObject Type="Embed" ProgID="Visio.Drawing.15" ShapeID="_x0000_i1025" DrawAspect="Content" ObjectID="_1512643984" r:id="rId10"/>
+          <o:OLEObject Type="Embed" ProgID="Visio.Drawing.15" ShapeID="_x0000_i1025" DrawAspect="Content" ObjectID="_1512809556" r:id="rId10"/>
         </w:object>
       </w:r>
     </w:p>
     <w:p>
       <w:pPr>
-        <w:pStyle w:val="Heading1"/>
+        <w:pStyle w:val="Nagwek1"/>
       </w:pPr>
       <w:r>
         <w:t xml:space="preserve">6. </w:t>
@@ -1099,58 +1229,203 @@
     </w:p>
     <w:p>
       <w:r>
-        <w:t xml:space="preserve">Funkcja main uruchamia </w:t>
+        <w:t xml:space="preserve">Funkcja </w:t>
+      </w:r>
+      <w:proofErr w:type="spellStart"/>
+      <w:r>
+        <w:t>main</w:t>
+      </w:r>
+      <w:proofErr w:type="spellEnd"/>
+      <w:r>
+        <w:t xml:space="preserve"> uruchamia </w:t>
       </w:r>
       <w:r>
         <w:t>obiekt</w:t>
       </w:r>
       <w:r>
-        <w:t xml:space="preserve"> RootManager.</w:t>
-      </w:r>
-      <w:r>
-        <w:t xml:space="preserve"> RootManager uruc</w:t>
-      </w:r>
-      <w:r>
-        <w:t xml:space="preserve">hamia obiekty SessionsListener oraz </w:t>
-      </w:r>
-      <w:r>
-        <w:t>SmtpLayer na osobnych wątkach. SessionsListener przekazuje RootManagerowi</w:t>
-      </w:r>
-      <w:r>
-        <w:t xml:space="preserve"> informacje o nowych połączeniach i dla każdego z nich uruchamia obiekty ClientSession</w:t>
-      </w:r>
-      <w:r>
-        <w:t>, Cipher i TcpLayer</w:t>
-      </w:r>
-      <w:r>
-        <w:t>. Obiekty Cipher służą do szyfro</w:t>
+        <w:t xml:space="preserve"> </w:t>
+      </w:r>
+      <w:proofErr w:type="spellStart"/>
+      <w:r>
+        <w:t>RootManager</w:t>
+      </w:r>
+      <w:proofErr w:type="spellEnd"/>
+      <w:r>
+        <w:t>.</w:t>
+      </w:r>
+      <w:r>
+        <w:t xml:space="preserve"> </w:t>
+      </w:r>
+      <w:proofErr w:type="spellStart"/>
+      <w:r>
+        <w:t>RootManager</w:t>
+      </w:r>
+      <w:proofErr w:type="spellEnd"/>
+      <w:r>
+        <w:t xml:space="preserve"> uruc</w:t>
+      </w:r>
+      <w:r>
+        <w:t xml:space="preserve">hamia obiekty </w:t>
+      </w:r>
+      <w:proofErr w:type="spellStart"/>
+      <w:r>
+        <w:t>SessionsListener</w:t>
+      </w:r>
+      <w:proofErr w:type="spellEnd"/>
+      <w:r>
+        <w:t xml:space="preserve"> oraz </w:t>
+      </w:r>
+      <w:proofErr w:type="spellStart"/>
+      <w:r>
+        <w:t>SmtpLayer</w:t>
+      </w:r>
+      <w:proofErr w:type="spellEnd"/>
+      <w:r>
+        <w:t xml:space="preserve"> na osobnych wątkach. </w:t>
+      </w:r>
+      <w:proofErr w:type="spellStart"/>
+      <w:r>
+        <w:t>SessionsListener</w:t>
+      </w:r>
+      <w:proofErr w:type="spellEnd"/>
+      <w:r>
+        <w:t xml:space="preserve"> przekazuje </w:t>
+      </w:r>
+      <w:proofErr w:type="spellStart"/>
+      <w:r>
+        <w:t>RootManagerowi</w:t>
+      </w:r>
+      <w:proofErr w:type="spellEnd"/>
+      <w:r>
+        <w:t xml:space="preserve"> informacje o nowych połączeniach i dla każdego z nich uruchamia obiekty </w:t>
+      </w:r>
+      <w:proofErr w:type="spellStart"/>
+      <w:r>
+        <w:t>ClientSession</w:t>
+      </w:r>
+      <w:proofErr w:type="spellEnd"/>
+      <w:r>
+        <w:t xml:space="preserve">, </w:t>
+      </w:r>
+      <w:proofErr w:type="spellStart"/>
+      <w:r>
+        <w:t>Cipher</w:t>
+      </w:r>
+      <w:proofErr w:type="spellEnd"/>
+      <w:r>
+        <w:t xml:space="preserve"> i </w:t>
+      </w:r>
+      <w:proofErr w:type="spellStart"/>
+      <w:r>
+        <w:t>TcpLayer</w:t>
+      </w:r>
+      <w:proofErr w:type="spellEnd"/>
+      <w:r>
+        <w:t xml:space="preserve">. Obiekty </w:t>
+      </w:r>
+      <w:proofErr w:type="spellStart"/>
+      <w:r>
+        <w:t>Cipher</w:t>
+      </w:r>
+      <w:proofErr w:type="spellEnd"/>
+      <w:r>
+        <w:t xml:space="preserve"> służą do szyfro</w:t>
       </w:r>
       <w:r>
         <w:t>wania, a</w:t>
       </w:r>
       <w:r>
-        <w:t xml:space="preserve"> obiekty TcpLayer służą do komunikacji z klientem</w:t>
+        <w:t xml:space="preserve"> obiekty </w:t>
+      </w:r>
+      <w:proofErr w:type="spellStart"/>
+      <w:r>
+        <w:t>TcpLayer</w:t>
+      </w:r>
+      <w:proofErr w:type="spellEnd"/>
+      <w:r>
+        <w:t xml:space="preserve"> służą do komunikacji z klientem</w:t>
       </w:r>
       <w:r>
         <w:t xml:space="preserve"> za pomocą gniazd</w:t>
       </w:r>
       <w:r>
-        <w:t xml:space="preserve">. ClientSession komunikuje się z SmtpLayer poprzez kolekję obiektów MessagesQueue. Obiekty ClientSession i obiekt </w:t>
-      </w:r>
+        <w:t xml:space="preserve">. </w:t>
+      </w:r>
+      <w:proofErr w:type="spellStart"/>
+      <w:r>
+        <w:t>ClientSession</w:t>
+      </w:r>
+      <w:proofErr w:type="spellEnd"/>
+      <w:r>
+        <w:t xml:space="preserve"> komunikuje się z </w:t>
+      </w:r>
+      <w:proofErr w:type="spellStart"/>
+      <w:r>
+        <w:t>SmtpLayer</w:t>
+      </w:r>
+      <w:proofErr w:type="spellEnd"/>
+      <w:r>
+        <w:t xml:space="preserve"> poprzez </w:t>
+      </w:r>
+      <w:proofErr w:type="spellStart"/>
+      <w:r>
+        <w:t>kolekję</w:t>
+      </w:r>
+      <w:proofErr w:type="spellEnd"/>
+      <w:r>
+        <w:t xml:space="preserve"> obiektów </w:t>
+      </w:r>
+      <w:proofErr w:type="spellStart"/>
+      <w:r>
+        <w:t>MessagesQueue</w:t>
+      </w:r>
+      <w:proofErr w:type="spellEnd"/>
+      <w:r>
+        <w:t xml:space="preserve">. Obiekty </w:t>
+      </w:r>
+      <w:proofErr w:type="spellStart"/>
+      <w:r>
+        <w:t>ClientSession</w:t>
+      </w:r>
+      <w:proofErr w:type="spellEnd"/>
+      <w:r>
+        <w:t xml:space="preserve"> i obiekt </w:t>
+      </w:r>
+      <w:proofErr w:type="spellStart"/>
       <w:r>
         <w:lastRenderedPageBreak/>
-        <w:t>RootManager mają dostęp do DAL ze swoich wątków.</w:t>
-      </w:r>
-      <w:r>
-        <w:t xml:space="preserve"> Obiekt SmtpLayer będzie wysyłał maile z wcześniej przyznanego mu globalnego konta e-mail.</w:t>
-      </w:r>
-      <w:r>
-        <w:t xml:space="preserve"> RootManager tworzy wątki wszystkich komponentów.</w:t>
-      </w:r>
-    </w:p>
-    <w:p>
-      <w:pPr>
-        <w:pStyle w:val="Heading1"/>
+        <w:t>RootManager</w:t>
+      </w:r>
+      <w:proofErr w:type="spellEnd"/>
+      <w:r>
+        <w:t xml:space="preserve"> mają dostęp do DAL ze swoich wątków.</w:t>
+      </w:r>
+      <w:r>
+        <w:t xml:space="preserve"> Obiekt </w:t>
+      </w:r>
+      <w:proofErr w:type="spellStart"/>
+      <w:r>
+        <w:t>SmtpLayer</w:t>
+      </w:r>
+      <w:proofErr w:type="spellEnd"/>
+      <w:r>
+        <w:t xml:space="preserve"> będzie wysyłał maile z wcześniej przyznanego mu globalnego konta e-mail.</w:t>
+      </w:r>
+      <w:r>
+        <w:t xml:space="preserve"> </w:t>
+      </w:r>
+      <w:proofErr w:type="spellStart"/>
+      <w:r>
+        <w:t>RootManager</w:t>
+      </w:r>
+      <w:proofErr w:type="spellEnd"/>
+      <w:r>
+        <w:t xml:space="preserve"> tworzy wątki wszystkich komponentów.</w:t>
+      </w:r>
+    </w:p>
+    <w:p>
+      <w:pPr>
+        <w:pStyle w:val="Nagwek1"/>
       </w:pPr>
       <w:r>
         <w:t>7</w:t>
@@ -1175,7 +1450,7 @@
     <w:p/>
     <w:p>
       <w:pPr>
-        <w:pStyle w:val="Heading1"/>
+        <w:pStyle w:val="Nagwek1"/>
       </w:pPr>
       <w:r>
         <w:t>8</w:t>
@@ -1197,14 +1472,30 @@
           <w:b w:val="0"/>
           <w:color w:val="000000" w:themeColor="text1"/>
         </w:rPr>
-        <w:t xml:space="preserve">Dany protokół komunikacyjny służy do wysyłania wiadomości tekstowych złożonych z kopert oraz treści właściwej.  Kanał transmisyjny SMTP  bazuje na ustawionym wcześniej połączeniu TCP . Jest on połączeniem full-duplex  które korzysta z domyślnego portu o numerze 25.  Protokół SMTP składa się z 7-bitowych ciągów znaków ASCII , które są transmitowane </w:t>
-      </w:r>
-      <w:bookmarkStart w:id="1" w:name="_Toc442413712"/>
+        <w:t xml:space="preserve">Dany protokół komunikacyjny służy do wysyłania wiadomości tekstowych złożonych z kopert oraz treści właściwej.  Kanał transmisyjny SMTP  bazuje na ustawionym wcześniej połączeniu TCP . Jest on połączeniem </w:t>
+      </w:r>
+      <w:proofErr w:type="spellStart"/>
       <w:r>
         <w:rPr>
           <w:b w:val="0"/>
           <w:color w:val="000000" w:themeColor="text1"/>
         </w:rPr>
+        <w:t>full-duplex</w:t>
+      </w:r>
+      <w:proofErr w:type="spellEnd"/>
+      <w:r>
+        <w:rPr>
+          <w:b w:val="0"/>
+          <w:color w:val="000000" w:themeColor="text1"/>
+        </w:rPr>
+        <w:t xml:space="preserve">  które korzysta z domyślnego portu o numerze 25.  Protokół SMTP składa się z 7-bitowych ciągów znaków ASCII , które są transmitowane </w:t>
+      </w:r>
+      <w:bookmarkStart w:id="1" w:name="_Toc442413712"/>
+      <w:r>
+        <w:rPr>
+          <w:b w:val="0"/>
+          <w:color w:val="000000" w:themeColor="text1"/>
+        </w:rPr>
         <w:t xml:space="preserve">za pomocą protokołu TCP  w </w:t>
       </w:r>
       <w:r>
@@ -1232,7 +1523,7 @@
     </w:p>
     <w:p>
       <w:pPr>
-        <w:pStyle w:val="Heading1"/>
+        <w:pStyle w:val="Nagwek1"/>
         <w:jc w:val="center"/>
         <w:rPr>
           <w:lang w:val="en-US"/>
@@ -1314,7 +1605,7 @@
     </w:p>
     <w:p>
       <w:pPr>
-        <w:pStyle w:val="Heading1"/>
+        <w:pStyle w:val="Nagwek1"/>
         <w:rPr>
           <w:lang w:val="en-US"/>
         </w:rPr>
@@ -1324,14 +1615,70 @@
           <w:lang w:val="en-US"/>
         </w:rPr>
         <w:lastRenderedPageBreak/>
-        <w:t>9. Opis autorskiego protokołu o nazwie ASIA (Automated Sending Information to Addresses)</w:t>
+        <w:t xml:space="preserve">9. </w:t>
+      </w:r>
+      <w:proofErr w:type="spellStart"/>
+      <w:r>
+        <w:rPr>
+          <w:lang w:val="en-US"/>
+        </w:rPr>
+        <w:t>Opis</w:t>
+      </w:r>
+      <w:proofErr w:type="spellEnd"/>
+      <w:r>
+        <w:rPr>
+          <w:lang w:val="en-US"/>
+        </w:rPr>
+        <w:t xml:space="preserve"> </w:t>
+      </w:r>
+      <w:proofErr w:type="spellStart"/>
+      <w:r>
+        <w:rPr>
+          <w:lang w:val="en-US"/>
+        </w:rPr>
+        <w:t>autorskiego</w:t>
+      </w:r>
+      <w:proofErr w:type="spellEnd"/>
+      <w:r>
+        <w:rPr>
+          <w:lang w:val="en-US"/>
+        </w:rPr>
+        <w:t xml:space="preserve"> </w:t>
+      </w:r>
+      <w:proofErr w:type="spellStart"/>
+      <w:r>
+        <w:rPr>
+          <w:lang w:val="en-US"/>
+        </w:rPr>
+        <w:t>protokołu</w:t>
+      </w:r>
+      <w:proofErr w:type="spellEnd"/>
+      <w:r>
+        <w:rPr>
+          <w:lang w:val="en-US"/>
+        </w:rPr>
+        <w:t xml:space="preserve"> o </w:t>
+      </w:r>
+      <w:proofErr w:type="spellStart"/>
+      <w:r>
+        <w:rPr>
+          <w:lang w:val="en-US"/>
+        </w:rPr>
+        <w:t>nazwie</w:t>
+      </w:r>
+      <w:proofErr w:type="spellEnd"/>
+      <w:r>
+        <w:rPr>
+          <w:lang w:val="en-US"/>
+        </w:rPr>
+        <w:t xml:space="preserve"> ASIA (Automated Sending Information to Addresses)</w:t>
       </w:r>
     </w:p>
     <w:tbl>
       <w:tblPr>
-        <w:tblStyle w:val="TableGrid"/>
+        <w:tblStyle w:val="Tabela-Siatka"/>
         <w:tblW w:w="0" w:type="auto"/>
-        <w:tblLook w:val="04A0" w:firstRow="1" w:lastRow="0" w:firstColumn="1" w:lastColumn="0" w:noHBand="0" w:noVBand="1"/>
+        <w:tblLook w:val="04A0"/>
       </w:tblPr>
       <w:tblGrid>
         <w:gridCol w:w="5353"/>
@@ -1526,7 +1873,7 @@
     </w:p>
     <w:p>
       <w:pPr>
-        <w:pStyle w:val="Heading2"/>
+        <w:pStyle w:val="Nagwek2"/>
       </w:pPr>
       <w:r>
         <w:t>9.1 Typy komunikatów</w:t>
@@ -1551,9 +1898,9 @@
     </w:p>
     <w:tbl>
       <w:tblPr>
-        <w:tblStyle w:val="TableGrid"/>
+        <w:tblStyle w:val="Tabela-Siatka"/>
         <w:tblW w:w="0" w:type="auto"/>
-        <w:tblLook w:val="04A0" w:firstRow="1" w:lastRow="0" w:firstColumn="1" w:lastColumn="0" w:noHBand="0" w:noVBand="1"/>
+        <w:tblLook w:val="04A0"/>
       </w:tblPr>
       <w:tblGrid>
         <w:gridCol w:w="1008"/>
@@ -1581,7 +1928,7 @@
         </w:tc>
         <w:tc>
           <w:tcPr>
-            <w:tcW w:w="1933" w:type="dxa"/>
+            <w:tcW w:w="1932" w:type="dxa"/>
           </w:tcPr>
           <w:p>
             <w:r>
@@ -1591,7 +1938,7 @@
         </w:tc>
         <w:tc>
           <w:tcPr>
-            <w:tcW w:w="1086" w:type="dxa"/>
+            <w:tcW w:w="1069" w:type="dxa"/>
           </w:tcPr>
           <w:p>
             <w:pPr>
@@ -1604,7 +1951,7 @@
         </w:tc>
         <w:tc>
           <w:tcPr>
-            <w:tcW w:w="1817" w:type="dxa"/>
+            <w:tcW w:w="1734" w:type="dxa"/>
             <w:gridSpan w:val="4"/>
           </w:tcPr>
           <w:p>
@@ -1615,7 +1962,7 @@
         </w:tc>
         <w:tc>
           <w:tcPr>
-            <w:tcW w:w="842" w:type="dxa"/>
+            <w:tcW w:w="1321" w:type="dxa"/>
             <w:gridSpan w:val="3"/>
           </w:tcPr>
           <w:p>
@@ -1626,7 +1973,7 @@
         </w:tc>
         <w:tc>
           <w:tcPr>
-            <w:tcW w:w="3996" w:type="dxa"/>
+            <w:tcW w:w="3618" w:type="dxa"/>
           </w:tcPr>
           <w:p>
             <w:r>
@@ -1657,7 +2004,7 @@
         </w:tc>
         <w:tc>
           <w:tcPr>
-            <w:tcW w:w="1933" w:type="dxa"/>
+            <w:tcW w:w="1932" w:type="dxa"/>
           </w:tcPr>
           <w:p>
             <w:pPr>
@@ -1675,7 +2022,7 @@
         </w:tc>
         <w:tc>
           <w:tcPr>
-            <w:tcW w:w="1086" w:type="dxa"/>
+            <w:tcW w:w="1069" w:type="dxa"/>
           </w:tcPr>
           <w:p>
             <w:pPr>
@@ -1699,7 +2046,7 @@
         </w:tc>
         <w:tc>
           <w:tcPr>
-            <w:tcW w:w="1817" w:type="dxa"/>
+            <w:tcW w:w="1734" w:type="dxa"/>
             <w:gridSpan w:val="4"/>
           </w:tcPr>
           <w:p>
@@ -1718,7 +2065,7 @@
         </w:tc>
         <w:tc>
           <w:tcPr>
-            <w:tcW w:w="842" w:type="dxa"/>
+            <w:tcW w:w="1321" w:type="dxa"/>
             <w:gridSpan w:val="3"/>
           </w:tcPr>
           <w:p>
@@ -1737,7 +2084,7 @@
         </w:tc>
         <w:tc>
           <w:tcPr>
-            <w:tcW w:w="3996" w:type="dxa"/>
+            <w:tcW w:w="3618" w:type="dxa"/>
           </w:tcPr>
           <w:p>
             <w:pPr>
@@ -1810,7 +2157,7 @@
         </w:tc>
         <w:tc>
           <w:tcPr>
-            <w:tcW w:w="1933" w:type="dxa"/>
+            <w:tcW w:w="1932" w:type="dxa"/>
           </w:tcPr>
           <w:p>
             <w:pPr>
@@ -1828,7 +2175,7 @@
         </w:tc>
         <w:tc>
           <w:tcPr>
-            <w:tcW w:w="1086" w:type="dxa"/>
+            <w:tcW w:w="1069" w:type="dxa"/>
           </w:tcPr>
           <w:p>
             <w:pPr>
@@ -1852,7 +2199,7 @@
         </w:tc>
         <w:tc>
           <w:tcPr>
-            <w:tcW w:w="1817" w:type="dxa"/>
+            <w:tcW w:w="1734" w:type="dxa"/>
             <w:gridSpan w:val="4"/>
           </w:tcPr>
           <w:p>
@@ -1871,7 +2218,7 @@
         </w:tc>
         <w:tc>
           <w:tcPr>
-            <w:tcW w:w="842" w:type="dxa"/>
+            <w:tcW w:w="1321" w:type="dxa"/>
             <w:gridSpan w:val="3"/>
           </w:tcPr>
           <w:p>
@@ -1890,14 +2237,15 @@
         </w:tc>
         <w:tc>
           <w:tcPr>
-            <w:tcW w:w="3996" w:type="dxa"/>
-          </w:tcPr>
-          <w:p>
-            <w:pPr>
-              <w:rPr>
-                <w:rFonts w:ascii="Consolas" w:hAnsi="Consolas" w:cs="Consolas"/>
-              </w:rPr>
-            </w:pPr>
+            <w:tcW w:w="3618" w:type="dxa"/>
+          </w:tcPr>
+          <w:p>
+            <w:pPr>
+              <w:rPr>
+                <w:rFonts w:ascii="Consolas" w:hAnsi="Consolas" w:cs="Consolas"/>
+              </w:rPr>
+            </w:pPr>
+            <w:proofErr w:type="spellStart"/>
             <w:r>
               <w:rPr>
                 <w:rFonts w:ascii="Consolas" w:hAnsi="Consolas" w:cs="Consolas"/>
@@ -1922,6 +2270,7 @@
               </w:rPr>
               <w:t>AUTH</w:t>
             </w:r>
+            <w:proofErr w:type="spellEnd"/>
           </w:p>
         </w:tc>
       </w:tr>
@@ -1981,7 +2330,7 @@
         </w:tc>
         <w:tc>
           <w:tcPr>
-            <w:tcW w:w="1933" w:type="dxa"/>
+            <w:tcW w:w="1932" w:type="dxa"/>
           </w:tcPr>
           <w:p>
             <w:pPr>
@@ -1999,7 +2348,7 @@
         </w:tc>
         <w:tc>
           <w:tcPr>
-            <w:tcW w:w="1086" w:type="dxa"/>
+            <w:tcW w:w="1069" w:type="dxa"/>
           </w:tcPr>
           <w:p>
             <w:pPr>
@@ -2023,7 +2372,7 @@
         </w:tc>
         <w:tc>
           <w:tcPr>
-            <w:tcW w:w="1817" w:type="dxa"/>
+            <w:tcW w:w="1734" w:type="dxa"/>
             <w:gridSpan w:val="4"/>
           </w:tcPr>
           <w:p>
@@ -2042,7 +2391,7 @@
         </w:tc>
         <w:tc>
           <w:tcPr>
-            <w:tcW w:w="842" w:type="dxa"/>
+            <w:tcW w:w="1321" w:type="dxa"/>
             <w:gridSpan w:val="3"/>
           </w:tcPr>
           <w:p>
@@ -2061,7 +2410,7 @@
         </w:tc>
         <w:tc>
           <w:tcPr>
-            <w:tcW w:w="3996" w:type="dxa"/>
+            <w:tcW w:w="3618" w:type="dxa"/>
           </w:tcPr>
           <w:p>
             <w:pPr>
@@ -2134,7 +2483,7 @@
         </w:tc>
         <w:tc>
           <w:tcPr>
-            <w:tcW w:w="1933" w:type="dxa"/>
+            <w:tcW w:w="1932" w:type="dxa"/>
           </w:tcPr>
           <w:p>
             <w:pPr>
@@ -2158,7 +2507,7 @@
         </w:tc>
         <w:tc>
           <w:tcPr>
-            <w:tcW w:w="1086" w:type="dxa"/>
+            <w:tcW w:w="1069" w:type="dxa"/>
           </w:tcPr>
           <w:p>
             <w:pPr>
@@ -2182,7 +2531,7 @@
         </w:tc>
         <w:tc>
           <w:tcPr>
-            <w:tcW w:w="1817" w:type="dxa"/>
+            <w:tcW w:w="1734" w:type="dxa"/>
             <w:gridSpan w:val="4"/>
           </w:tcPr>
           <w:p>
@@ -2201,7 +2550,7 @@
         </w:tc>
         <w:tc>
           <w:tcPr>
-            <w:tcW w:w="842" w:type="dxa"/>
+            <w:tcW w:w="1321" w:type="dxa"/>
             <w:gridSpan w:val="3"/>
           </w:tcPr>
           <w:p>
@@ -2220,7 +2569,7 @@
         </w:tc>
         <w:tc>
           <w:tcPr>
-            <w:tcW w:w="3996" w:type="dxa"/>
+            <w:tcW w:w="3618" w:type="dxa"/>
           </w:tcPr>
           <w:p>
             <w:pPr>
@@ -2310,7 +2659,7 @@
         </w:tc>
         <w:tc>
           <w:tcPr>
-            <w:tcW w:w="1933" w:type="dxa"/>
+            <w:tcW w:w="1932" w:type="dxa"/>
           </w:tcPr>
           <w:p>
             <w:pPr>
@@ -2334,7 +2683,7 @@
         </w:tc>
         <w:tc>
           <w:tcPr>
-            <w:tcW w:w="1086" w:type="dxa"/>
+            <w:tcW w:w="1069" w:type="dxa"/>
           </w:tcPr>
           <w:p>
             <w:pPr>
@@ -2358,7 +2707,7 @@
         </w:tc>
         <w:tc>
           <w:tcPr>
-            <w:tcW w:w="1817" w:type="dxa"/>
+            <w:tcW w:w="1734" w:type="dxa"/>
             <w:gridSpan w:val="4"/>
           </w:tcPr>
           <w:p>
@@ -2377,7 +2726,7 @@
         </w:tc>
         <w:tc>
           <w:tcPr>
-            <w:tcW w:w="842" w:type="dxa"/>
+            <w:tcW w:w="1321" w:type="dxa"/>
             <w:gridSpan w:val="3"/>
           </w:tcPr>
           <w:p>
@@ -2396,7 +2745,7 @@
         </w:tc>
         <w:tc>
           <w:tcPr>
-            <w:tcW w:w="3996" w:type="dxa"/>
+            <w:tcW w:w="3618" w:type="dxa"/>
           </w:tcPr>
           <w:p>
             <w:pPr>
@@ -2463,13 +2812,63 @@
                 <w:lang w:val="en-US"/>
               </w:rPr>
             </w:pPr>
+            <w:proofErr w:type="spellStart"/>
             <w:r>
               <w:rPr>
                 <w:rFonts w:ascii="Consolas" w:hAnsi="Consolas" w:cs="Consolas"/>
                 <w:lang w:val="en-US"/>
               </w:rPr>
-              <w:t>Klient modyfikuje szablon wiadomości</w:t>
-            </w:r>
+              <w:t>Klient</w:t>
+            </w:r>
+            <w:proofErr w:type="spellEnd"/>
+            <w:r>
+              <w:rPr>
+                <w:rFonts w:ascii="Consolas" w:hAnsi="Consolas" w:cs="Consolas"/>
+                <w:lang w:val="en-US"/>
+              </w:rPr>
+              <w:t xml:space="preserve"> </w:t>
+            </w:r>
+            <w:proofErr w:type="spellStart"/>
+            <w:r>
+              <w:rPr>
+                <w:rFonts w:ascii="Consolas" w:hAnsi="Consolas" w:cs="Consolas"/>
+                <w:lang w:val="en-US"/>
+              </w:rPr>
+              <w:t>modyfikuje</w:t>
+            </w:r>
+            <w:proofErr w:type="spellEnd"/>
+            <w:r>
+              <w:rPr>
+                <w:rFonts w:ascii="Consolas" w:hAnsi="Consolas" w:cs="Consolas"/>
+                <w:lang w:val="en-US"/>
+              </w:rPr>
+              <w:t xml:space="preserve"> </w:t>
+            </w:r>
+            <w:proofErr w:type="spellStart"/>
+            <w:r>
+              <w:rPr>
+                <w:rFonts w:ascii="Consolas" w:hAnsi="Consolas" w:cs="Consolas"/>
+                <w:lang w:val="en-US"/>
+              </w:rPr>
+              <w:t>szablon</w:t>
+            </w:r>
+            <w:proofErr w:type="spellEnd"/>
+            <w:r>
+              <w:rPr>
+                <w:rFonts w:ascii="Consolas" w:hAnsi="Consolas" w:cs="Consolas"/>
+                <w:lang w:val="en-US"/>
+              </w:rPr>
+              <w:t xml:space="preserve"> </w:t>
+            </w:r>
+            <w:proofErr w:type="spellStart"/>
+            <w:r>
+              <w:rPr>
+                <w:rFonts w:ascii="Consolas" w:hAnsi="Consolas" w:cs="Consolas"/>
+                <w:lang w:val="en-US"/>
+              </w:rPr>
+              <w:t>wiadomości</w:t>
+            </w:r>
+            <w:proofErr w:type="spellEnd"/>
           </w:p>
         </w:tc>
       </w:tr>
@@ -2495,7 +2894,7 @@
         </w:tc>
         <w:tc>
           <w:tcPr>
-            <w:tcW w:w="1933" w:type="dxa"/>
+            <w:tcW w:w="1932" w:type="dxa"/>
           </w:tcPr>
           <w:p>
             <w:pPr>
@@ -2519,7 +2918,7 @@
         </w:tc>
         <w:tc>
           <w:tcPr>
-            <w:tcW w:w="1086" w:type="dxa"/>
+            <w:tcW w:w="1069" w:type="dxa"/>
           </w:tcPr>
           <w:p>
             <w:pPr>
@@ -2543,7 +2942,7 @@
         </w:tc>
         <w:tc>
           <w:tcPr>
-            <w:tcW w:w="1817" w:type="dxa"/>
+            <w:tcW w:w="1734" w:type="dxa"/>
             <w:gridSpan w:val="4"/>
           </w:tcPr>
           <w:p>
@@ -2562,7 +2961,7 @@
         </w:tc>
         <w:tc>
           <w:tcPr>
-            <w:tcW w:w="842" w:type="dxa"/>
+            <w:tcW w:w="1321" w:type="dxa"/>
             <w:gridSpan w:val="3"/>
           </w:tcPr>
           <w:p>
@@ -2581,7 +2980,7 @@
         </w:tc>
         <w:tc>
           <w:tcPr>
-            <w:tcW w:w="3996" w:type="dxa"/>
+            <w:tcW w:w="3618" w:type="dxa"/>
           </w:tcPr>
           <w:p>
             <w:pPr>
@@ -2654,7 +3053,7 @@
         </w:tc>
         <w:tc>
           <w:tcPr>
-            <w:tcW w:w="1933" w:type="dxa"/>
+            <w:tcW w:w="1932" w:type="dxa"/>
           </w:tcPr>
           <w:p>
             <w:pPr>
@@ -2678,7 +3077,7 @@
         </w:tc>
         <w:tc>
           <w:tcPr>
-            <w:tcW w:w="1086" w:type="dxa"/>
+            <w:tcW w:w="1069" w:type="dxa"/>
           </w:tcPr>
           <w:p>
             <w:pPr>
@@ -2702,7 +3101,7 @@
         </w:tc>
         <w:tc>
           <w:tcPr>
-            <w:tcW w:w="1817" w:type="dxa"/>
+            <w:tcW w:w="1734" w:type="dxa"/>
             <w:gridSpan w:val="4"/>
           </w:tcPr>
           <w:p>
@@ -2721,7 +3120,7 @@
         </w:tc>
         <w:tc>
           <w:tcPr>
-            <w:tcW w:w="842" w:type="dxa"/>
+            <w:tcW w:w="1321" w:type="dxa"/>
             <w:gridSpan w:val="3"/>
           </w:tcPr>
           <w:p>
@@ -2740,7 +3139,7 @@
         </w:tc>
         <w:tc>
           <w:tcPr>
-            <w:tcW w:w="3996" w:type="dxa"/>
+            <w:tcW w:w="3618" w:type="dxa"/>
           </w:tcPr>
           <w:p>
             <w:pPr>
@@ -2786,8 +3185,16 @@
               <w:rPr>
                 <w:rFonts w:ascii="Consolas" w:hAnsi="Consolas" w:cs="Consolas"/>
               </w:rPr>
-              <w:t>Klient pobiera wszystkie szablony wiadomosci</w:t>
-            </w:r>
+              <w:t xml:space="preserve">Klient pobiera wszystkie szablony </w:t>
+            </w:r>
+            <w:proofErr w:type="spellStart"/>
+            <w:r>
+              <w:rPr>
+                <w:rFonts w:ascii="Consolas" w:hAnsi="Consolas" w:cs="Consolas"/>
+              </w:rPr>
+              <w:t>wiadomosci</w:t>
+            </w:r>
+            <w:proofErr w:type="spellEnd"/>
             <w:r>
               <w:rPr>
                 <w:rFonts w:ascii="Consolas" w:hAnsi="Consolas" w:cs="Consolas"/>
@@ -2819,7 +3226,7 @@
         </w:tc>
         <w:tc>
           <w:tcPr>
-            <w:tcW w:w="1933" w:type="dxa"/>
+            <w:tcW w:w="1932" w:type="dxa"/>
           </w:tcPr>
           <w:p>
             <w:pPr>
@@ -2837,7 +3244,7 @@
         </w:tc>
         <w:tc>
           <w:tcPr>
-            <w:tcW w:w="1086" w:type="dxa"/>
+            <w:tcW w:w="1069" w:type="dxa"/>
           </w:tcPr>
           <w:p>
             <w:pPr>
@@ -2861,7 +3268,7 @@
         </w:tc>
         <w:tc>
           <w:tcPr>
-            <w:tcW w:w="1817" w:type="dxa"/>
+            <w:tcW w:w="1734" w:type="dxa"/>
             <w:gridSpan w:val="4"/>
           </w:tcPr>
           <w:p>
@@ -2880,7 +3287,7 @@
         </w:tc>
         <w:tc>
           <w:tcPr>
-            <w:tcW w:w="842" w:type="dxa"/>
+            <w:tcW w:w="1321" w:type="dxa"/>
             <w:gridSpan w:val="3"/>
           </w:tcPr>
           <w:p>
@@ -2899,7 +3306,7 @@
         </w:tc>
         <w:tc>
           <w:tcPr>
-            <w:tcW w:w="3996" w:type="dxa"/>
+            <w:tcW w:w="3618" w:type="dxa"/>
           </w:tcPr>
           <w:p>
             <w:pPr>
@@ -2969,8 +3376,16 @@
               <w:rPr>
                 <w:rFonts w:ascii="Consolas" w:hAnsi="Consolas" w:cs="Consolas"/>
               </w:rPr>
-              <w:t>Serwer wysyła wszystkie szablony wiadomosci</w:t>
-            </w:r>
+              <w:t xml:space="preserve">Serwer wysyła wszystkie szablony </w:t>
+            </w:r>
+            <w:proofErr w:type="spellStart"/>
+            <w:r>
+              <w:rPr>
+                <w:rFonts w:ascii="Consolas" w:hAnsi="Consolas" w:cs="Consolas"/>
+              </w:rPr>
+              <w:t>wiadomosci</w:t>
+            </w:r>
+            <w:proofErr w:type="spellEnd"/>
           </w:p>
         </w:tc>
       </w:tr>
@@ -2996,7 +3411,7 @@
         </w:tc>
         <w:tc>
           <w:tcPr>
-            <w:tcW w:w="1933" w:type="dxa"/>
+            <w:tcW w:w="1932" w:type="dxa"/>
           </w:tcPr>
           <w:p>
             <w:pPr>
@@ -3014,7 +3429,7 @@
         </w:tc>
         <w:tc>
           <w:tcPr>
-            <w:tcW w:w="1086" w:type="dxa"/>
+            <w:tcW w:w="1069" w:type="dxa"/>
           </w:tcPr>
           <w:p>
             <w:pPr>
@@ -3038,7 +3453,7 @@
         </w:tc>
         <w:tc>
           <w:tcPr>
-            <w:tcW w:w="1817" w:type="dxa"/>
+            <w:tcW w:w="1734" w:type="dxa"/>
             <w:gridSpan w:val="4"/>
           </w:tcPr>
           <w:p>
@@ -3057,7 +3472,7 @@
         </w:tc>
         <w:tc>
           <w:tcPr>
-            <w:tcW w:w="842" w:type="dxa"/>
+            <w:tcW w:w="1321" w:type="dxa"/>
             <w:gridSpan w:val="3"/>
           </w:tcPr>
           <w:p>
@@ -3076,7 +3491,7 @@
         </w:tc>
         <w:tc>
           <w:tcPr>
-            <w:tcW w:w="3996" w:type="dxa"/>
+            <w:tcW w:w="3618" w:type="dxa"/>
           </w:tcPr>
           <w:p>
             <w:pPr>
@@ -3149,7 +3564,7 @@
         </w:tc>
         <w:tc>
           <w:tcPr>
-            <w:tcW w:w="1933" w:type="dxa"/>
+            <w:tcW w:w="1932" w:type="dxa"/>
           </w:tcPr>
           <w:p>
             <w:pPr>
@@ -3167,7 +3582,7 @@
         </w:tc>
         <w:tc>
           <w:tcPr>
-            <w:tcW w:w="1086" w:type="dxa"/>
+            <w:tcW w:w="1069" w:type="dxa"/>
           </w:tcPr>
           <w:p>
             <w:pPr>
@@ -3191,7 +3606,7 @@
         </w:tc>
         <w:tc>
           <w:tcPr>
-            <w:tcW w:w="1817" w:type="dxa"/>
+            <w:tcW w:w="1734" w:type="dxa"/>
             <w:gridSpan w:val="4"/>
           </w:tcPr>
           <w:p>
@@ -3210,7 +3625,7 @@
         </w:tc>
         <w:tc>
           <w:tcPr>
-            <w:tcW w:w="842" w:type="dxa"/>
+            <w:tcW w:w="1321" w:type="dxa"/>
             <w:gridSpan w:val="3"/>
           </w:tcPr>
           <w:p>
@@ -3229,7 +3644,7 @@
         </w:tc>
         <w:tc>
           <w:tcPr>
-            <w:tcW w:w="3996" w:type="dxa"/>
+            <w:tcW w:w="3618" w:type="dxa"/>
           </w:tcPr>
           <w:p>
             <w:pPr>
@@ -3303,7 +3718,7 @@
         </w:tc>
         <w:tc>
           <w:tcPr>
-            <w:tcW w:w="1933" w:type="dxa"/>
+            <w:tcW w:w="1932" w:type="dxa"/>
           </w:tcPr>
           <w:p>
             <w:pPr>
@@ -3321,7 +3736,7 @@
         </w:tc>
         <w:tc>
           <w:tcPr>
-            <w:tcW w:w="1086" w:type="dxa"/>
+            <w:tcW w:w="1069" w:type="dxa"/>
           </w:tcPr>
           <w:p>
             <w:pPr>
@@ -3345,7 +3760,7 @@
         </w:tc>
         <w:tc>
           <w:tcPr>
-            <w:tcW w:w="1817" w:type="dxa"/>
+            <w:tcW w:w="1734" w:type="dxa"/>
             <w:gridSpan w:val="4"/>
           </w:tcPr>
           <w:p>
@@ -3364,7 +3779,7 @@
         </w:tc>
         <w:tc>
           <w:tcPr>
-            <w:tcW w:w="842" w:type="dxa"/>
+            <w:tcW w:w="1321" w:type="dxa"/>
             <w:gridSpan w:val="3"/>
           </w:tcPr>
           <w:p>
@@ -3383,7 +3798,7 @@
         </w:tc>
         <w:tc>
           <w:tcPr>
-            <w:tcW w:w="3996" w:type="dxa"/>
+            <w:tcW w:w="3618" w:type="dxa"/>
           </w:tcPr>
           <w:p>
             <w:pPr>
@@ -3462,7 +3877,7 @@
         </w:tc>
         <w:tc>
           <w:tcPr>
-            <w:tcW w:w="1933" w:type="dxa"/>
+            <w:tcW w:w="1932" w:type="dxa"/>
           </w:tcPr>
           <w:p>
             <w:pPr>
@@ -3480,7 +3895,7 @@
         </w:tc>
         <w:tc>
           <w:tcPr>
-            <w:tcW w:w="1086" w:type="dxa"/>
+            <w:tcW w:w="1069" w:type="dxa"/>
           </w:tcPr>
           <w:p>
             <w:pPr>
@@ -3504,7 +3919,7 @@
         </w:tc>
         <w:tc>
           <w:tcPr>
-            <w:tcW w:w="1817" w:type="dxa"/>
+            <w:tcW w:w="1734" w:type="dxa"/>
             <w:gridSpan w:val="4"/>
           </w:tcPr>
           <w:p>
@@ -3523,7 +3938,7 @@
         </w:tc>
         <w:tc>
           <w:tcPr>
-            <w:tcW w:w="842" w:type="dxa"/>
+            <w:tcW w:w="1321" w:type="dxa"/>
             <w:gridSpan w:val="3"/>
           </w:tcPr>
           <w:p>
@@ -3542,7 +3957,7 @@
         </w:tc>
         <w:tc>
           <w:tcPr>
-            <w:tcW w:w="3996" w:type="dxa"/>
+            <w:tcW w:w="3618" w:type="dxa"/>
           </w:tcPr>
           <w:p>
             <w:pPr>
@@ -3615,7 +4030,7 @@
         </w:tc>
         <w:tc>
           <w:tcPr>
-            <w:tcW w:w="1933" w:type="dxa"/>
+            <w:tcW w:w="1932" w:type="dxa"/>
           </w:tcPr>
           <w:p>
             <w:pPr>
@@ -3633,7 +4048,7 @@
         </w:tc>
         <w:tc>
           <w:tcPr>
-            <w:tcW w:w="1086" w:type="dxa"/>
+            <w:tcW w:w="1069" w:type="dxa"/>
           </w:tcPr>
           <w:p>
             <w:pPr>
@@ -3657,7 +4072,7 @@
         </w:tc>
         <w:tc>
           <w:tcPr>
-            <w:tcW w:w="1817" w:type="dxa"/>
+            <w:tcW w:w="1734" w:type="dxa"/>
             <w:gridSpan w:val="4"/>
           </w:tcPr>
           <w:p>
@@ -3682,7 +4097,7 @@
         </w:tc>
         <w:tc>
           <w:tcPr>
-            <w:tcW w:w="842" w:type="dxa"/>
+            <w:tcW w:w="1321" w:type="dxa"/>
             <w:gridSpan w:val="3"/>
           </w:tcPr>
           <w:p>
@@ -3701,7 +4116,7 @@
         </w:tc>
         <w:tc>
           <w:tcPr>
-            <w:tcW w:w="3996" w:type="dxa"/>
+            <w:tcW w:w="3618" w:type="dxa"/>
           </w:tcPr>
           <w:p>
             <w:pPr>
@@ -3775,7 +4190,7 @@
         </w:tc>
         <w:tc>
           <w:tcPr>
-            <w:tcW w:w="1933" w:type="dxa"/>
+            <w:tcW w:w="1932" w:type="dxa"/>
           </w:tcPr>
           <w:p>
             <w:pPr>
@@ -3793,7 +4208,7 @@
         </w:tc>
         <w:tc>
           <w:tcPr>
-            <w:tcW w:w="1086" w:type="dxa"/>
+            <w:tcW w:w="1069" w:type="dxa"/>
           </w:tcPr>
           <w:p>
             <w:pPr>
@@ -3817,7 +4232,7 @@
         </w:tc>
         <w:tc>
           <w:tcPr>
-            <w:tcW w:w="1817" w:type="dxa"/>
+            <w:tcW w:w="1734" w:type="dxa"/>
             <w:gridSpan w:val="4"/>
           </w:tcPr>
           <w:p>
@@ -3836,7 +4251,7 @@
         </w:tc>
         <w:tc>
           <w:tcPr>
-            <w:tcW w:w="842" w:type="dxa"/>
+            <w:tcW w:w="1321" w:type="dxa"/>
             <w:gridSpan w:val="3"/>
           </w:tcPr>
           <w:p>
@@ -3855,7 +4270,7 @@
         </w:tc>
         <w:tc>
           <w:tcPr>
-            <w:tcW w:w="3996" w:type="dxa"/>
+            <w:tcW w:w="3618" w:type="dxa"/>
           </w:tcPr>
           <w:p>
             <w:pPr>
@@ -3930,13 +4345,63 @@
                 <w:lang w:val="en-US"/>
               </w:rPr>
             </w:pPr>
+            <w:proofErr w:type="spellStart"/>
             <w:r>
               <w:rPr>
                 <w:rFonts w:ascii="Consolas" w:hAnsi="Consolas" w:cs="Consolas"/>
                 <w:lang w:val="en-US"/>
               </w:rPr>
-              <w:t>Serwer wysyła jedną grupę</w:t>
-            </w:r>
+              <w:t>Serwer</w:t>
+            </w:r>
+            <w:proofErr w:type="spellEnd"/>
+            <w:r>
+              <w:rPr>
+                <w:rFonts w:ascii="Consolas" w:hAnsi="Consolas" w:cs="Consolas"/>
+                <w:lang w:val="en-US"/>
+              </w:rPr>
+              <w:t xml:space="preserve"> </w:t>
+            </w:r>
+            <w:proofErr w:type="spellStart"/>
+            <w:r>
+              <w:rPr>
+                <w:rFonts w:ascii="Consolas" w:hAnsi="Consolas" w:cs="Consolas"/>
+                <w:lang w:val="en-US"/>
+              </w:rPr>
+              <w:t>wysyła</w:t>
+            </w:r>
+            <w:proofErr w:type="spellEnd"/>
+            <w:r>
+              <w:rPr>
+                <w:rFonts w:ascii="Consolas" w:hAnsi="Consolas" w:cs="Consolas"/>
+                <w:lang w:val="en-US"/>
+              </w:rPr>
+              <w:t xml:space="preserve"> </w:t>
+            </w:r>
+            <w:proofErr w:type="spellStart"/>
+            <w:r>
+              <w:rPr>
+                <w:rFonts w:ascii="Consolas" w:hAnsi="Consolas" w:cs="Consolas"/>
+                <w:lang w:val="en-US"/>
+              </w:rPr>
+              <w:t>jedną</w:t>
+            </w:r>
+            <w:proofErr w:type="spellEnd"/>
+            <w:r>
+              <w:rPr>
+                <w:rFonts w:ascii="Consolas" w:hAnsi="Consolas" w:cs="Consolas"/>
+                <w:lang w:val="en-US"/>
+              </w:rPr>
+              <w:t xml:space="preserve"> </w:t>
+            </w:r>
+            <w:proofErr w:type="spellStart"/>
+            <w:r>
+              <w:rPr>
+                <w:rFonts w:ascii="Consolas" w:hAnsi="Consolas" w:cs="Consolas"/>
+                <w:lang w:val="en-US"/>
+              </w:rPr>
+              <w:t>grupę</w:t>
+            </w:r>
+            <w:proofErr w:type="spellEnd"/>
           </w:p>
         </w:tc>
       </w:tr>
@@ -3962,7 +4427,7 @@
         </w:tc>
         <w:tc>
           <w:tcPr>
-            <w:tcW w:w="1933" w:type="dxa"/>
+            <w:tcW w:w="1932" w:type="dxa"/>
           </w:tcPr>
           <w:p>
             <w:pPr>
@@ -3980,7 +4445,7 @@
         </w:tc>
         <w:tc>
           <w:tcPr>
-            <w:tcW w:w="1086" w:type="dxa"/>
+            <w:tcW w:w="1069" w:type="dxa"/>
           </w:tcPr>
           <w:p>
             <w:pPr>
@@ -4004,7 +4469,7 @@
         </w:tc>
         <w:tc>
           <w:tcPr>
-            <w:tcW w:w="1817" w:type="dxa"/>
+            <w:tcW w:w="1734" w:type="dxa"/>
             <w:gridSpan w:val="4"/>
           </w:tcPr>
           <w:p>
@@ -4029,7 +4494,7 @@
         </w:tc>
         <w:tc>
           <w:tcPr>
-            <w:tcW w:w="842" w:type="dxa"/>
+            <w:tcW w:w="1321" w:type="dxa"/>
             <w:gridSpan w:val="3"/>
           </w:tcPr>
           <w:p>
@@ -4048,7 +4513,7 @@
         </w:tc>
         <w:tc>
           <w:tcPr>
-            <w:tcW w:w="3996" w:type="dxa"/>
+            <w:tcW w:w="3618" w:type="dxa"/>
           </w:tcPr>
           <w:p>
             <w:pPr>
@@ -4121,7 +4586,7 @@
         </w:tc>
         <w:tc>
           <w:tcPr>
-            <w:tcW w:w="1933" w:type="dxa"/>
+            <w:tcW w:w="1932" w:type="dxa"/>
           </w:tcPr>
           <w:p>
             <w:pPr>
@@ -4139,7 +4604,7 @@
         </w:tc>
         <w:tc>
           <w:tcPr>
-            <w:tcW w:w="1086" w:type="dxa"/>
+            <w:tcW w:w="1069" w:type="dxa"/>
           </w:tcPr>
           <w:p>
             <w:pPr>
@@ -4163,7 +4628,7 @@
         </w:tc>
         <w:tc>
           <w:tcPr>
-            <w:tcW w:w="1817" w:type="dxa"/>
+            <w:tcW w:w="1734" w:type="dxa"/>
             <w:gridSpan w:val="4"/>
           </w:tcPr>
           <w:p>
@@ -4182,7 +4647,7 @@
         </w:tc>
         <w:tc>
           <w:tcPr>
-            <w:tcW w:w="842" w:type="dxa"/>
+            <w:tcW w:w="1321" w:type="dxa"/>
             <w:gridSpan w:val="3"/>
           </w:tcPr>
           <w:p>
@@ -4201,7 +4666,7 @@
         </w:tc>
         <w:tc>
           <w:tcPr>
-            <w:tcW w:w="3996" w:type="dxa"/>
+            <w:tcW w:w="3618" w:type="dxa"/>
           </w:tcPr>
           <w:p>
             <w:pPr>
@@ -4298,7 +4763,7 @@
         </w:tc>
         <w:tc>
           <w:tcPr>
-            <w:tcW w:w="1933" w:type="dxa"/>
+            <w:tcW w:w="1932" w:type="dxa"/>
           </w:tcPr>
           <w:p>
             <w:pPr>
@@ -4316,7 +4781,7 @@
         </w:tc>
         <w:tc>
           <w:tcPr>
-            <w:tcW w:w="1086" w:type="dxa"/>
+            <w:tcW w:w="1069" w:type="dxa"/>
           </w:tcPr>
           <w:p>
             <w:pPr>
@@ -4340,7 +4805,7 @@
         </w:tc>
         <w:tc>
           <w:tcPr>
-            <w:tcW w:w="1817" w:type="dxa"/>
+            <w:tcW w:w="1734" w:type="dxa"/>
             <w:gridSpan w:val="4"/>
           </w:tcPr>
           <w:p>
@@ -4359,7 +4824,7 @@
         </w:tc>
         <w:tc>
           <w:tcPr>
-            <w:tcW w:w="842" w:type="dxa"/>
+            <w:tcW w:w="1321" w:type="dxa"/>
             <w:gridSpan w:val="3"/>
           </w:tcPr>
           <w:p>
@@ -4378,7 +4843,7 @@
         </w:tc>
         <w:tc>
           <w:tcPr>
-            <w:tcW w:w="3996" w:type="dxa"/>
+            <w:tcW w:w="3618" w:type="dxa"/>
           </w:tcPr>
           <w:p>
             <w:pPr>
@@ -4460,7 +4925,7 @@
         </w:tc>
         <w:tc>
           <w:tcPr>
-            <w:tcW w:w="1933" w:type="dxa"/>
+            <w:tcW w:w="1932" w:type="dxa"/>
           </w:tcPr>
           <w:p>
             <w:pPr>
@@ -4478,7 +4943,7 @@
         </w:tc>
         <w:tc>
           <w:tcPr>
-            <w:tcW w:w="1086" w:type="dxa"/>
+            <w:tcW w:w="1069" w:type="dxa"/>
           </w:tcPr>
           <w:p>
             <w:pPr>
@@ -4502,7 +4967,7 @@
         </w:tc>
         <w:tc>
           <w:tcPr>
-            <w:tcW w:w="1817" w:type="dxa"/>
+            <w:tcW w:w="1734" w:type="dxa"/>
             <w:gridSpan w:val="4"/>
           </w:tcPr>
           <w:p>
@@ -4521,7 +4986,7 @@
         </w:tc>
         <w:tc>
           <w:tcPr>
-            <w:tcW w:w="842" w:type="dxa"/>
+            <w:tcW w:w="1321" w:type="dxa"/>
             <w:gridSpan w:val="3"/>
           </w:tcPr>
           <w:p>
@@ -4540,7 +5005,7 @@
         </w:tc>
         <w:tc>
           <w:tcPr>
-            <w:tcW w:w="3996" w:type="dxa"/>
+            <w:tcW w:w="3618" w:type="dxa"/>
           </w:tcPr>
           <w:p>
             <w:pPr>
@@ -4625,7 +5090,7 @@
         </w:tc>
         <w:tc>
           <w:tcPr>
-            <w:tcW w:w="1933" w:type="dxa"/>
+            <w:tcW w:w="1932" w:type="dxa"/>
           </w:tcPr>
           <w:p>
             <w:pPr>
@@ -4643,7 +5108,7 @@
         </w:tc>
         <w:tc>
           <w:tcPr>
-            <w:tcW w:w="1086" w:type="dxa"/>
+            <w:tcW w:w="1069" w:type="dxa"/>
           </w:tcPr>
           <w:p>
             <w:pPr>
@@ -4667,7 +5132,7 @@
         </w:tc>
         <w:tc>
           <w:tcPr>
-            <w:tcW w:w="1817" w:type="dxa"/>
+            <w:tcW w:w="1734" w:type="dxa"/>
             <w:gridSpan w:val="4"/>
           </w:tcPr>
           <w:p>
@@ -4686,7 +5151,7 @@
         </w:tc>
         <w:tc>
           <w:tcPr>
-            <w:tcW w:w="842" w:type="dxa"/>
+            <w:tcW w:w="1321" w:type="dxa"/>
             <w:gridSpan w:val="3"/>
           </w:tcPr>
           <w:p>
@@ -4705,7 +5170,7 @@
         </w:tc>
         <w:tc>
           <w:tcPr>
-            <w:tcW w:w="3996" w:type="dxa"/>
+            <w:tcW w:w="3618" w:type="dxa"/>
           </w:tcPr>
           <w:p>
             <w:pPr>
@@ -4757,13 +5222,47 @@
                 <w:lang w:val="en-US"/>
               </w:rPr>
             </w:pPr>
+            <w:proofErr w:type="spellStart"/>
             <w:r>
               <w:rPr>
                 <w:rFonts w:ascii="Consolas" w:hAnsi="Consolas" w:cs="Consolas"/>
                 <w:lang w:val="en-US"/>
               </w:rPr>
-              <w:t>Klient wysyła wiadomość</w:t>
-            </w:r>
+              <w:t>Klient</w:t>
+            </w:r>
+            <w:proofErr w:type="spellEnd"/>
+            <w:r>
+              <w:rPr>
+                <w:rFonts w:ascii="Consolas" w:hAnsi="Consolas" w:cs="Consolas"/>
+                <w:lang w:val="en-US"/>
+              </w:rPr>
+              <w:t xml:space="preserve"> </w:t>
+            </w:r>
+            <w:proofErr w:type="spellStart"/>
+            <w:r>
+              <w:rPr>
+                <w:rFonts w:ascii="Consolas" w:hAnsi="Consolas" w:cs="Consolas"/>
+                <w:lang w:val="en-US"/>
+              </w:rPr>
+              <w:t>wysyła</w:t>
+            </w:r>
+            <w:proofErr w:type="spellEnd"/>
+            <w:r>
+              <w:rPr>
+                <w:rFonts w:ascii="Consolas" w:hAnsi="Consolas" w:cs="Consolas"/>
+                <w:lang w:val="en-US"/>
+              </w:rPr>
+              <w:t xml:space="preserve"> </w:t>
+            </w:r>
+            <w:proofErr w:type="spellStart"/>
+            <w:r>
+              <w:rPr>
+                <w:rFonts w:ascii="Consolas" w:hAnsi="Consolas" w:cs="Consolas"/>
+                <w:lang w:val="en-US"/>
+              </w:rPr>
+              <w:t>wiadomość</w:t>
+            </w:r>
+            <w:proofErr w:type="spellEnd"/>
           </w:p>
         </w:tc>
       </w:tr>
@@ -4789,7 +5288,7 @@
         </w:tc>
         <w:tc>
           <w:tcPr>
-            <w:tcW w:w="1933" w:type="dxa"/>
+            <w:tcW w:w="1932" w:type="dxa"/>
           </w:tcPr>
           <w:p>
             <w:pPr>
@@ -4809,7 +5308,7 @@
         </w:tc>
         <w:tc>
           <w:tcPr>
-            <w:tcW w:w="1086" w:type="dxa"/>
+            <w:tcW w:w="1069" w:type="dxa"/>
           </w:tcPr>
           <w:p>
             <w:pPr>
@@ -4818,6 +5317,7 @@
                 <w:lang w:val="en-US"/>
               </w:rPr>
             </w:pPr>
+            <w:proofErr w:type="spellStart"/>
             <w:r>
               <w:rPr>
                 <w:rFonts w:ascii="Consolas" w:hAnsi="Consolas" w:cs="Consolas"/>
@@ -4825,11 +5325,12 @@
               </w:rPr>
               <w:t>Klient</w:t>
             </w:r>
-          </w:p>
-        </w:tc>
-        <w:tc>
-          <w:tcPr>
-            <w:tcW w:w="1817" w:type="dxa"/>
+            <w:proofErr w:type="spellEnd"/>
+          </w:p>
+        </w:tc>
+        <w:tc>
+          <w:tcPr>
+            <w:tcW w:w="1734" w:type="dxa"/>
             <w:gridSpan w:val="4"/>
           </w:tcPr>
           <w:p>
@@ -4850,7 +5351,7 @@
         </w:tc>
         <w:tc>
           <w:tcPr>
-            <w:tcW w:w="842" w:type="dxa"/>
+            <w:tcW w:w="1321" w:type="dxa"/>
             <w:gridSpan w:val="3"/>
           </w:tcPr>
           <w:p>
@@ -4871,7 +5372,7 @@
         </w:tc>
         <w:tc>
           <w:tcPr>
-            <w:tcW w:w="3996" w:type="dxa"/>
+            <w:tcW w:w="3618" w:type="dxa"/>
           </w:tcPr>
           <w:p>
             <w:pPr>
@@ -4949,7 +5450,7 @@
         </w:tc>
         <w:tc>
           <w:tcPr>
-            <w:tcW w:w="1933" w:type="dxa"/>
+            <w:tcW w:w="1932" w:type="dxa"/>
           </w:tcPr>
           <w:p>
             <w:pPr>
@@ -4967,7 +5468,7 @@
         </w:tc>
         <w:tc>
           <w:tcPr>
-            <w:tcW w:w="1086" w:type="dxa"/>
+            <w:tcW w:w="1069" w:type="dxa"/>
           </w:tcPr>
           <w:p>
             <w:pPr>
@@ -4985,7 +5486,7 @@
         </w:tc>
         <w:tc>
           <w:tcPr>
-            <w:tcW w:w="1817" w:type="dxa"/>
+            <w:tcW w:w="1734" w:type="dxa"/>
             <w:gridSpan w:val="4"/>
           </w:tcPr>
           <w:p>
@@ -5004,7 +5505,7 @@
         </w:tc>
         <w:tc>
           <w:tcPr>
-            <w:tcW w:w="842" w:type="dxa"/>
+            <w:tcW w:w="1321" w:type="dxa"/>
             <w:gridSpan w:val="3"/>
           </w:tcPr>
           <w:p>
@@ -5029,7 +5530,7 @@
         </w:tc>
         <w:tc>
           <w:tcPr>
-            <w:tcW w:w="3996" w:type="dxa"/>
+            <w:tcW w:w="3618" w:type="dxa"/>
           </w:tcPr>
           <w:p>
             <w:pPr>
@@ -5113,7 +5614,7 @@
         </w:tc>
         <w:tc>
           <w:tcPr>
-            <w:tcW w:w="1933" w:type="dxa"/>
+            <w:tcW w:w="1932" w:type="dxa"/>
           </w:tcPr>
           <w:p>
             <w:pPr>
@@ -5131,7 +5632,7 @@
         </w:tc>
         <w:tc>
           <w:tcPr>
-            <w:tcW w:w="1086" w:type="dxa"/>
+            <w:tcW w:w="1069" w:type="dxa"/>
           </w:tcPr>
           <w:p>
             <w:pPr>
@@ -5149,7 +5650,7 @@
         </w:tc>
         <w:tc>
           <w:tcPr>
-            <w:tcW w:w="1817" w:type="dxa"/>
+            <w:tcW w:w="1734" w:type="dxa"/>
             <w:gridSpan w:val="4"/>
           </w:tcPr>
           <w:p>
@@ -5168,7 +5669,7 @@
         </w:tc>
         <w:tc>
           <w:tcPr>
-            <w:tcW w:w="842" w:type="dxa"/>
+            <w:tcW w:w="1321" w:type="dxa"/>
             <w:gridSpan w:val="3"/>
           </w:tcPr>
           <w:p>
@@ -5193,7 +5694,7 @@
         </w:tc>
         <w:tc>
           <w:tcPr>
-            <w:tcW w:w="3996" w:type="dxa"/>
+            <w:tcW w:w="3618" w:type="dxa"/>
           </w:tcPr>
           <w:p>
             <w:pPr>
@@ -5213,6 +5714,9 @@
         </w:tc>
       </w:tr>
       <w:tr>
+        <w:trPr>
+          <w:trHeight w:val="572"/>
+        </w:trPr>
         <w:tc>
           <w:tcPr>
             <w:tcW w:w="1008" w:type="dxa"/>
@@ -5247,18 +5751,132 @@
               <w:rPr>
                 <w:rFonts w:ascii="Consolas" w:hAnsi="Consolas" w:cs="Consolas"/>
               </w:rPr>
-              <w:t>połączenia – za</w:t>
-            </w:r>
-            <w:r>
-              <w:rPr>
-                <w:rFonts w:ascii="Consolas" w:hAnsi="Consolas" w:cs="Consolas"/>
-              </w:rPr>
-              <w:t xml:space="preserve"> dużo podłączonych użytkowników.</w:t>
+              <w:t>połączenia – za dużo podłączonych użytkowników.</w:t>
             </w:r>
           </w:p>
         </w:tc>
       </w:tr>
       <w:tr>
+        <w:trPr>
+          <w:trHeight w:val="288"/>
+        </w:trPr>
+        <w:tc>
+          <w:tcPr>
+            <w:tcW w:w="1008" w:type="dxa"/>
+            <w:vMerge w:val="restart"/>
+          </w:tcPr>
+          <w:p>
+            <w:pPr>
+              <w:rPr>
+                <w:rFonts w:ascii="Consolas" w:hAnsi="Consolas" w:cs="Consolas"/>
+              </w:rPr>
+            </w:pPr>
+            <w:r>
+              <w:rPr>
+                <w:rFonts w:ascii="Consolas" w:hAnsi="Consolas" w:cs="Consolas"/>
+              </w:rPr>
+              <w:t>9.1.23</w:t>
+            </w:r>
+          </w:p>
+        </w:tc>
+        <w:tc>
+          <w:tcPr>
+            <w:tcW w:w="1932" w:type="dxa"/>
+          </w:tcPr>
+          <w:p>
+            <w:pPr>
+              <w:rPr>
+                <w:rFonts w:ascii="Consolas" w:hAnsi="Consolas" w:cs="Consolas"/>
+              </w:rPr>
+            </w:pPr>
+            <w:r>
+              <w:rPr>
+                <w:rFonts w:ascii="Consolas" w:hAnsi="Consolas" w:cs="Consolas"/>
+              </w:rPr>
+              <w:t>ERRLOGIN</w:t>
+            </w:r>
+          </w:p>
+        </w:tc>
+        <w:tc>
+          <w:tcPr>
+            <w:tcW w:w="1166" w:type="dxa"/>
+            <w:gridSpan w:val="2"/>
+          </w:tcPr>
+          <w:p>
+            <w:pPr>
+              <w:rPr>
+                <w:rFonts w:ascii="Consolas" w:hAnsi="Consolas" w:cs="Consolas"/>
+              </w:rPr>
+            </w:pPr>
+            <w:r>
+              <w:rPr>
+                <w:rFonts w:ascii="Consolas" w:hAnsi="Consolas" w:cs="Consolas"/>
+              </w:rPr>
+              <w:t>Server</w:t>
+            </w:r>
+          </w:p>
+        </w:tc>
+        <w:tc>
+          <w:tcPr>
+            <w:tcW w:w="1637" w:type="dxa"/>
+            <w:gridSpan w:val="3"/>
+          </w:tcPr>
+          <w:p>
+            <w:pPr>
+              <w:rPr>
+                <w:rFonts w:ascii="Consolas" w:hAnsi="Consolas" w:cs="Consolas"/>
+              </w:rPr>
+            </w:pPr>
+            <w:r>
+              <w:rPr>
+                <w:rFonts w:ascii="Consolas" w:hAnsi="Consolas" w:cs="Consolas"/>
+              </w:rPr>
+              <w:t>-</w:t>
+            </w:r>
+          </w:p>
+        </w:tc>
+        <w:tc>
+          <w:tcPr>
+            <w:tcW w:w="1321" w:type="dxa"/>
+            <w:gridSpan w:val="3"/>
+          </w:tcPr>
+          <w:p>
+            <w:pPr>
+              <w:rPr>
+                <w:rFonts w:ascii="Consolas" w:hAnsi="Consolas" w:cs="Consolas"/>
+              </w:rPr>
+            </w:pPr>
+            <w:r>
+              <w:rPr>
+                <w:rFonts w:ascii="Consolas" w:hAnsi="Consolas" w:cs="Consolas"/>
+              </w:rPr>
+              <w:t>0x11</w:t>
+            </w:r>
+          </w:p>
+        </w:tc>
+        <w:tc>
+          <w:tcPr>
+            <w:tcW w:w="3618" w:type="dxa"/>
+          </w:tcPr>
+          <w:p>
+            <w:pPr>
+              <w:rPr>
+                <w:rFonts w:ascii="Consolas" w:hAnsi="Consolas" w:cs="Consolas"/>
+              </w:rPr>
+            </w:pPr>
+            <w:r>
+              <w:rPr>
+                <w:rFonts w:ascii="Consolas" w:hAnsi="Consolas" w:cs="Consolas"/>
+              </w:rPr>
+              <w:t>-</w:t>
+            </w:r>
+          </w:p>
+        </w:tc>
+      </w:tr>
+      <w:tr>
+        <w:trPr>
+          <w:trHeight w:val="288"/>
+        </w:trPr>
         <w:tc>
           <w:tcPr>
             <w:tcW w:w="1008" w:type="dxa"/>
@@ -5287,7 +5905,7 @@
               <w:rPr>
                 <w:rFonts w:ascii="Consolas" w:hAnsi="Consolas" w:cs="Consolas"/>
               </w:rPr>
-              <w:t>Błąd przy próbie logowania – zły login lub hasło</w:t>
+              <w:t>Błąd przy próbie logowanie – zły login lub hasło</w:t>
             </w:r>
           </w:p>
         </w:tc>
@@ -5323,7 +5941,7 @@
         </w:tc>
         <w:tc>
           <w:tcPr>
-            <w:tcW w:w="1933" w:type="dxa"/>
+            <w:tcW w:w="1932" w:type="dxa"/>
           </w:tcPr>
           <w:p>
             <w:pPr>
@@ -5341,7 +5959,7 @@
         </w:tc>
         <w:tc>
           <w:tcPr>
-            <w:tcW w:w="1086" w:type="dxa"/>
+            <w:tcW w:w="1069" w:type="dxa"/>
           </w:tcPr>
           <w:p>
             <w:pPr>
@@ -5359,7 +5977,7 @@
         </w:tc>
         <w:tc>
           <w:tcPr>
-            <w:tcW w:w="1817" w:type="dxa"/>
+            <w:tcW w:w="1734" w:type="dxa"/>
             <w:gridSpan w:val="4"/>
           </w:tcPr>
           <w:p>
@@ -5378,7 +5996,7 @@
         </w:tc>
         <w:tc>
           <w:tcPr>
-            <w:tcW w:w="842" w:type="dxa"/>
+            <w:tcW w:w="1321" w:type="dxa"/>
             <w:gridSpan w:val="3"/>
           </w:tcPr>
           <w:p>
@@ -5403,7 +6021,7 @@
         </w:tc>
         <w:tc>
           <w:tcPr>
-            <w:tcW w:w="3996" w:type="dxa"/>
+            <w:tcW w:w="3618" w:type="dxa"/>
           </w:tcPr>
           <w:p>
             <w:pPr>
@@ -5493,7 +6111,7 @@
         </w:tc>
         <w:tc>
           <w:tcPr>
-            <w:tcW w:w="1933" w:type="dxa"/>
+            <w:tcW w:w="1932" w:type="dxa"/>
           </w:tcPr>
           <w:p>
             <w:pPr>
@@ -5511,7 +6129,7 @@
         </w:tc>
         <w:tc>
           <w:tcPr>
-            <w:tcW w:w="1086" w:type="dxa"/>
+            <w:tcW w:w="1069" w:type="dxa"/>
           </w:tcPr>
           <w:p>
             <w:pPr>
@@ -5529,7 +6147,7 @@
         </w:tc>
         <w:tc>
           <w:tcPr>
-            <w:tcW w:w="1817" w:type="dxa"/>
+            <w:tcW w:w="1734" w:type="dxa"/>
             <w:gridSpan w:val="4"/>
           </w:tcPr>
           <w:p>
@@ -5548,7 +6166,7 @@
         </w:tc>
         <w:tc>
           <w:tcPr>
-            <w:tcW w:w="842" w:type="dxa"/>
+            <w:tcW w:w="1321" w:type="dxa"/>
             <w:gridSpan w:val="3"/>
           </w:tcPr>
           <w:p>
@@ -5573,7 +6191,7 @@
         </w:tc>
         <w:tc>
           <w:tcPr>
-            <w:tcW w:w="3996" w:type="dxa"/>
+            <w:tcW w:w="3618" w:type="dxa"/>
           </w:tcPr>
           <w:p>
             <w:pPr>
@@ -5657,7 +6275,7 @@
         </w:tc>
         <w:tc>
           <w:tcPr>
-            <w:tcW w:w="1933" w:type="dxa"/>
+            <w:tcW w:w="1932" w:type="dxa"/>
           </w:tcPr>
           <w:p>
             <w:pPr>
@@ -5681,7 +6299,7 @@
         </w:tc>
         <w:tc>
           <w:tcPr>
-            <w:tcW w:w="1196" w:type="dxa"/>
+            <w:tcW w:w="1166" w:type="dxa"/>
             <w:gridSpan w:val="2"/>
           </w:tcPr>
           <w:p>
@@ -5700,7 +6318,7 @@
         </w:tc>
         <w:tc>
           <w:tcPr>
-            <w:tcW w:w="963" w:type="dxa"/>
+            <w:tcW w:w="893" w:type="dxa"/>
             <w:gridSpan w:val="2"/>
           </w:tcPr>
           <w:p>
@@ -5749,7 +6367,7 @@
         </w:tc>
         <w:tc>
           <w:tcPr>
-            <w:tcW w:w="4838" w:type="dxa"/>
+            <w:tcW w:w="4939" w:type="dxa"/>
             <w:gridSpan w:val="4"/>
           </w:tcPr>
           <w:p>
@@ -5840,7 +6458,7 @@
         </w:tc>
         <w:tc>
           <w:tcPr>
-            <w:tcW w:w="1933" w:type="dxa"/>
+            <w:tcW w:w="1932" w:type="dxa"/>
           </w:tcPr>
           <w:p>
             <w:pPr>
@@ -5858,7 +6476,7 @@
         </w:tc>
         <w:tc>
           <w:tcPr>
-            <w:tcW w:w="1196" w:type="dxa"/>
+            <w:tcW w:w="1166" w:type="dxa"/>
             <w:gridSpan w:val="2"/>
           </w:tcPr>
           <w:p>
@@ -5877,7 +6495,7 @@
         </w:tc>
         <w:tc>
           <w:tcPr>
-            <w:tcW w:w="963" w:type="dxa"/>
+            <w:tcW w:w="893" w:type="dxa"/>
             <w:gridSpan w:val="2"/>
           </w:tcPr>
           <w:p>
@@ -5920,7 +6538,7 @@
         </w:tc>
         <w:tc>
           <w:tcPr>
-            <w:tcW w:w="4838" w:type="dxa"/>
+            <w:tcW w:w="4939" w:type="dxa"/>
             <w:gridSpan w:val="4"/>
           </w:tcPr>
           <w:p>
@@ -6005,7 +6623,7 @@
         </w:tc>
         <w:tc>
           <w:tcPr>
-            <w:tcW w:w="1933" w:type="dxa"/>
+            <w:tcW w:w="1932" w:type="dxa"/>
           </w:tcPr>
           <w:p>
             <w:pPr>
@@ -6023,7 +6641,7 @@
         </w:tc>
         <w:tc>
           <w:tcPr>
-            <w:tcW w:w="1086" w:type="dxa"/>
+            <w:tcW w:w="1069" w:type="dxa"/>
           </w:tcPr>
           <w:p>
             <w:pPr>
@@ -6041,7 +6659,7 @@
         </w:tc>
         <w:tc>
           <w:tcPr>
-            <w:tcW w:w="1817" w:type="dxa"/>
+            <w:tcW w:w="1734" w:type="dxa"/>
             <w:gridSpan w:val="4"/>
           </w:tcPr>
           <w:p>
@@ -6060,7 +6678,7 @@
         </w:tc>
         <w:tc>
           <w:tcPr>
-            <w:tcW w:w="842" w:type="dxa"/>
+            <w:tcW w:w="1321" w:type="dxa"/>
             <w:gridSpan w:val="3"/>
           </w:tcPr>
           <w:p>
@@ -6085,7 +6703,7 @@
         </w:tc>
         <w:tc>
           <w:tcPr>
-            <w:tcW w:w="3996" w:type="dxa"/>
+            <w:tcW w:w="3618" w:type="dxa"/>
           </w:tcPr>
           <w:p>
             <w:pPr>
@@ -6160,7 +6778,7 @@
         </w:tc>
         <w:tc>
           <w:tcPr>
-            <w:tcW w:w="1933" w:type="dxa"/>
+            <w:tcW w:w="1932" w:type="dxa"/>
           </w:tcPr>
           <w:p>
             <w:pPr>
@@ -6190,7 +6808,7 @@
         </w:tc>
         <w:tc>
           <w:tcPr>
-            <w:tcW w:w="1086" w:type="dxa"/>
+            <w:tcW w:w="1069" w:type="dxa"/>
           </w:tcPr>
           <w:p>
             <w:pPr>
@@ -6208,7 +6826,7 @@
         </w:tc>
         <w:tc>
           <w:tcPr>
-            <w:tcW w:w="1817" w:type="dxa"/>
+            <w:tcW w:w="1734" w:type="dxa"/>
             <w:gridSpan w:val="4"/>
           </w:tcPr>
           <w:p>
@@ -6227,7 +6845,7 @@
         </w:tc>
         <w:tc>
           <w:tcPr>
-            <w:tcW w:w="236" w:type="dxa"/>
+            <w:tcW w:w="744" w:type="dxa"/>
             <w:gridSpan w:val="2"/>
           </w:tcPr>
           <w:p>
@@ -6246,7 +6864,7 @@
         </w:tc>
         <w:tc>
           <w:tcPr>
-            <w:tcW w:w="4602" w:type="dxa"/>
+            <w:tcW w:w="4195" w:type="dxa"/>
             <w:gridSpan w:val="2"/>
           </w:tcPr>
           <w:p>
@@ -6328,7 +6946,7 @@
         </w:tc>
         <w:tc>
           <w:tcPr>
-            <w:tcW w:w="1933" w:type="dxa"/>
+            <w:tcW w:w="1932" w:type="dxa"/>
           </w:tcPr>
           <w:p>
             <w:pPr>
@@ -6348,7 +6966,7 @@
         </w:tc>
         <w:tc>
           <w:tcPr>
-            <w:tcW w:w="1086" w:type="dxa"/>
+            <w:tcW w:w="1069" w:type="dxa"/>
           </w:tcPr>
           <w:p>
             <w:pPr>
@@ -6368,7 +6986,7 @@
         </w:tc>
         <w:tc>
           <w:tcPr>
-            <w:tcW w:w="1817" w:type="dxa"/>
+            <w:tcW w:w="1734" w:type="dxa"/>
             <w:gridSpan w:val="4"/>
           </w:tcPr>
           <w:p>
@@ -6389,7 +7007,7 @@
         </w:tc>
         <w:tc>
           <w:tcPr>
-            <w:tcW w:w="236" w:type="dxa"/>
+            <w:tcW w:w="744" w:type="dxa"/>
             <w:gridSpan w:val="2"/>
           </w:tcPr>
           <w:p>
@@ -6410,7 +7028,7 @@
         </w:tc>
         <w:tc>
           <w:tcPr>
-            <w:tcW w:w="4602" w:type="dxa"/>
+            <w:tcW w:w="4195" w:type="dxa"/>
             <w:gridSpan w:val="2"/>
           </w:tcPr>
           <w:p>
@@ -6498,7 +7116,7 @@
         </w:tc>
         <w:tc>
           <w:tcPr>
-            <w:tcW w:w="1933" w:type="dxa"/>
+            <w:tcW w:w="1932" w:type="dxa"/>
           </w:tcPr>
           <w:p>
             <w:pPr>
@@ -6518,7 +7136,7 @@
         </w:tc>
         <w:tc>
           <w:tcPr>
-            <w:tcW w:w="1086" w:type="dxa"/>
+            <w:tcW w:w="1069" w:type="dxa"/>
           </w:tcPr>
           <w:p>
             <w:pPr>
@@ -6538,7 +7156,7 @@
         </w:tc>
         <w:tc>
           <w:tcPr>
-            <w:tcW w:w="1817" w:type="dxa"/>
+            <w:tcW w:w="1734" w:type="dxa"/>
             <w:gridSpan w:val="4"/>
           </w:tcPr>
           <w:p>
@@ -6559,7 +7177,7 @@
         </w:tc>
         <w:tc>
           <w:tcPr>
-            <w:tcW w:w="236" w:type="dxa"/>
+            <w:tcW w:w="744" w:type="dxa"/>
             <w:gridSpan w:val="2"/>
           </w:tcPr>
           <w:p>
@@ -6580,7 +7198,7 @@
         </w:tc>
         <w:tc>
           <w:tcPr>
-            <w:tcW w:w="4602" w:type="dxa"/>
+            <w:tcW w:w="4195" w:type="dxa"/>
             <w:gridSpan w:val="2"/>
           </w:tcPr>
           <w:p>
@@ -6661,7 +7279,7 @@
         </w:tc>
         <w:tc>
           <w:tcPr>
-            <w:tcW w:w="1933" w:type="dxa"/>
+            <w:tcW w:w="1932" w:type="dxa"/>
           </w:tcPr>
           <w:p>
             <w:pPr>
@@ -6681,7 +7299,7 @@
         </w:tc>
         <w:tc>
           <w:tcPr>
-            <w:tcW w:w="1086" w:type="dxa"/>
+            <w:tcW w:w="1069" w:type="dxa"/>
           </w:tcPr>
           <w:p>
             <w:pPr>
@@ -6701,7 +7319,7 @@
         </w:tc>
         <w:tc>
           <w:tcPr>
-            <w:tcW w:w="1817" w:type="dxa"/>
+            <w:tcW w:w="1734" w:type="dxa"/>
             <w:gridSpan w:val="4"/>
           </w:tcPr>
           <w:p>
@@ -6722,7 +7340,7 @@
         </w:tc>
         <w:tc>
           <w:tcPr>
-            <w:tcW w:w="236" w:type="dxa"/>
+            <w:tcW w:w="744" w:type="dxa"/>
             <w:gridSpan w:val="2"/>
           </w:tcPr>
           <w:p>
@@ -6743,7 +7361,7 @@
         </w:tc>
         <w:tc>
           <w:tcPr>
-            <w:tcW w:w="4602" w:type="dxa"/>
+            <w:tcW w:w="4195" w:type="dxa"/>
             <w:gridSpan w:val="2"/>
           </w:tcPr>
           <w:p>
@@ -6824,7 +7442,7 @@
         </w:tc>
         <w:tc>
           <w:tcPr>
-            <w:tcW w:w="1933" w:type="dxa"/>
+            <w:tcW w:w="1932" w:type="dxa"/>
           </w:tcPr>
           <w:p>
             <w:pPr>
@@ -6844,7 +7462,7 @@
         </w:tc>
         <w:tc>
           <w:tcPr>
-            <w:tcW w:w="1196" w:type="dxa"/>
+            <w:tcW w:w="1166" w:type="dxa"/>
             <w:gridSpan w:val="2"/>
           </w:tcPr>
           <w:p>
@@ -6865,7 +7483,7 @@
         </w:tc>
         <w:tc>
           <w:tcPr>
-            <w:tcW w:w="791" w:type="dxa"/>
+            <w:tcW w:w="761" w:type="dxa"/>
           </w:tcPr>
           <w:p>
             <w:pPr>
@@ -6885,7 +7503,7 @@
         </w:tc>
         <w:tc>
           <w:tcPr>
-            <w:tcW w:w="992" w:type="dxa"/>
+            <w:tcW w:w="1116" w:type="dxa"/>
             <w:gridSpan w:val="3"/>
           </w:tcPr>
           <w:p>
@@ -6906,7 +7524,7 @@
         </w:tc>
         <w:tc>
           <w:tcPr>
-            <w:tcW w:w="4762" w:type="dxa"/>
+            <w:tcW w:w="4699" w:type="dxa"/>
             <w:gridSpan w:val="3"/>
           </w:tcPr>
           <w:p>
@@ -6986,15 +7604,23 @@
         <w:t>kolekcji</w:t>
       </w:r>
       <w:r>
-        <w:t>). Długość może być też określona przez typ danej – wtedy wartości zawarte w polu DŁUGOŚĆ DANEJ nie mają znaczenia. Dane wystepuję w pakiecie w kolejności w jakiej są określone w tabeli 9.1.</w:t>
+        <w:t xml:space="preserve">). Długość może być też określona przez typ danej – wtedy wartości zawarte w polu DŁUGOŚĆ DANEJ nie mają znaczenia. Dane </w:t>
+      </w:r>
+      <w:proofErr w:type="spellStart"/>
+      <w:r>
+        <w:t>wystepuję</w:t>
+      </w:r>
+      <w:proofErr w:type="spellEnd"/>
+      <w:r>
+        <w:t xml:space="preserve"> w pakiecie w kolejności w jakiej są określone w tabeli 9.1.</w:t>
       </w:r>
     </w:p>
     <w:tbl>
       <w:tblPr>
-        <w:tblStyle w:val="TableGrid"/>
+        <w:tblStyle w:val="Tabela-Siatka"/>
         <w:tblW w:w="10740" w:type="dxa"/>
         <w:tblLayout w:type="fixed"/>
-        <w:tblLook w:val="04A0" w:firstRow="1" w:lastRow="0" w:firstColumn="1" w:lastColumn="0" w:noHBand="0" w:noVBand="1"/>
+        <w:tblLook w:val="04A0"/>
       </w:tblPr>
       <w:tblGrid>
         <w:gridCol w:w="1008"/>
@@ -7059,6 +7685,7 @@
               <w:rPr>
                 <w:rFonts w:ascii="Consolas" w:hAnsi="Consolas" w:cs="Consolas"/>
               </w:rPr>
+              <w:lastRenderedPageBreak/>
               <w:t>9</w:t>
             </w:r>
             <w:r>
@@ -7145,7 +7772,6 @@
               <w:rPr>
                 <w:rFonts w:ascii="Consolas" w:hAnsi="Consolas" w:cs="Consolas"/>
               </w:rPr>
-              <w:lastRenderedPageBreak/>
               <w:t>9</w:t>
             </w:r>
             <w:r>
@@ -7298,7 +7924,49 @@
               <w:rPr>
                 <w:rFonts w:ascii="Consolas" w:hAnsi="Consolas" w:cs="Consolas"/>
               </w:rPr>
-              <w:t>Wartość całkowita powstała z zahashowania funkcją DJB stringa powstałego ze skonkatenowania hashu hasła klienta i salta</w:t>
+              <w:t xml:space="preserve">Wartość całkowita powstała z </w:t>
+            </w:r>
+            <w:proofErr w:type="spellStart"/>
+            <w:r>
+              <w:rPr>
+                <w:rFonts w:ascii="Consolas" w:hAnsi="Consolas" w:cs="Consolas"/>
+              </w:rPr>
+              <w:t>zahashowania</w:t>
+            </w:r>
+            <w:proofErr w:type="spellEnd"/>
+            <w:r>
+              <w:rPr>
+                <w:rFonts w:ascii="Consolas" w:hAnsi="Consolas" w:cs="Consolas"/>
+              </w:rPr>
+              <w:t xml:space="preserve"> funkcją DJB </w:t>
+            </w:r>
+            <w:proofErr w:type="spellStart"/>
+            <w:r>
+              <w:rPr>
+                <w:rFonts w:ascii="Consolas" w:hAnsi="Consolas" w:cs="Consolas"/>
+              </w:rPr>
+              <w:t>stringa</w:t>
+            </w:r>
+            <w:proofErr w:type="spellEnd"/>
+            <w:r>
+              <w:rPr>
+                <w:rFonts w:ascii="Consolas" w:hAnsi="Consolas" w:cs="Consolas"/>
+              </w:rPr>
+              <w:t xml:space="preserve"> powstałego ze skonkatenowania </w:t>
+            </w:r>
+            <w:proofErr w:type="spellStart"/>
+            <w:r>
+              <w:rPr>
+                <w:rFonts w:ascii="Consolas" w:hAnsi="Consolas" w:cs="Consolas"/>
+              </w:rPr>
+              <w:t>hashu</w:t>
+            </w:r>
+            <w:proofErr w:type="spellEnd"/>
+            <w:r>
+              <w:rPr>
+                <w:rFonts w:ascii="Consolas" w:hAnsi="Consolas" w:cs="Consolas"/>
+              </w:rPr>
+              <w:t xml:space="preserve"> hasła klienta i salta</w:t>
             </w:r>
           </w:p>
         </w:tc>
@@ -7384,7 +8052,35 @@
               <w:rPr>
                 <w:rFonts w:ascii="Consolas" w:hAnsi="Consolas" w:cs="Consolas"/>
               </w:rPr>
-              <w:t>Treść wiadomości. Wypełnialne pola wiadomości są oznaczane w następujący sposób - „{nazwapola}”. Parzyste ciągi znaków „{„w szablonie oznaczają dwa razy krótsze ciągi znaków „{„. Dla „}” analogicznie</w:t>
+              <w:t xml:space="preserve">Treść wiadomości. </w:t>
+            </w:r>
+            <w:proofErr w:type="spellStart"/>
+            <w:r>
+              <w:rPr>
+                <w:rFonts w:ascii="Consolas" w:hAnsi="Consolas" w:cs="Consolas"/>
+              </w:rPr>
+              <w:t>Wypełnialne</w:t>
+            </w:r>
+            <w:proofErr w:type="spellEnd"/>
+            <w:r>
+              <w:rPr>
+                <w:rFonts w:ascii="Consolas" w:hAnsi="Consolas" w:cs="Consolas"/>
+              </w:rPr>
+              <w:t xml:space="preserve"> pola wiadomości są oznaczane w następujący sposób - „{</w:t>
+            </w:r>
+            <w:proofErr w:type="spellStart"/>
+            <w:r>
+              <w:rPr>
+                <w:rFonts w:ascii="Consolas" w:hAnsi="Consolas" w:cs="Consolas"/>
+              </w:rPr>
+              <w:t>nazwapola</w:t>
+            </w:r>
+            <w:proofErr w:type="spellEnd"/>
+            <w:r>
+              <w:rPr>
+                <w:rFonts w:ascii="Consolas" w:hAnsi="Consolas" w:cs="Consolas"/>
+              </w:rPr>
+              <w:t>}”. Parzyste ciągi znaków „{„w szablonie oznaczają dwa razy krótsze ciągi znaków „{„. Dla „}” analogicznie</w:t>
             </w:r>
           </w:p>
         </w:tc>
@@ -8033,11 +8729,19 @@
                 <w:rFonts w:ascii="Consolas" w:hAnsi="Consolas" w:cs="Consolas"/>
               </w:rPr>
             </w:pPr>
-            <w:r>
-              <w:rPr>
-                <w:rFonts w:ascii="Consolas" w:hAnsi="Consolas" w:cs="Consolas"/>
-              </w:rPr>
-              <w:t>Hash nowego hasła klienta</w:t>
+            <w:proofErr w:type="spellStart"/>
+            <w:r>
+              <w:rPr>
+                <w:rFonts w:ascii="Consolas" w:hAnsi="Consolas" w:cs="Consolas"/>
+              </w:rPr>
+              <w:t>Hash</w:t>
+            </w:r>
+            <w:proofErr w:type="spellEnd"/>
+            <w:r>
+              <w:rPr>
+                <w:rFonts w:ascii="Consolas" w:hAnsi="Consolas" w:cs="Consolas"/>
+              </w:rPr>
+              <w:t xml:space="preserve"> nowego hasła klienta</w:t>
             </w:r>
           </w:p>
         </w:tc>
@@ -8140,54 +8844,133 @@
     <w:p/>
     <w:p>
       <w:r>
-        <w:t>Każda kolekcja danych w polu DŁUGOŚĆ DANEJ zawiera liczbę elementów w kolekcji które zawiera. Wszystkie dane wysyłane w komunikacie są podane w kolejności podanej w tabeli 9.1. Wszystkie pola wiadomości VAL wystepują w takiej kolejności w jakiej występują w szablonie wiadomości.</w:t>
+        <w:t xml:space="preserve">Każda kolekcja danych w polu DŁUGOŚĆ DANEJ zawiera liczbę elementów w kolekcji które zawiera. Wszystkie dane wysyłane w komunikacie są podane w kolejności podanej w tabeli 9.1. Wszystkie pola wiadomości VAL </w:t>
+      </w:r>
+      <w:proofErr w:type="spellStart"/>
+      <w:r>
+        <w:t>wystepują</w:t>
+      </w:r>
+      <w:proofErr w:type="spellEnd"/>
+      <w:r>
+        <w:t xml:space="preserve"> w takiej kolejności w jakiej występują w szablonie wiadomości.</w:t>
       </w:r>
     </w:p>
     <w:p>
       <w:r>
         <w:tab/>
-        <w:t>Przy autoryzacji klienta używana będzie funkcja skrótu DJBhash</w:t>
-      </w:r>
+        <w:t xml:space="preserve">Przy autoryzacji klienta używana będzie funkcja skrótu </w:t>
+      </w:r>
+      <w:proofErr w:type="spellStart"/>
+      <w:r>
+        <w:t>DJBhash</w:t>
+      </w:r>
+      <w:proofErr w:type="spellEnd"/>
       <w:r>
         <w:t xml:space="preserve"> (</w:t>
       </w:r>
-      <w:r>
-        <w:t>unsigned int DJBHash(const string&amp; str)</w:t>
-      </w:r>
+      <w:proofErr w:type="spellStart"/>
+      <w:r>
+        <w:t>unsigned</w:t>
+      </w:r>
+      <w:proofErr w:type="spellEnd"/>
+      <w:r>
+        <w:t xml:space="preserve"> </w:t>
+      </w:r>
+      <w:proofErr w:type="spellStart"/>
+      <w:r>
+        <w:t>int</w:t>
+      </w:r>
+      <w:proofErr w:type="spellEnd"/>
+      <w:r>
+        <w:t xml:space="preserve"> </w:t>
+      </w:r>
+      <w:proofErr w:type="spellStart"/>
+      <w:r>
+        <w:t>DJBHash</w:t>
+      </w:r>
+      <w:proofErr w:type="spellEnd"/>
+      <w:r>
+        <w:t>(</w:t>
+      </w:r>
+      <w:proofErr w:type="spellStart"/>
+      <w:r>
+        <w:t>const</w:t>
+      </w:r>
+      <w:proofErr w:type="spellEnd"/>
+      <w:r>
+        <w:t xml:space="preserve"> </w:t>
+      </w:r>
+      <w:proofErr w:type="spellStart"/>
+      <w:r>
+        <w:t>string</w:t>
+      </w:r>
+      <w:proofErr w:type="spellEnd"/>
+      <w:r>
+        <w:t xml:space="preserve">&amp; </w:t>
+      </w:r>
+      <w:proofErr w:type="spellStart"/>
+      <w:r>
+        <w:t>str</w:t>
+      </w:r>
+      <w:proofErr w:type="spellEnd"/>
       <w:r>
         <w:t>)</w:t>
       </w:r>
       <w:r>
-        <w:t>. Po połączeniu moduł ClientSession odsyłał będzie klientowi salt, który klient dołączy do hasła przed hashowaniem. Jako że cały czas stosujemy jedną funkcję skrótu, dodany salt zabezpieczał będzie przed atakami częstotliwościowymi.</w:t>
-      </w:r>
-    </w:p>
-    <w:p>
-      <w:pPr>
-        <w:pStyle w:val="Heading2"/>
-      </w:pPr>
-      <w:r>
-        <w:t>9.2 Diagram stanów modułu ClientSession</w:t>
-      </w:r>
+        <w:t>)</w:t>
+      </w:r>
+      <w:r>
+        <w:t xml:space="preserve">. Po połączeniu moduł </w:t>
+      </w:r>
+      <w:proofErr w:type="spellStart"/>
+      <w:r>
+        <w:t>ClientSession</w:t>
+      </w:r>
+      <w:proofErr w:type="spellEnd"/>
+      <w:r>
+        <w:t xml:space="preserve"> odsyłał będzie klientowi salt, który klient dołączy do hasła przed </w:t>
+      </w:r>
+      <w:proofErr w:type="spellStart"/>
+      <w:r>
+        <w:t>hashowaniem</w:t>
+      </w:r>
+      <w:proofErr w:type="spellEnd"/>
+      <w:r>
+        <w:t>. Jako że cały czas stosujemy jedną funkcję skrótu, dodany salt zabezpieczał będzie przed atakami częstotliwościowymi.</w:t>
+      </w:r>
+    </w:p>
+    <w:p>
+      <w:pPr>
+        <w:pStyle w:val="Nagwek2"/>
+      </w:pPr>
+      <w:r>
+        <w:t xml:space="preserve">9.2 Diagram stanów modułu </w:t>
+      </w:r>
+      <w:proofErr w:type="spellStart"/>
+      <w:r>
+        <w:t>ClientSession</w:t>
+      </w:r>
+      <w:proofErr w:type="spellEnd"/>
       <w:r>
         <w:t xml:space="preserve"> (protokół ASIA)</w:t>
       </w:r>
     </w:p>
     <w:p>
       <w:pPr>
-        <w:pStyle w:val="Heading1"/>
+        <w:pStyle w:val="Nagwek1"/>
       </w:pPr>
       <w:r>
         <w:object w:dxaOrig="17076" w:dyaOrig="4380">
-          <v:shape id="_x0000_i1030" type="#_x0000_t75" style="width:522.75pt;height:133.5pt" o:ole="">
+          <v:shape id="_x0000_i1026" type="#_x0000_t75" style="width:522.6pt;height:133.8pt" o:ole="">
             <v:imagedata r:id="rId12" o:title=""/>
           </v:shape>
-          <o:OLEObject Type="Embed" ProgID="Visio.Drawing.15" ShapeID="_x0000_i1030" DrawAspect="Content" ObjectID="_1512643985" r:id="rId13"/>
+          <o:OLEObject Type="Embed" ProgID="Visio.Drawing.15" ShapeID="_x0000_i1026" DrawAspect="Content" ObjectID="_1512809557" r:id="rId13"/>
         </w:object>
       </w:r>
     </w:p>
     <w:p>
       <w:pPr>
-        <w:pStyle w:val="Heading1"/>
+        <w:pStyle w:val="Nagwek1"/>
       </w:pPr>
       <w:r>
         <w:t>10. Opis protokołu szyfrującego</w:t>
@@ -8209,90 +8992,162 @@
           <w:sz w:val="26"/>
           <w:szCs w:val="26"/>
         </w:rPr>
-        <w:t>10.1 Opis modułu Cipher</w:t>
-      </w:r>
-    </w:p>
-    <w:p>
-      <w:pPr>
-        <w:ind w:firstLine="708"/>
-        <w:rPr>
-          <w:color w:val="000000" w:themeColor="text1"/>
-        </w:rPr>
-      </w:pPr>
-      <w:r>
-        <w:rPr>
-          <w:color w:val="000000" w:themeColor="text1"/>
-        </w:rPr>
-        <w:t>Moduł Cipher odpowiedzialny będzie za zaszyfrowywanie oraz odszyfrowywanie przesyłanych przez niego danych. Podstawowym sposobem szyfrowania będzie szyfrowanie</w:t>
-      </w:r>
-      <w:r>
-        <w:rPr>
-          <w:color w:val="000000" w:themeColor="text1"/>
-        </w:rPr>
-        <w:t xml:space="preserve"> XOR</w:t>
-      </w:r>
-      <w:r>
-        <w:rPr>
-          <w:color w:val="000000" w:themeColor="text1"/>
-        </w:rPr>
-        <w:t xml:space="preserve"> korzystające z 48 – bitowego klucza</w:t>
-      </w:r>
-      <w:r>
-        <w:rPr>
-          <w:color w:val="000000" w:themeColor="text1"/>
-        </w:rPr>
-        <w:t xml:space="preserve">. </w:t>
-      </w:r>
-      <w:r>
-        <w:rPr>
-          <w:color w:val="000000" w:themeColor="text1"/>
-        </w:rPr>
-        <w:t>Wybrany został łatwy i nie najbezpieczniejszy sposób szyfrowania ponieważ szyfrowanie nie jest głównym celem projektu.</w:t>
-      </w:r>
-      <w:r>
-        <w:rPr>
-          <w:color w:val="000000" w:themeColor="text1"/>
-        </w:rPr>
-        <w:br/>
-      </w:r>
-      <w:r>
-        <w:rPr>
-          <w:color w:val="000000" w:themeColor="text1"/>
-        </w:rPr>
-        <w:tab/>
-        <w:t>Moduł ten będzie</w:t>
-      </w:r>
-      <w:r>
-        <w:rPr>
-          <w:color w:val="000000" w:themeColor="text1"/>
-        </w:rPr>
-        <w:t xml:space="preserve"> udostępniał interfejs dla modułu TcpLayer, ClientSession oraz RootManager. Tworzony będzie jeden moduł Cipher per klient.</w:t>
-      </w:r>
-      <w:r>
-        <w:rPr>
-          <w:color w:val="000000" w:themeColor="text1"/>
-        </w:rPr>
-        <w:t xml:space="preserve"> Korzystał on będzie z dedykowanego protokołu szyfrującego.</w:t>
-      </w:r>
-    </w:p>
-    <w:p>
-      <w:pPr>
+        <w:t xml:space="preserve">10.1 Opis modułu </w:t>
+      </w:r>
+      <w:proofErr w:type="spellStart"/>
+      <w:r>
         <w:rPr>
           <w:b/>
           <w:color w:val="5B9BD5" w:themeColor="accent1"/>
           <w:sz w:val="26"/>
           <w:szCs w:val="26"/>
         </w:rPr>
-      </w:pPr>
-      <w:r>
+        <w:t>Cipher</w:t>
+      </w:r>
+      <w:proofErr w:type="spellEnd"/>
+    </w:p>
+    <w:p>
+      <w:pPr>
+        <w:ind w:firstLine="708"/>
+        <w:rPr>
+          <w:color w:val="000000" w:themeColor="text1"/>
+        </w:rPr>
+      </w:pPr>
+      <w:r>
+        <w:rPr>
+          <w:color w:val="000000" w:themeColor="text1"/>
+        </w:rPr>
+        <w:t xml:space="preserve">Moduł </w:t>
+      </w:r>
+      <w:proofErr w:type="spellStart"/>
+      <w:r>
+        <w:rPr>
+          <w:color w:val="000000" w:themeColor="text1"/>
+        </w:rPr>
+        <w:t>Cipher</w:t>
+      </w:r>
+      <w:proofErr w:type="spellEnd"/>
+      <w:r>
+        <w:rPr>
+          <w:color w:val="000000" w:themeColor="text1"/>
+        </w:rPr>
+        <w:t xml:space="preserve"> odpowiedzialny będzie za zaszyfrowywanie oraz odszyfrowywanie przesyłanych przez niego danych. Podstawowym sposobem szyfrowania będzie szyfrowanie</w:t>
+      </w:r>
+      <w:r>
+        <w:rPr>
+          <w:color w:val="000000" w:themeColor="text1"/>
+        </w:rPr>
+        <w:t xml:space="preserve"> XOR</w:t>
+      </w:r>
+      <w:r>
+        <w:rPr>
+          <w:color w:val="000000" w:themeColor="text1"/>
+        </w:rPr>
+        <w:t xml:space="preserve"> korzystające z 48 – bitowego klucza</w:t>
+      </w:r>
+      <w:r>
+        <w:rPr>
+          <w:color w:val="000000" w:themeColor="text1"/>
+        </w:rPr>
+        <w:t xml:space="preserve">. </w:t>
+      </w:r>
+      <w:r>
+        <w:rPr>
+          <w:color w:val="000000" w:themeColor="text1"/>
+        </w:rPr>
+        <w:t>Wybrany został łatwy i nie najbezpieczniejszy sposób szyfrowania ponieważ szyfrowanie nie jest głównym celem projektu.</w:t>
+      </w:r>
+      <w:r>
+        <w:rPr>
+          <w:color w:val="000000" w:themeColor="text1"/>
+        </w:rPr>
+        <w:br/>
+      </w:r>
+      <w:r>
+        <w:rPr>
+          <w:color w:val="000000" w:themeColor="text1"/>
+        </w:rPr>
+        <w:tab/>
+        <w:t>Moduł ten będzie</w:t>
+      </w:r>
+      <w:r>
+        <w:rPr>
+          <w:color w:val="000000" w:themeColor="text1"/>
+        </w:rPr>
+        <w:t xml:space="preserve"> udostępniał interfejs dla modułu </w:t>
+      </w:r>
+      <w:proofErr w:type="spellStart"/>
+      <w:r>
+        <w:rPr>
+          <w:color w:val="000000" w:themeColor="text1"/>
+        </w:rPr>
+        <w:t>TcpLayer</w:t>
+      </w:r>
+      <w:proofErr w:type="spellEnd"/>
+      <w:r>
+        <w:rPr>
+          <w:color w:val="000000" w:themeColor="text1"/>
+        </w:rPr>
+        <w:t xml:space="preserve">, </w:t>
+      </w:r>
+      <w:proofErr w:type="spellStart"/>
+      <w:r>
+        <w:rPr>
+          <w:color w:val="000000" w:themeColor="text1"/>
+        </w:rPr>
+        <w:t>ClientSession</w:t>
+      </w:r>
+      <w:proofErr w:type="spellEnd"/>
+      <w:r>
+        <w:rPr>
+          <w:color w:val="000000" w:themeColor="text1"/>
+        </w:rPr>
+        <w:t xml:space="preserve"> oraz </w:t>
+      </w:r>
+      <w:proofErr w:type="spellStart"/>
+      <w:r>
+        <w:rPr>
+          <w:color w:val="000000" w:themeColor="text1"/>
+        </w:rPr>
+        <w:t>RootManager</w:t>
+      </w:r>
+      <w:proofErr w:type="spellEnd"/>
+      <w:r>
+        <w:rPr>
+          <w:color w:val="000000" w:themeColor="text1"/>
+        </w:rPr>
+        <w:t xml:space="preserve">. Tworzony będzie jeden moduł </w:t>
+      </w:r>
+      <w:proofErr w:type="spellStart"/>
+      <w:r>
+        <w:rPr>
+          <w:color w:val="000000" w:themeColor="text1"/>
+        </w:rPr>
+        <w:t>Cipher</w:t>
+      </w:r>
+      <w:proofErr w:type="spellEnd"/>
+      <w:r>
+        <w:rPr>
+          <w:color w:val="000000" w:themeColor="text1"/>
+        </w:rPr>
+        <w:t xml:space="preserve"> per klient.</w:t>
+      </w:r>
+      <w:r>
+        <w:rPr>
+          <w:color w:val="000000" w:themeColor="text1"/>
+        </w:rPr>
+        <w:t xml:space="preserve"> Korzystał on będzie z dedykowanego protokołu szyfrującego.</w:t>
+      </w:r>
+    </w:p>
+    <w:p>
+      <w:pPr>
         <w:rPr>
           <w:b/>
           <w:color w:val="5B9BD5" w:themeColor="accent1"/>
           <w:sz w:val="26"/>
           <w:szCs w:val="26"/>
         </w:rPr>
-        <w:t>10.</w:t>
-      </w:r>
+      </w:pPr>
       <w:r>
         <w:rPr>
           <w:b/>
@@ -8300,7 +9155,7 @@
           <w:sz w:val="26"/>
           <w:szCs w:val="26"/>
         </w:rPr>
-        <w:t>2</w:t>
+        <w:t>10.</w:t>
       </w:r>
       <w:r>
         <w:rPr>
@@ -8309,14 +9164,23 @@
           <w:sz w:val="26"/>
           <w:szCs w:val="26"/>
         </w:rPr>
+        <w:t>2</w:t>
+      </w:r>
+      <w:r>
+        <w:rPr>
+          <w:b/>
+          <w:color w:val="5B9BD5" w:themeColor="accent1"/>
+          <w:sz w:val="26"/>
+          <w:szCs w:val="26"/>
+        </w:rPr>
         <w:t xml:space="preserve"> Format ramki</w:t>
       </w:r>
     </w:p>
     <w:tbl>
       <w:tblPr>
-        <w:tblStyle w:val="TableGrid"/>
+        <w:tblStyle w:val="Tabela-Siatka"/>
         <w:tblW w:w="0" w:type="auto"/>
-        <w:tblLook w:val="04A0" w:firstRow="1" w:lastRow="0" w:firstColumn="1" w:lastColumn="0" w:noHBand="0" w:noVBand="1"/>
+        <w:tblLook w:val="04A0"/>
       </w:tblPr>
       <w:tblGrid>
         <w:gridCol w:w="2093"/>
@@ -8495,9 +9359,9 @@
     </w:p>
     <w:tbl>
       <w:tblPr>
-        <w:tblStyle w:val="TableGrid"/>
+        <w:tblStyle w:val="Tabela-Siatka"/>
         <w:tblW w:w="0" w:type="auto"/>
-        <w:tblLook w:val="04A0" w:firstRow="1" w:lastRow="0" w:firstColumn="1" w:lastColumn="0" w:noHBand="0" w:noVBand="1"/>
+        <w:tblLook w:val="04A0"/>
       </w:tblPr>
       <w:tblGrid>
         <w:gridCol w:w="696"/>
@@ -8670,21 +9534,40 @@
           <w:sz w:val="26"/>
           <w:szCs w:val="26"/>
         </w:rPr>
-        <w:t xml:space="preserve"> Diagram stanów modułu Cipher</w:t>
-      </w:r>
-    </w:p>
-    <w:p>
-      <w:pPr>
+        <w:t xml:space="preserve"> Diagram stanów modułu </w:t>
+      </w:r>
+      <w:proofErr w:type="spellStart"/>
+      <w:r>
         <w:rPr>
           <w:b/>
           <w:color w:val="5B9BD5" w:themeColor="accent1"/>
           <w:sz w:val="26"/>
           <w:szCs w:val="26"/>
         </w:rPr>
+        <w:t>Cipher</w:t>
+      </w:r>
+      <w:proofErr w:type="spellEnd"/>
+    </w:p>
+    <w:p>
+      <w:pPr>
+        <w:rPr>
+          <w:b/>
+          <w:color w:val="5B9BD5" w:themeColor="accent1"/>
+          <w:sz w:val="26"/>
+          <w:szCs w:val="26"/>
+        </w:rPr>
       </w:pPr>
       <w:r>
         <w:tab/>
-        <w:t>Szyfrowanie XOR protokołu szyfrującego modułu Cipher jest bezstanowe. Ogranicza się ono do jednej operacji zaszyfrowania</w:t>
+        <w:t xml:space="preserve">Szyfrowanie XOR protokołu szyfrującego modułu </w:t>
+      </w:r>
+      <w:proofErr w:type="spellStart"/>
+      <w:r>
+        <w:t>Cipher</w:t>
+      </w:r>
+      <w:proofErr w:type="spellEnd"/>
+      <w:r>
+        <w:t xml:space="preserve"> jest bezstanowe. Ogranicza się ono do jednej operacji zaszyfrowania</w:t>
       </w:r>
       <w:r>
         <w:t>/odszyfrowania</w:t>
@@ -8695,7 +9578,7 @@
     </w:p>
     <w:p>
       <w:pPr>
-        <w:pStyle w:val="Heading1"/>
+        <w:pStyle w:val="Nagwek1"/>
       </w:pPr>
       <w:r>
         <w:t>1</w:t>
@@ -8704,8 +9587,13 @@
         <w:t>1</w:t>
       </w:r>
       <w:r>
-        <w:t>. Opis modułu TCPLayer</w:t>
-      </w:r>
+        <w:t xml:space="preserve">. Opis modułu </w:t>
+      </w:r>
+      <w:proofErr w:type="spellStart"/>
+      <w:r>
+        <w:t>TCPLayer</w:t>
+      </w:r>
+      <w:proofErr w:type="spellEnd"/>
     </w:p>
     <w:p>
       <w:pPr>
@@ -8713,8 +9601,13 @@
         <w:ind w:firstLine="708"/>
       </w:pPr>
       <w:r>
-        <w:t>Moduł TCPLayer</w:t>
-      </w:r>
+        <w:t xml:space="preserve">Moduł </w:t>
+      </w:r>
+      <w:proofErr w:type="spellStart"/>
+      <w:r>
+        <w:t>TCPLayer</w:t>
+      </w:r>
+      <w:proofErr w:type="spellEnd"/>
       <w:r>
         <w:t xml:space="preserve"> to moduł oparty o protokół bezstanowy, który</w:t>
       </w:r>
@@ -8735,21 +9628,25 @@
       <w:r>
         <w:t xml:space="preserve"> o metody </w:t>
       </w:r>
+      <w:proofErr w:type="spellStart"/>
       <w:r>
         <w:rPr>
           <w:i/>
         </w:rPr>
         <w:t>send</w:t>
       </w:r>
+      <w:proofErr w:type="spellEnd"/>
       <w:r>
         <w:t xml:space="preserve"> i </w:t>
       </w:r>
+      <w:proofErr w:type="spellStart"/>
       <w:r>
         <w:rPr>
           <w:i/>
         </w:rPr>
         <w:t>receive</w:t>
       </w:r>
+      <w:proofErr w:type="spellEnd"/>
       <w:r>
         <w:rPr>
           <w:i/>
@@ -8757,7 +9654,39 @@
         <w:t xml:space="preserve">. </w:t>
       </w:r>
       <w:r>
-        <w:t xml:space="preserve">Metoda send będzie wywoływana przez moduł szyfrujący. Będzie ona opakowywać otrzymane od  modułu szyfrującego dane, tak aby były zgodne z ramką protokołu TCPLayer. Po wysłaniu danych funkcja send uruchamiać będzie prywatną funkcję receive, w której klient oczekiwać będzie na otrzymanie danych od serwera. Kiedy nadejdą dane od serwera, zostaną odpakowane z nagłówków i przekazane do modułu szyfrującego. </w:t>
+        <w:t xml:space="preserve">Metoda </w:t>
+      </w:r>
+      <w:proofErr w:type="spellStart"/>
+      <w:r>
+        <w:t>send</w:t>
+      </w:r>
+      <w:proofErr w:type="spellEnd"/>
+      <w:r>
+        <w:t xml:space="preserve"> będzie wywoływana przez moduł szyfrujący. Będzie ona opakowywać otrzymane od  modułu szyfrującego dane, tak aby były zgodne z ramką protokołu </w:t>
+      </w:r>
+      <w:proofErr w:type="spellStart"/>
+      <w:r>
+        <w:t>TCPLayer</w:t>
+      </w:r>
+      <w:proofErr w:type="spellEnd"/>
+      <w:r>
+        <w:t xml:space="preserve">. Po wysłaniu danych funkcja </w:t>
+      </w:r>
+      <w:proofErr w:type="spellStart"/>
+      <w:r>
+        <w:t>send</w:t>
+      </w:r>
+      <w:proofErr w:type="spellEnd"/>
+      <w:r>
+        <w:t xml:space="preserve"> uruchamiać będzie prywatną funkcję </w:t>
+      </w:r>
+      <w:proofErr w:type="spellStart"/>
+      <w:r>
+        <w:t>receive</w:t>
+      </w:r>
+      <w:proofErr w:type="spellEnd"/>
+      <w:r>
+        <w:t xml:space="preserve">, w której klient oczekiwać będzie na otrzymanie danych od serwera. Kiedy nadejdą dane od serwera, zostaną odpakowane z nagłówków i przekazane do modułu szyfrującego. </w:t>
       </w:r>
     </w:p>
     <w:p>
@@ -8765,7 +9694,15 @@
         <w:spacing w:after="0"/>
       </w:pPr>
       <w:r>
-        <w:t>Ramka protokołu TCPLayer:</w:t>
+        <w:t xml:space="preserve">Ramka protokołu </w:t>
+      </w:r>
+      <w:proofErr w:type="spellStart"/>
+      <w:r>
+        <w:t>TCPLayer</w:t>
+      </w:r>
+      <w:proofErr w:type="spellEnd"/>
+      <w:r>
+        <w:t>:</w:t>
       </w:r>
     </w:p>
     <w:p>
@@ -8850,7 +9787,7 @@
     <w:p/>
     <w:p>
       <w:pPr>
-        <w:pStyle w:val="Heading1"/>
+        <w:pStyle w:val="Nagwek1"/>
       </w:pPr>
       <w:r>
         <w:rPr>
@@ -8960,7 +9897,7 @@
     <w:p/>
     <w:p>
       <w:pPr>
-        <w:pStyle w:val="Heading1"/>
+        <w:pStyle w:val="Nagwek1"/>
         <w:spacing w:before="0"/>
       </w:pPr>
       <w:r>
@@ -9050,8 +9987,9 @@
           <w:szCs w:val="24"/>
           <w:shd w:val="clear" w:color="auto" w:fill="FFFFFF"/>
         </w:rPr>
-        <w:t>funkcjonalności wybranych komponentów.</w:t>
-      </w:r>
+        <w:t xml:space="preserve">funkcjonalności wybranych </w:t>
+      </w:r>
+      <w:proofErr w:type="spellStart"/>
       <w:r>
         <w:rPr>
           <w:rFonts w:cstheme="minorHAnsi"/>
@@ -9059,7 +9997,7 @@
           <w:szCs w:val="24"/>
           <w:shd w:val="clear" w:color="auto" w:fill="FFFFFF"/>
         </w:rPr>
-        <w:t>W tym celub</w:t>
+        <w:t>komponentów.</w:t>
       </w:r>
       <w:r>
         <w:rPr>
@@ -9068,7 +10006,46 @@
           <w:szCs w:val="24"/>
           <w:shd w:val="clear" w:color="auto" w:fill="FFFFFF"/>
         </w:rPr>
-        <w:t xml:space="preserve">ędziemy wykorzystywać </w:t>
+        <w:t>W</w:t>
+      </w:r>
+      <w:proofErr w:type="spellEnd"/>
+      <w:r>
+        <w:rPr>
+          <w:rFonts w:cstheme="minorHAnsi"/>
+          <w:color w:val="252525"/>
+          <w:szCs w:val="24"/>
+          <w:shd w:val="clear" w:color="auto" w:fill="FFFFFF"/>
+        </w:rPr>
+        <w:t xml:space="preserve"> tym </w:t>
+      </w:r>
+      <w:proofErr w:type="spellStart"/>
+      <w:r>
+        <w:rPr>
+          <w:rFonts w:cstheme="minorHAnsi"/>
+          <w:color w:val="252525"/>
+          <w:szCs w:val="24"/>
+          <w:shd w:val="clear" w:color="auto" w:fill="FFFFFF"/>
+        </w:rPr>
+        <w:t>celub</w:t>
+      </w:r>
+      <w:r>
+        <w:rPr>
+          <w:rFonts w:cstheme="minorHAnsi"/>
+          <w:color w:val="252525"/>
+          <w:szCs w:val="24"/>
+          <w:shd w:val="clear" w:color="auto" w:fill="FFFFFF"/>
+        </w:rPr>
+        <w:t>ędziemy</w:t>
+      </w:r>
+      <w:proofErr w:type="spellEnd"/>
+      <w:r>
+        <w:rPr>
+          <w:rFonts w:cstheme="minorHAnsi"/>
+          <w:color w:val="252525"/>
+          <w:szCs w:val="24"/>
+          <w:shd w:val="clear" w:color="auto" w:fill="FFFFFF"/>
+        </w:rPr>
+        <w:t xml:space="preserve"> wykorzystywać </w:t>
       </w:r>
       <w:r>
         <w:rPr>
@@ -9104,7 +10081,27 @@
           <w:szCs w:val="24"/>
           <w:shd w:val="clear" w:color="auto" w:fill="FFFFFF"/>
         </w:rPr>
-        <w:t>proste pseudoimplementacje wymaganych argumentów</w:t>
+        <w:t xml:space="preserve">proste </w:t>
+      </w:r>
+      <w:proofErr w:type="spellStart"/>
+      <w:r>
+        <w:rPr>
+          <w:rFonts w:cstheme="minorHAnsi"/>
+          <w:color w:val="252525"/>
+          <w:szCs w:val="24"/>
+          <w:shd w:val="clear" w:color="auto" w:fill="FFFFFF"/>
+        </w:rPr>
+        <w:t>pseudoimplementacje</w:t>
+      </w:r>
+      <w:proofErr w:type="spellEnd"/>
+      <w:r>
+        <w:rPr>
+          <w:rFonts w:cstheme="minorHAnsi"/>
+          <w:color w:val="252525"/>
+          <w:szCs w:val="24"/>
+          <w:shd w:val="clear" w:color="auto" w:fill="FFFFFF"/>
+        </w:rPr>
+        <w:t xml:space="preserve"> wymaganych argumentów</w:t>
       </w:r>
     </w:p>
     <w:p>
@@ -9235,7 +10232,7 @@
     </w:p>
     <w:p>
       <w:pPr>
-        <w:pStyle w:val="Heading1"/>
+        <w:pStyle w:val="Nagwek1"/>
         <w:spacing w:before="0"/>
       </w:pPr>
       <w:r>
@@ -9250,7 +10247,7 @@
     </w:p>
     <w:p>
       <w:pPr>
-        <w:pStyle w:val="Heading2"/>
+        <w:pStyle w:val="Nagwek2"/>
         <w:spacing w:before="0"/>
       </w:pPr>
       <w:r>
@@ -9277,8 +10274,44 @@
         <w:rPr>
           <w:lang w:val="en-US"/>
         </w:rPr>
-        <w:t>.1.1 Implementacja komponentu TcpLayer</w:t>
-      </w:r>
+        <w:t xml:space="preserve">.1.1 </w:t>
+      </w:r>
+      <w:proofErr w:type="spellStart"/>
+      <w:r>
+        <w:rPr>
+          <w:lang w:val="en-US"/>
+        </w:rPr>
+        <w:t>Implementacja</w:t>
+      </w:r>
+      <w:proofErr w:type="spellEnd"/>
+      <w:r>
+        <w:rPr>
+          <w:lang w:val="en-US"/>
+        </w:rPr>
+        <w:t xml:space="preserve"> </w:t>
+      </w:r>
+      <w:proofErr w:type="spellStart"/>
+      <w:r>
+        <w:rPr>
+          <w:lang w:val="en-US"/>
+        </w:rPr>
+        <w:t>komponentu</w:t>
+      </w:r>
+      <w:proofErr w:type="spellEnd"/>
+      <w:r>
+        <w:rPr>
+          <w:lang w:val="en-US"/>
+        </w:rPr>
+        <w:t xml:space="preserve"> </w:t>
+      </w:r>
+      <w:proofErr w:type="spellStart"/>
+      <w:r>
+        <w:rPr>
+          <w:lang w:val="en-US"/>
+        </w:rPr>
+        <w:t>TcpLayer</w:t>
+      </w:r>
+      <w:proofErr w:type="spellEnd"/>
     </w:p>
     <w:p>
       <w:pPr>
@@ -9297,24 +10330,60 @@
         <w:rPr>
           <w:lang w:val="en-US"/>
         </w:rPr>
-        <w:t>.1.2 Implementacja ko</w:t>
-      </w:r>
+        <w:t xml:space="preserve">.1.2 </w:t>
+      </w:r>
+      <w:proofErr w:type="spellStart"/>
       <w:r>
         <w:rPr>
           <w:lang w:val="en-US"/>
         </w:rPr>
+        <w:t>Implementacja</w:t>
+      </w:r>
+      <w:proofErr w:type="spellEnd"/>
+      <w:r>
+        <w:rPr>
+          <w:lang w:val="en-US"/>
+        </w:rPr>
+        <w:t xml:space="preserve"> </w:t>
+      </w:r>
+      <w:proofErr w:type="spellStart"/>
+      <w:r>
+        <w:rPr>
+          <w:lang w:val="en-US"/>
+        </w:rPr>
+        <w:t>ko</w:t>
+      </w:r>
+      <w:r>
+        <w:rPr>
+          <w:lang w:val="en-US"/>
+        </w:rPr>
         <w:t>m</w:t>
       </w:r>
       <w:r>
         <w:rPr>
           <w:lang w:val="en-US"/>
         </w:rPr>
-        <w:t>ponentu ClientSession</w:t>
-      </w:r>
-    </w:p>
-    <w:p>
-      <w:pPr>
-        <w:pStyle w:val="Heading2"/>
+        <w:t>ponentu</w:t>
+      </w:r>
+      <w:proofErr w:type="spellEnd"/>
+      <w:r>
+        <w:rPr>
+          <w:lang w:val="en-US"/>
+        </w:rPr>
+        <w:t xml:space="preserve"> </w:t>
+      </w:r>
+      <w:proofErr w:type="spellStart"/>
+      <w:r>
+        <w:rPr>
+          <w:lang w:val="en-US"/>
+        </w:rPr>
+        <w:t>ClientSession</w:t>
+      </w:r>
+      <w:proofErr w:type="spellEnd"/>
+    </w:p>
+    <w:p>
+      <w:pPr>
+        <w:pStyle w:val="Nagwek2"/>
         <w:spacing w:before="0"/>
       </w:pPr>
       <w:r>
@@ -9355,12 +10424,17 @@
         <w:t xml:space="preserve"> Implementacja</w:t>
       </w:r>
       <w:r>
-        <w:t xml:space="preserve"> komponentu SmtpLayer</w:t>
-      </w:r>
-    </w:p>
-    <w:p>
-      <w:pPr>
-        <w:pStyle w:val="Heading2"/>
+        <w:t xml:space="preserve"> komponentu </w:t>
+      </w:r>
+      <w:proofErr w:type="spellStart"/>
+      <w:r>
+        <w:t>SmtpLayer</w:t>
+      </w:r>
+      <w:proofErr w:type="spellEnd"/>
+    </w:p>
+    <w:p>
+      <w:pPr>
+        <w:pStyle w:val="Nagwek2"/>
         <w:spacing w:before="0"/>
         <w:rPr>
           <w:lang w:val="en-US"/>
@@ -9376,8 +10450,30 @@
         <w:rPr>
           <w:lang w:val="en-US"/>
         </w:rPr>
-        <w:t>.3 Michał Mudel</w:t>
-      </w:r>
+        <w:t xml:space="preserve">.3 </w:t>
+      </w:r>
+      <w:proofErr w:type="spellStart"/>
+      <w:r>
+        <w:rPr>
+          <w:lang w:val="en-US"/>
+        </w:rPr>
+        <w:t>Michał</w:t>
+      </w:r>
+      <w:proofErr w:type="spellEnd"/>
+      <w:r>
+        <w:rPr>
+          <w:lang w:val="en-US"/>
+        </w:rPr>
+        <w:t xml:space="preserve"> </w:t>
+      </w:r>
+      <w:proofErr w:type="spellStart"/>
+      <w:r>
+        <w:rPr>
+          <w:lang w:val="en-US"/>
+        </w:rPr>
+        <w:t>Mudel</w:t>
+      </w:r>
+      <w:proofErr w:type="spellEnd"/>
     </w:p>
     <w:p>
       <w:pPr>
@@ -9398,18 +10494,42 @@
         </w:rPr>
         <w:t xml:space="preserve">.3.1 </w:t>
       </w:r>
+      <w:proofErr w:type="spellStart"/>
       <w:r>
         <w:rPr>
           <w:lang w:val="en-US"/>
         </w:rPr>
-        <w:t xml:space="preserve">Implementacja komponentu </w:t>
-      </w:r>
+        <w:t>Implementacja</w:t>
+      </w:r>
+      <w:proofErr w:type="spellEnd"/>
       <w:r>
         <w:rPr>
           <w:lang w:val="en-US"/>
         </w:rPr>
+        <w:t xml:space="preserve"> </w:t>
+      </w:r>
+      <w:proofErr w:type="spellStart"/>
+      <w:r>
+        <w:rPr>
+          <w:lang w:val="en-US"/>
+        </w:rPr>
+        <w:t>komponentu</w:t>
+      </w:r>
+      <w:proofErr w:type="spellEnd"/>
+      <w:r>
+        <w:rPr>
+          <w:lang w:val="en-US"/>
+        </w:rPr>
+        <w:t xml:space="preserve"> </w:t>
+      </w:r>
+      <w:proofErr w:type="spellStart"/>
+      <w:r>
+        <w:rPr>
+          <w:lang w:val="en-US"/>
+        </w:rPr>
         <w:t>SessionsListener</w:t>
       </w:r>
+      <w:proofErr w:type="spellEnd"/>
     </w:p>
     <w:p>
       <w:pPr>
@@ -9428,7 +10548,35 @@
         <w:rPr>
           <w:lang w:val="en-US"/>
         </w:rPr>
-        <w:t>.3.2 Implementacja komponentu Cipher</w:t>
+        <w:t xml:space="preserve">.3.2 </w:t>
+      </w:r>
+      <w:proofErr w:type="spellStart"/>
+      <w:r>
+        <w:rPr>
+          <w:lang w:val="en-US"/>
+        </w:rPr>
+        <w:t>Implementacja</w:t>
+      </w:r>
+      <w:proofErr w:type="spellEnd"/>
+      <w:r>
+        <w:rPr>
+          <w:lang w:val="en-US"/>
+        </w:rPr>
+        <w:t xml:space="preserve"> </w:t>
+      </w:r>
+      <w:proofErr w:type="spellStart"/>
+      <w:r>
+        <w:rPr>
+          <w:lang w:val="en-US"/>
+        </w:rPr>
+        <w:t>komponentu</w:t>
+      </w:r>
+      <w:proofErr w:type="spellEnd"/>
+      <w:r>
+        <w:rPr>
+          <w:lang w:val="en-US"/>
+        </w:rPr>
+        <w:t xml:space="preserve"> Cipher</w:t>
       </w:r>
     </w:p>
     <w:p>
@@ -9442,12 +10590,48 @@
         <w:rPr>
           <w:lang w:val="en-US"/>
         </w:rPr>
-        <w:t>13.3.3 Implementacja klasy MessagesQueues</w:t>
-      </w:r>
-    </w:p>
-    <w:p>
-      <w:pPr>
-        <w:pStyle w:val="Heading2"/>
+        <w:t xml:space="preserve">13.3.3 </w:t>
+      </w:r>
+      <w:proofErr w:type="spellStart"/>
+      <w:r>
+        <w:rPr>
+          <w:lang w:val="en-US"/>
+        </w:rPr>
+        <w:t>Implementacja</w:t>
+      </w:r>
+      <w:proofErr w:type="spellEnd"/>
+      <w:r>
+        <w:rPr>
+          <w:lang w:val="en-US"/>
+        </w:rPr>
+        <w:t xml:space="preserve"> </w:t>
+      </w:r>
+      <w:proofErr w:type="spellStart"/>
+      <w:r>
+        <w:rPr>
+          <w:lang w:val="en-US"/>
+        </w:rPr>
+        <w:t>klasy</w:t>
+      </w:r>
+      <w:proofErr w:type="spellEnd"/>
+      <w:r>
+        <w:rPr>
+          <w:lang w:val="en-US"/>
+        </w:rPr>
+        <w:t xml:space="preserve"> </w:t>
+      </w:r>
+      <w:proofErr w:type="spellStart"/>
+      <w:r>
+        <w:rPr>
+          <w:lang w:val="en-US"/>
+        </w:rPr>
+        <w:t>MessagesQueues</w:t>
+      </w:r>
+      <w:proofErr w:type="spellEnd"/>
+    </w:p>
+    <w:p>
+      <w:pPr>
+        <w:pStyle w:val="Nagwek2"/>
         <w:spacing w:before="0"/>
       </w:pPr>
       <w:r>
@@ -9493,8 +10677,13 @@
         <w:t>13</w:t>
       </w:r>
       <w:r>
-        <w:t>.4.3 Implementacja komponentu RootManager</w:t>
-      </w:r>
+        <w:t xml:space="preserve">.4.3 Implementacja komponentu </w:t>
+      </w:r>
+      <w:proofErr w:type="spellStart"/>
+      <w:r>
+        <w:t>RootManager</w:t>
+      </w:r>
+      <w:proofErr w:type="spellEnd"/>
     </w:p>
     <w:p>
       <w:pPr>
@@ -9849,7 +11038,27 @@
           <w:szCs w:val="24"/>
           <w:lang w:eastAsia="pl-PL"/>
         </w:rPr>
-        <w:t>, a połączenia sa zamykane od razu po wysłaniu komunikatu</w:t>
+        <w:t xml:space="preserve">, a połączenia </w:t>
+      </w:r>
+      <w:proofErr w:type="spellStart"/>
+      <w:r>
+        <w:rPr>
+          <w:rFonts w:eastAsia="Times New Roman"/>
+          <w:color w:val="000000"/>
+          <w:szCs w:val="24"/>
+          <w:lang w:eastAsia="pl-PL"/>
+        </w:rPr>
+        <w:t>sa</w:t>
+      </w:r>
+      <w:proofErr w:type="spellEnd"/>
+      <w:r>
+        <w:rPr>
+          <w:rFonts w:eastAsia="Times New Roman"/>
+          <w:color w:val="000000"/>
+          <w:szCs w:val="24"/>
+          <w:lang w:eastAsia="pl-PL"/>
+        </w:rPr>
+        <w:t xml:space="preserve"> zamykane od razu po wysłaniu komunikatu</w:t>
       </w:r>
       <w:r>
         <w:rPr>
@@ -10201,7 +11410,27 @@
           <w:szCs w:val="24"/>
           <w:lang w:eastAsia="pl-PL"/>
         </w:rPr>
-        <w:t>Rozwiązanie: Wszystkie trwające na serwerze operacje zostają przerwane bez zapamiętania kontekstu. TcpLayer po stronie aplikacji klienckiej informuje aplikację o utracie połączenia i o tym, że żądane polecenie nie zostało wykonane.</w:t>
+        <w:t xml:space="preserve">Rozwiązanie: Wszystkie trwające na serwerze operacje zostają przerwane bez zapamiętania kontekstu. </w:t>
+      </w:r>
+      <w:proofErr w:type="spellStart"/>
+      <w:r>
+        <w:rPr>
+          <w:rFonts w:eastAsia="Times New Roman"/>
+          <w:color w:val="000000"/>
+          <w:szCs w:val="24"/>
+          <w:lang w:eastAsia="pl-PL"/>
+        </w:rPr>
+        <w:t>TcpLayer</w:t>
+      </w:r>
+      <w:proofErr w:type="spellEnd"/>
+      <w:r>
+        <w:rPr>
+          <w:rFonts w:eastAsia="Times New Roman"/>
+          <w:color w:val="000000"/>
+          <w:szCs w:val="24"/>
+          <w:lang w:eastAsia="pl-PL"/>
+        </w:rPr>
+        <w:t xml:space="preserve"> po stronie aplikacji klienckiej informuje aplikację o utracie połączenia i o tym, że żądane polecenie nie zostało wykonane.</w:t>
       </w:r>
     </w:p>
     <w:sectPr>
@@ -10215,7 +11444,7 @@
 </file>
 
 <file path=word/endnotes.xml><?xml version="1.0" encoding="utf-8"?>
-<w:endnotes xmlns:wpc="http://schemas.microsoft.com/office/word/2010/wordprocessingCanvas" xmlns:cx="http://schemas.microsoft.com/office/drawing/2014/chartex" xmlns:cx1="http://schemas.microsoft.com/office/drawing/2015/9/8/chartex" xmlns:mc="http://schemas.openxmlformats.org/markup-compatibility/2006" xmlns:o="urn:schemas-microsoft-com:office:office" xmlns:r="http://schemas.openxmlformats.org/officeDocument/2006/relationships" xmlns:m="http://schemas.openxmlformats.org/officeDocument/2006/math" xmlns:v="urn:schemas-microsoft-com:vml" xmlns:wp14="http://schemas.microsoft.com/office/word/2010/wordprocessingDrawing" xmlns:wp="http://schemas.openxmlformats.org/drawingml/2006/wordprocessingDrawing" xmlns:w10="urn:schemas-microsoft-com:office:word" xmlns:w="http://schemas.openxmlformats.org/wordprocessingml/2006/main" xmlns:w14="http://schemas.microsoft.com/office/word/2010/wordml" xmlns:w15="http://schemas.microsoft.com/office/word/2012/wordml" xmlns:w16se="http://schemas.microsoft.com/office/word/2015/wordml/symex" xmlns:wpg="http://schemas.microsoft.com/office/word/2010/wordprocessingGroup" xmlns:wpi="http://schemas.microsoft.com/office/word/2010/wordprocessingInk" xmlns:wne="http://schemas.microsoft.com/office/word/2006/wordml" xmlns:wps="http://schemas.microsoft.com/office/word/2010/wordprocessingShape" mc:Ignorable="w14 w15 w16se wp14">
+<w:endnotes xmlns:ve="http://schemas.openxmlformats.org/markup-compatibility/2006" xmlns:o="urn:schemas-microsoft-com:office:office" xmlns:r="http://schemas.openxmlformats.org/officeDocument/2006/relationships" xmlns:m="http://schemas.openxmlformats.org/officeDocument/2006/math" xmlns:v="urn:schemas-microsoft-com:vml" xmlns:wp="http://schemas.openxmlformats.org/drawingml/2006/wordprocessingDrawing" xmlns:w10="urn:schemas-microsoft-com:office:word" xmlns:w="http://schemas.openxmlformats.org/wordprocessingml/2006/main" xmlns:wne="http://schemas.microsoft.com/office/word/2006/wordml">
   <w:endnote w:type="separator" w:id="-1">
     <w:p>
       <w:pPr>
@@ -10240,7 +11469,7 @@
 </file>
 
 <file path=word/footnotes.xml><?xml version="1.0" encoding="utf-8"?>
-<w:footnotes xmlns:wpc="http://schemas.microsoft.com/office/word/2010/wordprocessingCanvas" xmlns:cx="http://schemas.microsoft.com/office/drawing/2014/chartex" xmlns:cx1="http://schemas.microsoft.com/office/drawing/2015/9/8/chartex" xmlns:mc="http://schemas.openxmlformats.org/markup-compatibility/2006" xmlns:o="urn:schemas-microsoft-com:office:office" xmlns:r="http://schemas.openxmlformats.org/officeDocument/2006/relationships" xmlns:m="http://schemas.openxmlformats.org/officeDocument/2006/math" xmlns:v="urn:schemas-microsoft-com:vml" xmlns:wp14="http://schemas.microsoft.com/office/word/2010/wordprocessingDrawing" xmlns:wp="http://schemas.openxmlformats.org/drawingml/2006/wordprocessingDrawing" xmlns:w10="urn:schemas-microsoft-com:office:word" xmlns:w="http://schemas.openxmlformats.org/wordprocessingml/2006/main" xmlns:w14="http://schemas.microsoft.com/office/word/2010/wordml" xmlns:w15="http://schemas.microsoft.com/office/word/2012/wordml" xmlns:w16se="http://schemas.microsoft.com/office/word/2015/wordml/symex" xmlns:wpg="http://schemas.microsoft.com/office/word/2010/wordprocessingGroup" xmlns:wpi="http://schemas.microsoft.com/office/word/2010/wordprocessingInk" xmlns:wne="http://schemas.microsoft.com/office/word/2006/wordml" xmlns:wps="http://schemas.microsoft.com/office/word/2010/wordprocessingShape" mc:Ignorable="w14 w15 w16se wp14">
+<w:footnotes xmlns:ve="http://schemas.openxmlformats.org/markup-compatibility/2006" xmlns:o="urn:schemas-microsoft-com:office:office" xmlns:r="http://schemas.openxmlformats.org/officeDocument/2006/relationships" xmlns:m="http://schemas.openxmlformats.org/officeDocument/2006/math" xmlns:v="urn:schemas-microsoft-com:vml" xmlns:wp="http://schemas.openxmlformats.org/drawingml/2006/wordprocessingDrawing" xmlns:w10="urn:schemas-microsoft-com:office:word" xmlns:w="http://schemas.openxmlformats.org/wordprocessingml/2006/main" xmlns:wne="http://schemas.microsoft.com/office/word/2006/wordml">
   <w:footnote w:type="separator" w:id="-1">
     <w:p>
       <w:pPr>
@@ -10265,8 +11494,8 @@
 </file>
 
 <file path=word/numbering.xml><?xml version="1.0" encoding="utf-8"?>
-<w:numbering xmlns:wpc="http://schemas.microsoft.com/office/word/2010/wordprocessingCanvas" xmlns:cx="http://schemas.microsoft.com/office/drawing/2014/chartex" xmlns:cx1="http://schemas.microsoft.com/office/drawing/2015/9/8/chartex" xmlns:mc="http://schemas.openxmlformats.org/markup-compatibility/2006" xmlns:o="urn:schemas-microsoft-com:office:office" xmlns:r="http://schemas.openxmlformats.org/officeDocument/2006/relationships" xmlns:m="http://schemas.openxmlformats.org/officeDocument/2006/math" xmlns:v="urn:schemas-microsoft-com:vml" xmlns:wp14="http://schemas.microsoft.com/office/word/2010/wordprocessingDrawing" xmlns:wp="http://schemas.openxmlformats.org/drawingml/2006/wordprocessingDrawing" xmlns:w10="urn:schemas-microsoft-com:office:word" xmlns:w="http://schemas.openxmlformats.org/wordprocessingml/2006/main" xmlns:w14="http://schemas.microsoft.com/office/word/2010/wordml" xmlns:w15="http://schemas.microsoft.com/office/word/2012/wordml" xmlns:w16se="http://schemas.microsoft.com/office/word/2015/wordml/symex" xmlns:wpg="http://schemas.microsoft.com/office/word/2010/wordprocessingGroup" xmlns:wpi="http://schemas.microsoft.com/office/word/2010/wordprocessingInk" xmlns:wne="http://schemas.microsoft.com/office/word/2006/wordml" xmlns:wps="http://schemas.microsoft.com/office/word/2010/wordprocessingShape" mc:Ignorable="w14 w15 w16se wp14">
-  <w:abstractNum w:abstractNumId="0" w15:restartNumberingAfterBreak="0">
+<w:numbering xmlns:ve="http://schemas.openxmlformats.org/markup-compatibility/2006" xmlns:o="urn:schemas-microsoft-com:office:office" xmlns:r="http://schemas.openxmlformats.org/officeDocument/2006/relationships" xmlns:m="http://schemas.openxmlformats.org/officeDocument/2006/math" xmlns:v="urn:schemas-microsoft-com:vml" xmlns:wp="http://schemas.openxmlformats.org/drawingml/2006/wordprocessingDrawing" xmlns:w10="urn:schemas-microsoft-com:office:word" xmlns:w="http://schemas.openxmlformats.org/wordprocessingml/2006/main" xmlns:wne="http://schemas.microsoft.com/office/word/2006/wordml">
+  <w:abstractNum w:abstractNumId="0">
     <w:nsid w:val="5DF9606B"/>
     <w:multiLevelType w:val="hybridMultilevel"/>
     <w:tmpl w:val="79E6F378"/>
@@ -10379,7 +11608,7 @@
       </w:rPr>
     </w:lvl>
   </w:abstractNum>
-  <w:abstractNum w:abstractNumId="1" w15:restartNumberingAfterBreak="0">
+  <w:abstractNum w:abstractNumId="1">
     <w:nsid w:val="70170182"/>
     <w:multiLevelType w:val="multilevel"/>
     <w:tmpl w:val="10866AAA"/>
@@ -10502,7 +11731,7 @@
 </file>
 
 <file path=word/styles.xml><?xml version="1.0" encoding="utf-8"?>
-<w:styles xmlns:mc="http://schemas.openxmlformats.org/markup-compatibility/2006" xmlns:r="http://schemas.openxmlformats.org/officeDocument/2006/relationships" xmlns:w="http://schemas.openxmlformats.org/wordprocessingml/2006/main" xmlns:w14="http://schemas.microsoft.com/office/word/2010/wordml" xmlns:w15="http://schemas.microsoft.com/office/word/2012/wordml" xmlns:w16se="http://schemas.microsoft.com/office/word/2015/wordml/symex" mc:Ignorable="w14 w15 w16se">
+<w:styles xmlns:r="http://schemas.openxmlformats.org/officeDocument/2006/relationships" xmlns:w="http://schemas.openxmlformats.org/wordprocessingml/2006/main">
   <w:docDefaults>
     <w:rPrDefault>
       <w:rPr>
@@ -10518,389 +11747,155 @@
       </w:pPr>
     </w:pPrDefault>
   </w:docDefaults>
-  <w:latentStyles w:defLockedState="0" w:defUIPriority="99" w:defSemiHidden="0" w:defUnhideWhenUsed="0" w:defQFormat="0" w:count="371">
-    <w:lsdException w:name="Normal" w:uiPriority="0" w:qFormat="1"/>
-    <w:lsdException w:name="heading 1" w:uiPriority="9" w:qFormat="1"/>
-    <w:lsdException w:name="heading 2" w:semiHidden="1" w:uiPriority="9" w:unhideWhenUsed="1" w:qFormat="1"/>
-    <w:lsdException w:name="heading 3" w:semiHidden="1" w:uiPriority="9" w:unhideWhenUsed="1" w:qFormat="1"/>
-    <w:lsdException w:name="heading 4" w:semiHidden="1" w:uiPriority="9" w:unhideWhenUsed="1" w:qFormat="1"/>
-    <w:lsdException w:name="heading 5" w:semiHidden="1" w:uiPriority="9" w:unhideWhenUsed="1" w:qFormat="1"/>
-    <w:lsdException w:name="heading 6" w:semiHidden="1" w:uiPriority="9" w:unhideWhenUsed="1" w:qFormat="1"/>
-    <w:lsdException w:name="heading 7" w:semiHidden="1" w:uiPriority="9" w:unhideWhenUsed="1" w:qFormat="1"/>
-    <w:lsdException w:name="heading 8" w:semiHidden="1" w:uiPriority="9" w:unhideWhenUsed="1" w:qFormat="1"/>
-    <w:lsdException w:name="heading 9" w:semiHidden="1" w:uiPriority="9" w:unhideWhenUsed="1" w:qFormat="1"/>
-    <w:lsdException w:name="index 1" w:semiHidden="1" w:unhideWhenUsed="1"/>
-    <w:lsdException w:name="index 2" w:semiHidden="1" w:unhideWhenUsed="1"/>
-    <w:lsdException w:name="index 3" w:semiHidden="1" w:unhideWhenUsed="1"/>
-    <w:lsdException w:name="index 4" w:semiHidden="1" w:unhideWhenUsed="1"/>
-    <w:lsdException w:name="index 5" w:semiHidden="1" w:unhideWhenUsed="1"/>
-    <w:lsdException w:name="index 6" w:semiHidden="1" w:unhideWhenUsed="1"/>
-    <w:lsdException w:name="index 7" w:semiHidden="1" w:unhideWhenUsed="1"/>
-    <w:lsdException w:name="index 8" w:semiHidden="1" w:unhideWhenUsed="1"/>
-    <w:lsdException w:name="index 9" w:semiHidden="1" w:unhideWhenUsed="1"/>
-    <w:lsdException w:name="toc 1" w:semiHidden="1" w:uiPriority="39" w:unhideWhenUsed="1"/>
-    <w:lsdException w:name="toc 2" w:semiHidden="1" w:uiPriority="39" w:unhideWhenUsed="1"/>
-    <w:lsdException w:name="toc 3" w:semiHidden="1" w:uiPriority="39" w:unhideWhenUsed="1"/>
-    <w:lsdException w:name="toc 4" w:semiHidden="1" w:uiPriority="39" w:unhideWhenUsed="1"/>
-    <w:lsdException w:name="toc 5" w:semiHidden="1" w:uiPriority="39" w:unhideWhenUsed="1"/>
-    <w:lsdException w:name="toc 6" w:semiHidden="1" w:uiPriority="39" w:unhideWhenUsed="1"/>
-    <w:lsdException w:name="toc 7" w:semiHidden="1" w:uiPriority="39" w:unhideWhenUsed="1"/>
-    <w:lsdException w:name="toc 8" w:semiHidden="1" w:uiPriority="39" w:unhideWhenUsed="1"/>
-    <w:lsdException w:name="toc 9" w:semiHidden="1" w:uiPriority="39" w:unhideWhenUsed="1"/>
-    <w:lsdException w:name="Normal Indent" w:semiHidden="1" w:unhideWhenUsed="1"/>
-    <w:lsdException w:name="footnote text" w:semiHidden="1" w:unhideWhenUsed="1"/>
-    <w:lsdException w:name="annotation text" w:semiHidden="1" w:unhideWhenUsed="1"/>
-    <w:lsdException w:name="header" w:semiHidden="1" w:unhideWhenUsed="1"/>
-    <w:lsdException w:name="footer" w:semiHidden="1" w:unhideWhenUsed="1"/>
-    <w:lsdException w:name="index heading" w:semiHidden="1" w:unhideWhenUsed="1"/>
-    <w:lsdException w:name="caption" w:semiHidden="1" w:uiPriority="35" w:unhideWhenUsed="1" w:qFormat="1"/>
-    <w:lsdException w:name="table of figures" w:semiHidden="1" w:unhideWhenUsed="1"/>
-    <w:lsdException w:name="envelope address" w:semiHidden="1" w:unhideWhenUsed="1"/>
-    <w:lsdException w:name="envelope return" w:semiHidden="1" w:unhideWhenUsed="1"/>
-    <w:lsdException w:name="footnote reference" w:semiHidden="1" w:unhideWhenUsed="1"/>
-    <w:lsdException w:name="annotation reference" w:semiHidden="1" w:unhideWhenUsed="1"/>
-    <w:lsdException w:name="line number" w:semiHidden="1" w:unhideWhenUsed="1"/>
-    <w:lsdException w:name="page number" w:semiHidden="1" w:unhideWhenUsed="1"/>
-    <w:lsdException w:name="endnote reference" w:semiHidden="1" w:unhideWhenUsed="1"/>
-    <w:lsdException w:name="endnote text" w:semiHidden="1" w:unhideWhenUsed="1"/>
-    <w:lsdException w:name="table of authorities" w:semiHidden="1" w:unhideWhenUsed="1"/>
-    <w:lsdException w:name="macro" w:semiHidden="1" w:unhideWhenUsed="1"/>
-    <w:lsdException w:name="toa heading" w:semiHidden="1" w:unhideWhenUsed="1"/>
-    <w:lsdException w:name="List" w:semiHidden="1" w:unhideWhenUsed="1"/>
-    <w:lsdException w:name="List Bullet" w:semiHidden="1" w:unhideWhenUsed="1"/>
-    <w:lsdException w:name="List Number" w:semiHidden="1" w:unhideWhenUsed="1"/>
-    <w:lsdException w:name="List 2" w:semiHidden="1" w:unhideWhenUsed="1"/>
-    <w:lsdException w:name="List 3" w:semiHidden="1" w:unhideWhenUsed="1"/>
-    <w:lsdException w:name="List 4" w:semiHidden="1" w:unhideWhenUsed="1"/>
-    <w:lsdException w:name="List 5" w:semiHidden="1" w:unhideWhenUsed="1"/>
-    <w:lsdException w:name="List Bullet 2" w:semiHidden="1" w:unhideWhenUsed="1"/>
-    <w:lsdException w:name="List Bullet 3" w:semiHidden="1" w:unhideWhenUsed="1"/>
-    <w:lsdException w:name="List Bullet 4" w:semiHidden="1" w:unhideWhenUsed="1"/>
-    <w:lsdException w:name="List Bullet 5" w:semiHidden="1" w:unhideWhenUsed="1"/>
-    <w:lsdException w:name="List Number 2" w:semiHidden="1" w:unhideWhenUsed="1"/>
-    <w:lsdException w:name="List Number 3" w:semiHidden="1" w:unhideWhenUsed="1"/>
-    <w:lsdException w:name="List Number 4" w:semiHidden="1" w:unhideWhenUsed="1"/>
-    <w:lsdException w:name="List Number 5" w:semiHidden="1" w:unhideWhenUsed="1"/>
-    <w:lsdException w:name="Title" w:uiPriority="10" w:qFormat="1"/>
-    <w:lsdException w:name="Closing" w:semiHidden="1" w:unhideWhenUsed="1"/>
-    <w:lsdException w:name="Signature" w:semiHidden="1" w:unhideWhenUsed="1"/>
-    <w:lsdException w:name="Default Paragraph Font" w:semiHidden="1" w:uiPriority="1" w:unhideWhenUsed="1"/>
-    <w:lsdException w:name="Body Text" w:semiHidden="1" w:unhideWhenUsed="1"/>
-    <w:lsdException w:name="Body Text Indent" w:semiHidden="1" w:unhideWhenUsed="1"/>
-    <w:lsdException w:name="List Continue" w:semiHidden="1" w:unhideWhenUsed="1"/>
-    <w:lsdException w:name="List Continue 2" w:semiHidden="1" w:unhideWhenUsed="1"/>
-    <w:lsdException w:name="List Continue 3" w:semiHidden="1" w:unhideWhenUsed="1"/>
-    <w:lsdException w:name="List Continue 4" w:semiHidden="1" w:unhideWhenUsed="1"/>
-    <w:lsdException w:name="List Continue 5" w:semiHidden="1" w:unhideWhenUsed="1"/>
-    <w:lsdException w:name="Message Header" w:semiHidden="1" w:unhideWhenUsed="1"/>
-    <w:lsdException w:name="Subtitle" w:uiPriority="11" w:qFormat="1"/>
-    <w:lsdException w:name="Salutation" w:semiHidden="1" w:unhideWhenUsed="1"/>
-    <w:lsdException w:name="Date" w:semiHidden="1" w:unhideWhenUsed="1"/>
-    <w:lsdException w:name="Body Text First Indent" w:semiHidden="1" w:unhideWhenUsed="1"/>
-    <w:lsdException w:name="Body Text First Indent 2" w:semiHidden="1" w:unhideWhenUsed="1"/>
-    <w:lsdException w:name="Note Heading" w:semiHidden="1" w:unhideWhenUsed="1"/>
-    <w:lsdException w:name="Body Text 2" w:semiHidden="1" w:unhideWhenUsed="1"/>
-    <w:lsdException w:name="Body Text 3" w:semiHidden="1" w:unhideWhenUsed="1"/>
-    <w:lsdException w:name="Body Text Indent 2" w:semiHidden="1" w:unhideWhenUsed="1"/>
-    <w:lsdException w:name="Body Text Indent 3" w:semiHidden="1" w:unhideWhenUsed="1"/>
-    <w:lsdException w:name="Block Text" w:semiHidden="1" w:unhideWhenUsed="1"/>
-    <w:lsdException w:name="Hyperlink" w:semiHidden="1" w:unhideWhenUsed="1"/>
-    <w:lsdException w:name="FollowedHyperlink" w:semiHidden="1" w:unhideWhenUsed="1"/>
-    <w:lsdException w:name="Strong" w:uiPriority="22" w:qFormat="1"/>
-    <w:lsdException w:name="Emphasis" w:uiPriority="20" w:qFormat="1"/>
-    <w:lsdException w:name="Document Map" w:semiHidden="1" w:unhideWhenUsed="1"/>
-    <w:lsdException w:name="Plain Text" w:semiHidden="1" w:unhideWhenUsed="1"/>
-    <w:lsdException w:name="E-mail Signature" w:semiHidden="1" w:unhideWhenUsed="1"/>
-    <w:lsdException w:name="HTML Top of Form" w:semiHidden="1" w:unhideWhenUsed="1"/>
-    <w:lsdException w:name="HTML Bottom of Form" w:semiHidden="1" w:unhideWhenUsed="1"/>
-    <w:lsdException w:name="Normal (Web)" w:semiHidden="1" w:unhideWhenUsed="1"/>
-    <w:lsdException w:name="HTML Acronym" w:semiHidden="1" w:unhideWhenUsed="1"/>
-    <w:lsdException w:name="HTML Address" w:semiHidden="1" w:unhideWhenUsed="1"/>
-    <w:lsdException w:name="HTML Cite" w:semiHidden="1" w:unhideWhenUsed="1"/>
-    <w:lsdException w:name="HTML Code" w:semiHidden="1" w:unhideWhenUsed="1"/>
-    <w:lsdException w:name="HTML Definition" w:semiHidden="1" w:unhideWhenUsed="1"/>
-    <w:lsdException w:name="HTML Keyboard" w:semiHidden="1" w:unhideWhenUsed="1"/>
-    <w:lsdException w:name="HTML Preformatted" w:semiHidden="1" w:unhideWhenUsed="1"/>
-    <w:lsdException w:name="HTML Sample" w:semiHidden="1" w:unhideWhenUsed="1"/>
-    <w:lsdException w:name="HTML Typewriter" w:semiHidden="1" w:unhideWhenUsed="1"/>
-    <w:lsdException w:name="HTML Variable" w:semiHidden="1" w:unhideWhenUsed="1"/>
-    <w:lsdException w:name="Normal Table" w:semiHidden="1" w:unhideWhenUsed="1"/>
-    <w:lsdException w:name="annotation subject" w:semiHidden="1" w:unhideWhenUsed="1"/>
-    <w:lsdException w:name="No List" w:semiHidden="1" w:unhideWhenUsed="1"/>
-    <w:lsdException w:name="Outline List 1" w:semiHidden="1" w:unhideWhenUsed="1"/>
-    <w:lsdException w:name="Outline List 2" w:semiHidden="1" w:unhideWhenUsed="1"/>
-    <w:lsdException w:name="Outline List 3" w:semiHidden="1" w:unhideWhenUsed="1"/>
-    <w:lsdException w:name="Table Simple 1" w:semiHidden="1" w:unhideWhenUsed="1"/>
-    <w:lsdException w:name="Table Simple 2" w:semiHidden="1" w:unhideWhenUsed="1"/>
-    <w:lsdException w:name="Table Simple 3" w:semiHidden="1" w:unhideWhenUsed="1"/>
-    <w:lsdException w:name="Table Classic 1" w:semiHidden="1" w:unhideWhenUsed="1"/>
-    <w:lsdException w:name="Table Classic 2" w:semiHidden="1" w:unhideWhenUsed="1"/>
-    <w:lsdException w:name="Table Classic 3" w:semiHidden="1" w:unhideWhenUsed="1"/>
-    <w:lsdException w:name="Table Classic 4" w:semiHidden="1" w:unhideWhenUsed="1"/>
-    <w:lsdException w:name="Table Colorful 1" w:semiHidden="1" w:unhideWhenUsed="1"/>
-    <w:lsdException w:name="Table Colorful 2" w:semiHidden="1" w:unhideWhenUsed="1"/>
-    <w:lsdException w:name="Table Colorful 3" w:semiHidden="1" w:unhideWhenUsed="1"/>
-    <w:lsdException w:name="Table Columns 1" w:semiHidden="1" w:unhideWhenUsed="1"/>
-    <w:lsdException w:name="Table Columns 2" w:semiHidden="1" w:unhideWhenUsed="1"/>
-    <w:lsdException w:name="Table Columns 3" w:semiHidden="1" w:unhideWhenUsed="1"/>
-    <w:lsdException w:name="Table Columns 4" w:semiHidden="1" w:unhideWhenUsed="1"/>
-    <w:lsdException w:name="Table Columns 5" w:semiHidden="1" w:unhideWhenUsed="1"/>
-    <w:lsdException w:name="Table Grid 1" w:semiHidden="1" w:unhideWhenUsed="1"/>
-    <w:lsdException w:name="Table Grid 2" w:semiHidden="1" w:unhideWhenUsed="1"/>
-    <w:lsdException w:name="Table Grid 3" w:semiHidden="1" w:unhideWhenUsed="1"/>
-    <w:lsdException w:name="Table Grid 4" w:semiHidden="1" w:unhideWhenUsed="1"/>
-    <w:lsdException w:name="Table Grid 5" w:semiHidden="1" w:unhideWhenUsed="1"/>
-    <w:lsdException w:name="Table Grid 6" w:semiHidden="1" w:unhideWhenUsed="1"/>
-    <w:lsdException w:name="Table Grid 7" w:semiHidden="1" w:unhideWhenUsed="1"/>
-    <w:lsdException w:name="Table Grid 8" w:semiHidden="1" w:unhideWhenUsed="1"/>
-    <w:lsdException w:name="Table List 1" w:semiHidden="1" w:unhideWhenUsed="1"/>
-    <w:lsdException w:name="Table List 2" w:semiHidden="1" w:unhideWhenUsed="1"/>
-    <w:lsdException w:name="Table List 3" w:semiHidden="1" w:unhideWhenUsed="1"/>
-    <w:lsdException w:name="Table List 4" w:semiHidden="1" w:unhideWhenUsed="1"/>
-    <w:lsdException w:name="Table List 5" w:semiHidden="1" w:unhideWhenUsed="1"/>
-    <w:lsdException w:name="Table List 6" w:semiHidden="1" w:unhideWhenUsed="1"/>
-    <w:lsdException w:name="Table List 7" w:semiHidden="1" w:unhideWhenUsed="1"/>
-    <w:lsdException w:name="Table List 8" w:semiHidden="1" w:unhideWhenUsed="1"/>
-    <w:lsdException w:name="Table 3D effects 1" w:semiHidden="1" w:unhideWhenUsed="1"/>
-    <w:lsdException w:name="Table 3D effects 2" w:semiHidden="1" w:unhideWhenUsed="1"/>
-    <w:lsdException w:name="Table 3D effects 3" w:semiHidden="1" w:unhideWhenUsed="1"/>
-    <w:lsdException w:name="Table Contemporary" w:semiHidden="1" w:unhideWhenUsed="1"/>
-    <w:lsdException w:name="Table Elegant" w:semiHidden="1" w:unhideWhenUsed="1"/>
-    <w:lsdException w:name="Table Professional" w:semiHidden="1" w:unhideWhenUsed="1"/>
-    <w:lsdException w:name="Table Subtle 1" w:semiHidden="1" w:unhideWhenUsed="1"/>
-    <w:lsdException w:name="Table Subtle 2" w:semiHidden="1" w:unhideWhenUsed="1"/>
-    <w:lsdException w:name="Table Web 1" w:semiHidden="1" w:unhideWhenUsed="1"/>
-    <w:lsdException w:name="Table Web 2" w:semiHidden="1" w:unhideWhenUsed="1"/>
-    <w:lsdException w:name="Table Web 3" w:semiHidden="1" w:unhideWhenUsed="1"/>
-    <w:lsdException w:name="Balloon Text" w:semiHidden="1" w:unhideWhenUsed="1"/>
-    <w:lsdException w:name="Table Grid" w:uiPriority="39"/>
-    <w:lsdException w:name="Table Theme" w:semiHidden="1" w:unhideWhenUsed="1"/>
-    <w:lsdException w:name="Placeholder Text" w:semiHidden="1"/>
-    <w:lsdException w:name="No Spacing" w:uiPriority="1" w:qFormat="1"/>
-    <w:lsdException w:name="Light Shading" w:uiPriority="60"/>
-    <w:lsdException w:name="Light List" w:uiPriority="61"/>
-    <w:lsdException w:name="Light Grid" w:uiPriority="62"/>
-    <w:lsdException w:name="Medium Shading 1" w:uiPriority="63"/>
-    <w:lsdException w:name="Medium Shading 2" w:uiPriority="64"/>
-    <w:lsdException w:name="Medium List 1" w:uiPriority="65"/>
-    <w:lsdException w:name="Medium List 2" w:uiPriority="66"/>
-    <w:lsdException w:name="Medium Grid 1" w:uiPriority="67"/>
-    <w:lsdException w:name="Medium Grid 2" w:uiPriority="68"/>
-    <w:lsdException w:name="Medium Grid 3" w:uiPriority="69"/>
-    <w:lsdException w:name="Dark List" w:uiPriority="70"/>
-    <w:lsdException w:name="Colorful Shading" w:uiPriority="71"/>
-    <w:lsdException w:name="Colorful List" w:uiPriority="72"/>
-    <w:lsdException w:name="Colorful Grid" w:uiPriority="73"/>
-    <w:lsdException w:name="Light Shading Accent 1" w:uiPriority="60"/>
-    <w:lsdException w:name="Light List Accent 1" w:uiPriority="61"/>
-    <w:lsdException w:name="Light Grid Accent 1" w:uiPriority="62"/>
-    <w:lsdException w:name="Medium Shading 1 Accent 1" w:uiPriority="63"/>
-    <w:lsdException w:name="Medium Shading 2 Accent 1" w:uiPriority="64"/>
-    <w:lsdException w:name="Medium List 1 Accent 1" w:uiPriority="65"/>
-    <w:lsdException w:name="Revision" w:semiHidden="1"/>
-    <w:lsdException w:name="List Paragraph" w:uiPriority="34" w:qFormat="1"/>
-    <w:lsdException w:name="Quote" w:uiPriority="29" w:qFormat="1"/>
-    <w:lsdException w:name="Intense Quote" w:uiPriority="30" w:qFormat="1"/>
-    <w:lsdException w:name="Medium List 2 Accent 1" w:uiPriority="66"/>
-    <w:lsdException w:name="Medium Grid 1 Accent 1" w:uiPriority="67"/>
-    <w:lsdException w:name="Medium Grid 2 Accent 1" w:uiPriority="68"/>
-    <w:lsdException w:name="Medium Grid 3 Accent 1" w:uiPriority="69"/>
-    <w:lsdException w:name="Dark List Accent 1" w:uiPriority="70"/>
-    <w:lsdException w:name="Colorful Shading Accent 1" w:uiPriority="71"/>
-    <w:lsdException w:name="Colorful List Accent 1" w:uiPriority="72"/>
-    <w:lsdException w:name="Colorful Grid Accent 1" w:uiPriority="73"/>
-    <w:lsdException w:name="Light Shading Accent 2" w:uiPriority="60"/>
-    <w:lsdException w:name="Light List Accent 2" w:uiPriority="61"/>
-    <w:lsdException w:name="Light Grid Accent 2" w:uiPriority="62"/>
-    <w:lsdException w:name="Medium Shading 1 Accent 2" w:uiPriority="63"/>
-    <w:lsdException w:name="Medium Shading 2 Accent 2" w:uiPriority="64"/>
-    <w:lsdException w:name="Medium List 1 Accent 2" w:uiPriority="65"/>
-    <w:lsdException w:name="Medium List 2 Accent 2" w:uiPriority="66"/>
-    <w:lsdException w:name="Medium Grid 1 Accent 2" w:uiPriority="67"/>
-    <w:lsdException w:name="Medium Grid 2 Accent 2" w:uiPriority="68"/>
-    <w:lsdException w:name="Medium Grid 3 Accent 2" w:uiPriority="69"/>
-    <w:lsdException w:name="Dark List Accent 2" w:uiPriority="70"/>
-    <w:lsdException w:name="Colorful Shading Accent 2" w:uiPriority="71"/>
-    <w:lsdException w:name="Colorful List Accent 2" w:uiPriority="72"/>
-    <w:lsdException w:name="Colorful Grid Accent 2" w:uiPriority="73"/>
-    <w:lsdException w:name="Light Shading Accent 3" w:uiPriority="60"/>
-    <w:lsdException w:name="Light List Accent 3" w:uiPriority="61"/>
-    <w:lsdException w:name="Light Grid Accent 3" w:uiPriority="62"/>
-    <w:lsdException w:name="Medium Shading 1 Accent 3" w:uiPriority="63"/>
-    <w:lsdException w:name="Medium Shading 2 Accent 3" w:uiPriority="64"/>
-    <w:lsdException w:name="Medium List 1 Accent 3" w:uiPriority="65"/>
-    <w:lsdException w:name="Medium List 2 Accent 3" w:uiPriority="66"/>
-    <w:lsdException w:name="Medium Grid 1 Accent 3" w:uiPriority="67"/>
-    <w:lsdException w:name="Medium Grid 2 Accent 3" w:uiPriority="68"/>
-    <w:lsdException w:name="Medium Grid 3 Accent 3" w:uiPriority="69"/>
-    <w:lsdException w:name="Dark List Accent 3" w:uiPriority="70"/>
-    <w:lsdException w:name="Colorful Shading Accent 3" w:uiPriority="71"/>
-    <w:lsdException w:name="Colorful List Accent 3" w:uiPriority="72"/>
-    <w:lsdException w:name="Colorful Grid Accent 3" w:uiPriority="73"/>
-    <w:lsdException w:name="Light Shading Accent 4" w:uiPriority="60"/>
-    <w:lsdException w:name="Light List Accent 4" w:uiPriority="61"/>
-    <w:lsdException w:name="Light Grid Accent 4" w:uiPriority="62"/>
-    <w:lsdException w:name="Medium Shading 1 Accent 4" w:uiPriority="63"/>
-    <w:lsdException w:name="Medium Shading 2 Accent 4" w:uiPriority="64"/>
-    <w:lsdException w:name="Medium List 1 Accent 4" w:uiPriority="65"/>
-    <w:lsdException w:name="Medium List 2 Accent 4" w:uiPriority="66"/>
-    <w:lsdException w:name="Medium Grid 1 Accent 4" w:uiPriority="67"/>
-    <w:lsdException w:name="Medium Grid 2 Accent 4" w:uiPriority="68"/>
-    <w:lsdException w:name="Medium Grid 3 Accent 4" w:uiPriority="69"/>
-    <w:lsdException w:name="Dark List Accent 4" w:uiPriority="70"/>
-    <w:lsdException w:name="Colorful Shading Accent 4" w:uiPriority="71"/>
-    <w:lsdException w:name="Colorful List Accent 4" w:uiPriority="72"/>
-    <w:lsdException w:name="Colorful Grid Accent 4" w:uiPriority="73"/>
-    <w:lsdException w:name="Light Shading Accent 5" w:uiPriority="60"/>
-    <w:lsdException w:name="Light List Accent 5" w:uiPriority="61"/>
-    <w:lsdException w:name="Light Grid Accent 5" w:uiPriority="62"/>
-    <w:lsdException w:name="Medium Shading 1 Accent 5" w:uiPriority="63"/>
-    <w:lsdException w:name="Medium Shading 2 Accent 5" w:uiPriority="64"/>
-    <w:lsdException w:name="Medium List 1 Accent 5" w:uiPriority="65"/>
-    <w:lsdException w:name="Medium List 2 Accent 5" w:uiPriority="66"/>
-    <w:lsdException w:name="Medium Grid 1 Accent 5" w:uiPriority="67"/>
-    <w:lsdException w:name="Medium Grid 2 Accent 5" w:uiPriority="68"/>
-    <w:lsdException w:name="Medium Grid 3 Accent 5" w:uiPriority="69"/>
-    <w:lsdException w:name="Dark List Accent 5" w:uiPriority="70"/>
-    <w:lsdException w:name="Colorful Shading Accent 5" w:uiPriority="71"/>
-    <w:lsdException w:name="Colorful List Accent 5" w:uiPriority="72"/>
-    <w:lsdException w:name="Colorful Grid Accent 5" w:uiPriority="73"/>
-    <w:lsdException w:name="Light Shading Accent 6" w:uiPriority="60"/>
-    <w:lsdException w:name="Light List Accent 6" w:uiPriority="61"/>
-    <w:lsdException w:name="Light Grid Accent 6" w:uiPriority="62"/>
-    <w:lsdException w:name="Medium Shading 1 Accent 6" w:uiPriority="63"/>
-    <w:lsdException w:name="Medium Shading 2 Accent 6" w:uiPriority="64"/>
-    <w:lsdException w:name="Medium List 1 Accent 6" w:uiPriority="65"/>
-    <w:lsdException w:name="Medium List 2 Accent 6" w:uiPriority="66"/>
-    <w:lsdException w:name="Medium Grid 1 Accent 6" w:uiPriority="67"/>
-    <w:lsdException w:name="Medium Grid 2 Accent 6" w:uiPriority="68"/>
-    <w:lsdException w:name="Medium Grid 3 Accent 6" w:uiPriority="69"/>
-    <w:lsdException w:name="Dark List Accent 6" w:uiPriority="70"/>
-    <w:lsdException w:name="Colorful Shading Accent 6" w:uiPriority="71"/>
-    <w:lsdException w:name="Colorful List Accent 6" w:uiPriority="72"/>
-    <w:lsdException w:name="Colorful Grid Accent 6" w:uiPriority="73"/>
-    <w:lsdException w:name="Subtle Emphasis" w:uiPriority="19" w:qFormat="1"/>
-    <w:lsdException w:name="Intense Emphasis" w:uiPriority="21" w:qFormat="1"/>
-    <w:lsdException w:name="Subtle Reference" w:uiPriority="31" w:qFormat="1"/>
-    <w:lsdException w:name="Intense Reference" w:uiPriority="32" w:qFormat="1"/>
-    <w:lsdException w:name="Book Title" w:uiPriority="33" w:qFormat="1"/>
-    <w:lsdException w:name="Bibliography" w:semiHidden="1" w:uiPriority="37" w:unhideWhenUsed="1"/>
-    <w:lsdException w:name="TOC Heading" w:semiHidden="1" w:uiPriority="39" w:unhideWhenUsed="1" w:qFormat="1"/>
-    <w:lsdException w:name="Plain Table 1" w:uiPriority="41"/>
-    <w:lsdException w:name="Plain Table 2" w:uiPriority="42"/>
-    <w:lsdException w:name="Plain Table 3" w:uiPriority="43"/>
-    <w:lsdException w:name="Plain Table 4" w:uiPriority="44"/>
-    <w:lsdException w:name="Plain Table 5" w:uiPriority="45"/>
-    <w:lsdException w:name="Grid Table Light" w:uiPriority="40"/>
-    <w:lsdException w:name="Grid Table 1 Light" w:uiPriority="46"/>
-    <w:lsdException w:name="Grid Table 2" w:uiPriority="47"/>
-    <w:lsdException w:name="Grid Table 3" w:uiPriority="48"/>
-    <w:lsdException w:name="Grid Table 4" w:uiPriority="49"/>
-    <w:lsdException w:name="Grid Table 5 Dark" w:uiPriority="50"/>
-    <w:lsdException w:name="Grid Table 6 Colorful" w:uiPriority="51"/>
-    <w:lsdException w:name="Grid Table 7 Colorful" w:uiPriority="52"/>
-    <w:lsdException w:name="Grid Table 1 Light Accent 1" w:uiPriority="46"/>
-    <w:lsdException w:name="Grid Table 2 Accent 1" w:uiPriority="47"/>
-    <w:lsdException w:name="Grid Table 3 Accent 1" w:uiPriority="48"/>
-    <w:lsdException w:name="Grid Table 4 Accent 1" w:uiPriority="49"/>
-    <w:lsdException w:name="Grid Table 5 Dark Accent 1" w:uiPriority="50"/>
-    <w:lsdException w:name="Grid Table 6 Colorful Accent 1" w:uiPriority="51"/>
-    <w:lsdException w:name="Grid Table 7 Colorful Accent 1" w:uiPriority="52"/>
-    <w:lsdException w:name="Grid Table 1 Light Accent 2" w:uiPriority="46"/>
-    <w:lsdException w:name="Grid Table 2 Accent 2" w:uiPriority="47"/>
-    <w:lsdException w:name="Grid Table 3 Accent 2" w:uiPriority="48"/>
-    <w:lsdException w:name="Grid Table 4 Accent 2" w:uiPriority="49"/>
-    <w:lsdException w:name="Grid Table 5 Dark Accent 2" w:uiPriority="50"/>
-    <w:lsdException w:name="Grid Table 6 Colorful Accent 2" w:uiPriority="51"/>
-    <w:lsdException w:name="Grid Table 7 Colorful Accent 2" w:uiPriority="52"/>
-    <w:lsdException w:name="Grid Table 1 Light Accent 3" w:uiPriority="46"/>
-    <w:lsdException w:name="Grid Table 2 Accent 3" w:uiPriority="47"/>
-    <w:lsdException w:name="Grid Table 3 Accent 3" w:uiPriority="48"/>
-    <w:lsdException w:name="Grid Table 4 Accent 3" w:uiPriority="49"/>
-    <w:lsdException w:name="Grid Table 5 Dark Accent 3" w:uiPriority="50"/>
-    <w:lsdException w:name="Grid Table 6 Colorful Accent 3" w:uiPriority="51"/>
-    <w:lsdException w:name="Grid Table 7 Colorful Accent 3" w:uiPriority="52"/>
-    <w:lsdException w:name="Grid Table 1 Light Accent 4" w:uiPriority="46"/>
-    <w:lsdException w:name="Grid Table 2 Accent 4" w:uiPriority="47"/>
-    <w:lsdException w:name="Grid Table 3 Accent 4" w:uiPriority="48"/>
-    <w:lsdException w:name="Grid Table 4 Accent 4" w:uiPriority="49"/>
-    <w:lsdException w:name="Grid Table 5 Dark Accent 4" w:uiPriority="50"/>
-    <w:lsdException w:name="Grid Table 6 Colorful Accent 4" w:uiPriority="51"/>
-    <w:lsdException w:name="Grid Table 7 Colorful Accent 4" w:uiPriority="52"/>
-    <w:lsdException w:name="Grid Table 1 Light Accent 5" w:uiPriority="46"/>
-    <w:lsdException w:name="Grid Table 2 Accent 5" w:uiPriority="47"/>
-    <w:lsdException w:name="Grid Table 3 Accent 5" w:uiPriority="48"/>
-    <w:lsdException w:name="Grid Table 4 Accent 5" w:uiPriority="49"/>
-    <w:lsdException w:name="Grid Table 5 Dark Accent 5" w:uiPriority="50"/>
-    <w:lsdException w:name="Grid Table 6 Colorful Accent 5" w:uiPriority="51"/>
-    <w:lsdException w:name="Grid Table 7 Colorful Accent 5" w:uiPriority="52"/>
-    <w:lsdException w:name="Grid Table 1 Light Accent 6" w:uiPriority="46"/>
-    <w:lsdException w:name="Grid Table 2 Accent 6" w:uiPriority="47"/>
-    <w:lsdException w:name="Grid Table 3 Accent 6" w:uiPriority="48"/>
-    <w:lsdException w:name="Grid Table 4 Accent 6" w:uiPriority="49"/>
-    <w:lsdException w:name="Grid Table 5 Dark Accent 6" w:uiPriority="50"/>
-    <w:lsdException w:name="Grid Table 6 Colorful Accent 6" w:uiPriority="51"/>
-    <w:lsdException w:name="Grid Table 7 Colorful Accent 6" w:uiPriority="52"/>
-    <w:lsdException w:name="List Table 1 Light" w:uiPriority="46"/>
-    <w:lsdException w:name="List Table 2" w:uiPriority="47"/>
-    <w:lsdException w:name="List Table 3" w:uiPriority="48"/>
-    <w:lsdException w:name="List Table 4" w:uiPriority="49"/>
-    <w:lsdException w:name="List Table 5 Dark" w:uiPriority="50"/>
-    <w:lsdException w:name="List Table 6 Colorful" w:uiPriority="51"/>
-    <w:lsdException w:name="List Table 7 Colorful" w:uiPriority="52"/>
-    <w:lsdException w:name="List Table 1 Light Accent 1" w:uiPriority="46"/>
-    <w:lsdException w:name="List Table 2 Accent 1" w:uiPriority="47"/>
-    <w:lsdException w:name="List Table 3 Accent 1" w:uiPriority="48"/>
-    <w:lsdException w:name="List Table 4 Accent 1" w:uiPriority="49"/>
-    <w:lsdException w:name="List Table 5 Dark Accent 1" w:uiPriority="50"/>
-    <w:lsdException w:name="List Table 6 Colorful Accent 1" w:uiPriority="51"/>
-    <w:lsdException w:name="List Table 7 Colorful Accent 1" w:uiPriority="52"/>
-    <w:lsdException w:name="List Table 1 Light Accent 2" w:uiPriority="46"/>
-    <w:lsdException w:name="List Table 2 Accent 2" w:uiPriority="47"/>
-    <w:lsdException w:name="List Table 3 Accent 2" w:uiPriority="48"/>
-    <w:lsdException w:name="List Table 4 Accent 2" w:uiPriority="49"/>
-    <w:lsdException w:name="List Table 5 Dark Accent 2" w:uiPriority="50"/>
-    <w:lsdException w:name="List Table 6 Colorful Accent 2" w:uiPriority="51"/>
-    <w:lsdException w:name="List Table 7 Colorful Accent 2" w:uiPriority="52"/>
-    <w:lsdException w:name="List Table 1 Light Accent 3" w:uiPriority="46"/>
-    <w:lsdException w:name="List Table 2 Accent 3" w:uiPriority="47"/>
-    <w:lsdException w:name="List Table 3 Accent 3" w:uiPriority="48"/>
-    <w:lsdException w:name="List Table 4 Accent 3" w:uiPriority="49"/>
-    <w:lsdException w:name="List Table 5 Dark Accent 3" w:uiPriority="50"/>
-    <w:lsdException w:name="List Table 6 Colorful Accent 3" w:uiPriority="51"/>
-    <w:lsdException w:name="List Table 7 Colorful Accent 3" w:uiPriority="52"/>
-    <w:lsdException w:name="List Table 1 Light Accent 4" w:uiPriority="46"/>
-    <w:lsdException w:name="List Table 2 Accent 4" w:uiPriority="47"/>
-    <w:lsdException w:name="List Table 3 Accent 4" w:uiPriority="48"/>
-    <w:lsdException w:name="List Table 4 Accent 4" w:uiPriority="49"/>
-    <w:lsdException w:name="List Table 5 Dark Accent 4" w:uiPriority="50"/>
-    <w:lsdException w:name="List Table 6 Colorful Accent 4" w:uiPriority="51"/>
-    <w:lsdException w:name="List Table 7 Colorful Accent 4" w:uiPriority="52"/>
-    <w:lsdException w:name="List Table 1 Light Accent 5" w:uiPriority="46"/>
-    <w:lsdException w:name="List Table 2 Accent 5" w:uiPriority="47"/>
-    <w:lsdException w:name="List Table 3 Accent 5" w:uiPriority="48"/>
-    <w:lsdException w:name="List Table 4 Accent 5" w:uiPriority="49"/>
-    <w:lsdException w:name="List Table 5 Dark Accent 5" w:uiPriority="50"/>
-    <w:lsdException w:name="List Table 6 Colorful Accent 5" w:uiPriority="51"/>
-    <w:lsdException w:name="List Table 7 Colorful Accent 5" w:uiPriority="52"/>
-    <w:lsdException w:name="List Table 1 Light Accent 6" w:uiPriority="46"/>
-    <w:lsdException w:name="List Table 2 Accent 6" w:uiPriority="47"/>
-    <w:lsdException w:name="List Table 3 Accent 6" w:uiPriority="48"/>
-    <w:lsdException w:name="List Table 4 Accent 6" w:uiPriority="49"/>
-    <w:lsdException w:name="List Table 5 Dark Accent 6" w:uiPriority="50"/>
-    <w:lsdException w:name="List Table 6 Colorful Accent 6" w:uiPriority="51"/>
-    <w:lsdException w:name="List Table 7 Colorful Accent 6" w:uiPriority="52"/>
+  <w:latentStyles w:defLockedState="0" w:defUIPriority="99" w:defSemiHidden="1" w:defUnhideWhenUsed="1" w:defQFormat="0" w:count="267">
+    <w:lsdException w:name="Normal" w:semiHidden="0" w:uiPriority="0" w:unhideWhenUsed="0" w:qFormat="1"/>
+    <w:lsdException w:name="heading 1" w:semiHidden="0" w:uiPriority="9" w:unhideWhenUsed="0" w:qFormat="1"/>
+    <w:lsdException w:name="heading 2" w:uiPriority="9" w:qFormat="1"/>
+    <w:lsdException w:name="heading 3" w:uiPriority="9" w:qFormat="1"/>
+    <w:lsdException w:name="heading 4" w:uiPriority="9" w:qFormat="1"/>
+    <w:lsdException w:name="heading 5" w:uiPriority="9" w:qFormat="1"/>
+    <w:lsdException w:name="heading 6" w:uiPriority="9" w:qFormat="1"/>
+    <w:lsdException w:name="heading 7" w:uiPriority="9" w:qFormat="1"/>
+    <w:lsdException w:name="heading 8" w:uiPriority="9" w:qFormat="1"/>
+    <w:lsdException w:name="heading 9" w:uiPriority="9" w:qFormat="1"/>
+    <w:lsdException w:name="toc 1" w:uiPriority="39"/>
+    <w:lsdException w:name="toc 2" w:uiPriority="39"/>
+    <w:lsdException w:name="toc 3" w:uiPriority="39"/>
+    <w:lsdException w:name="toc 4" w:uiPriority="39"/>
+    <w:lsdException w:name="toc 5" w:uiPriority="39"/>
+    <w:lsdException w:name="toc 6" w:uiPriority="39"/>
+    <w:lsdException w:name="toc 7" w:uiPriority="39"/>
+    <w:lsdException w:name="toc 8" w:uiPriority="39"/>
+    <w:lsdException w:name="toc 9" w:uiPriority="39"/>
+    <w:lsdException w:name="caption" w:uiPriority="35" w:qFormat="1"/>
+    <w:lsdException w:name="Title" w:semiHidden="0" w:uiPriority="10" w:unhideWhenUsed="0" w:qFormat="1"/>
+    <w:lsdException w:name="Default Paragraph Font" w:uiPriority="1"/>
+    <w:lsdException w:name="Subtitle" w:semiHidden="0" w:uiPriority="11" w:unhideWhenUsed="0" w:qFormat="1"/>
+    <w:lsdException w:name="Strong" w:semiHidden="0" w:uiPriority="22" w:unhideWhenUsed="0" w:qFormat="1"/>
+    <w:lsdException w:name="Emphasis" w:semiHidden="0" w:uiPriority="20" w:unhideWhenUsed="0" w:qFormat="1"/>
+    <w:lsdException w:name="Table Grid" w:semiHidden="0" w:uiPriority="39" w:unhideWhenUsed="0"/>
+    <w:lsdException w:name="Placeholder Text" w:unhideWhenUsed="0"/>
+    <w:lsdException w:name="No Spacing" w:semiHidden="0" w:uiPriority="1" w:unhideWhenUsed="0" w:qFormat="1"/>
+    <w:lsdException w:name="Light Shading" w:semiHidden="0" w:uiPriority="60" w:unhideWhenUsed="0"/>
+    <w:lsdException w:name="Light List" w:semiHidden="0" w:uiPriority="61" w:unhideWhenUsed="0"/>
+    <w:lsdException w:name="Light Grid" w:semiHidden="0" w:uiPriority="62" w:unhideWhenUsed="0"/>
+    <w:lsdException w:name="Medium Shading 1" w:semiHidden="0" w:uiPriority="63" w:unhideWhenUsed="0"/>
+    <w:lsdException w:name="Medium Shading 2" w:semiHidden="0" w:uiPriority="64" w:unhideWhenUsed="0"/>
+    <w:lsdException w:name="Medium List 1" w:semiHidden="0" w:uiPriority="65" w:unhideWhenUsed="0"/>
+    <w:lsdException w:name="Medium List 2" w:semiHidden="0" w:uiPriority="66" w:unhideWhenUsed="0"/>
+    <w:lsdException w:name="Medium Grid 1" w:semiHidden="0" w:uiPriority="67" w:unhideWhenUsed="0"/>
+    <w:lsdException w:name="Medium Grid 2" w:semiHidden="0" w:uiPriority="68" w:unhideWhenUsed="0"/>
+    <w:lsdException w:name="Medium Grid 3" w:semiHidden="0" w:uiPriority="69" w:unhideWhenUsed="0"/>
+    <w:lsdException w:name="Dark List" w:semiHidden="0" w:uiPriority="70" w:unhideWhenUsed="0"/>
+    <w:lsdException w:name="Colorful Shading" w:semiHidden="0" w:uiPriority="71" w:unhideWhenUsed="0"/>
+    <w:lsdException w:name="Colorful List" w:semiHidden="0" w:uiPriority="72" w:unhideWhenUsed="0"/>
+    <w:lsdException w:name="Colorful Grid" w:semiHidden="0" w:uiPriority="73" w:unhideWhenUsed="0"/>
+    <w:lsdException w:name="Light Shading Accent 1" w:semiHidden="0" w:uiPriority="60" w:unhideWhenUsed="0"/>
+    <w:lsdException w:name="Light List Accent 1" w:semiHidden="0" w:uiPriority="61" w:unhideWhenUsed="0"/>
+    <w:lsdException w:name="Light Grid Accent 1" w:semiHidden="0" w:uiPriority="62" w:unhideWhenUsed="0"/>
+    <w:lsdException w:name="Medium Shading 1 Accent 1" w:semiHidden="0" w:uiPriority="63" w:unhideWhenUsed="0"/>
+    <w:lsdException w:name="Medium Shading 2 Accent 1" w:semiHidden="0" w:uiPriority="64" w:unhideWhenUsed="0"/>
+    <w:lsdException w:name="Medium List 1 Accent 1" w:semiHidden="0" w:uiPriority="65" w:unhideWhenUsed="0"/>
+    <w:lsdException w:name="Revision" w:unhideWhenUsed="0"/>
+    <w:lsdException w:name="List Paragraph" w:semiHidden="0" w:uiPriority="34" w:unhideWhenUsed="0" w:qFormat="1"/>
+    <w:lsdException w:name="Quote" w:semiHidden="0" w:uiPriority="29" w:unhideWhenUsed="0" w:qFormat="1"/>
+    <w:lsdException w:name="Intense Quote" w:semiHidden="0" w:uiPriority="30" w:unhideWhenUsed="0" w:qFormat="1"/>
+    <w:lsdException w:name="Medium List 2 Accent 1" w:semiHidden="0" w:uiPriority="66" w:unhideWhenUsed="0"/>
+    <w:lsdException w:name="Medium Grid 1 Accent 1" w:semiHidden="0" w:uiPriority="67" w:unhideWhenUsed="0"/>
+    <w:lsdException w:name="Medium Grid 2 Accent 1" w:semiHidden="0" w:uiPriority="68" w:unhideWhenUsed="0"/>
+    <w:lsdException w:name="Medium Grid 3 Accent 1" w:semiHidden="0" w:uiPriority="69" w:unhideWhenUsed="0"/>
+    <w:lsdException w:name="Dark List Accent 1" w:semiHidden="0" w:uiPriority="70" w:unhideWhenUsed="0"/>
+    <w:lsdException w:name="Colorful Shading Accent 1" w:semiHidden="0" w:uiPriority="71" w:unhideWhenUsed="0"/>
+    <w:lsdException w:name="Colorful List Accent 1" w:semiHidden="0" w:uiPriority="72" w:unhideWhenUsed="0"/>
+    <w:lsdException w:name="Colorful Grid Accent 1" w:semiHidden="0" w:uiPriority="73" w:unhideWhenUsed="0"/>
+    <w:lsdException w:name="Light Shading Accent 2" w:semiHidden="0" w:uiPriority="60" w:unhideWhenUsed="0"/>
+    <w:lsdException w:name="Light List Accent 2" w:semiHidden="0" w:uiPriority="61" w:unhideWhenUsed="0"/>
+    <w:lsdException w:name="Light Grid Accent 2" w:semiHidden="0" w:uiPriority="62" w:unhideWhenUsed="0"/>
+    <w:lsdException w:name="Medium Shading 1 Accent 2" w:semiHidden="0" w:uiPriority="63" w:unhideWhenUsed="0"/>
+    <w:lsdException w:name="Medium Shading 2 Accent 2" w:semiHidden="0" w:uiPriority="64" w:unhideWhenUsed="0"/>
+    <w:lsdException w:name="Medium List 1 Accent 2" w:semiHidden="0" w:uiPriority="65" w:unhideWhenUsed="0"/>
+    <w:lsdException w:name="Medium List 2 Accent 2" w:semiHidden="0" w:uiPriority="66" w:unhideWhenUsed="0"/>
+    <w:lsdException w:name="Medium Grid 1 Accent 2" w:semiHidden="0" w:uiPriority="67" w:unhideWhenUsed="0"/>
+    <w:lsdException w:name="Medium Grid 2 Accent 2" w:semiHidden="0" w:uiPriority="68" w:unhideWhenUsed="0"/>
+    <w:lsdException w:name="Medium Grid 3 Accent 2" w:semiHidden="0" w:uiPriority="69" w:unhideWhenUsed="0"/>
+    <w:lsdException w:name="Dark List Accent 2" w:semiHidden="0" w:uiPriority="70" w:unhideWhenUsed="0"/>
+    <w:lsdException w:name="Colorful Shading Accent 2" w:semiHidden="0" w:uiPriority="71" w:unhideWhenUsed="0"/>
+    <w:lsdException w:name="Colorful List Accent 2" w:semiHidden="0" w:uiPriority="72" w:unhideWhenUsed="0"/>
+    <w:lsdException w:name="Colorful Grid Accent 2" w:semiHidden="0" w:uiPriority="73" w:unhideWhenUsed="0"/>
+    <w:lsdException w:name="Light Shading Accent 3" w:semiHidden="0" w:uiPriority="60" w:unhideWhenUsed="0"/>
+    <w:lsdException w:name="Light List Accent 3" w:semiHidden="0" w:uiPriority="61" w:unhideWhenUsed="0"/>
+    <w:lsdException w:name="Light Grid Accent 3" w:semiHidden="0" w:uiPriority="62" w:unhideWhenUsed="0"/>
+    <w:lsdException w:name="Medium Shading 1 Accent 3" w:semiHidden="0" w:uiPriority="63" w:unhideWhenUsed="0"/>
+    <w:lsdException w:name="Medium Shading 2 Accent 3" w:semiHidden="0" w:uiPriority="64" w:unhideWhenUsed="0"/>
+    <w:lsdException w:name="Medium List 1 Accent 3" w:semiHidden="0" w:uiPriority="65" w:unhideWhenUsed="0"/>
+    <w:lsdException w:name="Medium List 2 Accent 3" w:semiHidden="0" w:uiPriority="66" w:unhideWhenUsed="0"/>
+    <w:lsdException w:name="Medium Grid 1 Accent 3" w:semiHidden="0" w:uiPriority="67" w:unhideWhenUsed="0"/>
+    <w:lsdException w:name="Medium Grid 2 Accent 3" w:semiHidden="0" w:uiPriority="68" w:unhideWhenUsed="0"/>
+    <w:lsdException w:name="Medium Grid 3 Accent 3" w:semiHidden="0" w:uiPriority="69" w:unhideWhenUsed="0"/>
+    <w:lsdException w:name="Dark List Accent 3" w:semiHidden="0" w:uiPriority="70" w:unhideWhenUsed="0"/>
+    <w:lsdException w:name="Colorful Shading Accent 3" w:semiHidden="0" w:uiPriority="71" w:unhideWhenUsed="0"/>
+    <w:lsdException w:name="Colorful List Accent 3" w:semiHidden="0" w:uiPriority="72" w:unhideWhenUsed="0"/>
+    <w:lsdException w:name="Colorful Grid Accent 3" w:semiHidden="0" w:uiPriority="73" w:unhideWhenUsed="0"/>
+    <w:lsdException w:name="Light Shading Accent 4" w:semiHidden="0" w:uiPriority="60" w:unhideWhenUsed="0"/>
+    <w:lsdException w:name="Light List Accent 4" w:semiHidden="0" w:uiPriority="61" w:unhideWhenUsed="0"/>
+    <w:lsdException w:name="Light Grid Accent 4" w:semiHidden="0" w:uiPriority="62" w:unhideWhenUsed="0"/>
+    <w:lsdException w:name="Medium Shading 1 Accent 4" w:semiHidden="0" w:uiPriority="63" w:unhideWhenUsed="0"/>
+    <w:lsdException w:name="Medium Shading 2 Accent 4" w:semiHidden="0" w:uiPriority="64" w:unhideWhenUsed="0"/>
+    <w:lsdException w:name="Medium List 1 Accent 4" w:semiHidden="0" w:uiPriority="65" w:unhideWhenUsed="0"/>
+    <w:lsdException w:name="Medium List 2 Accent 4" w:semiHidden="0" w:uiPriority="66" w:unhideWhenUsed="0"/>
+    <w:lsdException w:name="Medium Grid 1 Accent 4" w:semiHidden="0" w:uiPriority="67" w:unhideWhenUsed="0"/>
+    <w:lsdException w:name="Medium Grid 2 Accent 4" w:semiHidden="0" w:uiPriority="68" w:unhideWhenUsed="0"/>
+    <w:lsdException w:name="Medium Grid 3 Accent 4" w:semiHidden="0" w:uiPriority="69" w:unhideWhenUsed="0"/>
+    <w:lsdException w:name="Dark List Accent 4" w:semiHidden="0" w:uiPriority="70" w:unhideWhenUsed="0"/>
+    <w:lsdException w:name="Colorful Shading Accent 4" w:semiHidden="0" w:uiPriority="71" w:unhideWhenUsed="0"/>
+    <w:lsdException w:name="Colorful List Accent 4" w:semiHidden="0" w:uiPriority="72" w:unhideWhenUsed="0"/>
+    <w:lsdException w:name="Colorful Grid Accent 4" w:semiHidden="0" w:uiPriority="73" w:unhideWhenUsed="0"/>
+    <w:lsdException w:name="Light Shading Accent 5" w:semiHidden="0" w:uiPriority="60" w:unhideWhenUsed="0"/>
+    <w:lsdException w:name="Light List Accent 5" w:semiHidden="0" w:uiPriority="61" w:unhideWhenUsed="0"/>
+    <w:lsdException w:name="Light Grid Accent 5" w:semiHidden="0" w:uiPriority="62" w:unhideWhenUsed="0"/>
+    <w:lsdException w:name="Medium Shading 1 Accent 5" w:semiHidden="0" w:uiPriority="63" w:unhideWhenUsed="0"/>
+    <w:lsdException w:name="Medium Shading 2 Accent 5" w:semiHidden="0" w:uiPriority="64" w:unhideWhenUsed="0"/>
+    <w:lsdException w:name="Medium List 1 Accent 5" w:semiHidden="0" w:uiPriority="65" w:unhideWhenUsed="0"/>
+    <w:lsdException w:name="Medium List 2 Accent 5" w:semiHidden="0" w:uiPriority="66" w:unhideWhenUsed="0"/>
+    <w:lsdException w:name="Medium Grid 1 Accent 5" w:semiHidden="0" w:uiPriority="67" w:unhideWhenUsed="0"/>
+    <w:lsdException w:name="Medium Grid 2 Accent 5" w:semiHidden="0" w:uiPriority="68" w:unhideWhenUsed="0"/>
+    <w:lsdException w:name="Medium Grid 3 Accent 5" w:semiHidden="0" w:uiPriority="69" w:unhideWhenUsed="0"/>
+    <w:lsdException w:name="Dark List Accent 5" w:semiHidden="0" w:uiPriority="70" w:unhideWhenUsed="0"/>
+    <w:lsdException w:name="Colorful Shading Accent 5" w:semiHidden="0" w:uiPriority="71" w:unhideWhenUsed="0"/>
+    <w:lsdException w:name="Colorful List Accent 5" w:semiHidden="0" w:uiPriority="72" w:unhideWhenUsed="0"/>
+    <w:lsdException w:name="Colorful Grid Accent 5" w:semiHidden="0" w:uiPriority="73" w:unhideWhenUsed="0"/>
+    <w:lsdException w:name="Light Shading Accent 6" w:semiHidden="0" w:uiPriority="60" w:unhideWhenUsed="0"/>
+    <w:lsdException w:name="Light List Accent 6" w:semiHidden="0" w:uiPriority="61" w:unhideWhenUsed="0"/>
+    <w:lsdException w:name="Light Grid Accent 6" w:semiHidden="0" w:uiPriority="62" w:unhideWhenUsed="0"/>
+    <w:lsdException w:name="Medium Shading 1 Accent 6" w:semiHidden="0" w:uiPriority="63" w:unhideWhenUsed="0"/>
+    <w:lsdException w:name="Medium Shading 2 Accent 6" w:semiHidden="0" w:uiPriority="64" w:unhideWhenUsed="0"/>
+    <w:lsdException w:name="Medium List 1 Accent 6" w:semiHidden="0" w:uiPriority="65" w:unhideWhenUsed="0"/>
+    <w:lsdException w:name="Medium List 2 Accent 6" w:semiHidden="0" w:uiPriority="66" w:unhideWhenUsed="0"/>
+    <w:lsdException w:name="Medium Grid 1 Accent 6" w:semiHidden="0" w:uiPriority="67" w:unhideWhenUsed="0"/>
+    <w:lsdException w:name="Medium Grid 2 Accent 6" w:semiHidden="0" w:uiPriority="68" w:unhideWhenUsed="0"/>
+    <w:lsdException w:name="Medium Grid 3 Accent 6" w:semiHidden="0" w:uiPriority="69" w:unhideWhenUsed="0"/>
+    <w:lsdException w:name="Dark List Accent 6" w:semiHidden="0" w:uiPriority="70" w:unhideWhenUsed="0"/>
+    <w:lsdException w:name="Colorful Shading Accent 6" w:semiHidden="0" w:uiPriority="71" w:unhideWhenUsed="0"/>
+    <w:lsdException w:name="Colorful List Accent 6" w:semiHidden="0" w:uiPriority="72" w:unhideWhenUsed="0"/>
+    <w:lsdException w:name="Colorful Grid Accent 6" w:semiHidden="0" w:uiPriority="73" w:unhideWhenUsed="0"/>
+    <w:lsdException w:name="Subtle Emphasis" w:semiHidden="0" w:uiPriority="19" w:unhideWhenUsed="0" w:qFormat="1"/>
+    <w:lsdException w:name="Intense Emphasis" w:semiHidden="0" w:uiPriority="21" w:unhideWhenUsed="0" w:qFormat="1"/>
+    <w:lsdException w:name="Subtle Reference" w:semiHidden="0" w:uiPriority="31" w:unhideWhenUsed="0" w:qFormat="1"/>
+    <w:lsdException w:name="Intense Reference" w:semiHidden="0" w:uiPriority="32" w:unhideWhenUsed="0" w:qFormat="1"/>
+    <w:lsdException w:name="Book Title" w:semiHidden="0" w:uiPriority="33" w:unhideWhenUsed="0" w:qFormat="1"/>
+    <w:lsdException w:name="Bibliography" w:uiPriority="37"/>
+    <w:lsdException w:name="TOC Heading" w:uiPriority="39" w:qFormat="1"/>
   </w:latentStyles>
-  <w:style w:type="paragraph" w:default="1" w:styleId="Normal">
+  <w:style w:type="paragraph" w:default="1" w:styleId="Normalny">
     <w:name w:val="Normal"/>
     <w:qFormat/>
     <w:rsid w:val="00F001BB"/>
   </w:style>
-  <w:style w:type="paragraph" w:styleId="Heading1">
+  <w:style w:type="paragraph" w:styleId="Nagwek1">
     <w:name w:val="heading 1"/>
-    <w:basedOn w:val="Normal"/>
-    <w:next w:val="Normal"/>
-    <w:link w:val="Heading1Char"/>
+    <w:basedOn w:val="Normalny"/>
+    <w:next w:val="Normalny"/>
+    <w:link w:val="Nagwek1Znak"/>
     <w:uiPriority w:val="9"/>
     <w:qFormat/>
     <w:rsid w:val="00FC5B20"/>
@@ -10917,11 +11912,11 @@
       <w:szCs w:val="32"/>
     </w:rPr>
   </w:style>
-  <w:style w:type="paragraph" w:styleId="Heading2">
+  <w:style w:type="paragraph" w:styleId="Nagwek2">
     <w:name w:val="heading 2"/>
-    <w:basedOn w:val="Normal"/>
-    <w:next w:val="Normal"/>
-    <w:link w:val="Heading2Char"/>
+    <w:basedOn w:val="Normalny"/>
+    <w:next w:val="Normalny"/>
+    <w:link w:val="Nagwek2Znak"/>
     <w:uiPriority w:val="9"/>
     <w:unhideWhenUsed/>
     <w:qFormat/>
@@ -10941,11 +11936,11 @@
       <w:szCs w:val="26"/>
     </w:rPr>
   </w:style>
-  <w:style w:type="paragraph" w:styleId="Heading3">
+  <w:style w:type="paragraph" w:styleId="Nagwek3">
     <w:name w:val="heading 3"/>
-    <w:basedOn w:val="Normal"/>
-    <w:next w:val="Normal"/>
-    <w:link w:val="Heading3Char"/>
+    <w:basedOn w:val="Normalny"/>
+    <w:next w:val="Normalny"/>
+    <w:link w:val="Nagwek3Znak"/>
     <w:uiPriority w:val="9"/>
     <w:unhideWhenUsed/>
     <w:qFormat/>
@@ -10963,17 +11958,18 @@
       <w:color w:val="5B9BD5" w:themeColor="accent1"/>
     </w:rPr>
   </w:style>
-  <w:style w:type="character" w:default="1" w:styleId="DefaultParagraphFont">
+  <w:style w:type="character" w:default="1" w:styleId="Domylnaczcionkaakapitu">
     <w:name w:val="Default Paragraph Font"/>
     <w:uiPriority w:val="1"/>
     <w:semiHidden/>
     <w:unhideWhenUsed/>
   </w:style>
-  <w:style w:type="table" w:default="1" w:styleId="TableNormal">
+  <w:style w:type="table" w:default="1" w:styleId="Standardowy">
     <w:name w:val="Normal Table"/>
     <w:uiPriority w:val="99"/>
     <w:semiHidden/>
     <w:unhideWhenUsed/>
+    <w:qFormat/>
     <w:tblPr>
       <w:tblInd w:w="0" w:type="dxa"/>
       <w:tblCellMar>
@@ -10984,16 +11980,16 @@
       </w:tblCellMar>
     </w:tblPr>
   </w:style>
-  <w:style w:type="numbering" w:default="1" w:styleId="NoList">
+  <w:style w:type="numbering" w:default="1" w:styleId="Bezlisty">
     <w:name w:val="No List"/>
     <w:uiPriority w:val="99"/>
     <w:semiHidden/>
     <w:unhideWhenUsed/>
   </w:style>
-  <w:style w:type="character" w:customStyle="1" w:styleId="Heading1Char">
-    <w:name w:val="Heading 1 Char"/>
-    <w:basedOn w:val="DefaultParagraphFont"/>
-    <w:link w:val="Heading1"/>
+  <w:style w:type="character" w:customStyle="1" w:styleId="Nagwek1Znak">
+    <w:name w:val="Nagłówek 1 Znak"/>
+    <w:basedOn w:val="Domylnaczcionkaakapitu"/>
+    <w:link w:val="Nagwek1"/>
     <w:uiPriority w:val="9"/>
     <w:rsid w:val="00FC5B20"/>
     <w:rPr>
@@ -11003,11 +11999,11 @@
       <w:szCs w:val="32"/>
     </w:rPr>
   </w:style>
-  <w:style w:type="paragraph" w:styleId="Title">
+  <w:style w:type="paragraph" w:styleId="Tytu">
     <w:name w:val="Title"/>
-    <w:basedOn w:val="Normal"/>
-    <w:next w:val="Normal"/>
-    <w:link w:val="TitleChar"/>
+    <w:basedOn w:val="Normalny"/>
+    <w:next w:val="Normalny"/>
+    <w:link w:val="TytuZnak"/>
     <w:uiPriority w:val="10"/>
     <w:qFormat/>
     <w:rsid w:val="00FC5B20"/>
@@ -11023,10 +12019,10 @@
       <w:szCs w:val="56"/>
     </w:rPr>
   </w:style>
-  <w:style w:type="character" w:customStyle="1" w:styleId="TitleChar">
-    <w:name w:val="Title Char"/>
-    <w:basedOn w:val="DefaultParagraphFont"/>
-    <w:link w:val="Title"/>
+  <w:style w:type="character" w:customStyle="1" w:styleId="TytuZnak">
+    <w:name w:val="Tytuł Znak"/>
+    <w:basedOn w:val="Domylnaczcionkaakapitu"/>
+    <w:link w:val="Tytu"/>
     <w:uiPriority w:val="10"/>
     <w:rsid w:val="00FC5B20"/>
     <w:rPr>
@@ -11037,11 +12033,11 @@
       <w:szCs w:val="56"/>
     </w:rPr>
   </w:style>
-  <w:style w:type="paragraph" w:styleId="Subtitle">
+  <w:style w:type="paragraph" w:styleId="Podtytu">
     <w:name w:val="Subtitle"/>
-    <w:basedOn w:val="Normal"/>
-    <w:next w:val="Normal"/>
-    <w:link w:val="SubtitleChar"/>
+    <w:basedOn w:val="Normalny"/>
+    <w:next w:val="Normalny"/>
+    <w:link w:val="PodtytuZnak"/>
     <w:uiPriority w:val="11"/>
     <w:qFormat/>
     <w:rsid w:val="00FC5B20"/>
@@ -11056,10 +12052,10 @@
       <w:spacing w:val="15"/>
     </w:rPr>
   </w:style>
-  <w:style w:type="character" w:customStyle="1" w:styleId="SubtitleChar">
-    <w:name w:val="Subtitle Char"/>
-    <w:basedOn w:val="DefaultParagraphFont"/>
-    <w:link w:val="Subtitle"/>
+  <w:style w:type="character" w:customStyle="1" w:styleId="PodtytuZnak">
+    <w:name w:val="Podtytuł Znak"/>
+    <w:basedOn w:val="Domylnaczcionkaakapitu"/>
+    <w:link w:val="Podtytu"/>
     <w:uiPriority w:val="11"/>
     <w:rsid w:val="00FC5B20"/>
     <w:rPr>
@@ -11068,10 +12064,10 @@
       <w:spacing w:val="15"/>
     </w:rPr>
   </w:style>
-  <w:style w:type="character" w:customStyle="1" w:styleId="Heading2Char">
-    <w:name w:val="Heading 2 Char"/>
-    <w:basedOn w:val="DefaultParagraphFont"/>
-    <w:link w:val="Heading2"/>
+  <w:style w:type="character" w:customStyle="1" w:styleId="Nagwek2Znak">
+    <w:name w:val="Nagłówek 2 Znak"/>
+    <w:basedOn w:val="Domylnaczcionkaakapitu"/>
+    <w:link w:val="Nagwek2"/>
     <w:uiPriority w:val="9"/>
     <w:rsid w:val="00822C2C"/>
     <w:rPr>
@@ -11085,7 +12081,7 @@
   </w:style>
   <w:style w:type="paragraph" w:customStyle="1" w:styleId="todo">
     <w:name w:val="todo"/>
-    <w:basedOn w:val="Normal"/>
+    <w:basedOn w:val="Normalny"/>
     <w:link w:val="todoZnak"/>
     <w:qFormat/>
     <w:rsid w:val="00384450"/>
@@ -11095,10 +12091,10 @@
       <w:szCs w:val="24"/>
     </w:rPr>
   </w:style>
-  <w:style w:type="character" w:customStyle="1" w:styleId="Heading3Char">
-    <w:name w:val="Heading 3 Char"/>
-    <w:basedOn w:val="DefaultParagraphFont"/>
-    <w:link w:val="Heading3"/>
+  <w:style w:type="character" w:customStyle="1" w:styleId="Nagwek3Znak">
+    <w:name w:val="Nagłówek 3 Znak"/>
+    <w:basedOn w:val="Domylnaczcionkaakapitu"/>
+    <w:link w:val="Nagwek3"/>
     <w:uiPriority w:val="9"/>
     <w:rsid w:val="005C18BE"/>
     <w:rPr>
@@ -11110,7 +12106,7 @@
   </w:style>
   <w:style w:type="character" w:customStyle="1" w:styleId="todoZnak">
     <w:name w:val="todo Znak"/>
-    <w:basedOn w:val="DefaultParagraphFont"/>
+    <w:basedOn w:val="Domylnaczcionkaakapitu"/>
     <w:link w:val="todo"/>
     <w:rsid w:val="00384450"/>
     <w:rPr>
@@ -11120,9 +12116,9 @@
       <w:szCs w:val="24"/>
     </w:rPr>
   </w:style>
-  <w:style w:type="paragraph" w:styleId="ListParagraph">
+  <w:style w:type="paragraph" w:styleId="Akapitzlist">
     <w:name w:val="List Paragraph"/>
-    <w:basedOn w:val="Normal"/>
+    <w:basedOn w:val="Normalny"/>
     <w:uiPriority w:val="34"/>
     <w:qFormat/>
     <w:rsid w:val="00C52114"/>
@@ -11131,10 +12127,10 @@
       <w:contextualSpacing/>
     </w:pPr>
   </w:style>
-  <w:style w:type="paragraph" w:styleId="BalloonText">
+  <w:style w:type="paragraph" w:styleId="Tekstdymka">
     <w:name w:val="Balloon Text"/>
-    <w:basedOn w:val="Normal"/>
-    <w:link w:val="BalloonTextChar"/>
+    <w:basedOn w:val="Normalny"/>
+    <w:link w:val="TekstdymkaZnak"/>
     <w:uiPriority w:val="99"/>
     <w:semiHidden/>
     <w:unhideWhenUsed/>
@@ -11148,10 +12144,10 @@
       <w:szCs w:val="16"/>
     </w:rPr>
   </w:style>
-  <w:style w:type="character" w:customStyle="1" w:styleId="BalloonTextChar">
-    <w:name w:val="Balloon Text Char"/>
-    <w:basedOn w:val="DefaultParagraphFont"/>
-    <w:link w:val="BalloonText"/>
+  <w:style w:type="character" w:customStyle="1" w:styleId="TekstdymkaZnak">
+    <w:name w:val="Tekst dymka Znak"/>
+    <w:basedOn w:val="Domylnaczcionkaakapitu"/>
+    <w:link w:val="Tekstdymka"/>
     <w:uiPriority w:val="99"/>
     <w:semiHidden/>
     <w:rsid w:val="00986E87"/>
@@ -11161,15 +12157,16 @@
       <w:szCs w:val="16"/>
     </w:rPr>
   </w:style>
-  <w:style w:type="table" w:styleId="TableGrid">
+  <w:style w:type="table" w:styleId="Tabela-Siatka">
     <w:name w:val="Table Grid"/>
-    <w:basedOn w:val="TableNormal"/>
+    <w:basedOn w:val="Standardowy"/>
     <w:uiPriority w:val="39"/>
     <w:rsid w:val="00C5580E"/>
     <w:pPr>
       <w:spacing w:after="0" w:line="240" w:lineRule="auto"/>
     </w:pPr>
     <w:tblPr>
+      <w:tblInd w:w="0" w:type="dxa"/>
       <w:tblBorders>
         <w:top w:val="single" w:sz="4" w:space="0" w:color="auto"/>
         <w:left w:val="single" w:sz="4" w:space="0" w:color="auto"/>
@@ -11178,11 +12175,17 @@
         <w:insideH w:val="single" w:sz="4" w:space="0" w:color="auto"/>
         <w:insideV w:val="single" w:sz="4" w:space="0" w:color="auto"/>
       </w:tblBorders>
+      <w:tblCellMar>
+        <w:top w:w="0" w:type="dxa"/>
+        <w:left w:w="108" w:type="dxa"/>
+        <w:bottom w:w="0" w:type="dxa"/>
+        <w:right w:w="108" w:type="dxa"/>
+      </w:tblCellMar>
     </w:tblPr>
   </w:style>
-  <w:style w:type="paragraph" w:styleId="List2">
+  <w:style w:type="paragraph" w:styleId="Lista2">
     <w:name w:val="List 2"/>
-    <w:basedOn w:val="Normal"/>
+    <w:basedOn w:val="Normalny"/>
     <w:uiPriority w:val="99"/>
     <w:unhideWhenUsed/>
     <w:rsid w:val="00471F3D"/>
@@ -11191,9 +12194,9 @@
       <w:contextualSpacing/>
     </w:pPr>
   </w:style>
-  <w:style w:type="paragraph" w:styleId="List4">
+  <w:style w:type="paragraph" w:styleId="Lista4">
     <w:name w:val="List 4"/>
-    <w:basedOn w:val="Normal"/>
+    <w:basedOn w:val="Normalny"/>
     <w:uiPriority w:val="99"/>
     <w:unhideWhenUsed/>
     <w:rsid w:val="00471F3D"/>
@@ -11202,9 +12205,9 @@
       <w:contextualSpacing/>
     </w:pPr>
   </w:style>
-  <w:style w:type="paragraph" w:styleId="List5">
+  <w:style w:type="paragraph" w:styleId="Lista5">
     <w:name w:val="List 5"/>
-    <w:basedOn w:val="Normal"/>
+    <w:basedOn w:val="Normalny"/>
     <w:uiPriority w:val="99"/>
     <w:unhideWhenUsed/>
     <w:rsid w:val="00471F3D"/>
@@ -11213,10 +12216,10 @@
       <w:contextualSpacing/>
     </w:pPr>
   </w:style>
-  <w:style w:type="paragraph" w:styleId="BodyText">
+  <w:style w:type="paragraph" w:styleId="Tekstpodstawowy">
     <w:name w:val="Body Text"/>
-    <w:basedOn w:val="Normal"/>
-    <w:link w:val="BodyTextChar"/>
+    <w:basedOn w:val="Normalny"/>
+    <w:link w:val="TekstpodstawowyZnak"/>
     <w:uiPriority w:val="99"/>
     <w:unhideWhenUsed/>
     <w:rsid w:val="00471F3D"/>
@@ -11224,17 +12227,17 @@
       <w:spacing w:after="120"/>
     </w:pPr>
   </w:style>
-  <w:style w:type="character" w:customStyle="1" w:styleId="BodyTextChar">
-    <w:name w:val="Body Text Char"/>
-    <w:basedOn w:val="DefaultParagraphFont"/>
-    <w:link w:val="BodyText"/>
+  <w:style w:type="character" w:customStyle="1" w:styleId="TekstpodstawowyZnak">
+    <w:name w:val="Tekst podstawowy Znak"/>
+    <w:basedOn w:val="Domylnaczcionkaakapitu"/>
+    <w:link w:val="Tekstpodstawowy"/>
     <w:uiPriority w:val="99"/>
     <w:rsid w:val="00471F3D"/>
   </w:style>
-  <w:style w:type="paragraph" w:styleId="BodyTextFirstIndent">
+  <w:style w:type="paragraph" w:styleId="Tekstpodstawowyzwciciem">
     <w:name w:val="Body Text First Indent"/>
-    <w:basedOn w:val="BodyText"/>
-    <w:link w:val="BodyTextFirstIndentChar"/>
+    <w:basedOn w:val="Tekstpodstawowy"/>
+    <w:link w:val="TekstpodstawowyzwciciemZnak"/>
     <w:uiPriority w:val="99"/>
     <w:unhideWhenUsed/>
     <w:rsid w:val="00471F3D"/>
@@ -11243,17 +12246,17 @@
       <w:ind w:firstLine="360"/>
     </w:pPr>
   </w:style>
-  <w:style w:type="character" w:customStyle="1" w:styleId="BodyTextFirstIndentChar">
-    <w:name w:val="Body Text First Indent Char"/>
-    <w:basedOn w:val="BodyTextChar"/>
-    <w:link w:val="BodyTextFirstIndent"/>
+  <w:style w:type="character" w:customStyle="1" w:styleId="TekstpodstawowyzwciciemZnak">
+    <w:name w:val="Tekst podstawowy z wcięciem Znak"/>
+    <w:basedOn w:val="TekstpodstawowyZnak"/>
+    <w:link w:val="Tekstpodstawowyzwciciem"/>
     <w:uiPriority w:val="99"/>
     <w:rsid w:val="00471F3D"/>
   </w:style>
-  <w:style w:type="paragraph" w:styleId="Header">
+  <w:style w:type="paragraph" w:styleId="Nagwek">
     <w:name w:val="header"/>
-    <w:basedOn w:val="Normal"/>
-    <w:link w:val="HeaderChar"/>
+    <w:basedOn w:val="Normalny"/>
+    <w:link w:val="NagwekZnak"/>
     <w:uiPriority w:val="99"/>
     <w:semiHidden/>
     <w:unhideWhenUsed/>
@@ -11266,18 +12269,18 @@
       <w:spacing w:after="0" w:line="240" w:lineRule="auto"/>
     </w:pPr>
   </w:style>
-  <w:style w:type="character" w:customStyle="1" w:styleId="HeaderChar">
-    <w:name w:val="Header Char"/>
-    <w:basedOn w:val="DefaultParagraphFont"/>
-    <w:link w:val="Header"/>
+  <w:style w:type="character" w:customStyle="1" w:styleId="NagwekZnak">
+    <w:name w:val="Nagłówek Znak"/>
+    <w:basedOn w:val="Domylnaczcionkaakapitu"/>
+    <w:link w:val="Nagwek"/>
     <w:uiPriority w:val="99"/>
     <w:semiHidden/>
     <w:rsid w:val="00C66AA3"/>
   </w:style>
-  <w:style w:type="paragraph" w:styleId="Footer">
+  <w:style w:type="paragraph" w:styleId="Stopka">
     <w:name w:val="footer"/>
-    <w:basedOn w:val="Normal"/>
-    <w:link w:val="FooterChar"/>
+    <w:basedOn w:val="Normalny"/>
+    <w:link w:val="StopkaZnak"/>
     <w:uiPriority w:val="99"/>
     <w:semiHidden/>
     <w:unhideWhenUsed/>
@@ -11290,23 +12293,23 @@
       <w:spacing w:after="0" w:line="240" w:lineRule="auto"/>
     </w:pPr>
   </w:style>
-  <w:style w:type="character" w:customStyle="1" w:styleId="FooterChar">
-    <w:name w:val="Footer Char"/>
-    <w:basedOn w:val="DefaultParagraphFont"/>
-    <w:link w:val="Footer"/>
+  <w:style w:type="character" w:customStyle="1" w:styleId="StopkaZnak">
+    <w:name w:val="Stopka Znak"/>
+    <w:basedOn w:val="Domylnaczcionkaakapitu"/>
+    <w:link w:val="Stopka"/>
     <w:uiPriority w:val="99"/>
     <w:semiHidden/>
     <w:rsid w:val="00C66AA3"/>
   </w:style>
   <w:style w:type="character" w:customStyle="1" w:styleId="apple-converted-space">
     <w:name w:val="apple-converted-space"/>
-    <w:basedOn w:val="DefaultParagraphFont"/>
+    <w:basedOn w:val="Domylnaczcionkaakapitu"/>
     <w:rsid w:val="00F64BB0"/>
   </w:style>
-  <w:style w:type="paragraph" w:styleId="EndnoteText">
+  <w:style w:type="paragraph" w:styleId="Tekstprzypisukocowego">
     <w:name w:val="endnote text"/>
-    <w:basedOn w:val="Normal"/>
-    <w:link w:val="EndnoteTextChar"/>
+    <w:basedOn w:val="Normalny"/>
+    <w:link w:val="TekstprzypisukocowegoZnak"/>
     <w:uiPriority w:val="99"/>
     <w:semiHidden/>
     <w:unhideWhenUsed/>
@@ -11319,10 +12322,10 @@
       <w:szCs w:val="20"/>
     </w:rPr>
   </w:style>
-  <w:style w:type="character" w:customStyle="1" w:styleId="EndnoteTextChar">
-    <w:name w:val="Endnote Text Char"/>
-    <w:basedOn w:val="DefaultParagraphFont"/>
-    <w:link w:val="EndnoteText"/>
+  <w:style w:type="character" w:customStyle="1" w:styleId="TekstprzypisukocowegoZnak">
+    <w:name w:val="Tekst przypisu końcowego Znak"/>
+    <w:basedOn w:val="Domylnaczcionkaakapitu"/>
+    <w:link w:val="Tekstprzypisukocowego"/>
     <w:uiPriority w:val="99"/>
     <w:semiHidden/>
     <w:rsid w:val="00AC1CA6"/>
@@ -11331,9 +12334,9 @@
       <w:szCs w:val="20"/>
     </w:rPr>
   </w:style>
-  <w:style w:type="character" w:styleId="EndnoteReference">
+  <w:style w:type="character" w:styleId="Odwoanieprzypisukocowego">
     <w:name w:val="endnote reference"/>
-    <w:basedOn w:val="DefaultParagraphFont"/>
+    <w:basedOn w:val="Domylnaczcionkaakapitu"/>
     <w:uiPriority w:val="99"/>
     <w:semiHidden/>
     <w:unhideWhenUsed/>
@@ -11600,7 +12603,7 @@
   <a:extraClrSchemeLst/>
   <a:extLst>
     <a:ext uri="{05A4C25C-085E-4340-85A3-A5531E510DB2}">
-      <thm15:themeFamily xmlns:thm15="http://schemas.microsoft.com/office/thememl/2012/main" name="Office Theme" id="{62F939B6-93AF-4DB8-9C6B-D6C7DFDC589F}" vid="{4A3C46E8-61CC-4603-A589-7422A47A8E4A}"/>
+      <thm15:themeFamily xmlns:thm15="http://schemas.microsoft.com/office/thememl/2012/main" xmlns="" name="Office Theme" id="{62F939B6-93AF-4DB8-9C6B-D6C7DFDC589F}" vid="{4A3C46E8-61CC-4603-A589-7422A47A8E4A}"/>
     </a:ext>
   </a:extLst>
 </a:theme>
@@ -11611,7 +12614,7 @@
 </file>
 
 <file path=customXml/itemProps1.xml><?xml version="1.0" encoding="utf-8"?>
-<ds:datastoreItem xmlns:ds="http://schemas.openxmlformats.org/officeDocument/2006/customXml" ds:itemID="{6EBA8BE4-3BFD-4B22-83C3-0563A4964027}">
+<ds:datastoreItem xmlns:ds="http://schemas.openxmlformats.org/officeDocument/2006/customXml" ds:itemID="{F9D6B33C-4609-4FB6-ABF7-044AFAD42CCA}">
   <ds:schemaRefs>
     <ds:schemaRef ds:uri="http://schemas.openxmlformats.org/officeDocument/2006/bibliography"/>
   </ds:schemaRefs>

</xml_diff>

<commit_message>
ClientSession - implement no-data server communicate classes: ACK +errors (ServComACK, ServComERRBADCONTENT, ServComERRBADREQ, ServComERRBUSY, ServComERRGROUP, ServComERRLOGIN, ServComERRMSG, ServComERRSERVUNAV, ServComERRUNAUTH, [ServComERRADDR : add]); Documentation - add ERRADDR communicate to ASIA protocol
</commit_message>
<xml_diff>
--- a/Pw.Elka.TIN/dokumentacja.docx
+++ b/Pw.Elka.TIN/dokumentacja.docx
@@ -13,15 +13,7 @@
         <w:t xml:space="preserve"> wstępna</w:t>
       </w:r>
       <w:r>
-        <w:t xml:space="preserve"> projektu TIN „</w:t>
-      </w:r>
-      <w:proofErr w:type="spellStart"/>
-      <w:r>
-        <w:t>Rozgłaszacz</w:t>
-      </w:r>
-      <w:proofErr w:type="spellEnd"/>
-      <w:r>
-        <w:t xml:space="preserve"> internetowy”.</w:t>
+        <w:t xml:space="preserve"> projektu TIN „Rozgłaszacz internetowy”.</w:t>
       </w:r>
     </w:p>
     <w:p>
@@ -33,15 +25,7 @@
         <w:t>Autorzy: Joanna Raczyńs</w:t>
       </w:r>
       <w:r>
-        <w:t xml:space="preserve">ka, Kamil Kacperski, Michał </w:t>
-      </w:r>
-      <w:proofErr w:type="spellStart"/>
-      <w:r>
-        <w:t>Mudel</w:t>
-      </w:r>
-      <w:proofErr w:type="spellEnd"/>
-      <w:r>
-        <w:t>, Wojciech Zieliński</w:t>
+        <w:t>ka, Kamil Kacperski, Michał Mudel, Wojciech Zieliński</w:t>
       </w:r>
     </w:p>
     <w:p>
@@ -50,13 +34,8 @@
         <w:spacing w:after="0"/>
       </w:pPr>
       <w:r>
-        <w:t xml:space="preserve">Prowadzący: dr inż. Piotr </w:t>
-      </w:r>
-      <w:proofErr w:type="spellStart"/>
-      <w:r>
-        <w:t>Gawkowski</w:t>
-      </w:r>
-      <w:proofErr w:type="spellEnd"/>
+        <w:t>Prowadzący: dr inż. Piotr Gawkowski</w:t>
+      </w:r>
     </w:p>
     <w:p>
       <w:pPr>
@@ -102,35 +81,7 @@
         <w:rPr>
           <w:szCs w:val="24"/>
         </w:rPr>
-        <w:t xml:space="preserve"> pt. „</w:t>
-      </w:r>
-      <w:proofErr w:type="spellStart"/>
-      <w:r>
-        <w:rPr>
-          <w:szCs w:val="24"/>
-        </w:rPr>
-        <w:t>Rozsyłacz</w:t>
-      </w:r>
-      <w:proofErr w:type="spellEnd"/>
-      <w:r>
-        <w:rPr>
-          <w:szCs w:val="24"/>
-        </w:rPr>
-        <w:t xml:space="preserve"> pocztowy” realizowanego w ramach przedmiotu TIN na wydziale </w:t>
-      </w:r>
-      <w:proofErr w:type="spellStart"/>
-      <w:r>
-        <w:rPr>
-          <w:szCs w:val="24"/>
-        </w:rPr>
-        <w:t>EiTI</w:t>
-      </w:r>
-      <w:proofErr w:type="spellEnd"/>
-      <w:r>
-        <w:rPr>
-          <w:szCs w:val="24"/>
-        </w:rPr>
-        <w:t xml:space="preserve"> Politechniki Warszawskiej. Głównym założeniem projektu jest stworzenie aplikacji, umożliwiającej proste i szybkie wysyłanie wiadomości – powiadomień do wybranej grupy odbiorców.</w:t>
+        <w:t xml:space="preserve"> pt. „Rozsyłacz pocztowy” realizowanego w ramach przedmiotu TIN na wydziale EiTI Politechniki Warszawskiej. Głównym założeniem projektu jest stworzenie aplikacji, umożliwiającej proste i szybkie wysyłanie wiadomości – powiadomień do wybranej grupy odbiorców.</w:t>
       </w:r>
       <w:r>
         <w:rPr>
@@ -218,43 +169,7 @@
           <w:szCs w:val="24"/>
           <w:lang w:eastAsia="pl-PL"/>
         </w:rPr>
-        <w:t xml:space="preserve"> unikalnego </w:t>
-      </w:r>
-      <w:proofErr w:type="spellStart"/>
-      <w:r>
-        <w:rPr>
-          <w:rFonts w:eastAsia="Times New Roman"/>
-          <w:szCs w:val="24"/>
-          <w:lang w:eastAsia="pl-PL"/>
-        </w:rPr>
-        <w:t>loginu</w:t>
-      </w:r>
-      <w:proofErr w:type="spellEnd"/>
-      <w:r>
-        <w:rPr>
-          <w:rFonts w:eastAsia="Times New Roman"/>
-          <w:szCs w:val="24"/>
-          <w:lang w:eastAsia="pl-PL"/>
-        </w:rPr>
-        <w:t xml:space="preserve"> </w:t>
-      </w:r>
-      <w:proofErr w:type="spellStart"/>
-      <w:r>
-        <w:rPr>
-          <w:rFonts w:eastAsia="Times New Roman"/>
-          <w:szCs w:val="24"/>
-          <w:lang w:eastAsia="pl-PL"/>
-        </w:rPr>
-        <w:t>ihasła</w:t>
-      </w:r>
-      <w:proofErr w:type="spellEnd"/>
-      <w:r>
-        <w:rPr>
-          <w:rFonts w:eastAsia="Times New Roman"/>
-          <w:szCs w:val="24"/>
-          <w:lang w:eastAsia="pl-PL"/>
-        </w:rPr>
-        <w:t xml:space="preserve"> klienta</w:t>
+        <w:t xml:space="preserve"> unikalnego loginu ihasła klienta</w:t>
       </w:r>
       <w:r>
         <w:rPr>
@@ -794,15 +709,7 @@
         <w:t>3.13</w:t>
       </w:r>
       <w:r>
-        <w:t xml:space="preserve"> Klient </w:t>
-      </w:r>
-      <w:proofErr w:type="spellStart"/>
-      <w:r>
-        <w:t>wylogowuje</w:t>
-      </w:r>
-      <w:proofErr w:type="spellEnd"/>
-      <w:r>
-        <w:t xml:space="preserve"> się z systemu.</w:t>
+        <w:t xml:space="preserve"> Klient wylogowuje się z systemu.</w:t>
       </w:r>
     </w:p>
     <w:p>
@@ -975,21 +882,8 @@
         <w:t xml:space="preserve"> Wind</w:t>
       </w:r>
       <w:r>
-        <w:t xml:space="preserve">ows </w:t>
-      </w:r>
-      <w:proofErr w:type="spellStart"/>
-      <w:r>
-        <w:t>Presentation</w:t>
-      </w:r>
-      <w:proofErr w:type="spellEnd"/>
-      <w:r>
-        <w:t xml:space="preserve"> </w:t>
-      </w:r>
-      <w:proofErr w:type="spellStart"/>
-      <w:r>
-        <w:t>Foundation</w:t>
-      </w:r>
-      <w:proofErr w:type="spellEnd"/>
+        <w:t>ows Presentation Foundation</w:t>
+      </w:r>
       <w:r>
         <w:t>, C#</w:t>
       </w:r>
@@ -1129,31 +1023,7 @@
         <w:t>8</w:t>
       </w:r>
       <w:r>
-        <w:t xml:space="preserve">Jako baza danych zostanie wykorzystany MS SQL Server 2014 Standard </w:t>
-      </w:r>
-      <w:proofErr w:type="spellStart"/>
-      <w:r>
-        <w:t>Edition</w:t>
-      </w:r>
-      <w:proofErr w:type="spellEnd"/>
-      <w:r>
-        <w:t xml:space="preserve"> </w:t>
-      </w:r>
-      <w:proofErr w:type="spellStart"/>
-      <w:r>
-        <w:t>with</w:t>
-      </w:r>
-      <w:proofErr w:type="spellEnd"/>
-      <w:r>
-        <w:t xml:space="preserve"> Service </w:t>
-      </w:r>
-      <w:proofErr w:type="spellStart"/>
-      <w:r>
-        <w:t>Pack</w:t>
-      </w:r>
-      <w:proofErr w:type="spellEnd"/>
-      <w:r>
-        <w:t xml:space="preserve"> 1.</w:t>
+        <w:t>Jako baza danych zostanie wykorzystany MS SQL Server 2014 Standard Edition with Service Pack 1.</w:t>
       </w:r>
     </w:p>
     <w:p>
@@ -1206,7 +1076,7 @@
           <v:shape id="_x0000_i1025" type="#_x0000_t75" style="width:500.4pt;height:398.4pt" o:ole="">
             <v:imagedata r:id="rId9" o:title=""/>
           </v:shape>
-          <o:OLEObject Type="Embed" ProgID="Visio.Drawing.15" ShapeID="_x0000_i1025" DrawAspect="Content" ObjectID="_1512809556" r:id="rId10"/>
+          <o:OLEObject Type="Embed" ProgID="Visio.Drawing.15" ShapeID="_x0000_i1025" DrawAspect="Content" ObjectID="_1512892312" r:id="rId10"/>
         </w:object>
       </w:r>
     </w:p>
@@ -1229,198 +1099,53 @@
     </w:p>
     <w:p>
       <w:r>
-        <w:t xml:space="preserve">Funkcja </w:t>
-      </w:r>
-      <w:proofErr w:type="spellStart"/>
-      <w:r>
-        <w:t>main</w:t>
-      </w:r>
-      <w:proofErr w:type="spellEnd"/>
-      <w:r>
-        <w:t xml:space="preserve"> uruchamia </w:t>
+        <w:t xml:space="preserve">Funkcja main uruchamia </w:t>
       </w:r>
       <w:r>
         <w:t>obiekt</w:t>
       </w:r>
       <w:r>
-        <w:t xml:space="preserve"> </w:t>
-      </w:r>
-      <w:proofErr w:type="spellStart"/>
-      <w:r>
-        <w:t>RootManager</w:t>
-      </w:r>
-      <w:proofErr w:type="spellEnd"/>
-      <w:r>
-        <w:t>.</w:t>
-      </w:r>
-      <w:r>
-        <w:t xml:space="preserve"> </w:t>
-      </w:r>
-      <w:proofErr w:type="spellStart"/>
-      <w:r>
-        <w:t>RootManager</w:t>
-      </w:r>
-      <w:proofErr w:type="spellEnd"/>
-      <w:r>
-        <w:t xml:space="preserve"> uruc</w:t>
-      </w:r>
-      <w:r>
-        <w:t xml:space="preserve">hamia obiekty </w:t>
-      </w:r>
-      <w:proofErr w:type="spellStart"/>
-      <w:r>
-        <w:t>SessionsListener</w:t>
-      </w:r>
-      <w:proofErr w:type="spellEnd"/>
-      <w:r>
-        <w:t xml:space="preserve"> oraz </w:t>
-      </w:r>
-      <w:proofErr w:type="spellStart"/>
-      <w:r>
-        <w:t>SmtpLayer</w:t>
-      </w:r>
-      <w:proofErr w:type="spellEnd"/>
-      <w:r>
-        <w:t xml:space="preserve"> na osobnych wątkach. </w:t>
-      </w:r>
-      <w:proofErr w:type="spellStart"/>
-      <w:r>
-        <w:t>SessionsListener</w:t>
-      </w:r>
-      <w:proofErr w:type="spellEnd"/>
-      <w:r>
-        <w:t xml:space="preserve"> przekazuje </w:t>
-      </w:r>
-      <w:proofErr w:type="spellStart"/>
-      <w:r>
-        <w:t>RootManagerowi</w:t>
-      </w:r>
-      <w:proofErr w:type="spellEnd"/>
-      <w:r>
-        <w:t xml:space="preserve"> informacje o nowych połączeniach i dla każdego z nich uruchamia obiekty </w:t>
-      </w:r>
-      <w:proofErr w:type="spellStart"/>
-      <w:r>
-        <w:t>ClientSession</w:t>
-      </w:r>
-      <w:proofErr w:type="spellEnd"/>
-      <w:r>
-        <w:t xml:space="preserve">, </w:t>
-      </w:r>
-      <w:proofErr w:type="spellStart"/>
-      <w:r>
-        <w:t>Cipher</w:t>
-      </w:r>
-      <w:proofErr w:type="spellEnd"/>
-      <w:r>
-        <w:t xml:space="preserve"> i </w:t>
-      </w:r>
-      <w:proofErr w:type="spellStart"/>
-      <w:r>
-        <w:t>TcpLayer</w:t>
-      </w:r>
-      <w:proofErr w:type="spellEnd"/>
-      <w:r>
-        <w:t xml:space="preserve">. Obiekty </w:t>
-      </w:r>
-      <w:proofErr w:type="spellStart"/>
-      <w:r>
-        <w:t>Cipher</w:t>
-      </w:r>
-      <w:proofErr w:type="spellEnd"/>
-      <w:r>
-        <w:t xml:space="preserve"> służą do szyfro</w:t>
+        <w:t xml:space="preserve"> RootManager.</w:t>
+      </w:r>
+      <w:r>
+        <w:t xml:space="preserve"> RootManager uruc</w:t>
+      </w:r>
+      <w:r>
+        <w:t xml:space="preserve">hamia obiekty SessionsListener oraz </w:t>
+      </w:r>
+      <w:r>
+        <w:t>SmtpLayer na osobnych wątkach. SessionsListener przekazuje RootManagerowi</w:t>
+      </w:r>
+      <w:r>
+        <w:t xml:space="preserve"> informacje o nowych połączeniach i dla każdego z nich uruchamia obiekty ClientSession</w:t>
+      </w:r>
+      <w:r>
+        <w:t>, Cipher i TcpLayer</w:t>
+      </w:r>
+      <w:r>
+        <w:t>. Obiekty Cipher służą do szyfro</w:t>
       </w:r>
       <w:r>
         <w:t>wania, a</w:t>
       </w:r>
       <w:r>
-        <w:t xml:space="preserve"> obiekty </w:t>
-      </w:r>
-      <w:proofErr w:type="spellStart"/>
-      <w:r>
-        <w:t>TcpLayer</w:t>
-      </w:r>
-      <w:proofErr w:type="spellEnd"/>
-      <w:r>
-        <w:t xml:space="preserve"> służą do komunikacji z klientem</w:t>
+        <w:t xml:space="preserve"> obiekty TcpLayer służą do komunikacji z klientem</w:t>
       </w:r>
       <w:r>
         <w:t xml:space="preserve"> za pomocą gniazd</w:t>
       </w:r>
       <w:r>
-        <w:t xml:space="preserve">. </w:t>
-      </w:r>
-      <w:proofErr w:type="spellStart"/>
-      <w:r>
-        <w:t>ClientSession</w:t>
-      </w:r>
-      <w:proofErr w:type="spellEnd"/>
-      <w:r>
-        <w:t xml:space="preserve"> komunikuje się z </w:t>
-      </w:r>
-      <w:proofErr w:type="spellStart"/>
-      <w:r>
-        <w:t>SmtpLayer</w:t>
-      </w:r>
-      <w:proofErr w:type="spellEnd"/>
-      <w:r>
-        <w:t xml:space="preserve"> poprzez </w:t>
-      </w:r>
-      <w:proofErr w:type="spellStart"/>
-      <w:r>
-        <w:t>kolekję</w:t>
-      </w:r>
-      <w:proofErr w:type="spellEnd"/>
-      <w:r>
-        <w:t xml:space="preserve"> obiektów </w:t>
-      </w:r>
-      <w:proofErr w:type="spellStart"/>
-      <w:r>
-        <w:t>MessagesQueue</w:t>
-      </w:r>
-      <w:proofErr w:type="spellEnd"/>
-      <w:r>
-        <w:t xml:space="preserve">. Obiekty </w:t>
-      </w:r>
-      <w:proofErr w:type="spellStart"/>
-      <w:r>
-        <w:t>ClientSession</w:t>
-      </w:r>
-      <w:proofErr w:type="spellEnd"/>
-      <w:r>
-        <w:t xml:space="preserve"> i obiekt </w:t>
-      </w:r>
-      <w:proofErr w:type="spellStart"/>
+        <w:t xml:space="preserve">. ClientSession komunikuje się z SmtpLayer poprzez kolekję obiektów MessagesQueue. Obiekty ClientSession i obiekt </w:t>
+      </w:r>
       <w:r>
         <w:lastRenderedPageBreak/>
-        <w:t>RootManager</w:t>
-      </w:r>
-      <w:proofErr w:type="spellEnd"/>
-      <w:r>
-        <w:t xml:space="preserve"> mają dostęp do DAL ze swoich wątków.</w:t>
-      </w:r>
-      <w:r>
-        <w:t xml:space="preserve"> Obiekt </w:t>
-      </w:r>
-      <w:proofErr w:type="spellStart"/>
-      <w:r>
-        <w:t>SmtpLayer</w:t>
-      </w:r>
-      <w:proofErr w:type="spellEnd"/>
-      <w:r>
-        <w:t xml:space="preserve"> będzie wysyłał maile z wcześniej przyznanego mu globalnego konta e-mail.</w:t>
-      </w:r>
-      <w:r>
-        <w:t xml:space="preserve"> </w:t>
-      </w:r>
-      <w:proofErr w:type="spellStart"/>
-      <w:r>
-        <w:t>RootManager</w:t>
-      </w:r>
-      <w:proofErr w:type="spellEnd"/>
-      <w:r>
-        <w:t xml:space="preserve"> tworzy wątki wszystkich komponentów.</w:t>
+        <w:t>RootManager mają dostęp do DAL ze swoich wątków.</w:t>
+      </w:r>
+      <w:r>
+        <w:t xml:space="preserve"> Obiekt SmtpLayer będzie wysyłał maile z wcześniej przyznanego mu globalnego konta e-mail.</w:t>
+      </w:r>
+      <w:r>
+        <w:t xml:space="preserve"> RootManager tworzy wątki wszystkich komponentów.</w:t>
       </w:r>
     </w:p>
     <w:p>
@@ -1472,23 +1197,7 @@
           <w:b w:val="0"/>
           <w:color w:val="000000" w:themeColor="text1"/>
         </w:rPr>
-        <w:t xml:space="preserve">Dany protokół komunikacyjny służy do wysyłania wiadomości tekstowych złożonych z kopert oraz treści właściwej.  Kanał transmisyjny SMTP  bazuje na ustawionym wcześniej połączeniu TCP . Jest on połączeniem </w:t>
-      </w:r>
-      <w:proofErr w:type="spellStart"/>
-      <w:r>
-        <w:rPr>
-          <w:b w:val="0"/>
-          <w:color w:val="000000" w:themeColor="text1"/>
-        </w:rPr>
-        <w:t>full-duplex</w:t>
-      </w:r>
-      <w:proofErr w:type="spellEnd"/>
-      <w:r>
-        <w:rPr>
-          <w:b w:val="0"/>
-          <w:color w:val="000000" w:themeColor="text1"/>
-        </w:rPr>
-        <w:t xml:space="preserve">  które korzysta z domyślnego portu o numerze 25.  Protokół SMTP składa się z 7-bitowych ciągów znaków ASCII , które są transmitowane </w:t>
+        <w:t xml:space="preserve">Dany protokół komunikacyjny służy do wysyłania wiadomości tekstowych złożonych z kopert oraz treści właściwej.  Kanał transmisyjny SMTP  bazuje na ustawionym wcześniej połączeniu TCP . Jest on połączeniem full-duplex  które korzysta z domyślnego portu o numerze 25.  Protokół SMTP składa się z 7-bitowych ciągów znaków ASCII , które są transmitowane </w:t>
       </w:r>
       <w:bookmarkStart w:id="1" w:name="_Toc442413712"/>
       <w:r>
@@ -1615,63 +1324,7 @@
           <w:lang w:val="en-US"/>
         </w:rPr>
         <w:lastRenderedPageBreak/>
-        <w:t xml:space="preserve">9. </w:t>
-      </w:r>
-      <w:proofErr w:type="spellStart"/>
-      <w:r>
-        <w:rPr>
-          <w:lang w:val="en-US"/>
-        </w:rPr>
-        <w:t>Opis</w:t>
-      </w:r>
-      <w:proofErr w:type="spellEnd"/>
-      <w:r>
-        <w:rPr>
-          <w:lang w:val="en-US"/>
-        </w:rPr>
-        <w:t xml:space="preserve"> </w:t>
-      </w:r>
-      <w:proofErr w:type="spellStart"/>
-      <w:r>
-        <w:rPr>
-          <w:lang w:val="en-US"/>
-        </w:rPr>
-        <w:t>autorskiego</w:t>
-      </w:r>
-      <w:proofErr w:type="spellEnd"/>
-      <w:r>
-        <w:rPr>
-          <w:lang w:val="en-US"/>
-        </w:rPr>
-        <w:t xml:space="preserve"> </w:t>
-      </w:r>
-      <w:proofErr w:type="spellStart"/>
-      <w:r>
-        <w:rPr>
-          <w:lang w:val="en-US"/>
-        </w:rPr>
-        <w:t>protokołu</w:t>
-      </w:r>
-      <w:proofErr w:type="spellEnd"/>
-      <w:r>
-        <w:rPr>
-          <w:lang w:val="en-US"/>
-        </w:rPr>
-        <w:t xml:space="preserve"> o </w:t>
-      </w:r>
-      <w:proofErr w:type="spellStart"/>
-      <w:r>
-        <w:rPr>
-          <w:lang w:val="en-US"/>
-        </w:rPr>
-        <w:t>nazwie</w:t>
-      </w:r>
-      <w:proofErr w:type="spellEnd"/>
-      <w:r>
-        <w:rPr>
-          <w:lang w:val="en-US"/>
-        </w:rPr>
-        <w:t xml:space="preserve"> ASIA (Automated Sending Information to Addresses)</w:t>
+        <w:t>9. Opis autorskiego protokołu o nazwie ASIA (Automated Sending Information to Addresses)</w:t>
       </w:r>
     </w:p>
     <w:tbl>
@@ -2245,7 +1898,6 @@
                 <w:rFonts w:ascii="Consolas" w:hAnsi="Consolas" w:cs="Consolas"/>
               </w:rPr>
             </w:pPr>
-            <w:proofErr w:type="spellStart"/>
             <w:r>
               <w:rPr>
                 <w:rFonts w:ascii="Consolas" w:hAnsi="Consolas" w:cs="Consolas"/>
@@ -2270,7 +1922,6 @@
               </w:rPr>
               <w:t>AUTH</w:t>
             </w:r>
-            <w:proofErr w:type="spellEnd"/>
           </w:p>
         </w:tc>
       </w:tr>
@@ -2812,63 +2463,13 @@
                 <w:lang w:val="en-US"/>
               </w:rPr>
             </w:pPr>
-            <w:proofErr w:type="spellStart"/>
             <w:r>
               <w:rPr>
                 <w:rFonts w:ascii="Consolas" w:hAnsi="Consolas" w:cs="Consolas"/>
                 <w:lang w:val="en-US"/>
               </w:rPr>
-              <w:t>Klient</w:t>
-            </w:r>
-            <w:proofErr w:type="spellEnd"/>
-            <w:r>
-              <w:rPr>
-                <w:rFonts w:ascii="Consolas" w:hAnsi="Consolas" w:cs="Consolas"/>
-                <w:lang w:val="en-US"/>
-              </w:rPr>
-              <w:t xml:space="preserve"> </w:t>
-            </w:r>
-            <w:proofErr w:type="spellStart"/>
-            <w:r>
-              <w:rPr>
-                <w:rFonts w:ascii="Consolas" w:hAnsi="Consolas" w:cs="Consolas"/>
-                <w:lang w:val="en-US"/>
-              </w:rPr>
-              <w:t>modyfikuje</w:t>
-            </w:r>
-            <w:proofErr w:type="spellEnd"/>
-            <w:r>
-              <w:rPr>
-                <w:rFonts w:ascii="Consolas" w:hAnsi="Consolas" w:cs="Consolas"/>
-                <w:lang w:val="en-US"/>
-              </w:rPr>
-              <w:t xml:space="preserve"> </w:t>
-            </w:r>
-            <w:proofErr w:type="spellStart"/>
-            <w:r>
-              <w:rPr>
-                <w:rFonts w:ascii="Consolas" w:hAnsi="Consolas" w:cs="Consolas"/>
-                <w:lang w:val="en-US"/>
-              </w:rPr>
-              <w:t>szablon</w:t>
-            </w:r>
-            <w:proofErr w:type="spellEnd"/>
-            <w:r>
-              <w:rPr>
-                <w:rFonts w:ascii="Consolas" w:hAnsi="Consolas" w:cs="Consolas"/>
-                <w:lang w:val="en-US"/>
-              </w:rPr>
-              <w:t xml:space="preserve"> </w:t>
-            </w:r>
-            <w:proofErr w:type="spellStart"/>
-            <w:r>
-              <w:rPr>
-                <w:rFonts w:ascii="Consolas" w:hAnsi="Consolas" w:cs="Consolas"/>
-                <w:lang w:val="en-US"/>
-              </w:rPr>
-              <w:t>wiadomości</w:t>
-            </w:r>
-            <w:proofErr w:type="spellEnd"/>
+              <w:t>Klient modyfikuje szablon wiadomości</w:t>
+            </w:r>
           </w:p>
         </w:tc>
       </w:tr>
@@ -3185,16 +2786,8 @@
               <w:rPr>
                 <w:rFonts w:ascii="Consolas" w:hAnsi="Consolas" w:cs="Consolas"/>
               </w:rPr>
-              <w:t xml:space="preserve">Klient pobiera wszystkie szablony </w:t>
-            </w:r>
-            <w:proofErr w:type="spellStart"/>
-            <w:r>
-              <w:rPr>
-                <w:rFonts w:ascii="Consolas" w:hAnsi="Consolas" w:cs="Consolas"/>
-              </w:rPr>
-              <w:t>wiadomosci</w:t>
-            </w:r>
-            <w:proofErr w:type="spellEnd"/>
+              <w:t>Klient pobiera wszystkie szablony wiadomosci</w:t>
+            </w:r>
             <w:r>
               <w:rPr>
                 <w:rFonts w:ascii="Consolas" w:hAnsi="Consolas" w:cs="Consolas"/>
@@ -3376,16 +2969,8 @@
               <w:rPr>
                 <w:rFonts w:ascii="Consolas" w:hAnsi="Consolas" w:cs="Consolas"/>
               </w:rPr>
-              <w:t xml:space="preserve">Serwer wysyła wszystkie szablony </w:t>
-            </w:r>
-            <w:proofErr w:type="spellStart"/>
-            <w:r>
-              <w:rPr>
-                <w:rFonts w:ascii="Consolas" w:hAnsi="Consolas" w:cs="Consolas"/>
-              </w:rPr>
-              <w:t>wiadomosci</w:t>
-            </w:r>
-            <w:proofErr w:type="spellEnd"/>
+              <w:t>Serwer wysyła wszystkie szablony wiadomosci</w:t>
+            </w:r>
           </w:p>
         </w:tc>
       </w:tr>
@@ -4345,63 +3930,13 @@
                 <w:lang w:val="en-US"/>
               </w:rPr>
             </w:pPr>
-            <w:proofErr w:type="spellStart"/>
             <w:r>
               <w:rPr>
                 <w:rFonts w:ascii="Consolas" w:hAnsi="Consolas" w:cs="Consolas"/>
                 <w:lang w:val="en-US"/>
               </w:rPr>
-              <w:t>Serwer</w:t>
-            </w:r>
-            <w:proofErr w:type="spellEnd"/>
-            <w:r>
-              <w:rPr>
-                <w:rFonts w:ascii="Consolas" w:hAnsi="Consolas" w:cs="Consolas"/>
-                <w:lang w:val="en-US"/>
-              </w:rPr>
-              <w:t xml:space="preserve"> </w:t>
-            </w:r>
-            <w:proofErr w:type="spellStart"/>
-            <w:r>
-              <w:rPr>
-                <w:rFonts w:ascii="Consolas" w:hAnsi="Consolas" w:cs="Consolas"/>
-                <w:lang w:val="en-US"/>
-              </w:rPr>
-              <w:t>wysyła</w:t>
-            </w:r>
-            <w:proofErr w:type="spellEnd"/>
-            <w:r>
-              <w:rPr>
-                <w:rFonts w:ascii="Consolas" w:hAnsi="Consolas" w:cs="Consolas"/>
-                <w:lang w:val="en-US"/>
-              </w:rPr>
-              <w:t xml:space="preserve"> </w:t>
-            </w:r>
-            <w:proofErr w:type="spellStart"/>
-            <w:r>
-              <w:rPr>
-                <w:rFonts w:ascii="Consolas" w:hAnsi="Consolas" w:cs="Consolas"/>
-                <w:lang w:val="en-US"/>
-              </w:rPr>
-              <w:t>jedną</w:t>
-            </w:r>
-            <w:proofErr w:type="spellEnd"/>
-            <w:r>
-              <w:rPr>
-                <w:rFonts w:ascii="Consolas" w:hAnsi="Consolas" w:cs="Consolas"/>
-                <w:lang w:val="en-US"/>
-              </w:rPr>
-              <w:t xml:space="preserve"> </w:t>
-            </w:r>
-            <w:proofErr w:type="spellStart"/>
-            <w:r>
-              <w:rPr>
-                <w:rFonts w:ascii="Consolas" w:hAnsi="Consolas" w:cs="Consolas"/>
-                <w:lang w:val="en-US"/>
-              </w:rPr>
-              <w:t>grupę</w:t>
-            </w:r>
-            <w:proofErr w:type="spellEnd"/>
+              <w:t>Serwer wysyła jedną grupę</w:t>
+            </w:r>
           </w:p>
         </w:tc>
       </w:tr>
@@ -5222,47 +4757,13 @@
                 <w:lang w:val="en-US"/>
               </w:rPr>
             </w:pPr>
-            <w:proofErr w:type="spellStart"/>
             <w:r>
               <w:rPr>
                 <w:rFonts w:ascii="Consolas" w:hAnsi="Consolas" w:cs="Consolas"/>
                 <w:lang w:val="en-US"/>
               </w:rPr>
-              <w:t>Klient</w:t>
-            </w:r>
-            <w:proofErr w:type="spellEnd"/>
-            <w:r>
-              <w:rPr>
-                <w:rFonts w:ascii="Consolas" w:hAnsi="Consolas" w:cs="Consolas"/>
-                <w:lang w:val="en-US"/>
-              </w:rPr>
-              <w:t xml:space="preserve"> </w:t>
-            </w:r>
-            <w:proofErr w:type="spellStart"/>
-            <w:r>
-              <w:rPr>
-                <w:rFonts w:ascii="Consolas" w:hAnsi="Consolas" w:cs="Consolas"/>
-                <w:lang w:val="en-US"/>
-              </w:rPr>
-              <w:t>wysyła</w:t>
-            </w:r>
-            <w:proofErr w:type="spellEnd"/>
-            <w:r>
-              <w:rPr>
-                <w:rFonts w:ascii="Consolas" w:hAnsi="Consolas" w:cs="Consolas"/>
-                <w:lang w:val="en-US"/>
-              </w:rPr>
-              <w:t xml:space="preserve"> </w:t>
-            </w:r>
-            <w:proofErr w:type="spellStart"/>
-            <w:r>
-              <w:rPr>
-                <w:rFonts w:ascii="Consolas" w:hAnsi="Consolas" w:cs="Consolas"/>
-                <w:lang w:val="en-US"/>
-              </w:rPr>
-              <w:t>wiadomość</w:t>
-            </w:r>
-            <w:proofErr w:type="spellEnd"/>
+              <w:t>Klient wysyła wiadomość</w:t>
+            </w:r>
           </w:p>
         </w:tc>
       </w:tr>
@@ -5317,7 +4818,6 @@
                 <w:lang w:val="en-US"/>
               </w:rPr>
             </w:pPr>
-            <w:proofErr w:type="spellStart"/>
             <w:r>
               <w:rPr>
                 <w:rFonts w:ascii="Consolas" w:hAnsi="Consolas" w:cs="Consolas"/>
@@ -5325,7 +4825,6 @@
               </w:rPr>
               <w:t>Klient</w:t>
             </w:r>
-            <w:proofErr w:type="spellEnd"/>
           </w:p>
         </w:tc>
         <w:tc>
@@ -7588,8 +7087,191 @@
           </w:p>
         </w:tc>
       </w:tr>
+      <w:tr>
+        <w:tc>
+          <w:tcPr>
+            <w:tcW w:w="1008" w:type="dxa"/>
+            <w:vMerge w:val="restart"/>
+          </w:tcPr>
+          <w:p>
+            <w:pPr>
+              <w:rPr>
+                <w:rFonts w:ascii="Consolas" w:hAnsi="Consolas" w:cs="Consolas"/>
+                <w:color w:val="C45911" w:themeColor="accent2" w:themeShade="BF"/>
+              </w:rPr>
+            </w:pPr>
+            <w:r>
+              <w:rPr>
+                <w:rFonts w:ascii="Consolas" w:hAnsi="Consolas" w:cs="Consolas"/>
+                <w:color w:val="C45911" w:themeColor="accent2" w:themeShade="BF"/>
+              </w:rPr>
+              <w:t>9.1.3</w:t>
+            </w:r>
+            <w:r>
+              <w:rPr>
+                <w:rFonts w:ascii="Consolas" w:hAnsi="Consolas" w:cs="Consolas"/>
+                <w:color w:val="C45911" w:themeColor="accent2" w:themeShade="BF"/>
+              </w:rPr>
+              <w:t>4</w:t>
+            </w:r>
+          </w:p>
+        </w:tc>
+        <w:tc>
+          <w:tcPr>
+            <w:tcW w:w="1932" w:type="dxa"/>
+          </w:tcPr>
+          <w:p>
+            <w:pPr>
+              <w:rPr>
+                <w:rFonts w:ascii="Consolas" w:hAnsi="Consolas" w:cs="Consolas"/>
+                <w:color w:val="C45911" w:themeColor="accent2" w:themeShade="BF"/>
+              </w:rPr>
+            </w:pPr>
+            <w:r>
+              <w:rPr>
+                <w:rFonts w:ascii="Consolas" w:hAnsi="Consolas" w:cs="Consolas"/>
+                <w:color w:val="C45911" w:themeColor="accent2" w:themeShade="BF"/>
+              </w:rPr>
+              <w:t>ERRADDR</w:t>
+            </w:r>
+          </w:p>
+        </w:tc>
+        <w:tc>
+          <w:tcPr>
+            <w:tcW w:w="1166" w:type="dxa"/>
+            <w:gridSpan w:val="2"/>
+          </w:tcPr>
+          <w:p>
+            <w:pPr>
+              <w:rPr>
+                <w:rFonts w:ascii="Consolas" w:hAnsi="Consolas" w:cs="Consolas"/>
+                <w:color w:val="C45911" w:themeColor="accent2" w:themeShade="BF"/>
+              </w:rPr>
+            </w:pPr>
+            <w:r>
+              <w:rPr>
+                <w:rFonts w:ascii="Consolas" w:hAnsi="Consolas" w:cs="Consolas"/>
+                <w:color w:val="C45911" w:themeColor="accent2" w:themeShade="BF"/>
+              </w:rPr>
+              <w:t>Server</w:t>
+            </w:r>
+          </w:p>
+        </w:tc>
+        <w:tc>
+          <w:tcPr>
+            <w:tcW w:w="761" w:type="dxa"/>
+          </w:tcPr>
+          <w:p>
+            <w:pPr>
+              <w:rPr>
+                <w:rFonts w:ascii="Consolas" w:hAnsi="Consolas" w:cs="Consolas"/>
+                <w:color w:val="C45911" w:themeColor="accent2" w:themeShade="BF"/>
+              </w:rPr>
+            </w:pPr>
+            <w:r>
+              <w:rPr>
+                <w:rFonts w:ascii="Consolas" w:hAnsi="Consolas" w:cs="Consolas"/>
+                <w:color w:val="C45911" w:themeColor="accent2" w:themeShade="BF"/>
+              </w:rPr>
+              <w:t>-</w:t>
+            </w:r>
+          </w:p>
+        </w:tc>
+        <w:tc>
+          <w:tcPr>
+            <w:tcW w:w="1116" w:type="dxa"/>
+            <w:gridSpan w:val="3"/>
+          </w:tcPr>
+          <w:p>
+            <w:pPr>
+              <w:rPr>
+                <w:rFonts w:ascii="Consolas" w:hAnsi="Consolas" w:cs="Consolas"/>
+                <w:color w:val="C45911" w:themeColor="accent2" w:themeShade="BF"/>
+              </w:rPr>
+            </w:pPr>
+            <w:r>
+              <w:rPr>
+                <w:rFonts w:ascii="Consolas" w:hAnsi="Consolas" w:cs="Consolas"/>
+                <w:color w:val="C45911" w:themeColor="accent2" w:themeShade="BF"/>
+              </w:rPr>
+              <w:t>0x1</w:t>
+            </w:r>
+            <w:r>
+              <w:rPr>
+                <w:rFonts w:ascii="Consolas" w:hAnsi="Consolas" w:cs="Consolas"/>
+                <w:color w:val="C45911" w:themeColor="accent2" w:themeShade="BF"/>
+              </w:rPr>
+              <w:t>B</w:t>
+            </w:r>
+          </w:p>
+        </w:tc>
+        <w:tc>
+          <w:tcPr>
+            <w:tcW w:w="4699" w:type="dxa"/>
+            <w:gridSpan w:val="3"/>
+          </w:tcPr>
+          <w:p>
+            <w:pPr>
+              <w:rPr>
+                <w:rFonts w:ascii="Consolas" w:hAnsi="Consolas" w:cs="Consolas"/>
+                <w:color w:val="C45911" w:themeColor="accent2" w:themeShade="BF"/>
+              </w:rPr>
+            </w:pPr>
+            <w:r>
+              <w:rPr>
+                <w:rFonts w:ascii="Consolas" w:hAnsi="Consolas" w:cs="Consolas"/>
+                <w:color w:val="C45911" w:themeColor="accent2" w:themeShade="BF"/>
+              </w:rPr>
+              <w:t>-</w:t>
+            </w:r>
+          </w:p>
+        </w:tc>
+      </w:tr>
+      <w:tr>
+        <w:tc>
+          <w:tcPr>
+            <w:tcW w:w="1008" w:type="dxa"/>
+            <w:vMerge/>
+          </w:tcPr>
+          <w:p>
+            <w:pPr>
+              <w:rPr>
+                <w:rFonts w:ascii="Consolas" w:hAnsi="Consolas" w:cs="Consolas"/>
+                <w:color w:val="C45911" w:themeColor="accent2" w:themeShade="BF"/>
+              </w:rPr>
+            </w:pPr>
+          </w:p>
+        </w:tc>
+        <w:tc>
+          <w:tcPr>
+            <w:tcW w:w="9674" w:type="dxa"/>
+            <w:gridSpan w:val="10"/>
+          </w:tcPr>
+          <w:p>
+            <w:pPr>
+              <w:rPr>
+                <w:rFonts w:ascii="Consolas" w:hAnsi="Consolas" w:cs="Consolas"/>
+                <w:color w:val="C45911" w:themeColor="accent2" w:themeShade="BF"/>
+              </w:rPr>
+            </w:pPr>
+            <w:r>
+              <w:rPr>
+                <w:rFonts w:ascii="Consolas" w:hAnsi="Consolas" w:cs="Consolas"/>
+                <w:color w:val="C45911" w:themeColor="accent2" w:themeShade="BF"/>
+              </w:rPr>
+              <w:t>Błąd – brak adresu o podanym id/nazwie</w:t>
+            </w:r>
+          </w:p>
+        </w:tc>
+      </w:tr>
     </w:tbl>
-    <w:p/>
+    <w:p>
+      <w:pPr>
+        <w:rPr>
+          <w:color w:val="C45911" w:themeColor="accent2" w:themeShade="BF"/>
+        </w:rPr>
+      </w:pPr>
+    </w:p>
     <w:p>
       <w:r>
         <w:t xml:space="preserve">Każdy typ danych posiada pole </w:t>
@@ -7604,15 +7286,7 @@
         <w:t>kolekcji</w:t>
       </w:r>
       <w:r>
-        <w:t xml:space="preserve">). Długość może być też określona przez typ danej – wtedy wartości zawarte w polu DŁUGOŚĆ DANEJ nie mają znaczenia. Dane </w:t>
-      </w:r>
-      <w:proofErr w:type="spellStart"/>
-      <w:r>
-        <w:t>wystepuję</w:t>
-      </w:r>
-      <w:proofErr w:type="spellEnd"/>
-      <w:r>
-        <w:t xml:space="preserve"> w pakiecie w kolejności w jakiej są określone w tabeli 9.1.</w:t>
+        <w:t>). Długość może być też określona przez typ danej – wtedy wartości zawarte w polu DŁUGOŚĆ DANEJ nie mają znaczenia. Dane wystepuję w pakiecie w kolejności w jakiej są określone w tabeli 9.1.</w:t>
       </w:r>
     </w:p>
     <w:tbl>
@@ -7635,6 +7309,7 @@
           </w:tcPr>
           <w:p>
             <w:r>
+              <w:lastRenderedPageBreak/>
               <w:t>Numer</w:t>
             </w:r>
           </w:p>
@@ -7685,7 +7360,6 @@
               <w:rPr>
                 <w:rFonts w:ascii="Consolas" w:hAnsi="Consolas" w:cs="Consolas"/>
               </w:rPr>
-              <w:lastRenderedPageBreak/>
               <w:t>9</w:t>
             </w:r>
             <w:r>
@@ -7924,49 +7598,7 @@
               <w:rPr>
                 <w:rFonts w:ascii="Consolas" w:hAnsi="Consolas" w:cs="Consolas"/>
               </w:rPr>
-              <w:t xml:space="preserve">Wartość całkowita powstała z </w:t>
-            </w:r>
-            <w:proofErr w:type="spellStart"/>
-            <w:r>
-              <w:rPr>
-                <w:rFonts w:ascii="Consolas" w:hAnsi="Consolas" w:cs="Consolas"/>
-              </w:rPr>
-              <w:t>zahashowania</w:t>
-            </w:r>
-            <w:proofErr w:type="spellEnd"/>
-            <w:r>
-              <w:rPr>
-                <w:rFonts w:ascii="Consolas" w:hAnsi="Consolas" w:cs="Consolas"/>
-              </w:rPr>
-              <w:t xml:space="preserve"> funkcją DJB </w:t>
-            </w:r>
-            <w:proofErr w:type="spellStart"/>
-            <w:r>
-              <w:rPr>
-                <w:rFonts w:ascii="Consolas" w:hAnsi="Consolas" w:cs="Consolas"/>
-              </w:rPr>
-              <w:t>stringa</w:t>
-            </w:r>
-            <w:proofErr w:type="spellEnd"/>
-            <w:r>
-              <w:rPr>
-                <w:rFonts w:ascii="Consolas" w:hAnsi="Consolas" w:cs="Consolas"/>
-              </w:rPr>
-              <w:t xml:space="preserve"> powstałego ze skonkatenowania </w:t>
-            </w:r>
-            <w:proofErr w:type="spellStart"/>
-            <w:r>
-              <w:rPr>
-                <w:rFonts w:ascii="Consolas" w:hAnsi="Consolas" w:cs="Consolas"/>
-              </w:rPr>
-              <w:t>hashu</w:t>
-            </w:r>
-            <w:proofErr w:type="spellEnd"/>
-            <w:r>
-              <w:rPr>
-                <w:rFonts w:ascii="Consolas" w:hAnsi="Consolas" w:cs="Consolas"/>
-              </w:rPr>
-              <w:t xml:space="preserve"> hasła klienta i salta</w:t>
+              <w:t>Wartość całkowita powstała z zahashowania funkcją DJB stringa powstałego ze skonkatenowania hashu hasła klienta i salta</w:t>
             </w:r>
           </w:p>
         </w:tc>
@@ -8052,35 +7684,7 @@
               <w:rPr>
                 <w:rFonts w:ascii="Consolas" w:hAnsi="Consolas" w:cs="Consolas"/>
               </w:rPr>
-              <w:t xml:space="preserve">Treść wiadomości. </w:t>
-            </w:r>
-            <w:proofErr w:type="spellStart"/>
-            <w:r>
-              <w:rPr>
-                <w:rFonts w:ascii="Consolas" w:hAnsi="Consolas" w:cs="Consolas"/>
-              </w:rPr>
-              <w:t>Wypełnialne</w:t>
-            </w:r>
-            <w:proofErr w:type="spellEnd"/>
-            <w:r>
-              <w:rPr>
-                <w:rFonts w:ascii="Consolas" w:hAnsi="Consolas" w:cs="Consolas"/>
-              </w:rPr>
-              <w:t xml:space="preserve"> pola wiadomości są oznaczane w następujący sposób - „{</w:t>
-            </w:r>
-            <w:proofErr w:type="spellStart"/>
-            <w:r>
-              <w:rPr>
-                <w:rFonts w:ascii="Consolas" w:hAnsi="Consolas" w:cs="Consolas"/>
-              </w:rPr>
-              <w:t>nazwapola</w:t>
-            </w:r>
-            <w:proofErr w:type="spellEnd"/>
-            <w:r>
-              <w:rPr>
-                <w:rFonts w:ascii="Consolas" w:hAnsi="Consolas" w:cs="Consolas"/>
-              </w:rPr>
-              <w:t>}”. Parzyste ciągi znaków „{„w szablonie oznaczają dwa razy krótsze ciągi znaków „{„. Dla „}” analogicznie</w:t>
+              <w:t>Treść wiadomości. Wypełnialne pola wiadomości są oznaczane w następujący sposób - „{nazwapola}”. Parzyste ciągi znaków „{„w szablonie oznaczają dwa razy krótsze ciągi znaków „{„. Dla „}” analogicznie</w:t>
             </w:r>
           </w:p>
         </w:tc>
@@ -8729,19 +8333,11 @@
                 <w:rFonts w:ascii="Consolas" w:hAnsi="Consolas" w:cs="Consolas"/>
               </w:rPr>
             </w:pPr>
-            <w:proofErr w:type="spellStart"/>
-            <w:r>
-              <w:rPr>
-                <w:rFonts w:ascii="Consolas" w:hAnsi="Consolas" w:cs="Consolas"/>
-              </w:rPr>
-              <w:t>Hash</w:t>
-            </w:r>
-            <w:proofErr w:type="spellEnd"/>
-            <w:r>
-              <w:rPr>
-                <w:rFonts w:ascii="Consolas" w:hAnsi="Consolas" w:cs="Consolas"/>
-              </w:rPr>
-              <w:t xml:space="preserve"> nowego hasła klienta</w:t>
+            <w:r>
+              <w:rPr>
+                <w:rFonts w:ascii="Consolas" w:hAnsi="Consolas" w:cs="Consolas"/>
+              </w:rPr>
+              <w:t>Hash nowego hasła klienta</w:t>
             </w:r>
           </w:p>
         </w:tc>
@@ -8844,99 +8440,25 @@
     <w:p/>
     <w:p>
       <w:r>
-        <w:t xml:space="preserve">Każda kolekcja danych w polu DŁUGOŚĆ DANEJ zawiera liczbę elementów w kolekcji które zawiera. Wszystkie dane wysyłane w komunikacie są podane w kolejności podanej w tabeli 9.1. Wszystkie pola wiadomości VAL </w:t>
-      </w:r>
-      <w:proofErr w:type="spellStart"/>
-      <w:r>
-        <w:t>wystepują</w:t>
-      </w:r>
-      <w:proofErr w:type="spellEnd"/>
-      <w:r>
-        <w:t xml:space="preserve"> w takiej kolejności w jakiej występują w szablonie wiadomości.</w:t>
+        <w:t>Każda kolekcja danych w polu DŁUGOŚĆ DANEJ zawiera liczbę elementów w kolekcji które zawiera. Wszystkie dane wysyłane w komunikacie są podane w kolejności podanej w tabeli 9.1. Wszystkie pola wiadomości VAL wystepują w takiej kolejności w jakiej występują w szablonie wiadomości.</w:t>
       </w:r>
     </w:p>
     <w:p>
       <w:r>
         <w:tab/>
-        <w:t xml:space="preserve">Przy autoryzacji klienta używana będzie funkcja skrótu </w:t>
-      </w:r>
-      <w:proofErr w:type="spellStart"/>
-      <w:r>
-        <w:t>DJBhash</w:t>
-      </w:r>
-      <w:proofErr w:type="spellEnd"/>
+        <w:t>Przy autoryzacji klienta używana będzie funkcja skrótu DJBhash</w:t>
+      </w:r>
       <w:r>
         <w:t xml:space="preserve"> (</w:t>
       </w:r>
-      <w:proofErr w:type="spellStart"/>
-      <w:r>
-        <w:t>unsigned</w:t>
-      </w:r>
-      <w:proofErr w:type="spellEnd"/>
-      <w:r>
-        <w:t xml:space="preserve"> </w:t>
-      </w:r>
-      <w:proofErr w:type="spellStart"/>
-      <w:r>
-        <w:t>int</w:t>
-      </w:r>
-      <w:proofErr w:type="spellEnd"/>
-      <w:r>
-        <w:t xml:space="preserve"> </w:t>
-      </w:r>
-      <w:proofErr w:type="spellStart"/>
-      <w:r>
-        <w:t>DJBHash</w:t>
-      </w:r>
-      <w:proofErr w:type="spellEnd"/>
-      <w:r>
-        <w:t>(</w:t>
-      </w:r>
-      <w:proofErr w:type="spellStart"/>
-      <w:r>
-        <w:t>const</w:t>
-      </w:r>
-      <w:proofErr w:type="spellEnd"/>
-      <w:r>
-        <w:t xml:space="preserve"> </w:t>
-      </w:r>
-      <w:proofErr w:type="spellStart"/>
-      <w:r>
-        <w:t>string</w:t>
-      </w:r>
-      <w:proofErr w:type="spellEnd"/>
-      <w:r>
-        <w:t xml:space="preserve">&amp; </w:t>
-      </w:r>
-      <w:proofErr w:type="spellStart"/>
-      <w:r>
-        <w:t>str</w:t>
-      </w:r>
-      <w:proofErr w:type="spellEnd"/>
+      <w:r>
+        <w:t>unsigned int DJBHash(const string&amp; str)</w:t>
+      </w:r>
       <w:r>
         <w:t>)</w:t>
       </w:r>
       <w:r>
-        <w:t>)</w:t>
-      </w:r>
-      <w:r>
-        <w:t xml:space="preserve">. Po połączeniu moduł </w:t>
-      </w:r>
-      <w:proofErr w:type="spellStart"/>
-      <w:r>
-        <w:t>ClientSession</w:t>
-      </w:r>
-      <w:proofErr w:type="spellEnd"/>
-      <w:r>
-        <w:t xml:space="preserve"> odsyłał będzie klientowi salt, który klient dołączy do hasła przed </w:t>
-      </w:r>
-      <w:proofErr w:type="spellStart"/>
-      <w:r>
-        <w:t>hashowaniem</w:t>
-      </w:r>
-      <w:proofErr w:type="spellEnd"/>
-      <w:r>
-        <w:t>. Jako że cały czas stosujemy jedną funkcję skrótu, dodany salt zabezpieczał będzie przed atakami częstotliwościowymi.</w:t>
+        <w:t>. Po połączeniu moduł ClientSession odsyłał będzie klientowi salt, który klient dołączy do hasła przed hashowaniem. Jako że cały czas stosujemy jedną funkcję skrótu, dodany salt zabezpieczał będzie przed atakami częstotliwościowymi.</w:t>
       </w:r>
     </w:p>
     <w:p>
@@ -8944,13 +8466,8 @@
         <w:pStyle w:val="Nagwek2"/>
       </w:pPr>
       <w:r>
-        <w:t xml:space="preserve">9.2 Diagram stanów modułu </w:t>
-      </w:r>
-      <w:proofErr w:type="spellStart"/>
-      <w:r>
-        <w:t>ClientSession</w:t>
-      </w:r>
-      <w:proofErr w:type="spellEnd"/>
+        <w:t>9.2 Diagram stanów modułu ClientSession</w:t>
+      </w:r>
       <w:r>
         <w:t xml:space="preserve"> (protokół ASIA)</w:t>
       </w:r>
@@ -8964,7 +8481,7 @@
           <v:shape id="_x0000_i1026" type="#_x0000_t75" style="width:522.6pt;height:133.8pt" o:ole="">
             <v:imagedata r:id="rId12" o:title=""/>
           </v:shape>
-          <o:OLEObject Type="Embed" ProgID="Visio.Drawing.15" ShapeID="_x0000_i1026" DrawAspect="Content" ObjectID="_1512809557" r:id="rId13"/>
+          <o:OLEObject Type="Embed" ProgID="Visio.Drawing.15" ShapeID="_x0000_i1026" DrawAspect="Content" ObjectID="_1512892313" r:id="rId13"/>
         </w:object>
       </w:r>
     </w:p>
@@ -8992,169 +8509,89 @@
           <w:sz w:val="26"/>
           <w:szCs w:val="26"/>
         </w:rPr>
-        <w:t xml:space="preserve">10.1 Opis modułu </w:t>
-      </w:r>
-      <w:proofErr w:type="spellStart"/>
-      <w:r>
+        <w:t>10.1 Opis modułu Cipher</w:t>
+      </w:r>
+    </w:p>
+    <w:p>
+      <w:pPr>
+        <w:ind w:firstLine="708"/>
+        <w:rPr>
+          <w:color w:val="000000" w:themeColor="text1"/>
+        </w:rPr>
+      </w:pPr>
+      <w:r>
+        <w:rPr>
+          <w:color w:val="000000" w:themeColor="text1"/>
+        </w:rPr>
+        <w:t>Moduł Cipher odpowiedzialny będzie za zaszyfrowywanie oraz odszyfrowywanie przesyłanych przez niego danych. Podstawowym sposobem szyfrowania będzie szyfrowanie</w:t>
+      </w:r>
+      <w:r>
+        <w:rPr>
+          <w:color w:val="000000" w:themeColor="text1"/>
+        </w:rPr>
+        <w:t xml:space="preserve"> XOR</w:t>
+      </w:r>
+      <w:r>
+        <w:rPr>
+          <w:color w:val="000000" w:themeColor="text1"/>
+        </w:rPr>
+        <w:t xml:space="preserve"> korzystające z 48 – bitowego klucza</w:t>
+      </w:r>
+      <w:r>
+        <w:rPr>
+          <w:color w:val="000000" w:themeColor="text1"/>
+        </w:rPr>
+        <w:t xml:space="preserve">. </w:t>
+      </w:r>
+      <w:r>
+        <w:rPr>
+          <w:color w:val="000000" w:themeColor="text1"/>
+        </w:rPr>
+        <w:t>Wybrany został łatwy i nie najbezpieczniejszy sposób szyfrowania ponieważ szyfrowanie nie jest głównym celem projektu.</w:t>
+      </w:r>
+      <w:r>
+        <w:rPr>
+          <w:color w:val="000000" w:themeColor="text1"/>
+        </w:rPr>
+        <w:br/>
+      </w:r>
+      <w:r>
+        <w:rPr>
+          <w:color w:val="000000" w:themeColor="text1"/>
+        </w:rPr>
+        <w:tab/>
+        <w:t>Moduł ten będzie</w:t>
+      </w:r>
+      <w:r>
+        <w:rPr>
+          <w:color w:val="000000" w:themeColor="text1"/>
+        </w:rPr>
+        <w:t xml:space="preserve"> udostępniał interfejs dla modułu TcpLayer, ClientSession oraz RootManager. Tworzony będzie jeden moduł Cipher per klient.</w:t>
+      </w:r>
+      <w:r>
+        <w:rPr>
+          <w:color w:val="000000" w:themeColor="text1"/>
+        </w:rPr>
+        <w:t xml:space="preserve"> Korzystał on będzie z dedykowanego protokołu szyfrującego.</w:t>
+      </w:r>
+    </w:p>
+    <w:p>
+      <w:pPr>
         <w:rPr>
           <w:b/>
           <w:color w:val="5B9BD5" w:themeColor="accent1"/>
           <w:sz w:val="26"/>
           <w:szCs w:val="26"/>
         </w:rPr>
-        <w:t>Cipher</w:t>
-      </w:r>
-      <w:proofErr w:type="spellEnd"/>
-    </w:p>
-    <w:p>
-      <w:pPr>
-        <w:ind w:firstLine="708"/>
-        <w:rPr>
-          <w:color w:val="000000" w:themeColor="text1"/>
-        </w:rPr>
-      </w:pPr>
-      <w:r>
-        <w:rPr>
-          <w:color w:val="000000" w:themeColor="text1"/>
-        </w:rPr>
-        <w:t xml:space="preserve">Moduł </w:t>
-      </w:r>
-      <w:proofErr w:type="spellStart"/>
-      <w:r>
-        <w:rPr>
-          <w:color w:val="000000" w:themeColor="text1"/>
-        </w:rPr>
-        <w:t>Cipher</w:t>
-      </w:r>
-      <w:proofErr w:type="spellEnd"/>
-      <w:r>
-        <w:rPr>
-          <w:color w:val="000000" w:themeColor="text1"/>
-        </w:rPr>
-        <w:t xml:space="preserve"> odpowiedzialny będzie za zaszyfrowywanie oraz odszyfrowywanie przesyłanych przez niego danych. Podstawowym sposobem szyfrowania będzie szyfrowanie</w:t>
-      </w:r>
-      <w:r>
-        <w:rPr>
-          <w:color w:val="000000" w:themeColor="text1"/>
-        </w:rPr>
-        <w:t xml:space="preserve"> XOR</w:t>
-      </w:r>
-      <w:r>
-        <w:rPr>
-          <w:color w:val="000000" w:themeColor="text1"/>
-        </w:rPr>
-        <w:t xml:space="preserve"> korzystające z 48 – bitowego klucza</w:t>
-      </w:r>
-      <w:r>
-        <w:rPr>
-          <w:color w:val="000000" w:themeColor="text1"/>
-        </w:rPr>
-        <w:t xml:space="preserve">. </w:t>
-      </w:r>
-      <w:r>
-        <w:rPr>
-          <w:color w:val="000000" w:themeColor="text1"/>
-        </w:rPr>
-        <w:t>Wybrany został łatwy i nie najbezpieczniejszy sposób szyfrowania ponieważ szyfrowanie nie jest głównym celem projektu.</w:t>
-      </w:r>
-      <w:r>
-        <w:rPr>
-          <w:color w:val="000000" w:themeColor="text1"/>
-        </w:rPr>
-        <w:br/>
-      </w:r>
-      <w:r>
-        <w:rPr>
-          <w:color w:val="000000" w:themeColor="text1"/>
-        </w:rPr>
-        <w:tab/>
-        <w:t>Moduł ten będzie</w:t>
-      </w:r>
-      <w:r>
-        <w:rPr>
-          <w:color w:val="000000" w:themeColor="text1"/>
-        </w:rPr>
-        <w:t xml:space="preserve"> udostępniał interfejs dla modułu </w:t>
-      </w:r>
-      <w:proofErr w:type="spellStart"/>
-      <w:r>
-        <w:rPr>
-          <w:color w:val="000000" w:themeColor="text1"/>
-        </w:rPr>
-        <w:t>TcpLayer</w:t>
-      </w:r>
-      <w:proofErr w:type="spellEnd"/>
-      <w:r>
-        <w:rPr>
-          <w:color w:val="000000" w:themeColor="text1"/>
-        </w:rPr>
-        <w:t xml:space="preserve">, </w:t>
-      </w:r>
-      <w:proofErr w:type="spellStart"/>
-      <w:r>
-        <w:rPr>
-          <w:color w:val="000000" w:themeColor="text1"/>
-        </w:rPr>
-        <w:t>ClientSession</w:t>
-      </w:r>
-      <w:proofErr w:type="spellEnd"/>
-      <w:r>
-        <w:rPr>
-          <w:color w:val="000000" w:themeColor="text1"/>
-        </w:rPr>
-        <w:t xml:space="preserve"> oraz </w:t>
-      </w:r>
-      <w:proofErr w:type="spellStart"/>
-      <w:r>
-        <w:rPr>
-          <w:color w:val="000000" w:themeColor="text1"/>
-        </w:rPr>
-        <w:t>RootManager</w:t>
-      </w:r>
-      <w:proofErr w:type="spellEnd"/>
-      <w:r>
-        <w:rPr>
-          <w:color w:val="000000" w:themeColor="text1"/>
-        </w:rPr>
-        <w:t xml:space="preserve">. Tworzony będzie jeden moduł </w:t>
-      </w:r>
-      <w:proofErr w:type="spellStart"/>
-      <w:r>
-        <w:rPr>
-          <w:color w:val="000000" w:themeColor="text1"/>
-        </w:rPr>
-        <w:t>Cipher</w:t>
-      </w:r>
-      <w:proofErr w:type="spellEnd"/>
-      <w:r>
-        <w:rPr>
-          <w:color w:val="000000" w:themeColor="text1"/>
-        </w:rPr>
-        <w:t xml:space="preserve"> per klient.</w:t>
-      </w:r>
-      <w:r>
-        <w:rPr>
-          <w:color w:val="000000" w:themeColor="text1"/>
-        </w:rPr>
-        <w:t xml:space="preserve"> Korzystał on będzie z dedykowanego protokołu szyfrującego.</w:t>
-      </w:r>
-    </w:p>
-    <w:p>
-      <w:pPr>
+      </w:pPr>
+      <w:r>
         <w:rPr>
           <w:b/>
           <w:color w:val="5B9BD5" w:themeColor="accent1"/>
           <w:sz w:val="26"/>
           <w:szCs w:val="26"/>
         </w:rPr>
-      </w:pPr>
-      <w:r>
-        <w:rPr>
-          <w:b/>
-          <w:color w:val="5B9BD5" w:themeColor="accent1"/>
-          <w:sz w:val="26"/>
-          <w:szCs w:val="26"/>
-        </w:rPr>
+        <w:lastRenderedPageBreak/>
         <w:t>10.</w:t>
       </w:r>
       <w:r>
@@ -9209,7 +8646,6 @@
                 <w:sz w:val="26"/>
                 <w:szCs w:val="26"/>
               </w:rPr>
-              <w:lastRenderedPageBreak/>
               <w:pict>
                 <v:shapetype id="_x0000_t202" coordsize="21600,21600" o:spt="202" path="m,l,21600r21600,l21600,xe">
                   <v:stroke joinstyle="miter"/>
@@ -9534,40 +8970,21 @@
           <w:sz w:val="26"/>
           <w:szCs w:val="26"/>
         </w:rPr>
-        <w:t xml:space="preserve"> Diagram stanów modułu </w:t>
-      </w:r>
-      <w:proofErr w:type="spellStart"/>
-      <w:r>
+        <w:t xml:space="preserve"> Diagram stanów modułu Cipher</w:t>
+      </w:r>
+    </w:p>
+    <w:p>
+      <w:pPr>
         <w:rPr>
           <w:b/>
           <w:color w:val="5B9BD5" w:themeColor="accent1"/>
           <w:sz w:val="26"/>
           <w:szCs w:val="26"/>
         </w:rPr>
-        <w:t>Cipher</w:t>
-      </w:r>
-      <w:proofErr w:type="spellEnd"/>
-    </w:p>
-    <w:p>
-      <w:pPr>
-        <w:rPr>
-          <w:b/>
-          <w:color w:val="5B9BD5" w:themeColor="accent1"/>
-          <w:sz w:val="26"/>
-          <w:szCs w:val="26"/>
-        </w:rPr>
       </w:pPr>
       <w:r>
         <w:tab/>
-        <w:t xml:space="preserve">Szyfrowanie XOR protokołu szyfrującego modułu </w:t>
-      </w:r>
-      <w:proofErr w:type="spellStart"/>
-      <w:r>
-        <w:t>Cipher</w:t>
-      </w:r>
-      <w:proofErr w:type="spellEnd"/>
-      <w:r>
-        <w:t xml:space="preserve"> jest bezstanowe. Ogranicza się ono do jednej operacji zaszyfrowania</w:t>
+        <w:t>Szyfrowanie XOR protokołu szyfrującego modułu Cipher jest bezstanowe. Ogranicza się ono do jednej operacji zaszyfrowania</w:t>
       </w:r>
       <w:r>
         <w:t>/odszyfrowania</w:t>
@@ -9587,13 +9004,8 @@
         <w:t>1</w:t>
       </w:r>
       <w:r>
-        <w:t xml:space="preserve">. Opis modułu </w:t>
-      </w:r>
-      <w:proofErr w:type="spellStart"/>
-      <w:r>
-        <w:t>TCPLayer</w:t>
-      </w:r>
-      <w:proofErr w:type="spellEnd"/>
+        <w:t>. Opis modułu TCPLayer</w:t>
+      </w:r>
     </w:p>
     <w:p>
       <w:pPr>
@@ -9601,13 +9013,8 @@
         <w:ind w:firstLine="708"/>
       </w:pPr>
       <w:r>
-        <w:t xml:space="preserve">Moduł </w:t>
-      </w:r>
-      <w:proofErr w:type="spellStart"/>
-      <w:r>
-        <w:t>TCPLayer</w:t>
-      </w:r>
-      <w:proofErr w:type="spellEnd"/>
+        <w:t>Moduł TCPLayer</w:t>
+      </w:r>
       <w:r>
         <w:t xml:space="preserve"> to moduł oparty o protokół bezstanowy, który</w:t>
       </w:r>
@@ -9628,25 +9035,21 @@
       <w:r>
         <w:t xml:space="preserve"> o metody </w:t>
       </w:r>
-      <w:proofErr w:type="spellStart"/>
       <w:r>
         <w:rPr>
           <w:i/>
         </w:rPr>
         <w:t>send</w:t>
       </w:r>
-      <w:proofErr w:type="spellEnd"/>
       <w:r>
         <w:t xml:space="preserve"> i </w:t>
       </w:r>
-      <w:proofErr w:type="spellStart"/>
       <w:r>
         <w:rPr>
           <w:i/>
         </w:rPr>
         <w:t>receive</w:t>
       </w:r>
-      <w:proofErr w:type="spellEnd"/>
       <w:r>
         <w:rPr>
           <w:i/>
@@ -9654,39 +9057,7 @@
         <w:t xml:space="preserve">. </w:t>
       </w:r>
       <w:r>
-        <w:t xml:space="preserve">Metoda </w:t>
-      </w:r>
-      <w:proofErr w:type="spellStart"/>
-      <w:r>
-        <w:t>send</w:t>
-      </w:r>
-      <w:proofErr w:type="spellEnd"/>
-      <w:r>
-        <w:t xml:space="preserve"> będzie wywoływana przez moduł szyfrujący. Będzie ona opakowywać otrzymane od  modułu szyfrującego dane, tak aby były zgodne z ramką protokołu </w:t>
-      </w:r>
-      <w:proofErr w:type="spellStart"/>
-      <w:r>
-        <w:t>TCPLayer</w:t>
-      </w:r>
-      <w:proofErr w:type="spellEnd"/>
-      <w:r>
-        <w:t xml:space="preserve">. Po wysłaniu danych funkcja </w:t>
-      </w:r>
-      <w:proofErr w:type="spellStart"/>
-      <w:r>
-        <w:t>send</w:t>
-      </w:r>
-      <w:proofErr w:type="spellEnd"/>
-      <w:r>
-        <w:t xml:space="preserve"> uruchamiać będzie prywatną funkcję </w:t>
-      </w:r>
-      <w:proofErr w:type="spellStart"/>
-      <w:r>
-        <w:t>receive</w:t>
-      </w:r>
-      <w:proofErr w:type="spellEnd"/>
-      <w:r>
-        <w:t xml:space="preserve">, w której klient oczekiwać będzie na otrzymanie danych od serwera. Kiedy nadejdą dane od serwera, zostaną odpakowane z nagłówków i przekazane do modułu szyfrującego. </w:t>
+        <w:t xml:space="preserve">Metoda send będzie wywoływana przez moduł szyfrujący. Będzie ona opakowywać otrzymane od  modułu szyfrującego dane, tak aby były zgodne z ramką protokołu TCPLayer. Po wysłaniu danych funkcja send uruchamiać będzie prywatną funkcję receive, w której klient oczekiwać będzie na otrzymanie danych od serwera. Kiedy nadejdą dane od serwera, zostaną odpakowane z nagłówków i przekazane do modułu szyfrującego. </w:t>
       </w:r>
     </w:p>
     <w:p>
@@ -9694,15 +9065,7 @@
         <w:spacing w:after="0"/>
       </w:pPr>
       <w:r>
-        <w:t xml:space="preserve">Ramka protokołu </w:t>
-      </w:r>
-      <w:proofErr w:type="spellStart"/>
-      <w:r>
-        <w:t>TCPLayer</w:t>
-      </w:r>
-      <w:proofErr w:type="spellEnd"/>
-      <w:r>
-        <w:t>:</w:t>
+        <w:t>Ramka protokołu TCPLayer:</w:t>
       </w:r>
     </w:p>
     <w:p>
@@ -9987,9 +9350,8 @@
           <w:szCs w:val="24"/>
           <w:shd w:val="clear" w:color="auto" w:fill="FFFFFF"/>
         </w:rPr>
-        <w:t xml:space="preserve">funkcjonalności wybranych </w:t>
-      </w:r>
-      <w:proofErr w:type="spellStart"/>
+        <w:t>funkcjonalności wybranych komponentów.</w:t>
+      </w:r>
       <w:r>
         <w:rPr>
           <w:rFonts w:cstheme="minorHAnsi"/>
@@ -9997,7 +9359,7 @@
           <w:szCs w:val="24"/>
           <w:shd w:val="clear" w:color="auto" w:fill="FFFFFF"/>
         </w:rPr>
-        <w:t>komponentów.</w:t>
+        <w:t>W tym celub</w:t>
       </w:r>
       <w:r>
         <w:rPr>
@@ -10006,46 +9368,7 @@
           <w:szCs w:val="24"/>
           <w:shd w:val="clear" w:color="auto" w:fill="FFFFFF"/>
         </w:rPr>
-        <w:t>W</w:t>
-      </w:r>
-      <w:proofErr w:type="spellEnd"/>
-      <w:r>
-        <w:rPr>
-          <w:rFonts w:cstheme="minorHAnsi"/>
-          <w:color w:val="252525"/>
-          <w:szCs w:val="24"/>
-          <w:shd w:val="clear" w:color="auto" w:fill="FFFFFF"/>
-        </w:rPr>
-        <w:t xml:space="preserve"> tym </w:t>
-      </w:r>
-      <w:proofErr w:type="spellStart"/>
-      <w:r>
-        <w:rPr>
-          <w:rFonts w:cstheme="minorHAnsi"/>
-          <w:color w:val="252525"/>
-          <w:szCs w:val="24"/>
-          <w:shd w:val="clear" w:color="auto" w:fill="FFFFFF"/>
-        </w:rPr>
-        <w:t>celub</w:t>
-      </w:r>
-      <w:r>
-        <w:rPr>
-          <w:rFonts w:cstheme="minorHAnsi"/>
-          <w:color w:val="252525"/>
-          <w:szCs w:val="24"/>
-          <w:shd w:val="clear" w:color="auto" w:fill="FFFFFF"/>
-        </w:rPr>
-        <w:t>ędziemy</w:t>
-      </w:r>
-      <w:proofErr w:type="spellEnd"/>
-      <w:r>
-        <w:rPr>
-          <w:rFonts w:cstheme="minorHAnsi"/>
-          <w:color w:val="252525"/>
-          <w:szCs w:val="24"/>
-          <w:shd w:val="clear" w:color="auto" w:fill="FFFFFF"/>
-        </w:rPr>
-        <w:t xml:space="preserve"> wykorzystywać </w:t>
+        <w:t xml:space="preserve">ędziemy wykorzystywać </w:t>
       </w:r>
       <w:r>
         <w:rPr>
@@ -10081,27 +9404,7 @@
           <w:szCs w:val="24"/>
           <w:shd w:val="clear" w:color="auto" w:fill="FFFFFF"/>
         </w:rPr>
-        <w:t xml:space="preserve">proste </w:t>
-      </w:r>
-      <w:proofErr w:type="spellStart"/>
-      <w:r>
-        <w:rPr>
-          <w:rFonts w:cstheme="minorHAnsi"/>
-          <w:color w:val="252525"/>
-          <w:szCs w:val="24"/>
-          <w:shd w:val="clear" w:color="auto" w:fill="FFFFFF"/>
-        </w:rPr>
-        <w:t>pseudoimplementacje</w:t>
-      </w:r>
-      <w:proofErr w:type="spellEnd"/>
-      <w:r>
-        <w:rPr>
-          <w:rFonts w:cstheme="minorHAnsi"/>
-          <w:color w:val="252525"/>
-          <w:szCs w:val="24"/>
-          <w:shd w:val="clear" w:color="auto" w:fill="FFFFFF"/>
-        </w:rPr>
-        <w:t xml:space="preserve"> wymaganych argumentów</w:t>
+        <w:t>proste pseudoimplementacje wymaganych argumentów</w:t>
       </w:r>
     </w:p>
     <w:p>
@@ -10274,112 +9577,40 @@
         <w:rPr>
           <w:lang w:val="en-US"/>
         </w:rPr>
-        <w:t xml:space="preserve">.1.1 </w:t>
-      </w:r>
-      <w:proofErr w:type="spellStart"/>
-      <w:r>
+        <w:t>.1.1 Implementacja komponentu TcpLayer</w:t>
+      </w:r>
+    </w:p>
+    <w:p>
+      <w:pPr>
+        <w:spacing w:after="0"/>
         <w:rPr>
           <w:lang w:val="en-US"/>
         </w:rPr>
-        <w:t>Implementacja</w:t>
-      </w:r>
-      <w:proofErr w:type="spellEnd"/>
+      </w:pPr>
       <w:r>
         <w:rPr>
           <w:lang w:val="en-US"/>
         </w:rPr>
-        <w:t xml:space="preserve"> </w:t>
-      </w:r>
-      <w:proofErr w:type="spellStart"/>
+        <w:t>13</w:t>
+      </w:r>
       <w:r>
         <w:rPr>
           <w:lang w:val="en-US"/>
         </w:rPr>
-        <w:t>komponentu</w:t>
-      </w:r>
-      <w:proofErr w:type="spellEnd"/>
+        <w:t>.1.2 Implementacja ko</w:t>
+      </w:r>
       <w:r>
         <w:rPr>
           <w:lang w:val="en-US"/>
         </w:rPr>
-        <w:t xml:space="preserve"> </w:t>
-      </w:r>
-      <w:proofErr w:type="spellStart"/>
+        <w:t>m</w:t>
+      </w:r>
       <w:r>
         <w:rPr>
           <w:lang w:val="en-US"/>
         </w:rPr>
-        <w:t>TcpLayer</w:t>
-      </w:r>
-      <w:proofErr w:type="spellEnd"/>
-    </w:p>
-    <w:p>
-      <w:pPr>
-        <w:spacing w:after="0"/>
-        <w:rPr>
-          <w:lang w:val="en-US"/>
-        </w:rPr>
-      </w:pPr>
-      <w:r>
-        <w:rPr>
-          <w:lang w:val="en-US"/>
-        </w:rPr>
-        <w:t>13</w:t>
-      </w:r>
-      <w:r>
-        <w:rPr>
-          <w:lang w:val="en-US"/>
-        </w:rPr>
-        <w:t xml:space="preserve">.1.2 </w:t>
-      </w:r>
-      <w:proofErr w:type="spellStart"/>
-      <w:r>
-        <w:rPr>
-          <w:lang w:val="en-US"/>
-        </w:rPr>
-        <w:t>Implementacja</w:t>
-      </w:r>
-      <w:proofErr w:type="spellEnd"/>
-      <w:r>
-        <w:rPr>
-          <w:lang w:val="en-US"/>
-        </w:rPr>
-        <w:t xml:space="preserve"> </w:t>
-      </w:r>
-      <w:proofErr w:type="spellStart"/>
-      <w:r>
-        <w:rPr>
-          <w:lang w:val="en-US"/>
-        </w:rPr>
-        <w:t>ko</w:t>
-      </w:r>
-      <w:r>
-        <w:rPr>
-          <w:lang w:val="en-US"/>
-        </w:rPr>
-        <w:t>m</w:t>
-      </w:r>
-      <w:r>
-        <w:rPr>
-          <w:lang w:val="en-US"/>
-        </w:rPr>
-        <w:t>ponentu</w:t>
-      </w:r>
-      <w:proofErr w:type="spellEnd"/>
-      <w:r>
-        <w:rPr>
-          <w:lang w:val="en-US"/>
-        </w:rPr>
-        <w:t xml:space="preserve"> </w:t>
-      </w:r>
-      <w:proofErr w:type="spellStart"/>
-      <w:r>
-        <w:rPr>
-          <w:lang w:val="en-US"/>
-        </w:rPr>
-        <w:t>ClientSession</w:t>
-      </w:r>
-      <w:proofErr w:type="spellEnd"/>
+        <w:t>ponentu ClientSession</w:t>
+      </w:r>
     </w:p>
     <w:p>
       <w:pPr>
@@ -10424,13 +9655,8 @@
         <w:t xml:space="preserve"> Implementacja</w:t>
       </w:r>
       <w:r>
-        <w:t xml:space="preserve"> komponentu </w:t>
-      </w:r>
-      <w:proofErr w:type="spellStart"/>
-      <w:r>
-        <w:t>SmtpLayer</w:t>
-      </w:r>
-      <w:proofErr w:type="spellEnd"/>
+        <w:t xml:space="preserve"> komponentu SmtpLayer</w:t>
+      </w:r>
     </w:p>
     <w:p>
       <w:pPr>
@@ -10450,30 +9676,40 @@
         <w:rPr>
           <w:lang w:val="en-US"/>
         </w:rPr>
-        <w:t xml:space="preserve">.3 </w:t>
-      </w:r>
-      <w:proofErr w:type="spellStart"/>
-      <w:r>
+        <w:t>.3 Michał Mudel</w:t>
+      </w:r>
+    </w:p>
+    <w:p>
+      <w:pPr>
+        <w:spacing w:after="0"/>
         <w:rPr>
           <w:lang w:val="en-US"/>
         </w:rPr>
-        <w:t>Michał</w:t>
-      </w:r>
-      <w:proofErr w:type="spellEnd"/>
+      </w:pPr>
       <w:r>
         <w:rPr>
           <w:lang w:val="en-US"/>
         </w:rPr>
-        <w:t xml:space="preserve"> </w:t>
-      </w:r>
-      <w:proofErr w:type="spellStart"/>
+        <w:t>13</w:t>
+      </w:r>
       <w:r>
         <w:rPr>
           <w:lang w:val="en-US"/>
         </w:rPr>
-        <w:t>Mudel</w:t>
-      </w:r>
-      <w:proofErr w:type="spellEnd"/>
+        <w:t xml:space="preserve">.3.1 </w:t>
+      </w:r>
+      <w:r>
+        <w:rPr>
+          <w:lang w:val="en-US"/>
+        </w:rPr>
+        <w:t xml:space="preserve">Implementacja komponentu </w:t>
+      </w:r>
+      <w:r>
+        <w:rPr>
+          <w:lang w:val="en-US"/>
+        </w:rPr>
+        <w:t>SessionsListener</w:t>
+      </w:r>
     </w:p>
     <w:p>
       <w:pPr>
@@ -10492,142 +9728,22 @@
         <w:rPr>
           <w:lang w:val="en-US"/>
         </w:rPr>
-        <w:t xml:space="preserve">.3.1 </w:t>
-      </w:r>
-      <w:proofErr w:type="spellStart"/>
-      <w:r>
+        <w:t>.3.2 Implementacja komponentu Cipher</w:t>
+      </w:r>
+    </w:p>
+    <w:p>
+      <w:pPr>
+        <w:spacing w:after="0"/>
         <w:rPr>
           <w:lang w:val="en-US"/>
         </w:rPr>
-        <w:t>Implementacja</w:t>
-      </w:r>
-      <w:proofErr w:type="spellEnd"/>
+      </w:pPr>
       <w:r>
         <w:rPr>
           <w:lang w:val="en-US"/>
         </w:rPr>
-        <w:t xml:space="preserve"> </w:t>
-      </w:r>
-      <w:proofErr w:type="spellStart"/>
-      <w:r>
-        <w:rPr>
-          <w:lang w:val="en-US"/>
-        </w:rPr>
-        <w:t>komponentu</w:t>
-      </w:r>
-      <w:proofErr w:type="spellEnd"/>
-      <w:r>
-        <w:rPr>
-          <w:lang w:val="en-US"/>
-        </w:rPr>
-        <w:t xml:space="preserve"> </w:t>
-      </w:r>
-      <w:proofErr w:type="spellStart"/>
-      <w:r>
-        <w:rPr>
-          <w:lang w:val="en-US"/>
-        </w:rPr>
-        <w:t>SessionsListener</w:t>
-      </w:r>
-      <w:proofErr w:type="spellEnd"/>
-    </w:p>
-    <w:p>
-      <w:pPr>
-        <w:spacing w:after="0"/>
-        <w:rPr>
-          <w:lang w:val="en-US"/>
-        </w:rPr>
-      </w:pPr>
-      <w:r>
-        <w:rPr>
-          <w:lang w:val="en-US"/>
-        </w:rPr>
-        <w:t>13</w:t>
-      </w:r>
-      <w:r>
-        <w:rPr>
-          <w:lang w:val="en-US"/>
-        </w:rPr>
-        <w:t xml:space="preserve">.3.2 </w:t>
-      </w:r>
-      <w:proofErr w:type="spellStart"/>
-      <w:r>
-        <w:rPr>
-          <w:lang w:val="en-US"/>
-        </w:rPr>
-        <w:t>Implementacja</w:t>
-      </w:r>
-      <w:proofErr w:type="spellEnd"/>
-      <w:r>
-        <w:rPr>
-          <w:lang w:val="en-US"/>
-        </w:rPr>
-        <w:t xml:space="preserve"> </w:t>
-      </w:r>
-      <w:proofErr w:type="spellStart"/>
-      <w:r>
-        <w:rPr>
-          <w:lang w:val="en-US"/>
-        </w:rPr>
-        <w:t>komponentu</w:t>
-      </w:r>
-      <w:proofErr w:type="spellEnd"/>
-      <w:r>
-        <w:rPr>
-          <w:lang w:val="en-US"/>
-        </w:rPr>
-        <w:t xml:space="preserve"> Cipher</w:t>
-      </w:r>
-    </w:p>
-    <w:p>
-      <w:pPr>
-        <w:spacing w:after="0"/>
-        <w:rPr>
-          <w:lang w:val="en-US"/>
-        </w:rPr>
-      </w:pPr>
-      <w:r>
-        <w:rPr>
-          <w:lang w:val="en-US"/>
-        </w:rPr>
-        <w:t xml:space="preserve">13.3.3 </w:t>
-      </w:r>
-      <w:proofErr w:type="spellStart"/>
-      <w:r>
-        <w:rPr>
-          <w:lang w:val="en-US"/>
-        </w:rPr>
-        <w:t>Implementacja</w:t>
-      </w:r>
-      <w:proofErr w:type="spellEnd"/>
-      <w:r>
-        <w:rPr>
-          <w:lang w:val="en-US"/>
-        </w:rPr>
-        <w:t xml:space="preserve"> </w:t>
-      </w:r>
-      <w:proofErr w:type="spellStart"/>
-      <w:r>
-        <w:rPr>
-          <w:lang w:val="en-US"/>
-        </w:rPr>
-        <w:t>klasy</w:t>
-      </w:r>
-      <w:proofErr w:type="spellEnd"/>
-      <w:r>
-        <w:rPr>
-          <w:lang w:val="en-US"/>
-        </w:rPr>
-        <w:t xml:space="preserve"> </w:t>
-      </w:r>
-      <w:proofErr w:type="spellStart"/>
-      <w:r>
-        <w:rPr>
-          <w:lang w:val="en-US"/>
-        </w:rPr>
-        <w:t>MessagesQueues</w:t>
-      </w:r>
-      <w:proofErr w:type="spellEnd"/>
+        <w:t>13.3.3 Implementacja klasy MessagesQueues</w:t>
+      </w:r>
     </w:p>
     <w:p>
       <w:pPr>
@@ -10677,13 +9793,8 @@
         <w:t>13</w:t>
       </w:r>
       <w:r>
-        <w:t xml:space="preserve">.4.3 Implementacja komponentu </w:t>
-      </w:r>
-      <w:proofErr w:type="spellStart"/>
-      <w:r>
-        <w:t>RootManager</w:t>
-      </w:r>
-      <w:proofErr w:type="spellEnd"/>
+        <w:t>.4.3 Implementacja komponentu RootManager</w:t>
+      </w:r>
     </w:p>
     <w:p>
       <w:pPr>
@@ -11038,27 +10149,7 @@
           <w:szCs w:val="24"/>
           <w:lang w:eastAsia="pl-PL"/>
         </w:rPr>
-        <w:t xml:space="preserve">, a połączenia </w:t>
-      </w:r>
-      <w:proofErr w:type="spellStart"/>
-      <w:r>
-        <w:rPr>
-          <w:rFonts w:eastAsia="Times New Roman"/>
-          <w:color w:val="000000"/>
-          <w:szCs w:val="24"/>
-          <w:lang w:eastAsia="pl-PL"/>
-        </w:rPr>
-        <w:t>sa</w:t>
-      </w:r>
-      <w:proofErr w:type="spellEnd"/>
-      <w:r>
-        <w:rPr>
-          <w:rFonts w:eastAsia="Times New Roman"/>
-          <w:color w:val="000000"/>
-          <w:szCs w:val="24"/>
-          <w:lang w:eastAsia="pl-PL"/>
-        </w:rPr>
-        <w:t xml:space="preserve"> zamykane od razu po wysłaniu komunikatu</w:t>
+        <w:t>, a połączenia sa zamykane od razu po wysłaniu komunikatu</w:t>
       </w:r>
       <w:r>
         <w:rPr>
@@ -11410,27 +10501,7 @@
           <w:szCs w:val="24"/>
           <w:lang w:eastAsia="pl-PL"/>
         </w:rPr>
-        <w:t xml:space="preserve">Rozwiązanie: Wszystkie trwające na serwerze operacje zostają przerwane bez zapamiętania kontekstu. </w:t>
-      </w:r>
-      <w:proofErr w:type="spellStart"/>
-      <w:r>
-        <w:rPr>
-          <w:rFonts w:eastAsia="Times New Roman"/>
-          <w:color w:val="000000"/>
-          <w:szCs w:val="24"/>
-          <w:lang w:eastAsia="pl-PL"/>
-        </w:rPr>
-        <w:t>TcpLayer</w:t>
-      </w:r>
-      <w:proofErr w:type="spellEnd"/>
-      <w:r>
-        <w:rPr>
-          <w:rFonts w:eastAsia="Times New Roman"/>
-          <w:color w:val="000000"/>
-          <w:szCs w:val="24"/>
-          <w:lang w:eastAsia="pl-PL"/>
-        </w:rPr>
-        <w:t xml:space="preserve"> po stronie aplikacji klienckiej informuje aplikację o utracie połączenia i o tym, że żądane polecenie nie zostało wykonane.</w:t>
+        <w:t>Rozwiązanie: Wszystkie trwające na serwerze operacje zostają przerwane bez zapamiętania kontekstu. TcpLayer po stronie aplikacji klienckiej informuje aplikację o utracie połączenia i o tym, że żądane polecenie nie zostało wykonane.</w:t>
       </w:r>
     </w:p>
     <w:sectPr>
@@ -12603,7 +11674,7 @@
   <a:extraClrSchemeLst/>
   <a:extLst>
     <a:ext uri="{05A4C25C-085E-4340-85A3-A5531E510DB2}">
-      <thm15:themeFamily xmlns:thm15="http://schemas.microsoft.com/office/thememl/2012/main" xmlns="" name="Office Theme" id="{62F939B6-93AF-4DB8-9C6B-D6C7DFDC589F}" vid="{4A3C46E8-61CC-4603-A589-7422A47A8E4A}"/>
+      <thm15:themeFamily xmlns="" xmlns:thm15="http://schemas.microsoft.com/office/thememl/2012/main" name="Office Theme" id="{62F939B6-93AF-4DB8-9C6B-D6C7DFDC589F}" vid="{4A3C46E8-61CC-4603-A589-7422A47A8E4A}"/>
     </a:ext>
   </a:extLst>
 </a:theme>
@@ -12614,7 +11685,7 @@
 </file>
 
 <file path=customXml/itemProps1.xml><?xml version="1.0" encoding="utf-8"?>
-<ds:datastoreItem xmlns:ds="http://schemas.openxmlformats.org/officeDocument/2006/customXml" ds:itemID="{F9D6B33C-4609-4FB6-ABF7-044AFAD42CCA}">
+<ds:datastoreItem xmlns:ds="http://schemas.openxmlformats.org/officeDocument/2006/customXml" ds:itemID="{BF01E633-21DA-4916-9DE7-BB47495B0432}">
   <ds:schemaRefs>
     <ds:schemaRef ds:uri="http://schemas.openxmlformats.org/officeDocument/2006/bibliography"/>
   </ds:schemaRefs>

</xml_diff>

<commit_message>
Fix cipher and sessionlistener components, specify that cipher protocol add infomation about how long data coded is
</commit_message>
<xml_diff>
--- a/Pw.Elka.TIN/dokumentacja.docx
+++ b/Pw.Elka.TIN/dokumentacja.d